<commit_message>
change Education into an array instead of hash
</commit_message>
<xml_diff>
--- a/max_plomer_resume.docx
+++ b/max_plomer_resume.docx
@@ -4,7 +4,6 @@
   <w:body>
     <w:p>
       <w:pPr>
-        <w:ind w:left="900" w:hanging="900"/>
         <w:rPr>
           <w:rFonts w:ascii="PT Sans" w:hAnsi="PT Sans" w:cs="Times New Roman"/>
           <w:sz w:val="28"/>
@@ -44,6 +43,23 @@
           <w:sz w:val="20"/>
           <w:szCs w:val="20"/>
         </w:rPr>
+        <w:t xml:space="preserve">    </w:t>
+      </w:r>
+      <w:r>
+        <w:rPr>
+          <w:rFonts w:ascii="PT Sans" w:hAnsi="PT Sans" w:cs="Times New Roman"/>
+          <w:color w:val="3366FF"/>
+          <w:sz w:val="20"/>
+          <w:szCs w:val="20"/>
+        </w:rPr>
+        <w:t>email:</w:t>
+      </w:r>
+      <w:r>
+        <w:rPr>
+          <w:rFonts w:ascii="PT Sans" w:hAnsi="PT Sans" w:cs="Times New Roman"/>
+          <w:sz w:val="20"/>
+          <w:szCs w:val="20"/>
+        </w:rPr>
         <w:t xml:space="preserve"> </w:t>
       </w:r>
       <w:r>
@@ -52,6 +68,49 @@
           <w:sz w:val="20"/>
           <w:szCs w:val="20"/>
         </w:rPr>
+        <w:t xml:space="preserve"> </w:t>
+      </w:r>
+      <w:r>
+        <w:rPr>
+          <w:rFonts w:ascii="PT Sans" w:hAnsi="PT Sans" w:cs="Times New Roman"/>
+          <w:sz w:val="20"/>
+          <w:szCs w:val="20"/>
+        </w:rPr>
+        <w:t>maxplomer@gmail.com</w:t>
+      </w:r>
+    </w:p>
+    <w:p>
+      <w:pPr>
+        <w:ind w:left="900" w:hanging="900"/>
+        <w:rPr>
+          <w:rFonts w:ascii="PT Sans" w:hAnsi="PT Sans" w:cs="Times New Roman"/>
+          <w:sz w:val="20"/>
+          <w:szCs w:val="20"/>
+        </w:rPr>
+      </w:pPr>
+      <w:r>
+        <w:rPr>
+          <w:rFonts w:ascii="PT Sans" w:hAnsi="PT Sans" w:cs="Times New Roman"/>
+          <w:sz w:val="20"/>
+          <w:szCs w:val="20"/>
+        </w:rPr>
+        <w:t xml:space="preserve">    </w:t>
+      </w:r>
+      <w:r>
+        <w:rPr>
+          <w:rFonts w:ascii="PT Sans" w:hAnsi="PT Sans" w:cs="Times New Roman"/>
+          <w:color w:val="3366FF"/>
+          <w:sz w:val="20"/>
+          <w:szCs w:val="20"/>
+        </w:rPr>
+        <w:t>phone:</w:t>
+      </w:r>
+      <w:r>
+        <w:rPr>
+          <w:rFonts w:ascii="PT Sans" w:hAnsi="PT Sans" w:cs="Times New Roman"/>
+          <w:sz w:val="20"/>
+          <w:szCs w:val="20"/>
+        </w:rPr>
         <w:t xml:space="preserve">  </w:t>
       </w:r>
       <w:r>
@@ -60,38 +119,46 @@
           <w:sz w:val="20"/>
           <w:szCs w:val="20"/>
         </w:rPr>
+        <w:t>(203) 945-8606</w:t>
+      </w:r>
+    </w:p>
+    <w:p>
+      <w:pPr>
+        <w:ind w:left="900" w:hanging="900"/>
+        <w:rPr>
+          <w:rFonts w:ascii="PT Sans" w:hAnsi="PT Sans" w:cs="Times New Roman"/>
+          <w:sz w:val="20"/>
+          <w:szCs w:val="20"/>
+        </w:rPr>
+      </w:pPr>
+      <w:r>
+        <w:rPr>
+          <w:rFonts w:ascii="PT Sans" w:hAnsi="PT Sans" w:cs="Times New Roman"/>
+          <w:sz w:val="20"/>
+          <w:szCs w:val="20"/>
+        </w:rPr>
+        <w:t xml:space="preserve">    </w:t>
+      </w:r>
+      <w:r>
+        <w:rPr>
+          <w:rFonts w:ascii="PT Sans" w:hAnsi="PT Sans" w:cs="Times New Roman"/>
+          <w:color w:val="3366FF"/>
+          <w:sz w:val="20"/>
+          <w:szCs w:val="20"/>
+        </w:rPr>
+        <w:t>website:</w:t>
+      </w:r>
+      <w:r>
+        <w:rPr>
+          <w:rFonts w:ascii="PT Sans" w:hAnsi="PT Sans" w:cs="Times New Roman"/>
+          <w:sz w:val="20"/>
+          <w:szCs w:val="20"/>
+        </w:rPr>
         <w:t xml:space="preserve"> </w:t>
       </w:r>
       <w:r>
         <w:rPr>
           <w:rFonts w:ascii="PT Sans" w:hAnsi="PT Sans" w:cs="Times New Roman"/>
-          <w:color w:val="3366FF"/>
-          <w:sz w:val="20"/>
-          <w:szCs w:val="20"/>
-        </w:rPr>
-        <w:t>email:</w:t>
-      </w:r>
-      <w:r>
-        <w:rPr>
-          <w:rFonts w:ascii="PT Sans" w:hAnsi="PT Sans" w:cs="Times New Roman"/>
-          <w:sz w:val="20"/>
-          <w:szCs w:val="20"/>
-        </w:rPr>
-        <w:t xml:space="preserve"> maxplomer@gmail.com</w:t>
-      </w:r>
-    </w:p>
-    <w:p>
-      <w:pPr>
-        <w:ind w:left="900" w:hanging="900"/>
-        <w:rPr>
-          <w:rFonts w:ascii="PT Sans" w:hAnsi="PT Sans" w:cs="Times New Roman"/>
-          <w:sz w:val="20"/>
-          <w:szCs w:val="20"/>
-        </w:rPr>
-      </w:pPr>
-      <w:r>
-        <w:rPr>
-          <w:rFonts w:ascii="PT Sans" w:hAnsi="PT Sans" w:cs="Times New Roman"/>
           <w:sz w:val="20"/>
           <w:szCs w:val="20"/>
         </w:rPr>
@@ -103,150 +170,42 @@
           <w:sz w:val="20"/>
           <w:szCs w:val="20"/>
         </w:rPr>
+        <w:t>http://www.codingprojects.co</w:t>
+      </w:r>
+    </w:p>
+    <w:p>
+      <w:pPr>
+        <w:ind w:left="900" w:hanging="900"/>
+        <w:rPr>
+          <w:rFonts w:ascii="PT Sans" w:hAnsi="PT Sans" w:cs="Times New Roman"/>
+          <w:sz w:val="20"/>
+          <w:szCs w:val="20"/>
+        </w:rPr>
+      </w:pPr>
+      <w:r>
+        <w:rPr>
+          <w:rFonts w:ascii="PT Sans" w:hAnsi="PT Sans" w:cs="Times New Roman"/>
+          <w:sz w:val="20"/>
+          <w:szCs w:val="20"/>
+        </w:rPr>
+        <w:t xml:space="preserve">    </w:t>
+      </w:r>
+      <w:r>
+        <w:rPr>
+          <w:rFonts w:ascii="PT Sans" w:hAnsi="PT Sans" w:cs="Times New Roman"/>
+          <w:color w:val="3366FF"/>
+          <w:sz w:val="20"/>
+          <w:szCs w:val="20"/>
+        </w:rPr>
+        <w:t>location:</w:t>
+      </w:r>
+      <w:r>
+        <w:rPr>
+          <w:rFonts w:ascii="PT Sans" w:hAnsi="PT Sans" w:cs="Times New Roman"/>
+          <w:sz w:val="20"/>
+          <w:szCs w:val="20"/>
+        </w:rPr>
         <w:t xml:space="preserve">  </w:t>
-      </w:r>
-      <w:r>
-        <w:rPr>
-          <w:rFonts w:ascii="PT Sans" w:hAnsi="PT Sans" w:cs="Times New Roman"/>
-          <w:sz w:val="20"/>
-          <w:szCs w:val="20"/>
-        </w:rPr>
-        <w:t xml:space="preserve"> </w:t>
-      </w:r>
-      <w:r>
-        <w:rPr>
-          <w:rFonts w:ascii="PT Sans" w:hAnsi="PT Sans" w:cs="Times New Roman"/>
-          <w:color w:val="3366FF"/>
-          <w:sz w:val="20"/>
-          <w:szCs w:val="20"/>
-        </w:rPr>
-        <w:t>phone:</w:t>
-      </w:r>
-      <w:r>
-        <w:rPr>
-          <w:rFonts w:ascii="PT Sans" w:hAnsi="PT Sans" w:cs="Times New Roman"/>
-          <w:sz w:val="20"/>
-          <w:szCs w:val="20"/>
-        </w:rPr>
-        <w:t xml:space="preserve"> </w:t>
-      </w:r>
-      <w:r>
-        <w:rPr>
-          <w:rFonts w:ascii="PT Sans" w:hAnsi="PT Sans" w:cs="Times New Roman"/>
-          <w:sz w:val="20"/>
-          <w:szCs w:val="20"/>
-        </w:rPr>
-        <w:t>(203)</w:t>
-      </w:r>
-      <w:r>
-        <w:rPr>
-          <w:rFonts w:ascii="PT Sans" w:hAnsi="PT Sans" w:cs="Times New Roman"/>
-          <w:sz w:val="20"/>
-          <w:szCs w:val="20"/>
-        </w:rPr>
-        <w:t xml:space="preserve"> </w:t>
-      </w:r>
-      <w:r>
-        <w:rPr>
-          <w:rFonts w:ascii="PT Sans" w:hAnsi="PT Sans" w:cs="Times New Roman"/>
-          <w:sz w:val="20"/>
-          <w:szCs w:val="20"/>
-        </w:rPr>
-        <w:t>945-8606</w:t>
-      </w:r>
-    </w:p>
-    <w:p>
-      <w:pPr>
-        <w:ind w:left="900" w:hanging="900"/>
-        <w:rPr>
-          <w:rFonts w:ascii="PT Sans" w:hAnsi="PT Sans" w:cs="Times New Roman"/>
-          <w:sz w:val="20"/>
-          <w:szCs w:val="20"/>
-        </w:rPr>
-      </w:pPr>
-      <w:r>
-        <w:rPr>
-          <w:rFonts w:ascii="PT Sans" w:hAnsi="PT Sans" w:cs="Times New Roman"/>
-          <w:sz w:val="20"/>
-          <w:szCs w:val="20"/>
-        </w:rPr>
-        <w:t xml:space="preserve"> </w:t>
-      </w:r>
-      <w:r>
-        <w:rPr>
-          <w:rFonts w:ascii="PT Sans" w:hAnsi="PT Sans" w:cs="Times New Roman"/>
-          <w:sz w:val="20"/>
-          <w:szCs w:val="20"/>
-        </w:rPr>
-        <w:t xml:space="preserve">  </w:t>
-      </w:r>
-      <w:r>
-        <w:rPr>
-          <w:rFonts w:ascii="PT Sans" w:hAnsi="PT Sans" w:cs="Times New Roman"/>
-          <w:sz w:val="20"/>
-          <w:szCs w:val="20"/>
-        </w:rPr>
-        <w:t xml:space="preserve"> </w:t>
-      </w:r>
-      <w:r>
-        <w:rPr>
-          <w:rFonts w:ascii="PT Sans" w:hAnsi="PT Sans" w:cs="Times New Roman"/>
-          <w:color w:val="3366FF"/>
-          <w:sz w:val="20"/>
-          <w:szCs w:val="20"/>
-        </w:rPr>
-        <w:t>website:</w:t>
-      </w:r>
-      <w:r>
-        <w:rPr>
-          <w:rFonts w:ascii="PT Sans" w:hAnsi="PT Sans" w:cs="Times New Roman"/>
-          <w:sz w:val="20"/>
-          <w:szCs w:val="20"/>
-        </w:rPr>
-        <w:t xml:space="preserve"> http://www.codingprojects.co</w:t>
-      </w:r>
-    </w:p>
-    <w:p>
-      <w:pPr>
-        <w:ind w:left="900" w:hanging="900"/>
-        <w:rPr>
-          <w:rFonts w:ascii="PT Sans" w:hAnsi="PT Sans" w:cs="Times New Roman"/>
-          <w:sz w:val="20"/>
-          <w:szCs w:val="20"/>
-        </w:rPr>
-      </w:pPr>
-      <w:r>
-        <w:rPr>
-          <w:rFonts w:ascii="PT Sans" w:hAnsi="PT Sans" w:cs="Times New Roman"/>
-          <w:sz w:val="20"/>
-          <w:szCs w:val="20"/>
-        </w:rPr>
-        <w:t xml:space="preserve">  </w:t>
-      </w:r>
-      <w:r>
-        <w:rPr>
-          <w:rFonts w:ascii="PT Sans" w:hAnsi="PT Sans" w:cs="Times New Roman"/>
-          <w:sz w:val="20"/>
-          <w:szCs w:val="20"/>
-        </w:rPr>
-        <w:t xml:space="preserve">  </w:t>
-      </w:r>
-      <w:r>
-        <w:rPr>
-          <w:rFonts w:ascii="PT Sans" w:hAnsi="PT Sans" w:cs="Times New Roman"/>
-          <w:color w:val="3366FF"/>
-          <w:sz w:val="20"/>
-          <w:szCs w:val="20"/>
-        </w:rPr>
-        <w:t>location:</w:t>
-      </w:r>
-      <w:r>
-        <w:rPr>
-          <w:rFonts w:ascii="PT Sans" w:hAnsi="PT Sans" w:cs="Times New Roman"/>
-          <w:sz w:val="20"/>
-          <w:szCs w:val="20"/>
-        </w:rPr>
-        <w:t xml:space="preserve"> </w:t>
       </w:r>
       <w:r>
         <w:rPr>
@@ -309,6 +268,32 @@
           <w:sz w:val="20"/>
           <w:szCs w:val="20"/>
         </w:rPr>
+        <w:t xml:space="preserve">    - </w:t>
+      </w:r>
+    </w:p>
+    <w:p>
+      <w:pPr>
+        <w:ind w:left="900" w:hanging="900"/>
+        <w:rPr>
+          <w:rFonts w:ascii="PT Sans" w:hAnsi="PT Sans" w:cs="Times New Roman"/>
+          <w:sz w:val="20"/>
+          <w:szCs w:val="20"/>
+        </w:rPr>
+      </w:pPr>
+      <w:r>
+        <w:rPr>
+          <w:rFonts w:ascii="PT Sans" w:hAnsi="PT Sans" w:cs="Times New Roman"/>
+          <w:sz w:val="20"/>
+          <w:szCs w:val="20"/>
+        </w:rPr>
+        <w:t xml:space="preserve">    </w:t>
+      </w:r>
+      <w:r>
+        <w:rPr>
+          <w:rFonts w:ascii="PT Sans" w:hAnsi="PT Sans" w:cs="Times New Roman"/>
+          <w:sz w:val="20"/>
+          <w:szCs w:val="20"/>
+        </w:rPr>
         <w:t xml:space="preserve">  </w:t>
       </w:r>
       <w:r>
@@ -322,37 +307,70 @@
       <w:r>
         <w:rPr>
           <w:rFonts w:ascii="PT Sans" w:hAnsi="PT Sans" w:cs="Times New Roman"/>
+          <w:color w:val="3366FF"/>
+          <w:sz w:val="20"/>
+          <w:szCs w:val="20"/>
+        </w:rPr>
+        <w:t>school:</w:t>
+      </w:r>
+      <w:r>
+        <w:rPr>
+          <w:rFonts w:ascii="PT Sans" w:hAnsi="PT Sans" w:cs="Times New Roman"/>
+          <w:sz w:val="20"/>
+          <w:szCs w:val="20"/>
+        </w:rPr>
+        <w:t xml:space="preserve"> </w:t>
+      </w:r>
+      <w:r>
+        <w:rPr>
+          <w:rFonts w:ascii="PT Sans" w:hAnsi="PT Sans" w:cs="Times New Roman"/>
+          <w:sz w:val="20"/>
+          <w:szCs w:val="20"/>
+        </w:rPr>
+        <w:t xml:space="preserve"> </w:t>
+      </w:r>
+      <w:r>
+        <w:rPr>
+          <w:rFonts w:ascii="PT Sans" w:hAnsi="PT Sans" w:cs="Times New Roman"/>
           <w:b/>
           <w:sz w:val="20"/>
           <w:szCs w:val="20"/>
         </w:rPr>
         <w:t>App Academy</w:t>
       </w:r>
-      <w:r>
-        <w:rPr>
-          <w:rFonts w:ascii="PT Sans" w:hAnsi="PT Sans" w:cs="Times New Roman"/>
-          <w:sz w:val="20"/>
-          <w:szCs w:val="20"/>
-        </w:rPr>
-        <w:t>:</w:t>
-      </w:r>
-    </w:p>
-    <w:p>
-      <w:pPr>
-        <w:ind w:left="900" w:hanging="900"/>
-        <w:rPr>
-          <w:rFonts w:ascii="PT Sans" w:hAnsi="PT Sans" w:cs="Times New Roman"/>
-          <w:sz w:val="20"/>
-          <w:szCs w:val="20"/>
-        </w:rPr>
-      </w:pPr>
-      <w:r>
-        <w:rPr>
-          <w:rFonts w:ascii="PT Sans" w:hAnsi="PT Sans" w:cs="Times New Roman"/>
-          <w:sz w:val="20"/>
-          <w:szCs w:val="20"/>
-        </w:rPr>
-        <w:t xml:space="preserve">        </w:t>
+    </w:p>
+    <w:p>
+      <w:pPr>
+        <w:ind w:left="900" w:hanging="900"/>
+        <w:rPr>
+          <w:rFonts w:ascii="PT Sans" w:hAnsi="PT Sans" w:cs="Times New Roman"/>
+          <w:sz w:val="20"/>
+          <w:szCs w:val="20"/>
+        </w:rPr>
+      </w:pPr>
+      <w:r>
+        <w:rPr>
+          <w:rFonts w:ascii="PT Sans" w:hAnsi="PT Sans" w:cs="Times New Roman"/>
+          <w:sz w:val="20"/>
+          <w:szCs w:val="20"/>
+        </w:rPr>
+        <w:t xml:space="preserve">    </w:t>
+      </w:r>
+      <w:r>
+        <w:rPr>
+          <w:rFonts w:ascii="PT Sans" w:hAnsi="PT Sans" w:cs="Times New Roman"/>
+          <w:sz w:val="20"/>
+          <w:szCs w:val="20"/>
+        </w:rPr>
+        <w:t xml:space="preserve">  </w:t>
+      </w:r>
+      <w:r>
+        <w:rPr>
+          <w:rFonts w:ascii="PT Sans" w:hAnsi="PT Sans" w:cs="Times New Roman"/>
+          <w:sz w:val="20"/>
+          <w:szCs w:val="20"/>
+        </w:rPr>
+        <w:t xml:space="preserve">  </w:t>
       </w:r>
       <w:r>
         <w:rPr>
@@ -369,24 +387,6 @@
           <w:sz w:val="20"/>
           <w:szCs w:val="20"/>
         </w:rPr>
-        <w:t xml:space="preserve"> New York, NY</w:t>
-      </w:r>
-    </w:p>
-    <w:p>
-      <w:pPr>
-        <w:ind w:left="900" w:hanging="900"/>
-        <w:rPr>
-          <w:rFonts w:ascii="PT Sans" w:hAnsi="PT Sans" w:cs="Times New Roman"/>
-          <w:sz w:val="20"/>
-          <w:szCs w:val="20"/>
-        </w:rPr>
-      </w:pPr>
-      <w:r>
-        <w:rPr>
-          <w:rFonts w:ascii="PT Sans" w:hAnsi="PT Sans" w:cs="Times New Roman"/>
-          <w:sz w:val="20"/>
-          <w:szCs w:val="20"/>
-        </w:rPr>
         <w:t xml:space="preserve"> </w:t>
       </w:r>
       <w:r>
@@ -395,15 +395,49 @@
           <w:sz w:val="20"/>
           <w:szCs w:val="20"/>
         </w:rPr>
-        <w:t xml:space="preserve">    </w:t>
-      </w:r>
-      <w:r>
-        <w:rPr>
-          <w:rFonts w:ascii="PT Sans" w:hAnsi="PT Sans" w:cs="Times New Roman"/>
-          <w:sz w:val="20"/>
-          <w:szCs w:val="20"/>
-        </w:rPr>
-        <w:t xml:space="preserve">   </w:t>
+        <w:t xml:space="preserve"> </w:t>
+      </w:r>
+      <w:r>
+        <w:rPr>
+          <w:rFonts w:ascii="PT Sans" w:hAnsi="PT Sans" w:cs="Times New Roman"/>
+          <w:sz w:val="20"/>
+          <w:szCs w:val="20"/>
+        </w:rPr>
+        <w:t>New York, NY</w:t>
+      </w:r>
+    </w:p>
+    <w:p>
+      <w:pPr>
+        <w:ind w:left="900" w:hanging="900"/>
+        <w:rPr>
+          <w:rFonts w:ascii="PT Sans" w:hAnsi="PT Sans" w:cs="Times New Roman"/>
+          <w:sz w:val="20"/>
+          <w:szCs w:val="20"/>
+        </w:rPr>
+      </w:pPr>
+      <w:r>
+        <w:rPr>
+          <w:rFonts w:ascii="PT Sans" w:hAnsi="PT Sans" w:cs="Times New Roman"/>
+          <w:sz w:val="20"/>
+          <w:szCs w:val="20"/>
+        </w:rPr>
+        <w:t xml:space="preserve">     </w:t>
+      </w:r>
+      <w:r>
+        <w:rPr>
+          <w:rFonts w:ascii="PT Sans" w:hAnsi="PT Sans" w:cs="Times New Roman"/>
+          <w:sz w:val="20"/>
+          <w:szCs w:val="20"/>
+        </w:rPr>
+        <w:t xml:space="preserve">  </w:t>
+      </w:r>
+      <w:r>
+        <w:rPr>
+          <w:rFonts w:ascii="PT Sans" w:hAnsi="PT Sans" w:cs="Times New Roman"/>
+          <w:sz w:val="20"/>
+          <w:szCs w:val="20"/>
+        </w:rPr>
+        <w:t xml:space="preserve"> </w:t>
       </w:r>
       <w:r>
         <w:rPr>
@@ -420,25 +454,49 @@
           <w:sz w:val="20"/>
           <w:szCs w:val="20"/>
         </w:rPr>
-        <w:t xml:space="preserve"> Ruby on Rails and Backbone.js coding bootcamp</w:t>
-      </w:r>
-    </w:p>
-    <w:p>
-      <w:pPr>
-        <w:ind w:left="900" w:hanging="900"/>
-        <w:rPr>
-          <w:rFonts w:ascii="PT Sans" w:hAnsi="PT Sans" w:cs="Times New Roman"/>
-          <w:sz w:val="20"/>
-          <w:szCs w:val="20"/>
-        </w:rPr>
-      </w:pPr>
-      <w:r>
-        <w:rPr>
-          <w:rFonts w:ascii="PT Sans" w:hAnsi="PT Sans" w:cs="Times New Roman"/>
-          <w:sz w:val="20"/>
-          <w:szCs w:val="20"/>
-        </w:rPr>
-        <w:t xml:space="preserve">        </w:t>
+        <w:t xml:space="preserve">  </w:t>
+      </w:r>
+      <w:r>
+        <w:rPr>
+          <w:rFonts w:ascii="PT Sans" w:hAnsi="PT Sans" w:cs="Times New Roman"/>
+          <w:sz w:val="20"/>
+          <w:szCs w:val="20"/>
+        </w:rPr>
+        <w:t xml:space="preserve">Ruby on Rails </w:t>
+      </w:r>
+      <w:r>
+        <w:rPr>
+          <w:rFonts w:ascii="PT Sans" w:hAnsi="PT Sans" w:cs="Times New Roman"/>
+          <w:sz w:val="20"/>
+          <w:szCs w:val="20"/>
+        </w:rPr>
+        <w:t>and Backbone.js coding bootcamp</w:t>
+      </w:r>
+    </w:p>
+    <w:p>
+      <w:pPr>
+        <w:ind w:left="900" w:hanging="900"/>
+        <w:rPr>
+          <w:rFonts w:ascii="PT Sans" w:hAnsi="PT Sans" w:cs="Times New Roman"/>
+          <w:sz w:val="20"/>
+          <w:szCs w:val="20"/>
+        </w:rPr>
+      </w:pPr>
+      <w:r>
+        <w:rPr>
+          <w:rFonts w:ascii="PT Sans" w:hAnsi="PT Sans" w:cs="Times New Roman"/>
+          <w:sz w:val="20"/>
+          <w:szCs w:val="20"/>
+        </w:rPr>
+        <w:t xml:space="preserve">      </w:t>
+      </w:r>
+      <w:r>
+        <w:rPr>
+          <w:rFonts w:ascii="PT Sans" w:hAnsi="PT Sans" w:cs="Times New Roman"/>
+          <w:sz w:val="20"/>
+          <w:szCs w:val="20"/>
+        </w:rPr>
+        <w:t xml:space="preserve">  </w:t>
       </w:r>
       <w:r>
         <w:rPr>
@@ -452,18 +510,131 @@
       <w:r>
         <w:rPr>
           <w:rFonts w:ascii="PT Sans" w:hAnsi="PT Sans" w:cs="Times New Roman"/>
-          <w:sz w:val="20"/>
-          <w:szCs w:val="20"/>
-        </w:rPr>
-        <w:t xml:space="preserve"> Ruby, SQL and Rails associations, Rails user </w:t>
-      </w:r>
-      <w:r>
-        <w:rPr>
-          <w:rFonts w:ascii="PT Sans" w:hAnsi="PT Sans" w:cs="Times New Roman"/>
-          <w:sz w:val="20"/>
-          <w:szCs w:val="20"/>
-        </w:rPr>
-        <w:t>authentication,</w:t>
+          <w:color w:val="3366FF"/>
+          <w:sz w:val="20"/>
+          <w:szCs w:val="20"/>
+        </w:rPr>
+        <w:t xml:space="preserve">  </w:t>
+      </w:r>
+      <w:r>
+        <w:rPr>
+          <w:rFonts w:ascii="PT Sans" w:hAnsi="PT Sans" w:cs="Times New Roman"/>
+          <w:sz w:val="20"/>
+          <w:szCs w:val="20"/>
+        </w:rPr>
+        <w:t>Ruby, SQL and Rails associations, Rails user authenticatio</w:t>
+      </w:r>
+      <w:r>
+        <w:rPr>
+          <w:rFonts w:ascii="PT Sans" w:hAnsi="PT Sans" w:cs="Times New Roman"/>
+          <w:sz w:val="20"/>
+          <w:szCs w:val="20"/>
+        </w:rPr>
+        <w:t>n, JavaScript, Backbone.js, CSS</w:t>
+      </w:r>
+    </w:p>
+    <w:p>
+      <w:pPr>
+        <w:ind w:left="900" w:hanging="900"/>
+        <w:rPr>
+          <w:rFonts w:ascii="PT Sans" w:hAnsi="PT Sans" w:cs="Times New Roman"/>
+          <w:sz w:val="20"/>
+          <w:szCs w:val="20"/>
+        </w:rPr>
+      </w:pPr>
+      <w:r>
+        <w:rPr>
+          <w:rFonts w:ascii="PT Sans" w:hAnsi="PT Sans" w:cs="Times New Roman"/>
+          <w:sz w:val="20"/>
+          <w:szCs w:val="20"/>
+        </w:rPr>
+        <w:t xml:space="preserve">      </w:t>
+      </w:r>
+      <w:r>
+        <w:rPr>
+          <w:rFonts w:ascii="PT Sans" w:hAnsi="PT Sans" w:cs="Times New Roman"/>
+          <w:sz w:val="20"/>
+          <w:szCs w:val="20"/>
+        </w:rPr>
+        <w:t xml:space="preserve">  </w:t>
+      </w:r>
+      <w:r>
+        <w:rPr>
+          <w:rFonts w:ascii="PT Sans" w:hAnsi="PT Sans" w:cs="Times New Roman"/>
+          <w:color w:val="3366FF"/>
+          <w:sz w:val="20"/>
+          <w:szCs w:val="20"/>
+        </w:rPr>
+        <w:t>dates:</w:t>
+      </w:r>
+      <w:r>
+        <w:rPr>
+          <w:rFonts w:ascii="PT Sans" w:hAnsi="PT Sans" w:cs="Times New Roman"/>
+          <w:sz w:val="20"/>
+          <w:szCs w:val="20"/>
+        </w:rPr>
+        <w:t xml:space="preserve">  Sept 2014 - Nov 2014</w:t>
+      </w:r>
+    </w:p>
+    <w:p>
+      <w:pPr>
+        <w:ind w:left="900" w:hanging="900"/>
+        <w:rPr>
+          <w:rFonts w:ascii="PT Sans" w:hAnsi="PT Sans" w:cs="Times New Roman"/>
+          <w:sz w:val="20"/>
+          <w:szCs w:val="20"/>
+        </w:rPr>
+      </w:pPr>
+      <w:r>
+        <w:rPr>
+          <w:rFonts w:ascii="PT Sans" w:hAnsi="PT Sans" w:cs="Times New Roman"/>
+          <w:sz w:val="20"/>
+          <w:szCs w:val="20"/>
+        </w:rPr>
+        <w:t xml:space="preserve">    - </w:t>
+      </w:r>
+    </w:p>
+    <w:p>
+      <w:pPr>
+        <w:ind w:left="900" w:hanging="900"/>
+        <w:rPr>
+          <w:rFonts w:ascii="PT Sans" w:hAnsi="PT Sans" w:cs="Times New Roman"/>
+          <w:sz w:val="20"/>
+          <w:szCs w:val="20"/>
+        </w:rPr>
+      </w:pPr>
+      <w:r>
+        <w:rPr>
+          <w:rFonts w:ascii="PT Sans" w:hAnsi="PT Sans" w:cs="Times New Roman"/>
+          <w:sz w:val="20"/>
+          <w:szCs w:val="20"/>
+        </w:rPr>
+        <w:t xml:space="preserve">  </w:t>
+      </w:r>
+      <w:r>
+        <w:rPr>
+          <w:rFonts w:ascii="PT Sans" w:hAnsi="PT Sans" w:cs="Times New Roman"/>
+          <w:sz w:val="20"/>
+          <w:szCs w:val="20"/>
+        </w:rPr>
+        <w:t xml:space="preserve">  </w:t>
+      </w:r>
+      <w:r>
+        <w:rPr>
+          <w:rFonts w:ascii="PT Sans" w:hAnsi="PT Sans" w:cs="Times New Roman"/>
+          <w:sz w:val="20"/>
+          <w:szCs w:val="20"/>
+        </w:rPr>
+        <w:t xml:space="preserve">    </w:t>
+      </w:r>
+      <w:r>
+        <w:rPr>
+          <w:rFonts w:ascii="PT Sans" w:hAnsi="PT Sans" w:cs="Times New Roman"/>
+          <w:color w:val="3366FF"/>
+          <w:sz w:val="20"/>
+          <w:szCs w:val="20"/>
+        </w:rPr>
+        <w:t>school:</w:t>
       </w:r>
       <w:r>
         <w:rPr>
@@ -479,71 +650,17 @@
           <w:sz w:val="20"/>
           <w:szCs w:val="20"/>
         </w:rPr>
-        <w:t>JavaScript,</w:t>
-      </w:r>
-      <w:r>
-        <w:rPr>
-          <w:rFonts w:ascii="PT Sans" w:hAnsi="PT Sans" w:cs="Times New Roman"/>
-          <w:sz w:val="20"/>
-          <w:szCs w:val="20"/>
-        </w:rPr>
         <w:t xml:space="preserve"> </w:t>
       </w:r>
       <w:r>
         <w:rPr>
           <w:rFonts w:ascii="PT Sans" w:hAnsi="PT Sans" w:cs="Times New Roman"/>
-          <w:sz w:val="20"/>
-          <w:szCs w:val="20"/>
-        </w:rPr>
-        <w:t>Backbone.js, CSS</w:t>
-      </w:r>
-    </w:p>
-    <w:p>
-      <w:pPr>
-        <w:ind w:left="900" w:hanging="900"/>
-        <w:rPr>
-          <w:rFonts w:ascii="PT Sans" w:hAnsi="PT Sans" w:cs="Times New Roman"/>
-          <w:color w:val="808080" w:themeColor="background1" w:themeShade="80"/>
-          <w:sz w:val="20"/>
-          <w:szCs w:val="20"/>
-        </w:rPr>
-      </w:pPr>
-      <w:r>
-        <w:rPr>
-          <w:rFonts w:ascii="PT Sans" w:hAnsi="PT Sans" w:cs="Times New Roman"/>
-          <w:color w:val="3366FF"/>
-          <w:sz w:val="20"/>
-          <w:szCs w:val="20"/>
-        </w:rPr>
-        <w:t xml:space="preserve">        </w:t>
-      </w:r>
-      <w:r>
-        <w:rPr>
-          <w:rFonts w:ascii="PT Sans" w:hAnsi="PT Sans" w:cs="Times New Roman"/>
-          <w:color w:val="3366FF"/>
-          <w:sz w:val="20"/>
-          <w:szCs w:val="20"/>
-        </w:rPr>
-        <w:t>dates:</w:t>
-      </w:r>
-      <w:r>
-        <w:rPr>
-          <w:rFonts w:ascii="PT Sans" w:hAnsi="PT Sans" w:cs="Times New Roman"/>
-          <w:sz w:val="20"/>
-          <w:szCs w:val="20"/>
-        </w:rPr>
-        <w:t xml:space="preserve"> Sept 2014 - Nov 2014</w:t>
-      </w:r>
-    </w:p>
-    <w:p>
-      <w:pPr>
-        <w:ind w:left="900" w:hanging="900"/>
-        <w:rPr>
-          <w:rFonts w:ascii="PT Sans" w:hAnsi="PT Sans" w:cs="Times New Roman"/>
-          <w:sz w:val="20"/>
-          <w:szCs w:val="20"/>
-        </w:rPr>
-      </w:pPr>
+          <w:b/>
+          <w:sz w:val="20"/>
+          <w:szCs w:val="20"/>
+        </w:rPr>
+        <w:t>University of Connecticut</w:t>
+      </w:r>
     </w:p>
     <w:p>
       <w:pPr>
@@ -573,27 +690,264 @@
       <w:r>
         <w:rPr>
           <w:rFonts w:ascii="PT Sans" w:hAnsi="PT Sans" w:cs="Times New Roman"/>
+          <w:sz w:val="20"/>
+          <w:szCs w:val="20"/>
+        </w:rPr>
+        <w:t xml:space="preserve">    </w:t>
+      </w:r>
+      <w:r>
+        <w:rPr>
+          <w:rFonts w:ascii="PT Sans" w:hAnsi="PT Sans" w:cs="Times New Roman"/>
+          <w:color w:val="3366FF"/>
+          <w:sz w:val="20"/>
+          <w:szCs w:val="20"/>
+        </w:rPr>
+        <w:t>locati</w:t>
+      </w:r>
+      <w:r>
+        <w:rPr>
+          <w:rFonts w:ascii="PT Sans" w:hAnsi="PT Sans" w:cs="Times New Roman"/>
+          <w:color w:val="3366FF"/>
+          <w:sz w:val="20"/>
+          <w:szCs w:val="20"/>
+        </w:rPr>
+        <w:t>on:</w:t>
+      </w:r>
+      <w:r>
+        <w:rPr>
+          <w:rFonts w:ascii="PT Sans" w:hAnsi="PT Sans" w:cs="Times New Roman"/>
+          <w:sz w:val="20"/>
+          <w:szCs w:val="20"/>
+        </w:rPr>
+        <w:t xml:space="preserve"> </w:t>
+      </w:r>
+      <w:r>
+        <w:rPr>
+          <w:rFonts w:ascii="PT Sans" w:hAnsi="PT Sans" w:cs="Times New Roman"/>
+          <w:sz w:val="20"/>
+          <w:szCs w:val="20"/>
+        </w:rPr>
+        <w:t xml:space="preserve"> </w:t>
+      </w:r>
+      <w:r>
+        <w:rPr>
+          <w:rFonts w:ascii="PT Sans" w:hAnsi="PT Sans" w:cs="Times New Roman"/>
+          <w:sz w:val="20"/>
+          <w:szCs w:val="20"/>
+        </w:rPr>
+        <w:t>Storrs, CT</w:t>
+      </w:r>
+    </w:p>
+    <w:p>
+      <w:pPr>
+        <w:ind w:left="900" w:hanging="900"/>
+        <w:rPr>
+          <w:rFonts w:ascii="PT Sans" w:hAnsi="PT Sans" w:cs="Times New Roman"/>
+          <w:sz w:val="20"/>
+          <w:szCs w:val="20"/>
+        </w:rPr>
+      </w:pPr>
+      <w:r>
+        <w:rPr>
+          <w:rFonts w:ascii="PT Sans" w:hAnsi="PT Sans" w:cs="Times New Roman"/>
+          <w:sz w:val="20"/>
+          <w:szCs w:val="20"/>
+        </w:rPr>
+        <w:t xml:space="preserve">  </w:t>
+      </w:r>
+      <w:r>
+        <w:rPr>
+          <w:rFonts w:ascii="PT Sans" w:hAnsi="PT Sans" w:cs="Times New Roman"/>
+          <w:sz w:val="20"/>
+          <w:szCs w:val="20"/>
+        </w:rPr>
+        <w:t xml:space="preserve">      </w:t>
+      </w:r>
+      <w:r>
+        <w:rPr>
+          <w:rFonts w:ascii="PT Sans" w:hAnsi="PT Sans" w:cs="Times New Roman"/>
+          <w:color w:val="3366FF"/>
+          <w:sz w:val="20"/>
+          <w:szCs w:val="20"/>
+        </w:rPr>
+        <w:t>degree:</w:t>
+      </w:r>
+      <w:r>
+        <w:rPr>
+          <w:rFonts w:ascii="PT Sans" w:hAnsi="PT Sans" w:cs="Times New Roman"/>
+          <w:sz w:val="20"/>
+          <w:szCs w:val="20"/>
+        </w:rPr>
+        <w:t xml:space="preserve"> </w:t>
+      </w:r>
+      <w:r>
+        <w:rPr>
+          <w:rFonts w:ascii="PT Sans" w:hAnsi="PT Sans" w:cs="Times New Roman"/>
+          <w:sz w:val="20"/>
+          <w:szCs w:val="20"/>
+        </w:rPr>
+        <w:t xml:space="preserve"> </w:t>
+      </w:r>
+      <w:r>
+        <w:rPr>
+          <w:rFonts w:ascii="PT Sans" w:hAnsi="PT Sans" w:cs="Times New Roman"/>
+          <w:sz w:val="20"/>
+          <w:szCs w:val="20"/>
+        </w:rPr>
+        <w:t>Master of Science in Mechanical Engineering, GPA: 3.5/4.0</w:t>
+      </w:r>
+    </w:p>
+    <w:p>
+      <w:pPr>
+        <w:ind w:left="900" w:hanging="900"/>
+        <w:rPr>
+          <w:rFonts w:ascii="PT Sans" w:hAnsi="PT Sans" w:cs="Times New Roman"/>
+          <w:sz w:val="20"/>
+          <w:szCs w:val="20"/>
+        </w:rPr>
+      </w:pPr>
+      <w:r>
+        <w:rPr>
+          <w:rFonts w:ascii="PT Sans" w:hAnsi="PT Sans" w:cs="Times New Roman"/>
+          <w:sz w:val="20"/>
+          <w:szCs w:val="20"/>
+        </w:rPr>
+        <w:t xml:space="preserve">  </w:t>
+      </w:r>
+      <w:r>
+        <w:rPr>
+          <w:rFonts w:ascii="PT Sans" w:hAnsi="PT Sans" w:cs="Times New Roman"/>
+          <w:sz w:val="20"/>
+          <w:szCs w:val="20"/>
+        </w:rPr>
+        <w:t xml:space="preserve">      </w:t>
+      </w:r>
+      <w:r>
+        <w:rPr>
+          <w:rFonts w:ascii="PT Sans" w:hAnsi="PT Sans" w:cs="Times New Roman"/>
+          <w:color w:val="3366FF"/>
+          <w:sz w:val="20"/>
+          <w:szCs w:val="20"/>
+        </w:rPr>
+        <w:t>completed:</w:t>
+      </w:r>
+      <w:r>
+        <w:rPr>
+          <w:rFonts w:ascii="PT Sans" w:hAnsi="PT Sans" w:cs="Times New Roman"/>
+          <w:sz w:val="20"/>
+          <w:szCs w:val="20"/>
+        </w:rPr>
+        <w:t xml:space="preserve"> </w:t>
+      </w:r>
+      <w:r>
+        <w:rPr>
+          <w:rFonts w:ascii="PT Sans" w:hAnsi="PT Sans" w:cs="Times New Roman"/>
+          <w:sz w:val="20"/>
+          <w:szCs w:val="20"/>
+        </w:rPr>
+        <w:t xml:space="preserve"> </w:t>
+      </w:r>
+      <w:r>
+        <w:rPr>
+          <w:rFonts w:ascii="PT Sans" w:hAnsi="PT Sans" w:cs="Times New Roman"/>
+          <w:sz w:val="20"/>
+          <w:szCs w:val="20"/>
+        </w:rPr>
+        <w:t>May 2013</w:t>
+      </w:r>
+    </w:p>
+    <w:p>
+      <w:pPr>
+        <w:ind w:left="900" w:hanging="900"/>
+        <w:rPr>
+          <w:rFonts w:ascii="PT Sans" w:hAnsi="PT Sans" w:cs="Times New Roman"/>
+          <w:sz w:val="20"/>
+          <w:szCs w:val="20"/>
+        </w:rPr>
+      </w:pPr>
+      <w:r>
+        <w:rPr>
+          <w:rFonts w:ascii="PT Sans" w:hAnsi="PT Sans" w:cs="Times New Roman"/>
+          <w:sz w:val="20"/>
+          <w:szCs w:val="20"/>
+        </w:rPr>
+        <w:t xml:space="preserve">    - </w:t>
+      </w:r>
+    </w:p>
+    <w:p>
+      <w:pPr>
+        <w:ind w:left="900" w:hanging="900"/>
+        <w:rPr>
+          <w:rFonts w:ascii="PT Sans" w:hAnsi="PT Sans" w:cs="Times New Roman"/>
+          <w:sz w:val="20"/>
+          <w:szCs w:val="20"/>
+        </w:rPr>
+      </w:pPr>
+      <w:r>
+        <w:rPr>
+          <w:rFonts w:ascii="PT Sans" w:hAnsi="PT Sans" w:cs="Times New Roman"/>
+          <w:sz w:val="20"/>
+          <w:szCs w:val="20"/>
+        </w:rPr>
+        <w:t xml:space="preserve">  </w:t>
+      </w:r>
+      <w:r>
+        <w:rPr>
+          <w:rFonts w:ascii="PT Sans" w:hAnsi="PT Sans" w:cs="Times New Roman"/>
+          <w:sz w:val="20"/>
+          <w:szCs w:val="20"/>
+        </w:rPr>
+        <w:t xml:space="preserve">  </w:t>
+      </w:r>
+      <w:r>
+        <w:rPr>
+          <w:rFonts w:ascii="PT Sans" w:hAnsi="PT Sans" w:cs="Times New Roman"/>
+          <w:sz w:val="20"/>
+          <w:szCs w:val="20"/>
+        </w:rPr>
+        <w:t xml:space="preserve">    </w:t>
+      </w:r>
+      <w:r>
+        <w:rPr>
+          <w:rFonts w:ascii="PT Sans" w:hAnsi="PT Sans" w:cs="Times New Roman"/>
+          <w:color w:val="3366FF"/>
+          <w:sz w:val="20"/>
+          <w:szCs w:val="20"/>
+        </w:rPr>
+        <w:t>school:</w:t>
+      </w:r>
+      <w:r>
+        <w:rPr>
+          <w:rFonts w:ascii="PT Sans" w:hAnsi="PT Sans" w:cs="Times New Roman"/>
+          <w:sz w:val="20"/>
+          <w:szCs w:val="20"/>
+        </w:rPr>
+        <w:t xml:space="preserve"> </w:t>
+      </w:r>
+      <w:r>
+        <w:rPr>
+          <w:rFonts w:ascii="PT Sans" w:hAnsi="PT Sans" w:cs="Times New Roman"/>
           <w:b/>
           <w:sz w:val="20"/>
           <w:szCs w:val="20"/>
         </w:rPr>
+        <w:t xml:space="preserve"> </w:t>
+      </w:r>
+      <w:r>
+        <w:rPr>
+          <w:rFonts w:ascii="PT Sans" w:hAnsi="PT Sans" w:cs="Times New Roman"/>
+          <w:b/>
+          <w:sz w:val="20"/>
+          <w:szCs w:val="20"/>
+        </w:rPr>
         <w:t>University of Connecticut</w:t>
       </w:r>
-      <w:r>
-        <w:rPr>
-          <w:rFonts w:ascii="PT Sans" w:hAnsi="PT Sans" w:cs="Times New Roman"/>
-          <w:sz w:val="20"/>
-          <w:szCs w:val="20"/>
-        </w:rPr>
-        <w:t xml:space="preserve">: </w:t>
-      </w:r>
-    </w:p>
-    <w:p>
-      <w:pPr>
-        <w:ind w:left="900" w:hanging="900"/>
-        <w:rPr>
-          <w:rFonts w:ascii="PT Sans" w:hAnsi="PT Sans" w:cs="Times New Roman"/>
-          <w:color w:val="378D00"/>
+    </w:p>
+    <w:p>
+      <w:pPr>
+        <w:ind w:left="900" w:hanging="900"/>
+        <w:rPr>
+          <w:rFonts w:ascii="PT Sans" w:hAnsi="PT Sans" w:cs="Times New Roman"/>
           <w:sz w:val="20"/>
           <w:szCs w:val="20"/>
         </w:rPr>
@@ -612,24 +966,41 @@
           <w:sz w:val="20"/>
           <w:szCs w:val="20"/>
         </w:rPr>
-        <w:t xml:space="preserve">    </w:t>
-      </w:r>
-      <w:r>
-        <w:rPr>
-          <w:rFonts w:ascii="PT Sans" w:hAnsi="PT Sans" w:cs="Times New Roman"/>
-          <w:sz w:val="20"/>
-          <w:szCs w:val="20"/>
-        </w:rPr>
         <w:t xml:space="preserve">  </w:t>
       </w:r>
       <w:r>
         <w:rPr>
           <w:rFonts w:ascii="PT Sans" w:hAnsi="PT Sans" w:cs="Times New Roman"/>
-          <w:color w:val="3366FF"/>
-          <w:sz w:val="20"/>
-          <w:szCs w:val="20"/>
-        </w:rPr>
-        <w:t>location:</w:t>
+          <w:sz w:val="20"/>
+          <w:szCs w:val="20"/>
+        </w:rPr>
+        <w:t xml:space="preserve">    </w:t>
+      </w:r>
+      <w:r>
+        <w:rPr>
+          <w:rFonts w:ascii="PT Sans" w:hAnsi="PT Sans" w:cs="Times New Roman"/>
+          <w:color w:val="3366FF"/>
+          <w:sz w:val="20"/>
+          <w:szCs w:val="20"/>
+        </w:rPr>
+        <w:t>locati</w:t>
+      </w:r>
+      <w:r>
+        <w:rPr>
+          <w:rFonts w:ascii="PT Sans" w:hAnsi="PT Sans" w:cs="Times New Roman"/>
+          <w:color w:val="3366FF"/>
+          <w:sz w:val="20"/>
+          <w:szCs w:val="20"/>
+        </w:rPr>
+        <w:t>on:</w:t>
+      </w:r>
+      <w:r>
+        <w:rPr>
+          <w:rFonts w:ascii="PT Sans" w:hAnsi="PT Sans" w:cs="Times New Roman"/>
+          <w:sz w:val="20"/>
+          <w:szCs w:val="20"/>
+        </w:rPr>
+        <w:t xml:space="preserve"> </w:t>
       </w:r>
       <w:r>
         <w:rPr>
@@ -663,19 +1034,19 @@
           <w:sz w:val="20"/>
           <w:szCs w:val="20"/>
         </w:rPr>
-        <w:t xml:space="preserve">    </w:t>
-      </w:r>
-      <w:r>
-        <w:rPr>
-          <w:rFonts w:ascii="PT Sans" w:hAnsi="PT Sans" w:cs="Times New Roman"/>
-          <w:sz w:val="20"/>
-          <w:szCs w:val="20"/>
-        </w:rPr>
         <w:t xml:space="preserve">  </w:t>
       </w:r>
       <w:r>
         <w:rPr>
           <w:rFonts w:ascii="PT Sans" w:hAnsi="PT Sans" w:cs="Times New Roman"/>
+          <w:sz w:val="20"/>
+          <w:szCs w:val="20"/>
+        </w:rPr>
+        <w:t xml:space="preserve">    </w:t>
+      </w:r>
+      <w:r>
+        <w:rPr>
+          <w:rFonts w:ascii="PT Sans" w:hAnsi="PT Sans" w:cs="Times New Roman"/>
           <w:color w:val="3366FF"/>
           <w:sz w:val="20"/>
           <w:szCs w:val="20"/>
@@ -688,15 +1059,38 @@
           <w:sz w:val="20"/>
           <w:szCs w:val="20"/>
         </w:rPr>
-        <w:t xml:space="preserve"> Master of Science in Mechanical Engineering, GPA: 3.5/4.0</w:t>
-      </w:r>
-    </w:p>
-    <w:p>
-      <w:pPr>
-        <w:ind w:left="900" w:hanging="900"/>
-        <w:rPr>
-          <w:rFonts w:ascii="PT Sans" w:hAnsi="PT Sans" w:cs="Times New Roman"/>
-          <w:color w:val="378D00"/>
+        <w:t xml:space="preserve"> </w:t>
+      </w:r>
+      <w:r>
+        <w:rPr>
+          <w:rFonts w:ascii="PT Sans" w:hAnsi="PT Sans" w:cs="Times New Roman"/>
+          <w:sz w:val="20"/>
+          <w:szCs w:val="20"/>
+        </w:rPr>
+        <w:t xml:space="preserve"> </w:t>
+      </w:r>
+      <w:r>
+        <w:rPr>
+          <w:rFonts w:ascii="PT Sans" w:hAnsi="PT Sans" w:cs="Times New Roman"/>
+          <w:sz w:val="20"/>
+          <w:szCs w:val="20"/>
+        </w:rPr>
+        <w:t>Bachelor of Sc</w:t>
+      </w:r>
+      <w:r>
+        <w:rPr>
+          <w:rFonts w:ascii="PT Sans" w:hAnsi="PT Sans" w:cs="Times New Roman"/>
+          <w:sz w:val="20"/>
+          <w:szCs w:val="20"/>
+        </w:rPr>
+        <w:t>ience in Mechanical Engineering</w:t>
+      </w:r>
+    </w:p>
+    <w:p>
+      <w:pPr>
+        <w:ind w:left="900" w:hanging="900"/>
+        <w:rPr>
+          <w:rFonts w:ascii="PT Sans" w:hAnsi="PT Sans" w:cs="Times New Roman"/>
           <w:sz w:val="20"/>
           <w:szCs w:val="20"/>
         </w:rPr>
@@ -715,19 +1109,19 @@
           <w:sz w:val="20"/>
           <w:szCs w:val="20"/>
         </w:rPr>
-        <w:t xml:space="preserve">    </w:t>
-      </w:r>
-      <w:r>
-        <w:rPr>
-          <w:rFonts w:ascii="PT Sans" w:hAnsi="PT Sans" w:cs="Times New Roman"/>
-          <w:sz w:val="20"/>
-          <w:szCs w:val="20"/>
-        </w:rPr>
         <w:t xml:space="preserve">  </w:t>
       </w:r>
       <w:r>
         <w:rPr>
           <w:rFonts w:ascii="PT Sans" w:hAnsi="PT Sans" w:cs="Times New Roman"/>
+          <w:sz w:val="20"/>
+          <w:szCs w:val="20"/>
+        </w:rPr>
+        <w:t xml:space="preserve">    </w:t>
+      </w:r>
+      <w:r>
+        <w:rPr>
+          <w:rFonts w:ascii="PT Sans" w:hAnsi="PT Sans" w:cs="Times New Roman"/>
           <w:color w:val="3366FF"/>
           <w:sz w:val="20"/>
           <w:szCs w:val="20"/>
@@ -740,34 +1134,6 @@
           <w:sz w:val="20"/>
           <w:szCs w:val="20"/>
         </w:rPr>
-        <w:t xml:space="preserve"> May 2013</w:t>
-      </w:r>
-    </w:p>
-    <w:p>
-      <w:pPr>
-        <w:ind w:left="900" w:hanging="900"/>
-        <w:rPr>
-          <w:rFonts w:ascii="PT Sans" w:hAnsi="PT Sans" w:cs="Times New Roman"/>
-          <w:sz w:val="20"/>
-          <w:szCs w:val="20"/>
-        </w:rPr>
-      </w:pPr>
-    </w:p>
-    <w:p>
-      <w:pPr>
-        <w:ind w:left="900" w:hanging="900"/>
-        <w:rPr>
-          <w:rFonts w:ascii="PT Sans" w:hAnsi="PT Sans" w:cs="Times New Roman"/>
-          <w:sz w:val="20"/>
-          <w:szCs w:val="20"/>
-        </w:rPr>
-      </w:pPr>
-      <w:r>
-        <w:rPr>
-          <w:rFonts w:ascii="PT Sans" w:hAnsi="PT Sans" w:cs="Times New Roman"/>
-          <w:sz w:val="20"/>
-          <w:szCs w:val="20"/>
-        </w:rPr>
         <w:t xml:space="preserve"> </w:t>
       </w:r>
       <w:r>
@@ -776,188 +1142,10 @@
           <w:sz w:val="20"/>
           <w:szCs w:val="20"/>
         </w:rPr>
-        <w:t xml:space="preserve">  </w:t>
-      </w:r>
-      <w:r>
-        <w:rPr>
-          <w:rFonts w:ascii="PT Sans" w:hAnsi="PT Sans" w:cs="Times New Roman"/>
-          <w:sz w:val="20"/>
-          <w:szCs w:val="20"/>
-        </w:rPr>
-        <w:t xml:space="preserve"> </w:t>
-      </w:r>
-      <w:r>
-        <w:rPr>
-          <w:rFonts w:ascii="PT Sans" w:hAnsi="PT Sans" w:cs="Times New Roman"/>
-          <w:b/>
-          <w:sz w:val="20"/>
-          <w:szCs w:val="20"/>
-        </w:rPr>
-        <w:t>University of Connecticut</w:t>
-      </w:r>
-      <w:r>
-        <w:rPr>
-          <w:rFonts w:ascii="PT Sans" w:hAnsi="PT Sans" w:cs="Times New Roman"/>
-          <w:sz w:val="20"/>
-          <w:szCs w:val="20"/>
-        </w:rPr>
-        <w:t xml:space="preserve">: </w:t>
-      </w:r>
-    </w:p>
-    <w:p>
-      <w:pPr>
-        <w:ind w:left="900" w:hanging="900"/>
-        <w:rPr>
-          <w:rFonts w:ascii="PT Sans" w:hAnsi="PT Sans" w:cs="Times New Roman"/>
-          <w:color w:val="378D00"/>
-          <w:sz w:val="20"/>
-          <w:szCs w:val="20"/>
-        </w:rPr>
-      </w:pPr>
-      <w:r>
-        <w:rPr>
-          <w:rFonts w:ascii="PT Sans" w:hAnsi="PT Sans" w:cs="Times New Roman"/>
-          <w:sz w:val="20"/>
-          <w:szCs w:val="20"/>
-        </w:rPr>
-        <w:t xml:space="preserve">  </w:t>
-      </w:r>
-      <w:r>
-        <w:rPr>
-          <w:rFonts w:ascii="PT Sans" w:hAnsi="PT Sans" w:cs="Times New Roman"/>
-          <w:sz w:val="20"/>
-          <w:szCs w:val="20"/>
-        </w:rPr>
-        <w:t xml:space="preserve">    </w:t>
-      </w:r>
-      <w:r>
-        <w:rPr>
-          <w:rFonts w:ascii="PT Sans" w:hAnsi="PT Sans" w:cs="Times New Roman"/>
-          <w:sz w:val="20"/>
-          <w:szCs w:val="20"/>
-        </w:rPr>
-        <w:t xml:space="preserve">  </w:t>
-      </w:r>
-      <w:r>
-        <w:rPr>
-          <w:rFonts w:ascii="PT Sans" w:hAnsi="PT Sans" w:cs="Times New Roman"/>
-          <w:color w:val="3366FF"/>
-          <w:sz w:val="20"/>
-          <w:szCs w:val="20"/>
-        </w:rPr>
-        <w:t>location:</w:t>
-      </w:r>
-      <w:r>
-        <w:rPr>
-          <w:rFonts w:ascii="PT Sans" w:hAnsi="PT Sans" w:cs="Times New Roman"/>
-          <w:sz w:val="20"/>
-          <w:szCs w:val="20"/>
-        </w:rPr>
-        <w:t xml:space="preserve"> Storrs, CT</w:t>
-      </w:r>
-    </w:p>
-    <w:p>
-      <w:pPr>
-        <w:ind w:left="900" w:hanging="900"/>
-        <w:rPr>
-          <w:rFonts w:ascii="PT Sans" w:hAnsi="PT Sans" w:cs="Times New Roman"/>
-          <w:sz w:val="20"/>
-          <w:szCs w:val="20"/>
-        </w:rPr>
-      </w:pPr>
-      <w:r>
-        <w:rPr>
-          <w:rFonts w:ascii="PT Sans" w:hAnsi="PT Sans" w:cs="Times New Roman"/>
-          <w:sz w:val="20"/>
-          <w:szCs w:val="20"/>
-        </w:rPr>
-        <w:t xml:space="preserve">  </w:t>
-      </w:r>
-      <w:r>
-        <w:rPr>
-          <w:rFonts w:ascii="PT Sans" w:hAnsi="PT Sans" w:cs="Times New Roman"/>
-          <w:sz w:val="20"/>
-          <w:szCs w:val="20"/>
-        </w:rPr>
-        <w:t xml:space="preserve">    </w:t>
-      </w:r>
-      <w:r>
-        <w:rPr>
-          <w:rFonts w:ascii="PT Sans" w:hAnsi="PT Sans" w:cs="Times New Roman"/>
-          <w:sz w:val="20"/>
-          <w:szCs w:val="20"/>
-        </w:rPr>
-        <w:t xml:space="preserve">  </w:t>
-      </w:r>
-      <w:r>
-        <w:rPr>
-          <w:rFonts w:ascii="PT Sans" w:hAnsi="PT Sans" w:cs="Times New Roman"/>
-          <w:color w:val="3366FF"/>
-          <w:sz w:val="20"/>
-          <w:szCs w:val="20"/>
-        </w:rPr>
-        <w:t>degree:</w:t>
-      </w:r>
-      <w:r>
-        <w:rPr>
-          <w:rFonts w:ascii="PT Sans" w:hAnsi="PT Sans" w:cs="Times New Roman"/>
-          <w:sz w:val="20"/>
-          <w:szCs w:val="20"/>
-        </w:rPr>
-        <w:t xml:space="preserve"> Bachelor of Science in Mechanical Engineering</w:t>
-      </w:r>
-    </w:p>
-    <w:p>
-      <w:pPr>
-        <w:ind w:left="900" w:hanging="900"/>
-        <w:rPr>
-          <w:rFonts w:ascii="PT Sans" w:hAnsi="PT Sans" w:cs="Times New Roman"/>
-          <w:color w:val="378D00"/>
-          <w:sz w:val="20"/>
-          <w:szCs w:val="20"/>
-        </w:rPr>
-      </w:pPr>
-      <w:r>
-        <w:rPr>
-          <w:rFonts w:ascii="PT Sans" w:hAnsi="PT Sans" w:cs="Times New Roman"/>
-          <w:sz w:val="20"/>
-          <w:szCs w:val="20"/>
-        </w:rPr>
-        <w:t xml:space="preserve">  </w:t>
-      </w:r>
-      <w:r>
-        <w:rPr>
-          <w:rFonts w:ascii="PT Sans" w:hAnsi="PT Sans" w:cs="Times New Roman"/>
-          <w:sz w:val="20"/>
-          <w:szCs w:val="20"/>
-        </w:rPr>
-        <w:t xml:space="preserve">    </w:t>
-      </w:r>
-      <w:r>
-        <w:rPr>
-          <w:rFonts w:ascii="PT Sans" w:hAnsi="PT Sans" w:cs="Times New Roman"/>
-          <w:sz w:val="20"/>
-          <w:szCs w:val="20"/>
-        </w:rPr>
-        <w:t xml:space="preserve">  </w:t>
-      </w:r>
-      <w:r>
-        <w:rPr>
-          <w:rFonts w:ascii="PT Sans" w:hAnsi="PT Sans" w:cs="Times New Roman"/>
-          <w:color w:val="3366FF"/>
-          <w:sz w:val="20"/>
-          <w:szCs w:val="20"/>
-        </w:rPr>
-        <w:t>completed:</w:t>
-      </w:r>
-      <w:r>
-        <w:rPr>
-          <w:rFonts w:ascii="PT Sans" w:hAnsi="PT Sans" w:cs="Times New Roman"/>
-          <w:sz w:val="20"/>
-          <w:szCs w:val="20"/>
-        </w:rPr>
         <w:t xml:space="preserve"> Dec 2010</w:t>
       </w:r>
+      <w:bookmarkStart w:id="0" w:name="_GoBack"/>
+      <w:bookmarkEnd w:id="0"/>
     </w:p>
     <w:p>
       <w:pPr>
@@ -2027,6 +2215,7 @@
           <w:sz w:val="20"/>
           <w:szCs w:val="20"/>
         </w:rPr>
+        <w:lastRenderedPageBreak/>
         <w:t xml:space="preserve">  </w:t>
       </w:r>
       <w:r>
@@ -2078,7 +2267,6 @@
           <w:sz w:val="20"/>
           <w:szCs w:val="20"/>
         </w:rPr>
-        <w:lastRenderedPageBreak/>
         <w:t xml:space="preserve">   </w:t>
       </w:r>
       <w:r>
@@ -2656,8 +2844,6 @@
         </w:rPr>
         <w:t xml:space="preserve"> the science behind my project, Clean Fuel Chemical Kinetics,</w:t>
       </w:r>
-      <w:bookmarkStart w:id="0" w:name="_GoBack"/>
-      <w:bookmarkEnd w:id="0"/>
       <w:r>
         <w:rPr>
           <w:rFonts w:ascii="PT Sans" w:hAnsi="PT Sans" w:cs="Times New Roman"/>

</xml_diff>

<commit_message>
leave projects as a hash
</commit_message>
<xml_diff>
--- a/max_plomer_resume.docx
+++ b/max_plomer_resume.docx
@@ -1144,8 +1144,6 @@
         </w:rPr>
         <w:t xml:space="preserve"> Dec 2010</w:t>
       </w:r>
-      <w:bookmarkStart w:id="0" w:name="_GoBack"/>
-      <w:bookmarkEnd w:id="0"/>
     </w:p>
     <w:p>
       <w:pPr>
@@ -1200,6 +1198,24 @@
           <w:sz w:val="20"/>
           <w:szCs w:val="20"/>
         </w:rPr>
+        <w:t xml:space="preserve">    - </w:t>
+      </w:r>
+    </w:p>
+    <w:p>
+      <w:pPr>
+        <w:ind w:left="900" w:hanging="900"/>
+        <w:rPr>
+          <w:rFonts w:ascii="PT Sans" w:hAnsi="PT Sans" w:cs="Times New Roman"/>
+          <w:sz w:val="20"/>
+          <w:szCs w:val="20"/>
+        </w:rPr>
+      </w:pPr>
+      <w:r>
+        <w:rPr>
+          <w:rFonts w:ascii="PT Sans" w:hAnsi="PT Sans" w:cs="Times New Roman"/>
+          <w:sz w:val="20"/>
+          <w:szCs w:val="20"/>
+        </w:rPr>
         <w:t xml:space="preserve">  </w:t>
       </w:r>
       <w:r>
@@ -1213,33 +1229,42 @@
       <w:r>
         <w:rPr>
           <w:rFonts w:ascii="PT Sans" w:hAnsi="PT Sans" w:cs="Times New Roman"/>
+          <w:sz w:val="20"/>
+          <w:szCs w:val="20"/>
+        </w:rPr>
+        <w:t xml:space="preserve">    </w:t>
+      </w:r>
+      <w:r>
+        <w:rPr>
+          <w:rFonts w:ascii="PT Sans" w:hAnsi="PT Sans" w:cs="Times New Roman"/>
+          <w:color w:val="3366FF"/>
+          <w:sz w:val="20"/>
+          <w:szCs w:val="20"/>
+        </w:rPr>
+        <w:t>company</w:t>
+      </w:r>
+      <w:r>
+        <w:rPr>
+          <w:rFonts w:ascii="PT Sans" w:hAnsi="PT Sans" w:cs="Times New Roman"/>
+          <w:color w:val="3366FF"/>
+          <w:sz w:val="20"/>
+          <w:szCs w:val="20"/>
+        </w:rPr>
+        <w:t>:</w:t>
+      </w:r>
+      <w:r>
+        <w:rPr>
+          <w:rFonts w:ascii="PT Sans" w:hAnsi="PT Sans" w:cs="Times New Roman"/>
           <w:b/>
           <w:sz w:val="20"/>
           <w:szCs w:val="20"/>
         </w:rPr>
-        <w:t>“The Psalm of Howard Thurman” Documentary Film</w:t>
-      </w:r>
-      <w:r>
-        <w:rPr>
-          <w:rFonts w:ascii="PT Sans" w:hAnsi="PT Sans" w:cs="Times New Roman"/>
-          <w:sz w:val="20"/>
-          <w:szCs w:val="20"/>
-        </w:rPr>
-        <w:t xml:space="preserve">: </w:t>
-      </w:r>
-    </w:p>
-    <w:p>
-      <w:pPr>
-        <w:ind w:left="900" w:hanging="900"/>
-        <w:rPr>
-          <w:rFonts w:ascii="PT Sans" w:hAnsi="PT Sans" w:cs="Times New Roman"/>
-          <w:sz w:val="20"/>
-          <w:szCs w:val="20"/>
-        </w:rPr>
-      </w:pPr>
-      <w:r>
-        <w:rPr>
-          <w:rFonts w:ascii="PT Sans" w:hAnsi="PT Sans" w:cs="Times New Roman"/>
+        <w:t xml:space="preserve"> </w:t>
+      </w:r>
+      <w:r>
+        <w:rPr>
+          <w:rFonts w:ascii="PT Sans" w:hAnsi="PT Sans" w:cs="Times New Roman"/>
+          <w:b/>
           <w:sz w:val="20"/>
           <w:szCs w:val="20"/>
         </w:rPr>
@@ -1248,11 +1273,31 @@
       <w:r>
         <w:rPr>
           <w:rFonts w:ascii="PT Sans" w:hAnsi="PT Sans" w:cs="Times New Roman"/>
-          <w:sz w:val="20"/>
-          <w:szCs w:val="20"/>
-        </w:rPr>
-        <w:t xml:space="preserve">    </w:t>
-      </w:r>
+          <w:b/>
+          <w:sz w:val="20"/>
+          <w:szCs w:val="20"/>
+        </w:rPr>
+        <w:t>The Psalm of Howard Thurman</w:t>
+      </w:r>
+      <w:r>
+        <w:rPr>
+          <w:rFonts w:ascii="PT Sans" w:hAnsi="PT Sans" w:cs="Times New Roman"/>
+          <w:b/>
+          <w:sz w:val="20"/>
+          <w:szCs w:val="20"/>
+        </w:rPr>
+        <w:t xml:space="preserve"> Documentary Film</w:t>
+      </w:r>
+    </w:p>
+    <w:p>
+      <w:pPr>
+        <w:ind w:left="900" w:hanging="900"/>
+        <w:rPr>
+          <w:rFonts w:ascii="PT Sans" w:hAnsi="PT Sans" w:cs="Times New Roman"/>
+          <w:sz w:val="20"/>
+          <w:szCs w:val="20"/>
+        </w:rPr>
+      </w:pPr>
       <w:r>
         <w:rPr>
           <w:rFonts w:ascii="PT Sans" w:hAnsi="PT Sans" w:cs="Times New Roman"/>
@@ -1264,6 +1309,22 @@
       <w:r>
         <w:rPr>
           <w:rFonts w:ascii="PT Sans" w:hAnsi="PT Sans" w:cs="Times New Roman"/>
+          <w:sz w:val="20"/>
+          <w:szCs w:val="20"/>
+        </w:rPr>
+        <w:t xml:space="preserve">    </w:t>
+      </w:r>
+      <w:r>
+        <w:rPr>
+          <w:rFonts w:ascii="PT Sans" w:hAnsi="PT Sans" w:cs="Times New Roman"/>
+          <w:sz w:val="20"/>
+          <w:szCs w:val="20"/>
+        </w:rPr>
+        <w:t xml:space="preserve">  </w:t>
+      </w:r>
+      <w:r>
+        <w:rPr>
+          <w:rFonts w:ascii="PT Sans" w:hAnsi="PT Sans" w:cs="Times New Roman"/>
           <w:color w:val="3366FF"/>
           <w:sz w:val="20"/>
           <w:szCs w:val="20"/>
@@ -1276,7 +1337,23 @@
           <w:sz w:val="20"/>
           <w:szCs w:val="20"/>
         </w:rPr>
-        <w:t xml:space="preserve"> Boston, MA</w:t>
+        <w:t xml:space="preserve"> </w:t>
+      </w:r>
+      <w:r>
+        <w:rPr>
+          <w:rFonts w:ascii="PT Sans" w:hAnsi="PT Sans" w:cs="Times New Roman"/>
+          <w:sz w:val="20"/>
+          <w:szCs w:val="20"/>
+        </w:rPr>
+        <w:t xml:space="preserve"> </w:t>
+      </w:r>
+      <w:r>
+        <w:rPr>
+          <w:rFonts w:ascii="PT Sans" w:hAnsi="PT Sans" w:cs="Times New Roman"/>
+          <w:sz w:val="20"/>
+          <w:szCs w:val="20"/>
+        </w:rPr>
+        <w:t>Boston, MA</w:t>
       </w:r>
     </w:p>
     <w:p>
@@ -1328,7 +1405,23 @@
           <w:sz w:val="20"/>
           <w:szCs w:val="20"/>
         </w:rPr>
-        <w:t xml:space="preserve"> Developer</w:t>
+        <w:t xml:space="preserve"> </w:t>
+      </w:r>
+      <w:r>
+        <w:rPr>
+          <w:rFonts w:ascii="PT Sans" w:hAnsi="PT Sans" w:cs="Times New Roman"/>
+          <w:sz w:val="20"/>
+          <w:szCs w:val="20"/>
+        </w:rPr>
+        <w:t xml:space="preserve"> </w:t>
+      </w:r>
+      <w:r>
+        <w:rPr>
+          <w:rFonts w:ascii="PT Sans" w:hAnsi="PT Sans" w:cs="Times New Roman"/>
+          <w:sz w:val="20"/>
+          <w:szCs w:val="20"/>
+        </w:rPr>
+        <w:t>Developer</w:t>
       </w:r>
     </w:p>
     <w:p>
@@ -1379,7 +1472,23 @@
           <w:sz w:val="20"/>
           <w:szCs w:val="20"/>
         </w:rPr>
-        <w:t xml:space="preserve"> Apr 2015</w:t>
+        <w:t xml:space="preserve"> </w:t>
+      </w:r>
+      <w:r>
+        <w:rPr>
+          <w:rFonts w:ascii="PT Sans" w:hAnsi="PT Sans" w:cs="Times New Roman"/>
+          <w:sz w:val="20"/>
+          <w:szCs w:val="20"/>
+        </w:rPr>
+        <w:t xml:space="preserve"> </w:t>
+      </w:r>
+      <w:r>
+        <w:rPr>
+          <w:rFonts w:ascii="PT Sans" w:hAnsi="PT Sans" w:cs="Times New Roman"/>
+          <w:sz w:val="20"/>
+          <w:szCs w:val="20"/>
+        </w:rPr>
+        <w:t>Apr 2015</w:t>
       </w:r>
     </w:p>
     <w:p>
@@ -1639,6 +1748,14 @@
           <w:szCs w:val="20"/>
         </w:rPr>
       </w:pPr>
+      <w:r>
+        <w:rPr>
+          <w:rFonts w:ascii="PT Sans" w:hAnsi="PT Sans" w:cs="Times New Roman"/>
+          <w:sz w:val="20"/>
+          <w:szCs w:val="20"/>
+        </w:rPr>
+        <w:t xml:space="preserve">    -</w:t>
+      </w:r>
     </w:p>
     <w:p>
       <w:pPr>
@@ -1663,6 +1780,42 @@
           <w:sz w:val="20"/>
           <w:szCs w:val="20"/>
         </w:rPr>
+        <w:t xml:space="preserve">      </w:t>
+      </w:r>
+      <w:r>
+        <w:rPr>
+          <w:rFonts w:ascii="PT Sans" w:hAnsi="PT Sans" w:cs="Times New Roman"/>
+          <w:color w:val="3366FF"/>
+          <w:sz w:val="20"/>
+          <w:szCs w:val="20"/>
+        </w:rPr>
+        <w:t>company</w:t>
+      </w:r>
+      <w:r>
+        <w:rPr>
+          <w:rFonts w:ascii="PT Sans" w:hAnsi="PT Sans" w:cs="Times New Roman"/>
+          <w:color w:val="3366FF"/>
+          <w:sz w:val="20"/>
+          <w:szCs w:val="20"/>
+        </w:rPr>
+        <w:t>:</w:t>
+      </w:r>
+      <w:r>
+        <w:rPr>
+          <w:rFonts w:ascii="PT Sans" w:hAnsi="PT Sans" w:cs="Times New Roman"/>
+          <w:b/>
+          <w:sz w:val="20"/>
+          <w:szCs w:val="20"/>
+        </w:rPr>
+        <w:t xml:space="preserve"> </w:t>
+      </w:r>
+      <w:r>
+        <w:rPr>
+          <w:rFonts w:ascii="PT Sans" w:hAnsi="PT Sans" w:cs="Times New Roman"/>
+          <w:b/>
+          <w:sz w:val="20"/>
+          <w:szCs w:val="20"/>
+        </w:rPr>
         <w:t xml:space="preserve">  </w:t>
       </w:r>
       <w:r>
@@ -1674,14 +1827,6 @@
         </w:rPr>
         <w:t>FreeFundraise.com</w:t>
       </w:r>
-      <w:r>
-        <w:rPr>
-          <w:rFonts w:ascii="PT Sans" w:hAnsi="PT Sans" w:cs="Times New Roman"/>
-          <w:sz w:val="20"/>
-          <w:szCs w:val="20"/>
-        </w:rPr>
-        <w:t xml:space="preserve">: </w:t>
-      </w:r>
     </w:p>
     <w:p>
       <w:pPr>
@@ -1731,7 +1876,23 @@
           <w:sz w:val="20"/>
           <w:szCs w:val="20"/>
         </w:rPr>
-        <w:t xml:space="preserve"> Boston, MA</w:t>
+        <w:t xml:space="preserve"> </w:t>
+      </w:r>
+      <w:r>
+        <w:rPr>
+          <w:rFonts w:ascii="PT Sans" w:hAnsi="PT Sans" w:cs="Times New Roman"/>
+          <w:sz w:val="20"/>
+          <w:szCs w:val="20"/>
+        </w:rPr>
+        <w:t xml:space="preserve"> </w:t>
+      </w:r>
+      <w:r>
+        <w:rPr>
+          <w:rFonts w:ascii="PT Sans" w:hAnsi="PT Sans" w:cs="Times New Roman"/>
+          <w:sz w:val="20"/>
+          <w:szCs w:val="20"/>
+        </w:rPr>
+        <w:t>Boston, MA</w:t>
       </w:r>
     </w:p>
     <w:p>
@@ -1783,7 +1944,23 @@
           <w:sz w:val="20"/>
           <w:szCs w:val="20"/>
         </w:rPr>
-        <w:t xml:space="preserve"> Developer</w:t>
+        <w:t xml:space="preserve"> </w:t>
+      </w:r>
+      <w:r>
+        <w:rPr>
+          <w:rFonts w:ascii="PT Sans" w:hAnsi="PT Sans" w:cs="Times New Roman"/>
+          <w:sz w:val="20"/>
+          <w:szCs w:val="20"/>
+        </w:rPr>
+        <w:t xml:space="preserve"> </w:t>
+      </w:r>
+      <w:r>
+        <w:rPr>
+          <w:rFonts w:ascii="PT Sans" w:hAnsi="PT Sans" w:cs="Times New Roman"/>
+          <w:sz w:val="20"/>
+          <w:szCs w:val="20"/>
+        </w:rPr>
+        <w:t>Developer</w:t>
       </w:r>
     </w:p>
     <w:p>
@@ -1835,7 +2012,23 @@
           <w:sz w:val="20"/>
           <w:szCs w:val="20"/>
         </w:rPr>
-        <w:t xml:space="preserve"> Feb 2015 - Apr 2015</w:t>
+        <w:t xml:space="preserve"> </w:t>
+      </w:r>
+      <w:r>
+        <w:rPr>
+          <w:rFonts w:ascii="PT Sans" w:hAnsi="PT Sans" w:cs="Times New Roman"/>
+          <w:sz w:val="20"/>
+          <w:szCs w:val="20"/>
+        </w:rPr>
+        <w:t xml:space="preserve"> </w:t>
+      </w:r>
+      <w:r>
+        <w:rPr>
+          <w:rFonts w:ascii="PT Sans" w:hAnsi="PT Sans" w:cs="Times New Roman"/>
+          <w:sz w:val="20"/>
+          <w:szCs w:val="20"/>
+        </w:rPr>
+        <w:t>Feb 2015 - Apr 2015</w:t>
       </w:r>
     </w:p>
     <w:p>
@@ -2105,6 +2298,14 @@
           <w:szCs w:val="20"/>
         </w:rPr>
       </w:pPr>
+      <w:r>
+        <w:rPr>
+          <w:rFonts w:ascii="PT Sans" w:hAnsi="PT Sans" w:cs="Times New Roman"/>
+          <w:sz w:val="20"/>
+          <w:szCs w:val="20"/>
+        </w:rPr>
+        <w:t xml:space="preserve">    -</w:t>
+      </w:r>
     </w:p>
     <w:p>
       <w:pPr>
@@ -2129,6 +2330,42 @@
           <w:sz w:val="20"/>
           <w:szCs w:val="20"/>
         </w:rPr>
+        <w:t xml:space="preserve">      </w:t>
+      </w:r>
+      <w:r>
+        <w:rPr>
+          <w:rFonts w:ascii="PT Sans" w:hAnsi="PT Sans" w:cs="Times New Roman"/>
+          <w:color w:val="3366FF"/>
+          <w:sz w:val="20"/>
+          <w:szCs w:val="20"/>
+        </w:rPr>
+        <w:t>company</w:t>
+      </w:r>
+      <w:r>
+        <w:rPr>
+          <w:rFonts w:ascii="PT Sans" w:hAnsi="PT Sans" w:cs="Times New Roman"/>
+          <w:color w:val="3366FF"/>
+          <w:sz w:val="20"/>
+          <w:szCs w:val="20"/>
+        </w:rPr>
+        <w:t>:</w:t>
+      </w:r>
+      <w:r>
+        <w:rPr>
+          <w:rFonts w:ascii="PT Sans" w:hAnsi="PT Sans" w:cs="Times New Roman"/>
+          <w:b/>
+          <w:sz w:val="20"/>
+          <w:szCs w:val="20"/>
+        </w:rPr>
+        <w:t xml:space="preserve"> </w:t>
+      </w:r>
+      <w:r>
+        <w:rPr>
+          <w:rFonts w:ascii="PT Sans" w:hAnsi="PT Sans" w:cs="Times New Roman"/>
+          <w:b/>
+          <w:sz w:val="20"/>
+          <w:szCs w:val="20"/>
+        </w:rPr>
         <w:t xml:space="preserve">  </w:t>
       </w:r>
       <w:r>
@@ -2139,65 +2376,6 @@
           <w:szCs w:val="20"/>
         </w:rPr>
         <w:t>Outlearn.com</w:t>
-      </w:r>
-      <w:r>
-        <w:rPr>
-          <w:rFonts w:ascii="PT Sans" w:hAnsi="PT Sans" w:cs="Times New Roman"/>
-          <w:sz w:val="20"/>
-          <w:szCs w:val="20"/>
-        </w:rPr>
-        <w:t xml:space="preserve">: </w:t>
-      </w:r>
-    </w:p>
-    <w:p>
-      <w:pPr>
-        <w:ind w:left="900" w:hanging="900"/>
-        <w:rPr>
-          <w:rFonts w:ascii="PT Sans" w:hAnsi="PT Sans" w:cs="Times New Roman"/>
-          <w:sz w:val="20"/>
-          <w:szCs w:val="20"/>
-        </w:rPr>
-      </w:pPr>
-      <w:r>
-        <w:rPr>
-          <w:rFonts w:ascii="PT Sans" w:hAnsi="PT Sans" w:cs="Times New Roman"/>
-          <w:sz w:val="20"/>
-          <w:szCs w:val="20"/>
-        </w:rPr>
-        <w:t xml:space="preserve">  </w:t>
-      </w:r>
-      <w:r>
-        <w:rPr>
-          <w:rFonts w:ascii="PT Sans" w:hAnsi="PT Sans" w:cs="Times New Roman"/>
-          <w:sz w:val="20"/>
-          <w:szCs w:val="20"/>
-        </w:rPr>
-        <w:t xml:space="preserve">    </w:t>
-      </w:r>
-      <w:r>
-        <w:rPr>
-          <w:rFonts w:ascii="PT Sans" w:hAnsi="PT Sans" w:cs="Times New Roman"/>
-          <w:sz w:val="20"/>
-          <w:szCs w:val="20"/>
-        </w:rPr>
-        <w:t xml:space="preserve">  </w:t>
-      </w:r>
-      <w:r>
-        <w:rPr>
-          <w:rFonts w:ascii="PT Sans" w:hAnsi="PT Sans" w:cs="Times New Roman"/>
-          <w:color w:val="3366FF"/>
-          <w:sz w:val="20"/>
-          <w:szCs w:val="20"/>
-        </w:rPr>
-        <w:t>location:</w:t>
-      </w:r>
-      <w:r>
-        <w:rPr>
-          <w:rFonts w:ascii="PT Sans" w:hAnsi="PT Sans" w:cs="Times New Roman"/>
-          <w:sz w:val="20"/>
-          <w:szCs w:val="20"/>
-        </w:rPr>
-        <w:t xml:space="preserve"> Boston, MA</w:t>
       </w:r>
     </w:p>
     <w:p>
@@ -2241,6 +2419,73 @@
           <w:sz w:val="20"/>
           <w:szCs w:val="20"/>
         </w:rPr>
+        <w:t>location:</w:t>
+      </w:r>
+      <w:r>
+        <w:rPr>
+          <w:rFonts w:ascii="PT Sans" w:hAnsi="PT Sans" w:cs="Times New Roman"/>
+          <w:sz w:val="20"/>
+          <w:szCs w:val="20"/>
+        </w:rPr>
+        <w:t xml:space="preserve"> </w:t>
+      </w:r>
+      <w:r>
+        <w:rPr>
+          <w:rFonts w:ascii="PT Sans" w:hAnsi="PT Sans" w:cs="Times New Roman"/>
+          <w:sz w:val="20"/>
+          <w:szCs w:val="20"/>
+        </w:rPr>
+        <w:t xml:space="preserve"> </w:t>
+      </w:r>
+      <w:r>
+        <w:rPr>
+          <w:rFonts w:ascii="PT Sans" w:hAnsi="PT Sans" w:cs="Times New Roman"/>
+          <w:sz w:val="20"/>
+          <w:szCs w:val="20"/>
+        </w:rPr>
+        <w:t>Boston, MA</w:t>
+      </w:r>
+    </w:p>
+    <w:p>
+      <w:pPr>
+        <w:ind w:left="900" w:hanging="900"/>
+        <w:rPr>
+          <w:rFonts w:ascii="PT Sans" w:hAnsi="PT Sans" w:cs="Times New Roman"/>
+          <w:sz w:val="20"/>
+          <w:szCs w:val="20"/>
+        </w:rPr>
+      </w:pPr>
+      <w:r>
+        <w:rPr>
+          <w:rFonts w:ascii="PT Sans" w:hAnsi="PT Sans" w:cs="Times New Roman"/>
+          <w:sz w:val="20"/>
+          <w:szCs w:val="20"/>
+        </w:rPr>
+        <w:t xml:space="preserve">  </w:t>
+      </w:r>
+      <w:r>
+        <w:rPr>
+          <w:rFonts w:ascii="PT Sans" w:hAnsi="PT Sans" w:cs="Times New Roman"/>
+          <w:sz w:val="20"/>
+          <w:szCs w:val="20"/>
+        </w:rPr>
+        <w:t xml:space="preserve">    </w:t>
+      </w:r>
+      <w:r>
+        <w:rPr>
+          <w:rFonts w:ascii="PT Sans" w:hAnsi="PT Sans" w:cs="Times New Roman"/>
+          <w:sz w:val="20"/>
+          <w:szCs w:val="20"/>
+        </w:rPr>
+        <w:t xml:space="preserve">  </w:t>
+      </w:r>
+      <w:r>
+        <w:rPr>
+          <w:rFonts w:ascii="PT Sans" w:hAnsi="PT Sans" w:cs="Times New Roman"/>
+          <w:color w:val="3366FF"/>
+          <w:sz w:val="20"/>
+          <w:szCs w:val="20"/>
+        </w:rPr>
         <w:t>position:</w:t>
       </w:r>
       <w:r>
@@ -2249,7 +2494,23 @@
           <w:sz w:val="20"/>
           <w:szCs w:val="20"/>
         </w:rPr>
-        <w:t xml:space="preserve"> Consultant</w:t>
+        <w:t xml:space="preserve"> </w:t>
+      </w:r>
+      <w:r>
+        <w:rPr>
+          <w:rFonts w:ascii="PT Sans" w:hAnsi="PT Sans" w:cs="Times New Roman"/>
+          <w:sz w:val="20"/>
+          <w:szCs w:val="20"/>
+        </w:rPr>
+        <w:t xml:space="preserve"> </w:t>
+      </w:r>
+      <w:r>
+        <w:rPr>
+          <w:rFonts w:ascii="PT Sans" w:hAnsi="PT Sans" w:cs="Times New Roman"/>
+          <w:sz w:val="20"/>
+          <w:szCs w:val="20"/>
+        </w:rPr>
+        <w:t>Consultant</w:t>
       </w:r>
     </w:p>
     <w:p>
@@ -2300,7 +2561,23 @@
           <w:sz w:val="20"/>
           <w:szCs w:val="20"/>
         </w:rPr>
-        <w:t xml:space="preserve"> Jan 2015 - Feb 2015</w:t>
+        <w:t xml:space="preserve"> </w:t>
+      </w:r>
+      <w:r>
+        <w:rPr>
+          <w:rFonts w:ascii="PT Sans" w:hAnsi="PT Sans" w:cs="Times New Roman"/>
+          <w:sz w:val="20"/>
+          <w:szCs w:val="20"/>
+        </w:rPr>
+        <w:t xml:space="preserve"> </w:t>
+      </w:r>
+      <w:r>
+        <w:rPr>
+          <w:rFonts w:ascii="PT Sans" w:hAnsi="PT Sans" w:cs="Times New Roman"/>
+          <w:sz w:val="20"/>
+          <w:szCs w:val="20"/>
+        </w:rPr>
+        <w:t>Jan 2015 - Feb 2015</w:t>
       </w:r>
     </w:p>
     <w:p>
@@ -2542,6 +2819,14 @@
           <w:szCs w:val="20"/>
         </w:rPr>
       </w:pPr>
+      <w:r>
+        <w:rPr>
+          <w:rFonts w:ascii="PT Sans" w:hAnsi="PT Sans" w:cs="Times New Roman"/>
+          <w:sz w:val="20"/>
+          <w:szCs w:val="20"/>
+        </w:rPr>
+        <w:t xml:space="preserve">    -</w:t>
+      </w:r>
     </w:p>
     <w:p>
       <w:pPr>
@@ -2566,6 +2851,42 @@
           <w:sz w:val="20"/>
           <w:szCs w:val="20"/>
         </w:rPr>
+        <w:t xml:space="preserve">      </w:t>
+      </w:r>
+      <w:r>
+        <w:rPr>
+          <w:rFonts w:ascii="PT Sans" w:hAnsi="PT Sans" w:cs="Times New Roman"/>
+          <w:color w:val="3366FF"/>
+          <w:sz w:val="20"/>
+          <w:szCs w:val="20"/>
+        </w:rPr>
+        <w:t>company</w:t>
+      </w:r>
+      <w:r>
+        <w:rPr>
+          <w:rFonts w:ascii="PT Sans" w:hAnsi="PT Sans" w:cs="Times New Roman"/>
+          <w:color w:val="3366FF"/>
+          <w:sz w:val="20"/>
+          <w:szCs w:val="20"/>
+        </w:rPr>
+        <w:t>:</w:t>
+      </w:r>
+      <w:r>
+        <w:rPr>
+          <w:rFonts w:ascii="PT Sans" w:hAnsi="PT Sans" w:cs="Times New Roman"/>
+          <w:b/>
+          <w:sz w:val="20"/>
+          <w:szCs w:val="20"/>
+        </w:rPr>
+        <w:t xml:space="preserve"> </w:t>
+      </w:r>
+      <w:r>
+        <w:rPr>
+          <w:rFonts w:ascii="PT Sans" w:hAnsi="PT Sans" w:cs="Times New Roman"/>
+          <w:b/>
+          <w:sz w:val="20"/>
+          <w:szCs w:val="20"/>
+        </w:rPr>
         <w:t xml:space="preserve">  </w:t>
       </w:r>
       <w:r>
@@ -2595,14 +2916,6 @@
         </w:rPr>
         <w:t xml:space="preserve"> and World Maker Faires</w:t>
       </w:r>
-      <w:r>
-        <w:rPr>
-          <w:rFonts w:ascii="PT Sans" w:hAnsi="PT Sans" w:cs="Times New Roman"/>
-          <w:sz w:val="20"/>
-          <w:szCs w:val="20"/>
-        </w:rPr>
-        <w:t xml:space="preserve">: </w:t>
-      </w:r>
     </w:p>
     <w:p>
       <w:pPr>
@@ -2652,7 +2965,23 @@
           <w:sz w:val="20"/>
           <w:szCs w:val="20"/>
         </w:rPr>
-        <w:t xml:space="preserve"> Westport, CT and New York, NY</w:t>
+        <w:t xml:space="preserve"> </w:t>
+      </w:r>
+      <w:r>
+        <w:rPr>
+          <w:rFonts w:ascii="PT Sans" w:hAnsi="PT Sans" w:cs="Times New Roman"/>
+          <w:sz w:val="20"/>
+          <w:szCs w:val="20"/>
+        </w:rPr>
+        <w:t xml:space="preserve"> </w:t>
+      </w:r>
+      <w:r>
+        <w:rPr>
+          <w:rFonts w:ascii="PT Sans" w:hAnsi="PT Sans" w:cs="Times New Roman"/>
+          <w:sz w:val="20"/>
+          <w:szCs w:val="20"/>
+        </w:rPr>
+        <w:t>Westport, CT and New York, NY</w:t>
       </w:r>
     </w:p>
     <w:p>
@@ -2704,7 +3033,23 @@
           <w:sz w:val="20"/>
           <w:szCs w:val="20"/>
         </w:rPr>
-        <w:t xml:space="preserve"> Presenter</w:t>
+        <w:t xml:space="preserve"> </w:t>
+      </w:r>
+      <w:r>
+        <w:rPr>
+          <w:rFonts w:ascii="PT Sans" w:hAnsi="PT Sans" w:cs="Times New Roman"/>
+          <w:sz w:val="20"/>
+          <w:szCs w:val="20"/>
+        </w:rPr>
+        <w:t xml:space="preserve"> </w:t>
+      </w:r>
+      <w:r>
+        <w:rPr>
+          <w:rFonts w:ascii="PT Sans" w:hAnsi="PT Sans" w:cs="Times New Roman"/>
+          <w:sz w:val="20"/>
+          <w:szCs w:val="20"/>
+        </w:rPr>
+        <w:t>Presenter</w:t>
       </w:r>
     </w:p>
     <w:p>
@@ -2756,7 +3101,23 @@
           <w:sz w:val="20"/>
           <w:szCs w:val="20"/>
         </w:rPr>
-        <w:t xml:space="preserve"> Apr 2014 (Westport) and Sept 2014 (World)</w:t>
+        <w:t xml:space="preserve"> </w:t>
+      </w:r>
+      <w:r>
+        <w:rPr>
+          <w:rFonts w:ascii="PT Sans" w:hAnsi="PT Sans" w:cs="Times New Roman"/>
+          <w:sz w:val="20"/>
+          <w:szCs w:val="20"/>
+        </w:rPr>
+        <w:t xml:space="preserve"> </w:t>
+      </w:r>
+      <w:r>
+        <w:rPr>
+          <w:rFonts w:ascii="PT Sans" w:hAnsi="PT Sans" w:cs="Times New Roman"/>
+          <w:sz w:val="20"/>
+          <w:szCs w:val="20"/>
+        </w:rPr>
+        <w:t>Apr 2014 (Westport) and Sept 2014 (World)</w:t>
       </w:r>
     </w:p>
     <w:p>
@@ -2912,6 +3273,14 @@
           <w:szCs w:val="20"/>
         </w:rPr>
       </w:pPr>
+      <w:r>
+        <w:rPr>
+          <w:rFonts w:ascii="PT Sans" w:hAnsi="PT Sans" w:cs="Times New Roman"/>
+          <w:sz w:val="20"/>
+          <w:szCs w:val="20"/>
+        </w:rPr>
+        <w:t xml:space="preserve">    -</w:t>
+      </w:r>
     </w:p>
     <w:p>
       <w:pPr>
@@ -2936,6 +3305,42 @@
           <w:sz w:val="20"/>
           <w:szCs w:val="20"/>
         </w:rPr>
+        <w:t xml:space="preserve">      </w:t>
+      </w:r>
+      <w:r>
+        <w:rPr>
+          <w:rFonts w:ascii="PT Sans" w:hAnsi="PT Sans" w:cs="Times New Roman"/>
+          <w:color w:val="3366FF"/>
+          <w:sz w:val="20"/>
+          <w:szCs w:val="20"/>
+        </w:rPr>
+        <w:t>company</w:t>
+      </w:r>
+      <w:r>
+        <w:rPr>
+          <w:rFonts w:ascii="PT Sans" w:hAnsi="PT Sans" w:cs="Times New Roman"/>
+          <w:color w:val="3366FF"/>
+          <w:sz w:val="20"/>
+          <w:szCs w:val="20"/>
+        </w:rPr>
+        <w:t>:</w:t>
+      </w:r>
+      <w:r>
+        <w:rPr>
+          <w:rFonts w:ascii="PT Sans" w:hAnsi="PT Sans" w:cs="Times New Roman"/>
+          <w:b/>
+          <w:sz w:val="20"/>
+          <w:szCs w:val="20"/>
+        </w:rPr>
+        <w:t xml:space="preserve"> </w:t>
+      </w:r>
+      <w:r>
+        <w:rPr>
+          <w:rFonts w:ascii="PT Sans" w:hAnsi="PT Sans" w:cs="Times New Roman"/>
+          <w:b/>
+          <w:sz w:val="20"/>
+          <w:szCs w:val="20"/>
+        </w:rPr>
         <w:t xml:space="preserve">  </w:t>
       </w:r>
       <w:r>
@@ -2947,14 +3352,6 @@
         </w:rPr>
         <w:t>Saigeworks LLC</w:t>
       </w:r>
-      <w:r>
-        <w:rPr>
-          <w:rFonts w:ascii="PT Sans" w:hAnsi="PT Sans" w:cs="Times New Roman"/>
-          <w:sz w:val="20"/>
-          <w:szCs w:val="20"/>
-        </w:rPr>
-        <w:t xml:space="preserve">: </w:t>
-      </w:r>
     </w:p>
     <w:p>
       <w:pPr>
@@ -2996,7 +3393,23 @@
           <w:sz w:val="20"/>
           <w:szCs w:val="20"/>
         </w:rPr>
-        <w:t xml:space="preserve"> Trumbull, CT</w:t>
+        <w:t xml:space="preserve"> </w:t>
+      </w:r>
+      <w:r>
+        <w:rPr>
+          <w:rFonts w:ascii="PT Sans" w:hAnsi="PT Sans" w:cs="Times New Roman"/>
+          <w:sz w:val="20"/>
+          <w:szCs w:val="20"/>
+        </w:rPr>
+        <w:t xml:space="preserve"> </w:t>
+      </w:r>
+      <w:r>
+        <w:rPr>
+          <w:rFonts w:ascii="PT Sans" w:hAnsi="PT Sans" w:cs="Times New Roman"/>
+          <w:sz w:val="20"/>
+          <w:szCs w:val="20"/>
+        </w:rPr>
+        <w:t>Trumbull, CT</w:t>
       </w:r>
     </w:p>
     <w:p>
@@ -3039,7 +3452,23 @@
           <w:sz w:val="20"/>
           <w:szCs w:val="20"/>
         </w:rPr>
-        <w:t xml:space="preserve"> Consultant</w:t>
+        <w:t xml:space="preserve"> </w:t>
+      </w:r>
+      <w:r>
+        <w:rPr>
+          <w:rFonts w:ascii="PT Sans" w:hAnsi="PT Sans" w:cs="Times New Roman"/>
+          <w:sz w:val="20"/>
+          <w:szCs w:val="20"/>
+        </w:rPr>
+        <w:t xml:space="preserve"> </w:t>
+      </w:r>
+      <w:r>
+        <w:rPr>
+          <w:rFonts w:ascii="PT Sans" w:hAnsi="PT Sans" w:cs="Times New Roman"/>
+          <w:sz w:val="20"/>
+          <w:szCs w:val="20"/>
+        </w:rPr>
+        <w:t>Consultant</w:t>
       </w:r>
     </w:p>
     <w:p>
@@ -3083,7 +3512,23 @@
           <w:sz w:val="20"/>
           <w:szCs w:val="20"/>
         </w:rPr>
-        <w:t xml:space="preserve"> May 2014</w:t>
+        <w:t xml:space="preserve"> </w:t>
+      </w:r>
+      <w:r>
+        <w:rPr>
+          <w:rFonts w:ascii="PT Sans" w:hAnsi="PT Sans" w:cs="Times New Roman"/>
+          <w:sz w:val="20"/>
+          <w:szCs w:val="20"/>
+        </w:rPr>
+        <w:t xml:space="preserve"> </w:t>
+      </w:r>
+      <w:r>
+        <w:rPr>
+          <w:rFonts w:ascii="PT Sans" w:hAnsi="PT Sans" w:cs="Times New Roman"/>
+          <w:sz w:val="20"/>
+          <w:szCs w:val="20"/>
+        </w:rPr>
+        <w:t>May 2014</w:t>
       </w:r>
     </w:p>
     <w:p>
@@ -3199,6 +3644,14 @@
           <w:szCs w:val="20"/>
         </w:rPr>
       </w:pPr>
+      <w:r>
+        <w:rPr>
+          <w:rFonts w:ascii="PT Sans" w:hAnsi="PT Sans" w:cs="Times New Roman"/>
+          <w:sz w:val="20"/>
+          <w:szCs w:val="20"/>
+        </w:rPr>
+        <w:t xml:space="preserve">    -</w:t>
+      </w:r>
     </w:p>
     <w:p>
       <w:pPr>
@@ -3223,6 +3676,42 @@
           <w:sz w:val="20"/>
           <w:szCs w:val="20"/>
         </w:rPr>
+        <w:t xml:space="preserve">      </w:t>
+      </w:r>
+      <w:r>
+        <w:rPr>
+          <w:rFonts w:ascii="PT Sans" w:hAnsi="PT Sans" w:cs="Times New Roman"/>
+          <w:color w:val="3366FF"/>
+          <w:sz w:val="20"/>
+          <w:szCs w:val="20"/>
+        </w:rPr>
+        <w:t>company</w:t>
+      </w:r>
+      <w:r>
+        <w:rPr>
+          <w:rFonts w:ascii="PT Sans" w:hAnsi="PT Sans" w:cs="Times New Roman"/>
+          <w:color w:val="3366FF"/>
+          <w:sz w:val="20"/>
+          <w:szCs w:val="20"/>
+        </w:rPr>
+        <w:t>:</w:t>
+      </w:r>
+      <w:r>
+        <w:rPr>
+          <w:rFonts w:ascii="PT Sans" w:hAnsi="PT Sans" w:cs="Times New Roman"/>
+          <w:b/>
+          <w:sz w:val="20"/>
+          <w:szCs w:val="20"/>
+        </w:rPr>
+        <w:t xml:space="preserve"> </w:t>
+      </w:r>
+      <w:r>
+        <w:rPr>
+          <w:rFonts w:ascii="PT Sans" w:hAnsi="PT Sans" w:cs="Times New Roman"/>
+          <w:b/>
+          <w:sz w:val="20"/>
+          <w:szCs w:val="20"/>
+        </w:rPr>
         <w:t xml:space="preserve">  </w:t>
       </w:r>
       <w:r>
@@ -3234,14 +3723,6 @@
         </w:rPr>
         <w:t>University of Connecticut</w:t>
       </w:r>
-      <w:r>
-        <w:rPr>
-          <w:rFonts w:ascii="PT Sans" w:hAnsi="PT Sans" w:cs="Times New Roman"/>
-          <w:sz w:val="20"/>
-          <w:szCs w:val="20"/>
-        </w:rPr>
-        <w:t xml:space="preserve">: </w:t>
-      </w:r>
     </w:p>
     <w:p>
       <w:pPr>
@@ -3292,7 +3773,23 @@
           <w:sz w:val="20"/>
           <w:szCs w:val="20"/>
         </w:rPr>
-        <w:t xml:space="preserve"> Storrs, CT</w:t>
+        <w:t xml:space="preserve"> </w:t>
+      </w:r>
+      <w:r>
+        <w:rPr>
+          <w:rFonts w:ascii="PT Sans" w:hAnsi="PT Sans" w:cs="Times New Roman"/>
+          <w:sz w:val="20"/>
+          <w:szCs w:val="20"/>
+        </w:rPr>
+        <w:t xml:space="preserve"> </w:t>
+      </w:r>
+      <w:r>
+        <w:rPr>
+          <w:rFonts w:ascii="PT Sans" w:hAnsi="PT Sans" w:cs="Times New Roman"/>
+          <w:sz w:val="20"/>
+          <w:szCs w:val="20"/>
+        </w:rPr>
+        <w:t>Storrs, CT</w:t>
       </w:r>
     </w:p>
     <w:p>
@@ -3335,7 +3832,23 @@
           <w:sz w:val="20"/>
           <w:szCs w:val="20"/>
         </w:rPr>
-        <w:t xml:space="preserve"> Teaching Assistant for Combustion, Compressible Flow, Renewable Energy, </w:t>
+        <w:t xml:space="preserve"> </w:t>
+      </w:r>
+      <w:r>
+        <w:rPr>
+          <w:rFonts w:ascii="PT Sans" w:hAnsi="PT Sans" w:cs="Times New Roman"/>
+          <w:sz w:val="20"/>
+          <w:szCs w:val="20"/>
+        </w:rPr>
+        <w:t xml:space="preserve"> </w:t>
+      </w:r>
+      <w:r>
+        <w:rPr>
+          <w:rFonts w:ascii="PT Sans" w:hAnsi="PT Sans" w:cs="Times New Roman"/>
+          <w:sz w:val="20"/>
+          <w:szCs w:val="20"/>
+        </w:rPr>
+        <w:t xml:space="preserve">Teaching Assistant for Combustion, Compressible Flow, Renewable Energy, </w:t>
       </w:r>
       <w:r>
         <w:rPr>
@@ -3394,7 +3907,23 @@
           <w:sz w:val="20"/>
           <w:szCs w:val="20"/>
         </w:rPr>
-        <w:t xml:space="preserve"> Jan 2011 - Dec 2012</w:t>
+        <w:t xml:space="preserve"> </w:t>
+      </w:r>
+      <w:r>
+        <w:rPr>
+          <w:rFonts w:ascii="PT Sans" w:hAnsi="PT Sans" w:cs="Times New Roman"/>
+          <w:sz w:val="20"/>
+          <w:szCs w:val="20"/>
+        </w:rPr>
+        <w:t xml:space="preserve"> </w:t>
+      </w:r>
+      <w:r>
+        <w:rPr>
+          <w:rFonts w:ascii="PT Sans" w:hAnsi="PT Sans" w:cs="Times New Roman"/>
+          <w:sz w:val="20"/>
+          <w:szCs w:val="20"/>
+        </w:rPr>
+        <w:t>Jan 2011 - Dec 2012</w:t>
       </w:r>
     </w:p>
     <w:p>
@@ -3449,15 +3978,7 @@
           <w:sz w:val="20"/>
           <w:szCs w:val="20"/>
         </w:rPr>
-        <w:t xml:space="preserve">  </w:t>
-      </w:r>
-      <w:r>
-        <w:rPr>
-          <w:rFonts w:ascii="PT Sans" w:hAnsi="PT Sans" w:cs="Times New Roman"/>
-          <w:sz w:val="20"/>
-          <w:szCs w:val="20"/>
-        </w:rPr>
-        <w:t xml:space="preserve">  </w:t>
+        <w:t xml:space="preserve">    </w:t>
       </w:r>
       <w:r>
         <w:rPr>
@@ -3518,7 +4039,23 @@
           <w:sz w:val="20"/>
           <w:szCs w:val="20"/>
         </w:rPr>
-        <w:t xml:space="preserve"> May 2015</w:t>
+        <w:t xml:space="preserve"> </w:t>
+      </w:r>
+      <w:r>
+        <w:rPr>
+          <w:rFonts w:ascii="PT Sans" w:hAnsi="PT Sans" w:cs="Times New Roman"/>
+          <w:sz w:val="20"/>
+          <w:szCs w:val="20"/>
+        </w:rPr>
+        <w:t xml:space="preserve"> </w:t>
+      </w:r>
+      <w:r>
+        <w:rPr>
+          <w:rFonts w:ascii="PT Sans" w:hAnsi="PT Sans" w:cs="Times New Roman"/>
+          <w:sz w:val="20"/>
+          <w:szCs w:val="20"/>
+        </w:rPr>
+        <w:t>May 2015</w:t>
       </w:r>
     </w:p>
     <w:p>
@@ -3561,7 +4098,23 @@
           <w:sz w:val="20"/>
           <w:szCs w:val="20"/>
         </w:rPr>
-        <w:t xml:space="preserve"> http://www.github.com/maxplomer/carbon-calculator</w:t>
+        <w:t xml:space="preserve"> </w:t>
+      </w:r>
+      <w:r>
+        <w:rPr>
+          <w:rFonts w:ascii="PT Sans" w:hAnsi="PT Sans" w:cs="Times New Roman"/>
+          <w:sz w:val="20"/>
+          <w:szCs w:val="20"/>
+        </w:rPr>
+        <w:t xml:space="preserve"> </w:t>
+      </w:r>
+      <w:r>
+        <w:rPr>
+          <w:rFonts w:ascii="PT Sans" w:hAnsi="PT Sans" w:cs="Times New Roman"/>
+          <w:sz w:val="20"/>
+          <w:szCs w:val="20"/>
+        </w:rPr>
+        <w:t>http://www.github.com/maxplomer/carbon-calculator</w:t>
       </w:r>
     </w:p>
     <w:p>
@@ -3727,15 +4280,7 @@
           <w:sz w:val="20"/>
           <w:szCs w:val="20"/>
         </w:rPr>
-        <w:t xml:space="preserve">  </w:t>
-      </w:r>
-      <w:r>
-        <w:rPr>
-          <w:rFonts w:ascii="PT Sans" w:hAnsi="PT Sans" w:cs="Times New Roman"/>
-          <w:sz w:val="20"/>
-          <w:szCs w:val="20"/>
-        </w:rPr>
-        <w:t xml:space="preserve">  </w:t>
+        <w:t xml:space="preserve">    </w:t>
       </w:r>
       <w:r>
         <w:rPr>
@@ -3803,6 +4348,14 @@
           <w:sz w:val="20"/>
           <w:szCs w:val="20"/>
         </w:rPr>
+        <w:t xml:space="preserve"> </w:t>
+      </w:r>
+      <w:r>
+        <w:rPr>
+          <w:rFonts w:ascii="PT Sans" w:hAnsi="PT Sans" w:cs="Times New Roman"/>
+          <w:sz w:val="20"/>
+          <w:szCs w:val="20"/>
+        </w:rPr>
         <w:t>Apr</w:t>
       </w:r>
       <w:r>
@@ -3854,7 +4407,23 @@
           <w:sz w:val="20"/>
           <w:szCs w:val="20"/>
         </w:rPr>
-        <w:t xml:space="preserve"> http://www.github.com/maxplomer/andrewtaltytv</w:t>
+        <w:t xml:space="preserve"> </w:t>
+      </w:r>
+      <w:r>
+        <w:rPr>
+          <w:rFonts w:ascii="PT Sans" w:hAnsi="PT Sans" w:cs="Times New Roman"/>
+          <w:sz w:val="20"/>
+          <w:szCs w:val="20"/>
+        </w:rPr>
+        <w:t xml:space="preserve"> </w:t>
+      </w:r>
+      <w:r>
+        <w:rPr>
+          <w:rFonts w:ascii="PT Sans" w:hAnsi="PT Sans" w:cs="Times New Roman"/>
+          <w:sz w:val="20"/>
+          <w:szCs w:val="20"/>
+        </w:rPr>
+        <w:t>http://www.github.com/maxplomer/andrewtaltytv</w:t>
       </w:r>
     </w:p>
     <w:p>
@@ -4020,15 +4589,7 @@
           <w:sz w:val="20"/>
           <w:szCs w:val="20"/>
         </w:rPr>
-        <w:t xml:space="preserve">  </w:t>
-      </w:r>
-      <w:r>
-        <w:rPr>
-          <w:rFonts w:ascii="PT Sans" w:hAnsi="PT Sans" w:cs="Times New Roman"/>
-          <w:sz w:val="20"/>
-          <w:szCs w:val="20"/>
-        </w:rPr>
-        <w:t xml:space="preserve">  </w:t>
+        <w:t xml:space="preserve">    </w:t>
       </w:r>
       <w:r>
         <w:rPr>
@@ -4089,7 +4650,23 @@
           <w:sz w:val="20"/>
           <w:szCs w:val="20"/>
         </w:rPr>
-        <w:t xml:space="preserve"> Dec 2014</w:t>
+        <w:t xml:space="preserve"> </w:t>
+      </w:r>
+      <w:r>
+        <w:rPr>
+          <w:rFonts w:ascii="PT Sans" w:hAnsi="PT Sans" w:cs="Times New Roman"/>
+          <w:sz w:val="20"/>
+          <w:szCs w:val="20"/>
+        </w:rPr>
+        <w:t xml:space="preserve"> </w:t>
+      </w:r>
+      <w:r>
+        <w:rPr>
+          <w:rFonts w:ascii="PT Sans" w:hAnsi="PT Sans" w:cs="Times New Roman"/>
+          <w:sz w:val="20"/>
+          <w:szCs w:val="20"/>
+        </w:rPr>
+        <w:t>Dec 2014</w:t>
       </w:r>
     </w:p>
     <w:p>
@@ -4133,7 +4710,23 @@
           <w:sz w:val="20"/>
           <w:szCs w:val="20"/>
         </w:rPr>
-        <w:t xml:space="preserve"> http://www.github.com/maxplomer/javascript_sandbox</w:t>
+        <w:t xml:space="preserve"> </w:t>
+      </w:r>
+      <w:r>
+        <w:rPr>
+          <w:rFonts w:ascii="PT Sans" w:hAnsi="PT Sans" w:cs="Times New Roman"/>
+          <w:sz w:val="20"/>
+          <w:szCs w:val="20"/>
+        </w:rPr>
+        <w:t xml:space="preserve"> </w:t>
+      </w:r>
+      <w:r>
+        <w:rPr>
+          <w:rFonts w:ascii="PT Sans" w:hAnsi="PT Sans" w:cs="Times New Roman"/>
+          <w:sz w:val="20"/>
+          <w:szCs w:val="20"/>
+        </w:rPr>
+        <w:t>http://www.github.com/maxplomer/javascript_sandbox</w:t>
       </w:r>
     </w:p>
     <w:p>
@@ -4299,15 +4892,7 @@
           <w:sz w:val="20"/>
           <w:szCs w:val="20"/>
         </w:rPr>
-        <w:t xml:space="preserve">  </w:t>
-      </w:r>
-      <w:r>
-        <w:rPr>
-          <w:rFonts w:ascii="PT Sans" w:hAnsi="PT Sans" w:cs="Times New Roman"/>
-          <w:sz w:val="20"/>
-          <w:szCs w:val="20"/>
-        </w:rPr>
-        <w:t xml:space="preserve">  </w:t>
+        <w:t xml:space="preserve">    </w:t>
       </w:r>
       <w:r>
         <w:rPr>
@@ -4368,7 +4953,23 @@
           <w:sz w:val="20"/>
           <w:szCs w:val="20"/>
         </w:rPr>
-        <w:t xml:space="preserve"> Dec 2014</w:t>
+        <w:t xml:space="preserve"> </w:t>
+      </w:r>
+      <w:r>
+        <w:rPr>
+          <w:rFonts w:ascii="PT Sans" w:hAnsi="PT Sans" w:cs="Times New Roman"/>
+          <w:sz w:val="20"/>
+          <w:szCs w:val="20"/>
+        </w:rPr>
+        <w:t xml:space="preserve"> </w:t>
+      </w:r>
+      <w:r>
+        <w:rPr>
+          <w:rFonts w:ascii="PT Sans" w:hAnsi="PT Sans" w:cs="Times New Roman"/>
+          <w:sz w:val="20"/>
+          <w:szCs w:val="20"/>
+        </w:rPr>
+        <w:t>Dec 2014</w:t>
       </w:r>
     </w:p>
     <w:p>
@@ -4411,7 +5012,23 @@
           <w:sz w:val="20"/>
           <w:szCs w:val="20"/>
         </w:rPr>
-        <w:t xml:space="preserve"> http://www.github.com/maxplomer/real_estate_tracker</w:t>
+        <w:t xml:space="preserve"> </w:t>
+      </w:r>
+      <w:r>
+        <w:rPr>
+          <w:rFonts w:ascii="PT Sans" w:hAnsi="PT Sans" w:cs="Times New Roman"/>
+          <w:sz w:val="20"/>
+          <w:szCs w:val="20"/>
+        </w:rPr>
+        <w:t xml:space="preserve"> </w:t>
+      </w:r>
+      <w:r>
+        <w:rPr>
+          <w:rFonts w:ascii="PT Sans" w:hAnsi="PT Sans" w:cs="Times New Roman"/>
+          <w:sz w:val="20"/>
+          <w:szCs w:val="20"/>
+        </w:rPr>
+        <w:t>http://www.github.com/maxplomer/real_estate_tracker</w:t>
       </w:r>
     </w:p>
     <w:p>
@@ -4577,15 +5194,7 @@
           <w:sz w:val="20"/>
           <w:szCs w:val="20"/>
         </w:rPr>
-        <w:t xml:space="preserve">  </w:t>
-      </w:r>
-      <w:r>
-        <w:rPr>
-          <w:rFonts w:ascii="PT Sans" w:hAnsi="PT Sans" w:cs="Times New Roman"/>
-          <w:sz w:val="20"/>
-          <w:szCs w:val="20"/>
-        </w:rPr>
-        <w:t xml:space="preserve">  </w:t>
+        <w:t xml:space="preserve">    </w:t>
       </w:r>
       <w:r>
         <w:rPr>
@@ -4646,7 +5255,23 @@
           <w:sz w:val="20"/>
           <w:szCs w:val="20"/>
         </w:rPr>
-        <w:t xml:space="preserve"> Nov 2014</w:t>
+        <w:t xml:space="preserve"> </w:t>
+      </w:r>
+      <w:r>
+        <w:rPr>
+          <w:rFonts w:ascii="PT Sans" w:hAnsi="PT Sans" w:cs="Times New Roman"/>
+          <w:sz w:val="20"/>
+          <w:szCs w:val="20"/>
+        </w:rPr>
+        <w:t xml:space="preserve"> </w:t>
+      </w:r>
+      <w:r>
+        <w:rPr>
+          <w:rFonts w:ascii="PT Sans" w:hAnsi="PT Sans" w:cs="Times New Roman"/>
+          <w:sz w:val="20"/>
+          <w:szCs w:val="20"/>
+        </w:rPr>
+        <w:t>Nov 2014</w:t>
       </w:r>
     </w:p>
     <w:p>
@@ -4689,7 +5314,23 @@
           <w:sz w:val="20"/>
           <w:szCs w:val="20"/>
         </w:rPr>
-        <w:t xml:space="preserve"> http://www.github.com/maxplomer/coding_challenges</w:t>
+        <w:t xml:space="preserve"> </w:t>
+      </w:r>
+      <w:r>
+        <w:rPr>
+          <w:rFonts w:ascii="PT Sans" w:hAnsi="PT Sans" w:cs="Times New Roman"/>
+          <w:sz w:val="20"/>
+          <w:szCs w:val="20"/>
+        </w:rPr>
+        <w:t xml:space="preserve"> </w:t>
+      </w:r>
+      <w:r>
+        <w:rPr>
+          <w:rFonts w:ascii="PT Sans" w:hAnsi="PT Sans" w:cs="Times New Roman"/>
+          <w:sz w:val="20"/>
+          <w:szCs w:val="20"/>
+        </w:rPr>
+        <w:t>http://www.github.com/maxplomer/coding_challenges</w:t>
       </w:r>
     </w:p>
     <w:p>
@@ -4855,15 +5496,7 @@
           <w:sz w:val="20"/>
           <w:szCs w:val="20"/>
         </w:rPr>
-        <w:t xml:space="preserve">  </w:t>
-      </w:r>
-      <w:r>
-        <w:rPr>
-          <w:rFonts w:ascii="PT Sans" w:hAnsi="PT Sans" w:cs="Times New Roman"/>
-          <w:sz w:val="20"/>
-          <w:szCs w:val="20"/>
-        </w:rPr>
-        <w:t xml:space="preserve">  </w:t>
+        <w:t xml:space="preserve">    </w:t>
       </w:r>
       <w:r>
         <w:rPr>
@@ -4932,6 +5565,14 @@
           <w:sz w:val="20"/>
           <w:szCs w:val="20"/>
         </w:rPr>
+        <w:t xml:space="preserve"> </w:t>
+      </w:r>
+      <w:r>
+        <w:rPr>
+          <w:rFonts w:ascii="PT Sans" w:hAnsi="PT Sans" w:cs="Times New Roman"/>
+          <w:sz w:val="20"/>
+          <w:szCs w:val="20"/>
+        </w:rPr>
         <w:t>Nov 2014</w:t>
       </w:r>
     </w:p>
@@ -4976,7 +5617,23 @@
           <w:sz w:val="20"/>
           <w:szCs w:val="20"/>
         </w:rPr>
-        <w:t xml:space="preserve"> http://www.github.com/maxplomer/finance-clone</w:t>
+        <w:t xml:space="preserve"> </w:t>
+      </w:r>
+      <w:r>
+        <w:rPr>
+          <w:rFonts w:ascii="PT Sans" w:hAnsi="PT Sans" w:cs="Times New Roman"/>
+          <w:sz w:val="20"/>
+          <w:szCs w:val="20"/>
+        </w:rPr>
+        <w:t xml:space="preserve"> </w:t>
+      </w:r>
+      <w:r>
+        <w:rPr>
+          <w:rFonts w:ascii="PT Sans" w:hAnsi="PT Sans" w:cs="Times New Roman"/>
+          <w:sz w:val="20"/>
+          <w:szCs w:val="20"/>
+        </w:rPr>
+        <w:t>http://www.github.com/maxplomer/finance-clone</w:t>
       </w:r>
     </w:p>
     <w:p>
@@ -5142,15 +5799,7 @@
           <w:sz w:val="20"/>
           <w:szCs w:val="20"/>
         </w:rPr>
-        <w:t xml:space="preserve">  </w:t>
-      </w:r>
-      <w:r>
-        <w:rPr>
-          <w:rFonts w:ascii="PT Sans" w:hAnsi="PT Sans" w:cs="Times New Roman"/>
-          <w:sz w:val="20"/>
-          <w:szCs w:val="20"/>
-        </w:rPr>
-        <w:t xml:space="preserve">  </w:t>
+        <w:t xml:space="preserve">    </w:t>
       </w:r>
       <w:r>
         <w:rPr>
@@ -5207,6 +5856,15 @@
       <w:r>
         <w:rPr>
           <w:rFonts w:ascii="PT Sans" w:hAnsi="PT Sans" w:cs="Times New Roman"/>
+          <w:color w:val="3366FF"/>
+          <w:sz w:val="20"/>
+          <w:szCs w:val="20"/>
+        </w:rPr>
+        <w:t xml:space="preserve"> </w:t>
+      </w:r>
+      <w:r>
+        <w:rPr>
+          <w:rFonts w:ascii="PT Sans" w:hAnsi="PT Sans" w:cs="Times New Roman"/>
           <w:sz w:val="20"/>
           <w:szCs w:val="20"/>
         </w:rPr>
@@ -5269,7 +5927,23 @@
           <w:sz w:val="20"/>
           <w:szCs w:val="20"/>
         </w:rPr>
-        <w:t xml:space="preserve"> http://www.combustionhelp.com</w:t>
+        <w:t xml:space="preserve"> </w:t>
+      </w:r>
+      <w:r>
+        <w:rPr>
+          <w:rFonts w:ascii="PT Sans" w:hAnsi="PT Sans" w:cs="Times New Roman"/>
+          <w:sz w:val="20"/>
+          <w:szCs w:val="20"/>
+        </w:rPr>
+        <w:t xml:space="preserve"> </w:t>
+      </w:r>
+      <w:r>
+        <w:rPr>
+          <w:rFonts w:ascii="PT Sans" w:hAnsi="PT Sans" w:cs="Times New Roman"/>
+          <w:sz w:val="20"/>
+          <w:szCs w:val="20"/>
+        </w:rPr>
+        <w:t>http://www.combustionhelp.com</w:t>
       </w:r>
     </w:p>
     <w:p>
@@ -5430,6 +6104,8 @@
           <w:szCs w:val="22"/>
         </w:rPr>
       </w:pPr>
+      <w:bookmarkStart w:id="0" w:name="_GoBack"/>
+      <w:bookmarkEnd w:id="0"/>
       <w:r>
         <w:rPr>
           <w:rFonts w:ascii="PT Sans" w:hAnsi="PT Sans" w:cs="Times New Roman"/>
@@ -5480,7 +6156,23 @@
           <w:sz w:val="20"/>
           <w:szCs w:val="20"/>
         </w:rPr>
-        <w:t xml:space="preserve"> Ruby, JavaScript, SQL, HTML, CSS, MATLAB, C, Fortran</w:t>
+        <w:t xml:space="preserve"> </w:t>
+      </w:r>
+      <w:r>
+        <w:rPr>
+          <w:rFonts w:ascii="PT Sans" w:hAnsi="PT Sans" w:cs="Times New Roman"/>
+          <w:sz w:val="20"/>
+          <w:szCs w:val="20"/>
+        </w:rPr>
+        <w:t xml:space="preserve"> </w:t>
+      </w:r>
+      <w:r>
+        <w:rPr>
+          <w:rFonts w:ascii="PT Sans" w:hAnsi="PT Sans" w:cs="Times New Roman"/>
+          <w:sz w:val="20"/>
+          <w:szCs w:val="20"/>
+        </w:rPr>
+        <w:t>Ruby, JavaScript, SQL, HTML, CSS, MATLAB, C, Fortran</w:t>
       </w:r>
     </w:p>
     <w:p>
@@ -5515,7 +6207,23 @@
           <w:sz w:val="20"/>
           <w:szCs w:val="20"/>
         </w:rPr>
-        <w:t xml:space="preserve"> Ruby on Rails, AngularJS, jQuery, Backbone.js, Ember.js, Git, Linux, AWS, Heroku</w:t>
+        <w:t xml:space="preserve"> </w:t>
+      </w:r>
+      <w:r>
+        <w:rPr>
+          <w:rFonts w:ascii="PT Sans" w:hAnsi="PT Sans" w:cs="Times New Roman"/>
+          <w:sz w:val="20"/>
+          <w:szCs w:val="20"/>
+        </w:rPr>
+        <w:t xml:space="preserve"> </w:t>
+      </w:r>
+      <w:r>
+        <w:rPr>
+          <w:rFonts w:ascii="PT Sans" w:hAnsi="PT Sans" w:cs="Times New Roman"/>
+          <w:sz w:val="20"/>
+          <w:szCs w:val="20"/>
+        </w:rPr>
+        <w:t>Ruby on Rails, AngularJS, jQuery, Backbone.js, Ember.js, Git, Linux, AWS, Heroku</w:t>
       </w:r>
     </w:p>
     <w:p>
@@ -5550,7 +6258,23 @@
           <w:sz w:val="20"/>
           <w:szCs w:val="20"/>
         </w:rPr>
-        <w:t xml:space="preserve"> Raspberry Pi, Unity3D</w:t>
+        <w:t xml:space="preserve"> </w:t>
+      </w:r>
+      <w:r>
+        <w:rPr>
+          <w:rFonts w:ascii="PT Sans" w:hAnsi="PT Sans" w:cs="Times New Roman"/>
+          <w:sz w:val="20"/>
+          <w:szCs w:val="20"/>
+        </w:rPr>
+        <w:t xml:space="preserve"> </w:t>
+      </w:r>
+      <w:r>
+        <w:rPr>
+          <w:rFonts w:ascii="PT Sans" w:hAnsi="PT Sans" w:cs="Times New Roman"/>
+          <w:sz w:val="20"/>
+          <w:szCs w:val="20"/>
+        </w:rPr>
+        <w:t>Raspberry Pi, Unity3D</w:t>
       </w:r>
     </w:p>
     <w:p>
@@ -5578,6 +6302,15 @@
           <w:szCs w:val="20"/>
         </w:rPr>
         <w:t>Favorite Ruby Gems:</w:t>
+      </w:r>
+      <w:r>
+        <w:rPr>
+          <w:rFonts w:ascii="PT Sans" w:hAnsi="PT Sans" w:cs="Times New Roman"/>
+          <w:color w:val="378D00"/>
+          <w:sz w:val="20"/>
+          <w:szCs w:val="20"/>
+        </w:rPr>
+        <w:t xml:space="preserve"> </w:t>
       </w:r>
       <w:r>
         <w:rPr>

</xml_diff>

<commit_message>
add space after Projects:
</commit_message>
<xml_diff>
--- a/max_plomer_resume.docx
+++ b/max_plomer_resume.docx
@@ -3968,6 +3968,18 @@
         <w:ind w:left="900" w:hanging="900"/>
         <w:rPr>
           <w:rFonts w:ascii="PT Sans" w:hAnsi="PT Sans" w:cs="Times New Roman"/>
+          <w:sz w:val="22"/>
+          <w:szCs w:val="22"/>
+        </w:rPr>
+      </w:pPr>
+      <w:bookmarkStart w:id="0" w:name="_GoBack"/>
+      <w:bookmarkEnd w:id="0"/>
+    </w:p>
+    <w:p>
+      <w:pPr>
+        <w:ind w:left="900" w:hanging="900"/>
+        <w:rPr>
+          <w:rFonts w:ascii="PT Sans" w:hAnsi="PT Sans" w:cs="Times New Roman"/>
           <w:sz w:val="20"/>
           <w:szCs w:val="20"/>
         </w:rPr>
@@ -6104,8 +6116,6 @@
           <w:szCs w:val="22"/>
         </w:rPr>
       </w:pPr>
-      <w:bookmarkStart w:id="0" w:name="_GoBack"/>
-      <w:bookmarkEnd w:id="0"/>
       <w:r>
         <w:rPr>
           <w:rFonts w:ascii="PT Sans" w:hAnsi="PT Sans" w:cs="Times New Roman"/>

</xml_diff>

<commit_message>
remove colons from strings
</commit_message>
<xml_diff>
--- a/max_plomer_resume.docx
+++ b/max_plomer_resume.docx
@@ -1736,7 +1736,7 @@
           <w:sz w:val="20"/>
           <w:szCs w:val="20"/>
         </w:rPr>
-        <w:t xml:space="preserve">  - staging URL: http://howardthurmanfilm.herokuapp.com</w:t>
+        <w:t xml:space="preserve">  - staging URL http://howardthurmanfilm.herokuapp.com</w:t>
       </w:r>
     </w:p>
     <w:p>
@@ -3972,2094 +3972,2110 @@
           <w:szCs w:val="22"/>
         </w:rPr>
       </w:pPr>
+    </w:p>
+    <w:p>
+      <w:pPr>
+        <w:ind w:left="900" w:hanging="900"/>
+        <w:rPr>
+          <w:rFonts w:ascii="PT Sans" w:hAnsi="PT Sans" w:cs="Times New Roman"/>
+          <w:sz w:val="20"/>
+          <w:szCs w:val="20"/>
+        </w:rPr>
+      </w:pPr>
+      <w:r>
+        <w:rPr>
+          <w:rFonts w:ascii="PT Sans" w:hAnsi="PT Sans" w:cs="Times New Roman"/>
+          <w:sz w:val="20"/>
+          <w:szCs w:val="20"/>
+        </w:rPr>
+        <w:t xml:space="preserve">    </w:t>
+      </w:r>
+      <w:r>
+        <w:rPr>
+          <w:rFonts w:ascii="PT Sans" w:hAnsi="PT Sans" w:cs="Times New Roman"/>
+          <w:b/>
+          <w:sz w:val="20"/>
+          <w:szCs w:val="20"/>
+        </w:rPr>
+        <w:t>CarbonFootprint.co</w:t>
+      </w:r>
+      <w:r>
+        <w:rPr>
+          <w:rFonts w:ascii="PT Sans" w:hAnsi="PT Sans" w:cs="Times New Roman"/>
+          <w:sz w:val="20"/>
+          <w:szCs w:val="20"/>
+        </w:rPr>
+        <w:t>:</w:t>
+      </w:r>
+    </w:p>
+    <w:p>
+      <w:pPr>
+        <w:ind w:left="900" w:hanging="900"/>
+        <w:rPr>
+          <w:rFonts w:ascii="PT Sans" w:hAnsi="PT Sans" w:cs="Times New Roman"/>
+          <w:color w:val="378D00"/>
+          <w:sz w:val="20"/>
+          <w:szCs w:val="20"/>
+        </w:rPr>
+      </w:pPr>
+      <w:r>
+        <w:rPr>
+          <w:rFonts w:ascii="PT Sans" w:hAnsi="PT Sans" w:cs="Times New Roman"/>
+          <w:sz w:val="20"/>
+          <w:szCs w:val="20"/>
+        </w:rPr>
+        <w:t xml:space="preserve">    </w:t>
+      </w:r>
+      <w:r>
+        <w:rPr>
+          <w:rFonts w:ascii="PT Sans" w:hAnsi="PT Sans" w:cs="Times New Roman"/>
+          <w:sz w:val="20"/>
+          <w:szCs w:val="20"/>
+        </w:rPr>
+        <w:t xml:space="preserve">    </w:t>
+      </w:r>
+      <w:r>
+        <w:rPr>
+          <w:rFonts w:ascii="PT Sans" w:hAnsi="PT Sans" w:cs="Times New Roman"/>
+          <w:color w:val="3366FF"/>
+          <w:sz w:val="20"/>
+          <w:szCs w:val="20"/>
+        </w:rPr>
+        <w:t>starting:</w:t>
+      </w:r>
+      <w:r>
+        <w:rPr>
+          <w:rFonts w:ascii="PT Sans" w:hAnsi="PT Sans" w:cs="Times New Roman"/>
+          <w:sz w:val="20"/>
+          <w:szCs w:val="20"/>
+        </w:rPr>
+        <w:t xml:space="preserve"> </w:t>
+      </w:r>
+      <w:r>
+        <w:rPr>
+          <w:rFonts w:ascii="PT Sans" w:hAnsi="PT Sans" w:cs="Times New Roman"/>
+          <w:sz w:val="20"/>
+          <w:szCs w:val="20"/>
+        </w:rPr>
+        <w:t xml:space="preserve"> </w:t>
+      </w:r>
+      <w:r>
+        <w:rPr>
+          <w:rFonts w:ascii="PT Sans" w:hAnsi="PT Sans" w:cs="Times New Roman"/>
+          <w:sz w:val="20"/>
+          <w:szCs w:val="20"/>
+        </w:rPr>
+        <w:t>May 2015</w:t>
+      </w:r>
+    </w:p>
+    <w:p>
+      <w:pPr>
+        <w:ind w:left="900" w:hanging="900"/>
+        <w:rPr>
+          <w:rFonts w:ascii="PT Sans" w:hAnsi="PT Sans" w:cs="Times New Roman"/>
+          <w:sz w:val="20"/>
+          <w:szCs w:val="20"/>
+        </w:rPr>
+      </w:pPr>
+      <w:r>
+        <w:rPr>
+          <w:rFonts w:ascii="PT Sans" w:hAnsi="PT Sans" w:cs="Times New Roman"/>
+          <w:sz w:val="20"/>
+          <w:szCs w:val="20"/>
+        </w:rPr>
+        <w:t xml:space="preserve">    </w:t>
+      </w:r>
+      <w:r>
+        <w:rPr>
+          <w:rFonts w:ascii="PT Sans" w:hAnsi="PT Sans" w:cs="Times New Roman"/>
+          <w:sz w:val="20"/>
+          <w:szCs w:val="20"/>
+        </w:rPr>
+        <w:t xml:space="preserve">    </w:t>
+      </w:r>
+      <w:r>
+        <w:rPr>
+          <w:rFonts w:ascii="PT Sans" w:hAnsi="PT Sans" w:cs="Times New Roman"/>
+          <w:color w:val="3366FF"/>
+          <w:sz w:val="20"/>
+          <w:szCs w:val="20"/>
+        </w:rPr>
+        <w:t>source:</w:t>
+      </w:r>
+      <w:r>
+        <w:rPr>
+          <w:rFonts w:ascii="PT Sans" w:hAnsi="PT Sans" w:cs="Times New Roman"/>
+          <w:sz w:val="20"/>
+          <w:szCs w:val="20"/>
+        </w:rPr>
+        <w:t xml:space="preserve"> </w:t>
+      </w:r>
+      <w:r>
+        <w:rPr>
+          <w:rFonts w:ascii="PT Sans" w:hAnsi="PT Sans" w:cs="Times New Roman"/>
+          <w:sz w:val="20"/>
+          <w:szCs w:val="20"/>
+        </w:rPr>
+        <w:t xml:space="preserve"> </w:t>
+      </w:r>
+      <w:r>
+        <w:rPr>
+          <w:rFonts w:ascii="PT Sans" w:hAnsi="PT Sans" w:cs="Times New Roman"/>
+          <w:sz w:val="20"/>
+          <w:szCs w:val="20"/>
+        </w:rPr>
+        <w:t>http://www.github.com/maxplomer/carbon-calculator</w:t>
+      </w:r>
+    </w:p>
+    <w:p>
+      <w:pPr>
+        <w:ind w:left="900" w:hanging="900"/>
+        <w:rPr>
+          <w:rFonts w:ascii="PT Sans" w:hAnsi="PT Sans" w:cs="Times New Roman"/>
+          <w:color w:val="3366FF"/>
+          <w:sz w:val="20"/>
+          <w:szCs w:val="20"/>
+        </w:rPr>
+      </w:pPr>
+      <w:r>
+        <w:rPr>
+          <w:rFonts w:ascii="PT Sans" w:hAnsi="PT Sans" w:cs="Times New Roman"/>
+          <w:sz w:val="20"/>
+          <w:szCs w:val="20"/>
+        </w:rPr>
+        <w:t xml:space="preserve">    </w:t>
+      </w:r>
+      <w:r>
+        <w:rPr>
+          <w:rFonts w:ascii="PT Sans" w:hAnsi="PT Sans" w:cs="Times New Roman"/>
+          <w:sz w:val="20"/>
+          <w:szCs w:val="20"/>
+        </w:rPr>
+        <w:t xml:space="preserve">    </w:t>
+      </w:r>
+      <w:r>
+        <w:rPr>
+          <w:rFonts w:ascii="PT Sans" w:hAnsi="PT Sans" w:cs="Times New Roman"/>
+          <w:color w:val="3366FF"/>
+          <w:sz w:val="20"/>
+          <w:szCs w:val="20"/>
+        </w:rPr>
+        <w:t>highlights:</w:t>
+      </w:r>
+    </w:p>
+    <w:p>
+      <w:pPr>
+        <w:ind w:left="900" w:hanging="900"/>
+        <w:rPr>
+          <w:rFonts w:ascii="PT Sans" w:hAnsi="PT Sans" w:cs="Times New Roman"/>
+          <w:sz w:val="20"/>
+          <w:szCs w:val="20"/>
+        </w:rPr>
+      </w:pPr>
+      <w:r>
+        <w:rPr>
+          <w:rFonts w:ascii="PT Sans" w:hAnsi="PT Sans" w:cs="Times New Roman"/>
+          <w:sz w:val="20"/>
+          <w:szCs w:val="20"/>
+        </w:rPr>
+        <w:t xml:space="preserve">     </w:t>
+      </w:r>
+      <w:r>
+        <w:rPr>
+          <w:rFonts w:ascii="PT Sans" w:hAnsi="PT Sans" w:cs="Times New Roman"/>
+          <w:sz w:val="20"/>
+          <w:szCs w:val="20"/>
+        </w:rPr>
+        <w:t xml:space="preserve">      </w:t>
+      </w:r>
+      <w:r>
+        <w:rPr>
+          <w:rFonts w:ascii="PT Sans" w:hAnsi="PT Sans" w:cs="Times New Roman"/>
+          <w:sz w:val="20"/>
+          <w:szCs w:val="20"/>
+        </w:rPr>
+        <w:t xml:space="preserve"> - Architected form-driven AngularJS application that persists data to Ruby on Rails backend</w:t>
+      </w:r>
+    </w:p>
+    <w:p>
+      <w:pPr>
+        <w:ind w:left="900" w:hanging="900"/>
+        <w:rPr>
+          <w:rFonts w:ascii="PT Sans" w:hAnsi="PT Sans" w:cs="Times New Roman"/>
+          <w:sz w:val="20"/>
+          <w:szCs w:val="20"/>
+        </w:rPr>
+      </w:pPr>
+      <w:r>
+        <w:rPr>
+          <w:rFonts w:ascii="PT Sans" w:hAnsi="PT Sans" w:cs="Times New Roman"/>
+          <w:sz w:val="20"/>
+          <w:szCs w:val="20"/>
+        </w:rPr>
+        <w:t xml:space="preserve">     </w:t>
+      </w:r>
+      <w:r>
+        <w:rPr>
+          <w:rFonts w:ascii="PT Sans" w:hAnsi="PT Sans" w:cs="Times New Roman"/>
+          <w:sz w:val="20"/>
+          <w:szCs w:val="20"/>
+        </w:rPr>
+        <w:t xml:space="preserve">      </w:t>
+      </w:r>
+      <w:r>
+        <w:rPr>
+          <w:rFonts w:ascii="PT Sans" w:hAnsi="PT Sans" w:cs="Times New Roman"/>
+          <w:sz w:val="20"/>
+          <w:szCs w:val="20"/>
+        </w:rPr>
+        <w:t xml:space="preserve"> - Added user authentication using Devise and the angular-devise AngularJS service</w:t>
+      </w:r>
+    </w:p>
+    <w:p>
+      <w:pPr>
+        <w:ind w:left="900" w:hanging="900"/>
+        <w:rPr>
+          <w:rFonts w:ascii="PT Sans" w:hAnsi="PT Sans" w:cs="Times New Roman"/>
+          <w:sz w:val="20"/>
+          <w:szCs w:val="20"/>
+        </w:rPr>
+      </w:pPr>
+      <w:r>
+        <w:rPr>
+          <w:rFonts w:ascii="PT Sans" w:hAnsi="PT Sans" w:cs="Times New Roman"/>
+          <w:sz w:val="20"/>
+          <w:szCs w:val="20"/>
+        </w:rPr>
+        <w:t xml:space="preserve">     </w:t>
+      </w:r>
+      <w:r>
+        <w:rPr>
+          <w:rFonts w:ascii="PT Sans" w:hAnsi="PT Sans" w:cs="Times New Roman"/>
+          <w:sz w:val="20"/>
+          <w:szCs w:val="20"/>
+        </w:rPr>
+        <w:t xml:space="preserve">      </w:t>
+      </w:r>
+      <w:r>
+        <w:rPr>
+          <w:rFonts w:ascii="PT Sans" w:hAnsi="PT Sans" w:cs="Times New Roman"/>
+          <w:sz w:val="20"/>
+          <w:szCs w:val="20"/>
+        </w:rPr>
+        <w:t xml:space="preserve"> - Designed architecture to perform carbon footprint calculation in Ruby on the backend and send result to AngularJS frontend via API as an attribute in the ActiveModel Serializer</w:t>
+      </w:r>
+    </w:p>
+    <w:p>
+      <w:pPr>
+        <w:ind w:left="900" w:hanging="900"/>
+        <w:rPr>
+          <w:rFonts w:ascii="PT Sans" w:hAnsi="PT Sans" w:cs="Times New Roman"/>
+          <w:sz w:val="20"/>
+          <w:szCs w:val="20"/>
+        </w:rPr>
+      </w:pPr>
+    </w:p>
+    <w:p>
+      <w:pPr>
+        <w:ind w:left="900" w:hanging="900"/>
+        <w:rPr>
+          <w:rFonts w:ascii="PT Sans" w:hAnsi="PT Sans" w:cs="Times New Roman"/>
+          <w:sz w:val="20"/>
+          <w:szCs w:val="20"/>
+        </w:rPr>
+      </w:pPr>
+      <w:r>
+        <w:rPr>
+          <w:rFonts w:ascii="PT Sans" w:hAnsi="PT Sans" w:cs="Times New Roman"/>
+          <w:sz w:val="20"/>
+          <w:szCs w:val="20"/>
+        </w:rPr>
+        <w:t xml:space="preserve">    </w:t>
+      </w:r>
+      <w:r>
+        <w:rPr>
+          <w:rFonts w:ascii="PT Sans" w:hAnsi="PT Sans" w:cs="Times New Roman"/>
+          <w:b/>
+          <w:sz w:val="20"/>
+          <w:szCs w:val="20"/>
+        </w:rPr>
+        <w:t>AndrewTalty.tv</w:t>
+      </w:r>
+      <w:r>
+        <w:rPr>
+          <w:rFonts w:ascii="PT Sans" w:hAnsi="PT Sans" w:cs="Times New Roman"/>
+          <w:sz w:val="20"/>
+          <w:szCs w:val="20"/>
+        </w:rPr>
+        <w:t>:</w:t>
+      </w:r>
+    </w:p>
+    <w:p>
+      <w:pPr>
+        <w:ind w:left="900" w:hanging="900"/>
+        <w:rPr>
+          <w:rFonts w:ascii="PT Sans" w:hAnsi="PT Sans" w:cs="Times New Roman"/>
+          <w:sz w:val="20"/>
+          <w:szCs w:val="20"/>
+        </w:rPr>
+      </w:pPr>
+      <w:r>
+        <w:rPr>
+          <w:rFonts w:ascii="PT Sans" w:hAnsi="PT Sans" w:cs="Times New Roman"/>
+          <w:sz w:val="20"/>
+          <w:szCs w:val="20"/>
+        </w:rPr>
+        <w:t xml:space="preserve">    </w:t>
+      </w:r>
+      <w:r>
+        <w:rPr>
+          <w:rFonts w:ascii="PT Sans" w:hAnsi="PT Sans" w:cs="Times New Roman"/>
+          <w:sz w:val="20"/>
+          <w:szCs w:val="20"/>
+        </w:rPr>
+        <w:t xml:space="preserve">    </w:t>
+      </w:r>
+      <w:r>
+        <w:rPr>
+          <w:rFonts w:ascii="PT Sans" w:hAnsi="PT Sans" w:cs="Times New Roman"/>
+          <w:color w:val="3366FF"/>
+          <w:sz w:val="20"/>
+          <w:szCs w:val="20"/>
+        </w:rPr>
+        <w:t>date:</w:t>
+      </w:r>
+      <w:r>
+        <w:rPr>
+          <w:rFonts w:ascii="PT Sans" w:hAnsi="PT Sans" w:cs="Times New Roman"/>
+          <w:sz w:val="20"/>
+          <w:szCs w:val="20"/>
+        </w:rPr>
+        <w:t xml:space="preserve"> </w:t>
+      </w:r>
+      <w:r>
+        <w:rPr>
+          <w:rFonts w:ascii="PT Sans" w:hAnsi="PT Sans" w:cs="Times New Roman"/>
+          <w:sz w:val="20"/>
+          <w:szCs w:val="20"/>
+        </w:rPr>
+        <w:t xml:space="preserve"> </w:t>
+      </w:r>
+      <w:r>
+        <w:rPr>
+          <w:rFonts w:ascii="PT Sans" w:hAnsi="PT Sans" w:cs="Times New Roman"/>
+          <w:sz w:val="20"/>
+          <w:szCs w:val="20"/>
+        </w:rPr>
+        <w:t>Apr</w:t>
+      </w:r>
+      <w:r>
+        <w:rPr>
+          <w:rFonts w:ascii="PT Sans" w:hAnsi="PT Sans" w:cs="Times New Roman"/>
+          <w:sz w:val="20"/>
+          <w:szCs w:val="20"/>
+        </w:rPr>
+        <w:t xml:space="preserve"> 2015</w:t>
+      </w:r>
+    </w:p>
+    <w:p>
+      <w:pPr>
+        <w:ind w:left="900" w:hanging="900"/>
+        <w:rPr>
+          <w:rFonts w:ascii="PT Sans" w:hAnsi="PT Sans" w:cs="Times New Roman"/>
+          <w:sz w:val="20"/>
+          <w:szCs w:val="20"/>
+        </w:rPr>
+      </w:pPr>
+      <w:r>
+        <w:rPr>
+          <w:rFonts w:ascii="PT Sans" w:hAnsi="PT Sans" w:cs="Times New Roman"/>
+          <w:sz w:val="20"/>
+          <w:szCs w:val="20"/>
+        </w:rPr>
+        <w:t xml:space="preserve">    </w:t>
+      </w:r>
+      <w:r>
+        <w:rPr>
+          <w:rFonts w:ascii="PT Sans" w:hAnsi="PT Sans" w:cs="Times New Roman"/>
+          <w:sz w:val="20"/>
+          <w:szCs w:val="20"/>
+        </w:rPr>
+        <w:t xml:space="preserve">    </w:t>
+      </w:r>
+      <w:r>
+        <w:rPr>
+          <w:rFonts w:ascii="PT Sans" w:hAnsi="PT Sans" w:cs="Times New Roman"/>
+          <w:color w:val="3366FF"/>
+          <w:sz w:val="20"/>
+          <w:szCs w:val="20"/>
+        </w:rPr>
+        <w:t>source:</w:t>
+      </w:r>
+      <w:r>
+        <w:rPr>
+          <w:rFonts w:ascii="PT Sans" w:hAnsi="PT Sans" w:cs="Times New Roman"/>
+          <w:sz w:val="20"/>
+          <w:szCs w:val="20"/>
+        </w:rPr>
+        <w:t xml:space="preserve"> </w:t>
+      </w:r>
+      <w:r>
+        <w:rPr>
+          <w:rFonts w:ascii="PT Sans" w:hAnsi="PT Sans" w:cs="Times New Roman"/>
+          <w:sz w:val="20"/>
+          <w:szCs w:val="20"/>
+        </w:rPr>
+        <w:t xml:space="preserve"> </w:t>
+      </w:r>
+      <w:r>
+        <w:rPr>
+          <w:rFonts w:ascii="PT Sans" w:hAnsi="PT Sans" w:cs="Times New Roman"/>
+          <w:sz w:val="20"/>
+          <w:szCs w:val="20"/>
+        </w:rPr>
+        <w:t>http://www.github.com/maxplomer/andrewtaltytv</w:t>
+      </w:r>
+    </w:p>
+    <w:p>
+      <w:pPr>
+        <w:ind w:left="900" w:hanging="900"/>
+        <w:rPr>
+          <w:rFonts w:ascii="PT Sans" w:hAnsi="PT Sans" w:cs="Times New Roman"/>
+          <w:color w:val="3366FF"/>
+          <w:sz w:val="20"/>
+          <w:szCs w:val="20"/>
+        </w:rPr>
+      </w:pPr>
+      <w:r>
+        <w:rPr>
+          <w:rFonts w:ascii="PT Sans" w:hAnsi="PT Sans" w:cs="Times New Roman"/>
+          <w:sz w:val="20"/>
+          <w:szCs w:val="20"/>
+        </w:rPr>
+        <w:t xml:space="preserve">    </w:t>
+      </w:r>
+      <w:r>
+        <w:rPr>
+          <w:rFonts w:ascii="PT Sans" w:hAnsi="PT Sans" w:cs="Times New Roman"/>
+          <w:sz w:val="20"/>
+          <w:szCs w:val="20"/>
+        </w:rPr>
+        <w:t xml:space="preserve">    </w:t>
+      </w:r>
+      <w:r>
+        <w:rPr>
+          <w:rFonts w:ascii="PT Sans" w:hAnsi="PT Sans" w:cs="Times New Roman"/>
+          <w:color w:val="3366FF"/>
+          <w:sz w:val="20"/>
+          <w:szCs w:val="20"/>
+        </w:rPr>
+        <w:t>highlights:</w:t>
+      </w:r>
+    </w:p>
+    <w:p>
+      <w:pPr>
+        <w:ind w:left="900" w:hanging="900"/>
+        <w:rPr>
+          <w:rFonts w:ascii="PT Sans" w:hAnsi="PT Sans" w:cs="Times New Roman"/>
+          <w:sz w:val="20"/>
+          <w:szCs w:val="20"/>
+        </w:rPr>
+      </w:pPr>
+      <w:r>
+        <w:rPr>
+          <w:rFonts w:ascii="PT Sans" w:hAnsi="PT Sans" w:cs="Times New Roman"/>
+          <w:sz w:val="20"/>
+          <w:szCs w:val="20"/>
+        </w:rPr>
+        <w:t xml:space="preserve">     </w:t>
+      </w:r>
+      <w:r>
+        <w:rPr>
+          <w:rFonts w:ascii="PT Sans" w:hAnsi="PT Sans" w:cs="Times New Roman"/>
+          <w:sz w:val="20"/>
+          <w:szCs w:val="20"/>
+        </w:rPr>
+        <w:t xml:space="preserve">      </w:t>
+      </w:r>
+      <w:r>
+        <w:rPr>
+          <w:rFonts w:ascii="PT Sans" w:hAnsi="PT Sans" w:cs="Times New Roman"/>
+          <w:sz w:val="20"/>
+          <w:szCs w:val="20"/>
+        </w:rPr>
+        <w:t xml:space="preserve"> - Ruby on Rails application that uses jquery-tubular plugin to display a YouTube video in the background of a TV Producer’s portfolio page</w:t>
+      </w:r>
+    </w:p>
+    <w:p>
+      <w:pPr>
+        <w:ind w:left="900" w:hanging="900"/>
+        <w:rPr>
+          <w:rFonts w:ascii="PT Sans" w:hAnsi="PT Sans" w:cs="Times New Roman"/>
+          <w:sz w:val="20"/>
+          <w:szCs w:val="20"/>
+        </w:rPr>
+      </w:pPr>
+      <w:r>
+        <w:rPr>
+          <w:rFonts w:ascii="PT Sans" w:hAnsi="PT Sans" w:cs="Times New Roman"/>
+          <w:sz w:val="20"/>
+          <w:szCs w:val="20"/>
+        </w:rPr>
+        <w:t xml:space="preserve">     </w:t>
+      </w:r>
+      <w:r>
+        <w:rPr>
+          <w:rFonts w:ascii="PT Sans" w:hAnsi="PT Sans" w:cs="Times New Roman"/>
+          <w:sz w:val="20"/>
+          <w:szCs w:val="20"/>
+        </w:rPr>
+        <w:t xml:space="preserve">      </w:t>
+      </w:r>
+      <w:r>
+        <w:rPr>
+          <w:rFonts w:ascii="PT Sans" w:hAnsi="PT Sans" w:cs="Times New Roman"/>
+          <w:sz w:val="20"/>
+          <w:szCs w:val="20"/>
+        </w:rPr>
+        <w:t xml:space="preserve"> - Detected browser type using jQuery browser identification in order to display a still image background for mobile devices</w:t>
+      </w:r>
+    </w:p>
+    <w:p>
+      <w:pPr>
+        <w:ind w:left="900" w:hanging="900"/>
+        <w:rPr>
+          <w:rFonts w:ascii="PT Sans" w:hAnsi="PT Sans" w:cs="Times New Roman"/>
+          <w:sz w:val="20"/>
+          <w:szCs w:val="20"/>
+        </w:rPr>
+      </w:pPr>
+      <w:r>
+        <w:rPr>
+          <w:rFonts w:ascii="PT Sans" w:hAnsi="PT Sans" w:cs="Times New Roman"/>
+          <w:sz w:val="20"/>
+          <w:szCs w:val="20"/>
+        </w:rPr>
+        <w:t xml:space="preserve">     </w:t>
+      </w:r>
+      <w:r>
+        <w:rPr>
+          <w:rFonts w:ascii="PT Sans" w:hAnsi="PT Sans" w:cs="Times New Roman"/>
+          <w:sz w:val="20"/>
+          <w:szCs w:val="20"/>
+        </w:rPr>
+        <w:t xml:space="preserve">      </w:t>
+      </w:r>
+      <w:r>
+        <w:rPr>
+          <w:rFonts w:ascii="PT Sans" w:hAnsi="PT Sans" w:cs="Times New Roman"/>
+          <w:sz w:val="20"/>
+          <w:szCs w:val="20"/>
+        </w:rPr>
+        <w:t xml:space="preserve"> - Blurred social media and video control buttons using text-shadow CSS attribute</w:t>
+      </w:r>
+    </w:p>
+    <w:p>
+      <w:pPr>
+        <w:ind w:left="900" w:hanging="900"/>
+        <w:rPr>
+          <w:rFonts w:ascii="PT Sans" w:hAnsi="PT Sans" w:cs="Times New Roman"/>
+          <w:sz w:val="20"/>
+          <w:szCs w:val="20"/>
+        </w:rPr>
+      </w:pPr>
+    </w:p>
+    <w:p>
+      <w:pPr>
+        <w:ind w:left="900" w:hanging="900"/>
+        <w:rPr>
+          <w:rFonts w:ascii="PT Sans" w:hAnsi="PT Sans" w:cs="Times New Roman"/>
+          <w:sz w:val="20"/>
+          <w:szCs w:val="20"/>
+        </w:rPr>
+      </w:pPr>
+      <w:r>
+        <w:rPr>
+          <w:rFonts w:ascii="PT Sans" w:hAnsi="PT Sans" w:cs="Times New Roman"/>
+          <w:sz w:val="20"/>
+          <w:szCs w:val="20"/>
+        </w:rPr>
+        <w:t xml:space="preserve">    </w:t>
+      </w:r>
+      <w:r>
+        <w:rPr>
+          <w:rFonts w:ascii="PT Sans" w:hAnsi="PT Sans" w:cs="Times New Roman"/>
+          <w:b/>
+          <w:sz w:val="20"/>
+          <w:szCs w:val="20"/>
+        </w:rPr>
+        <w:t>JavaScriptSandbox.com</w:t>
+      </w:r>
+      <w:r>
+        <w:rPr>
+          <w:rFonts w:ascii="PT Sans" w:hAnsi="PT Sans" w:cs="Times New Roman"/>
+          <w:sz w:val="20"/>
+          <w:szCs w:val="20"/>
+        </w:rPr>
+        <w:t>:</w:t>
+      </w:r>
+    </w:p>
+    <w:p>
+      <w:pPr>
+        <w:ind w:left="900" w:hanging="900"/>
+        <w:rPr>
+          <w:rFonts w:ascii="PT Sans" w:hAnsi="PT Sans" w:cs="Times New Roman"/>
+          <w:color w:val="378D00"/>
+          <w:sz w:val="20"/>
+          <w:szCs w:val="20"/>
+        </w:rPr>
+      </w:pPr>
+      <w:r>
+        <w:rPr>
+          <w:rFonts w:ascii="PT Sans" w:hAnsi="PT Sans" w:cs="Times New Roman"/>
+          <w:sz w:val="20"/>
+          <w:szCs w:val="20"/>
+        </w:rPr>
+        <w:t xml:space="preserve">    </w:t>
+      </w:r>
+      <w:r>
+        <w:rPr>
+          <w:rFonts w:ascii="PT Sans" w:hAnsi="PT Sans" w:cs="Times New Roman"/>
+          <w:sz w:val="20"/>
+          <w:szCs w:val="20"/>
+        </w:rPr>
+        <w:t xml:space="preserve">    </w:t>
+      </w:r>
+      <w:r>
+        <w:rPr>
+          <w:rFonts w:ascii="PT Sans" w:hAnsi="PT Sans" w:cs="Times New Roman"/>
+          <w:color w:val="3366FF"/>
+          <w:sz w:val="20"/>
+          <w:szCs w:val="20"/>
+        </w:rPr>
+        <w:t>date:</w:t>
+      </w:r>
+      <w:r>
+        <w:rPr>
+          <w:rFonts w:ascii="PT Sans" w:hAnsi="PT Sans" w:cs="Times New Roman"/>
+          <w:sz w:val="20"/>
+          <w:szCs w:val="20"/>
+        </w:rPr>
+        <w:t xml:space="preserve"> </w:t>
+      </w:r>
+      <w:r>
+        <w:rPr>
+          <w:rFonts w:ascii="PT Sans" w:hAnsi="PT Sans" w:cs="Times New Roman"/>
+          <w:sz w:val="20"/>
+          <w:szCs w:val="20"/>
+        </w:rPr>
+        <w:t xml:space="preserve"> </w:t>
+      </w:r>
+      <w:r>
+        <w:rPr>
+          <w:rFonts w:ascii="PT Sans" w:hAnsi="PT Sans" w:cs="Times New Roman"/>
+          <w:sz w:val="20"/>
+          <w:szCs w:val="20"/>
+        </w:rPr>
+        <w:t>Dec 2014</w:t>
+      </w:r>
+    </w:p>
+    <w:p>
+      <w:pPr>
+        <w:ind w:left="900" w:hanging="900"/>
+        <w:rPr>
+          <w:rFonts w:ascii="PT Sans" w:hAnsi="PT Sans" w:cs="Times New Roman"/>
+          <w:color w:val="378D00"/>
+          <w:sz w:val="20"/>
+          <w:szCs w:val="20"/>
+        </w:rPr>
+      </w:pPr>
+      <w:r>
+        <w:rPr>
+          <w:rFonts w:ascii="PT Sans" w:hAnsi="PT Sans" w:cs="Times New Roman"/>
+          <w:sz w:val="20"/>
+          <w:szCs w:val="20"/>
+        </w:rPr>
+        <w:t xml:space="preserve">    </w:t>
+      </w:r>
+      <w:r>
+        <w:rPr>
+          <w:rFonts w:ascii="PT Sans" w:hAnsi="PT Sans" w:cs="Times New Roman"/>
+          <w:sz w:val="20"/>
+          <w:szCs w:val="20"/>
+        </w:rPr>
+        <w:t xml:space="preserve">    </w:t>
+      </w:r>
+      <w:r>
+        <w:rPr>
+          <w:rFonts w:ascii="PT Sans" w:hAnsi="PT Sans" w:cs="Times New Roman"/>
+          <w:color w:val="3366FF"/>
+          <w:sz w:val="20"/>
+          <w:szCs w:val="20"/>
+        </w:rPr>
+        <w:t>source:</w:t>
+      </w:r>
+      <w:r>
+        <w:rPr>
+          <w:rFonts w:ascii="PT Sans" w:hAnsi="PT Sans" w:cs="Times New Roman"/>
+          <w:sz w:val="20"/>
+          <w:szCs w:val="20"/>
+        </w:rPr>
+        <w:t xml:space="preserve"> </w:t>
+      </w:r>
+      <w:r>
+        <w:rPr>
+          <w:rFonts w:ascii="PT Sans" w:hAnsi="PT Sans" w:cs="Times New Roman"/>
+          <w:sz w:val="20"/>
+          <w:szCs w:val="20"/>
+        </w:rPr>
+        <w:t xml:space="preserve"> </w:t>
+      </w:r>
+      <w:r>
+        <w:rPr>
+          <w:rFonts w:ascii="PT Sans" w:hAnsi="PT Sans" w:cs="Times New Roman"/>
+          <w:sz w:val="20"/>
+          <w:szCs w:val="20"/>
+        </w:rPr>
+        <w:t>http://www.github.com/maxplomer/javascript_sandbox</w:t>
+      </w:r>
+    </w:p>
+    <w:p>
+      <w:pPr>
+        <w:ind w:left="900" w:hanging="900"/>
+        <w:rPr>
+          <w:rFonts w:ascii="PT Sans" w:hAnsi="PT Sans" w:cs="Times New Roman"/>
+          <w:color w:val="3366FF"/>
+          <w:sz w:val="20"/>
+          <w:szCs w:val="20"/>
+        </w:rPr>
+      </w:pPr>
+      <w:r>
+        <w:rPr>
+          <w:rFonts w:ascii="PT Sans" w:hAnsi="PT Sans" w:cs="Times New Roman"/>
+          <w:sz w:val="20"/>
+          <w:szCs w:val="20"/>
+        </w:rPr>
+        <w:t xml:space="preserve">   </w:t>
+      </w:r>
+      <w:r>
+        <w:rPr>
+          <w:rFonts w:ascii="PT Sans" w:hAnsi="PT Sans" w:cs="Times New Roman"/>
+          <w:sz w:val="20"/>
+          <w:szCs w:val="20"/>
+        </w:rPr>
+        <w:t xml:space="preserve">    </w:t>
+      </w:r>
+      <w:r>
+        <w:rPr>
+          <w:rFonts w:ascii="PT Sans" w:hAnsi="PT Sans" w:cs="Times New Roman"/>
+          <w:sz w:val="20"/>
+          <w:szCs w:val="20"/>
+        </w:rPr>
+        <w:t xml:space="preserve"> </w:t>
+      </w:r>
+      <w:r>
+        <w:rPr>
+          <w:rFonts w:ascii="PT Sans" w:hAnsi="PT Sans" w:cs="Times New Roman"/>
+          <w:color w:val="3366FF"/>
+          <w:sz w:val="20"/>
+          <w:szCs w:val="20"/>
+        </w:rPr>
+        <w:t>highlights:</w:t>
+      </w:r>
+    </w:p>
+    <w:p>
+      <w:pPr>
+        <w:ind w:left="900" w:hanging="900"/>
+        <w:rPr>
+          <w:rFonts w:ascii="PT Sans" w:hAnsi="PT Sans" w:cs="Times New Roman"/>
+          <w:sz w:val="20"/>
+          <w:szCs w:val="20"/>
+        </w:rPr>
+      </w:pPr>
+      <w:r>
+        <w:rPr>
+          <w:rFonts w:ascii="PT Sans" w:hAnsi="PT Sans" w:cs="Times New Roman"/>
+          <w:sz w:val="20"/>
+          <w:szCs w:val="20"/>
+        </w:rPr>
+        <w:t xml:space="preserve">            </w:t>
+      </w:r>
+      <w:r>
+        <w:rPr>
+          <w:rFonts w:ascii="PT Sans" w:hAnsi="PT Sans" w:cs="Times New Roman"/>
+          <w:sz w:val="20"/>
+          <w:szCs w:val="20"/>
+        </w:rPr>
+        <w:t>- Created an online live coding environment using Ruby on Rails and Backbone.js, useful for demoing HTML, CSS and JavaScript code</w:t>
+      </w:r>
+    </w:p>
+    <w:p>
+      <w:pPr>
+        <w:ind w:left="900" w:hanging="900"/>
+        <w:rPr>
+          <w:rFonts w:ascii="PT Sans" w:hAnsi="PT Sans" w:cs="Times New Roman"/>
+          <w:sz w:val="20"/>
+          <w:szCs w:val="20"/>
+        </w:rPr>
+      </w:pPr>
+      <w:r>
+        <w:rPr>
+          <w:rFonts w:ascii="PT Sans" w:hAnsi="PT Sans" w:cs="Times New Roman"/>
+          <w:sz w:val="20"/>
+          <w:szCs w:val="20"/>
+        </w:rPr>
+        <w:t xml:space="preserve">    </w:t>
+      </w:r>
+      <w:r>
+        <w:rPr>
+          <w:rFonts w:ascii="PT Sans" w:hAnsi="PT Sans" w:cs="Times New Roman"/>
+          <w:sz w:val="20"/>
+          <w:szCs w:val="20"/>
+        </w:rPr>
+        <w:t xml:space="preserve">      </w:t>
+      </w:r>
+      <w:r>
+        <w:rPr>
+          <w:rFonts w:ascii="PT Sans" w:hAnsi="PT Sans" w:cs="Times New Roman"/>
+          <w:sz w:val="20"/>
+          <w:szCs w:val="20"/>
+        </w:rPr>
+        <w:t xml:space="preserve">  - Integrated Twitter bootstrap navigation bar and utilized a current_user Rails controller and accompanying Backbone.js Model to allow user authentication entirely in Backbone.js</w:t>
+      </w:r>
+    </w:p>
+    <w:p>
+      <w:pPr>
+        <w:ind w:left="900" w:hanging="900"/>
+        <w:rPr>
+          <w:rFonts w:ascii="PT Sans" w:hAnsi="PT Sans" w:cs="Times New Roman"/>
+          <w:sz w:val="20"/>
+          <w:szCs w:val="20"/>
+        </w:rPr>
+      </w:pPr>
+      <w:r>
+        <w:rPr>
+          <w:rFonts w:ascii="PT Sans" w:hAnsi="PT Sans" w:cs="Times New Roman"/>
+          <w:sz w:val="20"/>
+          <w:szCs w:val="20"/>
+        </w:rPr>
+        <w:t xml:space="preserve">     </w:t>
+      </w:r>
+      <w:r>
+        <w:rPr>
+          <w:rFonts w:ascii="PT Sans" w:hAnsi="PT Sans" w:cs="Times New Roman"/>
+          <w:sz w:val="20"/>
+          <w:szCs w:val="20"/>
+        </w:rPr>
+        <w:t xml:space="preserve">      </w:t>
+      </w:r>
+      <w:r>
+        <w:rPr>
+          <w:rFonts w:ascii="PT Sans" w:hAnsi="PT Sans" w:cs="Times New Roman"/>
+          <w:sz w:val="20"/>
+          <w:szCs w:val="20"/>
+        </w:rPr>
+        <w:t xml:space="preserve"> - Sandboxed JavaScript code by safely evaluating it in the browser</w:t>
+      </w:r>
+    </w:p>
+    <w:p>
+      <w:pPr>
+        <w:ind w:left="900" w:hanging="900"/>
+        <w:rPr>
+          <w:rFonts w:ascii="PT Sans" w:hAnsi="PT Sans" w:cs="Times New Roman"/>
+          <w:sz w:val="20"/>
+          <w:szCs w:val="20"/>
+        </w:rPr>
+      </w:pPr>
+    </w:p>
+    <w:p>
+      <w:pPr>
+        <w:ind w:left="900" w:hanging="900"/>
+        <w:rPr>
+          <w:rFonts w:ascii="PT Sans" w:hAnsi="PT Sans" w:cs="Times New Roman"/>
+          <w:sz w:val="20"/>
+          <w:szCs w:val="20"/>
+        </w:rPr>
+      </w:pPr>
+      <w:r>
+        <w:rPr>
+          <w:rFonts w:ascii="PT Sans" w:hAnsi="PT Sans" w:cs="Times New Roman"/>
+          <w:sz w:val="20"/>
+          <w:szCs w:val="20"/>
+        </w:rPr>
+        <w:t xml:space="preserve">    </w:t>
+      </w:r>
+      <w:r>
+        <w:rPr>
+          <w:rFonts w:ascii="PT Sans" w:hAnsi="PT Sans" w:cs="Times New Roman"/>
+          <w:b/>
+          <w:sz w:val="20"/>
+          <w:szCs w:val="20"/>
+        </w:rPr>
+        <w:t>RealEstateTracker.co</w:t>
+      </w:r>
+      <w:r>
+        <w:rPr>
+          <w:rFonts w:ascii="PT Sans" w:hAnsi="PT Sans" w:cs="Times New Roman"/>
+          <w:sz w:val="20"/>
+          <w:szCs w:val="20"/>
+        </w:rPr>
+        <w:t>:</w:t>
+      </w:r>
+    </w:p>
+    <w:p>
+      <w:pPr>
+        <w:ind w:left="900" w:hanging="900"/>
+        <w:rPr>
+          <w:rFonts w:ascii="PT Sans" w:hAnsi="PT Sans" w:cs="Times New Roman"/>
+          <w:color w:val="378D00"/>
+          <w:sz w:val="20"/>
+          <w:szCs w:val="20"/>
+        </w:rPr>
+      </w:pPr>
+      <w:r>
+        <w:rPr>
+          <w:rFonts w:ascii="PT Sans" w:hAnsi="PT Sans" w:cs="Times New Roman"/>
+          <w:sz w:val="20"/>
+          <w:szCs w:val="20"/>
+        </w:rPr>
+        <w:t xml:space="preserve">    </w:t>
+      </w:r>
+      <w:r>
+        <w:rPr>
+          <w:rFonts w:ascii="PT Sans" w:hAnsi="PT Sans" w:cs="Times New Roman"/>
+          <w:sz w:val="20"/>
+          <w:szCs w:val="20"/>
+        </w:rPr>
+        <w:t xml:space="preserve">    </w:t>
+      </w:r>
+      <w:r>
+        <w:rPr>
+          <w:rFonts w:ascii="PT Sans" w:hAnsi="PT Sans" w:cs="Times New Roman"/>
+          <w:color w:val="3366FF"/>
+          <w:sz w:val="20"/>
+          <w:szCs w:val="20"/>
+        </w:rPr>
+        <w:t>date:</w:t>
+      </w:r>
+      <w:r>
+        <w:rPr>
+          <w:rFonts w:ascii="PT Sans" w:hAnsi="PT Sans" w:cs="Times New Roman"/>
+          <w:sz w:val="20"/>
+          <w:szCs w:val="20"/>
+        </w:rPr>
+        <w:t xml:space="preserve"> </w:t>
+      </w:r>
+      <w:r>
+        <w:rPr>
+          <w:rFonts w:ascii="PT Sans" w:hAnsi="PT Sans" w:cs="Times New Roman"/>
+          <w:sz w:val="20"/>
+          <w:szCs w:val="20"/>
+        </w:rPr>
+        <w:t xml:space="preserve"> </w:t>
+      </w:r>
+      <w:r>
+        <w:rPr>
+          <w:rFonts w:ascii="PT Sans" w:hAnsi="PT Sans" w:cs="Times New Roman"/>
+          <w:sz w:val="20"/>
+          <w:szCs w:val="20"/>
+        </w:rPr>
+        <w:t>Dec 2014</w:t>
+      </w:r>
+    </w:p>
+    <w:p>
+      <w:pPr>
+        <w:ind w:left="900" w:hanging="900"/>
+        <w:rPr>
+          <w:rFonts w:ascii="PT Sans" w:hAnsi="PT Sans" w:cs="Times New Roman"/>
+          <w:sz w:val="20"/>
+          <w:szCs w:val="20"/>
+        </w:rPr>
+      </w:pPr>
+      <w:r>
+        <w:rPr>
+          <w:rFonts w:ascii="PT Sans" w:hAnsi="PT Sans" w:cs="Times New Roman"/>
+          <w:sz w:val="20"/>
+          <w:szCs w:val="20"/>
+        </w:rPr>
+        <w:t xml:space="preserve">    </w:t>
+      </w:r>
+      <w:r>
+        <w:rPr>
+          <w:rFonts w:ascii="PT Sans" w:hAnsi="PT Sans" w:cs="Times New Roman"/>
+          <w:sz w:val="20"/>
+          <w:szCs w:val="20"/>
+        </w:rPr>
+        <w:t xml:space="preserve">    </w:t>
+      </w:r>
+      <w:r>
+        <w:rPr>
+          <w:rFonts w:ascii="PT Sans" w:hAnsi="PT Sans" w:cs="Times New Roman"/>
+          <w:color w:val="3366FF"/>
+          <w:sz w:val="20"/>
+          <w:szCs w:val="20"/>
+        </w:rPr>
+        <w:t>source:</w:t>
+      </w:r>
+      <w:r>
+        <w:rPr>
+          <w:rFonts w:ascii="PT Sans" w:hAnsi="PT Sans" w:cs="Times New Roman"/>
+          <w:sz w:val="20"/>
+          <w:szCs w:val="20"/>
+        </w:rPr>
+        <w:t xml:space="preserve"> </w:t>
+      </w:r>
+      <w:r>
+        <w:rPr>
+          <w:rFonts w:ascii="PT Sans" w:hAnsi="PT Sans" w:cs="Times New Roman"/>
+          <w:sz w:val="20"/>
+          <w:szCs w:val="20"/>
+        </w:rPr>
+        <w:t xml:space="preserve"> </w:t>
+      </w:r>
+      <w:r>
+        <w:rPr>
+          <w:rFonts w:ascii="PT Sans" w:hAnsi="PT Sans" w:cs="Times New Roman"/>
+          <w:sz w:val="20"/>
+          <w:szCs w:val="20"/>
+        </w:rPr>
+        <w:t>http://www.github.com/maxplomer/real_estate_tracker</w:t>
+      </w:r>
+    </w:p>
+    <w:p>
+      <w:pPr>
+        <w:ind w:left="900" w:hanging="900"/>
+        <w:rPr>
+          <w:rFonts w:ascii="PT Sans" w:hAnsi="PT Sans" w:cs="Times New Roman"/>
+          <w:color w:val="3366FF"/>
+          <w:sz w:val="20"/>
+          <w:szCs w:val="20"/>
+        </w:rPr>
+      </w:pPr>
+      <w:r>
+        <w:rPr>
+          <w:rFonts w:ascii="PT Sans" w:hAnsi="PT Sans" w:cs="Times New Roman"/>
+          <w:sz w:val="20"/>
+          <w:szCs w:val="20"/>
+        </w:rPr>
+        <w:t xml:space="preserve">    </w:t>
+      </w:r>
+      <w:r>
+        <w:rPr>
+          <w:rFonts w:ascii="PT Sans" w:hAnsi="PT Sans" w:cs="Times New Roman"/>
+          <w:sz w:val="20"/>
+          <w:szCs w:val="20"/>
+        </w:rPr>
+        <w:t xml:space="preserve">    </w:t>
+      </w:r>
+      <w:r>
+        <w:rPr>
+          <w:rFonts w:ascii="PT Sans" w:hAnsi="PT Sans" w:cs="Times New Roman"/>
+          <w:color w:val="3366FF"/>
+          <w:sz w:val="20"/>
+          <w:szCs w:val="20"/>
+        </w:rPr>
+        <w:t>highlights:</w:t>
+      </w:r>
+    </w:p>
+    <w:p>
+      <w:pPr>
+        <w:ind w:left="900" w:hanging="900"/>
+        <w:rPr>
+          <w:rFonts w:ascii="PT Sans" w:hAnsi="PT Sans" w:cs="Times New Roman"/>
+          <w:sz w:val="20"/>
+          <w:szCs w:val="20"/>
+        </w:rPr>
+      </w:pPr>
+      <w:r>
+        <w:rPr>
+          <w:rFonts w:ascii="PT Sans" w:hAnsi="PT Sans" w:cs="Times New Roman"/>
+          <w:sz w:val="20"/>
+          <w:szCs w:val="20"/>
+        </w:rPr>
+        <w:t xml:space="preserve">     </w:t>
+      </w:r>
+      <w:r>
+        <w:rPr>
+          <w:rFonts w:ascii="PT Sans" w:hAnsi="PT Sans" w:cs="Times New Roman"/>
+          <w:sz w:val="20"/>
+          <w:szCs w:val="20"/>
+        </w:rPr>
+        <w:t xml:space="preserve">      </w:t>
+      </w:r>
+      <w:r>
+        <w:rPr>
+          <w:rFonts w:ascii="PT Sans" w:hAnsi="PT Sans" w:cs="Times New Roman"/>
+          <w:sz w:val="20"/>
+          <w:szCs w:val="20"/>
+        </w:rPr>
+        <w:t xml:space="preserve"> - Developed commercial real estate application using Ruby on Rails and JavaScript</w:t>
+      </w:r>
+    </w:p>
+    <w:p>
+      <w:pPr>
+        <w:ind w:left="900" w:hanging="900"/>
+        <w:rPr>
+          <w:rFonts w:ascii="PT Sans" w:hAnsi="PT Sans" w:cs="Times New Roman"/>
+          <w:sz w:val="20"/>
+          <w:szCs w:val="20"/>
+        </w:rPr>
+      </w:pPr>
+      <w:r>
+        <w:rPr>
+          <w:rFonts w:ascii="PT Sans" w:hAnsi="PT Sans" w:cs="Times New Roman"/>
+          <w:sz w:val="20"/>
+          <w:szCs w:val="20"/>
+        </w:rPr>
+        <w:t xml:space="preserve">     </w:t>
+      </w:r>
+      <w:r>
+        <w:rPr>
+          <w:rFonts w:ascii="PT Sans" w:hAnsi="PT Sans" w:cs="Times New Roman"/>
+          <w:sz w:val="20"/>
+          <w:szCs w:val="20"/>
+        </w:rPr>
+        <w:t xml:space="preserve">      </w:t>
+      </w:r>
+      <w:r>
+        <w:rPr>
+          <w:rFonts w:ascii="PT Sans" w:hAnsi="PT Sans" w:cs="Times New Roman"/>
+          <w:sz w:val="20"/>
+          <w:szCs w:val="20"/>
+        </w:rPr>
+        <w:t xml:space="preserve"> - Presented complex financial analysis for investment properties using compelling CSS design</w:t>
+      </w:r>
+    </w:p>
+    <w:p>
+      <w:pPr>
+        <w:ind w:left="900" w:hanging="900"/>
+        <w:rPr>
+          <w:rFonts w:ascii="PT Sans" w:hAnsi="PT Sans" w:cs="Times New Roman"/>
+          <w:sz w:val="20"/>
+          <w:szCs w:val="20"/>
+        </w:rPr>
+      </w:pPr>
+      <w:r>
+        <w:rPr>
+          <w:rFonts w:ascii="PT Sans" w:hAnsi="PT Sans" w:cs="Times New Roman"/>
+          <w:sz w:val="20"/>
+          <w:szCs w:val="20"/>
+        </w:rPr>
+        <w:t xml:space="preserve">      </w:t>
+      </w:r>
+      <w:r>
+        <w:rPr>
+          <w:rFonts w:ascii="PT Sans" w:hAnsi="PT Sans" w:cs="Times New Roman"/>
+          <w:sz w:val="20"/>
+          <w:szCs w:val="20"/>
+        </w:rPr>
+        <w:t xml:space="preserve">      </w:t>
+      </w:r>
+      <w:r>
+        <w:rPr>
+          <w:rFonts w:ascii="PT Sans" w:hAnsi="PT Sans" w:cs="Times New Roman"/>
+          <w:sz w:val="20"/>
+          <w:szCs w:val="20"/>
+        </w:rPr>
+        <w:t>- Created instantaneously updating forms and diagrams using jQuery and Ajax requests</w:t>
+      </w:r>
+    </w:p>
+    <w:p>
+      <w:pPr>
+        <w:ind w:left="900" w:hanging="900"/>
+        <w:rPr>
+          <w:rFonts w:ascii="PT Sans" w:hAnsi="PT Sans" w:cs="Times New Roman"/>
+          <w:sz w:val="20"/>
+          <w:szCs w:val="20"/>
+        </w:rPr>
+      </w:pPr>
+    </w:p>
+    <w:p>
+      <w:pPr>
+        <w:ind w:left="900" w:hanging="900"/>
+        <w:rPr>
+          <w:rFonts w:ascii="PT Sans" w:hAnsi="PT Sans" w:cs="Times New Roman"/>
+          <w:sz w:val="20"/>
+          <w:szCs w:val="20"/>
+        </w:rPr>
+      </w:pPr>
+      <w:r>
+        <w:rPr>
+          <w:rFonts w:ascii="PT Sans" w:hAnsi="PT Sans" w:cs="Times New Roman"/>
+          <w:sz w:val="20"/>
+          <w:szCs w:val="20"/>
+        </w:rPr>
+        <w:t xml:space="preserve">    </w:t>
+      </w:r>
+      <w:r>
+        <w:rPr>
+          <w:rFonts w:ascii="PT Sans" w:hAnsi="PT Sans" w:cs="Times New Roman"/>
+          <w:b/>
+          <w:sz w:val="20"/>
+          <w:szCs w:val="20"/>
+        </w:rPr>
+        <w:t>CodingChallenges.co</w:t>
+      </w:r>
+      <w:r>
+        <w:rPr>
+          <w:rFonts w:ascii="PT Sans" w:hAnsi="PT Sans" w:cs="Times New Roman"/>
+          <w:sz w:val="20"/>
+          <w:szCs w:val="20"/>
+        </w:rPr>
+        <w:t>:</w:t>
+      </w:r>
+    </w:p>
+    <w:p>
+      <w:pPr>
+        <w:ind w:left="900" w:hanging="900"/>
+        <w:rPr>
+          <w:rFonts w:ascii="PT Sans" w:hAnsi="PT Sans" w:cs="Times New Roman"/>
+          <w:color w:val="378D00"/>
+          <w:sz w:val="20"/>
+          <w:szCs w:val="20"/>
+        </w:rPr>
+      </w:pPr>
+      <w:r>
+        <w:rPr>
+          <w:rFonts w:ascii="PT Sans" w:hAnsi="PT Sans" w:cs="Times New Roman"/>
+          <w:sz w:val="20"/>
+          <w:szCs w:val="20"/>
+        </w:rPr>
+        <w:t xml:space="preserve">    </w:t>
+      </w:r>
+      <w:r>
+        <w:rPr>
+          <w:rFonts w:ascii="PT Sans" w:hAnsi="PT Sans" w:cs="Times New Roman"/>
+          <w:sz w:val="20"/>
+          <w:szCs w:val="20"/>
+        </w:rPr>
+        <w:t xml:space="preserve">    </w:t>
+      </w:r>
+      <w:r>
+        <w:rPr>
+          <w:rFonts w:ascii="PT Sans" w:hAnsi="PT Sans" w:cs="Times New Roman"/>
+          <w:color w:val="3366FF"/>
+          <w:sz w:val="20"/>
+          <w:szCs w:val="20"/>
+        </w:rPr>
+        <w:t>date:</w:t>
+      </w:r>
+      <w:r>
+        <w:rPr>
+          <w:rFonts w:ascii="PT Sans" w:hAnsi="PT Sans" w:cs="Times New Roman"/>
+          <w:sz w:val="20"/>
+          <w:szCs w:val="20"/>
+        </w:rPr>
+        <w:t xml:space="preserve"> </w:t>
+      </w:r>
+      <w:r>
+        <w:rPr>
+          <w:rFonts w:ascii="PT Sans" w:hAnsi="PT Sans" w:cs="Times New Roman"/>
+          <w:sz w:val="20"/>
+          <w:szCs w:val="20"/>
+        </w:rPr>
+        <w:t xml:space="preserve"> </w:t>
+      </w:r>
+      <w:r>
+        <w:rPr>
+          <w:rFonts w:ascii="PT Sans" w:hAnsi="PT Sans" w:cs="Times New Roman"/>
+          <w:sz w:val="20"/>
+          <w:szCs w:val="20"/>
+        </w:rPr>
+        <w:t>Nov 2014</w:t>
+      </w:r>
+    </w:p>
+    <w:p>
+      <w:pPr>
+        <w:ind w:left="900" w:hanging="900"/>
+        <w:rPr>
+          <w:rFonts w:ascii="PT Sans" w:hAnsi="PT Sans" w:cs="Times New Roman"/>
+          <w:sz w:val="20"/>
+          <w:szCs w:val="20"/>
+        </w:rPr>
+      </w:pPr>
+      <w:r>
+        <w:rPr>
+          <w:rFonts w:ascii="PT Sans" w:hAnsi="PT Sans" w:cs="Times New Roman"/>
+          <w:sz w:val="20"/>
+          <w:szCs w:val="20"/>
+        </w:rPr>
+        <w:t xml:space="preserve">    </w:t>
+      </w:r>
+      <w:r>
+        <w:rPr>
+          <w:rFonts w:ascii="PT Sans" w:hAnsi="PT Sans" w:cs="Times New Roman"/>
+          <w:sz w:val="20"/>
+          <w:szCs w:val="20"/>
+        </w:rPr>
+        <w:t xml:space="preserve">    </w:t>
+      </w:r>
+      <w:r>
+        <w:rPr>
+          <w:rFonts w:ascii="PT Sans" w:hAnsi="PT Sans" w:cs="Times New Roman"/>
+          <w:color w:val="3366FF"/>
+          <w:sz w:val="20"/>
+          <w:szCs w:val="20"/>
+        </w:rPr>
+        <w:t>source:</w:t>
+      </w:r>
+      <w:r>
+        <w:rPr>
+          <w:rFonts w:ascii="PT Sans" w:hAnsi="PT Sans" w:cs="Times New Roman"/>
+          <w:sz w:val="20"/>
+          <w:szCs w:val="20"/>
+        </w:rPr>
+        <w:t xml:space="preserve"> </w:t>
+      </w:r>
+      <w:r>
+        <w:rPr>
+          <w:rFonts w:ascii="PT Sans" w:hAnsi="PT Sans" w:cs="Times New Roman"/>
+          <w:sz w:val="20"/>
+          <w:szCs w:val="20"/>
+        </w:rPr>
+        <w:t xml:space="preserve"> </w:t>
+      </w:r>
+      <w:r>
+        <w:rPr>
+          <w:rFonts w:ascii="PT Sans" w:hAnsi="PT Sans" w:cs="Times New Roman"/>
+          <w:sz w:val="20"/>
+          <w:szCs w:val="20"/>
+        </w:rPr>
+        <w:t>http://www.github.com/maxplomer/coding_challenges</w:t>
+      </w:r>
+    </w:p>
+    <w:p>
+      <w:pPr>
+        <w:ind w:left="900" w:hanging="900"/>
+        <w:rPr>
+          <w:rFonts w:ascii="PT Sans" w:hAnsi="PT Sans" w:cs="Times New Roman"/>
+          <w:color w:val="3366FF"/>
+          <w:sz w:val="20"/>
+          <w:szCs w:val="20"/>
+        </w:rPr>
+      </w:pPr>
+      <w:r>
+        <w:rPr>
+          <w:rFonts w:ascii="PT Sans" w:hAnsi="PT Sans" w:cs="Times New Roman"/>
+          <w:sz w:val="20"/>
+          <w:szCs w:val="20"/>
+        </w:rPr>
+        <w:t xml:space="preserve">    </w:t>
+      </w:r>
+      <w:r>
+        <w:rPr>
+          <w:rFonts w:ascii="PT Sans" w:hAnsi="PT Sans" w:cs="Times New Roman"/>
+          <w:sz w:val="20"/>
+          <w:szCs w:val="20"/>
+        </w:rPr>
+        <w:t xml:space="preserve">    </w:t>
+      </w:r>
+      <w:r>
+        <w:rPr>
+          <w:rFonts w:ascii="PT Sans" w:hAnsi="PT Sans" w:cs="Times New Roman"/>
+          <w:color w:val="3366FF"/>
+          <w:sz w:val="20"/>
+          <w:szCs w:val="20"/>
+        </w:rPr>
+        <w:t>highlights:</w:t>
+      </w:r>
+    </w:p>
+    <w:p>
+      <w:pPr>
+        <w:ind w:left="900" w:hanging="900"/>
+        <w:rPr>
+          <w:rFonts w:ascii="PT Sans" w:hAnsi="PT Sans" w:cs="Times New Roman"/>
+          <w:sz w:val="20"/>
+          <w:szCs w:val="20"/>
+        </w:rPr>
+      </w:pPr>
+      <w:r>
+        <w:rPr>
+          <w:rFonts w:ascii="PT Sans" w:hAnsi="PT Sans" w:cs="Times New Roman"/>
+          <w:sz w:val="20"/>
+          <w:szCs w:val="20"/>
+        </w:rPr>
+        <w:t xml:space="preserve">      </w:t>
+      </w:r>
+      <w:r>
+        <w:rPr>
+          <w:rFonts w:ascii="PT Sans" w:hAnsi="PT Sans" w:cs="Times New Roman"/>
+          <w:sz w:val="20"/>
+          <w:szCs w:val="20"/>
+        </w:rPr>
+        <w:t xml:space="preserve">      </w:t>
+      </w:r>
+      <w:r>
+        <w:rPr>
+          <w:rFonts w:ascii="PT Sans" w:hAnsi="PT Sans" w:cs="Times New Roman"/>
+          <w:sz w:val="20"/>
+          <w:szCs w:val="20"/>
+        </w:rPr>
+        <w:t>- Ruby on Rails application where you can compete and boost your programming skills</w:t>
+      </w:r>
+    </w:p>
+    <w:p>
+      <w:pPr>
+        <w:ind w:left="900" w:hanging="900"/>
+        <w:rPr>
+          <w:rFonts w:ascii="PT Sans" w:hAnsi="PT Sans" w:cs="Times New Roman"/>
+          <w:sz w:val="20"/>
+          <w:szCs w:val="20"/>
+        </w:rPr>
+      </w:pPr>
+      <w:r>
+        <w:rPr>
+          <w:rFonts w:ascii="PT Sans" w:hAnsi="PT Sans" w:cs="Times New Roman"/>
+          <w:sz w:val="20"/>
+          <w:szCs w:val="20"/>
+        </w:rPr>
+        <w:t xml:space="preserve">      </w:t>
+      </w:r>
+      <w:r>
+        <w:rPr>
+          <w:rFonts w:ascii="PT Sans" w:hAnsi="PT Sans" w:cs="Times New Roman"/>
+          <w:sz w:val="20"/>
+          <w:szCs w:val="20"/>
+        </w:rPr>
+        <w:t xml:space="preserve">      </w:t>
+      </w:r>
+      <w:r>
+        <w:rPr>
+          <w:rFonts w:ascii="PT Sans" w:hAnsi="PT Sans" w:cs="Times New Roman"/>
+          <w:sz w:val="20"/>
+          <w:szCs w:val="20"/>
+        </w:rPr>
+        <w:t>- Utilized Ace high performance code editor to deliver code syntax highlighting for submitting and presenting Ruby, JavaScript and SQL coding solutions</w:t>
+      </w:r>
+    </w:p>
+    <w:p>
+      <w:pPr>
+        <w:ind w:left="900" w:hanging="900"/>
+        <w:rPr>
+          <w:rFonts w:ascii="PT Sans" w:hAnsi="PT Sans" w:cs="Times New Roman"/>
+          <w:sz w:val="20"/>
+          <w:szCs w:val="20"/>
+        </w:rPr>
+      </w:pPr>
+      <w:r>
+        <w:rPr>
+          <w:rFonts w:ascii="PT Sans" w:hAnsi="PT Sans" w:cs="Times New Roman"/>
+          <w:sz w:val="20"/>
+          <w:szCs w:val="20"/>
+        </w:rPr>
+        <w:t xml:space="preserve">     </w:t>
+      </w:r>
+      <w:r>
+        <w:rPr>
+          <w:rFonts w:ascii="PT Sans" w:hAnsi="PT Sans" w:cs="Times New Roman"/>
+          <w:sz w:val="20"/>
+          <w:szCs w:val="20"/>
+        </w:rPr>
+        <w:t xml:space="preserve">      </w:t>
+      </w:r>
+      <w:r>
+        <w:rPr>
+          <w:rFonts w:ascii="PT Sans" w:hAnsi="PT Sans" w:cs="Times New Roman"/>
+          <w:sz w:val="20"/>
+          <w:szCs w:val="20"/>
+        </w:rPr>
+        <w:t xml:space="preserve"> - Solved problem of sandboxing user submitted code to only permit safe method calls for all 3 accepted languages</w:t>
+      </w:r>
+    </w:p>
+    <w:p>
+      <w:pPr>
+        <w:ind w:left="900" w:hanging="900"/>
+        <w:rPr>
+          <w:rFonts w:ascii="PT Sans" w:hAnsi="PT Sans" w:cs="Times New Roman"/>
+          <w:sz w:val="20"/>
+          <w:szCs w:val="20"/>
+        </w:rPr>
+      </w:pPr>
+    </w:p>
+    <w:p>
+      <w:pPr>
+        <w:ind w:left="900" w:hanging="900"/>
+        <w:rPr>
+          <w:rFonts w:ascii="PT Sans" w:hAnsi="PT Sans" w:cs="Times New Roman"/>
+          <w:sz w:val="20"/>
+          <w:szCs w:val="20"/>
+        </w:rPr>
+      </w:pPr>
+      <w:r>
+        <w:rPr>
+          <w:rFonts w:ascii="PT Sans" w:hAnsi="PT Sans" w:cs="Times New Roman"/>
+          <w:sz w:val="20"/>
+          <w:szCs w:val="20"/>
+        </w:rPr>
+        <w:t xml:space="preserve">    </w:t>
+      </w:r>
+      <w:r>
+        <w:rPr>
+          <w:rFonts w:ascii="PT Sans" w:hAnsi="PT Sans" w:cs="Times New Roman"/>
+          <w:b/>
+          <w:sz w:val="20"/>
+          <w:szCs w:val="20"/>
+        </w:rPr>
+        <w:t>BitChart.co</w:t>
+      </w:r>
+      <w:r>
+        <w:rPr>
+          <w:rFonts w:ascii="PT Sans" w:hAnsi="PT Sans" w:cs="Times New Roman"/>
+          <w:sz w:val="20"/>
+          <w:szCs w:val="20"/>
+        </w:rPr>
+        <w:t>:</w:t>
+      </w:r>
+    </w:p>
+    <w:p>
+      <w:pPr>
+        <w:ind w:left="900" w:hanging="900"/>
+        <w:rPr>
+          <w:rFonts w:ascii="PT Sans" w:hAnsi="PT Sans" w:cs="Times New Roman"/>
+          <w:color w:val="378D00"/>
+          <w:sz w:val="20"/>
+          <w:szCs w:val="20"/>
+        </w:rPr>
+      </w:pPr>
+      <w:r>
+        <w:rPr>
+          <w:rFonts w:ascii="PT Sans" w:hAnsi="PT Sans" w:cs="Times New Roman"/>
+          <w:sz w:val="20"/>
+          <w:szCs w:val="20"/>
+        </w:rPr>
+        <w:t xml:space="preserve">    </w:t>
+      </w:r>
+      <w:r>
+        <w:rPr>
+          <w:rFonts w:ascii="PT Sans" w:hAnsi="PT Sans" w:cs="Times New Roman"/>
+          <w:sz w:val="20"/>
+          <w:szCs w:val="20"/>
+        </w:rPr>
+        <w:t xml:space="preserve">    </w:t>
+      </w:r>
+      <w:r>
+        <w:rPr>
+          <w:rFonts w:ascii="PT Sans" w:hAnsi="PT Sans" w:cs="Times New Roman"/>
+          <w:color w:val="3366FF"/>
+          <w:sz w:val="20"/>
+          <w:szCs w:val="20"/>
+        </w:rPr>
+        <w:t>date:</w:t>
+      </w:r>
+      <w:r>
+        <w:rPr>
+          <w:rFonts w:ascii="PT Sans" w:hAnsi="PT Sans" w:cs="Times New Roman"/>
+          <w:sz w:val="20"/>
+          <w:szCs w:val="20"/>
+        </w:rPr>
+        <w:t xml:space="preserve"> </w:t>
+      </w:r>
+      <w:r>
+        <w:rPr>
+          <w:rFonts w:ascii="PT Sans" w:hAnsi="PT Sans" w:cs="Times New Roman"/>
+          <w:sz w:val="20"/>
+          <w:szCs w:val="20"/>
+        </w:rPr>
+        <w:t xml:space="preserve"> </w:t>
+      </w:r>
+      <w:r>
+        <w:rPr>
+          <w:rFonts w:ascii="PT Sans" w:hAnsi="PT Sans" w:cs="Times New Roman"/>
+          <w:sz w:val="20"/>
+          <w:szCs w:val="20"/>
+        </w:rPr>
+        <w:t>Nov 2014</w:t>
+      </w:r>
+    </w:p>
+    <w:p>
+      <w:pPr>
+        <w:ind w:left="900" w:hanging="900"/>
+        <w:rPr>
+          <w:rFonts w:ascii="PT Sans" w:hAnsi="PT Sans" w:cs="Times New Roman"/>
+          <w:color w:val="378D00"/>
+          <w:sz w:val="20"/>
+          <w:szCs w:val="20"/>
+        </w:rPr>
+      </w:pPr>
+      <w:r>
+        <w:rPr>
+          <w:rFonts w:ascii="PT Sans" w:hAnsi="PT Sans" w:cs="Times New Roman"/>
+          <w:sz w:val="20"/>
+          <w:szCs w:val="20"/>
+        </w:rPr>
+        <w:t xml:space="preserve">    </w:t>
+      </w:r>
+      <w:r>
+        <w:rPr>
+          <w:rFonts w:ascii="PT Sans" w:hAnsi="PT Sans" w:cs="Times New Roman"/>
+          <w:sz w:val="20"/>
+          <w:szCs w:val="20"/>
+        </w:rPr>
+        <w:t xml:space="preserve">    </w:t>
+      </w:r>
+      <w:r>
+        <w:rPr>
+          <w:rFonts w:ascii="PT Sans" w:hAnsi="PT Sans" w:cs="Times New Roman"/>
+          <w:color w:val="3366FF"/>
+          <w:sz w:val="20"/>
+          <w:szCs w:val="20"/>
+        </w:rPr>
+        <w:t>source:</w:t>
+      </w:r>
+      <w:r>
+        <w:rPr>
+          <w:rFonts w:ascii="PT Sans" w:hAnsi="PT Sans" w:cs="Times New Roman"/>
+          <w:sz w:val="20"/>
+          <w:szCs w:val="20"/>
+        </w:rPr>
+        <w:t xml:space="preserve"> </w:t>
+      </w:r>
+      <w:r>
+        <w:rPr>
+          <w:rFonts w:ascii="PT Sans" w:hAnsi="PT Sans" w:cs="Times New Roman"/>
+          <w:sz w:val="20"/>
+          <w:szCs w:val="20"/>
+        </w:rPr>
+        <w:t xml:space="preserve"> </w:t>
+      </w:r>
+      <w:r>
+        <w:rPr>
+          <w:rFonts w:ascii="PT Sans" w:hAnsi="PT Sans" w:cs="Times New Roman"/>
+          <w:sz w:val="20"/>
+          <w:szCs w:val="20"/>
+        </w:rPr>
+        <w:t>http://www.github.com/maxplomer/finance-clone</w:t>
+      </w:r>
+    </w:p>
+    <w:p>
+      <w:pPr>
+        <w:ind w:left="900" w:hanging="900"/>
+        <w:rPr>
+          <w:rFonts w:ascii="PT Sans" w:hAnsi="PT Sans" w:cs="Times New Roman"/>
+          <w:color w:val="3366FF"/>
+          <w:sz w:val="20"/>
+          <w:szCs w:val="20"/>
+        </w:rPr>
+      </w:pPr>
+      <w:r>
+        <w:rPr>
+          <w:rFonts w:ascii="PT Sans" w:hAnsi="PT Sans" w:cs="Times New Roman"/>
+          <w:sz w:val="20"/>
+          <w:szCs w:val="20"/>
+        </w:rPr>
+        <w:t xml:space="preserve">    </w:t>
+      </w:r>
+      <w:r>
+        <w:rPr>
+          <w:rFonts w:ascii="PT Sans" w:hAnsi="PT Sans" w:cs="Times New Roman"/>
+          <w:sz w:val="20"/>
+          <w:szCs w:val="20"/>
+        </w:rPr>
+        <w:t xml:space="preserve">    </w:t>
+      </w:r>
+      <w:r>
+        <w:rPr>
+          <w:rFonts w:ascii="PT Sans" w:hAnsi="PT Sans" w:cs="Times New Roman"/>
+          <w:color w:val="3366FF"/>
+          <w:sz w:val="20"/>
+          <w:szCs w:val="20"/>
+        </w:rPr>
+        <w:t>highlights:</w:t>
+      </w:r>
+    </w:p>
+    <w:p>
+      <w:pPr>
+        <w:ind w:left="900" w:hanging="900"/>
+        <w:rPr>
+          <w:rFonts w:ascii="PT Sans" w:hAnsi="PT Sans" w:cs="Times New Roman"/>
+          <w:sz w:val="20"/>
+          <w:szCs w:val="20"/>
+        </w:rPr>
+      </w:pPr>
+      <w:r>
+        <w:rPr>
+          <w:rFonts w:ascii="PT Sans" w:hAnsi="PT Sans" w:cs="Times New Roman"/>
+          <w:sz w:val="20"/>
+          <w:szCs w:val="20"/>
+        </w:rPr>
+        <w:t xml:space="preserve">     </w:t>
+      </w:r>
+      <w:r>
+        <w:rPr>
+          <w:rFonts w:ascii="PT Sans" w:hAnsi="PT Sans" w:cs="Times New Roman"/>
+          <w:sz w:val="20"/>
+          <w:szCs w:val="20"/>
+        </w:rPr>
+        <w:t xml:space="preserve">      </w:t>
+      </w:r>
+      <w:r>
+        <w:rPr>
+          <w:rFonts w:ascii="PT Sans" w:hAnsi="PT Sans" w:cs="Times New Roman"/>
+          <w:sz w:val="20"/>
+          <w:szCs w:val="20"/>
+        </w:rPr>
+        <w:t xml:space="preserve"> - Built application using Ruby on Rails and Backbone.js where you can participate in a stock investing competition</w:t>
+      </w:r>
+    </w:p>
+    <w:p>
+      <w:pPr>
+        <w:ind w:left="900" w:hanging="900"/>
+        <w:rPr>
+          <w:rFonts w:ascii="PT Sans" w:hAnsi="PT Sans" w:cs="Times New Roman"/>
+          <w:sz w:val="20"/>
+          <w:szCs w:val="20"/>
+        </w:rPr>
+      </w:pPr>
+      <w:r>
+        <w:rPr>
+          <w:rFonts w:ascii="PT Sans" w:hAnsi="PT Sans" w:cs="Times New Roman"/>
+          <w:sz w:val="20"/>
+          <w:szCs w:val="20"/>
+        </w:rPr>
+        <w:t xml:space="preserve">     </w:t>
+      </w:r>
+      <w:r>
+        <w:rPr>
+          <w:rFonts w:ascii="PT Sans" w:hAnsi="PT Sans" w:cs="Times New Roman"/>
+          <w:sz w:val="20"/>
+          <w:szCs w:val="20"/>
+        </w:rPr>
+        <w:t xml:space="preserve">      </w:t>
+      </w:r>
+      <w:r>
+        <w:rPr>
+          <w:rFonts w:ascii="PT Sans" w:hAnsi="PT Sans" w:cs="Times New Roman"/>
+          <w:sz w:val="20"/>
+          <w:szCs w:val="20"/>
+        </w:rPr>
+        <w:t xml:space="preserve"> - Developed performance graph that plots user profit on a daily basis using optimized algorithm that analyzes stock market data stored in database; speed increased 20x after optimizing SQL queries</w:t>
+      </w:r>
+    </w:p>
+    <w:p>
+      <w:pPr>
+        <w:ind w:left="900" w:hanging="900"/>
+        <w:rPr>
+          <w:rFonts w:ascii="PT Sans" w:hAnsi="PT Sans" w:cs="Times New Roman"/>
+          <w:sz w:val="20"/>
+          <w:szCs w:val="20"/>
+        </w:rPr>
+      </w:pPr>
+      <w:r>
+        <w:rPr>
+          <w:rFonts w:ascii="PT Sans" w:hAnsi="PT Sans" w:cs="Times New Roman"/>
+          <w:sz w:val="20"/>
+          <w:szCs w:val="20"/>
+        </w:rPr>
+        <w:t xml:space="preserve">     </w:t>
+      </w:r>
+      <w:r>
+        <w:rPr>
+          <w:rFonts w:ascii="PT Sans" w:hAnsi="PT Sans" w:cs="Times New Roman"/>
+          <w:sz w:val="20"/>
+          <w:szCs w:val="20"/>
+        </w:rPr>
+        <w:t xml:space="preserve">      </w:t>
+      </w:r>
+      <w:r>
+        <w:rPr>
+          <w:rFonts w:ascii="PT Sans" w:hAnsi="PT Sans" w:cs="Times New Roman"/>
+          <w:sz w:val="20"/>
+          <w:szCs w:val="20"/>
+        </w:rPr>
+        <w:t xml:space="preserve"> - Applied Heroku scheduler and market_beat ruby gem to pull stock market quotes and save to database</w:t>
+      </w:r>
+    </w:p>
+    <w:p>
+      <w:pPr>
+        <w:ind w:left="900" w:hanging="900"/>
+        <w:rPr>
+          <w:rFonts w:ascii="PT Sans" w:hAnsi="PT Sans" w:cs="Times New Roman"/>
+          <w:sz w:val="20"/>
+          <w:szCs w:val="20"/>
+        </w:rPr>
+      </w:pPr>
+    </w:p>
+    <w:p>
+      <w:pPr>
+        <w:ind w:left="900" w:hanging="900"/>
+        <w:rPr>
+          <w:rFonts w:ascii="PT Sans" w:hAnsi="PT Sans" w:cs="Times New Roman"/>
+          <w:sz w:val="20"/>
+          <w:szCs w:val="20"/>
+        </w:rPr>
+      </w:pPr>
+      <w:r>
+        <w:rPr>
+          <w:rFonts w:ascii="PT Sans" w:hAnsi="PT Sans" w:cs="Times New Roman"/>
+          <w:sz w:val="20"/>
+          <w:szCs w:val="20"/>
+        </w:rPr>
+        <w:t xml:space="preserve">    </w:t>
+      </w:r>
+      <w:r>
+        <w:rPr>
+          <w:rFonts w:ascii="PT Sans" w:hAnsi="PT Sans" w:cs="Times New Roman"/>
+          <w:b/>
+          <w:sz w:val="20"/>
+          <w:szCs w:val="20"/>
+        </w:rPr>
+        <w:t>Computing Package for Thermal Gas-Phase Chemical Reactions</w:t>
+      </w:r>
+      <w:r>
+        <w:rPr>
+          <w:rFonts w:ascii="PT Sans" w:hAnsi="PT Sans" w:cs="Times New Roman"/>
+          <w:sz w:val="20"/>
+          <w:szCs w:val="20"/>
+        </w:rPr>
+        <w:t>:</w:t>
+      </w:r>
+    </w:p>
+    <w:p>
+      <w:pPr>
+        <w:ind w:left="900" w:hanging="900"/>
+        <w:rPr>
+          <w:rFonts w:ascii="PT Sans" w:hAnsi="PT Sans" w:cs="Times New Roman"/>
+          <w:sz w:val="20"/>
+          <w:szCs w:val="20"/>
+        </w:rPr>
+      </w:pPr>
+      <w:r>
+        <w:rPr>
+          <w:rFonts w:ascii="PT Sans" w:hAnsi="PT Sans" w:cs="Times New Roman"/>
+          <w:sz w:val="20"/>
+          <w:szCs w:val="20"/>
+        </w:rPr>
+        <w:t xml:space="preserve">    </w:t>
+      </w:r>
+      <w:r>
+        <w:rPr>
+          <w:rFonts w:ascii="PT Sans" w:hAnsi="PT Sans" w:cs="Times New Roman"/>
+          <w:sz w:val="20"/>
+          <w:szCs w:val="20"/>
+        </w:rPr>
+        <w:t xml:space="preserve">    </w:t>
+      </w:r>
+      <w:r>
+        <w:rPr>
+          <w:rFonts w:ascii="PT Sans" w:hAnsi="PT Sans" w:cs="Times New Roman"/>
+          <w:color w:val="3366FF"/>
+          <w:sz w:val="20"/>
+          <w:szCs w:val="20"/>
+        </w:rPr>
+        <w:t>dates:</w:t>
+      </w:r>
+      <w:r>
+        <w:rPr>
+          <w:rFonts w:ascii="PT Sans" w:hAnsi="PT Sans" w:cs="Times New Roman"/>
+          <w:color w:val="3366FF"/>
+          <w:sz w:val="20"/>
+          <w:szCs w:val="20"/>
+        </w:rPr>
+        <w:t xml:space="preserve"> </w:t>
+      </w:r>
+      <w:r>
+        <w:rPr>
+          <w:rFonts w:ascii="PT Sans" w:hAnsi="PT Sans" w:cs="Times New Roman"/>
+          <w:sz w:val="20"/>
+          <w:szCs w:val="20"/>
+        </w:rPr>
+        <w:t xml:space="preserve"> </w:t>
+      </w:r>
+      <w:r>
+        <w:rPr>
+          <w:rFonts w:ascii="PT Sans" w:hAnsi="PT Sans" w:cs="Times New Roman"/>
+          <w:sz w:val="20"/>
+          <w:szCs w:val="20"/>
+        </w:rPr>
+        <w:t>June 2013 - Dec</w:t>
+      </w:r>
+      <w:r>
+        <w:rPr>
+          <w:rFonts w:ascii="PT Sans" w:hAnsi="PT Sans" w:cs="Times New Roman"/>
+          <w:sz w:val="20"/>
+          <w:szCs w:val="20"/>
+        </w:rPr>
+        <w:t xml:space="preserve"> 2013 </w:t>
+      </w:r>
+    </w:p>
+    <w:p>
+      <w:pPr>
+        <w:ind w:left="900" w:hanging="900"/>
+        <w:rPr>
+          <w:rFonts w:ascii="PT Sans" w:hAnsi="PT Sans" w:cs="Times New Roman"/>
+          <w:sz w:val="20"/>
+          <w:szCs w:val="20"/>
+        </w:rPr>
+      </w:pPr>
+      <w:r>
+        <w:rPr>
+          <w:rFonts w:ascii="PT Sans" w:hAnsi="PT Sans" w:cs="Times New Roman"/>
+          <w:sz w:val="20"/>
+          <w:szCs w:val="20"/>
+        </w:rPr>
+        <w:t xml:space="preserve">    </w:t>
+      </w:r>
+      <w:r>
+        <w:rPr>
+          <w:rFonts w:ascii="PT Sans" w:hAnsi="PT Sans" w:cs="Times New Roman"/>
+          <w:sz w:val="20"/>
+          <w:szCs w:val="20"/>
+        </w:rPr>
+        <w:t xml:space="preserve">    </w:t>
+      </w:r>
+      <w:r>
+        <w:rPr>
+          <w:rFonts w:ascii="PT Sans" w:hAnsi="PT Sans" w:cs="Times New Roman"/>
+          <w:color w:val="3366FF"/>
+          <w:sz w:val="20"/>
+          <w:szCs w:val="20"/>
+        </w:rPr>
+        <w:t>fuel-specific packages available at:</w:t>
+      </w:r>
+      <w:r>
+        <w:rPr>
+          <w:rFonts w:ascii="PT Sans" w:hAnsi="PT Sans" w:cs="Times New Roman"/>
+          <w:sz w:val="20"/>
+          <w:szCs w:val="20"/>
+        </w:rPr>
+        <w:t xml:space="preserve"> </w:t>
+      </w:r>
+      <w:r>
+        <w:rPr>
+          <w:rFonts w:ascii="PT Sans" w:hAnsi="PT Sans" w:cs="Times New Roman"/>
+          <w:sz w:val="20"/>
+          <w:szCs w:val="20"/>
+        </w:rPr>
+        <w:t xml:space="preserve"> </w:t>
+      </w:r>
+      <w:r>
+        <w:rPr>
+          <w:rFonts w:ascii="PT Sans" w:hAnsi="PT Sans" w:cs="Times New Roman"/>
+          <w:sz w:val="20"/>
+          <w:szCs w:val="20"/>
+        </w:rPr>
+        <w:t>http://www.combustionhelp.com</w:t>
+      </w:r>
+    </w:p>
+    <w:p>
+      <w:pPr>
+        <w:ind w:left="900" w:hanging="900"/>
+        <w:rPr>
+          <w:rFonts w:ascii="PT Sans" w:hAnsi="PT Sans" w:cs="Times New Roman"/>
+          <w:color w:val="3366FF"/>
+          <w:sz w:val="20"/>
+          <w:szCs w:val="20"/>
+        </w:rPr>
+      </w:pPr>
+      <w:r>
+        <w:rPr>
+          <w:rFonts w:ascii="PT Sans" w:hAnsi="PT Sans" w:cs="Times New Roman"/>
+          <w:sz w:val="20"/>
+          <w:szCs w:val="20"/>
+        </w:rPr>
+        <w:t xml:space="preserve">    </w:t>
+      </w:r>
+      <w:r>
+        <w:rPr>
+          <w:rFonts w:ascii="PT Sans" w:hAnsi="PT Sans" w:cs="Times New Roman"/>
+          <w:sz w:val="20"/>
+          <w:szCs w:val="20"/>
+        </w:rPr>
+        <w:t xml:space="preserve">    </w:t>
+      </w:r>
+      <w:r>
+        <w:rPr>
+          <w:rFonts w:ascii="PT Sans" w:hAnsi="PT Sans" w:cs="Times New Roman"/>
+          <w:color w:val="3366FF"/>
+          <w:sz w:val="20"/>
+          <w:szCs w:val="20"/>
+        </w:rPr>
+        <w:t>highlights:</w:t>
+      </w:r>
+    </w:p>
+    <w:p>
+      <w:pPr>
+        <w:ind w:left="900" w:hanging="900"/>
+        <w:rPr>
+          <w:rFonts w:ascii="PT Sans" w:hAnsi="PT Sans" w:cs="Times New Roman"/>
+          <w:sz w:val="20"/>
+          <w:szCs w:val="20"/>
+        </w:rPr>
+      </w:pPr>
+      <w:r>
+        <w:rPr>
+          <w:rFonts w:ascii="PT Sans" w:hAnsi="PT Sans" w:cs="Times New Roman"/>
+          <w:sz w:val="20"/>
+          <w:szCs w:val="20"/>
+        </w:rPr>
+        <w:t xml:space="preserve">     </w:t>
+      </w:r>
+      <w:r>
+        <w:rPr>
+          <w:rFonts w:ascii="PT Sans" w:hAnsi="PT Sans" w:cs="Times New Roman"/>
+          <w:sz w:val="20"/>
+          <w:szCs w:val="20"/>
+        </w:rPr>
+        <w:t xml:space="preserve">      </w:t>
+      </w:r>
+      <w:r>
+        <w:rPr>
+          <w:rFonts w:ascii="PT Sans" w:hAnsi="PT Sans" w:cs="Times New Roman"/>
+          <w:sz w:val="20"/>
+          <w:szCs w:val="20"/>
+        </w:rPr>
+        <w:t xml:space="preserve"> - Programmed simplified chemical kinetics software package using high-level programming languages</w:t>
+      </w:r>
+    </w:p>
+    <w:p>
+      <w:pPr>
+        <w:ind w:left="900" w:hanging="900"/>
+        <w:rPr>
+          <w:rFonts w:ascii="PT Sans" w:hAnsi="PT Sans" w:cs="Times New Roman"/>
+          <w:sz w:val="20"/>
+          <w:szCs w:val="20"/>
+        </w:rPr>
+      </w:pPr>
+      <w:r>
+        <w:rPr>
+          <w:rFonts w:ascii="PT Sans" w:hAnsi="PT Sans" w:cs="Times New Roman"/>
+          <w:sz w:val="20"/>
+          <w:szCs w:val="20"/>
+        </w:rPr>
+        <w:t xml:space="preserve">     </w:t>
+      </w:r>
+      <w:r>
+        <w:rPr>
+          <w:rFonts w:ascii="PT Sans" w:hAnsi="PT Sans" w:cs="Times New Roman"/>
+          <w:sz w:val="20"/>
+          <w:szCs w:val="20"/>
+        </w:rPr>
+        <w:t xml:space="preserve">      </w:t>
+      </w:r>
+      <w:r>
+        <w:rPr>
+          <w:rFonts w:ascii="PT Sans" w:hAnsi="PT Sans" w:cs="Times New Roman"/>
+          <w:sz w:val="20"/>
+          <w:szCs w:val="20"/>
+        </w:rPr>
+        <w:t xml:space="preserve"> - Investigated</w:t>
+      </w:r>
+      <w:r>
+        <w:rPr>
+          <w:rFonts w:ascii="PT Sans" w:hAnsi="PT Sans" w:cs="Times New Roman"/>
+          <w:sz w:val="20"/>
+          <w:szCs w:val="20"/>
+        </w:rPr>
+        <w:t xml:space="preserve"> </w:t>
+      </w:r>
       <w:bookmarkStart w:id="0" w:name="_GoBack"/>
       <w:bookmarkEnd w:id="0"/>
-    </w:p>
-    <w:p>
-      <w:pPr>
-        <w:ind w:left="900" w:hanging="900"/>
-        <w:rPr>
-          <w:rFonts w:ascii="PT Sans" w:hAnsi="PT Sans" w:cs="Times New Roman"/>
-          <w:sz w:val="20"/>
-          <w:szCs w:val="20"/>
-        </w:rPr>
-      </w:pPr>
-      <w:r>
-        <w:rPr>
-          <w:rFonts w:ascii="PT Sans" w:hAnsi="PT Sans" w:cs="Times New Roman"/>
-          <w:sz w:val="20"/>
-          <w:szCs w:val="20"/>
-        </w:rPr>
-        <w:t xml:space="preserve">    </w:t>
-      </w:r>
-      <w:r>
-        <w:rPr>
-          <w:rFonts w:ascii="PT Sans" w:hAnsi="PT Sans" w:cs="Times New Roman"/>
-          <w:b/>
-          <w:sz w:val="20"/>
-          <w:szCs w:val="20"/>
-        </w:rPr>
-        <w:t>CarbonFootprint.co</w:t>
-      </w:r>
-      <w:r>
-        <w:rPr>
-          <w:rFonts w:ascii="PT Sans" w:hAnsi="PT Sans" w:cs="Times New Roman"/>
-          <w:sz w:val="20"/>
-          <w:szCs w:val="20"/>
-        </w:rPr>
-        <w:t>:</w:t>
-      </w:r>
-    </w:p>
-    <w:p>
-      <w:pPr>
-        <w:ind w:left="900" w:hanging="900"/>
-        <w:rPr>
-          <w:rFonts w:ascii="PT Sans" w:hAnsi="PT Sans" w:cs="Times New Roman"/>
-          <w:color w:val="378D00"/>
-          <w:sz w:val="20"/>
-          <w:szCs w:val="20"/>
-        </w:rPr>
-      </w:pPr>
-      <w:r>
-        <w:rPr>
-          <w:rFonts w:ascii="PT Sans" w:hAnsi="PT Sans" w:cs="Times New Roman"/>
-          <w:sz w:val="20"/>
-          <w:szCs w:val="20"/>
-        </w:rPr>
-        <w:t xml:space="preserve">    </w:t>
-      </w:r>
-      <w:r>
-        <w:rPr>
-          <w:rFonts w:ascii="PT Sans" w:hAnsi="PT Sans" w:cs="Times New Roman"/>
-          <w:sz w:val="20"/>
-          <w:szCs w:val="20"/>
-        </w:rPr>
-        <w:t xml:space="preserve">    </w:t>
-      </w:r>
-      <w:r>
-        <w:rPr>
-          <w:rFonts w:ascii="PT Sans" w:hAnsi="PT Sans" w:cs="Times New Roman"/>
-          <w:color w:val="3366FF"/>
-          <w:sz w:val="20"/>
-          <w:szCs w:val="20"/>
-        </w:rPr>
-        <w:t>starting:</w:t>
-      </w:r>
-      <w:r>
-        <w:rPr>
-          <w:rFonts w:ascii="PT Sans" w:hAnsi="PT Sans" w:cs="Times New Roman"/>
-          <w:sz w:val="20"/>
-          <w:szCs w:val="20"/>
-        </w:rPr>
-        <w:t xml:space="preserve"> </w:t>
-      </w:r>
-      <w:r>
-        <w:rPr>
-          <w:rFonts w:ascii="PT Sans" w:hAnsi="PT Sans" w:cs="Times New Roman"/>
-          <w:sz w:val="20"/>
-          <w:szCs w:val="20"/>
-        </w:rPr>
-        <w:t xml:space="preserve"> </w:t>
-      </w:r>
-      <w:r>
-        <w:rPr>
-          <w:rFonts w:ascii="PT Sans" w:hAnsi="PT Sans" w:cs="Times New Roman"/>
-          <w:sz w:val="20"/>
-          <w:szCs w:val="20"/>
-        </w:rPr>
-        <w:t>May 2015</w:t>
-      </w:r>
-    </w:p>
-    <w:p>
-      <w:pPr>
-        <w:ind w:left="900" w:hanging="900"/>
-        <w:rPr>
-          <w:rFonts w:ascii="PT Sans" w:hAnsi="PT Sans" w:cs="Times New Roman"/>
-          <w:sz w:val="20"/>
-          <w:szCs w:val="20"/>
-        </w:rPr>
-      </w:pPr>
-      <w:r>
-        <w:rPr>
-          <w:rFonts w:ascii="PT Sans" w:hAnsi="PT Sans" w:cs="Times New Roman"/>
-          <w:sz w:val="20"/>
-          <w:szCs w:val="20"/>
-        </w:rPr>
-        <w:t xml:space="preserve">    </w:t>
-      </w:r>
-      <w:r>
-        <w:rPr>
-          <w:rFonts w:ascii="PT Sans" w:hAnsi="PT Sans" w:cs="Times New Roman"/>
-          <w:sz w:val="20"/>
-          <w:szCs w:val="20"/>
-        </w:rPr>
-        <w:t xml:space="preserve">    </w:t>
-      </w:r>
-      <w:r>
-        <w:rPr>
-          <w:rFonts w:ascii="PT Sans" w:hAnsi="PT Sans" w:cs="Times New Roman"/>
-          <w:color w:val="3366FF"/>
-          <w:sz w:val="20"/>
-          <w:szCs w:val="20"/>
-        </w:rPr>
-        <w:t>source:</w:t>
-      </w:r>
-      <w:r>
-        <w:rPr>
-          <w:rFonts w:ascii="PT Sans" w:hAnsi="PT Sans" w:cs="Times New Roman"/>
-          <w:sz w:val="20"/>
-          <w:szCs w:val="20"/>
-        </w:rPr>
-        <w:t xml:space="preserve"> </w:t>
-      </w:r>
-      <w:r>
-        <w:rPr>
-          <w:rFonts w:ascii="PT Sans" w:hAnsi="PT Sans" w:cs="Times New Roman"/>
-          <w:sz w:val="20"/>
-          <w:szCs w:val="20"/>
-        </w:rPr>
-        <w:t xml:space="preserve"> </w:t>
-      </w:r>
-      <w:r>
-        <w:rPr>
-          <w:rFonts w:ascii="PT Sans" w:hAnsi="PT Sans" w:cs="Times New Roman"/>
-          <w:sz w:val="20"/>
-          <w:szCs w:val="20"/>
-        </w:rPr>
-        <w:t>http://www.github.com/maxplomer/carbon-calculator</w:t>
-      </w:r>
-    </w:p>
-    <w:p>
-      <w:pPr>
-        <w:ind w:left="900" w:hanging="900"/>
-        <w:rPr>
-          <w:rFonts w:ascii="PT Sans" w:hAnsi="PT Sans" w:cs="Times New Roman"/>
-          <w:color w:val="3366FF"/>
-          <w:sz w:val="20"/>
-          <w:szCs w:val="20"/>
-        </w:rPr>
-      </w:pPr>
-      <w:r>
-        <w:rPr>
-          <w:rFonts w:ascii="PT Sans" w:hAnsi="PT Sans" w:cs="Times New Roman"/>
-          <w:sz w:val="20"/>
-          <w:szCs w:val="20"/>
-        </w:rPr>
-        <w:t xml:space="preserve">    </w:t>
-      </w:r>
-      <w:r>
-        <w:rPr>
-          <w:rFonts w:ascii="PT Sans" w:hAnsi="PT Sans" w:cs="Times New Roman"/>
-          <w:sz w:val="20"/>
-          <w:szCs w:val="20"/>
-        </w:rPr>
-        <w:t xml:space="preserve">    </w:t>
-      </w:r>
-      <w:r>
-        <w:rPr>
-          <w:rFonts w:ascii="PT Sans" w:hAnsi="PT Sans" w:cs="Times New Roman"/>
-          <w:color w:val="3366FF"/>
-          <w:sz w:val="20"/>
-          <w:szCs w:val="20"/>
-        </w:rPr>
-        <w:t>highlights:</w:t>
-      </w:r>
-    </w:p>
-    <w:p>
-      <w:pPr>
-        <w:ind w:left="900" w:hanging="900"/>
-        <w:rPr>
-          <w:rFonts w:ascii="PT Sans" w:hAnsi="PT Sans" w:cs="Times New Roman"/>
-          <w:sz w:val="20"/>
-          <w:szCs w:val="20"/>
-        </w:rPr>
-      </w:pPr>
-      <w:r>
-        <w:rPr>
-          <w:rFonts w:ascii="PT Sans" w:hAnsi="PT Sans" w:cs="Times New Roman"/>
-          <w:sz w:val="20"/>
-          <w:szCs w:val="20"/>
-        </w:rPr>
-        <w:t xml:space="preserve">     </w:t>
-      </w:r>
-      <w:r>
-        <w:rPr>
-          <w:rFonts w:ascii="PT Sans" w:hAnsi="PT Sans" w:cs="Times New Roman"/>
-          <w:sz w:val="20"/>
-          <w:szCs w:val="20"/>
-        </w:rPr>
-        <w:t xml:space="preserve">      </w:t>
-      </w:r>
-      <w:r>
-        <w:rPr>
-          <w:rFonts w:ascii="PT Sans" w:hAnsi="PT Sans" w:cs="Times New Roman"/>
-          <w:sz w:val="20"/>
-          <w:szCs w:val="20"/>
-        </w:rPr>
-        <w:t xml:space="preserve"> - Architected form-driven AngularJS application that persists data to Ruby on Rails backend</w:t>
-      </w:r>
-    </w:p>
-    <w:p>
-      <w:pPr>
-        <w:ind w:left="900" w:hanging="900"/>
-        <w:rPr>
-          <w:rFonts w:ascii="PT Sans" w:hAnsi="PT Sans" w:cs="Times New Roman"/>
-          <w:sz w:val="20"/>
-          <w:szCs w:val="20"/>
-        </w:rPr>
-      </w:pPr>
-      <w:r>
-        <w:rPr>
-          <w:rFonts w:ascii="PT Sans" w:hAnsi="PT Sans" w:cs="Times New Roman"/>
-          <w:sz w:val="20"/>
-          <w:szCs w:val="20"/>
-        </w:rPr>
-        <w:t xml:space="preserve">     </w:t>
-      </w:r>
-      <w:r>
-        <w:rPr>
-          <w:rFonts w:ascii="PT Sans" w:hAnsi="PT Sans" w:cs="Times New Roman"/>
-          <w:sz w:val="20"/>
-          <w:szCs w:val="20"/>
-        </w:rPr>
-        <w:t xml:space="preserve">      </w:t>
-      </w:r>
-      <w:r>
-        <w:rPr>
-          <w:rFonts w:ascii="PT Sans" w:hAnsi="PT Sans" w:cs="Times New Roman"/>
-          <w:sz w:val="20"/>
-          <w:szCs w:val="20"/>
-        </w:rPr>
-        <w:t xml:space="preserve"> - Added user authentication using Devise and the angular-devise AngularJS service</w:t>
-      </w:r>
-    </w:p>
-    <w:p>
-      <w:pPr>
-        <w:ind w:left="900" w:hanging="900"/>
-        <w:rPr>
-          <w:rFonts w:ascii="PT Sans" w:hAnsi="PT Sans" w:cs="Times New Roman"/>
-          <w:sz w:val="20"/>
-          <w:szCs w:val="20"/>
-        </w:rPr>
-      </w:pPr>
-      <w:r>
-        <w:rPr>
-          <w:rFonts w:ascii="PT Sans" w:hAnsi="PT Sans" w:cs="Times New Roman"/>
-          <w:sz w:val="20"/>
-          <w:szCs w:val="20"/>
-        </w:rPr>
-        <w:t xml:space="preserve">     </w:t>
-      </w:r>
-      <w:r>
-        <w:rPr>
-          <w:rFonts w:ascii="PT Sans" w:hAnsi="PT Sans" w:cs="Times New Roman"/>
-          <w:sz w:val="20"/>
-          <w:szCs w:val="20"/>
-        </w:rPr>
-        <w:t xml:space="preserve">      </w:t>
-      </w:r>
-      <w:r>
-        <w:rPr>
-          <w:rFonts w:ascii="PT Sans" w:hAnsi="PT Sans" w:cs="Times New Roman"/>
-          <w:sz w:val="20"/>
-          <w:szCs w:val="20"/>
-        </w:rPr>
-        <w:t xml:space="preserve"> - Designed architecture to perform carbon footprint calculation in Ruby on the backend and send result to AngularJS frontend via API as an attribute in the ActiveModel Serializer</w:t>
-      </w:r>
-    </w:p>
-    <w:p>
-      <w:pPr>
-        <w:ind w:left="900" w:hanging="900"/>
-        <w:rPr>
-          <w:rFonts w:ascii="PT Sans" w:hAnsi="PT Sans" w:cs="Times New Roman"/>
-          <w:sz w:val="20"/>
-          <w:szCs w:val="20"/>
-        </w:rPr>
-      </w:pPr>
-    </w:p>
-    <w:p>
-      <w:pPr>
-        <w:ind w:left="900" w:hanging="900"/>
-        <w:rPr>
-          <w:rFonts w:ascii="PT Sans" w:hAnsi="PT Sans" w:cs="Times New Roman"/>
-          <w:sz w:val="20"/>
-          <w:szCs w:val="20"/>
-        </w:rPr>
-      </w:pPr>
-      <w:r>
-        <w:rPr>
-          <w:rFonts w:ascii="PT Sans" w:hAnsi="PT Sans" w:cs="Times New Roman"/>
-          <w:sz w:val="20"/>
-          <w:szCs w:val="20"/>
-        </w:rPr>
-        <w:t xml:space="preserve">    </w:t>
-      </w:r>
-      <w:r>
-        <w:rPr>
-          <w:rFonts w:ascii="PT Sans" w:hAnsi="PT Sans" w:cs="Times New Roman"/>
-          <w:b/>
-          <w:sz w:val="20"/>
-          <w:szCs w:val="20"/>
-        </w:rPr>
-        <w:t>AndrewTalty.tv</w:t>
-      </w:r>
-      <w:r>
-        <w:rPr>
-          <w:rFonts w:ascii="PT Sans" w:hAnsi="PT Sans" w:cs="Times New Roman"/>
-          <w:sz w:val="20"/>
-          <w:szCs w:val="20"/>
-        </w:rPr>
-        <w:t>:</w:t>
-      </w:r>
-    </w:p>
-    <w:p>
-      <w:pPr>
-        <w:ind w:left="900" w:hanging="900"/>
-        <w:rPr>
-          <w:rFonts w:ascii="PT Sans" w:hAnsi="PT Sans" w:cs="Times New Roman"/>
-          <w:sz w:val="20"/>
-          <w:szCs w:val="20"/>
-        </w:rPr>
-      </w:pPr>
-      <w:r>
-        <w:rPr>
-          <w:rFonts w:ascii="PT Sans" w:hAnsi="PT Sans" w:cs="Times New Roman"/>
-          <w:sz w:val="20"/>
-          <w:szCs w:val="20"/>
-        </w:rPr>
-        <w:t xml:space="preserve">    </w:t>
-      </w:r>
-      <w:r>
-        <w:rPr>
-          <w:rFonts w:ascii="PT Sans" w:hAnsi="PT Sans" w:cs="Times New Roman"/>
-          <w:sz w:val="20"/>
-          <w:szCs w:val="20"/>
-        </w:rPr>
-        <w:t xml:space="preserve">    </w:t>
-      </w:r>
-      <w:r>
-        <w:rPr>
-          <w:rFonts w:ascii="PT Sans" w:hAnsi="PT Sans" w:cs="Times New Roman"/>
-          <w:color w:val="3366FF"/>
-          <w:sz w:val="20"/>
-          <w:szCs w:val="20"/>
-        </w:rPr>
-        <w:t>date:</w:t>
-      </w:r>
-      <w:r>
-        <w:rPr>
-          <w:rFonts w:ascii="PT Sans" w:hAnsi="PT Sans" w:cs="Times New Roman"/>
-          <w:sz w:val="20"/>
-          <w:szCs w:val="20"/>
-        </w:rPr>
-        <w:t xml:space="preserve"> </w:t>
-      </w:r>
-      <w:r>
-        <w:rPr>
-          <w:rFonts w:ascii="PT Sans" w:hAnsi="PT Sans" w:cs="Times New Roman"/>
-          <w:sz w:val="20"/>
-          <w:szCs w:val="20"/>
-        </w:rPr>
-        <w:t xml:space="preserve"> </w:t>
-      </w:r>
-      <w:r>
-        <w:rPr>
-          <w:rFonts w:ascii="PT Sans" w:hAnsi="PT Sans" w:cs="Times New Roman"/>
-          <w:sz w:val="20"/>
-          <w:szCs w:val="20"/>
-        </w:rPr>
-        <w:t>Apr</w:t>
-      </w:r>
-      <w:r>
-        <w:rPr>
-          <w:rFonts w:ascii="PT Sans" w:hAnsi="PT Sans" w:cs="Times New Roman"/>
-          <w:sz w:val="20"/>
-          <w:szCs w:val="20"/>
-        </w:rPr>
-        <w:t xml:space="preserve"> 2015</w:t>
-      </w:r>
-    </w:p>
-    <w:p>
-      <w:pPr>
-        <w:ind w:left="900" w:hanging="900"/>
-        <w:rPr>
-          <w:rFonts w:ascii="PT Sans" w:hAnsi="PT Sans" w:cs="Times New Roman"/>
-          <w:sz w:val="20"/>
-          <w:szCs w:val="20"/>
-        </w:rPr>
-      </w:pPr>
-      <w:r>
-        <w:rPr>
-          <w:rFonts w:ascii="PT Sans" w:hAnsi="PT Sans" w:cs="Times New Roman"/>
-          <w:sz w:val="20"/>
-          <w:szCs w:val="20"/>
-        </w:rPr>
-        <w:t xml:space="preserve">    </w:t>
-      </w:r>
-      <w:r>
-        <w:rPr>
-          <w:rFonts w:ascii="PT Sans" w:hAnsi="PT Sans" w:cs="Times New Roman"/>
-          <w:sz w:val="20"/>
-          <w:szCs w:val="20"/>
-        </w:rPr>
-        <w:t xml:space="preserve">    </w:t>
-      </w:r>
-      <w:r>
-        <w:rPr>
-          <w:rFonts w:ascii="PT Sans" w:hAnsi="PT Sans" w:cs="Times New Roman"/>
-          <w:color w:val="3366FF"/>
-          <w:sz w:val="20"/>
-          <w:szCs w:val="20"/>
-        </w:rPr>
-        <w:t>source:</w:t>
-      </w:r>
-      <w:r>
-        <w:rPr>
-          <w:rFonts w:ascii="PT Sans" w:hAnsi="PT Sans" w:cs="Times New Roman"/>
-          <w:sz w:val="20"/>
-          <w:szCs w:val="20"/>
-        </w:rPr>
-        <w:t xml:space="preserve"> </w:t>
-      </w:r>
-      <w:r>
-        <w:rPr>
-          <w:rFonts w:ascii="PT Sans" w:hAnsi="PT Sans" w:cs="Times New Roman"/>
-          <w:sz w:val="20"/>
-          <w:szCs w:val="20"/>
-        </w:rPr>
-        <w:t xml:space="preserve"> </w:t>
-      </w:r>
-      <w:r>
-        <w:rPr>
-          <w:rFonts w:ascii="PT Sans" w:hAnsi="PT Sans" w:cs="Times New Roman"/>
-          <w:sz w:val="20"/>
-          <w:szCs w:val="20"/>
-        </w:rPr>
-        <w:t>http://www.github.com/maxplomer/andrewtaltytv</w:t>
-      </w:r>
-    </w:p>
-    <w:p>
-      <w:pPr>
-        <w:ind w:left="900" w:hanging="900"/>
-        <w:rPr>
-          <w:rFonts w:ascii="PT Sans" w:hAnsi="PT Sans" w:cs="Times New Roman"/>
-          <w:color w:val="3366FF"/>
-          <w:sz w:val="20"/>
-          <w:szCs w:val="20"/>
-        </w:rPr>
-      </w:pPr>
-      <w:r>
-        <w:rPr>
-          <w:rFonts w:ascii="PT Sans" w:hAnsi="PT Sans" w:cs="Times New Roman"/>
-          <w:sz w:val="20"/>
-          <w:szCs w:val="20"/>
-        </w:rPr>
-        <w:t xml:space="preserve">    </w:t>
-      </w:r>
-      <w:r>
-        <w:rPr>
-          <w:rFonts w:ascii="PT Sans" w:hAnsi="PT Sans" w:cs="Times New Roman"/>
-          <w:sz w:val="20"/>
-          <w:szCs w:val="20"/>
-        </w:rPr>
-        <w:t xml:space="preserve">    </w:t>
-      </w:r>
-      <w:r>
-        <w:rPr>
-          <w:rFonts w:ascii="PT Sans" w:hAnsi="PT Sans" w:cs="Times New Roman"/>
-          <w:color w:val="3366FF"/>
-          <w:sz w:val="20"/>
-          <w:szCs w:val="20"/>
-        </w:rPr>
-        <w:t>highlights:</w:t>
-      </w:r>
-    </w:p>
-    <w:p>
-      <w:pPr>
-        <w:ind w:left="900" w:hanging="900"/>
-        <w:rPr>
-          <w:rFonts w:ascii="PT Sans" w:hAnsi="PT Sans" w:cs="Times New Roman"/>
-          <w:sz w:val="20"/>
-          <w:szCs w:val="20"/>
-        </w:rPr>
-      </w:pPr>
-      <w:r>
-        <w:rPr>
-          <w:rFonts w:ascii="PT Sans" w:hAnsi="PT Sans" w:cs="Times New Roman"/>
-          <w:sz w:val="20"/>
-          <w:szCs w:val="20"/>
-        </w:rPr>
-        <w:t xml:space="preserve">     </w:t>
-      </w:r>
-      <w:r>
-        <w:rPr>
-          <w:rFonts w:ascii="PT Sans" w:hAnsi="PT Sans" w:cs="Times New Roman"/>
-          <w:sz w:val="20"/>
-          <w:szCs w:val="20"/>
-        </w:rPr>
-        <w:t xml:space="preserve">      </w:t>
-      </w:r>
-      <w:r>
-        <w:rPr>
-          <w:rFonts w:ascii="PT Sans" w:hAnsi="PT Sans" w:cs="Times New Roman"/>
-          <w:sz w:val="20"/>
-          <w:szCs w:val="20"/>
-        </w:rPr>
-        <w:t xml:space="preserve"> - Ruby on Rails application that uses jquery-tubular plugin to display a YouTube video in the background of a TV Producer’s portfolio page</w:t>
-      </w:r>
-    </w:p>
-    <w:p>
-      <w:pPr>
-        <w:ind w:left="900" w:hanging="900"/>
-        <w:rPr>
-          <w:rFonts w:ascii="PT Sans" w:hAnsi="PT Sans" w:cs="Times New Roman"/>
-          <w:sz w:val="20"/>
-          <w:szCs w:val="20"/>
-        </w:rPr>
-      </w:pPr>
-      <w:r>
-        <w:rPr>
-          <w:rFonts w:ascii="PT Sans" w:hAnsi="PT Sans" w:cs="Times New Roman"/>
-          <w:sz w:val="20"/>
-          <w:szCs w:val="20"/>
-        </w:rPr>
-        <w:t xml:space="preserve">     </w:t>
-      </w:r>
-      <w:r>
-        <w:rPr>
-          <w:rFonts w:ascii="PT Sans" w:hAnsi="PT Sans" w:cs="Times New Roman"/>
-          <w:sz w:val="20"/>
-          <w:szCs w:val="20"/>
-        </w:rPr>
-        <w:t xml:space="preserve">      </w:t>
-      </w:r>
-      <w:r>
-        <w:rPr>
-          <w:rFonts w:ascii="PT Sans" w:hAnsi="PT Sans" w:cs="Times New Roman"/>
-          <w:sz w:val="20"/>
-          <w:szCs w:val="20"/>
-        </w:rPr>
-        <w:t xml:space="preserve"> - Detected browser type using jQuery browser identification in order to display a still image background for mobile devices</w:t>
-      </w:r>
-    </w:p>
-    <w:p>
-      <w:pPr>
-        <w:ind w:left="900" w:hanging="900"/>
-        <w:rPr>
-          <w:rFonts w:ascii="PT Sans" w:hAnsi="PT Sans" w:cs="Times New Roman"/>
-          <w:sz w:val="20"/>
-          <w:szCs w:val="20"/>
-        </w:rPr>
-      </w:pPr>
-      <w:r>
-        <w:rPr>
-          <w:rFonts w:ascii="PT Sans" w:hAnsi="PT Sans" w:cs="Times New Roman"/>
-          <w:sz w:val="20"/>
-          <w:szCs w:val="20"/>
-        </w:rPr>
-        <w:t xml:space="preserve">     </w:t>
-      </w:r>
-      <w:r>
-        <w:rPr>
-          <w:rFonts w:ascii="PT Sans" w:hAnsi="PT Sans" w:cs="Times New Roman"/>
-          <w:sz w:val="20"/>
-          <w:szCs w:val="20"/>
-        </w:rPr>
-        <w:t xml:space="preserve">      </w:t>
-      </w:r>
-      <w:r>
-        <w:rPr>
-          <w:rFonts w:ascii="PT Sans" w:hAnsi="PT Sans" w:cs="Times New Roman"/>
-          <w:sz w:val="20"/>
-          <w:szCs w:val="20"/>
-        </w:rPr>
-        <w:t xml:space="preserve"> - Blurred social media and video control buttons using text-shadow CSS attribute</w:t>
-      </w:r>
-    </w:p>
-    <w:p>
-      <w:pPr>
-        <w:ind w:left="900" w:hanging="900"/>
-        <w:rPr>
-          <w:rFonts w:ascii="PT Sans" w:hAnsi="PT Sans" w:cs="Times New Roman"/>
-          <w:sz w:val="20"/>
-          <w:szCs w:val="20"/>
-        </w:rPr>
-      </w:pPr>
-    </w:p>
-    <w:p>
-      <w:pPr>
-        <w:ind w:left="900" w:hanging="900"/>
-        <w:rPr>
-          <w:rFonts w:ascii="PT Sans" w:hAnsi="PT Sans" w:cs="Times New Roman"/>
-          <w:sz w:val="20"/>
-          <w:szCs w:val="20"/>
-        </w:rPr>
-      </w:pPr>
-      <w:r>
-        <w:rPr>
-          <w:rFonts w:ascii="PT Sans" w:hAnsi="PT Sans" w:cs="Times New Roman"/>
-          <w:sz w:val="20"/>
-          <w:szCs w:val="20"/>
-        </w:rPr>
-        <w:t xml:space="preserve">    </w:t>
-      </w:r>
-      <w:r>
-        <w:rPr>
-          <w:rFonts w:ascii="PT Sans" w:hAnsi="PT Sans" w:cs="Times New Roman"/>
-          <w:b/>
-          <w:sz w:val="20"/>
-          <w:szCs w:val="20"/>
-        </w:rPr>
-        <w:t>JavaScriptSandbox.com</w:t>
-      </w:r>
-      <w:r>
-        <w:rPr>
-          <w:rFonts w:ascii="PT Sans" w:hAnsi="PT Sans" w:cs="Times New Roman"/>
-          <w:sz w:val="20"/>
-          <w:szCs w:val="20"/>
-        </w:rPr>
-        <w:t>:</w:t>
-      </w:r>
-    </w:p>
-    <w:p>
-      <w:pPr>
-        <w:ind w:left="900" w:hanging="900"/>
-        <w:rPr>
-          <w:rFonts w:ascii="PT Sans" w:hAnsi="PT Sans" w:cs="Times New Roman"/>
-          <w:color w:val="378D00"/>
-          <w:sz w:val="20"/>
-          <w:szCs w:val="20"/>
-        </w:rPr>
-      </w:pPr>
-      <w:r>
-        <w:rPr>
-          <w:rFonts w:ascii="PT Sans" w:hAnsi="PT Sans" w:cs="Times New Roman"/>
-          <w:sz w:val="20"/>
-          <w:szCs w:val="20"/>
-        </w:rPr>
-        <w:t xml:space="preserve">    </w:t>
-      </w:r>
-      <w:r>
-        <w:rPr>
-          <w:rFonts w:ascii="PT Sans" w:hAnsi="PT Sans" w:cs="Times New Roman"/>
-          <w:sz w:val="20"/>
-          <w:szCs w:val="20"/>
-        </w:rPr>
-        <w:t xml:space="preserve">    </w:t>
-      </w:r>
-      <w:r>
-        <w:rPr>
-          <w:rFonts w:ascii="PT Sans" w:hAnsi="PT Sans" w:cs="Times New Roman"/>
-          <w:color w:val="3366FF"/>
-          <w:sz w:val="20"/>
-          <w:szCs w:val="20"/>
-        </w:rPr>
-        <w:t>date:</w:t>
-      </w:r>
-      <w:r>
-        <w:rPr>
-          <w:rFonts w:ascii="PT Sans" w:hAnsi="PT Sans" w:cs="Times New Roman"/>
-          <w:sz w:val="20"/>
-          <w:szCs w:val="20"/>
-        </w:rPr>
-        <w:t xml:space="preserve"> </w:t>
-      </w:r>
-      <w:r>
-        <w:rPr>
-          <w:rFonts w:ascii="PT Sans" w:hAnsi="PT Sans" w:cs="Times New Roman"/>
-          <w:sz w:val="20"/>
-          <w:szCs w:val="20"/>
-        </w:rPr>
-        <w:t xml:space="preserve"> </w:t>
-      </w:r>
-      <w:r>
-        <w:rPr>
-          <w:rFonts w:ascii="PT Sans" w:hAnsi="PT Sans" w:cs="Times New Roman"/>
-          <w:sz w:val="20"/>
-          <w:szCs w:val="20"/>
-        </w:rPr>
-        <w:t>Dec 2014</w:t>
-      </w:r>
-    </w:p>
-    <w:p>
-      <w:pPr>
-        <w:ind w:left="900" w:hanging="900"/>
-        <w:rPr>
-          <w:rFonts w:ascii="PT Sans" w:hAnsi="PT Sans" w:cs="Times New Roman"/>
-          <w:color w:val="378D00"/>
-          <w:sz w:val="20"/>
-          <w:szCs w:val="20"/>
-        </w:rPr>
-      </w:pPr>
-      <w:r>
-        <w:rPr>
-          <w:rFonts w:ascii="PT Sans" w:hAnsi="PT Sans" w:cs="Times New Roman"/>
-          <w:sz w:val="20"/>
-          <w:szCs w:val="20"/>
-        </w:rPr>
-        <w:t xml:space="preserve">    </w:t>
-      </w:r>
-      <w:r>
-        <w:rPr>
-          <w:rFonts w:ascii="PT Sans" w:hAnsi="PT Sans" w:cs="Times New Roman"/>
-          <w:sz w:val="20"/>
-          <w:szCs w:val="20"/>
-        </w:rPr>
-        <w:t xml:space="preserve">    </w:t>
-      </w:r>
-      <w:r>
-        <w:rPr>
-          <w:rFonts w:ascii="PT Sans" w:hAnsi="PT Sans" w:cs="Times New Roman"/>
-          <w:color w:val="3366FF"/>
-          <w:sz w:val="20"/>
-          <w:szCs w:val="20"/>
-        </w:rPr>
-        <w:t>source:</w:t>
-      </w:r>
-      <w:r>
-        <w:rPr>
-          <w:rFonts w:ascii="PT Sans" w:hAnsi="PT Sans" w:cs="Times New Roman"/>
-          <w:sz w:val="20"/>
-          <w:szCs w:val="20"/>
-        </w:rPr>
-        <w:t xml:space="preserve"> </w:t>
-      </w:r>
-      <w:r>
-        <w:rPr>
-          <w:rFonts w:ascii="PT Sans" w:hAnsi="PT Sans" w:cs="Times New Roman"/>
-          <w:sz w:val="20"/>
-          <w:szCs w:val="20"/>
-        </w:rPr>
-        <w:t xml:space="preserve"> </w:t>
-      </w:r>
-      <w:r>
-        <w:rPr>
-          <w:rFonts w:ascii="PT Sans" w:hAnsi="PT Sans" w:cs="Times New Roman"/>
-          <w:sz w:val="20"/>
-          <w:szCs w:val="20"/>
-        </w:rPr>
-        <w:t>http://www.github.com/maxplomer/javascript_sandbox</w:t>
-      </w:r>
-    </w:p>
-    <w:p>
-      <w:pPr>
-        <w:ind w:left="900" w:hanging="900"/>
-        <w:rPr>
-          <w:rFonts w:ascii="PT Sans" w:hAnsi="PT Sans" w:cs="Times New Roman"/>
-          <w:color w:val="3366FF"/>
-          <w:sz w:val="20"/>
-          <w:szCs w:val="20"/>
-        </w:rPr>
-      </w:pPr>
-      <w:r>
-        <w:rPr>
-          <w:rFonts w:ascii="PT Sans" w:hAnsi="PT Sans" w:cs="Times New Roman"/>
-          <w:sz w:val="20"/>
-          <w:szCs w:val="20"/>
-        </w:rPr>
-        <w:t xml:space="preserve">   </w:t>
-      </w:r>
-      <w:r>
-        <w:rPr>
-          <w:rFonts w:ascii="PT Sans" w:hAnsi="PT Sans" w:cs="Times New Roman"/>
-          <w:sz w:val="20"/>
-          <w:szCs w:val="20"/>
-        </w:rPr>
-        <w:t xml:space="preserve">    </w:t>
-      </w:r>
-      <w:r>
-        <w:rPr>
-          <w:rFonts w:ascii="PT Sans" w:hAnsi="PT Sans" w:cs="Times New Roman"/>
-          <w:sz w:val="20"/>
-          <w:szCs w:val="20"/>
-        </w:rPr>
-        <w:t xml:space="preserve"> </w:t>
-      </w:r>
-      <w:r>
-        <w:rPr>
-          <w:rFonts w:ascii="PT Sans" w:hAnsi="PT Sans" w:cs="Times New Roman"/>
-          <w:color w:val="3366FF"/>
-          <w:sz w:val="20"/>
-          <w:szCs w:val="20"/>
-        </w:rPr>
-        <w:t>highlights:</w:t>
-      </w:r>
-    </w:p>
-    <w:p>
-      <w:pPr>
-        <w:ind w:left="900" w:hanging="900"/>
-        <w:rPr>
-          <w:rFonts w:ascii="PT Sans" w:hAnsi="PT Sans" w:cs="Times New Roman"/>
-          <w:sz w:val="20"/>
-          <w:szCs w:val="20"/>
-        </w:rPr>
-      </w:pPr>
-      <w:r>
-        <w:rPr>
-          <w:rFonts w:ascii="PT Sans" w:hAnsi="PT Sans" w:cs="Times New Roman"/>
-          <w:sz w:val="20"/>
-          <w:szCs w:val="20"/>
-        </w:rPr>
-        <w:t xml:space="preserve">            </w:t>
-      </w:r>
-      <w:r>
-        <w:rPr>
-          <w:rFonts w:ascii="PT Sans" w:hAnsi="PT Sans" w:cs="Times New Roman"/>
-          <w:sz w:val="20"/>
-          <w:szCs w:val="20"/>
-        </w:rPr>
-        <w:t>- Created an online live coding environment using Ruby on Rails and Backbone.js, useful for demoing HTML, CSS and JavaScript code</w:t>
-      </w:r>
-    </w:p>
-    <w:p>
-      <w:pPr>
-        <w:ind w:left="900" w:hanging="900"/>
-        <w:rPr>
-          <w:rFonts w:ascii="PT Sans" w:hAnsi="PT Sans" w:cs="Times New Roman"/>
-          <w:sz w:val="20"/>
-          <w:szCs w:val="20"/>
-        </w:rPr>
-      </w:pPr>
-      <w:r>
-        <w:rPr>
-          <w:rFonts w:ascii="PT Sans" w:hAnsi="PT Sans" w:cs="Times New Roman"/>
-          <w:sz w:val="20"/>
-          <w:szCs w:val="20"/>
-        </w:rPr>
-        <w:t xml:space="preserve">    </w:t>
-      </w:r>
-      <w:r>
-        <w:rPr>
-          <w:rFonts w:ascii="PT Sans" w:hAnsi="PT Sans" w:cs="Times New Roman"/>
-          <w:sz w:val="20"/>
-          <w:szCs w:val="20"/>
-        </w:rPr>
-        <w:t xml:space="preserve">      </w:t>
-      </w:r>
-      <w:r>
-        <w:rPr>
-          <w:rFonts w:ascii="PT Sans" w:hAnsi="PT Sans" w:cs="Times New Roman"/>
-          <w:sz w:val="20"/>
-          <w:szCs w:val="20"/>
-        </w:rPr>
-        <w:t xml:space="preserve">  - Integrated Twitter bootstrap navigation bar and utilized a current_user Rails controller and accompanying Backbone.js Model to allow user authentication entirely in Backbone.js</w:t>
-      </w:r>
-    </w:p>
-    <w:p>
-      <w:pPr>
-        <w:ind w:left="900" w:hanging="900"/>
-        <w:rPr>
-          <w:rFonts w:ascii="PT Sans" w:hAnsi="PT Sans" w:cs="Times New Roman"/>
-          <w:sz w:val="20"/>
-          <w:szCs w:val="20"/>
-        </w:rPr>
-      </w:pPr>
-      <w:r>
-        <w:rPr>
-          <w:rFonts w:ascii="PT Sans" w:hAnsi="PT Sans" w:cs="Times New Roman"/>
-          <w:sz w:val="20"/>
-          <w:szCs w:val="20"/>
-        </w:rPr>
-        <w:t xml:space="preserve">     </w:t>
-      </w:r>
-      <w:r>
-        <w:rPr>
-          <w:rFonts w:ascii="PT Sans" w:hAnsi="PT Sans" w:cs="Times New Roman"/>
-          <w:sz w:val="20"/>
-          <w:szCs w:val="20"/>
-        </w:rPr>
-        <w:t xml:space="preserve">      </w:t>
-      </w:r>
-      <w:r>
-        <w:rPr>
-          <w:rFonts w:ascii="PT Sans" w:hAnsi="PT Sans" w:cs="Times New Roman"/>
-          <w:sz w:val="20"/>
-          <w:szCs w:val="20"/>
-        </w:rPr>
-        <w:t xml:space="preserve"> - Sandboxed JavaScript code by safely evaluating it in the browser</w:t>
-      </w:r>
-    </w:p>
-    <w:p>
-      <w:pPr>
-        <w:ind w:left="900" w:hanging="900"/>
-        <w:rPr>
-          <w:rFonts w:ascii="PT Sans" w:hAnsi="PT Sans" w:cs="Times New Roman"/>
-          <w:sz w:val="20"/>
-          <w:szCs w:val="20"/>
-        </w:rPr>
-      </w:pPr>
-    </w:p>
-    <w:p>
-      <w:pPr>
-        <w:ind w:left="900" w:hanging="900"/>
-        <w:rPr>
-          <w:rFonts w:ascii="PT Sans" w:hAnsi="PT Sans" w:cs="Times New Roman"/>
-          <w:sz w:val="20"/>
-          <w:szCs w:val="20"/>
-        </w:rPr>
-      </w:pPr>
-      <w:r>
-        <w:rPr>
-          <w:rFonts w:ascii="PT Sans" w:hAnsi="PT Sans" w:cs="Times New Roman"/>
-          <w:sz w:val="20"/>
-          <w:szCs w:val="20"/>
-        </w:rPr>
-        <w:t xml:space="preserve">    </w:t>
-      </w:r>
-      <w:r>
-        <w:rPr>
-          <w:rFonts w:ascii="PT Sans" w:hAnsi="PT Sans" w:cs="Times New Roman"/>
-          <w:b/>
-          <w:sz w:val="20"/>
-          <w:szCs w:val="20"/>
-        </w:rPr>
-        <w:t>RealEstateTracker.co</w:t>
-      </w:r>
-      <w:r>
-        <w:rPr>
-          <w:rFonts w:ascii="PT Sans" w:hAnsi="PT Sans" w:cs="Times New Roman"/>
-          <w:sz w:val="20"/>
-          <w:szCs w:val="20"/>
-        </w:rPr>
-        <w:t>:</w:t>
-      </w:r>
-    </w:p>
-    <w:p>
-      <w:pPr>
-        <w:ind w:left="900" w:hanging="900"/>
-        <w:rPr>
-          <w:rFonts w:ascii="PT Sans" w:hAnsi="PT Sans" w:cs="Times New Roman"/>
-          <w:color w:val="378D00"/>
-          <w:sz w:val="20"/>
-          <w:szCs w:val="20"/>
-        </w:rPr>
-      </w:pPr>
-      <w:r>
-        <w:rPr>
-          <w:rFonts w:ascii="PT Sans" w:hAnsi="PT Sans" w:cs="Times New Roman"/>
-          <w:sz w:val="20"/>
-          <w:szCs w:val="20"/>
-        </w:rPr>
-        <w:t xml:space="preserve">    </w:t>
-      </w:r>
-      <w:r>
-        <w:rPr>
-          <w:rFonts w:ascii="PT Sans" w:hAnsi="PT Sans" w:cs="Times New Roman"/>
-          <w:sz w:val="20"/>
-          <w:szCs w:val="20"/>
-        </w:rPr>
-        <w:t xml:space="preserve">    </w:t>
-      </w:r>
-      <w:r>
-        <w:rPr>
-          <w:rFonts w:ascii="PT Sans" w:hAnsi="PT Sans" w:cs="Times New Roman"/>
-          <w:color w:val="3366FF"/>
-          <w:sz w:val="20"/>
-          <w:szCs w:val="20"/>
-        </w:rPr>
-        <w:t>date:</w:t>
-      </w:r>
-      <w:r>
-        <w:rPr>
-          <w:rFonts w:ascii="PT Sans" w:hAnsi="PT Sans" w:cs="Times New Roman"/>
-          <w:sz w:val="20"/>
-          <w:szCs w:val="20"/>
-        </w:rPr>
-        <w:t xml:space="preserve"> </w:t>
-      </w:r>
-      <w:r>
-        <w:rPr>
-          <w:rFonts w:ascii="PT Sans" w:hAnsi="PT Sans" w:cs="Times New Roman"/>
-          <w:sz w:val="20"/>
-          <w:szCs w:val="20"/>
-        </w:rPr>
-        <w:t xml:space="preserve"> </w:t>
-      </w:r>
-      <w:r>
-        <w:rPr>
-          <w:rFonts w:ascii="PT Sans" w:hAnsi="PT Sans" w:cs="Times New Roman"/>
-          <w:sz w:val="20"/>
-          <w:szCs w:val="20"/>
-        </w:rPr>
-        <w:t>Dec 2014</w:t>
-      </w:r>
-    </w:p>
-    <w:p>
-      <w:pPr>
-        <w:ind w:left="900" w:hanging="900"/>
-        <w:rPr>
-          <w:rFonts w:ascii="PT Sans" w:hAnsi="PT Sans" w:cs="Times New Roman"/>
-          <w:sz w:val="20"/>
-          <w:szCs w:val="20"/>
-        </w:rPr>
-      </w:pPr>
-      <w:r>
-        <w:rPr>
-          <w:rFonts w:ascii="PT Sans" w:hAnsi="PT Sans" w:cs="Times New Roman"/>
-          <w:sz w:val="20"/>
-          <w:szCs w:val="20"/>
-        </w:rPr>
-        <w:t xml:space="preserve">    </w:t>
-      </w:r>
-      <w:r>
-        <w:rPr>
-          <w:rFonts w:ascii="PT Sans" w:hAnsi="PT Sans" w:cs="Times New Roman"/>
-          <w:sz w:val="20"/>
-          <w:szCs w:val="20"/>
-        </w:rPr>
-        <w:t xml:space="preserve">    </w:t>
-      </w:r>
-      <w:r>
-        <w:rPr>
-          <w:rFonts w:ascii="PT Sans" w:hAnsi="PT Sans" w:cs="Times New Roman"/>
-          <w:color w:val="3366FF"/>
-          <w:sz w:val="20"/>
-          <w:szCs w:val="20"/>
-        </w:rPr>
-        <w:t>source:</w:t>
-      </w:r>
-      <w:r>
-        <w:rPr>
-          <w:rFonts w:ascii="PT Sans" w:hAnsi="PT Sans" w:cs="Times New Roman"/>
-          <w:sz w:val="20"/>
-          <w:szCs w:val="20"/>
-        </w:rPr>
-        <w:t xml:space="preserve"> </w:t>
-      </w:r>
-      <w:r>
-        <w:rPr>
-          <w:rFonts w:ascii="PT Sans" w:hAnsi="PT Sans" w:cs="Times New Roman"/>
-          <w:sz w:val="20"/>
-          <w:szCs w:val="20"/>
-        </w:rPr>
-        <w:t xml:space="preserve"> </w:t>
-      </w:r>
-      <w:r>
-        <w:rPr>
-          <w:rFonts w:ascii="PT Sans" w:hAnsi="PT Sans" w:cs="Times New Roman"/>
-          <w:sz w:val="20"/>
-          <w:szCs w:val="20"/>
-        </w:rPr>
-        <w:t>http://www.github.com/maxplomer/real_estate_tracker</w:t>
-      </w:r>
-    </w:p>
-    <w:p>
-      <w:pPr>
-        <w:ind w:left="900" w:hanging="900"/>
-        <w:rPr>
-          <w:rFonts w:ascii="PT Sans" w:hAnsi="PT Sans" w:cs="Times New Roman"/>
-          <w:color w:val="3366FF"/>
-          <w:sz w:val="20"/>
-          <w:szCs w:val="20"/>
-        </w:rPr>
-      </w:pPr>
-      <w:r>
-        <w:rPr>
-          <w:rFonts w:ascii="PT Sans" w:hAnsi="PT Sans" w:cs="Times New Roman"/>
-          <w:sz w:val="20"/>
-          <w:szCs w:val="20"/>
-        </w:rPr>
-        <w:t xml:space="preserve">    </w:t>
-      </w:r>
-      <w:r>
-        <w:rPr>
-          <w:rFonts w:ascii="PT Sans" w:hAnsi="PT Sans" w:cs="Times New Roman"/>
-          <w:sz w:val="20"/>
-          <w:szCs w:val="20"/>
-        </w:rPr>
-        <w:t xml:space="preserve">    </w:t>
-      </w:r>
-      <w:r>
-        <w:rPr>
-          <w:rFonts w:ascii="PT Sans" w:hAnsi="PT Sans" w:cs="Times New Roman"/>
-          <w:color w:val="3366FF"/>
-          <w:sz w:val="20"/>
-          <w:szCs w:val="20"/>
-        </w:rPr>
-        <w:t>highlights:</w:t>
-      </w:r>
-    </w:p>
-    <w:p>
-      <w:pPr>
-        <w:ind w:left="900" w:hanging="900"/>
-        <w:rPr>
-          <w:rFonts w:ascii="PT Sans" w:hAnsi="PT Sans" w:cs="Times New Roman"/>
-          <w:sz w:val="20"/>
-          <w:szCs w:val="20"/>
-        </w:rPr>
-      </w:pPr>
-      <w:r>
-        <w:rPr>
-          <w:rFonts w:ascii="PT Sans" w:hAnsi="PT Sans" w:cs="Times New Roman"/>
-          <w:sz w:val="20"/>
-          <w:szCs w:val="20"/>
-        </w:rPr>
-        <w:t xml:space="preserve">     </w:t>
-      </w:r>
-      <w:r>
-        <w:rPr>
-          <w:rFonts w:ascii="PT Sans" w:hAnsi="PT Sans" w:cs="Times New Roman"/>
-          <w:sz w:val="20"/>
-          <w:szCs w:val="20"/>
-        </w:rPr>
-        <w:t xml:space="preserve">      </w:t>
-      </w:r>
-      <w:r>
-        <w:rPr>
-          <w:rFonts w:ascii="PT Sans" w:hAnsi="PT Sans" w:cs="Times New Roman"/>
-          <w:sz w:val="20"/>
-          <w:szCs w:val="20"/>
-        </w:rPr>
-        <w:t xml:space="preserve"> - Developed commercial real estate application using Ruby on Rails and JavaScript</w:t>
-      </w:r>
-    </w:p>
-    <w:p>
-      <w:pPr>
-        <w:ind w:left="900" w:hanging="900"/>
-        <w:rPr>
-          <w:rFonts w:ascii="PT Sans" w:hAnsi="PT Sans" w:cs="Times New Roman"/>
-          <w:sz w:val="20"/>
-          <w:szCs w:val="20"/>
-        </w:rPr>
-      </w:pPr>
-      <w:r>
-        <w:rPr>
-          <w:rFonts w:ascii="PT Sans" w:hAnsi="PT Sans" w:cs="Times New Roman"/>
-          <w:sz w:val="20"/>
-          <w:szCs w:val="20"/>
-        </w:rPr>
-        <w:t xml:space="preserve">     </w:t>
-      </w:r>
-      <w:r>
-        <w:rPr>
-          <w:rFonts w:ascii="PT Sans" w:hAnsi="PT Sans" w:cs="Times New Roman"/>
-          <w:sz w:val="20"/>
-          <w:szCs w:val="20"/>
-        </w:rPr>
-        <w:t xml:space="preserve">      </w:t>
-      </w:r>
-      <w:r>
-        <w:rPr>
-          <w:rFonts w:ascii="PT Sans" w:hAnsi="PT Sans" w:cs="Times New Roman"/>
-          <w:sz w:val="20"/>
-          <w:szCs w:val="20"/>
-        </w:rPr>
-        <w:t xml:space="preserve"> - Presented complex financial analysis for investment properties using compelling CSS design</w:t>
-      </w:r>
-    </w:p>
-    <w:p>
-      <w:pPr>
-        <w:ind w:left="900" w:hanging="900"/>
-        <w:rPr>
-          <w:rFonts w:ascii="PT Sans" w:hAnsi="PT Sans" w:cs="Times New Roman"/>
-          <w:sz w:val="20"/>
-          <w:szCs w:val="20"/>
-        </w:rPr>
-      </w:pPr>
-      <w:r>
-        <w:rPr>
-          <w:rFonts w:ascii="PT Sans" w:hAnsi="PT Sans" w:cs="Times New Roman"/>
-          <w:sz w:val="20"/>
-          <w:szCs w:val="20"/>
-        </w:rPr>
-        <w:t xml:space="preserve">      </w:t>
-      </w:r>
-      <w:r>
-        <w:rPr>
-          <w:rFonts w:ascii="PT Sans" w:hAnsi="PT Sans" w:cs="Times New Roman"/>
-          <w:sz w:val="20"/>
-          <w:szCs w:val="20"/>
-        </w:rPr>
-        <w:t xml:space="preserve">      </w:t>
-      </w:r>
-      <w:r>
-        <w:rPr>
-          <w:rFonts w:ascii="PT Sans" w:hAnsi="PT Sans" w:cs="Times New Roman"/>
-          <w:sz w:val="20"/>
-          <w:szCs w:val="20"/>
-        </w:rPr>
-        <w:t>- Created instantaneously updating forms and diagrams using jQuery and Ajax requests</w:t>
-      </w:r>
-    </w:p>
-    <w:p>
-      <w:pPr>
-        <w:ind w:left="900" w:hanging="900"/>
-        <w:rPr>
-          <w:rFonts w:ascii="PT Sans" w:hAnsi="PT Sans" w:cs="Times New Roman"/>
-          <w:sz w:val="20"/>
-          <w:szCs w:val="20"/>
-        </w:rPr>
-      </w:pPr>
-    </w:p>
-    <w:p>
-      <w:pPr>
-        <w:ind w:left="900" w:hanging="900"/>
-        <w:rPr>
-          <w:rFonts w:ascii="PT Sans" w:hAnsi="PT Sans" w:cs="Times New Roman"/>
-          <w:sz w:val="20"/>
-          <w:szCs w:val="20"/>
-        </w:rPr>
-      </w:pPr>
-      <w:r>
-        <w:rPr>
-          <w:rFonts w:ascii="PT Sans" w:hAnsi="PT Sans" w:cs="Times New Roman"/>
-          <w:sz w:val="20"/>
-          <w:szCs w:val="20"/>
-        </w:rPr>
-        <w:t xml:space="preserve">    </w:t>
-      </w:r>
-      <w:r>
-        <w:rPr>
-          <w:rFonts w:ascii="PT Sans" w:hAnsi="PT Sans" w:cs="Times New Roman"/>
-          <w:b/>
-          <w:sz w:val="20"/>
-          <w:szCs w:val="20"/>
-        </w:rPr>
-        <w:t>CodingChallenges.co</w:t>
-      </w:r>
-      <w:r>
-        <w:rPr>
-          <w:rFonts w:ascii="PT Sans" w:hAnsi="PT Sans" w:cs="Times New Roman"/>
-          <w:sz w:val="20"/>
-          <w:szCs w:val="20"/>
-        </w:rPr>
-        <w:t>:</w:t>
-      </w:r>
-    </w:p>
-    <w:p>
-      <w:pPr>
-        <w:ind w:left="900" w:hanging="900"/>
-        <w:rPr>
-          <w:rFonts w:ascii="PT Sans" w:hAnsi="PT Sans" w:cs="Times New Roman"/>
-          <w:color w:val="378D00"/>
-          <w:sz w:val="20"/>
-          <w:szCs w:val="20"/>
-        </w:rPr>
-      </w:pPr>
-      <w:r>
-        <w:rPr>
-          <w:rFonts w:ascii="PT Sans" w:hAnsi="PT Sans" w:cs="Times New Roman"/>
-          <w:sz w:val="20"/>
-          <w:szCs w:val="20"/>
-        </w:rPr>
-        <w:t xml:space="preserve">    </w:t>
-      </w:r>
-      <w:r>
-        <w:rPr>
-          <w:rFonts w:ascii="PT Sans" w:hAnsi="PT Sans" w:cs="Times New Roman"/>
-          <w:sz w:val="20"/>
-          <w:szCs w:val="20"/>
-        </w:rPr>
-        <w:t xml:space="preserve">    </w:t>
-      </w:r>
-      <w:r>
-        <w:rPr>
-          <w:rFonts w:ascii="PT Sans" w:hAnsi="PT Sans" w:cs="Times New Roman"/>
-          <w:color w:val="3366FF"/>
-          <w:sz w:val="20"/>
-          <w:szCs w:val="20"/>
-        </w:rPr>
-        <w:t>date:</w:t>
-      </w:r>
-      <w:r>
-        <w:rPr>
-          <w:rFonts w:ascii="PT Sans" w:hAnsi="PT Sans" w:cs="Times New Roman"/>
-          <w:sz w:val="20"/>
-          <w:szCs w:val="20"/>
-        </w:rPr>
-        <w:t xml:space="preserve"> </w:t>
-      </w:r>
-      <w:r>
-        <w:rPr>
-          <w:rFonts w:ascii="PT Sans" w:hAnsi="PT Sans" w:cs="Times New Roman"/>
-          <w:sz w:val="20"/>
-          <w:szCs w:val="20"/>
-        </w:rPr>
-        <w:t xml:space="preserve"> </w:t>
-      </w:r>
-      <w:r>
-        <w:rPr>
-          <w:rFonts w:ascii="PT Sans" w:hAnsi="PT Sans" w:cs="Times New Roman"/>
-          <w:sz w:val="20"/>
-          <w:szCs w:val="20"/>
-        </w:rPr>
-        <w:t>Nov 2014</w:t>
-      </w:r>
-    </w:p>
-    <w:p>
-      <w:pPr>
-        <w:ind w:left="900" w:hanging="900"/>
-        <w:rPr>
-          <w:rFonts w:ascii="PT Sans" w:hAnsi="PT Sans" w:cs="Times New Roman"/>
-          <w:sz w:val="20"/>
-          <w:szCs w:val="20"/>
-        </w:rPr>
-      </w:pPr>
-      <w:r>
-        <w:rPr>
-          <w:rFonts w:ascii="PT Sans" w:hAnsi="PT Sans" w:cs="Times New Roman"/>
-          <w:sz w:val="20"/>
-          <w:szCs w:val="20"/>
-        </w:rPr>
-        <w:t xml:space="preserve">    </w:t>
-      </w:r>
-      <w:r>
-        <w:rPr>
-          <w:rFonts w:ascii="PT Sans" w:hAnsi="PT Sans" w:cs="Times New Roman"/>
-          <w:sz w:val="20"/>
-          <w:szCs w:val="20"/>
-        </w:rPr>
-        <w:t xml:space="preserve">    </w:t>
-      </w:r>
-      <w:r>
-        <w:rPr>
-          <w:rFonts w:ascii="PT Sans" w:hAnsi="PT Sans" w:cs="Times New Roman"/>
-          <w:color w:val="3366FF"/>
-          <w:sz w:val="20"/>
-          <w:szCs w:val="20"/>
-        </w:rPr>
-        <w:t>source:</w:t>
-      </w:r>
-      <w:r>
-        <w:rPr>
-          <w:rFonts w:ascii="PT Sans" w:hAnsi="PT Sans" w:cs="Times New Roman"/>
-          <w:sz w:val="20"/>
-          <w:szCs w:val="20"/>
-        </w:rPr>
-        <w:t xml:space="preserve"> </w:t>
-      </w:r>
-      <w:r>
-        <w:rPr>
-          <w:rFonts w:ascii="PT Sans" w:hAnsi="PT Sans" w:cs="Times New Roman"/>
-          <w:sz w:val="20"/>
-          <w:szCs w:val="20"/>
-        </w:rPr>
-        <w:t xml:space="preserve"> </w:t>
-      </w:r>
-      <w:r>
-        <w:rPr>
-          <w:rFonts w:ascii="PT Sans" w:hAnsi="PT Sans" w:cs="Times New Roman"/>
-          <w:sz w:val="20"/>
-          <w:szCs w:val="20"/>
-        </w:rPr>
-        <w:t>http://www.github.com/maxplomer/coding_challenges</w:t>
-      </w:r>
-    </w:p>
-    <w:p>
-      <w:pPr>
-        <w:ind w:left="900" w:hanging="900"/>
-        <w:rPr>
-          <w:rFonts w:ascii="PT Sans" w:hAnsi="PT Sans" w:cs="Times New Roman"/>
-          <w:color w:val="3366FF"/>
-          <w:sz w:val="20"/>
-          <w:szCs w:val="20"/>
-        </w:rPr>
-      </w:pPr>
-      <w:r>
-        <w:rPr>
-          <w:rFonts w:ascii="PT Sans" w:hAnsi="PT Sans" w:cs="Times New Roman"/>
-          <w:sz w:val="20"/>
-          <w:szCs w:val="20"/>
-        </w:rPr>
-        <w:t xml:space="preserve">    </w:t>
-      </w:r>
-      <w:r>
-        <w:rPr>
-          <w:rFonts w:ascii="PT Sans" w:hAnsi="PT Sans" w:cs="Times New Roman"/>
-          <w:sz w:val="20"/>
-          <w:szCs w:val="20"/>
-        </w:rPr>
-        <w:t xml:space="preserve">    </w:t>
-      </w:r>
-      <w:r>
-        <w:rPr>
-          <w:rFonts w:ascii="PT Sans" w:hAnsi="PT Sans" w:cs="Times New Roman"/>
-          <w:color w:val="3366FF"/>
-          <w:sz w:val="20"/>
-          <w:szCs w:val="20"/>
-        </w:rPr>
-        <w:t>highlights:</w:t>
-      </w:r>
-    </w:p>
-    <w:p>
-      <w:pPr>
-        <w:ind w:left="900" w:hanging="900"/>
-        <w:rPr>
-          <w:rFonts w:ascii="PT Sans" w:hAnsi="PT Sans" w:cs="Times New Roman"/>
-          <w:sz w:val="20"/>
-          <w:szCs w:val="20"/>
-        </w:rPr>
-      </w:pPr>
-      <w:r>
-        <w:rPr>
-          <w:rFonts w:ascii="PT Sans" w:hAnsi="PT Sans" w:cs="Times New Roman"/>
-          <w:sz w:val="20"/>
-          <w:szCs w:val="20"/>
-        </w:rPr>
-        <w:t xml:space="preserve">      </w:t>
-      </w:r>
-      <w:r>
-        <w:rPr>
-          <w:rFonts w:ascii="PT Sans" w:hAnsi="PT Sans" w:cs="Times New Roman"/>
-          <w:sz w:val="20"/>
-          <w:szCs w:val="20"/>
-        </w:rPr>
-        <w:t xml:space="preserve">      </w:t>
-      </w:r>
-      <w:r>
-        <w:rPr>
-          <w:rFonts w:ascii="PT Sans" w:hAnsi="PT Sans" w:cs="Times New Roman"/>
-          <w:sz w:val="20"/>
-          <w:szCs w:val="20"/>
-        </w:rPr>
-        <w:t>- Ruby on Rails application where you can compete and boost your programming skills</w:t>
-      </w:r>
-    </w:p>
-    <w:p>
-      <w:pPr>
-        <w:ind w:left="900" w:hanging="900"/>
-        <w:rPr>
-          <w:rFonts w:ascii="PT Sans" w:hAnsi="PT Sans" w:cs="Times New Roman"/>
-          <w:sz w:val="20"/>
-          <w:szCs w:val="20"/>
-        </w:rPr>
-      </w:pPr>
-      <w:r>
-        <w:rPr>
-          <w:rFonts w:ascii="PT Sans" w:hAnsi="PT Sans" w:cs="Times New Roman"/>
-          <w:sz w:val="20"/>
-          <w:szCs w:val="20"/>
-        </w:rPr>
-        <w:t xml:space="preserve">      </w:t>
-      </w:r>
-      <w:r>
-        <w:rPr>
-          <w:rFonts w:ascii="PT Sans" w:hAnsi="PT Sans" w:cs="Times New Roman"/>
-          <w:sz w:val="20"/>
-          <w:szCs w:val="20"/>
-        </w:rPr>
-        <w:t xml:space="preserve">      </w:t>
-      </w:r>
-      <w:r>
-        <w:rPr>
-          <w:rFonts w:ascii="PT Sans" w:hAnsi="PT Sans" w:cs="Times New Roman"/>
-          <w:sz w:val="20"/>
-          <w:szCs w:val="20"/>
-        </w:rPr>
-        <w:t>- Utilized Ace high performance code editor to deliver code syntax highlighting for submitting and presenting Ruby, JavaScript and SQL coding solutions</w:t>
-      </w:r>
-    </w:p>
-    <w:p>
-      <w:pPr>
-        <w:ind w:left="900" w:hanging="900"/>
-        <w:rPr>
-          <w:rFonts w:ascii="PT Sans" w:hAnsi="PT Sans" w:cs="Times New Roman"/>
-          <w:sz w:val="20"/>
-          <w:szCs w:val="20"/>
-        </w:rPr>
-      </w:pPr>
-      <w:r>
-        <w:rPr>
-          <w:rFonts w:ascii="PT Sans" w:hAnsi="PT Sans" w:cs="Times New Roman"/>
-          <w:sz w:val="20"/>
-          <w:szCs w:val="20"/>
-        </w:rPr>
-        <w:t xml:space="preserve">     </w:t>
-      </w:r>
-      <w:r>
-        <w:rPr>
-          <w:rFonts w:ascii="PT Sans" w:hAnsi="PT Sans" w:cs="Times New Roman"/>
-          <w:sz w:val="20"/>
-          <w:szCs w:val="20"/>
-        </w:rPr>
-        <w:t xml:space="preserve">      </w:t>
-      </w:r>
-      <w:r>
-        <w:rPr>
-          <w:rFonts w:ascii="PT Sans" w:hAnsi="PT Sans" w:cs="Times New Roman"/>
-          <w:sz w:val="20"/>
-          <w:szCs w:val="20"/>
-        </w:rPr>
-        <w:t xml:space="preserve"> - Solved problem of sandboxing user submitted code to only permit safe method calls for all 3 accepted languages</w:t>
-      </w:r>
-    </w:p>
-    <w:p>
-      <w:pPr>
-        <w:ind w:left="900" w:hanging="900"/>
-        <w:rPr>
-          <w:rFonts w:ascii="PT Sans" w:hAnsi="PT Sans" w:cs="Times New Roman"/>
-          <w:sz w:val="20"/>
-          <w:szCs w:val="20"/>
-        </w:rPr>
-      </w:pPr>
-    </w:p>
-    <w:p>
-      <w:pPr>
-        <w:ind w:left="900" w:hanging="900"/>
-        <w:rPr>
-          <w:rFonts w:ascii="PT Sans" w:hAnsi="PT Sans" w:cs="Times New Roman"/>
-          <w:sz w:val="20"/>
-          <w:szCs w:val="20"/>
-        </w:rPr>
-      </w:pPr>
-      <w:r>
-        <w:rPr>
-          <w:rFonts w:ascii="PT Sans" w:hAnsi="PT Sans" w:cs="Times New Roman"/>
-          <w:sz w:val="20"/>
-          <w:szCs w:val="20"/>
-        </w:rPr>
-        <w:t xml:space="preserve">    </w:t>
-      </w:r>
-      <w:r>
-        <w:rPr>
-          <w:rFonts w:ascii="PT Sans" w:hAnsi="PT Sans" w:cs="Times New Roman"/>
-          <w:b/>
-          <w:sz w:val="20"/>
-          <w:szCs w:val="20"/>
-        </w:rPr>
-        <w:t>BitChart.co</w:t>
-      </w:r>
-      <w:r>
-        <w:rPr>
-          <w:rFonts w:ascii="PT Sans" w:hAnsi="PT Sans" w:cs="Times New Roman"/>
-          <w:sz w:val="20"/>
-          <w:szCs w:val="20"/>
-        </w:rPr>
-        <w:t>:</w:t>
-      </w:r>
-    </w:p>
-    <w:p>
-      <w:pPr>
-        <w:ind w:left="900" w:hanging="900"/>
-        <w:rPr>
-          <w:rFonts w:ascii="PT Sans" w:hAnsi="PT Sans" w:cs="Times New Roman"/>
-          <w:color w:val="378D00"/>
-          <w:sz w:val="20"/>
-          <w:szCs w:val="20"/>
-        </w:rPr>
-      </w:pPr>
-      <w:r>
-        <w:rPr>
-          <w:rFonts w:ascii="PT Sans" w:hAnsi="PT Sans" w:cs="Times New Roman"/>
-          <w:sz w:val="20"/>
-          <w:szCs w:val="20"/>
-        </w:rPr>
-        <w:t xml:space="preserve">    </w:t>
-      </w:r>
-      <w:r>
-        <w:rPr>
-          <w:rFonts w:ascii="PT Sans" w:hAnsi="PT Sans" w:cs="Times New Roman"/>
-          <w:sz w:val="20"/>
-          <w:szCs w:val="20"/>
-        </w:rPr>
-        <w:t xml:space="preserve">    </w:t>
-      </w:r>
-      <w:r>
-        <w:rPr>
-          <w:rFonts w:ascii="PT Sans" w:hAnsi="PT Sans" w:cs="Times New Roman"/>
-          <w:color w:val="3366FF"/>
-          <w:sz w:val="20"/>
-          <w:szCs w:val="20"/>
-        </w:rPr>
-        <w:t>date:</w:t>
-      </w:r>
-      <w:r>
-        <w:rPr>
-          <w:rFonts w:ascii="PT Sans" w:hAnsi="PT Sans" w:cs="Times New Roman"/>
-          <w:sz w:val="20"/>
-          <w:szCs w:val="20"/>
-        </w:rPr>
-        <w:t xml:space="preserve"> </w:t>
-      </w:r>
-      <w:r>
-        <w:rPr>
-          <w:rFonts w:ascii="PT Sans" w:hAnsi="PT Sans" w:cs="Times New Roman"/>
-          <w:sz w:val="20"/>
-          <w:szCs w:val="20"/>
-        </w:rPr>
-        <w:t xml:space="preserve"> </w:t>
-      </w:r>
-      <w:r>
-        <w:rPr>
-          <w:rFonts w:ascii="PT Sans" w:hAnsi="PT Sans" w:cs="Times New Roman"/>
-          <w:sz w:val="20"/>
-          <w:szCs w:val="20"/>
-        </w:rPr>
-        <w:t>Nov 2014</w:t>
-      </w:r>
-    </w:p>
-    <w:p>
-      <w:pPr>
-        <w:ind w:left="900" w:hanging="900"/>
-        <w:rPr>
-          <w:rFonts w:ascii="PT Sans" w:hAnsi="PT Sans" w:cs="Times New Roman"/>
-          <w:color w:val="378D00"/>
-          <w:sz w:val="20"/>
-          <w:szCs w:val="20"/>
-        </w:rPr>
-      </w:pPr>
-      <w:r>
-        <w:rPr>
-          <w:rFonts w:ascii="PT Sans" w:hAnsi="PT Sans" w:cs="Times New Roman"/>
-          <w:sz w:val="20"/>
-          <w:szCs w:val="20"/>
-        </w:rPr>
-        <w:t xml:space="preserve">    </w:t>
-      </w:r>
-      <w:r>
-        <w:rPr>
-          <w:rFonts w:ascii="PT Sans" w:hAnsi="PT Sans" w:cs="Times New Roman"/>
-          <w:sz w:val="20"/>
-          <w:szCs w:val="20"/>
-        </w:rPr>
-        <w:t xml:space="preserve">    </w:t>
-      </w:r>
-      <w:r>
-        <w:rPr>
-          <w:rFonts w:ascii="PT Sans" w:hAnsi="PT Sans" w:cs="Times New Roman"/>
-          <w:color w:val="3366FF"/>
-          <w:sz w:val="20"/>
-          <w:szCs w:val="20"/>
-        </w:rPr>
-        <w:t>source:</w:t>
-      </w:r>
-      <w:r>
-        <w:rPr>
-          <w:rFonts w:ascii="PT Sans" w:hAnsi="PT Sans" w:cs="Times New Roman"/>
-          <w:sz w:val="20"/>
-          <w:szCs w:val="20"/>
-        </w:rPr>
-        <w:t xml:space="preserve"> </w:t>
-      </w:r>
-      <w:r>
-        <w:rPr>
-          <w:rFonts w:ascii="PT Sans" w:hAnsi="PT Sans" w:cs="Times New Roman"/>
-          <w:sz w:val="20"/>
-          <w:szCs w:val="20"/>
-        </w:rPr>
-        <w:t xml:space="preserve"> </w:t>
-      </w:r>
-      <w:r>
-        <w:rPr>
-          <w:rFonts w:ascii="PT Sans" w:hAnsi="PT Sans" w:cs="Times New Roman"/>
-          <w:sz w:val="20"/>
-          <w:szCs w:val="20"/>
-        </w:rPr>
-        <w:t>http://www.github.com/maxplomer/finance-clone</w:t>
-      </w:r>
-    </w:p>
-    <w:p>
-      <w:pPr>
-        <w:ind w:left="900" w:hanging="900"/>
-        <w:rPr>
-          <w:rFonts w:ascii="PT Sans" w:hAnsi="PT Sans" w:cs="Times New Roman"/>
-          <w:color w:val="3366FF"/>
-          <w:sz w:val="20"/>
-          <w:szCs w:val="20"/>
-        </w:rPr>
-      </w:pPr>
-      <w:r>
-        <w:rPr>
-          <w:rFonts w:ascii="PT Sans" w:hAnsi="PT Sans" w:cs="Times New Roman"/>
-          <w:sz w:val="20"/>
-          <w:szCs w:val="20"/>
-        </w:rPr>
-        <w:t xml:space="preserve">    </w:t>
-      </w:r>
-      <w:r>
-        <w:rPr>
-          <w:rFonts w:ascii="PT Sans" w:hAnsi="PT Sans" w:cs="Times New Roman"/>
-          <w:sz w:val="20"/>
-          <w:szCs w:val="20"/>
-        </w:rPr>
-        <w:t xml:space="preserve">    </w:t>
-      </w:r>
-      <w:r>
-        <w:rPr>
-          <w:rFonts w:ascii="PT Sans" w:hAnsi="PT Sans" w:cs="Times New Roman"/>
-          <w:color w:val="3366FF"/>
-          <w:sz w:val="20"/>
-          <w:szCs w:val="20"/>
-        </w:rPr>
-        <w:t>highlights:</w:t>
-      </w:r>
-    </w:p>
-    <w:p>
-      <w:pPr>
-        <w:ind w:left="900" w:hanging="900"/>
-        <w:rPr>
-          <w:rFonts w:ascii="PT Sans" w:hAnsi="PT Sans" w:cs="Times New Roman"/>
-          <w:sz w:val="20"/>
-          <w:szCs w:val="20"/>
-        </w:rPr>
-      </w:pPr>
-      <w:r>
-        <w:rPr>
-          <w:rFonts w:ascii="PT Sans" w:hAnsi="PT Sans" w:cs="Times New Roman"/>
-          <w:sz w:val="20"/>
-          <w:szCs w:val="20"/>
-        </w:rPr>
-        <w:t xml:space="preserve">     </w:t>
-      </w:r>
-      <w:r>
-        <w:rPr>
-          <w:rFonts w:ascii="PT Sans" w:hAnsi="PT Sans" w:cs="Times New Roman"/>
-          <w:sz w:val="20"/>
-          <w:szCs w:val="20"/>
-        </w:rPr>
-        <w:t xml:space="preserve">      </w:t>
-      </w:r>
-      <w:r>
-        <w:rPr>
-          <w:rFonts w:ascii="PT Sans" w:hAnsi="PT Sans" w:cs="Times New Roman"/>
-          <w:sz w:val="20"/>
-          <w:szCs w:val="20"/>
-        </w:rPr>
-        <w:t xml:space="preserve"> - Built application using Ruby on Rails and Backbone.js where you can participate in a stock investing competition</w:t>
-      </w:r>
-    </w:p>
-    <w:p>
-      <w:pPr>
-        <w:ind w:left="900" w:hanging="900"/>
-        <w:rPr>
-          <w:rFonts w:ascii="PT Sans" w:hAnsi="PT Sans" w:cs="Times New Roman"/>
-          <w:sz w:val="20"/>
-          <w:szCs w:val="20"/>
-        </w:rPr>
-      </w:pPr>
-      <w:r>
-        <w:rPr>
-          <w:rFonts w:ascii="PT Sans" w:hAnsi="PT Sans" w:cs="Times New Roman"/>
-          <w:sz w:val="20"/>
-          <w:szCs w:val="20"/>
-        </w:rPr>
-        <w:t xml:space="preserve">     </w:t>
-      </w:r>
-      <w:r>
-        <w:rPr>
-          <w:rFonts w:ascii="PT Sans" w:hAnsi="PT Sans" w:cs="Times New Roman"/>
-          <w:sz w:val="20"/>
-          <w:szCs w:val="20"/>
-        </w:rPr>
-        <w:t xml:space="preserve">      </w:t>
-      </w:r>
-      <w:r>
-        <w:rPr>
-          <w:rFonts w:ascii="PT Sans" w:hAnsi="PT Sans" w:cs="Times New Roman"/>
-          <w:sz w:val="20"/>
-          <w:szCs w:val="20"/>
-        </w:rPr>
-        <w:t xml:space="preserve"> - Developed performance graph that plots user profit on a daily basis using optimized algorithm that analyzes stock market data stored in database; speed increased 20x after optimizing SQL queries</w:t>
-      </w:r>
-    </w:p>
-    <w:p>
-      <w:pPr>
-        <w:ind w:left="900" w:hanging="900"/>
-        <w:rPr>
-          <w:rFonts w:ascii="PT Sans" w:hAnsi="PT Sans" w:cs="Times New Roman"/>
-          <w:sz w:val="20"/>
-          <w:szCs w:val="20"/>
-        </w:rPr>
-      </w:pPr>
-      <w:r>
-        <w:rPr>
-          <w:rFonts w:ascii="PT Sans" w:hAnsi="PT Sans" w:cs="Times New Roman"/>
-          <w:sz w:val="20"/>
-          <w:szCs w:val="20"/>
-        </w:rPr>
-        <w:t xml:space="preserve">     </w:t>
-      </w:r>
-      <w:r>
-        <w:rPr>
-          <w:rFonts w:ascii="PT Sans" w:hAnsi="PT Sans" w:cs="Times New Roman"/>
-          <w:sz w:val="20"/>
-          <w:szCs w:val="20"/>
-        </w:rPr>
-        <w:t xml:space="preserve">      </w:t>
-      </w:r>
-      <w:r>
-        <w:rPr>
-          <w:rFonts w:ascii="PT Sans" w:hAnsi="PT Sans" w:cs="Times New Roman"/>
-          <w:sz w:val="20"/>
-          <w:szCs w:val="20"/>
-        </w:rPr>
-        <w:t xml:space="preserve"> - Applied Heroku scheduler and market_beat ruby gem to pull stock market quotes and save to database</w:t>
-      </w:r>
-    </w:p>
-    <w:p>
-      <w:pPr>
-        <w:ind w:left="900" w:hanging="900"/>
-        <w:rPr>
-          <w:rFonts w:ascii="PT Sans" w:hAnsi="PT Sans" w:cs="Times New Roman"/>
-          <w:sz w:val="20"/>
-          <w:szCs w:val="20"/>
-        </w:rPr>
-      </w:pPr>
-    </w:p>
-    <w:p>
-      <w:pPr>
-        <w:ind w:left="900" w:hanging="900"/>
-        <w:rPr>
-          <w:rFonts w:ascii="PT Sans" w:hAnsi="PT Sans" w:cs="Times New Roman"/>
-          <w:sz w:val="20"/>
-          <w:szCs w:val="20"/>
-        </w:rPr>
-      </w:pPr>
-      <w:r>
-        <w:rPr>
-          <w:rFonts w:ascii="PT Sans" w:hAnsi="PT Sans" w:cs="Times New Roman"/>
-          <w:sz w:val="20"/>
-          <w:szCs w:val="20"/>
-        </w:rPr>
-        <w:t xml:space="preserve">    </w:t>
-      </w:r>
-      <w:r>
-        <w:rPr>
-          <w:rFonts w:ascii="PT Sans" w:hAnsi="PT Sans" w:cs="Times New Roman"/>
-          <w:b/>
-          <w:sz w:val="20"/>
-          <w:szCs w:val="20"/>
-        </w:rPr>
-        <w:t>Computing Package for Thermal Gas-Phase Chemical Reactions</w:t>
-      </w:r>
-      <w:r>
-        <w:rPr>
-          <w:rFonts w:ascii="PT Sans" w:hAnsi="PT Sans" w:cs="Times New Roman"/>
-          <w:sz w:val="20"/>
-          <w:szCs w:val="20"/>
-        </w:rPr>
-        <w:t>:</w:t>
-      </w:r>
-    </w:p>
-    <w:p>
-      <w:pPr>
-        <w:ind w:left="900" w:hanging="900"/>
-        <w:rPr>
-          <w:rFonts w:ascii="PT Sans" w:hAnsi="PT Sans" w:cs="Times New Roman"/>
-          <w:sz w:val="20"/>
-          <w:szCs w:val="20"/>
-        </w:rPr>
-      </w:pPr>
-      <w:r>
-        <w:rPr>
-          <w:rFonts w:ascii="PT Sans" w:hAnsi="PT Sans" w:cs="Times New Roman"/>
-          <w:sz w:val="20"/>
-          <w:szCs w:val="20"/>
-        </w:rPr>
-        <w:t xml:space="preserve">    </w:t>
-      </w:r>
-      <w:r>
-        <w:rPr>
-          <w:rFonts w:ascii="PT Sans" w:hAnsi="PT Sans" w:cs="Times New Roman"/>
-          <w:sz w:val="20"/>
-          <w:szCs w:val="20"/>
-        </w:rPr>
-        <w:t xml:space="preserve">    </w:t>
-      </w:r>
-      <w:r>
-        <w:rPr>
-          <w:rFonts w:ascii="PT Sans" w:hAnsi="PT Sans" w:cs="Times New Roman"/>
-          <w:color w:val="3366FF"/>
-          <w:sz w:val="20"/>
-          <w:szCs w:val="20"/>
-        </w:rPr>
-        <w:t>dates:</w:t>
-      </w:r>
-      <w:r>
-        <w:rPr>
-          <w:rFonts w:ascii="PT Sans" w:hAnsi="PT Sans" w:cs="Times New Roman"/>
-          <w:color w:val="3366FF"/>
-          <w:sz w:val="20"/>
-          <w:szCs w:val="20"/>
-        </w:rPr>
-        <w:t xml:space="preserve"> </w:t>
-      </w:r>
-      <w:r>
-        <w:rPr>
-          <w:rFonts w:ascii="PT Sans" w:hAnsi="PT Sans" w:cs="Times New Roman"/>
-          <w:sz w:val="20"/>
-          <w:szCs w:val="20"/>
-        </w:rPr>
-        <w:t xml:space="preserve"> </w:t>
-      </w:r>
-      <w:r>
-        <w:rPr>
-          <w:rFonts w:ascii="PT Sans" w:hAnsi="PT Sans" w:cs="Times New Roman"/>
-          <w:sz w:val="20"/>
-          <w:szCs w:val="20"/>
-        </w:rPr>
-        <w:t>June 2013 - Dec</w:t>
-      </w:r>
-      <w:r>
-        <w:rPr>
-          <w:rFonts w:ascii="PT Sans" w:hAnsi="PT Sans" w:cs="Times New Roman"/>
-          <w:sz w:val="20"/>
-          <w:szCs w:val="20"/>
-        </w:rPr>
-        <w:t xml:space="preserve"> 2013 </w:t>
-      </w:r>
-    </w:p>
-    <w:p>
-      <w:pPr>
-        <w:ind w:left="900" w:hanging="900"/>
-        <w:rPr>
-          <w:rFonts w:ascii="PT Sans" w:hAnsi="PT Sans" w:cs="Times New Roman"/>
-          <w:sz w:val="20"/>
-          <w:szCs w:val="20"/>
-        </w:rPr>
-      </w:pPr>
-      <w:r>
-        <w:rPr>
-          <w:rFonts w:ascii="PT Sans" w:hAnsi="PT Sans" w:cs="Times New Roman"/>
-          <w:sz w:val="20"/>
-          <w:szCs w:val="20"/>
-        </w:rPr>
-        <w:t xml:space="preserve">    </w:t>
-      </w:r>
-      <w:r>
-        <w:rPr>
-          <w:rFonts w:ascii="PT Sans" w:hAnsi="PT Sans" w:cs="Times New Roman"/>
-          <w:sz w:val="20"/>
-          <w:szCs w:val="20"/>
-        </w:rPr>
-        <w:t xml:space="preserve">    </w:t>
-      </w:r>
-      <w:r>
-        <w:rPr>
-          <w:rFonts w:ascii="PT Sans" w:hAnsi="PT Sans" w:cs="Times New Roman"/>
-          <w:color w:val="3366FF"/>
-          <w:sz w:val="20"/>
-          <w:szCs w:val="20"/>
-        </w:rPr>
-        <w:t>fuel-specific packages available at:</w:t>
-      </w:r>
-      <w:r>
-        <w:rPr>
-          <w:rFonts w:ascii="PT Sans" w:hAnsi="PT Sans" w:cs="Times New Roman"/>
-          <w:sz w:val="20"/>
-          <w:szCs w:val="20"/>
-        </w:rPr>
-        <w:t xml:space="preserve"> </w:t>
-      </w:r>
-      <w:r>
-        <w:rPr>
-          <w:rFonts w:ascii="PT Sans" w:hAnsi="PT Sans" w:cs="Times New Roman"/>
-          <w:sz w:val="20"/>
-          <w:szCs w:val="20"/>
-        </w:rPr>
-        <w:t xml:space="preserve"> </w:t>
-      </w:r>
-      <w:r>
-        <w:rPr>
-          <w:rFonts w:ascii="PT Sans" w:hAnsi="PT Sans" w:cs="Times New Roman"/>
-          <w:sz w:val="20"/>
-          <w:szCs w:val="20"/>
-        </w:rPr>
-        <w:t>http://www.combustionhelp.com</w:t>
-      </w:r>
-    </w:p>
-    <w:p>
-      <w:pPr>
-        <w:ind w:left="900" w:hanging="900"/>
-        <w:rPr>
-          <w:rFonts w:ascii="PT Sans" w:hAnsi="PT Sans" w:cs="Times New Roman"/>
-          <w:color w:val="3366FF"/>
-          <w:sz w:val="20"/>
-          <w:szCs w:val="20"/>
-        </w:rPr>
-      </w:pPr>
-      <w:r>
-        <w:rPr>
-          <w:rFonts w:ascii="PT Sans" w:hAnsi="PT Sans" w:cs="Times New Roman"/>
-          <w:sz w:val="20"/>
-          <w:szCs w:val="20"/>
-        </w:rPr>
-        <w:t xml:space="preserve">    </w:t>
-      </w:r>
-      <w:r>
-        <w:rPr>
-          <w:rFonts w:ascii="PT Sans" w:hAnsi="PT Sans" w:cs="Times New Roman"/>
-          <w:sz w:val="20"/>
-          <w:szCs w:val="20"/>
-        </w:rPr>
-        <w:t xml:space="preserve">    </w:t>
-      </w:r>
-      <w:r>
-        <w:rPr>
-          <w:rFonts w:ascii="PT Sans" w:hAnsi="PT Sans" w:cs="Times New Roman"/>
-          <w:color w:val="3366FF"/>
-          <w:sz w:val="20"/>
-          <w:szCs w:val="20"/>
-        </w:rPr>
-        <w:t>highlights:</w:t>
-      </w:r>
-    </w:p>
-    <w:p>
-      <w:pPr>
-        <w:ind w:left="900" w:hanging="900"/>
-        <w:rPr>
-          <w:rFonts w:ascii="PT Sans" w:hAnsi="PT Sans" w:cs="Times New Roman"/>
-          <w:sz w:val="20"/>
-          <w:szCs w:val="20"/>
-        </w:rPr>
-      </w:pPr>
-      <w:r>
-        <w:rPr>
-          <w:rFonts w:ascii="PT Sans" w:hAnsi="PT Sans" w:cs="Times New Roman"/>
-          <w:sz w:val="20"/>
-          <w:szCs w:val="20"/>
-        </w:rPr>
-        <w:t xml:space="preserve">     </w:t>
-      </w:r>
-      <w:r>
-        <w:rPr>
-          <w:rFonts w:ascii="PT Sans" w:hAnsi="PT Sans" w:cs="Times New Roman"/>
-          <w:sz w:val="20"/>
-          <w:szCs w:val="20"/>
-        </w:rPr>
-        <w:t xml:space="preserve">      </w:t>
-      </w:r>
-      <w:r>
-        <w:rPr>
-          <w:rFonts w:ascii="PT Sans" w:hAnsi="PT Sans" w:cs="Times New Roman"/>
-          <w:sz w:val="20"/>
-          <w:szCs w:val="20"/>
-        </w:rPr>
-        <w:t xml:space="preserve"> - Programmed simplified chemical kinetics software package using high-level programming languages</w:t>
-      </w:r>
-    </w:p>
-    <w:p>
-      <w:pPr>
-        <w:ind w:left="900" w:hanging="900"/>
-        <w:rPr>
-          <w:rFonts w:ascii="PT Sans" w:hAnsi="PT Sans" w:cs="Times New Roman"/>
-          <w:sz w:val="20"/>
-          <w:szCs w:val="20"/>
-        </w:rPr>
-      </w:pPr>
-      <w:r>
-        <w:rPr>
-          <w:rFonts w:ascii="PT Sans" w:hAnsi="PT Sans" w:cs="Times New Roman"/>
-          <w:sz w:val="20"/>
-          <w:szCs w:val="20"/>
-        </w:rPr>
-        <w:t xml:space="preserve">     </w:t>
-      </w:r>
-      <w:r>
-        <w:rPr>
-          <w:rFonts w:ascii="PT Sans" w:hAnsi="PT Sans" w:cs="Times New Roman"/>
-          <w:sz w:val="20"/>
-          <w:szCs w:val="20"/>
-        </w:rPr>
-        <w:t xml:space="preserve">      </w:t>
-      </w:r>
-      <w:r>
-        <w:rPr>
-          <w:rFonts w:ascii="PT Sans" w:hAnsi="PT Sans" w:cs="Times New Roman"/>
-          <w:sz w:val="20"/>
-          <w:szCs w:val="20"/>
-        </w:rPr>
-        <w:t xml:space="preserve"> - Investigated: CHEMKIN-II mechanism format, NASA polynomials for thermodynamic data, Arrhenius/Lindeman/Troe form reactions, programming language speeds and license costs</w:t>
+      <w:r>
+        <w:rPr>
+          <w:rFonts w:ascii="PT Sans" w:hAnsi="PT Sans" w:cs="Times New Roman"/>
+          <w:sz w:val="20"/>
+          <w:szCs w:val="20"/>
+        </w:rPr>
+        <w:t>CHEMKIN-II mechanism format, NASA polynomials for thermodynamic data, Arrhenius/Lindeman/Troe form reactions, programming language speeds and license costs</w:t>
       </w:r>
     </w:p>
     <w:p>

</xml_diff>

<commit_message>
move dash to in front of school:
</commit_message>
<xml_diff>
--- a/max_plomer_resume.docx
+++ b/max_plomer_resume.docx
@@ -268,25 +268,135 @@
           <w:sz w:val="20"/>
           <w:szCs w:val="20"/>
         </w:rPr>
-        <w:t xml:space="preserve">    - </w:t>
-      </w:r>
-    </w:p>
-    <w:p>
-      <w:pPr>
-        <w:ind w:left="900" w:hanging="900"/>
-        <w:rPr>
-          <w:rFonts w:ascii="PT Sans" w:hAnsi="PT Sans" w:cs="Times New Roman"/>
-          <w:sz w:val="20"/>
-          <w:szCs w:val="20"/>
-        </w:rPr>
-      </w:pPr>
-      <w:r>
-        <w:rPr>
-          <w:rFonts w:ascii="PT Sans" w:hAnsi="PT Sans" w:cs="Times New Roman"/>
-          <w:sz w:val="20"/>
-          <w:szCs w:val="20"/>
-        </w:rPr>
-        <w:t xml:space="preserve">    </w:t>
+        <w:t xml:space="preserve">    </w:t>
+      </w:r>
+      <w:r>
+        <w:rPr>
+          <w:rFonts w:ascii="PT Sans" w:hAnsi="PT Sans" w:cs="Times New Roman"/>
+          <w:sz w:val="20"/>
+          <w:szCs w:val="20"/>
+        </w:rPr>
+        <w:t>-</w:t>
+      </w:r>
+      <w:r>
+        <w:rPr>
+          <w:rFonts w:ascii="PT Sans" w:hAnsi="PT Sans" w:cs="Times New Roman"/>
+          <w:sz w:val="20"/>
+          <w:szCs w:val="20"/>
+        </w:rPr>
+        <w:t xml:space="preserve"> </w:t>
+      </w:r>
+      <w:r>
+        <w:rPr>
+          <w:rFonts w:ascii="PT Sans" w:hAnsi="PT Sans" w:cs="Times New Roman"/>
+          <w:color w:val="3366FF"/>
+          <w:sz w:val="20"/>
+          <w:szCs w:val="20"/>
+        </w:rPr>
+        <w:t>school:</w:t>
+      </w:r>
+      <w:r>
+        <w:rPr>
+          <w:rFonts w:ascii="PT Sans" w:hAnsi="PT Sans" w:cs="Times New Roman"/>
+          <w:sz w:val="20"/>
+          <w:szCs w:val="20"/>
+        </w:rPr>
+        <w:t xml:space="preserve"> </w:t>
+      </w:r>
+      <w:r>
+        <w:rPr>
+          <w:rFonts w:ascii="PT Sans" w:hAnsi="PT Sans" w:cs="Times New Roman"/>
+          <w:sz w:val="20"/>
+          <w:szCs w:val="20"/>
+        </w:rPr>
+        <w:t xml:space="preserve"> </w:t>
+      </w:r>
+      <w:r>
+        <w:rPr>
+          <w:rFonts w:ascii="PT Sans" w:hAnsi="PT Sans" w:cs="Times New Roman"/>
+          <w:b/>
+          <w:sz w:val="20"/>
+          <w:szCs w:val="20"/>
+        </w:rPr>
+        <w:t>App Academy</w:t>
+      </w:r>
+    </w:p>
+    <w:p>
+      <w:pPr>
+        <w:ind w:left="900" w:hanging="900"/>
+        <w:rPr>
+          <w:rFonts w:ascii="PT Sans" w:hAnsi="PT Sans" w:cs="Times New Roman"/>
+          <w:sz w:val="20"/>
+          <w:szCs w:val="20"/>
+        </w:rPr>
+      </w:pPr>
+      <w:r>
+        <w:rPr>
+          <w:rFonts w:ascii="PT Sans" w:hAnsi="PT Sans" w:cs="Times New Roman"/>
+          <w:sz w:val="20"/>
+          <w:szCs w:val="20"/>
+        </w:rPr>
+        <w:t xml:space="preserve">      </w:t>
+      </w:r>
+      <w:r>
+        <w:rPr>
+          <w:rFonts w:ascii="PT Sans" w:hAnsi="PT Sans" w:cs="Times New Roman"/>
+          <w:color w:val="3366FF"/>
+          <w:sz w:val="20"/>
+          <w:szCs w:val="20"/>
+        </w:rPr>
+        <w:t>location:</w:t>
+      </w:r>
+      <w:r>
+        <w:rPr>
+          <w:rFonts w:ascii="PT Sans" w:hAnsi="PT Sans" w:cs="Times New Roman"/>
+          <w:sz w:val="20"/>
+          <w:szCs w:val="20"/>
+        </w:rPr>
+        <w:t xml:space="preserve"> </w:t>
+      </w:r>
+      <w:r>
+        <w:rPr>
+          <w:rFonts w:ascii="PT Sans" w:hAnsi="PT Sans" w:cs="Times New Roman"/>
+          <w:sz w:val="20"/>
+          <w:szCs w:val="20"/>
+        </w:rPr>
+        <w:t xml:space="preserve"> </w:t>
+      </w:r>
+      <w:r>
+        <w:rPr>
+          <w:rFonts w:ascii="PT Sans" w:hAnsi="PT Sans" w:cs="Times New Roman"/>
+          <w:sz w:val="20"/>
+          <w:szCs w:val="20"/>
+        </w:rPr>
+        <w:t>New York, NY</w:t>
+      </w:r>
+    </w:p>
+    <w:p>
+      <w:pPr>
+        <w:ind w:left="900" w:hanging="900"/>
+        <w:rPr>
+          <w:rFonts w:ascii="PT Sans" w:hAnsi="PT Sans" w:cs="Times New Roman"/>
+          <w:sz w:val="20"/>
+          <w:szCs w:val="20"/>
+        </w:rPr>
+      </w:pPr>
+      <w:r>
+        <w:rPr>
+          <w:rFonts w:ascii="PT Sans" w:hAnsi="PT Sans" w:cs="Times New Roman"/>
+          <w:sz w:val="20"/>
+          <w:szCs w:val="20"/>
+        </w:rPr>
+        <w:t xml:space="preserve">      </w:t>
+      </w:r>
+      <w:r>
+        <w:rPr>
+          <w:rFonts w:ascii="PT Sans" w:hAnsi="PT Sans" w:cs="Times New Roman"/>
+          <w:color w:val="3366FF"/>
+          <w:sz w:val="20"/>
+          <w:szCs w:val="20"/>
+        </w:rPr>
+        <w:t>description:</w:t>
       </w:r>
       <w:r>
         <w:rPr>
@@ -302,11 +412,168 @@
           <w:sz w:val="20"/>
           <w:szCs w:val="20"/>
         </w:rPr>
+        <w:t xml:space="preserve">Ruby on Rails </w:t>
+      </w:r>
+      <w:r>
+        <w:rPr>
+          <w:rFonts w:ascii="PT Sans" w:hAnsi="PT Sans" w:cs="Times New Roman"/>
+          <w:sz w:val="20"/>
+          <w:szCs w:val="20"/>
+        </w:rPr>
+        <w:t>and Backbone.js coding bootcamp</w:t>
+      </w:r>
+    </w:p>
+    <w:p>
+      <w:pPr>
+        <w:ind w:left="900" w:hanging="900"/>
+        <w:rPr>
+          <w:rFonts w:ascii="PT Sans" w:hAnsi="PT Sans" w:cs="Times New Roman"/>
+          <w:sz w:val="20"/>
+          <w:szCs w:val="20"/>
+        </w:rPr>
+      </w:pPr>
+      <w:r>
+        <w:rPr>
+          <w:rFonts w:ascii="PT Sans" w:hAnsi="PT Sans" w:cs="Times New Roman"/>
+          <w:sz w:val="20"/>
+          <w:szCs w:val="20"/>
+        </w:rPr>
+        <w:t xml:space="preserve">      </w:t>
+      </w:r>
+      <w:r>
+        <w:rPr>
+          <w:rFonts w:ascii="PT Sans" w:hAnsi="PT Sans" w:cs="Times New Roman"/>
+          <w:color w:val="3366FF"/>
+          <w:sz w:val="20"/>
+          <w:szCs w:val="20"/>
+        </w:rPr>
+        <w:t>topics:</w:t>
+      </w:r>
+      <w:r>
+        <w:rPr>
+          <w:rFonts w:ascii="PT Sans" w:hAnsi="PT Sans" w:cs="Times New Roman"/>
+          <w:color w:val="3366FF"/>
+          <w:sz w:val="20"/>
+          <w:szCs w:val="20"/>
+        </w:rPr>
         <w:t xml:space="preserve">  </w:t>
       </w:r>
       <w:r>
         <w:rPr>
           <w:rFonts w:ascii="PT Sans" w:hAnsi="PT Sans" w:cs="Times New Roman"/>
+          <w:sz w:val="20"/>
+          <w:szCs w:val="20"/>
+        </w:rPr>
+        <w:t>Ruby, SQL and Rails associations, Rails user authenticatio</w:t>
+      </w:r>
+      <w:r>
+        <w:rPr>
+          <w:rFonts w:ascii="PT Sans" w:hAnsi="PT Sans" w:cs="Times New Roman"/>
+          <w:sz w:val="20"/>
+          <w:szCs w:val="20"/>
+        </w:rPr>
+        <w:t>n, JavaScript, Backbone.js, CSS</w:t>
+      </w:r>
+    </w:p>
+    <w:p>
+      <w:pPr>
+        <w:ind w:left="900" w:hanging="900"/>
+        <w:rPr>
+          <w:rFonts w:ascii="PT Sans" w:hAnsi="PT Sans" w:cs="Times New Roman"/>
+          <w:sz w:val="20"/>
+          <w:szCs w:val="20"/>
+        </w:rPr>
+      </w:pPr>
+      <w:r>
+        <w:rPr>
+          <w:rFonts w:ascii="PT Sans" w:hAnsi="PT Sans" w:cs="Times New Roman"/>
+          <w:sz w:val="20"/>
+          <w:szCs w:val="20"/>
+        </w:rPr>
+        <w:t xml:space="preserve">      </w:t>
+      </w:r>
+      <w:bookmarkStart w:id="0" w:name="_GoBack"/>
+      <w:bookmarkEnd w:id="0"/>
+      <w:r>
+        <w:rPr>
+          <w:rFonts w:ascii="PT Sans" w:hAnsi="PT Sans" w:cs="Times New Roman"/>
+          <w:color w:val="3366FF"/>
+          <w:sz w:val="20"/>
+          <w:szCs w:val="20"/>
+        </w:rPr>
+        <w:t>dates:</w:t>
+      </w:r>
+      <w:r>
+        <w:rPr>
+          <w:rFonts w:ascii="PT Sans" w:hAnsi="PT Sans" w:cs="Times New Roman"/>
+          <w:sz w:val="20"/>
+          <w:szCs w:val="20"/>
+        </w:rPr>
+        <w:t xml:space="preserve">  Sept 2014 - Nov 2014</w:t>
+      </w:r>
+    </w:p>
+    <w:p>
+      <w:pPr>
+        <w:ind w:left="900" w:hanging="900"/>
+        <w:rPr>
+          <w:rFonts w:ascii="PT Sans" w:hAnsi="PT Sans" w:cs="Times New Roman"/>
+          <w:sz w:val="20"/>
+          <w:szCs w:val="20"/>
+        </w:rPr>
+      </w:pPr>
+    </w:p>
+    <w:p>
+      <w:pPr>
+        <w:ind w:left="900" w:hanging="900"/>
+        <w:rPr>
+          <w:rFonts w:ascii="PT Sans" w:hAnsi="PT Sans" w:cs="Times New Roman"/>
+          <w:sz w:val="20"/>
+          <w:szCs w:val="20"/>
+        </w:rPr>
+      </w:pPr>
+      <w:r>
+        <w:rPr>
+          <w:rFonts w:ascii="PT Sans" w:hAnsi="PT Sans" w:cs="Times New Roman"/>
+          <w:sz w:val="20"/>
+          <w:szCs w:val="20"/>
+        </w:rPr>
+        <w:t xml:space="preserve"> </w:t>
+      </w:r>
+      <w:r>
+        <w:rPr>
+          <w:rFonts w:ascii="PT Sans" w:hAnsi="PT Sans" w:cs="Times New Roman"/>
+          <w:sz w:val="20"/>
+          <w:szCs w:val="20"/>
+        </w:rPr>
+        <w:t xml:space="preserve">  </w:t>
+      </w:r>
+      <w:r>
+        <w:rPr>
+          <w:rFonts w:ascii="PT Sans" w:hAnsi="PT Sans" w:cs="Times New Roman"/>
+          <w:sz w:val="20"/>
+          <w:szCs w:val="20"/>
+        </w:rPr>
+        <w:t xml:space="preserve"> </w:t>
+      </w:r>
+      <w:r>
+        <w:rPr>
+          <w:rFonts w:ascii="PT Sans" w:hAnsi="PT Sans" w:cs="Times New Roman"/>
+          <w:sz w:val="20"/>
+          <w:szCs w:val="20"/>
+        </w:rPr>
+        <w:t>-</w:t>
+      </w:r>
+      <w:r>
+        <w:rPr>
+          <w:rFonts w:ascii="PT Sans" w:hAnsi="PT Sans" w:cs="Times New Roman"/>
+          <w:sz w:val="20"/>
+          <w:szCs w:val="20"/>
+        </w:rPr>
+        <w:t xml:space="preserve"> </w:t>
+      </w:r>
+      <w:r>
+        <w:rPr>
+          <w:rFonts w:ascii="PT Sans" w:hAnsi="PT Sans" w:cs="Times New Roman"/>
           <w:color w:val="3366FF"/>
           <w:sz w:val="20"/>
           <w:szCs w:val="20"/>
@@ -336,26 +603,18 @@
           <w:sz w:val="20"/>
           <w:szCs w:val="20"/>
         </w:rPr>
-        <w:t>App Academy</w:t>
-      </w:r>
-    </w:p>
-    <w:p>
-      <w:pPr>
-        <w:ind w:left="900" w:hanging="900"/>
-        <w:rPr>
-          <w:rFonts w:ascii="PT Sans" w:hAnsi="PT Sans" w:cs="Times New Roman"/>
-          <w:sz w:val="20"/>
-          <w:szCs w:val="20"/>
-        </w:rPr>
-      </w:pPr>
-      <w:r>
-        <w:rPr>
-          <w:rFonts w:ascii="PT Sans" w:hAnsi="PT Sans" w:cs="Times New Roman"/>
-          <w:sz w:val="20"/>
-          <w:szCs w:val="20"/>
-        </w:rPr>
-        <w:t xml:space="preserve">    </w:t>
-      </w:r>
+        <w:t>University of Connecticut</w:t>
+      </w:r>
+    </w:p>
+    <w:p>
+      <w:pPr>
+        <w:ind w:left="900" w:hanging="900"/>
+        <w:rPr>
+          <w:rFonts w:ascii="PT Sans" w:hAnsi="PT Sans" w:cs="Times New Roman"/>
+          <w:sz w:val="20"/>
+          <w:szCs w:val="20"/>
+        </w:rPr>
+      </w:pPr>
       <w:r>
         <w:rPr>
           <w:rFonts w:ascii="PT Sans" w:hAnsi="PT Sans" w:cs="Times New Roman"/>
@@ -370,59 +629,135 @@
           <w:sz w:val="20"/>
           <w:szCs w:val="20"/>
         </w:rPr>
+        <w:t xml:space="preserve"> </w:t>
+      </w:r>
+      <w:r>
+        <w:rPr>
+          <w:rFonts w:ascii="PT Sans" w:hAnsi="PT Sans" w:cs="Times New Roman"/>
+          <w:sz w:val="20"/>
+          <w:szCs w:val="20"/>
+        </w:rPr>
+        <w:t xml:space="preserve">   </w:t>
+      </w:r>
+      <w:r>
+        <w:rPr>
+          <w:rFonts w:ascii="PT Sans" w:hAnsi="PT Sans" w:cs="Times New Roman"/>
+          <w:color w:val="3366FF"/>
+          <w:sz w:val="20"/>
+          <w:szCs w:val="20"/>
+        </w:rPr>
+        <w:t>locati</w:t>
+      </w:r>
+      <w:r>
+        <w:rPr>
+          <w:rFonts w:ascii="PT Sans" w:hAnsi="PT Sans" w:cs="Times New Roman"/>
+          <w:color w:val="3366FF"/>
+          <w:sz w:val="20"/>
+          <w:szCs w:val="20"/>
+        </w:rPr>
+        <w:t>on:</w:t>
+      </w:r>
+      <w:r>
+        <w:rPr>
+          <w:rFonts w:ascii="PT Sans" w:hAnsi="PT Sans" w:cs="Times New Roman"/>
+          <w:sz w:val="20"/>
+          <w:szCs w:val="20"/>
+        </w:rPr>
+        <w:t xml:space="preserve"> </w:t>
+      </w:r>
+      <w:r>
+        <w:rPr>
+          <w:rFonts w:ascii="PT Sans" w:hAnsi="PT Sans" w:cs="Times New Roman"/>
+          <w:sz w:val="20"/>
+          <w:szCs w:val="20"/>
+        </w:rPr>
+        <w:t xml:space="preserve"> </w:t>
+      </w:r>
+      <w:r>
+        <w:rPr>
+          <w:rFonts w:ascii="PT Sans" w:hAnsi="PT Sans" w:cs="Times New Roman"/>
+          <w:sz w:val="20"/>
+          <w:szCs w:val="20"/>
+        </w:rPr>
+        <w:t>Storrs, CT</w:t>
+      </w:r>
+    </w:p>
+    <w:p>
+      <w:pPr>
+        <w:ind w:left="900" w:hanging="900"/>
+        <w:rPr>
+          <w:rFonts w:ascii="PT Sans" w:hAnsi="PT Sans" w:cs="Times New Roman"/>
+          <w:sz w:val="20"/>
+          <w:szCs w:val="20"/>
+        </w:rPr>
+      </w:pPr>
+      <w:r>
+        <w:rPr>
+          <w:rFonts w:ascii="PT Sans" w:hAnsi="PT Sans" w:cs="Times New Roman"/>
+          <w:sz w:val="20"/>
+          <w:szCs w:val="20"/>
+        </w:rPr>
         <w:t xml:space="preserve">  </w:t>
       </w:r>
       <w:r>
         <w:rPr>
           <w:rFonts w:ascii="PT Sans" w:hAnsi="PT Sans" w:cs="Times New Roman"/>
-          <w:color w:val="3366FF"/>
-          <w:sz w:val="20"/>
-          <w:szCs w:val="20"/>
-        </w:rPr>
-        <w:t>location:</w:t>
-      </w:r>
-      <w:r>
-        <w:rPr>
-          <w:rFonts w:ascii="PT Sans" w:hAnsi="PT Sans" w:cs="Times New Roman"/>
-          <w:sz w:val="20"/>
-          <w:szCs w:val="20"/>
-        </w:rPr>
-        <w:t xml:space="preserve"> </w:t>
-      </w:r>
-      <w:r>
-        <w:rPr>
-          <w:rFonts w:ascii="PT Sans" w:hAnsi="PT Sans" w:cs="Times New Roman"/>
-          <w:sz w:val="20"/>
-          <w:szCs w:val="20"/>
-        </w:rPr>
-        <w:t xml:space="preserve"> </w:t>
-      </w:r>
-      <w:r>
-        <w:rPr>
-          <w:rFonts w:ascii="PT Sans" w:hAnsi="PT Sans" w:cs="Times New Roman"/>
-          <w:sz w:val="20"/>
-          <w:szCs w:val="20"/>
-        </w:rPr>
-        <w:t>New York, NY</w:t>
-      </w:r>
-    </w:p>
-    <w:p>
-      <w:pPr>
-        <w:ind w:left="900" w:hanging="900"/>
-        <w:rPr>
-          <w:rFonts w:ascii="PT Sans" w:hAnsi="PT Sans" w:cs="Times New Roman"/>
-          <w:sz w:val="20"/>
-          <w:szCs w:val="20"/>
-        </w:rPr>
-      </w:pPr>
-      <w:r>
-        <w:rPr>
-          <w:rFonts w:ascii="PT Sans" w:hAnsi="PT Sans" w:cs="Times New Roman"/>
-          <w:sz w:val="20"/>
-          <w:szCs w:val="20"/>
-        </w:rPr>
-        <w:t xml:space="preserve">     </w:t>
-      </w:r>
+          <w:sz w:val="20"/>
+          <w:szCs w:val="20"/>
+        </w:rPr>
+        <w:t xml:space="preserve"> </w:t>
+      </w:r>
+      <w:r>
+        <w:rPr>
+          <w:rFonts w:ascii="PT Sans" w:hAnsi="PT Sans" w:cs="Times New Roman"/>
+          <w:sz w:val="20"/>
+          <w:szCs w:val="20"/>
+        </w:rPr>
+        <w:t xml:space="preserve">   </w:t>
+      </w:r>
+      <w:r>
+        <w:rPr>
+          <w:rFonts w:ascii="PT Sans" w:hAnsi="PT Sans" w:cs="Times New Roman"/>
+          <w:color w:val="3366FF"/>
+          <w:sz w:val="20"/>
+          <w:szCs w:val="20"/>
+        </w:rPr>
+        <w:t>degree:</w:t>
+      </w:r>
+      <w:r>
+        <w:rPr>
+          <w:rFonts w:ascii="PT Sans" w:hAnsi="PT Sans" w:cs="Times New Roman"/>
+          <w:sz w:val="20"/>
+          <w:szCs w:val="20"/>
+        </w:rPr>
+        <w:t xml:space="preserve"> </w:t>
+      </w:r>
+      <w:r>
+        <w:rPr>
+          <w:rFonts w:ascii="PT Sans" w:hAnsi="PT Sans" w:cs="Times New Roman"/>
+          <w:sz w:val="20"/>
+          <w:szCs w:val="20"/>
+        </w:rPr>
+        <w:t xml:space="preserve"> </w:t>
+      </w:r>
+      <w:r>
+        <w:rPr>
+          <w:rFonts w:ascii="PT Sans" w:hAnsi="PT Sans" w:cs="Times New Roman"/>
+          <w:sz w:val="20"/>
+          <w:szCs w:val="20"/>
+        </w:rPr>
+        <w:t>Master of Science in Mechanical Engineering, GPA: 3.5/4.0</w:t>
+      </w:r>
+    </w:p>
+    <w:p>
+      <w:pPr>
+        <w:ind w:left="900" w:hanging="900"/>
+        <w:rPr>
+          <w:rFonts w:ascii="PT Sans" w:hAnsi="PT Sans" w:cs="Times New Roman"/>
+          <w:sz w:val="20"/>
+          <w:szCs w:val="20"/>
+        </w:rPr>
+      </w:pPr>
       <w:r>
         <w:rPr>
           <w:rFonts w:ascii="PT Sans" w:hAnsi="PT Sans" w:cs="Times New Roman"/>
@@ -442,190 +777,79 @@
       <w:r>
         <w:rPr>
           <w:rFonts w:ascii="PT Sans" w:hAnsi="PT Sans" w:cs="Times New Roman"/>
-          <w:color w:val="3366FF"/>
-          <w:sz w:val="20"/>
-          <w:szCs w:val="20"/>
-        </w:rPr>
-        <w:t>description:</w:t>
-      </w:r>
-      <w:r>
-        <w:rPr>
-          <w:rFonts w:ascii="PT Sans" w:hAnsi="PT Sans" w:cs="Times New Roman"/>
-          <w:sz w:val="20"/>
-          <w:szCs w:val="20"/>
-        </w:rPr>
-        <w:t xml:space="preserve">  </w:t>
-      </w:r>
-      <w:r>
-        <w:rPr>
-          <w:rFonts w:ascii="PT Sans" w:hAnsi="PT Sans" w:cs="Times New Roman"/>
-          <w:sz w:val="20"/>
-          <w:szCs w:val="20"/>
-        </w:rPr>
-        <w:t xml:space="preserve">Ruby on Rails </w:t>
-      </w:r>
-      <w:r>
-        <w:rPr>
-          <w:rFonts w:ascii="PT Sans" w:hAnsi="PT Sans" w:cs="Times New Roman"/>
-          <w:sz w:val="20"/>
-          <w:szCs w:val="20"/>
-        </w:rPr>
-        <w:t>and Backbone.js coding bootcamp</w:t>
-      </w:r>
-    </w:p>
-    <w:p>
-      <w:pPr>
-        <w:ind w:left="900" w:hanging="900"/>
-        <w:rPr>
-          <w:rFonts w:ascii="PT Sans" w:hAnsi="PT Sans" w:cs="Times New Roman"/>
-          <w:sz w:val="20"/>
-          <w:szCs w:val="20"/>
-        </w:rPr>
-      </w:pPr>
-      <w:r>
-        <w:rPr>
-          <w:rFonts w:ascii="PT Sans" w:hAnsi="PT Sans" w:cs="Times New Roman"/>
-          <w:sz w:val="20"/>
-          <w:szCs w:val="20"/>
-        </w:rPr>
-        <w:t xml:space="preserve">      </w:t>
-      </w:r>
-      <w:r>
-        <w:rPr>
-          <w:rFonts w:ascii="PT Sans" w:hAnsi="PT Sans" w:cs="Times New Roman"/>
-          <w:sz w:val="20"/>
-          <w:szCs w:val="20"/>
-        </w:rPr>
-        <w:t xml:space="preserve">  </w:t>
-      </w:r>
-      <w:r>
-        <w:rPr>
-          <w:rFonts w:ascii="PT Sans" w:hAnsi="PT Sans" w:cs="Times New Roman"/>
-          <w:color w:val="3366FF"/>
-          <w:sz w:val="20"/>
-          <w:szCs w:val="20"/>
-        </w:rPr>
-        <w:t>topics:</w:t>
-      </w:r>
-      <w:r>
-        <w:rPr>
-          <w:rFonts w:ascii="PT Sans" w:hAnsi="PT Sans" w:cs="Times New Roman"/>
-          <w:color w:val="3366FF"/>
-          <w:sz w:val="20"/>
-          <w:szCs w:val="20"/>
-        </w:rPr>
-        <w:t xml:space="preserve">  </w:t>
-      </w:r>
-      <w:r>
-        <w:rPr>
-          <w:rFonts w:ascii="PT Sans" w:hAnsi="PT Sans" w:cs="Times New Roman"/>
-          <w:sz w:val="20"/>
-          <w:szCs w:val="20"/>
-        </w:rPr>
-        <w:t>Ruby, SQL and Rails associations, Rails user authenticatio</w:t>
-      </w:r>
-      <w:r>
-        <w:rPr>
-          <w:rFonts w:ascii="PT Sans" w:hAnsi="PT Sans" w:cs="Times New Roman"/>
-          <w:sz w:val="20"/>
-          <w:szCs w:val="20"/>
-        </w:rPr>
-        <w:t>n, JavaScript, Backbone.js, CSS</w:t>
-      </w:r>
-    </w:p>
-    <w:p>
-      <w:pPr>
-        <w:ind w:left="900" w:hanging="900"/>
-        <w:rPr>
-          <w:rFonts w:ascii="PT Sans" w:hAnsi="PT Sans" w:cs="Times New Roman"/>
-          <w:sz w:val="20"/>
-          <w:szCs w:val="20"/>
-        </w:rPr>
-      </w:pPr>
-      <w:r>
-        <w:rPr>
-          <w:rFonts w:ascii="PT Sans" w:hAnsi="PT Sans" w:cs="Times New Roman"/>
-          <w:sz w:val="20"/>
-          <w:szCs w:val="20"/>
-        </w:rPr>
-        <w:t xml:space="preserve">      </w:t>
-      </w:r>
-      <w:r>
-        <w:rPr>
-          <w:rFonts w:ascii="PT Sans" w:hAnsi="PT Sans" w:cs="Times New Roman"/>
-          <w:sz w:val="20"/>
-          <w:szCs w:val="20"/>
-        </w:rPr>
-        <w:t xml:space="preserve">  </w:t>
-      </w:r>
-      <w:r>
-        <w:rPr>
-          <w:rFonts w:ascii="PT Sans" w:hAnsi="PT Sans" w:cs="Times New Roman"/>
-          <w:color w:val="3366FF"/>
-          <w:sz w:val="20"/>
-          <w:szCs w:val="20"/>
-        </w:rPr>
-        <w:t>dates:</w:t>
-      </w:r>
-      <w:r>
-        <w:rPr>
-          <w:rFonts w:ascii="PT Sans" w:hAnsi="PT Sans" w:cs="Times New Roman"/>
-          <w:sz w:val="20"/>
-          <w:szCs w:val="20"/>
-        </w:rPr>
-        <w:t xml:space="preserve">  Sept 2014 - Nov 2014</w:t>
-      </w:r>
-    </w:p>
-    <w:p>
-      <w:pPr>
-        <w:ind w:left="900" w:hanging="900"/>
-        <w:rPr>
-          <w:rFonts w:ascii="PT Sans" w:hAnsi="PT Sans" w:cs="Times New Roman"/>
-          <w:sz w:val="20"/>
-          <w:szCs w:val="20"/>
-        </w:rPr>
-      </w:pPr>
-      <w:r>
-        <w:rPr>
-          <w:rFonts w:ascii="PT Sans" w:hAnsi="PT Sans" w:cs="Times New Roman"/>
-          <w:sz w:val="20"/>
-          <w:szCs w:val="20"/>
-        </w:rPr>
-        <w:t xml:space="preserve">    - </w:t>
-      </w:r>
-    </w:p>
-    <w:p>
-      <w:pPr>
-        <w:ind w:left="900" w:hanging="900"/>
-        <w:rPr>
-          <w:rFonts w:ascii="PT Sans" w:hAnsi="PT Sans" w:cs="Times New Roman"/>
-          <w:sz w:val="20"/>
-          <w:szCs w:val="20"/>
-        </w:rPr>
-      </w:pPr>
-      <w:r>
-        <w:rPr>
-          <w:rFonts w:ascii="PT Sans" w:hAnsi="PT Sans" w:cs="Times New Roman"/>
-          <w:sz w:val="20"/>
-          <w:szCs w:val="20"/>
-        </w:rPr>
-        <w:t xml:space="preserve">  </w:t>
-      </w:r>
-      <w:r>
-        <w:rPr>
-          <w:rFonts w:ascii="PT Sans" w:hAnsi="PT Sans" w:cs="Times New Roman"/>
-          <w:sz w:val="20"/>
-          <w:szCs w:val="20"/>
-        </w:rPr>
-        <w:t xml:space="preserve">  </w:t>
-      </w:r>
-      <w:r>
-        <w:rPr>
-          <w:rFonts w:ascii="PT Sans" w:hAnsi="PT Sans" w:cs="Times New Roman"/>
-          <w:sz w:val="20"/>
-          <w:szCs w:val="20"/>
-        </w:rPr>
-        <w:t xml:space="preserve">    </w:t>
+          <w:sz w:val="20"/>
+          <w:szCs w:val="20"/>
+        </w:rPr>
+        <w:t xml:space="preserve">   </w:t>
+      </w:r>
+      <w:r>
+        <w:rPr>
+          <w:rFonts w:ascii="PT Sans" w:hAnsi="PT Sans" w:cs="Times New Roman"/>
+          <w:color w:val="3366FF"/>
+          <w:sz w:val="20"/>
+          <w:szCs w:val="20"/>
+        </w:rPr>
+        <w:t>completed:</w:t>
+      </w:r>
+      <w:r>
+        <w:rPr>
+          <w:rFonts w:ascii="PT Sans" w:hAnsi="PT Sans" w:cs="Times New Roman"/>
+          <w:sz w:val="20"/>
+          <w:szCs w:val="20"/>
+        </w:rPr>
+        <w:t xml:space="preserve"> </w:t>
+      </w:r>
+      <w:r>
+        <w:rPr>
+          <w:rFonts w:ascii="PT Sans" w:hAnsi="PT Sans" w:cs="Times New Roman"/>
+          <w:sz w:val="20"/>
+          <w:szCs w:val="20"/>
+        </w:rPr>
+        <w:t xml:space="preserve"> </w:t>
+      </w:r>
+      <w:r>
+        <w:rPr>
+          <w:rFonts w:ascii="PT Sans" w:hAnsi="PT Sans" w:cs="Times New Roman"/>
+          <w:sz w:val="20"/>
+          <w:szCs w:val="20"/>
+        </w:rPr>
+        <w:t>May 2013</w:t>
+      </w:r>
+    </w:p>
+    <w:p>
+      <w:pPr>
+        <w:ind w:left="900" w:hanging="900"/>
+        <w:rPr>
+          <w:rFonts w:ascii="PT Sans" w:hAnsi="PT Sans" w:cs="Times New Roman"/>
+          <w:sz w:val="20"/>
+          <w:szCs w:val="20"/>
+        </w:rPr>
+      </w:pPr>
+    </w:p>
+    <w:p>
+      <w:pPr>
+        <w:ind w:left="900" w:hanging="900"/>
+        <w:rPr>
+          <w:rFonts w:ascii="PT Sans" w:hAnsi="PT Sans" w:cs="Times New Roman"/>
+          <w:sz w:val="20"/>
+          <w:szCs w:val="20"/>
+        </w:rPr>
+      </w:pPr>
+      <w:r>
+        <w:rPr>
+          <w:rFonts w:ascii="PT Sans" w:hAnsi="PT Sans" w:cs="Times New Roman"/>
+          <w:sz w:val="20"/>
+          <w:szCs w:val="20"/>
+        </w:rPr>
+        <w:t xml:space="preserve">    -</w:t>
+      </w:r>
+      <w:r>
+        <w:rPr>
+          <w:rFonts w:ascii="PT Sans" w:hAnsi="PT Sans" w:cs="Times New Roman"/>
+          <w:sz w:val="20"/>
+          <w:szCs w:val="20"/>
+        </w:rPr>
+        <w:t xml:space="preserve"> </w:t>
       </w:r>
       <w:r>
         <w:rPr>
@@ -647,18 +871,19 @@
       <w:r>
         <w:rPr>
           <w:rFonts w:ascii="PT Sans" w:hAnsi="PT Sans" w:cs="Times New Roman"/>
-          <w:sz w:val="20"/>
-          <w:szCs w:val="20"/>
-        </w:rPr>
-        <w:t xml:space="preserve"> </w:t>
-      </w:r>
-      <w:r>
-        <w:rPr>
-          <w:rFonts w:ascii="PT Sans" w:hAnsi="PT Sans" w:cs="Times New Roman"/>
           <w:b/>
           <w:sz w:val="20"/>
           <w:szCs w:val="20"/>
         </w:rPr>
+        <w:t xml:space="preserve"> </w:t>
+      </w:r>
+      <w:r>
+        <w:rPr>
+          <w:rFonts w:ascii="PT Sans" w:hAnsi="PT Sans" w:cs="Times New Roman"/>
+          <w:b/>
+          <w:sz w:val="20"/>
+          <w:szCs w:val="20"/>
+        </w:rPr>
         <w:t>University of Connecticut</w:t>
       </w:r>
     </w:p>
@@ -677,15 +902,15 @@
           <w:sz w:val="20"/>
           <w:szCs w:val="20"/>
         </w:rPr>
-        <w:t xml:space="preserve">  </w:t>
-      </w:r>
-      <w:r>
-        <w:rPr>
-          <w:rFonts w:ascii="PT Sans" w:hAnsi="PT Sans" w:cs="Times New Roman"/>
-          <w:sz w:val="20"/>
-          <w:szCs w:val="20"/>
-        </w:rPr>
-        <w:t xml:space="preserve">  </w:t>
+        <w:t xml:space="preserve"> </w:t>
+      </w:r>
+      <w:r>
+        <w:rPr>
+          <w:rFonts w:ascii="PT Sans" w:hAnsi="PT Sans" w:cs="Times New Roman"/>
+          <w:sz w:val="20"/>
+          <w:szCs w:val="20"/>
+        </w:rPr>
+        <w:t xml:space="preserve"> </w:t>
       </w:r>
       <w:r>
         <w:rPr>
@@ -727,41 +952,41 @@
           <w:sz w:val="20"/>
           <w:szCs w:val="20"/>
         </w:rPr>
-        <w:t xml:space="preserve"> </w:t>
-      </w:r>
-      <w:r>
-        <w:rPr>
-          <w:rFonts w:ascii="PT Sans" w:hAnsi="PT Sans" w:cs="Times New Roman"/>
-          <w:sz w:val="20"/>
-          <w:szCs w:val="20"/>
-        </w:rPr>
-        <w:t>Storrs, CT</w:t>
-      </w:r>
-    </w:p>
-    <w:p>
-      <w:pPr>
-        <w:ind w:left="900" w:hanging="900"/>
-        <w:rPr>
-          <w:rFonts w:ascii="PT Sans" w:hAnsi="PT Sans" w:cs="Times New Roman"/>
-          <w:sz w:val="20"/>
-          <w:szCs w:val="20"/>
-        </w:rPr>
-      </w:pPr>
-      <w:r>
-        <w:rPr>
-          <w:rFonts w:ascii="PT Sans" w:hAnsi="PT Sans" w:cs="Times New Roman"/>
-          <w:sz w:val="20"/>
-          <w:szCs w:val="20"/>
-        </w:rPr>
-        <w:t xml:space="preserve">  </w:t>
-      </w:r>
-      <w:r>
-        <w:rPr>
-          <w:rFonts w:ascii="PT Sans" w:hAnsi="PT Sans" w:cs="Times New Roman"/>
-          <w:sz w:val="20"/>
-          <w:szCs w:val="20"/>
-        </w:rPr>
-        <w:t xml:space="preserve">      </w:t>
+        <w:t xml:space="preserve"> Storrs, CT</w:t>
+      </w:r>
+    </w:p>
+    <w:p>
+      <w:pPr>
+        <w:ind w:left="900" w:hanging="900"/>
+        <w:rPr>
+          <w:rFonts w:ascii="PT Sans" w:hAnsi="PT Sans" w:cs="Times New Roman"/>
+          <w:sz w:val="20"/>
+          <w:szCs w:val="20"/>
+        </w:rPr>
+      </w:pPr>
+      <w:r>
+        <w:rPr>
+          <w:rFonts w:ascii="PT Sans" w:hAnsi="PT Sans" w:cs="Times New Roman"/>
+          <w:sz w:val="20"/>
+          <w:szCs w:val="20"/>
+        </w:rPr>
+        <w:t xml:space="preserve"> </w:t>
+      </w:r>
+      <w:r>
+        <w:rPr>
+          <w:rFonts w:ascii="PT Sans" w:hAnsi="PT Sans" w:cs="Times New Roman"/>
+          <w:sz w:val="20"/>
+          <w:szCs w:val="20"/>
+        </w:rPr>
+        <w:t xml:space="preserve"> </w:t>
+      </w:r>
+      <w:r>
+        <w:rPr>
+          <w:rFonts w:ascii="PT Sans" w:hAnsi="PT Sans" w:cs="Times New Roman"/>
+          <w:sz w:val="20"/>
+          <w:szCs w:val="20"/>
+        </w:rPr>
+        <w:t xml:space="preserve">    </w:t>
       </w:r>
       <w:r>
         <w:rPr>
@@ -794,287 +1019,6 @@
           <w:sz w:val="20"/>
           <w:szCs w:val="20"/>
         </w:rPr>
-        <w:t>Master of Science in Mechanical Engineering, GPA: 3.5/4.0</w:t>
-      </w:r>
-    </w:p>
-    <w:p>
-      <w:pPr>
-        <w:ind w:left="900" w:hanging="900"/>
-        <w:rPr>
-          <w:rFonts w:ascii="PT Sans" w:hAnsi="PT Sans" w:cs="Times New Roman"/>
-          <w:sz w:val="20"/>
-          <w:szCs w:val="20"/>
-        </w:rPr>
-      </w:pPr>
-      <w:r>
-        <w:rPr>
-          <w:rFonts w:ascii="PT Sans" w:hAnsi="PT Sans" w:cs="Times New Roman"/>
-          <w:sz w:val="20"/>
-          <w:szCs w:val="20"/>
-        </w:rPr>
-        <w:t xml:space="preserve">  </w:t>
-      </w:r>
-      <w:r>
-        <w:rPr>
-          <w:rFonts w:ascii="PT Sans" w:hAnsi="PT Sans" w:cs="Times New Roman"/>
-          <w:sz w:val="20"/>
-          <w:szCs w:val="20"/>
-        </w:rPr>
-        <w:t xml:space="preserve">      </w:t>
-      </w:r>
-      <w:r>
-        <w:rPr>
-          <w:rFonts w:ascii="PT Sans" w:hAnsi="PT Sans" w:cs="Times New Roman"/>
-          <w:color w:val="3366FF"/>
-          <w:sz w:val="20"/>
-          <w:szCs w:val="20"/>
-        </w:rPr>
-        <w:t>completed:</w:t>
-      </w:r>
-      <w:r>
-        <w:rPr>
-          <w:rFonts w:ascii="PT Sans" w:hAnsi="PT Sans" w:cs="Times New Roman"/>
-          <w:sz w:val="20"/>
-          <w:szCs w:val="20"/>
-        </w:rPr>
-        <w:t xml:space="preserve"> </w:t>
-      </w:r>
-      <w:r>
-        <w:rPr>
-          <w:rFonts w:ascii="PT Sans" w:hAnsi="PT Sans" w:cs="Times New Roman"/>
-          <w:sz w:val="20"/>
-          <w:szCs w:val="20"/>
-        </w:rPr>
-        <w:t xml:space="preserve"> </w:t>
-      </w:r>
-      <w:r>
-        <w:rPr>
-          <w:rFonts w:ascii="PT Sans" w:hAnsi="PT Sans" w:cs="Times New Roman"/>
-          <w:sz w:val="20"/>
-          <w:szCs w:val="20"/>
-        </w:rPr>
-        <w:t>May 2013</w:t>
-      </w:r>
-    </w:p>
-    <w:p>
-      <w:pPr>
-        <w:ind w:left="900" w:hanging="900"/>
-        <w:rPr>
-          <w:rFonts w:ascii="PT Sans" w:hAnsi="PT Sans" w:cs="Times New Roman"/>
-          <w:sz w:val="20"/>
-          <w:szCs w:val="20"/>
-        </w:rPr>
-      </w:pPr>
-      <w:r>
-        <w:rPr>
-          <w:rFonts w:ascii="PT Sans" w:hAnsi="PT Sans" w:cs="Times New Roman"/>
-          <w:sz w:val="20"/>
-          <w:szCs w:val="20"/>
-        </w:rPr>
-        <w:t xml:space="preserve">    - </w:t>
-      </w:r>
-    </w:p>
-    <w:p>
-      <w:pPr>
-        <w:ind w:left="900" w:hanging="900"/>
-        <w:rPr>
-          <w:rFonts w:ascii="PT Sans" w:hAnsi="PT Sans" w:cs="Times New Roman"/>
-          <w:sz w:val="20"/>
-          <w:szCs w:val="20"/>
-        </w:rPr>
-      </w:pPr>
-      <w:r>
-        <w:rPr>
-          <w:rFonts w:ascii="PT Sans" w:hAnsi="PT Sans" w:cs="Times New Roman"/>
-          <w:sz w:val="20"/>
-          <w:szCs w:val="20"/>
-        </w:rPr>
-        <w:t xml:space="preserve">  </w:t>
-      </w:r>
-      <w:r>
-        <w:rPr>
-          <w:rFonts w:ascii="PT Sans" w:hAnsi="PT Sans" w:cs="Times New Roman"/>
-          <w:sz w:val="20"/>
-          <w:szCs w:val="20"/>
-        </w:rPr>
-        <w:t xml:space="preserve">  </w:t>
-      </w:r>
-      <w:r>
-        <w:rPr>
-          <w:rFonts w:ascii="PT Sans" w:hAnsi="PT Sans" w:cs="Times New Roman"/>
-          <w:sz w:val="20"/>
-          <w:szCs w:val="20"/>
-        </w:rPr>
-        <w:t xml:space="preserve">    </w:t>
-      </w:r>
-      <w:r>
-        <w:rPr>
-          <w:rFonts w:ascii="PT Sans" w:hAnsi="PT Sans" w:cs="Times New Roman"/>
-          <w:color w:val="3366FF"/>
-          <w:sz w:val="20"/>
-          <w:szCs w:val="20"/>
-        </w:rPr>
-        <w:t>school:</w:t>
-      </w:r>
-      <w:r>
-        <w:rPr>
-          <w:rFonts w:ascii="PT Sans" w:hAnsi="PT Sans" w:cs="Times New Roman"/>
-          <w:sz w:val="20"/>
-          <w:szCs w:val="20"/>
-        </w:rPr>
-        <w:t xml:space="preserve"> </w:t>
-      </w:r>
-      <w:r>
-        <w:rPr>
-          <w:rFonts w:ascii="PT Sans" w:hAnsi="PT Sans" w:cs="Times New Roman"/>
-          <w:b/>
-          <w:sz w:val="20"/>
-          <w:szCs w:val="20"/>
-        </w:rPr>
-        <w:t xml:space="preserve"> </w:t>
-      </w:r>
-      <w:r>
-        <w:rPr>
-          <w:rFonts w:ascii="PT Sans" w:hAnsi="PT Sans" w:cs="Times New Roman"/>
-          <w:b/>
-          <w:sz w:val="20"/>
-          <w:szCs w:val="20"/>
-        </w:rPr>
-        <w:t>University of Connecticut</w:t>
-      </w:r>
-    </w:p>
-    <w:p>
-      <w:pPr>
-        <w:ind w:left="900" w:hanging="900"/>
-        <w:rPr>
-          <w:rFonts w:ascii="PT Sans" w:hAnsi="PT Sans" w:cs="Times New Roman"/>
-          <w:sz w:val="20"/>
-          <w:szCs w:val="20"/>
-        </w:rPr>
-      </w:pPr>
-      <w:r>
-        <w:rPr>
-          <w:rFonts w:ascii="PT Sans" w:hAnsi="PT Sans" w:cs="Times New Roman"/>
-          <w:sz w:val="20"/>
-          <w:szCs w:val="20"/>
-        </w:rPr>
-        <w:t xml:space="preserve">  </w:t>
-      </w:r>
-      <w:r>
-        <w:rPr>
-          <w:rFonts w:ascii="PT Sans" w:hAnsi="PT Sans" w:cs="Times New Roman"/>
-          <w:sz w:val="20"/>
-          <w:szCs w:val="20"/>
-        </w:rPr>
-        <w:t xml:space="preserve">  </w:t>
-      </w:r>
-      <w:r>
-        <w:rPr>
-          <w:rFonts w:ascii="PT Sans" w:hAnsi="PT Sans" w:cs="Times New Roman"/>
-          <w:sz w:val="20"/>
-          <w:szCs w:val="20"/>
-        </w:rPr>
-        <w:t xml:space="preserve">    </w:t>
-      </w:r>
-      <w:r>
-        <w:rPr>
-          <w:rFonts w:ascii="PT Sans" w:hAnsi="PT Sans" w:cs="Times New Roman"/>
-          <w:color w:val="3366FF"/>
-          <w:sz w:val="20"/>
-          <w:szCs w:val="20"/>
-        </w:rPr>
-        <w:t>locati</w:t>
-      </w:r>
-      <w:r>
-        <w:rPr>
-          <w:rFonts w:ascii="PT Sans" w:hAnsi="PT Sans" w:cs="Times New Roman"/>
-          <w:color w:val="3366FF"/>
-          <w:sz w:val="20"/>
-          <w:szCs w:val="20"/>
-        </w:rPr>
-        <w:t>on:</w:t>
-      </w:r>
-      <w:r>
-        <w:rPr>
-          <w:rFonts w:ascii="PT Sans" w:hAnsi="PT Sans" w:cs="Times New Roman"/>
-          <w:sz w:val="20"/>
-          <w:szCs w:val="20"/>
-        </w:rPr>
-        <w:t xml:space="preserve"> </w:t>
-      </w:r>
-      <w:r>
-        <w:rPr>
-          <w:rFonts w:ascii="PT Sans" w:hAnsi="PT Sans" w:cs="Times New Roman"/>
-          <w:sz w:val="20"/>
-          <w:szCs w:val="20"/>
-        </w:rPr>
-        <w:t xml:space="preserve"> Storrs, CT</w:t>
-      </w:r>
-    </w:p>
-    <w:p>
-      <w:pPr>
-        <w:ind w:left="900" w:hanging="900"/>
-        <w:rPr>
-          <w:rFonts w:ascii="PT Sans" w:hAnsi="PT Sans" w:cs="Times New Roman"/>
-          <w:sz w:val="20"/>
-          <w:szCs w:val="20"/>
-        </w:rPr>
-      </w:pPr>
-      <w:r>
-        <w:rPr>
-          <w:rFonts w:ascii="PT Sans" w:hAnsi="PT Sans" w:cs="Times New Roman"/>
-          <w:sz w:val="20"/>
-          <w:szCs w:val="20"/>
-        </w:rPr>
-        <w:t xml:space="preserve">  </w:t>
-      </w:r>
-      <w:r>
-        <w:rPr>
-          <w:rFonts w:ascii="PT Sans" w:hAnsi="PT Sans" w:cs="Times New Roman"/>
-          <w:sz w:val="20"/>
-          <w:szCs w:val="20"/>
-        </w:rPr>
-        <w:t xml:space="preserve">  </w:t>
-      </w:r>
-      <w:r>
-        <w:rPr>
-          <w:rFonts w:ascii="PT Sans" w:hAnsi="PT Sans" w:cs="Times New Roman"/>
-          <w:sz w:val="20"/>
-          <w:szCs w:val="20"/>
-        </w:rPr>
-        <w:t xml:space="preserve">    </w:t>
-      </w:r>
-      <w:r>
-        <w:rPr>
-          <w:rFonts w:ascii="PT Sans" w:hAnsi="PT Sans" w:cs="Times New Roman"/>
-          <w:color w:val="3366FF"/>
-          <w:sz w:val="20"/>
-          <w:szCs w:val="20"/>
-        </w:rPr>
-        <w:t>degree:</w:t>
-      </w:r>
-      <w:r>
-        <w:rPr>
-          <w:rFonts w:ascii="PT Sans" w:hAnsi="PT Sans" w:cs="Times New Roman"/>
-          <w:sz w:val="20"/>
-          <w:szCs w:val="20"/>
-        </w:rPr>
-        <w:t xml:space="preserve"> </w:t>
-      </w:r>
-      <w:r>
-        <w:rPr>
-          <w:rFonts w:ascii="PT Sans" w:hAnsi="PT Sans" w:cs="Times New Roman"/>
-          <w:sz w:val="20"/>
-          <w:szCs w:val="20"/>
-        </w:rPr>
-        <w:t xml:space="preserve"> </w:t>
-      </w:r>
-      <w:r>
-        <w:rPr>
-          <w:rFonts w:ascii="PT Sans" w:hAnsi="PT Sans" w:cs="Times New Roman"/>
-          <w:sz w:val="20"/>
-          <w:szCs w:val="20"/>
-        </w:rPr>
         <w:t>Bachelor of Sc</w:t>
       </w:r>
       <w:r>
@@ -1095,14 +1039,6 @@
           <w:szCs w:val="20"/>
         </w:rPr>
       </w:pPr>
-      <w:r>
-        <w:rPr>
-          <w:rFonts w:ascii="PT Sans" w:hAnsi="PT Sans" w:cs="Times New Roman"/>
-          <w:sz w:val="20"/>
-          <w:szCs w:val="20"/>
-        </w:rPr>
-        <w:t xml:space="preserve">  </w:t>
-      </w:r>
       <w:r>
         <w:rPr>
           <w:rFonts w:ascii="PT Sans" w:hAnsi="PT Sans" w:cs="Times New Roman"/>
@@ -2393,74 +2329,74 @@
           <w:sz w:val="20"/>
           <w:szCs w:val="20"/>
         </w:rPr>
+        <w:t xml:space="preserve">  </w:t>
+      </w:r>
+      <w:r>
+        <w:rPr>
+          <w:rFonts w:ascii="PT Sans" w:hAnsi="PT Sans" w:cs="Times New Roman"/>
+          <w:sz w:val="20"/>
+          <w:szCs w:val="20"/>
+        </w:rPr>
+        <w:t xml:space="preserve">    </w:t>
+      </w:r>
+      <w:r>
+        <w:rPr>
+          <w:rFonts w:ascii="PT Sans" w:hAnsi="PT Sans" w:cs="Times New Roman"/>
+          <w:sz w:val="20"/>
+          <w:szCs w:val="20"/>
+        </w:rPr>
+        <w:t xml:space="preserve">  </w:t>
+      </w:r>
+      <w:r>
+        <w:rPr>
+          <w:rFonts w:ascii="PT Sans" w:hAnsi="PT Sans" w:cs="Times New Roman"/>
+          <w:color w:val="3366FF"/>
+          <w:sz w:val="20"/>
+          <w:szCs w:val="20"/>
+        </w:rPr>
+        <w:t>location:</w:t>
+      </w:r>
+      <w:r>
+        <w:rPr>
+          <w:rFonts w:ascii="PT Sans" w:hAnsi="PT Sans" w:cs="Times New Roman"/>
+          <w:sz w:val="20"/>
+          <w:szCs w:val="20"/>
+        </w:rPr>
+        <w:t xml:space="preserve"> </w:t>
+      </w:r>
+      <w:r>
+        <w:rPr>
+          <w:rFonts w:ascii="PT Sans" w:hAnsi="PT Sans" w:cs="Times New Roman"/>
+          <w:sz w:val="20"/>
+          <w:szCs w:val="20"/>
+        </w:rPr>
+        <w:t xml:space="preserve"> </w:t>
+      </w:r>
+      <w:r>
+        <w:rPr>
+          <w:rFonts w:ascii="PT Sans" w:hAnsi="PT Sans" w:cs="Times New Roman"/>
+          <w:sz w:val="20"/>
+          <w:szCs w:val="20"/>
+        </w:rPr>
+        <w:t>Boston, MA</w:t>
+      </w:r>
+    </w:p>
+    <w:p>
+      <w:pPr>
+        <w:ind w:left="900" w:hanging="900"/>
+        <w:rPr>
+          <w:rFonts w:ascii="PT Sans" w:hAnsi="PT Sans" w:cs="Times New Roman"/>
+          <w:sz w:val="20"/>
+          <w:szCs w:val="20"/>
+        </w:rPr>
+      </w:pPr>
+      <w:r>
+        <w:rPr>
+          <w:rFonts w:ascii="PT Sans" w:hAnsi="PT Sans" w:cs="Times New Roman"/>
+          <w:sz w:val="20"/>
+          <w:szCs w:val="20"/>
+        </w:rPr>
         <w:lastRenderedPageBreak/>
-        <w:t xml:space="preserve">  </w:t>
-      </w:r>
-      <w:r>
-        <w:rPr>
-          <w:rFonts w:ascii="PT Sans" w:hAnsi="PT Sans" w:cs="Times New Roman"/>
-          <w:sz w:val="20"/>
-          <w:szCs w:val="20"/>
-        </w:rPr>
-        <w:t xml:space="preserve">    </w:t>
-      </w:r>
-      <w:r>
-        <w:rPr>
-          <w:rFonts w:ascii="PT Sans" w:hAnsi="PT Sans" w:cs="Times New Roman"/>
-          <w:sz w:val="20"/>
-          <w:szCs w:val="20"/>
-        </w:rPr>
-        <w:t xml:space="preserve">  </w:t>
-      </w:r>
-      <w:r>
-        <w:rPr>
-          <w:rFonts w:ascii="PT Sans" w:hAnsi="PT Sans" w:cs="Times New Roman"/>
-          <w:color w:val="3366FF"/>
-          <w:sz w:val="20"/>
-          <w:szCs w:val="20"/>
-        </w:rPr>
-        <w:t>location:</w:t>
-      </w:r>
-      <w:r>
-        <w:rPr>
-          <w:rFonts w:ascii="PT Sans" w:hAnsi="PT Sans" w:cs="Times New Roman"/>
-          <w:sz w:val="20"/>
-          <w:szCs w:val="20"/>
-        </w:rPr>
-        <w:t xml:space="preserve"> </w:t>
-      </w:r>
-      <w:r>
-        <w:rPr>
-          <w:rFonts w:ascii="PT Sans" w:hAnsi="PT Sans" w:cs="Times New Roman"/>
-          <w:sz w:val="20"/>
-          <w:szCs w:val="20"/>
-        </w:rPr>
-        <w:t xml:space="preserve"> </w:t>
-      </w:r>
-      <w:r>
-        <w:rPr>
-          <w:rFonts w:ascii="PT Sans" w:hAnsi="PT Sans" w:cs="Times New Roman"/>
-          <w:sz w:val="20"/>
-          <w:szCs w:val="20"/>
-        </w:rPr>
-        <w:t>Boston, MA</w:t>
-      </w:r>
-    </w:p>
-    <w:p>
-      <w:pPr>
-        <w:ind w:left="900" w:hanging="900"/>
-        <w:rPr>
-          <w:rFonts w:ascii="PT Sans" w:hAnsi="PT Sans" w:cs="Times New Roman"/>
-          <w:sz w:val="20"/>
-          <w:szCs w:val="20"/>
-        </w:rPr>
-      </w:pPr>
-      <w:r>
-        <w:rPr>
-          <w:rFonts w:ascii="PT Sans" w:hAnsi="PT Sans" w:cs="Times New Roman"/>
-          <w:sz w:val="20"/>
-          <w:szCs w:val="20"/>
-        </w:rPr>
         <w:t xml:space="preserve">  </w:t>
       </w:r>
       <w:r>
@@ -6067,8 +6003,6 @@
         </w:rPr>
         <w:t xml:space="preserve"> </w:t>
       </w:r>
-      <w:bookmarkStart w:id="0" w:name="_GoBack"/>
-      <w:bookmarkEnd w:id="0"/>
       <w:r>
         <w:rPr>
           <w:rFonts w:ascii="PT Sans" w:hAnsi="PT Sans" w:cs="Times New Roman"/>

</xml_diff>

<commit_message>
convert experience to hash instead of array
</commit_message>
<xml_diff>
--- a/max_plomer_resume.docx
+++ b/max_plomer_resume.docx
@@ -1162,37 +1162,508 @@
       <w:r>
         <w:rPr>
           <w:rFonts w:ascii="PT Sans" w:hAnsi="PT Sans" w:cs="Times New Roman"/>
-          <w:sz w:val="20"/>
-          <w:szCs w:val="20"/>
-        </w:rPr>
-        <w:t>-</w:t>
-      </w:r>
-      <w:r>
-        <w:rPr>
-          <w:rFonts w:ascii="PT Sans" w:hAnsi="PT Sans" w:cs="Times New Roman"/>
-          <w:sz w:val="20"/>
-          <w:szCs w:val="20"/>
-        </w:rPr>
-        <w:t xml:space="preserve"> </w:t>
-      </w:r>
-      <w:r>
-        <w:rPr>
-          <w:rFonts w:ascii="PT Sans" w:hAnsi="PT Sans" w:cs="Times New Roman"/>
-          <w:color w:val="3366FF"/>
-          <w:sz w:val="20"/>
-          <w:szCs w:val="20"/>
-        </w:rPr>
-        <w:t>company</w:t>
-      </w:r>
-      <w:r>
-        <w:rPr>
-          <w:rFonts w:ascii="PT Sans" w:hAnsi="PT Sans" w:cs="Times New Roman"/>
-          <w:color w:val="3366FF"/>
+          <w:b/>
+          <w:sz w:val="20"/>
+          <w:szCs w:val="20"/>
+        </w:rPr>
+        <w:t>The Psalm of Howard Thurman</w:t>
+      </w:r>
+      <w:r>
+        <w:rPr>
+          <w:rFonts w:ascii="PT Sans" w:hAnsi="PT Sans" w:cs="Times New Roman"/>
+          <w:b/>
+          <w:sz w:val="20"/>
+          <w:szCs w:val="20"/>
+        </w:rPr>
+        <w:t xml:space="preserve"> Documentary Film</w:t>
+      </w:r>
+      <w:r>
+        <w:rPr>
+          <w:rFonts w:ascii="PT Sans" w:hAnsi="PT Sans" w:cs="Times New Roman"/>
+          <w:b/>
           <w:sz w:val="20"/>
           <w:szCs w:val="20"/>
         </w:rPr>
         <w:t>:</w:t>
       </w:r>
+    </w:p>
+    <w:p>
+      <w:pPr>
+        <w:ind w:left="630" w:hanging="630"/>
+        <w:rPr>
+          <w:rFonts w:ascii="PT Sans" w:hAnsi="PT Sans" w:cs="Times New Roman"/>
+          <w:sz w:val="20"/>
+          <w:szCs w:val="20"/>
+        </w:rPr>
+      </w:pPr>
+      <w:r>
+        <w:rPr>
+          <w:rFonts w:ascii="PT Sans" w:hAnsi="PT Sans" w:cs="Times New Roman"/>
+          <w:sz w:val="20"/>
+          <w:szCs w:val="20"/>
+        </w:rPr>
+        <w:t xml:space="preserve">  </w:t>
+      </w:r>
+      <w:r>
+        <w:rPr>
+          <w:rFonts w:ascii="PT Sans" w:hAnsi="PT Sans" w:cs="Times New Roman"/>
+          <w:sz w:val="20"/>
+          <w:szCs w:val="20"/>
+        </w:rPr>
+        <w:t xml:space="preserve"> </w:t>
+      </w:r>
+      <w:r>
+        <w:rPr>
+          <w:rFonts w:ascii="PT Sans" w:hAnsi="PT Sans" w:cs="Times New Roman"/>
+          <w:sz w:val="20"/>
+          <w:szCs w:val="20"/>
+        </w:rPr>
+        <w:t xml:space="preserve"> </w:t>
+      </w:r>
+      <w:r>
+        <w:rPr>
+          <w:rFonts w:ascii="PT Sans" w:hAnsi="PT Sans" w:cs="Times New Roman"/>
+          <w:color w:val="3366FF"/>
+          <w:sz w:val="20"/>
+          <w:szCs w:val="20"/>
+        </w:rPr>
+        <w:t>location:</w:t>
+      </w:r>
+      <w:r>
+        <w:rPr>
+          <w:rFonts w:ascii="PT Sans" w:hAnsi="PT Sans" w:cs="Times New Roman"/>
+          <w:sz w:val="20"/>
+          <w:szCs w:val="20"/>
+        </w:rPr>
+        <w:t xml:space="preserve"> </w:t>
+      </w:r>
+      <w:r>
+        <w:rPr>
+          <w:rFonts w:ascii="PT Sans" w:hAnsi="PT Sans" w:cs="Times New Roman"/>
+          <w:sz w:val="20"/>
+          <w:szCs w:val="20"/>
+        </w:rPr>
+        <w:t xml:space="preserve"> </w:t>
+      </w:r>
+      <w:r>
+        <w:rPr>
+          <w:rFonts w:ascii="PT Sans" w:hAnsi="PT Sans" w:cs="Times New Roman"/>
+          <w:sz w:val="20"/>
+          <w:szCs w:val="20"/>
+        </w:rPr>
+        <w:t>Boston, MA</w:t>
+      </w:r>
+    </w:p>
+    <w:p>
+      <w:pPr>
+        <w:ind w:left="630" w:hanging="630"/>
+        <w:rPr>
+          <w:rFonts w:ascii="PT Sans" w:hAnsi="PT Sans" w:cs="Times New Roman"/>
+          <w:color w:val="378D00"/>
+          <w:sz w:val="20"/>
+          <w:szCs w:val="20"/>
+        </w:rPr>
+      </w:pPr>
+      <w:r>
+        <w:rPr>
+          <w:rFonts w:ascii="PT Sans" w:hAnsi="PT Sans" w:cs="Times New Roman"/>
+          <w:sz w:val="20"/>
+          <w:szCs w:val="20"/>
+        </w:rPr>
+        <w:t xml:space="preserve">  </w:t>
+      </w:r>
+      <w:r>
+        <w:rPr>
+          <w:rFonts w:ascii="PT Sans" w:hAnsi="PT Sans" w:cs="Times New Roman"/>
+          <w:sz w:val="20"/>
+          <w:szCs w:val="20"/>
+        </w:rPr>
+        <w:t xml:space="preserve">  </w:t>
+      </w:r>
+      <w:r>
+        <w:rPr>
+          <w:rFonts w:ascii="PT Sans" w:hAnsi="PT Sans" w:cs="Times New Roman"/>
+          <w:color w:val="3366FF"/>
+          <w:sz w:val="20"/>
+          <w:szCs w:val="20"/>
+        </w:rPr>
+        <w:t>position:</w:t>
+      </w:r>
+      <w:r>
+        <w:rPr>
+          <w:rFonts w:ascii="PT Sans" w:hAnsi="PT Sans" w:cs="Times New Roman"/>
+          <w:sz w:val="20"/>
+          <w:szCs w:val="20"/>
+        </w:rPr>
+        <w:t xml:space="preserve"> </w:t>
+      </w:r>
+      <w:r>
+        <w:rPr>
+          <w:rFonts w:ascii="PT Sans" w:hAnsi="PT Sans" w:cs="Times New Roman"/>
+          <w:sz w:val="20"/>
+          <w:szCs w:val="20"/>
+        </w:rPr>
+        <w:t xml:space="preserve"> </w:t>
+      </w:r>
+      <w:r>
+        <w:rPr>
+          <w:rFonts w:ascii="PT Sans" w:hAnsi="PT Sans" w:cs="Times New Roman"/>
+          <w:sz w:val="20"/>
+          <w:szCs w:val="20"/>
+        </w:rPr>
+        <w:t>Developer</w:t>
+      </w:r>
+    </w:p>
+    <w:p>
+      <w:pPr>
+        <w:ind w:left="630" w:hanging="630"/>
+        <w:rPr>
+          <w:rFonts w:ascii="PT Sans" w:hAnsi="PT Sans" w:cs="Times New Roman"/>
+          <w:sz w:val="20"/>
+          <w:szCs w:val="20"/>
+        </w:rPr>
+      </w:pPr>
+      <w:r>
+        <w:rPr>
+          <w:rFonts w:ascii="PT Sans" w:hAnsi="PT Sans" w:cs="Times New Roman"/>
+          <w:sz w:val="20"/>
+          <w:szCs w:val="20"/>
+        </w:rPr>
+        <w:t xml:space="preserve"> </w:t>
+      </w:r>
+      <w:r>
+        <w:rPr>
+          <w:rFonts w:ascii="PT Sans" w:hAnsi="PT Sans" w:cs="Times New Roman"/>
+          <w:sz w:val="20"/>
+          <w:szCs w:val="20"/>
+        </w:rPr>
+        <w:t xml:space="preserve">   </w:t>
+      </w:r>
+      <w:r>
+        <w:rPr>
+          <w:rFonts w:ascii="PT Sans" w:hAnsi="PT Sans" w:cs="Times New Roman"/>
+          <w:color w:val="3366FF"/>
+          <w:sz w:val="20"/>
+          <w:szCs w:val="20"/>
+        </w:rPr>
+        <w:t>starting:</w:t>
+      </w:r>
+      <w:r>
+        <w:rPr>
+          <w:rFonts w:ascii="PT Sans" w:hAnsi="PT Sans" w:cs="Times New Roman"/>
+          <w:sz w:val="20"/>
+          <w:szCs w:val="20"/>
+        </w:rPr>
+        <w:t xml:space="preserve"> </w:t>
+      </w:r>
+      <w:r>
+        <w:rPr>
+          <w:rFonts w:ascii="PT Sans" w:hAnsi="PT Sans" w:cs="Times New Roman"/>
+          <w:sz w:val="20"/>
+          <w:szCs w:val="20"/>
+        </w:rPr>
+        <w:t xml:space="preserve"> </w:t>
+      </w:r>
+      <w:r>
+        <w:rPr>
+          <w:rFonts w:ascii="PT Sans" w:hAnsi="PT Sans" w:cs="Times New Roman"/>
+          <w:sz w:val="20"/>
+          <w:szCs w:val="20"/>
+        </w:rPr>
+        <w:t>Apr 2015</w:t>
+      </w:r>
+    </w:p>
+    <w:p>
+      <w:pPr>
+        <w:ind w:left="630" w:hanging="630"/>
+        <w:rPr>
+          <w:rFonts w:ascii="PT Sans" w:hAnsi="PT Sans" w:cs="Times New Roman"/>
+          <w:color w:val="3366FF"/>
+          <w:sz w:val="20"/>
+          <w:szCs w:val="20"/>
+        </w:rPr>
+      </w:pPr>
+      <w:r>
+        <w:rPr>
+          <w:rFonts w:ascii="PT Sans" w:hAnsi="PT Sans" w:cs="Times New Roman"/>
+          <w:sz w:val="20"/>
+          <w:szCs w:val="20"/>
+        </w:rPr>
+        <w:t xml:space="preserve"> </w:t>
+      </w:r>
+      <w:r>
+        <w:rPr>
+          <w:rFonts w:ascii="PT Sans" w:hAnsi="PT Sans" w:cs="Times New Roman"/>
+          <w:sz w:val="20"/>
+          <w:szCs w:val="20"/>
+        </w:rPr>
+        <w:t xml:space="preserve">   </w:t>
+      </w:r>
+      <w:r>
+        <w:rPr>
+          <w:rFonts w:ascii="PT Sans" w:hAnsi="PT Sans" w:cs="Times New Roman"/>
+          <w:color w:val="3366FF"/>
+          <w:sz w:val="20"/>
+          <w:szCs w:val="20"/>
+        </w:rPr>
+        <w:t>highlights:</w:t>
+      </w:r>
+    </w:p>
+    <w:p>
+      <w:pPr>
+        <w:ind w:left="630" w:hanging="630"/>
+        <w:rPr>
+          <w:rFonts w:ascii="PT Sans" w:hAnsi="PT Sans" w:cs="Times New Roman"/>
+          <w:sz w:val="20"/>
+          <w:szCs w:val="20"/>
+        </w:rPr>
+      </w:pPr>
+      <w:r>
+        <w:rPr>
+          <w:rFonts w:ascii="PT Sans" w:hAnsi="PT Sans" w:cs="Times New Roman"/>
+          <w:sz w:val="20"/>
+          <w:szCs w:val="20"/>
+        </w:rPr>
+        <w:t xml:space="preserve">    </w:t>
+      </w:r>
+      <w:r>
+        <w:rPr>
+          <w:rFonts w:ascii="PT Sans" w:hAnsi="PT Sans" w:cs="Times New Roman"/>
+          <w:sz w:val="20"/>
+          <w:szCs w:val="20"/>
+        </w:rPr>
+        <w:t xml:space="preserve">  </w:t>
+      </w:r>
+      <w:r>
+        <w:rPr>
+          <w:rFonts w:ascii="PT Sans" w:hAnsi="PT Sans" w:cs="Times New Roman"/>
+          <w:sz w:val="20"/>
+          <w:szCs w:val="20"/>
+        </w:rPr>
+        <w:t>- Generated Ruby on Rails application using Rails Composer, integrated customized Bootstrap Template and styled modal</w:t>
+      </w:r>
+    </w:p>
+    <w:p>
+      <w:pPr>
+        <w:ind w:left="630" w:hanging="630"/>
+        <w:rPr>
+          <w:rFonts w:ascii="PT Sans" w:hAnsi="PT Sans" w:cs="Times New Roman"/>
+          <w:sz w:val="20"/>
+          <w:szCs w:val="20"/>
+        </w:rPr>
+      </w:pPr>
+      <w:r>
+        <w:rPr>
+          <w:rFonts w:ascii="PT Sans" w:hAnsi="PT Sans" w:cs="Times New Roman"/>
+          <w:sz w:val="20"/>
+          <w:szCs w:val="20"/>
+        </w:rPr>
+        <w:t xml:space="preserve">      </w:t>
+      </w:r>
+      <w:r>
+        <w:rPr>
+          <w:rFonts w:ascii="PT Sans" w:hAnsi="PT Sans" w:cs="Times New Roman"/>
+          <w:sz w:val="20"/>
+          <w:szCs w:val="20"/>
+        </w:rPr>
+        <w:t>- Adapted Devise and Bootstrap user management system, provided by Rails Composer, into admin dashboard</w:t>
+      </w:r>
+    </w:p>
+    <w:p>
+      <w:pPr>
+        <w:ind w:left="630" w:hanging="630"/>
+        <w:rPr>
+          <w:rFonts w:ascii="PT Sans" w:hAnsi="PT Sans" w:cs="Times New Roman"/>
+          <w:sz w:val="20"/>
+          <w:szCs w:val="20"/>
+        </w:rPr>
+      </w:pPr>
+      <w:r>
+        <w:rPr>
+          <w:rFonts w:ascii="PT Sans" w:hAnsi="PT Sans" w:cs="Times New Roman"/>
+          <w:sz w:val="20"/>
+          <w:szCs w:val="20"/>
+        </w:rPr>
+        <w:t xml:space="preserve">  </w:t>
+      </w:r>
+      <w:r>
+        <w:rPr>
+          <w:rFonts w:ascii="PT Sans" w:hAnsi="PT Sans" w:cs="Times New Roman"/>
+          <w:sz w:val="20"/>
+          <w:szCs w:val="20"/>
+        </w:rPr>
+        <w:t xml:space="preserve">  </w:t>
+      </w:r>
+      <w:r>
+        <w:rPr>
+          <w:rFonts w:ascii="PT Sans" w:hAnsi="PT Sans" w:cs="Times New Roman"/>
+          <w:sz w:val="20"/>
+          <w:szCs w:val="20"/>
+        </w:rPr>
+        <w:t xml:space="preserve">  </w:t>
+      </w:r>
+      <w:r>
+        <w:rPr>
+          <w:rFonts w:ascii="PT Sans" w:hAnsi="PT Sans" w:cs="Times New Roman"/>
+          <w:sz w:val="20"/>
+          <w:szCs w:val="20"/>
+        </w:rPr>
+        <w:t>- Contact Us</w:t>
+      </w:r>
+      <w:r>
+        <w:rPr>
+          <w:rFonts w:ascii="PT Sans" w:hAnsi="PT Sans" w:cs="Times New Roman"/>
+          <w:sz w:val="20"/>
+          <w:szCs w:val="20"/>
+        </w:rPr>
+        <w:t xml:space="preserve"> messages and subscribe requests can be viewed in-app and are also emailed to site admin using SendGrid API</w:t>
+      </w:r>
+    </w:p>
+    <w:p>
+      <w:pPr>
+        <w:ind w:left="630" w:hanging="630"/>
+        <w:rPr>
+          <w:rFonts w:ascii="PT Sans" w:hAnsi="PT Sans" w:cs="Times New Roman"/>
+          <w:sz w:val="20"/>
+          <w:szCs w:val="20"/>
+        </w:rPr>
+      </w:pPr>
+      <w:r>
+        <w:rPr>
+          <w:rFonts w:ascii="PT Sans" w:hAnsi="PT Sans" w:cs="Times New Roman"/>
+          <w:sz w:val="20"/>
+          <w:szCs w:val="20"/>
+        </w:rPr>
+        <w:t xml:space="preserve">     </w:t>
+      </w:r>
+      <w:r>
+        <w:rPr>
+          <w:rFonts w:ascii="PT Sans" w:hAnsi="PT Sans" w:cs="Times New Roman"/>
+          <w:sz w:val="20"/>
+          <w:szCs w:val="20"/>
+        </w:rPr>
+        <w:t xml:space="preserve"> </w:t>
+      </w:r>
+      <w:r>
+        <w:rPr>
+          <w:rFonts w:ascii="PT Sans" w:hAnsi="PT Sans" w:cs="Times New Roman"/>
+          <w:sz w:val="20"/>
+          <w:szCs w:val="20"/>
+        </w:rPr>
+        <w:t>- Architected Google Drive to host site content, empowering artist to edit site content from shared folder and see the updates instantly</w:t>
+      </w:r>
+    </w:p>
+    <w:p>
+      <w:pPr>
+        <w:ind w:left="630" w:hanging="630"/>
+        <w:rPr>
+          <w:rFonts w:ascii="PT Sans" w:hAnsi="PT Sans" w:cs="Times New Roman"/>
+          <w:sz w:val="20"/>
+          <w:szCs w:val="20"/>
+        </w:rPr>
+      </w:pPr>
+      <w:r>
+        <w:rPr>
+          <w:rFonts w:ascii="PT Sans" w:hAnsi="PT Sans" w:cs="Times New Roman"/>
+          <w:sz w:val="20"/>
+          <w:szCs w:val="20"/>
+        </w:rPr>
+        <w:t xml:space="preserve">   </w:t>
+      </w:r>
+      <w:r>
+        <w:rPr>
+          <w:rFonts w:ascii="PT Sans" w:hAnsi="PT Sans" w:cs="Times New Roman"/>
+          <w:sz w:val="20"/>
+          <w:szCs w:val="20"/>
+        </w:rPr>
+        <w:t xml:space="preserve"> </w:t>
+      </w:r>
+      <w:r>
+        <w:rPr>
+          <w:rFonts w:ascii="PT Sans" w:hAnsi="PT Sans" w:cs="Times New Roman"/>
+          <w:sz w:val="20"/>
+          <w:szCs w:val="20"/>
+        </w:rPr>
+        <w:t xml:space="preserve"> </w:t>
+      </w:r>
+      <w:r>
+        <w:rPr>
+          <w:rFonts w:ascii="PT Sans" w:hAnsi="PT Sans" w:cs="Times New Roman"/>
+          <w:sz w:val="20"/>
+          <w:szCs w:val="20"/>
+        </w:rPr>
+        <w:t xml:space="preserve"> - Created YAML representation of all site data that is hosted on Google Drive and parsed by the Rails app during requests</w:t>
+      </w:r>
+    </w:p>
+    <w:p>
+      <w:pPr>
+        <w:ind w:left="630" w:hanging="630"/>
+        <w:rPr>
+          <w:rFonts w:ascii="PT Sans" w:hAnsi="PT Sans" w:cs="Times New Roman"/>
+          <w:sz w:val="20"/>
+          <w:szCs w:val="20"/>
+        </w:rPr>
+      </w:pPr>
+      <w:r>
+        <w:rPr>
+          <w:rFonts w:ascii="PT Sans" w:hAnsi="PT Sans" w:cs="Times New Roman"/>
+          <w:sz w:val="20"/>
+          <w:szCs w:val="20"/>
+        </w:rPr>
+        <w:t xml:space="preserve">  </w:t>
+      </w:r>
+      <w:r>
+        <w:rPr>
+          <w:rFonts w:ascii="PT Sans" w:hAnsi="PT Sans" w:cs="Times New Roman"/>
+          <w:sz w:val="20"/>
+          <w:szCs w:val="20"/>
+        </w:rPr>
+        <w:t xml:space="preserve"> </w:t>
+      </w:r>
+      <w:r>
+        <w:rPr>
+          <w:rFonts w:ascii="PT Sans" w:hAnsi="PT Sans" w:cs="Times New Roman"/>
+          <w:sz w:val="20"/>
+          <w:szCs w:val="20"/>
+        </w:rPr>
+        <w:t xml:space="preserve"> </w:t>
+      </w:r>
+      <w:r>
+        <w:rPr>
+          <w:rFonts w:ascii="PT Sans" w:hAnsi="PT Sans" w:cs="Times New Roman"/>
+          <w:sz w:val="20"/>
+          <w:szCs w:val="20"/>
+        </w:rPr>
+        <w:t xml:space="preserve">  - staging URL http://howardthurmanfilm.herokuapp.com</w:t>
+      </w:r>
+    </w:p>
+    <w:p>
+      <w:pPr>
+        <w:ind w:left="630" w:hanging="630"/>
+        <w:rPr>
+          <w:rFonts w:ascii="PT Sans" w:hAnsi="PT Sans" w:cs="Times New Roman"/>
+          <w:sz w:val="20"/>
+          <w:szCs w:val="20"/>
+        </w:rPr>
+      </w:pPr>
+    </w:p>
+    <w:p>
+      <w:pPr>
+        <w:ind w:left="630" w:hanging="630"/>
+        <w:rPr>
+          <w:rFonts w:ascii="PT Sans" w:hAnsi="PT Sans" w:cs="Times New Roman"/>
+          <w:sz w:val="20"/>
+          <w:szCs w:val="20"/>
+        </w:rPr>
+      </w:pPr>
+      <w:r>
+        <w:rPr>
+          <w:rFonts w:ascii="PT Sans" w:hAnsi="PT Sans" w:cs="Times New Roman"/>
+          <w:sz w:val="20"/>
+          <w:szCs w:val="20"/>
+        </w:rPr>
+        <w:t xml:space="preserve">  </w:t>
+      </w:r>
       <w:r>
         <w:rPr>
           <w:rFonts w:ascii="PT Sans" w:hAnsi="PT Sans" w:cs="Times New Roman"/>
@@ -1200,7 +1671,7 @@
           <w:sz w:val="20"/>
           <w:szCs w:val="20"/>
         </w:rPr>
-        <w:t xml:space="preserve"> </w:t>
+        <w:t>FreeFundraise.com</w:t>
       </w:r>
       <w:r>
         <w:rPr>
@@ -1209,7 +1680,456 @@
           <w:sz w:val="20"/>
           <w:szCs w:val="20"/>
         </w:rPr>
-        <w:t xml:space="preserve"> </w:t>
+        <w:t>:</w:t>
+      </w:r>
+    </w:p>
+    <w:p>
+      <w:pPr>
+        <w:ind w:left="630" w:hanging="630"/>
+        <w:rPr>
+          <w:rFonts w:ascii="PT Sans" w:hAnsi="PT Sans" w:cs="Times New Roman"/>
+          <w:sz w:val="20"/>
+          <w:szCs w:val="20"/>
+        </w:rPr>
+      </w:pPr>
+      <w:r>
+        <w:rPr>
+          <w:rFonts w:ascii="PT Sans" w:hAnsi="PT Sans" w:cs="Times New Roman"/>
+          <w:sz w:val="20"/>
+          <w:szCs w:val="20"/>
+        </w:rPr>
+        <w:t xml:space="preserve">   </w:t>
+      </w:r>
+      <w:r>
+        <w:rPr>
+          <w:rFonts w:ascii="PT Sans" w:hAnsi="PT Sans" w:cs="Times New Roman"/>
+          <w:sz w:val="20"/>
+          <w:szCs w:val="20"/>
+        </w:rPr>
+        <w:t xml:space="preserve"> </w:t>
+      </w:r>
+      <w:r>
+        <w:rPr>
+          <w:rFonts w:ascii="PT Sans" w:hAnsi="PT Sans" w:cs="Times New Roman"/>
+          <w:color w:val="3366FF"/>
+          <w:sz w:val="20"/>
+          <w:szCs w:val="20"/>
+        </w:rPr>
+        <w:t>location:</w:t>
+      </w:r>
+      <w:r>
+        <w:rPr>
+          <w:rFonts w:ascii="PT Sans" w:hAnsi="PT Sans" w:cs="Times New Roman"/>
+          <w:sz w:val="20"/>
+          <w:szCs w:val="20"/>
+        </w:rPr>
+        <w:t xml:space="preserve"> </w:t>
+      </w:r>
+      <w:r>
+        <w:rPr>
+          <w:rFonts w:ascii="PT Sans" w:hAnsi="PT Sans" w:cs="Times New Roman"/>
+          <w:sz w:val="20"/>
+          <w:szCs w:val="20"/>
+        </w:rPr>
+        <w:t xml:space="preserve"> </w:t>
+      </w:r>
+      <w:r>
+        <w:rPr>
+          <w:rFonts w:ascii="PT Sans" w:hAnsi="PT Sans" w:cs="Times New Roman"/>
+          <w:sz w:val="20"/>
+          <w:szCs w:val="20"/>
+        </w:rPr>
+        <w:t>Boston, MA</w:t>
+      </w:r>
+    </w:p>
+    <w:p>
+      <w:pPr>
+        <w:ind w:left="630" w:hanging="630"/>
+        <w:rPr>
+          <w:rFonts w:ascii="PT Sans" w:hAnsi="PT Sans" w:cs="Times New Roman"/>
+          <w:color w:val="378D00"/>
+          <w:sz w:val="20"/>
+          <w:szCs w:val="20"/>
+        </w:rPr>
+      </w:pPr>
+      <w:r>
+        <w:rPr>
+          <w:rFonts w:ascii="PT Sans" w:hAnsi="PT Sans" w:cs="Times New Roman"/>
+          <w:sz w:val="20"/>
+          <w:szCs w:val="20"/>
+        </w:rPr>
+        <w:t xml:space="preserve">    </w:t>
+      </w:r>
+      <w:r>
+        <w:rPr>
+          <w:rFonts w:ascii="PT Sans" w:hAnsi="PT Sans" w:cs="Times New Roman"/>
+          <w:color w:val="3366FF"/>
+          <w:sz w:val="20"/>
+          <w:szCs w:val="20"/>
+        </w:rPr>
+        <w:t>position:</w:t>
+      </w:r>
+      <w:r>
+        <w:rPr>
+          <w:rFonts w:ascii="PT Sans" w:hAnsi="PT Sans" w:cs="Times New Roman"/>
+          <w:sz w:val="20"/>
+          <w:szCs w:val="20"/>
+        </w:rPr>
+        <w:t xml:space="preserve"> </w:t>
+      </w:r>
+      <w:r>
+        <w:rPr>
+          <w:rFonts w:ascii="PT Sans" w:hAnsi="PT Sans" w:cs="Times New Roman"/>
+          <w:sz w:val="20"/>
+          <w:szCs w:val="20"/>
+        </w:rPr>
+        <w:t xml:space="preserve"> </w:t>
+      </w:r>
+      <w:r>
+        <w:rPr>
+          <w:rFonts w:ascii="PT Sans" w:hAnsi="PT Sans" w:cs="Times New Roman"/>
+          <w:sz w:val="20"/>
+          <w:szCs w:val="20"/>
+        </w:rPr>
+        <w:t>Developer</w:t>
+      </w:r>
+    </w:p>
+    <w:p>
+      <w:pPr>
+        <w:ind w:left="630" w:hanging="630"/>
+        <w:rPr>
+          <w:rFonts w:ascii="PT Sans" w:hAnsi="PT Sans" w:cs="Times New Roman"/>
+          <w:color w:val="378D00"/>
+          <w:sz w:val="20"/>
+          <w:szCs w:val="20"/>
+        </w:rPr>
+      </w:pPr>
+      <w:r>
+        <w:rPr>
+          <w:rFonts w:ascii="PT Sans" w:hAnsi="PT Sans" w:cs="Times New Roman"/>
+          <w:sz w:val="20"/>
+          <w:szCs w:val="20"/>
+        </w:rPr>
+        <w:t xml:space="preserve">  </w:t>
+      </w:r>
+      <w:r>
+        <w:rPr>
+          <w:rFonts w:ascii="PT Sans" w:hAnsi="PT Sans" w:cs="Times New Roman"/>
+          <w:sz w:val="20"/>
+          <w:szCs w:val="20"/>
+        </w:rPr>
+        <w:t xml:space="preserve"> </w:t>
+      </w:r>
+      <w:r>
+        <w:rPr>
+          <w:rFonts w:ascii="PT Sans" w:hAnsi="PT Sans" w:cs="Times New Roman"/>
+          <w:sz w:val="20"/>
+          <w:szCs w:val="20"/>
+        </w:rPr>
+        <w:t xml:space="preserve"> </w:t>
+      </w:r>
+      <w:r>
+        <w:rPr>
+          <w:rFonts w:ascii="PT Sans" w:hAnsi="PT Sans" w:cs="Times New Roman"/>
+          <w:color w:val="3366FF"/>
+          <w:sz w:val="20"/>
+          <w:szCs w:val="20"/>
+        </w:rPr>
+        <w:t>dates:</w:t>
+      </w:r>
+      <w:r>
+        <w:rPr>
+          <w:rFonts w:ascii="PT Sans" w:hAnsi="PT Sans" w:cs="Times New Roman"/>
+          <w:sz w:val="20"/>
+          <w:szCs w:val="20"/>
+        </w:rPr>
+        <w:t xml:space="preserve"> </w:t>
+      </w:r>
+      <w:r>
+        <w:rPr>
+          <w:rFonts w:ascii="PT Sans" w:hAnsi="PT Sans" w:cs="Times New Roman"/>
+          <w:sz w:val="20"/>
+          <w:szCs w:val="20"/>
+        </w:rPr>
+        <w:t xml:space="preserve"> </w:t>
+      </w:r>
+      <w:r>
+        <w:rPr>
+          <w:rFonts w:ascii="PT Sans" w:hAnsi="PT Sans" w:cs="Times New Roman"/>
+          <w:sz w:val="20"/>
+          <w:szCs w:val="20"/>
+        </w:rPr>
+        <w:t>Feb 2015 - Apr 2015</w:t>
+      </w:r>
+    </w:p>
+    <w:p>
+      <w:pPr>
+        <w:ind w:left="630" w:hanging="630"/>
+        <w:rPr>
+          <w:rFonts w:ascii="PT Sans" w:hAnsi="PT Sans" w:cs="Times New Roman"/>
+          <w:color w:val="3366FF"/>
+          <w:sz w:val="20"/>
+          <w:szCs w:val="20"/>
+        </w:rPr>
+      </w:pPr>
+      <w:r>
+        <w:rPr>
+          <w:rFonts w:ascii="PT Sans" w:hAnsi="PT Sans" w:cs="Times New Roman"/>
+          <w:sz w:val="20"/>
+          <w:szCs w:val="20"/>
+        </w:rPr>
+        <w:t xml:space="preserve">    </w:t>
+      </w:r>
+      <w:r>
+        <w:rPr>
+          <w:rFonts w:ascii="PT Sans" w:hAnsi="PT Sans" w:cs="Times New Roman"/>
+          <w:color w:val="3366FF"/>
+          <w:sz w:val="20"/>
+          <w:szCs w:val="20"/>
+        </w:rPr>
+        <w:t>highlights:</w:t>
+      </w:r>
+    </w:p>
+    <w:p>
+      <w:pPr>
+        <w:ind w:left="630" w:hanging="630"/>
+        <w:rPr>
+          <w:rFonts w:ascii="PT Sans" w:hAnsi="PT Sans" w:cs="Times New Roman"/>
+          <w:sz w:val="20"/>
+          <w:szCs w:val="20"/>
+        </w:rPr>
+      </w:pPr>
+      <w:r>
+        <w:rPr>
+          <w:rFonts w:ascii="PT Sans" w:hAnsi="PT Sans" w:cs="Times New Roman"/>
+          <w:sz w:val="20"/>
+          <w:szCs w:val="20"/>
+        </w:rPr>
+        <w:t xml:space="preserve">  </w:t>
+      </w:r>
+      <w:r>
+        <w:rPr>
+          <w:rFonts w:ascii="PT Sans" w:hAnsi="PT Sans" w:cs="Times New Roman"/>
+          <w:sz w:val="20"/>
+          <w:szCs w:val="20"/>
+        </w:rPr>
+        <w:t xml:space="preserve">  </w:t>
+      </w:r>
+      <w:r>
+        <w:rPr>
+          <w:rFonts w:ascii="PT Sans" w:hAnsi="PT Sans" w:cs="Times New Roman"/>
+          <w:sz w:val="20"/>
+          <w:szCs w:val="20"/>
+        </w:rPr>
+        <w:t xml:space="preserve">  - Engineered API-driven Backbone.js application that allows you to shop and give to the charity of your choice for free</w:t>
+      </w:r>
+    </w:p>
+    <w:p>
+      <w:pPr>
+        <w:ind w:left="630" w:hanging="630"/>
+        <w:rPr>
+          <w:rFonts w:ascii="PT Sans" w:hAnsi="PT Sans" w:cs="Times New Roman"/>
+          <w:sz w:val="20"/>
+          <w:szCs w:val="20"/>
+        </w:rPr>
+      </w:pPr>
+      <w:r>
+        <w:rPr>
+          <w:rFonts w:ascii="PT Sans" w:hAnsi="PT Sans" w:cs="Times New Roman"/>
+          <w:sz w:val="20"/>
+          <w:szCs w:val="20"/>
+        </w:rPr>
+        <w:t xml:space="preserve">    </w:t>
+      </w:r>
+      <w:r>
+        <w:rPr>
+          <w:rFonts w:ascii="PT Sans" w:hAnsi="PT Sans" w:cs="Times New Roman"/>
+          <w:sz w:val="20"/>
+          <w:szCs w:val="20"/>
+        </w:rPr>
+        <w:t xml:space="preserve">  </w:t>
+      </w:r>
+      <w:r>
+        <w:rPr>
+          <w:rFonts w:ascii="PT Sans" w:hAnsi="PT Sans" w:cs="Times New Roman"/>
+          <w:sz w:val="20"/>
+          <w:szCs w:val="20"/>
+        </w:rPr>
+        <w:t>- Designed and implemented interface that uses carousels programmed in Backbone.js, and makes use of model and collection operations, to allow a user to select a featured charity or to explore a list of all charities</w:t>
+      </w:r>
+    </w:p>
+    <w:p>
+      <w:pPr>
+        <w:ind w:left="630" w:hanging="630"/>
+        <w:rPr>
+          <w:rFonts w:ascii="PT Sans" w:hAnsi="PT Sans" w:cs="Times New Roman"/>
+          <w:sz w:val="20"/>
+          <w:szCs w:val="20"/>
+        </w:rPr>
+      </w:pPr>
+      <w:r>
+        <w:rPr>
+          <w:rFonts w:ascii="PT Sans" w:hAnsi="PT Sans" w:cs="Times New Roman"/>
+          <w:sz w:val="20"/>
+          <w:szCs w:val="20"/>
+        </w:rPr>
+        <w:t xml:space="preserve">     </w:t>
+      </w:r>
+      <w:r>
+        <w:rPr>
+          <w:rFonts w:ascii="PT Sans" w:hAnsi="PT Sans" w:cs="Times New Roman"/>
+          <w:sz w:val="20"/>
+          <w:szCs w:val="20"/>
+        </w:rPr>
+        <w:t xml:space="preserve"> </w:t>
+      </w:r>
+      <w:r>
+        <w:rPr>
+          <w:rFonts w:ascii="PT Sans" w:hAnsi="PT Sans" w:cs="Times New Roman"/>
+          <w:sz w:val="20"/>
+          <w:szCs w:val="20"/>
+        </w:rPr>
+        <w:t xml:space="preserve">- Integrated with Amazon, </w:t>
+      </w:r>
+      <w:r>
+        <w:rPr>
+          <w:rFonts w:ascii="PT Sans" w:hAnsi="PT Sans" w:cs="Times New Roman"/>
+          <w:sz w:val="20"/>
+          <w:szCs w:val="20"/>
+        </w:rPr>
+        <w:t>eB</w:t>
+      </w:r>
+      <w:r>
+        <w:rPr>
+          <w:rFonts w:ascii="PT Sans" w:hAnsi="PT Sans" w:cs="Times New Roman"/>
+          <w:sz w:val="20"/>
+          <w:szCs w:val="20"/>
+        </w:rPr>
+        <w:t xml:space="preserve">ay and FlexOffers affiliate programs by investigating all </w:t>
+      </w:r>
+      <w:r>
+        <w:rPr>
+          <w:rFonts w:ascii="PT Sans" w:hAnsi="PT Sans" w:cs="Times New Roman"/>
+          <w:sz w:val="20"/>
+          <w:szCs w:val="20"/>
+        </w:rPr>
+        <w:t>required</w:t>
+      </w:r>
+      <w:r>
+        <w:rPr>
+          <w:rFonts w:ascii="PT Sans" w:hAnsi="PT Sans" w:cs="Times New Roman"/>
+          <w:sz w:val="20"/>
+          <w:szCs w:val="20"/>
+        </w:rPr>
+        <w:t xml:space="preserve"> formats of passing query string parameters</w:t>
+      </w:r>
+      <w:r>
+        <w:rPr>
+          <w:rFonts w:ascii="PT Sans" w:hAnsi="PT Sans" w:cs="Times New Roman"/>
+          <w:sz w:val="20"/>
+          <w:szCs w:val="20"/>
+        </w:rPr>
+        <w:t>,</w:t>
+      </w:r>
+      <w:r>
+        <w:rPr>
+          <w:rFonts w:ascii="PT Sans" w:hAnsi="PT Sans" w:cs="Times New Roman"/>
+          <w:sz w:val="20"/>
+          <w:szCs w:val="20"/>
+        </w:rPr>
+        <w:t xml:space="preserve"> </w:t>
+      </w:r>
+      <w:r>
+        <w:rPr>
+          <w:rFonts w:ascii="PT Sans" w:hAnsi="PT Sans" w:cs="Times New Roman"/>
+          <w:sz w:val="20"/>
+          <w:szCs w:val="20"/>
+        </w:rPr>
+        <w:t>which</w:t>
+      </w:r>
+      <w:r>
+        <w:rPr>
+          <w:rFonts w:ascii="PT Sans" w:hAnsi="PT Sans" w:cs="Times New Roman"/>
+          <w:sz w:val="20"/>
+          <w:szCs w:val="20"/>
+        </w:rPr>
+        <w:t xml:space="preserve"> </w:t>
+      </w:r>
+      <w:r>
+        <w:rPr>
+          <w:rFonts w:ascii="PT Sans" w:hAnsi="PT Sans" w:cs="Times New Roman"/>
+          <w:sz w:val="20"/>
+          <w:szCs w:val="20"/>
+        </w:rPr>
+        <w:t>allow</w:t>
+      </w:r>
+      <w:r>
+        <w:rPr>
+          <w:rFonts w:ascii="PT Sans" w:hAnsi="PT Sans" w:cs="Times New Roman"/>
+          <w:sz w:val="20"/>
+          <w:szCs w:val="20"/>
+        </w:rPr>
+        <w:t>ed</w:t>
+      </w:r>
+      <w:r>
+        <w:rPr>
+          <w:rFonts w:ascii="PT Sans" w:hAnsi="PT Sans" w:cs="Times New Roman"/>
+          <w:sz w:val="20"/>
+          <w:szCs w:val="20"/>
+        </w:rPr>
+        <w:t xml:space="preserve"> tracking</w:t>
+      </w:r>
+      <w:r>
+        <w:rPr>
+          <w:rFonts w:ascii="PT Sans" w:hAnsi="PT Sans" w:cs="Times New Roman"/>
+          <w:sz w:val="20"/>
+          <w:szCs w:val="20"/>
+        </w:rPr>
+        <w:t xml:space="preserve"> </w:t>
+      </w:r>
+      <w:r>
+        <w:rPr>
+          <w:rFonts w:ascii="PT Sans" w:hAnsi="PT Sans" w:cs="Times New Roman"/>
+          <w:sz w:val="20"/>
+          <w:szCs w:val="20"/>
+        </w:rPr>
+        <w:t xml:space="preserve">of </w:t>
+      </w:r>
+      <w:r>
+        <w:rPr>
+          <w:rFonts w:ascii="PT Sans" w:hAnsi="PT Sans" w:cs="Times New Roman"/>
+          <w:sz w:val="20"/>
+          <w:szCs w:val="20"/>
+        </w:rPr>
+        <w:t>the charity being donated to</w:t>
+      </w:r>
+    </w:p>
+    <w:p>
+      <w:pPr>
+        <w:ind w:left="630" w:hanging="630"/>
+        <w:rPr>
+          <w:rFonts w:ascii="PT Sans" w:hAnsi="PT Sans" w:cs="Times New Roman"/>
+          <w:sz w:val="20"/>
+          <w:szCs w:val="20"/>
+        </w:rPr>
+      </w:pPr>
+    </w:p>
+    <w:p>
+      <w:pPr>
+        <w:ind w:left="630" w:hanging="630"/>
+        <w:rPr>
+          <w:rFonts w:ascii="PT Sans" w:hAnsi="PT Sans" w:cs="Times New Roman"/>
+          <w:sz w:val="20"/>
+          <w:szCs w:val="20"/>
+        </w:rPr>
+      </w:pPr>
+      <w:r>
+        <w:rPr>
+          <w:rFonts w:ascii="PT Sans" w:hAnsi="PT Sans" w:cs="Times New Roman"/>
+          <w:sz w:val="20"/>
+          <w:szCs w:val="20"/>
+        </w:rPr>
+        <w:t xml:space="preserve">  </w:t>
       </w:r>
       <w:r>
         <w:rPr>
@@ -1218,7 +2138,7 @@
           <w:sz w:val="20"/>
           <w:szCs w:val="20"/>
         </w:rPr>
-        <w:t>The Psalm of Howard Thurman</w:t>
+        <w:t>Outlearn.com</w:t>
       </w:r>
       <w:r>
         <w:rPr>
@@ -1227,1024 +2147,7 @@
           <w:sz w:val="20"/>
           <w:szCs w:val="20"/>
         </w:rPr>
-        <w:t xml:space="preserve"> Documentary Film</w:t>
-      </w:r>
-    </w:p>
-    <w:p>
-      <w:pPr>
-        <w:ind w:left="630" w:hanging="630"/>
-        <w:rPr>
-          <w:rFonts w:ascii="PT Sans" w:hAnsi="PT Sans" w:cs="Times New Roman"/>
-          <w:sz w:val="20"/>
-          <w:szCs w:val="20"/>
-        </w:rPr>
-      </w:pPr>
-      <w:r>
-        <w:rPr>
-          <w:rFonts w:ascii="PT Sans" w:hAnsi="PT Sans" w:cs="Times New Roman"/>
-          <w:sz w:val="20"/>
-          <w:szCs w:val="20"/>
-        </w:rPr>
-        <w:t xml:space="preserve">  </w:t>
-      </w:r>
-      <w:r>
-        <w:rPr>
-          <w:rFonts w:ascii="PT Sans" w:hAnsi="PT Sans" w:cs="Times New Roman"/>
-          <w:sz w:val="20"/>
-          <w:szCs w:val="20"/>
-        </w:rPr>
-        <w:t xml:space="preserve"> </w:t>
-      </w:r>
-      <w:r>
-        <w:rPr>
-          <w:rFonts w:ascii="PT Sans" w:hAnsi="PT Sans" w:cs="Times New Roman"/>
-          <w:sz w:val="20"/>
-          <w:szCs w:val="20"/>
-        </w:rPr>
-        <w:t xml:space="preserve"> </w:t>
-      </w:r>
-      <w:r>
-        <w:rPr>
-          <w:rFonts w:ascii="PT Sans" w:hAnsi="PT Sans" w:cs="Times New Roman"/>
-          <w:color w:val="3366FF"/>
-          <w:sz w:val="20"/>
-          <w:szCs w:val="20"/>
-        </w:rPr>
-        <w:t>location:</w:t>
-      </w:r>
-      <w:r>
-        <w:rPr>
-          <w:rFonts w:ascii="PT Sans" w:hAnsi="PT Sans" w:cs="Times New Roman"/>
-          <w:sz w:val="20"/>
-          <w:szCs w:val="20"/>
-        </w:rPr>
-        <w:t xml:space="preserve"> </w:t>
-      </w:r>
-      <w:r>
-        <w:rPr>
-          <w:rFonts w:ascii="PT Sans" w:hAnsi="PT Sans" w:cs="Times New Roman"/>
-          <w:sz w:val="20"/>
-          <w:szCs w:val="20"/>
-        </w:rPr>
-        <w:t xml:space="preserve"> </w:t>
-      </w:r>
-      <w:r>
-        <w:rPr>
-          <w:rFonts w:ascii="PT Sans" w:hAnsi="PT Sans" w:cs="Times New Roman"/>
-          <w:sz w:val="20"/>
-          <w:szCs w:val="20"/>
-        </w:rPr>
-        <w:t>Boston, MA</w:t>
-      </w:r>
-    </w:p>
-    <w:p>
-      <w:pPr>
-        <w:ind w:left="630" w:hanging="630"/>
-        <w:rPr>
-          <w:rFonts w:ascii="PT Sans" w:hAnsi="PT Sans" w:cs="Times New Roman"/>
-          <w:color w:val="378D00"/>
-          <w:sz w:val="20"/>
-          <w:szCs w:val="20"/>
-        </w:rPr>
-      </w:pPr>
-      <w:r>
-        <w:rPr>
-          <w:rFonts w:ascii="PT Sans" w:hAnsi="PT Sans" w:cs="Times New Roman"/>
-          <w:sz w:val="20"/>
-          <w:szCs w:val="20"/>
-        </w:rPr>
-        <w:t xml:space="preserve">  </w:t>
-      </w:r>
-      <w:r>
-        <w:rPr>
-          <w:rFonts w:ascii="PT Sans" w:hAnsi="PT Sans" w:cs="Times New Roman"/>
-          <w:sz w:val="20"/>
-          <w:szCs w:val="20"/>
-        </w:rPr>
-        <w:t xml:space="preserve">  </w:t>
-      </w:r>
-      <w:r>
-        <w:rPr>
-          <w:rFonts w:ascii="PT Sans" w:hAnsi="PT Sans" w:cs="Times New Roman"/>
-          <w:color w:val="3366FF"/>
-          <w:sz w:val="20"/>
-          <w:szCs w:val="20"/>
-        </w:rPr>
-        <w:t>position:</w:t>
-      </w:r>
-      <w:r>
-        <w:rPr>
-          <w:rFonts w:ascii="PT Sans" w:hAnsi="PT Sans" w:cs="Times New Roman"/>
-          <w:sz w:val="20"/>
-          <w:szCs w:val="20"/>
-        </w:rPr>
-        <w:t xml:space="preserve"> </w:t>
-      </w:r>
-      <w:r>
-        <w:rPr>
-          <w:rFonts w:ascii="PT Sans" w:hAnsi="PT Sans" w:cs="Times New Roman"/>
-          <w:sz w:val="20"/>
-          <w:szCs w:val="20"/>
-        </w:rPr>
-        <w:t xml:space="preserve"> </w:t>
-      </w:r>
-      <w:r>
-        <w:rPr>
-          <w:rFonts w:ascii="PT Sans" w:hAnsi="PT Sans" w:cs="Times New Roman"/>
-          <w:sz w:val="20"/>
-          <w:szCs w:val="20"/>
-        </w:rPr>
-        <w:t>Developer</w:t>
-      </w:r>
-    </w:p>
-    <w:p>
-      <w:pPr>
-        <w:ind w:left="630" w:hanging="630"/>
-        <w:rPr>
-          <w:rFonts w:ascii="PT Sans" w:hAnsi="PT Sans" w:cs="Times New Roman"/>
-          <w:sz w:val="20"/>
-          <w:szCs w:val="20"/>
-        </w:rPr>
-      </w:pPr>
-      <w:r>
-        <w:rPr>
-          <w:rFonts w:ascii="PT Sans" w:hAnsi="PT Sans" w:cs="Times New Roman"/>
-          <w:sz w:val="20"/>
-          <w:szCs w:val="20"/>
-        </w:rPr>
-        <w:t xml:space="preserve"> </w:t>
-      </w:r>
-      <w:r>
-        <w:rPr>
-          <w:rFonts w:ascii="PT Sans" w:hAnsi="PT Sans" w:cs="Times New Roman"/>
-          <w:sz w:val="20"/>
-          <w:szCs w:val="20"/>
-        </w:rPr>
-        <w:t xml:space="preserve">   </w:t>
-      </w:r>
-      <w:r>
-        <w:rPr>
-          <w:rFonts w:ascii="PT Sans" w:hAnsi="PT Sans" w:cs="Times New Roman"/>
-          <w:color w:val="3366FF"/>
-          <w:sz w:val="20"/>
-          <w:szCs w:val="20"/>
-        </w:rPr>
-        <w:t>starting:</w:t>
-      </w:r>
-      <w:r>
-        <w:rPr>
-          <w:rFonts w:ascii="PT Sans" w:hAnsi="PT Sans" w:cs="Times New Roman"/>
-          <w:sz w:val="20"/>
-          <w:szCs w:val="20"/>
-        </w:rPr>
-        <w:t xml:space="preserve"> </w:t>
-      </w:r>
-      <w:r>
-        <w:rPr>
-          <w:rFonts w:ascii="PT Sans" w:hAnsi="PT Sans" w:cs="Times New Roman"/>
-          <w:sz w:val="20"/>
-          <w:szCs w:val="20"/>
-        </w:rPr>
-        <w:t xml:space="preserve"> </w:t>
-      </w:r>
-      <w:r>
-        <w:rPr>
-          <w:rFonts w:ascii="PT Sans" w:hAnsi="PT Sans" w:cs="Times New Roman"/>
-          <w:sz w:val="20"/>
-          <w:szCs w:val="20"/>
-        </w:rPr>
-        <w:t>Apr 2015</w:t>
-      </w:r>
-    </w:p>
-    <w:p>
-      <w:pPr>
-        <w:ind w:left="630" w:hanging="630"/>
-        <w:rPr>
-          <w:rFonts w:ascii="PT Sans" w:hAnsi="PT Sans" w:cs="Times New Roman"/>
-          <w:color w:val="3366FF"/>
-          <w:sz w:val="20"/>
-          <w:szCs w:val="20"/>
-        </w:rPr>
-      </w:pPr>
-      <w:r>
-        <w:rPr>
-          <w:rFonts w:ascii="PT Sans" w:hAnsi="PT Sans" w:cs="Times New Roman"/>
-          <w:sz w:val="20"/>
-          <w:szCs w:val="20"/>
-        </w:rPr>
-        <w:t xml:space="preserve"> </w:t>
-      </w:r>
-      <w:r>
-        <w:rPr>
-          <w:rFonts w:ascii="PT Sans" w:hAnsi="PT Sans" w:cs="Times New Roman"/>
-          <w:sz w:val="20"/>
-          <w:szCs w:val="20"/>
-        </w:rPr>
-        <w:t xml:space="preserve">   </w:t>
-      </w:r>
-      <w:r>
-        <w:rPr>
-          <w:rFonts w:ascii="PT Sans" w:hAnsi="PT Sans" w:cs="Times New Roman"/>
-          <w:color w:val="3366FF"/>
-          <w:sz w:val="20"/>
-          <w:szCs w:val="20"/>
-        </w:rPr>
-        <w:t>highlights:</w:t>
-      </w:r>
-    </w:p>
-    <w:p>
-      <w:pPr>
-        <w:ind w:left="630" w:hanging="630"/>
-        <w:rPr>
-          <w:rFonts w:ascii="PT Sans" w:hAnsi="PT Sans" w:cs="Times New Roman"/>
-          <w:sz w:val="20"/>
-          <w:szCs w:val="20"/>
-        </w:rPr>
-      </w:pPr>
-      <w:r>
-        <w:rPr>
-          <w:rFonts w:ascii="PT Sans" w:hAnsi="PT Sans" w:cs="Times New Roman"/>
-          <w:sz w:val="20"/>
-          <w:szCs w:val="20"/>
-        </w:rPr>
-        <w:t xml:space="preserve">    </w:t>
-      </w:r>
-      <w:r>
-        <w:rPr>
-          <w:rFonts w:ascii="PT Sans" w:hAnsi="PT Sans" w:cs="Times New Roman"/>
-          <w:sz w:val="20"/>
-          <w:szCs w:val="20"/>
-        </w:rPr>
-        <w:t xml:space="preserve">  </w:t>
-      </w:r>
-      <w:r>
-        <w:rPr>
-          <w:rFonts w:ascii="PT Sans" w:hAnsi="PT Sans" w:cs="Times New Roman"/>
-          <w:sz w:val="20"/>
-          <w:szCs w:val="20"/>
-        </w:rPr>
-        <w:t>- Generated Ruby on Rails application using Rails Composer, integrated customized Bootstrap Template and styled modal</w:t>
-      </w:r>
-    </w:p>
-    <w:p>
-      <w:pPr>
-        <w:ind w:left="630" w:hanging="630"/>
-        <w:rPr>
-          <w:rFonts w:ascii="PT Sans" w:hAnsi="PT Sans" w:cs="Times New Roman"/>
-          <w:sz w:val="20"/>
-          <w:szCs w:val="20"/>
-        </w:rPr>
-      </w:pPr>
-      <w:r>
-        <w:rPr>
-          <w:rFonts w:ascii="PT Sans" w:hAnsi="PT Sans" w:cs="Times New Roman"/>
-          <w:sz w:val="20"/>
-          <w:szCs w:val="20"/>
-        </w:rPr>
-        <w:t xml:space="preserve">      </w:t>
-      </w:r>
-      <w:r>
-        <w:rPr>
-          <w:rFonts w:ascii="PT Sans" w:hAnsi="PT Sans" w:cs="Times New Roman"/>
-          <w:sz w:val="20"/>
-          <w:szCs w:val="20"/>
-        </w:rPr>
-        <w:t>- Adapted Devise and Bootstrap user management system, provided by Rails Composer, into admin dashboard</w:t>
-      </w:r>
-    </w:p>
-    <w:p>
-      <w:pPr>
-        <w:ind w:left="630" w:hanging="630"/>
-        <w:rPr>
-          <w:rFonts w:ascii="PT Sans" w:hAnsi="PT Sans" w:cs="Times New Roman"/>
-          <w:sz w:val="20"/>
-          <w:szCs w:val="20"/>
-        </w:rPr>
-      </w:pPr>
-      <w:r>
-        <w:rPr>
-          <w:rFonts w:ascii="PT Sans" w:hAnsi="PT Sans" w:cs="Times New Roman"/>
-          <w:sz w:val="20"/>
-          <w:szCs w:val="20"/>
-        </w:rPr>
-        <w:t xml:space="preserve">  </w:t>
-      </w:r>
-      <w:r>
-        <w:rPr>
-          <w:rFonts w:ascii="PT Sans" w:hAnsi="PT Sans" w:cs="Times New Roman"/>
-          <w:sz w:val="20"/>
-          <w:szCs w:val="20"/>
-        </w:rPr>
-        <w:t xml:space="preserve">  </w:t>
-      </w:r>
-      <w:r>
-        <w:rPr>
-          <w:rFonts w:ascii="PT Sans" w:hAnsi="PT Sans" w:cs="Times New Roman"/>
-          <w:sz w:val="20"/>
-          <w:szCs w:val="20"/>
-        </w:rPr>
-        <w:t xml:space="preserve">  </w:t>
-      </w:r>
-      <w:r>
-        <w:rPr>
-          <w:rFonts w:ascii="PT Sans" w:hAnsi="PT Sans" w:cs="Times New Roman"/>
-          <w:sz w:val="20"/>
-          <w:szCs w:val="20"/>
-        </w:rPr>
-        <w:t>- Contact Us</w:t>
-      </w:r>
-      <w:r>
-        <w:rPr>
-          <w:rFonts w:ascii="PT Sans" w:hAnsi="PT Sans" w:cs="Times New Roman"/>
-          <w:sz w:val="20"/>
-          <w:szCs w:val="20"/>
-        </w:rPr>
-        <w:t xml:space="preserve"> messages and subscribe requests can be viewed in-app and are also emailed to site admin using SendGrid API</w:t>
-      </w:r>
-    </w:p>
-    <w:p>
-      <w:pPr>
-        <w:ind w:left="630" w:hanging="630"/>
-        <w:rPr>
-          <w:rFonts w:ascii="PT Sans" w:hAnsi="PT Sans" w:cs="Times New Roman"/>
-          <w:sz w:val="20"/>
-          <w:szCs w:val="20"/>
-        </w:rPr>
-      </w:pPr>
-      <w:r>
-        <w:rPr>
-          <w:rFonts w:ascii="PT Sans" w:hAnsi="PT Sans" w:cs="Times New Roman"/>
-          <w:sz w:val="20"/>
-          <w:szCs w:val="20"/>
-        </w:rPr>
-        <w:t xml:space="preserve">     </w:t>
-      </w:r>
-      <w:r>
-        <w:rPr>
-          <w:rFonts w:ascii="PT Sans" w:hAnsi="PT Sans" w:cs="Times New Roman"/>
-          <w:sz w:val="20"/>
-          <w:szCs w:val="20"/>
-        </w:rPr>
-        <w:t xml:space="preserve"> </w:t>
-      </w:r>
-      <w:r>
-        <w:rPr>
-          <w:rFonts w:ascii="PT Sans" w:hAnsi="PT Sans" w:cs="Times New Roman"/>
-          <w:sz w:val="20"/>
-          <w:szCs w:val="20"/>
-        </w:rPr>
-        <w:t>- Architected Google Drive to host site content, empowering artist to edit site content from shared folder and see the updates instantly</w:t>
-      </w:r>
-    </w:p>
-    <w:p>
-      <w:pPr>
-        <w:ind w:left="630" w:hanging="630"/>
-        <w:rPr>
-          <w:rFonts w:ascii="PT Sans" w:hAnsi="PT Sans" w:cs="Times New Roman"/>
-          <w:sz w:val="20"/>
-          <w:szCs w:val="20"/>
-        </w:rPr>
-      </w:pPr>
-      <w:r>
-        <w:rPr>
-          <w:rFonts w:ascii="PT Sans" w:hAnsi="PT Sans" w:cs="Times New Roman"/>
-          <w:sz w:val="20"/>
-          <w:szCs w:val="20"/>
-        </w:rPr>
-        <w:t xml:space="preserve">   </w:t>
-      </w:r>
-      <w:r>
-        <w:rPr>
-          <w:rFonts w:ascii="PT Sans" w:hAnsi="PT Sans" w:cs="Times New Roman"/>
-          <w:sz w:val="20"/>
-          <w:szCs w:val="20"/>
-        </w:rPr>
-        <w:t xml:space="preserve"> </w:t>
-      </w:r>
-      <w:r>
-        <w:rPr>
-          <w:rFonts w:ascii="PT Sans" w:hAnsi="PT Sans" w:cs="Times New Roman"/>
-          <w:sz w:val="20"/>
-          <w:szCs w:val="20"/>
-        </w:rPr>
-        <w:t xml:space="preserve"> </w:t>
-      </w:r>
-      <w:r>
-        <w:rPr>
-          <w:rFonts w:ascii="PT Sans" w:hAnsi="PT Sans" w:cs="Times New Roman"/>
-          <w:sz w:val="20"/>
-          <w:szCs w:val="20"/>
-        </w:rPr>
-        <w:t xml:space="preserve"> - Created YAML representation of all site data that is hosted on Google Drive and parsed by the Rails app during requests</w:t>
-      </w:r>
-    </w:p>
-    <w:p>
-      <w:pPr>
-        <w:ind w:left="630" w:hanging="630"/>
-        <w:rPr>
-          <w:rFonts w:ascii="PT Sans" w:hAnsi="PT Sans" w:cs="Times New Roman"/>
-          <w:sz w:val="20"/>
-          <w:szCs w:val="20"/>
-        </w:rPr>
-      </w:pPr>
-      <w:r>
-        <w:rPr>
-          <w:rFonts w:ascii="PT Sans" w:hAnsi="PT Sans" w:cs="Times New Roman"/>
-          <w:sz w:val="20"/>
-          <w:szCs w:val="20"/>
-        </w:rPr>
-        <w:t xml:space="preserve">  </w:t>
-      </w:r>
-      <w:r>
-        <w:rPr>
-          <w:rFonts w:ascii="PT Sans" w:hAnsi="PT Sans" w:cs="Times New Roman"/>
-          <w:sz w:val="20"/>
-          <w:szCs w:val="20"/>
-        </w:rPr>
-        <w:t xml:space="preserve"> </w:t>
-      </w:r>
-      <w:r>
-        <w:rPr>
-          <w:rFonts w:ascii="PT Sans" w:hAnsi="PT Sans" w:cs="Times New Roman"/>
-          <w:sz w:val="20"/>
-          <w:szCs w:val="20"/>
-        </w:rPr>
-        <w:t xml:space="preserve"> </w:t>
-      </w:r>
-      <w:r>
-        <w:rPr>
-          <w:rFonts w:ascii="PT Sans" w:hAnsi="PT Sans" w:cs="Times New Roman"/>
-          <w:sz w:val="20"/>
-          <w:szCs w:val="20"/>
-        </w:rPr>
-        <w:t xml:space="preserve">  - staging URL http://howardthurmanfilm.herokuapp.com</w:t>
-      </w:r>
-    </w:p>
-    <w:p>
-      <w:pPr>
-        <w:ind w:left="630" w:hanging="630"/>
-        <w:rPr>
-          <w:rFonts w:ascii="PT Sans" w:hAnsi="PT Sans" w:cs="Times New Roman"/>
-          <w:sz w:val="20"/>
-          <w:szCs w:val="20"/>
-        </w:rPr>
-      </w:pPr>
-    </w:p>
-    <w:p>
-      <w:pPr>
-        <w:ind w:left="630" w:hanging="630"/>
-        <w:rPr>
-          <w:rFonts w:ascii="PT Sans" w:hAnsi="PT Sans" w:cs="Times New Roman"/>
-          <w:sz w:val="20"/>
-          <w:szCs w:val="20"/>
-        </w:rPr>
-      </w:pPr>
-      <w:r>
-        <w:rPr>
-          <w:rFonts w:ascii="PT Sans" w:hAnsi="PT Sans" w:cs="Times New Roman"/>
-          <w:sz w:val="20"/>
-          <w:szCs w:val="20"/>
-        </w:rPr>
-        <w:t xml:space="preserve">  - </w:t>
-      </w:r>
-      <w:r>
-        <w:rPr>
-          <w:rFonts w:ascii="PT Sans" w:hAnsi="PT Sans" w:cs="Times New Roman"/>
-          <w:color w:val="3366FF"/>
-          <w:sz w:val="20"/>
-          <w:szCs w:val="20"/>
-        </w:rPr>
-        <w:t>company</w:t>
-      </w:r>
-      <w:r>
-        <w:rPr>
-          <w:rFonts w:ascii="PT Sans" w:hAnsi="PT Sans" w:cs="Times New Roman"/>
-          <w:color w:val="3366FF"/>
-          <w:sz w:val="20"/>
-          <w:szCs w:val="20"/>
-        </w:rPr>
         <w:t>:</w:t>
-      </w:r>
-      <w:r>
-        <w:rPr>
-          <w:rFonts w:ascii="PT Sans" w:hAnsi="PT Sans" w:cs="Times New Roman"/>
-          <w:b/>
-          <w:sz w:val="20"/>
-          <w:szCs w:val="20"/>
-        </w:rPr>
-        <w:t xml:space="preserve"> </w:t>
-      </w:r>
-      <w:r>
-        <w:rPr>
-          <w:rFonts w:ascii="PT Sans" w:hAnsi="PT Sans" w:cs="Times New Roman"/>
-          <w:b/>
-          <w:sz w:val="20"/>
-          <w:szCs w:val="20"/>
-        </w:rPr>
-        <w:t xml:space="preserve"> </w:t>
-      </w:r>
-      <w:r>
-        <w:rPr>
-          <w:rFonts w:ascii="PT Sans" w:hAnsi="PT Sans" w:cs="Times New Roman"/>
-          <w:b/>
-          <w:sz w:val="20"/>
-          <w:szCs w:val="20"/>
-        </w:rPr>
-        <w:t>FreeFundraise.com</w:t>
-      </w:r>
-    </w:p>
-    <w:p>
-      <w:pPr>
-        <w:ind w:left="630" w:hanging="630"/>
-        <w:rPr>
-          <w:rFonts w:ascii="PT Sans" w:hAnsi="PT Sans" w:cs="Times New Roman"/>
-          <w:sz w:val="20"/>
-          <w:szCs w:val="20"/>
-        </w:rPr>
-      </w:pPr>
-      <w:r>
-        <w:rPr>
-          <w:rFonts w:ascii="PT Sans" w:hAnsi="PT Sans" w:cs="Times New Roman"/>
-          <w:sz w:val="20"/>
-          <w:szCs w:val="20"/>
-        </w:rPr>
-        <w:t xml:space="preserve">   </w:t>
-      </w:r>
-      <w:r>
-        <w:rPr>
-          <w:rFonts w:ascii="PT Sans" w:hAnsi="PT Sans" w:cs="Times New Roman"/>
-          <w:sz w:val="20"/>
-          <w:szCs w:val="20"/>
-        </w:rPr>
-        <w:t xml:space="preserve"> </w:t>
-      </w:r>
-      <w:r>
-        <w:rPr>
-          <w:rFonts w:ascii="PT Sans" w:hAnsi="PT Sans" w:cs="Times New Roman"/>
-          <w:color w:val="3366FF"/>
-          <w:sz w:val="20"/>
-          <w:szCs w:val="20"/>
-        </w:rPr>
-        <w:t>location:</w:t>
-      </w:r>
-      <w:r>
-        <w:rPr>
-          <w:rFonts w:ascii="PT Sans" w:hAnsi="PT Sans" w:cs="Times New Roman"/>
-          <w:sz w:val="20"/>
-          <w:szCs w:val="20"/>
-        </w:rPr>
-        <w:t xml:space="preserve"> </w:t>
-      </w:r>
-      <w:r>
-        <w:rPr>
-          <w:rFonts w:ascii="PT Sans" w:hAnsi="PT Sans" w:cs="Times New Roman"/>
-          <w:sz w:val="20"/>
-          <w:szCs w:val="20"/>
-        </w:rPr>
-        <w:t xml:space="preserve"> </w:t>
-      </w:r>
-      <w:r>
-        <w:rPr>
-          <w:rFonts w:ascii="PT Sans" w:hAnsi="PT Sans" w:cs="Times New Roman"/>
-          <w:sz w:val="20"/>
-          <w:szCs w:val="20"/>
-        </w:rPr>
-        <w:t>Boston, MA</w:t>
-      </w:r>
-    </w:p>
-    <w:p>
-      <w:pPr>
-        <w:ind w:left="630" w:hanging="630"/>
-        <w:rPr>
-          <w:rFonts w:ascii="PT Sans" w:hAnsi="PT Sans" w:cs="Times New Roman"/>
-          <w:color w:val="378D00"/>
-          <w:sz w:val="20"/>
-          <w:szCs w:val="20"/>
-        </w:rPr>
-      </w:pPr>
-      <w:r>
-        <w:rPr>
-          <w:rFonts w:ascii="PT Sans" w:hAnsi="PT Sans" w:cs="Times New Roman"/>
-          <w:sz w:val="20"/>
-          <w:szCs w:val="20"/>
-        </w:rPr>
-        <w:t xml:space="preserve">    </w:t>
-      </w:r>
-      <w:r>
-        <w:rPr>
-          <w:rFonts w:ascii="PT Sans" w:hAnsi="PT Sans" w:cs="Times New Roman"/>
-          <w:color w:val="3366FF"/>
-          <w:sz w:val="20"/>
-          <w:szCs w:val="20"/>
-        </w:rPr>
-        <w:t>position:</w:t>
-      </w:r>
-      <w:r>
-        <w:rPr>
-          <w:rFonts w:ascii="PT Sans" w:hAnsi="PT Sans" w:cs="Times New Roman"/>
-          <w:sz w:val="20"/>
-          <w:szCs w:val="20"/>
-        </w:rPr>
-        <w:t xml:space="preserve"> </w:t>
-      </w:r>
-      <w:r>
-        <w:rPr>
-          <w:rFonts w:ascii="PT Sans" w:hAnsi="PT Sans" w:cs="Times New Roman"/>
-          <w:sz w:val="20"/>
-          <w:szCs w:val="20"/>
-        </w:rPr>
-        <w:t xml:space="preserve"> </w:t>
-      </w:r>
-      <w:r>
-        <w:rPr>
-          <w:rFonts w:ascii="PT Sans" w:hAnsi="PT Sans" w:cs="Times New Roman"/>
-          <w:sz w:val="20"/>
-          <w:szCs w:val="20"/>
-        </w:rPr>
-        <w:t>Developer</w:t>
-      </w:r>
-    </w:p>
-    <w:p>
-      <w:pPr>
-        <w:ind w:left="630" w:hanging="630"/>
-        <w:rPr>
-          <w:rFonts w:ascii="PT Sans" w:hAnsi="PT Sans" w:cs="Times New Roman"/>
-          <w:color w:val="378D00"/>
-          <w:sz w:val="20"/>
-          <w:szCs w:val="20"/>
-        </w:rPr>
-      </w:pPr>
-      <w:r>
-        <w:rPr>
-          <w:rFonts w:ascii="PT Sans" w:hAnsi="PT Sans" w:cs="Times New Roman"/>
-          <w:sz w:val="20"/>
-          <w:szCs w:val="20"/>
-        </w:rPr>
-        <w:t xml:space="preserve">  </w:t>
-      </w:r>
-      <w:r>
-        <w:rPr>
-          <w:rFonts w:ascii="PT Sans" w:hAnsi="PT Sans" w:cs="Times New Roman"/>
-          <w:sz w:val="20"/>
-          <w:szCs w:val="20"/>
-        </w:rPr>
-        <w:t xml:space="preserve"> </w:t>
-      </w:r>
-      <w:r>
-        <w:rPr>
-          <w:rFonts w:ascii="PT Sans" w:hAnsi="PT Sans" w:cs="Times New Roman"/>
-          <w:sz w:val="20"/>
-          <w:szCs w:val="20"/>
-        </w:rPr>
-        <w:t xml:space="preserve"> </w:t>
-      </w:r>
-      <w:r>
-        <w:rPr>
-          <w:rFonts w:ascii="PT Sans" w:hAnsi="PT Sans" w:cs="Times New Roman"/>
-          <w:color w:val="3366FF"/>
-          <w:sz w:val="20"/>
-          <w:szCs w:val="20"/>
-        </w:rPr>
-        <w:t>dates:</w:t>
-      </w:r>
-      <w:r>
-        <w:rPr>
-          <w:rFonts w:ascii="PT Sans" w:hAnsi="PT Sans" w:cs="Times New Roman"/>
-          <w:sz w:val="20"/>
-          <w:szCs w:val="20"/>
-        </w:rPr>
-        <w:t xml:space="preserve"> </w:t>
-      </w:r>
-      <w:r>
-        <w:rPr>
-          <w:rFonts w:ascii="PT Sans" w:hAnsi="PT Sans" w:cs="Times New Roman"/>
-          <w:sz w:val="20"/>
-          <w:szCs w:val="20"/>
-        </w:rPr>
-        <w:t xml:space="preserve"> </w:t>
-      </w:r>
-      <w:r>
-        <w:rPr>
-          <w:rFonts w:ascii="PT Sans" w:hAnsi="PT Sans" w:cs="Times New Roman"/>
-          <w:sz w:val="20"/>
-          <w:szCs w:val="20"/>
-        </w:rPr>
-        <w:t>Feb 2015 - Apr 2015</w:t>
-      </w:r>
-    </w:p>
-    <w:p>
-      <w:pPr>
-        <w:ind w:left="630" w:hanging="630"/>
-        <w:rPr>
-          <w:rFonts w:ascii="PT Sans" w:hAnsi="PT Sans" w:cs="Times New Roman"/>
-          <w:color w:val="3366FF"/>
-          <w:sz w:val="20"/>
-          <w:szCs w:val="20"/>
-        </w:rPr>
-      </w:pPr>
-      <w:r>
-        <w:rPr>
-          <w:rFonts w:ascii="PT Sans" w:hAnsi="PT Sans" w:cs="Times New Roman"/>
-          <w:sz w:val="20"/>
-          <w:szCs w:val="20"/>
-        </w:rPr>
-        <w:t xml:space="preserve">    </w:t>
-      </w:r>
-      <w:r>
-        <w:rPr>
-          <w:rFonts w:ascii="PT Sans" w:hAnsi="PT Sans" w:cs="Times New Roman"/>
-          <w:color w:val="3366FF"/>
-          <w:sz w:val="20"/>
-          <w:szCs w:val="20"/>
-        </w:rPr>
-        <w:t>highlights:</w:t>
-      </w:r>
-    </w:p>
-    <w:p>
-      <w:pPr>
-        <w:ind w:left="630" w:hanging="630"/>
-        <w:rPr>
-          <w:rFonts w:ascii="PT Sans" w:hAnsi="PT Sans" w:cs="Times New Roman"/>
-          <w:sz w:val="20"/>
-          <w:szCs w:val="20"/>
-        </w:rPr>
-      </w:pPr>
-      <w:r>
-        <w:rPr>
-          <w:rFonts w:ascii="PT Sans" w:hAnsi="PT Sans" w:cs="Times New Roman"/>
-          <w:sz w:val="20"/>
-          <w:szCs w:val="20"/>
-        </w:rPr>
-        <w:t xml:space="preserve">  </w:t>
-      </w:r>
-      <w:r>
-        <w:rPr>
-          <w:rFonts w:ascii="PT Sans" w:hAnsi="PT Sans" w:cs="Times New Roman"/>
-          <w:sz w:val="20"/>
-          <w:szCs w:val="20"/>
-        </w:rPr>
-        <w:t xml:space="preserve">  </w:t>
-      </w:r>
-      <w:r>
-        <w:rPr>
-          <w:rFonts w:ascii="PT Sans" w:hAnsi="PT Sans" w:cs="Times New Roman"/>
-          <w:sz w:val="20"/>
-          <w:szCs w:val="20"/>
-        </w:rPr>
-        <w:t xml:space="preserve">  - Engineered API-driven Backbone.js application that allows you to shop and give to the charity of your choice for free</w:t>
-      </w:r>
-    </w:p>
-    <w:p>
-      <w:pPr>
-        <w:ind w:left="630" w:hanging="630"/>
-        <w:rPr>
-          <w:rFonts w:ascii="PT Sans" w:hAnsi="PT Sans" w:cs="Times New Roman"/>
-          <w:sz w:val="20"/>
-          <w:szCs w:val="20"/>
-        </w:rPr>
-      </w:pPr>
-      <w:r>
-        <w:rPr>
-          <w:rFonts w:ascii="PT Sans" w:hAnsi="PT Sans" w:cs="Times New Roman"/>
-          <w:sz w:val="20"/>
-          <w:szCs w:val="20"/>
-        </w:rPr>
-        <w:t xml:space="preserve">    </w:t>
-      </w:r>
-      <w:r>
-        <w:rPr>
-          <w:rFonts w:ascii="PT Sans" w:hAnsi="PT Sans" w:cs="Times New Roman"/>
-          <w:sz w:val="20"/>
-          <w:szCs w:val="20"/>
-        </w:rPr>
-        <w:t xml:space="preserve">  </w:t>
-      </w:r>
-      <w:r>
-        <w:rPr>
-          <w:rFonts w:ascii="PT Sans" w:hAnsi="PT Sans" w:cs="Times New Roman"/>
-          <w:sz w:val="20"/>
-          <w:szCs w:val="20"/>
-        </w:rPr>
-        <w:t>- Designed and implemented interface that uses carousels programmed in Backbone.js, and makes use of model and collection operations, to allow a user to select a featured charity or to explore a list of all charities</w:t>
-      </w:r>
-    </w:p>
-    <w:p>
-      <w:pPr>
-        <w:ind w:left="630" w:hanging="630"/>
-        <w:rPr>
-          <w:rFonts w:ascii="PT Sans" w:hAnsi="PT Sans" w:cs="Times New Roman"/>
-          <w:sz w:val="20"/>
-          <w:szCs w:val="20"/>
-        </w:rPr>
-      </w:pPr>
-      <w:r>
-        <w:rPr>
-          <w:rFonts w:ascii="PT Sans" w:hAnsi="PT Sans" w:cs="Times New Roman"/>
-          <w:sz w:val="20"/>
-          <w:szCs w:val="20"/>
-        </w:rPr>
-        <w:t xml:space="preserve">     </w:t>
-      </w:r>
-      <w:r>
-        <w:rPr>
-          <w:rFonts w:ascii="PT Sans" w:hAnsi="PT Sans" w:cs="Times New Roman"/>
-          <w:sz w:val="20"/>
-          <w:szCs w:val="20"/>
-        </w:rPr>
-        <w:t xml:space="preserve"> </w:t>
-      </w:r>
-      <w:r>
-        <w:rPr>
-          <w:rFonts w:ascii="PT Sans" w:hAnsi="PT Sans" w:cs="Times New Roman"/>
-          <w:sz w:val="20"/>
-          <w:szCs w:val="20"/>
-        </w:rPr>
-        <w:t xml:space="preserve">- Integrated with Amazon, </w:t>
-      </w:r>
-      <w:r>
-        <w:rPr>
-          <w:rFonts w:ascii="PT Sans" w:hAnsi="PT Sans" w:cs="Times New Roman"/>
-          <w:sz w:val="20"/>
-          <w:szCs w:val="20"/>
-        </w:rPr>
-        <w:t>eB</w:t>
-      </w:r>
-      <w:r>
-        <w:rPr>
-          <w:rFonts w:ascii="PT Sans" w:hAnsi="PT Sans" w:cs="Times New Roman"/>
-          <w:sz w:val="20"/>
-          <w:szCs w:val="20"/>
-        </w:rPr>
-        <w:t xml:space="preserve">ay and FlexOffers affiliate programs by investigating all </w:t>
-      </w:r>
-      <w:r>
-        <w:rPr>
-          <w:rFonts w:ascii="PT Sans" w:hAnsi="PT Sans" w:cs="Times New Roman"/>
-          <w:sz w:val="20"/>
-          <w:szCs w:val="20"/>
-        </w:rPr>
-        <w:t>required</w:t>
-      </w:r>
-      <w:r>
-        <w:rPr>
-          <w:rFonts w:ascii="PT Sans" w:hAnsi="PT Sans" w:cs="Times New Roman"/>
-          <w:sz w:val="20"/>
-          <w:szCs w:val="20"/>
-        </w:rPr>
-        <w:t xml:space="preserve"> formats of passing query string parameters</w:t>
-      </w:r>
-      <w:r>
-        <w:rPr>
-          <w:rFonts w:ascii="PT Sans" w:hAnsi="PT Sans" w:cs="Times New Roman"/>
-          <w:sz w:val="20"/>
-          <w:szCs w:val="20"/>
-        </w:rPr>
-        <w:t>,</w:t>
-      </w:r>
-      <w:r>
-        <w:rPr>
-          <w:rFonts w:ascii="PT Sans" w:hAnsi="PT Sans" w:cs="Times New Roman"/>
-          <w:sz w:val="20"/>
-          <w:szCs w:val="20"/>
-        </w:rPr>
-        <w:t xml:space="preserve"> </w:t>
-      </w:r>
-      <w:r>
-        <w:rPr>
-          <w:rFonts w:ascii="PT Sans" w:hAnsi="PT Sans" w:cs="Times New Roman"/>
-          <w:sz w:val="20"/>
-          <w:szCs w:val="20"/>
-        </w:rPr>
-        <w:t>which</w:t>
-      </w:r>
-      <w:r>
-        <w:rPr>
-          <w:rFonts w:ascii="PT Sans" w:hAnsi="PT Sans" w:cs="Times New Roman"/>
-          <w:sz w:val="20"/>
-          <w:szCs w:val="20"/>
-        </w:rPr>
-        <w:t xml:space="preserve"> </w:t>
-      </w:r>
-      <w:r>
-        <w:rPr>
-          <w:rFonts w:ascii="PT Sans" w:hAnsi="PT Sans" w:cs="Times New Roman"/>
-          <w:sz w:val="20"/>
-          <w:szCs w:val="20"/>
-        </w:rPr>
-        <w:t>allow</w:t>
-      </w:r>
-      <w:r>
-        <w:rPr>
-          <w:rFonts w:ascii="PT Sans" w:hAnsi="PT Sans" w:cs="Times New Roman"/>
-          <w:sz w:val="20"/>
-          <w:szCs w:val="20"/>
-        </w:rPr>
-        <w:t>ed</w:t>
-      </w:r>
-      <w:r>
-        <w:rPr>
-          <w:rFonts w:ascii="PT Sans" w:hAnsi="PT Sans" w:cs="Times New Roman"/>
-          <w:sz w:val="20"/>
-          <w:szCs w:val="20"/>
-        </w:rPr>
-        <w:t xml:space="preserve"> tracking</w:t>
-      </w:r>
-      <w:r>
-        <w:rPr>
-          <w:rFonts w:ascii="PT Sans" w:hAnsi="PT Sans" w:cs="Times New Roman"/>
-          <w:sz w:val="20"/>
-          <w:szCs w:val="20"/>
-        </w:rPr>
-        <w:t xml:space="preserve"> </w:t>
-      </w:r>
-      <w:r>
-        <w:rPr>
-          <w:rFonts w:ascii="PT Sans" w:hAnsi="PT Sans" w:cs="Times New Roman"/>
-          <w:sz w:val="20"/>
-          <w:szCs w:val="20"/>
-        </w:rPr>
-        <w:t xml:space="preserve">of </w:t>
-      </w:r>
-      <w:r>
-        <w:rPr>
-          <w:rFonts w:ascii="PT Sans" w:hAnsi="PT Sans" w:cs="Times New Roman"/>
-          <w:sz w:val="20"/>
-          <w:szCs w:val="20"/>
-        </w:rPr>
-        <w:t>the charity being donated to</w:t>
-      </w:r>
-    </w:p>
-    <w:p>
-      <w:pPr>
-        <w:ind w:left="630" w:hanging="630"/>
-        <w:rPr>
-          <w:rFonts w:ascii="PT Sans" w:hAnsi="PT Sans" w:cs="Times New Roman"/>
-          <w:sz w:val="20"/>
-          <w:szCs w:val="20"/>
-        </w:rPr>
-      </w:pPr>
-    </w:p>
-    <w:p>
-      <w:pPr>
-        <w:ind w:left="630" w:hanging="630"/>
-        <w:rPr>
-          <w:rFonts w:ascii="PT Sans" w:hAnsi="PT Sans" w:cs="Times New Roman"/>
-          <w:sz w:val="20"/>
-          <w:szCs w:val="20"/>
-        </w:rPr>
-      </w:pPr>
-      <w:r>
-        <w:rPr>
-          <w:rFonts w:ascii="PT Sans" w:hAnsi="PT Sans" w:cs="Times New Roman"/>
-          <w:sz w:val="20"/>
-          <w:szCs w:val="20"/>
-        </w:rPr>
-        <w:t xml:space="preserve">  - </w:t>
-      </w:r>
-      <w:r>
-        <w:rPr>
-          <w:rFonts w:ascii="PT Sans" w:hAnsi="PT Sans" w:cs="Times New Roman"/>
-          <w:color w:val="3366FF"/>
-          <w:sz w:val="20"/>
-          <w:szCs w:val="20"/>
-        </w:rPr>
-        <w:t>company</w:t>
-      </w:r>
-      <w:r>
-        <w:rPr>
-          <w:rFonts w:ascii="PT Sans" w:hAnsi="PT Sans" w:cs="Times New Roman"/>
-          <w:color w:val="3366FF"/>
-          <w:sz w:val="20"/>
-          <w:szCs w:val="20"/>
-        </w:rPr>
-        <w:t>:</w:t>
-      </w:r>
-      <w:r>
-        <w:rPr>
-          <w:rFonts w:ascii="PT Sans" w:hAnsi="PT Sans" w:cs="Times New Roman"/>
-          <w:b/>
-          <w:sz w:val="20"/>
-          <w:szCs w:val="20"/>
-        </w:rPr>
-        <w:t xml:space="preserve"> </w:t>
-      </w:r>
-      <w:r>
-        <w:rPr>
-          <w:rFonts w:ascii="PT Sans" w:hAnsi="PT Sans" w:cs="Times New Roman"/>
-          <w:b/>
-          <w:sz w:val="20"/>
-          <w:szCs w:val="20"/>
-        </w:rPr>
-        <w:t xml:space="preserve"> </w:t>
-      </w:r>
-      <w:r>
-        <w:rPr>
-          <w:rFonts w:ascii="PT Sans" w:hAnsi="PT Sans" w:cs="Times New Roman"/>
-          <w:b/>
-          <w:sz w:val="20"/>
-          <w:szCs w:val="20"/>
-        </w:rPr>
-        <w:t>Outlearn.com</w:t>
       </w:r>
     </w:p>
     <w:p>
@@ -2656,26 +2559,411 @@
           <w:sz w:val="20"/>
           <w:szCs w:val="20"/>
         </w:rPr>
-        <w:t xml:space="preserve">  - </w:t>
-      </w:r>
-      <w:r>
-        <w:rPr>
-          <w:rFonts w:ascii="PT Sans" w:hAnsi="PT Sans" w:cs="Times New Roman"/>
-          <w:color w:val="3366FF"/>
-          <w:sz w:val="20"/>
-          <w:szCs w:val="20"/>
-        </w:rPr>
-        <w:t>company</w:t>
-      </w:r>
-      <w:r>
-        <w:rPr>
-          <w:rFonts w:ascii="PT Sans" w:hAnsi="PT Sans" w:cs="Times New Roman"/>
-          <w:color w:val="3366FF"/>
+        <w:t xml:space="preserve">  </w:t>
+      </w:r>
+      <w:r>
+        <w:rPr>
+          <w:rFonts w:ascii="PT Sans" w:hAnsi="PT Sans" w:cs="Times New Roman"/>
+          <w:b/>
+          <w:sz w:val="20"/>
+          <w:szCs w:val="20"/>
+        </w:rPr>
+        <w:t>Westport, C</w:t>
+      </w:r>
+      <w:r>
+        <w:rPr>
+          <w:rFonts w:ascii="PT Sans" w:hAnsi="PT Sans" w:cs="Times New Roman"/>
+          <w:b/>
+          <w:sz w:val="20"/>
+          <w:szCs w:val="20"/>
+        </w:rPr>
+        <w:t>T</w:t>
+      </w:r>
+      <w:r>
+        <w:rPr>
+          <w:rFonts w:ascii="PT Sans" w:hAnsi="PT Sans" w:cs="Times New Roman"/>
+          <w:b/>
+          <w:sz w:val="20"/>
+          <w:szCs w:val="20"/>
+        </w:rPr>
+        <w:t xml:space="preserve"> and World Maker Faires</w:t>
+      </w:r>
+      <w:r>
+        <w:rPr>
+          <w:rFonts w:ascii="PT Sans" w:hAnsi="PT Sans" w:cs="Times New Roman"/>
+          <w:b/>
           <w:sz w:val="20"/>
           <w:szCs w:val="20"/>
         </w:rPr>
         <w:t>:</w:t>
       </w:r>
+    </w:p>
+    <w:p>
+      <w:pPr>
+        <w:ind w:left="630" w:hanging="630"/>
+        <w:rPr>
+          <w:rFonts w:ascii="PT Sans" w:hAnsi="PT Sans" w:cs="Times New Roman"/>
+          <w:sz w:val="20"/>
+          <w:szCs w:val="20"/>
+        </w:rPr>
+      </w:pPr>
+      <w:r>
+        <w:rPr>
+          <w:rFonts w:ascii="PT Sans" w:hAnsi="PT Sans" w:cs="Times New Roman"/>
+          <w:sz w:val="20"/>
+          <w:szCs w:val="20"/>
+        </w:rPr>
+        <w:t xml:space="preserve">   </w:t>
+      </w:r>
+      <w:r>
+        <w:rPr>
+          <w:rFonts w:ascii="PT Sans" w:hAnsi="PT Sans" w:cs="Times New Roman"/>
+          <w:sz w:val="20"/>
+          <w:szCs w:val="20"/>
+        </w:rPr>
+        <w:t xml:space="preserve"> </w:t>
+      </w:r>
+      <w:r>
+        <w:rPr>
+          <w:rFonts w:ascii="PT Sans" w:hAnsi="PT Sans" w:cs="Times New Roman"/>
+          <w:color w:val="3366FF"/>
+          <w:sz w:val="20"/>
+          <w:szCs w:val="20"/>
+        </w:rPr>
+        <w:t>location:</w:t>
+      </w:r>
+      <w:r>
+        <w:rPr>
+          <w:rFonts w:ascii="PT Sans" w:hAnsi="PT Sans" w:cs="Times New Roman"/>
+          <w:sz w:val="20"/>
+          <w:szCs w:val="20"/>
+        </w:rPr>
+        <w:t xml:space="preserve"> </w:t>
+      </w:r>
+      <w:r>
+        <w:rPr>
+          <w:rFonts w:ascii="PT Sans" w:hAnsi="PT Sans" w:cs="Times New Roman"/>
+          <w:sz w:val="20"/>
+          <w:szCs w:val="20"/>
+        </w:rPr>
+        <w:t xml:space="preserve"> </w:t>
+      </w:r>
+      <w:r>
+        <w:rPr>
+          <w:rFonts w:ascii="PT Sans" w:hAnsi="PT Sans" w:cs="Times New Roman"/>
+          <w:sz w:val="20"/>
+          <w:szCs w:val="20"/>
+        </w:rPr>
+        <w:t>Westport, CT and New York, NY</w:t>
+      </w:r>
+    </w:p>
+    <w:p>
+      <w:pPr>
+        <w:ind w:left="630" w:hanging="630"/>
+        <w:rPr>
+          <w:rFonts w:ascii="PT Sans" w:hAnsi="PT Sans" w:cs="Times New Roman"/>
+          <w:color w:val="378D00"/>
+          <w:sz w:val="20"/>
+          <w:szCs w:val="20"/>
+        </w:rPr>
+      </w:pPr>
+      <w:r>
+        <w:rPr>
+          <w:rFonts w:ascii="PT Sans" w:hAnsi="PT Sans" w:cs="Times New Roman"/>
+          <w:sz w:val="20"/>
+          <w:szCs w:val="20"/>
+        </w:rPr>
+        <w:t xml:space="preserve">  </w:t>
+      </w:r>
+      <w:r>
+        <w:rPr>
+          <w:rFonts w:ascii="PT Sans" w:hAnsi="PT Sans" w:cs="Times New Roman"/>
+          <w:sz w:val="20"/>
+          <w:szCs w:val="20"/>
+        </w:rPr>
+        <w:t xml:space="preserve"> </w:t>
+      </w:r>
+      <w:r>
+        <w:rPr>
+          <w:rFonts w:ascii="PT Sans" w:hAnsi="PT Sans" w:cs="Times New Roman"/>
+          <w:sz w:val="20"/>
+          <w:szCs w:val="20"/>
+        </w:rPr>
+        <w:t xml:space="preserve"> </w:t>
+      </w:r>
+      <w:r>
+        <w:rPr>
+          <w:rFonts w:ascii="PT Sans" w:hAnsi="PT Sans" w:cs="Times New Roman"/>
+          <w:color w:val="3366FF"/>
+          <w:sz w:val="20"/>
+          <w:szCs w:val="20"/>
+        </w:rPr>
+        <w:t>position:</w:t>
+      </w:r>
+      <w:r>
+        <w:rPr>
+          <w:rFonts w:ascii="PT Sans" w:hAnsi="PT Sans" w:cs="Times New Roman"/>
+          <w:sz w:val="20"/>
+          <w:szCs w:val="20"/>
+        </w:rPr>
+        <w:t xml:space="preserve"> </w:t>
+      </w:r>
+      <w:r>
+        <w:rPr>
+          <w:rFonts w:ascii="PT Sans" w:hAnsi="PT Sans" w:cs="Times New Roman"/>
+          <w:sz w:val="20"/>
+          <w:szCs w:val="20"/>
+        </w:rPr>
+        <w:t xml:space="preserve"> </w:t>
+      </w:r>
+      <w:r>
+        <w:rPr>
+          <w:rFonts w:ascii="PT Sans" w:hAnsi="PT Sans" w:cs="Times New Roman"/>
+          <w:sz w:val="20"/>
+          <w:szCs w:val="20"/>
+        </w:rPr>
+        <w:t>Presenter</w:t>
+      </w:r>
+    </w:p>
+    <w:p>
+      <w:pPr>
+        <w:ind w:left="630" w:hanging="630"/>
+        <w:rPr>
+          <w:rFonts w:ascii="PT Sans" w:hAnsi="PT Sans" w:cs="Times New Roman"/>
+          <w:color w:val="378D00"/>
+          <w:sz w:val="20"/>
+          <w:szCs w:val="20"/>
+        </w:rPr>
+      </w:pPr>
+      <w:r>
+        <w:rPr>
+          <w:rFonts w:ascii="PT Sans" w:hAnsi="PT Sans" w:cs="Times New Roman"/>
+          <w:sz w:val="20"/>
+          <w:szCs w:val="20"/>
+        </w:rPr>
+        <w:t xml:space="preserve"> </w:t>
+      </w:r>
+      <w:r>
+        <w:rPr>
+          <w:rFonts w:ascii="PT Sans" w:hAnsi="PT Sans" w:cs="Times New Roman"/>
+          <w:sz w:val="20"/>
+          <w:szCs w:val="20"/>
+        </w:rPr>
+        <w:t xml:space="preserve">  </w:t>
+      </w:r>
+      <w:r>
+        <w:rPr>
+          <w:rFonts w:ascii="PT Sans" w:hAnsi="PT Sans" w:cs="Times New Roman"/>
+          <w:sz w:val="20"/>
+          <w:szCs w:val="20"/>
+        </w:rPr>
+        <w:t xml:space="preserve"> </w:t>
+      </w:r>
+      <w:r>
+        <w:rPr>
+          <w:rFonts w:ascii="PT Sans" w:hAnsi="PT Sans" w:cs="Times New Roman"/>
+          <w:color w:val="3366FF"/>
+          <w:sz w:val="20"/>
+          <w:szCs w:val="20"/>
+        </w:rPr>
+        <w:t>dates:</w:t>
+      </w:r>
+      <w:r>
+        <w:rPr>
+          <w:rFonts w:ascii="PT Sans" w:hAnsi="PT Sans" w:cs="Times New Roman"/>
+          <w:sz w:val="20"/>
+          <w:szCs w:val="20"/>
+        </w:rPr>
+        <w:t xml:space="preserve"> </w:t>
+      </w:r>
+      <w:r>
+        <w:rPr>
+          <w:rFonts w:ascii="PT Sans" w:hAnsi="PT Sans" w:cs="Times New Roman"/>
+          <w:sz w:val="20"/>
+          <w:szCs w:val="20"/>
+        </w:rPr>
+        <w:t xml:space="preserve"> </w:t>
+      </w:r>
+      <w:r>
+        <w:rPr>
+          <w:rFonts w:ascii="PT Sans" w:hAnsi="PT Sans" w:cs="Times New Roman"/>
+          <w:sz w:val="20"/>
+          <w:szCs w:val="20"/>
+        </w:rPr>
+        <w:t>Apr 2014 (Westport) and Sept 2014 (World)</w:t>
+      </w:r>
+    </w:p>
+    <w:p>
+      <w:pPr>
+        <w:ind w:left="630" w:hanging="630"/>
+        <w:rPr>
+          <w:rFonts w:ascii="PT Sans" w:hAnsi="PT Sans" w:cs="Times New Roman"/>
+          <w:color w:val="3366FF"/>
+          <w:sz w:val="20"/>
+          <w:szCs w:val="20"/>
+        </w:rPr>
+      </w:pPr>
+      <w:r>
+        <w:rPr>
+          <w:rFonts w:ascii="PT Sans" w:hAnsi="PT Sans" w:cs="Times New Roman"/>
+          <w:sz w:val="20"/>
+          <w:szCs w:val="20"/>
+        </w:rPr>
+        <w:t xml:space="preserve"> </w:t>
+      </w:r>
+      <w:r>
+        <w:rPr>
+          <w:rFonts w:ascii="PT Sans" w:hAnsi="PT Sans" w:cs="Times New Roman"/>
+          <w:sz w:val="20"/>
+          <w:szCs w:val="20"/>
+        </w:rPr>
+        <w:t xml:space="preserve">  </w:t>
+      </w:r>
+      <w:r>
+        <w:rPr>
+          <w:rFonts w:ascii="PT Sans" w:hAnsi="PT Sans" w:cs="Times New Roman"/>
+          <w:sz w:val="20"/>
+          <w:szCs w:val="20"/>
+        </w:rPr>
+        <w:t xml:space="preserve"> </w:t>
+      </w:r>
+      <w:r>
+        <w:rPr>
+          <w:rFonts w:ascii="PT Sans" w:hAnsi="PT Sans" w:cs="Times New Roman"/>
+          <w:color w:val="3366FF"/>
+          <w:sz w:val="20"/>
+          <w:szCs w:val="20"/>
+        </w:rPr>
+        <w:t>highlights:</w:t>
+      </w:r>
+    </w:p>
+    <w:p>
+      <w:pPr>
+        <w:ind w:left="630" w:hanging="630"/>
+        <w:rPr>
+          <w:rFonts w:ascii="PT Sans" w:hAnsi="PT Sans" w:cs="Times New Roman"/>
+          <w:sz w:val="20"/>
+          <w:szCs w:val="20"/>
+        </w:rPr>
+      </w:pPr>
+      <w:r>
+        <w:rPr>
+          <w:rFonts w:ascii="PT Sans" w:hAnsi="PT Sans" w:cs="Times New Roman"/>
+          <w:sz w:val="20"/>
+          <w:szCs w:val="20"/>
+        </w:rPr>
+        <w:t xml:space="preserve">  </w:t>
+      </w:r>
+      <w:r>
+        <w:rPr>
+          <w:rFonts w:ascii="PT Sans" w:hAnsi="PT Sans" w:cs="Times New Roman"/>
+          <w:sz w:val="20"/>
+          <w:szCs w:val="20"/>
+        </w:rPr>
+        <w:t xml:space="preserve">    </w:t>
+      </w:r>
+      <w:r>
+        <w:rPr>
+          <w:rFonts w:ascii="PT Sans" w:hAnsi="PT Sans" w:cs="Times New Roman"/>
+          <w:sz w:val="20"/>
+          <w:szCs w:val="20"/>
+        </w:rPr>
+        <w:t>- Presented</w:t>
+      </w:r>
+      <w:r>
+        <w:rPr>
+          <w:rFonts w:ascii="PT Sans" w:hAnsi="PT Sans" w:cs="Times New Roman"/>
+          <w:sz w:val="20"/>
+          <w:szCs w:val="20"/>
+        </w:rPr>
+        <w:t xml:space="preserve"> the science behind my project, Clean Fuel Chemical Kinetics,</w:t>
+      </w:r>
+      <w:r>
+        <w:rPr>
+          <w:rFonts w:ascii="PT Sans" w:hAnsi="PT Sans" w:cs="Times New Roman"/>
+          <w:sz w:val="20"/>
+          <w:szCs w:val="20"/>
+        </w:rPr>
+        <w:t xml:space="preserve"> and how it can be used to model clean fuels in the engines of tomorrow</w:t>
+      </w:r>
+    </w:p>
+    <w:p>
+      <w:pPr>
+        <w:ind w:left="630" w:hanging="630"/>
+        <w:rPr>
+          <w:rFonts w:ascii="PT Sans" w:hAnsi="PT Sans" w:cs="Times New Roman"/>
+          <w:sz w:val="20"/>
+          <w:szCs w:val="20"/>
+        </w:rPr>
+      </w:pPr>
+      <w:r>
+        <w:rPr>
+          <w:rFonts w:ascii="PT Sans" w:hAnsi="PT Sans" w:cs="Times New Roman"/>
+          <w:sz w:val="20"/>
+          <w:szCs w:val="20"/>
+        </w:rPr>
+        <w:t xml:space="preserve">     </w:t>
+      </w:r>
+      <w:r>
+        <w:rPr>
+          <w:rFonts w:ascii="PT Sans" w:hAnsi="PT Sans" w:cs="Times New Roman"/>
+          <w:sz w:val="20"/>
+          <w:szCs w:val="20"/>
+        </w:rPr>
+        <w:t xml:space="preserve"> </w:t>
+      </w:r>
+      <w:r>
+        <w:rPr>
+          <w:rFonts w:ascii="PT Sans" w:hAnsi="PT Sans" w:cs="Times New Roman"/>
+          <w:sz w:val="20"/>
+          <w:szCs w:val="20"/>
+        </w:rPr>
+        <w:t xml:space="preserve">- Articulated reaction rate and </w:t>
+      </w:r>
+      <w:r>
+        <w:rPr>
+          <w:rFonts w:ascii="PT Sans" w:hAnsi="PT Sans" w:cs="Times New Roman"/>
+          <w:sz w:val="20"/>
+          <w:szCs w:val="20"/>
+        </w:rPr>
+        <w:t>L</w:t>
+      </w:r>
+      <w:r>
+        <w:rPr>
+          <w:rFonts w:ascii="PT Sans" w:hAnsi="PT Sans" w:cs="Times New Roman"/>
+          <w:sz w:val="20"/>
+          <w:szCs w:val="20"/>
+        </w:rPr>
+        <w:t>agrange multiplier problems to teach science and math to faire attendees</w:t>
+      </w:r>
+    </w:p>
+    <w:p>
+      <w:pPr>
+        <w:ind w:left="630" w:hanging="630"/>
+        <w:rPr>
+          <w:rFonts w:ascii="PT Sans" w:hAnsi="PT Sans" w:cs="Times New Roman"/>
+          <w:sz w:val="20"/>
+          <w:szCs w:val="20"/>
+        </w:rPr>
+      </w:pPr>
+    </w:p>
+    <w:p>
+      <w:pPr>
+        <w:ind w:left="630" w:hanging="630"/>
+        <w:rPr>
+          <w:rFonts w:ascii="PT Sans" w:hAnsi="PT Sans" w:cs="Times New Roman"/>
+          <w:sz w:val="20"/>
+          <w:szCs w:val="20"/>
+        </w:rPr>
+      </w:pPr>
+      <w:r>
+        <w:rPr>
+          <w:rFonts w:ascii="PT Sans" w:hAnsi="PT Sans" w:cs="Times New Roman"/>
+          <w:sz w:val="20"/>
+          <w:szCs w:val="20"/>
+        </w:rPr>
+        <w:t xml:space="preserve">  </w:t>
+      </w:r>
       <w:r>
         <w:rPr>
           <w:rFonts w:ascii="PT Sans" w:hAnsi="PT Sans" w:cs="Times New Roman"/>
@@ -2683,7 +2971,7 @@
           <w:sz w:val="20"/>
           <w:szCs w:val="20"/>
         </w:rPr>
-        <w:t xml:space="preserve"> </w:t>
+        <w:t>Saigeworks LLC</w:t>
       </w:r>
       <w:r>
         <w:rPr>
@@ -2692,7 +2980,293 @@
           <w:sz w:val="20"/>
           <w:szCs w:val="20"/>
         </w:rPr>
-        <w:t xml:space="preserve"> </w:t>
+        <w:t>:</w:t>
+      </w:r>
+    </w:p>
+    <w:p>
+      <w:pPr>
+        <w:ind w:left="630" w:hanging="630"/>
+        <w:rPr>
+          <w:rFonts w:ascii="PT Sans" w:hAnsi="PT Sans" w:cs="Times New Roman"/>
+          <w:sz w:val="20"/>
+          <w:szCs w:val="20"/>
+        </w:rPr>
+      </w:pPr>
+      <w:r>
+        <w:rPr>
+          <w:rFonts w:ascii="PT Sans" w:hAnsi="PT Sans" w:cs="Times New Roman"/>
+          <w:sz w:val="20"/>
+          <w:szCs w:val="20"/>
+        </w:rPr>
+        <w:t xml:space="preserve">   </w:t>
+      </w:r>
+      <w:r>
+        <w:rPr>
+          <w:rFonts w:ascii="PT Sans" w:hAnsi="PT Sans" w:cs="Times New Roman"/>
+          <w:sz w:val="20"/>
+          <w:szCs w:val="20"/>
+        </w:rPr>
+        <w:t xml:space="preserve"> </w:t>
+      </w:r>
+      <w:r>
+        <w:rPr>
+          <w:rFonts w:ascii="PT Sans" w:hAnsi="PT Sans" w:cs="Times New Roman"/>
+          <w:color w:val="3366FF"/>
+          <w:sz w:val="20"/>
+          <w:szCs w:val="20"/>
+        </w:rPr>
+        <w:t>location:</w:t>
+      </w:r>
+      <w:r>
+        <w:rPr>
+          <w:rFonts w:ascii="PT Sans" w:hAnsi="PT Sans" w:cs="Times New Roman"/>
+          <w:sz w:val="20"/>
+          <w:szCs w:val="20"/>
+        </w:rPr>
+        <w:t xml:space="preserve"> </w:t>
+      </w:r>
+      <w:r>
+        <w:rPr>
+          <w:rFonts w:ascii="PT Sans" w:hAnsi="PT Sans" w:cs="Times New Roman"/>
+          <w:sz w:val="20"/>
+          <w:szCs w:val="20"/>
+        </w:rPr>
+        <w:t xml:space="preserve"> </w:t>
+      </w:r>
+      <w:r>
+        <w:rPr>
+          <w:rFonts w:ascii="PT Sans" w:hAnsi="PT Sans" w:cs="Times New Roman"/>
+          <w:sz w:val="20"/>
+          <w:szCs w:val="20"/>
+        </w:rPr>
+        <w:t>Trumbull, CT</w:t>
+      </w:r>
+    </w:p>
+    <w:p>
+      <w:pPr>
+        <w:ind w:left="630" w:hanging="630"/>
+        <w:rPr>
+          <w:rFonts w:ascii="PT Sans" w:hAnsi="PT Sans" w:cs="Times New Roman"/>
+          <w:sz w:val="20"/>
+          <w:szCs w:val="20"/>
+        </w:rPr>
+      </w:pPr>
+      <w:r>
+        <w:rPr>
+          <w:rFonts w:ascii="PT Sans" w:hAnsi="PT Sans" w:cs="Times New Roman"/>
+          <w:sz w:val="20"/>
+          <w:szCs w:val="20"/>
+        </w:rPr>
+        <w:t xml:space="preserve">    </w:t>
+      </w:r>
+      <w:r>
+        <w:rPr>
+          <w:rFonts w:ascii="PT Sans" w:hAnsi="PT Sans" w:cs="Times New Roman"/>
+          <w:color w:val="3366FF"/>
+          <w:sz w:val="20"/>
+          <w:szCs w:val="20"/>
+        </w:rPr>
+        <w:t>position:</w:t>
+      </w:r>
+      <w:r>
+        <w:rPr>
+          <w:rFonts w:ascii="PT Sans" w:hAnsi="PT Sans" w:cs="Times New Roman"/>
+          <w:sz w:val="20"/>
+          <w:szCs w:val="20"/>
+        </w:rPr>
+        <w:t xml:space="preserve"> </w:t>
+      </w:r>
+      <w:r>
+        <w:rPr>
+          <w:rFonts w:ascii="PT Sans" w:hAnsi="PT Sans" w:cs="Times New Roman"/>
+          <w:sz w:val="20"/>
+          <w:szCs w:val="20"/>
+        </w:rPr>
+        <w:t xml:space="preserve"> </w:t>
+      </w:r>
+      <w:r>
+        <w:rPr>
+          <w:rFonts w:ascii="PT Sans" w:hAnsi="PT Sans" w:cs="Times New Roman"/>
+          <w:sz w:val="20"/>
+          <w:szCs w:val="20"/>
+        </w:rPr>
+        <w:t>Consultant</w:t>
+      </w:r>
+    </w:p>
+    <w:p>
+      <w:pPr>
+        <w:ind w:left="630" w:hanging="630"/>
+        <w:rPr>
+          <w:rFonts w:ascii="PT Sans" w:hAnsi="PT Sans" w:cs="Times New Roman"/>
+          <w:color w:val="378D00"/>
+          <w:sz w:val="20"/>
+          <w:szCs w:val="20"/>
+        </w:rPr>
+      </w:pPr>
+      <w:r>
+        <w:rPr>
+          <w:rFonts w:ascii="PT Sans" w:hAnsi="PT Sans" w:cs="Times New Roman"/>
+          <w:sz w:val="20"/>
+          <w:szCs w:val="20"/>
+        </w:rPr>
+        <w:t xml:space="preserve">    </w:t>
+      </w:r>
+      <w:r>
+        <w:rPr>
+          <w:rFonts w:ascii="PT Sans" w:hAnsi="PT Sans" w:cs="Times New Roman"/>
+          <w:color w:val="3366FF"/>
+          <w:sz w:val="20"/>
+          <w:szCs w:val="20"/>
+        </w:rPr>
+        <w:t>dates:</w:t>
+      </w:r>
+      <w:r>
+        <w:rPr>
+          <w:rFonts w:ascii="PT Sans" w:hAnsi="PT Sans" w:cs="Times New Roman"/>
+          <w:sz w:val="20"/>
+          <w:szCs w:val="20"/>
+        </w:rPr>
+        <w:t xml:space="preserve"> </w:t>
+      </w:r>
+      <w:r>
+        <w:rPr>
+          <w:rFonts w:ascii="PT Sans" w:hAnsi="PT Sans" w:cs="Times New Roman"/>
+          <w:sz w:val="20"/>
+          <w:szCs w:val="20"/>
+        </w:rPr>
+        <w:t xml:space="preserve"> </w:t>
+      </w:r>
+      <w:r>
+        <w:rPr>
+          <w:rFonts w:ascii="PT Sans" w:hAnsi="PT Sans" w:cs="Times New Roman"/>
+          <w:sz w:val="20"/>
+          <w:szCs w:val="20"/>
+        </w:rPr>
+        <w:t>May 2014</w:t>
+      </w:r>
+    </w:p>
+    <w:p>
+      <w:pPr>
+        <w:ind w:left="630" w:hanging="630"/>
+        <w:rPr>
+          <w:rFonts w:ascii="PT Sans" w:hAnsi="PT Sans" w:cs="Times New Roman"/>
+          <w:color w:val="3366FF"/>
+          <w:sz w:val="20"/>
+          <w:szCs w:val="20"/>
+        </w:rPr>
+      </w:pPr>
+      <w:r>
+        <w:rPr>
+          <w:rFonts w:ascii="PT Sans" w:hAnsi="PT Sans" w:cs="Times New Roman"/>
+          <w:sz w:val="20"/>
+          <w:szCs w:val="20"/>
+        </w:rPr>
+        <w:t xml:space="preserve">    </w:t>
+      </w:r>
+      <w:r>
+        <w:rPr>
+          <w:rFonts w:ascii="PT Sans" w:hAnsi="PT Sans" w:cs="Times New Roman"/>
+          <w:color w:val="3366FF"/>
+          <w:sz w:val="20"/>
+          <w:szCs w:val="20"/>
+        </w:rPr>
+        <w:t>highlights:</w:t>
+      </w:r>
+    </w:p>
+    <w:p>
+      <w:pPr>
+        <w:ind w:left="630" w:hanging="630"/>
+        <w:rPr>
+          <w:rFonts w:ascii="PT Sans" w:hAnsi="PT Sans" w:cs="Times New Roman"/>
+          <w:sz w:val="20"/>
+          <w:szCs w:val="20"/>
+        </w:rPr>
+      </w:pPr>
+      <w:r>
+        <w:rPr>
+          <w:rFonts w:ascii="PT Sans" w:hAnsi="PT Sans" w:cs="Times New Roman"/>
+          <w:sz w:val="20"/>
+          <w:szCs w:val="20"/>
+        </w:rPr>
+        <w:t xml:space="preserve">  </w:t>
+      </w:r>
+      <w:r>
+        <w:rPr>
+          <w:rFonts w:ascii="PT Sans" w:hAnsi="PT Sans" w:cs="Times New Roman"/>
+          <w:sz w:val="20"/>
+          <w:szCs w:val="20"/>
+        </w:rPr>
+        <w:t xml:space="preserve">    </w:t>
+      </w:r>
+      <w:r>
+        <w:rPr>
+          <w:rFonts w:ascii="PT Sans" w:hAnsi="PT Sans" w:cs="Times New Roman"/>
+          <w:sz w:val="20"/>
+          <w:szCs w:val="20"/>
+        </w:rPr>
+        <w:t>- Utilized my chemical kinetics software to help inventor transform hands-on experience into concrete engineering terms</w:t>
+      </w:r>
+    </w:p>
+    <w:p>
+      <w:pPr>
+        <w:ind w:left="630" w:hanging="630"/>
+        <w:rPr>
+          <w:rFonts w:ascii="PT Sans" w:hAnsi="PT Sans" w:cs="Times New Roman"/>
+          <w:sz w:val="20"/>
+          <w:szCs w:val="20"/>
+        </w:rPr>
+      </w:pPr>
+      <w:r>
+        <w:rPr>
+          <w:rFonts w:ascii="PT Sans" w:hAnsi="PT Sans" w:cs="Times New Roman"/>
+          <w:sz w:val="20"/>
+          <w:szCs w:val="20"/>
+        </w:rPr>
+        <w:t xml:space="preserve">  </w:t>
+      </w:r>
+      <w:r>
+        <w:rPr>
+          <w:rFonts w:ascii="PT Sans" w:hAnsi="PT Sans" w:cs="Times New Roman"/>
+          <w:sz w:val="20"/>
+          <w:szCs w:val="20"/>
+        </w:rPr>
+        <w:t xml:space="preserve">    </w:t>
+      </w:r>
+      <w:r>
+        <w:rPr>
+          <w:rFonts w:ascii="PT Sans" w:hAnsi="PT Sans" w:cs="Times New Roman"/>
+          <w:sz w:val="20"/>
+          <w:szCs w:val="20"/>
+        </w:rPr>
+        <w:t>- Determined 2.4 kJ of work and 3.3 kJ of heat for methane and 3.0 kJ of work and 5.1 kJ of heat for hydrogen produced in one cycle per gram of fuel and oxygen at stoichiometric ratio</w:t>
+      </w:r>
+    </w:p>
+    <w:p>
+      <w:pPr>
+        <w:ind w:left="630" w:hanging="630"/>
+        <w:rPr>
+          <w:rFonts w:ascii="PT Sans" w:hAnsi="PT Sans" w:cs="Times New Roman"/>
+          <w:sz w:val="20"/>
+          <w:szCs w:val="20"/>
+        </w:rPr>
+      </w:pPr>
+    </w:p>
+    <w:p>
+      <w:pPr>
+        <w:ind w:left="630" w:hanging="630"/>
+        <w:rPr>
+          <w:rFonts w:ascii="PT Sans" w:hAnsi="PT Sans" w:cs="Times New Roman"/>
+          <w:sz w:val="20"/>
+          <w:szCs w:val="20"/>
+        </w:rPr>
+      </w:pPr>
+      <w:r>
+        <w:rPr>
+          <w:rFonts w:ascii="PT Sans" w:hAnsi="PT Sans" w:cs="Times New Roman"/>
+          <w:sz w:val="20"/>
+          <w:szCs w:val="20"/>
+        </w:rPr>
+        <w:t xml:space="preserve">  </w:t>
       </w:r>
       <w:r>
         <w:rPr>
@@ -2701,7 +3275,7 @@
           <w:sz w:val="20"/>
           <w:szCs w:val="20"/>
         </w:rPr>
-        <w:t>Westport, C</w:t>
+        <w:t>University of Connecticut</w:t>
       </w:r>
       <w:r>
         <w:rPr>
@@ -2710,760 +3284,10 @@
           <w:sz w:val="20"/>
           <w:szCs w:val="20"/>
         </w:rPr>
-        <w:t>T</w:t>
-      </w:r>
-      <w:r>
-        <w:rPr>
-          <w:rFonts w:ascii="PT Sans" w:hAnsi="PT Sans" w:cs="Times New Roman"/>
-          <w:b/>
-          <w:sz w:val="20"/>
-          <w:szCs w:val="20"/>
-        </w:rPr>
-        <w:t xml:space="preserve"> and World Maker Faires</w:t>
-      </w:r>
-    </w:p>
-    <w:p>
-      <w:pPr>
-        <w:ind w:left="630" w:hanging="630"/>
-        <w:rPr>
-          <w:rFonts w:ascii="PT Sans" w:hAnsi="PT Sans" w:cs="Times New Roman"/>
-          <w:sz w:val="20"/>
-          <w:szCs w:val="20"/>
-        </w:rPr>
-      </w:pPr>
-      <w:r>
-        <w:rPr>
-          <w:rFonts w:ascii="PT Sans" w:hAnsi="PT Sans" w:cs="Times New Roman"/>
-          <w:sz w:val="20"/>
-          <w:szCs w:val="20"/>
-        </w:rPr>
-        <w:t xml:space="preserve">   </w:t>
-      </w:r>
-      <w:r>
-        <w:rPr>
-          <w:rFonts w:ascii="PT Sans" w:hAnsi="PT Sans" w:cs="Times New Roman"/>
-          <w:sz w:val="20"/>
-          <w:szCs w:val="20"/>
-        </w:rPr>
-        <w:t xml:space="preserve"> </w:t>
-      </w:r>
-      <w:r>
-        <w:rPr>
-          <w:rFonts w:ascii="PT Sans" w:hAnsi="PT Sans" w:cs="Times New Roman"/>
-          <w:color w:val="3366FF"/>
-          <w:sz w:val="20"/>
-          <w:szCs w:val="20"/>
-        </w:rPr>
-        <w:t>location:</w:t>
-      </w:r>
-      <w:r>
-        <w:rPr>
-          <w:rFonts w:ascii="PT Sans" w:hAnsi="PT Sans" w:cs="Times New Roman"/>
-          <w:sz w:val="20"/>
-          <w:szCs w:val="20"/>
-        </w:rPr>
-        <w:t xml:space="preserve"> </w:t>
-      </w:r>
-      <w:r>
-        <w:rPr>
-          <w:rFonts w:ascii="PT Sans" w:hAnsi="PT Sans" w:cs="Times New Roman"/>
-          <w:sz w:val="20"/>
-          <w:szCs w:val="20"/>
-        </w:rPr>
-        <w:t xml:space="preserve"> </w:t>
-      </w:r>
-      <w:r>
-        <w:rPr>
-          <w:rFonts w:ascii="PT Sans" w:hAnsi="PT Sans" w:cs="Times New Roman"/>
-          <w:sz w:val="20"/>
-          <w:szCs w:val="20"/>
-        </w:rPr>
-        <w:t>Westport, CT and New York, NY</w:t>
-      </w:r>
-    </w:p>
-    <w:p>
-      <w:pPr>
-        <w:ind w:left="630" w:hanging="630"/>
-        <w:rPr>
-          <w:rFonts w:ascii="PT Sans" w:hAnsi="PT Sans" w:cs="Times New Roman"/>
-          <w:color w:val="378D00"/>
-          <w:sz w:val="20"/>
-          <w:szCs w:val="20"/>
-        </w:rPr>
-      </w:pPr>
-      <w:r>
-        <w:rPr>
-          <w:rFonts w:ascii="PT Sans" w:hAnsi="PT Sans" w:cs="Times New Roman"/>
-          <w:sz w:val="20"/>
-          <w:szCs w:val="20"/>
-        </w:rPr>
-        <w:t xml:space="preserve">  </w:t>
-      </w:r>
-      <w:r>
-        <w:rPr>
-          <w:rFonts w:ascii="PT Sans" w:hAnsi="PT Sans" w:cs="Times New Roman"/>
-          <w:sz w:val="20"/>
-          <w:szCs w:val="20"/>
-        </w:rPr>
-        <w:t xml:space="preserve"> </w:t>
-      </w:r>
-      <w:r>
-        <w:rPr>
-          <w:rFonts w:ascii="PT Sans" w:hAnsi="PT Sans" w:cs="Times New Roman"/>
-          <w:sz w:val="20"/>
-          <w:szCs w:val="20"/>
-        </w:rPr>
-        <w:t xml:space="preserve"> </w:t>
-      </w:r>
-      <w:r>
-        <w:rPr>
-          <w:rFonts w:ascii="PT Sans" w:hAnsi="PT Sans" w:cs="Times New Roman"/>
-          <w:color w:val="3366FF"/>
-          <w:sz w:val="20"/>
-          <w:szCs w:val="20"/>
-        </w:rPr>
-        <w:t>position:</w:t>
-      </w:r>
-      <w:r>
-        <w:rPr>
-          <w:rFonts w:ascii="PT Sans" w:hAnsi="PT Sans" w:cs="Times New Roman"/>
-          <w:sz w:val="20"/>
-          <w:szCs w:val="20"/>
-        </w:rPr>
-        <w:t xml:space="preserve"> </w:t>
-      </w:r>
-      <w:r>
-        <w:rPr>
-          <w:rFonts w:ascii="PT Sans" w:hAnsi="PT Sans" w:cs="Times New Roman"/>
-          <w:sz w:val="20"/>
-          <w:szCs w:val="20"/>
-        </w:rPr>
-        <w:t xml:space="preserve"> </w:t>
-      </w:r>
-      <w:r>
-        <w:rPr>
-          <w:rFonts w:ascii="PT Sans" w:hAnsi="PT Sans" w:cs="Times New Roman"/>
-          <w:sz w:val="20"/>
-          <w:szCs w:val="20"/>
-        </w:rPr>
-        <w:t>Presenter</w:t>
-      </w:r>
-    </w:p>
-    <w:p>
-      <w:pPr>
-        <w:ind w:left="630" w:hanging="630"/>
-        <w:rPr>
-          <w:rFonts w:ascii="PT Sans" w:hAnsi="PT Sans" w:cs="Times New Roman"/>
-          <w:color w:val="378D00"/>
-          <w:sz w:val="20"/>
-          <w:szCs w:val="20"/>
-        </w:rPr>
-      </w:pPr>
-      <w:r>
-        <w:rPr>
-          <w:rFonts w:ascii="PT Sans" w:hAnsi="PT Sans" w:cs="Times New Roman"/>
-          <w:sz w:val="20"/>
-          <w:szCs w:val="20"/>
-        </w:rPr>
-        <w:t xml:space="preserve"> </w:t>
-      </w:r>
-      <w:r>
-        <w:rPr>
-          <w:rFonts w:ascii="PT Sans" w:hAnsi="PT Sans" w:cs="Times New Roman"/>
-          <w:sz w:val="20"/>
-          <w:szCs w:val="20"/>
-        </w:rPr>
-        <w:t xml:space="preserve">  </w:t>
-      </w:r>
-      <w:r>
-        <w:rPr>
-          <w:rFonts w:ascii="PT Sans" w:hAnsi="PT Sans" w:cs="Times New Roman"/>
-          <w:sz w:val="20"/>
-          <w:szCs w:val="20"/>
-        </w:rPr>
-        <w:t xml:space="preserve"> </w:t>
-      </w:r>
-      <w:r>
-        <w:rPr>
-          <w:rFonts w:ascii="PT Sans" w:hAnsi="PT Sans" w:cs="Times New Roman"/>
-          <w:color w:val="3366FF"/>
-          <w:sz w:val="20"/>
-          <w:szCs w:val="20"/>
-        </w:rPr>
-        <w:t>dates:</w:t>
-      </w:r>
-      <w:r>
-        <w:rPr>
-          <w:rFonts w:ascii="PT Sans" w:hAnsi="PT Sans" w:cs="Times New Roman"/>
-          <w:sz w:val="20"/>
-          <w:szCs w:val="20"/>
-        </w:rPr>
-        <w:t xml:space="preserve"> </w:t>
-      </w:r>
-      <w:r>
-        <w:rPr>
-          <w:rFonts w:ascii="PT Sans" w:hAnsi="PT Sans" w:cs="Times New Roman"/>
-          <w:sz w:val="20"/>
-          <w:szCs w:val="20"/>
-        </w:rPr>
-        <w:t xml:space="preserve"> </w:t>
-      </w:r>
-      <w:r>
-        <w:rPr>
-          <w:rFonts w:ascii="PT Sans" w:hAnsi="PT Sans" w:cs="Times New Roman"/>
-          <w:sz w:val="20"/>
-          <w:szCs w:val="20"/>
-        </w:rPr>
-        <w:t>Apr 2014 (Westport) and Sept 2014 (World)</w:t>
-      </w:r>
-    </w:p>
-    <w:p>
-      <w:pPr>
-        <w:ind w:left="630" w:hanging="630"/>
-        <w:rPr>
-          <w:rFonts w:ascii="PT Sans" w:hAnsi="PT Sans" w:cs="Times New Roman"/>
-          <w:color w:val="3366FF"/>
-          <w:sz w:val="20"/>
-          <w:szCs w:val="20"/>
-        </w:rPr>
-      </w:pPr>
-      <w:r>
-        <w:rPr>
-          <w:rFonts w:ascii="PT Sans" w:hAnsi="PT Sans" w:cs="Times New Roman"/>
-          <w:sz w:val="20"/>
-          <w:szCs w:val="20"/>
-        </w:rPr>
-        <w:t xml:space="preserve"> </w:t>
-      </w:r>
-      <w:r>
-        <w:rPr>
-          <w:rFonts w:ascii="PT Sans" w:hAnsi="PT Sans" w:cs="Times New Roman"/>
-          <w:sz w:val="20"/>
-          <w:szCs w:val="20"/>
-        </w:rPr>
-        <w:t xml:space="preserve">  </w:t>
-      </w:r>
-      <w:r>
-        <w:rPr>
-          <w:rFonts w:ascii="PT Sans" w:hAnsi="PT Sans" w:cs="Times New Roman"/>
-          <w:sz w:val="20"/>
-          <w:szCs w:val="20"/>
-        </w:rPr>
-        <w:t xml:space="preserve"> </w:t>
-      </w:r>
-      <w:r>
-        <w:rPr>
-          <w:rFonts w:ascii="PT Sans" w:hAnsi="PT Sans" w:cs="Times New Roman"/>
-          <w:color w:val="3366FF"/>
-          <w:sz w:val="20"/>
-          <w:szCs w:val="20"/>
-        </w:rPr>
-        <w:t>highlights:</w:t>
-      </w:r>
-    </w:p>
-    <w:p>
-      <w:pPr>
-        <w:ind w:left="630" w:hanging="630"/>
-        <w:rPr>
-          <w:rFonts w:ascii="PT Sans" w:hAnsi="PT Sans" w:cs="Times New Roman"/>
-          <w:sz w:val="20"/>
-          <w:szCs w:val="20"/>
-        </w:rPr>
-      </w:pPr>
-      <w:r>
-        <w:rPr>
-          <w:rFonts w:ascii="PT Sans" w:hAnsi="PT Sans" w:cs="Times New Roman"/>
-          <w:sz w:val="20"/>
-          <w:szCs w:val="20"/>
-        </w:rPr>
-        <w:t xml:space="preserve">  </w:t>
-      </w:r>
-      <w:r>
-        <w:rPr>
-          <w:rFonts w:ascii="PT Sans" w:hAnsi="PT Sans" w:cs="Times New Roman"/>
-          <w:sz w:val="20"/>
-          <w:szCs w:val="20"/>
-        </w:rPr>
-        <w:t xml:space="preserve">    </w:t>
-      </w:r>
-      <w:r>
-        <w:rPr>
-          <w:rFonts w:ascii="PT Sans" w:hAnsi="PT Sans" w:cs="Times New Roman"/>
-          <w:sz w:val="20"/>
-          <w:szCs w:val="20"/>
-        </w:rPr>
-        <w:t>- Presented</w:t>
-      </w:r>
-      <w:r>
-        <w:rPr>
-          <w:rFonts w:ascii="PT Sans" w:hAnsi="PT Sans" w:cs="Times New Roman"/>
-          <w:sz w:val="20"/>
-          <w:szCs w:val="20"/>
-        </w:rPr>
-        <w:t xml:space="preserve"> the science behind my project, Clean Fuel Chemical Kinetics,</w:t>
-      </w:r>
-      <w:r>
-        <w:rPr>
-          <w:rFonts w:ascii="PT Sans" w:hAnsi="PT Sans" w:cs="Times New Roman"/>
-          <w:sz w:val="20"/>
-          <w:szCs w:val="20"/>
-        </w:rPr>
-        <w:t xml:space="preserve"> and how it can be used to model clean fuels in the engines of tomorrow</w:t>
-      </w:r>
-    </w:p>
-    <w:p>
-      <w:pPr>
-        <w:ind w:left="630" w:hanging="630"/>
-        <w:rPr>
-          <w:rFonts w:ascii="PT Sans" w:hAnsi="PT Sans" w:cs="Times New Roman"/>
-          <w:sz w:val="20"/>
-          <w:szCs w:val="20"/>
-        </w:rPr>
-      </w:pPr>
-      <w:r>
-        <w:rPr>
-          <w:rFonts w:ascii="PT Sans" w:hAnsi="PT Sans" w:cs="Times New Roman"/>
-          <w:sz w:val="20"/>
-          <w:szCs w:val="20"/>
-        </w:rPr>
-        <w:t xml:space="preserve">     </w:t>
-      </w:r>
-      <w:r>
-        <w:rPr>
-          <w:rFonts w:ascii="PT Sans" w:hAnsi="PT Sans" w:cs="Times New Roman"/>
-          <w:sz w:val="20"/>
-          <w:szCs w:val="20"/>
-        </w:rPr>
-        <w:t xml:space="preserve"> </w:t>
-      </w:r>
-      <w:r>
-        <w:rPr>
-          <w:rFonts w:ascii="PT Sans" w:hAnsi="PT Sans" w:cs="Times New Roman"/>
-          <w:sz w:val="20"/>
-          <w:szCs w:val="20"/>
-        </w:rPr>
-        <w:t xml:space="preserve">- Articulated reaction rate and </w:t>
-      </w:r>
-      <w:r>
-        <w:rPr>
-          <w:rFonts w:ascii="PT Sans" w:hAnsi="PT Sans" w:cs="Times New Roman"/>
-          <w:sz w:val="20"/>
-          <w:szCs w:val="20"/>
-        </w:rPr>
-        <w:t>L</w:t>
-      </w:r>
-      <w:r>
-        <w:rPr>
-          <w:rFonts w:ascii="PT Sans" w:hAnsi="PT Sans" w:cs="Times New Roman"/>
-          <w:sz w:val="20"/>
-          <w:szCs w:val="20"/>
-        </w:rPr>
-        <w:t>agrange multiplier problems to teach science and math to faire attendees</w:t>
-      </w:r>
-    </w:p>
-    <w:p>
-      <w:pPr>
-        <w:ind w:left="630" w:hanging="630"/>
-        <w:rPr>
-          <w:rFonts w:ascii="PT Sans" w:hAnsi="PT Sans" w:cs="Times New Roman"/>
-          <w:sz w:val="20"/>
-          <w:szCs w:val="20"/>
-        </w:rPr>
-      </w:pPr>
-    </w:p>
-    <w:p>
-      <w:pPr>
-        <w:ind w:left="630" w:hanging="630"/>
-        <w:rPr>
-          <w:rFonts w:ascii="PT Sans" w:hAnsi="PT Sans" w:cs="Times New Roman"/>
-          <w:sz w:val="20"/>
-          <w:szCs w:val="20"/>
-        </w:rPr>
-      </w:pPr>
-      <w:r>
-        <w:rPr>
-          <w:rFonts w:ascii="PT Sans" w:hAnsi="PT Sans" w:cs="Times New Roman"/>
-          <w:sz w:val="20"/>
-          <w:szCs w:val="20"/>
-        </w:rPr>
-        <w:t xml:space="preserve">  - </w:t>
-      </w:r>
-      <w:r>
-        <w:rPr>
-          <w:rFonts w:ascii="PT Sans" w:hAnsi="PT Sans" w:cs="Times New Roman"/>
-          <w:color w:val="3366FF"/>
-          <w:sz w:val="20"/>
-          <w:szCs w:val="20"/>
-        </w:rPr>
-        <w:t>company</w:t>
-      </w:r>
-      <w:r>
-        <w:rPr>
-          <w:rFonts w:ascii="PT Sans" w:hAnsi="PT Sans" w:cs="Times New Roman"/>
-          <w:color w:val="3366FF"/>
-          <w:sz w:val="20"/>
-          <w:szCs w:val="20"/>
-        </w:rPr>
         <w:t>:</w:t>
       </w:r>
-      <w:r>
-        <w:rPr>
-          <w:rFonts w:ascii="PT Sans" w:hAnsi="PT Sans" w:cs="Times New Roman"/>
-          <w:b/>
-          <w:sz w:val="20"/>
-          <w:szCs w:val="20"/>
-        </w:rPr>
-        <w:t xml:space="preserve"> </w:t>
-      </w:r>
-      <w:r>
-        <w:rPr>
-          <w:rFonts w:ascii="PT Sans" w:hAnsi="PT Sans" w:cs="Times New Roman"/>
-          <w:b/>
-          <w:sz w:val="20"/>
-          <w:szCs w:val="20"/>
-        </w:rPr>
-        <w:t xml:space="preserve"> </w:t>
-      </w:r>
-      <w:r>
-        <w:rPr>
-          <w:rFonts w:ascii="PT Sans" w:hAnsi="PT Sans" w:cs="Times New Roman"/>
-          <w:b/>
-          <w:sz w:val="20"/>
-          <w:szCs w:val="20"/>
-        </w:rPr>
-        <w:t>Saigeworks LLC</w:t>
-      </w:r>
-    </w:p>
-    <w:p>
-      <w:pPr>
-        <w:ind w:left="630" w:hanging="630"/>
-        <w:rPr>
-          <w:rFonts w:ascii="PT Sans" w:hAnsi="PT Sans" w:cs="Times New Roman"/>
-          <w:sz w:val="20"/>
-          <w:szCs w:val="20"/>
-        </w:rPr>
-      </w:pPr>
-      <w:r>
-        <w:rPr>
-          <w:rFonts w:ascii="PT Sans" w:hAnsi="PT Sans" w:cs="Times New Roman"/>
-          <w:sz w:val="20"/>
-          <w:szCs w:val="20"/>
-        </w:rPr>
-        <w:t xml:space="preserve">   </w:t>
-      </w:r>
-      <w:r>
-        <w:rPr>
-          <w:rFonts w:ascii="PT Sans" w:hAnsi="PT Sans" w:cs="Times New Roman"/>
-          <w:sz w:val="20"/>
-          <w:szCs w:val="20"/>
-        </w:rPr>
-        <w:t xml:space="preserve"> </w:t>
-      </w:r>
-      <w:r>
-        <w:rPr>
-          <w:rFonts w:ascii="PT Sans" w:hAnsi="PT Sans" w:cs="Times New Roman"/>
-          <w:color w:val="3366FF"/>
-          <w:sz w:val="20"/>
-          <w:szCs w:val="20"/>
-        </w:rPr>
-        <w:t>location:</w:t>
-      </w:r>
-      <w:r>
-        <w:rPr>
-          <w:rFonts w:ascii="PT Sans" w:hAnsi="PT Sans" w:cs="Times New Roman"/>
-          <w:sz w:val="20"/>
-          <w:szCs w:val="20"/>
-        </w:rPr>
-        <w:t xml:space="preserve"> </w:t>
-      </w:r>
-      <w:r>
-        <w:rPr>
-          <w:rFonts w:ascii="PT Sans" w:hAnsi="PT Sans" w:cs="Times New Roman"/>
-          <w:sz w:val="20"/>
-          <w:szCs w:val="20"/>
-        </w:rPr>
-        <w:t xml:space="preserve"> </w:t>
-      </w:r>
-      <w:r>
-        <w:rPr>
-          <w:rFonts w:ascii="PT Sans" w:hAnsi="PT Sans" w:cs="Times New Roman"/>
-          <w:sz w:val="20"/>
-          <w:szCs w:val="20"/>
-        </w:rPr>
-        <w:t>Trumbull, CT</w:t>
-      </w:r>
-    </w:p>
-    <w:p>
-      <w:pPr>
-        <w:ind w:left="630" w:hanging="630"/>
-        <w:rPr>
-          <w:rFonts w:ascii="PT Sans" w:hAnsi="PT Sans" w:cs="Times New Roman"/>
-          <w:sz w:val="20"/>
-          <w:szCs w:val="20"/>
-        </w:rPr>
-      </w:pPr>
-      <w:r>
-        <w:rPr>
-          <w:rFonts w:ascii="PT Sans" w:hAnsi="PT Sans" w:cs="Times New Roman"/>
-          <w:sz w:val="20"/>
-          <w:szCs w:val="20"/>
-        </w:rPr>
-        <w:t xml:space="preserve">    </w:t>
-      </w:r>
-      <w:r>
-        <w:rPr>
-          <w:rFonts w:ascii="PT Sans" w:hAnsi="PT Sans" w:cs="Times New Roman"/>
-          <w:color w:val="3366FF"/>
-          <w:sz w:val="20"/>
-          <w:szCs w:val="20"/>
-        </w:rPr>
-        <w:t>position:</w:t>
-      </w:r>
-      <w:r>
-        <w:rPr>
-          <w:rFonts w:ascii="PT Sans" w:hAnsi="PT Sans" w:cs="Times New Roman"/>
-          <w:sz w:val="20"/>
-          <w:szCs w:val="20"/>
-        </w:rPr>
-        <w:t xml:space="preserve"> </w:t>
-      </w:r>
-      <w:r>
-        <w:rPr>
-          <w:rFonts w:ascii="PT Sans" w:hAnsi="PT Sans" w:cs="Times New Roman"/>
-          <w:sz w:val="20"/>
-          <w:szCs w:val="20"/>
-        </w:rPr>
-        <w:t xml:space="preserve"> </w:t>
-      </w:r>
-      <w:r>
-        <w:rPr>
-          <w:rFonts w:ascii="PT Sans" w:hAnsi="PT Sans" w:cs="Times New Roman"/>
-          <w:sz w:val="20"/>
-          <w:szCs w:val="20"/>
-        </w:rPr>
-        <w:t>Consultant</w:t>
-      </w:r>
-    </w:p>
-    <w:p>
-      <w:pPr>
-        <w:ind w:left="630" w:hanging="630"/>
-        <w:rPr>
-          <w:rFonts w:ascii="PT Sans" w:hAnsi="PT Sans" w:cs="Times New Roman"/>
-          <w:color w:val="378D00"/>
-          <w:sz w:val="20"/>
-          <w:szCs w:val="20"/>
-        </w:rPr>
-      </w:pPr>
-      <w:r>
-        <w:rPr>
-          <w:rFonts w:ascii="PT Sans" w:hAnsi="PT Sans" w:cs="Times New Roman"/>
-          <w:sz w:val="20"/>
-          <w:szCs w:val="20"/>
-        </w:rPr>
-        <w:t xml:space="preserve">    </w:t>
-      </w:r>
-      <w:r>
-        <w:rPr>
-          <w:rFonts w:ascii="PT Sans" w:hAnsi="PT Sans" w:cs="Times New Roman"/>
-          <w:color w:val="3366FF"/>
-          <w:sz w:val="20"/>
-          <w:szCs w:val="20"/>
-        </w:rPr>
-        <w:t>dates:</w:t>
-      </w:r>
-      <w:r>
-        <w:rPr>
-          <w:rFonts w:ascii="PT Sans" w:hAnsi="PT Sans" w:cs="Times New Roman"/>
-          <w:sz w:val="20"/>
-          <w:szCs w:val="20"/>
-        </w:rPr>
-        <w:t xml:space="preserve"> </w:t>
-      </w:r>
-      <w:r>
-        <w:rPr>
-          <w:rFonts w:ascii="PT Sans" w:hAnsi="PT Sans" w:cs="Times New Roman"/>
-          <w:sz w:val="20"/>
-          <w:szCs w:val="20"/>
-        </w:rPr>
-        <w:t xml:space="preserve"> </w:t>
-      </w:r>
-      <w:r>
-        <w:rPr>
-          <w:rFonts w:ascii="PT Sans" w:hAnsi="PT Sans" w:cs="Times New Roman"/>
-          <w:sz w:val="20"/>
-          <w:szCs w:val="20"/>
-        </w:rPr>
-        <w:t>May 2014</w:t>
-      </w:r>
-    </w:p>
-    <w:p>
-      <w:pPr>
-        <w:ind w:left="630" w:hanging="630"/>
-        <w:rPr>
-          <w:rFonts w:ascii="PT Sans" w:hAnsi="PT Sans" w:cs="Times New Roman"/>
-          <w:color w:val="3366FF"/>
-          <w:sz w:val="20"/>
-          <w:szCs w:val="20"/>
-        </w:rPr>
-      </w:pPr>
-      <w:r>
-        <w:rPr>
-          <w:rFonts w:ascii="PT Sans" w:hAnsi="PT Sans" w:cs="Times New Roman"/>
-          <w:sz w:val="20"/>
-          <w:szCs w:val="20"/>
-        </w:rPr>
-        <w:t xml:space="preserve">    </w:t>
-      </w:r>
-      <w:r>
-        <w:rPr>
-          <w:rFonts w:ascii="PT Sans" w:hAnsi="PT Sans" w:cs="Times New Roman"/>
-          <w:color w:val="3366FF"/>
-          <w:sz w:val="20"/>
-          <w:szCs w:val="20"/>
-        </w:rPr>
-        <w:t>highlights:</w:t>
-      </w:r>
-    </w:p>
-    <w:p>
-      <w:pPr>
-        <w:ind w:left="630" w:hanging="630"/>
-        <w:rPr>
-          <w:rFonts w:ascii="PT Sans" w:hAnsi="PT Sans" w:cs="Times New Roman"/>
-          <w:sz w:val="20"/>
-          <w:szCs w:val="20"/>
-        </w:rPr>
-      </w:pPr>
-      <w:r>
-        <w:rPr>
-          <w:rFonts w:ascii="PT Sans" w:hAnsi="PT Sans" w:cs="Times New Roman"/>
-          <w:sz w:val="20"/>
-          <w:szCs w:val="20"/>
-        </w:rPr>
-        <w:t xml:space="preserve">  </w:t>
-      </w:r>
-      <w:r>
-        <w:rPr>
-          <w:rFonts w:ascii="PT Sans" w:hAnsi="PT Sans" w:cs="Times New Roman"/>
-          <w:sz w:val="20"/>
-          <w:szCs w:val="20"/>
-        </w:rPr>
-        <w:t xml:space="preserve">    </w:t>
-      </w:r>
-      <w:r>
-        <w:rPr>
-          <w:rFonts w:ascii="PT Sans" w:hAnsi="PT Sans" w:cs="Times New Roman"/>
-          <w:sz w:val="20"/>
-          <w:szCs w:val="20"/>
-        </w:rPr>
-        <w:t>- Utilized my chemical kinetics software to help inventor transform hands-on experience into concrete engineering terms</w:t>
-      </w:r>
-    </w:p>
-    <w:p>
-      <w:pPr>
-        <w:ind w:left="630" w:hanging="630"/>
-        <w:rPr>
-          <w:rFonts w:ascii="PT Sans" w:hAnsi="PT Sans" w:cs="Times New Roman"/>
-          <w:sz w:val="20"/>
-          <w:szCs w:val="20"/>
-        </w:rPr>
-      </w:pPr>
-      <w:r>
-        <w:rPr>
-          <w:rFonts w:ascii="PT Sans" w:hAnsi="PT Sans" w:cs="Times New Roman"/>
-          <w:sz w:val="20"/>
-          <w:szCs w:val="20"/>
-        </w:rPr>
-        <w:t xml:space="preserve">  </w:t>
-      </w:r>
-      <w:r>
-        <w:rPr>
-          <w:rFonts w:ascii="PT Sans" w:hAnsi="PT Sans" w:cs="Times New Roman"/>
-          <w:sz w:val="20"/>
-          <w:szCs w:val="20"/>
-        </w:rPr>
-        <w:t xml:space="preserve">    </w:t>
-      </w:r>
-      <w:r>
-        <w:rPr>
-          <w:rFonts w:ascii="PT Sans" w:hAnsi="PT Sans" w:cs="Times New Roman"/>
-          <w:sz w:val="20"/>
-          <w:szCs w:val="20"/>
-        </w:rPr>
-        <w:t>- Determined 2.4 kJ of work and 3.3 kJ of heat for methane and 3.0 kJ of work and 5.1 kJ of heat for hydrogen produced in one cycle per gram of fuel and oxygen at stoichiometric ratio</w:t>
-      </w:r>
-    </w:p>
-    <w:p>
-      <w:pPr>
-        <w:ind w:left="630" w:hanging="630"/>
-        <w:rPr>
-          <w:rFonts w:ascii="PT Sans" w:hAnsi="PT Sans" w:cs="Times New Roman"/>
-          <w:sz w:val="20"/>
-          <w:szCs w:val="20"/>
-        </w:rPr>
-      </w:pPr>
-    </w:p>
-    <w:p>
-      <w:pPr>
-        <w:ind w:left="630" w:hanging="630"/>
-        <w:rPr>
-          <w:rFonts w:ascii="PT Sans" w:hAnsi="PT Sans" w:cs="Times New Roman"/>
-          <w:sz w:val="20"/>
-          <w:szCs w:val="20"/>
-        </w:rPr>
-      </w:pPr>
-      <w:r>
-        <w:rPr>
-          <w:rFonts w:ascii="PT Sans" w:hAnsi="PT Sans" w:cs="Times New Roman"/>
-          <w:sz w:val="20"/>
-          <w:szCs w:val="20"/>
-        </w:rPr>
-        <w:t xml:space="preserve">  - </w:t>
-      </w:r>
-      <w:r>
-        <w:rPr>
-          <w:rFonts w:ascii="PT Sans" w:hAnsi="PT Sans" w:cs="Times New Roman"/>
-          <w:color w:val="3366FF"/>
-          <w:sz w:val="20"/>
-          <w:szCs w:val="20"/>
-        </w:rPr>
-        <w:t>company</w:t>
-      </w:r>
-      <w:r>
-        <w:rPr>
-          <w:rFonts w:ascii="PT Sans" w:hAnsi="PT Sans" w:cs="Times New Roman"/>
-          <w:color w:val="3366FF"/>
-          <w:sz w:val="20"/>
-          <w:szCs w:val="20"/>
-        </w:rPr>
-        <w:t>:</w:t>
-      </w:r>
-      <w:r>
-        <w:rPr>
-          <w:rFonts w:ascii="PT Sans" w:hAnsi="PT Sans" w:cs="Times New Roman"/>
-          <w:b/>
-          <w:sz w:val="20"/>
-          <w:szCs w:val="20"/>
-        </w:rPr>
-        <w:t xml:space="preserve"> </w:t>
-      </w:r>
-      <w:r>
-        <w:rPr>
-          <w:rFonts w:ascii="PT Sans" w:hAnsi="PT Sans" w:cs="Times New Roman"/>
-          <w:b/>
-          <w:sz w:val="20"/>
-          <w:szCs w:val="20"/>
-        </w:rPr>
-        <w:t xml:space="preserve"> </w:t>
-      </w:r>
-      <w:r>
-        <w:rPr>
-          <w:rFonts w:ascii="PT Sans" w:hAnsi="PT Sans" w:cs="Times New Roman"/>
-          <w:b/>
-          <w:sz w:val="20"/>
-          <w:szCs w:val="20"/>
-        </w:rPr>
-        <w:t>University of Connecticut</w:t>
-      </w:r>
+      <w:bookmarkStart w:id="0" w:name="_GoBack"/>
+      <w:bookmarkEnd w:id="0"/>
     </w:p>
     <w:p>
       <w:pPr>
@@ -5633,8 +5457,6 @@
         </w:rPr>
         <w:t xml:space="preserve">    </w:t>
       </w:r>
-      <w:bookmarkStart w:id="0" w:name="_GoBack"/>
-      <w:bookmarkEnd w:id="0"/>
       <w:r>
         <w:rPr>
           <w:rFonts w:ascii="PT Sans" w:hAnsi="PT Sans" w:cs="Times New Roman"/>

</xml_diff>

<commit_message>
rename basic info to Contact: and add name attribute
</commit_message>
<xml_diff>
--- a/max_plomer_resume.docx
+++ b/max_plomer_resume.docx
@@ -7,10 +7,71 @@
         <w:ind w:left="630" w:hanging="630"/>
         <w:rPr>
           <w:rFonts w:ascii="PT Sans" w:hAnsi="PT Sans" w:cs="Times New Roman"/>
+          <w:sz w:val="22"/>
+          <w:szCs w:val="22"/>
+        </w:rPr>
+      </w:pPr>
+      <w:r>
+        <w:rPr>
+          <w:rFonts w:ascii="PT Sans" w:hAnsi="PT Sans" w:cs="Times New Roman"/>
+          <w:b/>
+          <w:sz w:val="22"/>
+          <w:szCs w:val="22"/>
+        </w:rPr>
+        <w:t>Contact</w:t>
+      </w:r>
+      <w:r>
+        <w:rPr>
+          <w:rFonts w:ascii="PT Sans" w:hAnsi="PT Sans" w:cs="Times New Roman"/>
+          <w:sz w:val="22"/>
+          <w:szCs w:val="22"/>
+        </w:rPr>
+        <w:t>:</w:t>
+      </w:r>
+    </w:p>
+    <w:p>
+      <w:pPr>
+        <w:ind w:left="630" w:hanging="630"/>
+        <w:rPr>
+          <w:rFonts w:ascii="PT Sans" w:hAnsi="PT Sans" w:cs="Times New Roman"/>
           <w:sz w:val="28"/>
           <w:szCs w:val="28"/>
         </w:rPr>
       </w:pPr>
+      <w:r>
+        <w:rPr>
+          <w:rFonts w:ascii="PT Sans" w:hAnsi="PT Sans" w:cs="Times New Roman"/>
+          <w:sz w:val="20"/>
+          <w:szCs w:val="20"/>
+        </w:rPr>
+        <w:t xml:space="preserve">    </w:t>
+      </w:r>
+      <w:r>
+        <w:rPr>
+          <w:rFonts w:ascii="PT Sans" w:hAnsi="PT Sans" w:cs="Times New Roman"/>
+          <w:color w:val="3366FF"/>
+          <w:sz w:val="20"/>
+          <w:szCs w:val="20"/>
+        </w:rPr>
+        <w:t>name</w:t>
+      </w:r>
+      <w:r>
+        <w:rPr>
+          <w:rFonts w:ascii="PT Sans" w:hAnsi="PT Sans" w:cs="Times New Roman"/>
+          <w:color w:val="3366FF"/>
+          <w:sz w:val="20"/>
+          <w:szCs w:val="20"/>
+        </w:rPr>
+        <w:t>:</w:t>
+      </w:r>
+      <w:r>
+        <w:rPr>
+          <w:rFonts w:ascii="PT Sans" w:hAnsi="PT Sans" w:cs="Times New Roman"/>
+          <w:sz w:val="28"/>
+          <w:szCs w:val="28"/>
+        </w:rPr>
+        <w:t xml:space="preserve">  </w:t>
+      </w:r>
       <w:r>
         <w:rPr>
           <w:rFonts w:ascii="PT Sans" w:hAnsi="PT Sans" w:cs="Times New Roman"/>
@@ -20,14 +81,6 @@
         </w:rPr>
         <w:t>Max Plomer</w:t>
       </w:r>
-      <w:r>
-        <w:rPr>
-          <w:rFonts w:ascii="PT Sans" w:hAnsi="PT Sans" w:cs="Times New Roman"/>
-          <w:sz w:val="26"/>
-          <w:szCs w:val="26"/>
-        </w:rPr>
-        <w:t>:</w:t>
-      </w:r>
     </w:p>
     <w:p>
       <w:pPr>
@@ -61,7 +114,18 @@
           <w:sz w:val="20"/>
           <w:szCs w:val="20"/>
         </w:rPr>
-        <w:t>email:</w:t>
+        <w:t>em</w:t>
+      </w:r>
+      <w:bookmarkStart w:id="0" w:name="_GoBack"/>
+      <w:bookmarkEnd w:id="0"/>
+      <w:r>
+        <w:rPr>
+          <w:rFonts w:ascii="PT Sans" w:hAnsi="PT Sans" w:cs="Times New Roman"/>
+          <w:color w:val="3366FF"/>
+          <w:sz w:val="20"/>
+          <w:szCs w:val="20"/>
+        </w:rPr>
+        <w:t>ail:</w:t>
       </w:r>
       <w:r>
         <w:rPr>
@@ -1157,6 +1221,84 @@
           <w:sz w:val="20"/>
           <w:szCs w:val="20"/>
         </w:rPr>
+        <w:t xml:space="preserve">  -</w:t>
+      </w:r>
+      <w:r>
+        <w:rPr>
+          <w:rFonts w:ascii="PT Sans" w:hAnsi="PT Sans" w:cs="Times New Roman"/>
+          <w:sz w:val="20"/>
+          <w:szCs w:val="20"/>
+        </w:rPr>
+        <w:t xml:space="preserve"> </w:t>
+      </w:r>
+      <w:r>
+        <w:rPr>
+          <w:rFonts w:ascii="PT Sans" w:hAnsi="PT Sans" w:cs="Times New Roman"/>
+          <w:color w:val="3366FF"/>
+          <w:sz w:val="20"/>
+          <w:szCs w:val="20"/>
+        </w:rPr>
+        <w:t>company</w:t>
+      </w:r>
+      <w:r>
+        <w:rPr>
+          <w:rFonts w:ascii="PT Sans" w:hAnsi="PT Sans" w:cs="Times New Roman"/>
+          <w:color w:val="3366FF"/>
+          <w:sz w:val="20"/>
+          <w:szCs w:val="20"/>
+        </w:rPr>
+        <w:t>:</w:t>
+      </w:r>
+      <w:r>
+        <w:rPr>
+          <w:rFonts w:ascii="PT Sans" w:hAnsi="PT Sans" w:cs="Times New Roman"/>
+          <w:sz w:val="20"/>
+          <w:szCs w:val="20"/>
+        </w:rPr>
+        <w:t xml:space="preserve"> </w:t>
+      </w:r>
+      <w:r>
+        <w:rPr>
+          <w:rFonts w:ascii="PT Sans" w:hAnsi="PT Sans" w:cs="Times New Roman"/>
+          <w:sz w:val="20"/>
+          <w:szCs w:val="20"/>
+        </w:rPr>
+        <w:t xml:space="preserve"> </w:t>
+      </w:r>
+      <w:r>
+        <w:rPr>
+          <w:rFonts w:ascii="PT Sans" w:hAnsi="PT Sans" w:cs="Times New Roman"/>
+          <w:b/>
+          <w:sz w:val="20"/>
+          <w:szCs w:val="20"/>
+        </w:rPr>
+        <w:t>The Psalm of Howard Thurman</w:t>
+      </w:r>
+      <w:r>
+        <w:rPr>
+          <w:rFonts w:ascii="PT Sans" w:hAnsi="PT Sans" w:cs="Times New Roman"/>
+          <w:b/>
+          <w:sz w:val="20"/>
+          <w:szCs w:val="20"/>
+        </w:rPr>
+        <w:t xml:space="preserve"> Documentary Film</w:t>
+      </w:r>
+    </w:p>
+    <w:p>
+      <w:pPr>
+        <w:ind w:left="630" w:hanging="630"/>
+        <w:rPr>
+          <w:rFonts w:ascii="PT Sans" w:hAnsi="PT Sans" w:cs="Times New Roman"/>
+          <w:sz w:val="20"/>
+          <w:szCs w:val="20"/>
+        </w:rPr>
+      </w:pPr>
+      <w:r>
+        <w:rPr>
+          <w:rFonts w:ascii="PT Sans" w:hAnsi="PT Sans" w:cs="Times New Roman"/>
+          <w:sz w:val="20"/>
+          <w:szCs w:val="20"/>
+        </w:rPr>
         <w:t xml:space="preserve">  </w:t>
       </w:r>
       <w:r>
@@ -1165,7 +1307,459 @@
           <w:sz w:val="20"/>
           <w:szCs w:val="20"/>
         </w:rPr>
-        <w:t>-</w:t>
+        <w:t xml:space="preserve"> </w:t>
+      </w:r>
+      <w:r>
+        <w:rPr>
+          <w:rFonts w:ascii="PT Sans" w:hAnsi="PT Sans" w:cs="Times New Roman"/>
+          <w:sz w:val="20"/>
+          <w:szCs w:val="20"/>
+        </w:rPr>
+        <w:t xml:space="preserve"> </w:t>
+      </w:r>
+      <w:r>
+        <w:rPr>
+          <w:rFonts w:ascii="PT Sans" w:hAnsi="PT Sans" w:cs="Times New Roman"/>
+          <w:color w:val="3366FF"/>
+          <w:sz w:val="20"/>
+          <w:szCs w:val="20"/>
+        </w:rPr>
+        <w:t>location:</w:t>
+      </w:r>
+      <w:r>
+        <w:rPr>
+          <w:rFonts w:ascii="PT Sans" w:hAnsi="PT Sans" w:cs="Times New Roman"/>
+          <w:sz w:val="20"/>
+          <w:szCs w:val="20"/>
+        </w:rPr>
+        <w:t xml:space="preserve"> </w:t>
+      </w:r>
+      <w:r>
+        <w:rPr>
+          <w:rFonts w:ascii="PT Sans" w:hAnsi="PT Sans" w:cs="Times New Roman"/>
+          <w:sz w:val="20"/>
+          <w:szCs w:val="20"/>
+        </w:rPr>
+        <w:t xml:space="preserve"> </w:t>
+      </w:r>
+      <w:r>
+        <w:rPr>
+          <w:rFonts w:ascii="PT Sans" w:hAnsi="PT Sans" w:cs="Times New Roman"/>
+          <w:sz w:val="20"/>
+          <w:szCs w:val="20"/>
+        </w:rPr>
+        <w:t>Boston, MA</w:t>
+      </w:r>
+    </w:p>
+    <w:p>
+      <w:pPr>
+        <w:ind w:left="630" w:hanging="630"/>
+        <w:rPr>
+          <w:rFonts w:ascii="PT Sans" w:hAnsi="PT Sans" w:cs="Times New Roman"/>
+          <w:color w:val="378D00"/>
+          <w:sz w:val="20"/>
+          <w:szCs w:val="20"/>
+        </w:rPr>
+      </w:pPr>
+      <w:r>
+        <w:rPr>
+          <w:rFonts w:ascii="PT Sans" w:hAnsi="PT Sans" w:cs="Times New Roman"/>
+          <w:sz w:val="20"/>
+          <w:szCs w:val="20"/>
+        </w:rPr>
+        <w:t xml:space="preserve">  </w:t>
+      </w:r>
+      <w:r>
+        <w:rPr>
+          <w:rFonts w:ascii="PT Sans" w:hAnsi="PT Sans" w:cs="Times New Roman"/>
+          <w:sz w:val="20"/>
+          <w:szCs w:val="20"/>
+        </w:rPr>
+        <w:t xml:space="preserve">  </w:t>
+      </w:r>
+      <w:r>
+        <w:rPr>
+          <w:rFonts w:ascii="PT Sans" w:hAnsi="PT Sans" w:cs="Times New Roman"/>
+          <w:color w:val="3366FF"/>
+          <w:sz w:val="20"/>
+          <w:szCs w:val="20"/>
+        </w:rPr>
+        <w:t>position:</w:t>
+      </w:r>
+      <w:r>
+        <w:rPr>
+          <w:rFonts w:ascii="PT Sans" w:hAnsi="PT Sans" w:cs="Times New Roman"/>
+          <w:sz w:val="20"/>
+          <w:szCs w:val="20"/>
+        </w:rPr>
+        <w:t xml:space="preserve"> </w:t>
+      </w:r>
+      <w:r>
+        <w:rPr>
+          <w:rFonts w:ascii="PT Sans" w:hAnsi="PT Sans" w:cs="Times New Roman"/>
+          <w:sz w:val="20"/>
+          <w:szCs w:val="20"/>
+        </w:rPr>
+        <w:t xml:space="preserve"> </w:t>
+      </w:r>
+      <w:r>
+        <w:rPr>
+          <w:rFonts w:ascii="PT Sans" w:hAnsi="PT Sans" w:cs="Times New Roman"/>
+          <w:sz w:val="20"/>
+          <w:szCs w:val="20"/>
+        </w:rPr>
+        <w:t>Developer</w:t>
+      </w:r>
+    </w:p>
+    <w:p>
+      <w:pPr>
+        <w:ind w:left="630" w:hanging="630"/>
+        <w:rPr>
+          <w:rFonts w:ascii="PT Sans" w:hAnsi="PT Sans" w:cs="Times New Roman"/>
+          <w:sz w:val="20"/>
+          <w:szCs w:val="20"/>
+        </w:rPr>
+      </w:pPr>
+      <w:r>
+        <w:rPr>
+          <w:rFonts w:ascii="PT Sans" w:hAnsi="PT Sans" w:cs="Times New Roman"/>
+          <w:sz w:val="20"/>
+          <w:szCs w:val="20"/>
+        </w:rPr>
+        <w:t xml:space="preserve"> </w:t>
+      </w:r>
+      <w:r>
+        <w:rPr>
+          <w:rFonts w:ascii="PT Sans" w:hAnsi="PT Sans" w:cs="Times New Roman"/>
+          <w:sz w:val="20"/>
+          <w:szCs w:val="20"/>
+        </w:rPr>
+        <w:t xml:space="preserve">   </w:t>
+      </w:r>
+      <w:r>
+        <w:rPr>
+          <w:rFonts w:ascii="PT Sans" w:hAnsi="PT Sans" w:cs="Times New Roman"/>
+          <w:color w:val="3366FF"/>
+          <w:sz w:val="20"/>
+          <w:szCs w:val="20"/>
+        </w:rPr>
+        <w:t>starting:</w:t>
+      </w:r>
+      <w:r>
+        <w:rPr>
+          <w:rFonts w:ascii="PT Sans" w:hAnsi="PT Sans" w:cs="Times New Roman"/>
+          <w:sz w:val="20"/>
+          <w:szCs w:val="20"/>
+        </w:rPr>
+        <w:t xml:space="preserve"> </w:t>
+      </w:r>
+      <w:r>
+        <w:rPr>
+          <w:rFonts w:ascii="PT Sans" w:hAnsi="PT Sans" w:cs="Times New Roman"/>
+          <w:sz w:val="20"/>
+          <w:szCs w:val="20"/>
+        </w:rPr>
+        <w:t xml:space="preserve"> </w:t>
+      </w:r>
+      <w:r>
+        <w:rPr>
+          <w:rFonts w:ascii="PT Sans" w:hAnsi="PT Sans" w:cs="Times New Roman"/>
+          <w:sz w:val="20"/>
+          <w:szCs w:val="20"/>
+        </w:rPr>
+        <w:t>Apr 2015</w:t>
+      </w:r>
+    </w:p>
+    <w:p>
+      <w:pPr>
+        <w:ind w:left="630" w:hanging="630"/>
+        <w:rPr>
+          <w:rFonts w:ascii="PT Sans" w:hAnsi="PT Sans" w:cs="Times New Roman"/>
+          <w:color w:val="3366FF"/>
+          <w:sz w:val="20"/>
+          <w:szCs w:val="20"/>
+        </w:rPr>
+      </w:pPr>
+      <w:r>
+        <w:rPr>
+          <w:rFonts w:ascii="PT Sans" w:hAnsi="PT Sans" w:cs="Times New Roman"/>
+          <w:sz w:val="20"/>
+          <w:szCs w:val="20"/>
+        </w:rPr>
+        <w:t xml:space="preserve"> </w:t>
+      </w:r>
+      <w:r>
+        <w:rPr>
+          <w:rFonts w:ascii="PT Sans" w:hAnsi="PT Sans" w:cs="Times New Roman"/>
+          <w:sz w:val="20"/>
+          <w:szCs w:val="20"/>
+        </w:rPr>
+        <w:t xml:space="preserve">   </w:t>
+      </w:r>
+      <w:r>
+        <w:rPr>
+          <w:rFonts w:ascii="PT Sans" w:hAnsi="PT Sans" w:cs="Times New Roman"/>
+          <w:color w:val="3366FF"/>
+          <w:sz w:val="20"/>
+          <w:szCs w:val="20"/>
+        </w:rPr>
+        <w:t>highlights:</w:t>
+      </w:r>
+    </w:p>
+    <w:p>
+      <w:pPr>
+        <w:ind w:left="630" w:hanging="630"/>
+        <w:rPr>
+          <w:rFonts w:ascii="PT Sans" w:hAnsi="PT Sans" w:cs="Times New Roman"/>
+          <w:sz w:val="20"/>
+          <w:szCs w:val="20"/>
+        </w:rPr>
+      </w:pPr>
+      <w:r>
+        <w:rPr>
+          <w:rFonts w:ascii="PT Sans" w:hAnsi="PT Sans" w:cs="Times New Roman"/>
+          <w:sz w:val="20"/>
+          <w:szCs w:val="20"/>
+        </w:rPr>
+        <w:t xml:space="preserve">    </w:t>
+      </w:r>
+      <w:r>
+        <w:rPr>
+          <w:rFonts w:ascii="PT Sans" w:hAnsi="PT Sans" w:cs="Times New Roman"/>
+          <w:sz w:val="20"/>
+          <w:szCs w:val="20"/>
+        </w:rPr>
+        <w:t xml:space="preserve">  </w:t>
+      </w:r>
+      <w:r>
+        <w:rPr>
+          <w:rFonts w:ascii="PT Sans" w:hAnsi="PT Sans" w:cs="Times New Roman"/>
+          <w:sz w:val="20"/>
+          <w:szCs w:val="20"/>
+        </w:rPr>
+        <w:t>- Generated Ruby on Rails application using Rails Composer, integrated customized Bootstrap Template and styled modal</w:t>
+      </w:r>
+    </w:p>
+    <w:p>
+      <w:pPr>
+        <w:ind w:left="630" w:hanging="630"/>
+        <w:rPr>
+          <w:rFonts w:ascii="PT Sans" w:hAnsi="PT Sans" w:cs="Times New Roman"/>
+          <w:sz w:val="20"/>
+          <w:szCs w:val="20"/>
+        </w:rPr>
+      </w:pPr>
+      <w:r>
+        <w:rPr>
+          <w:rFonts w:ascii="PT Sans" w:hAnsi="PT Sans" w:cs="Times New Roman"/>
+          <w:sz w:val="20"/>
+          <w:szCs w:val="20"/>
+        </w:rPr>
+        <w:t xml:space="preserve">      </w:t>
+      </w:r>
+      <w:r>
+        <w:rPr>
+          <w:rFonts w:ascii="PT Sans" w:hAnsi="PT Sans" w:cs="Times New Roman"/>
+          <w:sz w:val="20"/>
+          <w:szCs w:val="20"/>
+        </w:rPr>
+        <w:t>- Adapted Devise and Bootstrap user management system, provided by Rails Composer, into admin dashboard</w:t>
+      </w:r>
+    </w:p>
+    <w:p>
+      <w:pPr>
+        <w:ind w:left="630" w:hanging="630"/>
+        <w:rPr>
+          <w:rFonts w:ascii="PT Sans" w:hAnsi="PT Sans" w:cs="Times New Roman"/>
+          <w:sz w:val="20"/>
+          <w:szCs w:val="20"/>
+        </w:rPr>
+      </w:pPr>
+      <w:r>
+        <w:rPr>
+          <w:rFonts w:ascii="PT Sans" w:hAnsi="PT Sans" w:cs="Times New Roman"/>
+          <w:sz w:val="20"/>
+          <w:szCs w:val="20"/>
+        </w:rPr>
+        <w:t xml:space="preserve">  </w:t>
+      </w:r>
+      <w:r>
+        <w:rPr>
+          <w:rFonts w:ascii="PT Sans" w:hAnsi="PT Sans" w:cs="Times New Roman"/>
+          <w:sz w:val="20"/>
+          <w:szCs w:val="20"/>
+        </w:rPr>
+        <w:t xml:space="preserve">  </w:t>
+      </w:r>
+      <w:r>
+        <w:rPr>
+          <w:rFonts w:ascii="PT Sans" w:hAnsi="PT Sans" w:cs="Times New Roman"/>
+          <w:sz w:val="20"/>
+          <w:szCs w:val="20"/>
+        </w:rPr>
+        <w:t xml:space="preserve">  </w:t>
+      </w:r>
+      <w:r>
+        <w:rPr>
+          <w:rFonts w:ascii="PT Sans" w:hAnsi="PT Sans" w:cs="Times New Roman"/>
+          <w:sz w:val="20"/>
+          <w:szCs w:val="20"/>
+        </w:rPr>
+        <w:t>- Contact Us</w:t>
+      </w:r>
+      <w:r>
+        <w:rPr>
+          <w:rFonts w:ascii="PT Sans" w:hAnsi="PT Sans" w:cs="Times New Roman"/>
+          <w:sz w:val="20"/>
+          <w:szCs w:val="20"/>
+        </w:rPr>
+        <w:t xml:space="preserve"> messages and subscribe requests can be viewed in-app and are also emailed to site admin using SendGrid API</w:t>
+      </w:r>
+    </w:p>
+    <w:p>
+      <w:pPr>
+        <w:ind w:left="630" w:hanging="630"/>
+        <w:rPr>
+          <w:rFonts w:ascii="PT Sans" w:hAnsi="PT Sans" w:cs="Times New Roman"/>
+          <w:sz w:val="20"/>
+          <w:szCs w:val="20"/>
+        </w:rPr>
+      </w:pPr>
+      <w:r>
+        <w:rPr>
+          <w:rFonts w:ascii="PT Sans" w:hAnsi="PT Sans" w:cs="Times New Roman"/>
+          <w:sz w:val="20"/>
+          <w:szCs w:val="20"/>
+        </w:rPr>
+        <w:t xml:space="preserve">     </w:t>
+      </w:r>
+      <w:r>
+        <w:rPr>
+          <w:rFonts w:ascii="PT Sans" w:hAnsi="PT Sans" w:cs="Times New Roman"/>
+          <w:sz w:val="20"/>
+          <w:szCs w:val="20"/>
+        </w:rPr>
+        <w:t xml:space="preserve"> </w:t>
+      </w:r>
+      <w:r>
+        <w:rPr>
+          <w:rFonts w:ascii="PT Sans" w:hAnsi="PT Sans" w:cs="Times New Roman"/>
+          <w:sz w:val="20"/>
+          <w:szCs w:val="20"/>
+        </w:rPr>
+        <w:t>- Architected Google Drive to host site content, empowering artist to edit site content from shared folder and see the updates instantly</w:t>
+      </w:r>
+    </w:p>
+    <w:p>
+      <w:pPr>
+        <w:ind w:left="630" w:hanging="630"/>
+        <w:rPr>
+          <w:rFonts w:ascii="PT Sans" w:hAnsi="PT Sans" w:cs="Times New Roman"/>
+          <w:sz w:val="20"/>
+          <w:szCs w:val="20"/>
+        </w:rPr>
+      </w:pPr>
+      <w:r>
+        <w:rPr>
+          <w:rFonts w:ascii="PT Sans" w:hAnsi="PT Sans" w:cs="Times New Roman"/>
+          <w:sz w:val="20"/>
+          <w:szCs w:val="20"/>
+        </w:rPr>
+        <w:t xml:space="preserve">   </w:t>
+      </w:r>
+      <w:r>
+        <w:rPr>
+          <w:rFonts w:ascii="PT Sans" w:hAnsi="PT Sans" w:cs="Times New Roman"/>
+          <w:sz w:val="20"/>
+          <w:szCs w:val="20"/>
+        </w:rPr>
+        <w:t xml:space="preserve"> </w:t>
+      </w:r>
+      <w:r>
+        <w:rPr>
+          <w:rFonts w:ascii="PT Sans" w:hAnsi="PT Sans" w:cs="Times New Roman"/>
+          <w:sz w:val="20"/>
+          <w:szCs w:val="20"/>
+        </w:rPr>
+        <w:t xml:space="preserve"> </w:t>
+      </w:r>
+      <w:r>
+        <w:rPr>
+          <w:rFonts w:ascii="PT Sans" w:hAnsi="PT Sans" w:cs="Times New Roman"/>
+          <w:sz w:val="20"/>
+          <w:szCs w:val="20"/>
+        </w:rPr>
+        <w:t xml:space="preserve"> - Created YAML representation of all site data that is hosted on Google Drive and parsed by the Rails app during requests</w:t>
+      </w:r>
+    </w:p>
+    <w:p>
+      <w:pPr>
+        <w:ind w:left="630" w:hanging="630"/>
+        <w:rPr>
+          <w:rFonts w:ascii="PT Sans" w:hAnsi="PT Sans" w:cs="Times New Roman"/>
+          <w:sz w:val="20"/>
+          <w:szCs w:val="20"/>
+        </w:rPr>
+      </w:pPr>
+      <w:r>
+        <w:rPr>
+          <w:rFonts w:ascii="PT Sans" w:hAnsi="PT Sans" w:cs="Times New Roman"/>
+          <w:sz w:val="20"/>
+          <w:szCs w:val="20"/>
+        </w:rPr>
+        <w:t xml:space="preserve">  </w:t>
+      </w:r>
+      <w:r>
+        <w:rPr>
+          <w:rFonts w:ascii="PT Sans" w:hAnsi="PT Sans" w:cs="Times New Roman"/>
+          <w:sz w:val="20"/>
+          <w:szCs w:val="20"/>
+        </w:rPr>
+        <w:t xml:space="preserve"> </w:t>
+      </w:r>
+      <w:r>
+        <w:rPr>
+          <w:rFonts w:ascii="PT Sans" w:hAnsi="PT Sans" w:cs="Times New Roman"/>
+          <w:sz w:val="20"/>
+          <w:szCs w:val="20"/>
+        </w:rPr>
+        <w:t xml:space="preserve"> </w:t>
+      </w:r>
+      <w:r>
+        <w:rPr>
+          <w:rFonts w:ascii="PT Sans" w:hAnsi="PT Sans" w:cs="Times New Roman"/>
+          <w:sz w:val="20"/>
+          <w:szCs w:val="20"/>
+        </w:rPr>
+        <w:t xml:space="preserve">  - staging URL http://howardthurmanfilm.herokuapp.com</w:t>
+      </w:r>
+    </w:p>
+    <w:p>
+      <w:pPr>
+        <w:ind w:left="630" w:hanging="630"/>
+        <w:rPr>
+          <w:rFonts w:ascii="PT Sans" w:hAnsi="PT Sans" w:cs="Times New Roman"/>
+          <w:sz w:val="20"/>
+          <w:szCs w:val="20"/>
+        </w:rPr>
+      </w:pPr>
+    </w:p>
+    <w:p>
+      <w:pPr>
+        <w:ind w:left="630" w:hanging="630"/>
+        <w:rPr>
+          <w:rFonts w:ascii="PT Sans" w:hAnsi="PT Sans" w:cs="Times New Roman"/>
+          <w:sz w:val="20"/>
+          <w:szCs w:val="20"/>
+        </w:rPr>
+      </w:pPr>
+      <w:r>
+        <w:rPr>
+          <w:rFonts w:ascii="PT Sans" w:hAnsi="PT Sans" w:cs="Times New Roman"/>
+          <w:sz w:val="20"/>
+          <w:szCs w:val="20"/>
+        </w:rPr>
+        <w:t xml:space="preserve">  -</w:t>
       </w:r>
       <w:r>
         <w:rPr>
@@ -1216,7 +1810,498 @@
           <w:sz w:val="20"/>
           <w:szCs w:val="20"/>
         </w:rPr>
-        <w:t>The Psalm of Howard Thurman</w:t>
+        <w:t>FreeFundraise.com</w:t>
+      </w:r>
+    </w:p>
+    <w:p>
+      <w:pPr>
+        <w:ind w:left="630" w:hanging="630"/>
+        <w:rPr>
+          <w:rFonts w:ascii="PT Sans" w:hAnsi="PT Sans" w:cs="Times New Roman"/>
+          <w:sz w:val="20"/>
+          <w:szCs w:val="20"/>
+        </w:rPr>
+      </w:pPr>
+      <w:r>
+        <w:rPr>
+          <w:rFonts w:ascii="PT Sans" w:hAnsi="PT Sans" w:cs="Times New Roman"/>
+          <w:sz w:val="20"/>
+          <w:szCs w:val="20"/>
+        </w:rPr>
+        <w:t xml:space="preserve">   </w:t>
+      </w:r>
+      <w:r>
+        <w:rPr>
+          <w:rFonts w:ascii="PT Sans" w:hAnsi="PT Sans" w:cs="Times New Roman"/>
+          <w:sz w:val="20"/>
+          <w:szCs w:val="20"/>
+        </w:rPr>
+        <w:t xml:space="preserve"> </w:t>
+      </w:r>
+      <w:r>
+        <w:rPr>
+          <w:rFonts w:ascii="PT Sans" w:hAnsi="PT Sans" w:cs="Times New Roman"/>
+          <w:color w:val="3366FF"/>
+          <w:sz w:val="20"/>
+          <w:szCs w:val="20"/>
+        </w:rPr>
+        <w:t>location:</w:t>
+      </w:r>
+      <w:r>
+        <w:rPr>
+          <w:rFonts w:ascii="PT Sans" w:hAnsi="PT Sans" w:cs="Times New Roman"/>
+          <w:sz w:val="20"/>
+          <w:szCs w:val="20"/>
+        </w:rPr>
+        <w:t xml:space="preserve"> </w:t>
+      </w:r>
+      <w:r>
+        <w:rPr>
+          <w:rFonts w:ascii="PT Sans" w:hAnsi="PT Sans" w:cs="Times New Roman"/>
+          <w:sz w:val="20"/>
+          <w:szCs w:val="20"/>
+        </w:rPr>
+        <w:t xml:space="preserve"> </w:t>
+      </w:r>
+      <w:r>
+        <w:rPr>
+          <w:rFonts w:ascii="PT Sans" w:hAnsi="PT Sans" w:cs="Times New Roman"/>
+          <w:sz w:val="20"/>
+          <w:szCs w:val="20"/>
+        </w:rPr>
+        <w:t>Boston, MA</w:t>
+      </w:r>
+    </w:p>
+    <w:p>
+      <w:pPr>
+        <w:ind w:left="630" w:hanging="630"/>
+        <w:rPr>
+          <w:rFonts w:ascii="PT Sans" w:hAnsi="PT Sans" w:cs="Times New Roman"/>
+          <w:color w:val="378D00"/>
+          <w:sz w:val="20"/>
+          <w:szCs w:val="20"/>
+        </w:rPr>
+      </w:pPr>
+      <w:r>
+        <w:rPr>
+          <w:rFonts w:ascii="PT Sans" w:hAnsi="PT Sans" w:cs="Times New Roman"/>
+          <w:sz w:val="20"/>
+          <w:szCs w:val="20"/>
+        </w:rPr>
+        <w:t xml:space="preserve">    </w:t>
+      </w:r>
+      <w:r>
+        <w:rPr>
+          <w:rFonts w:ascii="PT Sans" w:hAnsi="PT Sans" w:cs="Times New Roman"/>
+          <w:color w:val="3366FF"/>
+          <w:sz w:val="20"/>
+          <w:szCs w:val="20"/>
+        </w:rPr>
+        <w:t>position:</w:t>
+      </w:r>
+      <w:r>
+        <w:rPr>
+          <w:rFonts w:ascii="PT Sans" w:hAnsi="PT Sans" w:cs="Times New Roman"/>
+          <w:sz w:val="20"/>
+          <w:szCs w:val="20"/>
+        </w:rPr>
+        <w:t xml:space="preserve"> </w:t>
+      </w:r>
+      <w:r>
+        <w:rPr>
+          <w:rFonts w:ascii="PT Sans" w:hAnsi="PT Sans" w:cs="Times New Roman"/>
+          <w:sz w:val="20"/>
+          <w:szCs w:val="20"/>
+        </w:rPr>
+        <w:t xml:space="preserve"> </w:t>
+      </w:r>
+      <w:r>
+        <w:rPr>
+          <w:rFonts w:ascii="PT Sans" w:hAnsi="PT Sans" w:cs="Times New Roman"/>
+          <w:sz w:val="20"/>
+          <w:szCs w:val="20"/>
+        </w:rPr>
+        <w:t>Developer</w:t>
+      </w:r>
+    </w:p>
+    <w:p>
+      <w:pPr>
+        <w:ind w:left="630" w:hanging="630"/>
+        <w:rPr>
+          <w:rFonts w:ascii="PT Sans" w:hAnsi="PT Sans" w:cs="Times New Roman"/>
+          <w:color w:val="378D00"/>
+          <w:sz w:val="20"/>
+          <w:szCs w:val="20"/>
+        </w:rPr>
+      </w:pPr>
+      <w:r>
+        <w:rPr>
+          <w:rFonts w:ascii="PT Sans" w:hAnsi="PT Sans" w:cs="Times New Roman"/>
+          <w:sz w:val="20"/>
+          <w:szCs w:val="20"/>
+        </w:rPr>
+        <w:t xml:space="preserve">  </w:t>
+      </w:r>
+      <w:r>
+        <w:rPr>
+          <w:rFonts w:ascii="PT Sans" w:hAnsi="PT Sans" w:cs="Times New Roman"/>
+          <w:sz w:val="20"/>
+          <w:szCs w:val="20"/>
+        </w:rPr>
+        <w:t xml:space="preserve"> </w:t>
+      </w:r>
+      <w:r>
+        <w:rPr>
+          <w:rFonts w:ascii="PT Sans" w:hAnsi="PT Sans" w:cs="Times New Roman"/>
+          <w:sz w:val="20"/>
+          <w:szCs w:val="20"/>
+        </w:rPr>
+        <w:t xml:space="preserve"> </w:t>
+      </w:r>
+      <w:r>
+        <w:rPr>
+          <w:rFonts w:ascii="PT Sans" w:hAnsi="PT Sans" w:cs="Times New Roman"/>
+          <w:color w:val="3366FF"/>
+          <w:sz w:val="20"/>
+          <w:szCs w:val="20"/>
+        </w:rPr>
+        <w:t>dates:</w:t>
+      </w:r>
+      <w:r>
+        <w:rPr>
+          <w:rFonts w:ascii="PT Sans" w:hAnsi="PT Sans" w:cs="Times New Roman"/>
+          <w:sz w:val="20"/>
+          <w:szCs w:val="20"/>
+        </w:rPr>
+        <w:t xml:space="preserve"> </w:t>
+      </w:r>
+      <w:r>
+        <w:rPr>
+          <w:rFonts w:ascii="PT Sans" w:hAnsi="PT Sans" w:cs="Times New Roman"/>
+          <w:sz w:val="20"/>
+          <w:szCs w:val="20"/>
+        </w:rPr>
+        <w:t xml:space="preserve"> </w:t>
+      </w:r>
+      <w:r>
+        <w:rPr>
+          <w:rFonts w:ascii="PT Sans" w:hAnsi="PT Sans" w:cs="Times New Roman"/>
+          <w:sz w:val="20"/>
+          <w:szCs w:val="20"/>
+        </w:rPr>
+        <w:t>Feb 2015 - Apr 2015</w:t>
+      </w:r>
+    </w:p>
+    <w:p>
+      <w:pPr>
+        <w:ind w:left="630" w:hanging="630"/>
+        <w:rPr>
+          <w:rFonts w:ascii="PT Sans" w:hAnsi="PT Sans" w:cs="Times New Roman"/>
+          <w:color w:val="3366FF"/>
+          <w:sz w:val="20"/>
+          <w:szCs w:val="20"/>
+        </w:rPr>
+      </w:pPr>
+      <w:r>
+        <w:rPr>
+          <w:rFonts w:ascii="PT Sans" w:hAnsi="PT Sans" w:cs="Times New Roman"/>
+          <w:sz w:val="20"/>
+          <w:szCs w:val="20"/>
+        </w:rPr>
+        <w:t xml:space="preserve">    </w:t>
+      </w:r>
+      <w:r>
+        <w:rPr>
+          <w:rFonts w:ascii="PT Sans" w:hAnsi="PT Sans" w:cs="Times New Roman"/>
+          <w:color w:val="3366FF"/>
+          <w:sz w:val="20"/>
+          <w:szCs w:val="20"/>
+        </w:rPr>
+        <w:t>highlights:</w:t>
+      </w:r>
+    </w:p>
+    <w:p>
+      <w:pPr>
+        <w:ind w:left="630" w:hanging="630"/>
+        <w:rPr>
+          <w:rFonts w:ascii="PT Sans" w:hAnsi="PT Sans" w:cs="Times New Roman"/>
+          <w:sz w:val="20"/>
+          <w:szCs w:val="20"/>
+        </w:rPr>
+      </w:pPr>
+      <w:r>
+        <w:rPr>
+          <w:rFonts w:ascii="PT Sans" w:hAnsi="PT Sans" w:cs="Times New Roman"/>
+          <w:sz w:val="20"/>
+          <w:szCs w:val="20"/>
+        </w:rPr>
+        <w:t xml:space="preserve">  </w:t>
+      </w:r>
+      <w:r>
+        <w:rPr>
+          <w:rFonts w:ascii="PT Sans" w:hAnsi="PT Sans" w:cs="Times New Roman"/>
+          <w:sz w:val="20"/>
+          <w:szCs w:val="20"/>
+        </w:rPr>
+        <w:t xml:space="preserve">  </w:t>
+      </w:r>
+      <w:r>
+        <w:rPr>
+          <w:rFonts w:ascii="PT Sans" w:hAnsi="PT Sans" w:cs="Times New Roman"/>
+          <w:sz w:val="20"/>
+          <w:szCs w:val="20"/>
+        </w:rPr>
+        <w:t xml:space="preserve">  - Engineered API-driven Backbone.js application that allows you to shop and give to the charity of your choice for free</w:t>
+      </w:r>
+    </w:p>
+    <w:p>
+      <w:pPr>
+        <w:ind w:left="630" w:hanging="630"/>
+        <w:rPr>
+          <w:rFonts w:ascii="PT Sans" w:hAnsi="PT Sans" w:cs="Times New Roman"/>
+          <w:sz w:val="20"/>
+          <w:szCs w:val="20"/>
+        </w:rPr>
+      </w:pPr>
+      <w:r>
+        <w:rPr>
+          <w:rFonts w:ascii="PT Sans" w:hAnsi="PT Sans" w:cs="Times New Roman"/>
+          <w:sz w:val="20"/>
+          <w:szCs w:val="20"/>
+        </w:rPr>
+        <w:t xml:space="preserve">    </w:t>
+      </w:r>
+      <w:r>
+        <w:rPr>
+          <w:rFonts w:ascii="PT Sans" w:hAnsi="PT Sans" w:cs="Times New Roman"/>
+          <w:sz w:val="20"/>
+          <w:szCs w:val="20"/>
+        </w:rPr>
+        <w:t xml:space="preserve">  </w:t>
+      </w:r>
+      <w:r>
+        <w:rPr>
+          <w:rFonts w:ascii="PT Sans" w:hAnsi="PT Sans" w:cs="Times New Roman"/>
+          <w:sz w:val="20"/>
+          <w:szCs w:val="20"/>
+        </w:rPr>
+        <w:t>- Designed and implemented interface that uses carousels programmed in Backbone.js, and makes use of model and collection operations, to allow a user to select a featured charity or to explore a list of all charities</w:t>
+      </w:r>
+    </w:p>
+    <w:p>
+      <w:pPr>
+        <w:ind w:left="630" w:hanging="630"/>
+        <w:rPr>
+          <w:rFonts w:ascii="PT Sans" w:hAnsi="PT Sans" w:cs="Times New Roman"/>
+          <w:sz w:val="20"/>
+          <w:szCs w:val="20"/>
+        </w:rPr>
+      </w:pPr>
+      <w:r>
+        <w:rPr>
+          <w:rFonts w:ascii="PT Sans" w:hAnsi="PT Sans" w:cs="Times New Roman"/>
+          <w:sz w:val="20"/>
+          <w:szCs w:val="20"/>
+        </w:rPr>
+        <w:t xml:space="preserve">     </w:t>
+      </w:r>
+      <w:r>
+        <w:rPr>
+          <w:rFonts w:ascii="PT Sans" w:hAnsi="PT Sans" w:cs="Times New Roman"/>
+          <w:sz w:val="20"/>
+          <w:szCs w:val="20"/>
+        </w:rPr>
+        <w:t xml:space="preserve"> </w:t>
+      </w:r>
+      <w:r>
+        <w:rPr>
+          <w:rFonts w:ascii="PT Sans" w:hAnsi="PT Sans" w:cs="Times New Roman"/>
+          <w:sz w:val="20"/>
+          <w:szCs w:val="20"/>
+        </w:rPr>
+        <w:t xml:space="preserve">- Integrated with Amazon, </w:t>
+      </w:r>
+      <w:r>
+        <w:rPr>
+          <w:rFonts w:ascii="PT Sans" w:hAnsi="PT Sans" w:cs="Times New Roman"/>
+          <w:sz w:val="20"/>
+          <w:szCs w:val="20"/>
+        </w:rPr>
+        <w:t>eB</w:t>
+      </w:r>
+      <w:r>
+        <w:rPr>
+          <w:rFonts w:ascii="PT Sans" w:hAnsi="PT Sans" w:cs="Times New Roman"/>
+          <w:sz w:val="20"/>
+          <w:szCs w:val="20"/>
+        </w:rPr>
+        <w:t xml:space="preserve">ay and FlexOffers affiliate programs by investigating all </w:t>
+      </w:r>
+      <w:r>
+        <w:rPr>
+          <w:rFonts w:ascii="PT Sans" w:hAnsi="PT Sans" w:cs="Times New Roman"/>
+          <w:sz w:val="20"/>
+          <w:szCs w:val="20"/>
+        </w:rPr>
+        <w:t>required</w:t>
+      </w:r>
+      <w:r>
+        <w:rPr>
+          <w:rFonts w:ascii="PT Sans" w:hAnsi="PT Sans" w:cs="Times New Roman"/>
+          <w:sz w:val="20"/>
+          <w:szCs w:val="20"/>
+        </w:rPr>
+        <w:t xml:space="preserve"> formats of passing query string parameters</w:t>
+      </w:r>
+      <w:r>
+        <w:rPr>
+          <w:rFonts w:ascii="PT Sans" w:hAnsi="PT Sans" w:cs="Times New Roman"/>
+          <w:sz w:val="20"/>
+          <w:szCs w:val="20"/>
+        </w:rPr>
+        <w:t>,</w:t>
+      </w:r>
+      <w:r>
+        <w:rPr>
+          <w:rFonts w:ascii="PT Sans" w:hAnsi="PT Sans" w:cs="Times New Roman"/>
+          <w:sz w:val="20"/>
+          <w:szCs w:val="20"/>
+        </w:rPr>
+        <w:t xml:space="preserve"> </w:t>
+      </w:r>
+      <w:r>
+        <w:rPr>
+          <w:rFonts w:ascii="PT Sans" w:hAnsi="PT Sans" w:cs="Times New Roman"/>
+          <w:sz w:val="20"/>
+          <w:szCs w:val="20"/>
+        </w:rPr>
+        <w:t>which</w:t>
+      </w:r>
+      <w:r>
+        <w:rPr>
+          <w:rFonts w:ascii="PT Sans" w:hAnsi="PT Sans" w:cs="Times New Roman"/>
+          <w:sz w:val="20"/>
+          <w:szCs w:val="20"/>
+        </w:rPr>
+        <w:t xml:space="preserve"> </w:t>
+      </w:r>
+      <w:r>
+        <w:rPr>
+          <w:rFonts w:ascii="PT Sans" w:hAnsi="PT Sans" w:cs="Times New Roman"/>
+          <w:sz w:val="20"/>
+          <w:szCs w:val="20"/>
+        </w:rPr>
+        <w:t>allow</w:t>
+      </w:r>
+      <w:r>
+        <w:rPr>
+          <w:rFonts w:ascii="PT Sans" w:hAnsi="PT Sans" w:cs="Times New Roman"/>
+          <w:sz w:val="20"/>
+          <w:szCs w:val="20"/>
+        </w:rPr>
+        <w:t>ed</w:t>
+      </w:r>
+      <w:r>
+        <w:rPr>
+          <w:rFonts w:ascii="PT Sans" w:hAnsi="PT Sans" w:cs="Times New Roman"/>
+          <w:sz w:val="20"/>
+          <w:szCs w:val="20"/>
+        </w:rPr>
+        <w:t xml:space="preserve"> tracking</w:t>
+      </w:r>
+      <w:r>
+        <w:rPr>
+          <w:rFonts w:ascii="PT Sans" w:hAnsi="PT Sans" w:cs="Times New Roman"/>
+          <w:sz w:val="20"/>
+          <w:szCs w:val="20"/>
+        </w:rPr>
+        <w:t xml:space="preserve"> </w:t>
+      </w:r>
+      <w:r>
+        <w:rPr>
+          <w:rFonts w:ascii="PT Sans" w:hAnsi="PT Sans" w:cs="Times New Roman"/>
+          <w:sz w:val="20"/>
+          <w:szCs w:val="20"/>
+        </w:rPr>
+        <w:t xml:space="preserve">of </w:t>
+      </w:r>
+      <w:r>
+        <w:rPr>
+          <w:rFonts w:ascii="PT Sans" w:hAnsi="PT Sans" w:cs="Times New Roman"/>
+          <w:sz w:val="20"/>
+          <w:szCs w:val="20"/>
+        </w:rPr>
+        <w:t>the charity being donated to</w:t>
+      </w:r>
+    </w:p>
+    <w:p>
+      <w:pPr>
+        <w:ind w:left="630" w:hanging="630"/>
+        <w:rPr>
+          <w:rFonts w:ascii="PT Sans" w:hAnsi="PT Sans" w:cs="Times New Roman"/>
+          <w:sz w:val="20"/>
+          <w:szCs w:val="20"/>
+        </w:rPr>
+      </w:pPr>
+    </w:p>
+    <w:p>
+      <w:pPr>
+        <w:ind w:left="630" w:hanging="630"/>
+        <w:rPr>
+          <w:rFonts w:ascii="PT Sans" w:hAnsi="PT Sans" w:cs="Times New Roman"/>
+          <w:sz w:val="20"/>
+          <w:szCs w:val="20"/>
+        </w:rPr>
+      </w:pPr>
+      <w:r>
+        <w:rPr>
+          <w:rFonts w:ascii="PT Sans" w:hAnsi="PT Sans" w:cs="Times New Roman"/>
+          <w:sz w:val="20"/>
+          <w:szCs w:val="20"/>
+        </w:rPr>
+        <w:t xml:space="preserve">  -</w:t>
+      </w:r>
+      <w:r>
+        <w:rPr>
+          <w:rFonts w:ascii="PT Sans" w:hAnsi="PT Sans" w:cs="Times New Roman"/>
+          <w:sz w:val="20"/>
+          <w:szCs w:val="20"/>
+        </w:rPr>
+        <w:t xml:space="preserve"> </w:t>
+      </w:r>
+      <w:r>
+        <w:rPr>
+          <w:rFonts w:ascii="PT Sans" w:hAnsi="PT Sans" w:cs="Times New Roman"/>
+          <w:color w:val="3366FF"/>
+          <w:sz w:val="20"/>
+          <w:szCs w:val="20"/>
+        </w:rPr>
+        <w:t>company</w:t>
+      </w:r>
+      <w:r>
+        <w:rPr>
+          <w:rFonts w:ascii="PT Sans" w:hAnsi="PT Sans" w:cs="Times New Roman"/>
+          <w:color w:val="3366FF"/>
+          <w:sz w:val="20"/>
+          <w:szCs w:val="20"/>
+        </w:rPr>
+        <w:t>:</w:t>
+      </w:r>
+      <w:r>
+        <w:rPr>
+          <w:rFonts w:ascii="PT Sans" w:hAnsi="PT Sans" w:cs="Times New Roman"/>
+          <w:sz w:val="20"/>
+          <w:szCs w:val="20"/>
+        </w:rPr>
+        <w:t xml:space="preserve"> </w:t>
+      </w:r>
+      <w:r>
+        <w:rPr>
+          <w:rFonts w:ascii="PT Sans" w:hAnsi="PT Sans" w:cs="Times New Roman"/>
+          <w:sz w:val="20"/>
+          <w:szCs w:val="20"/>
+        </w:rPr>
+        <w:t xml:space="preserve"> </w:t>
       </w:r>
       <w:r>
         <w:rPr>
@@ -1225,7 +2310,7 @@
           <w:sz w:val="20"/>
           <w:szCs w:val="20"/>
         </w:rPr>
-        <w:t xml:space="preserve"> Documentary Film</w:t>
+        <w:t>Outlearn.com</w:t>
       </w:r>
     </w:p>
     <w:p>
@@ -1251,15 +2336,7 @@
           <w:sz w:val="20"/>
           <w:szCs w:val="20"/>
         </w:rPr>
-        <w:t xml:space="preserve"> </w:t>
-      </w:r>
-      <w:r>
-        <w:rPr>
-          <w:rFonts w:ascii="PT Sans" w:hAnsi="PT Sans" w:cs="Times New Roman"/>
-          <w:sz w:val="20"/>
-          <w:szCs w:val="20"/>
-        </w:rPr>
-        <w:t xml:space="preserve"> </w:t>
+        <w:t xml:space="preserve">  </w:t>
       </w:r>
       <w:r>
         <w:rPr>
@@ -1300,7 +2377,6 @@
         <w:ind w:left="630" w:hanging="630"/>
         <w:rPr>
           <w:rFonts w:ascii="PT Sans" w:hAnsi="PT Sans" w:cs="Times New Roman"/>
-          <w:color w:val="378D00"/>
           <w:sz w:val="20"/>
           <w:szCs w:val="20"/>
         </w:rPr>
@@ -1319,7 +2395,15 @@
           <w:sz w:val="20"/>
           <w:szCs w:val="20"/>
         </w:rPr>
-        <w:t xml:space="preserve">  </w:t>
+        <w:t xml:space="preserve"> </w:t>
+      </w:r>
+      <w:r>
+        <w:rPr>
+          <w:rFonts w:ascii="PT Sans" w:hAnsi="PT Sans" w:cs="Times New Roman"/>
+          <w:sz w:val="20"/>
+          <w:szCs w:val="20"/>
+        </w:rPr>
+        <w:t xml:space="preserve"> </w:t>
       </w:r>
       <w:r>
         <w:rPr>
@@ -1352,93 +2436,86 @@
           <w:sz w:val="20"/>
           <w:szCs w:val="20"/>
         </w:rPr>
-        <w:t>Developer</w:t>
-      </w:r>
-    </w:p>
-    <w:p>
-      <w:pPr>
-        <w:ind w:left="630" w:hanging="630"/>
-        <w:rPr>
-          <w:rFonts w:ascii="PT Sans" w:hAnsi="PT Sans" w:cs="Times New Roman"/>
-          <w:sz w:val="20"/>
-          <w:szCs w:val="20"/>
-        </w:rPr>
-      </w:pPr>
-      <w:r>
-        <w:rPr>
-          <w:rFonts w:ascii="PT Sans" w:hAnsi="PT Sans" w:cs="Times New Roman"/>
-          <w:sz w:val="20"/>
-          <w:szCs w:val="20"/>
-        </w:rPr>
-        <w:t xml:space="preserve"> </w:t>
-      </w:r>
-      <w:r>
-        <w:rPr>
-          <w:rFonts w:ascii="PT Sans" w:hAnsi="PT Sans" w:cs="Times New Roman"/>
-          <w:sz w:val="20"/>
-          <w:szCs w:val="20"/>
-        </w:rPr>
+        <w:t>Consultant</w:t>
+      </w:r>
+    </w:p>
+    <w:p>
+      <w:pPr>
+        <w:ind w:left="630" w:hanging="630"/>
+        <w:rPr>
+          <w:rFonts w:ascii="PT Sans" w:hAnsi="PT Sans" w:cs="Times New Roman"/>
+          <w:sz w:val="20"/>
+          <w:szCs w:val="20"/>
+        </w:rPr>
+      </w:pPr>
+      <w:r>
+        <w:rPr>
+          <w:rFonts w:ascii="PT Sans" w:hAnsi="PT Sans" w:cs="Times New Roman"/>
+          <w:sz w:val="20"/>
+          <w:szCs w:val="20"/>
+        </w:rPr>
+        <w:t xml:space="preserve">    </w:t>
+      </w:r>
+      <w:r>
+        <w:rPr>
+          <w:rFonts w:ascii="PT Sans" w:hAnsi="PT Sans" w:cs="Times New Roman"/>
+          <w:color w:val="3366FF"/>
+          <w:sz w:val="20"/>
+          <w:szCs w:val="20"/>
+        </w:rPr>
+        <w:t>dates:</w:t>
+      </w:r>
+      <w:r>
+        <w:rPr>
+          <w:rFonts w:ascii="PT Sans" w:hAnsi="PT Sans" w:cs="Times New Roman"/>
+          <w:sz w:val="20"/>
+          <w:szCs w:val="20"/>
+        </w:rPr>
+        <w:t xml:space="preserve"> </w:t>
+      </w:r>
+      <w:r>
+        <w:rPr>
+          <w:rFonts w:ascii="PT Sans" w:hAnsi="PT Sans" w:cs="Times New Roman"/>
+          <w:sz w:val="20"/>
+          <w:szCs w:val="20"/>
+        </w:rPr>
+        <w:t xml:space="preserve"> </w:t>
+      </w:r>
+      <w:r>
+        <w:rPr>
+          <w:rFonts w:ascii="PT Sans" w:hAnsi="PT Sans" w:cs="Times New Roman"/>
+          <w:sz w:val="20"/>
+          <w:szCs w:val="20"/>
+        </w:rPr>
+        <w:t>Jan 2015 - Feb 2015</w:t>
+      </w:r>
+    </w:p>
+    <w:p>
+      <w:pPr>
+        <w:ind w:left="630" w:hanging="630"/>
+        <w:rPr>
+          <w:rFonts w:ascii="PT Sans" w:hAnsi="PT Sans" w:cs="Times New Roman"/>
+          <w:color w:val="3366FF"/>
+          <w:sz w:val="20"/>
+          <w:szCs w:val="20"/>
+        </w:rPr>
+      </w:pPr>
+      <w:r>
+        <w:rPr>
+          <w:rFonts w:ascii="PT Sans" w:hAnsi="PT Sans" w:cs="Times New Roman"/>
+          <w:sz w:val="20"/>
+          <w:szCs w:val="20"/>
+        </w:rPr>
+        <w:lastRenderedPageBreak/>
         <w:t xml:space="preserve">   </w:t>
       </w:r>
       <w:r>
         <w:rPr>
           <w:rFonts w:ascii="PT Sans" w:hAnsi="PT Sans" w:cs="Times New Roman"/>
-          <w:color w:val="3366FF"/>
-          <w:sz w:val="20"/>
-          <w:szCs w:val="20"/>
-        </w:rPr>
-        <w:t>starting:</w:t>
-      </w:r>
-      <w:r>
-        <w:rPr>
-          <w:rFonts w:ascii="PT Sans" w:hAnsi="PT Sans" w:cs="Times New Roman"/>
-          <w:sz w:val="20"/>
-          <w:szCs w:val="20"/>
-        </w:rPr>
-        <w:t xml:space="preserve"> </w:t>
-      </w:r>
-      <w:r>
-        <w:rPr>
-          <w:rFonts w:ascii="PT Sans" w:hAnsi="PT Sans" w:cs="Times New Roman"/>
-          <w:sz w:val="20"/>
-          <w:szCs w:val="20"/>
-        </w:rPr>
-        <w:t xml:space="preserve"> </w:t>
-      </w:r>
-      <w:r>
-        <w:rPr>
-          <w:rFonts w:ascii="PT Sans" w:hAnsi="PT Sans" w:cs="Times New Roman"/>
-          <w:sz w:val="20"/>
-          <w:szCs w:val="20"/>
-        </w:rPr>
-        <w:t>Apr 2015</w:t>
-      </w:r>
-    </w:p>
-    <w:p>
-      <w:pPr>
-        <w:ind w:left="630" w:hanging="630"/>
-        <w:rPr>
-          <w:rFonts w:ascii="PT Sans" w:hAnsi="PT Sans" w:cs="Times New Roman"/>
-          <w:color w:val="3366FF"/>
-          <w:sz w:val="20"/>
-          <w:szCs w:val="20"/>
-        </w:rPr>
-      </w:pPr>
-      <w:r>
-        <w:rPr>
-          <w:rFonts w:ascii="PT Sans" w:hAnsi="PT Sans" w:cs="Times New Roman"/>
-          <w:sz w:val="20"/>
-          <w:szCs w:val="20"/>
-        </w:rPr>
-        <w:t xml:space="preserve"> </w:t>
-      </w:r>
-      <w:r>
-        <w:rPr>
-          <w:rFonts w:ascii="PT Sans" w:hAnsi="PT Sans" w:cs="Times New Roman"/>
-          <w:sz w:val="20"/>
-          <w:szCs w:val="20"/>
-        </w:rPr>
-        <w:t xml:space="preserve">   </w:t>
+          <w:sz w:val="20"/>
+          <w:szCs w:val="20"/>
+        </w:rPr>
+        <w:t xml:space="preserve"> </w:t>
       </w:r>
       <w:r>
         <w:rPr>
@@ -1465,1027 +2542,6 @@
           <w:sz w:val="20"/>
           <w:szCs w:val="20"/>
         </w:rPr>
-        <w:t xml:space="preserve">    </w:t>
-      </w:r>
-      <w:r>
-        <w:rPr>
-          <w:rFonts w:ascii="PT Sans" w:hAnsi="PT Sans" w:cs="Times New Roman"/>
-          <w:sz w:val="20"/>
-          <w:szCs w:val="20"/>
-        </w:rPr>
-        <w:t xml:space="preserve">  </w:t>
-      </w:r>
-      <w:r>
-        <w:rPr>
-          <w:rFonts w:ascii="PT Sans" w:hAnsi="PT Sans" w:cs="Times New Roman"/>
-          <w:sz w:val="20"/>
-          <w:szCs w:val="20"/>
-        </w:rPr>
-        <w:t>- Generated Ruby on Rails application using Rails Composer, integrated customized Bootstrap Template and styled modal</w:t>
-      </w:r>
-    </w:p>
-    <w:p>
-      <w:pPr>
-        <w:ind w:left="630" w:hanging="630"/>
-        <w:rPr>
-          <w:rFonts w:ascii="PT Sans" w:hAnsi="PT Sans" w:cs="Times New Roman"/>
-          <w:sz w:val="20"/>
-          <w:szCs w:val="20"/>
-        </w:rPr>
-      </w:pPr>
-      <w:r>
-        <w:rPr>
-          <w:rFonts w:ascii="PT Sans" w:hAnsi="PT Sans" w:cs="Times New Roman"/>
-          <w:sz w:val="20"/>
-          <w:szCs w:val="20"/>
-        </w:rPr>
-        <w:t xml:space="preserve">      </w:t>
-      </w:r>
-      <w:r>
-        <w:rPr>
-          <w:rFonts w:ascii="PT Sans" w:hAnsi="PT Sans" w:cs="Times New Roman"/>
-          <w:sz w:val="20"/>
-          <w:szCs w:val="20"/>
-        </w:rPr>
-        <w:t>- Adapted Devise and Bootstrap user management system, provided by Rails Composer, into admin dashboard</w:t>
-      </w:r>
-    </w:p>
-    <w:p>
-      <w:pPr>
-        <w:ind w:left="630" w:hanging="630"/>
-        <w:rPr>
-          <w:rFonts w:ascii="PT Sans" w:hAnsi="PT Sans" w:cs="Times New Roman"/>
-          <w:sz w:val="20"/>
-          <w:szCs w:val="20"/>
-        </w:rPr>
-      </w:pPr>
-      <w:r>
-        <w:rPr>
-          <w:rFonts w:ascii="PT Sans" w:hAnsi="PT Sans" w:cs="Times New Roman"/>
-          <w:sz w:val="20"/>
-          <w:szCs w:val="20"/>
-        </w:rPr>
-        <w:t xml:space="preserve">  </w:t>
-      </w:r>
-      <w:r>
-        <w:rPr>
-          <w:rFonts w:ascii="PT Sans" w:hAnsi="PT Sans" w:cs="Times New Roman"/>
-          <w:sz w:val="20"/>
-          <w:szCs w:val="20"/>
-        </w:rPr>
-        <w:t xml:space="preserve">  </w:t>
-      </w:r>
-      <w:r>
-        <w:rPr>
-          <w:rFonts w:ascii="PT Sans" w:hAnsi="PT Sans" w:cs="Times New Roman"/>
-          <w:sz w:val="20"/>
-          <w:szCs w:val="20"/>
-        </w:rPr>
-        <w:t xml:space="preserve">  </w:t>
-      </w:r>
-      <w:r>
-        <w:rPr>
-          <w:rFonts w:ascii="PT Sans" w:hAnsi="PT Sans" w:cs="Times New Roman"/>
-          <w:sz w:val="20"/>
-          <w:szCs w:val="20"/>
-        </w:rPr>
-        <w:t>- Contact Us</w:t>
-      </w:r>
-      <w:r>
-        <w:rPr>
-          <w:rFonts w:ascii="PT Sans" w:hAnsi="PT Sans" w:cs="Times New Roman"/>
-          <w:sz w:val="20"/>
-          <w:szCs w:val="20"/>
-        </w:rPr>
-        <w:t xml:space="preserve"> messages and subscribe requests can be viewed in-app and are also emailed to site admin using SendGrid API</w:t>
-      </w:r>
-    </w:p>
-    <w:p>
-      <w:pPr>
-        <w:ind w:left="630" w:hanging="630"/>
-        <w:rPr>
-          <w:rFonts w:ascii="PT Sans" w:hAnsi="PT Sans" w:cs="Times New Roman"/>
-          <w:sz w:val="20"/>
-          <w:szCs w:val="20"/>
-        </w:rPr>
-      </w:pPr>
-      <w:r>
-        <w:rPr>
-          <w:rFonts w:ascii="PT Sans" w:hAnsi="PT Sans" w:cs="Times New Roman"/>
-          <w:sz w:val="20"/>
-          <w:szCs w:val="20"/>
-        </w:rPr>
-        <w:t xml:space="preserve">     </w:t>
-      </w:r>
-      <w:r>
-        <w:rPr>
-          <w:rFonts w:ascii="PT Sans" w:hAnsi="PT Sans" w:cs="Times New Roman"/>
-          <w:sz w:val="20"/>
-          <w:szCs w:val="20"/>
-        </w:rPr>
-        <w:t xml:space="preserve"> </w:t>
-      </w:r>
-      <w:r>
-        <w:rPr>
-          <w:rFonts w:ascii="PT Sans" w:hAnsi="PT Sans" w:cs="Times New Roman"/>
-          <w:sz w:val="20"/>
-          <w:szCs w:val="20"/>
-        </w:rPr>
-        <w:t>- Architected Google Drive to host site content, empowering artist to edit site content from shared folder and see the updates instantly</w:t>
-      </w:r>
-    </w:p>
-    <w:p>
-      <w:pPr>
-        <w:ind w:left="630" w:hanging="630"/>
-        <w:rPr>
-          <w:rFonts w:ascii="PT Sans" w:hAnsi="PT Sans" w:cs="Times New Roman"/>
-          <w:sz w:val="20"/>
-          <w:szCs w:val="20"/>
-        </w:rPr>
-      </w:pPr>
-      <w:r>
-        <w:rPr>
-          <w:rFonts w:ascii="PT Sans" w:hAnsi="PT Sans" w:cs="Times New Roman"/>
-          <w:sz w:val="20"/>
-          <w:szCs w:val="20"/>
-        </w:rPr>
-        <w:t xml:space="preserve">   </w:t>
-      </w:r>
-      <w:r>
-        <w:rPr>
-          <w:rFonts w:ascii="PT Sans" w:hAnsi="PT Sans" w:cs="Times New Roman"/>
-          <w:sz w:val="20"/>
-          <w:szCs w:val="20"/>
-        </w:rPr>
-        <w:t xml:space="preserve"> </w:t>
-      </w:r>
-      <w:r>
-        <w:rPr>
-          <w:rFonts w:ascii="PT Sans" w:hAnsi="PT Sans" w:cs="Times New Roman"/>
-          <w:sz w:val="20"/>
-          <w:szCs w:val="20"/>
-        </w:rPr>
-        <w:t xml:space="preserve"> </w:t>
-      </w:r>
-      <w:r>
-        <w:rPr>
-          <w:rFonts w:ascii="PT Sans" w:hAnsi="PT Sans" w:cs="Times New Roman"/>
-          <w:sz w:val="20"/>
-          <w:szCs w:val="20"/>
-        </w:rPr>
-        <w:t xml:space="preserve"> - Created YAML representation of all site data that is hosted on Google Drive and parsed by the Rails app during requests</w:t>
-      </w:r>
-    </w:p>
-    <w:p>
-      <w:pPr>
-        <w:ind w:left="630" w:hanging="630"/>
-        <w:rPr>
-          <w:rFonts w:ascii="PT Sans" w:hAnsi="PT Sans" w:cs="Times New Roman"/>
-          <w:sz w:val="20"/>
-          <w:szCs w:val="20"/>
-        </w:rPr>
-      </w:pPr>
-      <w:r>
-        <w:rPr>
-          <w:rFonts w:ascii="PT Sans" w:hAnsi="PT Sans" w:cs="Times New Roman"/>
-          <w:sz w:val="20"/>
-          <w:szCs w:val="20"/>
-        </w:rPr>
-        <w:t xml:space="preserve">  </w:t>
-      </w:r>
-      <w:r>
-        <w:rPr>
-          <w:rFonts w:ascii="PT Sans" w:hAnsi="PT Sans" w:cs="Times New Roman"/>
-          <w:sz w:val="20"/>
-          <w:szCs w:val="20"/>
-        </w:rPr>
-        <w:t xml:space="preserve"> </w:t>
-      </w:r>
-      <w:r>
-        <w:rPr>
-          <w:rFonts w:ascii="PT Sans" w:hAnsi="PT Sans" w:cs="Times New Roman"/>
-          <w:sz w:val="20"/>
-          <w:szCs w:val="20"/>
-        </w:rPr>
-        <w:t xml:space="preserve"> </w:t>
-      </w:r>
-      <w:r>
-        <w:rPr>
-          <w:rFonts w:ascii="PT Sans" w:hAnsi="PT Sans" w:cs="Times New Roman"/>
-          <w:sz w:val="20"/>
-          <w:szCs w:val="20"/>
-        </w:rPr>
-        <w:t xml:space="preserve">  - staging URL http://howardthurmanfilm.herokuapp.com</w:t>
-      </w:r>
-    </w:p>
-    <w:p>
-      <w:pPr>
-        <w:ind w:left="630" w:hanging="630"/>
-        <w:rPr>
-          <w:rFonts w:ascii="PT Sans" w:hAnsi="PT Sans" w:cs="Times New Roman"/>
-          <w:sz w:val="20"/>
-          <w:szCs w:val="20"/>
-        </w:rPr>
-      </w:pPr>
-    </w:p>
-    <w:p>
-      <w:pPr>
-        <w:ind w:left="630" w:hanging="630"/>
-        <w:rPr>
-          <w:rFonts w:ascii="PT Sans" w:hAnsi="PT Sans" w:cs="Times New Roman"/>
-          <w:sz w:val="20"/>
-          <w:szCs w:val="20"/>
-        </w:rPr>
-      </w:pPr>
-      <w:r>
-        <w:rPr>
-          <w:rFonts w:ascii="PT Sans" w:hAnsi="PT Sans" w:cs="Times New Roman"/>
-          <w:sz w:val="20"/>
-          <w:szCs w:val="20"/>
-        </w:rPr>
-        <w:t xml:space="preserve">  -</w:t>
-      </w:r>
-      <w:r>
-        <w:rPr>
-          <w:rFonts w:ascii="PT Sans" w:hAnsi="PT Sans" w:cs="Times New Roman"/>
-          <w:sz w:val="20"/>
-          <w:szCs w:val="20"/>
-        </w:rPr>
-        <w:t xml:space="preserve"> </w:t>
-      </w:r>
-      <w:r>
-        <w:rPr>
-          <w:rFonts w:ascii="PT Sans" w:hAnsi="PT Sans" w:cs="Times New Roman"/>
-          <w:color w:val="3366FF"/>
-          <w:sz w:val="20"/>
-          <w:szCs w:val="20"/>
-        </w:rPr>
-        <w:t>company</w:t>
-      </w:r>
-      <w:r>
-        <w:rPr>
-          <w:rFonts w:ascii="PT Sans" w:hAnsi="PT Sans" w:cs="Times New Roman"/>
-          <w:color w:val="3366FF"/>
-          <w:sz w:val="20"/>
-          <w:szCs w:val="20"/>
-        </w:rPr>
-        <w:t>:</w:t>
-      </w:r>
-      <w:r>
-        <w:rPr>
-          <w:rFonts w:ascii="PT Sans" w:hAnsi="PT Sans" w:cs="Times New Roman"/>
-          <w:sz w:val="20"/>
-          <w:szCs w:val="20"/>
-        </w:rPr>
-        <w:t xml:space="preserve"> </w:t>
-      </w:r>
-      <w:r>
-        <w:rPr>
-          <w:rFonts w:ascii="PT Sans" w:hAnsi="PT Sans" w:cs="Times New Roman"/>
-          <w:sz w:val="20"/>
-          <w:szCs w:val="20"/>
-        </w:rPr>
-        <w:t xml:space="preserve"> </w:t>
-      </w:r>
-      <w:r>
-        <w:rPr>
-          <w:rFonts w:ascii="PT Sans" w:hAnsi="PT Sans" w:cs="Times New Roman"/>
-          <w:b/>
-          <w:sz w:val="20"/>
-          <w:szCs w:val="20"/>
-        </w:rPr>
-        <w:t>FreeFundraise.com</w:t>
-      </w:r>
-    </w:p>
-    <w:p>
-      <w:pPr>
-        <w:ind w:left="630" w:hanging="630"/>
-        <w:rPr>
-          <w:rFonts w:ascii="PT Sans" w:hAnsi="PT Sans" w:cs="Times New Roman"/>
-          <w:sz w:val="20"/>
-          <w:szCs w:val="20"/>
-        </w:rPr>
-      </w:pPr>
-      <w:r>
-        <w:rPr>
-          <w:rFonts w:ascii="PT Sans" w:hAnsi="PT Sans" w:cs="Times New Roman"/>
-          <w:sz w:val="20"/>
-          <w:szCs w:val="20"/>
-        </w:rPr>
-        <w:t xml:space="preserve">   </w:t>
-      </w:r>
-      <w:r>
-        <w:rPr>
-          <w:rFonts w:ascii="PT Sans" w:hAnsi="PT Sans" w:cs="Times New Roman"/>
-          <w:sz w:val="20"/>
-          <w:szCs w:val="20"/>
-        </w:rPr>
-        <w:t xml:space="preserve"> </w:t>
-      </w:r>
-      <w:r>
-        <w:rPr>
-          <w:rFonts w:ascii="PT Sans" w:hAnsi="PT Sans" w:cs="Times New Roman"/>
-          <w:color w:val="3366FF"/>
-          <w:sz w:val="20"/>
-          <w:szCs w:val="20"/>
-        </w:rPr>
-        <w:t>location:</w:t>
-      </w:r>
-      <w:r>
-        <w:rPr>
-          <w:rFonts w:ascii="PT Sans" w:hAnsi="PT Sans" w:cs="Times New Roman"/>
-          <w:sz w:val="20"/>
-          <w:szCs w:val="20"/>
-        </w:rPr>
-        <w:t xml:space="preserve"> </w:t>
-      </w:r>
-      <w:r>
-        <w:rPr>
-          <w:rFonts w:ascii="PT Sans" w:hAnsi="PT Sans" w:cs="Times New Roman"/>
-          <w:sz w:val="20"/>
-          <w:szCs w:val="20"/>
-        </w:rPr>
-        <w:t xml:space="preserve"> </w:t>
-      </w:r>
-      <w:r>
-        <w:rPr>
-          <w:rFonts w:ascii="PT Sans" w:hAnsi="PT Sans" w:cs="Times New Roman"/>
-          <w:sz w:val="20"/>
-          <w:szCs w:val="20"/>
-        </w:rPr>
-        <w:t>Boston, MA</w:t>
-      </w:r>
-    </w:p>
-    <w:p>
-      <w:pPr>
-        <w:ind w:left="630" w:hanging="630"/>
-        <w:rPr>
-          <w:rFonts w:ascii="PT Sans" w:hAnsi="PT Sans" w:cs="Times New Roman"/>
-          <w:color w:val="378D00"/>
-          <w:sz w:val="20"/>
-          <w:szCs w:val="20"/>
-        </w:rPr>
-      </w:pPr>
-      <w:r>
-        <w:rPr>
-          <w:rFonts w:ascii="PT Sans" w:hAnsi="PT Sans" w:cs="Times New Roman"/>
-          <w:sz w:val="20"/>
-          <w:szCs w:val="20"/>
-        </w:rPr>
-        <w:t xml:space="preserve">    </w:t>
-      </w:r>
-      <w:r>
-        <w:rPr>
-          <w:rFonts w:ascii="PT Sans" w:hAnsi="PT Sans" w:cs="Times New Roman"/>
-          <w:color w:val="3366FF"/>
-          <w:sz w:val="20"/>
-          <w:szCs w:val="20"/>
-        </w:rPr>
-        <w:t>position:</w:t>
-      </w:r>
-      <w:r>
-        <w:rPr>
-          <w:rFonts w:ascii="PT Sans" w:hAnsi="PT Sans" w:cs="Times New Roman"/>
-          <w:sz w:val="20"/>
-          <w:szCs w:val="20"/>
-        </w:rPr>
-        <w:t xml:space="preserve"> </w:t>
-      </w:r>
-      <w:r>
-        <w:rPr>
-          <w:rFonts w:ascii="PT Sans" w:hAnsi="PT Sans" w:cs="Times New Roman"/>
-          <w:sz w:val="20"/>
-          <w:szCs w:val="20"/>
-        </w:rPr>
-        <w:t xml:space="preserve"> </w:t>
-      </w:r>
-      <w:r>
-        <w:rPr>
-          <w:rFonts w:ascii="PT Sans" w:hAnsi="PT Sans" w:cs="Times New Roman"/>
-          <w:sz w:val="20"/>
-          <w:szCs w:val="20"/>
-        </w:rPr>
-        <w:t>Developer</w:t>
-      </w:r>
-    </w:p>
-    <w:p>
-      <w:pPr>
-        <w:ind w:left="630" w:hanging="630"/>
-        <w:rPr>
-          <w:rFonts w:ascii="PT Sans" w:hAnsi="PT Sans" w:cs="Times New Roman"/>
-          <w:color w:val="378D00"/>
-          <w:sz w:val="20"/>
-          <w:szCs w:val="20"/>
-        </w:rPr>
-      </w:pPr>
-      <w:r>
-        <w:rPr>
-          <w:rFonts w:ascii="PT Sans" w:hAnsi="PT Sans" w:cs="Times New Roman"/>
-          <w:sz w:val="20"/>
-          <w:szCs w:val="20"/>
-        </w:rPr>
-        <w:t xml:space="preserve">  </w:t>
-      </w:r>
-      <w:r>
-        <w:rPr>
-          <w:rFonts w:ascii="PT Sans" w:hAnsi="PT Sans" w:cs="Times New Roman"/>
-          <w:sz w:val="20"/>
-          <w:szCs w:val="20"/>
-        </w:rPr>
-        <w:t xml:space="preserve"> </w:t>
-      </w:r>
-      <w:r>
-        <w:rPr>
-          <w:rFonts w:ascii="PT Sans" w:hAnsi="PT Sans" w:cs="Times New Roman"/>
-          <w:sz w:val="20"/>
-          <w:szCs w:val="20"/>
-        </w:rPr>
-        <w:t xml:space="preserve"> </w:t>
-      </w:r>
-      <w:r>
-        <w:rPr>
-          <w:rFonts w:ascii="PT Sans" w:hAnsi="PT Sans" w:cs="Times New Roman"/>
-          <w:color w:val="3366FF"/>
-          <w:sz w:val="20"/>
-          <w:szCs w:val="20"/>
-        </w:rPr>
-        <w:t>dates:</w:t>
-      </w:r>
-      <w:r>
-        <w:rPr>
-          <w:rFonts w:ascii="PT Sans" w:hAnsi="PT Sans" w:cs="Times New Roman"/>
-          <w:sz w:val="20"/>
-          <w:szCs w:val="20"/>
-        </w:rPr>
-        <w:t xml:space="preserve"> </w:t>
-      </w:r>
-      <w:r>
-        <w:rPr>
-          <w:rFonts w:ascii="PT Sans" w:hAnsi="PT Sans" w:cs="Times New Roman"/>
-          <w:sz w:val="20"/>
-          <w:szCs w:val="20"/>
-        </w:rPr>
-        <w:t xml:space="preserve"> </w:t>
-      </w:r>
-      <w:r>
-        <w:rPr>
-          <w:rFonts w:ascii="PT Sans" w:hAnsi="PT Sans" w:cs="Times New Roman"/>
-          <w:sz w:val="20"/>
-          <w:szCs w:val="20"/>
-        </w:rPr>
-        <w:t>Feb 2015 - Apr 2015</w:t>
-      </w:r>
-    </w:p>
-    <w:p>
-      <w:pPr>
-        <w:ind w:left="630" w:hanging="630"/>
-        <w:rPr>
-          <w:rFonts w:ascii="PT Sans" w:hAnsi="PT Sans" w:cs="Times New Roman"/>
-          <w:color w:val="3366FF"/>
-          <w:sz w:val="20"/>
-          <w:szCs w:val="20"/>
-        </w:rPr>
-      </w:pPr>
-      <w:r>
-        <w:rPr>
-          <w:rFonts w:ascii="PT Sans" w:hAnsi="PT Sans" w:cs="Times New Roman"/>
-          <w:sz w:val="20"/>
-          <w:szCs w:val="20"/>
-        </w:rPr>
-        <w:t xml:space="preserve">    </w:t>
-      </w:r>
-      <w:r>
-        <w:rPr>
-          <w:rFonts w:ascii="PT Sans" w:hAnsi="PT Sans" w:cs="Times New Roman"/>
-          <w:color w:val="3366FF"/>
-          <w:sz w:val="20"/>
-          <w:szCs w:val="20"/>
-        </w:rPr>
-        <w:t>highlights:</w:t>
-      </w:r>
-    </w:p>
-    <w:p>
-      <w:pPr>
-        <w:ind w:left="630" w:hanging="630"/>
-        <w:rPr>
-          <w:rFonts w:ascii="PT Sans" w:hAnsi="PT Sans" w:cs="Times New Roman"/>
-          <w:sz w:val="20"/>
-          <w:szCs w:val="20"/>
-        </w:rPr>
-      </w:pPr>
-      <w:r>
-        <w:rPr>
-          <w:rFonts w:ascii="PT Sans" w:hAnsi="PT Sans" w:cs="Times New Roman"/>
-          <w:sz w:val="20"/>
-          <w:szCs w:val="20"/>
-        </w:rPr>
-        <w:t xml:space="preserve">  </w:t>
-      </w:r>
-      <w:r>
-        <w:rPr>
-          <w:rFonts w:ascii="PT Sans" w:hAnsi="PT Sans" w:cs="Times New Roman"/>
-          <w:sz w:val="20"/>
-          <w:szCs w:val="20"/>
-        </w:rPr>
-        <w:t xml:space="preserve">  </w:t>
-      </w:r>
-      <w:r>
-        <w:rPr>
-          <w:rFonts w:ascii="PT Sans" w:hAnsi="PT Sans" w:cs="Times New Roman"/>
-          <w:sz w:val="20"/>
-          <w:szCs w:val="20"/>
-        </w:rPr>
-        <w:t xml:space="preserve">  - Engineered API-driven Backbone.js application that allows you to shop and give to the charity of your choice for free</w:t>
-      </w:r>
-    </w:p>
-    <w:p>
-      <w:pPr>
-        <w:ind w:left="630" w:hanging="630"/>
-        <w:rPr>
-          <w:rFonts w:ascii="PT Sans" w:hAnsi="PT Sans" w:cs="Times New Roman"/>
-          <w:sz w:val="20"/>
-          <w:szCs w:val="20"/>
-        </w:rPr>
-      </w:pPr>
-      <w:r>
-        <w:rPr>
-          <w:rFonts w:ascii="PT Sans" w:hAnsi="PT Sans" w:cs="Times New Roman"/>
-          <w:sz w:val="20"/>
-          <w:szCs w:val="20"/>
-        </w:rPr>
-        <w:t xml:space="preserve">    </w:t>
-      </w:r>
-      <w:r>
-        <w:rPr>
-          <w:rFonts w:ascii="PT Sans" w:hAnsi="PT Sans" w:cs="Times New Roman"/>
-          <w:sz w:val="20"/>
-          <w:szCs w:val="20"/>
-        </w:rPr>
-        <w:t xml:space="preserve">  </w:t>
-      </w:r>
-      <w:r>
-        <w:rPr>
-          <w:rFonts w:ascii="PT Sans" w:hAnsi="PT Sans" w:cs="Times New Roman"/>
-          <w:sz w:val="20"/>
-          <w:szCs w:val="20"/>
-        </w:rPr>
-        <w:t>- Designed and implemented interface that uses carousels programmed in Backbone.js, and makes use of model and collection operations, to allow a user to select a featured charity or to explore a list of all charities</w:t>
-      </w:r>
-    </w:p>
-    <w:p>
-      <w:pPr>
-        <w:ind w:left="630" w:hanging="630"/>
-        <w:rPr>
-          <w:rFonts w:ascii="PT Sans" w:hAnsi="PT Sans" w:cs="Times New Roman"/>
-          <w:sz w:val="20"/>
-          <w:szCs w:val="20"/>
-        </w:rPr>
-      </w:pPr>
-      <w:r>
-        <w:rPr>
-          <w:rFonts w:ascii="PT Sans" w:hAnsi="PT Sans" w:cs="Times New Roman"/>
-          <w:sz w:val="20"/>
-          <w:szCs w:val="20"/>
-        </w:rPr>
-        <w:t xml:space="preserve">     </w:t>
-      </w:r>
-      <w:r>
-        <w:rPr>
-          <w:rFonts w:ascii="PT Sans" w:hAnsi="PT Sans" w:cs="Times New Roman"/>
-          <w:sz w:val="20"/>
-          <w:szCs w:val="20"/>
-        </w:rPr>
-        <w:t xml:space="preserve"> </w:t>
-      </w:r>
-      <w:r>
-        <w:rPr>
-          <w:rFonts w:ascii="PT Sans" w:hAnsi="PT Sans" w:cs="Times New Roman"/>
-          <w:sz w:val="20"/>
-          <w:szCs w:val="20"/>
-        </w:rPr>
-        <w:t xml:space="preserve">- Integrated with Amazon, </w:t>
-      </w:r>
-      <w:r>
-        <w:rPr>
-          <w:rFonts w:ascii="PT Sans" w:hAnsi="PT Sans" w:cs="Times New Roman"/>
-          <w:sz w:val="20"/>
-          <w:szCs w:val="20"/>
-        </w:rPr>
-        <w:t>eB</w:t>
-      </w:r>
-      <w:r>
-        <w:rPr>
-          <w:rFonts w:ascii="PT Sans" w:hAnsi="PT Sans" w:cs="Times New Roman"/>
-          <w:sz w:val="20"/>
-          <w:szCs w:val="20"/>
-        </w:rPr>
-        <w:t xml:space="preserve">ay and FlexOffers affiliate programs by investigating all </w:t>
-      </w:r>
-      <w:r>
-        <w:rPr>
-          <w:rFonts w:ascii="PT Sans" w:hAnsi="PT Sans" w:cs="Times New Roman"/>
-          <w:sz w:val="20"/>
-          <w:szCs w:val="20"/>
-        </w:rPr>
-        <w:t>required</w:t>
-      </w:r>
-      <w:r>
-        <w:rPr>
-          <w:rFonts w:ascii="PT Sans" w:hAnsi="PT Sans" w:cs="Times New Roman"/>
-          <w:sz w:val="20"/>
-          <w:szCs w:val="20"/>
-        </w:rPr>
-        <w:t xml:space="preserve"> formats of passing query string parameters</w:t>
-      </w:r>
-      <w:r>
-        <w:rPr>
-          <w:rFonts w:ascii="PT Sans" w:hAnsi="PT Sans" w:cs="Times New Roman"/>
-          <w:sz w:val="20"/>
-          <w:szCs w:val="20"/>
-        </w:rPr>
-        <w:t>,</w:t>
-      </w:r>
-      <w:r>
-        <w:rPr>
-          <w:rFonts w:ascii="PT Sans" w:hAnsi="PT Sans" w:cs="Times New Roman"/>
-          <w:sz w:val="20"/>
-          <w:szCs w:val="20"/>
-        </w:rPr>
-        <w:t xml:space="preserve"> </w:t>
-      </w:r>
-      <w:r>
-        <w:rPr>
-          <w:rFonts w:ascii="PT Sans" w:hAnsi="PT Sans" w:cs="Times New Roman"/>
-          <w:sz w:val="20"/>
-          <w:szCs w:val="20"/>
-        </w:rPr>
-        <w:t>which</w:t>
-      </w:r>
-      <w:r>
-        <w:rPr>
-          <w:rFonts w:ascii="PT Sans" w:hAnsi="PT Sans" w:cs="Times New Roman"/>
-          <w:sz w:val="20"/>
-          <w:szCs w:val="20"/>
-        </w:rPr>
-        <w:t xml:space="preserve"> </w:t>
-      </w:r>
-      <w:r>
-        <w:rPr>
-          <w:rFonts w:ascii="PT Sans" w:hAnsi="PT Sans" w:cs="Times New Roman"/>
-          <w:sz w:val="20"/>
-          <w:szCs w:val="20"/>
-        </w:rPr>
-        <w:t>allow</w:t>
-      </w:r>
-      <w:r>
-        <w:rPr>
-          <w:rFonts w:ascii="PT Sans" w:hAnsi="PT Sans" w:cs="Times New Roman"/>
-          <w:sz w:val="20"/>
-          <w:szCs w:val="20"/>
-        </w:rPr>
-        <w:t>ed</w:t>
-      </w:r>
-      <w:r>
-        <w:rPr>
-          <w:rFonts w:ascii="PT Sans" w:hAnsi="PT Sans" w:cs="Times New Roman"/>
-          <w:sz w:val="20"/>
-          <w:szCs w:val="20"/>
-        </w:rPr>
-        <w:t xml:space="preserve"> tracking</w:t>
-      </w:r>
-      <w:r>
-        <w:rPr>
-          <w:rFonts w:ascii="PT Sans" w:hAnsi="PT Sans" w:cs="Times New Roman"/>
-          <w:sz w:val="20"/>
-          <w:szCs w:val="20"/>
-        </w:rPr>
-        <w:t xml:space="preserve"> </w:t>
-      </w:r>
-      <w:r>
-        <w:rPr>
-          <w:rFonts w:ascii="PT Sans" w:hAnsi="PT Sans" w:cs="Times New Roman"/>
-          <w:sz w:val="20"/>
-          <w:szCs w:val="20"/>
-        </w:rPr>
-        <w:t xml:space="preserve">of </w:t>
-      </w:r>
-      <w:r>
-        <w:rPr>
-          <w:rFonts w:ascii="PT Sans" w:hAnsi="PT Sans" w:cs="Times New Roman"/>
-          <w:sz w:val="20"/>
-          <w:szCs w:val="20"/>
-        </w:rPr>
-        <w:t>the charity being donated to</w:t>
-      </w:r>
-    </w:p>
-    <w:p>
-      <w:pPr>
-        <w:ind w:left="630" w:hanging="630"/>
-        <w:rPr>
-          <w:rFonts w:ascii="PT Sans" w:hAnsi="PT Sans" w:cs="Times New Roman"/>
-          <w:sz w:val="20"/>
-          <w:szCs w:val="20"/>
-        </w:rPr>
-      </w:pPr>
-    </w:p>
-    <w:p>
-      <w:pPr>
-        <w:ind w:left="630" w:hanging="630"/>
-        <w:rPr>
-          <w:rFonts w:ascii="PT Sans" w:hAnsi="PT Sans" w:cs="Times New Roman"/>
-          <w:sz w:val="20"/>
-          <w:szCs w:val="20"/>
-        </w:rPr>
-      </w:pPr>
-      <w:r>
-        <w:rPr>
-          <w:rFonts w:ascii="PT Sans" w:hAnsi="PT Sans" w:cs="Times New Roman"/>
-          <w:sz w:val="20"/>
-          <w:szCs w:val="20"/>
-        </w:rPr>
-        <w:t xml:space="preserve">  -</w:t>
-      </w:r>
-      <w:r>
-        <w:rPr>
-          <w:rFonts w:ascii="PT Sans" w:hAnsi="PT Sans" w:cs="Times New Roman"/>
-          <w:sz w:val="20"/>
-          <w:szCs w:val="20"/>
-        </w:rPr>
-        <w:t xml:space="preserve"> </w:t>
-      </w:r>
-      <w:r>
-        <w:rPr>
-          <w:rFonts w:ascii="PT Sans" w:hAnsi="PT Sans" w:cs="Times New Roman"/>
-          <w:color w:val="3366FF"/>
-          <w:sz w:val="20"/>
-          <w:szCs w:val="20"/>
-        </w:rPr>
-        <w:t>company</w:t>
-      </w:r>
-      <w:r>
-        <w:rPr>
-          <w:rFonts w:ascii="PT Sans" w:hAnsi="PT Sans" w:cs="Times New Roman"/>
-          <w:color w:val="3366FF"/>
-          <w:sz w:val="20"/>
-          <w:szCs w:val="20"/>
-        </w:rPr>
-        <w:t>:</w:t>
-      </w:r>
-      <w:r>
-        <w:rPr>
-          <w:rFonts w:ascii="PT Sans" w:hAnsi="PT Sans" w:cs="Times New Roman"/>
-          <w:sz w:val="20"/>
-          <w:szCs w:val="20"/>
-        </w:rPr>
-        <w:t xml:space="preserve"> </w:t>
-      </w:r>
-      <w:r>
-        <w:rPr>
-          <w:rFonts w:ascii="PT Sans" w:hAnsi="PT Sans" w:cs="Times New Roman"/>
-          <w:sz w:val="20"/>
-          <w:szCs w:val="20"/>
-        </w:rPr>
-        <w:t xml:space="preserve"> </w:t>
-      </w:r>
-      <w:r>
-        <w:rPr>
-          <w:rFonts w:ascii="PT Sans" w:hAnsi="PT Sans" w:cs="Times New Roman"/>
-          <w:b/>
-          <w:sz w:val="20"/>
-          <w:szCs w:val="20"/>
-        </w:rPr>
-        <w:t>Outlearn.com</w:t>
-      </w:r>
-    </w:p>
-    <w:p>
-      <w:pPr>
-        <w:ind w:left="630" w:hanging="630"/>
-        <w:rPr>
-          <w:rFonts w:ascii="PT Sans" w:hAnsi="PT Sans" w:cs="Times New Roman"/>
-          <w:sz w:val="20"/>
-          <w:szCs w:val="20"/>
-        </w:rPr>
-      </w:pPr>
-      <w:r>
-        <w:rPr>
-          <w:rFonts w:ascii="PT Sans" w:hAnsi="PT Sans" w:cs="Times New Roman"/>
-          <w:sz w:val="20"/>
-          <w:szCs w:val="20"/>
-        </w:rPr>
-        <w:t xml:space="preserve">  </w:t>
-      </w:r>
-      <w:r>
-        <w:rPr>
-          <w:rFonts w:ascii="PT Sans" w:hAnsi="PT Sans" w:cs="Times New Roman"/>
-          <w:sz w:val="20"/>
-          <w:szCs w:val="20"/>
-        </w:rPr>
-        <w:t xml:space="preserve">  </w:t>
-      </w:r>
-      <w:r>
-        <w:rPr>
-          <w:rFonts w:ascii="PT Sans" w:hAnsi="PT Sans" w:cs="Times New Roman"/>
-          <w:color w:val="3366FF"/>
-          <w:sz w:val="20"/>
-          <w:szCs w:val="20"/>
-        </w:rPr>
-        <w:t>location:</w:t>
-      </w:r>
-      <w:r>
-        <w:rPr>
-          <w:rFonts w:ascii="PT Sans" w:hAnsi="PT Sans" w:cs="Times New Roman"/>
-          <w:sz w:val="20"/>
-          <w:szCs w:val="20"/>
-        </w:rPr>
-        <w:t xml:space="preserve"> </w:t>
-      </w:r>
-      <w:r>
-        <w:rPr>
-          <w:rFonts w:ascii="PT Sans" w:hAnsi="PT Sans" w:cs="Times New Roman"/>
-          <w:sz w:val="20"/>
-          <w:szCs w:val="20"/>
-        </w:rPr>
-        <w:t xml:space="preserve"> </w:t>
-      </w:r>
-      <w:r>
-        <w:rPr>
-          <w:rFonts w:ascii="PT Sans" w:hAnsi="PT Sans" w:cs="Times New Roman"/>
-          <w:sz w:val="20"/>
-          <w:szCs w:val="20"/>
-        </w:rPr>
-        <w:t>Boston, MA</w:t>
-      </w:r>
-    </w:p>
-    <w:p>
-      <w:pPr>
-        <w:ind w:left="630" w:hanging="630"/>
-        <w:rPr>
-          <w:rFonts w:ascii="PT Sans" w:hAnsi="PT Sans" w:cs="Times New Roman"/>
-          <w:sz w:val="20"/>
-          <w:szCs w:val="20"/>
-        </w:rPr>
-      </w:pPr>
-      <w:r>
-        <w:rPr>
-          <w:rFonts w:ascii="PT Sans" w:hAnsi="PT Sans" w:cs="Times New Roman"/>
-          <w:sz w:val="20"/>
-          <w:szCs w:val="20"/>
-        </w:rPr>
-        <w:t xml:space="preserve">  </w:t>
-      </w:r>
-      <w:r>
-        <w:rPr>
-          <w:rFonts w:ascii="PT Sans" w:hAnsi="PT Sans" w:cs="Times New Roman"/>
-          <w:sz w:val="20"/>
-          <w:szCs w:val="20"/>
-        </w:rPr>
-        <w:t xml:space="preserve"> </w:t>
-      </w:r>
-      <w:r>
-        <w:rPr>
-          <w:rFonts w:ascii="PT Sans" w:hAnsi="PT Sans" w:cs="Times New Roman"/>
-          <w:sz w:val="20"/>
-          <w:szCs w:val="20"/>
-        </w:rPr>
-        <w:t xml:space="preserve"> </w:t>
-      </w:r>
-      <w:r>
-        <w:rPr>
-          <w:rFonts w:ascii="PT Sans" w:hAnsi="PT Sans" w:cs="Times New Roman"/>
-          <w:color w:val="3366FF"/>
-          <w:sz w:val="20"/>
-          <w:szCs w:val="20"/>
-        </w:rPr>
-        <w:t>position:</w:t>
-      </w:r>
-      <w:r>
-        <w:rPr>
-          <w:rFonts w:ascii="PT Sans" w:hAnsi="PT Sans" w:cs="Times New Roman"/>
-          <w:sz w:val="20"/>
-          <w:szCs w:val="20"/>
-        </w:rPr>
-        <w:t xml:space="preserve"> </w:t>
-      </w:r>
-      <w:r>
-        <w:rPr>
-          <w:rFonts w:ascii="PT Sans" w:hAnsi="PT Sans" w:cs="Times New Roman"/>
-          <w:sz w:val="20"/>
-          <w:szCs w:val="20"/>
-        </w:rPr>
-        <w:t xml:space="preserve"> </w:t>
-      </w:r>
-      <w:r>
-        <w:rPr>
-          <w:rFonts w:ascii="PT Sans" w:hAnsi="PT Sans" w:cs="Times New Roman"/>
-          <w:sz w:val="20"/>
-          <w:szCs w:val="20"/>
-        </w:rPr>
-        <w:t>Consultant</w:t>
-      </w:r>
-    </w:p>
-    <w:p>
-      <w:pPr>
-        <w:ind w:left="630" w:hanging="630"/>
-        <w:rPr>
-          <w:rFonts w:ascii="PT Sans" w:hAnsi="PT Sans" w:cs="Times New Roman"/>
-          <w:sz w:val="20"/>
-          <w:szCs w:val="20"/>
-        </w:rPr>
-      </w:pPr>
-      <w:r>
-        <w:rPr>
-          <w:rFonts w:ascii="PT Sans" w:hAnsi="PT Sans" w:cs="Times New Roman"/>
-          <w:sz w:val="20"/>
-          <w:szCs w:val="20"/>
-        </w:rPr>
-        <w:t xml:space="preserve">    </w:t>
-      </w:r>
-      <w:r>
-        <w:rPr>
-          <w:rFonts w:ascii="PT Sans" w:hAnsi="PT Sans" w:cs="Times New Roman"/>
-          <w:color w:val="3366FF"/>
-          <w:sz w:val="20"/>
-          <w:szCs w:val="20"/>
-        </w:rPr>
-        <w:t>dates:</w:t>
-      </w:r>
-      <w:r>
-        <w:rPr>
-          <w:rFonts w:ascii="PT Sans" w:hAnsi="PT Sans" w:cs="Times New Roman"/>
-          <w:sz w:val="20"/>
-          <w:szCs w:val="20"/>
-        </w:rPr>
-        <w:t xml:space="preserve"> </w:t>
-      </w:r>
-      <w:r>
-        <w:rPr>
-          <w:rFonts w:ascii="PT Sans" w:hAnsi="PT Sans" w:cs="Times New Roman"/>
-          <w:sz w:val="20"/>
-          <w:szCs w:val="20"/>
-        </w:rPr>
-        <w:t xml:space="preserve"> </w:t>
-      </w:r>
-      <w:r>
-        <w:rPr>
-          <w:rFonts w:ascii="PT Sans" w:hAnsi="PT Sans" w:cs="Times New Roman"/>
-          <w:sz w:val="20"/>
-          <w:szCs w:val="20"/>
-        </w:rPr>
-        <w:t>Jan 2015 - Feb 2015</w:t>
-      </w:r>
-    </w:p>
-    <w:p>
-      <w:pPr>
-        <w:ind w:left="630" w:hanging="630"/>
-        <w:rPr>
-          <w:rFonts w:ascii="PT Sans" w:hAnsi="PT Sans" w:cs="Times New Roman"/>
-          <w:color w:val="3366FF"/>
-          <w:sz w:val="20"/>
-          <w:szCs w:val="20"/>
-        </w:rPr>
-      </w:pPr>
-      <w:r>
-        <w:rPr>
-          <w:rFonts w:ascii="PT Sans" w:hAnsi="PT Sans" w:cs="Times New Roman"/>
-          <w:sz w:val="20"/>
-          <w:szCs w:val="20"/>
-        </w:rPr>
-        <w:t xml:space="preserve">   </w:t>
-      </w:r>
-      <w:r>
-        <w:rPr>
-          <w:rFonts w:ascii="PT Sans" w:hAnsi="PT Sans" w:cs="Times New Roman"/>
-          <w:sz w:val="20"/>
-          <w:szCs w:val="20"/>
-        </w:rPr>
-        <w:t xml:space="preserve"> </w:t>
-      </w:r>
-      <w:r>
-        <w:rPr>
-          <w:rFonts w:ascii="PT Sans" w:hAnsi="PT Sans" w:cs="Times New Roman"/>
-          <w:color w:val="3366FF"/>
-          <w:sz w:val="20"/>
-          <w:szCs w:val="20"/>
-        </w:rPr>
-        <w:t>highlights:</w:t>
-      </w:r>
-    </w:p>
-    <w:p>
-      <w:pPr>
-        <w:ind w:left="630" w:hanging="630"/>
-        <w:rPr>
-          <w:rFonts w:ascii="PT Sans" w:hAnsi="PT Sans" w:cs="Times New Roman"/>
-          <w:sz w:val="20"/>
-          <w:szCs w:val="20"/>
-        </w:rPr>
-      </w:pPr>
-      <w:r>
-        <w:rPr>
-          <w:rFonts w:ascii="PT Sans" w:hAnsi="PT Sans" w:cs="Times New Roman"/>
-          <w:sz w:val="20"/>
-          <w:szCs w:val="20"/>
-        </w:rPr>
-        <w:lastRenderedPageBreak/>
         <w:t xml:space="preserve">  </w:t>
       </w:r>
       <w:r>
@@ -5576,8 +5632,6 @@
         </w:rPr>
         <w:t xml:space="preserve"> </w:t>
       </w:r>
-      <w:bookmarkStart w:id="0" w:name="_GoBack"/>
-      <w:bookmarkEnd w:id="0"/>
       <w:r>
         <w:rPr>
           <w:rFonts w:ascii="PT Sans" w:hAnsi="PT Sans" w:cs="Times New Roman"/>

</xml_diff>

<commit_message>
remove site from site admin
</commit_message>
<xml_diff>
--- a/max_plomer_resume.docx
+++ b/max_plomer_resume.docx
@@ -53,16 +53,7 @@
           <w:sz w:val="20"/>
           <w:szCs w:val="20"/>
         </w:rPr>
-        <w:t>name</w:t>
-      </w:r>
-      <w:r>
-        <w:rPr>
-          <w:rFonts w:ascii="PT Sans" w:hAnsi="PT Sans" w:cs="Times New Roman"/>
-          <w:color w:val="3366FF"/>
-          <w:sz w:val="20"/>
-          <w:szCs w:val="20"/>
-        </w:rPr>
-        <w:t>:</w:t>
+        <w:t>name:</w:t>
       </w:r>
       <w:r>
         <w:rPr>
@@ -114,18 +105,7 @@
           <w:sz w:val="20"/>
           <w:szCs w:val="20"/>
         </w:rPr>
-        <w:t>em</w:t>
-      </w:r>
-      <w:bookmarkStart w:id="0" w:name="_GoBack"/>
-      <w:bookmarkEnd w:id="0"/>
-      <w:r>
-        <w:rPr>
-          <w:rFonts w:ascii="PT Sans" w:hAnsi="PT Sans" w:cs="Times New Roman"/>
-          <w:color w:val="3366FF"/>
-          <w:sz w:val="20"/>
-          <w:szCs w:val="20"/>
-        </w:rPr>
-        <w:t>ail:</w:t>
+        <w:t>email:</w:t>
       </w:r>
       <w:r>
         <w:rPr>
@@ -1613,7 +1593,17 @@
           <w:sz w:val="20"/>
           <w:szCs w:val="20"/>
         </w:rPr>
-        <w:t xml:space="preserve"> messages and subscribe requests can be viewed in-app and are also emailed to site admin using SendGrid API</w:t>
+        <w:t xml:space="preserve"> messages and subscribe requests can be viewed in-app and are also emailed to </w:t>
+      </w:r>
+      <w:bookmarkStart w:id="0" w:name="_GoBack"/>
+      <w:bookmarkEnd w:id="0"/>
+      <w:r>
+        <w:rPr>
+          <w:rFonts w:ascii="PT Sans" w:hAnsi="PT Sans" w:cs="Times New Roman"/>
+          <w:sz w:val="20"/>
+          <w:szCs w:val="20"/>
+        </w:rPr>
+        <w:t>admin using SendGrid API</w:t>
       </w:r>
     </w:p>
     <w:p>
@@ -2506,42 +2496,42 @@
           <w:sz w:val="20"/>
           <w:szCs w:val="20"/>
         </w:rPr>
+        <w:t xml:space="preserve">   </w:t>
+      </w:r>
+      <w:r>
+        <w:rPr>
+          <w:rFonts w:ascii="PT Sans" w:hAnsi="PT Sans" w:cs="Times New Roman"/>
+          <w:sz w:val="20"/>
+          <w:szCs w:val="20"/>
+        </w:rPr>
+        <w:t xml:space="preserve"> </w:t>
+      </w:r>
+      <w:r>
+        <w:rPr>
+          <w:rFonts w:ascii="PT Sans" w:hAnsi="PT Sans" w:cs="Times New Roman"/>
+          <w:color w:val="3366FF"/>
+          <w:sz w:val="20"/>
+          <w:szCs w:val="20"/>
+        </w:rPr>
+        <w:t>highlights:</w:t>
+      </w:r>
+    </w:p>
+    <w:p>
+      <w:pPr>
+        <w:ind w:left="630" w:hanging="630"/>
+        <w:rPr>
+          <w:rFonts w:ascii="PT Sans" w:hAnsi="PT Sans" w:cs="Times New Roman"/>
+          <w:sz w:val="20"/>
+          <w:szCs w:val="20"/>
+        </w:rPr>
+      </w:pPr>
+      <w:r>
+        <w:rPr>
+          <w:rFonts w:ascii="PT Sans" w:hAnsi="PT Sans" w:cs="Times New Roman"/>
+          <w:sz w:val="20"/>
+          <w:szCs w:val="20"/>
+        </w:rPr>
         <w:lastRenderedPageBreak/>
-        <w:t xml:space="preserve">   </w:t>
-      </w:r>
-      <w:r>
-        <w:rPr>
-          <w:rFonts w:ascii="PT Sans" w:hAnsi="PT Sans" w:cs="Times New Roman"/>
-          <w:sz w:val="20"/>
-          <w:szCs w:val="20"/>
-        </w:rPr>
-        <w:t xml:space="preserve"> </w:t>
-      </w:r>
-      <w:r>
-        <w:rPr>
-          <w:rFonts w:ascii="PT Sans" w:hAnsi="PT Sans" w:cs="Times New Roman"/>
-          <w:color w:val="3366FF"/>
-          <w:sz w:val="20"/>
-          <w:szCs w:val="20"/>
-        </w:rPr>
-        <w:t>highlights:</w:t>
-      </w:r>
-    </w:p>
-    <w:p>
-      <w:pPr>
-        <w:ind w:left="630" w:hanging="630"/>
-        <w:rPr>
-          <w:rFonts w:ascii="PT Sans" w:hAnsi="PT Sans" w:cs="Times New Roman"/>
-          <w:sz w:val="20"/>
-          <w:szCs w:val="20"/>
-        </w:rPr>
-      </w:pPr>
-      <w:r>
-        <w:rPr>
-          <w:rFonts w:ascii="PT Sans" w:hAnsi="PT Sans" w:cs="Times New Roman"/>
-          <w:sz w:val="20"/>
-          <w:szCs w:val="20"/>
-        </w:rPr>
         <w:t xml:space="preserve">  </w:t>
       </w:r>
       <w:r>

</xml_diff>

<commit_message>
changed "Empowered artist" line
</commit_message>
<xml_diff>
--- a/max_plomer_resume.docx
+++ b/max_plomer_resume.docx
@@ -1593,7 +1593,121 @@
           <w:sz w:val="20"/>
           <w:szCs w:val="20"/>
         </w:rPr>
-        <w:t xml:space="preserve"> messages and subscribe requests can be viewed in-app and are also emailed to </w:t>
+        <w:t xml:space="preserve"> messages and subscribe requests can be viewed in-app and are also emailed to admin using SendGrid API</w:t>
+      </w:r>
+    </w:p>
+    <w:p>
+      <w:pPr>
+        <w:ind w:left="630" w:hanging="630"/>
+        <w:rPr>
+          <w:rFonts w:ascii="PT Sans" w:hAnsi="PT Sans" w:cs="Times New Roman"/>
+          <w:sz w:val="20"/>
+          <w:szCs w:val="20"/>
+        </w:rPr>
+      </w:pPr>
+      <w:r>
+        <w:rPr>
+          <w:rFonts w:ascii="PT Sans" w:hAnsi="PT Sans" w:cs="Times New Roman"/>
+          <w:sz w:val="20"/>
+          <w:szCs w:val="20"/>
+        </w:rPr>
+        <w:t xml:space="preserve">     </w:t>
+      </w:r>
+      <w:r>
+        <w:rPr>
+          <w:rFonts w:ascii="PT Sans" w:hAnsi="PT Sans" w:cs="Times New Roman"/>
+          <w:sz w:val="20"/>
+          <w:szCs w:val="20"/>
+        </w:rPr>
+        <w:t xml:space="preserve"> </w:t>
+      </w:r>
+      <w:r>
+        <w:rPr>
+          <w:rFonts w:ascii="PT Sans" w:hAnsi="PT Sans" w:cs="Times New Roman"/>
+          <w:sz w:val="20"/>
+          <w:szCs w:val="20"/>
+        </w:rPr>
+        <w:t>-</w:t>
+      </w:r>
+      <w:r>
+        <w:rPr>
+          <w:rFonts w:ascii="PT Sans" w:hAnsi="PT Sans" w:cs="Times New Roman"/>
+          <w:sz w:val="20"/>
+          <w:szCs w:val="20"/>
+        </w:rPr>
+        <w:t xml:space="preserve"> E</w:t>
+      </w:r>
+      <w:r>
+        <w:rPr>
+          <w:rFonts w:ascii="PT Sans" w:hAnsi="PT Sans" w:cs="Times New Roman"/>
+          <w:sz w:val="20"/>
+          <w:szCs w:val="20"/>
+        </w:rPr>
+        <w:t>mpower</w:t>
+      </w:r>
+      <w:r>
+        <w:rPr>
+          <w:rFonts w:ascii="PT Sans" w:hAnsi="PT Sans" w:cs="Times New Roman"/>
+          <w:sz w:val="20"/>
+          <w:szCs w:val="20"/>
+        </w:rPr>
+        <w:t>ed</w:t>
+      </w:r>
+      <w:r>
+        <w:rPr>
+          <w:rFonts w:ascii="PT Sans" w:hAnsi="PT Sans" w:cs="Times New Roman"/>
+          <w:sz w:val="20"/>
+          <w:szCs w:val="20"/>
+        </w:rPr>
+        <w:t xml:space="preserve"> artist to edit site content </w:t>
+      </w:r>
+      <w:r>
+        <w:rPr>
+          <w:rFonts w:ascii="PT Sans" w:hAnsi="PT Sans" w:cs="Times New Roman"/>
+          <w:sz w:val="20"/>
+          <w:szCs w:val="20"/>
+        </w:rPr>
+        <w:t>hosted on</w:t>
+      </w:r>
+      <w:r>
+        <w:rPr>
+          <w:rFonts w:ascii="PT Sans" w:hAnsi="PT Sans" w:cs="Times New Roman"/>
+          <w:sz w:val="20"/>
+          <w:szCs w:val="20"/>
+        </w:rPr>
+        <w:t xml:space="preserve"> </w:t>
+      </w:r>
+      <w:r>
+        <w:rPr>
+          <w:rFonts w:ascii="PT Sans" w:hAnsi="PT Sans" w:cs="Times New Roman"/>
+          <w:sz w:val="20"/>
+          <w:szCs w:val="20"/>
+        </w:rPr>
+        <w:t xml:space="preserve">Google Drive </w:t>
+      </w:r>
+      <w:r>
+        <w:rPr>
+          <w:rFonts w:ascii="PT Sans" w:hAnsi="PT Sans" w:cs="Times New Roman"/>
+          <w:sz w:val="20"/>
+          <w:szCs w:val="20"/>
+        </w:rPr>
+        <w:t xml:space="preserve">shared folder and </w:t>
+      </w:r>
+      <w:r>
+        <w:rPr>
+          <w:rFonts w:ascii="PT Sans" w:hAnsi="PT Sans" w:cs="Times New Roman"/>
+          <w:sz w:val="20"/>
+          <w:szCs w:val="20"/>
+        </w:rPr>
+        <w:t xml:space="preserve">then </w:t>
+      </w:r>
+      <w:r>
+        <w:rPr>
+          <w:rFonts w:ascii="PT Sans" w:hAnsi="PT Sans" w:cs="Times New Roman"/>
+          <w:sz w:val="20"/>
+          <w:szCs w:val="20"/>
+        </w:rPr>
+        <w:t xml:space="preserve">see </w:t>
       </w:r>
       <w:bookmarkStart w:id="0" w:name="_GoBack"/>
       <w:bookmarkEnd w:id="0"/>
@@ -1603,7 +1717,463 @@
           <w:sz w:val="20"/>
           <w:szCs w:val="20"/>
         </w:rPr>
-        <w:t>admin using SendGrid API</w:t>
+        <w:t>updates instantly</w:t>
+      </w:r>
+    </w:p>
+    <w:p>
+      <w:pPr>
+        <w:ind w:left="630" w:hanging="630"/>
+        <w:rPr>
+          <w:rFonts w:ascii="PT Sans" w:hAnsi="PT Sans" w:cs="Times New Roman"/>
+          <w:sz w:val="20"/>
+          <w:szCs w:val="20"/>
+        </w:rPr>
+      </w:pPr>
+      <w:r>
+        <w:rPr>
+          <w:rFonts w:ascii="PT Sans" w:hAnsi="PT Sans" w:cs="Times New Roman"/>
+          <w:sz w:val="20"/>
+          <w:szCs w:val="20"/>
+        </w:rPr>
+        <w:t xml:space="preserve">   </w:t>
+      </w:r>
+      <w:r>
+        <w:rPr>
+          <w:rFonts w:ascii="PT Sans" w:hAnsi="PT Sans" w:cs="Times New Roman"/>
+          <w:sz w:val="20"/>
+          <w:szCs w:val="20"/>
+        </w:rPr>
+        <w:t xml:space="preserve"> </w:t>
+      </w:r>
+      <w:r>
+        <w:rPr>
+          <w:rFonts w:ascii="PT Sans" w:hAnsi="PT Sans" w:cs="Times New Roman"/>
+          <w:sz w:val="20"/>
+          <w:szCs w:val="20"/>
+        </w:rPr>
+        <w:t xml:space="preserve"> </w:t>
+      </w:r>
+      <w:r>
+        <w:rPr>
+          <w:rFonts w:ascii="PT Sans" w:hAnsi="PT Sans" w:cs="Times New Roman"/>
+          <w:sz w:val="20"/>
+          <w:szCs w:val="20"/>
+        </w:rPr>
+        <w:t xml:space="preserve"> - Created YAML representation of all site data that is hosted on Google Drive and parsed by the Rails app during requests</w:t>
+      </w:r>
+    </w:p>
+    <w:p>
+      <w:pPr>
+        <w:ind w:left="630" w:hanging="630"/>
+        <w:rPr>
+          <w:rFonts w:ascii="PT Sans" w:hAnsi="PT Sans" w:cs="Times New Roman"/>
+          <w:sz w:val="20"/>
+          <w:szCs w:val="20"/>
+        </w:rPr>
+      </w:pPr>
+      <w:r>
+        <w:rPr>
+          <w:rFonts w:ascii="PT Sans" w:hAnsi="PT Sans" w:cs="Times New Roman"/>
+          <w:sz w:val="20"/>
+          <w:szCs w:val="20"/>
+        </w:rPr>
+        <w:t xml:space="preserve">  </w:t>
+      </w:r>
+      <w:r>
+        <w:rPr>
+          <w:rFonts w:ascii="PT Sans" w:hAnsi="PT Sans" w:cs="Times New Roman"/>
+          <w:sz w:val="20"/>
+          <w:szCs w:val="20"/>
+        </w:rPr>
+        <w:t xml:space="preserve"> </w:t>
+      </w:r>
+      <w:r>
+        <w:rPr>
+          <w:rFonts w:ascii="PT Sans" w:hAnsi="PT Sans" w:cs="Times New Roman"/>
+          <w:sz w:val="20"/>
+          <w:szCs w:val="20"/>
+        </w:rPr>
+        <w:t xml:space="preserve"> </w:t>
+      </w:r>
+      <w:r>
+        <w:rPr>
+          <w:rFonts w:ascii="PT Sans" w:hAnsi="PT Sans" w:cs="Times New Roman"/>
+          <w:sz w:val="20"/>
+          <w:szCs w:val="20"/>
+        </w:rPr>
+        <w:t xml:space="preserve">  - </w:t>
+      </w:r>
+      <w:proofErr w:type="gramStart"/>
+      <w:r>
+        <w:rPr>
+          <w:rFonts w:ascii="PT Sans" w:hAnsi="PT Sans" w:cs="Times New Roman"/>
+          <w:sz w:val="20"/>
+          <w:szCs w:val="20"/>
+        </w:rPr>
+        <w:t>staging</w:t>
+      </w:r>
+      <w:proofErr w:type="gramEnd"/>
+      <w:r>
+        <w:rPr>
+          <w:rFonts w:ascii="PT Sans" w:hAnsi="PT Sans" w:cs="Times New Roman"/>
+          <w:sz w:val="20"/>
+          <w:szCs w:val="20"/>
+        </w:rPr>
+        <w:t xml:space="preserve"> URL http://howardthurmanfilm.herokuapp.com</w:t>
+      </w:r>
+    </w:p>
+    <w:p>
+      <w:pPr>
+        <w:ind w:left="630" w:hanging="630"/>
+        <w:rPr>
+          <w:rFonts w:ascii="PT Sans" w:hAnsi="PT Sans" w:cs="Times New Roman"/>
+          <w:sz w:val="20"/>
+          <w:szCs w:val="20"/>
+        </w:rPr>
+      </w:pPr>
+    </w:p>
+    <w:p>
+      <w:pPr>
+        <w:ind w:left="630" w:hanging="630"/>
+        <w:rPr>
+          <w:rFonts w:ascii="PT Sans" w:hAnsi="PT Sans" w:cs="Times New Roman"/>
+          <w:sz w:val="20"/>
+          <w:szCs w:val="20"/>
+        </w:rPr>
+      </w:pPr>
+      <w:r>
+        <w:rPr>
+          <w:rFonts w:ascii="PT Sans" w:hAnsi="PT Sans" w:cs="Times New Roman"/>
+          <w:sz w:val="20"/>
+          <w:szCs w:val="20"/>
+        </w:rPr>
+        <w:t xml:space="preserve">  -</w:t>
+      </w:r>
+      <w:r>
+        <w:rPr>
+          <w:rFonts w:ascii="PT Sans" w:hAnsi="PT Sans" w:cs="Times New Roman"/>
+          <w:sz w:val="20"/>
+          <w:szCs w:val="20"/>
+        </w:rPr>
+        <w:t xml:space="preserve"> </w:t>
+      </w:r>
+      <w:r>
+        <w:rPr>
+          <w:rFonts w:ascii="PT Sans" w:hAnsi="PT Sans" w:cs="Times New Roman"/>
+          <w:color w:val="3366FF"/>
+          <w:sz w:val="20"/>
+          <w:szCs w:val="20"/>
+        </w:rPr>
+        <w:t>company</w:t>
+      </w:r>
+      <w:r>
+        <w:rPr>
+          <w:rFonts w:ascii="PT Sans" w:hAnsi="PT Sans" w:cs="Times New Roman"/>
+          <w:color w:val="3366FF"/>
+          <w:sz w:val="20"/>
+          <w:szCs w:val="20"/>
+        </w:rPr>
+        <w:t>:</w:t>
+      </w:r>
+      <w:r>
+        <w:rPr>
+          <w:rFonts w:ascii="PT Sans" w:hAnsi="PT Sans" w:cs="Times New Roman"/>
+          <w:sz w:val="20"/>
+          <w:szCs w:val="20"/>
+        </w:rPr>
+        <w:t xml:space="preserve"> </w:t>
+      </w:r>
+      <w:r>
+        <w:rPr>
+          <w:rFonts w:ascii="PT Sans" w:hAnsi="PT Sans" w:cs="Times New Roman"/>
+          <w:sz w:val="20"/>
+          <w:szCs w:val="20"/>
+        </w:rPr>
+        <w:t xml:space="preserve"> </w:t>
+      </w:r>
+      <w:r>
+        <w:rPr>
+          <w:rFonts w:ascii="PT Sans" w:hAnsi="PT Sans" w:cs="Times New Roman"/>
+          <w:b/>
+          <w:sz w:val="20"/>
+          <w:szCs w:val="20"/>
+        </w:rPr>
+        <w:t>FreeFundraise.com</w:t>
+      </w:r>
+    </w:p>
+    <w:p>
+      <w:pPr>
+        <w:ind w:left="630" w:hanging="630"/>
+        <w:rPr>
+          <w:rFonts w:ascii="PT Sans" w:hAnsi="PT Sans" w:cs="Times New Roman"/>
+          <w:sz w:val="20"/>
+          <w:szCs w:val="20"/>
+        </w:rPr>
+      </w:pPr>
+      <w:r>
+        <w:rPr>
+          <w:rFonts w:ascii="PT Sans" w:hAnsi="PT Sans" w:cs="Times New Roman"/>
+          <w:sz w:val="20"/>
+          <w:szCs w:val="20"/>
+        </w:rPr>
+        <w:t xml:space="preserve">   </w:t>
+      </w:r>
+      <w:r>
+        <w:rPr>
+          <w:rFonts w:ascii="PT Sans" w:hAnsi="PT Sans" w:cs="Times New Roman"/>
+          <w:sz w:val="20"/>
+          <w:szCs w:val="20"/>
+        </w:rPr>
+        <w:t xml:space="preserve"> </w:t>
+      </w:r>
+      <w:r>
+        <w:rPr>
+          <w:rFonts w:ascii="PT Sans" w:hAnsi="PT Sans" w:cs="Times New Roman"/>
+          <w:color w:val="3366FF"/>
+          <w:sz w:val="20"/>
+          <w:szCs w:val="20"/>
+        </w:rPr>
+        <w:t>location:</w:t>
+      </w:r>
+      <w:r>
+        <w:rPr>
+          <w:rFonts w:ascii="PT Sans" w:hAnsi="PT Sans" w:cs="Times New Roman"/>
+          <w:sz w:val="20"/>
+          <w:szCs w:val="20"/>
+        </w:rPr>
+        <w:t xml:space="preserve"> </w:t>
+      </w:r>
+      <w:r>
+        <w:rPr>
+          <w:rFonts w:ascii="PT Sans" w:hAnsi="PT Sans" w:cs="Times New Roman"/>
+          <w:sz w:val="20"/>
+          <w:szCs w:val="20"/>
+        </w:rPr>
+        <w:t xml:space="preserve"> </w:t>
+      </w:r>
+      <w:r>
+        <w:rPr>
+          <w:rFonts w:ascii="PT Sans" w:hAnsi="PT Sans" w:cs="Times New Roman"/>
+          <w:sz w:val="20"/>
+          <w:szCs w:val="20"/>
+        </w:rPr>
+        <w:t>Boston, MA</w:t>
+      </w:r>
+    </w:p>
+    <w:p>
+      <w:pPr>
+        <w:ind w:left="630" w:hanging="630"/>
+        <w:rPr>
+          <w:rFonts w:ascii="PT Sans" w:hAnsi="PT Sans" w:cs="Times New Roman"/>
+          <w:color w:val="378D00"/>
+          <w:sz w:val="20"/>
+          <w:szCs w:val="20"/>
+        </w:rPr>
+      </w:pPr>
+      <w:r>
+        <w:rPr>
+          <w:rFonts w:ascii="PT Sans" w:hAnsi="PT Sans" w:cs="Times New Roman"/>
+          <w:sz w:val="20"/>
+          <w:szCs w:val="20"/>
+        </w:rPr>
+        <w:t xml:space="preserve">    </w:t>
+      </w:r>
+      <w:r>
+        <w:rPr>
+          <w:rFonts w:ascii="PT Sans" w:hAnsi="PT Sans" w:cs="Times New Roman"/>
+          <w:color w:val="3366FF"/>
+          <w:sz w:val="20"/>
+          <w:szCs w:val="20"/>
+        </w:rPr>
+        <w:t>position:</w:t>
+      </w:r>
+      <w:r>
+        <w:rPr>
+          <w:rFonts w:ascii="PT Sans" w:hAnsi="PT Sans" w:cs="Times New Roman"/>
+          <w:sz w:val="20"/>
+          <w:szCs w:val="20"/>
+        </w:rPr>
+        <w:t xml:space="preserve"> </w:t>
+      </w:r>
+      <w:r>
+        <w:rPr>
+          <w:rFonts w:ascii="PT Sans" w:hAnsi="PT Sans" w:cs="Times New Roman"/>
+          <w:sz w:val="20"/>
+          <w:szCs w:val="20"/>
+        </w:rPr>
+        <w:t xml:space="preserve"> </w:t>
+      </w:r>
+      <w:r>
+        <w:rPr>
+          <w:rFonts w:ascii="PT Sans" w:hAnsi="PT Sans" w:cs="Times New Roman"/>
+          <w:sz w:val="20"/>
+          <w:szCs w:val="20"/>
+        </w:rPr>
+        <w:t>Developer</w:t>
+      </w:r>
+    </w:p>
+    <w:p>
+      <w:pPr>
+        <w:ind w:left="630" w:hanging="630"/>
+        <w:rPr>
+          <w:rFonts w:ascii="PT Sans" w:hAnsi="PT Sans" w:cs="Times New Roman"/>
+          <w:color w:val="378D00"/>
+          <w:sz w:val="20"/>
+          <w:szCs w:val="20"/>
+        </w:rPr>
+      </w:pPr>
+      <w:r>
+        <w:rPr>
+          <w:rFonts w:ascii="PT Sans" w:hAnsi="PT Sans" w:cs="Times New Roman"/>
+          <w:sz w:val="20"/>
+          <w:szCs w:val="20"/>
+        </w:rPr>
+        <w:t xml:space="preserve">  </w:t>
+      </w:r>
+      <w:r>
+        <w:rPr>
+          <w:rFonts w:ascii="PT Sans" w:hAnsi="PT Sans" w:cs="Times New Roman"/>
+          <w:sz w:val="20"/>
+          <w:szCs w:val="20"/>
+        </w:rPr>
+        <w:t xml:space="preserve"> </w:t>
+      </w:r>
+      <w:r>
+        <w:rPr>
+          <w:rFonts w:ascii="PT Sans" w:hAnsi="PT Sans" w:cs="Times New Roman"/>
+          <w:sz w:val="20"/>
+          <w:szCs w:val="20"/>
+        </w:rPr>
+        <w:t xml:space="preserve"> </w:t>
+      </w:r>
+      <w:r>
+        <w:rPr>
+          <w:rFonts w:ascii="PT Sans" w:hAnsi="PT Sans" w:cs="Times New Roman"/>
+          <w:color w:val="3366FF"/>
+          <w:sz w:val="20"/>
+          <w:szCs w:val="20"/>
+        </w:rPr>
+        <w:t>dates:</w:t>
+      </w:r>
+      <w:r>
+        <w:rPr>
+          <w:rFonts w:ascii="PT Sans" w:hAnsi="PT Sans" w:cs="Times New Roman"/>
+          <w:sz w:val="20"/>
+          <w:szCs w:val="20"/>
+        </w:rPr>
+        <w:t xml:space="preserve"> </w:t>
+      </w:r>
+      <w:r>
+        <w:rPr>
+          <w:rFonts w:ascii="PT Sans" w:hAnsi="PT Sans" w:cs="Times New Roman"/>
+          <w:sz w:val="20"/>
+          <w:szCs w:val="20"/>
+        </w:rPr>
+        <w:t xml:space="preserve"> </w:t>
+      </w:r>
+      <w:r>
+        <w:rPr>
+          <w:rFonts w:ascii="PT Sans" w:hAnsi="PT Sans" w:cs="Times New Roman"/>
+          <w:sz w:val="20"/>
+          <w:szCs w:val="20"/>
+        </w:rPr>
+        <w:t>Feb 2015 - Apr 2015</w:t>
+      </w:r>
+    </w:p>
+    <w:p>
+      <w:pPr>
+        <w:ind w:left="630" w:hanging="630"/>
+        <w:rPr>
+          <w:rFonts w:ascii="PT Sans" w:hAnsi="PT Sans" w:cs="Times New Roman"/>
+          <w:color w:val="3366FF"/>
+          <w:sz w:val="20"/>
+          <w:szCs w:val="20"/>
+        </w:rPr>
+      </w:pPr>
+      <w:r>
+        <w:rPr>
+          <w:rFonts w:ascii="PT Sans" w:hAnsi="PT Sans" w:cs="Times New Roman"/>
+          <w:sz w:val="20"/>
+          <w:szCs w:val="20"/>
+        </w:rPr>
+        <w:t xml:space="preserve">    </w:t>
+      </w:r>
+      <w:r>
+        <w:rPr>
+          <w:rFonts w:ascii="PT Sans" w:hAnsi="PT Sans" w:cs="Times New Roman"/>
+          <w:color w:val="3366FF"/>
+          <w:sz w:val="20"/>
+          <w:szCs w:val="20"/>
+        </w:rPr>
+        <w:t>highlights:</w:t>
+      </w:r>
+    </w:p>
+    <w:p>
+      <w:pPr>
+        <w:ind w:left="630" w:hanging="630"/>
+        <w:rPr>
+          <w:rFonts w:ascii="PT Sans" w:hAnsi="PT Sans" w:cs="Times New Roman"/>
+          <w:sz w:val="20"/>
+          <w:szCs w:val="20"/>
+        </w:rPr>
+      </w:pPr>
+      <w:r>
+        <w:rPr>
+          <w:rFonts w:ascii="PT Sans" w:hAnsi="PT Sans" w:cs="Times New Roman"/>
+          <w:sz w:val="20"/>
+          <w:szCs w:val="20"/>
+        </w:rPr>
+        <w:t xml:space="preserve">  </w:t>
+      </w:r>
+      <w:r>
+        <w:rPr>
+          <w:rFonts w:ascii="PT Sans" w:hAnsi="PT Sans" w:cs="Times New Roman"/>
+          <w:sz w:val="20"/>
+          <w:szCs w:val="20"/>
+        </w:rPr>
+        <w:t xml:space="preserve">  </w:t>
+      </w:r>
+      <w:r>
+        <w:rPr>
+          <w:rFonts w:ascii="PT Sans" w:hAnsi="PT Sans" w:cs="Times New Roman"/>
+          <w:sz w:val="20"/>
+          <w:szCs w:val="20"/>
+        </w:rPr>
+        <w:t xml:space="preserve">  - Engineered API-driven Backbone.js application that allows you to shop and give to the charity of your choice for free</w:t>
+      </w:r>
+    </w:p>
+    <w:p>
+      <w:pPr>
+        <w:ind w:left="630" w:hanging="630"/>
+        <w:rPr>
+          <w:rFonts w:ascii="PT Sans" w:hAnsi="PT Sans" w:cs="Times New Roman"/>
+          <w:sz w:val="20"/>
+          <w:szCs w:val="20"/>
+        </w:rPr>
+      </w:pPr>
+      <w:r>
+        <w:rPr>
+          <w:rFonts w:ascii="PT Sans" w:hAnsi="PT Sans" w:cs="Times New Roman"/>
+          <w:sz w:val="20"/>
+          <w:szCs w:val="20"/>
+        </w:rPr>
+        <w:t xml:space="preserve">    </w:t>
+      </w:r>
+      <w:r>
+        <w:rPr>
+          <w:rFonts w:ascii="PT Sans" w:hAnsi="PT Sans" w:cs="Times New Roman"/>
+          <w:sz w:val="20"/>
+          <w:szCs w:val="20"/>
+        </w:rPr>
+        <w:t xml:space="preserve">  </w:t>
+      </w:r>
+      <w:r>
+        <w:rPr>
+          <w:rFonts w:ascii="PT Sans" w:hAnsi="PT Sans" w:cs="Times New Roman"/>
+          <w:sz w:val="20"/>
+          <w:szCs w:val="20"/>
+        </w:rPr>
+        <w:t>- Designed and implemented interface that uses carousels programmed in Backbone.js, and makes use of model and collection operations, to allow a user to select a featured charity or to explore a list of all charities</w:t>
       </w:r>
     </w:p>
     <w:p>
@@ -1637,14 +2207,383 @@
           <w:sz w:val="20"/>
           <w:szCs w:val="20"/>
         </w:rPr>
-        <w:t>- Architected Google Drive to host site content, empowering artist to edit site content from shared folder and see the updates instantly</w:t>
-      </w:r>
-    </w:p>
-    <w:p>
-      <w:pPr>
-        <w:ind w:left="630" w:hanging="630"/>
-        <w:rPr>
-          <w:rFonts w:ascii="PT Sans" w:hAnsi="PT Sans" w:cs="Times New Roman"/>
+        <w:t xml:space="preserve">- Integrated with Amazon, </w:t>
+      </w:r>
+      <w:r>
+        <w:rPr>
+          <w:rFonts w:ascii="PT Sans" w:hAnsi="PT Sans" w:cs="Times New Roman"/>
+          <w:sz w:val="20"/>
+          <w:szCs w:val="20"/>
+        </w:rPr>
+        <w:t>eB</w:t>
+      </w:r>
+      <w:r>
+        <w:rPr>
+          <w:rFonts w:ascii="PT Sans" w:hAnsi="PT Sans" w:cs="Times New Roman"/>
+          <w:sz w:val="20"/>
+          <w:szCs w:val="20"/>
+        </w:rPr>
+        <w:t xml:space="preserve">ay and FlexOffers affiliate programs by investigating all </w:t>
+      </w:r>
+      <w:r>
+        <w:rPr>
+          <w:rFonts w:ascii="PT Sans" w:hAnsi="PT Sans" w:cs="Times New Roman"/>
+          <w:sz w:val="20"/>
+          <w:szCs w:val="20"/>
+        </w:rPr>
+        <w:t>required</w:t>
+      </w:r>
+      <w:r>
+        <w:rPr>
+          <w:rFonts w:ascii="PT Sans" w:hAnsi="PT Sans" w:cs="Times New Roman"/>
+          <w:sz w:val="20"/>
+          <w:szCs w:val="20"/>
+        </w:rPr>
+        <w:t xml:space="preserve"> formats of passing query string parameters</w:t>
+      </w:r>
+      <w:r>
+        <w:rPr>
+          <w:rFonts w:ascii="PT Sans" w:hAnsi="PT Sans" w:cs="Times New Roman"/>
+          <w:sz w:val="20"/>
+          <w:szCs w:val="20"/>
+        </w:rPr>
+        <w:t>,</w:t>
+      </w:r>
+      <w:r>
+        <w:rPr>
+          <w:rFonts w:ascii="PT Sans" w:hAnsi="PT Sans" w:cs="Times New Roman"/>
+          <w:sz w:val="20"/>
+          <w:szCs w:val="20"/>
+        </w:rPr>
+        <w:t xml:space="preserve"> </w:t>
+      </w:r>
+      <w:r>
+        <w:rPr>
+          <w:rFonts w:ascii="PT Sans" w:hAnsi="PT Sans" w:cs="Times New Roman"/>
+          <w:sz w:val="20"/>
+          <w:szCs w:val="20"/>
+        </w:rPr>
+        <w:t>which</w:t>
+      </w:r>
+      <w:r>
+        <w:rPr>
+          <w:rFonts w:ascii="PT Sans" w:hAnsi="PT Sans" w:cs="Times New Roman"/>
+          <w:sz w:val="20"/>
+          <w:szCs w:val="20"/>
+        </w:rPr>
+        <w:t xml:space="preserve"> </w:t>
+      </w:r>
+      <w:r>
+        <w:rPr>
+          <w:rFonts w:ascii="PT Sans" w:hAnsi="PT Sans" w:cs="Times New Roman"/>
+          <w:sz w:val="20"/>
+          <w:szCs w:val="20"/>
+        </w:rPr>
+        <w:t>allow</w:t>
+      </w:r>
+      <w:r>
+        <w:rPr>
+          <w:rFonts w:ascii="PT Sans" w:hAnsi="PT Sans" w:cs="Times New Roman"/>
+          <w:sz w:val="20"/>
+          <w:szCs w:val="20"/>
+        </w:rPr>
+        <w:t>ed</w:t>
+      </w:r>
+      <w:r>
+        <w:rPr>
+          <w:rFonts w:ascii="PT Sans" w:hAnsi="PT Sans" w:cs="Times New Roman"/>
+          <w:sz w:val="20"/>
+          <w:szCs w:val="20"/>
+        </w:rPr>
+        <w:t xml:space="preserve"> tracking</w:t>
+      </w:r>
+      <w:r>
+        <w:rPr>
+          <w:rFonts w:ascii="PT Sans" w:hAnsi="PT Sans" w:cs="Times New Roman"/>
+          <w:sz w:val="20"/>
+          <w:szCs w:val="20"/>
+        </w:rPr>
+        <w:t xml:space="preserve"> </w:t>
+      </w:r>
+      <w:r>
+        <w:rPr>
+          <w:rFonts w:ascii="PT Sans" w:hAnsi="PT Sans" w:cs="Times New Roman"/>
+          <w:sz w:val="20"/>
+          <w:szCs w:val="20"/>
+        </w:rPr>
+        <w:t xml:space="preserve">of </w:t>
+      </w:r>
+      <w:r>
+        <w:rPr>
+          <w:rFonts w:ascii="PT Sans" w:hAnsi="PT Sans" w:cs="Times New Roman"/>
+          <w:sz w:val="20"/>
+          <w:szCs w:val="20"/>
+        </w:rPr>
+        <w:t>the charity being donated to</w:t>
+      </w:r>
+    </w:p>
+    <w:p>
+      <w:pPr>
+        <w:ind w:left="630" w:hanging="630"/>
+        <w:rPr>
+          <w:rFonts w:ascii="PT Sans" w:hAnsi="PT Sans" w:cs="Times New Roman"/>
+          <w:sz w:val="20"/>
+          <w:szCs w:val="20"/>
+        </w:rPr>
+      </w:pPr>
+    </w:p>
+    <w:p>
+      <w:pPr>
+        <w:ind w:left="630" w:hanging="630"/>
+        <w:rPr>
+          <w:rFonts w:ascii="PT Sans" w:hAnsi="PT Sans" w:cs="Times New Roman"/>
+          <w:sz w:val="20"/>
+          <w:szCs w:val="20"/>
+        </w:rPr>
+      </w:pPr>
+      <w:r>
+        <w:rPr>
+          <w:rFonts w:ascii="PT Sans" w:hAnsi="PT Sans" w:cs="Times New Roman"/>
+          <w:sz w:val="20"/>
+          <w:szCs w:val="20"/>
+        </w:rPr>
+        <w:t xml:space="preserve">  -</w:t>
+      </w:r>
+      <w:r>
+        <w:rPr>
+          <w:rFonts w:ascii="PT Sans" w:hAnsi="PT Sans" w:cs="Times New Roman"/>
+          <w:sz w:val="20"/>
+          <w:szCs w:val="20"/>
+        </w:rPr>
+        <w:t xml:space="preserve"> </w:t>
+      </w:r>
+      <w:r>
+        <w:rPr>
+          <w:rFonts w:ascii="PT Sans" w:hAnsi="PT Sans" w:cs="Times New Roman"/>
+          <w:color w:val="3366FF"/>
+          <w:sz w:val="20"/>
+          <w:szCs w:val="20"/>
+        </w:rPr>
+        <w:t>company</w:t>
+      </w:r>
+      <w:r>
+        <w:rPr>
+          <w:rFonts w:ascii="PT Sans" w:hAnsi="PT Sans" w:cs="Times New Roman"/>
+          <w:color w:val="3366FF"/>
+          <w:sz w:val="20"/>
+          <w:szCs w:val="20"/>
+        </w:rPr>
+        <w:t>:</w:t>
+      </w:r>
+      <w:r>
+        <w:rPr>
+          <w:rFonts w:ascii="PT Sans" w:hAnsi="PT Sans" w:cs="Times New Roman"/>
+          <w:sz w:val="20"/>
+          <w:szCs w:val="20"/>
+        </w:rPr>
+        <w:t xml:space="preserve"> </w:t>
+      </w:r>
+      <w:r>
+        <w:rPr>
+          <w:rFonts w:ascii="PT Sans" w:hAnsi="PT Sans" w:cs="Times New Roman"/>
+          <w:sz w:val="20"/>
+          <w:szCs w:val="20"/>
+        </w:rPr>
+        <w:t xml:space="preserve"> </w:t>
+      </w:r>
+      <w:r>
+        <w:rPr>
+          <w:rFonts w:ascii="PT Sans" w:hAnsi="PT Sans" w:cs="Times New Roman"/>
+          <w:b/>
+          <w:sz w:val="20"/>
+          <w:szCs w:val="20"/>
+        </w:rPr>
+        <w:t>Outlearn.com</w:t>
+      </w:r>
+    </w:p>
+    <w:p>
+      <w:pPr>
+        <w:ind w:left="630" w:hanging="630"/>
+        <w:rPr>
+          <w:rFonts w:ascii="PT Sans" w:hAnsi="PT Sans" w:cs="Times New Roman"/>
+          <w:sz w:val="20"/>
+          <w:szCs w:val="20"/>
+        </w:rPr>
+      </w:pPr>
+      <w:r>
+        <w:rPr>
+          <w:rFonts w:ascii="PT Sans" w:hAnsi="PT Sans" w:cs="Times New Roman"/>
+          <w:sz w:val="20"/>
+          <w:szCs w:val="20"/>
+        </w:rPr>
+        <w:t xml:space="preserve">  </w:t>
+      </w:r>
+      <w:r>
+        <w:rPr>
+          <w:rFonts w:ascii="PT Sans" w:hAnsi="PT Sans" w:cs="Times New Roman"/>
+          <w:sz w:val="20"/>
+          <w:szCs w:val="20"/>
+        </w:rPr>
+        <w:t xml:space="preserve">  </w:t>
+      </w:r>
+      <w:r>
+        <w:rPr>
+          <w:rFonts w:ascii="PT Sans" w:hAnsi="PT Sans" w:cs="Times New Roman"/>
+          <w:color w:val="3366FF"/>
+          <w:sz w:val="20"/>
+          <w:szCs w:val="20"/>
+        </w:rPr>
+        <w:t>location:</w:t>
+      </w:r>
+      <w:r>
+        <w:rPr>
+          <w:rFonts w:ascii="PT Sans" w:hAnsi="PT Sans" w:cs="Times New Roman"/>
+          <w:sz w:val="20"/>
+          <w:szCs w:val="20"/>
+        </w:rPr>
+        <w:t xml:space="preserve"> </w:t>
+      </w:r>
+      <w:r>
+        <w:rPr>
+          <w:rFonts w:ascii="PT Sans" w:hAnsi="PT Sans" w:cs="Times New Roman"/>
+          <w:sz w:val="20"/>
+          <w:szCs w:val="20"/>
+        </w:rPr>
+        <w:t xml:space="preserve"> </w:t>
+      </w:r>
+      <w:r>
+        <w:rPr>
+          <w:rFonts w:ascii="PT Sans" w:hAnsi="PT Sans" w:cs="Times New Roman"/>
+          <w:sz w:val="20"/>
+          <w:szCs w:val="20"/>
+        </w:rPr>
+        <w:t>Boston, MA</w:t>
+      </w:r>
+    </w:p>
+    <w:p>
+      <w:pPr>
+        <w:ind w:left="630" w:hanging="630"/>
+        <w:rPr>
+          <w:rFonts w:ascii="PT Sans" w:hAnsi="PT Sans" w:cs="Times New Roman"/>
+          <w:sz w:val="20"/>
+          <w:szCs w:val="20"/>
+        </w:rPr>
+      </w:pPr>
+      <w:r>
+        <w:rPr>
+          <w:rFonts w:ascii="PT Sans" w:hAnsi="PT Sans" w:cs="Times New Roman"/>
+          <w:sz w:val="20"/>
+          <w:szCs w:val="20"/>
+        </w:rPr>
+        <w:t xml:space="preserve">  </w:t>
+      </w:r>
+      <w:r>
+        <w:rPr>
+          <w:rFonts w:ascii="PT Sans" w:hAnsi="PT Sans" w:cs="Times New Roman"/>
+          <w:sz w:val="20"/>
+          <w:szCs w:val="20"/>
+        </w:rPr>
+        <w:t xml:space="preserve"> </w:t>
+      </w:r>
+      <w:r>
+        <w:rPr>
+          <w:rFonts w:ascii="PT Sans" w:hAnsi="PT Sans" w:cs="Times New Roman"/>
+          <w:sz w:val="20"/>
+          <w:szCs w:val="20"/>
+        </w:rPr>
+        <w:t xml:space="preserve"> </w:t>
+      </w:r>
+      <w:r>
+        <w:rPr>
+          <w:rFonts w:ascii="PT Sans" w:hAnsi="PT Sans" w:cs="Times New Roman"/>
+          <w:color w:val="3366FF"/>
+          <w:sz w:val="20"/>
+          <w:szCs w:val="20"/>
+        </w:rPr>
+        <w:t>position:</w:t>
+      </w:r>
+      <w:r>
+        <w:rPr>
+          <w:rFonts w:ascii="PT Sans" w:hAnsi="PT Sans" w:cs="Times New Roman"/>
+          <w:sz w:val="20"/>
+          <w:szCs w:val="20"/>
+        </w:rPr>
+        <w:t xml:space="preserve"> </w:t>
+      </w:r>
+      <w:r>
+        <w:rPr>
+          <w:rFonts w:ascii="PT Sans" w:hAnsi="PT Sans" w:cs="Times New Roman"/>
+          <w:sz w:val="20"/>
+          <w:szCs w:val="20"/>
+        </w:rPr>
+        <w:t xml:space="preserve"> </w:t>
+      </w:r>
+      <w:r>
+        <w:rPr>
+          <w:rFonts w:ascii="PT Sans" w:hAnsi="PT Sans" w:cs="Times New Roman"/>
+          <w:sz w:val="20"/>
+          <w:szCs w:val="20"/>
+        </w:rPr>
+        <w:t>Consultant</w:t>
+      </w:r>
+    </w:p>
+    <w:p>
+      <w:pPr>
+        <w:ind w:left="630" w:hanging="630"/>
+        <w:rPr>
+          <w:rFonts w:ascii="PT Sans" w:hAnsi="PT Sans" w:cs="Times New Roman"/>
+          <w:sz w:val="20"/>
+          <w:szCs w:val="20"/>
+        </w:rPr>
+      </w:pPr>
+      <w:r>
+        <w:rPr>
+          <w:rFonts w:ascii="PT Sans" w:hAnsi="PT Sans" w:cs="Times New Roman"/>
+          <w:sz w:val="20"/>
+          <w:szCs w:val="20"/>
+        </w:rPr>
+        <w:t xml:space="preserve">    </w:t>
+      </w:r>
+      <w:r>
+        <w:rPr>
+          <w:rFonts w:ascii="PT Sans" w:hAnsi="PT Sans" w:cs="Times New Roman"/>
+          <w:color w:val="3366FF"/>
+          <w:sz w:val="20"/>
+          <w:szCs w:val="20"/>
+        </w:rPr>
+        <w:t>dates:</w:t>
+      </w:r>
+      <w:r>
+        <w:rPr>
+          <w:rFonts w:ascii="PT Sans" w:hAnsi="PT Sans" w:cs="Times New Roman"/>
+          <w:sz w:val="20"/>
+          <w:szCs w:val="20"/>
+        </w:rPr>
+        <w:t xml:space="preserve"> </w:t>
+      </w:r>
+      <w:r>
+        <w:rPr>
+          <w:rFonts w:ascii="PT Sans" w:hAnsi="PT Sans" w:cs="Times New Roman"/>
+          <w:sz w:val="20"/>
+          <w:szCs w:val="20"/>
+        </w:rPr>
+        <w:t xml:space="preserve"> </w:t>
+      </w:r>
+      <w:r>
+        <w:rPr>
+          <w:rFonts w:ascii="PT Sans" w:hAnsi="PT Sans" w:cs="Times New Roman"/>
+          <w:sz w:val="20"/>
+          <w:szCs w:val="20"/>
+        </w:rPr>
+        <w:t>Jan 2015 - Feb 2015</w:t>
+      </w:r>
+    </w:p>
+    <w:p>
+      <w:pPr>
+        <w:ind w:left="630" w:hanging="630"/>
+        <w:rPr>
+          <w:rFonts w:ascii="PT Sans" w:hAnsi="PT Sans" w:cs="Times New Roman"/>
+          <w:color w:val="3366FF"/>
           <w:sz w:val="20"/>
           <w:szCs w:val="20"/>
         </w:rPr>
@@ -1668,18 +2607,11 @@
       <w:r>
         <w:rPr>
           <w:rFonts w:ascii="PT Sans" w:hAnsi="PT Sans" w:cs="Times New Roman"/>
-          <w:sz w:val="20"/>
-          <w:szCs w:val="20"/>
-        </w:rPr>
-        <w:t xml:space="preserve"> </w:t>
-      </w:r>
-      <w:r>
-        <w:rPr>
-          <w:rFonts w:ascii="PT Sans" w:hAnsi="PT Sans" w:cs="Times New Roman"/>
-          <w:sz w:val="20"/>
-          <w:szCs w:val="20"/>
-        </w:rPr>
-        <w:t xml:space="preserve"> - Created YAML representation of all site data that is hosted on Google Drive and parsed by the Rails app during requests</w:t>
+          <w:color w:val="3366FF"/>
+          <w:sz w:val="20"/>
+          <w:szCs w:val="20"/>
+        </w:rPr>
+        <w:t>highlights:</w:t>
       </w:r>
     </w:p>
     <w:p>
@@ -1705,815 +2637,15 @@
           <w:sz w:val="20"/>
           <w:szCs w:val="20"/>
         </w:rPr>
-        <w:t xml:space="preserve"> </w:t>
-      </w:r>
-      <w:r>
-        <w:rPr>
-          <w:rFonts w:ascii="PT Sans" w:hAnsi="PT Sans" w:cs="Times New Roman"/>
-          <w:sz w:val="20"/>
-          <w:szCs w:val="20"/>
-        </w:rPr>
-        <w:t xml:space="preserve"> </w:t>
-      </w:r>
-      <w:r>
-        <w:rPr>
-          <w:rFonts w:ascii="PT Sans" w:hAnsi="PT Sans" w:cs="Times New Roman"/>
-          <w:sz w:val="20"/>
-          <w:szCs w:val="20"/>
-        </w:rPr>
-        <w:t xml:space="preserve">  - staging URL http://howardthurmanfilm.herokuapp.com</w:t>
-      </w:r>
-    </w:p>
-    <w:p>
-      <w:pPr>
-        <w:ind w:left="630" w:hanging="630"/>
-        <w:rPr>
-          <w:rFonts w:ascii="PT Sans" w:hAnsi="PT Sans" w:cs="Times New Roman"/>
-          <w:sz w:val="20"/>
-          <w:szCs w:val="20"/>
-        </w:rPr>
-      </w:pPr>
-    </w:p>
-    <w:p>
-      <w:pPr>
-        <w:ind w:left="630" w:hanging="630"/>
-        <w:rPr>
-          <w:rFonts w:ascii="PT Sans" w:hAnsi="PT Sans" w:cs="Times New Roman"/>
-          <w:sz w:val="20"/>
-          <w:szCs w:val="20"/>
-        </w:rPr>
-      </w:pPr>
-      <w:r>
-        <w:rPr>
-          <w:rFonts w:ascii="PT Sans" w:hAnsi="PT Sans" w:cs="Times New Roman"/>
-          <w:sz w:val="20"/>
-          <w:szCs w:val="20"/>
-        </w:rPr>
-        <w:t xml:space="preserve">  -</w:t>
-      </w:r>
-      <w:r>
-        <w:rPr>
-          <w:rFonts w:ascii="PT Sans" w:hAnsi="PT Sans" w:cs="Times New Roman"/>
-          <w:sz w:val="20"/>
-          <w:szCs w:val="20"/>
-        </w:rPr>
-        <w:t xml:space="preserve"> </w:t>
-      </w:r>
-      <w:r>
-        <w:rPr>
-          <w:rFonts w:ascii="PT Sans" w:hAnsi="PT Sans" w:cs="Times New Roman"/>
-          <w:color w:val="3366FF"/>
-          <w:sz w:val="20"/>
-          <w:szCs w:val="20"/>
-        </w:rPr>
-        <w:t>company</w:t>
-      </w:r>
-      <w:r>
-        <w:rPr>
-          <w:rFonts w:ascii="PT Sans" w:hAnsi="PT Sans" w:cs="Times New Roman"/>
-          <w:color w:val="3366FF"/>
-          <w:sz w:val="20"/>
-          <w:szCs w:val="20"/>
-        </w:rPr>
-        <w:t>:</w:t>
-      </w:r>
-      <w:r>
-        <w:rPr>
-          <w:rFonts w:ascii="PT Sans" w:hAnsi="PT Sans" w:cs="Times New Roman"/>
-          <w:sz w:val="20"/>
-          <w:szCs w:val="20"/>
-        </w:rPr>
-        <w:t xml:space="preserve"> </w:t>
-      </w:r>
-      <w:r>
-        <w:rPr>
-          <w:rFonts w:ascii="PT Sans" w:hAnsi="PT Sans" w:cs="Times New Roman"/>
-          <w:sz w:val="20"/>
-          <w:szCs w:val="20"/>
-        </w:rPr>
-        <w:t xml:space="preserve"> </w:t>
-      </w:r>
-      <w:r>
-        <w:rPr>
-          <w:rFonts w:ascii="PT Sans" w:hAnsi="PT Sans" w:cs="Times New Roman"/>
-          <w:b/>
-          <w:sz w:val="20"/>
-          <w:szCs w:val="20"/>
-        </w:rPr>
-        <w:t>FreeFundraise.com</w:t>
-      </w:r>
-    </w:p>
-    <w:p>
-      <w:pPr>
-        <w:ind w:left="630" w:hanging="630"/>
-        <w:rPr>
-          <w:rFonts w:ascii="PT Sans" w:hAnsi="PT Sans" w:cs="Times New Roman"/>
-          <w:sz w:val="20"/>
-          <w:szCs w:val="20"/>
-        </w:rPr>
-      </w:pPr>
-      <w:r>
-        <w:rPr>
-          <w:rFonts w:ascii="PT Sans" w:hAnsi="PT Sans" w:cs="Times New Roman"/>
-          <w:sz w:val="20"/>
-          <w:szCs w:val="20"/>
-        </w:rPr>
-        <w:t xml:space="preserve">   </w:t>
-      </w:r>
-      <w:r>
-        <w:rPr>
-          <w:rFonts w:ascii="PT Sans" w:hAnsi="PT Sans" w:cs="Times New Roman"/>
-          <w:sz w:val="20"/>
-          <w:szCs w:val="20"/>
-        </w:rPr>
-        <w:t xml:space="preserve"> </w:t>
-      </w:r>
-      <w:r>
-        <w:rPr>
-          <w:rFonts w:ascii="PT Sans" w:hAnsi="PT Sans" w:cs="Times New Roman"/>
-          <w:color w:val="3366FF"/>
-          <w:sz w:val="20"/>
-          <w:szCs w:val="20"/>
-        </w:rPr>
-        <w:t>location:</w:t>
-      </w:r>
-      <w:r>
-        <w:rPr>
-          <w:rFonts w:ascii="PT Sans" w:hAnsi="PT Sans" w:cs="Times New Roman"/>
-          <w:sz w:val="20"/>
-          <w:szCs w:val="20"/>
-        </w:rPr>
-        <w:t xml:space="preserve"> </w:t>
-      </w:r>
-      <w:r>
-        <w:rPr>
-          <w:rFonts w:ascii="PT Sans" w:hAnsi="PT Sans" w:cs="Times New Roman"/>
-          <w:sz w:val="20"/>
-          <w:szCs w:val="20"/>
-        </w:rPr>
-        <w:t xml:space="preserve"> </w:t>
-      </w:r>
-      <w:r>
-        <w:rPr>
-          <w:rFonts w:ascii="PT Sans" w:hAnsi="PT Sans" w:cs="Times New Roman"/>
-          <w:sz w:val="20"/>
-          <w:szCs w:val="20"/>
-        </w:rPr>
-        <w:t>Boston, MA</w:t>
-      </w:r>
-    </w:p>
-    <w:p>
-      <w:pPr>
-        <w:ind w:left="630" w:hanging="630"/>
-        <w:rPr>
-          <w:rFonts w:ascii="PT Sans" w:hAnsi="PT Sans" w:cs="Times New Roman"/>
-          <w:color w:val="378D00"/>
-          <w:sz w:val="20"/>
-          <w:szCs w:val="20"/>
-        </w:rPr>
-      </w:pPr>
-      <w:r>
-        <w:rPr>
-          <w:rFonts w:ascii="PT Sans" w:hAnsi="PT Sans" w:cs="Times New Roman"/>
-          <w:sz w:val="20"/>
-          <w:szCs w:val="20"/>
-        </w:rPr>
         <w:t xml:space="preserve">    </w:t>
       </w:r>
       <w:r>
         <w:rPr>
           <w:rFonts w:ascii="PT Sans" w:hAnsi="PT Sans" w:cs="Times New Roman"/>
-          <w:color w:val="3366FF"/>
-          <w:sz w:val="20"/>
-          <w:szCs w:val="20"/>
-        </w:rPr>
-        <w:t>position:</w:t>
-      </w:r>
-      <w:r>
-        <w:rPr>
-          <w:rFonts w:ascii="PT Sans" w:hAnsi="PT Sans" w:cs="Times New Roman"/>
-          <w:sz w:val="20"/>
-          <w:szCs w:val="20"/>
-        </w:rPr>
-        <w:t xml:space="preserve"> </w:t>
-      </w:r>
-      <w:r>
-        <w:rPr>
-          <w:rFonts w:ascii="PT Sans" w:hAnsi="PT Sans" w:cs="Times New Roman"/>
-          <w:sz w:val="20"/>
-          <w:szCs w:val="20"/>
-        </w:rPr>
-        <w:t xml:space="preserve"> </w:t>
-      </w:r>
-      <w:r>
-        <w:rPr>
-          <w:rFonts w:ascii="PT Sans" w:hAnsi="PT Sans" w:cs="Times New Roman"/>
-          <w:sz w:val="20"/>
-          <w:szCs w:val="20"/>
-        </w:rPr>
-        <w:t>Developer</w:t>
-      </w:r>
-    </w:p>
-    <w:p>
-      <w:pPr>
-        <w:ind w:left="630" w:hanging="630"/>
-        <w:rPr>
-          <w:rFonts w:ascii="PT Sans" w:hAnsi="PT Sans" w:cs="Times New Roman"/>
-          <w:color w:val="378D00"/>
-          <w:sz w:val="20"/>
-          <w:szCs w:val="20"/>
-        </w:rPr>
-      </w:pPr>
-      <w:r>
-        <w:rPr>
-          <w:rFonts w:ascii="PT Sans" w:hAnsi="PT Sans" w:cs="Times New Roman"/>
-          <w:sz w:val="20"/>
-          <w:szCs w:val="20"/>
-        </w:rPr>
-        <w:t xml:space="preserve">  </w:t>
-      </w:r>
-      <w:r>
-        <w:rPr>
-          <w:rFonts w:ascii="PT Sans" w:hAnsi="PT Sans" w:cs="Times New Roman"/>
-          <w:sz w:val="20"/>
-          <w:szCs w:val="20"/>
-        </w:rPr>
-        <w:t xml:space="preserve"> </w:t>
-      </w:r>
-      <w:r>
-        <w:rPr>
-          <w:rFonts w:ascii="PT Sans" w:hAnsi="PT Sans" w:cs="Times New Roman"/>
-          <w:sz w:val="20"/>
-          <w:szCs w:val="20"/>
-        </w:rPr>
-        <w:t xml:space="preserve"> </w:t>
-      </w:r>
-      <w:r>
-        <w:rPr>
-          <w:rFonts w:ascii="PT Sans" w:hAnsi="PT Sans" w:cs="Times New Roman"/>
-          <w:color w:val="3366FF"/>
-          <w:sz w:val="20"/>
-          <w:szCs w:val="20"/>
-        </w:rPr>
-        <w:t>dates:</w:t>
-      </w:r>
-      <w:r>
-        <w:rPr>
-          <w:rFonts w:ascii="PT Sans" w:hAnsi="PT Sans" w:cs="Times New Roman"/>
-          <w:sz w:val="20"/>
-          <w:szCs w:val="20"/>
-        </w:rPr>
-        <w:t xml:space="preserve"> </w:t>
-      </w:r>
-      <w:r>
-        <w:rPr>
-          <w:rFonts w:ascii="PT Sans" w:hAnsi="PT Sans" w:cs="Times New Roman"/>
-          <w:sz w:val="20"/>
-          <w:szCs w:val="20"/>
-        </w:rPr>
-        <w:t xml:space="preserve"> </w:t>
-      </w:r>
-      <w:r>
-        <w:rPr>
-          <w:rFonts w:ascii="PT Sans" w:hAnsi="PT Sans" w:cs="Times New Roman"/>
-          <w:sz w:val="20"/>
-          <w:szCs w:val="20"/>
-        </w:rPr>
-        <w:t>Feb 2015 - Apr 2015</w:t>
-      </w:r>
-    </w:p>
-    <w:p>
-      <w:pPr>
-        <w:ind w:left="630" w:hanging="630"/>
-        <w:rPr>
-          <w:rFonts w:ascii="PT Sans" w:hAnsi="PT Sans" w:cs="Times New Roman"/>
-          <w:color w:val="3366FF"/>
-          <w:sz w:val="20"/>
-          <w:szCs w:val="20"/>
-        </w:rPr>
-      </w:pPr>
-      <w:r>
-        <w:rPr>
-          <w:rFonts w:ascii="PT Sans" w:hAnsi="PT Sans" w:cs="Times New Roman"/>
-          <w:sz w:val="20"/>
-          <w:szCs w:val="20"/>
-        </w:rPr>
-        <w:t xml:space="preserve">    </w:t>
-      </w:r>
-      <w:r>
-        <w:rPr>
-          <w:rFonts w:ascii="PT Sans" w:hAnsi="PT Sans" w:cs="Times New Roman"/>
-          <w:color w:val="3366FF"/>
-          <w:sz w:val="20"/>
-          <w:szCs w:val="20"/>
-        </w:rPr>
-        <w:t>highlights:</w:t>
-      </w:r>
-    </w:p>
-    <w:p>
-      <w:pPr>
-        <w:ind w:left="630" w:hanging="630"/>
-        <w:rPr>
-          <w:rFonts w:ascii="PT Sans" w:hAnsi="PT Sans" w:cs="Times New Roman"/>
-          <w:sz w:val="20"/>
-          <w:szCs w:val="20"/>
-        </w:rPr>
-      </w:pPr>
-      <w:r>
-        <w:rPr>
-          <w:rFonts w:ascii="PT Sans" w:hAnsi="PT Sans" w:cs="Times New Roman"/>
-          <w:sz w:val="20"/>
-          <w:szCs w:val="20"/>
-        </w:rPr>
-        <w:t xml:space="preserve">  </w:t>
-      </w:r>
-      <w:r>
-        <w:rPr>
-          <w:rFonts w:ascii="PT Sans" w:hAnsi="PT Sans" w:cs="Times New Roman"/>
-          <w:sz w:val="20"/>
-          <w:szCs w:val="20"/>
-        </w:rPr>
-        <w:t xml:space="preserve">  </w:t>
-      </w:r>
-      <w:r>
-        <w:rPr>
-          <w:rFonts w:ascii="PT Sans" w:hAnsi="PT Sans" w:cs="Times New Roman"/>
-          <w:sz w:val="20"/>
-          <w:szCs w:val="20"/>
-        </w:rPr>
-        <w:t xml:space="preserve">  - Engineered API-driven Backbone.js application that allows you to shop and give to the charity of your choice for free</w:t>
-      </w:r>
-    </w:p>
-    <w:p>
-      <w:pPr>
-        <w:ind w:left="630" w:hanging="630"/>
-        <w:rPr>
-          <w:rFonts w:ascii="PT Sans" w:hAnsi="PT Sans" w:cs="Times New Roman"/>
-          <w:sz w:val="20"/>
-          <w:szCs w:val="20"/>
-        </w:rPr>
-      </w:pPr>
-      <w:r>
-        <w:rPr>
-          <w:rFonts w:ascii="PT Sans" w:hAnsi="PT Sans" w:cs="Times New Roman"/>
-          <w:sz w:val="20"/>
-          <w:szCs w:val="20"/>
-        </w:rPr>
-        <w:t xml:space="preserve">    </w:t>
-      </w:r>
-      <w:r>
-        <w:rPr>
-          <w:rFonts w:ascii="PT Sans" w:hAnsi="PT Sans" w:cs="Times New Roman"/>
-          <w:sz w:val="20"/>
-          <w:szCs w:val="20"/>
-        </w:rPr>
-        <w:t xml:space="preserve">  </w:t>
-      </w:r>
-      <w:r>
-        <w:rPr>
-          <w:rFonts w:ascii="PT Sans" w:hAnsi="PT Sans" w:cs="Times New Roman"/>
-          <w:sz w:val="20"/>
-          <w:szCs w:val="20"/>
-        </w:rPr>
-        <w:t>- Designed and implemented interface that uses carousels programmed in Backbone.js, and makes use of model and collection operations, to allow a user to select a featured charity or to explore a list of all charities</w:t>
-      </w:r>
-    </w:p>
-    <w:p>
-      <w:pPr>
-        <w:ind w:left="630" w:hanging="630"/>
-        <w:rPr>
-          <w:rFonts w:ascii="PT Sans" w:hAnsi="PT Sans" w:cs="Times New Roman"/>
-          <w:sz w:val="20"/>
-          <w:szCs w:val="20"/>
-        </w:rPr>
-      </w:pPr>
-      <w:r>
-        <w:rPr>
-          <w:rFonts w:ascii="PT Sans" w:hAnsi="PT Sans" w:cs="Times New Roman"/>
-          <w:sz w:val="20"/>
-          <w:szCs w:val="20"/>
-        </w:rPr>
-        <w:t xml:space="preserve">     </w:t>
-      </w:r>
-      <w:r>
-        <w:rPr>
-          <w:rFonts w:ascii="PT Sans" w:hAnsi="PT Sans" w:cs="Times New Roman"/>
-          <w:sz w:val="20"/>
-          <w:szCs w:val="20"/>
-        </w:rPr>
-        <w:t xml:space="preserve"> </w:t>
-      </w:r>
-      <w:r>
-        <w:rPr>
-          <w:rFonts w:ascii="PT Sans" w:hAnsi="PT Sans" w:cs="Times New Roman"/>
-          <w:sz w:val="20"/>
-          <w:szCs w:val="20"/>
-        </w:rPr>
-        <w:t xml:space="preserve">- Integrated with Amazon, </w:t>
-      </w:r>
-      <w:r>
-        <w:rPr>
-          <w:rFonts w:ascii="PT Sans" w:hAnsi="PT Sans" w:cs="Times New Roman"/>
-          <w:sz w:val="20"/>
-          <w:szCs w:val="20"/>
-        </w:rPr>
-        <w:t>eB</w:t>
-      </w:r>
-      <w:r>
-        <w:rPr>
-          <w:rFonts w:ascii="PT Sans" w:hAnsi="PT Sans" w:cs="Times New Roman"/>
-          <w:sz w:val="20"/>
-          <w:szCs w:val="20"/>
-        </w:rPr>
-        <w:t xml:space="preserve">ay and FlexOffers affiliate programs by investigating all </w:t>
-      </w:r>
-      <w:r>
-        <w:rPr>
-          <w:rFonts w:ascii="PT Sans" w:hAnsi="PT Sans" w:cs="Times New Roman"/>
-          <w:sz w:val="20"/>
-          <w:szCs w:val="20"/>
-        </w:rPr>
-        <w:t>required</w:t>
-      </w:r>
-      <w:r>
-        <w:rPr>
-          <w:rFonts w:ascii="PT Sans" w:hAnsi="PT Sans" w:cs="Times New Roman"/>
-          <w:sz w:val="20"/>
-          <w:szCs w:val="20"/>
-        </w:rPr>
-        <w:t xml:space="preserve"> formats of passing query string parameters</w:t>
-      </w:r>
-      <w:r>
-        <w:rPr>
-          <w:rFonts w:ascii="PT Sans" w:hAnsi="PT Sans" w:cs="Times New Roman"/>
-          <w:sz w:val="20"/>
-          <w:szCs w:val="20"/>
-        </w:rPr>
-        <w:t>,</w:t>
-      </w:r>
-      <w:r>
-        <w:rPr>
-          <w:rFonts w:ascii="PT Sans" w:hAnsi="PT Sans" w:cs="Times New Roman"/>
-          <w:sz w:val="20"/>
-          <w:szCs w:val="20"/>
-        </w:rPr>
-        <w:t xml:space="preserve"> </w:t>
-      </w:r>
-      <w:r>
-        <w:rPr>
-          <w:rFonts w:ascii="PT Sans" w:hAnsi="PT Sans" w:cs="Times New Roman"/>
-          <w:sz w:val="20"/>
-          <w:szCs w:val="20"/>
-        </w:rPr>
-        <w:t>which</w:t>
-      </w:r>
-      <w:r>
-        <w:rPr>
-          <w:rFonts w:ascii="PT Sans" w:hAnsi="PT Sans" w:cs="Times New Roman"/>
-          <w:sz w:val="20"/>
-          <w:szCs w:val="20"/>
-        </w:rPr>
-        <w:t xml:space="preserve"> </w:t>
-      </w:r>
-      <w:r>
-        <w:rPr>
-          <w:rFonts w:ascii="PT Sans" w:hAnsi="PT Sans" w:cs="Times New Roman"/>
-          <w:sz w:val="20"/>
-          <w:szCs w:val="20"/>
-        </w:rPr>
-        <w:t>allow</w:t>
-      </w:r>
-      <w:r>
-        <w:rPr>
-          <w:rFonts w:ascii="PT Sans" w:hAnsi="PT Sans" w:cs="Times New Roman"/>
-          <w:sz w:val="20"/>
-          <w:szCs w:val="20"/>
-        </w:rPr>
-        <w:t>ed</w:t>
-      </w:r>
-      <w:r>
-        <w:rPr>
-          <w:rFonts w:ascii="PT Sans" w:hAnsi="PT Sans" w:cs="Times New Roman"/>
-          <w:sz w:val="20"/>
-          <w:szCs w:val="20"/>
-        </w:rPr>
-        <w:t xml:space="preserve"> tracking</w:t>
-      </w:r>
-      <w:r>
-        <w:rPr>
-          <w:rFonts w:ascii="PT Sans" w:hAnsi="PT Sans" w:cs="Times New Roman"/>
-          <w:sz w:val="20"/>
-          <w:szCs w:val="20"/>
-        </w:rPr>
-        <w:t xml:space="preserve"> </w:t>
-      </w:r>
-      <w:r>
-        <w:rPr>
-          <w:rFonts w:ascii="PT Sans" w:hAnsi="PT Sans" w:cs="Times New Roman"/>
-          <w:sz w:val="20"/>
-          <w:szCs w:val="20"/>
-        </w:rPr>
-        <w:t xml:space="preserve">of </w:t>
-      </w:r>
-      <w:r>
-        <w:rPr>
-          <w:rFonts w:ascii="PT Sans" w:hAnsi="PT Sans" w:cs="Times New Roman"/>
-          <w:sz w:val="20"/>
-          <w:szCs w:val="20"/>
-        </w:rPr>
-        <w:t>the charity being donated to</w:t>
-      </w:r>
-    </w:p>
-    <w:p>
-      <w:pPr>
-        <w:ind w:left="630" w:hanging="630"/>
-        <w:rPr>
-          <w:rFonts w:ascii="PT Sans" w:hAnsi="PT Sans" w:cs="Times New Roman"/>
-          <w:sz w:val="20"/>
-          <w:szCs w:val="20"/>
-        </w:rPr>
-      </w:pPr>
-    </w:p>
-    <w:p>
-      <w:pPr>
-        <w:ind w:left="630" w:hanging="630"/>
-        <w:rPr>
-          <w:rFonts w:ascii="PT Sans" w:hAnsi="PT Sans" w:cs="Times New Roman"/>
-          <w:sz w:val="20"/>
-          <w:szCs w:val="20"/>
-        </w:rPr>
-      </w:pPr>
-      <w:r>
-        <w:rPr>
-          <w:rFonts w:ascii="PT Sans" w:hAnsi="PT Sans" w:cs="Times New Roman"/>
-          <w:sz w:val="20"/>
-          <w:szCs w:val="20"/>
-        </w:rPr>
-        <w:t xml:space="preserve">  -</w:t>
-      </w:r>
-      <w:r>
-        <w:rPr>
-          <w:rFonts w:ascii="PT Sans" w:hAnsi="PT Sans" w:cs="Times New Roman"/>
-          <w:sz w:val="20"/>
-          <w:szCs w:val="20"/>
-        </w:rPr>
-        <w:t xml:space="preserve"> </w:t>
-      </w:r>
-      <w:r>
-        <w:rPr>
-          <w:rFonts w:ascii="PT Sans" w:hAnsi="PT Sans" w:cs="Times New Roman"/>
-          <w:color w:val="3366FF"/>
-          <w:sz w:val="20"/>
-          <w:szCs w:val="20"/>
-        </w:rPr>
-        <w:t>company</w:t>
-      </w:r>
-      <w:r>
-        <w:rPr>
-          <w:rFonts w:ascii="PT Sans" w:hAnsi="PT Sans" w:cs="Times New Roman"/>
-          <w:color w:val="3366FF"/>
-          <w:sz w:val="20"/>
-          <w:szCs w:val="20"/>
-        </w:rPr>
-        <w:t>:</w:t>
-      </w:r>
-      <w:r>
-        <w:rPr>
-          <w:rFonts w:ascii="PT Sans" w:hAnsi="PT Sans" w:cs="Times New Roman"/>
-          <w:sz w:val="20"/>
-          <w:szCs w:val="20"/>
-        </w:rPr>
-        <w:t xml:space="preserve"> </w:t>
-      </w:r>
-      <w:r>
-        <w:rPr>
-          <w:rFonts w:ascii="PT Sans" w:hAnsi="PT Sans" w:cs="Times New Roman"/>
-          <w:sz w:val="20"/>
-          <w:szCs w:val="20"/>
-        </w:rPr>
-        <w:t xml:space="preserve"> </w:t>
-      </w:r>
-      <w:r>
-        <w:rPr>
-          <w:rFonts w:ascii="PT Sans" w:hAnsi="PT Sans" w:cs="Times New Roman"/>
-          <w:b/>
-          <w:sz w:val="20"/>
-          <w:szCs w:val="20"/>
-        </w:rPr>
-        <w:t>Outlearn.com</w:t>
-      </w:r>
-    </w:p>
-    <w:p>
-      <w:pPr>
-        <w:ind w:left="630" w:hanging="630"/>
-        <w:rPr>
-          <w:rFonts w:ascii="PT Sans" w:hAnsi="PT Sans" w:cs="Times New Roman"/>
-          <w:sz w:val="20"/>
-          <w:szCs w:val="20"/>
-        </w:rPr>
-      </w:pPr>
-      <w:r>
-        <w:rPr>
-          <w:rFonts w:ascii="PT Sans" w:hAnsi="PT Sans" w:cs="Times New Roman"/>
-          <w:sz w:val="20"/>
-          <w:szCs w:val="20"/>
-        </w:rPr>
-        <w:t xml:space="preserve">  </w:t>
-      </w:r>
-      <w:r>
-        <w:rPr>
-          <w:rFonts w:ascii="PT Sans" w:hAnsi="PT Sans" w:cs="Times New Roman"/>
-          <w:sz w:val="20"/>
-          <w:szCs w:val="20"/>
-        </w:rPr>
-        <w:t xml:space="preserve">  </w:t>
-      </w:r>
-      <w:r>
-        <w:rPr>
-          <w:rFonts w:ascii="PT Sans" w:hAnsi="PT Sans" w:cs="Times New Roman"/>
-          <w:color w:val="3366FF"/>
-          <w:sz w:val="20"/>
-          <w:szCs w:val="20"/>
-        </w:rPr>
-        <w:t>location:</w:t>
-      </w:r>
-      <w:r>
-        <w:rPr>
-          <w:rFonts w:ascii="PT Sans" w:hAnsi="PT Sans" w:cs="Times New Roman"/>
-          <w:sz w:val="20"/>
-          <w:szCs w:val="20"/>
-        </w:rPr>
-        <w:t xml:space="preserve"> </w:t>
-      </w:r>
-      <w:r>
-        <w:rPr>
-          <w:rFonts w:ascii="PT Sans" w:hAnsi="PT Sans" w:cs="Times New Roman"/>
-          <w:sz w:val="20"/>
-          <w:szCs w:val="20"/>
-        </w:rPr>
-        <w:t xml:space="preserve"> </w:t>
-      </w:r>
-      <w:r>
-        <w:rPr>
-          <w:rFonts w:ascii="PT Sans" w:hAnsi="PT Sans" w:cs="Times New Roman"/>
-          <w:sz w:val="20"/>
-          <w:szCs w:val="20"/>
-        </w:rPr>
-        <w:t>Boston, MA</w:t>
-      </w:r>
-    </w:p>
-    <w:p>
-      <w:pPr>
-        <w:ind w:left="630" w:hanging="630"/>
-        <w:rPr>
-          <w:rFonts w:ascii="PT Sans" w:hAnsi="PT Sans" w:cs="Times New Roman"/>
-          <w:sz w:val="20"/>
-          <w:szCs w:val="20"/>
-        </w:rPr>
-      </w:pPr>
-      <w:r>
-        <w:rPr>
-          <w:rFonts w:ascii="PT Sans" w:hAnsi="PT Sans" w:cs="Times New Roman"/>
-          <w:sz w:val="20"/>
-          <w:szCs w:val="20"/>
-        </w:rPr>
-        <w:t xml:space="preserve">  </w:t>
-      </w:r>
-      <w:r>
-        <w:rPr>
-          <w:rFonts w:ascii="PT Sans" w:hAnsi="PT Sans" w:cs="Times New Roman"/>
-          <w:sz w:val="20"/>
-          <w:szCs w:val="20"/>
-        </w:rPr>
-        <w:t xml:space="preserve"> </w:t>
-      </w:r>
-      <w:r>
-        <w:rPr>
-          <w:rFonts w:ascii="PT Sans" w:hAnsi="PT Sans" w:cs="Times New Roman"/>
-          <w:sz w:val="20"/>
-          <w:szCs w:val="20"/>
-        </w:rPr>
-        <w:t xml:space="preserve"> </w:t>
-      </w:r>
-      <w:r>
-        <w:rPr>
-          <w:rFonts w:ascii="PT Sans" w:hAnsi="PT Sans" w:cs="Times New Roman"/>
-          <w:color w:val="3366FF"/>
-          <w:sz w:val="20"/>
-          <w:szCs w:val="20"/>
-        </w:rPr>
-        <w:t>position:</w:t>
-      </w:r>
-      <w:r>
-        <w:rPr>
-          <w:rFonts w:ascii="PT Sans" w:hAnsi="PT Sans" w:cs="Times New Roman"/>
-          <w:sz w:val="20"/>
-          <w:szCs w:val="20"/>
-        </w:rPr>
-        <w:t xml:space="preserve"> </w:t>
-      </w:r>
-      <w:r>
-        <w:rPr>
-          <w:rFonts w:ascii="PT Sans" w:hAnsi="PT Sans" w:cs="Times New Roman"/>
-          <w:sz w:val="20"/>
-          <w:szCs w:val="20"/>
-        </w:rPr>
-        <w:t xml:space="preserve"> </w:t>
-      </w:r>
-      <w:r>
-        <w:rPr>
-          <w:rFonts w:ascii="PT Sans" w:hAnsi="PT Sans" w:cs="Times New Roman"/>
-          <w:sz w:val="20"/>
-          <w:szCs w:val="20"/>
-        </w:rPr>
-        <w:t>Consultant</w:t>
-      </w:r>
-    </w:p>
-    <w:p>
-      <w:pPr>
-        <w:ind w:left="630" w:hanging="630"/>
-        <w:rPr>
-          <w:rFonts w:ascii="PT Sans" w:hAnsi="PT Sans" w:cs="Times New Roman"/>
-          <w:sz w:val="20"/>
-          <w:szCs w:val="20"/>
-        </w:rPr>
-      </w:pPr>
-      <w:r>
-        <w:rPr>
-          <w:rFonts w:ascii="PT Sans" w:hAnsi="PT Sans" w:cs="Times New Roman"/>
-          <w:sz w:val="20"/>
-          <w:szCs w:val="20"/>
-        </w:rPr>
-        <w:t xml:space="preserve">    </w:t>
-      </w:r>
-      <w:r>
-        <w:rPr>
-          <w:rFonts w:ascii="PT Sans" w:hAnsi="PT Sans" w:cs="Times New Roman"/>
-          <w:color w:val="3366FF"/>
-          <w:sz w:val="20"/>
-          <w:szCs w:val="20"/>
-        </w:rPr>
-        <w:t>dates:</w:t>
-      </w:r>
-      <w:r>
-        <w:rPr>
-          <w:rFonts w:ascii="PT Sans" w:hAnsi="PT Sans" w:cs="Times New Roman"/>
-          <w:sz w:val="20"/>
-          <w:szCs w:val="20"/>
-        </w:rPr>
-        <w:t xml:space="preserve"> </w:t>
-      </w:r>
-      <w:r>
-        <w:rPr>
-          <w:rFonts w:ascii="PT Sans" w:hAnsi="PT Sans" w:cs="Times New Roman"/>
-          <w:sz w:val="20"/>
-          <w:szCs w:val="20"/>
-        </w:rPr>
-        <w:t xml:space="preserve"> </w:t>
-      </w:r>
-      <w:r>
-        <w:rPr>
-          <w:rFonts w:ascii="PT Sans" w:hAnsi="PT Sans" w:cs="Times New Roman"/>
-          <w:sz w:val="20"/>
-          <w:szCs w:val="20"/>
-        </w:rPr>
-        <w:t>Jan 2015 - Feb 2015</w:t>
-      </w:r>
-    </w:p>
-    <w:p>
-      <w:pPr>
-        <w:ind w:left="630" w:hanging="630"/>
-        <w:rPr>
-          <w:rFonts w:ascii="PT Sans" w:hAnsi="PT Sans" w:cs="Times New Roman"/>
-          <w:color w:val="3366FF"/>
-          <w:sz w:val="20"/>
-          <w:szCs w:val="20"/>
-        </w:rPr>
-      </w:pPr>
-      <w:r>
-        <w:rPr>
-          <w:rFonts w:ascii="PT Sans" w:hAnsi="PT Sans" w:cs="Times New Roman"/>
-          <w:sz w:val="20"/>
-          <w:szCs w:val="20"/>
-        </w:rPr>
-        <w:t xml:space="preserve">   </w:t>
-      </w:r>
-      <w:r>
-        <w:rPr>
-          <w:rFonts w:ascii="PT Sans" w:hAnsi="PT Sans" w:cs="Times New Roman"/>
-          <w:sz w:val="20"/>
-          <w:szCs w:val="20"/>
-        </w:rPr>
-        <w:t xml:space="preserve"> </w:t>
-      </w:r>
-      <w:r>
-        <w:rPr>
-          <w:rFonts w:ascii="PT Sans" w:hAnsi="PT Sans" w:cs="Times New Roman"/>
-          <w:color w:val="3366FF"/>
-          <w:sz w:val="20"/>
-          <w:szCs w:val="20"/>
-        </w:rPr>
-        <w:t>highlights:</w:t>
+          <w:sz w:val="20"/>
+          <w:szCs w:val="20"/>
+        </w:rPr>
+        <w:t>- Researched topics to facilitate technical training, and formatted content into prototype format</w:t>
       </w:r>
     </w:p>
     <w:p>
@@ -2532,40 +2664,6 @@
           <w:szCs w:val="20"/>
         </w:rPr>
         <w:lastRenderedPageBreak/>
-        <w:t xml:space="preserve">  </w:t>
-      </w:r>
-      <w:r>
-        <w:rPr>
-          <w:rFonts w:ascii="PT Sans" w:hAnsi="PT Sans" w:cs="Times New Roman"/>
-          <w:sz w:val="20"/>
-          <w:szCs w:val="20"/>
-        </w:rPr>
-        <w:t xml:space="preserve">    </w:t>
-      </w:r>
-      <w:r>
-        <w:rPr>
-          <w:rFonts w:ascii="PT Sans" w:hAnsi="PT Sans" w:cs="Times New Roman"/>
-          <w:sz w:val="20"/>
-          <w:szCs w:val="20"/>
-        </w:rPr>
-        <w:t>- Researched topics to facilitate technical training, and formatted content into prototype format</w:t>
-      </w:r>
-    </w:p>
-    <w:p>
-      <w:pPr>
-        <w:ind w:left="630" w:hanging="630"/>
-        <w:rPr>
-          <w:rFonts w:ascii="PT Sans" w:hAnsi="PT Sans" w:cs="Times New Roman"/>
-          <w:sz w:val="20"/>
-          <w:szCs w:val="20"/>
-        </w:rPr>
-      </w:pPr>
-      <w:r>
-        <w:rPr>
-          <w:rFonts w:ascii="PT Sans" w:hAnsi="PT Sans" w:cs="Times New Roman"/>
-          <w:sz w:val="20"/>
-          <w:szCs w:val="20"/>
-        </w:rPr>
         <w:t xml:space="preserve">      </w:t>
       </w:r>
       <w:r>

</xml_diff>

<commit_message>
"Authored" instead of "Created"
</commit_message>
<xml_diff>
--- a/max_plomer_resume.docx
+++ b/max_plomer_resume.docx
@@ -1707,7 +1707,57 @@
           <w:sz w:val="20"/>
           <w:szCs w:val="20"/>
         </w:rPr>
-        <w:t xml:space="preserve">see </w:t>
+        <w:t>see updates instantly</w:t>
+      </w:r>
+    </w:p>
+    <w:p>
+      <w:pPr>
+        <w:ind w:left="630" w:hanging="630"/>
+        <w:rPr>
+          <w:rFonts w:ascii="PT Sans" w:hAnsi="PT Sans" w:cs="Times New Roman"/>
+          <w:sz w:val="20"/>
+          <w:szCs w:val="20"/>
+        </w:rPr>
+      </w:pPr>
+      <w:r>
+        <w:rPr>
+          <w:rFonts w:ascii="PT Sans" w:hAnsi="PT Sans" w:cs="Times New Roman"/>
+          <w:sz w:val="20"/>
+          <w:szCs w:val="20"/>
+        </w:rPr>
+        <w:t xml:space="preserve">   </w:t>
+      </w:r>
+      <w:r>
+        <w:rPr>
+          <w:rFonts w:ascii="PT Sans" w:hAnsi="PT Sans" w:cs="Times New Roman"/>
+          <w:sz w:val="20"/>
+          <w:szCs w:val="20"/>
+        </w:rPr>
+        <w:t xml:space="preserve"> </w:t>
+      </w:r>
+      <w:r>
+        <w:rPr>
+          <w:rFonts w:ascii="PT Sans" w:hAnsi="PT Sans" w:cs="Times New Roman"/>
+          <w:sz w:val="20"/>
+          <w:szCs w:val="20"/>
+        </w:rPr>
+        <w:t xml:space="preserve"> </w:t>
+      </w:r>
+      <w:r>
+        <w:rPr>
+          <w:rFonts w:ascii="PT Sans" w:hAnsi="PT Sans" w:cs="Times New Roman"/>
+          <w:sz w:val="20"/>
+          <w:szCs w:val="20"/>
+        </w:rPr>
+        <w:t xml:space="preserve"> - </w:t>
+      </w:r>
+      <w:r>
+        <w:rPr>
+          <w:rFonts w:ascii="PT Sans" w:hAnsi="PT Sans" w:cs="Times New Roman"/>
+          <w:sz w:val="20"/>
+          <w:szCs w:val="20"/>
+        </w:rPr>
+        <w:t>Authored</w:t>
       </w:r>
       <w:bookmarkStart w:id="0" w:name="_GoBack"/>
       <w:bookmarkEnd w:id="0"/>
@@ -1717,7 +1767,128 @@
           <w:sz w:val="20"/>
           <w:szCs w:val="20"/>
         </w:rPr>
-        <w:t>updates instantly</w:t>
+        <w:t xml:space="preserve"> YAML representation of all site data that is hosted on Google Drive and parsed by the Rails app during requests</w:t>
+      </w:r>
+    </w:p>
+    <w:p>
+      <w:pPr>
+        <w:ind w:left="630" w:hanging="630"/>
+        <w:rPr>
+          <w:rFonts w:ascii="PT Sans" w:hAnsi="PT Sans" w:cs="Times New Roman"/>
+          <w:sz w:val="20"/>
+          <w:szCs w:val="20"/>
+        </w:rPr>
+      </w:pPr>
+      <w:r>
+        <w:rPr>
+          <w:rFonts w:ascii="PT Sans" w:hAnsi="PT Sans" w:cs="Times New Roman"/>
+          <w:sz w:val="20"/>
+          <w:szCs w:val="20"/>
+        </w:rPr>
+        <w:t xml:space="preserve">  </w:t>
+      </w:r>
+      <w:r>
+        <w:rPr>
+          <w:rFonts w:ascii="PT Sans" w:hAnsi="PT Sans" w:cs="Times New Roman"/>
+          <w:sz w:val="20"/>
+          <w:szCs w:val="20"/>
+        </w:rPr>
+        <w:t xml:space="preserve"> </w:t>
+      </w:r>
+      <w:r>
+        <w:rPr>
+          <w:rFonts w:ascii="PT Sans" w:hAnsi="PT Sans" w:cs="Times New Roman"/>
+          <w:sz w:val="20"/>
+          <w:szCs w:val="20"/>
+        </w:rPr>
+        <w:t xml:space="preserve"> </w:t>
+      </w:r>
+      <w:r>
+        <w:rPr>
+          <w:rFonts w:ascii="PT Sans" w:hAnsi="PT Sans" w:cs="Times New Roman"/>
+          <w:sz w:val="20"/>
+          <w:szCs w:val="20"/>
+        </w:rPr>
+        <w:t xml:space="preserve">  - staging URL http://howardthurmanfilm.herokuapp.com</w:t>
+      </w:r>
+    </w:p>
+    <w:p>
+      <w:pPr>
+        <w:ind w:left="630" w:hanging="630"/>
+        <w:rPr>
+          <w:rFonts w:ascii="PT Sans" w:hAnsi="PT Sans" w:cs="Times New Roman"/>
+          <w:sz w:val="20"/>
+          <w:szCs w:val="20"/>
+        </w:rPr>
+      </w:pPr>
+    </w:p>
+    <w:p>
+      <w:pPr>
+        <w:ind w:left="630" w:hanging="630"/>
+        <w:rPr>
+          <w:rFonts w:ascii="PT Sans" w:hAnsi="PT Sans" w:cs="Times New Roman"/>
+          <w:sz w:val="20"/>
+          <w:szCs w:val="20"/>
+        </w:rPr>
+      </w:pPr>
+      <w:r>
+        <w:rPr>
+          <w:rFonts w:ascii="PT Sans" w:hAnsi="PT Sans" w:cs="Times New Roman"/>
+          <w:sz w:val="20"/>
+          <w:szCs w:val="20"/>
+        </w:rPr>
+        <w:t xml:space="preserve">  -</w:t>
+      </w:r>
+      <w:r>
+        <w:rPr>
+          <w:rFonts w:ascii="PT Sans" w:hAnsi="PT Sans" w:cs="Times New Roman"/>
+          <w:sz w:val="20"/>
+          <w:szCs w:val="20"/>
+        </w:rPr>
+        <w:t xml:space="preserve"> </w:t>
+      </w:r>
+      <w:r>
+        <w:rPr>
+          <w:rFonts w:ascii="PT Sans" w:hAnsi="PT Sans" w:cs="Times New Roman"/>
+          <w:color w:val="3366FF"/>
+          <w:sz w:val="20"/>
+          <w:szCs w:val="20"/>
+        </w:rPr>
+        <w:t>company</w:t>
+      </w:r>
+      <w:r>
+        <w:rPr>
+          <w:rFonts w:ascii="PT Sans" w:hAnsi="PT Sans" w:cs="Times New Roman"/>
+          <w:color w:val="3366FF"/>
+          <w:sz w:val="20"/>
+          <w:szCs w:val="20"/>
+        </w:rPr>
+        <w:t>:</w:t>
+      </w:r>
+      <w:r>
+        <w:rPr>
+          <w:rFonts w:ascii="PT Sans" w:hAnsi="PT Sans" w:cs="Times New Roman"/>
+          <w:sz w:val="20"/>
+          <w:szCs w:val="20"/>
+        </w:rPr>
+        <w:t xml:space="preserve"> </w:t>
+      </w:r>
+      <w:r>
+        <w:rPr>
+          <w:rFonts w:ascii="PT Sans" w:hAnsi="PT Sans" w:cs="Times New Roman"/>
+          <w:sz w:val="20"/>
+          <w:szCs w:val="20"/>
+        </w:rPr>
+        <w:t xml:space="preserve"> </w:t>
+      </w:r>
+      <w:r>
+        <w:rPr>
+          <w:rFonts w:ascii="PT Sans" w:hAnsi="PT Sans" w:cs="Times New Roman"/>
+          <w:b/>
+          <w:sz w:val="20"/>
+          <w:szCs w:val="20"/>
+        </w:rPr>
+        <w:t>FreeFundraise.com</w:t>
       </w:r>
     </w:p>
     <w:p>
@@ -1748,25 +1919,95 @@
       <w:r>
         <w:rPr>
           <w:rFonts w:ascii="PT Sans" w:hAnsi="PT Sans" w:cs="Times New Roman"/>
-          <w:sz w:val="20"/>
-          <w:szCs w:val="20"/>
-        </w:rPr>
-        <w:t xml:space="preserve"> </w:t>
-      </w:r>
-      <w:r>
-        <w:rPr>
-          <w:rFonts w:ascii="PT Sans" w:hAnsi="PT Sans" w:cs="Times New Roman"/>
-          <w:sz w:val="20"/>
-          <w:szCs w:val="20"/>
-        </w:rPr>
-        <w:t xml:space="preserve"> - Created YAML representation of all site data that is hosted on Google Drive and parsed by the Rails app during requests</w:t>
-      </w:r>
-    </w:p>
-    <w:p>
-      <w:pPr>
-        <w:ind w:left="630" w:hanging="630"/>
-        <w:rPr>
-          <w:rFonts w:ascii="PT Sans" w:hAnsi="PT Sans" w:cs="Times New Roman"/>
+          <w:color w:val="3366FF"/>
+          <w:sz w:val="20"/>
+          <w:szCs w:val="20"/>
+        </w:rPr>
+        <w:t>location:</w:t>
+      </w:r>
+      <w:r>
+        <w:rPr>
+          <w:rFonts w:ascii="PT Sans" w:hAnsi="PT Sans" w:cs="Times New Roman"/>
+          <w:sz w:val="20"/>
+          <w:szCs w:val="20"/>
+        </w:rPr>
+        <w:t xml:space="preserve"> </w:t>
+      </w:r>
+      <w:r>
+        <w:rPr>
+          <w:rFonts w:ascii="PT Sans" w:hAnsi="PT Sans" w:cs="Times New Roman"/>
+          <w:sz w:val="20"/>
+          <w:szCs w:val="20"/>
+        </w:rPr>
+        <w:t xml:space="preserve"> </w:t>
+      </w:r>
+      <w:r>
+        <w:rPr>
+          <w:rFonts w:ascii="PT Sans" w:hAnsi="PT Sans" w:cs="Times New Roman"/>
+          <w:sz w:val="20"/>
+          <w:szCs w:val="20"/>
+        </w:rPr>
+        <w:t>Boston, MA</w:t>
+      </w:r>
+    </w:p>
+    <w:p>
+      <w:pPr>
+        <w:ind w:left="630" w:hanging="630"/>
+        <w:rPr>
+          <w:rFonts w:ascii="PT Sans" w:hAnsi="PT Sans" w:cs="Times New Roman"/>
+          <w:color w:val="378D00"/>
+          <w:sz w:val="20"/>
+          <w:szCs w:val="20"/>
+        </w:rPr>
+      </w:pPr>
+      <w:r>
+        <w:rPr>
+          <w:rFonts w:ascii="PT Sans" w:hAnsi="PT Sans" w:cs="Times New Roman"/>
+          <w:sz w:val="20"/>
+          <w:szCs w:val="20"/>
+        </w:rPr>
+        <w:t xml:space="preserve">    </w:t>
+      </w:r>
+      <w:r>
+        <w:rPr>
+          <w:rFonts w:ascii="PT Sans" w:hAnsi="PT Sans" w:cs="Times New Roman"/>
+          <w:color w:val="3366FF"/>
+          <w:sz w:val="20"/>
+          <w:szCs w:val="20"/>
+        </w:rPr>
+        <w:t>position:</w:t>
+      </w:r>
+      <w:r>
+        <w:rPr>
+          <w:rFonts w:ascii="PT Sans" w:hAnsi="PT Sans" w:cs="Times New Roman"/>
+          <w:sz w:val="20"/>
+          <w:szCs w:val="20"/>
+        </w:rPr>
+        <w:t xml:space="preserve"> </w:t>
+      </w:r>
+      <w:r>
+        <w:rPr>
+          <w:rFonts w:ascii="PT Sans" w:hAnsi="PT Sans" w:cs="Times New Roman"/>
+          <w:sz w:val="20"/>
+          <w:szCs w:val="20"/>
+        </w:rPr>
+        <w:t xml:space="preserve"> </w:t>
+      </w:r>
+      <w:r>
+        <w:rPr>
+          <w:rFonts w:ascii="PT Sans" w:hAnsi="PT Sans" w:cs="Times New Roman"/>
+          <w:sz w:val="20"/>
+          <w:szCs w:val="20"/>
+        </w:rPr>
+        <w:t>Developer</w:t>
+      </w:r>
+    </w:p>
+    <w:p>
+      <w:pPr>
+        <w:ind w:left="630" w:hanging="630"/>
+        <w:rPr>
+          <w:rFonts w:ascii="PT Sans" w:hAnsi="PT Sans" w:cs="Times New Roman"/>
+          <w:color w:val="378D00"/>
           <w:sz w:val="20"/>
           <w:szCs w:val="20"/>
         </w:rPr>
@@ -1798,28 +2039,277 @@
       <w:r>
         <w:rPr>
           <w:rFonts w:ascii="PT Sans" w:hAnsi="PT Sans" w:cs="Times New Roman"/>
-          <w:sz w:val="20"/>
-          <w:szCs w:val="20"/>
-        </w:rPr>
-        <w:t xml:space="preserve">  - </w:t>
-      </w:r>
-      <w:proofErr w:type="gramStart"/>
-      <w:r>
-        <w:rPr>
-          <w:rFonts w:ascii="PT Sans" w:hAnsi="PT Sans" w:cs="Times New Roman"/>
-          <w:sz w:val="20"/>
-          <w:szCs w:val="20"/>
-        </w:rPr>
-        <w:t>staging</w:t>
-      </w:r>
-      <w:proofErr w:type="gramEnd"/>
-      <w:r>
-        <w:rPr>
-          <w:rFonts w:ascii="PT Sans" w:hAnsi="PT Sans" w:cs="Times New Roman"/>
-          <w:sz w:val="20"/>
-          <w:szCs w:val="20"/>
-        </w:rPr>
-        <w:t xml:space="preserve"> URL http://howardthurmanfilm.herokuapp.com</w:t>
+          <w:color w:val="3366FF"/>
+          <w:sz w:val="20"/>
+          <w:szCs w:val="20"/>
+        </w:rPr>
+        <w:t>dates:</w:t>
+      </w:r>
+      <w:r>
+        <w:rPr>
+          <w:rFonts w:ascii="PT Sans" w:hAnsi="PT Sans" w:cs="Times New Roman"/>
+          <w:sz w:val="20"/>
+          <w:szCs w:val="20"/>
+        </w:rPr>
+        <w:t xml:space="preserve"> </w:t>
+      </w:r>
+      <w:r>
+        <w:rPr>
+          <w:rFonts w:ascii="PT Sans" w:hAnsi="PT Sans" w:cs="Times New Roman"/>
+          <w:sz w:val="20"/>
+          <w:szCs w:val="20"/>
+        </w:rPr>
+        <w:t xml:space="preserve"> </w:t>
+      </w:r>
+      <w:r>
+        <w:rPr>
+          <w:rFonts w:ascii="PT Sans" w:hAnsi="PT Sans" w:cs="Times New Roman"/>
+          <w:sz w:val="20"/>
+          <w:szCs w:val="20"/>
+        </w:rPr>
+        <w:t>Feb 2015 - Apr 2015</w:t>
+      </w:r>
+    </w:p>
+    <w:p>
+      <w:pPr>
+        <w:ind w:left="630" w:hanging="630"/>
+        <w:rPr>
+          <w:rFonts w:ascii="PT Sans" w:hAnsi="PT Sans" w:cs="Times New Roman"/>
+          <w:color w:val="3366FF"/>
+          <w:sz w:val="20"/>
+          <w:szCs w:val="20"/>
+        </w:rPr>
+      </w:pPr>
+      <w:r>
+        <w:rPr>
+          <w:rFonts w:ascii="PT Sans" w:hAnsi="PT Sans" w:cs="Times New Roman"/>
+          <w:sz w:val="20"/>
+          <w:szCs w:val="20"/>
+        </w:rPr>
+        <w:t xml:space="preserve">    </w:t>
+      </w:r>
+      <w:r>
+        <w:rPr>
+          <w:rFonts w:ascii="PT Sans" w:hAnsi="PT Sans" w:cs="Times New Roman"/>
+          <w:color w:val="3366FF"/>
+          <w:sz w:val="20"/>
+          <w:szCs w:val="20"/>
+        </w:rPr>
+        <w:t>highlights:</w:t>
+      </w:r>
+    </w:p>
+    <w:p>
+      <w:pPr>
+        <w:ind w:left="630" w:hanging="630"/>
+        <w:rPr>
+          <w:rFonts w:ascii="PT Sans" w:hAnsi="PT Sans" w:cs="Times New Roman"/>
+          <w:sz w:val="20"/>
+          <w:szCs w:val="20"/>
+        </w:rPr>
+      </w:pPr>
+      <w:r>
+        <w:rPr>
+          <w:rFonts w:ascii="PT Sans" w:hAnsi="PT Sans" w:cs="Times New Roman"/>
+          <w:sz w:val="20"/>
+          <w:szCs w:val="20"/>
+        </w:rPr>
+        <w:t xml:space="preserve">  </w:t>
+      </w:r>
+      <w:r>
+        <w:rPr>
+          <w:rFonts w:ascii="PT Sans" w:hAnsi="PT Sans" w:cs="Times New Roman"/>
+          <w:sz w:val="20"/>
+          <w:szCs w:val="20"/>
+        </w:rPr>
+        <w:t xml:space="preserve">  </w:t>
+      </w:r>
+      <w:r>
+        <w:rPr>
+          <w:rFonts w:ascii="PT Sans" w:hAnsi="PT Sans" w:cs="Times New Roman"/>
+          <w:sz w:val="20"/>
+          <w:szCs w:val="20"/>
+        </w:rPr>
+        <w:t xml:space="preserve">  - Engineered API-driven Backbone.js application that allows you to shop and give to the charity of your choice for free</w:t>
+      </w:r>
+    </w:p>
+    <w:p>
+      <w:pPr>
+        <w:ind w:left="630" w:hanging="630"/>
+        <w:rPr>
+          <w:rFonts w:ascii="PT Sans" w:hAnsi="PT Sans" w:cs="Times New Roman"/>
+          <w:sz w:val="20"/>
+          <w:szCs w:val="20"/>
+        </w:rPr>
+      </w:pPr>
+      <w:r>
+        <w:rPr>
+          <w:rFonts w:ascii="PT Sans" w:hAnsi="PT Sans" w:cs="Times New Roman"/>
+          <w:sz w:val="20"/>
+          <w:szCs w:val="20"/>
+        </w:rPr>
+        <w:t xml:space="preserve">    </w:t>
+      </w:r>
+      <w:r>
+        <w:rPr>
+          <w:rFonts w:ascii="PT Sans" w:hAnsi="PT Sans" w:cs="Times New Roman"/>
+          <w:sz w:val="20"/>
+          <w:szCs w:val="20"/>
+        </w:rPr>
+        <w:t xml:space="preserve">  </w:t>
+      </w:r>
+      <w:r>
+        <w:rPr>
+          <w:rFonts w:ascii="PT Sans" w:hAnsi="PT Sans" w:cs="Times New Roman"/>
+          <w:sz w:val="20"/>
+          <w:szCs w:val="20"/>
+        </w:rPr>
+        <w:t>- Designed and implemented interface that uses carousels programmed in Backbone.js, and makes use of model and collection operations, to allow a user to select a featured charity or to explore a list of all charities</w:t>
+      </w:r>
+    </w:p>
+    <w:p>
+      <w:pPr>
+        <w:ind w:left="630" w:hanging="630"/>
+        <w:rPr>
+          <w:rFonts w:ascii="PT Sans" w:hAnsi="PT Sans" w:cs="Times New Roman"/>
+          <w:sz w:val="20"/>
+          <w:szCs w:val="20"/>
+        </w:rPr>
+      </w:pPr>
+      <w:r>
+        <w:rPr>
+          <w:rFonts w:ascii="PT Sans" w:hAnsi="PT Sans" w:cs="Times New Roman"/>
+          <w:sz w:val="20"/>
+          <w:szCs w:val="20"/>
+        </w:rPr>
+        <w:t xml:space="preserve">     </w:t>
+      </w:r>
+      <w:r>
+        <w:rPr>
+          <w:rFonts w:ascii="PT Sans" w:hAnsi="PT Sans" w:cs="Times New Roman"/>
+          <w:sz w:val="20"/>
+          <w:szCs w:val="20"/>
+        </w:rPr>
+        <w:t xml:space="preserve"> </w:t>
+      </w:r>
+      <w:r>
+        <w:rPr>
+          <w:rFonts w:ascii="PT Sans" w:hAnsi="PT Sans" w:cs="Times New Roman"/>
+          <w:sz w:val="20"/>
+          <w:szCs w:val="20"/>
+        </w:rPr>
+        <w:t xml:space="preserve">- Integrated with Amazon, </w:t>
+      </w:r>
+      <w:r>
+        <w:rPr>
+          <w:rFonts w:ascii="PT Sans" w:hAnsi="PT Sans" w:cs="Times New Roman"/>
+          <w:sz w:val="20"/>
+          <w:szCs w:val="20"/>
+        </w:rPr>
+        <w:t>eB</w:t>
+      </w:r>
+      <w:r>
+        <w:rPr>
+          <w:rFonts w:ascii="PT Sans" w:hAnsi="PT Sans" w:cs="Times New Roman"/>
+          <w:sz w:val="20"/>
+          <w:szCs w:val="20"/>
+        </w:rPr>
+        <w:t xml:space="preserve">ay and FlexOffers affiliate programs by investigating all </w:t>
+      </w:r>
+      <w:r>
+        <w:rPr>
+          <w:rFonts w:ascii="PT Sans" w:hAnsi="PT Sans" w:cs="Times New Roman"/>
+          <w:sz w:val="20"/>
+          <w:szCs w:val="20"/>
+        </w:rPr>
+        <w:t>required</w:t>
+      </w:r>
+      <w:r>
+        <w:rPr>
+          <w:rFonts w:ascii="PT Sans" w:hAnsi="PT Sans" w:cs="Times New Roman"/>
+          <w:sz w:val="20"/>
+          <w:szCs w:val="20"/>
+        </w:rPr>
+        <w:t xml:space="preserve"> formats of passing query string parameters</w:t>
+      </w:r>
+      <w:r>
+        <w:rPr>
+          <w:rFonts w:ascii="PT Sans" w:hAnsi="PT Sans" w:cs="Times New Roman"/>
+          <w:sz w:val="20"/>
+          <w:szCs w:val="20"/>
+        </w:rPr>
+        <w:t>,</w:t>
+      </w:r>
+      <w:r>
+        <w:rPr>
+          <w:rFonts w:ascii="PT Sans" w:hAnsi="PT Sans" w:cs="Times New Roman"/>
+          <w:sz w:val="20"/>
+          <w:szCs w:val="20"/>
+        </w:rPr>
+        <w:t xml:space="preserve"> </w:t>
+      </w:r>
+      <w:r>
+        <w:rPr>
+          <w:rFonts w:ascii="PT Sans" w:hAnsi="PT Sans" w:cs="Times New Roman"/>
+          <w:sz w:val="20"/>
+          <w:szCs w:val="20"/>
+        </w:rPr>
+        <w:t>which</w:t>
+      </w:r>
+      <w:r>
+        <w:rPr>
+          <w:rFonts w:ascii="PT Sans" w:hAnsi="PT Sans" w:cs="Times New Roman"/>
+          <w:sz w:val="20"/>
+          <w:szCs w:val="20"/>
+        </w:rPr>
+        <w:t xml:space="preserve"> </w:t>
+      </w:r>
+      <w:r>
+        <w:rPr>
+          <w:rFonts w:ascii="PT Sans" w:hAnsi="PT Sans" w:cs="Times New Roman"/>
+          <w:sz w:val="20"/>
+          <w:szCs w:val="20"/>
+        </w:rPr>
+        <w:t>allow</w:t>
+      </w:r>
+      <w:r>
+        <w:rPr>
+          <w:rFonts w:ascii="PT Sans" w:hAnsi="PT Sans" w:cs="Times New Roman"/>
+          <w:sz w:val="20"/>
+          <w:szCs w:val="20"/>
+        </w:rPr>
+        <w:t>ed</w:t>
+      </w:r>
+      <w:r>
+        <w:rPr>
+          <w:rFonts w:ascii="PT Sans" w:hAnsi="PT Sans" w:cs="Times New Roman"/>
+          <w:sz w:val="20"/>
+          <w:szCs w:val="20"/>
+        </w:rPr>
+        <w:t xml:space="preserve"> tracking</w:t>
+      </w:r>
+      <w:r>
+        <w:rPr>
+          <w:rFonts w:ascii="PT Sans" w:hAnsi="PT Sans" w:cs="Times New Roman"/>
+          <w:sz w:val="20"/>
+          <w:szCs w:val="20"/>
+        </w:rPr>
+        <w:t xml:space="preserve"> </w:t>
+      </w:r>
+      <w:r>
+        <w:rPr>
+          <w:rFonts w:ascii="PT Sans" w:hAnsi="PT Sans" w:cs="Times New Roman"/>
+          <w:sz w:val="20"/>
+          <w:szCs w:val="20"/>
+        </w:rPr>
+        <w:t xml:space="preserve">of </w:t>
+      </w:r>
+      <w:r>
+        <w:rPr>
+          <w:rFonts w:ascii="PT Sans" w:hAnsi="PT Sans" w:cs="Times New Roman"/>
+          <w:sz w:val="20"/>
+          <w:szCs w:val="20"/>
+        </w:rPr>
+        <w:t>the charity being donated to</w:t>
       </w:r>
     </w:p>
     <w:p>
@@ -1898,14 +2388,192 @@
           <w:sz w:val="20"/>
           <w:szCs w:val="20"/>
         </w:rPr>
-        <w:t>FreeFundraise.com</w:t>
-      </w:r>
-    </w:p>
-    <w:p>
-      <w:pPr>
-        <w:ind w:left="630" w:hanging="630"/>
-        <w:rPr>
-          <w:rFonts w:ascii="PT Sans" w:hAnsi="PT Sans" w:cs="Times New Roman"/>
+        <w:t>Outlearn.com</w:t>
+      </w:r>
+    </w:p>
+    <w:p>
+      <w:pPr>
+        <w:ind w:left="630" w:hanging="630"/>
+        <w:rPr>
+          <w:rFonts w:ascii="PT Sans" w:hAnsi="PT Sans" w:cs="Times New Roman"/>
+          <w:sz w:val="20"/>
+          <w:szCs w:val="20"/>
+        </w:rPr>
+      </w:pPr>
+      <w:r>
+        <w:rPr>
+          <w:rFonts w:ascii="PT Sans" w:hAnsi="PT Sans" w:cs="Times New Roman"/>
+          <w:sz w:val="20"/>
+          <w:szCs w:val="20"/>
+        </w:rPr>
+        <w:t xml:space="preserve">  </w:t>
+      </w:r>
+      <w:r>
+        <w:rPr>
+          <w:rFonts w:ascii="PT Sans" w:hAnsi="PT Sans" w:cs="Times New Roman"/>
+          <w:sz w:val="20"/>
+          <w:szCs w:val="20"/>
+        </w:rPr>
+        <w:t xml:space="preserve">  </w:t>
+      </w:r>
+      <w:r>
+        <w:rPr>
+          <w:rFonts w:ascii="PT Sans" w:hAnsi="PT Sans" w:cs="Times New Roman"/>
+          <w:color w:val="3366FF"/>
+          <w:sz w:val="20"/>
+          <w:szCs w:val="20"/>
+        </w:rPr>
+        <w:t>location:</w:t>
+      </w:r>
+      <w:r>
+        <w:rPr>
+          <w:rFonts w:ascii="PT Sans" w:hAnsi="PT Sans" w:cs="Times New Roman"/>
+          <w:sz w:val="20"/>
+          <w:szCs w:val="20"/>
+        </w:rPr>
+        <w:t xml:space="preserve"> </w:t>
+      </w:r>
+      <w:r>
+        <w:rPr>
+          <w:rFonts w:ascii="PT Sans" w:hAnsi="PT Sans" w:cs="Times New Roman"/>
+          <w:sz w:val="20"/>
+          <w:szCs w:val="20"/>
+        </w:rPr>
+        <w:t xml:space="preserve"> </w:t>
+      </w:r>
+      <w:r>
+        <w:rPr>
+          <w:rFonts w:ascii="PT Sans" w:hAnsi="PT Sans" w:cs="Times New Roman"/>
+          <w:sz w:val="20"/>
+          <w:szCs w:val="20"/>
+        </w:rPr>
+        <w:t>Boston, MA</w:t>
+      </w:r>
+    </w:p>
+    <w:p>
+      <w:pPr>
+        <w:ind w:left="630" w:hanging="630"/>
+        <w:rPr>
+          <w:rFonts w:ascii="PT Sans" w:hAnsi="PT Sans" w:cs="Times New Roman"/>
+          <w:sz w:val="20"/>
+          <w:szCs w:val="20"/>
+        </w:rPr>
+      </w:pPr>
+      <w:r>
+        <w:rPr>
+          <w:rFonts w:ascii="PT Sans" w:hAnsi="PT Sans" w:cs="Times New Roman"/>
+          <w:sz w:val="20"/>
+          <w:szCs w:val="20"/>
+        </w:rPr>
+        <w:t xml:space="preserve">  </w:t>
+      </w:r>
+      <w:r>
+        <w:rPr>
+          <w:rFonts w:ascii="PT Sans" w:hAnsi="PT Sans" w:cs="Times New Roman"/>
+          <w:sz w:val="20"/>
+          <w:szCs w:val="20"/>
+        </w:rPr>
+        <w:t xml:space="preserve"> </w:t>
+      </w:r>
+      <w:r>
+        <w:rPr>
+          <w:rFonts w:ascii="PT Sans" w:hAnsi="PT Sans" w:cs="Times New Roman"/>
+          <w:sz w:val="20"/>
+          <w:szCs w:val="20"/>
+        </w:rPr>
+        <w:t xml:space="preserve"> </w:t>
+      </w:r>
+      <w:r>
+        <w:rPr>
+          <w:rFonts w:ascii="PT Sans" w:hAnsi="PT Sans" w:cs="Times New Roman"/>
+          <w:color w:val="3366FF"/>
+          <w:sz w:val="20"/>
+          <w:szCs w:val="20"/>
+        </w:rPr>
+        <w:t>position:</w:t>
+      </w:r>
+      <w:r>
+        <w:rPr>
+          <w:rFonts w:ascii="PT Sans" w:hAnsi="PT Sans" w:cs="Times New Roman"/>
+          <w:sz w:val="20"/>
+          <w:szCs w:val="20"/>
+        </w:rPr>
+        <w:t xml:space="preserve"> </w:t>
+      </w:r>
+      <w:r>
+        <w:rPr>
+          <w:rFonts w:ascii="PT Sans" w:hAnsi="PT Sans" w:cs="Times New Roman"/>
+          <w:sz w:val="20"/>
+          <w:szCs w:val="20"/>
+        </w:rPr>
+        <w:t xml:space="preserve"> </w:t>
+      </w:r>
+      <w:r>
+        <w:rPr>
+          <w:rFonts w:ascii="PT Sans" w:hAnsi="PT Sans" w:cs="Times New Roman"/>
+          <w:sz w:val="20"/>
+          <w:szCs w:val="20"/>
+        </w:rPr>
+        <w:t>Consultant</w:t>
+      </w:r>
+    </w:p>
+    <w:p>
+      <w:pPr>
+        <w:ind w:left="630" w:hanging="630"/>
+        <w:rPr>
+          <w:rFonts w:ascii="PT Sans" w:hAnsi="PT Sans" w:cs="Times New Roman"/>
+          <w:sz w:val="20"/>
+          <w:szCs w:val="20"/>
+        </w:rPr>
+      </w:pPr>
+      <w:r>
+        <w:rPr>
+          <w:rFonts w:ascii="PT Sans" w:hAnsi="PT Sans" w:cs="Times New Roman"/>
+          <w:sz w:val="20"/>
+          <w:szCs w:val="20"/>
+        </w:rPr>
+        <w:t xml:space="preserve">    </w:t>
+      </w:r>
+      <w:r>
+        <w:rPr>
+          <w:rFonts w:ascii="PT Sans" w:hAnsi="PT Sans" w:cs="Times New Roman"/>
+          <w:color w:val="3366FF"/>
+          <w:sz w:val="20"/>
+          <w:szCs w:val="20"/>
+        </w:rPr>
+        <w:t>dates:</w:t>
+      </w:r>
+      <w:r>
+        <w:rPr>
+          <w:rFonts w:ascii="PT Sans" w:hAnsi="PT Sans" w:cs="Times New Roman"/>
+          <w:sz w:val="20"/>
+          <w:szCs w:val="20"/>
+        </w:rPr>
+        <w:t xml:space="preserve"> </w:t>
+      </w:r>
+      <w:r>
+        <w:rPr>
+          <w:rFonts w:ascii="PT Sans" w:hAnsi="PT Sans" w:cs="Times New Roman"/>
+          <w:sz w:val="20"/>
+          <w:szCs w:val="20"/>
+        </w:rPr>
+        <w:t xml:space="preserve"> </w:t>
+      </w:r>
+      <w:r>
+        <w:rPr>
+          <w:rFonts w:ascii="PT Sans" w:hAnsi="PT Sans" w:cs="Times New Roman"/>
+          <w:sz w:val="20"/>
+          <w:szCs w:val="20"/>
+        </w:rPr>
+        <w:t>Jan 2015 - Feb 2015</w:t>
+      </w:r>
+    </w:p>
+    <w:p>
+      <w:pPr>
+        <w:ind w:left="630" w:hanging="630"/>
+        <w:rPr>
+          <w:rFonts w:ascii="PT Sans" w:hAnsi="PT Sans" w:cs="Times New Roman"/>
+          <w:color w:val="3366FF"/>
           <w:sz w:val="20"/>
           <w:szCs w:val="20"/>
         </w:rPr>
@@ -1933,43 +2601,27 @@
           <w:sz w:val="20"/>
           <w:szCs w:val="20"/>
         </w:rPr>
-        <w:t>location:</w:t>
-      </w:r>
-      <w:r>
-        <w:rPr>
-          <w:rFonts w:ascii="PT Sans" w:hAnsi="PT Sans" w:cs="Times New Roman"/>
-          <w:sz w:val="20"/>
-          <w:szCs w:val="20"/>
-        </w:rPr>
-        <w:t xml:space="preserve"> </w:t>
-      </w:r>
-      <w:r>
-        <w:rPr>
-          <w:rFonts w:ascii="PT Sans" w:hAnsi="PT Sans" w:cs="Times New Roman"/>
-          <w:sz w:val="20"/>
-          <w:szCs w:val="20"/>
-        </w:rPr>
-        <w:t xml:space="preserve"> </w:t>
-      </w:r>
-      <w:r>
-        <w:rPr>
-          <w:rFonts w:ascii="PT Sans" w:hAnsi="PT Sans" w:cs="Times New Roman"/>
-          <w:sz w:val="20"/>
-          <w:szCs w:val="20"/>
-        </w:rPr>
-        <w:t>Boston, MA</w:t>
-      </w:r>
-    </w:p>
-    <w:p>
-      <w:pPr>
-        <w:ind w:left="630" w:hanging="630"/>
-        <w:rPr>
-          <w:rFonts w:ascii="PT Sans" w:hAnsi="PT Sans" w:cs="Times New Roman"/>
-          <w:color w:val="378D00"/>
-          <w:sz w:val="20"/>
-          <w:szCs w:val="20"/>
-        </w:rPr>
-      </w:pPr>
+        <w:t>highlights:</w:t>
+      </w:r>
+    </w:p>
+    <w:p>
+      <w:pPr>
+        <w:ind w:left="630" w:hanging="630"/>
+        <w:rPr>
+          <w:rFonts w:ascii="PT Sans" w:hAnsi="PT Sans" w:cs="Times New Roman"/>
+          <w:sz w:val="20"/>
+          <w:szCs w:val="20"/>
+        </w:rPr>
+      </w:pPr>
+      <w:r>
+        <w:rPr>
+          <w:rFonts w:ascii="PT Sans" w:hAnsi="PT Sans" w:cs="Times New Roman"/>
+          <w:sz w:val="20"/>
+          <w:szCs w:val="20"/>
+        </w:rPr>
+        <w:lastRenderedPageBreak/>
+        <w:t xml:space="preserve">  </w:t>
+      </w:r>
       <w:r>
         <w:rPr>
           <w:rFonts w:ascii="PT Sans" w:hAnsi="PT Sans" w:cs="Times New Roman"/>
@@ -1981,667 +2633,6 @@
       <w:r>
         <w:rPr>
           <w:rFonts w:ascii="PT Sans" w:hAnsi="PT Sans" w:cs="Times New Roman"/>
-          <w:color w:val="3366FF"/>
-          <w:sz w:val="20"/>
-          <w:szCs w:val="20"/>
-        </w:rPr>
-        <w:t>position:</w:t>
-      </w:r>
-      <w:r>
-        <w:rPr>
-          <w:rFonts w:ascii="PT Sans" w:hAnsi="PT Sans" w:cs="Times New Roman"/>
-          <w:sz w:val="20"/>
-          <w:szCs w:val="20"/>
-        </w:rPr>
-        <w:t xml:space="preserve"> </w:t>
-      </w:r>
-      <w:r>
-        <w:rPr>
-          <w:rFonts w:ascii="PT Sans" w:hAnsi="PT Sans" w:cs="Times New Roman"/>
-          <w:sz w:val="20"/>
-          <w:szCs w:val="20"/>
-        </w:rPr>
-        <w:t xml:space="preserve"> </w:t>
-      </w:r>
-      <w:r>
-        <w:rPr>
-          <w:rFonts w:ascii="PT Sans" w:hAnsi="PT Sans" w:cs="Times New Roman"/>
-          <w:sz w:val="20"/>
-          <w:szCs w:val="20"/>
-        </w:rPr>
-        <w:t>Developer</w:t>
-      </w:r>
-    </w:p>
-    <w:p>
-      <w:pPr>
-        <w:ind w:left="630" w:hanging="630"/>
-        <w:rPr>
-          <w:rFonts w:ascii="PT Sans" w:hAnsi="PT Sans" w:cs="Times New Roman"/>
-          <w:color w:val="378D00"/>
-          <w:sz w:val="20"/>
-          <w:szCs w:val="20"/>
-        </w:rPr>
-      </w:pPr>
-      <w:r>
-        <w:rPr>
-          <w:rFonts w:ascii="PT Sans" w:hAnsi="PT Sans" w:cs="Times New Roman"/>
-          <w:sz w:val="20"/>
-          <w:szCs w:val="20"/>
-        </w:rPr>
-        <w:t xml:space="preserve">  </w:t>
-      </w:r>
-      <w:r>
-        <w:rPr>
-          <w:rFonts w:ascii="PT Sans" w:hAnsi="PT Sans" w:cs="Times New Roman"/>
-          <w:sz w:val="20"/>
-          <w:szCs w:val="20"/>
-        </w:rPr>
-        <w:t xml:space="preserve"> </w:t>
-      </w:r>
-      <w:r>
-        <w:rPr>
-          <w:rFonts w:ascii="PT Sans" w:hAnsi="PT Sans" w:cs="Times New Roman"/>
-          <w:sz w:val="20"/>
-          <w:szCs w:val="20"/>
-        </w:rPr>
-        <w:t xml:space="preserve"> </w:t>
-      </w:r>
-      <w:r>
-        <w:rPr>
-          <w:rFonts w:ascii="PT Sans" w:hAnsi="PT Sans" w:cs="Times New Roman"/>
-          <w:color w:val="3366FF"/>
-          <w:sz w:val="20"/>
-          <w:szCs w:val="20"/>
-        </w:rPr>
-        <w:t>dates:</w:t>
-      </w:r>
-      <w:r>
-        <w:rPr>
-          <w:rFonts w:ascii="PT Sans" w:hAnsi="PT Sans" w:cs="Times New Roman"/>
-          <w:sz w:val="20"/>
-          <w:szCs w:val="20"/>
-        </w:rPr>
-        <w:t xml:space="preserve"> </w:t>
-      </w:r>
-      <w:r>
-        <w:rPr>
-          <w:rFonts w:ascii="PT Sans" w:hAnsi="PT Sans" w:cs="Times New Roman"/>
-          <w:sz w:val="20"/>
-          <w:szCs w:val="20"/>
-        </w:rPr>
-        <w:t xml:space="preserve"> </w:t>
-      </w:r>
-      <w:r>
-        <w:rPr>
-          <w:rFonts w:ascii="PT Sans" w:hAnsi="PT Sans" w:cs="Times New Roman"/>
-          <w:sz w:val="20"/>
-          <w:szCs w:val="20"/>
-        </w:rPr>
-        <w:t>Feb 2015 - Apr 2015</w:t>
-      </w:r>
-    </w:p>
-    <w:p>
-      <w:pPr>
-        <w:ind w:left="630" w:hanging="630"/>
-        <w:rPr>
-          <w:rFonts w:ascii="PT Sans" w:hAnsi="PT Sans" w:cs="Times New Roman"/>
-          <w:color w:val="3366FF"/>
-          <w:sz w:val="20"/>
-          <w:szCs w:val="20"/>
-        </w:rPr>
-      </w:pPr>
-      <w:r>
-        <w:rPr>
-          <w:rFonts w:ascii="PT Sans" w:hAnsi="PT Sans" w:cs="Times New Roman"/>
-          <w:sz w:val="20"/>
-          <w:szCs w:val="20"/>
-        </w:rPr>
-        <w:t xml:space="preserve">    </w:t>
-      </w:r>
-      <w:r>
-        <w:rPr>
-          <w:rFonts w:ascii="PT Sans" w:hAnsi="PT Sans" w:cs="Times New Roman"/>
-          <w:color w:val="3366FF"/>
-          <w:sz w:val="20"/>
-          <w:szCs w:val="20"/>
-        </w:rPr>
-        <w:t>highlights:</w:t>
-      </w:r>
-    </w:p>
-    <w:p>
-      <w:pPr>
-        <w:ind w:left="630" w:hanging="630"/>
-        <w:rPr>
-          <w:rFonts w:ascii="PT Sans" w:hAnsi="PT Sans" w:cs="Times New Roman"/>
-          <w:sz w:val="20"/>
-          <w:szCs w:val="20"/>
-        </w:rPr>
-      </w:pPr>
-      <w:r>
-        <w:rPr>
-          <w:rFonts w:ascii="PT Sans" w:hAnsi="PT Sans" w:cs="Times New Roman"/>
-          <w:sz w:val="20"/>
-          <w:szCs w:val="20"/>
-        </w:rPr>
-        <w:t xml:space="preserve">  </w:t>
-      </w:r>
-      <w:r>
-        <w:rPr>
-          <w:rFonts w:ascii="PT Sans" w:hAnsi="PT Sans" w:cs="Times New Roman"/>
-          <w:sz w:val="20"/>
-          <w:szCs w:val="20"/>
-        </w:rPr>
-        <w:t xml:space="preserve">  </w:t>
-      </w:r>
-      <w:r>
-        <w:rPr>
-          <w:rFonts w:ascii="PT Sans" w:hAnsi="PT Sans" w:cs="Times New Roman"/>
-          <w:sz w:val="20"/>
-          <w:szCs w:val="20"/>
-        </w:rPr>
-        <w:t xml:space="preserve">  - Engineered API-driven Backbone.js application that allows you to shop and give to the charity of your choice for free</w:t>
-      </w:r>
-    </w:p>
-    <w:p>
-      <w:pPr>
-        <w:ind w:left="630" w:hanging="630"/>
-        <w:rPr>
-          <w:rFonts w:ascii="PT Sans" w:hAnsi="PT Sans" w:cs="Times New Roman"/>
-          <w:sz w:val="20"/>
-          <w:szCs w:val="20"/>
-        </w:rPr>
-      </w:pPr>
-      <w:r>
-        <w:rPr>
-          <w:rFonts w:ascii="PT Sans" w:hAnsi="PT Sans" w:cs="Times New Roman"/>
-          <w:sz w:val="20"/>
-          <w:szCs w:val="20"/>
-        </w:rPr>
-        <w:t xml:space="preserve">    </w:t>
-      </w:r>
-      <w:r>
-        <w:rPr>
-          <w:rFonts w:ascii="PT Sans" w:hAnsi="PT Sans" w:cs="Times New Roman"/>
-          <w:sz w:val="20"/>
-          <w:szCs w:val="20"/>
-        </w:rPr>
-        <w:t xml:space="preserve">  </w:t>
-      </w:r>
-      <w:r>
-        <w:rPr>
-          <w:rFonts w:ascii="PT Sans" w:hAnsi="PT Sans" w:cs="Times New Roman"/>
-          <w:sz w:val="20"/>
-          <w:szCs w:val="20"/>
-        </w:rPr>
-        <w:t>- Designed and implemented interface that uses carousels programmed in Backbone.js, and makes use of model and collection operations, to allow a user to select a featured charity or to explore a list of all charities</w:t>
-      </w:r>
-    </w:p>
-    <w:p>
-      <w:pPr>
-        <w:ind w:left="630" w:hanging="630"/>
-        <w:rPr>
-          <w:rFonts w:ascii="PT Sans" w:hAnsi="PT Sans" w:cs="Times New Roman"/>
-          <w:sz w:val="20"/>
-          <w:szCs w:val="20"/>
-        </w:rPr>
-      </w:pPr>
-      <w:r>
-        <w:rPr>
-          <w:rFonts w:ascii="PT Sans" w:hAnsi="PT Sans" w:cs="Times New Roman"/>
-          <w:sz w:val="20"/>
-          <w:szCs w:val="20"/>
-        </w:rPr>
-        <w:t xml:space="preserve">     </w:t>
-      </w:r>
-      <w:r>
-        <w:rPr>
-          <w:rFonts w:ascii="PT Sans" w:hAnsi="PT Sans" w:cs="Times New Roman"/>
-          <w:sz w:val="20"/>
-          <w:szCs w:val="20"/>
-        </w:rPr>
-        <w:t xml:space="preserve"> </w:t>
-      </w:r>
-      <w:r>
-        <w:rPr>
-          <w:rFonts w:ascii="PT Sans" w:hAnsi="PT Sans" w:cs="Times New Roman"/>
-          <w:sz w:val="20"/>
-          <w:szCs w:val="20"/>
-        </w:rPr>
-        <w:t xml:space="preserve">- Integrated with Amazon, </w:t>
-      </w:r>
-      <w:r>
-        <w:rPr>
-          <w:rFonts w:ascii="PT Sans" w:hAnsi="PT Sans" w:cs="Times New Roman"/>
-          <w:sz w:val="20"/>
-          <w:szCs w:val="20"/>
-        </w:rPr>
-        <w:t>eB</w:t>
-      </w:r>
-      <w:r>
-        <w:rPr>
-          <w:rFonts w:ascii="PT Sans" w:hAnsi="PT Sans" w:cs="Times New Roman"/>
-          <w:sz w:val="20"/>
-          <w:szCs w:val="20"/>
-        </w:rPr>
-        <w:t xml:space="preserve">ay and FlexOffers affiliate programs by investigating all </w:t>
-      </w:r>
-      <w:r>
-        <w:rPr>
-          <w:rFonts w:ascii="PT Sans" w:hAnsi="PT Sans" w:cs="Times New Roman"/>
-          <w:sz w:val="20"/>
-          <w:szCs w:val="20"/>
-        </w:rPr>
-        <w:t>required</w:t>
-      </w:r>
-      <w:r>
-        <w:rPr>
-          <w:rFonts w:ascii="PT Sans" w:hAnsi="PT Sans" w:cs="Times New Roman"/>
-          <w:sz w:val="20"/>
-          <w:szCs w:val="20"/>
-        </w:rPr>
-        <w:t xml:space="preserve"> formats of passing query string parameters</w:t>
-      </w:r>
-      <w:r>
-        <w:rPr>
-          <w:rFonts w:ascii="PT Sans" w:hAnsi="PT Sans" w:cs="Times New Roman"/>
-          <w:sz w:val="20"/>
-          <w:szCs w:val="20"/>
-        </w:rPr>
-        <w:t>,</w:t>
-      </w:r>
-      <w:r>
-        <w:rPr>
-          <w:rFonts w:ascii="PT Sans" w:hAnsi="PT Sans" w:cs="Times New Roman"/>
-          <w:sz w:val="20"/>
-          <w:szCs w:val="20"/>
-        </w:rPr>
-        <w:t xml:space="preserve"> </w:t>
-      </w:r>
-      <w:r>
-        <w:rPr>
-          <w:rFonts w:ascii="PT Sans" w:hAnsi="PT Sans" w:cs="Times New Roman"/>
-          <w:sz w:val="20"/>
-          <w:szCs w:val="20"/>
-        </w:rPr>
-        <w:t>which</w:t>
-      </w:r>
-      <w:r>
-        <w:rPr>
-          <w:rFonts w:ascii="PT Sans" w:hAnsi="PT Sans" w:cs="Times New Roman"/>
-          <w:sz w:val="20"/>
-          <w:szCs w:val="20"/>
-        </w:rPr>
-        <w:t xml:space="preserve"> </w:t>
-      </w:r>
-      <w:r>
-        <w:rPr>
-          <w:rFonts w:ascii="PT Sans" w:hAnsi="PT Sans" w:cs="Times New Roman"/>
-          <w:sz w:val="20"/>
-          <w:szCs w:val="20"/>
-        </w:rPr>
-        <w:t>allow</w:t>
-      </w:r>
-      <w:r>
-        <w:rPr>
-          <w:rFonts w:ascii="PT Sans" w:hAnsi="PT Sans" w:cs="Times New Roman"/>
-          <w:sz w:val="20"/>
-          <w:szCs w:val="20"/>
-        </w:rPr>
-        <w:t>ed</w:t>
-      </w:r>
-      <w:r>
-        <w:rPr>
-          <w:rFonts w:ascii="PT Sans" w:hAnsi="PT Sans" w:cs="Times New Roman"/>
-          <w:sz w:val="20"/>
-          <w:szCs w:val="20"/>
-        </w:rPr>
-        <w:t xml:space="preserve"> tracking</w:t>
-      </w:r>
-      <w:r>
-        <w:rPr>
-          <w:rFonts w:ascii="PT Sans" w:hAnsi="PT Sans" w:cs="Times New Roman"/>
-          <w:sz w:val="20"/>
-          <w:szCs w:val="20"/>
-        </w:rPr>
-        <w:t xml:space="preserve"> </w:t>
-      </w:r>
-      <w:r>
-        <w:rPr>
-          <w:rFonts w:ascii="PT Sans" w:hAnsi="PT Sans" w:cs="Times New Roman"/>
-          <w:sz w:val="20"/>
-          <w:szCs w:val="20"/>
-        </w:rPr>
-        <w:t xml:space="preserve">of </w:t>
-      </w:r>
-      <w:r>
-        <w:rPr>
-          <w:rFonts w:ascii="PT Sans" w:hAnsi="PT Sans" w:cs="Times New Roman"/>
-          <w:sz w:val="20"/>
-          <w:szCs w:val="20"/>
-        </w:rPr>
-        <w:t>the charity being donated to</w:t>
-      </w:r>
-    </w:p>
-    <w:p>
-      <w:pPr>
-        <w:ind w:left="630" w:hanging="630"/>
-        <w:rPr>
-          <w:rFonts w:ascii="PT Sans" w:hAnsi="PT Sans" w:cs="Times New Roman"/>
-          <w:sz w:val="20"/>
-          <w:szCs w:val="20"/>
-        </w:rPr>
-      </w:pPr>
-    </w:p>
-    <w:p>
-      <w:pPr>
-        <w:ind w:left="630" w:hanging="630"/>
-        <w:rPr>
-          <w:rFonts w:ascii="PT Sans" w:hAnsi="PT Sans" w:cs="Times New Roman"/>
-          <w:sz w:val="20"/>
-          <w:szCs w:val="20"/>
-        </w:rPr>
-      </w:pPr>
-      <w:r>
-        <w:rPr>
-          <w:rFonts w:ascii="PT Sans" w:hAnsi="PT Sans" w:cs="Times New Roman"/>
-          <w:sz w:val="20"/>
-          <w:szCs w:val="20"/>
-        </w:rPr>
-        <w:t xml:space="preserve">  -</w:t>
-      </w:r>
-      <w:r>
-        <w:rPr>
-          <w:rFonts w:ascii="PT Sans" w:hAnsi="PT Sans" w:cs="Times New Roman"/>
-          <w:sz w:val="20"/>
-          <w:szCs w:val="20"/>
-        </w:rPr>
-        <w:t xml:space="preserve"> </w:t>
-      </w:r>
-      <w:r>
-        <w:rPr>
-          <w:rFonts w:ascii="PT Sans" w:hAnsi="PT Sans" w:cs="Times New Roman"/>
-          <w:color w:val="3366FF"/>
-          <w:sz w:val="20"/>
-          <w:szCs w:val="20"/>
-        </w:rPr>
-        <w:t>company</w:t>
-      </w:r>
-      <w:r>
-        <w:rPr>
-          <w:rFonts w:ascii="PT Sans" w:hAnsi="PT Sans" w:cs="Times New Roman"/>
-          <w:color w:val="3366FF"/>
-          <w:sz w:val="20"/>
-          <w:szCs w:val="20"/>
-        </w:rPr>
-        <w:t>:</w:t>
-      </w:r>
-      <w:r>
-        <w:rPr>
-          <w:rFonts w:ascii="PT Sans" w:hAnsi="PT Sans" w:cs="Times New Roman"/>
-          <w:sz w:val="20"/>
-          <w:szCs w:val="20"/>
-        </w:rPr>
-        <w:t xml:space="preserve"> </w:t>
-      </w:r>
-      <w:r>
-        <w:rPr>
-          <w:rFonts w:ascii="PT Sans" w:hAnsi="PT Sans" w:cs="Times New Roman"/>
-          <w:sz w:val="20"/>
-          <w:szCs w:val="20"/>
-        </w:rPr>
-        <w:t xml:space="preserve"> </w:t>
-      </w:r>
-      <w:r>
-        <w:rPr>
-          <w:rFonts w:ascii="PT Sans" w:hAnsi="PT Sans" w:cs="Times New Roman"/>
-          <w:b/>
-          <w:sz w:val="20"/>
-          <w:szCs w:val="20"/>
-        </w:rPr>
-        <w:t>Outlearn.com</w:t>
-      </w:r>
-    </w:p>
-    <w:p>
-      <w:pPr>
-        <w:ind w:left="630" w:hanging="630"/>
-        <w:rPr>
-          <w:rFonts w:ascii="PT Sans" w:hAnsi="PT Sans" w:cs="Times New Roman"/>
-          <w:sz w:val="20"/>
-          <w:szCs w:val="20"/>
-        </w:rPr>
-      </w:pPr>
-      <w:r>
-        <w:rPr>
-          <w:rFonts w:ascii="PT Sans" w:hAnsi="PT Sans" w:cs="Times New Roman"/>
-          <w:sz w:val="20"/>
-          <w:szCs w:val="20"/>
-        </w:rPr>
-        <w:t xml:space="preserve">  </w:t>
-      </w:r>
-      <w:r>
-        <w:rPr>
-          <w:rFonts w:ascii="PT Sans" w:hAnsi="PT Sans" w:cs="Times New Roman"/>
-          <w:sz w:val="20"/>
-          <w:szCs w:val="20"/>
-        </w:rPr>
-        <w:t xml:space="preserve">  </w:t>
-      </w:r>
-      <w:r>
-        <w:rPr>
-          <w:rFonts w:ascii="PT Sans" w:hAnsi="PT Sans" w:cs="Times New Roman"/>
-          <w:color w:val="3366FF"/>
-          <w:sz w:val="20"/>
-          <w:szCs w:val="20"/>
-        </w:rPr>
-        <w:t>location:</w:t>
-      </w:r>
-      <w:r>
-        <w:rPr>
-          <w:rFonts w:ascii="PT Sans" w:hAnsi="PT Sans" w:cs="Times New Roman"/>
-          <w:sz w:val="20"/>
-          <w:szCs w:val="20"/>
-        </w:rPr>
-        <w:t xml:space="preserve"> </w:t>
-      </w:r>
-      <w:r>
-        <w:rPr>
-          <w:rFonts w:ascii="PT Sans" w:hAnsi="PT Sans" w:cs="Times New Roman"/>
-          <w:sz w:val="20"/>
-          <w:szCs w:val="20"/>
-        </w:rPr>
-        <w:t xml:space="preserve"> </w:t>
-      </w:r>
-      <w:r>
-        <w:rPr>
-          <w:rFonts w:ascii="PT Sans" w:hAnsi="PT Sans" w:cs="Times New Roman"/>
-          <w:sz w:val="20"/>
-          <w:szCs w:val="20"/>
-        </w:rPr>
-        <w:t>Boston, MA</w:t>
-      </w:r>
-    </w:p>
-    <w:p>
-      <w:pPr>
-        <w:ind w:left="630" w:hanging="630"/>
-        <w:rPr>
-          <w:rFonts w:ascii="PT Sans" w:hAnsi="PT Sans" w:cs="Times New Roman"/>
-          <w:sz w:val="20"/>
-          <w:szCs w:val="20"/>
-        </w:rPr>
-      </w:pPr>
-      <w:r>
-        <w:rPr>
-          <w:rFonts w:ascii="PT Sans" w:hAnsi="PT Sans" w:cs="Times New Roman"/>
-          <w:sz w:val="20"/>
-          <w:szCs w:val="20"/>
-        </w:rPr>
-        <w:t xml:space="preserve">  </w:t>
-      </w:r>
-      <w:r>
-        <w:rPr>
-          <w:rFonts w:ascii="PT Sans" w:hAnsi="PT Sans" w:cs="Times New Roman"/>
-          <w:sz w:val="20"/>
-          <w:szCs w:val="20"/>
-        </w:rPr>
-        <w:t xml:space="preserve"> </w:t>
-      </w:r>
-      <w:r>
-        <w:rPr>
-          <w:rFonts w:ascii="PT Sans" w:hAnsi="PT Sans" w:cs="Times New Roman"/>
-          <w:sz w:val="20"/>
-          <w:szCs w:val="20"/>
-        </w:rPr>
-        <w:t xml:space="preserve"> </w:t>
-      </w:r>
-      <w:r>
-        <w:rPr>
-          <w:rFonts w:ascii="PT Sans" w:hAnsi="PT Sans" w:cs="Times New Roman"/>
-          <w:color w:val="3366FF"/>
-          <w:sz w:val="20"/>
-          <w:szCs w:val="20"/>
-        </w:rPr>
-        <w:t>position:</w:t>
-      </w:r>
-      <w:r>
-        <w:rPr>
-          <w:rFonts w:ascii="PT Sans" w:hAnsi="PT Sans" w:cs="Times New Roman"/>
-          <w:sz w:val="20"/>
-          <w:szCs w:val="20"/>
-        </w:rPr>
-        <w:t xml:space="preserve"> </w:t>
-      </w:r>
-      <w:r>
-        <w:rPr>
-          <w:rFonts w:ascii="PT Sans" w:hAnsi="PT Sans" w:cs="Times New Roman"/>
-          <w:sz w:val="20"/>
-          <w:szCs w:val="20"/>
-        </w:rPr>
-        <w:t xml:space="preserve"> </w:t>
-      </w:r>
-      <w:r>
-        <w:rPr>
-          <w:rFonts w:ascii="PT Sans" w:hAnsi="PT Sans" w:cs="Times New Roman"/>
-          <w:sz w:val="20"/>
-          <w:szCs w:val="20"/>
-        </w:rPr>
-        <w:t>Consultant</w:t>
-      </w:r>
-    </w:p>
-    <w:p>
-      <w:pPr>
-        <w:ind w:left="630" w:hanging="630"/>
-        <w:rPr>
-          <w:rFonts w:ascii="PT Sans" w:hAnsi="PT Sans" w:cs="Times New Roman"/>
-          <w:sz w:val="20"/>
-          <w:szCs w:val="20"/>
-        </w:rPr>
-      </w:pPr>
-      <w:r>
-        <w:rPr>
-          <w:rFonts w:ascii="PT Sans" w:hAnsi="PT Sans" w:cs="Times New Roman"/>
-          <w:sz w:val="20"/>
-          <w:szCs w:val="20"/>
-        </w:rPr>
-        <w:t xml:space="preserve">    </w:t>
-      </w:r>
-      <w:r>
-        <w:rPr>
-          <w:rFonts w:ascii="PT Sans" w:hAnsi="PT Sans" w:cs="Times New Roman"/>
-          <w:color w:val="3366FF"/>
-          <w:sz w:val="20"/>
-          <w:szCs w:val="20"/>
-        </w:rPr>
-        <w:t>dates:</w:t>
-      </w:r>
-      <w:r>
-        <w:rPr>
-          <w:rFonts w:ascii="PT Sans" w:hAnsi="PT Sans" w:cs="Times New Roman"/>
-          <w:sz w:val="20"/>
-          <w:szCs w:val="20"/>
-        </w:rPr>
-        <w:t xml:space="preserve"> </w:t>
-      </w:r>
-      <w:r>
-        <w:rPr>
-          <w:rFonts w:ascii="PT Sans" w:hAnsi="PT Sans" w:cs="Times New Roman"/>
-          <w:sz w:val="20"/>
-          <w:szCs w:val="20"/>
-        </w:rPr>
-        <w:t xml:space="preserve"> </w:t>
-      </w:r>
-      <w:r>
-        <w:rPr>
-          <w:rFonts w:ascii="PT Sans" w:hAnsi="PT Sans" w:cs="Times New Roman"/>
-          <w:sz w:val="20"/>
-          <w:szCs w:val="20"/>
-        </w:rPr>
-        <w:t>Jan 2015 - Feb 2015</w:t>
-      </w:r>
-    </w:p>
-    <w:p>
-      <w:pPr>
-        <w:ind w:left="630" w:hanging="630"/>
-        <w:rPr>
-          <w:rFonts w:ascii="PT Sans" w:hAnsi="PT Sans" w:cs="Times New Roman"/>
-          <w:color w:val="3366FF"/>
-          <w:sz w:val="20"/>
-          <w:szCs w:val="20"/>
-        </w:rPr>
-      </w:pPr>
-      <w:r>
-        <w:rPr>
-          <w:rFonts w:ascii="PT Sans" w:hAnsi="PT Sans" w:cs="Times New Roman"/>
-          <w:sz w:val="20"/>
-          <w:szCs w:val="20"/>
-        </w:rPr>
-        <w:t xml:space="preserve">   </w:t>
-      </w:r>
-      <w:r>
-        <w:rPr>
-          <w:rFonts w:ascii="PT Sans" w:hAnsi="PT Sans" w:cs="Times New Roman"/>
-          <w:sz w:val="20"/>
-          <w:szCs w:val="20"/>
-        </w:rPr>
-        <w:t xml:space="preserve"> </w:t>
-      </w:r>
-      <w:r>
-        <w:rPr>
-          <w:rFonts w:ascii="PT Sans" w:hAnsi="PT Sans" w:cs="Times New Roman"/>
-          <w:color w:val="3366FF"/>
-          <w:sz w:val="20"/>
-          <w:szCs w:val="20"/>
-        </w:rPr>
-        <w:t>highlights:</w:t>
-      </w:r>
-    </w:p>
-    <w:p>
-      <w:pPr>
-        <w:ind w:left="630" w:hanging="630"/>
-        <w:rPr>
-          <w:rFonts w:ascii="PT Sans" w:hAnsi="PT Sans" w:cs="Times New Roman"/>
-          <w:sz w:val="20"/>
-          <w:szCs w:val="20"/>
-        </w:rPr>
-      </w:pPr>
-      <w:r>
-        <w:rPr>
-          <w:rFonts w:ascii="PT Sans" w:hAnsi="PT Sans" w:cs="Times New Roman"/>
-          <w:sz w:val="20"/>
-          <w:szCs w:val="20"/>
-        </w:rPr>
-        <w:t xml:space="preserve">  </w:t>
-      </w:r>
-      <w:r>
-        <w:rPr>
-          <w:rFonts w:ascii="PT Sans" w:hAnsi="PT Sans" w:cs="Times New Roman"/>
-          <w:sz w:val="20"/>
-          <w:szCs w:val="20"/>
-        </w:rPr>
-        <w:t xml:space="preserve">    </w:t>
-      </w:r>
-      <w:r>
-        <w:rPr>
-          <w:rFonts w:ascii="PT Sans" w:hAnsi="PT Sans" w:cs="Times New Roman"/>
           <w:sz w:val="20"/>
           <w:szCs w:val="20"/>
         </w:rPr>
@@ -2663,7 +2654,6 @@
           <w:sz w:val="20"/>
           <w:szCs w:val="20"/>
         </w:rPr>
-        <w:lastRenderedPageBreak/>
         <w:t xml:space="preserve">      </w:t>
       </w:r>
       <w:r>

</xml_diff>

<commit_message>
condense basic attributes to main hash
</commit_message>
<xml_diff>
--- a/max_plomer_resume.docx
+++ b/max_plomer_resume.docx
@@ -7,6 +7,234 @@
         <w:ind w:left="630" w:hanging="630"/>
         <w:rPr>
           <w:rFonts w:ascii="PT Sans" w:hAnsi="PT Sans" w:cs="Times New Roman"/>
+          <w:sz w:val="28"/>
+          <w:szCs w:val="28"/>
+        </w:rPr>
+      </w:pPr>
+      <w:r>
+        <w:rPr>
+          <w:rFonts w:ascii="PT Sans" w:hAnsi="PT Sans" w:cs="Times New Roman"/>
+          <w:color w:val="3366FF"/>
+          <w:sz w:val="20"/>
+          <w:szCs w:val="20"/>
+        </w:rPr>
+        <w:t>name:</w:t>
+      </w:r>
+      <w:r>
+        <w:rPr>
+          <w:rFonts w:ascii="PT Sans" w:hAnsi="PT Sans" w:cs="Times New Roman"/>
+          <w:sz w:val="28"/>
+          <w:szCs w:val="28"/>
+        </w:rPr>
+        <w:t xml:space="preserve">  </w:t>
+      </w:r>
+      <w:r>
+        <w:rPr>
+          <w:rFonts w:ascii="PT Sans" w:hAnsi="PT Sans" w:cs="Times New Roman"/>
+          <w:b/>
+          <w:sz w:val="28"/>
+          <w:szCs w:val="28"/>
+        </w:rPr>
+        <w:t>Max Plomer</w:t>
+      </w:r>
+    </w:p>
+    <w:p>
+      <w:pPr>
+        <w:ind w:left="630" w:hanging="630"/>
+        <w:rPr>
+          <w:rFonts w:ascii="PT Sans" w:hAnsi="PT Sans" w:cs="Times New Roman"/>
+          <w:sz w:val="20"/>
+          <w:szCs w:val="20"/>
+        </w:rPr>
+      </w:pPr>
+      <w:r>
+        <w:rPr>
+          <w:rFonts w:ascii="PT Sans" w:hAnsi="PT Sans" w:cs="Times New Roman"/>
+          <w:color w:val="3366FF"/>
+          <w:sz w:val="20"/>
+          <w:szCs w:val="20"/>
+        </w:rPr>
+        <w:t>email:</w:t>
+      </w:r>
+      <w:r>
+        <w:rPr>
+          <w:rFonts w:ascii="PT Sans" w:hAnsi="PT Sans" w:cs="Times New Roman"/>
+          <w:sz w:val="20"/>
+          <w:szCs w:val="20"/>
+        </w:rPr>
+        <w:t xml:space="preserve"> </w:t>
+      </w:r>
+      <w:r>
+        <w:rPr>
+          <w:rFonts w:ascii="PT Sans" w:hAnsi="PT Sans" w:cs="Times New Roman"/>
+          <w:sz w:val="20"/>
+          <w:szCs w:val="20"/>
+        </w:rPr>
+        <w:t xml:space="preserve"> </w:t>
+      </w:r>
+      <w:r>
+        <w:rPr>
+          <w:rFonts w:ascii="PT Sans" w:hAnsi="PT Sans" w:cs="Times New Roman"/>
+          <w:sz w:val="20"/>
+          <w:szCs w:val="20"/>
+        </w:rPr>
+        <w:t>maxplomer@gmail.com</w:t>
+      </w:r>
+    </w:p>
+    <w:p>
+      <w:pPr>
+        <w:ind w:left="630" w:hanging="630"/>
+        <w:rPr>
+          <w:rFonts w:ascii="PT Sans" w:hAnsi="PT Sans" w:cs="Times New Roman"/>
+          <w:sz w:val="20"/>
+          <w:szCs w:val="20"/>
+        </w:rPr>
+      </w:pPr>
+      <w:r>
+        <w:rPr>
+          <w:rFonts w:ascii="PT Sans" w:hAnsi="PT Sans" w:cs="Times New Roman"/>
+          <w:color w:val="3366FF"/>
+          <w:sz w:val="20"/>
+          <w:szCs w:val="20"/>
+        </w:rPr>
+        <w:t>phone:</w:t>
+      </w:r>
+      <w:r>
+        <w:rPr>
+          <w:rFonts w:ascii="PT Sans" w:hAnsi="PT Sans" w:cs="Times New Roman"/>
+          <w:sz w:val="20"/>
+          <w:szCs w:val="20"/>
+        </w:rPr>
+        <w:t xml:space="preserve"> </w:t>
+      </w:r>
+      <w:r>
+        <w:rPr>
+          <w:rFonts w:ascii="PT Sans" w:hAnsi="PT Sans" w:cs="Times New Roman"/>
+          <w:sz w:val="20"/>
+          <w:szCs w:val="20"/>
+        </w:rPr>
+        <w:t xml:space="preserve"> </w:t>
+      </w:r>
+      <w:r>
+        <w:rPr>
+          <w:rFonts w:ascii="PT Sans" w:hAnsi="PT Sans" w:cs="Times New Roman"/>
+          <w:sz w:val="20"/>
+          <w:szCs w:val="20"/>
+        </w:rPr>
+        <w:t>(203) 945-8606</w:t>
+      </w:r>
+    </w:p>
+    <w:p>
+      <w:pPr>
+        <w:ind w:left="630" w:hanging="630"/>
+        <w:rPr>
+          <w:rFonts w:ascii="PT Sans" w:hAnsi="PT Sans" w:cs="Times New Roman"/>
+          <w:sz w:val="20"/>
+          <w:szCs w:val="20"/>
+        </w:rPr>
+      </w:pPr>
+      <w:r>
+        <w:rPr>
+          <w:rFonts w:ascii="PT Sans" w:hAnsi="PT Sans" w:cs="Times New Roman"/>
+          <w:color w:val="3366FF"/>
+          <w:sz w:val="20"/>
+          <w:szCs w:val="20"/>
+        </w:rPr>
+        <w:t>website:</w:t>
+      </w:r>
+      <w:r>
+        <w:rPr>
+          <w:rFonts w:ascii="PT Sans" w:hAnsi="PT Sans" w:cs="Times New Roman"/>
+          <w:sz w:val="20"/>
+          <w:szCs w:val="20"/>
+        </w:rPr>
+        <w:t xml:space="preserve"> </w:t>
+      </w:r>
+      <w:r>
+        <w:rPr>
+          <w:rFonts w:ascii="PT Sans" w:hAnsi="PT Sans" w:cs="Times New Roman"/>
+          <w:sz w:val="20"/>
+          <w:szCs w:val="20"/>
+        </w:rPr>
+        <w:t xml:space="preserve"> </w:t>
+      </w:r>
+      <w:r>
+        <w:rPr>
+          <w:rFonts w:ascii="PT Sans" w:hAnsi="PT Sans" w:cs="Times New Roman"/>
+          <w:sz w:val="20"/>
+          <w:szCs w:val="20"/>
+        </w:rPr>
+        <w:t>http://w</w:t>
+      </w:r>
+      <w:bookmarkStart w:id="0" w:name="_GoBack"/>
+      <w:bookmarkEnd w:id="0"/>
+      <w:r>
+        <w:rPr>
+          <w:rFonts w:ascii="PT Sans" w:hAnsi="PT Sans" w:cs="Times New Roman"/>
+          <w:sz w:val="20"/>
+          <w:szCs w:val="20"/>
+        </w:rPr>
+        <w:t>ww.codingprojects.co</w:t>
+      </w:r>
+    </w:p>
+    <w:p>
+      <w:pPr>
+        <w:ind w:left="630" w:hanging="630"/>
+        <w:rPr>
+          <w:rFonts w:ascii="PT Sans" w:hAnsi="PT Sans" w:cs="Times New Roman"/>
+          <w:sz w:val="20"/>
+          <w:szCs w:val="20"/>
+        </w:rPr>
+      </w:pPr>
+      <w:r>
+        <w:rPr>
+          <w:rFonts w:ascii="PT Sans" w:hAnsi="PT Sans" w:cs="Times New Roman"/>
+          <w:color w:val="3366FF"/>
+          <w:sz w:val="20"/>
+          <w:szCs w:val="20"/>
+        </w:rPr>
+        <w:t>location:</w:t>
+      </w:r>
+      <w:r>
+        <w:rPr>
+          <w:rFonts w:ascii="PT Sans" w:hAnsi="PT Sans" w:cs="Times New Roman"/>
+          <w:sz w:val="20"/>
+          <w:szCs w:val="20"/>
+        </w:rPr>
+        <w:t xml:space="preserve"> </w:t>
+      </w:r>
+      <w:r>
+        <w:rPr>
+          <w:rFonts w:ascii="PT Sans" w:hAnsi="PT Sans" w:cs="Times New Roman"/>
+          <w:sz w:val="20"/>
+          <w:szCs w:val="20"/>
+        </w:rPr>
+        <w:t xml:space="preserve"> </w:t>
+      </w:r>
+      <w:r>
+        <w:rPr>
+          <w:rFonts w:ascii="PT Sans" w:hAnsi="PT Sans" w:cs="Times New Roman"/>
+          <w:sz w:val="20"/>
+          <w:szCs w:val="20"/>
+        </w:rPr>
+        <w:t>598 Broadway, New York, NY 10012</w:t>
+      </w:r>
+    </w:p>
+    <w:p>
+      <w:pPr>
+        <w:ind w:left="630" w:hanging="630"/>
+        <w:rPr>
+          <w:rFonts w:ascii="PT Sans" w:hAnsi="PT Sans" w:cs="Times New Roman"/>
+          <w:sz w:val="20"/>
+          <w:szCs w:val="20"/>
+        </w:rPr>
+      </w:pPr>
+    </w:p>
+    <w:p>
+      <w:pPr>
+        <w:ind w:left="630" w:hanging="630"/>
+        <w:rPr>
+          <w:rFonts w:ascii="PT Sans" w:hAnsi="PT Sans" w:cs="Times New Roman"/>
           <w:sz w:val="22"/>
           <w:szCs w:val="22"/>
         </w:rPr>
@@ -18,7 +246,7 @@
           <w:sz w:val="22"/>
           <w:szCs w:val="22"/>
         </w:rPr>
-        <w:t>Contact</w:t>
+        <w:t>Education</w:t>
       </w:r>
       <w:r>
         <w:rPr>
@@ -34,8 +262,76 @@
         <w:ind w:left="630" w:hanging="630"/>
         <w:rPr>
           <w:rFonts w:ascii="PT Sans" w:hAnsi="PT Sans" w:cs="Times New Roman"/>
-          <w:sz w:val="28"/>
-          <w:szCs w:val="28"/>
+          <w:sz w:val="20"/>
+          <w:szCs w:val="20"/>
+        </w:rPr>
+      </w:pPr>
+      <w:r>
+        <w:rPr>
+          <w:rFonts w:ascii="PT Sans" w:hAnsi="PT Sans" w:cs="Times New Roman"/>
+          <w:sz w:val="20"/>
+          <w:szCs w:val="20"/>
+        </w:rPr>
+        <w:t xml:space="preserve">  </w:t>
+      </w:r>
+      <w:r>
+        <w:rPr>
+          <w:rFonts w:ascii="PT Sans" w:hAnsi="PT Sans" w:cs="Times New Roman"/>
+          <w:sz w:val="20"/>
+          <w:szCs w:val="20"/>
+        </w:rPr>
+        <w:t>-</w:t>
+      </w:r>
+      <w:r>
+        <w:rPr>
+          <w:rFonts w:ascii="PT Sans" w:hAnsi="PT Sans" w:cs="Times New Roman"/>
+          <w:sz w:val="20"/>
+          <w:szCs w:val="20"/>
+        </w:rPr>
+        <w:t xml:space="preserve"> </w:t>
+      </w:r>
+      <w:r>
+        <w:rPr>
+          <w:rFonts w:ascii="PT Sans" w:hAnsi="PT Sans" w:cs="Times New Roman"/>
+          <w:color w:val="3366FF"/>
+          <w:sz w:val="20"/>
+          <w:szCs w:val="20"/>
+        </w:rPr>
+        <w:t>school:</w:t>
+      </w:r>
+      <w:r>
+        <w:rPr>
+          <w:rFonts w:ascii="PT Sans" w:hAnsi="PT Sans" w:cs="Times New Roman"/>
+          <w:sz w:val="20"/>
+          <w:szCs w:val="20"/>
+        </w:rPr>
+        <w:t xml:space="preserve"> </w:t>
+      </w:r>
+      <w:r>
+        <w:rPr>
+          <w:rFonts w:ascii="PT Sans" w:hAnsi="PT Sans" w:cs="Times New Roman"/>
+          <w:sz w:val="20"/>
+          <w:szCs w:val="20"/>
+        </w:rPr>
+        <w:t xml:space="preserve"> </w:t>
+      </w:r>
+      <w:r>
+        <w:rPr>
+          <w:rFonts w:ascii="PT Sans" w:hAnsi="PT Sans" w:cs="Times New Roman"/>
+          <w:b/>
+          <w:sz w:val="20"/>
+          <w:szCs w:val="20"/>
+        </w:rPr>
+        <w:t>App Academy</w:t>
+      </w:r>
+    </w:p>
+    <w:p>
+      <w:pPr>
+        <w:ind w:left="630" w:hanging="630"/>
+        <w:rPr>
+          <w:rFonts w:ascii="PT Sans" w:hAnsi="PT Sans" w:cs="Times New Roman"/>
+          <w:sz w:val="20"/>
+          <w:szCs w:val="20"/>
         </w:rPr>
       </w:pPr>
       <w:r>
@@ -53,25 +349,453 @@
           <w:sz w:val="20"/>
           <w:szCs w:val="20"/>
         </w:rPr>
-        <w:t>name:</w:t>
-      </w:r>
-      <w:r>
-        <w:rPr>
-          <w:rFonts w:ascii="PT Sans" w:hAnsi="PT Sans" w:cs="Times New Roman"/>
-          <w:sz w:val="28"/>
-          <w:szCs w:val="28"/>
+        <w:t>location:</w:t>
+      </w:r>
+      <w:r>
+        <w:rPr>
+          <w:rFonts w:ascii="PT Sans" w:hAnsi="PT Sans" w:cs="Times New Roman"/>
+          <w:sz w:val="20"/>
+          <w:szCs w:val="20"/>
+        </w:rPr>
+        <w:t xml:space="preserve"> </w:t>
+      </w:r>
+      <w:r>
+        <w:rPr>
+          <w:rFonts w:ascii="PT Sans" w:hAnsi="PT Sans" w:cs="Times New Roman"/>
+          <w:sz w:val="20"/>
+          <w:szCs w:val="20"/>
+        </w:rPr>
+        <w:t xml:space="preserve"> </w:t>
+      </w:r>
+      <w:r>
+        <w:rPr>
+          <w:rFonts w:ascii="PT Sans" w:hAnsi="PT Sans" w:cs="Times New Roman"/>
+          <w:sz w:val="20"/>
+          <w:szCs w:val="20"/>
+        </w:rPr>
+        <w:t>New York, NY</w:t>
+      </w:r>
+    </w:p>
+    <w:p>
+      <w:pPr>
+        <w:ind w:left="630" w:hanging="630"/>
+        <w:rPr>
+          <w:rFonts w:ascii="PT Sans" w:hAnsi="PT Sans" w:cs="Times New Roman"/>
+          <w:sz w:val="20"/>
+          <w:szCs w:val="20"/>
+        </w:rPr>
+      </w:pPr>
+      <w:r>
+        <w:rPr>
+          <w:rFonts w:ascii="PT Sans" w:hAnsi="PT Sans" w:cs="Times New Roman"/>
+          <w:sz w:val="20"/>
+          <w:szCs w:val="20"/>
+        </w:rPr>
+        <w:t xml:space="preserve">    </w:t>
+      </w:r>
+      <w:r>
+        <w:rPr>
+          <w:rFonts w:ascii="PT Sans" w:hAnsi="PT Sans" w:cs="Times New Roman"/>
+          <w:color w:val="3366FF"/>
+          <w:sz w:val="20"/>
+          <w:szCs w:val="20"/>
+        </w:rPr>
+        <w:t>description:</w:t>
+      </w:r>
+      <w:r>
+        <w:rPr>
+          <w:rFonts w:ascii="PT Sans" w:hAnsi="PT Sans" w:cs="Times New Roman"/>
+          <w:sz w:val="20"/>
+          <w:szCs w:val="20"/>
+        </w:rPr>
+        <w:t xml:space="preserve"> </w:t>
+      </w:r>
+      <w:r>
+        <w:rPr>
+          <w:rFonts w:ascii="PT Sans" w:hAnsi="PT Sans" w:cs="Times New Roman"/>
+          <w:sz w:val="20"/>
+          <w:szCs w:val="20"/>
+        </w:rPr>
+        <w:t xml:space="preserve"> </w:t>
+      </w:r>
+      <w:r>
+        <w:rPr>
+          <w:rFonts w:ascii="PT Sans" w:hAnsi="PT Sans" w:cs="Times New Roman"/>
+          <w:sz w:val="20"/>
+          <w:szCs w:val="20"/>
+        </w:rPr>
+        <w:t xml:space="preserve">Ruby on Rails </w:t>
+      </w:r>
+      <w:r>
+        <w:rPr>
+          <w:rFonts w:ascii="PT Sans" w:hAnsi="PT Sans" w:cs="Times New Roman"/>
+          <w:sz w:val="20"/>
+          <w:szCs w:val="20"/>
+        </w:rPr>
+        <w:t>and Backbone.js coding bootcamp</w:t>
+      </w:r>
+    </w:p>
+    <w:p>
+      <w:pPr>
+        <w:ind w:left="630" w:hanging="630"/>
+        <w:rPr>
+          <w:rFonts w:ascii="PT Sans" w:hAnsi="PT Sans" w:cs="Times New Roman"/>
+          <w:sz w:val="20"/>
+          <w:szCs w:val="20"/>
+        </w:rPr>
+      </w:pPr>
+      <w:r>
+        <w:rPr>
+          <w:rFonts w:ascii="PT Sans" w:hAnsi="PT Sans" w:cs="Times New Roman"/>
+          <w:sz w:val="20"/>
+          <w:szCs w:val="20"/>
+        </w:rPr>
+        <w:t xml:space="preserve">    </w:t>
+      </w:r>
+      <w:r>
+        <w:rPr>
+          <w:rFonts w:ascii="PT Sans" w:hAnsi="PT Sans" w:cs="Times New Roman"/>
+          <w:color w:val="3366FF"/>
+          <w:sz w:val="20"/>
+          <w:szCs w:val="20"/>
+        </w:rPr>
+        <w:t>topics:</w:t>
+      </w:r>
+      <w:r>
+        <w:rPr>
+          <w:rFonts w:ascii="PT Sans" w:hAnsi="PT Sans" w:cs="Times New Roman"/>
+          <w:color w:val="3366FF"/>
+          <w:sz w:val="20"/>
+          <w:szCs w:val="20"/>
+        </w:rPr>
+        <w:t xml:space="preserve"> </w:t>
+      </w:r>
+      <w:r>
+        <w:rPr>
+          <w:rFonts w:ascii="PT Sans" w:hAnsi="PT Sans" w:cs="Times New Roman"/>
+          <w:color w:val="3366FF"/>
+          <w:sz w:val="20"/>
+          <w:szCs w:val="20"/>
+        </w:rPr>
+        <w:t xml:space="preserve"> </w:t>
+      </w:r>
+      <w:r>
+        <w:rPr>
+          <w:rFonts w:ascii="PT Sans" w:hAnsi="PT Sans" w:cs="Times New Roman"/>
+          <w:sz w:val="20"/>
+          <w:szCs w:val="20"/>
+        </w:rPr>
+        <w:t>Ruby, SQL and Rails associations, Rails user authenticatio</w:t>
+      </w:r>
+      <w:r>
+        <w:rPr>
+          <w:rFonts w:ascii="PT Sans" w:hAnsi="PT Sans" w:cs="Times New Roman"/>
+          <w:sz w:val="20"/>
+          <w:szCs w:val="20"/>
+        </w:rPr>
+        <w:t>n, JavaScript, Backbone.js, CSS</w:t>
+      </w:r>
+    </w:p>
+    <w:p>
+      <w:pPr>
+        <w:ind w:left="630" w:hanging="630"/>
+        <w:rPr>
+          <w:rFonts w:ascii="PT Sans" w:hAnsi="PT Sans" w:cs="Times New Roman"/>
+          <w:sz w:val="20"/>
+          <w:szCs w:val="20"/>
+        </w:rPr>
+      </w:pPr>
+      <w:r>
+        <w:rPr>
+          <w:rFonts w:ascii="PT Sans" w:hAnsi="PT Sans" w:cs="Times New Roman"/>
+          <w:sz w:val="20"/>
+          <w:szCs w:val="20"/>
+        </w:rPr>
+        <w:t xml:space="preserve">    </w:t>
+      </w:r>
+      <w:r>
+        <w:rPr>
+          <w:rFonts w:ascii="PT Sans" w:hAnsi="PT Sans" w:cs="Times New Roman"/>
+          <w:color w:val="3366FF"/>
+          <w:sz w:val="20"/>
+          <w:szCs w:val="20"/>
+        </w:rPr>
+        <w:t>dates:</w:t>
+      </w:r>
+      <w:r>
+        <w:rPr>
+          <w:rFonts w:ascii="PT Sans" w:hAnsi="PT Sans" w:cs="Times New Roman"/>
+          <w:sz w:val="20"/>
+          <w:szCs w:val="20"/>
+        </w:rPr>
+        <w:t xml:space="preserve"> </w:t>
+      </w:r>
+      <w:r>
+        <w:rPr>
+          <w:rFonts w:ascii="PT Sans" w:hAnsi="PT Sans" w:cs="Times New Roman"/>
+          <w:sz w:val="20"/>
+          <w:szCs w:val="20"/>
+        </w:rPr>
+        <w:t xml:space="preserve"> </w:t>
+      </w:r>
+      <w:r>
+        <w:rPr>
+          <w:rFonts w:ascii="PT Sans" w:hAnsi="PT Sans" w:cs="Times New Roman"/>
+          <w:sz w:val="20"/>
+          <w:szCs w:val="20"/>
+        </w:rPr>
+        <w:t>Sept 2014 - Nov 2014</w:t>
+      </w:r>
+    </w:p>
+    <w:p>
+      <w:pPr>
+        <w:ind w:left="630" w:hanging="630"/>
+        <w:rPr>
+          <w:rFonts w:ascii="PT Sans" w:hAnsi="PT Sans" w:cs="Times New Roman"/>
+          <w:sz w:val="20"/>
+          <w:szCs w:val="20"/>
+        </w:rPr>
+      </w:pPr>
+    </w:p>
+    <w:p>
+      <w:pPr>
+        <w:ind w:left="630" w:hanging="630"/>
+        <w:rPr>
+          <w:rFonts w:ascii="PT Sans" w:hAnsi="PT Sans" w:cs="Times New Roman"/>
+          <w:sz w:val="20"/>
+          <w:szCs w:val="20"/>
+        </w:rPr>
+      </w:pPr>
+      <w:r>
+        <w:rPr>
+          <w:rFonts w:ascii="PT Sans" w:hAnsi="PT Sans" w:cs="Times New Roman"/>
+          <w:sz w:val="20"/>
+          <w:szCs w:val="20"/>
         </w:rPr>
         <w:t xml:space="preserve">  </w:t>
       </w:r>
       <w:r>
         <w:rPr>
           <w:rFonts w:ascii="PT Sans" w:hAnsi="PT Sans" w:cs="Times New Roman"/>
+          <w:sz w:val="20"/>
+          <w:szCs w:val="20"/>
+        </w:rPr>
+        <w:t>-</w:t>
+      </w:r>
+      <w:r>
+        <w:rPr>
+          <w:rFonts w:ascii="PT Sans" w:hAnsi="PT Sans" w:cs="Times New Roman"/>
+          <w:sz w:val="20"/>
+          <w:szCs w:val="20"/>
+        </w:rPr>
+        <w:t xml:space="preserve"> </w:t>
+      </w:r>
+      <w:r>
+        <w:rPr>
+          <w:rFonts w:ascii="PT Sans" w:hAnsi="PT Sans" w:cs="Times New Roman"/>
+          <w:color w:val="3366FF"/>
+          <w:sz w:val="20"/>
+          <w:szCs w:val="20"/>
+        </w:rPr>
+        <w:t>school:</w:t>
+      </w:r>
+      <w:r>
+        <w:rPr>
+          <w:rFonts w:ascii="PT Sans" w:hAnsi="PT Sans" w:cs="Times New Roman"/>
+          <w:sz w:val="20"/>
+          <w:szCs w:val="20"/>
+        </w:rPr>
+        <w:t xml:space="preserve"> </w:t>
+      </w:r>
+      <w:r>
+        <w:rPr>
+          <w:rFonts w:ascii="PT Sans" w:hAnsi="PT Sans" w:cs="Times New Roman"/>
+          <w:sz w:val="20"/>
+          <w:szCs w:val="20"/>
+        </w:rPr>
+        <w:t xml:space="preserve"> </w:t>
+      </w:r>
+      <w:r>
+        <w:rPr>
+          <w:rFonts w:ascii="PT Sans" w:hAnsi="PT Sans" w:cs="Times New Roman"/>
           <w:b/>
-          <w:sz w:val="28"/>
-          <w:szCs w:val="28"/>
-        </w:rPr>
-        <w:t>Max Plomer</w:t>
-      </w:r>
+          <w:sz w:val="20"/>
+          <w:szCs w:val="20"/>
+        </w:rPr>
+        <w:t>University of Connecticut</w:t>
+      </w:r>
+    </w:p>
+    <w:p>
+      <w:pPr>
+        <w:ind w:left="630" w:hanging="630"/>
+        <w:rPr>
+          <w:rFonts w:ascii="PT Sans" w:hAnsi="PT Sans" w:cs="Times New Roman"/>
+          <w:sz w:val="20"/>
+          <w:szCs w:val="20"/>
+        </w:rPr>
+      </w:pPr>
+      <w:r>
+        <w:rPr>
+          <w:rFonts w:ascii="PT Sans" w:hAnsi="PT Sans" w:cs="Times New Roman"/>
+          <w:sz w:val="20"/>
+          <w:szCs w:val="20"/>
+        </w:rPr>
+        <w:t xml:space="preserve">    </w:t>
+      </w:r>
+      <w:r>
+        <w:rPr>
+          <w:rFonts w:ascii="PT Sans" w:hAnsi="PT Sans" w:cs="Times New Roman"/>
+          <w:color w:val="3366FF"/>
+          <w:sz w:val="20"/>
+          <w:szCs w:val="20"/>
+        </w:rPr>
+        <w:t>locati</w:t>
+      </w:r>
+      <w:r>
+        <w:rPr>
+          <w:rFonts w:ascii="PT Sans" w:hAnsi="PT Sans" w:cs="Times New Roman"/>
+          <w:color w:val="3366FF"/>
+          <w:sz w:val="20"/>
+          <w:szCs w:val="20"/>
+        </w:rPr>
+        <w:t>on:</w:t>
+      </w:r>
+      <w:r>
+        <w:rPr>
+          <w:rFonts w:ascii="PT Sans" w:hAnsi="PT Sans" w:cs="Times New Roman"/>
+          <w:sz w:val="20"/>
+          <w:szCs w:val="20"/>
+        </w:rPr>
+        <w:t xml:space="preserve"> </w:t>
+      </w:r>
+      <w:r>
+        <w:rPr>
+          <w:rFonts w:ascii="PT Sans" w:hAnsi="PT Sans" w:cs="Times New Roman"/>
+          <w:sz w:val="20"/>
+          <w:szCs w:val="20"/>
+        </w:rPr>
+        <w:t xml:space="preserve"> </w:t>
+      </w:r>
+      <w:r>
+        <w:rPr>
+          <w:rFonts w:ascii="PT Sans" w:hAnsi="PT Sans" w:cs="Times New Roman"/>
+          <w:sz w:val="20"/>
+          <w:szCs w:val="20"/>
+        </w:rPr>
+        <w:t>Storrs, CT</w:t>
+      </w:r>
+    </w:p>
+    <w:p>
+      <w:pPr>
+        <w:ind w:left="630" w:hanging="630"/>
+        <w:rPr>
+          <w:rFonts w:ascii="PT Sans" w:hAnsi="PT Sans" w:cs="Times New Roman"/>
+          <w:sz w:val="20"/>
+          <w:szCs w:val="20"/>
+        </w:rPr>
+      </w:pPr>
+      <w:r>
+        <w:rPr>
+          <w:rFonts w:ascii="PT Sans" w:hAnsi="PT Sans" w:cs="Times New Roman"/>
+          <w:sz w:val="20"/>
+          <w:szCs w:val="20"/>
+        </w:rPr>
+        <w:t xml:space="preserve">    </w:t>
+      </w:r>
+      <w:r>
+        <w:rPr>
+          <w:rFonts w:ascii="PT Sans" w:hAnsi="PT Sans" w:cs="Times New Roman"/>
+          <w:color w:val="3366FF"/>
+          <w:sz w:val="20"/>
+          <w:szCs w:val="20"/>
+        </w:rPr>
+        <w:t>degree:</w:t>
+      </w:r>
+      <w:r>
+        <w:rPr>
+          <w:rFonts w:ascii="PT Sans" w:hAnsi="PT Sans" w:cs="Times New Roman"/>
+          <w:sz w:val="20"/>
+          <w:szCs w:val="20"/>
+        </w:rPr>
+        <w:t xml:space="preserve"> </w:t>
+      </w:r>
+      <w:r>
+        <w:rPr>
+          <w:rFonts w:ascii="PT Sans" w:hAnsi="PT Sans" w:cs="Times New Roman"/>
+          <w:sz w:val="20"/>
+          <w:szCs w:val="20"/>
+        </w:rPr>
+        <w:t xml:space="preserve"> </w:t>
+      </w:r>
+      <w:r>
+        <w:rPr>
+          <w:rFonts w:ascii="PT Sans" w:hAnsi="PT Sans" w:cs="Times New Roman"/>
+          <w:sz w:val="20"/>
+          <w:szCs w:val="20"/>
+        </w:rPr>
+        <w:t>Master of Science in Mechanical Engineering, GPA: 3.5/4.0</w:t>
+      </w:r>
+    </w:p>
+    <w:p>
+      <w:pPr>
+        <w:ind w:left="630" w:hanging="630"/>
+        <w:rPr>
+          <w:rFonts w:ascii="PT Sans" w:hAnsi="PT Sans" w:cs="Times New Roman"/>
+          <w:sz w:val="20"/>
+          <w:szCs w:val="20"/>
+        </w:rPr>
+      </w:pPr>
+      <w:r>
+        <w:rPr>
+          <w:rFonts w:ascii="PT Sans" w:hAnsi="PT Sans" w:cs="Times New Roman"/>
+          <w:sz w:val="20"/>
+          <w:szCs w:val="20"/>
+        </w:rPr>
+        <w:t xml:space="preserve">    </w:t>
+      </w:r>
+      <w:r>
+        <w:rPr>
+          <w:rFonts w:ascii="PT Sans" w:hAnsi="PT Sans" w:cs="Times New Roman"/>
+          <w:color w:val="3366FF"/>
+          <w:sz w:val="20"/>
+          <w:szCs w:val="20"/>
+        </w:rPr>
+        <w:t>completed:</w:t>
+      </w:r>
+      <w:r>
+        <w:rPr>
+          <w:rFonts w:ascii="PT Sans" w:hAnsi="PT Sans" w:cs="Times New Roman"/>
+          <w:sz w:val="20"/>
+          <w:szCs w:val="20"/>
+        </w:rPr>
+        <w:t xml:space="preserve"> </w:t>
+      </w:r>
+      <w:r>
+        <w:rPr>
+          <w:rFonts w:ascii="PT Sans" w:hAnsi="PT Sans" w:cs="Times New Roman"/>
+          <w:sz w:val="20"/>
+          <w:szCs w:val="20"/>
+        </w:rPr>
+        <w:t xml:space="preserve"> </w:t>
+      </w:r>
+      <w:r>
+        <w:rPr>
+          <w:rFonts w:ascii="PT Sans" w:hAnsi="PT Sans" w:cs="Times New Roman"/>
+          <w:sz w:val="20"/>
+          <w:szCs w:val="20"/>
+        </w:rPr>
+        <w:t>May 2013</w:t>
+      </w:r>
+    </w:p>
+    <w:p>
+      <w:pPr>
+        <w:ind w:left="630" w:hanging="630"/>
+        <w:rPr>
+          <w:rFonts w:ascii="PT Sans" w:hAnsi="PT Sans" w:cs="Times New Roman"/>
+          <w:sz w:val="20"/>
+          <w:szCs w:val="20"/>
+        </w:rPr>
+      </w:pPr>
     </w:p>
     <w:p>
       <w:pPr>
@@ -96,248 +820,227 @@
           <w:sz w:val="20"/>
           <w:szCs w:val="20"/>
         </w:rPr>
-        <w:t xml:space="preserve">  </w:t>
-      </w:r>
-      <w:r>
-        <w:rPr>
-          <w:rFonts w:ascii="PT Sans" w:hAnsi="PT Sans" w:cs="Times New Roman"/>
-          <w:color w:val="3366FF"/>
-          <w:sz w:val="20"/>
-          <w:szCs w:val="20"/>
-        </w:rPr>
-        <w:t>email:</w:t>
-      </w:r>
-      <w:r>
-        <w:rPr>
-          <w:rFonts w:ascii="PT Sans" w:hAnsi="PT Sans" w:cs="Times New Roman"/>
-          <w:sz w:val="20"/>
-          <w:szCs w:val="20"/>
-        </w:rPr>
-        <w:t xml:space="preserve"> </w:t>
-      </w:r>
-      <w:r>
-        <w:rPr>
-          <w:rFonts w:ascii="PT Sans" w:hAnsi="PT Sans" w:cs="Times New Roman"/>
-          <w:sz w:val="20"/>
-          <w:szCs w:val="20"/>
-        </w:rPr>
-        <w:t xml:space="preserve"> </w:t>
-      </w:r>
-      <w:r>
-        <w:rPr>
-          <w:rFonts w:ascii="PT Sans" w:hAnsi="PT Sans" w:cs="Times New Roman"/>
-          <w:sz w:val="20"/>
-          <w:szCs w:val="20"/>
-        </w:rPr>
-        <w:t>maxplomer@gmail.com</w:t>
-      </w:r>
-    </w:p>
-    <w:p>
-      <w:pPr>
-        <w:ind w:left="630" w:hanging="630"/>
-        <w:rPr>
-          <w:rFonts w:ascii="PT Sans" w:hAnsi="PT Sans" w:cs="Times New Roman"/>
-          <w:sz w:val="20"/>
-          <w:szCs w:val="20"/>
-        </w:rPr>
-      </w:pPr>
-      <w:r>
-        <w:rPr>
-          <w:rFonts w:ascii="PT Sans" w:hAnsi="PT Sans" w:cs="Times New Roman"/>
-          <w:sz w:val="20"/>
-          <w:szCs w:val="20"/>
-        </w:rPr>
-        <w:t xml:space="preserve"> </w:t>
-      </w:r>
-      <w:r>
-        <w:rPr>
-          <w:rFonts w:ascii="PT Sans" w:hAnsi="PT Sans" w:cs="Times New Roman"/>
-          <w:sz w:val="20"/>
-          <w:szCs w:val="20"/>
-        </w:rPr>
-        <w:t xml:space="preserve">  </w:t>
-      </w:r>
-      <w:r>
-        <w:rPr>
-          <w:rFonts w:ascii="PT Sans" w:hAnsi="PT Sans" w:cs="Times New Roman"/>
-          <w:sz w:val="20"/>
-          <w:szCs w:val="20"/>
-        </w:rPr>
-        <w:t xml:space="preserve"> </w:t>
-      </w:r>
-      <w:r>
-        <w:rPr>
-          <w:rFonts w:ascii="PT Sans" w:hAnsi="PT Sans" w:cs="Times New Roman"/>
-          <w:color w:val="3366FF"/>
-          <w:sz w:val="20"/>
-          <w:szCs w:val="20"/>
-        </w:rPr>
-        <w:t>phone:</w:t>
-      </w:r>
-      <w:r>
-        <w:rPr>
-          <w:rFonts w:ascii="PT Sans" w:hAnsi="PT Sans" w:cs="Times New Roman"/>
-          <w:sz w:val="20"/>
-          <w:szCs w:val="20"/>
-        </w:rPr>
-        <w:t xml:space="preserve"> </w:t>
-      </w:r>
-      <w:r>
-        <w:rPr>
-          <w:rFonts w:ascii="PT Sans" w:hAnsi="PT Sans" w:cs="Times New Roman"/>
-          <w:sz w:val="20"/>
-          <w:szCs w:val="20"/>
-        </w:rPr>
-        <w:t xml:space="preserve"> </w:t>
-      </w:r>
-      <w:r>
-        <w:rPr>
-          <w:rFonts w:ascii="PT Sans" w:hAnsi="PT Sans" w:cs="Times New Roman"/>
-          <w:sz w:val="20"/>
-          <w:szCs w:val="20"/>
-        </w:rPr>
-        <w:t>(203) 945-8606</w:t>
-      </w:r>
-    </w:p>
-    <w:p>
-      <w:pPr>
-        <w:ind w:left="630" w:hanging="630"/>
-        <w:rPr>
-          <w:rFonts w:ascii="PT Sans" w:hAnsi="PT Sans" w:cs="Times New Roman"/>
-          <w:sz w:val="20"/>
-          <w:szCs w:val="20"/>
-        </w:rPr>
-      </w:pPr>
-      <w:r>
-        <w:rPr>
-          <w:rFonts w:ascii="PT Sans" w:hAnsi="PT Sans" w:cs="Times New Roman"/>
-          <w:sz w:val="20"/>
-          <w:szCs w:val="20"/>
-        </w:rPr>
-        <w:t xml:space="preserve"> </w:t>
-      </w:r>
-      <w:r>
-        <w:rPr>
-          <w:rFonts w:ascii="PT Sans" w:hAnsi="PT Sans" w:cs="Times New Roman"/>
-          <w:sz w:val="20"/>
-          <w:szCs w:val="20"/>
-        </w:rPr>
-        <w:t xml:space="preserve">  </w:t>
-      </w:r>
-      <w:r>
-        <w:rPr>
-          <w:rFonts w:ascii="PT Sans" w:hAnsi="PT Sans" w:cs="Times New Roman"/>
-          <w:sz w:val="20"/>
-          <w:szCs w:val="20"/>
-        </w:rPr>
-        <w:t xml:space="preserve"> </w:t>
-      </w:r>
-      <w:r>
-        <w:rPr>
-          <w:rFonts w:ascii="PT Sans" w:hAnsi="PT Sans" w:cs="Times New Roman"/>
-          <w:color w:val="3366FF"/>
-          <w:sz w:val="20"/>
-          <w:szCs w:val="20"/>
-        </w:rPr>
-        <w:t>website:</w:t>
-      </w:r>
-      <w:r>
-        <w:rPr>
-          <w:rFonts w:ascii="PT Sans" w:hAnsi="PT Sans" w:cs="Times New Roman"/>
-          <w:sz w:val="20"/>
-          <w:szCs w:val="20"/>
-        </w:rPr>
-        <w:t xml:space="preserve"> </w:t>
-      </w:r>
-      <w:r>
-        <w:rPr>
-          <w:rFonts w:ascii="PT Sans" w:hAnsi="PT Sans" w:cs="Times New Roman"/>
-          <w:sz w:val="20"/>
-          <w:szCs w:val="20"/>
-        </w:rPr>
-        <w:t xml:space="preserve"> </w:t>
-      </w:r>
-      <w:r>
-        <w:rPr>
-          <w:rFonts w:ascii="PT Sans" w:hAnsi="PT Sans" w:cs="Times New Roman"/>
-          <w:sz w:val="20"/>
-          <w:szCs w:val="20"/>
-        </w:rPr>
-        <w:t>http://www.codingprojects.co</w:t>
-      </w:r>
-    </w:p>
-    <w:p>
-      <w:pPr>
-        <w:ind w:left="630" w:hanging="630"/>
-        <w:rPr>
-          <w:rFonts w:ascii="PT Sans" w:hAnsi="PT Sans" w:cs="Times New Roman"/>
-          <w:sz w:val="20"/>
-          <w:szCs w:val="20"/>
-        </w:rPr>
-      </w:pPr>
-      <w:r>
-        <w:rPr>
-          <w:rFonts w:ascii="PT Sans" w:hAnsi="PT Sans" w:cs="Times New Roman"/>
-          <w:sz w:val="20"/>
-          <w:szCs w:val="20"/>
-        </w:rPr>
-        <w:t xml:space="preserve"> </w:t>
-      </w:r>
-      <w:r>
-        <w:rPr>
-          <w:rFonts w:ascii="PT Sans" w:hAnsi="PT Sans" w:cs="Times New Roman"/>
-          <w:sz w:val="20"/>
-          <w:szCs w:val="20"/>
-        </w:rPr>
-        <w:t xml:space="preserve">  </w:t>
-      </w:r>
-      <w:r>
-        <w:rPr>
-          <w:rFonts w:ascii="PT Sans" w:hAnsi="PT Sans" w:cs="Times New Roman"/>
-          <w:sz w:val="20"/>
-          <w:szCs w:val="20"/>
-        </w:rPr>
-        <w:t xml:space="preserve"> </w:t>
-      </w:r>
-      <w:r>
-        <w:rPr>
-          <w:rFonts w:ascii="PT Sans" w:hAnsi="PT Sans" w:cs="Times New Roman"/>
-          <w:color w:val="3366FF"/>
-          <w:sz w:val="20"/>
-          <w:szCs w:val="20"/>
-        </w:rPr>
-        <w:t>location:</w:t>
-      </w:r>
-      <w:r>
-        <w:rPr>
-          <w:rFonts w:ascii="PT Sans" w:hAnsi="PT Sans" w:cs="Times New Roman"/>
-          <w:sz w:val="20"/>
-          <w:szCs w:val="20"/>
-        </w:rPr>
-        <w:t xml:space="preserve"> </w:t>
-      </w:r>
-      <w:r>
-        <w:rPr>
-          <w:rFonts w:ascii="PT Sans" w:hAnsi="PT Sans" w:cs="Times New Roman"/>
-          <w:sz w:val="20"/>
-          <w:szCs w:val="20"/>
-        </w:rPr>
-        <w:t xml:space="preserve"> </w:t>
-      </w:r>
-      <w:r>
-        <w:rPr>
-          <w:rFonts w:ascii="PT Sans" w:hAnsi="PT Sans" w:cs="Times New Roman"/>
-          <w:sz w:val="20"/>
-          <w:szCs w:val="20"/>
-        </w:rPr>
-        <w:t>598 Broadway, New York, NY 10012</w:t>
-      </w:r>
-    </w:p>
-    <w:p>
-      <w:pPr>
-        <w:ind w:left="630" w:hanging="630"/>
-        <w:rPr>
-          <w:rFonts w:ascii="PT Sans" w:hAnsi="PT Sans" w:cs="Times New Roman"/>
+        <w:t>-</w:t>
+      </w:r>
+      <w:r>
+        <w:rPr>
+          <w:rFonts w:ascii="PT Sans" w:hAnsi="PT Sans" w:cs="Times New Roman"/>
+          <w:sz w:val="20"/>
+          <w:szCs w:val="20"/>
+        </w:rPr>
+        <w:t xml:space="preserve"> </w:t>
+      </w:r>
+      <w:r>
+        <w:rPr>
+          <w:rFonts w:ascii="PT Sans" w:hAnsi="PT Sans" w:cs="Times New Roman"/>
+          <w:color w:val="3366FF"/>
+          <w:sz w:val="20"/>
+          <w:szCs w:val="20"/>
+        </w:rPr>
+        <w:t>school:</w:t>
+      </w:r>
+      <w:r>
+        <w:rPr>
+          <w:rFonts w:ascii="PT Sans" w:hAnsi="PT Sans" w:cs="Times New Roman"/>
+          <w:sz w:val="20"/>
+          <w:szCs w:val="20"/>
+        </w:rPr>
+        <w:t xml:space="preserve"> </w:t>
+      </w:r>
+      <w:r>
+        <w:rPr>
+          <w:rFonts w:ascii="PT Sans" w:hAnsi="PT Sans" w:cs="Times New Roman"/>
+          <w:sz w:val="20"/>
+          <w:szCs w:val="20"/>
+        </w:rPr>
+        <w:t xml:space="preserve"> </w:t>
+      </w:r>
+      <w:r>
+        <w:rPr>
+          <w:rFonts w:ascii="PT Sans" w:hAnsi="PT Sans" w:cs="Times New Roman"/>
+          <w:b/>
+          <w:sz w:val="20"/>
+          <w:szCs w:val="20"/>
+        </w:rPr>
+        <w:t>University of Connecticut</w:t>
+      </w:r>
+    </w:p>
+    <w:p>
+      <w:pPr>
+        <w:ind w:left="630" w:hanging="630"/>
+        <w:rPr>
+          <w:rFonts w:ascii="PT Sans" w:hAnsi="PT Sans" w:cs="Times New Roman"/>
+          <w:sz w:val="20"/>
+          <w:szCs w:val="20"/>
+        </w:rPr>
+      </w:pPr>
+      <w:r>
+        <w:rPr>
+          <w:rFonts w:ascii="PT Sans" w:hAnsi="PT Sans" w:cs="Times New Roman"/>
+          <w:sz w:val="20"/>
+          <w:szCs w:val="20"/>
+        </w:rPr>
+        <w:t xml:space="preserve">    </w:t>
+      </w:r>
+      <w:r>
+        <w:rPr>
+          <w:rFonts w:ascii="PT Sans" w:hAnsi="PT Sans" w:cs="Times New Roman"/>
+          <w:color w:val="3366FF"/>
+          <w:sz w:val="20"/>
+          <w:szCs w:val="20"/>
+        </w:rPr>
+        <w:t>locati</w:t>
+      </w:r>
+      <w:r>
+        <w:rPr>
+          <w:rFonts w:ascii="PT Sans" w:hAnsi="PT Sans" w:cs="Times New Roman"/>
+          <w:color w:val="3366FF"/>
+          <w:sz w:val="20"/>
+          <w:szCs w:val="20"/>
+        </w:rPr>
+        <w:t>on:</w:t>
+      </w:r>
+      <w:r>
+        <w:rPr>
+          <w:rFonts w:ascii="PT Sans" w:hAnsi="PT Sans" w:cs="Times New Roman"/>
+          <w:sz w:val="20"/>
+          <w:szCs w:val="20"/>
+        </w:rPr>
+        <w:t xml:space="preserve"> </w:t>
+      </w:r>
+      <w:r>
+        <w:rPr>
+          <w:rFonts w:ascii="PT Sans" w:hAnsi="PT Sans" w:cs="Times New Roman"/>
+          <w:sz w:val="20"/>
+          <w:szCs w:val="20"/>
+        </w:rPr>
+        <w:t xml:space="preserve"> </w:t>
+      </w:r>
+      <w:r>
+        <w:rPr>
+          <w:rFonts w:ascii="PT Sans" w:hAnsi="PT Sans" w:cs="Times New Roman"/>
+          <w:sz w:val="20"/>
+          <w:szCs w:val="20"/>
+        </w:rPr>
+        <w:t>Storrs, CT</w:t>
+      </w:r>
+    </w:p>
+    <w:p>
+      <w:pPr>
+        <w:ind w:left="630" w:hanging="630"/>
+        <w:rPr>
+          <w:rFonts w:ascii="PT Sans" w:hAnsi="PT Sans" w:cs="Times New Roman"/>
+          <w:sz w:val="20"/>
+          <w:szCs w:val="20"/>
+        </w:rPr>
+      </w:pPr>
+      <w:r>
+        <w:rPr>
+          <w:rFonts w:ascii="PT Sans" w:hAnsi="PT Sans" w:cs="Times New Roman"/>
+          <w:sz w:val="20"/>
+          <w:szCs w:val="20"/>
+        </w:rPr>
+        <w:t xml:space="preserve">    </w:t>
+      </w:r>
+      <w:r>
+        <w:rPr>
+          <w:rFonts w:ascii="PT Sans" w:hAnsi="PT Sans" w:cs="Times New Roman"/>
+          <w:color w:val="3366FF"/>
+          <w:sz w:val="20"/>
+          <w:szCs w:val="20"/>
+        </w:rPr>
+        <w:t>degree:</w:t>
+      </w:r>
+      <w:r>
+        <w:rPr>
+          <w:rFonts w:ascii="PT Sans" w:hAnsi="PT Sans" w:cs="Times New Roman"/>
+          <w:sz w:val="20"/>
+          <w:szCs w:val="20"/>
+        </w:rPr>
+        <w:t xml:space="preserve"> </w:t>
+      </w:r>
+      <w:r>
+        <w:rPr>
+          <w:rFonts w:ascii="PT Sans" w:hAnsi="PT Sans" w:cs="Times New Roman"/>
+          <w:sz w:val="20"/>
+          <w:szCs w:val="20"/>
+        </w:rPr>
+        <w:t xml:space="preserve"> </w:t>
+      </w:r>
+      <w:r>
+        <w:rPr>
+          <w:rFonts w:ascii="PT Sans" w:hAnsi="PT Sans" w:cs="Times New Roman"/>
+          <w:sz w:val="20"/>
+          <w:szCs w:val="20"/>
+        </w:rPr>
+        <w:t>Bachelor of Sc</w:t>
+      </w:r>
+      <w:r>
+        <w:rPr>
+          <w:rFonts w:ascii="PT Sans" w:hAnsi="PT Sans" w:cs="Times New Roman"/>
+          <w:sz w:val="20"/>
+          <w:szCs w:val="20"/>
+        </w:rPr>
+        <w:t>ience in Mechanical Engineering</w:t>
+      </w:r>
+    </w:p>
+    <w:p>
+      <w:pPr>
+        <w:ind w:left="630" w:hanging="630"/>
+        <w:rPr>
+          <w:rFonts w:ascii="PT Sans" w:hAnsi="PT Sans" w:cs="Times New Roman"/>
+          <w:sz w:val="20"/>
+          <w:szCs w:val="20"/>
+        </w:rPr>
+      </w:pPr>
+      <w:r>
+        <w:rPr>
+          <w:rFonts w:ascii="PT Sans" w:hAnsi="PT Sans" w:cs="Times New Roman"/>
+          <w:sz w:val="20"/>
+          <w:szCs w:val="20"/>
+        </w:rPr>
+        <w:t xml:space="preserve">    </w:t>
+      </w:r>
+      <w:r>
+        <w:rPr>
+          <w:rFonts w:ascii="PT Sans" w:hAnsi="PT Sans" w:cs="Times New Roman"/>
+          <w:color w:val="3366FF"/>
+          <w:sz w:val="20"/>
+          <w:szCs w:val="20"/>
+        </w:rPr>
+        <w:t>completed:</w:t>
+      </w:r>
+      <w:r>
+        <w:rPr>
+          <w:rFonts w:ascii="PT Sans" w:hAnsi="PT Sans" w:cs="Times New Roman"/>
+          <w:sz w:val="20"/>
+          <w:szCs w:val="20"/>
+        </w:rPr>
+        <w:t xml:space="preserve"> </w:t>
+      </w:r>
+      <w:r>
+        <w:rPr>
+          <w:rFonts w:ascii="PT Sans" w:hAnsi="PT Sans" w:cs="Times New Roman"/>
+          <w:sz w:val="20"/>
+          <w:szCs w:val="20"/>
+        </w:rPr>
+        <w:t xml:space="preserve"> </w:t>
+      </w:r>
+      <w:r>
+        <w:rPr>
+          <w:rFonts w:ascii="PT Sans" w:hAnsi="PT Sans" w:cs="Times New Roman"/>
+          <w:sz w:val="20"/>
+          <w:szCs w:val="20"/>
+        </w:rPr>
+        <w:t>Dec 2010</w:t>
+      </w:r>
+    </w:p>
+    <w:p>
+      <w:pPr>
+        <w:ind w:left="630" w:hanging="630"/>
+        <w:rPr>
+          <w:rFonts w:ascii="PT Sans" w:hAnsi="PT Sans" w:cs="Times New Roman"/>
+          <w:color w:val="378D00"/>
           <w:sz w:val="20"/>
           <w:szCs w:val="20"/>
         </w:rPr>
@@ -359,7 +1062,7 @@
           <w:sz w:val="22"/>
           <w:szCs w:val="22"/>
         </w:rPr>
-        <w:t>Education</w:t>
+        <w:t>Experience</w:t>
       </w:r>
       <w:r>
         <w:rPr>
@@ -385,6 +1088,84 @@
           <w:sz w:val="20"/>
           <w:szCs w:val="20"/>
         </w:rPr>
+        <w:t xml:space="preserve">  -</w:t>
+      </w:r>
+      <w:r>
+        <w:rPr>
+          <w:rFonts w:ascii="PT Sans" w:hAnsi="PT Sans" w:cs="Times New Roman"/>
+          <w:sz w:val="20"/>
+          <w:szCs w:val="20"/>
+        </w:rPr>
+        <w:t xml:space="preserve"> </w:t>
+      </w:r>
+      <w:r>
+        <w:rPr>
+          <w:rFonts w:ascii="PT Sans" w:hAnsi="PT Sans" w:cs="Times New Roman"/>
+          <w:color w:val="3366FF"/>
+          <w:sz w:val="20"/>
+          <w:szCs w:val="20"/>
+        </w:rPr>
+        <w:t>company</w:t>
+      </w:r>
+      <w:r>
+        <w:rPr>
+          <w:rFonts w:ascii="PT Sans" w:hAnsi="PT Sans" w:cs="Times New Roman"/>
+          <w:color w:val="3366FF"/>
+          <w:sz w:val="20"/>
+          <w:szCs w:val="20"/>
+        </w:rPr>
+        <w:t>:</w:t>
+      </w:r>
+      <w:r>
+        <w:rPr>
+          <w:rFonts w:ascii="PT Sans" w:hAnsi="PT Sans" w:cs="Times New Roman"/>
+          <w:sz w:val="20"/>
+          <w:szCs w:val="20"/>
+        </w:rPr>
+        <w:t xml:space="preserve"> </w:t>
+      </w:r>
+      <w:r>
+        <w:rPr>
+          <w:rFonts w:ascii="PT Sans" w:hAnsi="PT Sans" w:cs="Times New Roman"/>
+          <w:sz w:val="20"/>
+          <w:szCs w:val="20"/>
+        </w:rPr>
+        <w:t xml:space="preserve"> </w:t>
+      </w:r>
+      <w:r>
+        <w:rPr>
+          <w:rFonts w:ascii="PT Sans" w:hAnsi="PT Sans" w:cs="Times New Roman"/>
+          <w:b/>
+          <w:sz w:val="20"/>
+          <w:szCs w:val="20"/>
+        </w:rPr>
+        <w:t>The Psalm of Howard Thurman</w:t>
+      </w:r>
+      <w:r>
+        <w:rPr>
+          <w:rFonts w:ascii="PT Sans" w:hAnsi="PT Sans" w:cs="Times New Roman"/>
+          <w:b/>
+          <w:sz w:val="20"/>
+          <w:szCs w:val="20"/>
+        </w:rPr>
+        <w:t xml:space="preserve"> Documentary Film</w:t>
+      </w:r>
+    </w:p>
+    <w:p>
+      <w:pPr>
+        <w:ind w:left="630" w:hanging="630"/>
+        <w:rPr>
+          <w:rFonts w:ascii="PT Sans" w:hAnsi="PT Sans" w:cs="Times New Roman"/>
+          <w:sz w:val="20"/>
+          <w:szCs w:val="20"/>
+        </w:rPr>
+      </w:pPr>
+      <w:r>
+        <w:rPr>
+          <w:rFonts w:ascii="PT Sans" w:hAnsi="PT Sans" w:cs="Times New Roman"/>
+          <w:sz w:val="20"/>
+          <w:szCs w:val="20"/>
+        </w:rPr>
         <w:t xml:space="preserve">  </w:t>
       </w:r>
       <w:r>
@@ -393,6 +1174,346 @@
           <w:sz w:val="20"/>
           <w:szCs w:val="20"/>
         </w:rPr>
+        <w:t xml:space="preserve"> </w:t>
+      </w:r>
+      <w:r>
+        <w:rPr>
+          <w:rFonts w:ascii="PT Sans" w:hAnsi="PT Sans" w:cs="Times New Roman"/>
+          <w:sz w:val="20"/>
+          <w:szCs w:val="20"/>
+        </w:rPr>
+        <w:t xml:space="preserve"> </w:t>
+      </w:r>
+      <w:r>
+        <w:rPr>
+          <w:rFonts w:ascii="PT Sans" w:hAnsi="PT Sans" w:cs="Times New Roman"/>
+          <w:color w:val="3366FF"/>
+          <w:sz w:val="20"/>
+          <w:szCs w:val="20"/>
+        </w:rPr>
+        <w:t>location:</w:t>
+      </w:r>
+      <w:r>
+        <w:rPr>
+          <w:rFonts w:ascii="PT Sans" w:hAnsi="PT Sans" w:cs="Times New Roman"/>
+          <w:sz w:val="20"/>
+          <w:szCs w:val="20"/>
+        </w:rPr>
+        <w:t xml:space="preserve"> </w:t>
+      </w:r>
+      <w:r>
+        <w:rPr>
+          <w:rFonts w:ascii="PT Sans" w:hAnsi="PT Sans" w:cs="Times New Roman"/>
+          <w:sz w:val="20"/>
+          <w:szCs w:val="20"/>
+        </w:rPr>
+        <w:t xml:space="preserve"> </w:t>
+      </w:r>
+      <w:r>
+        <w:rPr>
+          <w:rFonts w:ascii="PT Sans" w:hAnsi="PT Sans" w:cs="Times New Roman"/>
+          <w:sz w:val="20"/>
+          <w:szCs w:val="20"/>
+        </w:rPr>
+        <w:t>Boston, MA</w:t>
+      </w:r>
+    </w:p>
+    <w:p>
+      <w:pPr>
+        <w:ind w:left="630" w:hanging="630"/>
+        <w:rPr>
+          <w:rFonts w:ascii="PT Sans" w:hAnsi="PT Sans" w:cs="Times New Roman"/>
+          <w:color w:val="378D00"/>
+          <w:sz w:val="20"/>
+          <w:szCs w:val="20"/>
+        </w:rPr>
+      </w:pPr>
+      <w:r>
+        <w:rPr>
+          <w:rFonts w:ascii="PT Sans" w:hAnsi="PT Sans" w:cs="Times New Roman"/>
+          <w:sz w:val="20"/>
+          <w:szCs w:val="20"/>
+        </w:rPr>
+        <w:t xml:space="preserve">  </w:t>
+      </w:r>
+      <w:r>
+        <w:rPr>
+          <w:rFonts w:ascii="PT Sans" w:hAnsi="PT Sans" w:cs="Times New Roman"/>
+          <w:sz w:val="20"/>
+          <w:szCs w:val="20"/>
+        </w:rPr>
+        <w:t xml:space="preserve">  </w:t>
+      </w:r>
+      <w:r>
+        <w:rPr>
+          <w:rFonts w:ascii="PT Sans" w:hAnsi="PT Sans" w:cs="Times New Roman"/>
+          <w:color w:val="3366FF"/>
+          <w:sz w:val="20"/>
+          <w:szCs w:val="20"/>
+        </w:rPr>
+        <w:t>position:</w:t>
+      </w:r>
+      <w:r>
+        <w:rPr>
+          <w:rFonts w:ascii="PT Sans" w:hAnsi="PT Sans" w:cs="Times New Roman"/>
+          <w:sz w:val="20"/>
+          <w:szCs w:val="20"/>
+        </w:rPr>
+        <w:t xml:space="preserve"> </w:t>
+      </w:r>
+      <w:r>
+        <w:rPr>
+          <w:rFonts w:ascii="PT Sans" w:hAnsi="PT Sans" w:cs="Times New Roman"/>
+          <w:sz w:val="20"/>
+          <w:szCs w:val="20"/>
+        </w:rPr>
+        <w:t xml:space="preserve"> </w:t>
+      </w:r>
+      <w:r>
+        <w:rPr>
+          <w:rFonts w:ascii="PT Sans" w:hAnsi="PT Sans" w:cs="Times New Roman"/>
+          <w:sz w:val="20"/>
+          <w:szCs w:val="20"/>
+        </w:rPr>
+        <w:t>Developer</w:t>
+      </w:r>
+    </w:p>
+    <w:p>
+      <w:pPr>
+        <w:ind w:left="630" w:hanging="630"/>
+        <w:rPr>
+          <w:rFonts w:ascii="PT Sans" w:hAnsi="PT Sans" w:cs="Times New Roman"/>
+          <w:sz w:val="20"/>
+          <w:szCs w:val="20"/>
+        </w:rPr>
+      </w:pPr>
+      <w:r>
+        <w:rPr>
+          <w:rFonts w:ascii="PT Sans" w:hAnsi="PT Sans" w:cs="Times New Roman"/>
+          <w:sz w:val="20"/>
+          <w:szCs w:val="20"/>
+        </w:rPr>
+        <w:t xml:space="preserve"> </w:t>
+      </w:r>
+      <w:r>
+        <w:rPr>
+          <w:rFonts w:ascii="PT Sans" w:hAnsi="PT Sans" w:cs="Times New Roman"/>
+          <w:sz w:val="20"/>
+          <w:szCs w:val="20"/>
+        </w:rPr>
+        <w:t xml:space="preserve">   </w:t>
+      </w:r>
+      <w:r>
+        <w:rPr>
+          <w:rFonts w:ascii="PT Sans" w:hAnsi="PT Sans" w:cs="Times New Roman"/>
+          <w:color w:val="3366FF"/>
+          <w:sz w:val="20"/>
+          <w:szCs w:val="20"/>
+        </w:rPr>
+        <w:t>starting:</w:t>
+      </w:r>
+      <w:r>
+        <w:rPr>
+          <w:rFonts w:ascii="PT Sans" w:hAnsi="PT Sans" w:cs="Times New Roman"/>
+          <w:sz w:val="20"/>
+          <w:szCs w:val="20"/>
+        </w:rPr>
+        <w:t xml:space="preserve"> </w:t>
+      </w:r>
+      <w:r>
+        <w:rPr>
+          <w:rFonts w:ascii="PT Sans" w:hAnsi="PT Sans" w:cs="Times New Roman"/>
+          <w:sz w:val="20"/>
+          <w:szCs w:val="20"/>
+        </w:rPr>
+        <w:t xml:space="preserve"> </w:t>
+      </w:r>
+      <w:r>
+        <w:rPr>
+          <w:rFonts w:ascii="PT Sans" w:hAnsi="PT Sans" w:cs="Times New Roman"/>
+          <w:sz w:val="20"/>
+          <w:szCs w:val="20"/>
+        </w:rPr>
+        <w:t>Apr 2015</w:t>
+      </w:r>
+    </w:p>
+    <w:p>
+      <w:pPr>
+        <w:ind w:left="630" w:hanging="630"/>
+        <w:rPr>
+          <w:rFonts w:ascii="PT Sans" w:hAnsi="PT Sans" w:cs="Times New Roman"/>
+          <w:color w:val="3366FF"/>
+          <w:sz w:val="20"/>
+          <w:szCs w:val="20"/>
+        </w:rPr>
+      </w:pPr>
+      <w:r>
+        <w:rPr>
+          <w:rFonts w:ascii="PT Sans" w:hAnsi="PT Sans" w:cs="Times New Roman"/>
+          <w:sz w:val="20"/>
+          <w:szCs w:val="20"/>
+        </w:rPr>
+        <w:t xml:space="preserve"> </w:t>
+      </w:r>
+      <w:r>
+        <w:rPr>
+          <w:rFonts w:ascii="PT Sans" w:hAnsi="PT Sans" w:cs="Times New Roman"/>
+          <w:sz w:val="20"/>
+          <w:szCs w:val="20"/>
+        </w:rPr>
+        <w:t xml:space="preserve">   </w:t>
+      </w:r>
+      <w:r>
+        <w:rPr>
+          <w:rFonts w:ascii="PT Sans" w:hAnsi="PT Sans" w:cs="Times New Roman"/>
+          <w:color w:val="3366FF"/>
+          <w:sz w:val="20"/>
+          <w:szCs w:val="20"/>
+        </w:rPr>
+        <w:t>highlights:</w:t>
+      </w:r>
+    </w:p>
+    <w:p>
+      <w:pPr>
+        <w:ind w:left="630" w:hanging="630"/>
+        <w:rPr>
+          <w:rFonts w:ascii="PT Sans" w:hAnsi="PT Sans" w:cs="Times New Roman"/>
+          <w:sz w:val="20"/>
+          <w:szCs w:val="20"/>
+        </w:rPr>
+      </w:pPr>
+      <w:r>
+        <w:rPr>
+          <w:rFonts w:ascii="PT Sans" w:hAnsi="PT Sans" w:cs="Times New Roman"/>
+          <w:sz w:val="20"/>
+          <w:szCs w:val="20"/>
+        </w:rPr>
+        <w:t xml:space="preserve">    </w:t>
+      </w:r>
+      <w:r>
+        <w:rPr>
+          <w:rFonts w:ascii="PT Sans" w:hAnsi="PT Sans" w:cs="Times New Roman"/>
+          <w:sz w:val="20"/>
+          <w:szCs w:val="20"/>
+        </w:rPr>
+        <w:t xml:space="preserve">  </w:t>
+      </w:r>
+      <w:r>
+        <w:rPr>
+          <w:rFonts w:ascii="PT Sans" w:hAnsi="PT Sans" w:cs="Times New Roman"/>
+          <w:sz w:val="20"/>
+          <w:szCs w:val="20"/>
+        </w:rPr>
+        <w:t>- Generated Ruby on Rails application using Rails Composer, integrated customized Bootstrap Template and styled modal</w:t>
+      </w:r>
+    </w:p>
+    <w:p>
+      <w:pPr>
+        <w:ind w:left="630" w:hanging="630"/>
+        <w:rPr>
+          <w:rFonts w:ascii="PT Sans" w:hAnsi="PT Sans" w:cs="Times New Roman"/>
+          <w:sz w:val="20"/>
+          <w:szCs w:val="20"/>
+        </w:rPr>
+      </w:pPr>
+      <w:r>
+        <w:rPr>
+          <w:rFonts w:ascii="PT Sans" w:hAnsi="PT Sans" w:cs="Times New Roman"/>
+          <w:sz w:val="20"/>
+          <w:szCs w:val="20"/>
+        </w:rPr>
+        <w:t xml:space="preserve">      </w:t>
+      </w:r>
+      <w:r>
+        <w:rPr>
+          <w:rFonts w:ascii="PT Sans" w:hAnsi="PT Sans" w:cs="Times New Roman"/>
+          <w:sz w:val="20"/>
+          <w:szCs w:val="20"/>
+        </w:rPr>
+        <w:t>- Adapted Devise and Bootstrap user management system, provided by Rails Composer, into admin dashboard</w:t>
+      </w:r>
+    </w:p>
+    <w:p>
+      <w:pPr>
+        <w:ind w:left="630" w:hanging="630"/>
+        <w:rPr>
+          <w:rFonts w:ascii="PT Sans" w:hAnsi="PT Sans" w:cs="Times New Roman"/>
+          <w:sz w:val="20"/>
+          <w:szCs w:val="20"/>
+        </w:rPr>
+      </w:pPr>
+      <w:r>
+        <w:rPr>
+          <w:rFonts w:ascii="PT Sans" w:hAnsi="PT Sans" w:cs="Times New Roman"/>
+          <w:sz w:val="20"/>
+          <w:szCs w:val="20"/>
+        </w:rPr>
+        <w:t xml:space="preserve">  </w:t>
+      </w:r>
+      <w:r>
+        <w:rPr>
+          <w:rFonts w:ascii="PT Sans" w:hAnsi="PT Sans" w:cs="Times New Roman"/>
+          <w:sz w:val="20"/>
+          <w:szCs w:val="20"/>
+        </w:rPr>
+        <w:t xml:space="preserve">  </w:t>
+      </w:r>
+      <w:r>
+        <w:rPr>
+          <w:rFonts w:ascii="PT Sans" w:hAnsi="PT Sans" w:cs="Times New Roman"/>
+          <w:sz w:val="20"/>
+          <w:szCs w:val="20"/>
+        </w:rPr>
+        <w:t xml:space="preserve">  </w:t>
+      </w:r>
+      <w:r>
+        <w:rPr>
+          <w:rFonts w:ascii="PT Sans" w:hAnsi="PT Sans" w:cs="Times New Roman"/>
+          <w:sz w:val="20"/>
+          <w:szCs w:val="20"/>
+        </w:rPr>
+        <w:t>- Contact Us</w:t>
+      </w:r>
+      <w:r>
+        <w:rPr>
+          <w:rFonts w:ascii="PT Sans" w:hAnsi="PT Sans" w:cs="Times New Roman"/>
+          <w:sz w:val="20"/>
+          <w:szCs w:val="20"/>
+        </w:rPr>
+        <w:t xml:space="preserve"> messages and subscribe requests can be viewed in-app and are also emailed to admin using SendGrid API</w:t>
+      </w:r>
+    </w:p>
+    <w:p>
+      <w:pPr>
+        <w:ind w:left="630" w:hanging="630"/>
+        <w:rPr>
+          <w:rFonts w:ascii="PT Sans" w:hAnsi="PT Sans" w:cs="Times New Roman"/>
+          <w:sz w:val="20"/>
+          <w:szCs w:val="20"/>
+        </w:rPr>
+      </w:pPr>
+      <w:r>
+        <w:rPr>
+          <w:rFonts w:ascii="PT Sans" w:hAnsi="PT Sans" w:cs="Times New Roman"/>
+          <w:sz w:val="20"/>
+          <w:szCs w:val="20"/>
+        </w:rPr>
+        <w:t xml:space="preserve">     </w:t>
+      </w:r>
+      <w:r>
+        <w:rPr>
+          <w:rFonts w:ascii="PT Sans" w:hAnsi="PT Sans" w:cs="Times New Roman"/>
+          <w:sz w:val="20"/>
+          <w:szCs w:val="20"/>
+        </w:rPr>
+        <w:t xml:space="preserve"> </w:t>
+      </w:r>
+      <w:r>
+        <w:rPr>
+          <w:rFonts w:ascii="PT Sans" w:hAnsi="PT Sans" w:cs="Times New Roman"/>
+          <w:sz w:val="20"/>
+          <w:szCs w:val="20"/>
+        </w:rPr>
         <w:t>-</w:t>
       </w:r>
       <w:r>
@@ -401,16 +1522,233 @@
           <w:sz w:val="20"/>
           <w:szCs w:val="20"/>
         </w:rPr>
-        <w:t xml:space="preserve"> </w:t>
-      </w:r>
-      <w:r>
-        <w:rPr>
-          <w:rFonts w:ascii="PT Sans" w:hAnsi="PT Sans" w:cs="Times New Roman"/>
-          <w:color w:val="3366FF"/>
-          <w:sz w:val="20"/>
-          <w:szCs w:val="20"/>
-        </w:rPr>
-        <w:t>school:</w:t>
+        <w:t xml:space="preserve"> E</w:t>
+      </w:r>
+      <w:r>
+        <w:rPr>
+          <w:rFonts w:ascii="PT Sans" w:hAnsi="PT Sans" w:cs="Times New Roman"/>
+          <w:sz w:val="20"/>
+          <w:szCs w:val="20"/>
+        </w:rPr>
+        <w:t>mpower</w:t>
+      </w:r>
+      <w:r>
+        <w:rPr>
+          <w:rFonts w:ascii="PT Sans" w:hAnsi="PT Sans" w:cs="Times New Roman"/>
+          <w:sz w:val="20"/>
+          <w:szCs w:val="20"/>
+        </w:rPr>
+        <w:t>ed</w:t>
+      </w:r>
+      <w:r>
+        <w:rPr>
+          <w:rFonts w:ascii="PT Sans" w:hAnsi="PT Sans" w:cs="Times New Roman"/>
+          <w:sz w:val="20"/>
+          <w:szCs w:val="20"/>
+        </w:rPr>
+        <w:t xml:space="preserve"> artist to edit site content </w:t>
+      </w:r>
+      <w:r>
+        <w:rPr>
+          <w:rFonts w:ascii="PT Sans" w:hAnsi="PT Sans" w:cs="Times New Roman"/>
+          <w:sz w:val="20"/>
+          <w:szCs w:val="20"/>
+        </w:rPr>
+        <w:t>hosted on</w:t>
+      </w:r>
+      <w:r>
+        <w:rPr>
+          <w:rFonts w:ascii="PT Sans" w:hAnsi="PT Sans" w:cs="Times New Roman"/>
+          <w:sz w:val="20"/>
+          <w:szCs w:val="20"/>
+        </w:rPr>
+        <w:t xml:space="preserve"> </w:t>
+      </w:r>
+      <w:r>
+        <w:rPr>
+          <w:rFonts w:ascii="PT Sans" w:hAnsi="PT Sans" w:cs="Times New Roman"/>
+          <w:sz w:val="20"/>
+          <w:szCs w:val="20"/>
+        </w:rPr>
+        <w:t xml:space="preserve">Google Drive </w:t>
+      </w:r>
+      <w:r>
+        <w:rPr>
+          <w:rFonts w:ascii="PT Sans" w:hAnsi="PT Sans" w:cs="Times New Roman"/>
+          <w:sz w:val="20"/>
+          <w:szCs w:val="20"/>
+        </w:rPr>
+        <w:t xml:space="preserve">shared folder and </w:t>
+      </w:r>
+      <w:r>
+        <w:rPr>
+          <w:rFonts w:ascii="PT Sans" w:hAnsi="PT Sans" w:cs="Times New Roman"/>
+          <w:sz w:val="20"/>
+          <w:szCs w:val="20"/>
+        </w:rPr>
+        <w:t xml:space="preserve">then </w:t>
+      </w:r>
+      <w:r>
+        <w:rPr>
+          <w:rFonts w:ascii="PT Sans" w:hAnsi="PT Sans" w:cs="Times New Roman"/>
+          <w:sz w:val="20"/>
+          <w:szCs w:val="20"/>
+        </w:rPr>
+        <w:t>see updates instantly</w:t>
+      </w:r>
+    </w:p>
+    <w:p>
+      <w:pPr>
+        <w:ind w:left="630" w:hanging="630"/>
+        <w:rPr>
+          <w:rFonts w:ascii="PT Sans" w:hAnsi="PT Sans" w:cs="Times New Roman"/>
+          <w:sz w:val="20"/>
+          <w:szCs w:val="20"/>
+        </w:rPr>
+      </w:pPr>
+      <w:r>
+        <w:rPr>
+          <w:rFonts w:ascii="PT Sans" w:hAnsi="PT Sans" w:cs="Times New Roman"/>
+          <w:sz w:val="20"/>
+          <w:szCs w:val="20"/>
+        </w:rPr>
+        <w:t xml:space="preserve">   </w:t>
+      </w:r>
+      <w:r>
+        <w:rPr>
+          <w:rFonts w:ascii="PT Sans" w:hAnsi="PT Sans" w:cs="Times New Roman"/>
+          <w:sz w:val="20"/>
+          <w:szCs w:val="20"/>
+        </w:rPr>
+        <w:t xml:space="preserve"> </w:t>
+      </w:r>
+      <w:r>
+        <w:rPr>
+          <w:rFonts w:ascii="PT Sans" w:hAnsi="PT Sans" w:cs="Times New Roman"/>
+          <w:sz w:val="20"/>
+          <w:szCs w:val="20"/>
+        </w:rPr>
+        <w:t xml:space="preserve"> </w:t>
+      </w:r>
+      <w:r>
+        <w:rPr>
+          <w:rFonts w:ascii="PT Sans" w:hAnsi="PT Sans" w:cs="Times New Roman"/>
+          <w:sz w:val="20"/>
+          <w:szCs w:val="20"/>
+        </w:rPr>
+        <w:t xml:space="preserve"> - </w:t>
+      </w:r>
+      <w:r>
+        <w:rPr>
+          <w:rFonts w:ascii="PT Sans" w:hAnsi="PT Sans" w:cs="Times New Roman"/>
+          <w:sz w:val="20"/>
+          <w:szCs w:val="20"/>
+        </w:rPr>
+        <w:t>Authored</w:t>
+      </w:r>
+      <w:r>
+        <w:rPr>
+          <w:rFonts w:ascii="PT Sans" w:hAnsi="PT Sans" w:cs="Times New Roman"/>
+          <w:sz w:val="20"/>
+          <w:szCs w:val="20"/>
+        </w:rPr>
+        <w:t xml:space="preserve"> YAML representation of all site data that is hosted on Google Drive and parsed by the Rails app during requests</w:t>
+      </w:r>
+    </w:p>
+    <w:p>
+      <w:pPr>
+        <w:ind w:left="630" w:hanging="630"/>
+        <w:rPr>
+          <w:rFonts w:ascii="PT Sans" w:hAnsi="PT Sans" w:cs="Times New Roman"/>
+          <w:sz w:val="20"/>
+          <w:szCs w:val="20"/>
+        </w:rPr>
+      </w:pPr>
+      <w:r>
+        <w:rPr>
+          <w:rFonts w:ascii="PT Sans" w:hAnsi="PT Sans" w:cs="Times New Roman"/>
+          <w:sz w:val="20"/>
+          <w:szCs w:val="20"/>
+        </w:rPr>
+        <w:t xml:space="preserve">  </w:t>
+      </w:r>
+      <w:r>
+        <w:rPr>
+          <w:rFonts w:ascii="PT Sans" w:hAnsi="PT Sans" w:cs="Times New Roman"/>
+          <w:sz w:val="20"/>
+          <w:szCs w:val="20"/>
+        </w:rPr>
+        <w:t xml:space="preserve"> </w:t>
+      </w:r>
+      <w:r>
+        <w:rPr>
+          <w:rFonts w:ascii="PT Sans" w:hAnsi="PT Sans" w:cs="Times New Roman"/>
+          <w:sz w:val="20"/>
+          <w:szCs w:val="20"/>
+        </w:rPr>
+        <w:t xml:space="preserve"> </w:t>
+      </w:r>
+      <w:r>
+        <w:rPr>
+          <w:rFonts w:ascii="PT Sans" w:hAnsi="PT Sans" w:cs="Times New Roman"/>
+          <w:sz w:val="20"/>
+          <w:szCs w:val="20"/>
+        </w:rPr>
+        <w:t xml:space="preserve">  - staging URL http://howardthurmanfilm.herokuapp.com</w:t>
+      </w:r>
+    </w:p>
+    <w:p>
+      <w:pPr>
+        <w:ind w:left="630" w:hanging="630"/>
+        <w:rPr>
+          <w:rFonts w:ascii="PT Sans" w:hAnsi="PT Sans" w:cs="Times New Roman"/>
+          <w:sz w:val="20"/>
+          <w:szCs w:val="20"/>
+        </w:rPr>
+      </w:pPr>
+    </w:p>
+    <w:p>
+      <w:pPr>
+        <w:ind w:left="630" w:hanging="630"/>
+        <w:rPr>
+          <w:rFonts w:ascii="PT Sans" w:hAnsi="PT Sans" w:cs="Times New Roman"/>
+          <w:sz w:val="20"/>
+          <w:szCs w:val="20"/>
+        </w:rPr>
+      </w:pPr>
+      <w:r>
+        <w:rPr>
+          <w:rFonts w:ascii="PT Sans" w:hAnsi="PT Sans" w:cs="Times New Roman"/>
+          <w:sz w:val="20"/>
+          <w:szCs w:val="20"/>
+        </w:rPr>
+        <w:t xml:space="preserve">  -</w:t>
+      </w:r>
+      <w:r>
+        <w:rPr>
+          <w:rFonts w:ascii="PT Sans" w:hAnsi="PT Sans" w:cs="Times New Roman"/>
+          <w:sz w:val="20"/>
+          <w:szCs w:val="20"/>
+        </w:rPr>
+        <w:t xml:space="preserve"> </w:t>
+      </w:r>
+      <w:r>
+        <w:rPr>
+          <w:rFonts w:ascii="PT Sans" w:hAnsi="PT Sans" w:cs="Times New Roman"/>
+          <w:color w:val="3366FF"/>
+          <w:sz w:val="20"/>
+          <w:szCs w:val="20"/>
+        </w:rPr>
+        <w:t>company</w:t>
+      </w:r>
+      <w:r>
+        <w:rPr>
+          <w:rFonts w:ascii="PT Sans" w:hAnsi="PT Sans" w:cs="Times New Roman"/>
+          <w:color w:val="3366FF"/>
+          <w:sz w:val="20"/>
+          <w:szCs w:val="20"/>
+        </w:rPr>
+        <w:t>:</w:t>
       </w:r>
       <w:r>
         <w:rPr>
@@ -435,14 +1773,74 @@
           <w:sz w:val="20"/>
           <w:szCs w:val="20"/>
         </w:rPr>
-        <w:t>App Academy</w:t>
-      </w:r>
-    </w:p>
-    <w:p>
-      <w:pPr>
-        <w:ind w:left="630" w:hanging="630"/>
-        <w:rPr>
-          <w:rFonts w:ascii="PT Sans" w:hAnsi="PT Sans" w:cs="Times New Roman"/>
+        <w:t>FreeFundraise.com</w:t>
+      </w:r>
+    </w:p>
+    <w:p>
+      <w:pPr>
+        <w:ind w:left="630" w:hanging="630"/>
+        <w:rPr>
+          <w:rFonts w:ascii="PT Sans" w:hAnsi="PT Sans" w:cs="Times New Roman"/>
+          <w:sz w:val="20"/>
+          <w:szCs w:val="20"/>
+        </w:rPr>
+      </w:pPr>
+      <w:r>
+        <w:rPr>
+          <w:rFonts w:ascii="PT Sans" w:hAnsi="PT Sans" w:cs="Times New Roman"/>
+          <w:sz w:val="20"/>
+          <w:szCs w:val="20"/>
+        </w:rPr>
+        <w:t xml:space="preserve">   </w:t>
+      </w:r>
+      <w:r>
+        <w:rPr>
+          <w:rFonts w:ascii="PT Sans" w:hAnsi="PT Sans" w:cs="Times New Roman"/>
+          <w:sz w:val="20"/>
+          <w:szCs w:val="20"/>
+        </w:rPr>
+        <w:t xml:space="preserve"> </w:t>
+      </w:r>
+      <w:r>
+        <w:rPr>
+          <w:rFonts w:ascii="PT Sans" w:hAnsi="PT Sans" w:cs="Times New Roman"/>
+          <w:color w:val="3366FF"/>
+          <w:sz w:val="20"/>
+          <w:szCs w:val="20"/>
+        </w:rPr>
+        <w:t>location:</w:t>
+      </w:r>
+      <w:r>
+        <w:rPr>
+          <w:rFonts w:ascii="PT Sans" w:hAnsi="PT Sans" w:cs="Times New Roman"/>
+          <w:sz w:val="20"/>
+          <w:szCs w:val="20"/>
+        </w:rPr>
+        <w:t xml:space="preserve"> </w:t>
+      </w:r>
+      <w:r>
+        <w:rPr>
+          <w:rFonts w:ascii="PT Sans" w:hAnsi="PT Sans" w:cs="Times New Roman"/>
+          <w:sz w:val="20"/>
+          <w:szCs w:val="20"/>
+        </w:rPr>
+        <w:t xml:space="preserve"> </w:t>
+      </w:r>
+      <w:r>
+        <w:rPr>
+          <w:rFonts w:ascii="PT Sans" w:hAnsi="PT Sans" w:cs="Times New Roman"/>
+          <w:sz w:val="20"/>
+          <w:szCs w:val="20"/>
+        </w:rPr>
+        <w:t>Boston, MA</w:t>
+      </w:r>
+    </w:p>
+    <w:p>
+      <w:pPr>
+        <w:ind w:left="630" w:hanging="630"/>
+        <w:rPr>
+          <w:rFonts w:ascii="PT Sans" w:hAnsi="PT Sans" w:cs="Times New Roman"/>
+          <w:color w:val="378D00"/>
           <w:sz w:val="20"/>
           <w:szCs w:val="20"/>
         </w:rPr>
@@ -462,6 +1860,454 @@
           <w:sz w:val="20"/>
           <w:szCs w:val="20"/>
         </w:rPr>
+        <w:t>position:</w:t>
+      </w:r>
+      <w:r>
+        <w:rPr>
+          <w:rFonts w:ascii="PT Sans" w:hAnsi="PT Sans" w:cs="Times New Roman"/>
+          <w:sz w:val="20"/>
+          <w:szCs w:val="20"/>
+        </w:rPr>
+        <w:t xml:space="preserve"> </w:t>
+      </w:r>
+      <w:r>
+        <w:rPr>
+          <w:rFonts w:ascii="PT Sans" w:hAnsi="PT Sans" w:cs="Times New Roman"/>
+          <w:sz w:val="20"/>
+          <w:szCs w:val="20"/>
+        </w:rPr>
+        <w:t xml:space="preserve"> </w:t>
+      </w:r>
+      <w:r>
+        <w:rPr>
+          <w:rFonts w:ascii="PT Sans" w:hAnsi="PT Sans" w:cs="Times New Roman"/>
+          <w:sz w:val="20"/>
+          <w:szCs w:val="20"/>
+        </w:rPr>
+        <w:t>Developer</w:t>
+      </w:r>
+    </w:p>
+    <w:p>
+      <w:pPr>
+        <w:ind w:left="630" w:hanging="630"/>
+        <w:rPr>
+          <w:rFonts w:ascii="PT Sans" w:hAnsi="PT Sans" w:cs="Times New Roman"/>
+          <w:color w:val="378D00"/>
+          <w:sz w:val="20"/>
+          <w:szCs w:val="20"/>
+        </w:rPr>
+      </w:pPr>
+      <w:r>
+        <w:rPr>
+          <w:rFonts w:ascii="PT Sans" w:hAnsi="PT Sans" w:cs="Times New Roman"/>
+          <w:sz w:val="20"/>
+          <w:szCs w:val="20"/>
+        </w:rPr>
+        <w:t xml:space="preserve">  </w:t>
+      </w:r>
+      <w:r>
+        <w:rPr>
+          <w:rFonts w:ascii="PT Sans" w:hAnsi="PT Sans" w:cs="Times New Roman"/>
+          <w:sz w:val="20"/>
+          <w:szCs w:val="20"/>
+        </w:rPr>
+        <w:t xml:space="preserve"> </w:t>
+      </w:r>
+      <w:r>
+        <w:rPr>
+          <w:rFonts w:ascii="PT Sans" w:hAnsi="PT Sans" w:cs="Times New Roman"/>
+          <w:sz w:val="20"/>
+          <w:szCs w:val="20"/>
+        </w:rPr>
+        <w:t xml:space="preserve"> </w:t>
+      </w:r>
+      <w:r>
+        <w:rPr>
+          <w:rFonts w:ascii="PT Sans" w:hAnsi="PT Sans" w:cs="Times New Roman"/>
+          <w:color w:val="3366FF"/>
+          <w:sz w:val="20"/>
+          <w:szCs w:val="20"/>
+        </w:rPr>
+        <w:t>dates:</w:t>
+      </w:r>
+      <w:r>
+        <w:rPr>
+          <w:rFonts w:ascii="PT Sans" w:hAnsi="PT Sans" w:cs="Times New Roman"/>
+          <w:sz w:val="20"/>
+          <w:szCs w:val="20"/>
+        </w:rPr>
+        <w:t xml:space="preserve"> </w:t>
+      </w:r>
+      <w:r>
+        <w:rPr>
+          <w:rFonts w:ascii="PT Sans" w:hAnsi="PT Sans" w:cs="Times New Roman"/>
+          <w:sz w:val="20"/>
+          <w:szCs w:val="20"/>
+        </w:rPr>
+        <w:t xml:space="preserve"> </w:t>
+      </w:r>
+      <w:r>
+        <w:rPr>
+          <w:rFonts w:ascii="PT Sans" w:hAnsi="PT Sans" w:cs="Times New Roman"/>
+          <w:sz w:val="20"/>
+          <w:szCs w:val="20"/>
+        </w:rPr>
+        <w:t>Feb 2015 - Apr 2015</w:t>
+      </w:r>
+    </w:p>
+    <w:p>
+      <w:pPr>
+        <w:ind w:left="630" w:hanging="630"/>
+        <w:rPr>
+          <w:rFonts w:ascii="PT Sans" w:hAnsi="PT Sans" w:cs="Times New Roman"/>
+          <w:color w:val="3366FF"/>
+          <w:sz w:val="20"/>
+          <w:szCs w:val="20"/>
+        </w:rPr>
+      </w:pPr>
+      <w:r>
+        <w:rPr>
+          <w:rFonts w:ascii="PT Sans" w:hAnsi="PT Sans" w:cs="Times New Roman"/>
+          <w:sz w:val="20"/>
+          <w:szCs w:val="20"/>
+        </w:rPr>
+        <w:t xml:space="preserve">    </w:t>
+      </w:r>
+      <w:r>
+        <w:rPr>
+          <w:rFonts w:ascii="PT Sans" w:hAnsi="PT Sans" w:cs="Times New Roman"/>
+          <w:color w:val="3366FF"/>
+          <w:sz w:val="20"/>
+          <w:szCs w:val="20"/>
+        </w:rPr>
+        <w:t>highlights:</w:t>
+      </w:r>
+    </w:p>
+    <w:p>
+      <w:pPr>
+        <w:ind w:left="630" w:hanging="630"/>
+        <w:rPr>
+          <w:rFonts w:ascii="PT Sans" w:hAnsi="PT Sans" w:cs="Times New Roman"/>
+          <w:sz w:val="20"/>
+          <w:szCs w:val="20"/>
+        </w:rPr>
+      </w:pPr>
+      <w:r>
+        <w:rPr>
+          <w:rFonts w:ascii="PT Sans" w:hAnsi="PT Sans" w:cs="Times New Roman"/>
+          <w:sz w:val="20"/>
+          <w:szCs w:val="20"/>
+        </w:rPr>
+        <w:t xml:space="preserve">  </w:t>
+      </w:r>
+      <w:r>
+        <w:rPr>
+          <w:rFonts w:ascii="PT Sans" w:hAnsi="PT Sans" w:cs="Times New Roman"/>
+          <w:sz w:val="20"/>
+          <w:szCs w:val="20"/>
+        </w:rPr>
+        <w:t xml:space="preserve">  </w:t>
+      </w:r>
+      <w:r>
+        <w:rPr>
+          <w:rFonts w:ascii="PT Sans" w:hAnsi="PT Sans" w:cs="Times New Roman"/>
+          <w:sz w:val="20"/>
+          <w:szCs w:val="20"/>
+        </w:rPr>
+        <w:t xml:space="preserve">  - Engineered API-driven Backbone.js application that allows you to shop and give to the charity of your choice for free</w:t>
+      </w:r>
+    </w:p>
+    <w:p>
+      <w:pPr>
+        <w:ind w:left="630" w:hanging="630"/>
+        <w:rPr>
+          <w:rFonts w:ascii="PT Sans" w:hAnsi="PT Sans" w:cs="Times New Roman"/>
+          <w:sz w:val="20"/>
+          <w:szCs w:val="20"/>
+        </w:rPr>
+      </w:pPr>
+      <w:r>
+        <w:rPr>
+          <w:rFonts w:ascii="PT Sans" w:hAnsi="PT Sans" w:cs="Times New Roman"/>
+          <w:sz w:val="20"/>
+          <w:szCs w:val="20"/>
+        </w:rPr>
+        <w:t xml:space="preserve">    </w:t>
+      </w:r>
+      <w:r>
+        <w:rPr>
+          <w:rFonts w:ascii="PT Sans" w:hAnsi="PT Sans" w:cs="Times New Roman"/>
+          <w:sz w:val="20"/>
+          <w:szCs w:val="20"/>
+        </w:rPr>
+        <w:t xml:space="preserve">  </w:t>
+      </w:r>
+      <w:r>
+        <w:rPr>
+          <w:rFonts w:ascii="PT Sans" w:hAnsi="PT Sans" w:cs="Times New Roman"/>
+          <w:sz w:val="20"/>
+          <w:szCs w:val="20"/>
+        </w:rPr>
+        <w:t>- Designed and implemented interface that uses carousels programmed in Backbone.js, and makes use of model and collection operations, to allow a user to select a featured charity or to explore a list of all charities</w:t>
+      </w:r>
+    </w:p>
+    <w:p>
+      <w:pPr>
+        <w:ind w:left="630" w:hanging="630"/>
+        <w:rPr>
+          <w:rFonts w:ascii="PT Sans" w:hAnsi="PT Sans" w:cs="Times New Roman"/>
+          <w:sz w:val="20"/>
+          <w:szCs w:val="20"/>
+        </w:rPr>
+      </w:pPr>
+      <w:r>
+        <w:rPr>
+          <w:rFonts w:ascii="PT Sans" w:hAnsi="PT Sans" w:cs="Times New Roman"/>
+          <w:sz w:val="20"/>
+          <w:szCs w:val="20"/>
+        </w:rPr>
+        <w:t xml:space="preserve">     </w:t>
+      </w:r>
+      <w:r>
+        <w:rPr>
+          <w:rFonts w:ascii="PT Sans" w:hAnsi="PT Sans" w:cs="Times New Roman"/>
+          <w:sz w:val="20"/>
+          <w:szCs w:val="20"/>
+        </w:rPr>
+        <w:t xml:space="preserve"> </w:t>
+      </w:r>
+      <w:r>
+        <w:rPr>
+          <w:rFonts w:ascii="PT Sans" w:hAnsi="PT Sans" w:cs="Times New Roman"/>
+          <w:sz w:val="20"/>
+          <w:szCs w:val="20"/>
+        </w:rPr>
+        <w:t xml:space="preserve">- Integrated with Amazon, </w:t>
+      </w:r>
+      <w:r>
+        <w:rPr>
+          <w:rFonts w:ascii="PT Sans" w:hAnsi="PT Sans" w:cs="Times New Roman"/>
+          <w:sz w:val="20"/>
+          <w:szCs w:val="20"/>
+        </w:rPr>
+        <w:t>eB</w:t>
+      </w:r>
+      <w:r>
+        <w:rPr>
+          <w:rFonts w:ascii="PT Sans" w:hAnsi="PT Sans" w:cs="Times New Roman"/>
+          <w:sz w:val="20"/>
+          <w:szCs w:val="20"/>
+        </w:rPr>
+        <w:t xml:space="preserve">ay and FlexOffers affiliate programs by investigating all </w:t>
+      </w:r>
+      <w:r>
+        <w:rPr>
+          <w:rFonts w:ascii="PT Sans" w:hAnsi="PT Sans" w:cs="Times New Roman"/>
+          <w:sz w:val="20"/>
+          <w:szCs w:val="20"/>
+        </w:rPr>
+        <w:t>required</w:t>
+      </w:r>
+      <w:r>
+        <w:rPr>
+          <w:rFonts w:ascii="PT Sans" w:hAnsi="PT Sans" w:cs="Times New Roman"/>
+          <w:sz w:val="20"/>
+          <w:szCs w:val="20"/>
+        </w:rPr>
+        <w:t xml:space="preserve"> formats of passing query string parameters</w:t>
+      </w:r>
+      <w:r>
+        <w:rPr>
+          <w:rFonts w:ascii="PT Sans" w:hAnsi="PT Sans" w:cs="Times New Roman"/>
+          <w:sz w:val="20"/>
+          <w:szCs w:val="20"/>
+        </w:rPr>
+        <w:t>,</w:t>
+      </w:r>
+      <w:r>
+        <w:rPr>
+          <w:rFonts w:ascii="PT Sans" w:hAnsi="PT Sans" w:cs="Times New Roman"/>
+          <w:sz w:val="20"/>
+          <w:szCs w:val="20"/>
+        </w:rPr>
+        <w:t xml:space="preserve"> </w:t>
+      </w:r>
+      <w:r>
+        <w:rPr>
+          <w:rFonts w:ascii="PT Sans" w:hAnsi="PT Sans" w:cs="Times New Roman"/>
+          <w:sz w:val="20"/>
+          <w:szCs w:val="20"/>
+        </w:rPr>
+        <w:t>which</w:t>
+      </w:r>
+      <w:r>
+        <w:rPr>
+          <w:rFonts w:ascii="PT Sans" w:hAnsi="PT Sans" w:cs="Times New Roman"/>
+          <w:sz w:val="20"/>
+          <w:szCs w:val="20"/>
+        </w:rPr>
+        <w:t xml:space="preserve"> </w:t>
+      </w:r>
+      <w:r>
+        <w:rPr>
+          <w:rFonts w:ascii="PT Sans" w:hAnsi="PT Sans" w:cs="Times New Roman"/>
+          <w:sz w:val="20"/>
+          <w:szCs w:val="20"/>
+        </w:rPr>
+        <w:t>allow</w:t>
+      </w:r>
+      <w:r>
+        <w:rPr>
+          <w:rFonts w:ascii="PT Sans" w:hAnsi="PT Sans" w:cs="Times New Roman"/>
+          <w:sz w:val="20"/>
+          <w:szCs w:val="20"/>
+        </w:rPr>
+        <w:t>ed</w:t>
+      </w:r>
+      <w:r>
+        <w:rPr>
+          <w:rFonts w:ascii="PT Sans" w:hAnsi="PT Sans" w:cs="Times New Roman"/>
+          <w:sz w:val="20"/>
+          <w:szCs w:val="20"/>
+        </w:rPr>
+        <w:t xml:space="preserve"> tracking</w:t>
+      </w:r>
+      <w:r>
+        <w:rPr>
+          <w:rFonts w:ascii="PT Sans" w:hAnsi="PT Sans" w:cs="Times New Roman"/>
+          <w:sz w:val="20"/>
+          <w:szCs w:val="20"/>
+        </w:rPr>
+        <w:t xml:space="preserve"> </w:t>
+      </w:r>
+      <w:r>
+        <w:rPr>
+          <w:rFonts w:ascii="PT Sans" w:hAnsi="PT Sans" w:cs="Times New Roman"/>
+          <w:sz w:val="20"/>
+          <w:szCs w:val="20"/>
+        </w:rPr>
+        <w:t xml:space="preserve">of </w:t>
+      </w:r>
+      <w:r>
+        <w:rPr>
+          <w:rFonts w:ascii="PT Sans" w:hAnsi="PT Sans" w:cs="Times New Roman"/>
+          <w:sz w:val="20"/>
+          <w:szCs w:val="20"/>
+        </w:rPr>
+        <w:t>the charity being donated to</w:t>
+      </w:r>
+    </w:p>
+    <w:p>
+      <w:pPr>
+        <w:ind w:left="630" w:hanging="630"/>
+        <w:rPr>
+          <w:rFonts w:ascii="PT Sans" w:hAnsi="PT Sans" w:cs="Times New Roman"/>
+          <w:sz w:val="20"/>
+          <w:szCs w:val="20"/>
+        </w:rPr>
+      </w:pPr>
+    </w:p>
+    <w:p>
+      <w:pPr>
+        <w:ind w:left="630" w:hanging="630"/>
+        <w:rPr>
+          <w:rFonts w:ascii="PT Sans" w:hAnsi="PT Sans" w:cs="Times New Roman"/>
+          <w:sz w:val="20"/>
+          <w:szCs w:val="20"/>
+        </w:rPr>
+      </w:pPr>
+      <w:r>
+        <w:rPr>
+          <w:rFonts w:ascii="PT Sans" w:hAnsi="PT Sans" w:cs="Times New Roman"/>
+          <w:sz w:val="20"/>
+          <w:szCs w:val="20"/>
+        </w:rPr>
+        <w:t xml:space="preserve">  -</w:t>
+      </w:r>
+      <w:r>
+        <w:rPr>
+          <w:rFonts w:ascii="PT Sans" w:hAnsi="PT Sans" w:cs="Times New Roman"/>
+          <w:sz w:val="20"/>
+          <w:szCs w:val="20"/>
+        </w:rPr>
+        <w:t xml:space="preserve"> </w:t>
+      </w:r>
+      <w:r>
+        <w:rPr>
+          <w:rFonts w:ascii="PT Sans" w:hAnsi="PT Sans" w:cs="Times New Roman"/>
+          <w:color w:val="3366FF"/>
+          <w:sz w:val="20"/>
+          <w:szCs w:val="20"/>
+        </w:rPr>
+        <w:t>company</w:t>
+      </w:r>
+      <w:r>
+        <w:rPr>
+          <w:rFonts w:ascii="PT Sans" w:hAnsi="PT Sans" w:cs="Times New Roman"/>
+          <w:color w:val="3366FF"/>
+          <w:sz w:val="20"/>
+          <w:szCs w:val="20"/>
+        </w:rPr>
+        <w:t>:</w:t>
+      </w:r>
+      <w:r>
+        <w:rPr>
+          <w:rFonts w:ascii="PT Sans" w:hAnsi="PT Sans" w:cs="Times New Roman"/>
+          <w:sz w:val="20"/>
+          <w:szCs w:val="20"/>
+        </w:rPr>
+        <w:t xml:space="preserve"> </w:t>
+      </w:r>
+      <w:r>
+        <w:rPr>
+          <w:rFonts w:ascii="PT Sans" w:hAnsi="PT Sans" w:cs="Times New Roman"/>
+          <w:sz w:val="20"/>
+          <w:szCs w:val="20"/>
+        </w:rPr>
+        <w:t xml:space="preserve"> </w:t>
+      </w:r>
+      <w:r>
+        <w:rPr>
+          <w:rFonts w:ascii="PT Sans" w:hAnsi="PT Sans" w:cs="Times New Roman"/>
+          <w:b/>
+          <w:sz w:val="20"/>
+          <w:szCs w:val="20"/>
+        </w:rPr>
+        <w:t>Outlearn.com</w:t>
+      </w:r>
+    </w:p>
+    <w:p>
+      <w:pPr>
+        <w:ind w:left="630" w:hanging="630"/>
+        <w:rPr>
+          <w:rFonts w:ascii="PT Sans" w:hAnsi="PT Sans" w:cs="Times New Roman"/>
+          <w:sz w:val="20"/>
+          <w:szCs w:val="20"/>
+        </w:rPr>
+      </w:pPr>
+      <w:r>
+        <w:rPr>
+          <w:rFonts w:ascii="PT Sans" w:hAnsi="PT Sans" w:cs="Times New Roman"/>
+          <w:sz w:val="20"/>
+          <w:szCs w:val="20"/>
+        </w:rPr>
+        <w:t xml:space="preserve">  </w:t>
+      </w:r>
+      <w:r>
+        <w:rPr>
+          <w:rFonts w:ascii="PT Sans" w:hAnsi="PT Sans" w:cs="Times New Roman"/>
+          <w:sz w:val="20"/>
+          <w:szCs w:val="20"/>
+        </w:rPr>
+        <w:t xml:space="preserve">  </w:t>
+      </w:r>
+      <w:r>
+        <w:rPr>
+          <w:rFonts w:ascii="PT Sans" w:hAnsi="PT Sans" w:cs="Times New Roman"/>
+          <w:color w:val="3366FF"/>
+          <w:sz w:val="20"/>
+          <w:szCs w:val="20"/>
+        </w:rPr>
         <w:t>location:</w:t>
       </w:r>
       <w:r>
@@ -486,7 +2332,74 @@
           <w:sz w:val="20"/>
           <w:szCs w:val="20"/>
         </w:rPr>
-        <w:t>New York, NY</w:t>
+        <w:t>Boston, MA</w:t>
+      </w:r>
+    </w:p>
+    <w:p>
+      <w:pPr>
+        <w:ind w:left="630" w:hanging="630"/>
+        <w:rPr>
+          <w:rFonts w:ascii="PT Sans" w:hAnsi="PT Sans" w:cs="Times New Roman"/>
+          <w:sz w:val="20"/>
+          <w:szCs w:val="20"/>
+        </w:rPr>
+      </w:pPr>
+      <w:r>
+        <w:rPr>
+          <w:rFonts w:ascii="PT Sans" w:hAnsi="PT Sans" w:cs="Times New Roman"/>
+          <w:sz w:val="20"/>
+          <w:szCs w:val="20"/>
+        </w:rPr>
+        <w:t xml:space="preserve">  </w:t>
+      </w:r>
+      <w:r>
+        <w:rPr>
+          <w:rFonts w:ascii="PT Sans" w:hAnsi="PT Sans" w:cs="Times New Roman"/>
+          <w:sz w:val="20"/>
+          <w:szCs w:val="20"/>
+        </w:rPr>
+        <w:t xml:space="preserve"> </w:t>
+      </w:r>
+      <w:r>
+        <w:rPr>
+          <w:rFonts w:ascii="PT Sans" w:hAnsi="PT Sans" w:cs="Times New Roman"/>
+          <w:sz w:val="20"/>
+          <w:szCs w:val="20"/>
+        </w:rPr>
+        <w:t xml:space="preserve"> </w:t>
+      </w:r>
+      <w:r>
+        <w:rPr>
+          <w:rFonts w:ascii="PT Sans" w:hAnsi="PT Sans" w:cs="Times New Roman"/>
+          <w:color w:val="3366FF"/>
+          <w:sz w:val="20"/>
+          <w:szCs w:val="20"/>
+        </w:rPr>
+        <w:t>position:</w:t>
+      </w:r>
+      <w:r>
+        <w:rPr>
+          <w:rFonts w:ascii="PT Sans" w:hAnsi="PT Sans" w:cs="Times New Roman"/>
+          <w:sz w:val="20"/>
+          <w:szCs w:val="20"/>
+        </w:rPr>
+        <w:t xml:space="preserve"> </w:t>
+      </w:r>
+      <w:r>
+        <w:rPr>
+          <w:rFonts w:ascii="PT Sans" w:hAnsi="PT Sans" w:cs="Times New Roman"/>
+          <w:sz w:val="20"/>
+          <w:szCs w:val="20"/>
+        </w:rPr>
+        <w:t xml:space="preserve"> </w:t>
+      </w:r>
+      <w:r>
+        <w:rPr>
+          <w:rFonts w:ascii="PT Sans" w:hAnsi="PT Sans" w:cs="Times New Roman"/>
+          <w:sz w:val="20"/>
+          <w:szCs w:val="20"/>
+        </w:rPr>
+        <w:t>Consultant</w:t>
       </w:r>
     </w:p>
     <w:p>
@@ -513,50 +2426,86 @@
           <w:sz w:val="20"/>
           <w:szCs w:val="20"/>
         </w:rPr>
-        <w:t>description:</w:t>
-      </w:r>
-      <w:r>
-        <w:rPr>
-          <w:rFonts w:ascii="PT Sans" w:hAnsi="PT Sans" w:cs="Times New Roman"/>
-          <w:sz w:val="20"/>
-          <w:szCs w:val="20"/>
-        </w:rPr>
-        <w:t xml:space="preserve"> </w:t>
-      </w:r>
-      <w:r>
-        <w:rPr>
-          <w:rFonts w:ascii="PT Sans" w:hAnsi="PT Sans" w:cs="Times New Roman"/>
-          <w:sz w:val="20"/>
-          <w:szCs w:val="20"/>
-        </w:rPr>
-        <w:t xml:space="preserve"> </w:t>
-      </w:r>
-      <w:r>
-        <w:rPr>
-          <w:rFonts w:ascii="PT Sans" w:hAnsi="PT Sans" w:cs="Times New Roman"/>
-          <w:sz w:val="20"/>
-          <w:szCs w:val="20"/>
-        </w:rPr>
-        <w:t xml:space="preserve">Ruby on Rails </w:t>
-      </w:r>
-      <w:r>
-        <w:rPr>
-          <w:rFonts w:ascii="PT Sans" w:hAnsi="PT Sans" w:cs="Times New Roman"/>
-          <w:sz w:val="20"/>
-          <w:szCs w:val="20"/>
-        </w:rPr>
-        <w:t>and Backbone.js coding bootcamp</w:t>
-      </w:r>
-    </w:p>
-    <w:p>
-      <w:pPr>
-        <w:ind w:left="630" w:hanging="630"/>
-        <w:rPr>
-          <w:rFonts w:ascii="PT Sans" w:hAnsi="PT Sans" w:cs="Times New Roman"/>
-          <w:sz w:val="20"/>
-          <w:szCs w:val="20"/>
-        </w:rPr>
-      </w:pPr>
+        <w:t>dates:</w:t>
+      </w:r>
+      <w:r>
+        <w:rPr>
+          <w:rFonts w:ascii="PT Sans" w:hAnsi="PT Sans" w:cs="Times New Roman"/>
+          <w:sz w:val="20"/>
+          <w:szCs w:val="20"/>
+        </w:rPr>
+        <w:t xml:space="preserve"> </w:t>
+      </w:r>
+      <w:r>
+        <w:rPr>
+          <w:rFonts w:ascii="PT Sans" w:hAnsi="PT Sans" w:cs="Times New Roman"/>
+          <w:sz w:val="20"/>
+          <w:szCs w:val="20"/>
+        </w:rPr>
+        <w:t xml:space="preserve"> </w:t>
+      </w:r>
+      <w:r>
+        <w:rPr>
+          <w:rFonts w:ascii="PT Sans" w:hAnsi="PT Sans" w:cs="Times New Roman"/>
+          <w:sz w:val="20"/>
+          <w:szCs w:val="20"/>
+        </w:rPr>
+        <w:t>Jan 2015 - Feb 2015</w:t>
+      </w:r>
+    </w:p>
+    <w:p>
+      <w:pPr>
+        <w:ind w:left="630" w:hanging="630"/>
+        <w:rPr>
+          <w:rFonts w:ascii="PT Sans" w:hAnsi="PT Sans" w:cs="Times New Roman"/>
+          <w:color w:val="3366FF"/>
+          <w:sz w:val="20"/>
+          <w:szCs w:val="20"/>
+        </w:rPr>
+      </w:pPr>
+      <w:r>
+        <w:rPr>
+          <w:rFonts w:ascii="PT Sans" w:hAnsi="PT Sans" w:cs="Times New Roman"/>
+          <w:sz w:val="20"/>
+          <w:szCs w:val="20"/>
+        </w:rPr>
+        <w:t xml:space="preserve">   </w:t>
+      </w:r>
+      <w:r>
+        <w:rPr>
+          <w:rFonts w:ascii="PT Sans" w:hAnsi="PT Sans" w:cs="Times New Roman"/>
+          <w:sz w:val="20"/>
+          <w:szCs w:val="20"/>
+        </w:rPr>
+        <w:t xml:space="preserve"> </w:t>
+      </w:r>
+      <w:r>
+        <w:rPr>
+          <w:rFonts w:ascii="PT Sans" w:hAnsi="PT Sans" w:cs="Times New Roman"/>
+          <w:color w:val="3366FF"/>
+          <w:sz w:val="20"/>
+          <w:szCs w:val="20"/>
+        </w:rPr>
+        <w:t>highlights:</w:t>
+      </w:r>
+    </w:p>
+    <w:p>
+      <w:pPr>
+        <w:ind w:left="630" w:hanging="630"/>
+        <w:rPr>
+          <w:rFonts w:ascii="PT Sans" w:hAnsi="PT Sans" w:cs="Times New Roman"/>
+          <w:sz w:val="20"/>
+          <w:szCs w:val="20"/>
+        </w:rPr>
+      </w:pPr>
+      <w:r>
+        <w:rPr>
+          <w:rFonts w:ascii="PT Sans" w:hAnsi="PT Sans" w:cs="Times New Roman"/>
+          <w:sz w:val="20"/>
+          <w:szCs w:val="20"/>
+        </w:rPr>
+        <w:t xml:space="preserve">  </w:t>
+      </w:r>
       <w:r>
         <w:rPr>
           <w:rFonts w:ascii="PT Sans" w:hAnsi="PT Sans" w:cs="Times New Roman"/>
@@ -568,2040 +2517,10 @@
       <w:r>
         <w:rPr>
           <w:rFonts w:ascii="PT Sans" w:hAnsi="PT Sans" w:cs="Times New Roman"/>
-          <w:color w:val="3366FF"/>
-          <w:sz w:val="20"/>
-          <w:szCs w:val="20"/>
-        </w:rPr>
-        <w:t>topics:</w:t>
-      </w:r>
-      <w:r>
-        <w:rPr>
-          <w:rFonts w:ascii="PT Sans" w:hAnsi="PT Sans" w:cs="Times New Roman"/>
-          <w:color w:val="3366FF"/>
-          <w:sz w:val="20"/>
-          <w:szCs w:val="20"/>
-        </w:rPr>
-        <w:t xml:space="preserve"> </w:t>
-      </w:r>
-      <w:r>
-        <w:rPr>
-          <w:rFonts w:ascii="PT Sans" w:hAnsi="PT Sans" w:cs="Times New Roman"/>
-          <w:color w:val="3366FF"/>
-          <w:sz w:val="20"/>
-          <w:szCs w:val="20"/>
-        </w:rPr>
-        <w:t xml:space="preserve"> </w:t>
-      </w:r>
-      <w:r>
-        <w:rPr>
-          <w:rFonts w:ascii="PT Sans" w:hAnsi="PT Sans" w:cs="Times New Roman"/>
-          <w:sz w:val="20"/>
-          <w:szCs w:val="20"/>
-        </w:rPr>
-        <w:t>Ruby, SQL and Rails associations, Rails user authenticatio</w:t>
-      </w:r>
-      <w:r>
-        <w:rPr>
-          <w:rFonts w:ascii="PT Sans" w:hAnsi="PT Sans" w:cs="Times New Roman"/>
-          <w:sz w:val="20"/>
-          <w:szCs w:val="20"/>
-        </w:rPr>
-        <w:t>n, JavaScript, Backbone.js, CSS</w:t>
-      </w:r>
-    </w:p>
-    <w:p>
-      <w:pPr>
-        <w:ind w:left="630" w:hanging="630"/>
-        <w:rPr>
-          <w:rFonts w:ascii="PT Sans" w:hAnsi="PT Sans" w:cs="Times New Roman"/>
-          <w:sz w:val="20"/>
-          <w:szCs w:val="20"/>
-        </w:rPr>
-      </w:pPr>
-      <w:r>
-        <w:rPr>
-          <w:rFonts w:ascii="PT Sans" w:hAnsi="PT Sans" w:cs="Times New Roman"/>
-          <w:sz w:val="20"/>
-          <w:szCs w:val="20"/>
-        </w:rPr>
-        <w:t xml:space="preserve">    </w:t>
-      </w:r>
-      <w:r>
-        <w:rPr>
-          <w:rFonts w:ascii="PT Sans" w:hAnsi="PT Sans" w:cs="Times New Roman"/>
-          <w:color w:val="3366FF"/>
-          <w:sz w:val="20"/>
-          <w:szCs w:val="20"/>
-        </w:rPr>
-        <w:t>dates:</w:t>
-      </w:r>
-      <w:r>
-        <w:rPr>
-          <w:rFonts w:ascii="PT Sans" w:hAnsi="PT Sans" w:cs="Times New Roman"/>
-          <w:sz w:val="20"/>
-          <w:szCs w:val="20"/>
-        </w:rPr>
-        <w:t xml:space="preserve"> </w:t>
-      </w:r>
-      <w:r>
-        <w:rPr>
-          <w:rFonts w:ascii="PT Sans" w:hAnsi="PT Sans" w:cs="Times New Roman"/>
-          <w:sz w:val="20"/>
-          <w:szCs w:val="20"/>
-        </w:rPr>
-        <w:t xml:space="preserve"> </w:t>
-      </w:r>
-      <w:r>
-        <w:rPr>
-          <w:rFonts w:ascii="PT Sans" w:hAnsi="PT Sans" w:cs="Times New Roman"/>
-          <w:sz w:val="20"/>
-          <w:szCs w:val="20"/>
-        </w:rPr>
-        <w:t>Sept 2014 - Nov 2014</w:t>
-      </w:r>
-    </w:p>
-    <w:p>
-      <w:pPr>
-        <w:ind w:left="630" w:hanging="630"/>
-        <w:rPr>
-          <w:rFonts w:ascii="PT Sans" w:hAnsi="PT Sans" w:cs="Times New Roman"/>
-          <w:sz w:val="20"/>
-          <w:szCs w:val="20"/>
-        </w:rPr>
-      </w:pPr>
-    </w:p>
-    <w:p>
-      <w:pPr>
-        <w:ind w:left="630" w:hanging="630"/>
-        <w:rPr>
-          <w:rFonts w:ascii="PT Sans" w:hAnsi="PT Sans" w:cs="Times New Roman"/>
-          <w:sz w:val="20"/>
-          <w:szCs w:val="20"/>
-        </w:rPr>
-      </w:pPr>
-      <w:r>
-        <w:rPr>
-          <w:rFonts w:ascii="PT Sans" w:hAnsi="PT Sans" w:cs="Times New Roman"/>
-          <w:sz w:val="20"/>
-          <w:szCs w:val="20"/>
-        </w:rPr>
-        <w:t xml:space="preserve">  </w:t>
-      </w:r>
-      <w:r>
-        <w:rPr>
-          <w:rFonts w:ascii="PT Sans" w:hAnsi="PT Sans" w:cs="Times New Roman"/>
-          <w:sz w:val="20"/>
-          <w:szCs w:val="20"/>
-        </w:rPr>
-        <w:t>-</w:t>
-      </w:r>
-      <w:r>
-        <w:rPr>
-          <w:rFonts w:ascii="PT Sans" w:hAnsi="PT Sans" w:cs="Times New Roman"/>
-          <w:sz w:val="20"/>
-          <w:szCs w:val="20"/>
-        </w:rPr>
-        <w:t xml:space="preserve"> </w:t>
-      </w:r>
-      <w:r>
-        <w:rPr>
-          <w:rFonts w:ascii="PT Sans" w:hAnsi="PT Sans" w:cs="Times New Roman"/>
-          <w:color w:val="3366FF"/>
-          <w:sz w:val="20"/>
-          <w:szCs w:val="20"/>
-        </w:rPr>
-        <w:t>school:</w:t>
-      </w:r>
-      <w:r>
-        <w:rPr>
-          <w:rFonts w:ascii="PT Sans" w:hAnsi="PT Sans" w:cs="Times New Roman"/>
-          <w:sz w:val="20"/>
-          <w:szCs w:val="20"/>
-        </w:rPr>
-        <w:t xml:space="preserve"> </w:t>
-      </w:r>
-      <w:r>
-        <w:rPr>
-          <w:rFonts w:ascii="PT Sans" w:hAnsi="PT Sans" w:cs="Times New Roman"/>
-          <w:sz w:val="20"/>
-          <w:szCs w:val="20"/>
-        </w:rPr>
-        <w:t xml:space="preserve"> </w:t>
-      </w:r>
-      <w:r>
-        <w:rPr>
-          <w:rFonts w:ascii="PT Sans" w:hAnsi="PT Sans" w:cs="Times New Roman"/>
-          <w:b/>
-          <w:sz w:val="20"/>
-          <w:szCs w:val="20"/>
-        </w:rPr>
-        <w:t>University of Connecticut</w:t>
-      </w:r>
-    </w:p>
-    <w:p>
-      <w:pPr>
-        <w:ind w:left="630" w:hanging="630"/>
-        <w:rPr>
-          <w:rFonts w:ascii="PT Sans" w:hAnsi="PT Sans" w:cs="Times New Roman"/>
-          <w:sz w:val="20"/>
-          <w:szCs w:val="20"/>
-        </w:rPr>
-      </w:pPr>
-      <w:r>
-        <w:rPr>
-          <w:rFonts w:ascii="PT Sans" w:hAnsi="PT Sans" w:cs="Times New Roman"/>
-          <w:sz w:val="20"/>
-          <w:szCs w:val="20"/>
-        </w:rPr>
-        <w:t xml:space="preserve">    </w:t>
-      </w:r>
-      <w:r>
-        <w:rPr>
-          <w:rFonts w:ascii="PT Sans" w:hAnsi="PT Sans" w:cs="Times New Roman"/>
-          <w:color w:val="3366FF"/>
-          <w:sz w:val="20"/>
-          <w:szCs w:val="20"/>
-        </w:rPr>
-        <w:t>locati</w:t>
-      </w:r>
-      <w:r>
-        <w:rPr>
-          <w:rFonts w:ascii="PT Sans" w:hAnsi="PT Sans" w:cs="Times New Roman"/>
-          <w:color w:val="3366FF"/>
-          <w:sz w:val="20"/>
-          <w:szCs w:val="20"/>
-        </w:rPr>
-        <w:t>on:</w:t>
-      </w:r>
-      <w:r>
-        <w:rPr>
-          <w:rFonts w:ascii="PT Sans" w:hAnsi="PT Sans" w:cs="Times New Roman"/>
-          <w:sz w:val="20"/>
-          <w:szCs w:val="20"/>
-        </w:rPr>
-        <w:t xml:space="preserve"> </w:t>
-      </w:r>
-      <w:r>
-        <w:rPr>
-          <w:rFonts w:ascii="PT Sans" w:hAnsi="PT Sans" w:cs="Times New Roman"/>
-          <w:sz w:val="20"/>
-          <w:szCs w:val="20"/>
-        </w:rPr>
-        <w:t xml:space="preserve"> </w:t>
-      </w:r>
-      <w:r>
-        <w:rPr>
-          <w:rFonts w:ascii="PT Sans" w:hAnsi="PT Sans" w:cs="Times New Roman"/>
-          <w:sz w:val="20"/>
-          <w:szCs w:val="20"/>
-        </w:rPr>
-        <w:t>Storrs, CT</w:t>
-      </w:r>
-    </w:p>
-    <w:p>
-      <w:pPr>
-        <w:ind w:left="630" w:hanging="630"/>
-        <w:rPr>
-          <w:rFonts w:ascii="PT Sans" w:hAnsi="PT Sans" w:cs="Times New Roman"/>
-          <w:sz w:val="20"/>
-          <w:szCs w:val="20"/>
-        </w:rPr>
-      </w:pPr>
-      <w:r>
-        <w:rPr>
-          <w:rFonts w:ascii="PT Sans" w:hAnsi="PT Sans" w:cs="Times New Roman"/>
-          <w:sz w:val="20"/>
-          <w:szCs w:val="20"/>
-        </w:rPr>
-        <w:t xml:space="preserve">    </w:t>
-      </w:r>
-      <w:r>
-        <w:rPr>
-          <w:rFonts w:ascii="PT Sans" w:hAnsi="PT Sans" w:cs="Times New Roman"/>
-          <w:color w:val="3366FF"/>
-          <w:sz w:val="20"/>
-          <w:szCs w:val="20"/>
-        </w:rPr>
-        <w:t>degree:</w:t>
-      </w:r>
-      <w:r>
-        <w:rPr>
-          <w:rFonts w:ascii="PT Sans" w:hAnsi="PT Sans" w:cs="Times New Roman"/>
-          <w:sz w:val="20"/>
-          <w:szCs w:val="20"/>
-        </w:rPr>
-        <w:t xml:space="preserve"> </w:t>
-      </w:r>
-      <w:r>
-        <w:rPr>
-          <w:rFonts w:ascii="PT Sans" w:hAnsi="PT Sans" w:cs="Times New Roman"/>
-          <w:sz w:val="20"/>
-          <w:szCs w:val="20"/>
-        </w:rPr>
-        <w:t xml:space="preserve"> </w:t>
-      </w:r>
-      <w:r>
-        <w:rPr>
-          <w:rFonts w:ascii="PT Sans" w:hAnsi="PT Sans" w:cs="Times New Roman"/>
-          <w:sz w:val="20"/>
-          <w:szCs w:val="20"/>
-        </w:rPr>
-        <w:t>Master of Science in Mechanical Engineering, GPA: 3.5/4.0</w:t>
-      </w:r>
-    </w:p>
-    <w:p>
-      <w:pPr>
-        <w:ind w:left="630" w:hanging="630"/>
-        <w:rPr>
-          <w:rFonts w:ascii="PT Sans" w:hAnsi="PT Sans" w:cs="Times New Roman"/>
-          <w:sz w:val="20"/>
-          <w:szCs w:val="20"/>
-        </w:rPr>
-      </w:pPr>
-      <w:r>
-        <w:rPr>
-          <w:rFonts w:ascii="PT Sans" w:hAnsi="PT Sans" w:cs="Times New Roman"/>
-          <w:sz w:val="20"/>
-          <w:szCs w:val="20"/>
-        </w:rPr>
-        <w:t xml:space="preserve">    </w:t>
-      </w:r>
-      <w:r>
-        <w:rPr>
-          <w:rFonts w:ascii="PT Sans" w:hAnsi="PT Sans" w:cs="Times New Roman"/>
-          <w:color w:val="3366FF"/>
-          <w:sz w:val="20"/>
-          <w:szCs w:val="20"/>
-        </w:rPr>
-        <w:t>completed:</w:t>
-      </w:r>
-      <w:r>
-        <w:rPr>
-          <w:rFonts w:ascii="PT Sans" w:hAnsi="PT Sans" w:cs="Times New Roman"/>
-          <w:sz w:val="20"/>
-          <w:szCs w:val="20"/>
-        </w:rPr>
-        <w:t xml:space="preserve"> </w:t>
-      </w:r>
-      <w:r>
-        <w:rPr>
-          <w:rFonts w:ascii="PT Sans" w:hAnsi="PT Sans" w:cs="Times New Roman"/>
-          <w:sz w:val="20"/>
-          <w:szCs w:val="20"/>
-        </w:rPr>
-        <w:t xml:space="preserve"> </w:t>
-      </w:r>
-      <w:r>
-        <w:rPr>
-          <w:rFonts w:ascii="PT Sans" w:hAnsi="PT Sans" w:cs="Times New Roman"/>
-          <w:sz w:val="20"/>
-          <w:szCs w:val="20"/>
-        </w:rPr>
-        <w:t>May 2013</w:t>
-      </w:r>
-    </w:p>
-    <w:p>
-      <w:pPr>
-        <w:ind w:left="630" w:hanging="630"/>
-        <w:rPr>
-          <w:rFonts w:ascii="PT Sans" w:hAnsi="PT Sans" w:cs="Times New Roman"/>
-          <w:sz w:val="20"/>
-          <w:szCs w:val="20"/>
-        </w:rPr>
-      </w:pPr>
-    </w:p>
-    <w:p>
-      <w:pPr>
-        <w:ind w:left="630" w:hanging="630"/>
-        <w:rPr>
-          <w:rFonts w:ascii="PT Sans" w:hAnsi="PT Sans" w:cs="Times New Roman"/>
-          <w:sz w:val="20"/>
-          <w:szCs w:val="20"/>
-        </w:rPr>
-      </w:pPr>
-      <w:r>
-        <w:rPr>
-          <w:rFonts w:ascii="PT Sans" w:hAnsi="PT Sans" w:cs="Times New Roman"/>
-          <w:sz w:val="20"/>
-          <w:szCs w:val="20"/>
-        </w:rPr>
-        <w:t xml:space="preserve">  </w:t>
-      </w:r>
-      <w:r>
-        <w:rPr>
-          <w:rFonts w:ascii="PT Sans" w:hAnsi="PT Sans" w:cs="Times New Roman"/>
-          <w:sz w:val="20"/>
-          <w:szCs w:val="20"/>
-        </w:rPr>
-        <w:t>-</w:t>
-      </w:r>
-      <w:r>
-        <w:rPr>
-          <w:rFonts w:ascii="PT Sans" w:hAnsi="PT Sans" w:cs="Times New Roman"/>
-          <w:sz w:val="20"/>
-          <w:szCs w:val="20"/>
-        </w:rPr>
-        <w:t xml:space="preserve"> </w:t>
-      </w:r>
-      <w:r>
-        <w:rPr>
-          <w:rFonts w:ascii="PT Sans" w:hAnsi="PT Sans" w:cs="Times New Roman"/>
-          <w:color w:val="3366FF"/>
-          <w:sz w:val="20"/>
-          <w:szCs w:val="20"/>
-        </w:rPr>
-        <w:t>school:</w:t>
-      </w:r>
-      <w:r>
-        <w:rPr>
-          <w:rFonts w:ascii="PT Sans" w:hAnsi="PT Sans" w:cs="Times New Roman"/>
-          <w:sz w:val="20"/>
-          <w:szCs w:val="20"/>
-        </w:rPr>
-        <w:t xml:space="preserve"> </w:t>
-      </w:r>
-      <w:r>
-        <w:rPr>
-          <w:rFonts w:ascii="PT Sans" w:hAnsi="PT Sans" w:cs="Times New Roman"/>
-          <w:sz w:val="20"/>
-          <w:szCs w:val="20"/>
-        </w:rPr>
-        <w:t xml:space="preserve"> </w:t>
-      </w:r>
-      <w:r>
-        <w:rPr>
-          <w:rFonts w:ascii="PT Sans" w:hAnsi="PT Sans" w:cs="Times New Roman"/>
-          <w:b/>
-          <w:sz w:val="20"/>
-          <w:szCs w:val="20"/>
-        </w:rPr>
-        <w:t>University of Connecticut</w:t>
-      </w:r>
-    </w:p>
-    <w:p>
-      <w:pPr>
-        <w:ind w:left="630" w:hanging="630"/>
-        <w:rPr>
-          <w:rFonts w:ascii="PT Sans" w:hAnsi="PT Sans" w:cs="Times New Roman"/>
-          <w:sz w:val="20"/>
-          <w:szCs w:val="20"/>
-        </w:rPr>
-      </w:pPr>
-      <w:r>
-        <w:rPr>
-          <w:rFonts w:ascii="PT Sans" w:hAnsi="PT Sans" w:cs="Times New Roman"/>
-          <w:sz w:val="20"/>
-          <w:szCs w:val="20"/>
-        </w:rPr>
-        <w:t xml:space="preserve">    </w:t>
-      </w:r>
-      <w:r>
-        <w:rPr>
-          <w:rFonts w:ascii="PT Sans" w:hAnsi="PT Sans" w:cs="Times New Roman"/>
-          <w:color w:val="3366FF"/>
-          <w:sz w:val="20"/>
-          <w:szCs w:val="20"/>
-        </w:rPr>
-        <w:t>locati</w:t>
-      </w:r>
-      <w:r>
-        <w:rPr>
-          <w:rFonts w:ascii="PT Sans" w:hAnsi="PT Sans" w:cs="Times New Roman"/>
-          <w:color w:val="3366FF"/>
-          <w:sz w:val="20"/>
-          <w:szCs w:val="20"/>
-        </w:rPr>
-        <w:t>on:</w:t>
-      </w:r>
-      <w:r>
-        <w:rPr>
-          <w:rFonts w:ascii="PT Sans" w:hAnsi="PT Sans" w:cs="Times New Roman"/>
-          <w:sz w:val="20"/>
-          <w:szCs w:val="20"/>
-        </w:rPr>
-        <w:t xml:space="preserve"> </w:t>
-      </w:r>
-      <w:r>
-        <w:rPr>
-          <w:rFonts w:ascii="PT Sans" w:hAnsi="PT Sans" w:cs="Times New Roman"/>
-          <w:sz w:val="20"/>
-          <w:szCs w:val="20"/>
-        </w:rPr>
-        <w:t xml:space="preserve"> </w:t>
-      </w:r>
-      <w:r>
-        <w:rPr>
-          <w:rFonts w:ascii="PT Sans" w:hAnsi="PT Sans" w:cs="Times New Roman"/>
-          <w:sz w:val="20"/>
-          <w:szCs w:val="20"/>
-        </w:rPr>
-        <w:t>Storrs, CT</w:t>
-      </w:r>
-    </w:p>
-    <w:p>
-      <w:pPr>
-        <w:ind w:left="630" w:hanging="630"/>
-        <w:rPr>
-          <w:rFonts w:ascii="PT Sans" w:hAnsi="PT Sans" w:cs="Times New Roman"/>
-          <w:sz w:val="20"/>
-          <w:szCs w:val="20"/>
-        </w:rPr>
-      </w:pPr>
-      <w:r>
-        <w:rPr>
-          <w:rFonts w:ascii="PT Sans" w:hAnsi="PT Sans" w:cs="Times New Roman"/>
-          <w:sz w:val="20"/>
-          <w:szCs w:val="20"/>
-        </w:rPr>
-        <w:t xml:space="preserve">    </w:t>
-      </w:r>
-      <w:r>
-        <w:rPr>
-          <w:rFonts w:ascii="PT Sans" w:hAnsi="PT Sans" w:cs="Times New Roman"/>
-          <w:color w:val="3366FF"/>
-          <w:sz w:val="20"/>
-          <w:szCs w:val="20"/>
-        </w:rPr>
-        <w:t>degree:</w:t>
-      </w:r>
-      <w:r>
-        <w:rPr>
-          <w:rFonts w:ascii="PT Sans" w:hAnsi="PT Sans" w:cs="Times New Roman"/>
-          <w:sz w:val="20"/>
-          <w:szCs w:val="20"/>
-        </w:rPr>
-        <w:t xml:space="preserve"> </w:t>
-      </w:r>
-      <w:r>
-        <w:rPr>
-          <w:rFonts w:ascii="PT Sans" w:hAnsi="PT Sans" w:cs="Times New Roman"/>
-          <w:sz w:val="20"/>
-          <w:szCs w:val="20"/>
-        </w:rPr>
-        <w:t xml:space="preserve"> </w:t>
-      </w:r>
-      <w:r>
-        <w:rPr>
-          <w:rFonts w:ascii="PT Sans" w:hAnsi="PT Sans" w:cs="Times New Roman"/>
-          <w:sz w:val="20"/>
-          <w:szCs w:val="20"/>
-        </w:rPr>
-        <w:t>Bachelor of Sc</w:t>
-      </w:r>
-      <w:r>
-        <w:rPr>
-          <w:rFonts w:ascii="PT Sans" w:hAnsi="PT Sans" w:cs="Times New Roman"/>
-          <w:sz w:val="20"/>
-          <w:szCs w:val="20"/>
-        </w:rPr>
-        <w:t>ience in Mechanical Engineering</w:t>
-      </w:r>
-    </w:p>
-    <w:p>
-      <w:pPr>
-        <w:ind w:left="630" w:hanging="630"/>
-        <w:rPr>
-          <w:rFonts w:ascii="PT Sans" w:hAnsi="PT Sans" w:cs="Times New Roman"/>
-          <w:sz w:val="20"/>
-          <w:szCs w:val="20"/>
-        </w:rPr>
-      </w:pPr>
-      <w:r>
-        <w:rPr>
-          <w:rFonts w:ascii="PT Sans" w:hAnsi="PT Sans" w:cs="Times New Roman"/>
-          <w:sz w:val="20"/>
-          <w:szCs w:val="20"/>
-        </w:rPr>
-        <w:t xml:space="preserve">    </w:t>
-      </w:r>
-      <w:r>
-        <w:rPr>
-          <w:rFonts w:ascii="PT Sans" w:hAnsi="PT Sans" w:cs="Times New Roman"/>
-          <w:color w:val="3366FF"/>
-          <w:sz w:val="20"/>
-          <w:szCs w:val="20"/>
-        </w:rPr>
-        <w:t>completed:</w:t>
-      </w:r>
-      <w:r>
-        <w:rPr>
-          <w:rFonts w:ascii="PT Sans" w:hAnsi="PT Sans" w:cs="Times New Roman"/>
-          <w:sz w:val="20"/>
-          <w:szCs w:val="20"/>
-        </w:rPr>
-        <w:t xml:space="preserve"> </w:t>
-      </w:r>
-      <w:r>
-        <w:rPr>
-          <w:rFonts w:ascii="PT Sans" w:hAnsi="PT Sans" w:cs="Times New Roman"/>
-          <w:sz w:val="20"/>
-          <w:szCs w:val="20"/>
-        </w:rPr>
-        <w:t xml:space="preserve"> </w:t>
-      </w:r>
-      <w:r>
-        <w:rPr>
-          <w:rFonts w:ascii="PT Sans" w:hAnsi="PT Sans" w:cs="Times New Roman"/>
-          <w:sz w:val="20"/>
-          <w:szCs w:val="20"/>
-        </w:rPr>
-        <w:t>Dec 2010</w:t>
-      </w:r>
-    </w:p>
-    <w:p>
-      <w:pPr>
-        <w:ind w:left="630" w:hanging="630"/>
-        <w:rPr>
-          <w:rFonts w:ascii="PT Sans" w:hAnsi="PT Sans" w:cs="Times New Roman"/>
-          <w:color w:val="378D00"/>
-          <w:sz w:val="20"/>
-          <w:szCs w:val="20"/>
-        </w:rPr>
-      </w:pPr>
-    </w:p>
-    <w:p>
-      <w:pPr>
-        <w:ind w:left="630" w:hanging="630"/>
-        <w:rPr>
-          <w:rFonts w:ascii="PT Sans" w:hAnsi="PT Sans" w:cs="Times New Roman"/>
-          <w:sz w:val="22"/>
-          <w:szCs w:val="22"/>
-        </w:rPr>
-      </w:pPr>
-      <w:r>
-        <w:rPr>
-          <w:rFonts w:ascii="PT Sans" w:hAnsi="PT Sans" w:cs="Times New Roman"/>
-          <w:b/>
-          <w:sz w:val="22"/>
-          <w:szCs w:val="22"/>
-        </w:rPr>
-        <w:t>Experience</w:t>
-      </w:r>
-      <w:r>
-        <w:rPr>
-          <w:rFonts w:ascii="PT Sans" w:hAnsi="PT Sans" w:cs="Times New Roman"/>
-          <w:sz w:val="22"/>
-          <w:szCs w:val="22"/>
-        </w:rPr>
-        <w:t>:</w:t>
-      </w:r>
-    </w:p>
-    <w:p>
-      <w:pPr>
-        <w:ind w:left="630" w:hanging="630"/>
-        <w:rPr>
-          <w:rFonts w:ascii="PT Sans" w:hAnsi="PT Sans" w:cs="Times New Roman"/>
-          <w:sz w:val="20"/>
-          <w:szCs w:val="20"/>
-        </w:rPr>
-      </w:pPr>
-      <w:r>
-        <w:rPr>
-          <w:rFonts w:ascii="PT Sans" w:hAnsi="PT Sans" w:cs="Times New Roman"/>
-          <w:sz w:val="20"/>
-          <w:szCs w:val="20"/>
-        </w:rPr>
-        <w:t xml:space="preserve">  -</w:t>
-      </w:r>
-      <w:r>
-        <w:rPr>
-          <w:rFonts w:ascii="PT Sans" w:hAnsi="PT Sans" w:cs="Times New Roman"/>
-          <w:sz w:val="20"/>
-          <w:szCs w:val="20"/>
-        </w:rPr>
-        <w:t xml:space="preserve"> </w:t>
-      </w:r>
-      <w:r>
-        <w:rPr>
-          <w:rFonts w:ascii="PT Sans" w:hAnsi="PT Sans" w:cs="Times New Roman"/>
-          <w:color w:val="3366FF"/>
-          <w:sz w:val="20"/>
-          <w:szCs w:val="20"/>
-        </w:rPr>
-        <w:t>company</w:t>
-      </w:r>
-      <w:r>
-        <w:rPr>
-          <w:rFonts w:ascii="PT Sans" w:hAnsi="PT Sans" w:cs="Times New Roman"/>
-          <w:color w:val="3366FF"/>
-          <w:sz w:val="20"/>
-          <w:szCs w:val="20"/>
-        </w:rPr>
-        <w:t>:</w:t>
-      </w:r>
-      <w:r>
-        <w:rPr>
-          <w:rFonts w:ascii="PT Sans" w:hAnsi="PT Sans" w:cs="Times New Roman"/>
-          <w:sz w:val="20"/>
-          <w:szCs w:val="20"/>
-        </w:rPr>
-        <w:t xml:space="preserve"> </w:t>
-      </w:r>
-      <w:r>
-        <w:rPr>
-          <w:rFonts w:ascii="PT Sans" w:hAnsi="PT Sans" w:cs="Times New Roman"/>
-          <w:sz w:val="20"/>
-          <w:szCs w:val="20"/>
-        </w:rPr>
-        <w:t xml:space="preserve"> </w:t>
-      </w:r>
-      <w:r>
-        <w:rPr>
-          <w:rFonts w:ascii="PT Sans" w:hAnsi="PT Sans" w:cs="Times New Roman"/>
-          <w:b/>
-          <w:sz w:val="20"/>
-          <w:szCs w:val="20"/>
-        </w:rPr>
-        <w:t>The Psalm of Howard Thurman</w:t>
-      </w:r>
-      <w:r>
-        <w:rPr>
-          <w:rFonts w:ascii="PT Sans" w:hAnsi="PT Sans" w:cs="Times New Roman"/>
-          <w:b/>
-          <w:sz w:val="20"/>
-          <w:szCs w:val="20"/>
-        </w:rPr>
-        <w:t xml:space="preserve"> Documentary Film</w:t>
-      </w:r>
-    </w:p>
-    <w:p>
-      <w:pPr>
-        <w:ind w:left="630" w:hanging="630"/>
-        <w:rPr>
-          <w:rFonts w:ascii="PT Sans" w:hAnsi="PT Sans" w:cs="Times New Roman"/>
-          <w:sz w:val="20"/>
-          <w:szCs w:val="20"/>
-        </w:rPr>
-      </w:pPr>
-      <w:r>
-        <w:rPr>
-          <w:rFonts w:ascii="PT Sans" w:hAnsi="PT Sans" w:cs="Times New Roman"/>
-          <w:sz w:val="20"/>
-          <w:szCs w:val="20"/>
-        </w:rPr>
-        <w:t xml:space="preserve">  </w:t>
-      </w:r>
-      <w:r>
-        <w:rPr>
-          <w:rFonts w:ascii="PT Sans" w:hAnsi="PT Sans" w:cs="Times New Roman"/>
-          <w:sz w:val="20"/>
-          <w:szCs w:val="20"/>
-        </w:rPr>
-        <w:t xml:space="preserve"> </w:t>
-      </w:r>
-      <w:r>
-        <w:rPr>
-          <w:rFonts w:ascii="PT Sans" w:hAnsi="PT Sans" w:cs="Times New Roman"/>
-          <w:sz w:val="20"/>
-          <w:szCs w:val="20"/>
-        </w:rPr>
-        <w:t xml:space="preserve"> </w:t>
-      </w:r>
-      <w:r>
-        <w:rPr>
-          <w:rFonts w:ascii="PT Sans" w:hAnsi="PT Sans" w:cs="Times New Roman"/>
-          <w:color w:val="3366FF"/>
-          <w:sz w:val="20"/>
-          <w:szCs w:val="20"/>
-        </w:rPr>
-        <w:t>location:</w:t>
-      </w:r>
-      <w:r>
-        <w:rPr>
-          <w:rFonts w:ascii="PT Sans" w:hAnsi="PT Sans" w:cs="Times New Roman"/>
-          <w:sz w:val="20"/>
-          <w:szCs w:val="20"/>
-        </w:rPr>
-        <w:t xml:space="preserve"> </w:t>
-      </w:r>
-      <w:r>
-        <w:rPr>
-          <w:rFonts w:ascii="PT Sans" w:hAnsi="PT Sans" w:cs="Times New Roman"/>
-          <w:sz w:val="20"/>
-          <w:szCs w:val="20"/>
-        </w:rPr>
-        <w:t xml:space="preserve"> </w:t>
-      </w:r>
-      <w:r>
-        <w:rPr>
-          <w:rFonts w:ascii="PT Sans" w:hAnsi="PT Sans" w:cs="Times New Roman"/>
-          <w:sz w:val="20"/>
-          <w:szCs w:val="20"/>
-        </w:rPr>
-        <w:t>Boston, MA</w:t>
-      </w:r>
-    </w:p>
-    <w:p>
-      <w:pPr>
-        <w:ind w:left="630" w:hanging="630"/>
-        <w:rPr>
-          <w:rFonts w:ascii="PT Sans" w:hAnsi="PT Sans" w:cs="Times New Roman"/>
-          <w:color w:val="378D00"/>
-          <w:sz w:val="20"/>
-          <w:szCs w:val="20"/>
-        </w:rPr>
-      </w:pPr>
-      <w:r>
-        <w:rPr>
-          <w:rFonts w:ascii="PT Sans" w:hAnsi="PT Sans" w:cs="Times New Roman"/>
-          <w:sz w:val="20"/>
-          <w:szCs w:val="20"/>
-        </w:rPr>
-        <w:t xml:space="preserve">  </w:t>
-      </w:r>
-      <w:r>
-        <w:rPr>
-          <w:rFonts w:ascii="PT Sans" w:hAnsi="PT Sans" w:cs="Times New Roman"/>
-          <w:sz w:val="20"/>
-          <w:szCs w:val="20"/>
-        </w:rPr>
-        <w:t xml:space="preserve">  </w:t>
-      </w:r>
-      <w:r>
-        <w:rPr>
-          <w:rFonts w:ascii="PT Sans" w:hAnsi="PT Sans" w:cs="Times New Roman"/>
-          <w:color w:val="3366FF"/>
-          <w:sz w:val="20"/>
-          <w:szCs w:val="20"/>
-        </w:rPr>
-        <w:t>position:</w:t>
-      </w:r>
-      <w:r>
-        <w:rPr>
-          <w:rFonts w:ascii="PT Sans" w:hAnsi="PT Sans" w:cs="Times New Roman"/>
-          <w:sz w:val="20"/>
-          <w:szCs w:val="20"/>
-        </w:rPr>
-        <w:t xml:space="preserve"> </w:t>
-      </w:r>
-      <w:r>
-        <w:rPr>
-          <w:rFonts w:ascii="PT Sans" w:hAnsi="PT Sans" w:cs="Times New Roman"/>
-          <w:sz w:val="20"/>
-          <w:szCs w:val="20"/>
-        </w:rPr>
-        <w:t xml:space="preserve"> </w:t>
-      </w:r>
-      <w:r>
-        <w:rPr>
-          <w:rFonts w:ascii="PT Sans" w:hAnsi="PT Sans" w:cs="Times New Roman"/>
-          <w:sz w:val="20"/>
-          <w:szCs w:val="20"/>
-        </w:rPr>
-        <w:t>Developer</w:t>
-      </w:r>
-    </w:p>
-    <w:p>
-      <w:pPr>
-        <w:ind w:left="630" w:hanging="630"/>
-        <w:rPr>
-          <w:rFonts w:ascii="PT Sans" w:hAnsi="PT Sans" w:cs="Times New Roman"/>
-          <w:sz w:val="20"/>
-          <w:szCs w:val="20"/>
-        </w:rPr>
-      </w:pPr>
-      <w:r>
-        <w:rPr>
-          <w:rFonts w:ascii="PT Sans" w:hAnsi="PT Sans" w:cs="Times New Roman"/>
-          <w:sz w:val="20"/>
-          <w:szCs w:val="20"/>
-        </w:rPr>
-        <w:t xml:space="preserve"> </w:t>
-      </w:r>
-      <w:r>
-        <w:rPr>
-          <w:rFonts w:ascii="PT Sans" w:hAnsi="PT Sans" w:cs="Times New Roman"/>
-          <w:sz w:val="20"/>
-          <w:szCs w:val="20"/>
-        </w:rPr>
-        <w:t xml:space="preserve">   </w:t>
-      </w:r>
-      <w:r>
-        <w:rPr>
-          <w:rFonts w:ascii="PT Sans" w:hAnsi="PT Sans" w:cs="Times New Roman"/>
-          <w:color w:val="3366FF"/>
-          <w:sz w:val="20"/>
-          <w:szCs w:val="20"/>
-        </w:rPr>
-        <w:t>starting:</w:t>
-      </w:r>
-      <w:r>
-        <w:rPr>
-          <w:rFonts w:ascii="PT Sans" w:hAnsi="PT Sans" w:cs="Times New Roman"/>
-          <w:sz w:val="20"/>
-          <w:szCs w:val="20"/>
-        </w:rPr>
-        <w:t xml:space="preserve"> </w:t>
-      </w:r>
-      <w:r>
-        <w:rPr>
-          <w:rFonts w:ascii="PT Sans" w:hAnsi="PT Sans" w:cs="Times New Roman"/>
-          <w:sz w:val="20"/>
-          <w:szCs w:val="20"/>
-        </w:rPr>
-        <w:t xml:space="preserve"> </w:t>
-      </w:r>
-      <w:r>
-        <w:rPr>
-          <w:rFonts w:ascii="PT Sans" w:hAnsi="PT Sans" w:cs="Times New Roman"/>
-          <w:sz w:val="20"/>
-          <w:szCs w:val="20"/>
-        </w:rPr>
-        <w:t>Apr 2015</w:t>
-      </w:r>
-    </w:p>
-    <w:p>
-      <w:pPr>
-        <w:ind w:left="630" w:hanging="630"/>
-        <w:rPr>
-          <w:rFonts w:ascii="PT Sans" w:hAnsi="PT Sans" w:cs="Times New Roman"/>
-          <w:color w:val="3366FF"/>
-          <w:sz w:val="20"/>
-          <w:szCs w:val="20"/>
-        </w:rPr>
-      </w:pPr>
-      <w:r>
-        <w:rPr>
-          <w:rFonts w:ascii="PT Sans" w:hAnsi="PT Sans" w:cs="Times New Roman"/>
-          <w:sz w:val="20"/>
-          <w:szCs w:val="20"/>
-        </w:rPr>
-        <w:t xml:space="preserve"> </w:t>
-      </w:r>
-      <w:r>
-        <w:rPr>
-          <w:rFonts w:ascii="PT Sans" w:hAnsi="PT Sans" w:cs="Times New Roman"/>
-          <w:sz w:val="20"/>
-          <w:szCs w:val="20"/>
-        </w:rPr>
-        <w:t xml:space="preserve">   </w:t>
-      </w:r>
-      <w:r>
-        <w:rPr>
-          <w:rFonts w:ascii="PT Sans" w:hAnsi="PT Sans" w:cs="Times New Roman"/>
-          <w:color w:val="3366FF"/>
-          <w:sz w:val="20"/>
-          <w:szCs w:val="20"/>
-        </w:rPr>
-        <w:t>highlights:</w:t>
-      </w:r>
-    </w:p>
-    <w:p>
-      <w:pPr>
-        <w:ind w:left="630" w:hanging="630"/>
-        <w:rPr>
-          <w:rFonts w:ascii="PT Sans" w:hAnsi="PT Sans" w:cs="Times New Roman"/>
-          <w:sz w:val="20"/>
-          <w:szCs w:val="20"/>
-        </w:rPr>
-      </w:pPr>
-      <w:r>
-        <w:rPr>
-          <w:rFonts w:ascii="PT Sans" w:hAnsi="PT Sans" w:cs="Times New Roman"/>
-          <w:sz w:val="20"/>
-          <w:szCs w:val="20"/>
-        </w:rPr>
-        <w:t xml:space="preserve">    </w:t>
-      </w:r>
-      <w:r>
-        <w:rPr>
-          <w:rFonts w:ascii="PT Sans" w:hAnsi="PT Sans" w:cs="Times New Roman"/>
-          <w:sz w:val="20"/>
-          <w:szCs w:val="20"/>
-        </w:rPr>
-        <w:t xml:space="preserve">  </w:t>
-      </w:r>
-      <w:r>
-        <w:rPr>
-          <w:rFonts w:ascii="PT Sans" w:hAnsi="PT Sans" w:cs="Times New Roman"/>
-          <w:sz w:val="20"/>
-          <w:szCs w:val="20"/>
-        </w:rPr>
-        <w:t>- Generated Ruby on Rails application using Rails Composer, integrated customized Bootstrap Template and styled modal</w:t>
-      </w:r>
-    </w:p>
-    <w:p>
-      <w:pPr>
-        <w:ind w:left="630" w:hanging="630"/>
-        <w:rPr>
-          <w:rFonts w:ascii="PT Sans" w:hAnsi="PT Sans" w:cs="Times New Roman"/>
-          <w:sz w:val="20"/>
-          <w:szCs w:val="20"/>
-        </w:rPr>
-      </w:pPr>
-      <w:r>
-        <w:rPr>
-          <w:rFonts w:ascii="PT Sans" w:hAnsi="PT Sans" w:cs="Times New Roman"/>
-          <w:sz w:val="20"/>
-          <w:szCs w:val="20"/>
-        </w:rPr>
-        <w:t xml:space="preserve">      </w:t>
-      </w:r>
-      <w:r>
-        <w:rPr>
-          <w:rFonts w:ascii="PT Sans" w:hAnsi="PT Sans" w:cs="Times New Roman"/>
-          <w:sz w:val="20"/>
-          <w:szCs w:val="20"/>
-        </w:rPr>
-        <w:t>- Adapted Devise and Bootstrap user management system, provided by Rails Composer, into admin dashboard</w:t>
-      </w:r>
-    </w:p>
-    <w:p>
-      <w:pPr>
-        <w:ind w:left="630" w:hanging="630"/>
-        <w:rPr>
-          <w:rFonts w:ascii="PT Sans" w:hAnsi="PT Sans" w:cs="Times New Roman"/>
-          <w:sz w:val="20"/>
-          <w:szCs w:val="20"/>
-        </w:rPr>
-      </w:pPr>
-      <w:r>
-        <w:rPr>
-          <w:rFonts w:ascii="PT Sans" w:hAnsi="PT Sans" w:cs="Times New Roman"/>
-          <w:sz w:val="20"/>
-          <w:szCs w:val="20"/>
-        </w:rPr>
-        <w:t xml:space="preserve">  </w:t>
-      </w:r>
-      <w:r>
-        <w:rPr>
-          <w:rFonts w:ascii="PT Sans" w:hAnsi="PT Sans" w:cs="Times New Roman"/>
-          <w:sz w:val="20"/>
-          <w:szCs w:val="20"/>
-        </w:rPr>
-        <w:t xml:space="preserve">  </w:t>
-      </w:r>
-      <w:r>
-        <w:rPr>
-          <w:rFonts w:ascii="PT Sans" w:hAnsi="PT Sans" w:cs="Times New Roman"/>
-          <w:sz w:val="20"/>
-          <w:szCs w:val="20"/>
-        </w:rPr>
-        <w:t xml:space="preserve">  </w:t>
-      </w:r>
-      <w:r>
-        <w:rPr>
-          <w:rFonts w:ascii="PT Sans" w:hAnsi="PT Sans" w:cs="Times New Roman"/>
-          <w:sz w:val="20"/>
-          <w:szCs w:val="20"/>
-        </w:rPr>
-        <w:t>- Contact Us</w:t>
-      </w:r>
-      <w:r>
-        <w:rPr>
-          <w:rFonts w:ascii="PT Sans" w:hAnsi="PT Sans" w:cs="Times New Roman"/>
-          <w:sz w:val="20"/>
-          <w:szCs w:val="20"/>
-        </w:rPr>
-        <w:t xml:space="preserve"> messages and subscribe requests can be viewed in-app and are also emailed to admin using SendGrid API</w:t>
-      </w:r>
-    </w:p>
-    <w:p>
-      <w:pPr>
-        <w:ind w:left="630" w:hanging="630"/>
-        <w:rPr>
-          <w:rFonts w:ascii="PT Sans" w:hAnsi="PT Sans" w:cs="Times New Roman"/>
-          <w:sz w:val="20"/>
-          <w:szCs w:val="20"/>
-        </w:rPr>
-      </w:pPr>
-      <w:r>
-        <w:rPr>
-          <w:rFonts w:ascii="PT Sans" w:hAnsi="PT Sans" w:cs="Times New Roman"/>
-          <w:sz w:val="20"/>
-          <w:szCs w:val="20"/>
-        </w:rPr>
-        <w:t xml:space="preserve">     </w:t>
-      </w:r>
-      <w:r>
-        <w:rPr>
-          <w:rFonts w:ascii="PT Sans" w:hAnsi="PT Sans" w:cs="Times New Roman"/>
-          <w:sz w:val="20"/>
-          <w:szCs w:val="20"/>
-        </w:rPr>
-        <w:t xml:space="preserve"> </w:t>
-      </w:r>
-      <w:r>
-        <w:rPr>
-          <w:rFonts w:ascii="PT Sans" w:hAnsi="PT Sans" w:cs="Times New Roman"/>
-          <w:sz w:val="20"/>
-          <w:szCs w:val="20"/>
-        </w:rPr>
-        <w:t>-</w:t>
-      </w:r>
-      <w:r>
-        <w:rPr>
-          <w:rFonts w:ascii="PT Sans" w:hAnsi="PT Sans" w:cs="Times New Roman"/>
-          <w:sz w:val="20"/>
-          <w:szCs w:val="20"/>
-        </w:rPr>
-        <w:t xml:space="preserve"> E</w:t>
-      </w:r>
-      <w:r>
-        <w:rPr>
-          <w:rFonts w:ascii="PT Sans" w:hAnsi="PT Sans" w:cs="Times New Roman"/>
-          <w:sz w:val="20"/>
-          <w:szCs w:val="20"/>
-        </w:rPr>
-        <w:t>mpower</w:t>
-      </w:r>
-      <w:r>
-        <w:rPr>
-          <w:rFonts w:ascii="PT Sans" w:hAnsi="PT Sans" w:cs="Times New Roman"/>
-          <w:sz w:val="20"/>
-          <w:szCs w:val="20"/>
-        </w:rPr>
-        <w:t>ed</w:t>
-      </w:r>
-      <w:r>
-        <w:rPr>
-          <w:rFonts w:ascii="PT Sans" w:hAnsi="PT Sans" w:cs="Times New Roman"/>
-          <w:sz w:val="20"/>
-          <w:szCs w:val="20"/>
-        </w:rPr>
-        <w:t xml:space="preserve"> artist to edit site content </w:t>
-      </w:r>
-      <w:r>
-        <w:rPr>
-          <w:rFonts w:ascii="PT Sans" w:hAnsi="PT Sans" w:cs="Times New Roman"/>
-          <w:sz w:val="20"/>
-          <w:szCs w:val="20"/>
-        </w:rPr>
-        <w:t>hosted on</w:t>
-      </w:r>
-      <w:r>
-        <w:rPr>
-          <w:rFonts w:ascii="PT Sans" w:hAnsi="PT Sans" w:cs="Times New Roman"/>
-          <w:sz w:val="20"/>
-          <w:szCs w:val="20"/>
-        </w:rPr>
-        <w:t xml:space="preserve"> </w:t>
-      </w:r>
-      <w:r>
-        <w:rPr>
-          <w:rFonts w:ascii="PT Sans" w:hAnsi="PT Sans" w:cs="Times New Roman"/>
-          <w:sz w:val="20"/>
-          <w:szCs w:val="20"/>
-        </w:rPr>
-        <w:t xml:space="preserve">Google Drive </w:t>
-      </w:r>
-      <w:r>
-        <w:rPr>
-          <w:rFonts w:ascii="PT Sans" w:hAnsi="PT Sans" w:cs="Times New Roman"/>
-          <w:sz w:val="20"/>
-          <w:szCs w:val="20"/>
-        </w:rPr>
-        <w:t xml:space="preserve">shared folder and </w:t>
-      </w:r>
-      <w:r>
-        <w:rPr>
-          <w:rFonts w:ascii="PT Sans" w:hAnsi="PT Sans" w:cs="Times New Roman"/>
-          <w:sz w:val="20"/>
-          <w:szCs w:val="20"/>
-        </w:rPr>
-        <w:t xml:space="preserve">then </w:t>
-      </w:r>
-      <w:r>
-        <w:rPr>
-          <w:rFonts w:ascii="PT Sans" w:hAnsi="PT Sans" w:cs="Times New Roman"/>
-          <w:sz w:val="20"/>
-          <w:szCs w:val="20"/>
-        </w:rPr>
-        <w:t>see updates instantly</w:t>
-      </w:r>
-    </w:p>
-    <w:p>
-      <w:pPr>
-        <w:ind w:left="630" w:hanging="630"/>
-        <w:rPr>
-          <w:rFonts w:ascii="PT Sans" w:hAnsi="PT Sans" w:cs="Times New Roman"/>
-          <w:sz w:val="20"/>
-          <w:szCs w:val="20"/>
-        </w:rPr>
-      </w:pPr>
-      <w:r>
-        <w:rPr>
-          <w:rFonts w:ascii="PT Sans" w:hAnsi="PT Sans" w:cs="Times New Roman"/>
-          <w:sz w:val="20"/>
-          <w:szCs w:val="20"/>
-        </w:rPr>
-        <w:t xml:space="preserve">   </w:t>
-      </w:r>
-      <w:r>
-        <w:rPr>
-          <w:rFonts w:ascii="PT Sans" w:hAnsi="PT Sans" w:cs="Times New Roman"/>
-          <w:sz w:val="20"/>
-          <w:szCs w:val="20"/>
-        </w:rPr>
-        <w:t xml:space="preserve"> </w:t>
-      </w:r>
-      <w:r>
-        <w:rPr>
-          <w:rFonts w:ascii="PT Sans" w:hAnsi="PT Sans" w:cs="Times New Roman"/>
-          <w:sz w:val="20"/>
-          <w:szCs w:val="20"/>
-        </w:rPr>
-        <w:t xml:space="preserve"> </w:t>
-      </w:r>
-      <w:r>
-        <w:rPr>
-          <w:rFonts w:ascii="PT Sans" w:hAnsi="PT Sans" w:cs="Times New Roman"/>
-          <w:sz w:val="20"/>
-          <w:szCs w:val="20"/>
-        </w:rPr>
-        <w:t xml:space="preserve"> - </w:t>
-      </w:r>
-      <w:r>
-        <w:rPr>
-          <w:rFonts w:ascii="PT Sans" w:hAnsi="PT Sans" w:cs="Times New Roman"/>
-          <w:sz w:val="20"/>
-          <w:szCs w:val="20"/>
-        </w:rPr>
-        <w:t>Authored</w:t>
-      </w:r>
-      <w:bookmarkStart w:id="0" w:name="_GoBack"/>
-      <w:bookmarkEnd w:id="0"/>
-      <w:r>
-        <w:rPr>
-          <w:rFonts w:ascii="PT Sans" w:hAnsi="PT Sans" w:cs="Times New Roman"/>
-          <w:sz w:val="20"/>
-          <w:szCs w:val="20"/>
-        </w:rPr>
-        <w:t xml:space="preserve"> YAML representation of all site data that is hosted on Google Drive and parsed by the Rails app during requests</w:t>
-      </w:r>
-    </w:p>
-    <w:p>
-      <w:pPr>
-        <w:ind w:left="630" w:hanging="630"/>
-        <w:rPr>
-          <w:rFonts w:ascii="PT Sans" w:hAnsi="PT Sans" w:cs="Times New Roman"/>
-          <w:sz w:val="20"/>
-          <w:szCs w:val="20"/>
-        </w:rPr>
-      </w:pPr>
-      <w:r>
-        <w:rPr>
-          <w:rFonts w:ascii="PT Sans" w:hAnsi="PT Sans" w:cs="Times New Roman"/>
-          <w:sz w:val="20"/>
-          <w:szCs w:val="20"/>
-        </w:rPr>
-        <w:t xml:space="preserve">  </w:t>
-      </w:r>
-      <w:r>
-        <w:rPr>
-          <w:rFonts w:ascii="PT Sans" w:hAnsi="PT Sans" w:cs="Times New Roman"/>
-          <w:sz w:val="20"/>
-          <w:szCs w:val="20"/>
-        </w:rPr>
-        <w:t xml:space="preserve"> </w:t>
-      </w:r>
-      <w:r>
-        <w:rPr>
-          <w:rFonts w:ascii="PT Sans" w:hAnsi="PT Sans" w:cs="Times New Roman"/>
-          <w:sz w:val="20"/>
-          <w:szCs w:val="20"/>
-        </w:rPr>
-        <w:t xml:space="preserve"> </w:t>
-      </w:r>
-      <w:r>
-        <w:rPr>
-          <w:rFonts w:ascii="PT Sans" w:hAnsi="PT Sans" w:cs="Times New Roman"/>
-          <w:sz w:val="20"/>
-          <w:szCs w:val="20"/>
-        </w:rPr>
-        <w:t xml:space="preserve">  - staging URL http://howardthurmanfilm.herokuapp.com</w:t>
-      </w:r>
-    </w:p>
-    <w:p>
-      <w:pPr>
-        <w:ind w:left="630" w:hanging="630"/>
-        <w:rPr>
-          <w:rFonts w:ascii="PT Sans" w:hAnsi="PT Sans" w:cs="Times New Roman"/>
-          <w:sz w:val="20"/>
-          <w:szCs w:val="20"/>
-        </w:rPr>
-      </w:pPr>
-    </w:p>
-    <w:p>
-      <w:pPr>
-        <w:ind w:left="630" w:hanging="630"/>
-        <w:rPr>
-          <w:rFonts w:ascii="PT Sans" w:hAnsi="PT Sans" w:cs="Times New Roman"/>
-          <w:sz w:val="20"/>
-          <w:szCs w:val="20"/>
-        </w:rPr>
-      </w:pPr>
-      <w:r>
-        <w:rPr>
-          <w:rFonts w:ascii="PT Sans" w:hAnsi="PT Sans" w:cs="Times New Roman"/>
-          <w:sz w:val="20"/>
-          <w:szCs w:val="20"/>
-        </w:rPr>
-        <w:t xml:space="preserve">  -</w:t>
-      </w:r>
-      <w:r>
-        <w:rPr>
-          <w:rFonts w:ascii="PT Sans" w:hAnsi="PT Sans" w:cs="Times New Roman"/>
-          <w:sz w:val="20"/>
-          <w:szCs w:val="20"/>
-        </w:rPr>
-        <w:t xml:space="preserve"> </w:t>
-      </w:r>
-      <w:r>
-        <w:rPr>
-          <w:rFonts w:ascii="PT Sans" w:hAnsi="PT Sans" w:cs="Times New Roman"/>
-          <w:color w:val="3366FF"/>
-          <w:sz w:val="20"/>
-          <w:szCs w:val="20"/>
-        </w:rPr>
-        <w:t>company</w:t>
-      </w:r>
-      <w:r>
-        <w:rPr>
-          <w:rFonts w:ascii="PT Sans" w:hAnsi="PT Sans" w:cs="Times New Roman"/>
-          <w:color w:val="3366FF"/>
-          <w:sz w:val="20"/>
-          <w:szCs w:val="20"/>
-        </w:rPr>
-        <w:t>:</w:t>
-      </w:r>
-      <w:r>
-        <w:rPr>
-          <w:rFonts w:ascii="PT Sans" w:hAnsi="PT Sans" w:cs="Times New Roman"/>
-          <w:sz w:val="20"/>
-          <w:szCs w:val="20"/>
-        </w:rPr>
-        <w:t xml:space="preserve"> </w:t>
-      </w:r>
-      <w:r>
-        <w:rPr>
-          <w:rFonts w:ascii="PT Sans" w:hAnsi="PT Sans" w:cs="Times New Roman"/>
-          <w:sz w:val="20"/>
-          <w:szCs w:val="20"/>
-        </w:rPr>
-        <w:t xml:space="preserve"> </w:t>
-      </w:r>
-      <w:r>
-        <w:rPr>
-          <w:rFonts w:ascii="PT Sans" w:hAnsi="PT Sans" w:cs="Times New Roman"/>
-          <w:b/>
-          <w:sz w:val="20"/>
-          <w:szCs w:val="20"/>
-        </w:rPr>
-        <w:t>FreeFundraise.com</w:t>
-      </w:r>
-    </w:p>
-    <w:p>
-      <w:pPr>
-        <w:ind w:left="630" w:hanging="630"/>
-        <w:rPr>
-          <w:rFonts w:ascii="PT Sans" w:hAnsi="PT Sans" w:cs="Times New Roman"/>
-          <w:sz w:val="20"/>
-          <w:szCs w:val="20"/>
-        </w:rPr>
-      </w:pPr>
-      <w:r>
-        <w:rPr>
-          <w:rFonts w:ascii="PT Sans" w:hAnsi="PT Sans" w:cs="Times New Roman"/>
-          <w:sz w:val="20"/>
-          <w:szCs w:val="20"/>
-        </w:rPr>
-        <w:t xml:space="preserve">   </w:t>
-      </w:r>
-      <w:r>
-        <w:rPr>
-          <w:rFonts w:ascii="PT Sans" w:hAnsi="PT Sans" w:cs="Times New Roman"/>
-          <w:sz w:val="20"/>
-          <w:szCs w:val="20"/>
-        </w:rPr>
-        <w:t xml:space="preserve"> </w:t>
-      </w:r>
-      <w:r>
-        <w:rPr>
-          <w:rFonts w:ascii="PT Sans" w:hAnsi="PT Sans" w:cs="Times New Roman"/>
-          <w:color w:val="3366FF"/>
-          <w:sz w:val="20"/>
-          <w:szCs w:val="20"/>
-        </w:rPr>
-        <w:t>location:</w:t>
-      </w:r>
-      <w:r>
-        <w:rPr>
-          <w:rFonts w:ascii="PT Sans" w:hAnsi="PT Sans" w:cs="Times New Roman"/>
-          <w:sz w:val="20"/>
-          <w:szCs w:val="20"/>
-        </w:rPr>
-        <w:t xml:space="preserve"> </w:t>
-      </w:r>
-      <w:r>
-        <w:rPr>
-          <w:rFonts w:ascii="PT Sans" w:hAnsi="PT Sans" w:cs="Times New Roman"/>
-          <w:sz w:val="20"/>
-          <w:szCs w:val="20"/>
-        </w:rPr>
-        <w:t xml:space="preserve"> </w:t>
-      </w:r>
-      <w:r>
-        <w:rPr>
-          <w:rFonts w:ascii="PT Sans" w:hAnsi="PT Sans" w:cs="Times New Roman"/>
-          <w:sz w:val="20"/>
-          <w:szCs w:val="20"/>
-        </w:rPr>
-        <w:t>Boston, MA</w:t>
-      </w:r>
-    </w:p>
-    <w:p>
-      <w:pPr>
-        <w:ind w:left="630" w:hanging="630"/>
-        <w:rPr>
-          <w:rFonts w:ascii="PT Sans" w:hAnsi="PT Sans" w:cs="Times New Roman"/>
-          <w:color w:val="378D00"/>
-          <w:sz w:val="20"/>
-          <w:szCs w:val="20"/>
-        </w:rPr>
-      </w:pPr>
-      <w:r>
-        <w:rPr>
-          <w:rFonts w:ascii="PT Sans" w:hAnsi="PT Sans" w:cs="Times New Roman"/>
-          <w:sz w:val="20"/>
-          <w:szCs w:val="20"/>
-        </w:rPr>
-        <w:t xml:space="preserve">    </w:t>
-      </w:r>
-      <w:r>
-        <w:rPr>
-          <w:rFonts w:ascii="PT Sans" w:hAnsi="PT Sans" w:cs="Times New Roman"/>
-          <w:color w:val="3366FF"/>
-          <w:sz w:val="20"/>
-          <w:szCs w:val="20"/>
-        </w:rPr>
-        <w:t>position:</w:t>
-      </w:r>
-      <w:r>
-        <w:rPr>
-          <w:rFonts w:ascii="PT Sans" w:hAnsi="PT Sans" w:cs="Times New Roman"/>
-          <w:sz w:val="20"/>
-          <w:szCs w:val="20"/>
-        </w:rPr>
-        <w:t xml:space="preserve"> </w:t>
-      </w:r>
-      <w:r>
-        <w:rPr>
-          <w:rFonts w:ascii="PT Sans" w:hAnsi="PT Sans" w:cs="Times New Roman"/>
-          <w:sz w:val="20"/>
-          <w:szCs w:val="20"/>
-        </w:rPr>
-        <w:t xml:space="preserve"> </w:t>
-      </w:r>
-      <w:r>
-        <w:rPr>
-          <w:rFonts w:ascii="PT Sans" w:hAnsi="PT Sans" w:cs="Times New Roman"/>
-          <w:sz w:val="20"/>
-          <w:szCs w:val="20"/>
-        </w:rPr>
-        <w:t>Developer</w:t>
-      </w:r>
-    </w:p>
-    <w:p>
-      <w:pPr>
-        <w:ind w:left="630" w:hanging="630"/>
-        <w:rPr>
-          <w:rFonts w:ascii="PT Sans" w:hAnsi="PT Sans" w:cs="Times New Roman"/>
-          <w:color w:val="378D00"/>
-          <w:sz w:val="20"/>
-          <w:szCs w:val="20"/>
-        </w:rPr>
-      </w:pPr>
-      <w:r>
-        <w:rPr>
-          <w:rFonts w:ascii="PT Sans" w:hAnsi="PT Sans" w:cs="Times New Roman"/>
-          <w:sz w:val="20"/>
-          <w:szCs w:val="20"/>
-        </w:rPr>
-        <w:t xml:space="preserve">  </w:t>
-      </w:r>
-      <w:r>
-        <w:rPr>
-          <w:rFonts w:ascii="PT Sans" w:hAnsi="PT Sans" w:cs="Times New Roman"/>
-          <w:sz w:val="20"/>
-          <w:szCs w:val="20"/>
-        </w:rPr>
-        <w:t xml:space="preserve"> </w:t>
-      </w:r>
-      <w:r>
-        <w:rPr>
-          <w:rFonts w:ascii="PT Sans" w:hAnsi="PT Sans" w:cs="Times New Roman"/>
-          <w:sz w:val="20"/>
-          <w:szCs w:val="20"/>
-        </w:rPr>
-        <w:t xml:space="preserve"> </w:t>
-      </w:r>
-      <w:r>
-        <w:rPr>
-          <w:rFonts w:ascii="PT Sans" w:hAnsi="PT Sans" w:cs="Times New Roman"/>
-          <w:color w:val="3366FF"/>
-          <w:sz w:val="20"/>
-          <w:szCs w:val="20"/>
-        </w:rPr>
-        <w:t>dates:</w:t>
-      </w:r>
-      <w:r>
-        <w:rPr>
-          <w:rFonts w:ascii="PT Sans" w:hAnsi="PT Sans" w:cs="Times New Roman"/>
-          <w:sz w:val="20"/>
-          <w:szCs w:val="20"/>
-        </w:rPr>
-        <w:t xml:space="preserve"> </w:t>
-      </w:r>
-      <w:r>
-        <w:rPr>
-          <w:rFonts w:ascii="PT Sans" w:hAnsi="PT Sans" w:cs="Times New Roman"/>
-          <w:sz w:val="20"/>
-          <w:szCs w:val="20"/>
-        </w:rPr>
-        <w:t xml:space="preserve"> </w:t>
-      </w:r>
-      <w:r>
-        <w:rPr>
-          <w:rFonts w:ascii="PT Sans" w:hAnsi="PT Sans" w:cs="Times New Roman"/>
-          <w:sz w:val="20"/>
-          <w:szCs w:val="20"/>
-        </w:rPr>
-        <w:t>Feb 2015 - Apr 2015</w:t>
-      </w:r>
-    </w:p>
-    <w:p>
-      <w:pPr>
-        <w:ind w:left="630" w:hanging="630"/>
-        <w:rPr>
-          <w:rFonts w:ascii="PT Sans" w:hAnsi="PT Sans" w:cs="Times New Roman"/>
-          <w:color w:val="3366FF"/>
-          <w:sz w:val="20"/>
-          <w:szCs w:val="20"/>
-        </w:rPr>
-      </w:pPr>
-      <w:r>
-        <w:rPr>
-          <w:rFonts w:ascii="PT Sans" w:hAnsi="PT Sans" w:cs="Times New Roman"/>
-          <w:sz w:val="20"/>
-          <w:szCs w:val="20"/>
-        </w:rPr>
-        <w:t xml:space="preserve">    </w:t>
-      </w:r>
-      <w:r>
-        <w:rPr>
-          <w:rFonts w:ascii="PT Sans" w:hAnsi="PT Sans" w:cs="Times New Roman"/>
-          <w:color w:val="3366FF"/>
-          <w:sz w:val="20"/>
-          <w:szCs w:val="20"/>
-        </w:rPr>
-        <w:t>highlights:</w:t>
-      </w:r>
-    </w:p>
-    <w:p>
-      <w:pPr>
-        <w:ind w:left="630" w:hanging="630"/>
-        <w:rPr>
-          <w:rFonts w:ascii="PT Sans" w:hAnsi="PT Sans" w:cs="Times New Roman"/>
-          <w:sz w:val="20"/>
-          <w:szCs w:val="20"/>
-        </w:rPr>
-      </w:pPr>
-      <w:r>
-        <w:rPr>
-          <w:rFonts w:ascii="PT Sans" w:hAnsi="PT Sans" w:cs="Times New Roman"/>
-          <w:sz w:val="20"/>
-          <w:szCs w:val="20"/>
-        </w:rPr>
-        <w:t xml:space="preserve">  </w:t>
-      </w:r>
-      <w:r>
-        <w:rPr>
-          <w:rFonts w:ascii="PT Sans" w:hAnsi="PT Sans" w:cs="Times New Roman"/>
-          <w:sz w:val="20"/>
-          <w:szCs w:val="20"/>
-        </w:rPr>
-        <w:t xml:space="preserve">  </w:t>
-      </w:r>
-      <w:r>
-        <w:rPr>
-          <w:rFonts w:ascii="PT Sans" w:hAnsi="PT Sans" w:cs="Times New Roman"/>
-          <w:sz w:val="20"/>
-          <w:szCs w:val="20"/>
-        </w:rPr>
-        <w:t xml:space="preserve">  - Engineered API-driven Backbone.js application that allows you to shop and give to the charity of your choice for free</w:t>
-      </w:r>
-    </w:p>
-    <w:p>
-      <w:pPr>
-        <w:ind w:left="630" w:hanging="630"/>
-        <w:rPr>
-          <w:rFonts w:ascii="PT Sans" w:hAnsi="PT Sans" w:cs="Times New Roman"/>
-          <w:sz w:val="20"/>
-          <w:szCs w:val="20"/>
-        </w:rPr>
-      </w:pPr>
-      <w:r>
-        <w:rPr>
-          <w:rFonts w:ascii="PT Sans" w:hAnsi="PT Sans" w:cs="Times New Roman"/>
-          <w:sz w:val="20"/>
-          <w:szCs w:val="20"/>
-        </w:rPr>
-        <w:t xml:space="preserve">    </w:t>
-      </w:r>
-      <w:r>
-        <w:rPr>
-          <w:rFonts w:ascii="PT Sans" w:hAnsi="PT Sans" w:cs="Times New Roman"/>
-          <w:sz w:val="20"/>
-          <w:szCs w:val="20"/>
-        </w:rPr>
-        <w:t xml:space="preserve">  </w:t>
-      </w:r>
-      <w:r>
-        <w:rPr>
-          <w:rFonts w:ascii="PT Sans" w:hAnsi="PT Sans" w:cs="Times New Roman"/>
-          <w:sz w:val="20"/>
-          <w:szCs w:val="20"/>
-        </w:rPr>
-        <w:t>- Designed and implemented interface that uses carousels programmed in Backbone.js, and makes use of model and collection operations, to allow a user to select a featured charity or to explore a list of all charities</w:t>
-      </w:r>
-    </w:p>
-    <w:p>
-      <w:pPr>
-        <w:ind w:left="630" w:hanging="630"/>
-        <w:rPr>
-          <w:rFonts w:ascii="PT Sans" w:hAnsi="PT Sans" w:cs="Times New Roman"/>
-          <w:sz w:val="20"/>
-          <w:szCs w:val="20"/>
-        </w:rPr>
-      </w:pPr>
-      <w:r>
-        <w:rPr>
-          <w:rFonts w:ascii="PT Sans" w:hAnsi="PT Sans" w:cs="Times New Roman"/>
-          <w:sz w:val="20"/>
-          <w:szCs w:val="20"/>
-        </w:rPr>
-        <w:t xml:space="preserve">     </w:t>
-      </w:r>
-      <w:r>
-        <w:rPr>
-          <w:rFonts w:ascii="PT Sans" w:hAnsi="PT Sans" w:cs="Times New Roman"/>
-          <w:sz w:val="20"/>
-          <w:szCs w:val="20"/>
-        </w:rPr>
-        <w:t xml:space="preserve"> </w:t>
-      </w:r>
-      <w:r>
-        <w:rPr>
-          <w:rFonts w:ascii="PT Sans" w:hAnsi="PT Sans" w:cs="Times New Roman"/>
-          <w:sz w:val="20"/>
-          <w:szCs w:val="20"/>
-        </w:rPr>
-        <w:t xml:space="preserve">- Integrated with Amazon, </w:t>
-      </w:r>
-      <w:r>
-        <w:rPr>
-          <w:rFonts w:ascii="PT Sans" w:hAnsi="PT Sans" w:cs="Times New Roman"/>
-          <w:sz w:val="20"/>
-          <w:szCs w:val="20"/>
-        </w:rPr>
-        <w:t>eB</w:t>
-      </w:r>
-      <w:r>
-        <w:rPr>
-          <w:rFonts w:ascii="PT Sans" w:hAnsi="PT Sans" w:cs="Times New Roman"/>
-          <w:sz w:val="20"/>
-          <w:szCs w:val="20"/>
-        </w:rPr>
-        <w:t xml:space="preserve">ay and FlexOffers affiliate programs by investigating all </w:t>
-      </w:r>
-      <w:r>
-        <w:rPr>
-          <w:rFonts w:ascii="PT Sans" w:hAnsi="PT Sans" w:cs="Times New Roman"/>
-          <w:sz w:val="20"/>
-          <w:szCs w:val="20"/>
-        </w:rPr>
-        <w:t>required</w:t>
-      </w:r>
-      <w:r>
-        <w:rPr>
-          <w:rFonts w:ascii="PT Sans" w:hAnsi="PT Sans" w:cs="Times New Roman"/>
-          <w:sz w:val="20"/>
-          <w:szCs w:val="20"/>
-        </w:rPr>
-        <w:t xml:space="preserve"> formats of passing query string parameters</w:t>
-      </w:r>
-      <w:r>
-        <w:rPr>
-          <w:rFonts w:ascii="PT Sans" w:hAnsi="PT Sans" w:cs="Times New Roman"/>
-          <w:sz w:val="20"/>
-          <w:szCs w:val="20"/>
-        </w:rPr>
-        <w:t>,</w:t>
-      </w:r>
-      <w:r>
-        <w:rPr>
-          <w:rFonts w:ascii="PT Sans" w:hAnsi="PT Sans" w:cs="Times New Roman"/>
-          <w:sz w:val="20"/>
-          <w:szCs w:val="20"/>
-        </w:rPr>
-        <w:t xml:space="preserve"> </w:t>
-      </w:r>
-      <w:r>
-        <w:rPr>
-          <w:rFonts w:ascii="PT Sans" w:hAnsi="PT Sans" w:cs="Times New Roman"/>
-          <w:sz w:val="20"/>
-          <w:szCs w:val="20"/>
-        </w:rPr>
-        <w:t>which</w:t>
-      </w:r>
-      <w:r>
-        <w:rPr>
-          <w:rFonts w:ascii="PT Sans" w:hAnsi="PT Sans" w:cs="Times New Roman"/>
-          <w:sz w:val="20"/>
-          <w:szCs w:val="20"/>
-        </w:rPr>
-        <w:t xml:space="preserve"> </w:t>
-      </w:r>
-      <w:r>
-        <w:rPr>
-          <w:rFonts w:ascii="PT Sans" w:hAnsi="PT Sans" w:cs="Times New Roman"/>
-          <w:sz w:val="20"/>
-          <w:szCs w:val="20"/>
-        </w:rPr>
-        <w:t>allow</w:t>
-      </w:r>
-      <w:r>
-        <w:rPr>
-          <w:rFonts w:ascii="PT Sans" w:hAnsi="PT Sans" w:cs="Times New Roman"/>
-          <w:sz w:val="20"/>
-          <w:szCs w:val="20"/>
-        </w:rPr>
-        <w:t>ed</w:t>
-      </w:r>
-      <w:r>
-        <w:rPr>
-          <w:rFonts w:ascii="PT Sans" w:hAnsi="PT Sans" w:cs="Times New Roman"/>
-          <w:sz w:val="20"/>
-          <w:szCs w:val="20"/>
-        </w:rPr>
-        <w:t xml:space="preserve"> tracking</w:t>
-      </w:r>
-      <w:r>
-        <w:rPr>
-          <w:rFonts w:ascii="PT Sans" w:hAnsi="PT Sans" w:cs="Times New Roman"/>
-          <w:sz w:val="20"/>
-          <w:szCs w:val="20"/>
-        </w:rPr>
-        <w:t xml:space="preserve"> </w:t>
-      </w:r>
-      <w:r>
-        <w:rPr>
-          <w:rFonts w:ascii="PT Sans" w:hAnsi="PT Sans" w:cs="Times New Roman"/>
-          <w:sz w:val="20"/>
-          <w:szCs w:val="20"/>
-        </w:rPr>
-        <w:t xml:space="preserve">of </w:t>
-      </w:r>
-      <w:r>
-        <w:rPr>
-          <w:rFonts w:ascii="PT Sans" w:hAnsi="PT Sans" w:cs="Times New Roman"/>
-          <w:sz w:val="20"/>
-          <w:szCs w:val="20"/>
-        </w:rPr>
-        <w:t>the charity being donated to</w:t>
-      </w:r>
-    </w:p>
-    <w:p>
-      <w:pPr>
-        <w:ind w:left="630" w:hanging="630"/>
-        <w:rPr>
-          <w:rFonts w:ascii="PT Sans" w:hAnsi="PT Sans" w:cs="Times New Roman"/>
-          <w:sz w:val="20"/>
-          <w:szCs w:val="20"/>
-        </w:rPr>
-      </w:pPr>
-    </w:p>
-    <w:p>
-      <w:pPr>
-        <w:ind w:left="630" w:hanging="630"/>
-        <w:rPr>
-          <w:rFonts w:ascii="PT Sans" w:hAnsi="PT Sans" w:cs="Times New Roman"/>
-          <w:sz w:val="20"/>
-          <w:szCs w:val="20"/>
-        </w:rPr>
-      </w:pPr>
-      <w:r>
-        <w:rPr>
-          <w:rFonts w:ascii="PT Sans" w:hAnsi="PT Sans" w:cs="Times New Roman"/>
-          <w:sz w:val="20"/>
-          <w:szCs w:val="20"/>
-        </w:rPr>
-        <w:t xml:space="preserve">  -</w:t>
-      </w:r>
-      <w:r>
-        <w:rPr>
-          <w:rFonts w:ascii="PT Sans" w:hAnsi="PT Sans" w:cs="Times New Roman"/>
-          <w:sz w:val="20"/>
-          <w:szCs w:val="20"/>
-        </w:rPr>
-        <w:t xml:space="preserve"> </w:t>
-      </w:r>
-      <w:r>
-        <w:rPr>
-          <w:rFonts w:ascii="PT Sans" w:hAnsi="PT Sans" w:cs="Times New Roman"/>
-          <w:color w:val="3366FF"/>
-          <w:sz w:val="20"/>
-          <w:szCs w:val="20"/>
-        </w:rPr>
-        <w:t>company</w:t>
-      </w:r>
-      <w:r>
-        <w:rPr>
-          <w:rFonts w:ascii="PT Sans" w:hAnsi="PT Sans" w:cs="Times New Roman"/>
-          <w:color w:val="3366FF"/>
-          <w:sz w:val="20"/>
-          <w:szCs w:val="20"/>
-        </w:rPr>
-        <w:t>:</w:t>
-      </w:r>
-      <w:r>
-        <w:rPr>
-          <w:rFonts w:ascii="PT Sans" w:hAnsi="PT Sans" w:cs="Times New Roman"/>
-          <w:sz w:val="20"/>
-          <w:szCs w:val="20"/>
-        </w:rPr>
-        <w:t xml:space="preserve"> </w:t>
-      </w:r>
-      <w:r>
-        <w:rPr>
-          <w:rFonts w:ascii="PT Sans" w:hAnsi="PT Sans" w:cs="Times New Roman"/>
-          <w:sz w:val="20"/>
-          <w:szCs w:val="20"/>
-        </w:rPr>
-        <w:t xml:space="preserve"> </w:t>
-      </w:r>
-      <w:r>
-        <w:rPr>
-          <w:rFonts w:ascii="PT Sans" w:hAnsi="PT Sans" w:cs="Times New Roman"/>
-          <w:b/>
-          <w:sz w:val="20"/>
-          <w:szCs w:val="20"/>
-        </w:rPr>
-        <w:t>Outlearn.com</w:t>
-      </w:r>
-    </w:p>
-    <w:p>
-      <w:pPr>
-        <w:ind w:left="630" w:hanging="630"/>
-        <w:rPr>
-          <w:rFonts w:ascii="PT Sans" w:hAnsi="PT Sans" w:cs="Times New Roman"/>
-          <w:sz w:val="20"/>
-          <w:szCs w:val="20"/>
-        </w:rPr>
-      </w:pPr>
-      <w:r>
-        <w:rPr>
-          <w:rFonts w:ascii="PT Sans" w:hAnsi="PT Sans" w:cs="Times New Roman"/>
-          <w:sz w:val="20"/>
-          <w:szCs w:val="20"/>
-        </w:rPr>
-        <w:t xml:space="preserve">  </w:t>
-      </w:r>
-      <w:r>
-        <w:rPr>
-          <w:rFonts w:ascii="PT Sans" w:hAnsi="PT Sans" w:cs="Times New Roman"/>
-          <w:sz w:val="20"/>
-          <w:szCs w:val="20"/>
-        </w:rPr>
-        <w:t xml:space="preserve">  </w:t>
-      </w:r>
-      <w:r>
-        <w:rPr>
-          <w:rFonts w:ascii="PT Sans" w:hAnsi="PT Sans" w:cs="Times New Roman"/>
-          <w:color w:val="3366FF"/>
-          <w:sz w:val="20"/>
-          <w:szCs w:val="20"/>
-        </w:rPr>
-        <w:t>location:</w:t>
-      </w:r>
-      <w:r>
-        <w:rPr>
-          <w:rFonts w:ascii="PT Sans" w:hAnsi="PT Sans" w:cs="Times New Roman"/>
-          <w:sz w:val="20"/>
-          <w:szCs w:val="20"/>
-        </w:rPr>
-        <w:t xml:space="preserve"> </w:t>
-      </w:r>
-      <w:r>
-        <w:rPr>
-          <w:rFonts w:ascii="PT Sans" w:hAnsi="PT Sans" w:cs="Times New Roman"/>
-          <w:sz w:val="20"/>
-          <w:szCs w:val="20"/>
-        </w:rPr>
-        <w:t xml:space="preserve"> </w:t>
-      </w:r>
-      <w:r>
-        <w:rPr>
-          <w:rFonts w:ascii="PT Sans" w:hAnsi="PT Sans" w:cs="Times New Roman"/>
-          <w:sz w:val="20"/>
-          <w:szCs w:val="20"/>
-        </w:rPr>
-        <w:t>Boston, MA</w:t>
-      </w:r>
-    </w:p>
-    <w:p>
-      <w:pPr>
-        <w:ind w:left="630" w:hanging="630"/>
-        <w:rPr>
-          <w:rFonts w:ascii="PT Sans" w:hAnsi="PT Sans" w:cs="Times New Roman"/>
-          <w:sz w:val="20"/>
-          <w:szCs w:val="20"/>
-        </w:rPr>
-      </w:pPr>
-      <w:r>
-        <w:rPr>
-          <w:rFonts w:ascii="PT Sans" w:hAnsi="PT Sans" w:cs="Times New Roman"/>
-          <w:sz w:val="20"/>
-          <w:szCs w:val="20"/>
-        </w:rPr>
-        <w:t xml:space="preserve">  </w:t>
-      </w:r>
-      <w:r>
-        <w:rPr>
-          <w:rFonts w:ascii="PT Sans" w:hAnsi="PT Sans" w:cs="Times New Roman"/>
-          <w:sz w:val="20"/>
-          <w:szCs w:val="20"/>
-        </w:rPr>
-        <w:t xml:space="preserve"> </w:t>
-      </w:r>
-      <w:r>
-        <w:rPr>
-          <w:rFonts w:ascii="PT Sans" w:hAnsi="PT Sans" w:cs="Times New Roman"/>
-          <w:sz w:val="20"/>
-          <w:szCs w:val="20"/>
-        </w:rPr>
-        <w:t xml:space="preserve"> </w:t>
-      </w:r>
-      <w:r>
-        <w:rPr>
-          <w:rFonts w:ascii="PT Sans" w:hAnsi="PT Sans" w:cs="Times New Roman"/>
-          <w:color w:val="3366FF"/>
-          <w:sz w:val="20"/>
-          <w:szCs w:val="20"/>
-        </w:rPr>
-        <w:t>position:</w:t>
-      </w:r>
-      <w:r>
-        <w:rPr>
-          <w:rFonts w:ascii="PT Sans" w:hAnsi="PT Sans" w:cs="Times New Roman"/>
-          <w:sz w:val="20"/>
-          <w:szCs w:val="20"/>
-        </w:rPr>
-        <w:t xml:space="preserve"> </w:t>
-      </w:r>
-      <w:r>
-        <w:rPr>
-          <w:rFonts w:ascii="PT Sans" w:hAnsi="PT Sans" w:cs="Times New Roman"/>
-          <w:sz w:val="20"/>
-          <w:szCs w:val="20"/>
-        </w:rPr>
-        <w:t xml:space="preserve"> </w:t>
-      </w:r>
-      <w:r>
-        <w:rPr>
-          <w:rFonts w:ascii="PT Sans" w:hAnsi="PT Sans" w:cs="Times New Roman"/>
-          <w:sz w:val="20"/>
-          <w:szCs w:val="20"/>
-        </w:rPr>
-        <w:t>Consultant</w:t>
-      </w:r>
-    </w:p>
-    <w:p>
-      <w:pPr>
-        <w:ind w:left="630" w:hanging="630"/>
-        <w:rPr>
-          <w:rFonts w:ascii="PT Sans" w:hAnsi="PT Sans" w:cs="Times New Roman"/>
-          <w:sz w:val="20"/>
-          <w:szCs w:val="20"/>
-        </w:rPr>
-      </w:pPr>
-      <w:r>
-        <w:rPr>
-          <w:rFonts w:ascii="PT Sans" w:hAnsi="PT Sans" w:cs="Times New Roman"/>
-          <w:sz w:val="20"/>
-          <w:szCs w:val="20"/>
-        </w:rPr>
-        <w:t xml:space="preserve">    </w:t>
-      </w:r>
-      <w:r>
-        <w:rPr>
-          <w:rFonts w:ascii="PT Sans" w:hAnsi="PT Sans" w:cs="Times New Roman"/>
-          <w:color w:val="3366FF"/>
-          <w:sz w:val="20"/>
-          <w:szCs w:val="20"/>
-        </w:rPr>
-        <w:t>dates:</w:t>
-      </w:r>
-      <w:r>
-        <w:rPr>
-          <w:rFonts w:ascii="PT Sans" w:hAnsi="PT Sans" w:cs="Times New Roman"/>
-          <w:sz w:val="20"/>
-          <w:szCs w:val="20"/>
-        </w:rPr>
-        <w:t xml:space="preserve"> </w:t>
-      </w:r>
-      <w:r>
-        <w:rPr>
-          <w:rFonts w:ascii="PT Sans" w:hAnsi="PT Sans" w:cs="Times New Roman"/>
-          <w:sz w:val="20"/>
-          <w:szCs w:val="20"/>
-        </w:rPr>
-        <w:t xml:space="preserve"> </w:t>
-      </w:r>
-      <w:r>
-        <w:rPr>
-          <w:rFonts w:ascii="PT Sans" w:hAnsi="PT Sans" w:cs="Times New Roman"/>
-          <w:sz w:val="20"/>
-          <w:szCs w:val="20"/>
-        </w:rPr>
-        <w:t>Jan 2015 - Feb 2015</w:t>
-      </w:r>
-    </w:p>
-    <w:p>
-      <w:pPr>
-        <w:ind w:left="630" w:hanging="630"/>
-        <w:rPr>
-          <w:rFonts w:ascii="PT Sans" w:hAnsi="PT Sans" w:cs="Times New Roman"/>
-          <w:color w:val="3366FF"/>
-          <w:sz w:val="20"/>
-          <w:szCs w:val="20"/>
-        </w:rPr>
-      </w:pPr>
-      <w:r>
-        <w:rPr>
-          <w:rFonts w:ascii="PT Sans" w:hAnsi="PT Sans" w:cs="Times New Roman"/>
-          <w:sz w:val="20"/>
-          <w:szCs w:val="20"/>
-        </w:rPr>
-        <w:t xml:space="preserve">   </w:t>
-      </w:r>
-      <w:r>
-        <w:rPr>
-          <w:rFonts w:ascii="PT Sans" w:hAnsi="PT Sans" w:cs="Times New Roman"/>
-          <w:sz w:val="20"/>
-          <w:szCs w:val="20"/>
-        </w:rPr>
-        <w:t xml:space="preserve"> </w:t>
-      </w:r>
-      <w:r>
-        <w:rPr>
-          <w:rFonts w:ascii="PT Sans" w:hAnsi="PT Sans" w:cs="Times New Roman"/>
-          <w:color w:val="3366FF"/>
-          <w:sz w:val="20"/>
-          <w:szCs w:val="20"/>
-        </w:rPr>
-        <w:t>highlights:</w:t>
+          <w:sz w:val="20"/>
+          <w:szCs w:val="20"/>
+        </w:rPr>
+        <w:t>- Researched topics to facilitate technical training, and formatted content into prototype format</w:t>
       </w:r>
     </w:p>
     <w:p>
@@ -2620,40 +2539,6 @@
           <w:szCs w:val="20"/>
         </w:rPr>
         <w:lastRenderedPageBreak/>
-        <w:t xml:space="preserve">  </w:t>
-      </w:r>
-      <w:r>
-        <w:rPr>
-          <w:rFonts w:ascii="PT Sans" w:hAnsi="PT Sans" w:cs="Times New Roman"/>
-          <w:sz w:val="20"/>
-          <w:szCs w:val="20"/>
-        </w:rPr>
-        <w:t xml:space="preserve">    </w:t>
-      </w:r>
-      <w:r>
-        <w:rPr>
-          <w:rFonts w:ascii="PT Sans" w:hAnsi="PT Sans" w:cs="Times New Roman"/>
-          <w:sz w:val="20"/>
-          <w:szCs w:val="20"/>
-        </w:rPr>
-        <w:t>- Researched topics to facilitate technical training, and formatted content into prototype format</w:t>
-      </w:r>
-    </w:p>
-    <w:p>
-      <w:pPr>
-        <w:ind w:left="630" w:hanging="630"/>
-        <w:rPr>
-          <w:rFonts w:ascii="PT Sans" w:hAnsi="PT Sans" w:cs="Times New Roman"/>
-          <w:sz w:val="20"/>
-          <w:szCs w:val="20"/>
-        </w:rPr>
-      </w:pPr>
-      <w:r>
-        <w:rPr>
-          <w:rFonts w:ascii="PT Sans" w:hAnsi="PT Sans" w:cs="Times New Roman"/>
-          <w:sz w:val="20"/>
-          <w:szCs w:val="20"/>
-        </w:rPr>
         <w:t xml:space="preserve">      </w:t>
       </w:r>
       <w:r>

</xml_diff>

<commit_message>
correct indentation on "Technology Skills:"
</commit_message>
<xml_diff>
--- a/max_plomer_resume.docx
+++ b/max_plomer_resume.docx
@@ -164,17 +164,7 @@
           <w:sz w:val="20"/>
           <w:szCs w:val="20"/>
         </w:rPr>
-        <w:t>http://w</w:t>
-      </w:r>
-      <w:bookmarkStart w:id="0" w:name="_GoBack"/>
-      <w:bookmarkEnd w:id="0"/>
-      <w:r>
-        <w:rPr>
-          <w:rFonts w:ascii="PT Sans" w:hAnsi="PT Sans" w:cs="Times New Roman"/>
-          <w:sz w:val="20"/>
-          <w:szCs w:val="20"/>
-        </w:rPr>
-        <w:t>ww.codingprojects.co</w:t>
+        <w:t>http://www.codingprojects.co</w:t>
       </w:r>
     </w:p>
     <w:p>
@@ -424,15 +414,39 @@
           <w:sz w:val="20"/>
           <w:szCs w:val="20"/>
         </w:rPr>
-        <w:t xml:space="preserve">Ruby on Rails </w:t>
-      </w:r>
-      <w:r>
-        <w:rPr>
-          <w:rFonts w:ascii="PT Sans" w:hAnsi="PT Sans" w:cs="Times New Roman"/>
-          <w:sz w:val="20"/>
-          <w:szCs w:val="20"/>
-        </w:rPr>
-        <w:t>and Backbone.js coding bootcamp</w:t>
+        <w:t>C</w:t>
+      </w:r>
+      <w:r>
+        <w:rPr>
+          <w:rFonts w:ascii="PT Sans" w:hAnsi="PT Sans" w:cs="Times New Roman"/>
+          <w:sz w:val="20"/>
+          <w:szCs w:val="20"/>
+        </w:rPr>
+        <w:t>ode</w:t>
+      </w:r>
+      <w:r>
+        <w:rPr>
+          <w:rFonts w:ascii="PT Sans" w:hAnsi="PT Sans" w:cs="Times New Roman"/>
+          <w:sz w:val="20"/>
+          <w:szCs w:val="20"/>
+        </w:rPr>
+        <w:t xml:space="preserve"> </w:t>
+      </w:r>
+      <w:r>
+        <w:rPr>
+          <w:rFonts w:ascii="PT Sans" w:hAnsi="PT Sans" w:cs="Times New Roman"/>
+          <w:sz w:val="20"/>
+          <w:szCs w:val="20"/>
+        </w:rPr>
+        <w:t>B</w:t>
+      </w:r>
+      <w:r>
+        <w:rPr>
+          <w:rFonts w:ascii="PT Sans" w:hAnsi="PT Sans" w:cs="Times New Roman"/>
+          <w:sz w:val="20"/>
+          <w:szCs w:val="20"/>
+        </w:rPr>
+        <w:t>ootcamp</w:t>
       </w:r>
     </w:p>
     <w:p>
@@ -5915,7 +5929,7 @@
           <w:sz w:val="20"/>
           <w:szCs w:val="20"/>
         </w:rPr>
-        <w:t xml:space="preserve">    </w:t>
+        <w:t xml:space="preserve">  </w:t>
       </w:r>
       <w:r>
         <w:rPr>
@@ -5966,7 +5980,7 @@
           <w:sz w:val="20"/>
           <w:szCs w:val="20"/>
         </w:rPr>
-        <w:t xml:space="preserve">    </w:t>
+        <w:t xml:space="preserve">  </w:t>
       </w:r>
       <w:r>
         <w:rPr>
@@ -6017,7 +6031,7 @@
           <w:sz w:val="20"/>
           <w:szCs w:val="20"/>
         </w:rPr>
-        <w:t xml:space="preserve">    </w:t>
+        <w:t xml:space="preserve">  </w:t>
       </w:r>
       <w:r>
         <w:rPr>
@@ -6068,8 +6082,10 @@
           <w:sz w:val="20"/>
           <w:szCs w:val="20"/>
         </w:rPr>
-        <w:t xml:space="preserve">    </w:t>
-      </w:r>
+        <w:t xml:space="preserve">  </w:t>
+      </w:r>
+      <w:bookmarkStart w:id="0" w:name="_GoBack"/>
+      <w:bookmarkEnd w:id="0"/>
       <w:r>
         <w:rPr>
           <w:rFonts w:ascii="PT Sans" w:hAnsi="PT Sans" w:cs="Times New Roman"/>

</xml_diff>

<commit_message>
turn "Devise and Bootstrap" into "Devise-Bootstrap"
</commit_message>
<xml_diff>
--- a/max_plomer_resume.docx
+++ b/max_plomer_resume.docx
@@ -1444,8 +1444,26 @@
           <w:sz w:val="20"/>
           <w:szCs w:val="20"/>
         </w:rPr>
-        <w:t>- Adapted Devise and Bootstrap user management system, provided by Rails Composer, into admin dashboard</w:t>
-      </w:r>
+        <w:t>- Adapted Devise</w:t>
+      </w:r>
+      <w:r>
+        <w:rPr>
+          <w:rFonts w:ascii="PT Sans" w:hAnsi="PT Sans" w:cs="Times New Roman"/>
+          <w:sz w:val="20"/>
+          <w:szCs w:val="20"/>
+        </w:rPr>
+        <w:t>-</w:t>
+      </w:r>
+      <w:r>
+        <w:rPr>
+          <w:rFonts w:ascii="PT Sans" w:hAnsi="PT Sans" w:cs="Times New Roman"/>
+          <w:sz w:val="20"/>
+          <w:szCs w:val="20"/>
+        </w:rPr>
+        <w:t>Bootstrap user management system, provided by Rails Composer, into admin dashboard</w:t>
+      </w:r>
+      <w:bookmarkStart w:id="0" w:name="_GoBack"/>
+      <w:bookmarkEnd w:id="0"/>
     </w:p>
     <w:p>
       <w:pPr>
@@ -6084,8 +6102,6 @@
         </w:rPr>
         <w:t xml:space="preserve">  </w:t>
       </w:r>
-      <w:bookmarkStart w:id="0" w:name="_GoBack"/>
-      <w:bookmarkEnd w:id="0"/>
       <w:r>
         <w:rPr>
           <w:rFonts w:ascii="PT Sans" w:hAnsi="PT Sans" w:cs="Times New Roman"/>

</xml_diff>

<commit_message>
change the "Contact Us messages and subscribe requests " line
</commit_message>
<xml_diff>
--- a/max_plomer_resume.docx
+++ b/max_plomer_resume.docx
@@ -430,15 +430,7 @@
           <w:sz w:val="20"/>
           <w:szCs w:val="20"/>
         </w:rPr>
-        <w:t xml:space="preserve"> </w:t>
-      </w:r>
-      <w:r>
-        <w:rPr>
-          <w:rFonts w:ascii="PT Sans" w:hAnsi="PT Sans" w:cs="Times New Roman"/>
-          <w:sz w:val="20"/>
-          <w:szCs w:val="20"/>
-        </w:rPr>
-        <w:t>B</w:t>
+        <w:t xml:space="preserve"> B</w:t>
       </w:r>
       <w:r>
         <w:rPr>
@@ -1462,18 +1454,90 @@
         </w:rPr>
         <w:t>Bootstrap user management system, provided by Rails Composer, into admin dashboard</w:t>
       </w:r>
+    </w:p>
+    <w:p>
+      <w:pPr>
+        <w:ind w:left="630" w:hanging="630"/>
+        <w:rPr>
+          <w:rFonts w:ascii="PT Sans" w:hAnsi="PT Sans" w:cs="Times New Roman"/>
+          <w:sz w:val="20"/>
+          <w:szCs w:val="20"/>
+        </w:rPr>
+      </w:pPr>
+      <w:r>
+        <w:rPr>
+          <w:rFonts w:ascii="PT Sans" w:hAnsi="PT Sans" w:cs="Times New Roman"/>
+          <w:sz w:val="20"/>
+          <w:szCs w:val="20"/>
+        </w:rPr>
+        <w:t xml:space="preserve">      - </w:t>
+      </w:r>
+      <w:r>
+        <w:rPr>
+          <w:rFonts w:ascii="PT Sans" w:hAnsi="PT Sans" w:cs="Times New Roman"/>
+          <w:sz w:val="20"/>
+          <w:szCs w:val="20"/>
+        </w:rPr>
+        <w:t>Adapted sendgrid-ruby gem to fo</w:t>
+      </w:r>
+      <w:r>
+        <w:rPr>
+          <w:rFonts w:ascii="PT Sans" w:hAnsi="PT Sans" w:cs="Times New Roman"/>
+          <w:sz w:val="20"/>
+          <w:szCs w:val="20"/>
+        </w:rPr>
+        <w:t>r</w:t>
+      </w:r>
+      <w:r>
+        <w:rPr>
+          <w:rFonts w:ascii="PT Sans" w:hAnsi="PT Sans" w:cs="Times New Roman"/>
+          <w:sz w:val="20"/>
+          <w:szCs w:val="20"/>
+        </w:rPr>
+        <w:t xml:space="preserve">ward </w:t>
+      </w:r>
       <w:bookmarkStart w:id="0" w:name="_GoBack"/>
+      <w:r>
+        <w:rPr>
+          <w:rFonts w:ascii="PT Sans" w:hAnsi="PT Sans" w:cs="Times New Roman"/>
+          <w:sz w:val="20"/>
+          <w:szCs w:val="20"/>
+        </w:rPr>
+        <w:t>Contact Us</w:t>
+      </w:r>
+      <w:r>
+        <w:rPr>
+          <w:rFonts w:ascii="PT Sans" w:hAnsi="PT Sans" w:cs="Times New Roman"/>
+          <w:sz w:val="20"/>
+          <w:szCs w:val="20"/>
+        </w:rPr>
+        <w:t xml:space="preserve"> messages and subscribe requests</w:t>
+      </w:r>
+      <w:r>
+        <w:rPr>
+          <w:rFonts w:ascii="PT Sans" w:hAnsi="PT Sans" w:cs="Times New Roman"/>
+          <w:sz w:val="20"/>
+          <w:szCs w:val="20"/>
+        </w:rPr>
+        <w:t xml:space="preserve"> </w:t>
+      </w:r>
       <w:bookmarkEnd w:id="0"/>
-    </w:p>
-    <w:p>
-      <w:pPr>
-        <w:ind w:left="630" w:hanging="630"/>
-        <w:rPr>
-          <w:rFonts w:ascii="PT Sans" w:hAnsi="PT Sans" w:cs="Times New Roman"/>
-          <w:sz w:val="20"/>
-          <w:szCs w:val="20"/>
-        </w:rPr>
-      </w:pPr>
+      <w:r>
+        <w:rPr>
+          <w:rFonts w:ascii="PT Sans" w:hAnsi="PT Sans" w:cs="Times New Roman"/>
+          <w:sz w:val="20"/>
+          <w:szCs w:val="20"/>
+        </w:rPr>
+        <w:t xml:space="preserve">using </w:t>
+      </w:r>
+      <w:r>
+        <w:rPr>
+          <w:rFonts w:ascii="PT Sans" w:hAnsi="PT Sans" w:cs="Times New Roman"/>
+          <w:sz w:val="20"/>
+          <w:szCs w:val="20"/>
+        </w:rPr>
+        <w:t>SendGrid API</w:t>
+      </w:r>
       <w:r>
         <w:rPr>
           <w:rFonts w:ascii="PT Sans" w:hAnsi="PT Sans" w:cs="Times New Roman"/>
@@ -1482,6 +1546,16 @@
         </w:rPr>
         <w:t xml:space="preserve">  </w:t>
       </w:r>
+    </w:p>
+    <w:p>
+      <w:pPr>
+        <w:ind w:left="630" w:hanging="630"/>
+        <w:rPr>
+          <w:rFonts w:ascii="PT Sans" w:hAnsi="PT Sans" w:cs="Times New Roman"/>
+          <w:sz w:val="20"/>
+          <w:szCs w:val="20"/>
+        </w:rPr>
+      </w:pPr>
       <w:r>
         <w:rPr>
           <w:rFonts w:ascii="PT Sans" w:hAnsi="PT Sans" w:cs="Times New Roman"/>
@@ -1504,6 +1578,14 @@
           <w:sz w:val="20"/>
           <w:szCs w:val="20"/>
         </w:rPr>
+        <w:t xml:space="preserve">  </w:t>
+      </w:r>
+      <w:r>
+        <w:rPr>
+          <w:rFonts w:ascii="PT Sans" w:hAnsi="PT Sans" w:cs="Times New Roman"/>
+          <w:sz w:val="20"/>
+          <w:szCs w:val="20"/>
+        </w:rPr>
         <w:t>- Contact Us</w:t>
       </w:r>
       <w:r>
@@ -2536,6 +2618,7 @@
           <w:sz w:val="20"/>
           <w:szCs w:val="20"/>
         </w:rPr>
+        <w:lastRenderedPageBreak/>
         <w:t xml:space="preserve">  </w:t>
       </w:r>
       <w:r>
@@ -2570,7 +2653,6 @@
           <w:sz w:val="20"/>
           <w:szCs w:val="20"/>
         </w:rPr>
-        <w:lastRenderedPageBreak/>
         <w:t xml:space="preserve">      </w:t>
       </w:r>
       <w:r>

</xml_diff>

<commit_message>
edit section "The Psalm of Howard Thurman Documentary Film"
</commit_message>
<xml_diff>
--- a/max_plomer_resume.docx
+++ b/max_plomer_resume.docx
@@ -1554,6 +1554,168 @@
         </w:rPr>
         <w:t xml:space="preserve">      </w:t>
       </w:r>
+      <w:r>
+        <w:rPr>
+          <w:rFonts w:ascii="PT Sans" w:hAnsi="PT Sans" w:cs="Times New Roman"/>
+          <w:sz w:val="20"/>
+          <w:szCs w:val="20"/>
+        </w:rPr>
+        <w:t>-</w:t>
+      </w:r>
+      <w:r>
+        <w:rPr>
+          <w:rFonts w:ascii="PT Sans" w:hAnsi="PT Sans" w:cs="Times New Roman"/>
+          <w:sz w:val="20"/>
+          <w:szCs w:val="20"/>
+        </w:rPr>
+        <w:t xml:space="preserve"> E</w:t>
+      </w:r>
+      <w:r>
+        <w:rPr>
+          <w:rFonts w:ascii="PT Sans" w:hAnsi="PT Sans" w:cs="Times New Roman"/>
+          <w:sz w:val="20"/>
+          <w:szCs w:val="20"/>
+        </w:rPr>
+        <w:t>mpower</w:t>
+      </w:r>
+      <w:r>
+        <w:rPr>
+          <w:rFonts w:ascii="PT Sans" w:hAnsi="PT Sans" w:cs="Times New Roman"/>
+          <w:sz w:val="20"/>
+          <w:szCs w:val="20"/>
+        </w:rPr>
+        <w:t>ed</w:t>
+      </w:r>
+      <w:r>
+        <w:rPr>
+          <w:rFonts w:ascii="PT Sans" w:hAnsi="PT Sans" w:cs="Times New Roman"/>
+          <w:sz w:val="20"/>
+          <w:szCs w:val="20"/>
+        </w:rPr>
+        <w:t xml:space="preserve"> artist to edit site content </w:t>
+      </w:r>
+      <w:r>
+        <w:rPr>
+          <w:rFonts w:ascii="PT Sans" w:hAnsi="PT Sans" w:cs="Times New Roman"/>
+          <w:sz w:val="20"/>
+          <w:szCs w:val="20"/>
+        </w:rPr>
+        <w:t xml:space="preserve">and </w:t>
+      </w:r>
+      <w:r>
+        <w:rPr>
+          <w:rFonts w:ascii="PT Sans" w:hAnsi="PT Sans" w:cs="Times New Roman"/>
+          <w:sz w:val="20"/>
+          <w:szCs w:val="20"/>
+        </w:rPr>
+        <w:t xml:space="preserve">then </w:t>
+      </w:r>
+      <w:r>
+        <w:rPr>
+          <w:rFonts w:ascii="PT Sans" w:hAnsi="PT Sans" w:cs="Times New Roman"/>
+          <w:sz w:val="20"/>
+          <w:szCs w:val="20"/>
+        </w:rPr>
+        <w:t>see updates instantly</w:t>
+      </w:r>
+      <w:r>
+        <w:rPr>
+          <w:rFonts w:ascii="PT Sans" w:hAnsi="PT Sans" w:cs="Times New Roman"/>
+          <w:sz w:val="20"/>
+          <w:szCs w:val="20"/>
+        </w:rPr>
+        <w:t xml:space="preserve"> by using </w:t>
+      </w:r>
+      <w:r>
+        <w:rPr>
+          <w:rFonts w:ascii="PT Sans" w:hAnsi="PT Sans" w:cs="Times New Roman"/>
+          <w:sz w:val="20"/>
+          <w:szCs w:val="20"/>
+        </w:rPr>
+        <w:t xml:space="preserve">Google Drive </w:t>
+      </w:r>
+      <w:r>
+        <w:rPr>
+          <w:rFonts w:ascii="PT Sans" w:hAnsi="PT Sans" w:cs="Times New Roman"/>
+          <w:sz w:val="20"/>
+          <w:szCs w:val="20"/>
+        </w:rPr>
+        <w:t xml:space="preserve">shared folder </w:t>
+      </w:r>
+      <w:r>
+        <w:rPr>
+          <w:rFonts w:ascii="PT Sans" w:hAnsi="PT Sans" w:cs="Times New Roman"/>
+          <w:sz w:val="20"/>
+          <w:szCs w:val="20"/>
+        </w:rPr>
+        <w:t>as a web server</w:t>
+      </w:r>
+    </w:p>
+    <w:p>
+      <w:pPr>
+        <w:ind w:left="630" w:hanging="630"/>
+        <w:rPr>
+          <w:rFonts w:ascii="PT Sans" w:hAnsi="PT Sans" w:cs="Times New Roman"/>
+          <w:sz w:val="20"/>
+          <w:szCs w:val="20"/>
+        </w:rPr>
+      </w:pPr>
+      <w:r>
+        <w:rPr>
+          <w:rFonts w:ascii="PT Sans" w:hAnsi="PT Sans" w:cs="Times New Roman"/>
+          <w:sz w:val="20"/>
+          <w:szCs w:val="20"/>
+        </w:rPr>
+        <w:t xml:space="preserve">   </w:t>
+      </w:r>
+      <w:r>
+        <w:rPr>
+          <w:rFonts w:ascii="PT Sans" w:hAnsi="PT Sans" w:cs="Times New Roman"/>
+          <w:sz w:val="20"/>
+          <w:szCs w:val="20"/>
+        </w:rPr>
+        <w:t xml:space="preserve"> </w:t>
+      </w:r>
+      <w:r>
+        <w:rPr>
+          <w:rFonts w:ascii="PT Sans" w:hAnsi="PT Sans" w:cs="Times New Roman"/>
+          <w:sz w:val="20"/>
+          <w:szCs w:val="20"/>
+        </w:rPr>
+        <w:t xml:space="preserve"> </w:t>
+      </w:r>
+      <w:r>
+        <w:rPr>
+          <w:rFonts w:ascii="PT Sans" w:hAnsi="PT Sans" w:cs="Times New Roman"/>
+          <w:sz w:val="20"/>
+          <w:szCs w:val="20"/>
+        </w:rPr>
+        <w:t xml:space="preserve"> - </w:t>
+      </w:r>
+      <w:r>
+        <w:rPr>
+          <w:rFonts w:ascii="PT Sans" w:hAnsi="PT Sans" w:cs="Times New Roman"/>
+          <w:sz w:val="20"/>
+          <w:szCs w:val="20"/>
+        </w:rPr>
+        <w:t>Authored</w:t>
+      </w:r>
+      <w:r>
+        <w:rPr>
+          <w:rFonts w:ascii="PT Sans" w:hAnsi="PT Sans" w:cs="Times New Roman"/>
+          <w:sz w:val="20"/>
+          <w:szCs w:val="20"/>
+        </w:rPr>
+        <w:t xml:space="preserve"> YAML representation of site data</w:t>
+      </w:r>
+      <w:r>
+        <w:rPr>
+          <w:rFonts w:ascii="PT Sans" w:hAnsi="PT Sans" w:cs="Times New Roman"/>
+          <w:sz w:val="20"/>
+          <w:szCs w:val="20"/>
+        </w:rPr>
+        <w:t xml:space="preserve"> that is</w:t>
+      </w:r>
       <w:bookmarkStart w:id="0" w:name="_GoBack"/>
       <w:bookmarkEnd w:id="0"/>
       <w:r>
@@ -1562,23 +1724,525 @@
           <w:sz w:val="20"/>
           <w:szCs w:val="20"/>
         </w:rPr>
-        <w:t>-</w:t>
-      </w:r>
-      <w:r>
-        <w:rPr>
-          <w:rFonts w:ascii="PT Sans" w:hAnsi="PT Sans" w:cs="Times New Roman"/>
-          <w:sz w:val="20"/>
-          <w:szCs w:val="20"/>
-        </w:rPr>
-        <w:t xml:space="preserve"> E</w:t>
-      </w:r>
-      <w:r>
-        <w:rPr>
-          <w:rFonts w:ascii="PT Sans" w:hAnsi="PT Sans" w:cs="Times New Roman"/>
-          <w:sz w:val="20"/>
-          <w:szCs w:val="20"/>
-        </w:rPr>
-        <w:t>mpower</w:t>
+        <w:t xml:space="preserve"> </w:t>
+      </w:r>
+      <w:r>
+        <w:rPr>
+          <w:rFonts w:ascii="PT Sans" w:hAnsi="PT Sans" w:cs="Times New Roman"/>
+          <w:sz w:val="20"/>
+          <w:szCs w:val="20"/>
+        </w:rPr>
+        <w:t>hosted i</w:t>
+      </w:r>
+      <w:r>
+        <w:rPr>
+          <w:rFonts w:ascii="PT Sans" w:hAnsi="PT Sans" w:cs="Times New Roman"/>
+          <w:sz w:val="20"/>
+          <w:szCs w:val="20"/>
+        </w:rPr>
+        <w:t>n Google Drive and parsed by the Rails app during requests</w:t>
+      </w:r>
+    </w:p>
+    <w:p>
+      <w:pPr>
+        <w:ind w:left="630" w:hanging="630"/>
+        <w:rPr>
+          <w:rFonts w:ascii="PT Sans" w:hAnsi="PT Sans" w:cs="Times New Roman"/>
+          <w:sz w:val="20"/>
+          <w:szCs w:val="20"/>
+        </w:rPr>
+      </w:pPr>
+      <w:r>
+        <w:rPr>
+          <w:rFonts w:ascii="PT Sans" w:hAnsi="PT Sans" w:cs="Times New Roman"/>
+          <w:sz w:val="20"/>
+          <w:szCs w:val="20"/>
+        </w:rPr>
+        <w:t xml:space="preserve">  </w:t>
+      </w:r>
+      <w:r>
+        <w:rPr>
+          <w:rFonts w:ascii="PT Sans" w:hAnsi="PT Sans" w:cs="Times New Roman"/>
+          <w:sz w:val="20"/>
+          <w:szCs w:val="20"/>
+        </w:rPr>
+        <w:t xml:space="preserve"> </w:t>
+      </w:r>
+      <w:r>
+        <w:rPr>
+          <w:rFonts w:ascii="PT Sans" w:hAnsi="PT Sans" w:cs="Times New Roman"/>
+          <w:sz w:val="20"/>
+          <w:szCs w:val="20"/>
+        </w:rPr>
+        <w:t xml:space="preserve"> </w:t>
+      </w:r>
+      <w:r>
+        <w:rPr>
+          <w:rFonts w:ascii="PT Sans" w:hAnsi="PT Sans" w:cs="Times New Roman"/>
+          <w:sz w:val="20"/>
+          <w:szCs w:val="20"/>
+        </w:rPr>
+        <w:t xml:space="preserve">  - staging URL http://howardthurmanfilm.herokuapp.com</w:t>
+      </w:r>
+    </w:p>
+    <w:p>
+      <w:pPr>
+        <w:ind w:left="630" w:hanging="630"/>
+        <w:rPr>
+          <w:rFonts w:ascii="PT Sans" w:hAnsi="PT Sans" w:cs="Times New Roman"/>
+          <w:sz w:val="20"/>
+          <w:szCs w:val="20"/>
+        </w:rPr>
+      </w:pPr>
+    </w:p>
+    <w:p>
+      <w:pPr>
+        <w:ind w:left="630" w:hanging="630"/>
+        <w:rPr>
+          <w:rFonts w:ascii="PT Sans" w:hAnsi="PT Sans" w:cs="Times New Roman"/>
+          <w:sz w:val="20"/>
+          <w:szCs w:val="20"/>
+        </w:rPr>
+      </w:pPr>
+      <w:r>
+        <w:rPr>
+          <w:rFonts w:ascii="PT Sans" w:hAnsi="PT Sans" w:cs="Times New Roman"/>
+          <w:sz w:val="20"/>
+          <w:szCs w:val="20"/>
+        </w:rPr>
+        <w:t xml:space="preserve">  -</w:t>
+      </w:r>
+      <w:r>
+        <w:rPr>
+          <w:rFonts w:ascii="PT Sans" w:hAnsi="PT Sans" w:cs="Times New Roman"/>
+          <w:sz w:val="20"/>
+          <w:szCs w:val="20"/>
+        </w:rPr>
+        <w:t xml:space="preserve"> </w:t>
+      </w:r>
+      <w:r>
+        <w:rPr>
+          <w:rFonts w:ascii="PT Sans" w:hAnsi="PT Sans" w:cs="Times New Roman"/>
+          <w:color w:val="3366FF"/>
+          <w:sz w:val="20"/>
+          <w:szCs w:val="20"/>
+        </w:rPr>
+        <w:t>company</w:t>
+      </w:r>
+      <w:r>
+        <w:rPr>
+          <w:rFonts w:ascii="PT Sans" w:hAnsi="PT Sans" w:cs="Times New Roman"/>
+          <w:color w:val="3366FF"/>
+          <w:sz w:val="20"/>
+          <w:szCs w:val="20"/>
+        </w:rPr>
+        <w:t>:</w:t>
+      </w:r>
+      <w:r>
+        <w:rPr>
+          <w:rFonts w:ascii="PT Sans" w:hAnsi="PT Sans" w:cs="Times New Roman"/>
+          <w:sz w:val="20"/>
+          <w:szCs w:val="20"/>
+        </w:rPr>
+        <w:t xml:space="preserve"> </w:t>
+      </w:r>
+      <w:r>
+        <w:rPr>
+          <w:rFonts w:ascii="PT Sans" w:hAnsi="PT Sans" w:cs="Times New Roman"/>
+          <w:sz w:val="20"/>
+          <w:szCs w:val="20"/>
+        </w:rPr>
+        <w:t xml:space="preserve"> </w:t>
+      </w:r>
+      <w:r>
+        <w:rPr>
+          <w:rFonts w:ascii="PT Sans" w:hAnsi="PT Sans" w:cs="Times New Roman"/>
+          <w:b/>
+          <w:sz w:val="20"/>
+          <w:szCs w:val="20"/>
+        </w:rPr>
+        <w:t>FreeFundraise.com</w:t>
+      </w:r>
+    </w:p>
+    <w:p>
+      <w:pPr>
+        <w:ind w:left="630" w:hanging="630"/>
+        <w:rPr>
+          <w:rFonts w:ascii="PT Sans" w:hAnsi="PT Sans" w:cs="Times New Roman"/>
+          <w:sz w:val="20"/>
+          <w:szCs w:val="20"/>
+        </w:rPr>
+      </w:pPr>
+      <w:r>
+        <w:rPr>
+          <w:rFonts w:ascii="PT Sans" w:hAnsi="PT Sans" w:cs="Times New Roman"/>
+          <w:sz w:val="20"/>
+          <w:szCs w:val="20"/>
+        </w:rPr>
+        <w:t xml:space="preserve">   </w:t>
+      </w:r>
+      <w:r>
+        <w:rPr>
+          <w:rFonts w:ascii="PT Sans" w:hAnsi="PT Sans" w:cs="Times New Roman"/>
+          <w:sz w:val="20"/>
+          <w:szCs w:val="20"/>
+        </w:rPr>
+        <w:t xml:space="preserve"> </w:t>
+      </w:r>
+      <w:r>
+        <w:rPr>
+          <w:rFonts w:ascii="PT Sans" w:hAnsi="PT Sans" w:cs="Times New Roman"/>
+          <w:color w:val="3366FF"/>
+          <w:sz w:val="20"/>
+          <w:szCs w:val="20"/>
+        </w:rPr>
+        <w:t>location:</w:t>
+      </w:r>
+      <w:r>
+        <w:rPr>
+          <w:rFonts w:ascii="PT Sans" w:hAnsi="PT Sans" w:cs="Times New Roman"/>
+          <w:sz w:val="20"/>
+          <w:szCs w:val="20"/>
+        </w:rPr>
+        <w:t xml:space="preserve"> </w:t>
+      </w:r>
+      <w:r>
+        <w:rPr>
+          <w:rFonts w:ascii="PT Sans" w:hAnsi="PT Sans" w:cs="Times New Roman"/>
+          <w:sz w:val="20"/>
+          <w:szCs w:val="20"/>
+        </w:rPr>
+        <w:t xml:space="preserve"> </w:t>
+      </w:r>
+      <w:r>
+        <w:rPr>
+          <w:rFonts w:ascii="PT Sans" w:hAnsi="PT Sans" w:cs="Times New Roman"/>
+          <w:sz w:val="20"/>
+          <w:szCs w:val="20"/>
+        </w:rPr>
+        <w:t>Boston, MA</w:t>
+      </w:r>
+    </w:p>
+    <w:p>
+      <w:pPr>
+        <w:ind w:left="630" w:hanging="630"/>
+        <w:rPr>
+          <w:rFonts w:ascii="PT Sans" w:hAnsi="PT Sans" w:cs="Times New Roman"/>
+          <w:color w:val="378D00"/>
+          <w:sz w:val="20"/>
+          <w:szCs w:val="20"/>
+        </w:rPr>
+      </w:pPr>
+      <w:r>
+        <w:rPr>
+          <w:rFonts w:ascii="PT Sans" w:hAnsi="PT Sans" w:cs="Times New Roman"/>
+          <w:sz w:val="20"/>
+          <w:szCs w:val="20"/>
+        </w:rPr>
+        <w:t xml:space="preserve">    </w:t>
+      </w:r>
+      <w:r>
+        <w:rPr>
+          <w:rFonts w:ascii="PT Sans" w:hAnsi="PT Sans" w:cs="Times New Roman"/>
+          <w:color w:val="3366FF"/>
+          <w:sz w:val="20"/>
+          <w:szCs w:val="20"/>
+        </w:rPr>
+        <w:t>position:</w:t>
+      </w:r>
+      <w:r>
+        <w:rPr>
+          <w:rFonts w:ascii="PT Sans" w:hAnsi="PT Sans" w:cs="Times New Roman"/>
+          <w:sz w:val="20"/>
+          <w:szCs w:val="20"/>
+        </w:rPr>
+        <w:t xml:space="preserve"> </w:t>
+      </w:r>
+      <w:r>
+        <w:rPr>
+          <w:rFonts w:ascii="PT Sans" w:hAnsi="PT Sans" w:cs="Times New Roman"/>
+          <w:sz w:val="20"/>
+          <w:szCs w:val="20"/>
+        </w:rPr>
+        <w:t xml:space="preserve"> </w:t>
+      </w:r>
+      <w:r>
+        <w:rPr>
+          <w:rFonts w:ascii="PT Sans" w:hAnsi="PT Sans" w:cs="Times New Roman"/>
+          <w:sz w:val="20"/>
+          <w:szCs w:val="20"/>
+        </w:rPr>
+        <w:t>Developer</w:t>
+      </w:r>
+    </w:p>
+    <w:p>
+      <w:pPr>
+        <w:ind w:left="630" w:hanging="630"/>
+        <w:rPr>
+          <w:rFonts w:ascii="PT Sans" w:hAnsi="PT Sans" w:cs="Times New Roman"/>
+          <w:color w:val="378D00"/>
+          <w:sz w:val="20"/>
+          <w:szCs w:val="20"/>
+        </w:rPr>
+      </w:pPr>
+      <w:r>
+        <w:rPr>
+          <w:rFonts w:ascii="PT Sans" w:hAnsi="PT Sans" w:cs="Times New Roman"/>
+          <w:sz w:val="20"/>
+          <w:szCs w:val="20"/>
+        </w:rPr>
+        <w:t xml:space="preserve">  </w:t>
+      </w:r>
+      <w:r>
+        <w:rPr>
+          <w:rFonts w:ascii="PT Sans" w:hAnsi="PT Sans" w:cs="Times New Roman"/>
+          <w:sz w:val="20"/>
+          <w:szCs w:val="20"/>
+        </w:rPr>
+        <w:t xml:space="preserve"> </w:t>
+      </w:r>
+      <w:r>
+        <w:rPr>
+          <w:rFonts w:ascii="PT Sans" w:hAnsi="PT Sans" w:cs="Times New Roman"/>
+          <w:sz w:val="20"/>
+          <w:szCs w:val="20"/>
+        </w:rPr>
+        <w:t xml:space="preserve"> </w:t>
+      </w:r>
+      <w:r>
+        <w:rPr>
+          <w:rFonts w:ascii="PT Sans" w:hAnsi="PT Sans" w:cs="Times New Roman"/>
+          <w:color w:val="3366FF"/>
+          <w:sz w:val="20"/>
+          <w:szCs w:val="20"/>
+        </w:rPr>
+        <w:t>dates:</w:t>
+      </w:r>
+      <w:r>
+        <w:rPr>
+          <w:rFonts w:ascii="PT Sans" w:hAnsi="PT Sans" w:cs="Times New Roman"/>
+          <w:sz w:val="20"/>
+          <w:szCs w:val="20"/>
+        </w:rPr>
+        <w:t xml:space="preserve"> </w:t>
+      </w:r>
+      <w:r>
+        <w:rPr>
+          <w:rFonts w:ascii="PT Sans" w:hAnsi="PT Sans" w:cs="Times New Roman"/>
+          <w:sz w:val="20"/>
+          <w:szCs w:val="20"/>
+        </w:rPr>
+        <w:t xml:space="preserve"> </w:t>
+      </w:r>
+      <w:r>
+        <w:rPr>
+          <w:rFonts w:ascii="PT Sans" w:hAnsi="PT Sans" w:cs="Times New Roman"/>
+          <w:sz w:val="20"/>
+          <w:szCs w:val="20"/>
+        </w:rPr>
+        <w:t>Feb 2015 - Apr 2015</w:t>
+      </w:r>
+    </w:p>
+    <w:p>
+      <w:pPr>
+        <w:ind w:left="630" w:hanging="630"/>
+        <w:rPr>
+          <w:rFonts w:ascii="PT Sans" w:hAnsi="PT Sans" w:cs="Times New Roman"/>
+          <w:color w:val="3366FF"/>
+          <w:sz w:val="20"/>
+          <w:szCs w:val="20"/>
+        </w:rPr>
+      </w:pPr>
+      <w:r>
+        <w:rPr>
+          <w:rFonts w:ascii="PT Sans" w:hAnsi="PT Sans" w:cs="Times New Roman"/>
+          <w:sz w:val="20"/>
+          <w:szCs w:val="20"/>
+        </w:rPr>
+        <w:t xml:space="preserve">    </w:t>
+      </w:r>
+      <w:r>
+        <w:rPr>
+          <w:rFonts w:ascii="PT Sans" w:hAnsi="PT Sans" w:cs="Times New Roman"/>
+          <w:color w:val="3366FF"/>
+          <w:sz w:val="20"/>
+          <w:szCs w:val="20"/>
+        </w:rPr>
+        <w:t>highlights:</w:t>
+      </w:r>
+    </w:p>
+    <w:p>
+      <w:pPr>
+        <w:ind w:left="630" w:hanging="630"/>
+        <w:rPr>
+          <w:rFonts w:ascii="PT Sans" w:hAnsi="PT Sans" w:cs="Times New Roman"/>
+          <w:sz w:val="20"/>
+          <w:szCs w:val="20"/>
+        </w:rPr>
+      </w:pPr>
+      <w:r>
+        <w:rPr>
+          <w:rFonts w:ascii="PT Sans" w:hAnsi="PT Sans" w:cs="Times New Roman"/>
+          <w:sz w:val="20"/>
+          <w:szCs w:val="20"/>
+        </w:rPr>
+        <w:t xml:space="preserve">  </w:t>
+      </w:r>
+      <w:r>
+        <w:rPr>
+          <w:rFonts w:ascii="PT Sans" w:hAnsi="PT Sans" w:cs="Times New Roman"/>
+          <w:sz w:val="20"/>
+          <w:szCs w:val="20"/>
+        </w:rPr>
+        <w:t xml:space="preserve">  </w:t>
+      </w:r>
+      <w:r>
+        <w:rPr>
+          <w:rFonts w:ascii="PT Sans" w:hAnsi="PT Sans" w:cs="Times New Roman"/>
+          <w:sz w:val="20"/>
+          <w:szCs w:val="20"/>
+        </w:rPr>
+        <w:t xml:space="preserve">  - Engineered API-driven Backbone.js application that allows you to shop and give to the charity of your choice for free</w:t>
+      </w:r>
+    </w:p>
+    <w:p>
+      <w:pPr>
+        <w:ind w:left="630" w:hanging="630"/>
+        <w:rPr>
+          <w:rFonts w:ascii="PT Sans" w:hAnsi="PT Sans" w:cs="Times New Roman"/>
+          <w:sz w:val="20"/>
+          <w:szCs w:val="20"/>
+        </w:rPr>
+      </w:pPr>
+      <w:r>
+        <w:rPr>
+          <w:rFonts w:ascii="PT Sans" w:hAnsi="PT Sans" w:cs="Times New Roman"/>
+          <w:sz w:val="20"/>
+          <w:szCs w:val="20"/>
+        </w:rPr>
+        <w:t xml:space="preserve">    </w:t>
+      </w:r>
+      <w:r>
+        <w:rPr>
+          <w:rFonts w:ascii="PT Sans" w:hAnsi="PT Sans" w:cs="Times New Roman"/>
+          <w:sz w:val="20"/>
+          <w:szCs w:val="20"/>
+        </w:rPr>
+        <w:t xml:space="preserve">  </w:t>
+      </w:r>
+      <w:r>
+        <w:rPr>
+          <w:rFonts w:ascii="PT Sans" w:hAnsi="PT Sans" w:cs="Times New Roman"/>
+          <w:sz w:val="20"/>
+          <w:szCs w:val="20"/>
+        </w:rPr>
+        <w:t>- Designed and implemented interface that uses carousels programmed in Backbone.js, and makes use of model and collection operations, to allow a user to select a featured charity or to explore a list of all charities</w:t>
+      </w:r>
+    </w:p>
+    <w:p>
+      <w:pPr>
+        <w:ind w:left="630" w:hanging="630"/>
+        <w:rPr>
+          <w:rFonts w:ascii="PT Sans" w:hAnsi="PT Sans" w:cs="Times New Roman"/>
+          <w:sz w:val="20"/>
+          <w:szCs w:val="20"/>
+        </w:rPr>
+      </w:pPr>
+      <w:r>
+        <w:rPr>
+          <w:rFonts w:ascii="PT Sans" w:hAnsi="PT Sans" w:cs="Times New Roman"/>
+          <w:sz w:val="20"/>
+          <w:szCs w:val="20"/>
+        </w:rPr>
+        <w:t xml:space="preserve">     </w:t>
+      </w:r>
+      <w:r>
+        <w:rPr>
+          <w:rFonts w:ascii="PT Sans" w:hAnsi="PT Sans" w:cs="Times New Roman"/>
+          <w:sz w:val="20"/>
+          <w:szCs w:val="20"/>
+        </w:rPr>
+        <w:t xml:space="preserve"> </w:t>
+      </w:r>
+      <w:r>
+        <w:rPr>
+          <w:rFonts w:ascii="PT Sans" w:hAnsi="PT Sans" w:cs="Times New Roman"/>
+          <w:sz w:val="20"/>
+          <w:szCs w:val="20"/>
+        </w:rPr>
+        <w:t xml:space="preserve">- Integrated with Amazon, </w:t>
+      </w:r>
+      <w:r>
+        <w:rPr>
+          <w:rFonts w:ascii="PT Sans" w:hAnsi="PT Sans" w:cs="Times New Roman"/>
+          <w:sz w:val="20"/>
+          <w:szCs w:val="20"/>
+        </w:rPr>
+        <w:t>eB</w:t>
+      </w:r>
+      <w:r>
+        <w:rPr>
+          <w:rFonts w:ascii="PT Sans" w:hAnsi="PT Sans" w:cs="Times New Roman"/>
+          <w:sz w:val="20"/>
+          <w:szCs w:val="20"/>
+        </w:rPr>
+        <w:t xml:space="preserve">ay and FlexOffers affiliate programs by investigating all </w:t>
+      </w:r>
+      <w:r>
+        <w:rPr>
+          <w:rFonts w:ascii="PT Sans" w:hAnsi="PT Sans" w:cs="Times New Roman"/>
+          <w:sz w:val="20"/>
+          <w:szCs w:val="20"/>
+        </w:rPr>
+        <w:t>required</w:t>
+      </w:r>
+      <w:r>
+        <w:rPr>
+          <w:rFonts w:ascii="PT Sans" w:hAnsi="PT Sans" w:cs="Times New Roman"/>
+          <w:sz w:val="20"/>
+          <w:szCs w:val="20"/>
+        </w:rPr>
+        <w:t xml:space="preserve"> formats of passing query string parameters</w:t>
+      </w:r>
+      <w:r>
+        <w:rPr>
+          <w:rFonts w:ascii="PT Sans" w:hAnsi="PT Sans" w:cs="Times New Roman"/>
+          <w:sz w:val="20"/>
+          <w:szCs w:val="20"/>
+        </w:rPr>
+        <w:t>,</w:t>
+      </w:r>
+      <w:r>
+        <w:rPr>
+          <w:rFonts w:ascii="PT Sans" w:hAnsi="PT Sans" w:cs="Times New Roman"/>
+          <w:sz w:val="20"/>
+          <w:szCs w:val="20"/>
+        </w:rPr>
+        <w:t xml:space="preserve"> </w:t>
+      </w:r>
+      <w:r>
+        <w:rPr>
+          <w:rFonts w:ascii="PT Sans" w:hAnsi="PT Sans" w:cs="Times New Roman"/>
+          <w:sz w:val="20"/>
+          <w:szCs w:val="20"/>
+        </w:rPr>
+        <w:t>which</w:t>
+      </w:r>
+      <w:r>
+        <w:rPr>
+          <w:rFonts w:ascii="PT Sans" w:hAnsi="PT Sans" w:cs="Times New Roman"/>
+          <w:sz w:val="20"/>
+          <w:szCs w:val="20"/>
+        </w:rPr>
+        <w:t xml:space="preserve"> </w:t>
+      </w:r>
+      <w:r>
+        <w:rPr>
+          <w:rFonts w:ascii="PT Sans" w:hAnsi="PT Sans" w:cs="Times New Roman"/>
+          <w:sz w:val="20"/>
+          <w:szCs w:val="20"/>
+        </w:rPr>
+        <w:t>allow</w:t>
       </w:r>
       <w:r>
         <w:rPr>
@@ -1594,62 +2258,295 @@
           <w:sz w:val="20"/>
           <w:szCs w:val="20"/>
         </w:rPr>
-        <w:t xml:space="preserve"> artist to edit site content </w:t>
-      </w:r>
-      <w:r>
-        <w:rPr>
-          <w:rFonts w:ascii="PT Sans" w:hAnsi="PT Sans" w:cs="Times New Roman"/>
-          <w:sz w:val="20"/>
-          <w:szCs w:val="20"/>
-        </w:rPr>
-        <w:t>hosted on</w:t>
-      </w:r>
-      <w:r>
-        <w:rPr>
-          <w:rFonts w:ascii="PT Sans" w:hAnsi="PT Sans" w:cs="Times New Roman"/>
-          <w:sz w:val="20"/>
-          <w:szCs w:val="20"/>
-        </w:rPr>
-        <w:t xml:space="preserve"> </w:t>
-      </w:r>
-      <w:r>
-        <w:rPr>
-          <w:rFonts w:ascii="PT Sans" w:hAnsi="PT Sans" w:cs="Times New Roman"/>
-          <w:sz w:val="20"/>
-          <w:szCs w:val="20"/>
-        </w:rPr>
-        <w:t xml:space="preserve">Google Drive </w:t>
-      </w:r>
-      <w:r>
-        <w:rPr>
-          <w:rFonts w:ascii="PT Sans" w:hAnsi="PT Sans" w:cs="Times New Roman"/>
-          <w:sz w:val="20"/>
-          <w:szCs w:val="20"/>
-        </w:rPr>
-        <w:t xml:space="preserve">shared folder and </w:t>
-      </w:r>
-      <w:r>
-        <w:rPr>
-          <w:rFonts w:ascii="PT Sans" w:hAnsi="PT Sans" w:cs="Times New Roman"/>
-          <w:sz w:val="20"/>
-          <w:szCs w:val="20"/>
-        </w:rPr>
-        <w:t xml:space="preserve">then </w:t>
-      </w:r>
-      <w:r>
-        <w:rPr>
-          <w:rFonts w:ascii="PT Sans" w:hAnsi="PT Sans" w:cs="Times New Roman"/>
-          <w:sz w:val="20"/>
-          <w:szCs w:val="20"/>
-        </w:rPr>
-        <w:t>see updates instantly</w:t>
-      </w:r>
-    </w:p>
-    <w:p>
-      <w:pPr>
-        <w:ind w:left="630" w:hanging="630"/>
-        <w:rPr>
-          <w:rFonts w:ascii="PT Sans" w:hAnsi="PT Sans" w:cs="Times New Roman"/>
+        <w:t xml:space="preserve"> tracking</w:t>
+      </w:r>
+      <w:r>
+        <w:rPr>
+          <w:rFonts w:ascii="PT Sans" w:hAnsi="PT Sans" w:cs="Times New Roman"/>
+          <w:sz w:val="20"/>
+          <w:szCs w:val="20"/>
+        </w:rPr>
+        <w:t xml:space="preserve"> </w:t>
+      </w:r>
+      <w:r>
+        <w:rPr>
+          <w:rFonts w:ascii="PT Sans" w:hAnsi="PT Sans" w:cs="Times New Roman"/>
+          <w:sz w:val="20"/>
+          <w:szCs w:val="20"/>
+        </w:rPr>
+        <w:t xml:space="preserve">of </w:t>
+      </w:r>
+      <w:r>
+        <w:rPr>
+          <w:rFonts w:ascii="PT Sans" w:hAnsi="PT Sans" w:cs="Times New Roman"/>
+          <w:sz w:val="20"/>
+          <w:szCs w:val="20"/>
+        </w:rPr>
+        <w:t>the charity being donated to</w:t>
+      </w:r>
+    </w:p>
+    <w:p>
+      <w:pPr>
+        <w:ind w:left="630" w:hanging="630"/>
+        <w:rPr>
+          <w:rFonts w:ascii="PT Sans" w:hAnsi="PT Sans" w:cs="Times New Roman"/>
+          <w:sz w:val="20"/>
+          <w:szCs w:val="20"/>
+        </w:rPr>
+      </w:pPr>
+    </w:p>
+    <w:p>
+      <w:pPr>
+        <w:ind w:left="630" w:hanging="630"/>
+        <w:rPr>
+          <w:rFonts w:ascii="PT Sans" w:hAnsi="PT Sans" w:cs="Times New Roman"/>
+          <w:sz w:val="20"/>
+          <w:szCs w:val="20"/>
+        </w:rPr>
+      </w:pPr>
+      <w:r>
+        <w:rPr>
+          <w:rFonts w:ascii="PT Sans" w:hAnsi="PT Sans" w:cs="Times New Roman"/>
+          <w:sz w:val="20"/>
+          <w:szCs w:val="20"/>
+        </w:rPr>
+        <w:t xml:space="preserve">  -</w:t>
+      </w:r>
+      <w:r>
+        <w:rPr>
+          <w:rFonts w:ascii="PT Sans" w:hAnsi="PT Sans" w:cs="Times New Roman"/>
+          <w:sz w:val="20"/>
+          <w:szCs w:val="20"/>
+        </w:rPr>
+        <w:t xml:space="preserve"> </w:t>
+      </w:r>
+      <w:r>
+        <w:rPr>
+          <w:rFonts w:ascii="PT Sans" w:hAnsi="PT Sans" w:cs="Times New Roman"/>
+          <w:color w:val="3366FF"/>
+          <w:sz w:val="20"/>
+          <w:szCs w:val="20"/>
+        </w:rPr>
+        <w:t>company</w:t>
+      </w:r>
+      <w:r>
+        <w:rPr>
+          <w:rFonts w:ascii="PT Sans" w:hAnsi="PT Sans" w:cs="Times New Roman"/>
+          <w:color w:val="3366FF"/>
+          <w:sz w:val="20"/>
+          <w:szCs w:val="20"/>
+        </w:rPr>
+        <w:t>:</w:t>
+      </w:r>
+      <w:r>
+        <w:rPr>
+          <w:rFonts w:ascii="PT Sans" w:hAnsi="PT Sans" w:cs="Times New Roman"/>
+          <w:sz w:val="20"/>
+          <w:szCs w:val="20"/>
+        </w:rPr>
+        <w:t xml:space="preserve"> </w:t>
+      </w:r>
+      <w:r>
+        <w:rPr>
+          <w:rFonts w:ascii="PT Sans" w:hAnsi="PT Sans" w:cs="Times New Roman"/>
+          <w:sz w:val="20"/>
+          <w:szCs w:val="20"/>
+        </w:rPr>
+        <w:t xml:space="preserve"> </w:t>
+      </w:r>
+      <w:r>
+        <w:rPr>
+          <w:rFonts w:ascii="PT Sans" w:hAnsi="PT Sans" w:cs="Times New Roman"/>
+          <w:b/>
+          <w:sz w:val="20"/>
+          <w:szCs w:val="20"/>
+        </w:rPr>
+        <w:t>Outlearn.com</w:t>
+      </w:r>
+    </w:p>
+    <w:p>
+      <w:pPr>
+        <w:ind w:left="630" w:hanging="630"/>
+        <w:rPr>
+          <w:rFonts w:ascii="PT Sans" w:hAnsi="PT Sans" w:cs="Times New Roman"/>
+          <w:sz w:val="20"/>
+          <w:szCs w:val="20"/>
+        </w:rPr>
+      </w:pPr>
+      <w:r>
+        <w:rPr>
+          <w:rFonts w:ascii="PT Sans" w:hAnsi="PT Sans" w:cs="Times New Roman"/>
+          <w:sz w:val="20"/>
+          <w:szCs w:val="20"/>
+        </w:rPr>
+        <w:t xml:space="preserve">  </w:t>
+      </w:r>
+      <w:r>
+        <w:rPr>
+          <w:rFonts w:ascii="PT Sans" w:hAnsi="PT Sans" w:cs="Times New Roman"/>
+          <w:sz w:val="20"/>
+          <w:szCs w:val="20"/>
+        </w:rPr>
+        <w:t xml:space="preserve">  </w:t>
+      </w:r>
+      <w:r>
+        <w:rPr>
+          <w:rFonts w:ascii="PT Sans" w:hAnsi="PT Sans" w:cs="Times New Roman"/>
+          <w:color w:val="3366FF"/>
+          <w:sz w:val="20"/>
+          <w:szCs w:val="20"/>
+        </w:rPr>
+        <w:t>location:</w:t>
+      </w:r>
+      <w:r>
+        <w:rPr>
+          <w:rFonts w:ascii="PT Sans" w:hAnsi="PT Sans" w:cs="Times New Roman"/>
+          <w:sz w:val="20"/>
+          <w:szCs w:val="20"/>
+        </w:rPr>
+        <w:t xml:space="preserve"> </w:t>
+      </w:r>
+      <w:r>
+        <w:rPr>
+          <w:rFonts w:ascii="PT Sans" w:hAnsi="PT Sans" w:cs="Times New Roman"/>
+          <w:sz w:val="20"/>
+          <w:szCs w:val="20"/>
+        </w:rPr>
+        <w:t xml:space="preserve"> </w:t>
+      </w:r>
+      <w:r>
+        <w:rPr>
+          <w:rFonts w:ascii="PT Sans" w:hAnsi="PT Sans" w:cs="Times New Roman"/>
+          <w:sz w:val="20"/>
+          <w:szCs w:val="20"/>
+        </w:rPr>
+        <w:t>Boston, MA</w:t>
+      </w:r>
+    </w:p>
+    <w:p>
+      <w:pPr>
+        <w:ind w:left="630" w:hanging="630"/>
+        <w:rPr>
+          <w:rFonts w:ascii="PT Sans" w:hAnsi="PT Sans" w:cs="Times New Roman"/>
+          <w:sz w:val="20"/>
+          <w:szCs w:val="20"/>
+        </w:rPr>
+      </w:pPr>
+      <w:r>
+        <w:rPr>
+          <w:rFonts w:ascii="PT Sans" w:hAnsi="PT Sans" w:cs="Times New Roman"/>
+          <w:sz w:val="20"/>
+          <w:szCs w:val="20"/>
+        </w:rPr>
+        <w:t xml:space="preserve">  </w:t>
+      </w:r>
+      <w:r>
+        <w:rPr>
+          <w:rFonts w:ascii="PT Sans" w:hAnsi="PT Sans" w:cs="Times New Roman"/>
+          <w:sz w:val="20"/>
+          <w:szCs w:val="20"/>
+        </w:rPr>
+        <w:t xml:space="preserve"> </w:t>
+      </w:r>
+      <w:r>
+        <w:rPr>
+          <w:rFonts w:ascii="PT Sans" w:hAnsi="PT Sans" w:cs="Times New Roman"/>
+          <w:sz w:val="20"/>
+          <w:szCs w:val="20"/>
+        </w:rPr>
+        <w:t xml:space="preserve"> </w:t>
+      </w:r>
+      <w:r>
+        <w:rPr>
+          <w:rFonts w:ascii="PT Sans" w:hAnsi="PT Sans" w:cs="Times New Roman"/>
+          <w:color w:val="3366FF"/>
+          <w:sz w:val="20"/>
+          <w:szCs w:val="20"/>
+        </w:rPr>
+        <w:t>position:</w:t>
+      </w:r>
+      <w:r>
+        <w:rPr>
+          <w:rFonts w:ascii="PT Sans" w:hAnsi="PT Sans" w:cs="Times New Roman"/>
+          <w:sz w:val="20"/>
+          <w:szCs w:val="20"/>
+        </w:rPr>
+        <w:t xml:space="preserve"> </w:t>
+      </w:r>
+      <w:r>
+        <w:rPr>
+          <w:rFonts w:ascii="PT Sans" w:hAnsi="PT Sans" w:cs="Times New Roman"/>
+          <w:sz w:val="20"/>
+          <w:szCs w:val="20"/>
+        </w:rPr>
+        <w:t xml:space="preserve"> </w:t>
+      </w:r>
+      <w:r>
+        <w:rPr>
+          <w:rFonts w:ascii="PT Sans" w:hAnsi="PT Sans" w:cs="Times New Roman"/>
+          <w:sz w:val="20"/>
+          <w:szCs w:val="20"/>
+        </w:rPr>
+        <w:t>Consultant</w:t>
+      </w:r>
+    </w:p>
+    <w:p>
+      <w:pPr>
+        <w:ind w:left="630" w:hanging="630"/>
+        <w:rPr>
+          <w:rFonts w:ascii="PT Sans" w:hAnsi="PT Sans" w:cs="Times New Roman"/>
+          <w:sz w:val="20"/>
+          <w:szCs w:val="20"/>
+        </w:rPr>
+      </w:pPr>
+      <w:r>
+        <w:rPr>
+          <w:rFonts w:ascii="PT Sans" w:hAnsi="PT Sans" w:cs="Times New Roman"/>
+          <w:sz w:val="20"/>
+          <w:szCs w:val="20"/>
+        </w:rPr>
+        <w:t xml:space="preserve">    </w:t>
+      </w:r>
+      <w:r>
+        <w:rPr>
+          <w:rFonts w:ascii="PT Sans" w:hAnsi="PT Sans" w:cs="Times New Roman"/>
+          <w:color w:val="3366FF"/>
+          <w:sz w:val="20"/>
+          <w:szCs w:val="20"/>
+        </w:rPr>
+        <w:t>dates:</w:t>
+      </w:r>
+      <w:r>
+        <w:rPr>
+          <w:rFonts w:ascii="PT Sans" w:hAnsi="PT Sans" w:cs="Times New Roman"/>
+          <w:sz w:val="20"/>
+          <w:szCs w:val="20"/>
+        </w:rPr>
+        <w:t xml:space="preserve"> </w:t>
+      </w:r>
+      <w:r>
+        <w:rPr>
+          <w:rFonts w:ascii="PT Sans" w:hAnsi="PT Sans" w:cs="Times New Roman"/>
+          <w:sz w:val="20"/>
+          <w:szCs w:val="20"/>
+        </w:rPr>
+        <w:t xml:space="preserve"> </w:t>
+      </w:r>
+      <w:r>
+        <w:rPr>
+          <w:rFonts w:ascii="PT Sans" w:hAnsi="PT Sans" w:cs="Times New Roman"/>
+          <w:sz w:val="20"/>
+          <w:szCs w:val="20"/>
+        </w:rPr>
+        <w:t>Jan 2015 - Feb 2015</w:t>
+      </w:r>
+    </w:p>
+    <w:p>
+      <w:pPr>
+        <w:ind w:left="630" w:hanging="630"/>
+        <w:rPr>
+          <w:rFonts w:ascii="PT Sans" w:hAnsi="PT Sans" w:cs="Times New Roman"/>
+          <w:color w:val="3366FF"/>
           <w:sz w:val="20"/>
           <w:szCs w:val="20"/>
         </w:rPr>
@@ -1673,34 +2570,11 @@
       <w:r>
         <w:rPr>
           <w:rFonts w:ascii="PT Sans" w:hAnsi="PT Sans" w:cs="Times New Roman"/>
-          <w:sz w:val="20"/>
-          <w:szCs w:val="20"/>
-        </w:rPr>
-        <w:t xml:space="preserve"> </w:t>
-      </w:r>
-      <w:r>
-        <w:rPr>
-          <w:rFonts w:ascii="PT Sans" w:hAnsi="PT Sans" w:cs="Times New Roman"/>
-          <w:sz w:val="20"/>
-          <w:szCs w:val="20"/>
-        </w:rPr>
-        <w:t xml:space="preserve"> - </w:t>
-      </w:r>
-      <w:r>
-        <w:rPr>
-          <w:rFonts w:ascii="PT Sans" w:hAnsi="PT Sans" w:cs="Times New Roman"/>
-          <w:sz w:val="20"/>
-          <w:szCs w:val="20"/>
-        </w:rPr>
-        <w:t>Authored</w:t>
-      </w:r>
-      <w:r>
-        <w:rPr>
-          <w:rFonts w:ascii="PT Sans" w:hAnsi="PT Sans" w:cs="Times New Roman"/>
-          <w:sz w:val="20"/>
-          <w:szCs w:val="20"/>
-        </w:rPr>
-        <w:t xml:space="preserve"> YAML representation of all site data that is hosted on Google Drive and parsed by the Rails app during requests</w:t>
+          <w:color w:val="3366FF"/>
+          <w:sz w:val="20"/>
+          <w:szCs w:val="20"/>
+        </w:rPr>
+        <w:t>highlights:</w:t>
       </w:r>
     </w:p>
     <w:p>
@@ -1726,845 +2600,11 @@
           <w:sz w:val="20"/>
           <w:szCs w:val="20"/>
         </w:rPr>
-        <w:t xml:space="preserve"> </w:t>
-      </w:r>
-      <w:r>
-        <w:rPr>
-          <w:rFonts w:ascii="PT Sans" w:hAnsi="PT Sans" w:cs="Times New Roman"/>
-          <w:sz w:val="20"/>
-          <w:szCs w:val="20"/>
-        </w:rPr>
-        <w:t xml:space="preserve"> </w:t>
-      </w:r>
-      <w:r>
-        <w:rPr>
-          <w:rFonts w:ascii="PT Sans" w:hAnsi="PT Sans" w:cs="Times New Roman"/>
-          <w:sz w:val="20"/>
-          <w:szCs w:val="20"/>
-        </w:rPr>
-        <w:t xml:space="preserve">  - staging URL http://howardthurmanfilm.herokuapp.com</w:t>
-      </w:r>
-    </w:p>
-    <w:p>
-      <w:pPr>
-        <w:ind w:left="630" w:hanging="630"/>
-        <w:rPr>
-          <w:rFonts w:ascii="PT Sans" w:hAnsi="PT Sans" w:cs="Times New Roman"/>
-          <w:sz w:val="20"/>
-          <w:szCs w:val="20"/>
-        </w:rPr>
-      </w:pPr>
-    </w:p>
-    <w:p>
-      <w:pPr>
-        <w:ind w:left="630" w:hanging="630"/>
-        <w:rPr>
-          <w:rFonts w:ascii="PT Sans" w:hAnsi="PT Sans" w:cs="Times New Roman"/>
-          <w:sz w:val="20"/>
-          <w:szCs w:val="20"/>
-        </w:rPr>
-      </w:pPr>
-      <w:r>
-        <w:rPr>
-          <w:rFonts w:ascii="PT Sans" w:hAnsi="PT Sans" w:cs="Times New Roman"/>
-          <w:sz w:val="20"/>
-          <w:szCs w:val="20"/>
-        </w:rPr>
-        <w:t xml:space="preserve">  -</w:t>
-      </w:r>
-      <w:r>
-        <w:rPr>
-          <w:rFonts w:ascii="PT Sans" w:hAnsi="PT Sans" w:cs="Times New Roman"/>
-          <w:sz w:val="20"/>
-          <w:szCs w:val="20"/>
-        </w:rPr>
-        <w:t xml:space="preserve"> </w:t>
-      </w:r>
-      <w:r>
-        <w:rPr>
-          <w:rFonts w:ascii="PT Sans" w:hAnsi="PT Sans" w:cs="Times New Roman"/>
-          <w:color w:val="3366FF"/>
-          <w:sz w:val="20"/>
-          <w:szCs w:val="20"/>
-        </w:rPr>
-        <w:t>company</w:t>
-      </w:r>
-      <w:r>
-        <w:rPr>
-          <w:rFonts w:ascii="PT Sans" w:hAnsi="PT Sans" w:cs="Times New Roman"/>
-          <w:color w:val="3366FF"/>
-          <w:sz w:val="20"/>
-          <w:szCs w:val="20"/>
-        </w:rPr>
-        <w:t>:</w:t>
-      </w:r>
-      <w:r>
-        <w:rPr>
-          <w:rFonts w:ascii="PT Sans" w:hAnsi="PT Sans" w:cs="Times New Roman"/>
-          <w:sz w:val="20"/>
-          <w:szCs w:val="20"/>
-        </w:rPr>
-        <w:t xml:space="preserve"> </w:t>
-      </w:r>
-      <w:r>
-        <w:rPr>
-          <w:rFonts w:ascii="PT Sans" w:hAnsi="PT Sans" w:cs="Times New Roman"/>
-          <w:sz w:val="20"/>
-          <w:szCs w:val="20"/>
-        </w:rPr>
-        <w:t xml:space="preserve"> </w:t>
-      </w:r>
-      <w:r>
-        <w:rPr>
-          <w:rFonts w:ascii="PT Sans" w:hAnsi="PT Sans" w:cs="Times New Roman"/>
-          <w:b/>
-          <w:sz w:val="20"/>
-          <w:szCs w:val="20"/>
-        </w:rPr>
-        <w:t>FreeFundraise.com</w:t>
-      </w:r>
-    </w:p>
-    <w:p>
-      <w:pPr>
-        <w:ind w:left="630" w:hanging="630"/>
-        <w:rPr>
-          <w:rFonts w:ascii="PT Sans" w:hAnsi="PT Sans" w:cs="Times New Roman"/>
-          <w:sz w:val="20"/>
-          <w:szCs w:val="20"/>
-        </w:rPr>
-      </w:pPr>
-      <w:r>
-        <w:rPr>
-          <w:rFonts w:ascii="PT Sans" w:hAnsi="PT Sans" w:cs="Times New Roman"/>
-          <w:sz w:val="20"/>
-          <w:szCs w:val="20"/>
-        </w:rPr>
-        <w:t xml:space="preserve">   </w:t>
-      </w:r>
-      <w:r>
-        <w:rPr>
-          <w:rFonts w:ascii="PT Sans" w:hAnsi="PT Sans" w:cs="Times New Roman"/>
-          <w:sz w:val="20"/>
-          <w:szCs w:val="20"/>
-        </w:rPr>
-        <w:t xml:space="preserve"> </w:t>
-      </w:r>
-      <w:r>
-        <w:rPr>
-          <w:rFonts w:ascii="PT Sans" w:hAnsi="PT Sans" w:cs="Times New Roman"/>
-          <w:color w:val="3366FF"/>
-          <w:sz w:val="20"/>
-          <w:szCs w:val="20"/>
-        </w:rPr>
-        <w:t>location:</w:t>
-      </w:r>
-      <w:r>
-        <w:rPr>
-          <w:rFonts w:ascii="PT Sans" w:hAnsi="PT Sans" w:cs="Times New Roman"/>
-          <w:sz w:val="20"/>
-          <w:szCs w:val="20"/>
-        </w:rPr>
-        <w:t xml:space="preserve"> </w:t>
-      </w:r>
-      <w:r>
-        <w:rPr>
-          <w:rFonts w:ascii="PT Sans" w:hAnsi="PT Sans" w:cs="Times New Roman"/>
-          <w:sz w:val="20"/>
-          <w:szCs w:val="20"/>
-        </w:rPr>
-        <w:t xml:space="preserve"> </w:t>
-      </w:r>
-      <w:r>
-        <w:rPr>
-          <w:rFonts w:ascii="PT Sans" w:hAnsi="PT Sans" w:cs="Times New Roman"/>
-          <w:sz w:val="20"/>
-          <w:szCs w:val="20"/>
-        </w:rPr>
-        <w:t>Boston, MA</w:t>
-      </w:r>
-    </w:p>
-    <w:p>
-      <w:pPr>
-        <w:ind w:left="630" w:hanging="630"/>
-        <w:rPr>
-          <w:rFonts w:ascii="PT Sans" w:hAnsi="PT Sans" w:cs="Times New Roman"/>
-          <w:color w:val="378D00"/>
-          <w:sz w:val="20"/>
-          <w:szCs w:val="20"/>
-        </w:rPr>
-      </w:pPr>
-      <w:r>
-        <w:rPr>
-          <w:rFonts w:ascii="PT Sans" w:hAnsi="PT Sans" w:cs="Times New Roman"/>
-          <w:sz w:val="20"/>
-          <w:szCs w:val="20"/>
-        </w:rPr>
         <w:t xml:space="preserve">    </w:t>
       </w:r>
       <w:r>
         <w:rPr>
           <w:rFonts w:ascii="PT Sans" w:hAnsi="PT Sans" w:cs="Times New Roman"/>
-          <w:color w:val="3366FF"/>
-          <w:sz w:val="20"/>
-          <w:szCs w:val="20"/>
-        </w:rPr>
-        <w:t>position:</w:t>
-      </w:r>
-      <w:r>
-        <w:rPr>
-          <w:rFonts w:ascii="PT Sans" w:hAnsi="PT Sans" w:cs="Times New Roman"/>
-          <w:sz w:val="20"/>
-          <w:szCs w:val="20"/>
-        </w:rPr>
-        <w:t xml:space="preserve"> </w:t>
-      </w:r>
-      <w:r>
-        <w:rPr>
-          <w:rFonts w:ascii="PT Sans" w:hAnsi="PT Sans" w:cs="Times New Roman"/>
-          <w:sz w:val="20"/>
-          <w:szCs w:val="20"/>
-        </w:rPr>
-        <w:t xml:space="preserve"> </w:t>
-      </w:r>
-      <w:r>
-        <w:rPr>
-          <w:rFonts w:ascii="PT Sans" w:hAnsi="PT Sans" w:cs="Times New Roman"/>
-          <w:sz w:val="20"/>
-          <w:szCs w:val="20"/>
-        </w:rPr>
-        <w:t>Developer</w:t>
-      </w:r>
-    </w:p>
-    <w:p>
-      <w:pPr>
-        <w:ind w:left="630" w:hanging="630"/>
-        <w:rPr>
-          <w:rFonts w:ascii="PT Sans" w:hAnsi="PT Sans" w:cs="Times New Roman"/>
-          <w:color w:val="378D00"/>
-          <w:sz w:val="20"/>
-          <w:szCs w:val="20"/>
-        </w:rPr>
-      </w:pPr>
-      <w:r>
-        <w:rPr>
-          <w:rFonts w:ascii="PT Sans" w:hAnsi="PT Sans" w:cs="Times New Roman"/>
-          <w:sz w:val="20"/>
-          <w:szCs w:val="20"/>
-        </w:rPr>
-        <w:t xml:space="preserve">  </w:t>
-      </w:r>
-      <w:r>
-        <w:rPr>
-          <w:rFonts w:ascii="PT Sans" w:hAnsi="PT Sans" w:cs="Times New Roman"/>
-          <w:sz w:val="20"/>
-          <w:szCs w:val="20"/>
-        </w:rPr>
-        <w:t xml:space="preserve"> </w:t>
-      </w:r>
-      <w:r>
-        <w:rPr>
-          <w:rFonts w:ascii="PT Sans" w:hAnsi="PT Sans" w:cs="Times New Roman"/>
-          <w:sz w:val="20"/>
-          <w:szCs w:val="20"/>
-        </w:rPr>
-        <w:t xml:space="preserve"> </w:t>
-      </w:r>
-      <w:r>
-        <w:rPr>
-          <w:rFonts w:ascii="PT Sans" w:hAnsi="PT Sans" w:cs="Times New Roman"/>
-          <w:color w:val="3366FF"/>
-          <w:sz w:val="20"/>
-          <w:szCs w:val="20"/>
-        </w:rPr>
-        <w:t>dates:</w:t>
-      </w:r>
-      <w:r>
-        <w:rPr>
-          <w:rFonts w:ascii="PT Sans" w:hAnsi="PT Sans" w:cs="Times New Roman"/>
-          <w:sz w:val="20"/>
-          <w:szCs w:val="20"/>
-        </w:rPr>
-        <w:t xml:space="preserve"> </w:t>
-      </w:r>
-      <w:r>
-        <w:rPr>
-          <w:rFonts w:ascii="PT Sans" w:hAnsi="PT Sans" w:cs="Times New Roman"/>
-          <w:sz w:val="20"/>
-          <w:szCs w:val="20"/>
-        </w:rPr>
-        <w:t xml:space="preserve"> </w:t>
-      </w:r>
-      <w:r>
-        <w:rPr>
-          <w:rFonts w:ascii="PT Sans" w:hAnsi="PT Sans" w:cs="Times New Roman"/>
-          <w:sz w:val="20"/>
-          <w:szCs w:val="20"/>
-        </w:rPr>
-        <w:t>Feb 2015 - Apr 2015</w:t>
-      </w:r>
-    </w:p>
-    <w:p>
-      <w:pPr>
-        <w:ind w:left="630" w:hanging="630"/>
-        <w:rPr>
-          <w:rFonts w:ascii="PT Sans" w:hAnsi="PT Sans" w:cs="Times New Roman"/>
-          <w:color w:val="3366FF"/>
-          <w:sz w:val="20"/>
-          <w:szCs w:val="20"/>
-        </w:rPr>
-      </w:pPr>
-      <w:r>
-        <w:rPr>
-          <w:rFonts w:ascii="PT Sans" w:hAnsi="PT Sans" w:cs="Times New Roman"/>
-          <w:sz w:val="20"/>
-          <w:szCs w:val="20"/>
-        </w:rPr>
-        <w:t xml:space="preserve">    </w:t>
-      </w:r>
-      <w:r>
-        <w:rPr>
-          <w:rFonts w:ascii="PT Sans" w:hAnsi="PT Sans" w:cs="Times New Roman"/>
-          <w:color w:val="3366FF"/>
-          <w:sz w:val="20"/>
-          <w:szCs w:val="20"/>
-        </w:rPr>
-        <w:t>highlights:</w:t>
-      </w:r>
-    </w:p>
-    <w:p>
-      <w:pPr>
-        <w:ind w:left="630" w:hanging="630"/>
-        <w:rPr>
-          <w:rFonts w:ascii="PT Sans" w:hAnsi="PT Sans" w:cs="Times New Roman"/>
-          <w:sz w:val="20"/>
-          <w:szCs w:val="20"/>
-        </w:rPr>
-      </w:pPr>
-      <w:r>
-        <w:rPr>
-          <w:rFonts w:ascii="PT Sans" w:hAnsi="PT Sans" w:cs="Times New Roman"/>
-          <w:sz w:val="20"/>
-          <w:szCs w:val="20"/>
-        </w:rPr>
-        <w:t xml:space="preserve">  </w:t>
-      </w:r>
-      <w:r>
-        <w:rPr>
-          <w:rFonts w:ascii="PT Sans" w:hAnsi="PT Sans" w:cs="Times New Roman"/>
-          <w:sz w:val="20"/>
-          <w:szCs w:val="20"/>
-        </w:rPr>
-        <w:t xml:space="preserve">  </w:t>
-      </w:r>
-      <w:r>
-        <w:rPr>
-          <w:rFonts w:ascii="PT Sans" w:hAnsi="PT Sans" w:cs="Times New Roman"/>
-          <w:sz w:val="20"/>
-          <w:szCs w:val="20"/>
-        </w:rPr>
-        <w:t xml:space="preserve">  - Engineered API-driven Backbone.js application that allows you to shop and give to the charity of your choice for free</w:t>
-      </w:r>
-    </w:p>
-    <w:p>
-      <w:pPr>
-        <w:ind w:left="630" w:hanging="630"/>
-        <w:rPr>
-          <w:rFonts w:ascii="PT Sans" w:hAnsi="PT Sans" w:cs="Times New Roman"/>
-          <w:sz w:val="20"/>
-          <w:szCs w:val="20"/>
-        </w:rPr>
-      </w:pPr>
-      <w:r>
-        <w:rPr>
-          <w:rFonts w:ascii="PT Sans" w:hAnsi="PT Sans" w:cs="Times New Roman"/>
-          <w:sz w:val="20"/>
-          <w:szCs w:val="20"/>
-        </w:rPr>
-        <w:t xml:space="preserve">    </w:t>
-      </w:r>
-      <w:r>
-        <w:rPr>
-          <w:rFonts w:ascii="PT Sans" w:hAnsi="PT Sans" w:cs="Times New Roman"/>
-          <w:sz w:val="20"/>
-          <w:szCs w:val="20"/>
-        </w:rPr>
-        <w:t xml:space="preserve">  </w:t>
-      </w:r>
-      <w:r>
-        <w:rPr>
-          <w:rFonts w:ascii="PT Sans" w:hAnsi="PT Sans" w:cs="Times New Roman"/>
-          <w:sz w:val="20"/>
-          <w:szCs w:val="20"/>
-        </w:rPr>
-        <w:t>- Designed and implemented interface that uses carousels programmed in Backbone.js, and makes use of model and collection operations, to allow a user to select a featured charity or to explore a list of all charities</w:t>
-      </w:r>
-    </w:p>
-    <w:p>
-      <w:pPr>
-        <w:ind w:left="630" w:hanging="630"/>
-        <w:rPr>
-          <w:rFonts w:ascii="PT Sans" w:hAnsi="PT Sans" w:cs="Times New Roman"/>
-          <w:sz w:val="20"/>
-          <w:szCs w:val="20"/>
-        </w:rPr>
-      </w:pPr>
-      <w:r>
-        <w:rPr>
-          <w:rFonts w:ascii="PT Sans" w:hAnsi="PT Sans" w:cs="Times New Roman"/>
-          <w:sz w:val="20"/>
-          <w:szCs w:val="20"/>
-        </w:rPr>
-        <w:t xml:space="preserve">     </w:t>
-      </w:r>
-      <w:r>
-        <w:rPr>
-          <w:rFonts w:ascii="PT Sans" w:hAnsi="PT Sans" w:cs="Times New Roman"/>
-          <w:sz w:val="20"/>
-          <w:szCs w:val="20"/>
-        </w:rPr>
-        <w:t xml:space="preserve"> </w:t>
-      </w:r>
-      <w:r>
-        <w:rPr>
-          <w:rFonts w:ascii="PT Sans" w:hAnsi="PT Sans" w:cs="Times New Roman"/>
-          <w:sz w:val="20"/>
-          <w:szCs w:val="20"/>
-        </w:rPr>
-        <w:t xml:space="preserve">- Integrated with Amazon, </w:t>
-      </w:r>
-      <w:r>
-        <w:rPr>
-          <w:rFonts w:ascii="PT Sans" w:hAnsi="PT Sans" w:cs="Times New Roman"/>
-          <w:sz w:val="20"/>
-          <w:szCs w:val="20"/>
-        </w:rPr>
-        <w:t>eB</w:t>
-      </w:r>
-      <w:r>
-        <w:rPr>
-          <w:rFonts w:ascii="PT Sans" w:hAnsi="PT Sans" w:cs="Times New Roman"/>
-          <w:sz w:val="20"/>
-          <w:szCs w:val="20"/>
-        </w:rPr>
-        <w:t xml:space="preserve">ay and FlexOffers affiliate programs by investigating all </w:t>
-      </w:r>
-      <w:r>
-        <w:rPr>
-          <w:rFonts w:ascii="PT Sans" w:hAnsi="PT Sans" w:cs="Times New Roman"/>
-          <w:sz w:val="20"/>
-          <w:szCs w:val="20"/>
-        </w:rPr>
-        <w:t>required</w:t>
-      </w:r>
-      <w:r>
-        <w:rPr>
-          <w:rFonts w:ascii="PT Sans" w:hAnsi="PT Sans" w:cs="Times New Roman"/>
-          <w:sz w:val="20"/>
-          <w:szCs w:val="20"/>
-        </w:rPr>
-        <w:t xml:space="preserve"> formats of passing query string parameters</w:t>
-      </w:r>
-      <w:r>
-        <w:rPr>
-          <w:rFonts w:ascii="PT Sans" w:hAnsi="PT Sans" w:cs="Times New Roman"/>
-          <w:sz w:val="20"/>
-          <w:szCs w:val="20"/>
-        </w:rPr>
-        <w:t>,</w:t>
-      </w:r>
-      <w:r>
-        <w:rPr>
-          <w:rFonts w:ascii="PT Sans" w:hAnsi="PT Sans" w:cs="Times New Roman"/>
-          <w:sz w:val="20"/>
-          <w:szCs w:val="20"/>
-        </w:rPr>
-        <w:t xml:space="preserve"> </w:t>
-      </w:r>
-      <w:r>
-        <w:rPr>
-          <w:rFonts w:ascii="PT Sans" w:hAnsi="PT Sans" w:cs="Times New Roman"/>
-          <w:sz w:val="20"/>
-          <w:szCs w:val="20"/>
-        </w:rPr>
-        <w:t>which</w:t>
-      </w:r>
-      <w:r>
-        <w:rPr>
-          <w:rFonts w:ascii="PT Sans" w:hAnsi="PT Sans" w:cs="Times New Roman"/>
-          <w:sz w:val="20"/>
-          <w:szCs w:val="20"/>
-        </w:rPr>
-        <w:t xml:space="preserve"> </w:t>
-      </w:r>
-      <w:r>
-        <w:rPr>
-          <w:rFonts w:ascii="PT Sans" w:hAnsi="PT Sans" w:cs="Times New Roman"/>
-          <w:sz w:val="20"/>
-          <w:szCs w:val="20"/>
-        </w:rPr>
-        <w:t>allow</w:t>
-      </w:r>
-      <w:r>
-        <w:rPr>
-          <w:rFonts w:ascii="PT Sans" w:hAnsi="PT Sans" w:cs="Times New Roman"/>
-          <w:sz w:val="20"/>
-          <w:szCs w:val="20"/>
-        </w:rPr>
-        <w:t>ed</w:t>
-      </w:r>
-      <w:r>
-        <w:rPr>
-          <w:rFonts w:ascii="PT Sans" w:hAnsi="PT Sans" w:cs="Times New Roman"/>
-          <w:sz w:val="20"/>
-          <w:szCs w:val="20"/>
-        </w:rPr>
-        <w:t xml:space="preserve"> tracking</w:t>
-      </w:r>
-      <w:r>
-        <w:rPr>
-          <w:rFonts w:ascii="PT Sans" w:hAnsi="PT Sans" w:cs="Times New Roman"/>
-          <w:sz w:val="20"/>
-          <w:szCs w:val="20"/>
-        </w:rPr>
-        <w:t xml:space="preserve"> </w:t>
-      </w:r>
-      <w:r>
-        <w:rPr>
-          <w:rFonts w:ascii="PT Sans" w:hAnsi="PT Sans" w:cs="Times New Roman"/>
-          <w:sz w:val="20"/>
-          <w:szCs w:val="20"/>
-        </w:rPr>
-        <w:t xml:space="preserve">of </w:t>
-      </w:r>
-      <w:r>
-        <w:rPr>
-          <w:rFonts w:ascii="PT Sans" w:hAnsi="PT Sans" w:cs="Times New Roman"/>
-          <w:sz w:val="20"/>
-          <w:szCs w:val="20"/>
-        </w:rPr>
-        <w:t>the charity being donated to</w:t>
-      </w:r>
-    </w:p>
-    <w:p>
-      <w:pPr>
-        <w:ind w:left="630" w:hanging="630"/>
-        <w:rPr>
-          <w:rFonts w:ascii="PT Sans" w:hAnsi="PT Sans" w:cs="Times New Roman"/>
-          <w:sz w:val="20"/>
-          <w:szCs w:val="20"/>
-        </w:rPr>
-      </w:pPr>
-    </w:p>
-    <w:p>
-      <w:pPr>
-        <w:ind w:left="630" w:hanging="630"/>
-        <w:rPr>
-          <w:rFonts w:ascii="PT Sans" w:hAnsi="PT Sans" w:cs="Times New Roman"/>
-          <w:sz w:val="20"/>
-          <w:szCs w:val="20"/>
-        </w:rPr>
-      </w:pPr>
-      <w:r>
-        <w:rPr>
-          <w:rFonts w:ascii="PT Sans" w:hAnsi="PT Sans" w:cs="Times New Roman"/>
-          <w:sz w:val="20"/>
-          <w:szCs w:val="20"/>
-        </w:rPr>
-        <w:t xml:space="preserve">  -</w:t>
-      </w:r>
-      <w:r>
-        <w:rPr>
-          <w:rFonts w:ascii="PT Sans" w:hAnsi="PT Sans" w:cs="Times New Roman"/>
-          <w:sz w:val="20"/>
-          <w:szCs w:val="20"/>
-        </w:rPr>
-        <w:t xml:space="preserve"> </w:t>
-      </w:r>
-      <w:r>
-        <w:rPr>
-          <w:rFonts w:ascii="PT Sans" w:hAnsi="PT Sans" w:cs="Times New Roman"/>
-          <w:color w:val="3366FF"/>
-          <w:sz w:val="20"/>
-          <w:szCs w:val="20"/>
-        </w:rPr>
-        <w:t>company</w:t>
-      </w:r>
-      <w:r>
-        <w:rPr>
-          <w:rFonts w:ascii="PT Sans" w:hAnsi="PT Sans" w:cs="Times New Roman"/>
-          <w:color w:val="3366FF"/>
-          <w:sz w:val="20"/>
-          <w:szCs w:val="20"/>
-        </w:rPr>
-        <w:t>:</w:t>
-      </w:r>
-      <w:r>
-        <w:rPr>
-          <w:rFonts w:ascii="PT Sans" w:hAnsi="PT Sans" w:cs="Times New Roman"/>
-          <w:sz w:val="20"/>
-          <w:szCs w:val="20"/>
-        </w:rPr>
-        <w:t xml:space="preserve"> </w:t>
-      </w:r>
-      <w:r>
-        <w:rPr>
-          <w:rFonts w:ascii="PT Sans" w:hAnsi="PT Sans" w:cs="Times New Roman"/>
-          <w:sz w:val="20"/>
-          <w:szCs w:val="20"/>
-        </w:rPr>
-        <w:t xml:space="preserve"> </w:t>
-      </w:r>
-      <w:r>
-        <w:rPr>
-          <w:rFonts w:ascii="PT Sans" w:hAnsi="PT Sans" w:cs="Times New Roman"/>
-          <w:b/>
-          <w:sz w:val="20"/>
-          <w:szCs w:val="20"/>
-        </w:rPr>
-        <w:t>Outlearn.com</w:t>
-      </w:r>
-    </w:p>
-    <w:p>
-      <w:pPr>
-        <w:ind w:left="630" w:hanging="630"/>
-        <w:rPr>
-          <w:rFonts w:ascii="PT Sans" w:hAnsi="PT Sans" w:cs="Times New Roman"/>
-          <w:sz w:val="20"/>
-          <w:szCs w:val="20"/>
-        </w:rPr>
-      </w:pPr>
-      <w:r>
-        <w:rPr>
-          <w:rFonts w:ascii="PT Sans" w:hAnsi="PT Sans" w:cs="Times New Roman"/>
-          <w:sz w:val="20"/>
-          <w:szCs w:val="20"/>
-        </w:rPr>
-        <w:t xml:space="preserve">  </w:t>
-      </w:r>
-      <w:r>
-        <w:rPr>
-          <w:rFonts w:ascii="PT Sans" w:hAnsi="PT Sans" w:cs="Times New Roman"/>
-          <w:sz w:val="20"/>
-          <w:szCs w:val="20"/>
-        </w:rPr>
-        <w:t xml:space="preserve">  </w:t>
-      </w:r>
-      <w:r>
-        <w:rPr>
-          <w:rFonts w:ascii="PT Sans" w:hAnsi="PT Sans" w:cs="Times New Roman"/>
-          <w:color w:val="3366FF"/>
-          <w:sz w:val="20"/>
-          <w:szCs w:val="20"/>
-        </w:rPr>
-        <w:t>location:</w:t>
-      </w:r>
-      <w:r>
-        <w:rPr>
-          <w:rFonts w:ascii="PT Sans" w:hAnsi="PT Sans" w:cs="Times New Roman"/>
-          <w:sz w:val="20"/>
-          <w:szCs w:val="20"/>
-        </w:rPr>
-        <w:t xml:space="preserve"> </w:t>
-      </w:r>
-      <w:r>
-        <w:rPr>
-          <w:rFonts w:ascii="PT Sans" w:hAnsi="PT Sans" w:cs="Times New Roman"/>
-          <w:sz w:val="20"/>
-          <w:szCs w:val="20"/>
-        </w:rPr>
-        <w:t xml:space="preserve"> </w:t>
-      </w:r>
-      <w:r>
-        <w:rPr>
-          <w:rFonts w:ascii="PT Sans" w:hAnsi="PT Sans" w:cs="Times New Roman"/>
-          <w:sz w:val="20"/>
-          <w:szCs w:val="20"/>
-        </w:rPr>
-        <w:t>Boston, MA</w:t>
-      </w:r>
-    </w:p>
-    <w:p>
-      <w:pPr>
-        <w:ind w:left="630" w:hanging="630"/>
-        <w:rPr>
-          <w:rFonts w:ascii="PT Sans" w:hAnsi="PT Sans" w:cs="Times New Roman"/>
-          <w:sz w:val="20"/>
-          <w:szCs w:val="20"/>
-        </w:rPr>
-      </w:pPr>
-      <w:r>
-        <w:rPr>
-          <w:rFonts w:ascii="PT Sans" w:hAnsi="PT Sans" w:cs="Times New Roman"/>
-          <w:sz w:val="20"/>
-          <w:szCs w:val="20"/>
-        </w:rPr>
-        <w:t xml:space="preserve">  </w:t>
-      </w:r>
-      <w:r>
-        <w:rPr>
-          <w:rFonts w:ascii="PT Sans" w:hAnsi="PT Sans" w:cs="Times New Roman"/>
-          <w:sz w:val="20"/>
-          <w:szCs w:val="20"/>
-        </w:rPr>
-        <w:t xml:space="preserve"> </w:t>
-      </w:r>
-      <w:r>
-        <w:rPr>
-          <w:rFonts w:ascii="PT Sans" w:hAnsi="PT Sans" w:cs="Times New Roman"/>
-          <w:sz w:val="20"/>
-          <w:szCs w:val="20"/>
-        </w:rPr>
-        <w:t xml:space="preserve"> </w:t>
-      </w:r>
-      <w:r>
-        <w:rPr>
-          <w:rFonts w:ascii="PT Sans" w:hAnsi="PT Sans" w:cs="Times New Roman"/>
-          <w:color w:val="3366FF"/>
-          <w:sz w:val="20"/>
-          <w:szCs w:val="20"/>
-        </w:rPr>
-        <w:t>position:</w:t>
-      </w:r>
-      <w:r>
-        <w:rPr>
-          <w:rFonts w:ascii="PT Sans" w:hAnsi="PT Sans" w:cs="Times New Roman"/>
-          <w:sz w:val="20"/>
-          <w:szCs w:val="20"/>
-        </w:rPr>
-        <w:t xml:space="preserve"> </w:t>
-      </w:r>
-      <w:r>
-        <w:rPr>
-          <w:rFonts w:ascii="PT Sans" w:hAnsi="PT Sans" w:cs="Times New Roman"/>
-          <w:sz w:val="20"/>
-          <w:szCs w:val="20"/>
-        </w:rPr>
-        <w:t xml:space="preserve"> </w:t>
-      </w:r>
-      <w:r>
-        <w:rPr>
-          <w:rFonts w:ascii="PT Sans" w:hAnsi="PT Sans" w:cs="Times New Roman"/>
-          <w:sz w:val="20"/>
-          <w:szCs w:val="20"/>
-        </w:rPr>
-        <w:t>Consultant</w:t>
-      </w:r>
-    </w:p>
-    <w:p>
-      <w:pPr>
-        <w:ind w:left="630" w:hanging="630"/>
-        <w:rPr>
-          <w:rFonts w:ascii="PT Sans" w:hAnsi="PT Sans" w:cs="Times New Roman"/>
-          <w:sz w:val="20"/>
-          <w:szCs w:val="20"/>
-        </w:rPr>
-      </w:pPr>
-      <w:r>
-        <w:rPr>
-          <w:rFonts w:ascii="PT Sans" w:hAnsi="PT Sans" w:cs="Times New Roman"/>
-          <w:sz w:val="20"/>
-          <w:szCs w:val="20"/>
-        </w:rPr>
-        <w:t xml:space="preserve">    </w:t>
-      </w:r>
-      <w:r>
-        <w:rPr>
-          <w:rFonts w:ascii="PT Sans" w:hAnsi="PT Sans" w:cs="Times New Roman"/>
-          <w:color w:val="3366FF"/>
-          <w:sz w:val="20"/>
-          <w:szCs w:val="20"/>
-        </w:rPr>
-        <w:t>dates:</w:t>
-      </w:r>
-      <w:r>
-        <w:rPr>
-          <w:rFonts w:ascii="PT Sans" w:hAnsi="PT Sans" w:cs="Times New Roman"/>
-          <w:sz w:val="20"/>
-          <w:szCs w:val="20"/>
-        </w:rPr>
-        <w:t xml:space="preserve"> </w:t>
-      </w:r>
-      <w:r>
-        <w:rPr>
-          <w:rFonts w:ascii="PT Sans" w:hAnsi="PT Sans" w:cs="Times New Roman"/>
-          <w:sz w:val="20"/>
-          <w:szCs w:val="20"/>
-        </w:rPr>
-        <w:t xml:space="preserve"> </w:t>
-      </w:r>
-      <w:r>
-        <w:rPr>
-          <w:rFonts w:ascii="PT Sans" w:hAnsi="PT Sans" w:cs="Times New Roman"/>
-          <w:sz w:val="20"/>
-          <w:szCs w:val="20"/>
-        </w:rPr>
-        <w:t>Jan 2015 - Feb 2015</w:t>
-      </w:r>
-    </w:p>
-    <w:p>
-      <w:pPr>
-        <w:ind w:left="630" w:hanging="630"/>
-        <w:rPr>
-          <w:rFonts w:ascii="PT Sans" w:hAnsi="PT Sans" w:cs="Times New Roman"/>
-          <w:color w:val="3366FF"/>
-          <w:sz w:val="20"/>
-          <w:szCs w:val="20"/>
-        </w:rPr>
-      </w:pPr>
-      <w:r>
-        <w:rPr>
-          <w:rFonts w:ascii="PT Sans" w:hAnsi="PT Sans" w:cs="Times New Roman"/>
-          <w:sz w:val="20"/>
-          <w:szCs w:val="20"/>
-        </w:rPr>
-        <w:t xml:space="preserve">   </w:t>
-      </w:r>
-      <w:r>
-        <w:rPr>
-          <w:rFonts w:ascii="PT Sans" w:hAnsi="PT Sans" w:cs="Times New Roman"/>
-          <w:sz w:val="20"/>
-          <w:szCs w:val="20"/>
-        </w:rPr>
-        <w:t xml:space="preserve"> </w:t>
-      </w:r>
-      <w:r>
-        <w:rPr>
-          <w:rFonts w:ascii="PT Sans" w:hAnsi="PT Sans" w:cs="Times New Roman"/>
-          <w:color w:val="3366FF"/>
-          <w:sz w:val="20"/>
-          <w:szCs w:val="20"/>
-        </w:rPr>
-        <w:t>highlights:</w:t>
-      </w:r>
-    </w:p>
-    <w:p>
-      <w:pPr>
-        <w:ind w:left="630" w:hanging="630"/>
-        <w:rPr>
-          <w:rFonts w:ascii="PT Sans" w:hAnsi="PT Sans" w:cs="Times New Roman"/>
-          <w:sz w:val="20"/>
-          <w:szCs w:val="20"/>
-        </w:rPr>
-      </w:pPr>
-      <w:r>
-        <w:rPr>
-          <w:rFonts w:ascii="PT Sans" w:hAnsi="PT Sans" w:cs="Times New Roman"/>
-          <w:sz w:val="20"/>
-          <w:szCs w:val="20"/>
-        </w:rPr>
-        <w:t xml:space="preserve">  </w:t>
-      </w:r>
-      <w:r>
-        <w:rPr>
-          <w:rFonts w:ascii="PT Sans" w:hAnsi="PT Sans" w:cs="Times New Roman"/>
-          <w:sz w:val="20"/>
-          <w:szCs w:val="20"/>
-        </w:rPr>
-        <w:t xml:space="preserve">    </w:t>
-      </w:r>
-      <w:r>
-        <w:rPr>
-          <w:rFonts w:ascii="PT Sans" w:hAnsi="PT Sans" w:cs="Times New Roman"/>
           <w:sz w:val="20"/>
           <w:szCs w:val="20"/>
         </w:rPr>
@@ -2586,49 +2626,49 @@
           <w:sz w:val="20"/>
           <w:szCs w:val="20"/>
         </w:rPr>
+        <w:t xml:space="preserve">      </w:t>
+      </w:r>
+      <w:r>
+        <w:rPr>
+          <w:rFonts w:ascii="PT Sans" w:hAnsi="PT Sans" w:cs="Times New Roman"/>
+          <w:sz w:val="20"/>
+          <w:szCs w:val="20"/>
+        </w:rPr>
+        <w:t xml:space="preserve">- Integrated with GitHub by importing repositories </w:t>
+      </w:r>
+      <w:r>
+        <w:rPr>
+          <w:rFonts w:ascii="PT Sans" w:hAnsi="PT Sans" w:cs="Times New Roman"/>
+          <w:sz w:val="20"/>
+          <w:szCs w:val="20"/>
+        </w:rPr>
+        <w:t>and allowing login using GitHub</w:t>
+      </w:r>
+      <w:r>
+        <w:rPr>
+          <w:rFonts w:ascii="PT Sans" w:hAnsi="PT Sans" w:cs="Times New Roman"/>
+          <w:sz w:val="20"/>
+          <w:szCs w:val="20"/>
+        </w:rPr>
+        <w:t xml:space="preserve"> account</w:t>
+      </w:r>
+    </w:p>
+    <w:p>
+      <w:pPr>
+        <w:ind w:left="630" w:hanging="630"/>
+        <w:rPr>
+          <w:rFonts w:ascii="PT Sans" w:hAnsi="PT Sans" w:cs="Times New Roman"/>
+          <w:sz w:val="20"/>
+          <w:szCs w:val="20"/>
+        </w:rPr>
+      </w:pPr>
+      <w:r>
+        <w:rPr>
+          <w:rFonts w:ascii="PT Sans" w:hAnsi="PT Sans" w:cs="Times New Roman"/>
+          <w:sz w:val="20"/>
+          <w:szCs w:val="20"/>
+        </w:rPr>
         <w:lastRenderedPageBreak/>
-        <w:t xml:space="preserve">      </w:t>
-      </w:r>
-      <w:r>
-        <w:rPr>
-          <w:rFonts w:ascii="PT Sans" w:hAnsi="PT Sans" w:cs="Times New Roman"/>
-          <w:sz w:val="20"/>
-          <w:szCs w:val="20"/>
-        </w:rPr>
-        <w:t xml:space="preserve">- Integrated with GitHub by importing repositories </w:t>
-      </w:r>
-      <w:r>
-        <w:rPr>
-          <w:rFonts w:ascii="PT Sans" w:hAnsi="PT Sans" w:cs="Times New Roman"/>
-          <w:sz w:val="20"/>
-          <w:szCs w:val="20"/>
-        </w:rPr>
-        <w:t>and allowing login using GitHub</w:t>
-      </w:r>
-      <w:r>
-        <w:rPr>
-          <w:rFonts w:ascii="PT Sans" w:hAnsi="PT Sans" w:cs="Times New Roman"/>
-          <w:sz w:val="20"/>
-          <w:szCs w:val="20"/>
-        </w:rPr>
-        <w:t xml:space="preserve"> account</w:t>
-      </w:r>
-    </w:p>
-    <w:p>
-      <w:pPr>
-        <w:ind w:left="630" w:hanging="630"/>
-        <w:rPr>
-          <w:rFonts w:ascii="PT Sans" w:hAnsi="PT Sans" w:cs="Times New Roman"/>
-          <w:sz w:val="20"/>
-          <w:szCs w:val="20"/>
-        </w:rPr>
-      </w:pPr>
-      <w:r>
-        <w:rPr>
-          <w:rFonts w:ascii="PT Sans" w:hAnsi="PT Sans" w:cs="Times New Roman"/>
-          <w:sz w:val="20"/>
-          <w:szCs w:val="20"/>
-        </w:rPr>
         <w:t xml:space="preserve">      </w:t>
       </w:r>
       <w:r>

</xml_diff>

<commit_message>
utilized instead of adapted
</commit_message>
<xml_diff>
--- a/max_plomer_resume.docx
+++ b/max_plomer_resume.docx
@@ -1436,7 +1436,23 @@
           <w:sz w:val="20"/>
           <w:szCs w:val="20"/>
         </w:rPr>
-        <w:t>- Adapted Devise</w:t>
+        <w:t>- Adapted</w:t>
+      </w:r>
+      <w:r>
+        <w:rPr>
+          <w:rFonts w:ascii="PT Sans" w:hAnsi="PT Sans" w:cs="Times New Roman"/>
+          <w:sz w:val="20"/>
+          <w:szCs w:val="20"/>
+        </w:rPr>
+        <w:t xml:space="preserve"> the</w:t>
+      </w:r>
+      <w:r>
+        <w:rPr>
+          <w:rFonts w:ascii="PT Sans" w:hAnsi="PT Sans" w:cs="Times New Roman"/>
+          <w:sz w:val="20"/>
+          <w:szCs w:val="20"/>
+        </w:rPr>
+        <w:t xml:space="preserve"> Devise</w:t>
       </w:r>
       <w:r>
         <w:rPr>
@@ -1452,7 +1468,39 @@
           <w:sz w:val="20"/>
           <w:szCs w:val="20"/>
         </w:rPr>
-        <w:t>Bootstrap user management system, provided by Rails Composer, into admin dashboard</w:t>
+        <w:t>Bootstrap user ma</w:t>
+      </w:r>
+      <w:r>
+        <w:rPr>
+          <w:rFonts w:ascii="PT Sans" w:hAnsi="PT Sans" w:cs="Times New Roman"/>
+          <w:sz w:val="20"/>
+          <w:szCs w:val="20"/>
+        </w:rPr>
+        <w:t>nagement system provided by Rails Composer</w:t>
+      </w:r>
+      <w:r>
+        <w:rPr>
+          <w:rFonts w:ascii="PT Sans" w:hAnsi="PT Sans" w:cs="Times New Roman"/>
+          <w:sz w:val="20"/>
+          <w:szCs w:val="20"/>
+        </w:rPr>
+        <w:t xml:space="preserve"> into </w:t>
+      </w:r>
+      <w:r>
+        <w:rPr>
+          <w:rFonts w:ascii="PT Sans" w:hAnsi="PT Sans" w:cs="Times New Roman"/>
+          <w:sz w:val="20"/>
+          <w:szCs w:val="20"/>
+        </w:rPr>
+        <w:t xml:space="preserve">an </w:t>
+      </w:r>
+      <w:r>
+        <w:rPr>
+          <w:rFonts w:ascii="PT Sans" w:hAnsi="PT Sans" w:cs="Times New Roman"/>
+          <w:sz w:val="20"/>
+          <w:szCs w:val="20"/>
+        </w:rPr>
+        <w:t>admin dashboard</w:t>
       </w:r>
     </w:p>
     <w:p>
@@ -1478,246 +1526,254 @@
           <w:sz w:val="20"/>
           <w:szCs w:val="20"/>
         </w:rPr>
-        <w:t>Adapted sendgrid-ruby gem to fo</w:t>
-      </w:r>
-      <w:r>
-        <w:rPr>
-          <w:rFonts w:ascii="PT Sans" w:hAnsi="PT Sans" w:cs="Times New Roman"/>
-          <w:sz w:val="20"/>
-          <w:szCs w:val="20"/>
-        </w:rPr>
-        <w:t>r</w:t>
-      </w:r>
-      <w:r>
-        <w:rPr>
-          <w:rFonts w:ascii="PT Sans" w:hAnsi="PT Sans" w:cs="Times New Roman"/>
-          <w:sz w:val="20"/>
-          <w:szCs w:val="20"/>
-        </w:rPr>
-        <w:t>ward Contact Us</w:t>
-      </w:r>
-      <w:r>
-        <w:rPr>
-          <w:rFonts w:ascii="PT Sans" w:hAnsi="PT Sans" w:cs="Times New Roman"/>
-          <w:sz w:val="20"/>
-          <w:szCs w:val="20"/>
-        </w:rPr>
-        <w:t xml:space="preserve"> messages and subscribe requests</w:t>
-      </w:r>
-      <w:r>
-        <w:rPr>
-          <w:rFonts w:ascii="PT Sans" w:hAnsi="PT Sans" w:cs="Times New Roman"/>
-          <w:sz w:val="20"/>
-          <w:szCs w:val="20"/>
-        </w:rPr>
-        <w:t xml:space="preserve"> </w:t>
-      </w:r>
-      <w:r>
-        <w:rPr>
-          <w:rFonts w:ascii="PT Sans" w:hAnsi="PT Sans" w:cs="Times New Roman"/>
-          <w:sz w:val="20"/>
-          <w:szCs w:val="20"/>
-        </w:rPr>
-        <w:t xml:space="preserve">using </w:t>
-      </w:r>
-      <w:r>
-        <w:rPr>
-          <w:rFonts w:ascii="PT Sans" w:hAnsi="PT Sans" w:cs="Times New Roman"/>
-          <w:sz w:val="20"/>
-          <w:szCs w:val="20"/>
-        </w:rPr>
-        <w:t>SendGrid API</w:t>
-      </w:r>
-      <w:r>
-        <w:rPr>
-          <w:rFonts w:ascii="PT Sans" w:hAnsi="PT Sans" w:cs="Times New Roman"/>
-          <w:sz w:val="20"/>
-          <w:szCs w:val="20"/>
-        </w:rPr>
-        <w:t xml:space="preserve">  </w:t>
-      </w:r>
-    </w:p>
-    <w:p>
-      <w:pPr>
-        <w:ind w:left="630" w:hanging="630"/>
-        <w:rPr>
-          <w:rFonts w:ascii="PT Sans" w:hAnsi="PT Sans" w:cs="Times New Roman"/>
-          <w:sz w:val="20"/>
-          <w:szCs w:val="20"/>
-        </w:rPr>
-      </w:pPr>
-      <w:r>
-        <w:rPr>
-          <w:rFonts w:ascii="PT Sans" w:hAnsi="PT Sans" w:cs="Times New Roman"/>
-          <w:sz w:val="20"/>
-          <w:szCs w:val="20"/>
-        </w:rPr>
-        <w:t xml:space="preserve">      </w:t>
-      </w:r>
-      <w:r>
-        <w:rPr>
-          <w:rFonts w:ascii="PT Sans" w:hAnsi="PT Sans" w:cs="Times New Roman"/>
-          <w:sz w:val="20"/>
-          <w:szCs w:val="20"/>
-        </w:rPr>
-        <w:t>-</w:t>
-      </w:r>
-      <w:r>
-        <w:rPr>
-          <w:rFonts w:ascii="PT Sans" w:hAnsi="PT Sans" w:cs="Times New Roman"/>
-          <w:sz w:val="20"/>
-          <w:szCs w:val="20"/>
-        </w:rPr>
-        <w:t xml:space="preserve"> E</w:t>
-      </w:r>
-      <w:r>
-        <w:rPr>
-          <w:rFonts w:ascii="PT Sans" w:hAnsi="PT Sans" w:cs="Times New Roman"/>
-          <w:sz w:val="20"/>
-          <w:szCs w:val="20"/>
-        </w:rPr>
-        <w:t>mpower</w:t>
-      </w:r>
-      <w:r>
-        <w:rPr>
-          <w:rFonts w:ascii="PT Sans" w:hAnsi="PT Sans" w:cs="Times New Roman"/>
-          <w:sz w:val="20"/>
-          <w:szCs w:val="20"/>
-        </w:rPr>
-        <w:t>ed</w:t>
-      </w:r>
-      <w:r>
-        <w:rPr>
-          <w:rFonts w:ascii="PT Sans" w:hAnsi="PT Sans" w:cs="Times New Roman"/>
-          <w:sz w:val="20"/>
-          <w:szCs w:val="20"/>
-        </w:rPr>
-        <w:t xml:space="preserve"> artist to edit site content </w:t>
-      </w:r>
-      <w:r>
-        <w:rPr>
-          <w:rFonts w:ascii="PT Sans" w:hAnsi="PT Sans" w:cs="Times New Roman"/>
-          <w:sz w:val="20"/>
-          <w:szCs w:val="20"/>
-        </w:rPr>
-        <w:t xml:space="preserve">and </w:t>
-      </w:r>
-      <w:r>
-        <w:rPr>
-          <w:rFonts w:ascii="PT Sans" w:hAnsi="PT Sans" w:cs="Times New Roman"/>
-          <w:sz w:val="20"/>
-          <w:szCs w:val="20"/>
-        </w:rPr>
-        <w:t xml:space="preserve">then </w:t>
-      </w:r>
-      <w:r>
-        <w:rPr>
-          <w:rFonts w:ascii="PT Sans" w:hAnsi="PT Sans" w:cs="Times New Roman"/>
-          <w:sz w:val="20"/>
-          <w:szCs w:val="20"/>
-        </w:rPr>
-        <w:t>see updates instantly</w:t>
-      </w:r>
-      <w:r>
-        <w:rPr>
-          <w:rFonts w:ascii="PT Sans" w:hAnsi="PT Sans" w:cs="Times New Roman"/>
-          <w:sz w:val="20"/>
-          <w:szCs w:val="20"/>
-        </w:rPr>
-        <w:t xml:space="preserve"> by using </w:t>
-      </w:r>
-      <w:r>
-        <w:rPr>
-          <w:rFonts w:ascii="PT Sans" w:hAnsi="PT Sans" w:cs="Times New Roman"/>
-          <w:sz w:val="20"/>
-          <w:szCs w:val="20"/>
-        </w:rPr>
-        <w:t xml:space="preserve">Google Drive </w:t>
-      </w:r>
-      <w:r>
-        <w:rPr>
-          <w:rFonts w:ascii="PT Sans" w:hAnsi="PT Sans" w:cs="Times New Roman"/>
-          <w:sz w:val="20"/>
-          <w:szCs w:val="20"/>
-        </w:rPr>
-        <w:t xml:space="preserve">shared folder </w:t>
-      </w:r>
-      <w:r>
-        <w:rPr>
-          <w:rFonts w:ascii="PT Sans" w:hAnsi="PT Sans" w:cs="Times New Roman"/>
-          <w:sz w:val="20"/>
-          <w:szCs w:val="20"/>
-        </w:rPr>
-        <w:t>as a web server</w:t>
-      </w:r>
-    </w:p>
-    <w:p>
-      <w:pPr>
-        <w:ind w:left="630" w:hanging="630"/>
-        <w:rPr>
-          <w:rFonts w:ascii="PT Sans" w:hAnsi="PT Sans" w:cs="Times New Roman"/>
-          <w:sz w:val="20"/>
-          <w:szCs w:val="20"/>
-        </w:rPr>
-      </w:pPr>
-      <w:r>
-        <w:rPr>
-          <w:rFonts w:ascii="PT Sans" w:hAnsi="PT Sans" w:cs="Times New Roman"/>
-          <w:sz w:val="20"/>
-          <w:szCs w:val="20"/>
-        </w:rPr>
-        <w:t xml:space="preserve">   </w:t>
-      </w:r>
-      <w:r>
-        <w:rPr>
-          <w:rFonts w:ascii="PT Sans" w:hAnsi="PT Sans" w:cs="Times New Roman"/>
-          <w:sz w:val="20"/>
-          <w:szCs w:val="20"/>
-        </w:rPr>
-        <w:t xml:space="preserve"> </w:t>
-      </w:r>
-      <w:r>
-        <w:rPr>
-          <w:rFonts w:ascii="PT Sans" w:hAnsi="PT Sans" w:cs="Times New Roman"/>
-          <w:sz w:val="20"/>
-          <w:szCs w:val="20"/>
-        </w:rPr>
-        <w:t xml:space="preserve"> </w:t>
-      </w:r>
-      <w:r>
-        <w:rPr>
-          <w:rFonts w:ascii="PT Sans" w:hAnsi="PT Sans" w:cs="Times New Roman"/>
-          <w:sz w:val="20"/>
-          <w:szCs w:val="20"/>
-        </w:rPr>
-        <w:t xml:space="preserve"> - </w:t>
-      </w:r>
-      <w:r>
-        <w:rPr>
-          <w:rFonts w:ascii="PT Sans" w:hAnsi="PT Sans" w:cs="Times New Roman"/>
-          <w:sz w:val="20"/>
-          <w:szCs w:val="20"/>
-        </w:rPr>
-        <w:t>Authored</w:t>
-      </w:r>
-      <w:r>
-        <w:rPr>
-          <w:rFonts w:ascii="PT Sans" w:hAnsi="PT Sans" w:cs="Times New Roman"/>
-          <w:sz w:val="20"/>
-          <w:szCs w:val="20"/>
-        </w:rPr>
-        <w:t xml:space="preserve"> YAML representation of site data</w:t>
-      </w:r>
-      <w:r>
-        <w:rPr>
-          <w:rFonts w:ascii="PT Sans" w:hAnsi="PT Sans" w:cs="Times New Roman"/>
-          <w:sz w:val="20"/>
-          <w:szCs w:val="20"/>
-        </w:rPr>
-        <w:t xml:space="preserve"> that is</w:t>
+        <w:t>Utilized</w:t>
       </w:r>
       <w:bookmarkStart w:id="0" w:name="_GoBack"/>
       <w:bookmarkEnd w:id="0"/>
+      <w:r>
+        <w:rPr>
+          <w:rFonts w:ascii="PT Sans" w:hAnsi="PT Sans" w:cs="Times New Roman"/>
+          <w:sz w:val="20"/>
+          <w:szCs w:val="20"/>
+        </w:rPr>
+        <w:t xml:space="preserve"> sendgrid-ruby gem to </w:t>
+      </w:r>
+      <w:r>
+        <w:rPr>
+          <w:rFonts w:ascii="PT Sans" w:hAnsi="PT Sans" w:cs="Times New Roman"/>
+          <w:sz w:val="20"/>
+          <w:szCs w:val="20"/>
+        </w:rPr>
+        <w:t>email</w:t>
+      </w:r>
+      <w:r>
+        <w:rPr>
+          <w:rFonts w:ascii="PT Sans" w:hAnsi="PT Sans" w:cs="Times New Roman"/>
+          <w:sz w:val="20"/>
+          <w:szCs w:val="20"/>
+        </w:rPr>
+        <w:t xml:space="preserve"> Contact Us</w:t>
+      </w:r>
+      <w:r>
+        <w:rPr>
+          <w:rFonts w:ascii="PT Sans" w:hAnsi="PT Sans" w:cs="Times New Roman"/>
+          <w:sz w:val="20"/>
+          <w:szCs w:val="20"/>
+        </w:rPr>
+        <w:t xml:space="preserve"> messages and subscribe requests</w:t>
+      </w:r>
+      <w:r>
+        <w:rPr>
+          <w:rFonts w:ascii="PT Sans" w:hAnsi="PT Sans" w:cs="Times New Roman"/>
+          <w:sz w:val="20"/>
+          <w:szCs w:val="20"/>
+        </w:rPr>
+        <w:t xml:space="preserve"> </w:t>
+      </w:r>
+      <w:r>
+        <w:rPr>
+          <w:rFonts w:ascii="PT Sans" w:hAnsi="PT Sans" w:cs="Times New Roman"/>
+          <w:sz w:val="20"/>
+          <w:szCs w:val="20"/>
+        </w:rPr>
+        <w:t xml:space="preserve">using </w:t>
+      </w:r>
+      <w:r>
+        <w:rPr>
+          <w:rFonts w:ascii="PT Sans" w:hAnsi="PT Sans" w:cs="Times New Roman"/>
+          <w:sz w:val="20"/>
+          <w:szCs w:val="20"/>
+        </w:rPr>
+        <w:t>SendGrid API</w:t>
+      </w:r>
+      <w:r>
+        <w:rPr>
+          <w:rFonts w:ascii="PT Sans" w:hAnsi="PT Sans" w:cs="Times New Roman"/>
+          <w:sz w:val="20"/>
+          <w:szCs w:val="20"/>
+        </w:rPr>
+        <w:t xml:space="preserve">  </w:t>
+      </w:r>
+    </w:p>
+    <w:p>
+      <w:pPr>
+        <w:ind w:left="630" w:hanging="630"/>
+        <w:rPr>
+          <w:rFonts w:ascii="PT Sans" w:hAnsi="PT Sans" w:cs="Times New Roman"/>
+          <w:sz w:val="20"/>
+          <w:szCs w:val="20"/>
+        </w:rPr>
+      </w:pPr>
+      <w:r>
+        <w:rPr>
+          <w:rFonts w:ascii="PT Sans" w:hAnsi="PT Sans" w:cs="Times New Roman"/>
+          <w:sz w:val="20"/>
+          <w:szCs w:val="20"/>
+        </w:rPr>
+        <w:t xml:space="preserve">      </w:t>
+      </w:r>
+      <w:r>
+        <w:rPr>
+          <w:rFonts w:ascii="PT Sans" w:hAnsi="PT Sans" w:cs="Times New Roman"/>
+          <w:sz w:val="20"/>
+          <w:szCs w:val="20"/>
+        </w:rPr>
+        <w:t>-</w:t>
+      </w:r>
+      <w:r>
+        <w:rPr>
+          <w:rFonts w:ascii="PT Sans" w:hAnsi="PT Sans" w:cs="Times New Roman"/>
+          <w:sz w:val="20"/>
+          <w:szCs w:val="20"/>
+        </w:rPr>
+        <w:t xml:space="preserve"> E</w:t>
+      </w:r>
+      <w:r>
+        <w:rPr>
+          <w:rFonts w:ascii="PT Sans" w:hAnsi="PT Sans" w:cs="Times New Roman"/>
+          <w:sz w:val="20"/>
+          <w:szCs w:val="20"/>
+        </w:rPr>
+        <w:t>mpower</w:t>
+      </w:r>
+      <w:r>
+        <w:rPr>
+          <w:rFonts w:ascii="PT Sans" w:hAnsi="PT Sans" w:cs="Times New Roman"/>
+          <w:sz w:val="20"/>
+          <w:szCs w:val="20"/>
+        </w:rPr>
+        <w:t>ed</w:t>
+      </w:r>
+      <w:r>
+        <w:rPr>
+          <w:rFonts w:ascii="PT Sans" w:hAnsi="PT Sans" w:cs="Times New Roman"/>
+          <w:sz w:val="20"/>
+          <w:szCs w:val="20"/>
+        </w:rPr>
+        <w:t xml:space="preserve"> artist to edit site content </w:t>
+      </w:r>
+      <w:r>
+        <w:rPr>
+          <w:rFonts w:ascii="PT Sans" w:hAnsi="PT Sans" w:cs="Times New Roman"/>
+          <w:sz w:val="20"/>
+          <w:szCs w:val="20"/>
+        </w:rPr>
+        <w:t xml:space="preserve">and </w:t>
+      </w:r>
+      <w:r>
+        <w:rPr>
+          <w:rFonts w:ascii="PT Sans" w:hAnsi="PT Sans" w:cs="Times New Roman"/>
+          <w:sz w:val="20"/>
+          <w:szCs w:val="20"/>
+        </w:rPr>
+        <w:t xml:space="preserve">then </w:t>
+      </w:r>
+      <w:r>
+        <w:rPr>
+          <w:rFonts w:ascii="PT Sans" w:hAnsi="PT Sans" w:cs="Times New Roman"/>
+          <w:sz w:val="20"/>
+          <w:szCs w:val="20"/>
+        </w:rPr>
+        <w:t>see updates instantly</w:t>
+      </w:r>
+      <w:r>
+        <w:rPr>
+          <w:rFonts w:ascii="PT Sans" w:hAnsi="PT Sans" w:cs="Times New Roman"/>
+          <w:sz w:val="20"/>
+          <w:szCs w:val="20"/>
+        </w:rPr>
+        <w:t xml:space="preserve"> by using </w:t>
+      </w:r>
+      <w:r>
+        <w:rPr>
+          <w:rFonts w:ascii="PT Sans" w:hAnsi="PT Sans" w:cs="Times New Roman"/>
+          <w:sz w:val="20"/>
+          <w:szCs w:val="20"/>
+        </w:rPr>
+        <w:t xml:space="preserve">Google Drive </w:t>
+      </w:r>
+      <w:r>
+        <w:rPr>
+          <w:rFonts w:ascii="PT Sans" w:hAnsi="PT Sans" w:cs="Times New Roman"/>
+          <w:sz w:val="20"/>
+          <w:szCs w:val="20"/>
+        </w:rPr>
+        <w:t xml:space="preserve">shared folder </w:t>
+      </w:r>
+      <w:r>
+        <w:rPr>
+          <w:rFonts w:ascii="PT Sans" w:hAnsi="PT Sans" w:cs="Times New Roman"/>
+          <w:sz w:val="20"/>
+          <w:szCs w:val="20"/>
+        </w:rPr>
+        <w:t>as a web server</w:t>
+      </w:r>
+    </w:p>
+    <w:p>
+      <w:pPr>
+        <w:ind w:left="630" w:hanging="630"/>
+        <w:rPr>
+          <w:rFonts w:ascii="PT Sans" w:hAnsi="PT Sans" w:cs="Times New Roman"/>
+          <w:sz w:val="20"/>
+          <w:szCs w:val="20"/>
+        </w:rPr>
+      </w:pPr>
+      <w:r>
+        <w:rPr>
+          <w:rFonts w:ascii="PT Sans" w:hAnsi="PT Sans" w:cs="Times New Roman"/>
+          <w:sz w:val="20"/>
+          <w:szCs w:val="20"/>
+        </w:rPr>
+        <w:t xml:space="preserve">   </w:t>
+      </w:r>
+      <w:r>
+        <w:rPr>
+          <w:rFonts w:ascii="PT Sans" w:hAnsi="PT Sans" w:cs="Times New Roman"/>
+          <w:sz w:val="20"/>
+          <w:szCs w:val="20"/>
+        </w:rPr>
+        <w:t xml:space="preserve"> </w:t>
+      </w:r>
+      <w:r>
+        <w:rPr>
+          <w:rFonts w:ascii="PT Sans" w:hAnsi="PT Sans" w:cs="Times New Roman"/>
+          <w:sz w:val="20"/>
+          <w:szCs w:val="20"/>
+        </w:rPr>
+        <w:t xml:space="preserve"> </w:t>
+      </w:r>
+      <w:r>
+        <w:rPr>
+          <w:rFonts w:ascii="PT Sans" w:hAnsi="PT Sans" w:cs="Times New Roman"/>
+          <w:sz w:val="20"/>
+          <w:szCs w:val="20"/>
+        </w:rPr>
+        <w:t xml:space="preserve"> - </w:t>
+      </w:r>
+      <w:r>
+        <w:rPr>
+          <w:rFonts w:ascii="PT Sans" w:hAnsi="PT Sans" w:cs="Times New Roman"/>
+          <w:sz w:val="20"/>
+          <w:szCs w:val="20"/>
+        </w:rPr>
+        <w:t>Authored</w:t>
+      </w:r>
+      <w:r>
+        <w:rPr>
+          <w:rFonts w:ascii="PT Sans" w:hAnsi="PT Sans" w:cs="Times New Roman"/>
+          <w:sz w:val="20"/>
+          <w:szCs w:val="20"/>
+        </w:rPr>
+        <w:t xml:space="preserve"> YAML representation of site data</w:t>
+      </w:r>
+      <w:r>
+        <w:rPr>
+          <w:rFonts w:ascii="PT Sans" w:hAnsi="PT Sans" w:cs="Times New Roman"/>
+          <w:sz w:val="20"/>
+          <w:szCs w:val="20"/>
+        </w:rPr>
+        <w:t xml:space="preserve"> that is</w:t>
+      </w:r>
       <w:r>
         <w:rPr>
           <w:rFonts w:ascii="PT Sans" w:hAnsi="PT Sans" w:cs="Times New Roman"/>

</xml_diff>

<commit_message>
add => to URL
</commit_message>
<xml_diff>
--- a/max_plomer_resume.docx
+++ b/max_plomer_resume.docx
@@ -1528,318 +1528,350 @@
         </w:rPr>
         <w:t>Utilized</w:t>
       </w:r>
+      <w:r>
+        <w:rPr>
+          <w:rFonts w:ascii="PT Sans" w:hAnsi="PT Sans" w:cs="Times New Roman"/>
+          <w:sz w:val="20"/>
+          <w:szCs w:val="20"/>
+        </w:rPr>
+        <w:t xml:space="preserve"> sendgrid-ruby gem to </w:t>
+      </w:r>
+      <w:r>
+        <w:rPr>
+          <w:rFonts w:ascii="PT Sans" w:hAnsi="PT Sans" w:cs="Times New Roman"/>
+          <w:sz w:val="20"/>
+          <w:szCs w:val="20"/>
+        </w:rPr>
+        <w:t>email</w:t>
+      </w:r>
+      <w:r>
+        <w:rPr>
+          <w:rFonts w:ascii="PT Sans" w:hAnsi="PT Sans" w:cs="Times New Roman"/>
+          <w:sz w:val="20"/>
+          <w:szCs w:val="20"/>
+        </w:rPr>
+        <w:t xml:space="preserve"> Contact Us</w:t>
+      </w:r>
+      <w:r>
+        <w:rPr>
+          <w:rFonts w:ascii="PT Sans" w:hAnsi="PT Sans" w:cs="Times New Roman"/>
+          <w:sz w:val="20"/>
+          <w:szCs w:val="20"/>
+        </w:rPr>
+        <w:t xml:space="preserve"> messages and subscribe requests</w:t>
+      </w:r>
+      <w:r>
+        <w:rPr>
+          <w:rFonts w:ascii="PT Sans" w:hAnsi="PT Sans" w:cs="Times New Roman"/>
+          <w:sz w:val="20"/>
+          <w:szCs w:val="20"/>
+        </w:rPr>
+        <w:t xml:space="preserve"> </w:t>
+      </w:r>
+      <w:r>
+        <w:rPr>
+          <w:rFonts w:ascii="PT Sans" w:hAnsi="PT Sans" w:cs="Times New Roman"/>
+          <w:sz w:val="20"/>
+          <w:szCs w:val="20"/>
+        </w:rPr>
+        <w:t xml:space="preserve">using </w:t>
+      </w:r>
+      <w:r>
+        <w:rPr>
+          <w:rFonts w:ascii="PT Sans" w:hAnsi="PT Sans" w:cs="Times New Roman"/>
+          <w:sz w:val="20"/>
+          <w:szCs w:val="20"/>
+        </w:rPr>
+        <w:t>SendGrid API</w:t>
+      </w:r>
+      <w:r>
+        <w:rPr>
+          <w:rFonts w:ascii="PT Sans" w:hAnsi="PT Sans" w:cs="Times New Roman"/>
+          <w:sz w:val="20"/>
+          <w:szCs w:val="20"/>
+        </w:rPr>
+        <w:t xml:space="preserve">  </w:t>
+      </w:r>
+    </w:p>
+    <w:p>
+      <w:pPr>
+        <w:ind w:left="630" w:hanging="630"/>
+        <w:rPr>
+          <w:rFonts w:ascii="PT Sans" w:hAnsi="PT Sans" w:cs="Times New Roman"/>
+          <w:sz w:val="20"/>
+          <w:szCs w:val="20"/>
+        </w:rPr>
+      </w:pPr>
+      <w:r>
+        <w:rPr>
+          <w:rFonts w:ascii="PT Sans" w:hAnsi="PT Sans" w:cs="Times New Roman"/>
+          <w:sz w:val="20"/>
+          <w:szCs w:val="20"/>
+        </w:rPr>
+        <w:t xml:space="preserve">      </w:t>
+      </w:r>
+      <w:r>
+        <w:rPr>
+          <w:rFonts w:ascii="PT Sans" w:hAnsi="PT Sans" w:cs="Times New Roman"/>
+          <w:sz w:val="20"/>
+          <w:szCs w:val="20"/>
+        </w:rPr>
+        <w:t>-</w:t>
+      </w:r>
+      <w:r>
+        <w:rPr>
+          <w:rFonts w:ascii="PT Sans" w:hAnsi="PT Sans" w:cs="Times New Roman"/>
+          <w:sz w:val="20"/>
+          <w:szCs w:val="20"/>
+        </w:rPr>
+        <w:t xml:space="preserve"> E</w:t>
+      </w:r>
+      <w:r>
+        <w:rPr>
+          <w:rFonts w:ascii="PT Sans" w:hAnsi="PT Sans" w:cs="Times New Roman"/>
+          <w:sz w:val="20"/>
+          <w:szCs w:val="20"/>
+        </w:rPr>
+        <w:t>mpower</w:t>
+      </w:r>
+      <w:r>
+        <w:rPr>
+          <w:rFonts w:ascii="PT Sans" w:hAnsi="PT Sans" w:cs="Times New Roman"/>
+          <w:sz w:val="20"/>
+          <w:szCs w:val="20"/>
+        </w:rPr>
+        <w:t>ed</w:t>
+      </w:r>
+      <w:r>
+        <w:rPr>
+          <w:rFonts w:ascii="PT Sans" w:hAnsi="PT Sans" w:cs="Times New Roman"/>
+          <w:sz w:val="20"/>
+          <w:szCs w:val="20"/>
+        </w:rPr>
+        <w:t xml:space="preserve"> artist to edit site content </w:t>
+      </w:r>
+      <w:r>
+        <w:rPr>
+          <w:rFonts w:ascii="PT Sans" w:hAnsi="PT Sans" w:cs="Times New Roman"/>
+          <w:sz w:val="20"/>
+          <w:szCs w:val="20"/>
+        </w:rPr>
+        <w:t xml:space="preserve">and </w:t>
+      </w:r>
+      <w:r>
+        <w:rPr>
+          <w:rFonts w:ascii="PT Sans" w:hAnsi="PT Sans" w:cs="Times New Roman"/>
+          <w:sz w:val="20"/>
+          <w:szCs w:val="20"/>
+        </w:rPr>
+        <w:t xml:space="preserve">then </w:t>
+      </w:r>
+      <w:r>
+        <w:rPr>
+          <w:rFonts w:ascii="PT Sans" w:hAnsi="PT Sans" w:cs="Times New Roman"/>
+          <w:sz w:val="20"/>
+          <w:szCs w:val="20"/>
+        </w:rPr>
+        <w:t>see updates instantly</w:t>
+      </w:r>
+      <w:r>
+        <w:rPr>
+          <w:rFonts w:ascii="PT Sans" w:hAnsi="PT Sans" w:cs="Times New Roman"/>
+          <w:sz w:val="20"/>
+          <w:szCs w:val="20"/>
+        </w:rPr>
+        <w:t xml:space="preserve"> by using </w:t>
+      </w:r>
+      <w:r>
+        <w:rPr>
+          <w:rFonts w:ascii="PT Sans" w:hAnsi="PT Sans" w:cs="Times New Roman"/>
+          <w:sz w:val="20"/>
+          <w:szCs w:val="20"/>
+        </w:rPr>
+        <w:t xml:space="preserve">Google Drive </w:t>
+      </w:r>
+      <w:r>
+        <w:rPr>
+          <w:rFonts w:ascii="PT Sans" w:hAnsi="PT Sans" w:cs="Times New Roman"/>
+          <w:sz w:val="20"/>
+          <w:szCs w:val="20"/>
+        </w:rPr>
+        <w:t xml:space="preserve">shared folder </w:t>
+      </w:r>
+      <w:r>
+        <w:rPr>
+          <w:rFonts w:ascii="PT Sans" w:hAnsi="PT Sans" w:cs="Times New Roman"/>
+          <w:sz w:val="20"/>
+          <w:szCs w:val="20"/>
+        </w:rPr>
+        <w:t>as a web server</w:t>
+      </w:r>
+    </w:p>
+    <w:p>
+      <w:pPr>
+        <w:ind w:left="630" w:hanging="630"/>
+        <w:rPr>
+          <w:rFonts w:ascii="PT Sans" w:hAnsi="PT Sans" w:cs="Times New Roman"/>
+          <w:sz w:val="20"/>
+          <w:szCs w:val="20"/>
+        </w:rPr>
+      </w:pPr>
+      <w:r>
+        <w:rPr>
+          <w:rFonts w:ascii="PT Sans" w:hAnsi="PT Sans" w:cs="Times New Roman"/>
+          <w:sz w:val="20"/>
+          <w:szCs w:val="20"/>
+        </w:rPr>
+        <w:t xml:space="preserve">   </w:t>
+      </w:r>
+      <w:r>
+        <w:rPr>
+          <w:rFonts w:ascii="PT Sans" w:hAnsi="PT Sans" w:cs="Times New Roman"/>
+          <w:sz w:val="20"/>
+          <w:szCs w:val="20"/>
+        </w:rPr>
+        <w:t xml:space="preserve"> </w:t>
+      </w:r>
+      <w:r>
+        <w:rPr>
+          <w:rFonts w:ascii="PT Sans" w:hAnsi="PT Sans" w:cs="Times New Roman"/>
+          <w:sz w:val="20"/>
+          <w:szCs w:val="20"/>
+        </w:rPr>
+        <w:t xml:space="preserve"> </w:t>
+      </w:r>
+      <w:r>
+        <w:rPr>
+          <w:rFonts w:ascii="PT Sans" w:hAnsi="PT Sans" w:cs="Times New Roman"/>
+          <w:sz w:val="20"/>
+          <w:szCs w:val="20"/>
+        </w:rPr>
+        <w:t xml:space="preserve"> - </w:t>
+      </w:r>
+      <w:r>
+        <w:rPr>
+          <w:rFonts w:ascii="PT Sans" w:hAnsi="PT Sans" w:cs="Times New Roman"/>
+          <w:sz w:val="20"/>
+          <w:szCs w:val="20"/>
+        </w:rPr>
+        <w:t>Authored</w:t>
+      </w:r>
+      <w:r>
+        <w:rPr>
+          <w:rFonts w:ascii="PT Sans" w:hAnsi="PT Sans" w:cs="Times New Roman"/>
+          <w:sz w:val="20"/>
+          <w:szCs w:val="20"/>
+        </w:rPr>
+        <w:t xml:space="preserve"> YAML representation of site data</w:t>
+      </w:r>
+      <w:r>
+        <w:rPr>
+          <w:rFonts w:ascii="PT Sans" w:hAnsi="PT Sans" w:cs="Times New Roman"/>
+          <w:sz w:val="20"/>
+          <w:szCs w:val="20"/>
+        </w:rPr>
+        <w:t xml:space="preserve"> that is</w:t>
+      </w:r>
+      <w:r>
+        <w:rPr>
+          <w:rFonts w:ascii="PT Sans" w:hAnsi="PT Sans" w:cs="Times New Roman"/>
+          <w:sz w:val="20"/>
+          <w:szCs w:val="20"/>
+        </w:rPr>
+        <w:t xml:space="preserve"> </w:t>
+      </w:r>
+      <w:r>
+        <w:rPr>
+          <w:rFonts w:ascii="PT Sans" w:hAnsi="PT Sans" w:cs="Times New Roman"/>
+          <w:sz w:val="20"/>
+          <w:szCs w:val="20"/>
+        </w:rPr>
+        <w:t>hosted i</w:t>
+      </w:r>
+      <w:r>
+        <w:rPr>
+          <w:rFonts w:ascii="PT Sans" w:hAnsi="PT Sans" w:cs="Times New Roman"/>
+          <w:sz w:val="20"/>
+          <w:szCs w:val="20"/>
+        </w:rPr>
+        <w:t>n Google Drive and parsed by the Rails app during requests</w:t>
+      </w:r>
+    </w:p>
+    <w:p>
+      <w:pPr>
+        <w:ind w:left="630" w:hanging="630"/>
+        <w:rPr>
+          <w:rFonts w:ascii="PT Sans" w:hAnsi="PT Sans" w:cs="Times New Roman"/>
+          <w:sz w:val="20"/>
+          <w:szCs w:val="20"/>
+        </w:rPr>
+      </w:pPr>
+      <w:r>
+        <w:rPr>
+          <w:rFonts w:ascii="PT Sans" w:hAnsi="PT Sans" w:cs="Times New Roman"/>
+          <w:sz w:val="20"/>
+          <w:szCs w:val="20"/>
+        </w:rPr>
+        <w:t xml:space="preserve">  </w:t>
+      </w:r>
+      <w:r>
+        <w:rPr>
+          <w:rFonts w:ascii="PT Sans" w:hAnsi="PT Sans" w:cs="Times New Roman"/>
+          <w:sz w:val="20"/>
+          <w:szCs w:val="20"/>
+        </w:rPr>
+        <w:t xml:space="preserve"> </w:t>
+      </w:r>
+      <w:r>
+        <w:rPr>
+          <w:rFonts w:ascii="PT Sans" w:hAnsi="PT Sans" w:cs="Times New Roman"/>
+          <w:sz w:val="20"/>
+          <w:szCs w:val="20"/>
+        </w:rPr>
+        <w:t xml:space="preserve"> </w:t>
+      </w:r>
+      <w:r>
+        <w:rPr>
+          <w:rFonts w:ascii="PT Sans" w:hAnsi="PT Sans" w:cs="Times New Roman"/>
+          <w:sz w:val="20"/>
+          <w:szCs w:val="20"/>
+        </w:rPr>
+        <w:t xml:space="preserve">  - staging </w:t>
+      </w:r>
+      <w:r>
+        <w:rPr>
+          <w:rFonts w:ascii="PT Sans" w:hAnsi="PT Sans" w:cs="Times New Roman"/>
+          <w:sz w:val="20"/>
+          <w:szCs w:val="20"/>
+        </w:rPr>
+        <w:t>URL =</w:t>
+      </w:r>
+      <w:r>
+        <w:rPr>
+          <w:rFonts w:ascii="PT Sans" w:hAnsi="PT Sans" w:cs="Times New Roman"/>
+          <w:sz w:val="20"/>
+          <w:szCs w:val="20"/>
+        </w:rPr>
+        <w:t>&gt;</w:t>
+      </w:r>
+      <w:r>
+        <w:rPr>
+          <w:rFonts w:ascii="PT Sans" w:hAnsi="PT Sans" w:cs="Times New Roman"/>
+          <w:sz w:val="20"/>
+          <w:szCs w:val="20"/>
+        </w:rPr>
+        <w:t xml:space="preserve"> </w:t>
+      </w:r>
+      <w:r>
+        <w:rPr>
+          <w:rFonts w:ascii="PT Sans" w:hAnsi="PT Sans" w:cs="Times New Roman"/>
+          <w:sz w:val="20"/>
+          <w:szCs w:val="20"/>
+        </w:rPr>
+        <w:t>http://howardthurmanfilm.herokuapp.com</w:t>
+      </w:r>
       <w:bookmarkStart w:id="0" w:name="_GoBack"/>
       <w:bookmarkEnd w:id="0"/>
-      <w:r>
-        <w:rPr>
-          <w:rFonts w:ascii="PT Sans" w:hAnsi="PT Sans" w:cs="Times New Roman"/>
-          <w:sz w:val="20"/>
-          <w:szCs w:val="20"/>
-        </w:rPr>
-        <w:t xml:space="preserve"> sendgrid-ruby gem to </w:t>
-      </w:r>
-      <w:r>
-        <w:rPr>
-          <w:rFonts w:ascii="PT Sans" w:hAnsi="PT Sans" w:cs="Times New Roman"/>
-          <w:sz w:val="20"/>
-          <w:szCs w:val="20"/>
-        </w:rPr>
-        <w:t>email</w:t>
-      </w:r>
-      <w:r>
-        <w:rPr>
-          <w:rFonts w:ascii="PT Sans" w:hAnsi="PT Sans" w:cs="Times New Roman"/>
-          <w:sz w:val="20"/>
-          <w:szCs w:val="20"/>
-        </w:rPr>
-        <w:t xml:space="preserve"> Contact Us</w:t>
-      </w:r>
-      <w:r>
-        <w:rPr>
-          <w:rFonts w:ascii="PT Sans" w:hAnsi="PT Sans" w:cs="Times New Roman"/>
-          <w:sz w:val="20"/>
-          <w:szCs w:val="20"/>
-        </w:rPr>
-        <w:t xml:space="preserve"> messages and subscribe requests</w:t>
-      </w:r>
-      <w:r>
-        <w:rPr>
-          <w:rFonts w:ascii="PT Sans" w:hAnsi="PT Sans" w:cs="Times New Roman"/>
-          <w:sz w:val="20"/>
-          <w:szCs w:val="20"/>
-        </w:rPr>
-        <w:t xml:space="preserve"> </w:t>
-      </w:r>
-      <w:r>
-        <w:rPr>
-          <w:rFonts w:ascii="PT Sans" w:hAnsi="PT Sans" w:cs="Times New Roman"/>
-          <w:sz w:val="20"/>
-          <w:szCs w:val="20"/>
-        </w:rPr>
-        <w:t xml:space="preserve">using </w:t>
-      </w:r>
-      <w:r>
-        <w:rPr>
-          <w:rFonts w:ascii="PT Sans" w:hAnsi="PT Sans" w:cs="Times New Roman"/>
-          <w:sz w:val="20"/>
-          <w:szCs w:val="20"/>
-        </w:rPr>
-        <w:t>SendGrid API</w:t>
-      </w:r>
-      <w:r>
-        <w:rPr>
-          <w:rFonts w:ascii="PT Sans" w:hAnsi="PT Sans" w:cs="Times New Roman"/>
-          <w:sz w:val="20"/>
-          <w:szCs w:val="20"/>
-        </w:rPr>
-        <w:t xml:space="preserve">  </w:t>
-      </w:r>
-    </w:p>
-    <w:p>
-      <w:pPr>
-        <w:ind w:left="630" w:hanging="630"/>
-        <w:rPr>
-          <w:rFonts w:ascii="PT Sans" w:hAnsi="PT Sans" w:cs="Times New Roman"/>
-          <w:sz w:val="20"/>
-          <w:szCs w:val="20"/>
-        </w:rPr>
-      </w:pPr>
-      <w:r>
-        <w:rPr>
-          <w:rFonts w:ascii="PT Sans" w:hAnsi="PT Sans" w:cs="Times New Roman"/>
-          <w:sz w:val="20"/>
-          <w:szCs w:val="20"/>
-        </w:rPr>
-        <w:t xml:space="preserve">      </w:t>
-      </w:r>
-      <w:r>
-        <w:rPr>
-          <w:rFonts w:ascii="PT Sans" w:hAnsi="PT Sans" w:cs="Times New Roman"/>
-          <w:sz w:val="20"/>
-          <w:szCs w:val="20"/>
-        </w:rPr>
-        <w:t>-</w:t>
-      </w:r>
-      <w:r>
-        <w:rPr>
-          <w:rFonts w:ascii="PT Sans" w:hAnsi="PT Sans" w:cs="Times New Roman"/>
-          <w:sz w:val="20"/>
-          <w:szCs w:val="20"/>
-        </w:rPr>
-        <w:t xml:space="preserve"> E</w:t>
-      </w:r>
-      <w:r>
-        <w:rPr>
-          <w:rFonts w:ascii="PT Sans" w:hAnsi="PT Sans" w:cs="Times New Roman"/>
-          <w:sz w:val="20"/>
-          <w:szCs w:val="20"/>
-        </w:rPr>
-        <w:t>mpower</w:t>
-      </w:r>
-      <w:r>
-        <w:rPr>
-          <w:rFonts w:ascii="PT Sans" w:hAnsi="PT Sans" w:cs="Times New Roman"/>
-          <w:sz w:val="20"/>
-          <w:szCs w:val="20"/>
-        </w:rPr>
-        <w:t>ed</w:t>
-      </w:r>
-      <w:r>
-        <w:rPr>
-          <w:rFonts w:ascii="PT Sans" w:hAnsi="PT Sans" w:cs="Times New Roman"/>
-          <w:sz w:val="20"/>
-          <w:szCs w:val="20"/>
-        </w:rPr>
-        <w:t xml:space="preserve"> artist to edit site content </w:t>
-      </w:r>
-      <w:r>
-        <w:rPr>
-          <w:rFonts w:ascii="PT Sans" w:hAnsi="PT Sans" w:cs="Times New Roman"/>
-          <w:sz w:val="20"/>
-          <w:szCs w:val="20"/>
-        </w:rPr>
-        <w:t xml:space="preserve">and </w:t>
-      </w:r>
-      <w:r>
-        <w:rPr>
-          <w:rFonts w:ascii="PT Sans" w:hAnsi="PT Sans" w:cs="Times New Roman"/>
-          <w:sz w:val="20"/>
-          <w:szCs w:val="20"/>
-        </w:rPr>
-        <w:t xml:space="preserve">then </w:t>
-      </w:r>
-      <w:r>
-        <w:rPr>
-          <w:rFonts w:ascii="PT Sans" w:hAnsi="PT Sans" w:cs="Times New Roman"/>
-          <w:sz w:val="20"/>
-          <w:szCs w:val="20"/>
-        </w:rPr>
-        <w:t>see updates instantly</w:t>
-      </w:r>
-      <w:r>
-        <w:rPr>
-          <w:rFonts w:ascii="PT Sans" w:hAnsi="PT Sans" w:cs="Times New Roman"/>
-          <w:sz w:val="20"/>
-          <w:szCs w:val="20"/>
-        </w:rPr>
-        <w:t xml:space="preserve"> by using </w:t>
-      </w:r>
-      <w:r>
-        <w:rPr>
-          <w:rFonts w:ascii="PT Sans" w:hAnsi="PT Sans" w:cs="Times New Roman"/>
-          <w:sz w:val="20"/>
-          <w:szCs w:val="20"/>
-        </w:rPr>
-        <w:t xml:space="preserve">Google Drive </w:t>
-      </w:r>
-      <w:r>
-        <w:rPr>
-          <w:rFonts w:ascii="PT Sans" w:hAnsi="PT Sans" w:cs="Times New Roman"/>
-          <w:sz w:val="20"/>
-          <w:szCs w:val="20"/>
-        </w:rPr>
-        <w:t xml:space="preserve">shared folder </w:t>
-      </w:r>
-      <w:r>
-        <w:rPr>
-          <w:rFonts w:ascii="PT Sans" w:hAnsi="PT Sans" w:cs="Times New Roman"/>
-          <w:sz w:val="20"/>
-          <w:szCs w:val="20"/>
-        </w:rPr>
-        <w:t>as a web server</w:t>
-      </w:r>
-    </w:p>
-    <w:p>
-      <w:pPr>
-        <w:ind w:left="630" w:hanging="630"/>
-        <w:rPr>
-          <w:rFonts w:ascii="PT Sans" w:hAnsi="PT Sans" w:cs="Times New Roman"/>
-          <w:sz w:val="20"/>
-          <w:szCs w:val="20"/>
-        </w:rPr>
-      </w:pPr>
-      <w:r>
-        <w:rPr>
-          <w:rFonts w:ascii="PT Sans" w:hAnsi="PT Sans" w:cs="Times New Roman"/>
-          <w:sz w:val="20"/>
-          <w:szCs w:val="20"/>
-        </w:rPr>
-        <w:t xml:space="preserve">   </w:t>
-      </w:r>
-      <w:r>
-        <w:rPr>
-          <w:rFonts w:ascii="PT Sans" w:hAnsi="PT Sans" w:cs="Times New Roman"/>
-          <w:sz w:val="20"/>
-          <w:szCs w:val="20"/>
-        </w:rPr>
-        <w:t xml:space="preserve"> </w:t>
-      </w:r>
-      <w:r>
-        <w:rPr>
-          <w:rFonts w:ascii="PT Sans" w:hAnsi="PT Sans" w:cs="Times New Roman"/>
-          <w:sz w:val="20"/>
-          <w:szCs w:val="20"/>
-        </w:rPr>
-        <w:t xml:space="preserve"> </w:t>
-      </w:r>
-      <w:r>
-        <w:rPr>
-          <w:rFonts w:ascii="PT Sans" w:hAnsi="PT Sans" w:cs="Times New Roman"/>
-          <w:sz w:val="20"/>
-          <w:szCs w:val="20"/>
-        </w:rPr>
-        <w:t xml:space="preserve"> - </w:t>
-      </w:r>
-      <w:r>
-        <w:rPr>
-          <w:rFonts w:ascii="PT Sans" w:hAnsi="PT Sans" w:cs="Times New Roman"/>
-          <w:sz w:val="20"/>
-          <w:szCs w:val="20"/>
-        </w:rPr>
-        <w:t>Authored</w:t>
-      </w:r>
-      <w:r>
-        <w:rPr>
-          <w:rFonts w:ascii="PT Sans" w:hAnsi="PT Sans" w:cs="Times New Roman"/>
-          <w:sz w:val="20"/>
-          <w:szCs w:val="20"/>
-        </w:rPr>
-        <w:t xml:space="preserve"> YAML representation of site data</w:t>
-      </w:r>
-      <w:r>
-        <w:rPr>
-          <w:rFonts w:ascii="PT Sans" w:hAnsi="PT Sans" w:cs="Times New Roman"/>
-          <w:sz w:val="20"/>
-          <w:szCs w:val="20"/>
-        </w:rPr>
-        <w:t xml:space="preserve"> that is</w:t>
-      </w:r>
-      <w:r>
-        <w:rPr>
-          <w:rFonts w:ascii="PT Sans" w:hAnsi="PT Sans" w:cs="Times New Roman"/>
-          <w:sz w:val="20"/>
-          <w:szCs w:val="20"/>
-        </w:rPr>
-        <w:t xml:space="preserve"> </w:t>
-      </w:r>
-      <w:r>
-        <w:rPr>
-          <w:rFonts w:ascii="PT Sans" w:hAnsi="PT Sans" w:cs="Times New Roman"/>
-          <w:sz w:val="20"/>
-          <w:szCs w:val="20"/>
-        </w:rPr>
-        <w:t>hosted i</w:t>
-      </w:r>
-      <w:r>
-        <w:rPr>
-          <w:rFonts w:ascii="PT Sans" w:hAnsi="PT Sans" w:cs="Times New Roman"/>
-          <w:sz w:val="20"/>
-          <w:szCs w:val="20"/>
-        </w:rPr>
-        <w:t>n Google Drive and parsed by the Rails app during requests</w:t>
-      </w:r>
-    </w:p>
-    <w:p>
-      <w:pPr>
-        <w:ind w:left="630" w:hanging="630"/>
-        <w:rPr>
-          <w:rFonts w:ascii="PT Sans" w:hAnsi="PT Sans" w:cs="Times New Roman"/>
-          <w:sz w:val="20"/>
-          <w:szCs w:val="20"/>
-        </w:rPr>
-      </w:pPr>
-      <w:r>
-        <w:rPr>
-          <w:rFonts w:ascii="PT Sans" w:hAnsi="PT Sans" w:cs="Times New Roman"/>
-          <w:sz w:val="20"/>
-          <w:szCs w:val="20"/>
-        </w:rPr>
-        <w:t xml:space="preserve">  </w:t>
-      </w:r>
-      <w:r>
-        <w:rPr>
-          <w:rFonts w:ascii="PT Sans" w:hAnsi="PT Sans" w:cs="Times New Roman"/>
-          <w:sz w:val="20"/>
-          <w:szCs w:val="20"/>
-        </w:rPr>
-        <w:t xml:space="preserve"> </w:t>
-      </w:r>
-      <w:r>
-        <w:rPr>
-          <w:rFonts w:ascii="PT Sans" w:hAnsi="PT Sans" w:cs="Times New Roman"/>
-          <w:sz w:val="20"/>
-          <w:szCs w:val="20"/>
-        </w:rPr>
-        <w:t xml:space="preserve"> </w:t>
-      </w:r>
-      <w:r>
-        <w:rPr>
-          <w:rFonts w:ascii="PT Sans" w:hAnsi="PT Sans" w:cs="Times New Roman"/>
-          <w:sz w:val="20"/>
-          <w:szCs w:val="20"/>
-        </w:rPr>
-        <w:t xml:space="preserve">  - staging URL http://howardthurmanfilm.herokuapp.com</w:t>
-      </w:r>
     </w:p>
     <w:p>
       <w:pPr>

</xml_diff>

<commit_message>
change free fundraise to starting
</commit_message>
<xml_diff>
--- a/max_plomer_resume.docx
+++ b/max_plomer_resume.docx
@@ -1550,50 +1550,624 @@
           <w:sz w:val="20"/>
           <w:szCs w:val="20"/>
         </w:rPr>
-        <w:t xml:space="preserve"> </w:t>
+        <w:t xml:space="preserve"> Contact Us</w:t>
+      </w:r>
+      <w:r>
+        <w:rPr>
+          <w:rFonts w:ascii="PT Sans" w:hAnsi="PT Sans" w:cs="Times New Roman"/>
+          <w:sz w:val="20"/>
+          <w:szCs w:val="20"/>
+        </w:rPr>
+        <w:t xml:space="preserve"> messages and subscribe requests</w:t>
+      </w:r>
+      <w:r>
+        <w:rPr>
+          <w:rFonts w:ascii="PT Sans" w:hAnsi="PT Sans" w:cs="Times New Roman"/>
+          <w:sz w:val="20"/>
+          <w:szCs w:val="20"/>
+        </w:rPr>
+        <w:t xml:space="preserve"> </w:t>
+      </w:r>
+      <w:r>
+        <w:rPr>
+          <w:rFonts w:ascii="PT Sans" w:hAnsi="PT Sans" w:cs="Times New Roman"/>
+          <w:sz w:val="20"/>
+          <w:szCs w:val="20"/>
+        </w:rPr>
+        <w:t xml:space="preserve">using </w:t>
+      </w:r>
+      <w:r>
+        <w:rPr>
+          <w:rFonts w:ascii="PT Sans" w:hAnsi="PT Sans" w:cs="Times New Roman"/>
+          <w:sz w:val="20"/>
+          <w:szCs w:val="20"/>
+        </w:rPr>
+        <w:t>SendGrid API</w:t>
+      </w:r>
+      <w:r>
+        <w:rPr>
+          <w:rFonts w:ascii="PT Sans" w:hAnsi="PT Sans" w:cs="Times New Roman"/>
+          <w:sz w:val="20"/>
+          <w:szCs w:val="20"/>
+        </w:rPr>
+        <w:t xml:space="preserve">  </w:t>
+      </w:r>
+    </w:p>
+    <w:p>
+      <w:pPr>
+        <w:ind w:left="630" w:hanging="630"/>
+        <w:rPr>
+          <w:rFonts w:ascii="PT Sans" w:hAnsi="PT Sans" w:cs="Times New Roman"/>
+          <w:sz w:val="20"/>
+          <w:szCs w:val="20"/>
+        </w:rPr>
+      </w:pPr>
+      <w:r>
+        <w:rPr>
+          <w:rFonts w:ascii="PT Sans" w:hAnsi="PT Sans" w:cs="Times New Roman"/>
+          <w:sz w:val="20"/>
+          <w:szCs w:val="20"/>
+        </w:rPr>
+        <w:t xml:space="preserve">      </w:t>
+      </w:r>
+      <w:r>
+        <w:rPr>
+          <w:rFonts w:ascii="PT Sans" w:hAnsi="PT Sans" w:cs="Times New Roman"/>
+          <w:sz w:val="20"/>
+          <w:szCs w:val="20"/>
+        </w:rPr>
+        <w:t>-</w:t>
+      </w:r>
+      <w:r>
+        <w:rPr>
+          <w:rFonts w:ascii="PT Sans" w:hAnsi="PT Sans" w:cs="Times New Roman"/>
+          <w:sz w:val="20"/>
+          <w:szCs w:val="20"/>
+        </w:rPr>
+        <w:t xml:space="preserve"> E</w:t>
+      </w:r>
+      <w:r>
+        <w:rPr>
+          <w:rFonts w:ascii="PT Sans" w:hAnsi="PT Sans" w:cs="Times New Roman"/>
+          <w:sz w:val="20"/>
+          <w:szCs w:val="20"/>
+        </w:rPr>
+        <w:t>mpower</w:t>
+      </w:r>
+      <w:r>
+        <w:rPr>
+          <w:rFonts w:ascii="PT Sans" w:hAnsi="PT Sans" w:cs="Times New Roman"/>
+          <w:sz w:val="20"/>
+          <w:szCs w:val="20"/>
+        </w:rPr>
+        <w:t>ed</w:t>
+      </w:r>
+      <w:r>
+        <w:rPr>
+          <w:rFonts w:ascii="PT Sans" w:hAnsi="PT Sans" w:cs="Times New Roman"/>
+          <w:sz w:val="20"/>
+          <w:szCs w:val="20"/>
+        </w:rPr>
+        <w:t xml:space="preserve"> artist to edit site content </w:t>
+      </w:r>
+      <w:r>
+        <w:rPr>
+          <w:rFonts w:ascii="PT Sans" w:hAnsi="PT Sans" w:cs="Times New Roman"/>
+          <w:sz w:val="20"/>
+          <w:szCs w:val="20"/>
+        </w:rPr>
+        <w:t xml:space="preserve">and </w:t>
+      </w:r>
+      <w:r>
+        <w:rPr>
+          <w:rFonts w:ascii="PT Sans" w:hAnsi="PT Sans" w:cs="Times New Roman"/>
+          <w:sz w:val="20"/>
+          <w:szCs w:val="20"/>
+        </w:rPr>
+        <w:t xml:space="preserve">then </w:t>
+      </w:r>
+      <w:r>
+        <w:rPr>
+          <w:rFonts w:ascii="PT Sans" w:hAnsi="PT Sans" w:cs="Times New Roman"/>
+          <w:sz w:val="20"/>
+          <w:szCs w:val="20"/>
+        </w:rPr>
+        <w:t>see updates instantly</w:t>
+      </w:r>
+      <w:r>
+        <w:rPr>
+          <w:rFonts w:ascii="PT Sans" w:hAnsi="PT Sans" w:cs="Times New Roman"/>
+          <w:sz w:val="20"/>
+          <w:szCs w:val="20"/>
+        </w:rPr>
+        <w:t xml:space="preserve"> by using </w:t>
+      </w:r>
+      <w:r>
+        <w:rPr>
+          <w:rFonts w:ascii="PT Sans" w:hAnsi="PT Sans" w:cs="Times New Roman"/>
+          <w:sz w:val="20"/>
+          <w:szCs w:val="20"/>
+        </w:rPr>
+        <w:t xml:space="preserve">Google Drive </w:t>
+      </w:r>
+      <w:r>
+        <w:rPr>
+          <w:rFonts w:ascii="PT Sans" w:hAnsi="PT Sans" w:cs="Times New Roman"/>
+          <w:sz w:val="20"/>
+          <w:szCs w:val="20"/>
+        </w:rPr>
+        <w:t xml:space="preserve">shared folder </w:t>
+      </w:r>
+      <w:r>
+        <w:rPr>
+          <w:rFonts w:ascii="PT Sans" w:hAnsi="PT Sans" w:cs="Times New Roman"/>
+          <w:sz w:val="20"/>
+          <w:szCs w:val="20"/>
+        </w:rPr>
+        <w:t>as a web server</w:t>
+      </w:r>
+    </w:p>
+    <w:p>
+      <w:pPr>
+        <w:ind w:left="630" w:hanging="630"/>
+        <w:rPr>
+          <w:rFonts w:ascii="PT Sans" w:hAnsi="PT Sans" w:cs="Times New Roman"/>
+          <w:sz w:val="20"/>
+          <w:szCs w:val="20"/>
+        </w:rPr>
+      </w:pPr>
+      <w:r>
+        <w:rPr>
+          <w:rFonts w:ascii="PT Sans" w:hAnsi="PT Sans" w:cs="Times New Roman"/>
+          <w:sz w:val="20"/>
+          <w:szCs w:val="20"/>
+        </w:rPr>
+        <w:t xml:space="preserve">   </w:t>
+      </w:r>
+      <w:r>
+        <w:rPr>
+          <w:rFonts w:ascii="PT Sans" w:hAnsi="PT Sans" w:cs="Times New Roman"/>
+          <w:sz w:val="20"/>
+          <w:szCs w:val="20"/>
+        </w:rPr>
+        <w:t xml:space="preserve"> </w:t>
+      </w:r>
+      <w:r>
+        <w:rPr>
+          <w:rFonts w:ascii="PT Sans" w:hAnsi="PT Sans" w:cs="Times New Roman"/>
+          <w:sz w:val="20"/>
+          <w:szCs w:val="20"/>
+        </w:rPr>
+        <w:t xml:space="preserve"> </w:t>
+      </w:r>
+      <w:r>
+        <w:rPr>
+          <w:rFonts w:ascii="PT Sans" w:hAnsi="PT Sans" w:cs="Times New Roman"/>
+          <w:sz w:val="20"/>
+          <w:szCs w:val="20"/>
+        </w:rPr>
+        <w:t xml:space="preserve"> - </w:t>
+      </w:r>
+      <w:r>
+        <w:rPr>
+          <w:rFonts w:ascii="PT Sans" w:hAnsi="PT Sans" w:cs="Times New Roman"/>
+          <w:sz w:val="20"/>
+          <w:szCs w:val="20"/>
+        </w:rPr>
+        <w:t>Authored</w:t>
+      </w:r>
+      <w:r>
+        <w:rPr>
+          <w:rFonts w:ascii="PT Sans" w:hAnsi="PT Sans" w:cs="Times New Roman"/>
+          <w:sz w:val="20"/>
+          <w:szCs w:val="20"/>
+        </w:rPr>
+        <w:t xml:space="preserve"> YAML representation of site data</w:t>
+      </w:r>
+      <w:r>
+        <w:rPr>
+          <w:rFonts w:ascii="PT Sans" w:hAnsi="PT Sans" w:cs="Times New Roman"/>
+          <w:sz w:val="20"/>
+          <w:szCs w:val="20"/>
+        </w:rPr>
+        <w:t xml:space="preserve"> that is</w:t>
+      </w:r>
+      <w:r>
+        <w:rPr>
+          <w:rFonts w:ascii="PT Sans" w:hAnsi="PT Sans" w:cs="Times New Roman"/>
+          <w:sz w:val="20"/>
+          <w:szCs w:val="20"/>
+        </w:rPr>
+        <w:t xml:space="preserve"> </w:t>
+      </w:r>
+      <w:r>
+        <w:rPr>
+          <w:rFonts w:ascii="PT Sans" w:hAnsi="PT Sans" w:cs="Times New Roman"/>
+          <w:sz w:val="20"/>
+          <w:szCs w:val="20"/>
+        </w:rPr>
+        <w:t>hosted i</w:t>
+      </w:r>
+      <w:r>
+        <w:rPr>
+          <w:rFonts w:ascii="PT Sans" w:hAnsi="PT Sans" w:cs="Times New Roman"/>
+          <w:sz w:val="20"/>
+          <w:szCs w:val="20"/>
+        </w:rPr>
+        <w:t>n Google Drive and parsed by the Rails app during requests</w:t>
+      </w:r>
+    </w:p>
+    <w:p>
+      <w:pPr>
+        <w:ind w:left="630" w:hanging="630"/>
+        <w:rPr>
+          <w:rFonts w:ascii="PT Sans" w:hAnsi="PT Sans" w:cs="Times New Roman"/>
+          <w:sz w:val="20"/>
+          <w:szCs w:val="20"/>
+        </w:rPr>
+      </w:pPr>
+      <w:r>
+        <w:rPr>
+          <w:rFonts w:ascii="PT Sans" w:hAnsi="PT Sans" w:cs="Times New Roman"/>
+          <w:sz w:val="20"/>
+          <w:szCs w:val="20"/>
+        </w:rPr>
+        <w:t xml:space="preserve">  </w:t>
+      </w:r>
+      <w:r>
+        <w:rPr>
+          <w:rFonts w:ascii="PT Sans" w:hAnsi="PT Sans" w:cs="Times New Roman"/>
+          <w:sz w:val="20"/>
+          <w:szCs w:val="20"/>
+        </w:rPr>
+        <w:t xml:space="preserve"> </w:t>
+      </w:r>
+      <w:r>
+        <w:rPr>
+          <w:rFonts w:ascii="PT Sans" w:hAnsi="PT Sans" w:cs="Times New Roman"/>
+          <w:sz w:val="20"/>
+          <w:szCs w:val="20"/>
+        </w:rPr>
+        <w:t xml:space="preserve"> </w:t>
+      </w:r>
+      <w:r>
+        <w:rPr>
+          <w:rFonts w:ascii="PT Sans" w:hAnsi="PT Sans" w:cs="Times New Roman"/>
+          <w:sz w:val="20"/>
+          <w:szCs w:val="20"/>
+        </w:rPr>
+        <w:t xml:space="preserve">  - staging </w:t>
+      </w:r>
+      <w:r>
+        <w:rPr>
+          <w:rFonts w:ascii="PT Sans" w:hAnsi="PT Sans" w:cs="Times New Roman"/>
+          <w:sz w:val="20"/>
+          <w:szCs w:val="20"/>
+        </w:rPr>
+        <w:t>URL =</w:t>
+      </w:r>
+      <w:r>
+        <w:rPr>
+          <w:rFonts w:ascii="PT Sans" w:hAnsi="PT Sans" w:cs="Times New Roman"/>
+          <w:sz w:val="20"/>
+          <w:szCs w:val="20"/>
+        </w:rPr>
+        <w:t>&gt;</w:t>
+      </w:r>
+      <w:r>
+        <w:rPr>
+          <w:rFonts w:ascii="PT Sans" w:hAnsi="PT Sans" w:cs="Times New Roman"/>
+          <w:sz w:val="20"/>
+          <w:szCs w:val="20"/>
+        </w:rPr>
+        <w:t xml:space="preserve"> </w:t>
+      </w:r>
+      <w:r>
+        <w:rPr>
+          <w:rFonts w:ascii="PT Sans" w:hAnsi="PT Sans" w:cs="Times New Roman"/>
+          <w:sz w:val="20"/>
+          <w:szCs w:val="20"/>
+        </w:rPr>
+        <w:t>http://howardthurmanfilm.herokuapp.com</w:t>
+      </w:r>
+    </w:p>
+    <w:p>
+      <w:pPr>
+        <w:ind w:left="630" w:hanging="630"/>
+        <w:rPr>
+          <w:rFonts w:ascii="PT Sans" w:hAnsi="PT Sans" w:cs="Times New Roman"/>
+          <w:sz w:val="20"/>
+          <w:szCs w:val="20"/>
+        </w:rPr>
+      </w:pPr>
+    </w:p>
+    <w:p>
+      <w:pPr>
+        <w:ind w:left="630" w:hanging="630"/>
+        <w:rPr>
+          <w:rFonts w:ascii="PT Sans" w:hAnsi="PT Sans" w:cs="Times New Roman"/>
+          <w:sz w:val="20"/>
+          <w:szCs w:val="20"/>
+        </w:rPr>
+      </w:pPr>
+      <w:r>
+        <w:rPr>
+          <w:rFonts w:ascii="PT Sans" w:hAnsi="PT Sans" w:cs="Times New Roman"/>
+          <w:sz w:val="20"/>
+          <w:szCs w:val="20"/>
+        </w:rPr>
+        <w:t xml:space="preserve">  -</w:t>
+      </w:r>
+      <w:r>
+        <w:rPr>
+          <w:rFonts w:ascii="PT Sans" w:hAnsi="PT Sans" w:cs="Times New Roman"/>
+          <w:sz w:val="20"/>
+          <w:szCs w:val="20"/>
+        </w:rPr>
+        <w:t xml:space="preserve"> </w:t>
+      </w:r>
+      <w:r>
+        <w:rPr>
+          <w:rFonts w:ascii="PT Sans" w:hAnsi="PT Sans" w:cs="Times New Roman"/>
+          <w:color w:val="3366FF"/>
+          <w:sz w:val="20"/>
+          <w:szCs w:val="20"/>
+        </w:rPr>
+        <w:t>company</w:t>
+      </w:r>
+      <w:r>
+        <w:rPr>
+          <w:rFonts w:ascii="PT Sans" w:hAnsi="PT Sans" w:cs="Times New Roman"/>
+          <w:color w:val="3366FF"/>
+          <w:sz w:val="20"/>
+          <w:szCs w:val="20"/>
+        </w:rPr>
+        <w:t>:</w:t>
+      </w:r>
+      <w:r>
+        <w:rPr>
+          <w:rFonts w:ascii="PT Sans" w:hAnsi="PT Sans" w:cs="Times New Roman"/>
+          <w:sz w:val="20"/>
+          <w:szCs w:val="20"/>
+        </w:rPr>
+        <w:t xml:space="preserve"> </w:t>
+      </w:r>
+      <w:r>
+        <w:rPr>
+          <w:rFonts w:ascii="PT Sans" w:hAnsi="PT Sans" w:cs="Times New Roman"/>
+          <w:sz w:val="20"/>
+          <w:szCs w:val="20"/>
+        </w:rPr>
+        <w:t xml:space="preserve"> </w:t>
+      </w:r>
+      <w:r>
+        <w:rPr>
+          <w:rFonts w:ascii="PT Sans" w:hAnsi="PT Sans" w:cs="Times New Roman"/>
+          <w:b/>
+          <w:sz w:val="20"/>
+          <w:szCs w:val="20"/>
+        </w:rPr>
+        <w:t>FreeFundraise.com</w:t>
+      </w:r>
+    </w:p>
+    <w:p>
+      <w:pPr>
+        <w:ind w:left="630" w:hanging="630"/>
+        <w:rPr>
+          <w:rFonts w:ascii="PT Sans" w:hAnsi="PT Sans" w:cs="Times New Roman"/>
+          <w:sz w:val="20"/>
+          <w:szCs w:val="20"/>
+        </w:rPr>
+      </w:pPr>
+      <w:r>
+        <w:rPr>
+          <w:rFonts w:ascii="PT Sans" w:hAnsi="PT Sans" w:cs="Times New Roman"/>
+          <w:sz w:val="20"/>
+          <w:szCs w:val="20"/>
+        </w:rPr>
+        <w:t xml:space="preserve">   </w:t>
+      </w:r>
+      <w:r>
+        <w:rPr>
+          <w:rFonts w:ascii="PT Sans" w:hAnsi="PT Sans" w:cs="Times New Roman"/>
+          <w:sz w:val="20"/>
+          <w:szCs w:val="20"/>
+        </w:rPr>
+        <w:t xml:space="preserve"> </w:t>
+      </w:r>
+      <w:r>
+        <w:rPr>
+          <w:rFonts w:ascii="PT Sans" w:hAnsi="PT Sans" w:cs="Times New Roman"/>
+          <w:color w:val="3366FF"/>
+          <w:sz w:val="20"/>
+          <w:szCs w:val="20"/>
+        </w:rPr>
+        <w:t>location:</w:t>
+      </w:r>
+      <w:r>
+        <w:rPr>
+          <w:rFonts w:ascii="PT Sans" w:hAnsi="PT Sans" w:cs="Times New Roman"/>
+          <w:sz w:val="20"/>
+          <w:szCs w:val="20"/>
+        </w:rPr>
+        <w:t xml:space="preserve"> </w:t>
+      </w:r>
+      <w:r>
+        <w:rPr>
+          <w:rFonts w:ascii="PT Sans" w:hAnsi="PT Sans" w:cs="Times New Roman"/>
+          <w:sz w:val="20"/>
+          <w:szCs w:val="20"/>
+        </w:rPr>
+        <w:t xml:space="preserve"> </w:t>
+      </w:r>
+      <w:r>
+        <w:rPr>
+          <w:rFonts w:ascii="PT Sans" w:hAnsi="PT Sans" w:cs="Times New Roman"/>
+          <w:sz w:val="20"/>
+          <w:szCs w:val="20"/>
+        </w:rPr>
+        <w:t>Boston, MA</w:t>
+      </w:r>
+    </w:p>
+    <w:p>
+      <w:pPr>
+        <w:ind w:left="630" w:hanging="630"/>
+        <w:rPr>
+          <w:rFonts w:ascii="PT Sans" w:hAnsi="PT Sans" w:cs="Times New Roman"/>
+          <w:color w:val="378D00"/>
+          <w:sz w:val="20"/>
+          <w:szCs w:val="20"/>
+        </w:rPr>
+      </w:pPr>
+      <w:r>
+        <w:rPr>
+          <w:rFonts w:ascii="PT Sans" w:hAnsi="PT Sans" w:cs="Times New Roman"/>
+          <w:sz w:val="20"/>
+          <w:szCs w:val="20"/>
+        </w:rPr>
+        <w:t xml:space="preserve">    </w:t>
+      </w:r>
+      <w:r>
+        <w:rPr>
+          <w:rFonts w:ascii="PT Sans" w:hAnsi="PT Sans" w:cs="Times New Roman"/>
+          <w:color w:val="3366FF"/>
+          <w:sz w:val="20"/>
+          <w:szCs w:val="20"/>
+        </w:rPr>
+        <w:t>position:</w:t>
+      </w:r>
+      <w:r>
+        <w:rPr>
+          <w:rFonts w:ascii="PT Sans" w:hAnsi="PT Sans" w:cs="Times New Roman"/>
+          <w:sz w:val="20"/>
+          <w:szCs w:val="20"/>
+        </w:rPr>
+        <w:t xml:space="preserve"> </w:t>
+      </w:r>
+      <w:r>
+        <w:rPr>
+          <w:rFonts w:ascii="PT Sans" w:hAnsi="PT Sans" w:cs="Times New Roman"/>
+          <w:sz w:val="20"/>
+          <w:szCs w:val="20"/>
+        </w:rPr>
+        <w:t xml:space="preserve"> </w:t>
+      </w:r>
+      <w:r>
+        <w:rPr>
+          <w:rFonts w:ascii="PT Sans" w:hAnsi="PT Sans" w:cs="Times New Roman"/>
+          <w:sz w:val="20"/>
+          <w:szCs w:val="20"/>
+        </w:rPr>
+        <w:t>Developer</w:t>
+      </w:r>
+    </w:p>
+    <w:p>
+      <w:pPr>
+        <w:ind w:left="630" w:hanging="630"/>
+        <w:rPr>
+          <w:rFonts w:ascii="PT Sans" w:hAnsi="PT Sans" w:cs="Times New Roman"/>
+          <w:color w:val="378D00"/>
+          <w:sz w:val="20"/>
+          <w:szCs w:val="20"/>
+        </w:rPr>
+      </w:pPr>
+      <w:r>
+        <w:rPr>
+          <w:rFonts w:ascii="PT Sans" w:hAnsi="PT Sans" w:cs="Times New Roman"/>
+          <w:sz w:val="20"/>
+          <w:szCs w:val="20"/>
+        </w:rPr>
+        <w:t xml:space="preserve">  </w:t>
+      </w:r>
+      <w:r>
+        <w:rPr>
+          <w:rFonts w:ascii="PT Sans" w:hAnsi="PT Sans" w:cs="Times New Roman"/>
+          <w:sz w:val="20"/>
+          <w:szCs w:val="20"/>
+        </w:rPr>
+        <w:t xml:space="preserve"> </w:t>
+      </w:r>
+      <w:r>
+        <w:rPr>
+          <w:rFonts w:ascii="PT Sans" w:hAnsi="PT Sans" w:cs="Times New Roman"/>
+          <w:sz w:val="20"/>
+          <w:szCs w:val="20"/>
+        </w:rPr>
+        <w:t xml:space="preserve"> </w:t>
+      </w:r>
+      <w:r>
+        <w:rPr>
+          <w:rFonts w:ascii="PT Sans" w:hAnsi="PT Sans" w:cs="Times New Roman"/>
+          <w:color w:val="3366FF"/>
+          <w:sz w:val="20"/>
+          <w:szCs w:val="20"/>
+        </w:rPr>
+        <w:t>starting:</w:t>
+      </w:r>
+      <w:r>
+        <w:rPr>
+          <w:rFonts w:ascii="PT Sans" w:hAnsi="PT Sans" w:cs="Times New Roman"/>
+          <w:sz w:val="20"/>
+          <w:szCs w:val="20"/>
+        </w:rPr>
+        <w:t xml:space="preserve"> </w:t>
+      </w:r>
+      <w:r>
+        <w:rPr>
+          <w:rFonts w:ascii="PT Sans" w:hAnsi="PT Sans" w:cs="Times New Roman"/>
+          <w:sz w:val="20"/>
+          <w:szCs w:val="20"/>
+        </w:rPr>
+        <w:t xml:space="preserve"> </w:t>
+      </w:r>
+      <w:r>
+        <w:rPr>
+          <w:rFonts w:ascii="PT Sans" w:hAnsi="PT Sans" w:cs="Times New Roman"/>
+          <w:sz w:val="20"/>
+          <w:szCs w:val="20"/>
+        </w:rPr>
+        <w:t>Feb 2015</w:t>
       </w:r>
       <w:bookmarkStart w:id="0" w:name="_GoBack"/>
       <w:bookmarkEnd w:id="0"/>
-      <w:r>
-        <w:rPr>
-          <w:rFonts w:ascii="PT Sans" w:hAnsi="PT Sans" w:cs="Times New Roman"/>
-          <w:sz w:val="20"/>
-          <w:szCs w:val="20"/>
-        </w:rPr>
-        <w:t>Contact Us</w:t>
-      </w:r>
-      <w:r>
-        <w:rPr>
-          <w:rFonts w:ascii="PT Sans" w:hAnsi="PT Sans" w:cs="Times New Roman"/>
-          <w:sz w:val="20"/>
-          <w:szCs w:val="20"/>
-        </w:rPr>
-        <w:t xml:space="preserve"> messages and subscribe requests</w:t>
-      </w:r>
-      <w:r>
-        <w:rPr>
-          <w:rFonts w:ascii="PT Sans" w:hAnsi="PT Sans" w:cs="Times New Roman"/>
-          <w:sz w:val="20"/>
-          <w:szCs w:val="20"/>
-        </w:rPr>
-        <w:t xml:space="preserve"> </w:t>
-      </w:r>
-      <w:r>
-        <w:rPr>
-          <w:rFonts w:ascii="PT Sans" w:hAnsi="PT Sans" w:cs="Times New Roman"/>
-          <w:sz w:val="20"/>
-          <w:szCs w:val="20"/>
-        </w:rPr>
-        <w:t xml:space="preserve">using </w:t>
-      </w:r>
-      <w:r>
-        <w:rPr>
-          <w:rFonts w:ascii="PT Sans" w:hAnsi="PT Sans" w:cs="Times New Roman"/>
-          <w:sz w:val="20"/>
-          <w:szCs w:val="20"/>
-        </w:rPr>
-        <w:t>SendGrid API</w:t>
-      </w:r>
+    </w:p>
+    <w:p>
+      <w:pPr>
+        <w:ind w:left="630" w:hanging="630"/>
+        <w:rPr>
+          <w:rFonts w:ascii="PT Sans" w:hAnsi="PT Sans" w:cs="Times New Roman"/>
+          <w:color w:val="3366FF"/>
+          <w:sz w:val="20"/>
+          <w:szCs w:val="20"/>
+        </w:rPr>
+      </w:pPr>
+      <w:r>
+        <w:rPr>
+          <w:rFonts w:ascii="PT Sans" w:hAnsi="PT Sans" w:cs="Times New Roman"/>
+          <w:sz w:val="20"/>
+          <w:szCs w:val="20"/>
+        </w:rPr>
+        <w:t xml:space="preserve">    </w:t>
+      </w:r>
+      <w:r>
+        <w:rPr>
+          <w:rFonts w:ascii="PT Sans" w:hAnsi="PT Sans" w:cs="Times New Roman"/>
+          <w:color w:val="3366FF"/>
+          <w:sz w:val="20"/>
+          <w:szCs w:val="20"/>
+        </w:rPr>
+        <w:t>highlights:</w:t>
+      </w:r>
+    </w:p>
+    <w:p>
+      <w:pPr>
+        <w:ind w:left="630" w:hanging="630"/>
+        <w:rPr>
+          <w:rFonts w:ascii="PT Sans" w:hAnsi="PT Sans" w:cs="Times New Roman"/>
+          <w:sz w:val="20"/>
+          <w:szCs w:val="20"/>
+        </w:rPr>
+      </w:pPr>
       <w:r>
         <w:rPr>
           <w:rFonts w:ascii="PT Sans" w:hAnsi="PT Sans" w:cs="Times New Roman"/>
@@ -1602,220 +2176,6 @@
         </w:rPr>
         <w:t xml:space="preserve">  </w:t>
       </w:r>
-    </w:p>
-    <w:p>
-      <w:pPr>
-        <w:ind w:left="630" w:hanging="630"/>
-        <w:rPr>
-          <w:rFonts w:ascii="PT Sans" w:hAnsi="PT Sans" w:cs="Times New Roman"/>
-          <w:sz w:val="20"/>
-          <w:szCs w:val="20"/>
-        </w:rPr>
-      </w:pPr>
-      <w:r>
-        <w:rPr>
-          <w:rFonts w:ascii="PT Sans" w:hAnsi="PT Sans" w:cs="Times New Roman"/>
-          <w:sz w:val="20"/>
-          <w:szCs w:val="20"/>
-        </w:rPr>
-        <w:t xml:space="preserve">      </w:t>
-      </w:r>
-      <w:r>
-        <w:rPr>
-          <w:rFonts w:ascii="PT Sans" w:hAnsi="PT Sans" w:cs="Times New Roman"/>
-          <w:sz w:val="20"/>
-          <w:szCs w:val="20"/>
-        </w:rPr>
-        <w:t>-</w:t>
-      </w:r>
-      <w:r>
-        <w:rPr>
-          <w:rFonts w:ascii="PT Sans" w:hAnsi="PT Sans" w:cs="Times New Roman"/>
-          <w:sz w:val="20"/>
-          <w:szCs w:val="20"/>
-        </w:rPr>
-        <w:t xml:space="preserve"> E</w:t>
-      </w:r>
-      <w:r>
-        <w:rPr>
-          <w:rFonts w:ascii="PT Sans" w:hAnsi="PT Sans" w:cs="Times New Roman"/>
-          <w:sz w:val="20"/>
-          <w:szCs w:val="20"/>
-        </w:rPr>
-        <w:t>mpower</w:t>
-      </w:r>
-      <w:r>
-        <w:rPr>
-          <w:rFonts w:ascii="PT Sans" w:hAnsi="PT Sans" w:cs="Times New Roman"/>
-          <w:sz w:val="20"/>
-          <w:szCs w:val="20"/>
-        </w:rPr>
-        <w:t>ed</w:t>
-      </w:r>
-      <w:r>
-        <w:rPr>
-          <w:rFonts w:ascii="PT Sans" w:hAnsi="PT Sans" w:cs="Times New Roman"/>
-          <w:sz w:val="20"/>
-          <w:szCs w:val="20"/>
-        </w:rPr>
-        <w:t xml:space="preserve"> artist to edit site content </w:t>
-      </w:r>
-      <w:r>
-        <w:rPr>
-          <w:rFonts w:ascii="PT Sans" w:hAnsi="PT Sans" w:cs="Times New Roman"/>
-          <w:sz w:val="20"/>
-          <w:szCs w:val="20"/>
-        </w:rPr>
-        <w:t xml:space="preserve">and </w:t>
-      </w:r>
-      <w:r>
-        <w:rPr>
-          <w:rFonts w:ascii="PT Sans" w:hAnsi="PT Sans" w:cs="Times New Roman"/>
-          <w:sz w:val="20"/>
-          <w:szCs w:val="20"/>
-        </w:rPr>
-        <w:t xml:space="preserve">then </w:t>
-      </w:r>
-      <w:r>
-        <w:rPr>
-          <w:rFonts w:ascii="PT Sans" w:hAnsi="PT Sans" w:cs="Times New Roman"/>
-          <w:sz w:val="20"/>
-          <w:szCs w:val="20"/>
-        </w:rPr>
-        <w:t>see updates instantly</w:t>
-      </w:r>
-      <w:r>
-        <w:rPr>
-          <w:rFonts w:ascii="PT Sans" w:hAnsi="PT Sans" w:cs="Times New Roman"/>
-          <w:sz w:val="20"/>
-          <w:szCs w:val="20"/>
-        </w:rPr>
-        <w:t xml:space="preserve"> by using </w:t>
-      </w:r>
-      <w:r>
-        <w:rPr>
-          <w:rFonts w:ascii="PT Sans" w:hAnsi="PT Sans" w:cs="Times New Roman"/>
-          <w:sz w:val="20"/>
-          <w:szCs w:val="20"/>
-        </w:rPr>
-        <w:t xml:space="preserve">Google Drive </w:t>
-      </w:r>
-      <w:r>
-        <w:rPr>
-          <w:rFonts w:ascii="PT Sans" w:hAnsi="PT Sans" w:cs="Times New Roman"/>
-          <w:sz w:val="20"/>
-          <w:szCs w:val="20"/>
-        </w:rPr>
-        <w:t xml:space="preserve">shared folder </w:t>
-      </w:r>
-      <w:r>
-        <w:rPr>
-          <w:rFonts w:ascii="PT Sans" w:hAnsi="PT Sans" w:cs="Times New Roman"/>
-          <w:sz w:val="20"/>
-          <w:szCs w:val="20"/>
-        </w:rPr>
-        <w:t>as a web server</w:t>
-      </w:r>
-    </w:p>
-    <w:p>
-      <w:pPr>
-        <w:ind w:left="630" w:hanging="630"/>
-        <w:rPr>
-          <w:rFonts w:ascii="PT Sans" w:hAnsi="PT Sans" w:cs="Times New Roman"/>
-          <w:sz w:val="20"/>
-          <w:szCs w:val="20"/>
-        </w:rPr>
-      </w:pPr>
-      <w:r>
-        <w:rPr>
-          <w:rFonts w:ascii="PT Sans" w:hAnsi="PT Sans" w:cs="Times New Roman"/>
-          <w:sz w:val="20"/>
-          <w:szCs w:val="20"/>
-        </w:rPr>
-        <w:t xml:space="preserve">   </w:t>
-      </w:r>
-      <w:r>
-        <w:rPr>
-          <w:rFonts w:ascii="PT Sans" w:hAnsi="PT Sans" w:cs="Times New Roman"/>
-          <w:sz w:val="20"/>
-          <w:szCs w:val="20"/>
-        </w:rPr>
-        <w:t xml:space="preserve"> </w:t>
-      </w:r>
-      <w:r>
-        <w:rPr>
-          <w:rFonts w:ascii="PT Sans" w:hAnsi="PT Sans" w:cs="Times New Roman"/>
-          <w:sz w:val="20"/>
-          <w:szCs w:val="20"/>
-        </w:rPr>
-        <w:t xml:space="preserve"> </w:t>
-      </w:r>
-      <w:r>
-        <w:rPr>
-          <w:rFonts w:ascii="PT Sans" w:hAnsi="PT Sans" w:cs="Times New Roman"/>
-          <w:sz w:val="20"/>
-          <w:szCs w:val="20"/>
-        </w:rPr>
-        <w:t xml:space="preserve"> - </w:t>
-      </w:r>
-      <w:r>
-        <w:rPr>
-          <w:rFonts w:ascii="PT Sans" w:hAnsi="PT Sans" w:cs="Times New Roman"/>
-          <w:sz w:val="20"/>
-          <w:szCs w:val="20"/>
-        </w:rPr>
-        <w:t>Authored</w:t>
-      </w:r>
-      <w:r>
-        <w:rPr>
-          <w:rFonts w:ascii="PT Sans" w:hAnsi="PT Sans" w:cs="Times New Roman"/>
-          <w:sz w:val="20"/>
-          <w:szCs w:val="20"/>
-        </w:rPr>
-        <w:t xml:space="preserve"> YAML representation of site data</w:t>
-      </w:r>
-      <w:r>
-        <w:rPr>
-          <w:rFonts w:ascii="PT Sans" w:hAnsi="PT Sans" w:cs="Times New Roman"/>
-          <w:sz w:val="20"/>
-          <w:szCs w:val="20"/>
-        </w:rPr>
-        <w:t xml:space="preserve"> that is</w:t>
-      </w:r>
-      <w:r>
-        <w:rPr>
-          <w:rFonts w:ascii="PT Sans" w:hAnsi="PT Sans" w:cs="Times New Roman"/>
-          <w:sz w:val="20"/>
-          <w:szCs w:val="20"/>
-        </w:rPr>
-        <w:t xml:space="preserve"> </w:t>
-      </w:r>
-      <w:r>
-        <w:rPr>
-          <w:rFonts w:ascii="PT Sans" w:hAnsi="PT Sans" w:cs="Times New Roman"/>
-          <w:sz w:val="20"/>
-          <w:szCs w:val="20"/>
-        </w:rPr>
-        <w:t>hosted i</w:t>
-      </w:r>
-      <w:r>
-        <w:rPr>
-          <w:rFonts w:ascii="PT Sans" w:hAnsi="PT Sans" w:cs="Times New Roman"/>
-          <w:sz w:val="20"/>
-          <w:szCs w:val="20"/>
-        </w:rPr>
-        <w:t>n Google Drive and parsed by the Rails app during requests</w:t>
-      </w:r>
-    </w:p>
-    <w:p>
-      <w:pPr>
-        <w:ind w:left="630" w:hanging="630"/>
-        <w:rPr>
-          <w:rFonts w:ascii="PT Sans" w:hAnsi="PT Sans" w:cs="Times New Roman"/>
-          <w:sz w:val="20"/>
-          <w:szCs w:val="20"/>
-        </w:rPr>
-      </w:pPr>
       <w:r>
         <w:rPr>
           <w:rFonts w:ascii="PT Sans" w:hAnsi="PT Sans" w:cs="Times New Roman"/>
@@ -1830,375 +2190,39 @@
           <w:sz w:val="20"/>
           <w:szCs w:val="20"/>
         </w:rPr>
-        <w:t xml:space="preserve"> </w:t>
-      </w:r>
-      <w:r>
-        <w:rPr>
-          <w:rFonts w:ascii="PT Sans" w:hAnsi="PT Sans" w:cs="Times New Roman"/>
-          <w:sz w:val="20"/>
-          <w:szCs w:val="20"/>
-        </w:rPr>
-        <w:t xml:space="preserve"> </w:t>
-      </w:r>
-      <w:r>
-        <w:rPr>
-          <w:rFonts w:ascii="PT Sans" w:hAnsi="PT Sans" w:cs="Times New Roman"/>
-          <w:sz w:val="20"/>
-          <w:szCs w:val="20"/>
-        </w:rPr>
-        <w:t xml:space="preserve">  - staging </w:t>
-      </w:r>
-      <w:r>
-        <w:rPr>
-          <w:rFonts w:ascii="PT Sans" w:hAnsi="PT Sans" w:cs="Times New Roman"/>
-          <w:sz w:val="20"/>
-          <w:szCs w:val="20"/>
-        </w:rPr>
-        <w:t>URL =</w:t>
-      </w:r>
-      <w:r>
-        <w:rPr>
-          <w:rFonts w:ascii="PT Sans" w:hAnsi="PT Sans" w:cs="Times New Roman"/>
-          <w:sz w:val="20"/>
-          <w:szCs w:val="20"/>
-        </w:rPr>
-        <w:t>&gt;</w:t>
-      </w:r>
-      <w:r>
-        <w:rPr>
-          <w:rFonts w:ascii="PT Sans" w:hAnsi="PT Sans" w:cs="Times New Roman"/>
-          <w:sz w:val="20"/>
-          <w:szCs w:val="20"/>
-        </w:rPr>
-        <w:t xml:space="preserve"> </w:t>
-      </w:r>
-      <w:r>
-        <w:rPr>
-          <w:rFonts w:ascii="PT Sans" w:hAnsi="PT Sans" w:cs="Times New Roman"/>
-          <w:sz w:val="20"/>
-          <w:szCs w:val="20"/>
-        </w:rPr>
-        <w:t>http://howardthurmanfilm.herokuapp.com</w:t>
-      </w:r>
-    </w:p>
-    <w:p>
-      <w:pPr>
-        <w:ind w:left="630" w:hanging="630"/>
-        <w:rPr>
-          <w:rFonts w:ascii="PT Sans" w:hAnsi="PT Sans" w:cs="Times New Roman"/>
-          <w:sz w:val="20"/>
-          <w:szCs w:val="20"/>
-        </w:rPr>
-      </w:pPr>
-    </w:p>
-    <w:p>
-      <w:pPr>
-        <w:ind w:left="630" w:hanging="630"/>
-        <w:rPr>
-          <w:rFonts w:ascii="PT Sans" w:hAnsi="PT Sans" w:cs="Times New Roman"/>
-          <w:sz w:val="20"/>
-          <w:szCs w:val="20"/>
-        </w:rPr>
-      </w:pPr>
-      <w:r>
-        <w:rPr>
-          <w:rFonts w:ascii="PT Sans" w:hAnsi="PT Sans" w:cs="Times New Roman"/>
-          <w:sz w:val="20"/>
-          <w:szCs w:val="20"/>
-        </w:rPr>
-        <w:t xml:space="preserve">  -</w:t>
-      </w:r>
-      <w:r>
-        <w:rPr>
-          <w:rFonts w:ascii="PT Sans" w:hAnsi="PT Sans" w:cs="Times New Roman"/>
-          <w:sz w:val="20"/>
-          <w:szCs w:val="20"/>
-        </w:rPr>
-        <w:t xml:space="preserve"> </w:t>
-      </w:r>
-      <w:r>
-        <w:rPr>
-          <w:rFonts w:ascii="PT Sans" w:hAnsi="PT Sans" w:cs="Times New Roman"/>
-          <w:color w:val="3366FF"/>
-          <w:sz w:val="20"/>
-          <w:szCs w:val="20"/>
-        </w:rPr>
-        <w:t>company</w:t>
-      </w:r>
-      <w:r>
-        <w:rPr>
-          <w:rFonts w:ascii="PT Sans" w:hAnsi="PT Sans" w:cs="Times New Roman"/>
-          <w:color w:val="3366FF"/>
-          <w:sz w:val="20"/>
-          <w:szCs w:val="20"/>
-        </w:rPr>
-        <w:t>:</w:t>
-      </w:r>
-      <w:r>
-        <w:rPr>
-          <w:rFonts w:ascii="PT Sans" w:hAnsi="PT Sans" w:cs="Times New Roman"/>
-          <w:sz w:val="20"/>
-          <w:szCs w:val="20"/>
-        </w:rPr>
-        <w:t xml:space="preserve"> </w:t>
-      </w:r>
-      <w:r>
-        <w:rPr>
-          <w:rFonts w:ascii="PT Sans" w:hAnsi="PT Sans" w:cs="Times New Roman"/>
-          <w:sz w:val="20"/>
-          <w:szCs w:val="20"/>
-        </w:rPr>
-        <w:t xml:space="preserve"> </w:t>
-      </w:r>
-      <w:r>
-        <w:rPr>
-          <w:rFonts w:ascii="PT Sans" w:hAnsi="PT Sans" w:cs="Times New Roman"/>
-          <w:b/>
-          <w:sz w:val="20"/>
-          <w:szCs w:val="20"/>
-        </w:rPr>
-        <w:t>FreeFundraise.com</w:t>
-      </w:r>
-    </w:p>
-    <w:p>
-      <w:pPr>
-        <w:ind w:left="630" w:hanging="630"/>
-        <w:rPr>
-          <w:rFonts w:ascii="PT Sans" w:hAnsi="PT Sans" w:cs="Times New Roman"/>
-          <w:sz w:val="20"/>
-          <w:szCs w:val="20"/>
-        </w:rPr>
-      </w:pPr>
-      <w:r>
-        <w:rPr>
-          <w:rFonts w:ascii="PT Sans" w:hAnsi="PT Sans" w:cs="Times New Roman"/>
-          <w:sz w:val="20"/>
-          <w:szCs w:val="20"/>
-        </w:rPr>
-        <w:t xml:space="preserve">   </w:t>
-      </w:r>
-      <w:r>
-        <w:rPr>
-          <w:rFonts w:ascii="PT Sans" w:hAnsi="PT Sans" w:cs="Times New Roman"/>
-          <w:sz w:val="20"/>
-          <w:szCs w:val="20"/>
-        </w:rPr>
-        <w:t xml:space="preserve"> </w:t>
-      </w:r>
-      <w:r>
-        <w:rPr>
-          <w:rFonts w:ascii="PT Sans" w:hAnsi="PT Sans" w:cs="Times New Roman"/>
-          <w:color w:val="3366FF"/>
-          <w:sz w:val="20"/>
-          <w:szCs w:val="20"/>
-        </w:rPr>
-        <w:t>location:</w:t>
-      </w:r>
-      <w:r>
-        <w:rPr>
-          <w:rFonts w:ascii="PT Sans" w:hAnsi="PT Sans" w:cs="Times New Roman"/>
-          <w:sz w:val="20"/>
-          <w:szCs w:val="20"/>
-        </w:rPr>
-        <w:t xml:space="preserve"> </w:t>
-      </w:r>
-      <w:r>
-        <w:rPr>
-          <w:rFonts w:ascii="PT Sans" w:hAnsi="PT Sans" w:cs="Times New Roman"/>
-          <w:sz w:val="20"/>
-          <w:szCs w:val="20"/>
-        </w:rPr>
-        <w:t xml:space="preserve"> </w:t>
-      </w:r>
-      <w:r>
-        <w:rPr>
-          <w:rFonts w:ascii="PT Sans" w:hAnsi="PT Sans" w:cs="Times New Roman"/>
-          <w:sz w:val="20"/>
-          <w:szCs w:val="20"/>
-        </w:rPr>
-        <w:t>Boston, MA</w:t>
-      </w:r>
-    </w:p>
-    <w:p>
-      <w:pPr>
-        <w:ind w:left="630" w:hanging="630"/>
-        <w:rPr>
-          <w:rFonts w:ascii="PT Sans" w:hAnsi="PT Sans" w:cs="Times New Roman"/>
-          <w:color w:val="378D00"/>
-          <w:sz w:val="20"/>
-          <w:szCs w:val="20"/>
-        </w:rPr>
-      </w:pPr>
-      <w:r>
-        <w:rPr>
-          <w:rFonts w:ascii="PT Sans" w:hAnsi="PT Sans" w:cs="Times New Roman"/>
-          <w:sz w:val="20"/>
-          <w:szCs w:val="20"/>
-        </w:rPr>
-        <w:t xml:space="preserve">    </w:t>
-      </w:r>
-      <w:r>
-        <w:rPr>
-          <w:rFonts w:ascii="PT Sans" w:hAnsi="PT Sans" w:cs="Times New Roman"/>
-          <w:color w:val="3366FF"/>
-          <w:sz w:val="20"/>
-          <w:szCs w:val="20"/>
-        </w:rPr>
-        <w:t>position:</w:t>
-      </w:r>
-      <w:r>
-        <w:rPr>
-          <w:rFonts w:ascii="PT Sans" w:hAnsi="PT Sans" w:cs="Times New Roman"/>
-          <w:sz w:val="20"/>
-          <w:szCs w:val="20"/>
-        </w:rPr>
-        <w:t xml:space="preserve"> </w:t>
-      </w:r>
-      <w:r>
-        <w:rPr>
-          <w:rFonts w:ascii="PT Sans" w:hAnsi="PT Sans" w:cs="Times New Roman"/>
-          <w:sz w:val="20"/>
-          <w:szCs w:val="20"/>
-        </w:rPr>
-        <w:t xml:space="preserve"> </w:t>
-      </w:r>
-      <w:r>
-        <w:rPr>
-          <w:rFonts w:ascii="PT Sans" w:hAnsi="PT Sans" w:cs="Times New Roman"/>
-          <w:sz w:val="20"/>
-          <w:szCs w:val="20"/>
-        </w:rPr>
-        <w:t>Developer</w:t>
-      </w:r>
-    </w:p>
-    <w:p>
-      <w:pPr>
-        <w:ind w:left="630" w:hanging="630"/>
-        <w:rPr>
-          <w:rFonts w:ascii="PT Sans" w:hAnsi="PT Sans" w:cs="Times New Roman"/>
-          <w:color w:val="378D00"/>
-          <w:sz w:val="20"/>
-          <w:szCs w:val="20"/>
-        </w:rPr>
-      </w:pPr>
-      <w:r>
-        <w:rPr>
-          <w:rFonts w:ascii="PT Sans" w:hAnsi="PT Sans" w:cs="Times New Roman"/>
-          <w:sz w:val="20"/>
-          <w:szCs w:val="20"/>
-        </w:rPr>
-        <w:t xml:space="preserve">  </w:t>
-      </w:r>
-      <w:r>
-        <w:rPr>
-          <w:rFonts w:ascii="PT Sans" w:hAnsi="PT Sans" w:cs="Times New Roman"/>
-          <w:sz w:val="20"/>
-          <w:szCs w:val="20"/>
-        </w:rPr>
-        <w:t xml:space="preserve"> </w:t>
-      </w:r>
-      <w:r>
-        <w:rPr>
-          <w:rFonts w:ascii="PT Sans" w:hAnsi="PT Sans" w:cs="Times New Roman"/>
-          <w:sz w:val="20"/>
-          <w:szCs w:val="20"/>
-        </w:rPr>
-        <w:t xml:space="preserve"> </w:t>
-      </w:r>
-      <w:r>
-        <w:rPr>
-          <w:rFonts w:ascii="PT Sans" w:hAnsi="PT Sans" w:cs="Times New Roman"/>
-          <w:color w:val="3366FF"/>
-          <w:sz w:val="20"/>
-          <w:szCs w:val="20"/>
-        </w:rPr>
-        <w:t>dates:</w:t>
-      </w:r>
-      <w:r>
-        <w:rPr>
-          <w:rFonts w:ascii="PT Sans" w:hAnsi="PT Sans" w:cs="Times New Roman"/>
-          <w:sz w:val="20"/>
-          <w:szCs w:val="20"/>
-        </w:rPr>
-        <w:t xml:space="preserve"> </w:t>
-      </w:r>
-      <w:r>
-        <w:rPr>
-          <w:rFonts w:ascii="PT Sans" w:hAnsi="PT Sans" w:cs="Times New Roman"/>
-          <w:sz w:val="20"/>
-          <w:szCs w:val="20"/>
-        </w:rPr>
-        <w:t xml:space="preserve"> </w:t>
-      </w:r>
-      <w:r>
-        <w:rPr>
-          <w:rFonts w:ascii="PT Sans" w:hAnsi="PT Sans" w:cs="Times New Roman"/>
-          <w:sz w:val="20"/>
-          <w:szCs w:val="20"/>
-        </w:rPr>
-        <w:t>Feb 2015 - Apr 2015</w:t>
-      </w:r>
-    </w:p>
-    <w:p>
-      <w:pPr>
-        <w:ind w:left="630" w:hanging="630"/>
-        <w:rPr>
-          <w:rFonts w:ascii="PT Sans" w:hAnsi="PT Sans" w:cs="Times New Roman"/>
-          <w:color w:val="3366FF"/>
-          <w:sz w:val="20"/>
-          <w:szCs w:val="20"/>
-        </w:rPr>
-      </w:pPr>
-      <w:r>
-        <w:rPr>
-          <w:rFonts w:ascii="PT Sans" w:hAnsi="PT Sans" w:cs="Times New Roman"/>
-          <w:sz w:val="20"/>
-          <w:szCs w:val="20"/>
-        </w:rPr>
-        <w:t xml:space="preserve">    </w:t>
-      </w:r>
-      <w:r>
-        <w:rPr>
-          <w:rFonts w:ascii="PT Sans" w:hAnsi="PT Sans" w:cs="Times New Roman"/>
-          <w:color w:val="3366FF"/>
-          <w:sz w:val="20"/>
-          <w:szCs w:val="20"/>
-        </w:rPr>
-        <w:t>highlights:</w:t>
-      </w:r>
-    </w:p>
-    <w:p>
-      <w:pPr>
-        <w:ind w:left="630" w:hanging="630"/>
-        <w:rPr>
-          <w:rFonts w:ascii="PT Sans" w:hAnsi="PT Sans" w:cs="Times New Roman"/>
-          <w:sz w:val="20"/>
-          <w:szCs w:val="20"/>
-        </w:rPr>
-      </w:pPr>
-      <w:r>
-        <w:rPr>
-          <w:rFonts w:ascii="PT Sans" w:hAnsi="PT Sans" w:cs="Times New Roman"/>
-          <w:sz w:val="20"/>
-          <w:szCs w:val="20"/>
-        </w:rPr>
-        <w:t xml:space="preserve">  </w:t>
-      </w:r>
-      <w:r>
-        <w:rPr>
-          <w:rFonts w:ascii="PT Sans" w:hAnsi="PT Sans" w:cs="Times New Roman"/>
-          <w:sz w:val="20"/>
-          <w:szCs w:val="20"/>
-        </w:rPr>
-        <w:t xml:space="preserve">  </w:t>
-      </w:r>
-      <w:r>
-        <w:rPr>
-          <w:rFonts w:ascii="PT Sans" w:hAnsi="PT Sans" w:cs="Times New Roman"/>
-          <w:sz w:val="20"/>
-          <w:szCs w:val="20"/>
-        </w:rPr>
-        <w:t xml:space="preserve">  - Engineered API-driven Backbone.js application that allows you to shop and give to the charity of your choice for free</w:t>
+        <w:t xml:space="preserve">  - Engineered API-driven Backbone.js application </w:t>
+      </w:r>
+      <w:r>
+        <w:rPr>
+          <w:rFonts w:ascii="PT Sans" w:hAnsi="PT Sans" w:cs="Times New Roman"/>
+          <w:sz w:val="20"/>
+          <w:szCs w:val="20"/>
+        </w:rPr>
+        <w:t>that</w:t>
+      </w:r>
+      <w:r>
+        <w:rPr>
+          <w:rFonts w:ascii="PT Sans" w:hAnsi="PT Sans" w:cs="Times New Roman"/>
+          <w:sz w:val="20"/>
+          <w:szCs w:val="20"/>
+        </w:rPr>
+        <w:t xml:space="preserve"> allow</w:t>
+      </w:r>
+      <w:r>
+        <w:rPr>
+          <w:rFonts w:ascii="PT Sans" w:hAnsi="PT Sans" w:cs="Times New Roman"/>
+          <w:sz w:val="20"/>
+          <w:szCs w:val="20"/>
+        </w:rPr>
+        <w:t>s</w:t>
+      </w:r>
+      <w:r>
+        <w:rPr>
+          <w:rFonts w:ascii="PT Sans" w:hAnsi="PT Sans" w:cs="Times New Roman"/>
+          <w:sz w:val="20"/>
+          <w:szCs w:val="20"/>
+        </w:rPr>
+        <w:t xml:space="preserve"> you to shop and give to the charity of your choice for free</w:t>
       </w:r>
     </w:p>
     <w:p>

</xml_diff>

<commit_message>
modify "charity tracking" line
</commit_message>
<xml_diff>
--- a/max_plomer_resume.docx
+++ b/max_plomer_resume.docx
@@ -2294,33 +2294,423 @@
           <w:sz w:val="20"/>
           <w:szCs w:val="20"/>
         </w:rPr>
-        <w:t>carousels</w:t>
-      </w:r>
-      <w:r>
-        <w:rPr>
-          <w:rFonts w:ascii="PT Sans" w:hAnsi="PT Sans" w:cs="Times New Roman"/>
-          <w:sz w:val="20"/>
-          <w:szCs w:val="20"/>
-        </w:rPr>
-        <w:t xml:space="preserve"> </w:t>
-      </w:r>
-      <w:r>
-        <w:rPr>
-          <w:rFonts w:ascii="PT Sans" w:hAnsi="PT Sans" w:cs="Times New Roman"/>
-          <w:sz w:val="20"/>
-          <w:szCs w:val="20"/>
-        </w:rPr>
-        <w:t>programmed</w:t>
+        <w:t xml:space="preserve">carousels </w:t>
+      </w:r>
+      <w:r>
+        <w:rPr>
+          <w:rFonts w:ascii="PT Sans" w:hAnsi="PT Sans" w:cs="Times New Roman"/>
+          <w:sz w:val="20"/>
+          <w:szCs w:val="20"/>
+        </w:rPr>
+        <w:t xml:space="preserve">programmed </w:t>
+      </w:r>
+      <w:r>
+        <w:rPr>
+          <w:rFonts w:ascii="PT Sans" w:hAnsi="PT Sans" w:cs="Times New Roman"/>
+          <w:sz w:val="20"/>
+          <w:szCs w:val="20"/>
+        </w:rPr>
+        <w:t>in</w:t>
+      </w:r>
+      <w:r>
+        <w:rPr>
+          <w:rFonts w:ascii="PT Sans" w:hAnsi="PT Sans" w:cs="Times New Roman"/>
+          <w:sz w:val="20"/>
+          <w:szCs w:val="20"/>
+        </w:rPr>
+        <w:t xml:space="preserve"> </w:t>
+      </w:r>
+      <w:r>
+        <w:rPr>
+          <w:rFonts w:ascii="PT Sans" w:hAnsi="PT Sans" w:cs="Times New Roman"/>
+          <w:sz w:val="20"/>
+          <w:szCs w:val="20"/>
+        </w:rPr>
+        <w:t>Backbone.js</w:t>
+      </w:r>
+      <w:r>
+        <w:rPr>
+          <w:rFonts w:ascii="PT Sans" w:hAnsi="PT Sans" w:cs="Times New Roman"/>
+          <w:sz w:val="20"/>
+          <w:szCs w:val="20"/>
+        </w:rPr>
+        <w:t>,</w:t>
+      </w:r>
+      <w:r>
+        <w:rPr>
+          <w:rFonts w:ascii="PT Sans" w:hAnsi="PT Sans" w:cs="Times New Roman"/>
+          <w:sz w:val="20"/>
+          <w:szCs w:val="20"/>
+        </w:rPr>
+        <w:t xml:space="preserve"> using </w:t>
+      </w:r>
+      <w:r>
+        <w:rPr>
+          <w:rFonts w:ascii="PT Sans" w:hAnsi="PT Sans" w:cs="Times New Roman"/>
+          <w:sz w:val="20"/>
+          <w:szCs w:val="20"/>
+        </w:rPr>
+        <w:t xml:space="preserve">jQuery </w:t>
+      </w:r>
+      <w:r>
+        <w:rPr>
+          <w:rFonts w:ascii="PT Sans" w:hAnsi="PT Sans" w:cs="Times New Roman"/>
+          <w:sz w:val="20"/>
+          <w:szCs w:val="20"/>
+        </w:rPr>
+        <w:t>fading</w:t>
+      </w:r>
+      <w:r>
+        <w:rPr>
+          <w:rFonts w:ascii="PT Sans" w:hAnsi="PT Sans" w:cs="Times New Roman"/>
+          <w:sz w:val="20"/>
+          <w:szCs w:val="20"/>
+        </w:rPr>
+        <w:t xml:space="preserve"> m</w:t>
+      </w:r>
+      <w:r>
+        <w:rPr>
+          <w:rFonts w:ascii="PT Sans" w:hAnsi="PT Sans" w:cs="Times New Roman"/>
+          <w:sz w:val="20"/>
+          <w:szCs w:val="20"/>
+        </w:rPr>
+        <w:t>ethod</w:t>
+      </w:r>
+      <w:r>
+        <w:rPr>
+          <w:rFonts w:ascii="PT Sans" w:hAnsi="PT Sans" w:cs="Times New Roman"/>
+          <w:sz w:val="20"/>
+          <w:szCs w:val="20"/>
+        </w:rPr>
+        <w:t>s</w:t>
+      </w:r>
+    </w:p>
+    <w:p>
+      <w:pPr>
+        <w:ind w:left="630" w:hanging="630"/>
+        <w:rPr>
+          <w:rFonts w:ascii="PT Sans" w:hAnsi="PT Sans" w:cs="Times New Roman"/>
+          <w:sz w:val="20"/>
+          <w:szCs w:val="20"/>
+        </w:rPr>
+      </w:pPr>
+      <w:r>
+        <w:rPr>
+          <w:rFonts w:ascii="PT Sans" w:hAnsi="PT Sans" w:cs="Times New Roman"/>
+          <w:sz w:val="20"/>
+          <w:szCs w:val="20"/>
+        </w:rPr>
+        <w:t xml:space="preserve">      - </w:t>
+      </w:r>
+      <w:r>
+        <w:rPr>
+          <w:rFonts w:ascii="PT Sans" w:hAnsi="PT Sans" w:cs="Times New Roman"/>
+          <w:sz w:val="20"/>
+          <w:szCs w:val="20"/>
+        </w:rPr>
+        <w:t>U</w:t>
+      </w:r>
+      <w:r>
+        <w:rPr>
+          <w:rFonts w:ascii="PT Sans" w:hAnsi="PT Sans" w:cs="Times New Roman"/>
+          <w:sz w:val="20"/>
+          <w:szCs w:val="20"/>
+        </w:rPr>
+        <w:t xml:space="preserve">sing model and collection operations </w:t>
+      </w:r>
+      <w:r>
+        <w:rPr>
+          <w:rFonts w:ascii="PT Sans" w:hAnsi="PT Sans" w:cs="Times New Roman"/>
+          <w:sz w:val="20"/>
+          <w:szCs w:val="20"/>
+        </w:rPr>
+        <w:t>allow</w:t>
+      </w:r>
+      <w:r>
+        <w:rPr>
+          <w:rFonts w:ascii="PT Sans" w:hAnsi="PT Sans" w:cs="Times New Roman"/>
+          <w:sz w:val="20"/>
+          <w:szCs w:val="20"/>
+        </w:rPr>
+        <w:t>ed</w:t>
+      </w:r>
+      <w:r>
+        <w:rPr>
+          <w:rFonts w:ascii="PT Sans" w:hAnsi="PT Sans" w:cs="Times New Roman"/>
+          <w:sz w:val="20"/>
+          <w:szCs w:val="20"/>
+        </w:rPr>
+        <w:t xml:space="preserve"> </w:t>
+      </w:r>
+      <w:r>
+        <w:rPr>
+          <w:rFonts w:ascii="PT Sans" w:hAnsi="PT Sans" w:cs="Times New Roman"/>
+          <w:sz w:val="20"/>
+          <w:szCs w:val="20"/>
+        </w:rPr>
+        <w:t>user</w:t>
+      </w:r>
+      <w:r>
+        <w:rPr>
+          <w:rFonts w:ascii="PT Sans" w:hAnsi="PT Sans" w:cs="Times New Roman"/>
+          <w:sz w:val="20"/>
+          <w:szCs w:val="20"/>
+        </w:rPr>
+        <w:t>s</w:t>
+      </w:r>
+      <w:r>
+        <w:rPr>
+          <w:rFonts w:ascii="PT Sans" w:hAnsi="PT Sans" w:cs="Times New Roman"/>
+          <w:sz w:val="20"/>
+          <w:szCs w:val="20"/>
+        </w:rPr>
+        <w:t xml:space="preserve"> to </w:t>
+      </w:r>
+      <w:r>
+        <w:rPr>
+          <w:rFonts w:ascii="PT Sans" w:hAnsi="PT Sans" w:cs="Times New Roman"/>
+          <w:sz w:val="20"/>
+          <w:szCs w:val="20"/>
+        </w:rPr>
+        <w:t xml:space="preserve">either </w:t>
+      </w:r>
+      <w:r>
+        <w:rPr>
+          <w:rFonts w:ascii="PT Sans" w:hAnsi="PT Sans" w:cs="Times New Roman"/>
+          <w:sz w:val="20"/>
+          <w:szCs w:val="20"/>
+        </w:rPr>
+        <w:t xml:space="preserve">select a featured charity or to explore </w:t>
+      </w:r>
+      <w:r>
+        <w:rPr>
+          <w:rFonts w:ascii="PT Sans" w:hAnsi="PT Sans" w:cs="Times New Roman"/>
+          <w:sz w:val="20"/>
+          <w:szCs w:val="20"/>
+        </w:rPr>
+        <w:t>all</w:t>
+      </w:r>
+      <w:r>
+        <w:rPr>
+          <w:rFonts w:ascii="PT Sans" w:hAnsi="PT Sans" w:cs="Times New Roman"/>
+          <w:sz w:val="20"/>
+          <w:szCs w:val="20"/>
+        </w:rPr>
+        <w:t xml:space="preserve"> charities</w:t>
+      </w:r>
+      <w:r>
+        <w:rPr>
+          <w:rFonts w:ascii="PT Sans" w:hAnsi="PT Sans" w:cs="Times New Roman"/>
+          <w:sz w:val="20"/>
+          <w:szCs w:val="20"/>
+        </w:rPr>
+        <w:t xml:space="preserve"> </w:t>
+      </w:r>
+    </w:p>
+    <w:p>
+      <w:pPr>
+        <w:ind w:left="630" w:hanging="630"/>
+        <w:rPr>
+          <w:rFonts w:ascii="PT Sans" w:hAnsi="PT Sans" w:cs="Times New Roman"/>
+          <w:sz w:val="20"/>
+          <w:szCs w:val="20"/>
+        </w:rPr>
+      </w:pPr>
+      <w:r>
+        <w:rPr>
+          <w:rFonts w:ascii="PT Sans" w:hAnsi="PT Sans" w:cs="Times New Roman"/>
+          <w:sz w:val="20"/>
+          <w:szCs w:val="20"/>
+        </w:rPr>
+        <w:t xml:space="preserve">     </w:t>
+      </w:r>
+      <w:r>
+        <w:rPr>
+          <w:rFonts w:ascii="PT Sans" w:hAnsi="PT Sans" w:cs="Times New Roman"/>
+          <w:sz w:val="20"/>
+          <w:szCs w:val="20"/>
+        </w:rPr>
+        <w:t xml:space="preserve"> </w:t>
+      </w:r>
+      <w:r>
+        <w:rPr>
+          <w:rFonts w:ascii="PT Sans" w:hAnsi="PT Sans" w:cs="Times New Roman"/>
+          <w:sz w:val="20"/>
+          <w:szCs w:val="20"/>
+        </w:rPr>
+        <w:t xml:space="preserve">- Integrated with Amazon, </w:t>
+      </w:r>
+      <w:r>
+        <w:rPr>
+          <w:rFonts w:ascii="PT Sans" w:hAnsi="PT Sans" w:cs="Times New Roman"/>
+          <w:sz w:val="20"/>
+          <w:szCs w:val="20"/>
+        </w:rPr>
+        <w:t>eB</w:t>
+      </w:r>
+      <w:r>
+        <w:rPr>
+          <w:rFonts w:ascii="PT Sans" w:hAnsi="PT Sans" w:cs="Times New Roman"/>
+          <w:sz w:val="20"/>
+          <w:szCs w:val="20"/>
+        </w:rPr>
+        <w:t xml:space="preserve">ay and FlexOffers affiliate programs by investigating all </w:t>
+      </w:r>
+      <w:r>
+        <w:rPr>
+          <w:rFonts w:ascii="PT Sans" w:hAnsi="PT Sans" w:cs="Times New Roman"/>
+          <w:sz w:val="20"/>
+          <w:szCs w:val="20"/>
+        </w:rPr>
+        <w:t>required</w:t>
+      </w:r>
+      <w:r>
+        <w:rPr>
+          <w:rFonts w:ascii="PT Sans" w:hAnsi="PT Sans" w:cs="Times New Roman"/>
+          <w:sz w:val="20"/>
+          <w:szCs w:val="20"/>
+        </w:rPr>
+        <w:t xml:space="preserve"> formats of passing query string parameters</w:t>
+      </w:r>
+      <w:r>
+        <w:rPr>
+          <w:rFonts w:ascii="PT Sans" w:hAnsi="PT Sans" w:cs="Times New Roman"/>
+          <w:sz w:val="20"/>
+          <w:szCs w:val="20"/>
+        </w:rPr>
+        <w:t>,</w:t>
+      </w:r>
+      <w:r>
+        <w:rPr>
+          <w:rFonts w:ascii="PT Sans" w:hAnsi="PT Sans" w:cs="Times New Roman"/>
+          <w:sz w:val="20"/>
+          <w:szCs w:val="20"/>
+        </w:rPr>
+        <w:t xml:space="preserve"> </w:t>
+      </w:r>
+      <w:r>
+        <w:rPr>
+          <w:rFonts w:ascii="PT Sans" w:hAnsi="PT Sans" w:cs="Times New Roman"/>
+          <w:sz w:val="20"/>
+          <w:szCs w:val="20"/>
+        </w:rPr>
+        <w:t>which</w:t>
+      </w:r>
+      <w:r>
+        <w:rPr>
+          <w:rFonts w:ascii="PT Sans" w:hAnsi="PT Sans" w:cs="Times New Roman"/>
+          <w:sz w:val="20"/>
+          <w:szCs w:val="20"/>
+        </w:rPr>
+        <w:t xml:space="preserve"> </w:t>
+      </w:r>
+      <w:r>
+        <w:rPr>
+          <w:rFonts w:ascii="PT Sans" w:hAnsi="PT Sans" w:cs="Times New Roman"/>
+          <w:sz w:val="20"/>
+          <w:szCs w:val="20"/>
+        </w:rPr>
+        <w:t>allow</w:t>
+      </w:r>
+      <w:r>
+        <w:rPr>
+          <w:rFonts w:ascii="PT Sans" w:hAnsi="PT Sans" w:cs="Times New Roman"/>
+          <w:sz w:val="20"/>
+          <w:szCs w:val="20"/>
+        </w:rPr>
+        <w:t>ed</w:t>
+      </w:r>
+      <w:r>
+        <w:rPr>
+          <w:rFonts w:ascii="PT Sans" w:hAnsi="PT Sans" w:cs="Times New Roman"/>
+          <w:sz w:val="20"/>
+          <w:szCs w:val="20"/>
+        </w:rPr>
+        <w:t xml:space="preserve"> tracking</w:t>
+      </w:r>
+      <w:r>
+        <w:rPr>
+          <w:rFonts w:ascii="PT Sans" w:hAnsi="PT Sans" w:cs="Times New Roman"/>
+          <w:sz w:val="20"/>
+          <w:szCs w:val="20"/>
+        </w:rPr>
+        <w:t xml:space="preserve"> </w:t>
+      </w:r>
+      <w:r>
+        <w:rPr>
+          <w:rFonts w:ascii="PT Sans" w:hAnsi="PT Sans" w:cs="Times New Roman"/>
+          <w:sz w:val="20"/>
+          <w:szCs w:val="20"/>
+        </w:rPr>
+        <w:t xml:space="preserve">of </w:t>
+      </w:r>
+      <w:r>
+        <w:rPr>
+          <w:rFonts w:ascii="PT Sans" w:hAnsi="PT Sans" w:cs="Times New Roman"/>
+          <w:sz w:val="20"/>
+          <w:szCs w:val="20"/>
+        </w:rPr>
+        <w:t>the charity being donated to</w:t>
       </w:r>
       <w:bookmarkStart w:id="0" w:name="_GoBack"/>
       <w:bookmarkEnd w:id="0"/>
-      <w:r>
-        <w:rPr>
-          <w:rFonts w:ascii="PT Sans" w:hAnsi="PT Sans" w:cs="Times New Roman"/>
-          <w:sz w:val="20"/>
-          <w:szCs w:val="20"/>
-        </w:rPr>
-        <w:t xml:space="preserve"> </w:t>
+    </w:p>
+    <w:p>
+      <w:pPr>
+        <w:ind w:left="630" w:hanging="630"/>
+        <w:rPr>
+          <w:rFonts w:ascii="PT Sans" w:hAnsi="PT Sans" w:cs="Times New Roman"/>
+          <w:sz w:val="20"/>
+          <w:szCs w:val="20"/>
+        </w:rPr>
+      </w:pPr>
+      <w:r>
+        <w:rPr>
+          <w:rFonts w:ascii="PT Sans" w:hAnsi="PT Sans" w:cs="Times New Roman"/>
+          <w:sz w:val="20"/>
+          <w:szCs w:val="20"/>
+        </w:rPr>
+        <w:t xml:space="preserve">     </w:t>
+      </w:r>
+      <w:r>
+        <w:rPr>
+          <w:rFonts w:ascii="PT Sans" w:hAnsi="PT Sans" w:cs="Times New Roman"/>
+          <w:sz w:val="20"/>
+          <w:szCs w:val="20"/>
+        </w:rPr>
+        <w:t xml:space="preserve"> </w:t>
+      </w:r>
+      <w:r>
+        <w:rPr>
+          <w:rFonts w:ascii="PT Sans" w:hAnsi="PT Sans" w:cs="Times New Roman"/>
+          <w:sz w:val="20"/>
+          <w:szCs w:val="20"/>
+        </w:rPr>
+        <w:t xml:space="preserve">- </w:t>
+      </w:r>
+      <w:r>
+        <w:rPr>
+          <w:rFonts w:ascii="PT Sans" w:hAnsi="PT Sans" w:cs="Times New Roman"/>
+          <w:sz w:val="20"/>
+          <w:szCs w:val="20"/>
+        </w:rPr>
+        <w:t>I</w:t>
+      </w:r>
+      <w:r>
+        <w:rPr>
+          <w:rFonts w:ascii="PT Sans" w:hAnsi="PT Sans" w:cs="Times New Roman"/>
+          <w:sz w:val="20"/>
+          <w:szCs w:val="20"/>
+        </w:rPr>
+        <w:t xml:space="preserve">ntegrated </w:t>
+      </w:r>
+      <w:r>
+        <w:rPr>
+          <w:rFonts w:ascii="PT Sans" w:hAnsi="PT Sans" w:cs="Times New Roman"/>
+          <w:sz w:val="20"/>
+          <w:szCs w:val="20"/>
+        </w:rPr>
+        <w:t xml:space="preserve">charity tracking ids </w:t>
       </w:r>
       <w:r>
         <w:rPr>
@@ -2336,347 +2726,39 @@
           <w:sz w:val="20"/>
           <w:szCs w:val="20"/>
         </w:rPr>
-        <w:t xml:space="preserve"> </w:t>
-      </w:r>
-      <w:r>
-        <w:rPr>
-          <w:rFonts w:ascii="PT Sans" w:hAnsi="PT Sans" w:cs="Times New Roman"/>
-          <w:sz w:val="20"/>
-          <w:szCs w:val="20"/>
-        </w:rPr>
-        <w:t>Backbone.js</w:t>
-      </w:r>
-      <w:r>
-        <w:rPr>
-          <w:rFonts w:ascii="PT Sans" w:hAnsi="PT Sans" w:cs="Times New Roman"/>
-          <w:sz w:val="20"/>
-          <w:szCs w:val="20"/>
-        </w:rPr>
-        <w:t>,</w:t>
-      </w:r>
-      <w:r>
-        <w:rPr>
-          <w:rFonts w:ascii="PT Sans" w:hAnsi="PT Sans" w:cs="Times New Roman"/>
-          <w:sz w:val="20"/>
-          <w:szCs w:val="20"/>
-        </w:rPr>
-        <w:t xml:space="preserve"> using </w:t>
-      </w:r>
-      <w:r>
-        <w:rPr>
-          <w:rFonts w:ascii="PT Sans" w:hAnsi="PT Sans" w:cs="Times New Roman"/>
-          <w:sz w:val="20"/>
-          <w:szCs w:val="20"/>
-        </w:rPr>
-        <w:t xml:space="preserve">jQuery </w:t>
-      </w:r>
-      <w:r>
-        <w:rPr>
-          <w:rFonts w:ascii="PT Sans" w:hAnsi="PT Sans" w:cs="Times New Roman"/>
-          <w:sz w:val="20"/>
-          <w:szCs w:val="20"/>
-        </w:rPr>
-        <w:t>fading</w:t>
-      </w:r>
-      <w:r>
-        <w:rPr>
-          <w:rFonts w:ascii="PT Sans" w:hAnsi="PT Sans" w:cs="Times New Roman"/>
-          <w:sz w:val="20"/>
-          <w:szCs w:val="20"/>
-        </w:rPr>
-        <w:t xml:space="preserve"> m</w:t>
-      </w:r>
-      <w:r>
-        <w:rPr>
-          <w:rFonts w:ascii="PT Sans" w:hAnsi="PT Sans" w:cs="Times New Roman"/>
-          <w:sz w:val="20"/>
-          <w:szCs w:val="20"/>
-        </w:rPr>
-        <w:t>ethod</w:t>
-      </w:r>
-      <w:r>
-        <w:rPr>
-          <w:rFonts w:ascii="PT Sans" w:hAnsi="PT Sans" w:cs="Times New Roman"/>
-          <w:sz w:val="20"/>
-          <w:szCs w:val="20"/>
-        </w:rPr>
-        <w:t>s</w:t>
-      </w:r>
-    </w:p>
-    <w:p>
-      <w:pPr>
-        <w:ind w:left="630" w:hanging="630"/>
-        <w:rPr>
-          <w:rFonts w:ascii="PT Sans" w:hAnsi="PT Sans" w:cs="Times New Roman"/>
-          <w:sz w:val="20"/>
-          <w:szCs w:val="20"/>
-        </w:rPr>
-      </w:pPr>
-      <w:r>
-        <w:rPr>
-          <w:rFonts w:ascii="PT Sans" w:hAnsi="PT Sans" w:cs="Times New Roman"/>
-          <w:sz w:val="20"/>
-          <w:szCs w:val="20"/>
-        </w:rPr>
-        <w:t xml:space="preserve">      - </w:t>
-      </w:r>
-      <w:r>
-        <w:rPr>
-          <w:rFonts w:ascii="PT Sans" w:hAnsi="PT Sans" w:cs="Times New Roman"/>
-          <w:sz w:val="20"/>
-          <w:szCs w:val="20"/>
-        </w:rPr>
-        <w:t>U</w:t>
-      </w:r>
-      <w:r>
-        <w:rPr>
-          <w:rFonts w:ascii="PT Sans" w:hAnsi="PT Sans" w:cs="Times New Roman"/>
-          <w:sz w:val="20"/>
-          <w:szCs w:val="20"/>
-        </w:rPr>
-        <w:t>sing model and collection operations</w:t>
-      </w:r>
-      <w:r>
-        <w:rPr>
-          <w:rFonts w:ascii="PT Sans" w:hAnsi="PT Sans" w:cs="Times New Roman"/>
-          <w:sz w:val="20"/>
-          <w:szCs w:val="20"/>
-        </w:rPr>
-        <w:t xml:space="preserve"> </w:t>
-      </w:r>
-      <w:r>
-        <w:rPr>
-          <w:rFonts w:ascii="PT Sans" w:hAnsi="PT Sans" w:cs="Times New Roman"/>
-          <w:sz w:val="20"/>
-          <w:szCs w:val="20"/>
-        </w:rPr>
-        <w:t>allow</w:t>
-      </w:r>
-      <w:r>
-        <w:rPr>
-          <w:rFonts w:ascii="PT Sans" w:hAnsi="PT Sans" w:cs="Times New Roman"/>
-          <w:sz w:val="20"/>
-          <w:szCs w:val="20"/>
-        </w:rPr>
-        <w:t>ed</w:t>
-      </w:r>
-      <w:r>
-        <w:rPr>
-          <w:rFonts w:ascii="PT Sans" w:hAnsi="PT Sans" w:cs="Times New Roman"/>
-          <w:sz w:val="20"/>
-          <w:szCs w:val="20"/>
-        </w:rPr>
-        <w:t xml:space="preserve"> </w:t>
-      </w:r>
-      <w:r>
-        <w:rPr>
-          <w:rFonts w:ascii="PT Sans" w:hAnsi="PT Sans" w:cs="Times New Roman"/>
-          <w:sz w:val="20"/>
-          <w:szCs w:val="20"/>
-        </w:rPr>
-        <w:t>user</w:t>
-      </w:r>
-      <w:r>
-        <w:rPr>
-          <w:rFonts w:ascii="PT Sans" w:hAnsi="PT Sans" w:cs="Times New Roman"/>
-          <w:sz w:val="20"/>
-          <w:szCs w:val="20"/>
-        </w:rPr>
-        <w:t>s</w:t>
-      </w:r>
-      <w:r>
-        <w:rPr>
-          <w:rFonts w:ascii="PT Sans" w:hAnsi="PT Sans" w:cs="Times New Roman"/>
-          <w:sz w:val="20"/>
-          <w:szCs w:val="20"/>
-        </w:rPr>
-        <w:t xml:space="preserve"> to </w:t>
-      </w:r>
-      <w:r>
-        <w:rPr>
-          <w:rFonts w:ascii="PT Sans" w:hAnsi="PT Sans" w:cs="Times New Roman"/>
-          <w:sz w:val="20"/>
-          <w:szCs w:val="20"/>
-        </w:rPr>
-        <w:t xml:space="preserve">either </w:t>
-      </w:r>
-      <w:r>
-        <w:rPr>
-          <w:rFonts w:ascii="PT Sans" w:hAnsi="PT Sans" w:cs="Times New Roman"/>
-          <w:sz w:val="20"/>
-          <w:szCs w:val="20"/>
-        </w:rPr>
-        <w:t xml:space="preserve">select a featured charity or to explore </w:t>
-      </w:r>
-      <w:r>
-        <w:rPr>
-          <w:rFonts w:ascii="PT Sans" w:hAnsi="PT Sans" w:cs="Times New Roman"/>
-          <w:sz w:val="20"/>
-          <w:szCs w:val="20"/>
-        </w:rPr>
-        <w:t>all</w:t>
-      </w:r>
-      <w:r>
-        <w:rPr>
-          <w:rFonts w:ascii="PT Sans" w:hAnsi="PT Sans" w:cs="Times New Roman"/>
-          <w:sz w:val="20"/>
-          <w:szCs w:val="20"/>
-        </w:rPr>
-        <w:t xml:space="preserve"> charities</w:t>
-      </w:r>
-      <w:r>
-        <w:rPr>
-          <w:rFonts w:ascii="PT Sans" w:hAnsi="PT Sans" w:cs="Times New Roman"/>
-          <w:sz w:val="20"/>
-          <w:szCs w:val="20"/>
-        </w:rPr>
-        <w:t xml:space="preserve"> </w:t>
-      </w:r>
-    </w:p>
-    <w:p>
-      <w:pPr>
-        <w:ind w:left="630" w:hanging="630"/>
-        <w:rPr>
-          <w:rFonts w:ascii="PT Sans" w:hAnsi="PT Sans" w:cs="Times New Roman"/>
-          <w:sz w:val="20"/>
-          <w:szCs w:val="20"/>
-        </w:rPr>
-      </w:pPr>
-      <w:r>
-        <w:rPr>
-          <w:rFonts w:ascii="PT Sans" w:hAnsi="PT Sans" w:cs="Times New Roman"/>
-          <w:sz w:val="20"/>
-          <w:szCs w:val="20"/>
-        </w:rPr>
-        <w:t xml:space="preserve">     </w:t>
-      </w:r>
-      <w:r>
-        <w:rPr>
-          <w:rFonts w:ascii="PT Sans" w:hAnsi="PT Sans" w:cs="Times New Roman"/>
-          <w:sz w:val="20"/>
-          <w:szCs w:val="20"/>
-        </w:rPr>
-        <w:t xml:space="preserve"> </w:t>
-      </w:r>
-      <w:r>
-        <w:rPr>
-          <w:rFonts w:ascii="PT Sans" w:hAnsi="PT Sans" w:cs="Times New Roman"/>
-          <w:sz w:val="20"/>
-          <w:szCs w:val="20"/>
-        </w:rPr>
-        <w:t xml:space="preserve">- Integrated with Amazon, </w:t>
-      </w:r>
-      <w:r>
-        <w:rPr>
-          <w:rFonts w:ascii="PT Sans" w:hAnsi="PT Sans" w:cs="Times New Roman"/>
-          <w:sz w:val="20"/>
-          <w:szCs w:val="20"/>
-        </w:rPr>
-        <w:t>eB</w:t>
-      </w:r>
-      <w:r>
-        <w:rPr>
-          <w:rFonts w:ascii="PT Sans" w:hAnsi="PT Sans" w:cs="Times New Roman"/>
-          <w:sz w:val="20"/>
-          <w:szCs w:val="20"/>
-        </w:rPr>
-        <w:t xml:space="preserve">ay and FlexOffers affiliate programs by investigating all </w:t>
-      </w:r>
-      <w:r>
-        <w:rPr>
-          <w:rFonts w:ascii="PT Sans" w:hAnsi="PT Sans" w:cs="Times New Roman"/>
-          <w:sz w:val="20"/>
-          <w:szCs w:val="20"/>
-        </w:rPr>
-        <w:t>required</w:t>
-      </w:r>
-      <w:r>
-        <w:rPr>
-          <w:rFonts w:ascii="PT Sans" w:hAnsi="PT Sans" w:cs="Times New Roman"/>
-          <w:sz w:val="20"/>
-          <w:szCs w:val="20"/>
-        </w:rPr>
-        <w:t xml:space="preserve"> formats of passing query string parameters</w:t>
-      </w:r>
-      <w:r>
-        <w:rPr>
-          <w:rFonts w:ascii="PT Sans" w:hAnsi="PT Sans" w:cs="Times New Roman"/>
-          <w:sz w:val="20"/>
-          <w:szCs w:val="20"/>
-        </w:rPr>
-        <w:t>,</w:t>
-      </w:r>
-      <w:r>
-        <w:rPr>
-          <w:rFonts w:ascii="PT Sans" w:hAnsi="PT Sans" w:cs="Times New Roman"/>
-          <w:sz w:val="20"/>
-          <w:szCs w:val="20"/>
-        </w:rPr>
-        <w:t xml:space="preserve"> </w:t>
-      </w:r>
-      <w:r>
-        <w:rPr>
-          <w:rFonts w:ascii="PT Sans" w:hAnsi="PT Sans" w:cs="Times New Roman"/>
-          <w:sz w:val="20"/>
-          <w:szCs w:val="20"/>
-        </w:rPr>
-        <w:t>which</w:t>
-      </w:r>
-      <w:r>
-        <w:rPr>
-          <w:rFonts w:ascii="PT Sans" w:hAnsi="PT Sans" w:cs="Times New Roman"/>
-          <w:sz w:val="20"/>
-          <w:szCs w:val="20"/>
-        </w:rPr>
-        <w:t xml:space="preserve"> </w:t>
-      </w:r>
-      <w:r>
-        <w:rPr>
-          <w:rFonts w:ascii="PT Sans" w:hAnsi="PT Sans" w:cs="Times New Roman"/>
-          <w:sz w:val="20"/>
-          <w:szCs w:val="20"/>
-        </w:rPr>
-        <w:t>allow</w:t>
-      </w:r>
-      <w:r>
-        <w:rPr>
-          <w:rFonts w:ascii="PT Sans" w:hAnsi="PT Sans" w:cs="Times New Roman"/>
-          <w:sz w:val="20"/>
-          <w:szCs w:val="20"/>
-        </w:rPr>
-        <w:t>ed</w:t>
-      </w:r>
-      <w:r>
-        <w:rPr>
-          <w:rFonts w:ascii="PT Sans" w:hAnsi="PT Sans" w:cs="Times New Roman"/>
-          <w:sz w:val="20"/>
-          <w:szCs w:val="20"/>
-        </w:rPr>
-        <w:t xml:space="preserve"> tracking</w:t>
-      </w:r>
-      <w:r>
-        <w:rPr>
-          <w:rFonts w:ascii="PT Sans" w:hAnsi="PT Sans" w:cs="Times New Roman"/>
-          <w:sz w:val="20"/>
-          <w:szCs w:val="20"/>
-        </w:rPr>
-        <w:t xml:space="preserve"> </w:t>
-      </w:r>
-      <w:r>
-        <w:rPr>
-          <w:rFonts w:ascii="PT Sans" w:hAnsi="PT Sans" w:cs="Times New Roman"/>
-          <w:sz w:val="20"/>
-          <w:szCs w:val="20"/>
-        </w:rPr>
-        <w:t xml:space="preserve">of </w:t>
-      </w:r>
-      <w:r>
-        <w:rPr>
-          <w:rFonts w:ascii="PT Sans" w:hAnsi="PT Sans" w:cs="Times New Roman"/>
-          <w:sz w:val="20"/>
-          <w:szCs w:val="20"/>
-        </w:rPr>
-        <w:t>the charity being donated to</w:t>
+        <w:t xml:space="preserve">to each unique set of </w:t>
+      </w:r>
+      <w:r>
+        <w:rPr>
+          <w:rFonts w:ascii="PT Sans" w:hAnsi="PT Sans" w:cs="Times New Roman"/>
+          <w:sz w:val="20"/>
+          <w:szCs w:val="20"/>
+        </w:rPr>
+        <w:t>query string parameters</w:t>
+      </w:r>
+      <w:r>
+        <w:rPr>
+          <w:rFonts w:ascii="PT Sans" w:hAnsi="PT Sans" w:cs="Times New Roman"/>
+          <w:sz w:val="20"/>
+          <w:szCs w:val="20"/>
+        </w:rPr>
+        <w:t xml:space="preserve"> </w:t>
+      </w:r>
+      <w:r>
+        <w:rPr>
+          <w:rFonts w:ascii="PT Sans" w:hAnsi="PT Sans" w:cs="Times New Roman"/>
+          <w:sz w:val="20"/>
+          <w:szCs w:val="20"/>
+        </w:rPr>
+        <w:t>required by</w:t>
+      </w:r>
+      <w:r>
+        <w:rPr>
+          <w:rFonts w:ascii="PT Sans" w:hAnsi="PT Sans" w:cs="Times New Roman"/>
+          <w:sz w:val="20"/>
+          <w:szCs w:val="20"/>
+        </w:rPr>
+        <w:t xml:space="preserve"> Amazon, eBay and FlexOffers affiliate programs</w:t>
       </w:r>
     </w:p>
     <w:p>
@@ -2986,6 +3068,7 @@
           <w:sz w:val="20"/>
           <w:szCs w:val="20"/>
         </w:rPr>
+        <w:lastRenderedPageBreak/>
         <w:t xml:space="preserve">  </w:t>
       </w:r>
       <w:r>
@@ -3062,7 +3145,6 @@
           <w:sz w:val="20"/>
           <w:szCs w:val="20"/>
         </w:rPr>
-        <w:lastRenderedPageBreak/>
         <w:t xml:space="preserve">      </w:t>
       </w:r>
       <w:r>

</xml_diff>

<commit_message>
modify section "Westport, CT and World Maker Faires"
</commit_message>
<xml_diff>
--- a/max_plomer_resume.docx
+++ b/max_plomer_resume.docx
@@ -2652,963 +2652,971 @@
         </w:rPr>
         <w:t>the charity being donated to</w:t>
       </w:r>
+    </w:p>
+    <w:p>
+      <w:pPr>
+        <w:ind w:left="630" w:hanging="630"/>
+        <w:rPr>
+          <w:rFonts w:ascii="PT Sans" w:hAnsi="PT Sans" w:cs="Times New Roman"/>
+          <w:sz w:val="20"/>
+          <w:szCs w:val="20"/>
+        </w:rPr>
+      </w:pPr>
+      <w:r>
+        <w:rPr>
+          <w:rFonts w:ascii="PT Sans" w:hAnsi="PT Sans" w:cs="Times New Roman"/>
+          <w:sz w:val="20"/>
+          <w:szCs w:val="20"/>
+        </w:rPr>
+        <w:t xml:space="preserve">     </w:t>
+      </w:r>
+      <w:r>
+        <w:rPr>
+          <w:rFonts w:ascii="PT Sans" w:hAnsi="PT Sans" w:cs="Times New Roman"/>
+          <w:sz w:val="20"/>
+          <w:szCs w:val="20"/>
+        </w:rPr>
+        <w:t xml:space="preserve"> </w:t>
+      </w:r>
+      <w:r>
+        <w:rPr>
+          <w:rFonts w:ascii="PT Sans" w:hAnsi="PT Sans" w:cs="Times New Roman"/>
+          <w:sz w:val="20"/>
+          <w:szCs w:val="20"/>
+        </w:rPr>
+        <w:t xml:space="preserve">- </w:t>
+      </w:r>
+      <w:r>
+        <w:rPr>
+          <w:rFonts w:ascii="PT Sans" w:hAnsi="PT Sans" w:cs="Times New Roman"/>
+          <w:sz w:val="20"/>
+          <w:szCs w:val="20"/>
+        </w:rPr>
+        <w:t>I</w:t>
+      </w:r>
+      <w:r>
+        <w:rPr>
+          <w:rFonts w:ascii="PT Sans" w:hAnsi="PT Sans" w:cs="Times New Roman"/>
+          <w:sz w:val="20"/>
+          <w:szCs w:val="20"/>
+        </w:rPr>
+        <w:t xml:space="preserve">ntegrated </w:t>
+      </w:r>
+      <w:r>
+        <w:rPr>
+          <w:rFonts w:ascii="PT Sans" w:hAnsi="PT Sans" w:cs="Times New Roman"/>
+          <w:sz w:val="20"/>
+          <w:szCs w:val="20"/>
+        </w:rPr>
+        <w:t xml:space="preserve">charity tracking ids </w:t>
+      </w:r>
+      <w:r>
+        <w:rPr>
+          <w:rFonts w:ascii="PT Sans" w:hAnsi="PT Sans" w:cs="Times New Roman"/>
+          <w:sz w:val="20"/>
+          <w:szCs w:val="20"/>
+        </w:rPr>
+        <w:t>in</w:t>
+      </w:r>
+      <w:r>
+        <w:rPr>
+          <w:rFonts w:ascii="PT Sans" w:hAnsi="PT Sans" w:cs="Times New Roman"/>
+          <w:sz w:val="20"/>
+          <w:szCs w:val="20"/>
+        </w:rPr>
+        <w:t xml:space="preserve">to each unique set of </w:t>
+      </w:r>
+      <w:r>
+        <w:rPr>
+          <w:rFonts w:ascii="PT Sans" w:hAnsi="PT Sans" w:cs="Times New Roman"/>
+          <w:sz w:val="20"/>
+          <w:szCs w:val="20"/>
+        </w:rPr>
+        <w:t>query string parameters</w:t>
+      </w:r>
+      <w:r>
+        <w:rPr>
+          <w:rFonts w:ascii="PT Sans" w:hAnsi="PT Sans" w:cs="Times New Roman"/>
+          <w:sz w:val="20"/>
+          <w:szCs w:val="20"/>
+        </w:rPr>
+        <w:t xml:space="preserve"> </w:t>
+      </w:r>
+      <w:r>
+        <w:rPr>
+          <w:rFonts w:ascii="PT Sans" w:hAnsi="PT Sans" w:cs="Times New Roman"/>
+          <w:sz w:val="20"/>
+          <w:szCs w:val="20"/>
+        </w:rPr>
+        <w:t>required by</w:t>
+      </w:r>
+      <w:r>
+        <w:rPr>
+          <w:rFonts w:ascii="PT Sans" w:hAnsi="PT Sans" w:cs="Times New Roman"/>
+          <w:sz w:val="20"/>
+          <w:szCs w:val="20"/>
+        </w:rPr>
+        <w:t xml:space="preserve"> Amazon, eBay and FlexOffers affiliate programs</w:t>
+      </w:r>
+    </w:p>
+    <w:p>
+      <w:pPr>
+        <w:ind w:left="630" w:hanging="630"/>
+        <w:rPr>
+          <w:rFonts w:ascii="PT Sans" w:hAnsi="PT Sans" w:cs="Times New Roman"/>
+          <w:sz w:val="20"/>
+          <w:szCs w:val="20"/>
+        </w:rPr>
+      </w:pPr>
+    </w:p>
+    <w:p>
+      <w:pPr>
+        <w:ind w:left="630" w:hanging="630"/>
+        <w:rPr>
+          <w:rFonts w:ascii="PT Sans" w:hAnsi="PT Sans" w:cs="Times New Roman"/>
+          <w:sz w:val="20"/>
+          <w:szCs w:val="20"/>
+        </w:rPr>
+      </w:pPr>
+      <w:r>
+        <w:rPr>
+          <w:rFonts w:ascii="PT Sans" w:hAnsi="PT Sans" w:cs="Times New Roman"/>
+          <w:sz w:val="20"/>
+          <w:szCs w:val="20"/>
+        </w:rPr>
+        <w:t xml:space="preserve">  -</w:t>
+      </w:r>
+      <w:r>
+        <w:rPr>
+          <w:rFonts w:ascii="PT Sans" w:hAnsi="PT Sans" w:cs="Times New Roman"/>
+          <w:sz w:val="20"/>
+          <w:szCs w:val="20"/>
+        </w:rPr>
+        <w:t xml:space="preserve"> </w:t>
+      </w:r>
+      <w:r>
+        <w:rPr>
+          <w:rFonts w:ascii="PT Sans" w:hAnsi="PT Sans" w:cs="Times New Roman"/>
+          <w:color w:val="3366FF"/>
+          <w:sz w:val="20"/>
+          <w:szCs w:val="20"/>
+        </w:rPr>
+        <w:t>company</w:t>
+      </w:r>
+      <w:r>
+        <w:rPr>
+          <w:rFonts w:ascii="PT Sans" w:hAnsi="PT Sans" w:cs="Times New Roman"/>
+          <w:color w:val="3366FF"/>
+          <w:sz w:val="20"/>
+          <w:szCs w:val="20"/>
+        </w:rPr>
+        <w:t>:</w:t>
+      </w:r>
+      <w:r>
+        <w:rPr>
+          <w:rFonts w:ascii="PT Sans" w:hAnsi="PT Sans" w:cs="Times New Roman"/>
+          <w:sz w:val="20"/>
+          <w:szCs w:val="20"/>
+        </w:rPr>
+        <w:t xml:space="preserve"> </w:t>
+      </w:r>
+      <w:r>
+        <w:rPr>
+          <w:rFonts w:ascii="PT Sans" w:hAnsi="PT Sans" w:cs="Times New Roman"/>
+          <w:sz w:val="20"/>
+          <w:szCs w:val="20"/>
+        </w:rPr>
+        <w:t xml:space="preserve"> </w:t>
+      </w:r>
+      <w:r>
+        <w:rPr>
+          <w:rFonts w:ascii="PT Sans" w:hAnsi="PT Sans" w:cs="Times New Roman"/>
+          <w:b/>
+          <w:sz w:val="20"/>
+          <w:szCs w:val="20"/>
+        </w:rPr>
+        <w:t>Outlearn.com</w:t>
+      </w:r>
+    </w:p>
+    <w:p>
+      <w:pPr>
+        <w:ind w:left="630" w:hanging="630"/>
+        <w:rPr>
+          <w:rFonts w:ascii="PT Sans" w:hAnsi="PT Sans" w:cs="Times New Roman"/>
+          <w:sz w:val="20"/>
+          <w:szCs w:val="20"/>
+        </w:rPr>
+      </w:pPr>
+      <w:r>
+        <w:rPr>
+          <w:rFonts w:ascii="PT Sans" w:hAnsi="PT Sans" w:cs="Times New Roman"/>
+          <w:sz w:val="20"/>
+          <w:szCs w:val="20"/>
+        </w:rPr>
+        <w:t xml:space="preserve">  </w:t>
+      </w:r>
+      <w:r>
+        <w:rPr>
+          <w:rFonts w:ascii="PT Sans" w:hAnsi="PT Sans" w:cs="Times New Roman"/>
+          <w:sz w:val="20"/>
+          <w:szCs w:val="20"/>
+        </w:rPr>
+        <w:t xml:space="preserve">  </w:t>
+      </w:r>
+      <w:r>
+        <w:rPr>
+          <w:rFonts w:ascii="PT Sans" w:hAnsi="PT Sans" w:cs="Times New Roman"/>
+          <w:color w:val="3366FF"/>
+          <w:sz w:val="20"/>
+          <w:szCs w:val="20"/>
+        </w:rPr>
+        <w:t>location:</w:t>
+      </w:r>
+      <w:r>
+        <w:rPr>
+          <w:rFonts w:ascii="PT Sans" w:hAnsi="PT Sans" w:cs="Times New Roman"/>
+          <w:sz w:val="20"/>
+          <w:szCs w:val="20"/>
+        </w:rPr>
+        <w:t xml:space="preserve"> </w:t>
+      </w:r>
+      <w:r>
+        <w:rPr>
+          <w:rFonts w:ascii="PT Sans" w:hAnsi="PT Sans" w:cs="Times New Roman"/>
+          <w:sz w:val="20"/>
+          <w:szCs w:val="20"/>
+        </w:rPr>
+        <w:t xml:space="preserve"> </w:t>
+      </w:r>
+      <w:r>
+        <w:rPr>
+          <w:rFonts w:ascii="PT Sans" w:hAnsi="PT Sans" w:cs="Times New Roman"/>
+          <w:sz w:val="20"/>
+          <w:szCs w:val="20"/>
+        </w:rPr>
+        <w:t>Boston, MA</w:t>
+      </w:r>
+    </w:p>
+    <w:p>
+      <w:pPr>
+        <w:ind w:left="630" w:hanging="630"/>
+        <w:rPr>
+          <w:rFonts w:ascii="PT Sans" w:hAnsi="PT Sans" w:cs="Times New Roman"/>
+          <w:sz w:val="20"/>
+          <w:szCs w:val="20"/>
+        </w:rPr>
+      </w:pPr>
+      <w:r>
+        <w:rPr>
+          <w:rFonts w:ascii="PT Sans" w:hAnsi="PT Sans" w:cs="Times New Roman"/>
+          <w:sz w:val="20"/>
+          <w:szCs w:val="20"/>
+        </w:rPr>
+        <w:t xml:space="preserve">  </w:t>
+      </w:r>
+      <w:r>
+        <w:rPr>
+          <w:rFonts w:ascii="PT Sans" w:hAnsi="PT Sans" w:cs="Times New Roman"/>
+          <w:sz w:val="20"/>
+          <w:szCs w:val="20"/>
+        </w:rPr>
+        <w:t xml:space="preserve"> </w:t>
+      </w:r>
+      <w:r>
+        <w:rPr>
+          <w:rFonts w:ascii="PT Sans" w:hAnsi="PT Sans" w:cs="Times New Roman"/>
+          <w:sz w:val="20"/>
+          <w:szCs w:val="20"/>
+        </w:rPr>
+        <w:t xml:space="preserve"> </w:t>
+      </w:r>
+      <w:r>
+        <w:rPr>
+          <w:rFonts w:ascii="PT Sans" w:hAnsi="PT Sans" w:cs="Times New Roman"/>
+          <w:color w:val="3366FF"/>
+          <w:sz w:val="20"/>
+          <w:szCs w:val="20"/>
+        </w:rPr>
+        <w:t>position:</w:t>
+      </w:r>
+      <w:r>
+        <w:rPr>
+          <w:rFonts w:ascii="PT Sans" w:hAnsi="PT Sans" w:cs="Times New Roman"/>
+          <w:sz w:val="20"/>
+          <w:szCs w:val="20"/>
+        </w:rPr>
+        <w:t xml:space="preserve"> </w:t>
+      </w:r>
+      <w:r>
+        <w:rPr>
+          <w:rFonts w:ascii="PT Sans" w:hAnsi="PT Sans" w:cs="Times New Roman"/>
+          <w:sz w:val="20"/>
+          <w:szCs w:val="20"/>
+        </w:rPr>
+        <w:t xml:space="preserve"> </w:t>
+      </w:r>
+      <w:r>
+        <w:rPr>
+          <w:rFonts w:ascii="PT Sans" w:hAnsi="PT Sans" w:cs="Times New Roman"/>
+          <w:sz w:val="20"/>
+          <w:szCs w:val="20"/>
+        </w:rPr>
+        <w:t>Consultant</w:t>
+      </w:r>
+    </w:p>
+    <w:p>
+      <w:pPr>
+        <w:ind w:left="630" w:hanging="630"/>
+        <w:rPr>
+          <w:rFonts w:ascii="PT Sans" w:hAnsi="PT Sans" w:cs="Times New Roman"/>
+          <w:sz w:val="20"/>
+          <w:szCs w:val="20"/>
+        </w:rPr>
+      </w:pPr>
+      <w:r>
+        <w:rPr>
+          <w:rFonts w:ascii="PT Sans" w:hAnsi="PT Sans" w:cs="Times New Roman"/>
+          <w:sz w:val="20"/>
+          <w:szCs w:val="20"/>
+        </w:rPr>
+        <w:t xml:space="preserve">    </w:t>
+      </w:r>
+      <w:r>
+        <w:rPr>
+          <w:rFonts w:ascii="PT Sans" w:hAnsi="PT Sans" w:cs="Times New Roman"/>
+          <w:color w:val="3366FF"/>
+          <w:sz w:val="20"/>
+          <w:szCs w:val="20"/>
+        </w:rPr>
+        <w:t>dates:</w:t>
+      </w:r>
+      <w:r>
+        <w:rPr>
+          <w:rFonts w:ascii="PT Sans" w:hAnsi="PT Sans" w:cs="Times New Roman"/>
+          <w:sz w:val="20"/>
+          <w:szCs w:val="20"/>
+        </w:rPr>
+        <w:t xml:space="preserve"> </w:t>
+      </w:r>
+      <w:r>
+        <w:rPr>
+          <w:rFonts w:ascii="PT Sans" w:hAnsi="PT Sans" w:cs="Times New Roman"/>
+          <w:sz w:val="20"/>
+          <w:szCs w:val="20"/>
+        </w:rPr>
+        <w:t xml:space="preserve"> </w:t>
+      </w:r>
+      <w:r>
+        <w:rPr>
+          <w:rFonts w:ascii="PT Sans" w:hAnsi="PT Sans" w:cs="Times New Roman"/>
+          <w:sz w:val="20"/>
+          <w:szCs w:val="20"/>
+        </w:rPr>
+        <w:t>Jan 2015 - Feb 2015</w:t>
+      </w:r>
+    </w:p>
+    <w:p>
+      <w:pPr>
+        <w:ind w:left="630" w:hanging="630"/>
+        <w:rPr>
+          <w:rFonts w:ascii="PT Sans" w:hAnsi="PT Sans" w:cs="Times New Roman"/>
+          <w:color w:val="3366FF"/>
+          <w:sz w:val="20"/>
+          <w:szCs w:val="20"/>
+        </w:rPr>
+      </w:pPr>
+      <w:r>
+        <w:rPr>
+          <w:rFonts w:ascii="PT Sans" w:hAnsi="PT Sans" w:cs="Times New Roman"/>
+          <w:sz w:val="20"/>
+          <w:szCs w:val="20"/>
+        </w:rPr>
+        <w:t xml:space="preserve">   </w:t>
+      </w:r>
+      <w:r>
+        <w:rPr>
+          <w:rFonts w:ascii="PT Sans" w:hAnsi="PT Sans" w:cs="Times New Roman"/>
+          <w:sz w:val="20"/>
+          <w:szCs w:val="20"/>
+        </w:rPr>
+        <w:t xml:space="preserve"> </w:t>
+      </w:r>
+      <w:r>
+        <w:rPr>
+          <w:rFonts w:ascii="PT Sans" w:hAnsi="PT Sans" w:cs="Times New Roman"/>
+          <w:color w:val="3366FF"/>
+          <w:sz w:val="20"/>
+          <w:szCs w:val="20"/>
+        </w:rPr>
+        <w:t>highlights:</w:t>
+      </w:r>
+    </w:p>
+    <w:p>
+      <w:pPr>
+        <w:ind w:left="630" w:hanging="630"/>
+        <w:rPr>
+          <w:rFonts w:ascii="PT Sans" w:hAnsi="PT Sans" w:cs="Times New Roman"/>
+          <w:sz w:val="20"/>
+          <w:szCs w:val="20"/>
+        </w:rPr>
+      </w:pPr>
+      <w:r>
+        <w:rPr>
+          <w:rFonts w:ascii="PT Sans" w:hAnsi="PT Sans" w:cs="Times New Roman"/>
+          <w:sz w:val="20"/>
+          <w:szCs w:val="20"/>
+        </w:rPr>
+        <w:lastRenderedPageBreak/>
+        <w:t xml:space="preserve">  </w:t>
+      </w:r>
+      <w:r>
+        <w:rPr>
+          <w:rFonts w:ascii="PT Sans" w:hAnsi="PT Sans" w:cs="Times New Roman"/>
+          <w:sz w:val="20"/>
+          <w:szCs w:val="20"/>
+        </w:rPr>
+        <w:t xml:space="preserve">    </w:t>
+      </w:r>
+      <w:r>
+        <w:rPr>
+          <w:rFonts w:ascii="PT Sans" w:hAnsi="PT Sans" w:cs="Times New Roman"/>
+          <w:sz w:val="20"/>
+          <w:szCs w:val="20"/>
+        </w:rPr>
+        <w:t>- Researched topics to facilitate technical training, and formatted content into prototype format</w:t>
+      </w:r>
+    </w:p>
+    <w:p>
+      <w:pPr>
+        <w:ind w:left="630" w:hanging="630"/>
+        <w:rPr>
+          <w:rFonts w:ascii="PT Sans" w:hAnsi="PT Sans" w:cs="Times New Roman"/>
+          <w:sz w:val="20"/>
+          <w:szCs w:val="20"/>
+        </w:rPr>
+      </w:pPr>
+      <w:r>
+        <w:rPr>
+          <w:rFonts w:ascii="PT Sans" w:hAnsi="PT Sans" w:cs="Times New Roman"/>
+          <w:sz w:val="20"/>
+          <w:szCs w:val="20"/>
+        </w:rPr>
+        <w:t xml:space="preserve">      </w:t>
+      </w:r>
+      <w:r>
+        <w:rPr>
+          <w:rFonts w:ascii="PT Sans" w:hAnsi="PT Sans" w:cs="Times New Roman"/>
+          <w:sz w:val="20"/>
+          <w:szCs w:val="20"/>
+        </w:rPr>
+        <w:t xml:space="preserve">- Integrated with GitHub by importing repositories </w:t>
+      </w:r>
+      <w:r>
+        <w:rPr>
+          <w:rFonts w:ascii="PT Sans" w:hAnsi="PT Sans" w:cs="Times New Roman"/>
+          <w:sz w:val="20"/>
+          <w:szCs w:val="20"/>
+        </w:rPr>
+        <w:t>and allowing login using GitHub</w:t>
+      </w:r>
+      <w:r>
+        <w:rPr>
+          <w:rFonts w:ascii="PT Sans" w:hAnsi="PT Sans" w:cs="Times New Roman"/>
+          <w:sz w:val="20"/>
+          <w:szCs w:val="20"/>
+        </w:rPr>
+        <w:t xml:space="preserve"> account</w:t>
+      </w:r>
+    </w:p>
+    <w:p>
+      <w:pPr>
+        <w:ind w:left="630" w:hanging="630"/>
+        <w:rPr>
+          <w:rFonts w:ascii="PT Sans" w:hAnsi="PT Sans" w:cs="Times New Roman"/>
+          <w:sz w:val="20"/>
+          <w:szCs w:val="20"/>
+        </w:rPr>
+      </w:pPr>
+      <w:r>
+        <w:rPr>
+          <w:rFonts w:ascii="PT Sans" w:hAnsi="PT Sans" w:cs="Times New Roman"/>
+          <w:sz w:val="20"/>
+          <w:szCs w:val="20"/>
+        </w:rPr>
+        <w:t xml:space="preserve">      </w:t>
+      </w:r>
+      <w:r>
+        <w:rPr>
+          <w:rFonts w:ascii="PT Sans" w:hAnsi="PT Sans" w:cs="Times New Roman"/>
+          <w:sz w:val="20"/>
+          <w:szCs w:val="20"/>
+        </w:rPr>
+        <w:t>- Experimented with JavaScript Fancytree library, a dynamic tree view plugin for jQuery, to display imported contents</w:t>
+      </w:r>
+    </w:p>
+    <w:p>
+      <w:pPr>
+        <w:ind w:left="630" w:hanging="630"/>
+        <w:rPr>
+          <w:rFonts w:ascii="PT Sans" w:hAnsi="PT Sans" w:cs="Times New Roman"/>
+          <w:sz w:val="20"/>
+          <w:szCs w:val="20"/>
+        </w:rPr>
+      </w:pPr>
+      <w:r>
+        <w:rPr>
+          <w:rFonts w:ascii="PT Sans" w:hAnsi="PT Sans" w:cs="Times New Roman"/>
+          <w:sz w:val="20"/>
+          <w:szCs w:val="20"/>
+        </w:rPr>
+        <w:t xml:space="preserve">     </w:t>
+      </w:r>
+      <w:r>
+        <w:rPr>
+          <w:rFonts w:ascii="PT Sans" w:hAnsi="PT Sans" w:cs="Times New Roman"/>
+          <w:sz w:val="20"/>
+          <w:szCs w:val="20"/>
+        </w:rPr>
+        <w:t xml:space="preserve"> </w:t>
+      </w:r>
+      <w:r>
+        <w:rPr>
+          <w:rFonts w:ascii="PT Sans" w:hAnsi="PT Sans" w:cs="Times New Roman"/>
+          <w:sz w:val="20"/>
+          <w:szCs w:val="20"/>
+        </w:rPr>
+        <w:t>- Engineered advanced coding challenges using RSpec tests for Ruby and Jasmine tests for JavaScript</w:t>
+      </w:r>
+    </w:p>
+    <w:p>
+      <w:pPr>
+        <w:ind w:left="630" w:hanging="630"/>
+        <w:rPr>
+          <w:rFonts w:ascii="PT Sans" w:hAnsi="PT Sans" w:cs="Times New Roman"/>
+          <w:sz w:val="20"/>
+          <w:szCs w:val="20"/>
+        </w:rPr>
+      </w:pPr>
+      <w:r>
+        <w:rPr>
+          <w:rFonts w:ascii="PT Sans" w:hAnsi="PT Sans" w:cs="Times New Roman"/>
+          <w:sz w:val="20"/>
+          <w:szCs w:val="20"/>
+        </w:rPr>
+        <w:t xml:space="preserve">     </w:t>
+      </w:r>
+      <w:r>
+        <w:rPr>
+          <w:rFonts w:ascii="PT Sans" w:hAnsi="PT Sans" w:cs="Times New Roman"/>
+          <w:sz w:val="20"/>
+          <w:szCs w:val="20"/>
+        </w:rPr>
+        <w:t xml:space="preserve"> </w:t>
+      </w:r>
+      <w:r>
+        <w:rPr>
+          <w:rFonts w:ascii="PT Sans" w:hAnsi="PT Sans" w:cs="Times New Roman"/>
+          <w:sz w:val="20"/>
+          <w:szCs w:val="20"/>
+        </w:rPr>
+        <w:t>- Created interactive terminal sessions for Ruby, JavaScript and PHP using jq-console, a jQuery plugin</w:t>
+      </w:r>
+    </w:p>
+    <w:p>
+      <w:pPr>
+        <w:ind w:left="630" w:hanging="630"/>
+        <w:rPr>
+          <w:rFonts w:ascii="PT Sans" w:hAnsi="PT Sans" w:cs="Times New Roman"/>
+          <w:sz w:val="20"/>
+          <w:szCs w:val="20"/>
+        </w:rPr>
+      </w:pPr>
+    </w:p>
+    <w:p>
+      <w:pPr>
+        <w:ind w:left="630" w:hanging="630"/>
+        <w:rPr>
+          <w:rFonts w:ascii="PT Sans" w:hAnsi="PT Sans" w:cs="Times New Roman"/>
+          <w:sz w:val="20"/>
+          <w:szCs w:val="20"/>
+        </w:rPr>
+      </w:pPr>
+      <w:r>
+        <w:rPr>
+          <w:rFonts w:ascii="PT Sans" w:hAnsi="PT Sans" w:cs="Times New Roman"/>
+          <w:sz w:val="20"/>
+          <w:szCs w:val="20"/>
+        </w:rPr>
+        <w:t xml:space="preserve">  -</w:t>
+      </w:r>
+      <w:r>
+        <w:rPr>
+          <w:rFonts w:ascii="PT Sans" w:hAnsi="PT Sans" w:cs="Times New Roman"/>
+          <w:sz w:val="20"/>
+          <w:szCs w:val="20"/>
+        </w:rPr>
+        <w:t xml:space="preserve"> </w:t>
+      </w:r>
+      <w:r>
+        <w:rPr>
+          <w:rFonts w:ascii="PT Sans" w:hAnsi="PT Sans" w:cs="Times New Roman"/>
+          <w:color w:val="3366FF"/>
+          <w:sz w:val="20"/>
+          <w:szCs w:val="20"/>
+        </w:rPr>
+        <w:t>company</w:t>
+      </w:r>
+      <w:r>
+        <w:rPr>
+          <w:rFonts w:ascii="PT Sans" w:hAnsi="PT Sans" w:cs="Times New Roman"/>
+          <w:color w:val="3366FF"/>
+          <w:sz w:val="20"/>
+          <w:szCs w:val="20"/>
+        </w:rPr>
+        <w:t>:</w:t>
+      </w:r>
+      <w:r>
+        <w:rPr>
+          <w:rFonts w:ascii="PT Sans" w:hAnsi="PT Sans" w:cs="Times New Roman"/>
+          <w:sz w:val="20"/>
+          <w:szCs w:val="20"/>
+        </w:rPr>
+        <w:t xml:space="preserve"> </w:t>
+      </w:r>
+      <w:r>
+        <w:rPr>
+          <w:rFonts w:ascii="PT Sans" w:hAnsi="PT Sans" w:cs="Times New Roman"/>
+          <w:sz w:val="20"/>
+          <w:szCs w:val="20"/>
+        </w:rPr>
+        <w:t xml:space="preserve"> </w:t>
+      </w:r>
+      <w:r>
+        <w:rPr>
+          <w:rFonts w:ascii="PT Sans" w:hAnsi="PT Sans" w:cs="Times New Roman"/>
+          <w:b/>
+          <w:sz w:val="20"/>
+          <w:szCs w:val="20"/>
+        </w:rPr>
+        <w:t>Westport, C</w:t>
+      </w:r>
+      <w:r>
+        <w:rPr>
+          <w:rFonts w:ascii="PT Sans" w:hAnsi="PT Sans" w:cs="Times New Roman"/>
+          <w:b/>
+          <w:sz w:val="20"/>
+          <w:szCs w:val="20"/>
+        </w:rPr>
+        <w:t>T</w:t>
+      </w:r>
+      <w:r>
+        <w:rPr>
+          <w:rFonts w:ascii="PT Sans" w:hAnsi="PT Sans" w:cs="Times New Roman"/>
+          <w:b/>
+          <w:sz w:val="20"/>
+          <w:szCs w:val="20"/>
+        </w:rPr>
+        <w:t xml:space="preserve"> and World Maker Faires</w:t>
+      </w:r>
+    </w:p>
+    <w:p>
+      <w:pPr>
+        <w:ind w:left="630" w:hanging="630"/>
+        <w:rPr>
+          <w:rFonts w:ascii="PT Sans" w:hAnsi="PT Sans" w:cs="Times New Roman"/>
+          <w:sz w:val="20"/>
+          <w:szCs w:val="20"/>
+        </w:rPr>
+      </w:pPr>
+      <w:r>
+        <w:rPr>
+          <w:rFonts w:ascii="PT Sans" w:hAnsi="PT Sans" w:cs="Times New Roman"/>
+          <w:sz w:val="20"/>
+          <w:szCs w:val="20"/>
+        </w:rPr>
+        <w:t xml:space="preserve">   </w:t>
+      </w:r>
+      <w:r>
+        <w:rPr>
+          <w:rFonts w:ascii="PT Sans" w:hAnsi="PT Sans" w:cs="Times New Roman"/>
+          <w:sz w:val="20"/>
+          <w:szCs w:val="20"/>
+        </w:rPr>
+        <w:t xml:space="preserve"> </w:t>
+      </w:r>
+      <w:r>
+        <w:rPr>
+          <w:rFonts w:ascii="PT Sans" w:hAnsi="PT Sans" w:cs="Times New Roman"/>
+          <w:color w:val="3366FF"/>
+          <w:sz w:val="20"/>
+          <w:szCs w:val="20"/>
+        </w:rPr>
+        <w:t>location:</w:t>
+      </w:r>
+      <w:r>
+        <w:rPr>
+          <w:rFonts w:ascii="PT Sans" w:hAnsi="PT Sans" w:cs="Times New Roman"/>
+          <w:sz w:val="20"/>
+          <w:szCs w:val="20"/>
+        </w:rPr>
+        <w:t xml:space="preserve"> </w:t>
+      </w:r>
+      <w:r>
+        <w:rPr>
+          <w:rFonts w:ascii="PT Sans" w:hAnsi="PT Sans" w:cs="Times New Roman"/>
+          <w:sz w:val="20"/>
+          <w:szCs w:val="20"/>
+        </w:rPr>
+        <w:t xml:space="preserve"> </w:t>
+      </w:r>
+      <w:r>
+        <w:rPr>
+          <w:rFonts w:ascii="PT Sans" w:hAnsi="PT Sans" w:cs="Times New Roman"/>
+          <w:sz w:val="20"/>
+          <w:szCs w:val="20"/>
+        </w:rPr>
+        <w:t>Westport, CT and New York, NY</w:t>
+      </w:r>
+    </w:p>
+    <w:p>
+      <w:pPr>
+        <w:ind w:left="630" w:hanging="630"/>
+        <w:rPr>
+          <w:rFonts w:ascii="PT Sans" w:hAnsi="PT Sans" w:cs="Times New Roman"/>
+          <w:color w:val="378D00"/>
+          <w:sz w:val="20"/>
+          <w:szCs w:val="20"/>
+        </w:rPr>
+      </w:pPr>
+      <w:r>
+        <w:rPr>
+          <w:rFonts w:ascii="PT Sans" w:hAnsi="PT Sans" w:cs="Times New Roman"/>
+          <w:sz w:val="20"/>
+          <w:szCs w:val="20"/>
+        </w:rPr>
+        <w:t xml:space="preserve">  </w:t>
+      </w:r>
+      <w:r>
+        <w:rPr>
+          <w:rFonts w:ascii="PT Sans" w:hAnsi="PT Sans" w:cs="Times New Roman"/>
+          <w:sz w:val="20"/>
+          <w:szCs w:val="20"/>
+        </w:rPr>
+        <w:t xml:space="preserve"> </w:t>
+      </w:r>
+      <w:r>
+        <w:rPr>
+          <w:rFonts w:ascii="PT Sans" w:hAnsi="PT Sans" w:cs="Times New Roman"/>
+          <w:sz w:val="20"/>
+          <w:szCs w:val="20"/>
+        </w:rPr>
+        <w:t xml:space="preserve"> </w:t>
+      </w:r>
+      <w:r>
+        <w:rPr>
+          <w:rFonts w:ascii="PT Sans" w:hAnsi="PT Sans" w:cs="Times New Roman"/>
+          <w:color w:val="3366FF"/>
+          <w:sz w:val="20"/>
+          <w:szCs w:val="20"/>
+        </w:rPr>
+        <w:t>position:</w:t>
+      </w:r>
+      <w:r>
+        <w:rPr>
+          <w:rFonts w:ascii="PT Sans" w:hAnsi="PT Sans" w:cs="Times New Roman"/>
+          <w:sz w:val="20"/>
+          <w:szCs w:val="20"/>
+        </w:rPr>
+        <w:t xml:space="preserve"> </w:t>
+      </w:r>
+      <w:r>
+        <w:rPr>
+          <w:rFonts w:ascii="PT Sans" w:hAnsi="PT Sans" w:cs="Times New Roman"/>
+          <w:sz w:val="20"/>
+          <w:szCs w:val="20"/>
+        </w:rPr>
+        <w:t xml:space="preserve"> </w:t>
+      </w:r>
+      <w:r>
+        <w:rPr>
+          <w:rFonts w:ascii="PT Sans" w:hAnsi="PT Sans" w:cs="Times New Roman"/>
+          <w:sz w:val="20"/>
+          <w:szCs w:val="20"/>
+        </w:rPr>
+        <w:t>Presenter</w:t>
+      </w:r>
+    </w:p>
+    <w:p>
+      <w:pPr>
+        <w:ind w:left="630" w:hanging="630"/>
+        <w:rPr>
+          <w:rFonts w:ascii="PT Sans" w:hAnsi="PT Sans" w:cs="Times New Roman"/>
+          <w:color w:val="378D00"/>
+          <w:sz w:val="20"/>
+          <w:szCs w:val="20"/>
+        </w:rPr>
+      </w:pPr>
+      <w:r>
+        <w:rPr>
+          <w:rFonts w:ascii="PT Sans" w:hAnsi="PT Sans" w:cs="Times New Roman"/>
+          <w:sz w:val="20"/>
+          <w:szCs w:val="20"/>
+        </w:rPr>
+        <w:t xml:space="preserve"> </w:t>
+      </w:r>
+      <w:r>
+        <w:rPr>
+          <w:rFonts w:ascii="PT Sans" w:hAnsi="PT Sans" w:cs="Times New Roman"/>
+          <w:sz w:val="20"/>
+          <w:szCs w:val="20"/>
+        </w:rPr>
+        <w:t xml:space="preserve">  </w:t>
+      </w:r>
+      <w:r>
+        <w:rPr>
+          <w:rFonts w:ascii="PT Sans" w:hAnsi="PT Sans" w:cs="Times New Roman"/>
+          <w:sz w:val="20"/>
+          <w:szCs w:val="20"/>
+        </w:rPr>
+        <w:t xml:space="preserve"> </w:t>
+      </w:r>
+      <w:r>
+        <w:rPr>
+          <w:rFonts w:ascii="PT Sans" w:hAnsi="PT Sans" w:cs="Times New Roman"/>
+          <w:color w:val="3366FF"/>
+          <w:sz w:val="20"/>
+          <w:szCs w:val="20"/>
+        </w:rPr>
+        <w:t>dates:</w:t>
+      </w:r>
+      <w:r>
+        <w:rPr>
+          <w:rFonts w:ascii="PT Sans" w:hAnsi="PT Sans" w:cs="Times New Roman"/>
+          <w:sz w:val="20"/>
+          <w:szCs w:val="20"/>
+        </w:rPr>
+        <w:t xml:space="preserve"> </w:t>
+      </w:r>
+      <w:r>
+        <w:rPr>
+          <w:rFonts w:ascii="PT Sans" w:hAnsi="PT Sans" w:cs="Times New Roman"/>
+          <w:sz w:val="20"/>
+          <w:szCs w:val="20"/>
+        </w:rPr>
+        <w:t xml:space="preserve"> </w:t>
+      </w:r>
+      <w:r>
+        <w:rPr>
+          <w:rFonts w:ascii="PT Sans" w:hAnsi="PT Sans" w:cs="Times New Roman"/>
+          <w:sz w:val="20"/>
+          <w:szCs w:val="20"/>
+        </w:rPr>
+        <w:t>Apr 2014 (Westport) and Sept 2014 (World)</w:t>
+      </w:r>
+    </w:p>
+    <w:p>
+      <w:pPr>
+        <w:ind w:left="630" w:hanging="630"/>
+        <w:rPr>
+          <w:rFonts w:ascii="PT Sans" w:hAnsi="PT Sans" w:cs="Times New Roman"/>
+          <w:color w:val="3366FF"/>
+          <w:sz w:val="20"/>
+          <w:szCs w:val="20"/>
+        </w:rPr>
+      </w:pPr>
+      <w:r>
+        <w:rPr>
+          <w:rFonts w:ascii="PT Sans" w:hAnsi="PT Sans" w:cs="Times New Roman"/>
+          <w:sz w:val="20"/>
+          <w:szCs w:val="20"/>
+        </w:rPr>
+        <w:t xml:space="preserve"> </w:t>
+      </w:r>
+      <w:r>
+        <w:rPr>
+          <w:rFonts w:ascii="PT Sans" w:hAnsi="PT Sans" w:cs="Times New Roman"/>
+          <w:sz w:val="20"/>
+          <w:szCs w:val="20"/>
+        </w:rPr>
+        <w:t xml:space="preserve">  </w:t>
+      </w:r>
+      <w:r>
+        <w:rPr>
+          <w:rFonts w:ascii="PT Sans" w:hAnsi="PT Sans" w:cs="Times New Roman"/>
+          <w:sz w:val="20"/>
+          <w:szCs w:val="20"/>
+        </w:rPr>
+        <w:t xml:space="preserve"> </w:t>
+      </w:r>
+      <w:r>
+        <w:rPr>
+          <w:rFonts w:ascii="PT Sans" w:hAnsi="PT Sans" w:cs="Times New Roman"/>
+          <w:color w:val="3366FF"/>
+          <w:sz w:val="20"/>
+          <w:szCs w:val="20"/>
+        </w:rPr>
+        <w:t>highlights:</w:t>
+      </w:r>
+    </w:p>
+    <w:p>
+      <w:pPr>
+        <w:ind w:left="630" w:hanging="630"/>
+        <w:rPr>
+          <w:rFonts w:ascii="PT Sans" w:hAnsi="PT Sans" w:cs="Times New Roman"/>
+          <w:sz w:val="20"/>
+          <w:szCs w:val="20"/>
+        </w:rPr>
+      </w:pPr>
+      <w:r>
+        <w:rPr>
+          <w:rFonts w:ascii="PT Sans" w:hAnsi="PT Sans" w:cs="Times New Roman"/>
+          <w:sz w:val="20"/>
+          <w:szCs w:val="20"/>
+        </w:rPr>
+        <w:t xml:space="preserve">  </w:t>
+      </w:r>
+      <w:r>
+        <w:rPr>
+          <w:rFonts w:ascii="PT Sans" w:hAnsi="PT Sans" w:cs="Times New Roman"/>
+          <w:sz w:val="20"/>
+          <w:szCs w:val="20"/>
+        </w:rPr>
+        <w:t xml:space="preserve">    </w:t>
+      </w:r>
+      <w:r>
+        <w:rPr>
+          <w:rFonts w:ascii="PT Sans" w:hAnsi="PT Sans" w:cs="Times New Roman"/>
+          <w:sz w:val="20"/>
+          <w:szCs w:val="20"/>
+        </w:rPr>
+        <w:t>- Presented</w:t>
+      </w:r>
+      <w:r>
+        <w:rPr>
+          <w:rFonts w:ascii="PT Sans" w:hAnsi="PT Sans" w:cs="Times New Roman"/>
+          <w:sz w:val="20"/>
+          <w:szCs w:val="20"/>
+        </w:rPr>
+        <w:t xml:space="preserve"> the sc</w:t>
+      </w:r>
+      <w:r>
+        <w:rPr>
+          <w:rFonts w:ascii="PT Sans" w:hAnsi="PT Sans" w:cs="Times New Roman"/>
+          <w:sz w:val="20"/>
+          <w:szCs w:val="20"/>
+        </w:rPr>
+        <w:t>ience behind the Clean Fuel Chemical Kinetics software package</w:t>
+      </w:r>
+      <w:r>
+        <w:rPr>
+          <w:rFonts w:ascii="PT Sans" w:hAnsi="PT Sans" w:cs="Times New Roman"/>
+          <w:sz w:val="20"/>
+          <w:szCs w:val="20"/>
+        </w:rPr>
+        <w:t xml:space="preserve"> and how it can be used to model clean fuels in the engines of tomorrow</w:t>
+      </w:r>
       <w:bookmarkStart w:id="0" w:name="_GoBack"/>
       <w:bookmarkEnd w:id="0"/>
-    </w:p>
-    <w:p>
-      <w:pPr>
-        <w:ind w:left="630" w:hanging="630"/>
-        <w:rPr>
-          <w:rFonts w:ascii="PT Sans" w:hAnsi="PT Sans" w:cs="Times New Roman"/>
-          <w:sz w:val="20"/>
-          <w:szCs w:val="20"/>
-        </w:rPr>
-      </w:pPr>
-      <w:r>
-        <w:rPr>
-          <w:rFonts w:ascii="PT Sans" w:hAnsi="PT Sans" w:cs="Times New Roman"/>
-          <w:sz w:val="20"/>
-          <w:szCs w:val="20"/>
-        </w:rPr>
-        <w:t xml:space="preserve">     </w:t>
-      </w:r>
-      <w:r>
-        <w:rPr>
-          <w:rFonts w:ascii="PT Sans" w:hAnsi="PT Sans" w:cs="Times New Roman"/>
-          <w:sz w:val="20"/>
-          <w:szCs w:val="20"/>
-        </w:rPr>
-        <w:t xml:space="preserve"> </w:t>
-      </w:r>
-      <w:r>
-        <w:rPr>
-          <w:rFonts w:ascii="PT Sans" w:hAnsi="PT Sans" w:cs="Times New Roman"/>
-          <w:sz w:val="20"/>
-          <w:szCs w:val="20"/>
-        </w:rPr>
-        <w:t xml:space="preserve">- </w:t>
-      </w:r>
-      <w:r>
-        <w:rPr>
-          <w:rFonts w:ascii="PT Sans" w:hAnsi="PT Sans" w:cs="Times New Roman"/>
-          <w:sz w:val="20"/>
-          <w:szCs w:val="20"/>
-        </w:rPr>
-        <w:t>I</w:t>
-      </w:r>
-      <w:r>
-        <w:rPr>
-          <w:rFonts w:ascii="PT Sans" w:hAnsi="PT Sans" w:cs="Times New Roman"/>
-          <w:sz w:val="20"/>
-          <w:szCs w:val="20"/>
-        </w:rPr>
-        <w:t xml:space="preserve">ntegrated </w:t>
-      </w:r>
-      <w:r>
-        <w:rPr>
-          <w:rFonts w:ascii="PT Sans" w:hAnsi="PT Sans" w:cs="Times New Roman"/>
-          <w:sz w:val="20"/>
-          <w:szCs w:val="20"/>
-        </w:rPr>
-        <w:t xml:space="preserve">charity tracking ids </w:t>
-      </w:r>
-      <w:r>
-        <w:rPr>
-          <w:rFonts w:ascii="PT Sans" w:hAnsi="PT Sans" w:cs="Times New Roman"/>
-          <w:sz w:val="20"/>
-          <w:szCs w:val="20"/>
-        </w:rPr>
-        <w:t>in</w:t>
-      </w:r>
-      <w:r>
-        <w:rPr>
-          <w:rFonts w:ascii="PT Sans" w:hAnsi="PT Sans" w:cs="Times New Roman"/>
-          <w:sz w:val="20"/>
-          <w:szCs w:val="20"/>
-        </w:rPr>
-        <w:t xml:space="preserve">to each unique set of </w:t>
-      </w:r>
-      <w:r>
-        <w:rPr>
-          <w:rFonts w:ascii="PT Sans" w:hAnsi="PT Sans" w:cs="Times New Roman"/>
-          <w:sz w:val="20"/>
-          <w:szCs w:val="20"/>
-        </w:rPr>
-        <w:t>query string parameters</w:t>
-      </w:r>
-      <w:r>
-        <w:rPr>
-          <w:rFonts w:ascii="PT Sans" w:hAnsi="PT Sans" w:cs="Times New Roman"/>
-          <w:sz w:val="20"/>
-          <w:szCs w:val="20"/>
-        </w:rPr>
-        <w:t xml:space="preserve"> </w:t>
-      </w:r>
-      <w:r>
-        <w:rPr>
-          <w:rFonts w:ascii="PT Sans" w:hAnsi="PT Sans" w:cs="Times New Roman"/>
-          <w:sz w:val="20"/>
-          <w:szCs w:val="20"/>
-        </w:rPr>
-        <w:t>required by</w:t>
-      </w:r>
-      <w:r>
-        <w:rPr>
-          <w:rFonts w:ascii="PT Sans" w:hAnsi="PT Sans" w:cs="Times New Roman"/>
-          <w:sz w:val="20"/>
-          <w:szCs w:val="20"/>
-        </w:rPr>
-        <w:t xml:space="preserve"> Amazon, eBay and FlexOffers affiliate programs</w:t>
-      </w:r>
-    </w:p>
-    <w:p>
-      <w:pPr>
-        <w:ind w:left="630" w:hanging="630"/>
-        <w:rPr>
-          <w:rFonts w:ascii="PT Sans" w:hAnsi="PT Sans" w:cs="Times New Roman"/>
-          <w:sz w:val="20"/>
-          <w:szCs w:val="20"/>
-        </w:rPr>
-      </w:pPr>
-    </w:p>
-    <w:p>
-      <w:pPr>
-        <w:ind w:left="630" w:hanging="630"/>
-        <w:rPr>
-          <w:rFonts w:ascii="PT Sans" w:hAnsi="PT Sans" w:cs="Times New Roman"/>
-          <w:sz w:val="20"/>
-          <w:szCs w:val="20"/>
-        </w:rPr>
-      </w:pPr>
-      <w:r>
-        <w:rPr>
-          <w:rFonts w:ascii="PT Sans" w:hAnsi="PT Sans" w:cs="Times New Roman"/>
-          <w:sz w:val="20"/>
-          <w:szCs w:val="20"/>
-        </w:rPr>
-        <w:t xml:space="preserve">  -</w:t>
-      </w:r>
-      <w:r>
-        <w:rPr>
-          <w:rFonts w:ascii="PT Sans" w:hAnsi="PT Sans" w:cs="Times New Roman"/>
-          <w:sz w:val="20"/>
-          <w:szCs w:val="20"/>
-        </w:rPr>
-        <w:t xml:space="preserve"> </w:t>
-      </w:r>
-      <w:r>
-        <w:rPr>
-          <w:rFonts w:ascii="PT Sans" w:hAnsi="PT Sans" w:cs="Times New Roman"/>
-          <w:color w:val="3366FF"/>
-          <w:sz w:val="20"/>
-          <w:szCs w:val="20"/>
-        </w:rPr>
-        <w:t>company</w:t>
-      </w:r>
-      <w:r>
-        <w:rPr>
-          <w:rFonts w:ascii="PT Sans" w:hAnsi="PT Sans" w:cs="Times New Roman"/>
-          <w:color w:val="3366FF"/>
-          <w:sz w:val="20"/>
-          <w:szCs w:val="20"/>
-        </w:rPr>
-        <w:t>:</w:t>
-      </w:r>
-      <w:r>
-        <w:rPr>
-          <w:rFonts w:ascii="PT Sans" w:hAnsi="PT Sans" w:cs="Times New Roman"/>
-          <w:sz w:val="20"/>
-          <w:szCs w:val="20"/>
-        </w:rPr>
-        <w:t xml:space="preserve"> </w:t>
-      </w:r>
-      <w:r>
-        <w:rPr>
-          <w:rFonts w:ascii="PT Sans" w:hAnsi="PT Sans" w:cs="Times New Roman"/>
-          <w:sz w:val="20"/>
-          <w:szCs w:val="20"/>
-        </w:rPr>
-        <w:t xml:space="preserve"> </w:t>
-      </w:r>
-      <w:r>
-        <w:rPr>
-          <w:rFonts w:ascii="PT Sans" w:hAnsi="PT Sans" w:cs="Times New Roman"/>
-          <w:b/>
-          <w:sz w:val="20"/>
-          <w:szCs w:val="20"/>
-        </w:rPr>
-        <w:t>Outlearn.com</w:t>
-      </w:r>
-    </w:p>
-    <w:p>
-      <w:pPr>
-        <w:ind w:left="630" w:hanging="630"/>
-        <w:rPr>
-          <w:rFonts w:ascii="PT Sans" w:hAnsi="PT Sans" w:cs="Times New Roman"/>
-          <w:sz w:val="20"/>
-          <w:szCs w:val="20"/>
-        </w:rPr>
-      </w:pPr>
-      <w:r>
-        <w:rPr>
-          <w:rFonts w:ascii="PT Sans" w:hAnsi="PT Sans" w:cs="Times New Roman"/>
-          <w:sz w:val="20"/>
-          <w:szCs w:val="20"/>
-        </w:rPr>
-        <w:t xml:space="preserve">  </w:t>
-      </w:r>
-      <w:r>
-        <w:rPr>
-          <w:rFonts w:ascii="PT Sans" w:hAnsi="PT Sans" w:cs="Times New Roman"/>
-          <w:sz w:val="20"/>
-          <w:szCs w:val="20"/>
-        </w:rPr>
-        <w:t xml:space="preserve">  </w:t>
-      </w:r>
-      <w:r>
-        <w:rPr>
-          <w:rFonts w:ascii="PT Sans" w:hAnsi="PT Sans" w:cs="Times New Roman"/>
-          <w:color w:val="3366FF"/>
-          <w:sz w:val="20"/>
-          <w:szCs w:val="20"/>
-        </w:rPr>
-        <w:t>location:</w:t>
-      </w:r>
-      <w:r>
-        <w:rPr>
-          <w:rFonts w:ascii="PT Sans" w:hAnsi="PT Sans" w:cs="Times New Roman"/>
-          <w:sz w:val="20"/>
-          <w:szCs w:val="20"/>
-        </w:rPr>
-        <w:t xml:space="preserve"> </w:t>
-      </w:r>
-      <w:r>
-        <w:rPr>
-          <w:rFonts w:ascii="PT Sans" w:hAnsi="PT Sans" w:cs="Times New Roman"/>
-          <w:sz w:val="20"/>
-          <w:szCs w:val="20"/>
-        </w:rPr>
-        <w:t xml:space="preserve"> </w:t>
-      </w:r>
-      <w:r>
-        <w:rPr>
-          <w:rFonts w:ascii="PT Sans" w:hAnsi="PT Sans" w:cs="Times New Roman"/>
-          <w:sz w:val="20"/>
-          <w:szCs w:val="20"/>
-        </w:rPr>
-        <w:t>Boston, MA</w:t>
-      </w:r>
-    </w:p>
-    <w:p>
-      <w:pPr>
-        <w:ind w:left="630" w:hanging="630"/>
-        <w:rPr>
-          <w:rFonts w:ascii="PT Sans" w:hAnsi="PT Sans" w:cs="Times New Roman"/>
-          <w:sz w:val="20"/>
-          <w:szCs w:val="20"/>
-        </w:rPr>
-      </w:pPr>
-      <w:r>
-        <w:rPr>
-          <w:rFonts w:ascii="PT Sans" w:hAnsi="PT Sans" w:cs="Times New Roman"/>
-          <w:sz w:val="20"/>
-          <w:szCs w:val="20"/>
-        </w:rPr>
-        <w:t xml:space="preserve">  </w:t>
-      </w:r>
-      <w:r>
-        <w:rPr>
-          <w:rFonts w:ascii="PT Sans" w:hAnsi="PT Sans" w:cs="Times New Roman"/>
-          <w:sz w:val="20"/>
-          <w:szCs w:val="20"/>
-        </w:rPr>
-        <w:t xml:space="preserve"> </w:t>
-      </w:r>
-      <w:r>
-        <w:rPr>
-          <w:rFonts w:ascii="PT Sans" w:hAnsi="PT Sans" w:cs="Times New Roman"/>
-          <w:sz w:val="20"/>
-          <w:szCs w:val="20"/>
-        </w:rPr>
-        <w:t xml:space="preserve"> </w:t>
-      </w:r>
-      <w:r>
-        <w:rPr>
-          <w:rFonts w:ascii="PT Sans" w:hAnsi="PT Sans" w:cs="Times New Roman"/>
-          <w:color w:val="3366FF"/>
-          <w:sz w:val="20"/>
-          <w:szCs w:val="20"/>
-        </w:rPr>
-        <w:t>position:</w:t>
-      </w:r>
-      <w:r>
-        <w:rPr>
-          <w:rFonts w:ascii="PT Sans" w:hAnsi="PT Sans" w:cs="Times New Roman"/>
-          <w:sz w:val="20"/>
-          <w:szCs w:val="20"/>
-        </w:rPr>
-        <w:t xml:space="preserve"> </w:t>
-      </w:r>
-      <w:r>
-        <w:rPr>
-          <w:rFonts w:ascii="PT Sans" w:hAnsi="PT Sans" w:cs="Times New Roman"/>
-          <w:sz w:val="20"/>
-          <w:szCs w:val="20"/>
-        </w:rPr>
-        <w:t xml:space="preserve"> </w:t>
-      </w:r>
-      <w:r>
-        <w:rPr>
-          <w:rFonts w:ascii="PT Sans" w:hAnsi="PT Sans" w:cs="Times New Roman"/>
-          <w:sz w:val="20"/>
-          <w:szCs w:val="20"/>
-        </w:rPr>
-        <w:t>Consultant</w:t>
-      </w:r>
-    </w:p>
-    <w:p>
-      <w:pPr>
-        <w:ind w:left="630" w:hanging="630"/>
-        <w:rPr>
-          <w:rFonts w:ascii="PT Sans" w:hAnsi="PT Sans" w:cs="Times New Roman"/>
-          <w:sz w:val="20"/>
-          <w:szCs w:val="20"/>
-        </w:rPr>
-      </w:pPr>
-      <w:r>
-        <w:rPr>
-          <w:rFonts w:ascii="PT Sans" w:hAnsi="PT Sans" w:cs="Times New Roman"/>
-          <w:sz w:val="20"/>
-          <w:szCs w:val="20"/>
-        </w:rPr>
-        <w:t xml:space="preserve">    </w:t>
-      </w:r>
-      <w:r>
-        <w:rPr>
-          <w:rFonts w:ascii="PT Sans" w:hAnsi="PT Sans" w:cs="Times New Roman"/>
-          <w:color w:val="3366FF"/>
-          <w:sz w:val="20"/>
-          <w:szCs w:val="20"/>
-        </w:rPr>
-        <w:t>dates:</w:t>
-      </w:r>
-      <w:r>
-        <w:rPr>
-          <w:rFonts w:ascii="PT Sans" w:hAnsi="PT Sans" w:cs="Times New Roman"/>
-          <w:sz w:val="20"/>
-          <w:szCs w:val="20"/>
-        </w:rPr>
-        <w:t xml:space="preserve"> </w:t>
-      </w:r>
-      <w:r>
-        <w:rPr>
-          <w:rFonts w:ascii="PT Sans" w:hAnsi="PT Sans" w:cs="Times New Roman"/>
-          <w:sz w:val="20"/>
-          <w:szCs w:val="20"/>
-        </w:rPr>
-        <w:t xml:space="preserve"> </w:t>
-      </w:r>
-      <w:r>
-        <w:rPr>
-          <w:rFonts w:ascii="PT Sans" w:hAnsi="PT Sans" w:cs="Times New Roman"/>
-          <w:sz w:val="20"/>
-          <w:szCs w:val="20"/>
-        </w:rPr>
-        <w:t>Jan 2015 - Feb 2015</w:t>
-      </w:r>
-    </w:p>
-    <w:p>
-      <w:pPr>
-        <w:ind w:left="630" w:hanging="630"/>
-        <w:rPr>
-          <w:rFonts w:ascii="PT Sans" w:hAnsi="PT Sans" w:cs="Times New Roman"/>
-          <w:color w:val="3366FF"/>
-          <w:sz w:val="20"/>
-          <w:szCs w:val="20"/>
-        </w:rPr>
-      </w:pPr>
-      <w:r>
-        <w:rPr>
-          <w:rFonts w:ascii="PT Sans" w:hAnsi="PT Sans" w:cs="Times New Roman"/>
-          <w:sz w:val="20"/>
-          <w:szCs w:val="20"/>
-        </w:rPr>
-        <w:t xml:space="preserve">   </w:t>
-      </w:r>
-      <w:r>
-        <w:rPr>
-          <w:rFonts w:ascii="PT Sans" w:hAnsi="PT Sans" w:cs="Times New Roman"/>
-          <w:sz w:val="20"/>
-          <w:szCs w:val="20"/>
-        </w:rPr>
-        <w:t xml:space="preserve"> </w:t>
-      </w:r>
-      <w:r>
-        <w:rPr>
-          <w:rFonts w:ascii="PT Sans" w:hAnsi="PT Sans" w:cs="Times New Roman"/>
-          <w:color w:val="3366FF"/>
-          <w:sz w:val="20"/>
-          <w:szCs w:val="20"/>
-        </w:rPr>
-        <w:t>highlights:</w:t>
-      </w:r>
-    </w:p>
-    <w:p>
-      <w:pPr>
-        <w:ind w:left="630" w:hanging="630"/>
-        <w:rPr>
-          <w:rFonts w:ascii="PT Sans" w:hAnsi="PT Sans" w:cs="Times New Roman"/>
-          <w:sz w:val="20"/>
-          <w:szCs w:val="20"/>
-        </w:rPr>
-      </w:pPr>
-      <w:r>
-        <w:rPr>
-          <w:rFonts w:ascii="PT Sans" w:hAnsi="PT Sans" w:cs="Times New Roman"/>
-          <w:sz w:val="20"/>
-          <w:szCs w:val="20"/>
-        </w:rPr>
-        <w:lastRenderedPageBreak/>
-        <w:t xml:space="preserve">  </w:t>
-      </w:r>
-      <w:r>
-        <w:rPr>
-          <w:rFonts w:ascii="PT Sans" w:hAnsi="PT Sans" w:cs="Times New Roman"/>
-          <w:sz w:val="20"/>
-          <w:szCs w:val="20"/>
-        </w:rPr>
-        <w:t xml:space="preserve">    </w:t>
-      </w:r>
-      <w:r>
-        <w:rPr>
-          <w:rFonts w:ascii="PT Sans" w:hAnsi="PT Sans" w:cs="Times New Roman"/>
-          <w:sz w:val="20"/>
-          <w:szCs w:val="20"/>
-        </w:rPr>
-        <w:t>- Researched topics to facilitate technical training, and formatted content into prototype format</w:t>
-      </w:r>
-    </w:p>
-    <w:p>
-      <w:pPr>
-        <w:ind w:left="630" w:hanging="630"/>
-        <w:rPr>
-          <w:rFonts w:ascii="PT Sans" w:hAnsi="PT Sans" w:cs="Times New Roman"/>
-          <w:sz w:val="20"/>
-          <w:szCs w:val="20"/>
-        </w:rPr>
-      </w:pPr>
-      <w:r>
-        <w:rPr>
-          <w:rFonts w:ascii="PT Sans" w:hAnsi="PT Sans" w:cs="Times New Roman"/>
-          <w:sz w:val="20"/>
-          <w:szCs w:val="20"/>
-        </w:rPr>
-        <w:t xml:space="preserve">      </w:t>
-      </w:r>
-      <w:r>
-        <w:rPr>
-          <w:rFonts w:ascii="PT Sans" w:hAnsi="PT Sans" w:cs="Times New Roman"/>
-          <w:sz w:val="20"/>
-          <w:szCs w:val="20"/>
-        </w:rPr>
-        <w:t xml:space="preserve">- Integrated with GitHub by importing repositories </w:t>
-      </w:r>
-      <w:r>
-        <w:rPr>
-          <w:rFonts w:ascii="PT Sans" w:hAnsi="PT Sans" w:cs="Times New Roman"/>
-          <w:sz w:val="20"/>
-          <w:szCs w:val="20"/>
-        </w:rPr>
-        <w:t>and allowing login using GitHub</w:t>
-      </w:r>
-      <w:r>
-        <w:rPr>
-          <w:rFonts w:ascii="PT Sans" w:hAnsi="PT Sans" w:cs="Times New Roman"/>
-          <w:sz w:val="20"/>
-          <w:szCs w:val="20"/>
-        </w:rPr>
-        <w:t xml:space="preserve"> account</w:t>
-      </w:r>
-    </w:p>
-    <w:p>
-      <w:pPr>
-        <w:ind w:left="630" w:hanging="630"/>
-        <w:rPr>
-          <w:rFonts w:ascii="PT Sans" w:hAnsi="PT Sans" w:cs="Times New Roman"/>
-          <w:sz w:val="20"/>
-          <w:szCs w:val="20"/>
-        </w:rPr>
-      </w:pPr>
-      <w:r>
-        <w:rPr>
-          <w:rFonts w:ascii="PT Sans" w:hAnsi="PT Sans" w:cs="Times New Roman"/>
-          <w:sz w:val="20"/>
-          <w:szCs w:val="20"/>
-        </w:rPr>
-        <w:t xml:space="preserve">      </w:t>
-      </w:r>
-      <w:r>
-        <w:rPr>
-          <w:rFonts w:ascii="PT Sans" w:hAnsi="PT Sans" w:cs="Times New Roman"/>
-          <w:sz w:val="20"/>
-          <w:szCs w:val="20"/>
-        </w:rPr>
-        <w:t>- Experimented with JavaScript Fancytree library, a dynamic tree view plugin for jQuery, to display imported contents</w:t>
-      </w:r>
-    </w:p>
-    <w:p>
-      <w:pPr>
-        <w:ind w:left="630" w:hanging="630"/>
-        <w:rPr>
-          <w:rFonts w:ascii="PT Sans" w:hAnsi="PT Sans" w:cs="Times New Roman"/>
-          <w:sz w:val="20"/>
-          <w:szCs w:val="20"/>
-        </w:rPr>
-      </w:pPr>
-      <w:r>
-        <w:rPr>
-          <w:rFonts w:ascii="PT Sans" w:hAnsi="PT Sans" w:cs="Times New Roman"/>
-          <w:sz w:val="20"/>
-          <w:szCs w:val="20"/>
-        </w:rPr>
-        <w:t xml:space="preserve">     </w:t>
-      </w:r>
-      <w:r>
-        <w:rPr>
-          <w:rFonts w:ascii="PT Sans" w:hAnsi="PT Sans" w:cs="Times New Roman"/>
-          <w:sz w:val="20"/>
-          <w:szCs w:val="20"/>
-        </w:rPr>
-        <w:t xml:space="preserve"> </w:t>
-      </w:r>
-      <w:r>
-        <w:rPr>
-          <w:rFonts w:ascii="PT Sans" w:hAnsi="PT Sans" w:cs="Times New Roman"/>
-          <w:sz w:val="20"/>
-          <w:szCs w:val="20"/>
-        </w:rPr>
-        <w:t>- Engineered advanced coding challenges using RSpec tests for Ruby and Jasmine tests for JavaScript</w:t>
-      </w:r>
-    </w:p>
-    <w:p>
-      <w:pPr>
-        <w:ind w:left="630" w:hanging="630"/>
-        <w:rPr>
-          <w:rFonts w:ascii="PT Sans" w:hAnsi="PT Sans" w:cs="Times New Roman"/>
-          <w:sz w:val="20"/>
-          <w:szCs w:val="20"/>
-        </w:rPr>
-      </w:pPr>
-      <w:r>
-        <w:rPr>
-          <w:rFonts w:ascii="PT Sans" w:hAnsi="PT Sans" w:cs="Times New Roman"/>
-          <w:sz w:val="20"/>
-          <w:szCs w:val="20"/>
-        </w:rPr>
-        <w:t xml:space="preserve">     </w:t>
-      </w:r>
-      <w:r>
-        <w:rPr>
-          <w:rFonts w:ascii="PT Sans" w:hAnsi="PT Sans" w:cs="Times New Roman"/>
-          <w:sz w:val="20"/>
-          <w:szCs w:val="20"/>
-        </w:rPr>
-        <w:t xml:space="preserve"> </w:t>
-      </w:r>
-      <w:r>
-        <w:rPr>
-          <w:rFonts w:ascii="PT Sans" w:hAnsi="PT Sans" w:cs="Times New Roman"/>
-          <w:sz w:val="20"/>
-          <w:szCs w:val="20"/>
-        </w:rPr>
-        <w:t>- Created interactive terminal sessions for Ruby, JavaScript and PHP using jq-console, a jQuery plugin</w:t>
-      </w:r>
-    </w:p>
-    <w:p>
-      <w:pPr>
-        <w:ind w:left="630" w:hanging="630"/>
-        <w:rPr>
-          <w:rFonts w:ascii="PT Sans" w:hAnsi="PT Sans" w:cs="Times New Roman"/>
-          <w:sz w:val="20"/>
-          <w:szCs w:val="20"/>
-        </w:rPr>
-      </w:pPr>
-    </w:p>
-    <w:p>
-      <w:pPr>
-        <w:ind w:left="630" w:hanging="630"/>
-        <w:rPr>
-          <w:rFonts w:ascii="PT Sans" w:hAnsi="PT Sans" w:cs="Times New Roman"/>
-          <w:sz w:val="20"/>
-          <w:szCs w:val="20"/>
-        </w:rPr>
-      </w:pPr>
-      <w:r>
-        <w:rPr>
-          <w:rFonts w:ascii="PT Sans" w:hAnsi="PT Sans" w:cs="Times New Roman"/>
-          <w:sz w:val="20"/>
-          <w:szCs w:val="20"/>
-        </w:rPr>
-        <w:t xml:space="preserve">  -</w:t>
-      </w:r>
-      <w:r>
-        <w:rPr>
-          <w:rFonts w:ascii="PT Sans" w:hAnsi="PT Sans" w:cs="Times New Roman"/>
-          <w:sz w:val="20"/>
-          <w:szCs w:val="20"/>
-        </w:rPr>
-        <w:t xml:space="preserve"> </w:t>
-      </w:r>
-      <w:r>
-        <w:rPr>
-          <w:rFonts w:ascii="PT Sans" w:hAnsi="PT Sans" w:cs="Times New Roman"/>
-          <w:color w:val="3366FF"/>
-          <w:sz w:val="20"/>
-          <w:szCs w:val="20"/>
-        </w:rPr>
-        <w:t>company</w:t>
-      </w:r>
-      <w:r>
-        <w:rPr>
-          <w:rFonts w:ascii="PT Sans" w:hAnsi="PT Sans" w:cs="Times New Roman"/>
-          <w:color w:val="3366FF"/>
-          <w:sz w:val="20"/>
-          <w:szCs w:val="20"/>
-        </w:rPr>
-        <w:t>:</w:t>
-      </w:r>
-      <w:r>
-        <w:rPr>
-          <w:rFonts w:ascii="PT Sans" w:hAnsi="PT Sans" w:cs="Times New Roman"/>
-          <w:sz w:val="20"/>
-          <w:szCs w:val="20"/>
-        </w:rPr>
-        <w:t xml:space="preserve"> </w:t>
-      </w:r>
-      <w:r>
-        <w:rPr>
-          <w:rFonts w:ascii="PT Sans" w:hAnsi="PT Sans" w:cs="Times New Roman"/>
-          <w:sz w:val="20"/>
-          <w:szCs w:val="20"/>
-        </w:rPr>
-        <w:t xml:space="preserve"> </w:t>
-      </w:r>
-      <w:r>
-        <w:rPr>
-          <w:rFonts w:ascii="PT Sans" w:hAnsi="PT Sans" w:cs="Times New Roman"/>
-          <w:b/>
-          <w:sz w:val="20"/>
-          <w:szCs w:val="20"/>
-        </w:rPr>
-        <w:t>Westport, C</w:t>
-      </w:r>
-      <w:r>
-        <w:rPr>
-          <w:rFonts w:ascii="PT Sans" w:hAnsi="PT Sans" w:cs="Times New Roman"/>
-          <w:b/>
-          <w:sz w:val="20"/>
-          <w:szCs w:val="20"/>
-        </w:rPr>
-        <w:t>T</w:t>
-      </w:r>
-      <w:r>
-        <w:rPr>
-          <w:rFonts w:ascii="PT Sans" w:hAnsi="PT Sans" w:cs="Times New Roman"/>
-          <w:b/>
-          <w:sz w:val="20"/>
-          <w:szCs w:val="20"/>
-        </w:rPr>
-        <w:t xml:space="preserve"> and World Maker Faires</w:t>
-      </w:r>
-    </w:p>
-    <w:p>
-      <w:pPr>
-        <w:ind w:left="630" w:hanging="630"/>
-        <w:rPr>
-          <w:rFonts w:ascii="PT Sans" w:hAnsi="PT Sans" w:cs="Times New Roman"/>
-          <w:sz w:val="20"/>
-          <w:szCs w:val="20"/>
-        </w:rPr>
-      </w:pPr>
-      <w:r>
-        <w:rPr>
-          <w:rFonts w:ascii="PT Sans" w:hAnsi="PT Sans" w:cs="Times New Roman"/>
-          <w:sz w:val="20"/>
-          <w:szCs w:val="20"/>
-        </w:rPr>
-        <w:t xml:space="preserve">   </w:t>
-      </w:r>
-      <w:r>
-        <w:rPr>
-          <w:rFonts w:ascii="PT Sans" w:hAnsi="PT Sans" w:cs="Times New Roman"/>
-          <w:sz w:val="20"/>
-          <w:szCs w:val="20"/>
-        </w:rPr>
-        <w:t xml:space="preserve"> </w:t>
-      </w:r>
-      <w:r>
-        <w:rPr>
-          <w:rFonts w:ascii="PT Sans" w:hAnsi="PT Sans" w:cs="Times New Roman"/>
-          <w:color w:val="3366FF"/>
-          <w:sz w:val="20"/>
-          <w:szCs w:val="20"/>
-        </w:rPr>
-        <w:t>location:</w:t>
-      </w:r>
-      <w:r>
-        <w:rPr>
-          <w:rFonts w:ascii="PT Sans" w:hAnsi="PT Sans" w:cs="Times New Roman"/>
-          <w:sz w:val="20"/>
-          <w:szCs w:val="20"/>
-        </w:rPr>
-        <w:t xml:space="preserve"> </w:t>
-      </w:r>
-      <w:r>
-        <w:rPr>
-          <w:rFonts w:ascii="PT Sans" w:hAnsi="PT Sans" w:cs="Times New Roman"/>
-          <w:sz w:val="20"/>
-          <w:szCs w:val="20"/>
-        </w:rPr>
-        <w:t xml:space="preserve"> </w:t>
-      </w:r>
-      <w:r>
-        <w:rPr>
-          <w:rFonts w:ascii="PT Sans" w:hAnsi="PT Sans" w:cs="Times New Roman"/>
-          <w:sz w:val="20"/>
-          <w:szCs w:val="20"/>
-        </w:rPr>
-        <w:t>Westport, CT and New York, NY</w:t>
-      </w:r>
-    </w:p>
-    <w:p>
-      <w:pPr>
-        <w:ind w:left="630" w:hanging="630"/>
-        <w:rPr>
-          <w:rFonts w:ascii="PT Sans" w:hAnsi="PT Sans" w:cs="Times New Roman"/>
-          <w:color w:val="378D00"/>
-          <w:sz w:val="20"/>
-          <w:szCs w:val="20"/>
-        </w:rPr>
-      </w:pPr>
-      <w:r>
-        <w:rPr>
-          <w:rFonts w:ascii="PT Sans" w:hAnsi="PT Sans" w:cs="Times New Roman"/>
-          <w:sz w:val="20"/>
-          <w:szCs w:val="20"/>
-        </w:rPr>
-        <w:t xml:space="preserve">  </w:t>
-      </w:r>
-      <w:r>
-        <w:rPr>
-          <w:rFonts w:ascii="PT Sans" w:hAnsi="PT Sans" w:cs="Times New Roman"/>
-          <w:sz w:val="20"/>
-          <w:szCs w:val="20"/>
-        </w:rPr>
-        <w:t xml:space="preserve"> </w:t>
-      </w:r>
-      <w:r>
-        <w:rPr>
-          <w:rFonts w:ascii="PT Sans" w:hAnsi="PT Sans" w:cs="Times New Roman"/>
-          <w:sz w:val="20"/>
-          <w:szCs w:val="20"/>
-        </w:rPr>
-        <w:t xml:space="preserve"> </w:t>
-      </w:r>
-      <w:r>
-        <w:rPr>
-          <w:rFonts w:ascii="PT Sans" w:hAnsi="PT Sans" w:cs="Times New Roman"/>
-          <w:color w:val="3366FF"/>
-          <w:sz w:val="20"/>
-          <w:szCs w:val="20"/>
-        </w:rPr>
-        <w:t>position:</w:t>
-      </w:r>
-      <w:r>
-        <w:rPr>
-          <w:rFonts w:ascii="PT Sans" w:hAnsi="PT Sans" w:cs="Times New Roman"/>
-          <w:sz w:val="20"/>
-          <w:szCs w:val="20"/>
-        </w:rPr>
-        <w:t xml:space="preserve"> </w:t>
-      </w:r>
-      <w:r>
-        <w:rPr>
-          <w:rFonts w:ascii="PT Sans" w:hAnsi="PT Sans" w:cs="Times New Roman"/>
-          <w:sz w:val="20"/>
-          <w:szCs w:val="20"/>
-        </w:rPr>
-        <w:t xml:space="preserve"> </w:t>
-      </w:r>
-      <w:r>
-        <w:rPr>
-          <w:rFonts w:ascii="PT Sans" w:hAnsi="PT Sans" w:cs="Times New Roman"/>
-          <w:sz w:val="20"/>
-          <w:szCs w:val="20"/>
-        </w:rPr>
-        <w:t>Presenter</w:t>
-      </w:r>
-    </w:p>
-    <w:p>
-      <w:pPr>
-        <w:ind w:left="630" w:hanging="630"/>
-        <w:rPr>
-          <w:rFonts w:ascii="PT Sans" w:hAnsi="PT Sans" w:cs="Times New Roman"/>
-          <w:color w:val="378D00"/>
-          <w:sz w:val="20"/>
-          <w:szCs w:val="20"/>
-        </w:rPr>
-      </w:pPr>
-      <w:r>
-        <w:rPr>
-          <w:rFonts w:ascii="PT Sans" w:hAnsi="PT Sans" w:cs="Times New Roman"/>
-          <w:sz w:val="20"/>
-          <w:szCs w:val="20"/>
-        </w:rPr>
-        <w:t xml:space="preserve"> </w:t>
-      </w:r>
-      <w:r>
-        <w:rPr>
-          <w:rFonts w:ascii="PT Sans" w:hAnsi="PT Sans" w:cs="Times New Roman"/>
-          <w:sz w:val="20"/>
-          <w:szCs w:val="20"/>
-        </w:rPr>
-        <w:t xml:space="preserve">  </w:t>
-      </w:r>
-      <w:r>
-        <w:rPr>
-          <w:rFonts w:ascii="PT Sans" w:hAnsi="PT Sans" w:cs="Times New Roman"/>
-          <w:sz w:val="20"/>
-          <w:szCs w:val="20"/>
-        </w:rPr>
-        <w:t xml:space="preserve"> </w:t>
-      </w:r>
-      <w:r>
-        <w:rPr>
-          <w:rFonts w:ascii="PT Sans" w:hAnsi="PT Sans" w:cs="Times New Roman"/>
-          <w:color w:val="3366FF"/>
-          <w:sz w:val="20"/>
-          <w:szCs w:val="20"/>
-        </w:rPr>
-        <w:t>dates:</w:t>
-      </w:r>
-      <w:r>
-        <w:rPr>
-          <w:rFonts w:ascii="PT Sans" w:hAnsi="PT Sans" w:cs="Times New Roman"/>
-          <w:sz w:val="20"/>
-          <w:szCs w:val="20"/>
-        </w:rPr>
-        <w:t xml:space="preserve"> </w:t>
-      </w:r>
-      <w:r>
-        <w:rPr>
-          <w:rFonts w:ascii="PT Sans" w:hAnsi="PT Sans" w:cs="Times New Roman"/>
-          <w:sz w:val="20"/>
-          <w:szCs w:val="20"/>
-        </w:rPr>
-        <w:t xml:space="preserve"> </w:t>
-      </w:r>
-      <w:r>
-        <w:rPr>
-          <w:rFonts w:ascii="PT Sans" w:hAnsi="PT Sans" w:cs="Times New Roman"/>
-          <w:sz w:val="20"/>
-          <w:szCs w:val="20"/>
-        </w:rPr>
-        <w:t>Apr 2014 (Westport) and Sept 2014 (World)</w:t>
-      </w:r>
-    </w:p>
-    <w:p>
-      <w:pPr>
-        <w:ind w:left="630" w:hanging="630"/>
-        <w:rPr>
-          <w:rFonts w:ascii="PT Sans" w:hAnsi="PT Sans" w:cs="Times New Roman"/>
-          <w:color w:val="3366FF"/>
-          <w:sz w:val="20"/>
-          <w:szCs w:val="20"/>
-        </w:rPr>
-      </w:pPr>
-      <w:r>
-        <w:rPr>
-          <w:rFonts w:ascii="PT Sans" w:hAnsi="PT Sans" w:cs="Times New Roman"/>
-          <w:sz w:val="20"/>
-          <w:szCs w:val="20"/>
-        </w:rPr>
-        <w:t xml:space="preserve"> </w:t>
-      </w:r>
-      <w:r>
-        <w:rPr>
-          <w:rFonts w:ascii="PT Sans" w:hAnsi="PT Sans" w:cs="Times New Roman"/>
-          <w:sz w:val="20"/>
-          <w:szCs w:val="20"/>
-        </w:rPr>
-        <w:t xml:space="preserve">  </w:t>
-      </w:r>
-      <w:r>
-        <w:rPr>
-          <w:rFonts w:ascii="PT Sans" w:hAnsi="PT Sans" w:cs="Times New Roman"/>
-          <w:sz w:val="20"/>
-          <w:szCs w:val="20"/>
-        </w:rPr>
-        <w:t xml:space="preserve"> </w:t>
-      </w:r>
-      <w:r>
-        <w:rPr>
-          <w:rFonts w:ascii="PT Sans" w:hAnsi="PT Sans" w:cs="Times New Roman"/>
-          <w:color w:val="3366FF"/>
-          <w:sz w:val="20"/>
-          <w:szCs w:val="20"/>
-        </w:rPr>
-        <w:t>highlights:</w:t>
-      </w:r>
-    </w:p>
-    <w:p>
-      <w:pPr>
-        <w:ind w:left="630" w:hanging="630"/>
-        <w:rPr>
-          <w:rFonts w:ascii="PT Sans" w:hAnsi="PT Sans" w:cs="Times New Roman"/>
-          <w:sz w:val="20"/>
-          <w:szCs w:val="20"/>
-        </w:rPr>
-      </w:pPr>
-      <w:r>
-        <w:rPr>
-          <w:rFonts w:ascii="PT Sans" w:hAnsi="PT Sans" w:cs="Times New Roman"/>
-          <w:sz w:val="20"/>
-          <w:szCs w:val="20"/>
-        </w:rPr>
-        <w:t xml:space="preserve">  </w:t>
-      </w:r>
-      <w:r>
-        <w:rPr>
-          <w:rFonts w:ascii="PT Sans" w:hAnsi="PT Sans" w:cs="Times New Roman"/>
-          <w:sz w:val="20"/>
-          <w:szCs w:val="20"/>
-        </w:rPr>
-        <w:t xml:space="preserve">    </w:t>
-      </w:r>
-      <w:r>
-        <w:rPr>
-          <w:rFonts w:ascii="PT Sans" w:hAnsi="PT Sans" w:cs="Times New Roman"/>
-          <w:sz w:val="20"/>
-          <w:szCs w:val="20"/>
-        </w:rPr>
-        <w:t>- Presented</w:t>
-      </w:r>
-      <w:r>
-        <w:rPr>
-          <w:rFonts w:ascii="PT Sans" w:hAnsi="PT Sans" w:cs="Times New Roman"/>
-          <w:sz w:val="20"/>
-          <w:szCs w:val="20"/>
-        </w:rPr>
-        <w:t xml:space="preserve"> the science behind my project, Clean Fuel Chemical Kinetics,</w:t>
-      </w:r>
-      <w:r>
-        <w:rPr>
-          <w:rFonts w:ascii="PT Sans" w:hAnsi="PT Sans" w:cs="Times New Roman"/>
-          <w:sz w:val="20"/>
-          <w:szCs w:val="20"/>
-        </w:rPr>
-        <w:t xml:space="preserve"> and how it can be used to model clean fuels in the engines of tomorrow</w:t>
-      </w:r>
     </w:p>
     <w:p>
       <w:pPr>

</xml_diff>

<commit_message>
"application" to "app" if preceded by framework
</commit_message>
<xml_diff>
--- a/max_plomer_resume.docx
+++ b/max_plomer_resume.docx
@@ -1410,7 +1410,7 @@
           <w:sz w:val="20"/>
           <w:szCs w:val="20"/>
         </w:rPr>
-        <w:t>- Generated Ruby on Rails application using Rails Composer, integrated customized Bootstrap Template and styled modal</w:t>
+        <w:t>- Generated Ruby on Rails app using Rails Composer, integrated customized Bootstrap Template and styled modal</w:t>
       </w:r>
     </w:p>
     <w:p>
@@ -2188,7 +2188,17 @@
           <w:sz w:val="20"/>
           <w:szCs w:val="20"/>
         </w:rPr>
-        <w:t xml:space="preserve">  - Engineered API-driven Backbone.js application </w:t>
+        <w:t xml:space="preserve">  - Engineered API-driven Backbone.js app</w:t>
+      </w:r>
+      <w:bookmarkStart w:id="0" w:name="_GoBack"/>
+      <w:bookmarkEnd w:id="0"/>
+      <w:r>
+        <w:rPr>
+          <w:rFonts w:ascii="PT Sans" w:hAnsi="PT Sans" w:cs="Times New Roman"/>
+          <w:sz w:val="20"/>
+          <w:szCs w:val="20"/>
+        </w:rPr>
+        <w:t xml:space="preserve"> </w:t>
       </w:r>
       <w:r>
         <w:rPr>
@@ -4528,17 +4538,7 @@
           <w:sz w:val="20"/>
           <w:szCs w:val="20"/>
         </w:rPr>
-        <w:t>- Architected form-driven AngularJS app</w:t>
-      </w:r>
-      <w:bookmarkStart w:id="0" w:name="_GoBack"/>
-      <w:bookmarkEnd w:id="0"/>
-      <w:r>
-        <w:rPr>
-          <w:rFonts w:ascii="PT Sans" w:hAnsi="PT Sans" w:cs="Times New Roman"/>
-          <w:sz w:val="20"/>
-          <w:szCs w:val="20"/>
-        </w:rPr>
-        <w:t xml:space="preserve"> that persists data to Ruby on Rails backend</w:t>
+        <w:t>- Architected form-driven AngularJS app that persists data to Ruby on Rails backend</w:t>
       </w:r>
     </w:p>
     <w:p>
@@ -4849,7 +4849,7 @@
           <w:sz w:val="20"/>
           <w:szCs w:val="20"/>
         </w:rPr>
-        <w:t>- Ruby on Rails application that uses jquery-tubular plugin to display a YouTube video in the background of a TV Producer’s portfolio page</w:t>
+        <w:t>- Ruby on Rails app that uses jquery-tubular plugin to display a YouTube video in the background of a TV Producer’s portfolio page</w:t>
       </w:r>
     </w:p>
     <w:p>
@@ -5738,7 +5738,7 @@
           <w:sz w:val="20"/>
           <w:szCs w:val="20"/>
         </w:rPr>
-        <w:t xml:space="preserve">      - Ruby on Rails application where you can compete and boost your programming skills</w:t>
+        <w:t xml:space="preserve">      - Ruby on Rails app where you can compete and boost your programming skills</w:t>
       </w:r>
     </w:p>
     <w:p>

</xml_diff>

<commit_message>
edit section "Clean Fuel Chemical Kinetics"
</commit_message>
<xml_diff>
--- a/max_plomer_resume.docx
+++ b/max_plomer_resume.docx
@@ -5434,7 +5434,25 @@
           <w:sz w:val="20"/>
           <w:szCs w:val="20"/>
         </w:rPr>
-        <w:t xml:space="preserve"> Bootstrap navbar component to create intuitive site navigation</w:t>
+        <w:t xml:space="preserve"> Bootstrap </w:t>
+      </w:r>
+      <w:proofErr w:type="spellStart"/>
+      <w:r>
+        <w:rPr>
+          <w:rFonts w:ascii="PT Sans" w:hAnsi="PT Sans" w:cs="Times New Roman"/>
+          <w:sz w:val="20"/>
+          <w:szCs w:val="20"/>
+        </w:rPr>
+        <w:t>navbar</w:t>
+      </w:r>
+      <w:proofErr w:type="spellEnd"/>
+      <w:r>
+        <w:rPr>
+          <w:rFonts w:ascii="PT Sans" w:hAnsi="PT Sans" w:cs="Times New Roman"/>
+          <w:sz w:val="20"/>
+          <w:szCs w:val="20"/>
+        </w:rPr>
+        <w:t xml:space="preserve"> component to create intuitive site navigation</w:t>
       </w:r>
     </w:p>
     <w:p>
@@ -6485,7 +6503,659 @@
           <w:sz w:val="20"/>
           <w:szCs w:val="20"/>
         </w:rPr>
-        <w:t xml:space="preserve">application </w:t>
+        <w:t>application usin</w:t>
+      </w:r>
+      <w:r>
+        <w:rPr>
+          <w:rFonts w:ascii="PT Sans" w:hAnsi="PT Sans" w:cs="Times New Roman"/>
+          <w:sz w:val="20"/>
+          <w:szCs w:val="20"/>
+        </w:rPr>
+        <w:t>g Ruby on Rails and Backbone.js</w:t>
+      </w:r>
+    </w:p>
+    <w:p>
+      <w:pPr>
+        <w:ind w:left="630" w:hanging="630"/>
+        <w:rPr>
+          <w:rFonts w:ascii="PT Sans" w:hAnsi="PT Sans" w:cs="Times New Roman"/>
+          <w:sz w:val="20"/>
+          <w:szCs w:val="20"/>
+        </w:rPr>
+      </w:pPr>
+      <w:r>
+        <w:rPr>
+          <w:rFonts w:ascii="PT Sans" w:hAnsi="PT Sans" w:cs="Times New Roman"/>
+          <w:sz w:val="20"/>
+          <w:szCs w:val="20"/>
+        </w:rPr>
+        <w:t xml:space="preserve">     </w:t>
+      </w:r>
+      <w:r>
+        <w:rPr>
+          <w:rFonts w:ascii="PT Sans" w:hAnsi="PT Sans" w:cs="Times New Roman"/>
+          <w:sz w:val="20"/>
+          <w:szCs w:val="20"/>
+        </w:rPr>
+        <w:t xml:space="preserve"> </w:t>
+      </w:r>
+      <w:r>
+        <w:rPr>
+          <w:rFonts w:ascii="PT Sans" w:hAnsi="PT Sans" w:cs="Times New Roman"/>
+          <w:sz w:val="20"/>
+          <w:szCs w:val="20"/>
+        </w:rPr>
+        <w:t>- Applied Heroku scheduler and market_beat ruby gem to pull stock market quotes and save to database</w:t>
+      </w:r>
+    </w:p>
+    <w:p>
+      <w:pPr>
+        <w:ind w:left="630" w:hanging="630"/>
+        <w:rPr>
+          <w:rFonts w:ascii="PT Sans" w:hAnsi="PT Sans" w:cs="Times New Roman"/>
+          <w:sz w:val="20"/>
+          <w:szCs w:val="20"/>
+        </w:rPr>
+      </w:pPr>
+      <w:r>
+        <w:rPr>
+          <w:rFonts w:ascii="PT Sans" w:hAnsi="PT Sans" w:cs="Times New Roman"/>
+          <w:sz w:val="20"/>
+          <w:szCs w:val="20"/>
+        </w:rPr>
+        <w:t xml:space="preserve">      - Graphed user portfolio performance using</w:t>
+      </w:r>
+      <w:r>
+        <w:rPr>
+          <w:rFonts w:ascii="PT Sans" w:hAnsi="PT Sans" w:cs="Times New Roman"/>
+          <w:sz w:val="20"/>
+          <w:szCs w:val="20"/>
+        </w:rPr>
+        <w:t xml:space="preserve"> the</w:t>
+      </w:r>
+      <w:r>
+        <w:rPr>
+          <w:rFonts w:ascii="PT Sans" w:hAnsi="PT Sans" w:cs="Times New Roman"/>
+          <w:sz w:val="20"/>
+          <w:szCs w:val="20"/>
+        </w:rPr>
+        <w:t xml:space="preserve"> H</w:t>
+      </w:r>
+      <w:r>
+        <w:rPr>
+          <w:rFonts w:ascii="PT Sans" w:hAnsi="PT Sans" w:cs="Times New Roman"/>
+          <w:sz w:val="20"/>
+          <w:szCs w:val="20"/>
+        </w:rPr>
+        <w:t>ighc</w:t>
+      </w:r>
+      <w:r>
+        <w:rPr>
+          <w:rFonts w:ascii="PT Sans" w:hAnsi="PT Sans" w:cs="Times New Roman"/>
+          <w:sz w:val="20"/>
+          <w:szCs w:val="20"/>
+        </w:rPr>
+        <w:t>harts</w:t>
+      </w:r>
+      <w:r>
+        <w:rPr>
+          <w:rFonts w:ascii="PT Sans" w:hAnsi="PT Sans" w:cs="Times New Roman"/>
+          <w:sz w:val="20"/>
+          <w:szCs w:val="20"/>
+        </w:rPr>
+        <w:t xml:space="preserve"> pure JavaScript</w:t>
+      </w:r>
+      <w:r>
+        <w:rPr>
+          <w:rFonts w:ascii="PT Sans" w:hAnsi="PT Sans" w:cs="Times New Roman"/>
+          <w:sz w:val="20"/>
+          <w:szCs w:val="20"/>
+        </w:rPr>
+        <w:t xml:space="preserve"> </w:t>
+      </w:r>
+      <w:r>
+        <w:rPr>
+          <w:rFonts w:ascii="PT Sans" w:hAnsi="PT Sans" w:cs="Times New Roman"/>
+          <w:sz w:val="20"/>
+          <w:szCs w:val="20"/>
+        </w:rPr>
+        <w:t>library</w:t>
+      </w:r>
+      <w:r>
+        <w:rPr>
+          <w:rFonts w:ascii="PT Sans" w:hAnsi="PT Sans" w:cs="Times New Roman"/>
+          <w:sz w:val="20"/>
+          <w:szCs w:val="20"/>
+        </w:rPr>
+        <w:t>;</w:t>
+      </w:r>
+      <w:r>
+        <w:rPr>
+          <w:rFonts w:ascii="PT Sans" w:hAnsi="PT Sans" w:cs="Times New Roman"/>
+          <w:sz w:val="20"/>
+          <w:szCs w:val="20"/>
+        </w:rPr>
+        <w:t xml:space="preserve"> prepared chart data using algorithm optimized for </w:t>
+      </w:r>
+      <w:r>
+        <w:rPr>
+          <w:rFonts w:ascii="PT Sans" w:hAnsi="PT Sans" w:cs="Times New Roman"/>
+          <w:sz w:val="20"/>
+          <w:szCs w:val="20"/>
+        </w:rPr>
+        <w:t>least</w:t>
+      </w:r>
+      <w:r>
+        <w:rPr>
+          <w:rFonts w:ascii="PT Sans" w:hAnsi="PT Sans" w:cs="Times New Roman"/>
+          <w:sz w:val="20"/>
+          <w:szCs w:val="20"/>
+        </w:rPr>
+        <w:t xml:space="preserve"> SQL queries</w:t>
+      </w:r>
+    </w:p>
+    <w:p>
+      <w:pPr>
+        <w:ind w:left="630" w:hanging="630"/>
+        <w:rPr>
+          <w:rFonts w:ascii="PT Sans" w:hAnsi="PT Sans" w:cs="Times New Roman"/>
+          <w:sz w:val="20"/>
+          <w:szCs w:val="20"/>
+        </w:rPr>
+      </w:pPr>
+    </w:p>
+    <w:p>
+      <w:pPr>
+        <w:ind w:left="630" w:hanging="630"/>
+        <w:rPr>
+          <w:rFonts w:ascii="PT Sans" w:hAnsi="PT Sans" w:cs="Times New Roman"/>
+          <w:sz w:val="20"/>
+          <w:szCs w:val="20"/>
+        </w:rPr>
+      </w:pPr>
+      <w:r>
+        <w:rPr>
+          <w:rFonts w:ascii="PT Sans" w:hAnsi="PT Sans" w:cs="Times New Roman"/>
+          <w:sz w:val="20"/>
+          <w:szCs w:val="20"/>
+        </w:rPr>
+        <w:t xml:space="preserve">  -</w:t>
+      </w:r>
+      <w:r>
+        <w:rPr>
+          <w:rFonts w:ascii="PT Sans" w:hAnsi="PT Sans" w:cs="Times New Roman"/>
+          <w:sz w:val="20"/>
+          <w:szCs w:val="20"/>
+        </w:rPr>
+        <w:t xml:space="preserve"> </w:t>
+      </w:r>
+      <w:r>
+        <w:rPr>
+          <w:rFonts w:ascii="PT Sans" w:hAnsi="PT Sans" w:cs="Times New Roman"/>
+          <w:color w:val="3366FF"/>
+          <w:sz w:val="20"/>
+          <w:szCs w:val="20"/>
+        </w:rPr>
+        <w:t>project</w:t>
+      </w:r>
+      <w:r>
+        <w:rPr>
+          <w:rFonts w:ascii="PT Sans" w:hAnsi="PT Sans" w:cs="Times New Roman"/>
+          <w:color w:val="3366FF"/>
+          <w:sz w:val="20"/>
+          <w:szCs w:val="20"/>
+        </w:rPr>
+        <w:t>:</w:t>
+      </w:r>
+      <w:r>
+        <w:rPr>
+          <w:rFonts w:ascii="PT Sans" w:hAnsi="PT Sans" w:cs="Times New Roman"/>
+          <w:sz w:val="20"/>
+          <w:szCs w:val="20"/>
+        </w:rPr>
+        <w:t xml:space="preserve"> </w:t>
+      </w:r>
+      <w:r>
+        <w:rPr>
+          <w:rFonts w:ascii="PT Sans" w:hAnsi="PT Sans" w:cs="Times New Roman"/>
+          <w:sz w:val="20"/>
+          <w:szCs w:val="20"/>
+        </w:rPr>
+        <w:t xml:space="preserve"> </w:t>
+      </w:r>
+      <w:r>
+        <w:rPr>
+          <w:rFonts w:ascii="PT Sans" w:hAnsi="PT Sans" w:cs="Times New Roman"/>
+          <w:b/>
+          <w:sz w:val="20"/>
+          <w:szCs w:val="20"/>
+        </w:rPr>
+        <w:t>Clean Fuel Chemical Kinetics</w:t>
+      </w:r>
+    </w:p>
+    <w:p>
+      <w:pPr>
+        <w:ind w:left="630" w:hanging="630"/>
+        <w:rPr>
+          <w:rFonts w:ascii="PT Sans" w:hAnsi="PT Sans" w:cs="Times New Roman"/>
+          <w:sz w:val="20"/>
+          <w:szCs w:val="20"/>
+        </w:rPr>
+      </w:pPr>
+      <w:r>
+        <w:rPr>
+          <w:rFonts w:ascii="PT Sans" w:hAnsi="PT Sans" w:cs="Times New Roman"/>
+          <w:sz w:val="20"/>
+          <w:szCs w:val="20"/>
+        </w:rPr>
+        <w:t xml:space="preserve">    </w:t>
+      </w:r>
+      <w:r>
+        <w:rPr>
+          <w:rFonts w:ascii="PT Sans" w:hAnsi="PT Sans" w:cs="Times New Roman"/>
+          <w:color w:val="3366FF"/>
+          <w:sz w:val="20"/>
+          <w:szCs w:val="20"/>
+        </w:rPr>
+        <w:t>dates:</w:t>
+      </w:r>
+      <w:r>
+        <w:rPr>
+          <w:rFonts w:ascii="PT Sans" w:hAnsi="PT Sans" w:cs="Times New Roman"/>
+          <w:color w:val="3366FF"/>
+          <w:sz w:val="20"/>
+          <w:szCs w:val="20"/>
+        </w:rPr>
+        <w:t xml:space="preserve"> </w:t>
+      </w:r>
+      <w:r>
+        <w:rPr>
+          <w:rFonts w:ascii="PT Sans" w:hAnsi="PT Sans" w:cs="Times New Roman"/>
+          <w:sz w:val="20"/>
+          <w:szCs w:val="20"/>
+        </w:rPr>
+        <w:t xml:space="preserve"> </w:t>
+      </w:r>
+      <w:r>
+        <w:rPr>
+          <w:rFonts w:ascii="PT Sans" w:hAnsi="PT Sans" w:cs="Times New Roman"/>
+          <w:sz w:val="20"/>
+          <w:szCs w:val="20"/>
+        </w:rPr>
+        <w:t>June 2013 - Dec</w:t>
+      </w:r>
+      <w:r>
+        <w:rPr>
+          <w:rFonts w:ascii="PT Sans" w:hAnsi="PT Sans" w:cs="Times New Roman"/>
+          <w:sz w:val="20"/>
+          <w:szCs w:val="20"/>
+        </w:rPr>
+        <w:t xml:space="preserve"> 2013 </w:t>
+      </w:r>
+    </w:p>
+    <w:p>
+      <w:pPr>
+        <w:ind w:left="630" w:hanging="630"/>
+        <w:rPr>
+          <w:rFonts w:ascii="PT Sans" w:hAnsi="PT Sans" w:cs="Times New Roman"/>
+          <w:sz w:val="20"/>
+          <w:szCs w:val="20"/>
+        </w:rPr>
+      </w:pPr>
+      <w:r>
+        <w:rPr>
+          <w:rFonts w:ascii="PT Sans" w:hAnsi="PT Sans" w:cs="Times New Roman"/>
+          <w:sz w:val="20"/>
+          <w:szCs w:val="20"/>
+        </w:rPr>
+        <w:t xml:space="preserve">    </w:t>
+      </w:r>
+      <w:r>
+        <w:rPr>
+          <w:rFonts w:ascii="PT Sans" w:hAnsi="PT Sans" w:cs="Times New Roman"/>
+          <w:color w:val="3366FF"/>
+          <w:sz w:val="20"/>
+          <w:szCs w:val="20"/>
+        </w:rPr>
+        <w:t>fuel-specific packages available at:</w:t>
+      </w:r>
+      <w:r>
+        <w:rPr>
+          <w:rFonts w:ascii="PT Sans" w:hAnsi="PT Sans" w:cs="Times New Roman"/>
+          <w:sz w:val="20"/>
+          <w:szCs w:val="20"/>
+        </w:rPr>
+        <w:t xml:space="preserve"> </w:t>
+      </w:r>
+      <w:r>
+        <w:rPr>
+          <w:rFonts w:ascii="PT Sans" w:hAnsi="PT Sans" w:cs="Times New Roman"/>
+          <w:sz w:val="20"/>
+          <w:szCs w:val="20"/>
+        </w:rPr>
+        <w:t xml:space="preserve"> </w:t>
+      </w:r>
+      <w:r>
+        <w:rPr>
+          <w:rFonts w:ascii="PT Sans" w:hAnsi="PT Sans" w:cs="Times New Roman"/>
+          <w:sz w:val="20"/>
+          <w:szCs w:val="20"/>
+        </w:rPr>
+        <w:t>http://www.combustionhelp.com</w:t>
+      </w:r>
+    </w:p>
+    <w:p>
+      <w:pPr>
+        <w:ind w:left="630" w:hanging="630"/>
+        <w:rPr>
+          <w:rFonts w:ascii="PT Sans" w:hAnsi="PT Sans" w:cs="Times New Roman"/>
+          <w:color w:val="3366FF"/>
+          <w:sz w:val="20"/>
+          <w:szCs w:val="20"/>
+        </w:rPr>
+      </w:pPr>
+      <w:r>
+        <w:rPr>
+          <w:rFonts w:ascii="PT Sans" w:hAnsi="PT Sans" w:cs="Times New Roman"/>
+          <w:sz w:val="20"/>
+          <w:szCs w:val="20"/>
+        </w:rPr>
+        <w:t xml:space="preserve">    </w:t>
+      </w:r>
+      <w:r>
+        <w:rPr>
+          <w:rFonts w:ascii="PT Sans" w:hAnsi="PT Sans" w:cs="Times New Roman"/>
+          <w:color w:val="3366FF"/>
+          <w:sz w:val="20"/>
+          <w:szCs w:val="20"/>
+        </w:rPr>
+        <w:t>highlights:</w:t>
+      </w:r>
+    </w:p>
+    <w:p>
+      <w:pPr>
+        <w:ind w:left="630" w:hanging="630"/>
+        <w:rPr>
+          <w:rFonts w:ascii="PT Sans" w:hAnsi="PT Sans" w:cs="Times New Roman"/>
+          <w:sz w:val="20"/>
+          <w:szCs w:val="20"/>
+        </w:rPr>
+      </w:pPr>
+      <w:r>
+        <w:rPr>
+          <w:rFonts w:ascii="PT Sans" w:hAnsi="PT Sans" w:cs="Times New Roman"/>
+          <w:sz w:val="20"/>
+          <w:szCs w:val="20"/>
+        </w:rPr>
+        <w:t xml:space="preserve">     </w:t>
+      </w:r>
+      <w:r>
+        <w:rPr>
+          <w:rFonts w:ascii="PT Sans" w:hAnsi="PT Sans" w:cs="Times New Roman"/>
+          <w:sz w:val="20"/>
+          <w:szCs w:val="20"/>
+        </w:rPr>
+        <w:t xml:space="preserve"> </w:t>
+      </w:r>
+      <w:r>
+        <w:rPr>
+          <w:rFonts w:ascii="PT Sans" w:hAnsi="PT Sans" w:cs="Times New Roman"/>
+          <w:sz w:val="20"/>
+          <w:szCs w:val="20"/>
+        </w:rPr>
+        <w:t xml:space="preserve">- Programmed simplified chemical kinetics software package </w:t>
+      </w:r>
+      <w:r>
+        <w:rPr>
+          <w:rFonts w:ascii="PT Sans" w:hAnsi="PT Sans" w:cs="Times New Roman"/>
+          <w:sz w:val="20"/>
+          <w:szCs w:val="20"/>
+        </w:rPr>
+        <w:t>in</w:t>
+      </w:r>
+      <w:r>
+        <w:rPr>
+          <w:rFonts w:ascii="PT Sans" w:hAnsi="PT Sans" w:cs="Times New Roman"/>
+          <w:sz w:val="20"/>
+          <w:szCs w:val="20"/>
+        </w:rPr>
+        <w:t xml:space="preserve"> </w:t>
+      </w:r>
+      <w:r>
+        <w:rPr>
+          <w:rFonts w:ascii="PT Sans" w:hAnsi="PT Sans" w:cs="Times New Roman"/>
+          <w:sz w:val="20"/>
+          <w:szCs w:val="20"/>
+        </w:rPr>
+        <w:t>MATLAB</w:t>
+      </w:r>
+      <w:r>
+        <w:rPr>
+          <w:rFonts w:ascii="PT Sans" w:hAnsi="PT Sans" w:cs="Times New Roman"/>
+          <w:sz w:val="20"/>
+          <w:szCs w:val="20"/>
+        </w:rPr>
+        <w:t>; a GNU Octave-Fortran version was also created</w:t>
+      </w:r>
+    </w:p>
+    <w:p>
+      <w:pPr>
+        <w:ind w:left="630" w:hanging="630"/>
+        <w:rPr>
+          <w:rFonts w:ascii="PT Sans" w:hAnsi="PT Sans" w:cs="Times New Roman"/>
+          <w:sz w:val="20"/>
+          <w:szCs w:val="20"/>
+        </w:rPr>
+      </w:pPr>
+      <w:r>
+        <w:rPr>
+          <w:rFonts w:ascii="PT Sans" w:hAnsi="PT Sans" w:cs="Times New Roman"/>
+          <w:sz w:val="20"/>
+          <w:szCs w:val="20"/>
+        </w:rPr>
+        <w:t xml:space="preserve">     </w:t>
+      </w:r>
+      <w:r>
+        <w:rPr>
+          <w:rFonts w:ascii="PT Sans" w:hAnsi="PT Sans" w:cs="Times New Roman"/>
+          <w:sz w:val="20"/>
+          <w:szCs w:val="20"/>
+        </w:rPr>
+        <w:t xml:space="preserve"> </w:t>
+      </w:r>
+      <w:r>
+        <w:rPr>
+          <w:rFonts w:ascii="PT Sans" w:hAnsi="PT Sans" w:cs="Times New Roman"/>
+          <w:sz w:val="20"/>
+          <w:szCs w:val="20"/>
+        </w:rPr>
+        <w:t>- Investigated</w:t>
+      </w:r>
+      <w:r>
+        <w:rPr>
+          <w:rFonts w:ascii="PT Sans" w:hAnsi="PT Sans" w:cs="Times New Roman"/>
+          <w:sz w:val="20"/>
+          <w:szCs w:val="20"/>
+        </w:rPr>
+        <w:t xml:space="preserve"> </w:t>
+      </w:r>
+      <w:r>
+        <w:rPr>
+          <w:rFonts w:ascii="PT Sans" w:hAnsi="PT Sans" w:cs="Times New Roman"/>
+          <w:sz w:val="20"/>
+          <w:szCs w:val="20"/>
+        </w:rPr>
+        <w:t xml:space="preserve">CHEMKIN-II mechanism format, </w:t>
+      </w:r>
+      <w:r>
+        <w:rPr>
+          <w:rFonts w:ascii="PT Sans" w:hAnsi="PT Sans" w:cs="Times New Roman"/>
+          <w:sz w:val="20"/>
+          <w:szCs w:val="20"/>
+        </w:rPr>
+        <w:t>Arrhenius/Lindeman/Troe form reactions</w:t>
+      </w:r>
+      <w:r>
+        <w:rPr>
+          <w:rFonts w:ascii="PT Sans" w:hAnsi="PT Sans" w:cs="Times New Roman"/>
+          <w:sz w:val="20"/>
+          <w:szCs w:val="20"/>
+        </w:rPr>
+        <w:t>, calculating</w:t>
+      </w:r>
+      <w:r>
+        <w:rPr>
+          <w:rFonts w:ascii="PT Sans" w:hAnsi="PT Sans" w:cs="Times New Roman"/>
+          <w:sz w:val="20"/>
+          <w:szCs w:val="20"/>
+        </w:rPr>
+        <w:t xml:space="preserve"> </w:t>
+      </w:r>
+      <w:r>
+        <w:rPr>
+          <w:rFonts w:ascii="PT Sans" w:hAnsi="PT Sans" w:cs="Times New Roman"/>
+          <w:sz w:val="20"/>
+          <w:szCs w:val="20"/>
+        </w:rPr>
+        <w:t>thermodynamic data</w:t>
+      </w:r>
+      <w:r>
+        <w:rPr>
+          <w:rFonts w:ascii="PT Sans" w:hAnsi="PT Sans" w:cs="Times New Roman"/>
+          <w:sz w:val="20"/>
+          <w:szCs w:val="20"/>
+        </w:rPr>
+        <w:t xml:space="preserve"> </w:t>
+      </w:r>
+      <w:r>
+        <w:rPr>
+          <w:rFonts w:ascii="PT Sans" w:hAnsi="PT Sans" w:cs="Times New Roman"/>
+          <w:sz w:val="20"/>
+          <w:szCs w:val="20"/>
+        </w:rPr>
+        <w:t xml:space="preserve">from </w:t>
+      </w:r>
+      <w:r>
+        <w:rPr>
+          <w:rFonts w:ascii="PT Sans" w:hAnsi="PT Sans" w:cs="Times New Roman"/>
+          <w:sz w:val="20"/>
+          <w:szCs w:val="20"/>
+        </w:rPr>
+        <w:t>NASA polynomials</w:t>
+      </w:r>
+      <w:r>
+        <w:rPr>
+          <w:rFonts w:ascii="PT Sans" w:hAnsi="PT Sans" w:cs="Times New Roman"/>
+          <w:sz w:val="20"/>
+          <w:szCs w:val="20"/>
+        </w:rPr>
+        <w:t>,</w:t>
+      </w:r>
+      <w:r>
+        <w:rPr>
+          <w:rFonts w:ascii="PT Sans" w:hAnsi="PT Sans" w:cs="Times New Roman"/>
+          <w:sz w:val="20"/>
+          <w:szCs w:val="20"/>
+        </w:rPr>
+        <w:t xml:space="preserve"> programming language speeds and license costs</w:t>
+      </w:r>
+    </w:p>
+    <w:p>
+      <w:pPr>
+        <w:ind w:left="630" w:hanging="630"/>
+        <w:rPr>
+          <w:rFonts w:ascii="PT Sans" w:hAnsi="PT Sans" w:cs="Times New Roman"/>
+          <w:sz w:val="20"/>
+          <w:szCs w:val="20"/>
+        </w:rPr>
+      </w:pPr>
+      <w:r>
+        <w:rPr>
+          <w:rFonts w:ascii="PT Sans" w:hAnsi="PT Sans" w:cs="Times New Roman"/>
+          <w:sz w:val="20"/>
+          <w:szCs w:val="20"/>
+        </w:rPr>
+        <w:t xml:space="preserve">     </w:t>
+      </w:r>
+      <w:r>
+        <w:rPr>
+          <w:rFonts w:ascii="PT Sans" w:hAnsi="PT Sans" w:cs="Times New Roman"/>
+          <w:sz w:val="20"/>
+          <w:szCs w:val="20"/>
+        </w:rPr>
+        <w:t xml:space="preserve"> </w:t>
+      </w:r>
+      <w:r>
+        <w:rPr>
+          <w:rFonts w:ascii="PT Sans" w:hAnsi="PT Sans" w:cs="Times New Roman"/>
+          <w:sz w:val="20"/>
+          <w:szCs w:val="20"/>
+        </w:rPr>
+        <w:t xml:space="preserve">- Applied </w:t>
+      </w:r>
+      <w:r>
+        <w:rPr>
+          <w:rFonts w:ascii="PT Sans" w:hAnsi="PT Sans" w:cs="Times New Roman"/>
+          <w:sz w:val="20"/>
+          <w:szCs w:val="20"/>
+        </w:rPr>
+        <w:t>MATLAB</w:t>
+      </w:r>
+      <w:r>
+        <w:rPr>
+          <w:rFonts w:ascii="PT Sans" w:hAnsi="PT Sans" w:cs="Times New Roman"/>
+          <w:sz w:val="20"/>
+          <w:szCs w:val="20"/>
+        </w:rPr>
+        <w:t xml:space="preserve"> </w:t>
+      </w:r>
+      <w:r>
+        <w:rPr>
+          <w:rFonts w:ascii="PT Sans" w:hAnsi="PT Sans" w:cs="Times New Roman"/>
+          <w:sz w:val="20"/>
+          <w:szCs w:val="20"/>
+        </w:rPr>
+        <w:t xml:space="preserve">profiler to improve </w:t>
+      </w:r>
+      <w:r>
+        <w:rPr>
+          <w:rFonts w:ascii="PT Sans" w:hAnsi="PT Sans" w:cs="Times New Roman"/>
+          <w:sz w:val="20"/>
+          <w:szCs w:val="20"/>
+        </w:rPr>
+        <w:t xml:space="preserve">program </w:t>
+      </w:r>
+      <w:r>
+        <w:rPr>
+          <w:rFonts w:ascii="PT Sans" w:hAnsi="PT Sans" w:cs="Times New Roman"/>
+          <w:sz w:val="20"/>
+          <w:szCs w:val="20"/>
+        </w:rPr>
+        <w:t>inefficiencies; time to converge constant volume reactor</w:t>
+      </w:r>
+      <w:r>
+        <w:rPr>
+          <w:rFonts w:ascii="PT Sans" w:hAnsi="PT Sans" w:cs="Times New Roman"/>
+          <w:sz w:val="20"/>
+          <w:szCs w:val="20"/>
+        </w:rPr>
+        <w:t xml:space="preserve"> with methane fuel</w:t>
+      </w:r>
+      <w:r>
+        <w:rPr>
+          <w:rFonts w:ascii="PT Sans" w:hAnsi="PT Sans" w:cs="Times New Roman"/>
+          <w:sz w:val="20"/>
+          <w:szCs w:val="20"/>
+        </w:rPr>
+        <w:t xml:space="preserve"> was reduced from 619 sec</w:t>
+      </w:r>
+      <w:r>
+        <w:rPr>
+          <w:rFonts w:ascii="PT Sans" w:hAnsi="PT Sans" w:cs="Times New Roman"/>
+          <w:sz w:val="20"/>
+          <w:szCs w:val="20"/>
+        </w:rPr>
+        <w:t xml:space="preserve"> </w:t>
       </w:r>
       <w:bookmarkStart w:id="0" w:name="_GoBack"/>
       <w:bookmarkEnd w:id="0"/>
@@ -6495,491 +7165,7 @@
           <w:sz w:val="20"/>
           <w:szCs w:val="20"/>
         </w:rPr>
-        <w:t>usin</w:t>
-      </w:r>
-      <w:r>
-        <w:rPr>
-          <w:rFonts w:ascii="PT Sans" w:hAnsi="PT Sans" w:cs="Times New Roman"/>
-          <w:sz w:val="20"/>
-          <w:szCs w:val="20"/>
-        </w:rPr>
-        <w:t>g Ruby on Rails and Backbone.js</w:t>
-      </w:r>
-    </w:p>
-    <w:p>
-      <w:pPr>
-        <w:ind w:left="630" w:hanging="630"/>
-        <w:rPr>
-          <w:rFonts w:ascii="PT Sans" w:hAnsi="PT Sans" w:cs="Times New Roman"/>
-          <w:sz w:val="20"/>
-          <w:szCs w:val="20"/>
-        </w:rPr>
-      </w:pPr>
-      <w:r>
-        <w:rPr>
-          <w:rFonts w:ascii="PT Sans" w:hAnsi="PT Sans" w:cs="Times New Roman"/>
-          <w:sz w:val="20"/>
-          <w:szCs w:val="20"/>
-        </w:rPr>
-        <w:t xml:space="preserve">     </w:t>
-      </w:r>
-      <w:r>
-        <w:rPr>
-          <w:rFonts w:ascii="PT Sans" w:hAnsi="PT Sans" w:cs="Times New Roman"/>
-          <w:sz w:val="20"/>
-          <w:szCs w:val="20"/>
-        </w:rPr>
-        <w:t xml:space="preserve"> </w:t>
-      </w:r>
-      <w:r>
-        <w:rPr>
-          <w:rFonts w:ascii="PT Sans" w:hAnsi="PT Sans" w:cs="Times New Roman"/>
-          <w:sz w:val="20"/>
-          <w:szCs w:val="20"/>
-        </w:rPr>
-        <w:t>- Applied Heroku scheduler and market_beat ruby gem to pull stock market quotes and save to database</w:t>
-      </w:r>
-    </w:p>
-    <w:p>
-      <w:pPr>
-        <w:ind w:left="630" w:hanging="630"/>
-        <w:rPr>
-          <w:rFonts w:ascii="PT Sans" w:hAnsi="PT Sans" w:cs="Times New Roman"/>
-          <w:sz w:val="20"/>
-          <w:szCs w:val="20"/>
-        </w:rPr>
-      </w:pPr>
-      <w:r>
-        <w:rPr>
-          <w:rFonts w:ascii="PT Sans" w:hAnsi="PT Sans" w:cs="Times New Roman"/>
-          <w:sz w:val="20"/>
-          <w:szCs w:val="20"/>
-        </w:rPr>
-        <w:t xml:space="preserve">      - Graphed user portfolio performance using</w:t>
-      </w:r>
-      <w:r>
-        <w:rPr>
-          <w:rFonts w:ascii="PT Sans" w:hAnsi="PT Sans" w:cs="Times New Roman"/>
-          <w:sz w:val="20"/>
-          <w:szCs w:val="20"/>
-        </w:rPr>
-        <w:t xml:space="preserve"> the</w:t>
-      </w:r>
-      <w:r>
-        <w:rPr>
-          <w:rFonts w:ascii="PT Sans" w:hAnsi="PT Sans" w:cs="Times New Roman"/>
-          <w:sz w:val="20"/>
-          <w:szCs w:val="20"/>
-        </w:rPr>
-        <w:t xml:space="preserve"> H</w:t>
-      </w:r>
-      <w:r>
-        <w:rPr>
-          <w:rFonts w:ascii="PT Sans" w:hAnsi="PT Sans" w:cs="Times New Roman"/>
-          <w:sz w:val="20"/>
-          <w:szCs w:val="20"/>
-        </w:rPr>
-        <w:t>ighc</w:t>
-      </w:r>
-      <w:r>
-        <w:rPr>
-          <w:rFonts w:ascii="PT Sans" w:hAnsi="PT Sans" w:cs="Times New Roman"/>
-          <w:sz w:val="20"/>
-          <w:szCs w:val="20"/>
-        </w:rPr>
-        <w:t>harts</w:t>
-      </w:r>
-      <w:r>
-        <w:rPr>
-          <w:rFonts w:ascii="PT Sans" w:hAnsi="PT Sans" w:cs="Times New Roman"/>
-          <w:sz w:val="20"/>
-          <w:szCs w:val="20"/>
-        </w:rPr>
-        <w:t xml:space="preserve"> pure JavaScript</w:t>
-      </w:r>
-      <w:r>
-        <w:rPr>
-          <w:rFonts w:ascii="PT Sans" w:hAnsi="PT Sans" w:cs="Times New Roman"/>
-          <w:sz w:val="20"/>
-          <w:szCs w:val="20"/>
-        </w:rPr>
-        <w:t xml:space="preserve"> </w:t>
-      </w:r>
-      <w:r>
-        <w:rPr>
-          <w:rFonts w:ascii="PT Sans" w:hAnsi="PT Sans" w:cs="Times New Roman"/>
-          <w:sz w:val="20"/>
-          <w:szCs w:val="20"/>
-        </w:rPr>
-        <w:t>library</w:t>
-      </w:r>
-      <w:r>
-        <w:rPr>
-          <w:rFonts w:ascii="PT Sans" w:hAnsi="PT Sans" w:cs="Times New Roman"/>
-          <w:sz w:val="20"/>
-          <w:szCs w:val="20"/>
-        </w:rPr>
-        <w:t>;</w:t>
-      </w:r>
-      <w:r>
-        <w:rPr>
-          <w:rFonts w:ascii="PT Sans" w:hAnsi="PT Sans" w:cs="Times New Roman"/>
-          <w:sz w:val="20"/>
-          <w:szCs w:val="20"/>
-        </w:rPr>
-        <w:t xml:space="preserve"> prepared chart data using algorithm optimized for </w:t>
-      </w:r>
-      <w:r>
-        <w:rPr>
-          <w:rFonts w:ascii="PT Sans" w:hAnsi="PT Sans" w:cs="Times New Roman"/>
-          <w:sz w:val="20"/>
-          <w:szCs w:val="20"/>
-        </w:rPr>
-        <w:t>least</w:t>
-      </w:r>
-      <w:r>
-        <w:rPr>
-          <w:rFonts w:ascii="PT Sans" w:hAnsi="PT Sans" w:cs="Times New Roman"/>
-          <w:sz w:val="20"/>
-          <w:szCs w:val="20"/>
-        </w:rPr>
-        <w:t xml:space="preserve"> SQL queries</w:t>
-      </w:r>
-    </w:p>
-    <w:p>
-      <w:pPr>
-        <w:ind w:left="630" w:hanging="630"/>
-        <w:rPr>
-          <w:rFonts w:ascii="PT Sans" w:hAnsi="PT Sans" w:cs="Times New Roman"/>
-          <w:sz w:val="20"/>
-          <w:szCs w:val="20"/>
-        </w:rPr>
-      </w:pPr>
-    </w:p>
-    <w:p>
-      <w:pPr>
-        <w:ind w:left="630" w:hanging="630"/>
-        <w:rPr>
-          <w:rFonts w:ascii="PT Sans" w:hAnsi="PT Sans" w:cs="Times New Roman"/>
-          <w:sz w:val="20"/>
-          <w:szCs w:val="20"/>
-        </w:rPr>
-      </w:pPr>
-      <w:r>
-        <w:rPr>
-          <w:rFonts w:ascii="PT Sans" w:hAnsi="PT Sans" w:cs="Times New Roman"/>
-          <w:sz w:val="20"/>
-          <w:szCs w:val="20"/>
-        </w:rPr>
-        <w:t xml:space="preserve">  -</w:t>
-      </w:r>
-      <w:r>
-        <w:rPr>
-          <w:rFonts w:ascii="PT Sans" w:hAnsi="PT Sans" w:cs="Times New Roman"/>
-          <w:sz w:val="20"/>
-          <w:szCs w:val="20"/>
-        </w:rPr>
-        <w:t xml:space="preserve"> </w:t>
-      </w:r>
-      <w:r>
-        <w:rPr>
-          <w:rFonts w:ascii="PT Sans" w:hAnsi="PT Sans" w:cs="Times New Roman"/>
-          <w:color w:val="3366FF"/>
-          <w:sz w:val="20"/>
-          <w:szCs w:val="20"/>
-        </w:rPr>
-        <w:t>project</w:t>
-      </w:r>
-      <w:r>
-        <w:rPr>
-          <w:rFonts w:ascii="PT Sans" w:hAnsi="PT Sans" w:cs="Times New Roman"/>
-          <w:color w:val="3366FF"/>
-          <w:sz w:val="20"/>
-          <w:szCs w:val="20"/>
-        </w:rPr>
-        <w:t>:</w:t>
-      </w:r>
-      <w:r>
-        <w:rPr>
-          <w:rFonts w:ascii="PT Sans" w:hAnsi="PT Sans" w:cs="Times New Roman"/>
-          <w:sz w:val="20"/>
-          <w:szCs w:val="20"/>
-        </w:rPr>
-        <w:t xml:space="preserve"> </w:t>
-      </w:r>
-      <w:r>
-        <w:rPr>
-          <w:rFonts w:ascii="PT Sans" w:hAnsi="PT Sans" w:cs="Times New Roman"/>
-          <w:sz w:val="20"/>
-          <w:szCs w:val="20"/>
-        </w:rPr>
-        <w:t xml:space="preserve"> </w:t>
-      </w:r>
-      <w:r>
-        <w:rPr>
-          <w:rFonts w:ascii="PT Sans" w:hAnsi="PT Sans" w:cs="Times New Roman"/>
-          <w:b/>
-          <w:sz w:val="20"/>
-          <w:szCs w:val="20"/>
-        </w:rPr>
-        <w:t>Clean Fuel Chemical Kinetics</w:t>
-      </w:r>
-    </w:p>
-    <w:p>
-      <w:pPr>
-        <w:ind w:left="630" w:hanging="630"/>
-        <w:rPr>
-          <w:rFonts w:ascii="PT Sans" w:hAnsi="PT Sans" w:cs="Times New Roman"/>
-          <w:sz w:val="20"/>
-          <w:szCs w:val="20"/>
-        </w:rPr>
-      </w:pPr>
-      <w:r>
-        <w:rPr>
-          <w:rFonts w:ascii="PT Sans" w:hAnsi="PT Sans" w:cs="Times New Roman"/>
-          <w:sz w:val="20"/>
-          <w:szCs w:val="20"/>
-        </w:rPr>
-        <w:t xml:space="preserve">    </w:t>
-      </w:r>
-      <w:r>
-        <w:rPr>
-          <w:rFonts w:ascii="PT Sans" w:hAnsi="PT Sans" w:cs="Times New Roman"/>
-          <w:color w:val="3366FF"/>
-          <w:sz w:val="20"/>
-          <w:szCs w:val="20"/>
-        </w:rPr>
-        <w:t>dates:</w:t>
-      </w:r>
-      <w:r>
-        <w:rPr>
-          <w:rFonts w:ascii="PT Sans" w:hAnsi="PT Sans" w:cs="Times New Roman"/>
-          <w:color w:val="3366FF"/>
-          <w:sz w:val="20"/>
-          <w:szCs w:val="20"/>
-        </w:rPr>
-        <w:t xml:space="preserve"> </w:t>
-      </w:r>
-      <w:r>
-        <w:rPr>
-          <w:rFonts w:ascii="PT Sans" w:hAnsi="PT Sans" w:cs="Times New Roman"/>
-          <w:sz w:val="20"/>
-          <w:szCs w:val="20"/>
-        </w:rPr>
-        <w:t xml:space="preserve"> </w:t>
-      </w:r>
-      <w:r>
-        <w:rPr>
-          <w:rFonts w:ascii="PT Sans" w:hAnsi="PT Sans" w:cs="Times New Roman"/>
-          <w:sz w:val="20"/>
-          <w:szCs w:val="20"/>
-        </w:rPr>
-        <w:t>June 2013 - Dec</w:t>
-      </w:r>
-      <w:r>
-        <w:rPr>
-          <w:rFonts w:ascii="PT Sans" w:hAnsi="PT Sans" w:cs="Times New Roman"/>
-          <w:sz w:val="20"/>
-          <w:szCs w:val="20"/>
-        </w:rPr>
-        <w:t xml:space="preserve"> 2013 </w:t>
-      </w:r>
-    </w:p>
-    <w:p>
-      <w:pPr>
-        <w:ind w:left="630" w:hanging="630"/>
-        <w:rPr>
-          <w:rFonts w:ascii="PT Sans" w:hAnsi="PT Sans" w:cs="Times New Roman"/>
-          <w:sz w:val="20"/>
-          <w:szCs w:val="20"/>
-        </w:rPr>
-      </w:pPr>
-      <w:r>
-        <w:rPr>
-          <w:rFonts w:ascii="PT Sans" w:hAnsi="PT Sans" w:cs="Times New Roman"/>
-          <w:sz w:val="20"/>
-          <w:szCs w:val="20"/>
-        </w:rPr>
-        <w:t xml:space="preserve">    </w:t>
-      </w:r>
-      <w:r>
-        <w:rPr>
-          <w:rFonts w:ascii="PT Sans" w:hAnsi="PT Sans" w:cs="Times New Roman"/>
-          <w:color w:val="3366FF"/>
-          <w:sz w:val="20"/>
-          <w:szCs w:val="20"/>
-        </w:rPr>
-        <w:t>fuel-specific packages available at:</w:t>
-      </w:r>
-      <w:r>
-        <w:rPr>
-          <w:rFonts w:ascii="PT Sans" w:hAnsi="PT Sans" w:cs="Times New Roman"/>
-          <w:sz w:val="20"/>
-          <w:szCs w:val="20"/>
-        </w:rPr>
-        <w:t xml:space="preserve"> </w:t>
-      </w:r>
-      <w:r>
-        <w:rPr>
-          <w:rFonts w:ascii="PT Sans" w:hAnsi="PT Sans" w:cs="Times New Roman"/>
-          <w:sz w:val="20"/>
-          <w:szCs w:val="20"/>
-        </w:rPr>
-        <w:t xml:space="preserve"> </w:t>
-      </w:r>
-      <w:r>
-        <w:rPr>
-          <w:rFonts w:ascii="PT Sans" w:hAnsi="PT Sans" w:cs="Times New Roman"/>
-          <w:sz w:val="20"/>
-          <w:szCs w:val="20"/>
-        </w:rPr>
-        <w:t>http://www.combustionhelp.com</w:t>
-      </w:r>
-    </w:p>
-    <w:p>
-      <w:pPr>
-        <w:ind w:left="630" w:hanging="630"/>
-        <w:rPr>
-          <w:rFonts w:ascii="PT Sans" w:hAnsi="PT Sans" w:cs="Times New Roman"/>
-          <w:color w:val="3366FF"/>
-          <w:sz w:val="20"/>
-          <w:szCs w:val="20"/>
-        </w:rPr>
-      </w:pPr>
-      <w:r>
-        <w:rPr>
-          <w:rFonts w:ascii="PT Sans" w:hAnsi="PT Sans" w:cs="Times New Roman"/>
-          <w:sz w:val="20"/>
-          <w:szCs w:val="20"/>
-        </w:rPr>
-        <w:t xml:space="preserve">    </w:t>
-      </w:r>
-      <w:r>
-        <w:rPr>
-          <w:rFonts w:ascii="PT Sans" w:hAnsi="PT Sans" w:cs="Times New Roman"/>
-          <w:color w:val="3366FF"/>
-          <w:sz w:val="20"/>
-          <w:szCs w:val="20"/>
-        </w:rPr>
-        <w:t>highlights:</w:t>
-      </w:r>
-    </w:p>
-    <w:p>
-      <w:pPr>
-        <w:ind w:left="630" w:hanging="630"/>
-        <w:rPr>
-          <w:rFonts w:ascii="PT Sans" w:hAnsi="PT Sans" w:cs="Times New Roman"/>
-          <w:sz w:val="20"/>
-          <w:szCs w:val="20"/>
-        </w:rPr>
-      </w:pPr>
-      <w:r>
-        <w:rPr>
-          <w:rFonts w:ascii="PT Sans" w:hAnsi="PT Sans" w:cs="Times New Roman"/>
-          <w:sz w:val="20"/>
-          <w:szCs w:val="20"/>
-        </w:rPr>
-        <w:t xml:space="preserve">     </w:t>
-      </w:r>
-      <w:r>
-        <w:rPr>
-          <w:rFonts w:ascii="PT Sans" w:hAnsi="PT Sans" w:cs="Times New Roman"/>
-          <w:sz w:val="20"/>
-          <w:szCs w:val="20"/>
-        </w:rPr>
-        <w:t xml:space="preserve"> </w:t>
-      </w:r>
-      <w:r>
-        <w:rPr>
-          <w:rFonts w:ascii="PT Sans" w:hAnsi="PT Sans" w:cs="Times New Roman"/>
-          <w:sz w:val="20"/>
-          <w:szCs w:val="20"/>
-        </w:rPr>
-        <w:t>- Programmed simplified chemical kinetics software package using high-level programming languages</w:t>
-      </w:r>
-    </w:p>
-    <w:p>
-      <w:pPr>
-        <w:ind w:left="630" w:hanging="630"/>
-        <w:rPr>
-          <w:rFonts w:ascii="PT Sans" w:hAnsi="PT Sans" w:cs="Times New Roman"/>
-          <w:sz w:val="20"/>
-          <w:szCs w:val="20"/>
-        </w:rPr>
-      </w:pPr>
-      <w:r>
-        <w:rPr>
-          <w:rFonts w:ascii="PT Sans" w:hAnsi="PT Sans" w:cs="Times New Roman"/>
-          <w:sz w:val="20"/>
-          <w:szCs w:val="20"/>
-        </w:rPr>
-        <w:t xml:space="preserve">     </w:t>
-      </w:r>
-      <w:r>
-        <w:rPr>
-          <w:rFonts w:ascii="PT Sans" w:hAnsi="PT Sans" w:cs="Times New Roman"/>
-          <w:sz w:val="20"/>
-          <w:szCs w:val="20"/>
-        </w:rPr>
-        <w:t xml:space="preserve"> </w:t>
-      </w:r>
-      <w:r>
-        <w:rPr>
-          <w:rFonts w:ascii="PT Sans" w:hAnsi="PT Sans" w:cs="Times New Roman"/>
-          <w:sz w:val="20"/>
-          <w:szCs w:val="20"/>
-        </w:rPr>
-        <w:t>- Investigated</w:t>
-      </w:r>
-      <w:r>
-        <w:rPr>
-          <w:rFonts w:ascii="PT Sans" w:hAnsi="PT Sans" w:cs="Times New Roman"/>
-          <w:sz w:val="20"/>
-          <w:szCs w:val="20"/>
-        </w:rPr>
-        <w:t xml:space="preserve"> </w:t>
-      </w:r>
-      <w:r>
-        <w:rPr>
-          <w:rFonts w:ascii="PT Sans" w:hAnsi="PT Sans" w:cs="Times New Roman"/>
-          <w:sz w:val="20"/>
-          <w:szCs w:val="20"/>
-        </w:rPr>
-        <w:t>CHEMKIN-II mechanism format, NASA polynomials for thermodynamic data, Arrhenius/Lindeman/Troe form reactions, programming language speeds and license costs</w:t>
-      </w:r>
-    </w:p>
-    <w:p>
-      <w:pPr>
-        <w:ind w:left="630" w:hanging="630"/>
-        <w:rPr>
-          <w:rFonts w:ascii="PT Sans" w:hAnsi="PT Sans" w:cs="Times New Roman"/>
-          <w:sz w:val="20"/>
-          <w:szCs w:val="20"/>
-        </w:rPr>
-      </w:pPr>
-      <w:r>
-        <w:rPr>
-          <w:rFonts w:ascii="PT Sans" w:hAnsi="PT Sans" w:cs="Times New Roman"/>
-          <w:sz w:val="20"/>
-          <w:szCs w:val="20"/>
-        </w:rPr>
-        <w:t xml:space="preserve">     </w:t>
-      </w:r>
-      <w:r>
-        <w:rPr>
-          <w:rFonts w:ascii="PT Sans" w:hAnsi="PT Sans" w:cs="Times New Roman"/>
-          <w:sz w:val="20"/>
-          <w:szCs w:val="20"/>
-        </w:rPr>
-        <w:t xml:space="preserve"> </w:t>
-      </w:r>
-      <w:r>
-        <w:rPr>
-          <w:rFonts w:ascii="PT Sans" w:hAnsi="PT Sans" w:cs="Times New Roman"/>
-          <w:sz w:val="20"/>
-          <w:szCs w:val="20"/>
-        </w:rPr>
-        <w:t>- Applied MATLAB profiler to improve inefficiencies; time to converge constant volume reactor was reduced from 619 sec in initial version to 0.8 sec, which is substantially closer to CHEMKIN converge time of 0.5 sec</w:t>
+        <w:t>to 0.8 sec</w:t>
       </w:r>
     </w:p>
     <w:p>

</xml_diff>

<commit_message>
edit section "Technology Skills"
</commit_message>
<xml_diff>
--- a/max_plomer_resume.docx
+++ b/max_plomer_resume.docx
@@ -5434,25 +5434,7 @@
           <w:sz w:val="20"/>
           <w:szCs w:val="20"/>
         </w:rPr>
-        <w:t xml:space="preserve"> Bootstrap </w:t>
-      </w:r>
-      <w:proofErr w:type="spellStart"/>
-      <w:r>
-        <w:rPr>
-          <w:rFonts w:ascii="PT Sans" w:hAnsi="PT Sans" w:cs="Times New Roman"/>
-          <w:sz w:val="20"/>
-          <w:szCs w:val="20"/>
-        </w:rPr>
-        <w:t>navbar</w:t>
-      </w:r>
-      <w:proofErr w:type="spellEnd"/>
-      <w:r>
-        <w:rPr>
-          <w:rFonts w:ascii="PT Sans" w:hAnsi="PT Sans" w:cs="Times New Roman"/>
-          <w:sz w:val="20"/>
-          <w:szCs w:val="20"/>
-        </w:rPr>
-        <w:t xml:space="preserve"> component to create intuitive site navigation</w:t>
+        <w:t xml:space="preserve"> Bootstrap navbar component to create intuitive site navigation</w:t>
       </w:r>
     </w:p>
     <w:p>
@@ -7155,17 +7137,7 @@
           <w:sz w:val="20"/>
           <w:szCs w:val="20"/>
         </w:rPr>
-        <w:t xml:space="preserve"> </w:t>
-      </w:r>
-      <w:bookmarkStart w:id="0" w:name="_GoBack"/>
-      <w:bookmarkEnd w:id="0"/>
-      <w:r>
-        <w:rPr>
-          <w:rFonts w:ascii="PT Sans" w:hAnsi="PT Sans" w:cs="Times New Roman"/>
-          <w:sz w:val="20"/>
-          <w:szCs w:val="20"/>
-        </w:rPr>
-        <w:t>to 0.8 sec</w:t>
+        <w:t xml:space="preserve"> to 0.8 sec</w:t>
       </w:r>
     </w:p>
     <w:p>
@@ -7305,7 +7277,23 @@
           <w:sz w:val="20"/>
           <w:szCs w:val="20"/>
         </w:rPr>
-        <w:t>Ruby on Rails, AngularJS, jQuery, Backbone.js, Ember.js, Git, Linux, AWS, Heroku</w:t>
+        <w:t>Ruby on Rails</w:t>
+      </w:r>
+      <w:r>
+        <w:rPr>
+          <w:rFonts w:ascii="PT Sans" w:hAnsi="PT Sans" w:cs="Times New Roman"/>
+          <w:sz w:val="20"/>
+          <w:szCs w:val="20"/>
+        </w:rPr>
+        <w:t>, jQuery</w:t>
+      </w:r>
+      <w:r>
+        <w:rPr>
+          <w:rFonts w:ascii="PT Sans" w:hAnsi="PT Sans" w:cs="Times New Roman"/>
+          <w:sz w:val="20"/>
+          <w:szCs w:val="20"/>
+        </w:rPr>
+        <w:t>, AngularJS, Backbone.js, Ember.js, Git, Linux, AWS, Heroku</w:t>
       </w:r>
     </w:p>
     <w:p>
@@ -7356,7 +7344,33 @@
           <w:sz w:val="20"/>
           <w:szCs w:val="20"/>
         </w:rPr>
-        <w:t>Raspberry Pi, Unity3D</w:t>
+        <w:t>Raspberry Pi, U</w:t>
+      </w:r>
+      <w:r>
+        <w:rPr>
+          <w:rFonts w:ascii="PT Sans" w:hAnsi="PT Sans" w:cs="Times New Roman"/>
+          <w:sz w:val="20"/>
+          <w:szCs w:val="20"/>
+        </w:rPr>
+        <w:t>nity3D</w:t>
+      </w:r>
+      <w:r>
+        <w:rPr>
+          <w:rFonts w:ascii="PT Sans" w:hAnsi="PT Sans" w:cs="Times New Roman"/>
+          <w:sz w:val="20"/>
+          <w:szCs w:val="20"/>
+        </w:rPr>
+        <w:t xml:space="preserve"> Game E</w:t>
+      </w:r>
+      <w:bookmarkStart w:id="0" w:name="_GoBack"/>
+      <w:bookmarkEnd w:id="0"/>
+      <w:r>
+        <w:rPr>
+          <w:rFonts w:ascii="PT Sans" w:hAnsi="PT Sans" w:cs="Times New Roman"/>
+          <w:sz w:val="20"/>
+          <w:szCs w:val="20"/>
+        </w:rPr>
+        <w:t>ngine</w:t>
       </w:r>
     </w:p>
     <w:p>

</xml_diff>

<commit_message>
all titles single spacing
</commit_message>
<xml_diff>
--- a/max_plomer_resume.docx
+++ b/max_plomer_resume.docx
@@ -173,7 +173,6 @@
     </w:p>
     <w:p>
       <w:pPr>
-        <w:spacing w:line="220" w:lineRule="exact"/>
         <w:ind w:left="634" w:hanging="634"/>
         <w:rPr>
           <w:rFonts w:ascii="PT Sans" w:hAnsi="PT Sans" w:cs="Times New Roman"/>
@@ -265,7 +264,6 @@
     </w:p>
     <w:p>
       <w:pPr>
-        <w:spacing w:line="220" w:lineRule="exact"/>
         <w:ind w:left="634" w:hanging="634"/>
         <w:rPr>
           <w:rFonts w:ascii="PT Sans" w:hAnsi="PT Sans" w:cs="Times New Roman"/>
@@ -883,7 +881,6 @@
     </w:p>
     <w:p>
       <w:pPr>
-        <w:spacing w:line="220" w:lineRule="exact"/>
         <w:ind w:left="634" w:hanging="634"/>
         <w:rPr>
           <w:rFonts w:ascii="PT Sans" w:hAnsi="PT Sans" w:cs="Times New Roman"/>
@@ -1529,7 +1526,6 @@
     </w:p>
     <w:p>
       <w:pPr>
-        <w:spacing w:line="220" w:lineRule="exact"/>
         <w:ind w:left="634" w:hanging="634"/>
         <w:rPr>
           <w:rFonts w:ascii="PT Sans" w:hAnsi="PT Sans" w:cs="Times New Roman"/>
@@ -1819,7 +1815,6 @@
     </w:p>
     <w:p>
       <w:pPr>
-        <w:spacing w:line="220" w:lineRule="exact"/>
         <w:ind w:left="634" w:hanging="634"/>
         <w:rPr>
           <w:rFonts w:ascii="PT Sans" w:hAnsi="PT Sans" w:cs="Times New Roman"/>
@@ -2023,7 +2018,6 @@
     </w:p>
     <w:p>
       <w:pPr>
-        <w:spacing w:line="220" w:lineRule="exact"/>
         <w:ind w:left="634" w:hanging="634"/>
         <w:rPr>
           <w:rFonts w:ascii="PT Sans" w:hAnsi="PT Sans" w:cs="Times New Roman"/>
@@ -2180,7 +2174,6 @@
     </w:p>
     <w:p>
       <w:pPr>
-        <w:spacing w:line="220" w:lineRule="exact"/>
         <w:ind w:left="634" w:hanging="634"/>
         <w:rPr>
           <w:rFonts w:ascii="PT Sans" w:hAnsi="PT Sans" w:cs="Times New Roman"/>
@@ -2238,7 +2231,6 @@
           <w:sz w:val="20"/>
           <w:szCs w:val="20"/>
         </w:rPr>
-        <w:lastRenderedPageBreak/>
         <w:t xml:space="preserve">dates: </w:t>
       </w:r>
       <w:r>
@@ -2519,8 +2511,7 @@
     </w:p>
     <w:p>
       <w:pPr>
-        <w:spacing w:line="220" w:lineRule="exact"/>
-        <w:ind w:left="630" w:hanging="630"/>
+        <w:ind w:left="634" w:hanging="634"/>
         <w:rPr>
           <w:rFonts w:ascii="PT Sans" w:hAnsi="PT Sans" w:cs="Times New Roman"/>
         </w:rPr>
@@ -2793,8 +2784,7 @@
     </w:p>
     <w:p>
       <w:pPr>
-        <w:spacing w:line="220" w:lineRule="exact"/>
-        <w:ind w:left="630" w:hanging="630"/>
+        <w:ind w:left="634" w:hanging="634"/>
         <w:rPr>
           <w:rFonts w:ascii="PT Sans" w:hAnsi="PT Sans" w:cs="Times New Roman"/>
         </w:rPr>
@@ -3086,8 +3076,7 @@
     </w:p>
     <w:p>
       <w:pPr>
-        <w:spacing w:line="220" w:lineRule="exact"/>
-        <w:ind w:left="630" w:hanging="630"/>
+        <w:ind w:left="634" w:hanging="634"/>
         <w:rPr>
           <w:rFonts w:ascii="PT Sans" w:hAnsi="PT Sans" w:cs="Times New Roman"/>
         </w:rPr>
@@ -3351,8 +3340,7 @@
     </w:p>
     <w:p>
       <w:pPr>
-        <w:spacing w:line="220" w:lineRule="exact"/>
-        <w:ind w:left="630" w:hanging="630"/>
+        <w:ind w:left="634" w:hanging="634"/>
         <w:rPr>
           <w:rFonts w:ascii="PT Sans" w:hAnsi="PT Sans" w:cs="Times New Roman"/>
         </w:rPr>
@@ -3632,8 +3620,7 @@
     </w:p>
     <w:p>
       <w:pPr>
-        <w:spacing w:line="220" w:lineRule="exact"/>
-        <w:ind w:left="630" w:hanging="630"/>
+        <w:ind w:left="634" w:hanging="634"/>
         <w:rPr>
           <w:rFonts w:ascii="PT Sans" w:hAnsi="PT Sans" w:cs="Times New Roman"/>
         </w:rPr>
@@ -3923,8 +3910,7 @@
     </w:p>
     <w:p>
       <w:pPr>
-        <w:spacing w:line="220" w:lineRule="exact"/>
-        <w:ind w:left="630" w:hanging="630"/>
+        <w:ind w:left="634" w:hanging="634"/>
         <w:rPr>
           <w:rFonts w:ascii="PT Sans" w:hAnsi="PT Sans" w:cs="Times New Roman"/>
         </w:rPr>
@@ -3985,474 +3971,474 @@
           <w:szCs w:val="20"/>
         </w:rPr>
         <w:t xml:space="preserve"> 2013 </w:t>
-      </w:r>
-    </w:p>
-    <w:p>
-      <w:pPr>
-        <w:spacing w:line="220" w:lineRule="exact"/>
-        <w:ind w:left="630" w:hanging="630"/>
-        <w:rPr>
-          <w:rFonts w:ascii="PT Sans" w:hAnsi="PT Sans" w:cs="Times New Roman"/>
-          <w:sz w:val="18"/>
-          <w:szCs w:val="18"/>
-        </w:rPr>
-      </w:pPr>
-      <w:r>
-        <w:rPr>
-          <w:rFonts w:ascii="PT Sans" w:eastAsia="Times New Roman" w:hAnsi="PT Sans" w:cs="Arial"/>
-          <w:color w:val="545454"/>
-          <w:sz w:val="18"/>
-          <w:szCs w:val="18"/>
-          <w:shd w:val="clear" w:color="auto" w:fill="FFFFFF"/>
-        </w:rPr>
-        <w:t>•</w:t>
-      </w:r>
-      <w:r>
-        <w:rPr>
-          <w:rFonts w:ascii="PT Sans" w:eastAsia="Times New Roman" w:hAnsi="PT Sans" w:cs="Arial"/>
-          <w:color w:val="545454"/>
-          <w:sz w:val="18"/>
-          <w:szCs w:val="18"/>
-          <w:shd w:val="clear" w:color="auto" w:fill="FFFFFF"/>
-        </w:rPr>
-        <w:t xml:space="preserve">     </w:t>
-      </w:r>
-      <w:r>
-        <w:rPr>
-          <w:rFonts w:ascii="PT Sans" w:hAnsi="PT Sans" w:cs="Times New Roman"/>
-          <w:sz w:val="18"/>
-          <w:szCs w:val="18"/>
-        </w:rPr>
-        <w:t xml:space="preserve">Programmed simplified chemical kinetics software package </w:t>
-      </w:r>
-      <w:r>
-        <w:rPr>
-          <w:rFonts w:ascii="PT Sans" w:hAnsi="PT Sans" w:cs="Times New Roman"/>
-          <w:sz w:val="18"/>
-          <w:szCs w:val="18"/>
-        </w:rPr>
-        <w:t>in</w:t>
-      </w:r>
-      <w:r>
-        <w:rPr>
-          <w:rFonts w:ascii="PT Sans" w:hAnsi="PT Sans" w:cs="Times New Roman"/>
-          <w:sz w:val="18"/>
-          <w:szCs w:val="18"/>
-        </w:rPr>
-        <w:t xml:space="preserve"> </w:t>
-      </w:r>
-      <w:r>
-        <w:rPr>
-          <w:rFonts w:ascii="PT Sans" w:hAnsi="PT Sans" w:cs="Times New Roman"/>
-          <w:sz w:val="18"/>
-          <w:szCs w:val="18"/>
-        </w:rPr>
-        <w:t>MATLAB</w:t>
-      </w:r>
-      <w:r>
-        <w:rPr>
-          <w:rFonts w:ascii="PT Sans" w:hAnsi="PT Sans" w:cs="Times New Roman"/>
-          <w:sz w:val="18"/>
-          <w:szCs w:val="18"/>
-        </w:rPr>
-        <w:t>; a GNU Octave-Fortran version was also created</w:t>
-      </w:r>
-    </w:p>
-    <w:p>
-      <w:pPr>
-        <w:spacing w:line="220" w:lineRule="exact"/>
-        <w:ind w:left="630" w:hanging="630"/>
-        <w:rPr>
-          <w:rFonts w:ascii="PT Sans" w:hAnsi="PT Sans" w:cs="Times New Roman"/>
-          <w:sz w:val="18"/>
-          <w:szCs w:val="18"/>
-        </w:rPr>
-      </w:pPr>
-      <w:r>
-        <w:rPr>
-          <w:rFonts w:ascii="PT Sans" w:eastAsia="Times New Roman" w:hAnsi="PT Sans" w:cs="Arial"/>
-          <w:color w:val="545454"/>
-          <w:sz w:val="18"/>
-          <w:szCs w:val="18"/>
-          <w:shd w:val="clear" w:color="auto" w:fill="FFFFFF"/>
-        </w:rPr>
-        <w:t>•</w:t>
-      </w:r>
-      <w:r>
-        <w:rPr>
-          <w:rFonts w:ascii="PT Sans" w:eastAsia="Times New Roman" w:hAnsi="PT Sans" w:cs="Arial"/>
-          <w:color w:val="545454"/>
-          <w:sz w:val="18"/>
-          <w:szCs w:val="18"/>
-          <w:shd w:val="clear" w:color="auto" w:fill="FFFFFF"/>
-        </w:rPr>
-        <w:t xml:space="preserve">     </w:t>
-      </w:r>
-      <w:r>
-        <w:rPr>
-          <w:rFonts w:ascii="PT Sans" w:hAnsi="PT Sans" w:cs="Times New Roman"/>
-          <w:sz w:val="18"/>
-          <w:szCs w:val="18"/>
-        </w:rPr>
-        <w:t>Investigated</w:t>
-      </w:r>
-      <w:r>
-        <w:rPr>
-          <w:rFonts w:ascii="PT Sans" w:hAnsi="PT Sans" w:cs="Times New Roman"/>
-          <w:sz w:val="18"/>
-          <w:szCs w:val="18"/>
-        </w:rPr>
-        <w:t xml:space="preserve"> </w:t>
-      </w:r>
-      <w:r>
-        <w:rPr>
-          <w:rFonts w:ascii="PT Sans" w:hAnsi="PT Sans" w:cs="Times New Roman"/>
-          <w:sz w:val="18"/>
-          <w:szCs w:val="18"/>
-        </w:rPr>
-        <w:t xml:space="preserve">CHEMKIN-II mechanism format, </w:t>
-      </w:r>
-      <w:r>
-        <w:rPr>
-          <w:rFonts w:ascii="PT Sans" w:hAnsi="PT Sans" w:cs="Times New Roman"/>
-          <w:sz w:val="18"/>
-          <w:szCs w:val="18"/>
-        </w:rPr>
-        <w:t xml:space="preserve">Arrhenius/Lindeman/Troe form reactions, calculating thermodynamic data from </w:t>
-      </w:r>
-      <w:r>
-        <w:rPr>
-          <w:rFonts w:ascii="PT Sans" w:hAnsi="PT Sans" w:cs="Times New Roman"/>
-          <w:sz w:val="18"/>
-          <w:szCs w:val="18"/>
-        </w:rPr>
-        <w:t>NASA polynomials</w:t>
-      </w:r>
-      <w:r>
-        <w:rPr>
-          <w:rFonts w:ascii="PT Sans" w:hAnsi="PT Sans" w:cs="Times New Roman"/>
-          <w:sz w:val="18"/>
-          <w:szCs w:val="18"/>
-        </w:rPr>
-        <w:t>,</w:t>
-      </w:r>
-      <w:r>
-        <w:rPr>
-          <w:rFonts w:ascii="PT Sans" w:hAnsi="PT Sans" w:cs="Times New Roman"/>
-          <w:sz w:val="18"/>
-          <w:szCs w:val="18"/>
-        </w:rPr>
-        <w:t xml:space="preserve"> programming language speeds and license costs</w:t>
-      </w:r>
-    </w:p>
-    <w:p>
-      <w:pPr>
-        <w:spacing w:line="220" w:lineRule="exact"/>
-        <w:ind w:left="630" w:hanging="630"/>
-        <w:rPr>
-          <w:rFonts w:ascii="PT Sans" w:hAnsi="PT Sans" w:cs="Times New Roman"/>
-          <w:sz w:val="18"/>
-          <w:szCs w:val="18"/>
-        </w:rPr>
-      </w:pPr>
-      <w:r>
-        <w:rPr>
-          <w:rFonts w:ascii="PT Sans" w:eastAsia="Times New Roman" w:hAnsi="PT Sans" w:cs="Arial"/>
-          <w:color w:val="545454"/>
-          <w:sz w:val="18"/>
-          <w:szCs w:val="18"/>
-          <w:shd w:val="clear" w:color="auto" w:fill="FFFFFF"/>
-        </w:rPr>
-        <w:t>•</w:t>
-      </w:r>
-      <w:r>
-        <w:rPr>
-          <w:rFonts w:ascii="PT Sans" w:eastAsia="Times New Roman" w:hAnsi="PT Sans" w:cs="Arial"/>
-          <w:color w:val="545454"/>
-          <w:sz w:val="18"/>
-          <w:szCs w:val="18"/>
-          <w:shd w:val="clear" w:color="auto" w:fill="FFFFFF"/>
-        </w:rPr>
-        <w:t xml:space="preserve">     </w:t>
-      </w:r>
-      <w:r>
-        <w:rPr>
-          <w:rFonts w:ascii="PT Sans" w:hAnsi="PT Sans" w:cs="Times New Roman"/>
-          <w:sz w:val="18"/>
-          <w:szCs w:val="18"/>
-        </w:rPr>
-        <w:t xml:space="preserve">Applied </w:t>
-      </w:r>
-      <w:r>
-        <w:rPr>
-          <w:rFonts w:ascii="PT Sans" w:hAnsi="PT Sans" w:cs="Times New Roman"/>
-          <w:sz w:val="18"/>
-          <w:szCs w:val="18"/>
-        </w:rPr>
-        <w:t xml:space="preserve">MATLAB </w:t>
-      </w:r>
-      <w:r>
-        <w:rPr>
-          <w:rFonts w:ascii="PT Sans" w:hAnsi="PT Sans" w:cs="Times New Roman"/>
-          <w:sz w:val="18"/>
-          <w:szCs w:val="18"/>
-        </w:rPr>
-        <w:t xml:space="preserve">profiler to improve </w:t>
-      </w:r>
-      <w:r>
-        <w:rPr>
-          <w:rFonts w:ascii="PT Sans" w:hAnsi="PT Sans" w:cs="Times New Roman"/>
-          <w:sz w:val="18"/>
-          <w:szCs w:val="18"/>
-        </w:rPr>
-        <w:t xml:space="preserve">program </w:t>
-      </w:r>
-      <w:r>
-        <w:rPr>
-          <w:rFonts w:ascii="PT Sans" w:hAnsi="PT Sans" w:cs="Times New Roman"/>
-          <w:sz w:val="18"/>
-          <w:szCs w:val="18"/>
-        </w:rPr>
-        <w:t>inefficiencies; time to converge constant volume reactor</w:t>
-      </w:r>
-      <w:r>
-        <w:rPr>
-          <w:rFonts w:ascii="PT Sans" w:hAnsi="PT Sans" w:cs="Times New Roman"/>
-          <w:sz w:val="18"/>
-          <w:szCs w:val="18"/>
-        </w:rPr>
-        <w:t xml:space="preserve"> with methane fuel</w:t>
-      </w:r>
-      <w:r>
-        <w:rPr>
-          <w:rFonts w:ascii="PT Sans" w:hAnsi="PT Sans" w:cs="Times New Roman"/>
-          <w:sz w:val="18"/>
-          <w:szCs w:val="18"/>
-        </w:rPr>
-        <w:t xml:space="preserve"> was reduced from 619 sec</w:t>
-      </w:r>
-      <w:r>
-        <w:rPr>
-          <w:rFonts w:ascii="PT Sans" w:hAnsi="PT Sans" w:cs="Times New Roman"/>
-          <w:sz w:val="18"/>
-          <w:szCs w:val="18"/>
-        </w:rPr>
-        <w:t xml:space="preserve"> to 0.8 sec</w:t>
-      </w:r>
-    </w:p>
-    <w:p>
-      <w:pPr>
-        <w:spacing w:line="220" w:lineRule="exact"/>
-        <w:ind w:left="630" w:hanging="630"/>
-        <w:rPr>
-          <w:rFonts w:ascii="PT Sans" w:hAnsi="PT Sans" w:cs="Times New Roman"/>
-          <w:sz w:val="20"/>
-          <w:szCs w:val="20"/>
-        </w:rPr>
-      </w:pPr>
-    </w:p>
-    <w:p>
-      <w:pPr>
-        <w:ind w:left="634" w:hanging="634"/>
-        <w:rPr>
-          <w:rFonts w:ascii="PT Sans" w:hAnsi="PT Sans" w:cs="Times New Roman"/>
-        </w:rPr>
-      </w:pPr>
-      <w:r>
-        <w:rPr>
-          <w:rFonts w:ascii="PT Sans" w:hAnsi="PT Sans" w:cs="Times New Roman"/>
-        </w:rPr>
-        <w:t>Technology Skills:</w:t>
-      </w:r>
-    </w:p>
-    <w:p>
-      <w:pPr>
-        <w:spacing w:line="220" w:lineRule="exact"/>
-        <w:ind w:left="630" w:hanging="630"/>
-        <w:rPr>
-          <w:rFonts w:ascii="PT Sans" w:hAnsi="PT Sans" w:cs="Times New Roman"/>
-          <w:sz w:val="20"/>
-          <w:szCs w:val="20"/>
-        </w:rPr>
-      </w:pPr>
-      <w:r>
-        <w:rPr>
-          <w:rFonts w:ascii="PT Sans" w:hAnsi="PT Sans" w:cs="Times New Roman"/>
-          <w:color w:val="808080" w:themeColor="background1" w:themeShade="80"/>
-          <w:sz w:val="20"/>
-          <w:szCs w:val="20"/>
-        </w:rPr>
-        <w:t>Languages:</w:t>
-      </w:r>
-      <w:r>
-        <w:rPr>
-          <w:rFonts w:ascii="PT Sans" w:hAnsi="PT Sans" w:cs="Times New Roman"/>
-          <w:color w:val="808080" w:themeColor="background1" w:themeShade="80"/>
-          <w:sz w:val="20"/>
-          <w:szCs w:val="20"/>
-        </w:rPr>
-        <w:t xml:space="preserve">   </w:t>
-      </w:r>
-      <w:r>
-        <w:rPr>
-          <w:rFonts w:ascii="PT Sans" w:hAnsi="PT Sans" w:cs="Times New Roman"/>
-          <w:sz w:val="20"/>
-          <w:szCs w:val="20"/>
-        </w:rPr>
-        <w:t>Ruby, JavaScript, SQL, HTML, CSS, MATLAB, C, Fortran</w:t>
-      </w:r>
-    </w:p>
-    <w:p>
-      <w:pPr>
-        <w:spacing w:line="220" w:lineRule="exact"/>
-        <w:ind w:left="630" w:hanging="630"/>
-        <w:rPr>
-          <w:rFonts w:ascii="PT Sans" w:hAnsi="PT Sans" w:cs="Times New Roman"/>
-          <w:sz w:val="20"/>
-          <w:szCs w:val="20"/>
-        </w:rPr>
-      </w:pPr>
-      <w:r>
-        <w:rPr>
-          <w:rFonts w:ascii="PT Sans" w:hAnsi="PT Sans" w:cs="Times New Roman"/>
-          <w:color w:val="808080" w:themeColor="background1" w:themeShade="80"/>
-          <w:sz w:val="20"/>
-          <w:szCs w:val="20"/>
-        </w:rPr>
-        <w:t>Tools:</w:t>
-      </w:r>
-      <w:r>
-        <w:rPr>
-          <w:rFonts w:ascii="PT Sans" w:hAnsi="PT Sans" w:cs="Times New Roman"/>
-          <w:color w:val="808080" w:themeColor="background1" w:themeShade="80"/>
-          <w:sz w:val="20"/>
-          <w:szCs w:val="20"/>
-        </w:rPr>
-        <w:t xml:space="preserve">   </w:t>
-      </w:r>
-      <w:r>
-        <w:rPr>
-          <w:rFonts w:ascii="PT Sans" w:hAnsi="PT Sans" w:cs="Times New Roman"/>
-          <w:sz w:val="20"/>
-          <w:szCs w:val="20"/>
-        </w:rPr>
-        <w:t>Ruby on Rails</w:t>
-      </w:r>
-      <w:r>
-        <w:rPr>
-          <w:rFonts w:ascii="PT Sans" w:hAnsi="PT Sans" w:cs="Times New Roman"/>
-          <w:sz w:val="20"/>
-          <w:szCs w:val="20"/>
-        </w:rPr>
-        <w:t>, jQuery</w:t>
-      </w:r>
-      <w:r>
-        <w:rPr>
-          <w:rFonts w:ascii="PT Sans" w:hAnsi="PT Sans" w:cs="Times New Roman"/>
-          <w:sz w:val="20"/>
-          <w:szCs w:val="20"/>
-        </w:rPr>
-        <w:t>, AngularJS, Backbone.js, Ember.js, Git, Linux, AWS, Heroku</w:t>
-      </w:r>
-    </w:p>
-    <w:p>
-      <w:pPr>
-        <w:spacing w:line="220" w:lineRule="exact"/>
-        <w:ind w:left="630" w:hanging="630"/>
-        <w:rPr>
-          <w:rFonts w:ascii="PT Sans" w:hAnsi="PT Sans" w:cs="Times New Roman"/>
-          <w:sz w:val="20"/>
-          <w:szCs w:val="20"/>
-        </w:rPr>
-      </w:pPr>
-      <w:r>
-        <w:rPr>
-          <w:rFonts w:ascii="PT Sans" w:hAnsi="PT Sans" w:cs="Times New Roman"/>
-          <w:color w:val="808080" w:themeColor="background1" w:themeShade="80"/>
-          <w:sz w:val="20"/>
-          <w:szCs w:val="20"/>
-        </w:rPr>
-        <w:t>Hobbies:</w:t>
-      </w:r>
-      <w:r>
-        <w:rPr>
-          <w:rFonts w:ascii="PT Sans" w:hAnsi="PT Sans" w:cs="Times New Roman"/>
-          <w:color w:val="808080" w:themeColor="background1" w:themeShade="80"/>
-          <w:sz w:val="20"/>
-          <w:szCs w:val="20"/>
-        </w:rPr>
-        <w:t xml:space="preserve">   </w:t>
-      </w:r>
-      <w:r>
-        <w:rPr>
-          <w:rFonts w:ascii="PT Sans" w:hAnsi="PT Sans" w:cs="Times New Roman"/>
-          <w:sz w:val="20"/>
-          <w:szCs w:val="20"/>
-        </w:rPr>
-        <w:t>Raspberry Pi, U</w:t>
-      </w:r>
-      <w:r>
-        <w:rPr>
-          <w:rFonts w:ascii="PT Sans" w:hAnsi="PT Sans" w:cs="Times New Roman"/>
-          <w:sz w:val="20"/>
-          <w:szCs w:val="20"/>
-        </w:rPr>
-        <w:t>nity3D</w:t>
-      </w:r>
-      <w:r>
-        <w:rPr>
-          <w:rFonts w:ascii="PT Sans" w:hAnsi="PT Sans" w:cs="Times New Roman"/>
-          <w:sz w:val="20"/>
-          <w:szCs w:val="20"/>
-        </w:rPr>
-        <w:t xml:space="preserve"> Game E</w:t>
-      </w:r>
-      <w:r>
-        <w:rPr>
-          <w:rFonts w:ascii="PT Sans" w:hAnsi="PT Sans" w:cs="Times New Roman"/>
-          <w:sz w:val="20"/>
-          <w:szCs w:val="20"/>
-        </w:rPr>
-        <w:t>ngine</w:t>
-      </w:r>
-    </w:p>
-    <w:p>
-      <w:pPr>
-        <w:spacing w:line="220" w:lineRule="exact"/>
-        <w:ind w:left="630" w:hanging="630"/>
-        <w:rPr>
-          <w:rFonts w:ascii="PT Sans" w:hAnsi="PT Sans" w:cs="Times New Roman"/>
-          <w:sz w:val="20"/>
-          <w:szCs w:val="20"/>
-        </w:rPr>
-      </w:pPr>
-      <w:r>
-        <w:rPr>
-          <w:rFonts w:ascii="PT Sans" w:hAnsi="PT Sans" w:cs="Times New Roman"/>
-          <w:color w:val="808080" w:themeColor="background1" w:themeShade="80"/>
-          <w:sz w:val="20"/>
-          <w:szCs w:val="20"/>
-        </w:rPr>
-        <w:t>Favorite Ruby Gems:</w:t>
-      </w:r>
-      <w:r>
-        <w:rPr>
-          <w:rFonts w:ascii="PT Sans" w:hAnsi="PT Sans" w:cs="Times New Roman"/>
-          <w:sz w:val="20"/>
-          <w:szCs w:val="20"/>
-        </w:rPr>
-        <w:t xml:space="preserve">   </w:t>
-      </w:r>
-      <w:r>
-        <w:rPr>
-          <w:rFonts w:ascii="PT Sans" w:hAnsi="PT Sans" w:cs="Times New Roman"/>
-          <w:sz w:val="20"/>
-          <w:szCs w:val="20"/>
-        </w:rPr>
-        <w:t>rest-client, whenever</w:t>
       </w:r>
       <w:bookmarkStart w:id="0" w:name="_GoBack"/>
       <w:bookmarkEnd w:id="0"/>
+    </w:p>
+    <w:p>
+      <w:pPr>
+        <w:spacing w:line="220" w:lineRule="exact"/>
+        <w:ind w:left="630" w:hanging="630"/>
+        <w:rPr>
+          <w:rFonts w:ascii="PT Sans" w:hAnsi="PT Sans" w:cs="Times New Roman"/>
+          <w:sz w:val="18"/>
+          <w:szCs w:val="18"/>
+        </w:rPr>
+      </w:pPr>
+      <w:r>
+        <w:rPr>
+          <w:rFonts w:ascii="PT Sans" w:eastAsia="Times New Roman" w:hAnsi="PT Sans" w:cs="Arial"/>
+          <w:color w:val="545454"/>
+          <w:sz w:val="18"/>
+          <w:szCs w:val="18"/>
+          <w:shd w:val="clear" w:color="auto" w:fill="FFFFFF"/>
+        </w:rPr>
+        <w:t>•</w:t>
+      </w:r>
+      <w:r>
+        <w:rPr>
+          <w:rFonts w:ascii="PT Sans" w:eastAsia="Times New Roman" w:hAnsi="PT Sans" w:cs="Arial"/>
+          <w:color w:val="545454"/>
+          <w:sz w:val="18"/>
+          <w:szCs w:val="18"/>
+          <w:shd w:val="clear" w:color="auto" w:fill="FFFFFF"/>
+        </w:rPr>
+        <w:t xml:space="preserve">     </w:t>
+      </w:r>
+      <w:r>
+        <w:rPr>
+          <w:rFonts w:ascii="PT Sans" w:hAnsi="PT Sans" w:cs="Times New Roman"/>
+          <w:sz w:val="18"/>
+          <w:szCs w:val="18"/>
+        </w:rPr>
+        <w:t xml:space="preserve">Programmed simplified chemical kinetics software package </w:t>
+      </w:r>
+      <w:r>
+        <w:rPr>
+          <w:rFonts w:ascii="PT Sans" w:hAnsi="PT Sans" w:cs="Times New Roman"/>
+          <w:sz w:val="18"/>
+          <w:szCs w:val="18"/>
+        </w:rPr>
+        <w:t>in</w:t>
+      </w:r>
+      <w:r>
+        <w:rPr>
+          <w:rFonts w:ascii="PT Sans" w:hAnsi="PT Sans" w:cs="Times New Roman"/>
+          <w:sz w:val="18"/>
+          <w:szCs w:val="18"/>
+        </w:rPr>
+        <w:t xml:space="preserve"> </w:t>
+      </w:r>
+      <w:r>
+        <w:rPr>
+          <w:rFonts w:ascii="PT Sans" w:hAnsi="PT Sans" w:cs="Times New Roman"/>
+          <w:sz w:val="18"/>
+          <w:szCs w:val="18"/>
+        </w:rPr>
+        <w:t>MATLAB</w:t>
+      </w:r>
+      <w:r>
+        <w:rPr>
+          <w:rFonts w:ascii="PT Sans" w:hAnsi="PT Sans" w:cs="Times New Roman"/>
+          <w:sz w:val="18"/>
+          <w:szCs w:val="18"/>
+        </w:rPr>
+        <w:t>; a GNU Octave-Fortran version was also created</w:t>
+      </w:r>
+    </w:p>
+    <w:p>
+      <w:pPr>
+        <w:spacing w:line="220" w:lineRule="exact"/>
+        <w:ind w:left="630" w:hanging="630"/>
+        <w:rPr>
+          <w:rFonts w:ascii="PT Sans" w:hAnsi="PT Sans" w:cs="Times New Roman"/>
+          <w:sz w:val="18"/>
+          <w:szCs w:val="18"/>
+        </w:rPr>
+      </w:pPr>
+      <w:r>
+        <w:rPr>
+          <w:rFonts w:ascii="PT Sans" w:eastAsia="Times New Roman" w:hAnsi="PT Sans" w:cs="Arial"/>
+          <w:color w:val="545454"/>
+          <w:sz w:val="18"/>
+          <w:szCs w:val="18"/>
+          <w:shd w:val="clear" w:color="auto" w:fill="FFFFFF"/>
+        </w:rPr>
+        <w:t>•</w:t>
+      </w:r>
+      <w:r>
+        <w:rPr>
+          <w:rFonts w:ascii="PT Sans" w:eastAsia="Times New Roman" w:hAnsi="PT Sans" w:cs="Arial"/>
+          <w:color w:val="545454"/>
+          <w:sz w:val="18"/>
+          <w:szCs w:val="18"/>
+          <w:shd w:val="clear" w:color="auto" w:fill="FFFFFF"/>
+        </w:rPr>
+        <w:t xml:space="preserve">     </w:t>
+      </w:r>
+      <w:r>
+        <w:rPr>
+          <w:rFonts w:ascii="PT Sans" w:hAnsi="PT Sans" w:cs="Times New Roman"/>
+          <w:sz w:val="18"/>
+          <w:szCs w:val="18"/>
+        </w:rPr>
+        <w:t>Investigated</w:t>
+      </w:r>
+      <w:r>
+        <w:rPr>
+          <w:rFonts w:ascii="PT Sans" w:hAnsi="PT Sans" w:cs="Times New Roman"/>
+          <w:sz w:val="18"/>
+          <w:szCs w:val="18"/>
+        </w:rPr>
+        <w:t xml:space="preserve"> </w:t>
+      </w:r>
+      <w:r>
+        <w:rPr>
+          <w:rFonts w:ascii="PT Sans" w:hAnsi="PT Sans" w:cs="Times New Roman"/>
+          <w:sz w:val="18"/>
+          <w:szCs w:val="18"/>
+        </w:rPr>
+        <w:t xml:space="preserve">CHEMKIN-II mechanism format, </w:t>
+      </w:r>
+      <w:r>
+        <w:rPr>
+          <w:rFonts w:ascii="PT Sans" w:hAnsi="PT Sans" w:cs="Times New Roman"/>
+          <w:sz w:val="18"/>
+          <w:szCs w:val="18"/>
+        </w:rPr>
+        <w:t xml:space="preserve">Arrhenius/Lindeman/Troe form reactions, calculating thermodynamic data from </w:t>
+      </w:r>
+      <w:r>
+        <w:rPr>
+          <w:rFonts w:ascii="PT Sans" w:hAnsi="PT Sans" w:cs="Times New Roman"/>
+          <w:sz w:val="18"/>
+          <w:szCs w:val="18"/>
+        </w:rPr>
+        <w:t>NASA polynomials</w:t>
+      </w:r>
+      <w:r>
+        <w:rPr>
+          <w:rFonts w:ascii="PT Sans" w:hAnsi="PT Sans" w:cs="Times New Roman"/>
+          <w:sz w:val="18"/>
+          <w:szCs w:val="18"/>
+        </w:rPr>
+        <w:t>,</w:t>
+      </w:r>
+      <w:r>
+        <w:rPr>
+          <w:rFonts w:ascii="PT Sans" w:hAnsi="PT Sans" w:cs="Times New Roman"/>
+          <w:sz w:val="18"/>
+          <w:szCs w:val="18"/>
+        </w:rPr>
+        <w:t xml:space="preserve"> programming language speeds and license costs</w:t>
+      </w:r>
+    </w:p>
+    <w:p>
+      <w:pPr>
+        <w:spacing w:line="220" w:lineRule="exact"/>
+        <w:ind w:left="630" w:hanging="630"/>
+        <w:rPr>
+          <w:rFonts w:ascii="PT Sans" w:hAnsi="PT Sans" w:cs="Times New Roman"/>
+          <w:sz w:val="18"/>
+          <w:szCs w:val="18"/>
+        </w:rPr>
+      </w:pPr>
+      <w:r>
+        <w:rPr>
+          <w:rFonts w:ascii="PT Sans" w:eastAsia="Times New Roman" w:hAnsi="PT Sans" w:cs="Arial"/>
+          <w:color w:val="545454"/>
+          <w:sz w:val="18"/>
+          <w:szCs w:val="18"/>
+          <w:shd w:val="clear" w:color="auto" w:fill="FFFFFF"/>
+        </w:rPr>
+        <w:t>•</w:t>
+      </w:r>
+      <w:r>
+        <w:rPr>
+          <w:rFonts w:ascii="PT Sans" w:eastAsia="Times New Roman" w:hAnsi="PT Sans" w:cs="Arial"/>
+          <w:color w:val="545454"/>
+          <w:sz w:val="18"/>
+          <w:szCs w:val="18"/>
+          <w:shd w:val="clear" w:color="auto" w:fill="FFFFFF"/>
+        </w:rPr>
+        <w:t xml:space="preserve">     </w:t>
+      </w:r>
+      <w:r>
+        <w:rPr>
+          <w:rFonts w:ascii="PT Sans" w:hAnsi="PT Sans" w:cs="Times New Roman"/>
+          <w:sz w:val="18"/>
+          <w:szCs w:val="18"/>
+        </w:rPr>
+        <w:t xml:space="preserve">Applied </w:t>
+      </w:r>
+      <w:r>
+        <w:rPr>
+          <w:rFonts w:ascii="PT Sans" w:hAnsi="PT Sans" w:cs="Times New Roman"/>
+          <w:sz w:val="18"/>
+          <w:szCs w:val="18"/>
+        </w:rPr>
+        <w:t xml:space="preserve">MATLAB </w:t>
+      </w:r>
+      <w:r>
+        <w:rPr>
+          <w:rFonts w:ascii="PT Sans" w:hAnsi="PT Sans" w:cs="Times New Roman"/>
+          <w:sz w:val="18"/>
+          <w:szCs w:val="18"/>
+        </w:rPr>
+        <w:t xml:space="preserve">profiler to improve </w:t>
+      </w:r>
+      <w:r>
+        <w:rPr>
+          <w:rFonts w:ascii="PT Sans" w:hAnsi="PT Sans" w:cs="Times New Roman"/>
+          <w:sz w:val="18"/>
+          <w:szCs w:val="18"/>
+        </w:rPr>
+        <w:t xml:space="preserve">program </w:t>
+      </w:r>
+      <w:r>
+        <w:rPr>
+          <w:rFonts w:ascii="PT Sans" w:hAnsi="PT Sans" w:cs="Times New Roman"/>
+          <w:sz w:val="18"/>
+          <w:szCs w:val="18"/>
+        </w:rPr>
+        <w:t>inefficiencies; time to converge constant volume reactor</w:t>
+      </w:r>
+      <w:r>
+        <w:rPr>
+          <w:rFonts w:ascii="PT Sans" w:hAnsi="PT Sans" w:cs="Times New Roman"/>
+          <w:sz w:val="18"/>
+          <w:szCs w:val="18"/>
+        </w:rPr>
+        <w:t xml:space="preserve"> with methane fuel</w:t>
+      </w:r>
+      <w:r>
+        <w:rPr>
+          <w:rFonts w:ascii="PT Sans" w:hAnsi="PT Sans" w:cs="Times New Roman"/>
+          <w:sz w:val="18"/>
+          <w:szCs w:val="18"/>
+        </w:rPr>
+        <w:t xml:space="preserve"> was reduced from 619 sec</w:t>
+      </w:r>
+      <w:r>
+        <w:rPr>
+          <w:rFonts w:ascii="PT Sans" w:hAnsi="PT Sans" w:cs="Times New Roman"/>
+          <w:sz w:val="18"/>
+          <w:szCs w:val="18"/>
+        </w:rPr>
+        <w:t xml:space="preserve"> to 0.8 sec</w:t>
+      </w:r>
+    </w:p>
+    <w:p>
+      <w:pPr>
+        <w:spacing w:line="220" w:lineRule="exact"/>
+        <w:ind w:left="630" w:hanging="630"/>
+        <w:rPr>
+          <w:rFonts w:ascii="PT Sans" w:hAnsi="PT Sans" w:cs="Times New Roman"/>
+          <w:sz w:val="20"/>
+          <w:szCs w:val="20"/>
+        </w:rPr>
+      </w:pPr>
+    </w:p>
+    <w:p>
+      <w:pPr>
+        <w:ind w:left="634" w:hanging="634"/>
+        <w:rPr>
+          <w:rFonts w:ascii="PT Sans" w:hAnsi="PT Sans" w:cs="Times New Roman"/>
+        </w:rPr>
+      </w:pPr>
+      <w:r>
+        <w:rPr>
+          <w:rFonts w:ascii="PT Sans" w:hAnsi="PT Sans" w:cs="Times New Roman"/>
+        </w:rPr>
+        <w:t>Technology Skills:</w:t>
+      </w:r>
+    </w:p>
+    <w:p>
+      <w:pPr>
+        <w:spacing w:line="220" w:lineRule="exact"/>
+        <w:ind w:left="630" w:hanging="630"/>
+        <w:rPr>
+          <w:rFonts w:ascii="PT Sans" w:hAnsi="PT Sans" w:cs="Times New Roman"/>
+          <w:sz w:val="20"/>
+          <w:szCs w:val="20"/>
+        </w:rPr>
+      </w:pPr>
+      <w:r>
+        <w:rPr>
+          <w:rFonts w:ascii="PT Sans" w:hAnsi="PT Sans" w:cs="Times New Roman"/>
+          <w:color w:val="808080" w:themeColor="background1" w:themeShade="80"/>
+          <w:sz w:val="20"/>
+          <w:szCs w:val="20"/>
+        </w:rPr>
+        <w:t>Languages:</w:t>
+      </w:r>
+      <w:r>
+        <w:rPr>
+          <w:rFonts w:ascii="PT Sans" w:hAnsi="PT Sans" w:cs="Times New Roman"/>
+          <w:color w:val="808080" w:themeColor="background1" w:themeShade="80"/>
+          <w:sz w:val="20"/>
+          <w:szCs w:val="20"/>
+        </w:rPr>
+        <w:t xml:space="preserve">   </w:t>
+      </w:r>
+      <w:r>
+        <w:rPr>
+          <w:rFonts w:ascii="PT Sans" w:hAnsi="PT Sans" w:cs="Times New Roman"/>
+          <w:sz w:val="20"/>
+          <w:szCs w:val="20"/>
+        </w:rPr>
+        <w:t>Ruby, JavaScript, SQL, HTML, CSS, MATLAB, C, Fortran</w:t>
+      </w:r>
+    </w:p>
+    <w:p>
+      <w:pPr>
+        <w:spacing w:line="220" w:lineRule="exact"/>
+        <w:ind w:left="630" w:hanging="630"/>
+        <w:rPr>
+          <w:rFonts w:ascii="PT Sans" w:hAnsi="PT Sans" w:cs="Times New Roman"/>
+          <w:sz w:val="20"/>
+          <w:szCs w:val="20"/>
+        </w:rPr>
+      </w:pPr>
+      <w:r>
+        <w:rPr>
+          <w:rFonts w:ascii="PT Sans" w:hAnsi="PT Sans" w:cs="Times New Roman"/>
+          <w:color w:val="808080" w:themeColor="background1" w:themeShade="80"/>
+          <w:sz w:val="20"/>
+          <w:szCs w:val="20"/>
+        </w:rPr>
+        <w:t>Tools:</w:t>
+      </w:r>
+      <w:r>
+        <w:rPr>
+          <w:rFonts w:ascii="PT Sans" w:hAnsi="PT Sans" w:cs="Times New Roman"/>
+          <w:color w:val="808080" w:themeColor="background1" w:themeShade="80"/>
+          <w:sz w:val="20"/>
+          <w:szCs w:val="20"/>
+        </w:rPr>
+        <w:t xml:space="preserve">   </w:t>
+      </w:r>
+      <w:r>
+        <w:rPr>
+          <w:rFonts w:ascii="PT Sans" w:hAnsi="PT Sans" w:cs="Times New Roman"/>
+          <w:sz w:val="20"/>
+          <w:szCs w:val="20"/>
+        </w:rPr>
+        <w:t>Ruby on Rails</w:t>
+      </w:r>
+      <w:r>
+        <w:rPr>
+          <w:rFonts w:ascii="PT Sans" w:hAnsi="PT Sans" w:cs="Times New Roman"/>
+          <w:sz w:val="20"/>
+          <w:szCs w:val="20"/>
+        </w:rPr>
+        <w:t>, jQuery</w:t>
+      </w:r>
+      <w:r>
+        <w:rPr>
+          <w:rFonts w:ascii="PT Sans" w:hAnsi="PT Sans" w:cs="Times New Roman"/>
+          <w:sz w:val="20"/>
+          <w:szCs w:val="20"/>
+        </w:rPr>
+        <w:t>, AngularJS, Backbone.js, Ember.js, Git, Linux, AWS, Heroku</w:t>
+      </w:r>
+    </w:p>
+    <w:p>
+      <w:pPr>
+        <w:spacing w:line="220" w:lineRule="exact"/>
+        <w:ind w:left="630" w:hanging="630"/>
+        <w:rPr>
+          <w:rFonts w:ascii="PT Sans" w:hAnsi="PT Sans" w:cs="Times New Roman"/>
+          <w:sz w:val="20"/>
+          <w:szCs w:val="20"/>
+        </w:rPr>
+      </w:pPr>
+      <w:r>
+        <w:rPr>
+          <w:rFonts w:ascii="PT Sans" w:hAnsi="PT Sans" w:cs="Times New Roman"/>
+          <w:color w:val="808080" w:themeColor="background1" w:themeShade="80"/>
+          <w:sz w:val="20"/>
+          <w:szCs w:val="20"/>
+        </w:rPr>
+        <w:t>Hobbies:</w:t>
+      </w:r>
+      <w:r>
+        <w:rPr>
+          <w:rFonts w:ascii="PT Sans" w:hAnsi="PT Sans" w:cs="Times New Roman"/>
+          <w:color w:val="808080" w:themeColor="background1" w:themeShade="80"/>
+          <w:sz w:val="20"/>
+          <w:szCs w:val="20"/>
+        </w:rPr>
+        <w:t xml:space="preserve">   </w:t>
+      </w:r>
+      <w:r>
+        <w:rPr>
+          <w:rFonts w:ascii="PT Sans" w:hAnsi="PT Sans" w:cs="Times New Roman"/>
+          <w:sz w:val="20"/>
+          <w:szCs w:val="20"/>
+        </w:rPr>
+        <w:t>Raspberry Pi, U</w:t>
+      </w:r>
+      <w:r>
+        <w:rPr>
+          <w:rFonts w:ascii="PT Sans" w:hAnsi="PT Sans" w:cs="Times New Roman"/>
+          <w:sz w:val="20"/>
+          <w:szCs w:val="20"/>
+        </w:rPr>
+        <w:t>nity3D</w:t>
+      </w:r>
+      <w:r>
+        <w:rPr>
+          <w:rFonts w:ascii="PT Sans" w:hAnsi="PT Sans" w:cs="Times New Roman"/>
+          <w:sz w:val="20"/>
+          <w:szCs w:val="20"/>
+        </w:rPr>
+        <w:t xml:space="preserve"> Game E</w:t>
+      </w:r>
+      <w:r>
+        <w:rPr>
+          <w:rFonts w:ascii="PT Sans" w:hAnsi="PT Sans" w:cs="Times New Roman"/>
+          <w:sz w:val="20"/>
+          <w:szCs w:val="20"/>
+        </w:rPr>
+        <w:t>ngine</w:t>
+      </w:r>
+    </w:p>
+    <w:p>
+      <w:pPr>
+        <w:spacing w:line="220" w:lineRule="exact"/>
+        <w:ind w:left="630" w:hanging="630"/>
+        <w:rPr>
+          <w:rFonts w:ascii="PT Sans" w:hAnsi="PT Sans" w:cs="Times New Roman"/>
+          <w:sz w:val="20"/>
+          <w:szCs w:val="20"/>
+        </w:rPr>
+      </w:pPr>
+      <w:r>
+        <w:rPr>
+          <w:rFonts w:ascii="PT Sans" w:hAnsi="PT Sans" w:cs="Times New Roman"/>
+          <w:color w:val="808080" w:themeColor="background1" w:themeShade="80"/>
+          <w:sz w:val="20"/>
+          <w:szCs w:val="20"/>
+        </w:rPr>
+        <w:t>Favorite Ruby Gems:</w:t>
+      </w:r>
+      <w:r>
+        <w:rPr>
+          <w:rFonts w:ascii="PT Sans" w:hAnsi="PT Sans" w:cs="Times New Roman"/>
+          <w:sz w:val="20"/>
+          <w:szCs w:val="20"/>
+        </w:rPr>
+        <w:t xml:space="preserve">   </w:t>
+      </w:r>
+      <w:r>
+        <w:rPr>
+          <w:rFonts w:ascii="PT Sans" w:hAnsi="PT Sans" w:cs="Times New Roman"/>
+          <w:sz w:val="20"/>
+          <w:szCs w:val="20"/>
+        </w:rPr>
+        <w:t>rest-client, whenever</w:t>
+      </w:r>
     </w:p>
     <w:sectPr>
       <w:pgSz w:w="12240" w:h="15840"/>

</xml_diff>

<commit_message>
fix date typo and technology skills format
</commit_message>
<xml_diff>
--- a/max_plomer_resume.docx
+++ b/max_plomer_resume.docx
@@ -438,7 +438,6 @@
           <w:szCs w:val="20"/>
         </w:rPr>
       </w:pPr>
-      <w:bookmarkStart w:id="0" w:name="_GoBack"/>
       <w:r>
         <w:rPr>
           <w:rFonts w:ascii="PT Sans" w:eastAsia="Times New Roman" w:hAnsi="PT Sans" w:cs="Arial"/>
@@ -859,7 +858,6 @@
         <w:t>http://howardthurmanfilm.herokuapp.com</w:t>
       </w:r>
     </w:p>
-    <w:bookmarkEnd w:id="0"/>
     <w:p>
       <w:pPr>
         <w:spacing w:line="160" w:lineRule="exact"/>
@@ -2084,24 +2082,6 @@
           <w:sz w:val="20"/>
           <w:szCs w:val="20"/>
         </w:rPr>
-        <w:t xml:space="preserve">dates: </w:t>
-      </w:r>
-      <w:r>
-        <w:rPr>
-          <w:rFonts w:ascii="PT Sans" w:hAnsi="PT Sans" w:cs="Times New Roman"/>
-          <w:color w:val="808080" w:themeColor="background1" w:themeShade="80"/>
-          <w:sz w:val="20"/>
-          <w:szCs w:val="20"/>
-        </w:rPr>
-        <w:t xml:space="preserve"> </w:t>
-      </w:r>
-      <w:r>
-        <w:rPr>
-          <w:rFonts w:ascii="PT Sans" w:hAnsi="PT Sans" w:cs="Times New Roman"/>
-          <w:color w:val="808080" w:themeColor="background1" w:themeShade="80"/>
-          <w:sz w:val="20"/>
-          <w:szCs w:val="20"/>
-        </w:rPr>
         <w:t>Jan 2011 - Dec 2012</w:t>
       </w:r>
     </w:p>
@@ -3616,7 +3596,27 @@
           <w:sz w:val="20"/>
           <w:szCs w:val="20"/>
         </w:rPr>
-        <w:t>http://www.combustionhelp.com</w:t>
+        <w:t>http</w:t>
+      </w:r>
+      <w:bookmarkStart w:id="0" w:name="_GoBack"/>
+      <w:r>
+        <w:rPr>
+          <w:rFonts w:ascii="PT Sans" w:hAnsi="PT Sans" w:cs="Times New Roman"/>
+          <w:color w:val="808080" w:themeColor="background1" w:themeShade="80"/>
+          <w:sz w:val="20"/>
+          <w:szCs w:val="20"/>
+        </w:rPr>
+        <w:t>:</w:t>
+      </w:r>
+      <w:bookmarkEnd w:id="0"/>
+      <w:r>
+        <w:rPr>
+          <w:rFonts w:ascii="PT Sans" w:hAnsi="PT Sans" w:cs="Times New Roman"/>
+          <w:color w:val="808080" w:themeColor="background1" w:themeShade="80"/>
+          <w:sz w:val="20"/>
+          <w:szCs w:val="20"/>
+        </w:rPr>
+        <w:t>//www.combustionhelp.com</w:t>
       </w:r>
     </w:p>
     <w:p>
@@ -3888,42 +3888,53 @@
         <w:ind w:left="634" w:hanging="634"/>
         <w:rPr>
           <w:rFonts w:ascii="PT Sans" w:hAnsi="PT Sans" w:cs="Times New Roman"/>
-        </w:rPr>
-      </w:pPr>
-      <w:r>
-        <w:rPr>
-          <w:rFonts w:ascii="PT Sans" w:hAnsi="PT Sans" w:cs="Times New Roman"/>
-        </w:rPr>
-        <w:t>Technology Skills:</w:t>
-      </w:r>
-    </w:p>
-    <w:p>
-      <w:pPr>
-        <w:spacing w:line="220" w:lineRule="exact"/>
-        <w:ind w:left="630" w:hanging="630"/>
-        <w:rPr>
-          <w:rFonts w:ascii="PT Sans" w:hAnsi="PT Sans" w:cs="Times New Roman"/>
-          <w:sz w:val="20"/>
-          <w:szCs w:val="20"/>
-        </w:rPr>
-      </w:pPr>
-      <w:r>
-        <w:rPr>
-          <w:rFonts w:ascii="PT Sans" w:hAnsi="PT Sans" w:cs="Times New Roman"/>
-          <w:color w:val="808080" w:themeColor="background1" w:themeShade="80"/>
-          <w:sz w:val="20"/>
-          <w:szCs w:val="20"/>
-        </w:rPr>
-        <w:t>Languages:</w:t>
-      </w:r>
-      <w:r>
-        <w:rPr>
-          <w:rFonts w:ascii="PT Sans" w:hAnsi="PT Sans" w:cs="Times New Roman"/>
-          <w:color w:val="808080" w:themeColor="background1" w:themeShade="80"/>
-          <w:sz w:val="20"/>
-          <w:szCs w:val="20"/>
-        </w:rPr>
-        <w:t xml:space="preserve">   </w:t>
+          <w:color w:val="808080" w:themeColor="background1" w:themeShade="80"/>
+        </w:rPr>
+      </w:pPr>
+      <w:r>
+        <w:rPr>
+          <w:rFonts w:ascii="PT Sans" w:hAnsi="PT Sans" w:cs="Times New Roman"/>
+          <w:color w:val="808080" w:themeColor="background1" w:themeShade="80"/>
+        </w:rPr>
+        <w:t>Technology Skills</w:t>
+      </w:r>
+    </w:p>
+    <w:p>
+      <w:pPr>
+        <w:spacing w:line="220" w:lineRule="exact"/>
+        <w:ind w:left="630" w:hanging="630"/>
+        <w:rPr>
+          <w:rFonts w:ascii="PT Sans" w:hAnsi="PT Sans" w:cs="Times New Roman"/>
+          <w:sz w:val="20"/>
+          <w:szCs w:val="20"/>
+        </w:rPr>
+      </w:pPr>
+      <w:r>
+        <w:rPr>
+          <w:rFonts w:ascii="PT Sans" w:hAnsi="PT Sans" w:cs="Times New Roman"/>
+          <w:color w:val="808080" w:themeColor="background1" w:themeShade="80"/>
+          <w:sz w:val="20"/>
+          <w:szCs w:val="20"/>
+        </w:rPr>
+        <w:t>Languages</w:t>
+      </w:r>
+      <w:r>
+        <w:rPr>
+          <w:rFonts w:ascii="PT Sans" w:hAnsi="PT Sans" w:cs="Times New Roman"/>
+          <w:color w:val="808080" w:themeColor="background1" w:themeShade="80"/>
+          <w:sz w:val="20"/>
+          <w:szCs w:val="20"/>
+        </w:rPr>
+        <w:t xml:space="preserve">  =&gt; </w:t>
+      </w:r>
+      <w:r>
+        <w:rPr>
+          <w:rFonts w:ascii="PT Sans" w:hAnsi="PT Sans" w:cs="Times New Roman"/>
+          <w:color w:val="808080" w:themeColor="background1" w:themeShade="80"/>
+          <w:sz w:val="20"/>
+          <w:szCs w:val="20"/>
+        </w:rPr>
+        <w:t xml:space="preserve"> </w:t>
       </w:r>
       <w:r>
         <w:rPr>
@@ -3951,16 +3962,16 @@
           <w:sz w:val="20"/>
           <w:szCs w:val="20"/>
         </w:rPr>
-        <w:t>Tools:</w:t>
-      </w:r>
-      <w:r>
-        <w:rPr>
-          <w:rFonts w:ascii="PT Sans" w:hAnsi="PT Sans" w:cs="Times New Roman"/>
-          <w:color w:val="808080" w:themeColor="background1" w:themeShade="80"/>
-          <w:sz w:val="20"/>
-          <w:szCs w:val="20"/>
-        </w:rPr>
-        <w:t xml:space="preserve">   </w:t>
+        <w:t>Tools</w:t>
+      </w:r>
+      <w:r>
+        <w:rPr>
+          <w:rFonts w:ascii="PT Sans" w:hAnsi="PT Sans" w:cs="Times New Roman"/>
+          <w:color w:val="808080" w:themeColor="background1" w:themeShade="80"/>
+          <w:sz w:val="20"/>
+          <w:szCs w:val="20"/>
+        </w:rPr>
+        <w:t xml:space="preserve">  =&gt;  </w:t>
       </w:r>
       <w:r>
         <w:rPr>
@@ -4004,16 +4015,16 @@
           <w:sz w:val="20"/>
           <w:szCs w:val="20"/>
         </w:rPr>
-        <w:t>Hobbies:</w:t>
-      </w:r>
-      <w:r>
-        <w:rPr>
-          <w:rFonts w:ascii="PT Sans" w:hAnsi="PT Sans" w:cs="Times New Roman"/>
-          <w:color w:val="808080" w:themeColor="background1" w:themeShade="80"/>
-          <w:sz w:val="20"/>
-          <w:szCs w:val="20"/>
-        </w:rPr>
-        <w:t xml:space="preserve">   </w:t>
+        <w:t>Hobbies</w:t>
+      </w:r>
+      <w:r>
+        <w:rPr>
+          <w:rFonts w:ascii="PT Sans" w:hAnsi="PT Sans" w:cs="Times New Roman"/>
+          <w:color w:val="808080" w:themeColor="background1" w:themeShade="80"/>
+          <w:sz w:val="20"/>
+          <w:szCs w:val="20"/>
+        </w:rPr>
+        <w:t xml:space="preserve">  =&gt;  </w:t>
       </w:r>
       <w:r>
         <w:rPr>
@@ -4065,15 +4076,16 @@
           <w:sz w:val="20"/>
           <w:szCs w:val="20"/>
         </w:rPr>
-        <w:t>Favorite Ruby Gems:</w:t>
-      </w:r>
-      <w:r>
-        <w:rPr>
-          <w:rFonts w:ascii="PT Sans" w:hAnsi="PT Sans" w:cs="Times New Roman"/>
-          <w:sz w:val="20"/>
-          <w:szCs w:val="20"/>
-        </w:rPr>
-        <w:t xml:space="preserve">   </w:t>
+        <w:t>Favorite Ruby Gems</w:t>
+      </w:r>
+      <w:r>
+        <w:rPr>
+          <w:rFonts w:ascii="PT Sans" w:hAnsi="PT Sans" w:cs="Times New Roman"/>
+          <w:color w:val="808080" w:themeColor="background1" w:themeShade="80"/>
+          <w:sz w:val="20"/>
+          <w:szCs w:val="20"/>
+        </w:rPr>
+        <w:t xml:space="preserve">  =&gt;  </w:t>
       </w:r>
       <w:r>
         <w:rPr>

</xml_diff>

<commit_message>
add month to free fundraise date
</commit_message>
<xml_diff>
--- a/max_plomer_resume.docx
+++ b/max_plomer_resume.docx
@@ -80,365 +80,889 @@
           <w:szCs w:val="20"/>
         </w:rPr>
       </w:pPr>
+    </w:p>
+    <w:p>
+      <w:pPr>
+        <w:spacing w:line="220" w:lineRule="exact"/>
+        <w:ind w:left="630" w:hanging="630"/>
+        <w:rPr>
+          <w:rFonts w:ascii="PT Sans" w:hAnsi="PT Sans" w:cs="Times New Roman"/>
+          <w:color w:val="808080" w:themeColor="background1" w:themeShade="80"/>
+        </w:rPr>
+      </w:pPr>
+      <w:r>
+        <w:rPr>
+          <w:rFonts w:ascii="PT Sans" w:hAnsi="PT Sans" w:cs="Times New Roman"/>
+          <w:color w:val="808080" w:themeColor="background1" w:themeShade="80"/>
+        </w:rPr>
+        <w:t>Education</w:t>
+      </w:r>
+    </w:p>
+    <w:p>
+      <w:pPr>
+        <w:ind w:left="634" w:hanging="634"/>
+        <w:rPr>
+          <w:rFonts w:ascii="PT Sans" w:hAnsi="PT Sans" w:cs="Times New Roman"/>
+        </w:rPr>
+      </w:pPr>
+      <w:r>
+        <w:rPr>
+          <w:rFonts w:ascii="PT Sans" w:hAnsi="PT Sans" w:cs="Times New Roman"/>
+        </w:rPr>
+        <w:t>App Academy</w:t>
+      </w:r>
+    </w:p>
+    <w:p>
+      <w:pPr>
+        <w:spacing w:line="220" w:lineRule="exact"/>
+        <w:ind w:left="630" w:hanging="630"/>
+        <w:rPr>
+          <w:rFonts w:ascii="PT Sans" w:hAnsi="PT Sans" w:cs="Times New Roman"/>
+          <w:color w:val="808080" w:themeColor="background1" w:themeShade="80"/>
+          <w:sz w:val="20"/>
+          <w:szCs w:val="20"/>
+        </w:rPr>
+      </w:pPr>
+      <w:r>
+        <w:rPr>
+          <w:rFonts w:ascii="PT Sans" w:hAnsi="PT Sans" w:cs="Times New Roman"/>
+          <w:color w:val="808080" w:themeColor="background1" w:themeShade="80"/>
+          <w:sz w:val="20"/>
+          <w:szCs w:val="20"/>
+        </w:rPr>
+        <w:t>Coding</w:t>
+      </w:r>
+      <w:r>
+        <w:rPr>
+          <w:rFonts w:ascii="PT Sans" w:hAnsi="PT Sans" w:cs="Times New Roman"/>
+          <w:color w:val="808080" w:themeColor="background1" w:themeShade="80"/>
+          <w:sz w:val="20"/>
+          <w:szCs w:val="20"/>
+        </w:rPr>
+        <w:t xml:space="preserve"> Bootcamp</w:t>
+      </w:r>
+      <w:r>
+        <w:rPr>
+          <w:rFonts w:ascii="PT Sans" w:hAnsi="PT Sans" w:cs="Times New Roman"/>
+          <w:color w:val="808080" w:themeColor="background1" w:themeShade="80"/>
+          <w:sz w:val="20"/>
+          <w:szCs w:val="20"/>
+        </w:rPr>
+        <w:t xml:space="preserve"> in </w:t>
+      </w:r>
+      <w:r>
+        <w:rPr>
+          <w:rFonts w:ascii="PT Sans" w:hAnsi="PT Sans" w:cs="Times New Roman"/>
+          <w:color w:val="808080" w:themeColor="background1" w:themeShade="80"/>
+          <w:sz w:val="20"/>
+          <w:szCs w:val="20"/>
+        </w:rPr>
+        <w:t>New York, NY</w:t>
+      </w:r>
+    </w:p>
+    <w:p>
+      <w:pPr>
+        <w:spacing w:line="220" w:lineRule="exact"/>
+        <w:ind w:left="630" w:hanging="630"/>
+        <w:rPr>
+          <w:rFonts w:ascii="PT Sans" w:hAnsi="PT Sans" w:cs="Times New Roman"/>
+          <w:color w:val="808080" w:themeColor="background1" w:themeShade="80"/>
+          <w:sz w:val="20"/>
+          <w:szCs w:val="20"/>
+        </w:rPr>
+      </w:pPr>
+      <w:r>
+        <w:rPr>
+          <w:rFonts w:ascii="PT Sans" w:hAnsi="PT Sans" w:cs="Times New Roman"/>
+          <w:color w:val="808080" w:themeColor="background1" w:themeShade="80"/>
+          <w:sz w:val="20"/>
+          <w:szCs w:val="20"/>
+        </w:rPr>
+        <w:t>Sept 2014 - Nov 2014</w:t>
+      </w:r>
+    </w:p>
+    <w:p>
+      <w:pPr>
+        <w:spacing w:line="160" w:lineRule="exact"/>
+        <w:ind w:left="634" w:hanging="634"/>
+        <w:rPr>
+          <w:rFonts w:ascii="PT Sans" w:hAnsi="PT Sans" w:cs="Times New Roman"/>
+          <w:sz w:val="20"/>
+          <w:szCs w:val="20"/>
+        </w:rPr>
+      </w:pPr>
+    </w:p>
+    <w:p>
+      <w:pPr>
+        <w:ind w:left="634" w:hanging="634"/>
+        <w:rPr>
+          <w:rFonts w:ascii="PT Sans" w:hAnsi="PT Sans" w:cs="Times New Roman"/>
+        </w:rPr>
+      </w:pPr>
+      <w:r>
+        <w:rPr>
+          <w:rFonts w:ascii="PT Sans" w:hAnsi="PT Sans" w:cs="Times New Roman"/>
+        </w:rPr>
+        <w:t>University of Connecticut</w:t>
+      </w:r>
+    </w:p>
+    <w:p>
+      <w:pPr>
+        <w:spacing w:line="220" w:lineRule="exact"/>
+        <w:ind w:left="634" w:hanging="634"/>
+        <w:rPr>
+          <w:rFonts w:ascii="PT Sans" w:hAnsi="PT Sans" w:cs="Times New Roman"/>
+          <w:color w:val="808080" w:themeColor="background1" w:themeShade="80"/>
+          <w:sz w:val="20"/>
+          <w:szCs w:val="20"/>
+        </w:rPr>
+      </w:pPr>
+      <w:r>
+        <w:rPr>
+          <w:rFonts w:ascii="PT Sans" w:hAnsi="PT Sans" w:cs="Times New Roman"/>
+          <w:color w:val="808080" w:themeColor="background1" w:themeShade="80"/>
+          <w:sz w:val="20"/>
+          <w:szCs w:val="20"/>
+        </w:rPr>
+        <w:t>Master of Science in Mechanical Engineering, GPA: 3.5/4.0</w:t>
+      </w:r>
+    </w:p>
+    <w:p>
+      <w:pPr>
+        <w:spacing w:line="220" w:lineRule="exact"/>
+        <w:ind w:left="630" w:hanging="630"/>
+        <w:rPr>
+          <w:rFonts w:ascii="PT Sans" w:hAnsi="PT Sans" w:cs="Times New Roman"/>
+          <w:color w:val="808080" w:themeColor="background1" w:themeShade="80"/>
+          <w:sz w:val="20"/>
+          <w:szCs w:val="20"/>
+        </w:rPr>
+      </w:pPr>
+      <w:r>
+        <w:rPr>
+          <w:rFonts w:ascii="PT Sans" w:hAnsi="PT Sans" w:cs="Times New Roman"/>
+          <w:color w:val="808080" w:themeColor="background1" w:themeShade="80"/>
+          <w:sz w:val="20"/>
+          <w:szCs w:val="20"/>
+        </w:rPr>
+        <w:t xml:space="preserve">Completed </w:t>
+      </w:r>
+      <w:r>
+        <w:rPr>
+          <w:rFonts w:ascii="PT Sans" w:hAnsi="PT Sans" w:cs="Times New Roman"/>
+          <w:color w:val="808080" w:themeColor="background1" w:themeShade="80"/>
+          <w:sz w:val="20"/>
+          <w:szCs w:val="20"/>
+        </w:rPr>
+        <w:t>May 2013</w:t>
+      </w:r>
+    </w:p>
+    <w:p>
+      <w:pPr>
+        <w:spacing w:line="160" w:lineRule="exact"/>
+        <w:ind w:left="634" w:hanging="634"/>
+        <w:rPr>
+          <w:rFonts w:ascii="PT Sans" w:hAnsi="PT Sans" w:cs="Times New Roman"/>
+          <w:sz w:val="20"/>
+          <w:szCs w:val="20"/>
+        </w:rPr>
+      </w:pPr>
+    </w:p>
+    <w:p>
+      <w:pPr>
+        <w:ind w:left="634" w:hanging="634"/>
+        <w:rPr>
+          <w:rFonts w:ascii="PT Sans" w:hAnsi="PT Sans" w:cs="Times New Roman"/>
+        </w:rPr>
+      </w:pPr>
+      <w:r>
+        <w:rPr>
+          <w:rFonts w:ascii="PT Sans" w:hAnsi="PT Sans" w:cs="Times New Roman"/>
+        </w:rPr>
+        <w:t>University of Connecticut</w:t>
+      </w:r>
+    </w:p>
+    <w:p>
+      <w:pPr>
+        <w:spacing w:line="220" w:lineRule="exact"/>
+        <w:ind w:left="634" w:hanging="634"/>
+        <w:rPr>
+          <w:rFonts w:ascii="PT Sans" w:hAnsi="PT Sans" w:cs="Times New Roman"/>
+          <w:color w:val="808080" w:themeColor="background1" w:themeShade="80"/>
+          <w:sz w:val="20"/>
+          <w:szCs w:val="20"/>
+        </w:rPr>
+      </w:pPr>
+      <w:r>
+        <w:rPr>
+          <w:rFonts w:ascii="PT Sans" w:hAnsi="PT Sans" w:cs="Times New Roman"/>
+          <w:color w:val="808080" w:themeColor="background1" w:themeShade="80"/>
+          <w:sz w:val="20"/>
+          <w:szCs w:val="20"/>
+        </w:rPr>
+        <w:t>Bachelor of Science in Mechanical Engineering</w:t>
+      </w:r>
+    </w:p>
+    <w:p>
+      <w:pPr>
+        <w:spacing w:line="220" w:lineRule="exact"/>
+        <w:ind w:left="630" w:hanging="630"/>
+        <w:rPr>
+          <w:rFonts w:ascii="PT Sans" w:hAnsi="PT Sans" w:cs="Times New Roman"/>
+          <w:color w:val="808080" w:themeColor="background1" w:themeShade="80"/>
+          <w:sz w:val="20"/>
+          <w:szCs w:val="20"/>
+        </w:rPr>
+      </w:pPr>
+      <w:r>
+        <w:rPr>
+          <w:rFonts w:ascii="PT Sans" w:hAnsi="PT Sans" w:cs="Times New Roman"/>
+          <w:color w:val="808080" w:themeColor="background1" w:themeShade="80"/>
+          <w:sz w:val="20"/>
+          <w:szCs w:val="20"/>
+        </w:rPr>
+        <w:t xml:space="preserve">Completed </w:t>
+      </w:r>
+      <w:r>
+        <w:rPr>
+          <w:rFonts w:ascii="PT Sans" w:hAnsi="PT Sans" w:cs="Times New Roman"/>
+          <w:color w:val="808080" w:themeColor="background1" w:themeShade="80"/>
+          <w:sz w:val="20"/>
+          <w:szCs w:val="20"/>
+        </w:rPr>
+        <w:t>Dec 2010</w:t>
+      </w:r>
+    </w:p>
+    <w:p>
+      <w:pPr>
+        <w:spacing w:line="160" w:lineRule="exact"/>
+        <w:ind w:left="634" w:hanging="634"/>
+        <w:rPr>
+          <w:rFonts w:ascii="PT Sans" w:hAnsi="PT Sans" w:cs="Times New Roman"/>
+          <w:sz w:val="20"/>
+          <w:szCs w:val="20"/>
+        </w:rPr>
+      </w:pPr>
+    </w:p>
+    <w:p>
+      <w:pPr>
+        <w:spacing w:line="220" w:lineRule="exact"/>
+        <w:ind w:left="630" w:hanging="630"/>
+        <w:rPr>
+          <w:rFonts w:ascii="PT Sans" w:hAnsi="PT Sans" w:cs="Times New Roman"/>
+          <w:color w:val="808080" w:themeColor="background1" w:themeShade="80"/>
+        </w:rPr>
+      </w:pPr>
+      <w:r>
+        <w:rPr>
+          <w:rFonts w:ascii="PT Sans" w:hAnsi="PT Sans" w:cs="Times New Roman"/>
+          <w:color w:val="808080" w:themeColor="background1" w:themeShade="80"/>
+        </w:rPr>
+        <w:t>Experience</w:t>
+      </w:r>
+    </w:p>
+    <w:p>
+      <w:pPr>
+        <w:ind w:left="634" w:hanging="634"/>
+        <w:rPr>
+          <w:rFonts w:ascii="PT Sans" w:hAnsi="PT Sans" w:cs="Times New Roman"/>
+        </w:rPr>
+      </w:pPr>
+      <w:r>
+        <w:rPr>
+          <w:rFonts w:ascii="PT Sans" w:hAnsi="PT Sans" w:cs="Times New Roman"/>
+        </w:rPr>
+        <w:t>The Psalm of Howard Thurman</w:t>
+      </w:r>
+      <w:r>
+        <w:rPr>
+          <w:rFonts w:ascii="PT Sans" w:hAnsi="PT Sans" w:cs="Times New Roman"/>
+        </w:rPr>
+        <w:t xml:space="preserve"> Documentary Film</w:t>
+      </w:r>
+    </w:p>
+    <w:p>
+      <w:pPr>
+        <w:spacing w:line="220" w:lineRule="exact"/>
+        <w:ind w:left="630" w:hanging="630"/>
+        <w:rPr>
+          <w:rFonts w:ascii="PT Sans" w:hAnsi="PT Sans" w:cs="Times New Roman"/>
+          <w:color w:val="808080" w:themeColor="background1" w:themeShade="80"/>
+          <w:sz w:val="20"/>
+          <w:szCs w:val="20"/>
+        </w:rPr>
+      </w:pPr>
+      <w:r>
+        <w:rPr>
+          <w:rFonts w:ascii="PT Sans" w:hAnsi="PT Sans" w:cs="Times New Roman"/>
+          <w:color w:val="808080" w:themeColor="background1" w:themeShade="80"/>
+          <w:sz w:val="20"/>
+          <w:szCs w:val="20"/>
+        </w:rPr>
+        <w:t>Boston, MA</w:t>
+      </w:r>
+    </w:p>
+    <w:p>
+      <w:pPr>
+        <w:spacing w:line="220" w:lineRule="exact"/>
+        <w:ind w:left="630" w:hanging="630"/>
+        <w:rPr>
+          <w:rFonts w:ascii="PT Sans" w:hAnsi="PT Sans" w:cs="Times New Roman"/>
+          <w:color w:val="808080" w:themeColor="background1" w:themeShade="80"/>
+          <w:sz w:val="20"/>
+          <w:szCs w:val="20"/>
+        </w:rPr>
+      </w:pPr>
+      <w:r>
+        <w:rPr>
+          <w:rFonts w:ascii="PT Sans" w:hAnsi="PT Sans" w:cs="Times New Roman"/>
+          <w:color w:val="808080" w:themeColor="background1" w:themeShade="80"/>
+          <w:sz w:val="20"/>
+          <w:szCs w:val="20"/>
+        </w:rPr>
+        <w:t>starting</w:t>
+      </w:r>
+      <w:r>
+        <w:rPr>
+          <w:rFonts w:ascii="PT Sans" w:hAnsi="PT Sans" w:cs="Times New Roman"/>
+          <w:color w:val="808080" w:themeColor="background1" w:themeShade="80"/>
+          <w:sz w:val="20"/>
+          <w:szCs w:val="20"/>
+        </w:rPr>
+        <w:t xml:space="preserve"> Apr 2015</w:t>
+      </w:r>
+    </w:p>
+    <w:p>
+      <w:pPr>
+        <w:spacing w:line="220" w:lineRule="exact"/>
+        <w:rPr>
+          <w:rFonts w:ascii="PT Sans" w:eastAsia="Times New Roman" w:hAnsi="PT Sans" w:cs="Times New Roman"/>
+          <w:sz w:val="20"/>
+          <w:szCs w:val="20"/>
+        </w:rPr>
+      </w:pPr>
+      <w:r>
+        <w:rPr>
+          <w:rFonts w:ascii="PT Sans" w:eastAsia="Times New Roman" w:hAnsi="PT Sans" w:cs="Arial"/>
+          <w:color w:val="545454"/>
+          <w:sz w:val="20"/>
+          <w:szCs w:val="20"/>
+          <w:shd w:val="clear" w:color="auto" w:fill="FFFFFF"/>
+        </w:rPr>
+        <w:t xml:space="preserve">•     </w:t>
+      </w:r>
+      <w:r>
+        <w:rPr>
+          <w:rFonts w:ascii="PT Sans" w:hAnsi="PT Sans" w:cs="Times New Roman"/>
+          <w:sz w:val="20"/>
+          <w:szCs w:val="20"/>
+        </w:rPr>
+        <w:t>Generated Ruby on Rails app using Rails Composer, integrated customized Bootstrap Template and styled modal</w:t>
+      </w:r>
+    </w:p>
+    <w:p>
+      <w:pPr>
+        <w:spacing w:line="220" w:lineRule="exact"/>
+        <w:ind w:left="630" w:hanging="630"/>
+        <w:rPr>
+          <w:rFonts w:ascii="PT Sans" w:hAnsi="PT Sans" w:cs="Times New Roman"/>
+          <w:sz w:val="20"/>
+          <w:szCs w:val="20"/>
+        </w:rPr>
+      </w:pPr>
+      <w:r>
+        <w:rPr>
+          <w:rFonts w:ascii="PT Sans" w:eastAsia="Times New Roman" w:hAnsi="PT Sans" w:cs="Arial"/>
+          <w:color w:val="545454"/>
+          <w:sz w:val="20"/>
+          <w:szCs w:val="20"/>
+          <w:shd w:val="clear" w:color="auto" w:fill="FFFFFF"/>
+        </w:rPr>
+        <w:t>•</w:t>
+      </w:r>
+      <w:r>
+        <w:rPr>
+          <w:rFonts w:ascii="PT Sans" w:hAnsi="PT Sans" w:cs="Times New Roman"/>
+          <w:sz w:val="20"/>
+          <w:szCs w:val="20"/>
+        </w:rPr>
+        <w:t xml:space="preserve">     </w:t>
+      </w:r>
+      <w:r>
+        <w:rPr>
+          <w:rFonts w:ascii="PT Sans" w:hAnsi="PT Sans" w:cs="Times New Roman"/>
+          <w:sz w:val="20"/>
+          <w:szCs w:val="20"/>
+        </w:rPr>
+        <w:t>Adapted</w:t>
+      </w:r>
+      <w:r>
+        <w:rPr>
+          <w:rFonts w:ascii="PT Sans" w:hAnsi="PT Sans" w:cs="Times New Roman"/>
+          <w:sz w:val="20"/>
+          <w:szCs w:val="20"/>
+        </w:rPr>
+        <w:t xml:space="preserve"> the</w:t>
+      </w:r>
+      <w:r>
+        <w:rPr>
+          <w:rFonts w:ascii="PT Sans" w:hAnsi="PT Sans" w:cs="Times New Roman"/>
+          <w:sz w:val="20"/>
+          <w:szCs w:val="20"/>
+        </w:rPr>
+        <w:t xml:space="preserve"> Devise</w:t>
+      </w:r>
+      <w:r>
+        <w:rPr>
+          <w:rFonts w:ascii="PT Sans" w:hAnsi="PT Sans" w:cs="Times New Roman"/>
+          <w:sz w:val="20"/>
+          <w:szCs w:val="20"/>
+        </w:rPr>
+        <w:t>-</w:t>
+      </w:r>
+      <w:r>
+        <w:rPr>
+          <w:rFonts w:ascii="PT Sans" w:hAnsi="PT Sans" w:cs="Times New Roman"/>
+          <w:sz w:val="20"/>
+          <w:szCs w:val="20"/>
+        </w:rPr>
+        <w:t>Bootstrap user ma</w:t>
+      </w:r>
+      <w:r>
+        <w:rPr>
+          <w:rFonts w:ascii="PT Sans" w:hAnsi="PT Sans" w:cs="Times New Roman"/>
+          <w:sz w:val="20"/>
+          <w:szCs w:val="20"/>
+        </w:rPr>
+        <w:t>nagement system provided by Rails Composer</w:t>
+      </w:r>
+      <w:r>
+        <w:rPr>
+          <w:rFonts w:ascii="PT Sans" w:hAnsi="PT Sans" w:cs="Times New Roman"/>
+          <w:sz w:val="20"/>
+          <w:szCs w:val="20"/>
+        </w:rPr>
+        <w:t xml:space="preserve"> into </w:t>
+      </w:r>
+      <w:r>
+        <w:rPr>
+          <w:rFonts w:ascii="PT Sans" w:hAnsi="PT Sans" w:cs="Times New Roman"/>
+          <w:sz w:val="20"/>
+          <w:szCs w:val="20"/>
+        </w:rPr>
+        <w:t xml:space="preserve">an </w:t>
+      </w:r>
+      <w:r>
+        <w:rPr>
+          <w:rFonts w:ascii="PT Sans" w:hAnsi="PT Sans" w:cs="Times New Roman"/>
+          <w:sz w:val="20"/>
+          <w:szCs w:val="20"/>
+        </w:rPr>
+        <w:t>admin dashboard</w:t>
+      </w:r>
+    </w:p>
+    <w:p>
+      <w:pPr>
+        <w:spacing w:line="220" w:lineRule="exact"/>
+        <w:ind w:left="630" w:hanging="630"/>
+        <w:rPr>
+          <w:rFonts w:ascii="PT Sans" w:hAnsi="PT Sans" w:cs="Times New Roman"/>
+          <w:sz w:val="20"/>
+          <w:szCs w:val="20"/>
+        </w:rPr>
+      </w:pPr>
+      <w:r>
+        <w:rPr>
+          <w:rFonts w:ascii="PT Sans" w:eastAsia="Times New Roman" w:hAnsi="PT Sans" w:cs="Arial"/>
+          <w:color w:val="545454"/>
+          <w:sz w:val="20"/>
+          <w:szCs w:val="20"/>
+          <w:shd w:val="clear" w:color="auto" w:fill="FFFFFF"/>
+        </w:rPr>
+        <w:t>•</w:t>
+      </w:r>
+      <w:r>
+        <w:rPr>
+          <w:rFonts w:ascii="PT Sans" w:hAnsi="PT Sans" w:cs="Times New Roman"/>
+          <w:sz w:val="20"/>
+          <w:szCs w:val="20"/>
+        </w:rPr>
+        <w:t xml:space="preserve">     </w:t>
+      </w:r>
+      <w:r>
+        <w:rPr>
+          <w:rFonts w:ascii="PT Sans" w:hAnsi="PT Sans" w:cs="Times New Roman"/>
+          <w:sz w:val="20"/>
+          <w:szCs w:val="20"/>
+        </w:rPr>
+        <w:t>Utilized</w:t>
+      </w:r>
+      <w:r>
+        <w:rPr>
+          <w:rFonts w:ascii="PT Sans" w:hAnsi="PT Sans" w:cs="Times New Roman"/>
+          <w:sz w:val="20"/>
+          <w:szCs w:val="20"/>
+        </w:rPr>
+        <w:t xml:space="preserve"> sendgrid-ruby gem to </w:t>
+      </w:r>
+      <w:r>
+        <w:rPr>
+          <w:rFonts w:ascii="PT Sans" w:hAnsi="PT Sans" w:cs="Times New Roman"/>
+          <w:sz w:val="20"/>
+          <w:szCs w:val="20"/>
+        </w:rPr>
+        <w:t>email</w:t>
+      </w:r>
+      <w:r>
+        <w:rPr>
+          <w:rFonts w:ascii="PT Sans" w:hAnsi="PT Sans" w:cs="Times New Roman"/>
+          <w:sz w:val="20"/>
+          <w:szCs w:val="20"/>
+        </w:rPr>
+        <w:t xml:space="preserve"> Contact Us messages and subscribe requests using SendGrid API  </w:t>
+      </w:r>
+    </w:p>
+    <w:p>
+      <w:pPr>
+        <w:spacing w:line="220" w:lineRule="exact"/>
+        <w:ind w:left="630" w:hanging="630"/>
+        <w:rPr>
+          <w:rFonts w:ascii="PT Sans" w:hAnsi="PT Sans" w:cs="Times New Roman"/>
+          <w:sz w:val="20"/>
+          <w:szCs w:val="20"/>
+        </w:rPr>
+      </w:pPr>
+      <w:r>
+        <w:rPr>
+          <w:rFonts w:ascii="PT Sans" w:eastAsia="Times New Roman" w:hAnsi="PT Sans" w:cs="Arial"/>
+          <w:color w:val="545454"/>
+          <w:sz w:val="20"/>
+          <w:szCs w:val="20"/>
+          <w:shd w:val="clear" w:color="auto" w:fill="FFFFFF"/>
+        </w:rPr>
+        <w:t>•</w:t>
+      </w:r>
+      <w:r>
+        <w:rPr>
+          <w:rFonts w:ascii="PT Sans" w:hAnsi="PT Sans" w:cs="Times New Roman"/>
+          <w:sz w:val="20"/>
+          <w:szCs w:val="20"/>
+        </w:rPr>
+        <w:t xml:space="preserve">     </w:t>
+      </w:r>
+      <w:r>
+        <w:rPr>
+          <w:rFonts w:ascii="PT Sans" w:hAnsi="PT Sans" w:cs="Times New Roman"/>
+          <w:sz w:val="20"/>
+          <w:szCs w:val="20"/>
+        </w:rPr>
+        <w:t>E</w:t>
+      </w:r>
+      <w:r>
+        <w:rPr>
+          <w:rFonts w:ascii="PT Sans" w:hAnsi="PT Sans" w:cs="Times New Roman"/>
+          <w:sz w:val="20"/>
+          <w:szCs w:val="20"/>
+        </w:rPr>
+        <w:t>mpower</w:t>
+      </w:r>
+      <w:r>
+        <w:rPr>
+          <w:rFonts w:ascii="PT Sans" w:hAnsi="PT Sans" w:cs="Times New Roman"/>
+          <w:sz w:val="20"/>
+          <w:szCs w:val="20"/>
+        </w:rPr>
+        <w:t>ed</w:t>
+      </w:r>
+      <w:r>
+        <w:rPr>
+          <w:rFonts w:ascii="PT Sans" w:hAnsi="PT Sans" w:cs="Times New Roman"/>
+          <w:sz w:val="20"/>
+          <w:szCs w:val="20"/>
+        </w:rPr>
+        <w:t xml:space="preserve"> artist to edit site content </w:t>
+      </w:r>
+      <w:r>
+        <w:rPr>
+          <w:rFonts w:ascii="PT Sans" w:hAnsi="PT Sans" w:cs="Times New Roman"/>
+          <w:sz w:val="20"/>
+          <w:szCs w:val="20"/>
+        </w:rPr>
+        <w:t xml:space="preserve">and then see updates instantly by using </w:t>
+      </w:r>
+      <w:r>
+        <w:rPr>
+          <w:rFonts w:ascii="PT Sans" w:hAnsi="PT Sans" w:cs="Times New Roman"/>
+          <w:sz w:val="20"/>
+          <w:szCs w:val="20"/>
+        </w:rPr>
+        <w:t xml:space="preserve">Google Drive </w:t>
+      </w:r>
+      <w:r>
+        <w:rPr>
+          <w:rFonts w:ascii="PT Sans" w:hAnsi="PT Sans" w:cs="Times New Roman"/>
+          <w:sz w:val="20"/>
+          <w:szCs w:val="20"/>
+        </w:rPr>
+        <w:t xml:space="preserve">shared folder </w:t>
+      </w:r>
+      <w:r>
+        <w:rPr>
+          <w:rFonts w:ascii="PT Sans" w:hAnsi="PT Sans" w:cs="Times New Roman"/>
+          <w:sz w:val="20"/>
+          <w:szCs w:val="20"/>
+        </w:rPr>
+        <w:t>as a web server</w:t>
+      </w:r>
+    </w:p>
+    <w:p>
+      <w:pPr>
+        <w:spacing w:line="220" w:lineRule="exact"/>
+        <w:ind w:left="630" w:hanging="630"/>
+        <w:rPr>
+          <w:rFonts w:ascii="PT Sans" w:hAnsi="PT Sans" w:cs="Times New Roman"/>
+          <w:sz w:val="20"/>
+          <w:szCs w:val="20"/>
+        </w:rPr>
+      </w:pPr>
+      <w:r>
+        <w:rPr>
+          <w:rFonts w:ascii="PT Sans" w:eastAsia="Times New Roman" w:hAnsi="PT Sans" w:cs="Arial"/>
+          <w:color w:val="545454"/>
+          <w:sz w:val="20"/>
+          <w:szCs w:val="20"/>
+          <w:shd w:val="clear" w:color="auto" w:fill="FFFFFF"/>
+        </w:rPr>
+        <w:t>•</w:t>
+      </w:r>
+      <w:r>
+        <w:rPr>
+          <w:rFonts w:ascii="PT Sans" w:hAnsi="PT Sans" w:cs="Times New Roman"/>
+          <w:sz w:val="20"/>
+          <w:szCs w:val="20"/>
+        </w:rPr>
+        <w:t xml:space="preserve">     </w:t>
+      </w:r>
+      <w:r>
+        <w:rPr>
+          <w:rFonts w:ascii="PT Sans" w:hAnsi="PT Sans" w:cs="Times New Roman"/>
+          <w:sz w:val="20"/>
+          <w:szCs w:val="20"/>
+        </w:rPr>
+        <w:t>Authored</w:t>
+      </w:r>
+      <w:r>
+        <w:rPr>
+          <w:rFonts w:ascii="PT Sans" w:hAnsi="PT Sans" w:cs="Times New Roman"/>
+          <w:sz w:val="20"/>
+          <w:szCs w:val="20"/>
+        </w:rPr>
+        <w:t xml:space="preserve"> YAML representation of site data</w:t>
+      </w:r>
+      <w:r>
+        <w:rPr>
+          <w:rFonts w:ascii="PT Sans" w:hAnsi="PT Sans" w:cs="Times New Roman"/>
+          <w:sz w:val="20"/>
+          <w:szCs w:val="20"/>
+        </w:rPr>
+        <w:t xml:space="preserve"> that is</w:t>
+      </w:r>
+      <w:r>
+        <w:rPr>
+          <w:rFonts w:ascii="PT Sans" w:hAnsi="PT Sans" w:cs="Times New Roman"/>
+          <w:sz w:val="20"/>
+          <w:szCs w:val="20"/>
+        </w:rPr>
+        <w:t xml:space="preserve"> </w:t>
+      </w:r>
+      <w:r>
+        <w:rPr>
+          <w:rFonts w:ascii="PT Sans" w:hAnsi="PT Sans" w:cs="Times New Roman"/>
+          <w:sz w:val="20"/>
+          <w:szCs w:val="20"/>
+        </w:rPr>
+        <w:t>hosted i</w:t>
+      </w:r>
+      <w:r>
+        <w:rPr>
+          <w:rFonts w:ascii="PT Sans" w:hAnsi="PT Sans" w:cs="Times New Roman"/>
+          <w:sz w:val="20"/>
+          <w:szCs w:val="20"/>
+        </w:rPr>
+        <w:t>n Google Drive and parsed by the Rails app during requests</w:t>
+      </w:r>
+    </w:p>
+    <w:p>
+      <w:pPr>
+        <w:spacing w:line="220" w:lineRule="exact"/>
+        <w:ind w:left="630" w:hanging="630"/>
+        <w:rPr>
+          <w:rFonts w:ascii="PT Sans" w:hAnsi="PT Sans" w:cs="Times New Roman"/>
+          <w:sz w:val="20"/>
+          <w:szCs w:val="20"/>
+        </w:rPr>
+      </w:pPr>
+      <w:r>
+        <w:rPr>
+          <w:rFonts w:ascii="PT Sans" w:eastAsia="Times New Roman" w:hAnsi="PT Sans" w:cs="Arial"/>
+          <w:color w:val="545454"/>
+          <w:sz w:val="20"/>
+          <w:szCs w:val="20"/>
+          <w:shd w:val="clear" w:color="auto" w:fill="FFFFFF"/>
+        </w:rPr>
+        <w:t>•</w:t>
+      </w:r>
+      <w:r>
+        <w:rPr>
+          <w:rFonts w:ascii="PT Sans" w:hAnsi="PT Sans" w:cs="Times New Roman"/>
+          <w:sz w:val="20"/>
+          <w:szCs w:val="20"/>
+        </w:rPr>
+        <w:t xml:space="preserve">     </w:t>
+      </w:r>
+      <w:r>
+        <w:rPr>
+          <w:rFonts w:ascii="PT Sans" w:hAnsi="PT Sans" w:cs="Times New Roman"/>
+          <w:sz w:val="20"/>
+          <w:szCs w:val="20"/>
+        </w:rPr>
+        <w:t xml:space="preserve">staging </w:t>
+      </w:r>
+      <w:r>
+        <w:rPr>
+          <w:rFonts w:ascii="PT Sans" w:hAnsi="PT Sans" w:cs="Times New Roman"/>
+          <w:sz w:val="20"/>
+          <w:szCs w:val="20"/>
+        </w:rPr>
+        <w:t>URL =</w:t>
+      </w:r>
+      <w:r>
+        <w:rPr>
+          <w:rFonts w:ascii="PT Sans" w:hAnsi="PT Sans" w:cs="Times New Roman"/>
+          <w:sz w:val="20"/>
+          <w:szCs w:val="20"/>
+        </w:rPr>
+        <w:t>&gt;</w:t>
+      </w:r>
+      <w:r>
+        <w:rPr>
+          <w:rFonts w:ascii="PT Sans" w:hAnsi="PT Sans" w:cs="Times New Roman"/>
+          <w:sz w:val="20"/>
+          <w:szCs w:val="20"/>
+        </w:rPr>
+        <w:t xml:space="preserve"> </w:t>
+      </w:r>
+      <w:r>
+        <w:rPr>
+          <w:rFonts w:ascii="PT Sans" w:hAnsi="PT Sans" w:cs="Times New Roman"/>
+          <w:sz w:val="20"/>
+          <w:szCs w:val="20"/>
+        </w:rPr>
+        <w:t>http://howardthurmanfilm.herokuapp.com</w:t>
+      </w:r>
+    </w:p>
+    <w:p>
+      <w:pPr>
+        <w:spacing w:line="160" w:lineRule="exact"/>
+        <w:ind w:left="634" w:hanging="634"/>
+        <w:rPr>
+          <w:rFonts w:ascii="PT Sans" w:hAnsi="PT Sans" w:cs="Times New Roman"/>
+          <w:sz w:val="20"/>
+          <w:szCs w:val="20"/>
+        </w:rPr>
+      </w:pPr>
+    </w:p>
+    <w:p>
+      <w:pPr>
+        <w:ind w:left="634" w:hanging="634"/>
+        <w:rPr>
+          <w:rFonts w:ascii="PT Sans" w:hAnsi="PT Sans" w:cs="Times New Roman"/>
+        </w:rPr>
+      </w:pPr>
+      <w:r>
+        <w:rPr>
+          <w:rFonts w:ascii="PT Sans" w:hAnsi="PT Sans" w:cs="Times New Roman"/>
+        </w:rPr>
+        <w:t>FreeFundraise.com</w:t>
+      </w:r>
+    </w:p>
+    <w:p>
+      <w:pPr>
+        <w:spacing w:line="220" w:lineRule="exact"/>
+        <w:ind w:left="630" w:hanging="630"/>
+        <w:rPr>
+          <w:rFonts w:ascii="PT Sans" w:hAnsi="PT Sans" w:cs="Times New Roman"/>
+          <w:color w:val="808080" w:themeColor="background1" w:themeShade="80"/>
+          <w:sz w:val="20"/>
+          <w:szCs w:val="20"/>
+        </w:rPr>
+      </w:pPr>
+      <w:r>
+        <w:rPr>
+          <w:rFonts w:ascii="PT Sans" w:hAnsi="PT Sans" w:cs="Times New Roman"/>
+          <w:color w:val="808080" w:themeColor="background1" w:themeShade="80"/>
+          <w:sz w:val="20"/>
+          <w:szCs w:val="20"/>
+        </w:rPr>
+        <w:t>Boston, MA</w:t>
+      </w:r>
+    </w:p>
+    <w:p>
+      <w:pPr>
+        <w:spacing w:line="220" w:lineRule="exact"/>
+        <w:ind w:left="630" w:hanging="630"/>
+        <w:rPr>
+          <w:rFonts w:ascii="PT Sans" w:hAnsi="PT Sans" w:cs="Times New Roman"/>
+          <w:color w:val="808080" w:themeColor="background1" w:themeShade="80"/>
+          <w:sz w:val="20"/>
+          <w:szCs w:val="20"/>
+        </w:rPr>
+      </w:pPr>
+      <w:r>
+        <w:rPr>
+          <w:rFonts w:ascii="PT Sans" w:hAnsi="PT Sans" w:cs="Times New Roman"/>
+          <w:color w:val="808080" w:themeColor="background1" w:themeShade="80"/>
+          <w:sz w:val="20"/>
+          <w:szCs w:val="20"/>
+        </w:rPr>
+        <w:t>starting</w:t>
+      </w:r>
+      <w:r>
+        <w:rPr>
+          <w:rFonts w:ascii="PT Sans" w:hAnsi="PT Sans" w:cs="Times New Roman"/>
+          <w:color w:val="808080" w:themeColor="background1" w:themeShade="80"/>
+          <w:sz w:val="20"/>
+          <w:szCs w:val="20"/>
+        </w:rPr>
+        <w:t xml:space="preserve"> </w:t>
+      </w:r>
+      <w:r>
+        <w:rPr>
+          <w:rFonts w:ascii="PT Sans" w:hAnsi="PT Sans" w:cs="Times New Roman"/>
+          <w:color w:val="808080" w:themeColor="background1" w:themeShade="80"/>
+          <w:sz w:val="20"/>
+          <w:szCs w:val="20"/>
+        </w:rPr>
+        <w:t xml:space="preserve">Mar </w:t>
+      </w:r>
       <w:bookmarkStart w:id="0" w:name="_GoBack"/>
       <w:bookmarkEnd w:id="0"/>
-    </w:p>
-    <w:p>
-      <w:pPr>
-        <w:spacing w:line="220" w:lineRule="exact"/>
-        <w:ind w:left="630" w:hanging="630"/>
-        <w:rPr>
-          <w:rFonts w:ascii="PT Sans" w:hAnsi="PT Sans" w:cs="Times New Roman"/>
-          <w:color w:val="808080" w:themeColor="background1" w:themeShade="80"/>
-        </w:rPr>
-      </w:pPr>
-      <w:r>
-        <w:rPr>
-          <w:rFonts w:ascii="PT Sans" w:hAnsi="PT Sans" w:cs="Times New Roman"/>
-          <w:color w:val="808080" w:themeColor="background1" w:themeShade="80"/>
-        </w:rPr>
-        <w:t>Education</w:t>
-      </w:r>
-    </w:p>
-    <w:p>
-      <w:pPr>
-        <w:ind w:left="634" w:hanging="634"/>
-        <w:rPr>
-          <w:rFonts w:ascii="PT Sans" w:hAnsi="PT Sans" w:cs="Times New Roman"/>
-        </w:rPr>
-      </w:pPr>
-      <w:r>
-        <w:rPr>
-          <w:rFonts w:ascii="PT Sans" w:hAnsi="PT Sans" w:cs="Times New Roman"/>
-        </w:rPr>
-        <w:t>App Academy</w:t>
-      </w:r>
-    </w:p>
-    <w:p>
-      <w:pPr>
-        <w:spacing w:line="220" w:lineRule="exact"/>
-        <w:ind w:left="630" w:hanging="630"/>
-        <w:rPr>
-          <w:rFonts w:ascii="PT Sans" w:hAnsi="PT Sans" w:cs="Times New Roman"/>
-          <w:color w:val="808080" w:themeColor="background1" w:themeShade="80"/>
-          <w:sz w:val="20"/>
-          <w:szCs w:val="20"/>
-        </w:rPr>
-      </w:pPr>
-      <w:r>
-        <w:rPr>
-          <w:rFonts w:ascii="PT Sans" w:hAnsi="PT Sans" w:cs="Times New Roman"/>
-          <w:color w:val="808080" w:themeColor="background1" w:themeShade="80"/>
-          <w:sz w:val="20"/>
-          <w:szCs w:val="20"/>
-        </w:rPr>
-        <w:t>Coding</w:t>
-      </w:r>
-      <w:r>
-        <w:rPr>
-          <w:rFonts w:ascii="PT Sans" w:hAnsi="PT Sans" w:cs="Times New Roman"/>
-          <w:color w:val="808080" w:themeColor="background1" w:themeShade="80"/>
-          <w:sz w:val="20"/>
-          <w:szCs w:val="20"/>
-        </w:rPr>
-        <w:t xml:space="preserve"> Bootcamp</w:t>
-      </w:r>
-      <w:r>
-        <w:rPr>
-          <w:rFonts w:ascii="PT Sans" w:hAnsi="PT Sans" w:cs="Times New Roman"/>
-          <w:color w:val="808080" w:themeColor="background1" w:themeShade="80"/>
-          <w:sz w:val="20"/>
-          <w:szCs w:val="20"/>
-        </w:rPr>
-        <w:t xml:space="preserve"> in </w:t>
-      </w:r>
-      <w:r>
-        <w:rPr>
-          <w:rFonts w:ascii="PT Sans" w:hAnsi="PT Sans" w:cs="Times New Roman"/>
-          <w:color w:val="808080" w:themeColor="background1" w:themeShade="80"/>
-          <w:sz w:val="20"/>
-          <w:szCs w:val="20"/>
-        </w:rPr>
-        <w:t>New York, NY</w:t>
-      </w:r>
-    </w:p>
-    <w:p>
-      <w:pPr>
-        <w:spacing w:line="220" w:lineRule="exact"/>
-        <w:ind w:left="630" w:hanging="630"/>
-        <w:rPr>
-          <w:rFonts w:ascii="PT Sans" w:hAnsi="PT Sans" w:cs="Times New Roman"/>
-          <w:color w:val="808080" w:themeColor="background1" w:themeShade="80"/>
-          <w:sz w:val="20"/>
-          <w:szCs w:val="20"/>
-        </w:rPr>
-      </w:pPr>
-      <w:r>
-        <w:rPr>
-          <w:rFonts w:ascii="PT Sans" w:hAnsi="PT Sans" w:cs="Times New Roman"/>
-          <w:color w:val="808080" w:themeColor="background1" w:themeShade="80"/>
-          <w:sz w:val="20"/>
-          <w:szCs w:val="20"/>
-        </w:rPr>
-        <w:t>Sept 2014 - Nov 2014</w:t>
-      </w:r>
-    </w:p>
-    <w:p>
-      <w:pPr>
-        <w:spacing w:line="160" w:lineRule="exact"/>
-        <w:ind w:left="634" w:hanging="634"/>
-        <w:rPr>
-          <w:rFonts w:ascii="PT Sans" w:hAnsi="PT Sans" w:cs="Times New Roman"/>
-          <w:sz w:val="20"/>
-          <w:szCs w:val="20"/>
-        </w:rPr>
-      </w:pPr>
-    </w:p>
-    <w:p>
-      <w:pPr>
-        <w:ind w:left="634" w:hanging="634"/>
-        <w:rPr>
-          <w:rFonts w:ascii="PT Sans" w:hAnsi="PT Sans" w:cs="Times New Roman"/>
-        </w:rPr>
-      </w:pPr>
-      <w:r>
-        <w:rPr>
-          <w:rFonts w:ascii="PT Sans" w:hAnsi="PT Sans" w:cs="Times New Roman"/>
-        </w:rPr>
-        <w:t>University of Connecticut</w:t>
-      </w:r>
-    </w:p>
-    <w:p>
-      <w:pPr>
-        <w:spacing w:line="220" w:lineRule="exact"/>
-        <w:ind w:left="634" w:hanging="634"/>
-        <w:rPr>
-          <w:rFonts w:ascii="PT Sans" w:hAnsi="PT Sans" w:cs="Times New Roman"/>
-          <w:color w:val="808080" w:themeColor="background1" w:themeShade="80"/>
-          <w:sz w:val="20"/>
-          <w:szCs w:val="20"/>
-        </w:rPr>
-      </w:pPr>
-      <w:r>
-        <w:rPr>
-          <w:rFonts w:ascii="PT Sans" w:hAnsi="PT Sans" w:cs="Times New Roman"/>
-          <w:color w:val="808080" w:themeColor="background1" w:themeShade="80"/>
-          <w:sz w:val="20"/>
-          <w:szCs w:val="20"/>
-        </w:rPr>
-        <w:t>Master of Science in Mechanical Engineering, GPA: 3.5/4.0</w:t>
-      </w:r>
-    </w:p>
-    <w:p>
-      <w:pPr>
-        <w:spacing w:line="220" w:lineRule="exact"/>
-        <w:ind w:left="630" w:hanging="630"/>
-        <w:rPr>
-          <w:rFonts w:ascii="PT Sans" w:hAnsi="PT Sans" w:cs="Times New Roman"/>
-          <w:color w:val="808080" w:themeColor="background1" w:themeShade="80"/>
-          <w:sz w:val="20"/>
-          <w:szCs w:val="20"/>
-        </w:rPr>
-      </w:pPr>
-      <w:r>
-        <w:rPr>
-          <w:rFonts w:ascii="PT Sans" w:hAnsi="PT Sans" w:cs="Times New Roman"/>
-          <w:color w:val="808080" w:themeColor="background1" w:themeShade="80"/>
-          <w:sz w:val="20"/>
-          <w:szCs w:val="20"/>
-        </w:rPr>
-        <w:t xml:space="preserve">Completed </w:t>
-      </w:r>
-      <w:r>
-        <w:rPr>
-          <w:rFonts w:ascii="PT Sans" w:hAnsi="PT Sans" w:cs="Times New Roman"/>
-          <w:color w:val="808080" w:themeColor="background1" w:themeShade="80"/>
-          <w:sz w:val="20"/>
-          <w:szCs w:val="20"/>
-        </w:rPr>
-        <w:t>May 2013</w:t>
-      </w:r>
-    </w:p>
-    <w:p>
-      <w:pPr>
-        <w:spacing w:line="160" w:lineRule="exact"/>
-        <w:ind w:left="634" w:hanging="634"/>
-        <w:rPr>
-          <w:rFonts w:ascii="PT Sans" w:hAnsi="PT Sans" w:cs="Times New Roman"/>
-          <w:sz w:val="20"/>
-          <w:szCs w:val="20"/>
-        </w:rPr>
-      </w:pPr>
-    </w:p>
-    <w:p>
-      <w:pPr>
-        <w:ind w:left="634" w:hanging="634"/>
-        <w:rPr>
-          <w:rFonts w:ascii="PT Sans" w:hAnsi="PT Sans" w:cs="Times New Roman"/>
-        </w:rPr>
-      </w:pPr>
-      <w:r>
-        <w:rPr>
-          <w:rFonts w:ascii="PT Sans" w:hAnsi="PT Sans" w:cs="Times New Roman"/>
-        </w:rPr>
-        <w:t>University of Connecticut</w:t>
-      </w:r>
-    </w:p>
-    <w:p>
-      <w:pPr>
-        <w:spacing w:line="220" w:lineRule="exact"/>
-        <w:ind w:left="634" w:hanging="634"/>
-        <w:rPr>
-          <w:rFonts w:ascii="PT Sans" w:hAnsi="PT Sans" w:cs="Times New Roman"/>
-          <w:color w:val="808080" w:themeColor="background1" w:themeShade="80"/>
-          <w:sz w:val="20"/>
-          <w:szCs w:val="20"/>
-        </w:rPr>
-      </w:pPr>
-      <w:r>
-        <w:rPr>
-          <w:rFonts w:ascii="PT Sans" w:hAnsi="PT Sans" w:cs="Times New Roman"/>
-          <w:color w:val="808080" w:themeColor="background1" w:themeShade="80"/>
-          <w:sz w:val="20"/>
-          <w:szCs w:val="20"/>
-        </w:rPr>
-        <w:t>Bachelor of Science in Mechanical Engineering</w:t>
-      </w:r>
-    </w:p>
-    <w:p>
-      <w:pPr>
-        <w:spacing w:line="220" w:lineRule="exact"/>
-        <w:ind w:left="630" w:hanging="630"/>
-        <w:rPr>
-          <w:rFonts w:ascii="PT Sans" w:hAnsi="PT Sans" w:cs="Times New Roman"/>
-          <w:color w:val="808080" w:themeColor="background1" w:themeShade="80"/>
-          <w:sz w:val="20"/>
-          <w:szCs w:val="20"/>
-        </w:rPr>
-      </w:pPr>
-      <w:r>
-        <w:rPr>
-          <w:rFonts w:ascii="PT Sans" w:hAnsi="PT Sans" w:cs="Times New Roman"/>
-          <w:color w:val="808080" w:themeColor="background1" w:themeShade="80"/>
-          <w:sz w:val="20"/>
-          <w:szCs w:val="20"/>
-        </w:rPr>
-        <w:t xml:space="preserve">Completed </w:t>
-      </w:r>
-      <w:r>
-        <w:rPr>
-          <w:rFonts w:ascii="PT Sans" w:hAnsi="PT Sans" w:cs="Times New Roman"/>
-          <w:color w:val="808080" w:themeColor="background1" w:themeShade="80"/>
-          <w:sz w:val="20"/>
-          <w:szCs w:val="20"/>
-        </w:rPr>
-        <w:t>Dec 2010</w:t>
-      </w:r>
-    </w:p>
-    <w:p>
-      <w:pPr>
-        <w:spacing w:line="160" w:lineRule="exact"/>
-        <w:ind w:left="634" w:hanging="634"/>
-        <w:rPr>
-          <w:rFonts w:ascii="PT Sans" w:hAnsi="PT Sans" w:cs="Times New Roman"/>
-          <w:sz w:val="20"/>
-          <w:szCs w:val="20"/>
-        </w:rPr>
-      </w:pPr>
-    </w:p>
-    <w:p>
-      <w:pPr>
-        <w:spacing w:line="220" w:lineRule="exact"/>
-        <w:ind w:left="630" w:hanging="630"/>
-        <w:rPr>
-          <w:rFonts w:ascii="PT Sans" w:hAnsi="PT Sans" w:cs="Times New Roman"/>
-          <w:color w:val="808080" w:themeColor="background1" w:themeShade="80"/>
-        </w:rPr>
-      </w:pPr>
-      <w:r>
-        <w:rPr>
-          <w:rFonts w:ascii="PT Sans" w:hAnsi="PT Sans" w:cs="Times New Roman"/>
-          <w:color w:val="808080" w:themeColor="background1" w:themeShade="80"/>
-        </w:rPr>
-        <w:t>Experience</w:t>
-      </w:r>
-    </w:p>
-    <w:p>
-      <w:pPr>
-        <w:ind w:left="634" w:hanging="634"/>
-        <w:rPr>
-          <w:rFonts w:ascii="PT Sans" w:hAnsi="PT Sans" w:cs="Times New Roman"/>
-        </w:rPr>
-      </w:pPr>
-      <w:r>
-        <w:rPr>
-          <w:rFonts w:ascii="PT Sans" w:hAnsi="PT Sans" w:cs="Times New Roman"/>
-        </w:rPr>
-        <w:t>The Psalm of Howard Thurman</w:t>
-      </w:r>
-      <w:r>
-        <w:rPr>
-          <w:rFonts w:ascii="PT Sans" w:hAnsi="PT Sans" w:cs="Times New Roman"/>
-        </w:rPr>
-        <w:t xml:space="preserve"> Documentary Film</w:t>
-      </w:r>
-    </w:p>
-    <w:p>
-      <w:pPr>
-        <w:spacing w:line="220" w:lineRule="exact"/>
-        <w:ind w:left="630" w:hanging="630"/>
-        <w:rPr>
-          <w:rFonts w:ascii="PT Sans" w:hAnsi="PT Sans" w:cs="Times New Roman"/>
-          <w:color w:val="808080" w:themeColor="background1" w:themeShade="80"/>
-          <w:sz w:val="20"/>
-          <w:szCs w:val="20"/>
-        </w:rPr>
-      </w:pPr>
-      <w:r>
-        <w:rPr>
-          <w:rFonts w:ascii="PT Sans" w:hAnsi="PT Sans" w:cs="Times New Roman"/>
-          <w:color w:val="808080" w:themeColor="background1" w:themeShade="80"/>
-          <w:sz w:val="20"/>
-          <w:szCs w:val="20"/>
-        </w:rPr>
-        <w:t>Boston, MA</w:t>
-      </w:r>
-    </w:p>
-    <w:p>
-      <w:pPr>
-        <w:spacing w:line="220" w:lineRule="exact"/>
-        <w:ind w:left="630" w:hanging="630"/>
-        <w:rPr>
-          <w:rFonts w:ascii="PT Sans" w:hAnsi="PT Sans" w:cs="Times New Roman"/>
-          <w:color w:val="808080" w:themeColor="background1" w:themeShade="80"/>
-          <w:sz w:val="20"/>
-          <w:szCs w:val="20"/>
-        </w:rPr>
-      </w:pPr>
-      <w:r>
-        <w:rPr>
-          <w:rFonts w:ascii="PT Sans" w:hAnsi="PT Sans" w:cs="Times New Roman"/>
-          <w:color w:val="808080" w:themeColor="background1" w:themeShade="80"/>
-          <w:sz w:val="20"/>
-          <w:szCs w:val="20"/>
-        </w:rPr>
-        <w:t>starting</w:t>
-      </w:r>
-      <w:r>
-        <w:rPr>
-          <w:rFonts w:ascii="PT Sans" w:hAnsi="PT Sans" w:cs="Times New Roman"/>
-          <w:color w:val="808080" w:themeColor="background1" w:themeShade="80"/>
-          <w:sz w:val="20"/>
-          <w:szCs w:val="20"/>
-        </w:rPr>
-        <w:t xml:space="preserve"> Apr 2015</w:t>
-      </w:r>
-    </w:p>
-    <w:p>
-      <w:pPr>
-        <w:spacing w:line="220" w:lineRule="exact"/>
-        <w:rPr>
-          <w:rFonts w:ascii="PT Sans" w:eastAsia="Times New Roman" w:hAnsi="PT Sans" w:cs="Times New Roman"/>
+      <w:r>
+        <w:rPr>
+          <w:rFonts w:ascii="PT Sans" w:hAnsi="PT Sans" w:cs="Times New Roman"/>
+          <w:color w:val="808080" w:themeColor="background1" w:themeShade="80"/>
+          <w:sz w:val="20"/>
+          <w:szCs w:val="20"/>
+        </w:rPr>
+        <w:t>2015</w:t>
+      </w:r>
+    </w:p>
+    <w:p>
+      <w:pPr>
+        <w:spacing w:line="220" w:lineRule="exact"/>
+        <w:ind w:left="630" w:hanging="630"/>
+        <w:rPr>
+          <w:rFonts w:ascii="PT Sans" w:hAnsi="PT Sans" w:cs="Times New Roman"/>
           <w:sz w:val="20"/>
           <w:szCs w:val="20"/>
         </w:rPr>
@@ -459,7 +983,39 @@
           <w:sz w:val="20"/>
           <w:szCs w:val="20"/>
         </w:rPr>
-        <w:t>Generated Ruby on Rails app using Rails Composer, integrated customized Bootstrap Template and styled modal</w:t>
+        <w:t xml:space="preserve">Engineered API-driven Backbone.js app </w:t>
+      </w:r>
+      <w:r>
+        <w:rPr>
+          <w:rFonts w:ascii="PT Sans" w:hAnsi="PT Sans" w:cs="Times New Roman"/>
+          <w:sz w:val="20"/>
+          <w:szCs w:val="20"/>
+        </w:rPr>
+        <w:t>that</w:t>
+      </w:r>
+      <w:r>
+        <w:rPr>
+          <w:rFonts w:ascii="PT Sans" w:hAnsi="PT Sans" w:cs="Times New Roman"/>
+          <w:sz w:val="20"/>
+          <w:szCs w:val="20"/>
+        </w:rPr>
+        <w:t xml:space="preserve"> allow</w:t>
+      </w:r>
+      <w:r>
+        <w:rPr>
+          <w:rFonts w:ascii="PT Sans" w:hAnsi="PT Sans" w:cs="Times New Roman"/>
+          <w:sz w:val="20"/>
+          <w:szCs w:val="20"/>
+        </w:rPr>
+        <w:t>s</w:t>
+      </w:r>
+      <w:r>
+        <w:rPr>
+          <w:rFonts w:ascii="PT Sans" w:hAnsi="PT Sans" w:cs="Times New Roman"/>
+          <w:sz w:val="20"/>
+          <w:szCs w:val="20"/>
+        </w:rPr>
+        <w:t xml:space="preserve"> you to shop and give to the charity of your choice for free</w:t>
       </w:r>
     </w:p>
     <w:p>
@@ -480,87 +1036,119 @@
           <w:szCs w:val="20"/>
           <w:shd w:val="clear" w:color="auto" w:fill="FFFFFF"/>
         </w:rPr>
-        <w:t>•</w:t>
-      </w:r>
-      <w:r>
-        <w:rPr>
-          <w:rFonts w:ascii="PT Sans" w:hAnsi="PT Sans" w:cs="Times New Roman"/>
-          <w:sz w:val="20"/>
-          <w:szCs w:val="20"/>
-        </w:rPr>
-        <w:t xml:space="preserve">     </w:t>
-      </w:r>
-      <w:r>
-        <w:rPr>
-          <w:rFonts w:ascii="PT Sans" w:hAnsi="PT Sans" w:cs="Times New Roman"/>
-          <w:sz w:val="20"/>
-          <w:szCs w:val="20"/>
-        </w:rPr>
-        <w:t>Adapted</w:t>
-      </w:r>
-      <w:r>
-        <w:rPr>
-          <w:rFonts w:ascii="PT Sans" w:hAnsi="PT Sans" w:cs="Times New Roman"/>
-          <w:sz w:val="20"/>
-          <w:szCs w:val="20"/>
-        </w:rPr>
-        <w:t xml:space="preserve"> the</w:t>
-      </w:r>
-      <w:r>
-        <w:rPr>
-          <w:rFonts w:ascii="PT Sans" w:hAnsi="PT Sans" w:cs="Times New Roman"/>
-          <w:sz w:val="20"/>
-          <w:szCs w:val="20"/>
-        </w:rPr>
-        <w:t xml:space="preserve"> Devise</w:t>
-      </w:r>
-      <w:r>
-        <w:rPr>
-          <w:rFonts w:ascii="PT Sans" w:hAnsi="PT Sans" w:cs="Times New Roman"/>
-          <w:sz w:val="20"/>
-          <w:szCs w:val="20"/>
-        </w:rPr>
-        <w:t>-</w:t>
-      </w:r>
-      <w:r>
-        <w:rPr>
-          <w:rFonts w:ascii="PT Sans" w:hAnsi="PT Sans" w:cs="Times New Roman"/>
-          <w:sz w:val="20"/>
-          <w:szCs w:val="20"/>
-        </w:rPr>
-        <w:t>Bootstrap user ma</w:t>
-      </w:r>
-      <w:r>
-        <w:rPr>
-          <w:rFonts w:ascii="PT Sans" w:hAnsi="PT Sans" w:cs="Times New Roman"/>
-          <w:sz w:val="20"/>
-          <w:szCs w:val="20"/>
-        </w:rPr>
-        <w:t>nagement system provided by Rails Composer</w:t>
-      </w:r>
-      <w:r>
-        <w:rPr>
-          <w:rFonts w:ascii="PT Sans" w:hAnsi="PT Sans" w:cs="Times New Roman"/>
-          <w:sz w:val="20"/>
-          <w:szCs w:val="20"/>
-        </w:rPr>
-        <w:t xml:space="preserve"> into </w:t>
-      </w:r>
-      <w:r>
-        <w:rPr>
-          <w:rFonts w:ascii="PT Sans" w:hAnsi="PT Sans" w:cs="Times New Roman"/>
-          <w:sz w:val="20"/>
-          <w:szCs w:val="20"/>
-        </w:rPr>
-        <w:t xml:space="preserve">an </w:t>
-      </w:r>
-      <w:r>
-        <w:rPr>
-          <w:rFonts w:ascii="PT Sans" w:hAnsi="PT Sans" w:cs="Times New Roman"/>
-          <w:sz w:val="20"/>
-          <w:szCs w:val="20"/>
-        </w:rPr>
-        <w:t>admin dashboard</w:t>
+        <w:t xml:space="preserve">•     </w:t>
+      </w:r>
+      <w:r>
+        <w:rPr>
+          <w:rFonts w:ascii="PT Sans" w:hAnsi="PT Sans" w:cs="Times New Roman"/>
+          <w:sz w:val="20"/>
+          <w:szCs w:val="20"/>
+        </w:rPr>
+        <w:t xml:space="preserve">Designed and implemented </w:t>
+      </w:r>
+      <w:r>
+        <w:rPr>
+          <w:rFonts w:ascii="PT Sans" w:hAnsi="PT Sans" w:cs="Times New Roman"/>
+          <w:sz w:val="20"/>
+          <w:szCs w:val="20"/>
+        </w:rPr>
+        <w:t xml:space="preserve">user </w:t>
+      </w:r>
+      <w:r>
+        <w:rPr>
+          <w:rFonts w:ascii="PT Sans" w:hAnsi="PT Sans" w:cs="Times New Roman"/>
+          <w:sz w:val="20"/>
+          <w:szCs w:val="20"/>
+        </w:rPr>
+        <w:t xml:space="preserve">interface </w:t>
+      </w:r>
+      <w:r>
+        <w:rPr>
+          <w:rFonts w:ascii="PT Sans" w:hAnsi="PT Sans" w:cs="Times New Roman"/>
+          <w:sz w:val="20"/>
+          <w:szCs w:val="20"/>
+        </w:rPr>
+        <w:t>with</w:t>
+      </w:r>
+      <w:r>
+        <w:rPr>
+          <w:rFonts w:ascii="PT Sans" w:hAnsi="PT Sans" w:cs="Times New Roman"/>
+          <w:sz w:val="20"/>
+          <w:szCs w:val="20"/>
+        </w:rPr>
+        <w:t xml:space="preserve"> </w:t>
+      </w:r>
+      <w:r>
+        <w:rPr>
+          <w:rFonts w:ascii="PT Sans" w:hAnsi="PT Sans" w:cs="Times New Roman"/>
+          <w:sz w:val="20"/>
+          <w:szCs w:val="20"/>
+        </w:rPr>
+        <w:t xml:space="preserve">carousels </w:t>
+      </w:r>
+      <w:r>
+        <w:rPr>
+          <w:rFonts w:ascii="PT Sans" w:hAnsi="PT Sans" w:cs="Times New Roman"/>
+          <w:sz w:val="20"/>
+          <w:szCs w:val="20"/>
+        </w:rPr>
+        <w:t xml:space="preserve">programmed </w:t>
+      </w:r>
+      <w:r>
+        <w:rPr>
+          <w:rFonts w:ascii="PT Sans" w:hAnsi="PT Sans" w:cs="Times New Roman"/>
+          <w:sz w:val="20"/>
+          <w:szCs w:val="20"/>
+        </w:rPr>
+        <w:t>in</w:t>
+      </w:r>
+      <w:r>
+        <w:rPr>
+          <w:rFonts w:ascii="PT Sans" w:hAnsi="PT Sans" w:cs="Times New Roman"/>
+          <w:sz w:val="20"/>
+          <w:szCs w:val="20"/>
+        </w:rPr>
+        <w:t xml:space="preserve"> </w:t>
+      </w:r>
+      <w:r>
+        <w:rPr>
+          <w:rFonts w:ascii="PT Sans" w:hAnsi="PT Sans" w:cs="Times New Roman"/>
+          <w:sz w:val="20"/>
+          <w:szCs w:val="20"/>
+        </w:rPr>
+        <w:t>Backbone.js</w:t>
+      </w:r>
+      <w:r>
+        <w:rPr>
+          <w:rFonts w:ascii="PT Sans" w:hAnsi="PT Sans" w:cs="Times New Roman"/>
+          <w:sz w:val="20"/>
+          <w:szCs w:val="20"/>
+        </w:rPr>
+        <w:t>,</w:t>
+      </w:r>
+      <w:r>
+        <w:rPr>
+          <w:rFonts w:ascii="PT Sans" w:hAnsi="PT Sans" w:cs="Times New Roman"/>
+          <w:sz w:val="20"/>
+          <w:szCs w:val="20"/>
+        </w:rPr>
+        <w:t xml:space="preserve"> using </w:t>
+      </w:r>
+      <w:r>
+        <w:rPr>
+          <w:rFonts w:ascii="PT Sans" w:hAnsi="PT Sans" w:cs="Times New Roman"/>
+          <w:sz w:val="20"/>
+          <w:szCs w:val="20"/>
+        </w:rPr>
+        <w:t>jQuery fading</w:t>
+      </w:r>
+      <w:r>
+        <w:rPr>
+          <w:rFonts w:ascii="PT Sans" w:hAnsi="PT Sans" w:cs="Times New Roman"/>
+          <w:sz w:val="20"/>
+          <w:szCs w:val="20"/>
+        </w:rPr>
+        <w:t xml:space="preserve"> methods</w:t>
       </w:r>
     </w:p>
     <w:p>
@@ -581,47 +1169,111 @@
           <w:szCs w:val="20"/>
           <w:shd w:val="clear" w:color="auto" w:fill="FFFFFF"/>
         </w:rPr>
-        <w:t>•</w:t>
-      </w:r>
-      <w:r>
-        <w:rPr>
-          <w:rFonts w:ascii="PT Sans" w:hAnsi="PT Sans" w:cs="Times New Roman"/>
-          <w:sz w:val="20"/>
-          <w:szCs w:val="20"/>
-        </w:rPr>
-        <w:t xml:space="preserve">     </w:t>
-      </w:r>
-      <w:r>
-        <w:rPr>
-          <w:rFonts w:ascii="PT Sans" w:hAnsi="PT Sans" w:cs="Times New Roman"/>
-          <w:sz w:val="20"/>
-          <w:szCs w:val="20"/>
-        </w:rPr>
-        <w:t>Utilized</w:t>
-      </w:r>
-      <w:r>
-        <w:rPr>
-          <w:rFonts w:ascii="PT Sans" w:hAnsi="PT Sans" w:cs="Times New Roman"/>
-          <w:sz w:val="20"/>
-          <w:szCs w:val="20"/>
-        </w:rPr>
-        <w:t xml:space="preserve"> sendgrid-ruby gem to </w:t>
-      </w:r>
-      <w:r>
-        <w:rPr>
-          <w:rFonts w:ascii="PT Sans" w:hAnsi="PT Sans" w:cs="Times New Roman"/>
-          <w:sz w:val="20"/>
-          <w:szCs w:val="20"/>
-        </w:rPr>
-        <w:t>email</w:t>
-      </w:r>
-      <w:r>
-        <w:rPr>
-          <w:rFonts w:ascii="PT Sans" w:hAnsi="PT Sans" w:cs="Times New Roman"/>
-          <w:sz w:val="20"/>
-          <w:szCs w:val="20"/>
-        </w:rPr>
-        <w:t xml:space="preserve"> Contact Us messages and subscribe requests using SendGrid API  </w:t>
+        <w:t xml:space="preserve">•     </w:t>
+      </w:r>
+      <w:r>
+        <w:rPr>
+          <w:rFonts w:ascii="PT Sans" w:hAnsi="PT Sans" w:cs="Times New Roman"/>
+          <w:sz w:val="20"/>
+          <w:szCs w:val="20"/>
+        </w:rPr>
+        <w:t>U</w:t>
+      </w:r>
+      <w:r>
+        <w:rPr>
+          <w:rFonts w:ascii="PT Sans" w:hAnsi="PT Sans" w:cs="Times New Roman"/>
+          <w:sz w:val="20"/>
+          <w:szCs w:val="20"/>
+        </w:rPr>
+        <w:t xml:space="preserve">sing model and collection operations </w:t>
+      </w:r>
+      <w:r>
+        <w:rPr>
+          <w:rFonts w:ascii="PT Sans" w:hAnsi="PT Sans" w:cs="Times New Roman"/>
+          <w:sz w:val="20"/>
+          <w:szCs w:val="20"/>
+        </w:rPr>
+        <w:t>allow</w:t>
+      </w:r>
+      <w:r>
+        <w:rPr>
+          <w:rFonts w:ascii="PT Sans" w:hAnsi="PT Sans" w:cs="Times New Roman"/>
+          <w:sz w:val="20"/>
+          <w:szCs w:val="20"/>
+        </w:rPr>
+        <w:t>ed</w:t>
+      </w:r>
+      <w:r>
+        <w:rPr>
+          <w:rFonts w:ascii="PT Sans" w:hAnsi="PT Sans" w:cs="Times New Roman"/>
+          <w:sz w:val="20"/>
+          <w:szCs w:val="20"/>
+        </w:rPr>
+        <w:t xml:space="preserve"> </w:t>
+      </w:r>
+      <w:r>
+        <w:rPr>
+          <w:rFonts w:ascii="PT Sans" w:hAnsi="PT Sans" w:cs="Times New Roman"/>
+          <w:sz w:val="20"/>
+          <w:szCs w:val="20"/>
+        </w:rPr>
+        <w:t>user</w:t>
+      </w:r>
+      <w:r>
+        <w:rPr>
+          <w:rFonts w:ascii="PT Sans" w:hAnsi="PT Sans" w:cs="Times New Roman"/>
+          <w:sz w:val="20"/>
+          <w:szCs w:val="20"/>
+        </w:rPr>
+        <w:t>s</w:t>
+      </w:r>
+      <w:r>
+        <w:rPr>
+          <w:rFonts w:ascii="PT Sans" w:hAnsi="PT Sans" w:cs="Times New Roman"/>
+          <w:sz w:val="20"/>
+          <w:szCs w:val="20"/>
+        </w:rPr>
+        <w:t xml:space="preserve"> to </w:t>
+      </w:r>
+      <w:r>
+        <w:rPr>
+          <w:rFonts w:ascii="PT Sans" w:hAnsi="PT Sans" w:cs="Times New Roman"/>
+          <w:sz w:val="20"/>
+          <w:szCs w:val="20"/>
+        </w:rPr>
+        <w:t xml:space="preserve">either </w:t>
+      </w:r>
+      <w:r>
+        <w:rPr>
+          <w:rFonts w:ascii="PT Sans" w:hAnsi="PT Sans" w:cs="Times New Roman"/>
+          <w:sz w:val="20"/>
+          <w:szCs w:val="20"/>
+        </w:rPr>
+        <w:t xml:space="preserve">select a featured charity or to explore </w:t>
+      </w:r>
+      <w:r>
+        <w:rPr>
+          <w:rFonts w:ascii="PT Sans" w:hAnsi="PT Sans" w:cs="Times New Roman"/>
+          <w:sz w:val="20"/>
+          <w:szCs w:val="20"/>
+        </w:rPr>
+        <w:t>all</w:t>
+      </w:r>
+      <w:r>
+        <w:rPr>
+          <w:rFonts w:ascii="PT Sans" w:hAnsi="PT Sans" w:cs="Times New Roman"/>
+          <w:sz w:val="20"/>
+          <w:szCs w:val="20"/>
+        </w:rPr>
+        <w:t xml:space="preserve"> charities</w:t>
+      </w:r>
+      <w:r>
+        <w:rPr>
+          <w:rFonts w:ascii="PT Sans" w:hAnsi="PT Sans" w:cs="Times New Roman"/>
+          <w:sz w:val="20"/>
+          <w:szCs w:val="20"/>
+        </w:rPr>
+        <w:t xml:space="preserve"> </w:t>
       </w:r>
     </w:p>
     <w:p>
@@ -642,31 +1294,87 @@
           <w:szCs w:val="20"/>
           <w:shd w:val="clear" w:color="auto" w:fill="FFFFFF"/>
         </w:rPr>
-        <w:t>•</w:t>
-      </w:r>
-      <w:r>
-        <w:rPr>
-          <w:rFonts w:ascii="PT Sans" w:hAnsi="PT Sans" w:cs="Times New Roman"/>
-          <w:sz w:val="20"/>
-          <w:szCs w:val="20"/>
-        </w:rPr>
-        <w:t xml:space="preserve">     </w:t>
-      </w:r>
-      <w:r>
-        <w:rPr>
-          <w:rFonts w:ascii="PT Sans" w:hAnsi="PT Sans" w:cs="Times New Roman"/>
-          <w:sz w:val="20"/>
-          <w:szCs w:val="20"/>
-        </w:rPr>
-        <w:t>E</w:t>
-      </w:r>
-      <w:r>
-        <w:rPr>
-          <w:rFonts w:ascii="PT Sans" w:hAnsi="PT Sans" w:cs="Times New Roman"/>
-          <w:sz w:val="20"/>
-          <w:szCs w:val="20"/>
-        </w:rPr>
-        <w:t>mpower</w:t>
+        <w:t xml:space="preserve">•     </w:t>
+      </w:r>
+      <w:r>
+        <w:rPr>
+          <w:rFonts w:ascii="PT Sans" w:hAnsi="PT Sans" w:cs="Times New Roman"/>
+          <w:sz w:val="20"/>
+          <w:szCs w:val="20"/>
+        </w:rPr>
+        <w:t xml:space="preserve">Integrated with Amazon, </w:t>
+      </w:r>
+      <w:r>
+        <w:rPr>
+          <w:rFonts w:ascii="PT Sans" w:hAnsi="PT Sans" w:cs="Times New Roman"/>
+          <w:sz w:val="20"/>
+          <w:szCs w:val="20"/>
+        </w:rPr>
+        <w:t>eB</w:t>
+      </w:r>
+      <w:r>
+        <w:rPr>
+          <w:rFonts w:ascii="PT Sans" w:hAnsi="PT Sans" w:cs="Times New Roman"/>
+          <w:sz w:val="20"/>
+          <w:szCs w:val="20"/>
+        </w:rPr>
+        <w:t xml:space="preserve">ay and FlexOffers affiliate programs by investigating all </w:t>
+      </w:r>
+      <w:r>
+        <w:rPr>
+          <w:rFonts w:ascii="PT Sans" w:hAnsi="PT Sans" w:cs="Times New Roman"/>
+          <w:sz w:val="20"/>
+          <w:szCs w:val="20"/>
+        </w:rPr>
+        <w:t>required</w:t>
+      </w:r>
+      <w:r>
+        <w:rPr>
+          <w:rFonts w:ascii="PT Sans" w:hAnsi="PT Sans" w:cs="Times New Roman"/>
+          <w:sz w:val="20"/>
+          <w:szCs w:val="20"/>
+        </w:rPr>
+        <w:t xml:space="preserve"> formats of passing query string parameters</w:t>
+      </w:r>
+      <w:r>
+        <w:rPr>
+          <w:rFonts w:ascii="PT Sans" w:hAnsi="PT Sans" w:cs="Times New Roman"/>
+          <w:sz w:val="20"/>
+          <w:szCs w:val="20"/>
+        </w:rPr>
+        <w:t>,</w:t>
+      </w:r>
+      <w:r>
+        <w:rPr>
+          <w:rFonts w:ascii="PT Sans" w:hAnsi="PT Sans" w:cs="Times New Roman"/>
+          <w:sz w:val="20"/>
+          <w:szCs w:val="20"/>
+        </w:rPr>
+        <w:t xml:space="preserve"> </w:t>
+      </w:r>
+      <w:r>
+        <w:rPr>
+          <w:rFonts w:ascii="PT Sans" w:hAnsi="PT Sans" w:cs="Times New Roman"/>
+          <w:sz w:val="20"/>
+          <w:szCs w:val="20"/>
+        </w:rPr>
+        <w:t>which</w:t>
+      </w:r>
+      <w:r>
+        <w:rPr>
+          <w:rFonts w:ascii="PT Sans" w:hAnsi="PT Sans" w:cs="Times New Roman"/>
+          <w:sz w:val="20"/>
+          <w:szCs w:val="20"/>
+        </w:rPr>
+        <w:t xml:space="preserve"> </w:t>
+      </w:r>
+      <w:r>
+        <w:rPr>
+          <w:rFonts w:ascii="PT Sans" w:hAnsi="PT Sans" w:cs="Times New Roman"/>
+          <w:sz w:val="20"/>
+          <w:szCs w:val="20"/>
+        </w:rPr>
+        <w:t>allow</w:t>
       </w:r>
       <w:r>
         <w:rPr>
@@ -682,39 +1390,31 @@
           <w:sz w:val="20"/>
           <w:szCs w:val="20"/>
         </w:rPr>
-        <w:t xml:space="preserve"> artist to edit site content </w:t>
-      </w:r>
-      <w:r>
-        <w:rPr>
-          <w:rFonts w:ascii="PT Sans" w:hAnsi="PT Sans" w:cs="Times New Roman"/>
-          <w:sz w:val="20"/>
-          <w:szCs w:val="20"/>
-        </w:rPr>
-        <w:t xml:space="preserve">and then see updates instantly by using </w:t>
-      </w:r>
-      <w:r>
-        <w:rPr>
-          <w:rFonts w:ascii="PT Sans" w:hAnsi="PT Sans" w:cs="Times New Roman"/>
-          <w:sz w:val="20"/>
-          <w:szCs w:val="20"/>
-        </w:rPr>
-        <w:t xml:space="preserve">Google Drive </w:t>
-      </w:r>
-      <w:r>
-        <w:rPr>
-          <w:rFonts w:ascii="PT Sans" w:hAnsi="PT Sans" w:cs="Times New Roman"/>
-          <w:sz w:val="20"/>
-          <w:szCs w:val="20"/>
-        </w:rPr>
-        <w:t xml:space="preserve">shared folder </w:t>
-      </w:r>
-      <w:r>
-        <w:rPr>
-          <w:rFonts w:ascii="PT Sans" w:hAnsi="PT Sans" w:cs="Times New Roman"/>
-          <w:sz w:val="20"/>
-          <w:szCs w:val="20"/>
-        </w:rPr>
-        <w:t>as a web server</w:t>
+        <w:t xml:space="preserve"> tracking</w:t>
+      </w:r>
+      <w:r>
+        <w:rPr>
+          <w:rFonts w:ascii="PT Sans" w:hAnsi="PT Sans" w:cs="Times New Roman"/>
+          <w:sz w:val="20"/>
+          <w:szCs w:val="20"/>
+        </w:rPr>
+        <w:t xml:space="preserve"> </w:t>
+      </w:r>
+      <w:r>
+        <w:rPr>
+          <w:rFonts w:ascii="PT Sans" w:hAnsi="PT Sans" w:cs="Times New Roman"/>
+          <w:sz w:val="20"/>
+          <w:szCs w:val="20"/>
+        </w:rPr>
+        <w:t xml:space="preserve">of </w:t>
+      </w:r>
+      <w:r>
+        <w:rPr>
+          <w:rFonts w:ascii="PT Sans" w:hAnsi="PT Sans" w:cs="Times New Roman"/>
+          <w:sz w:val="20"/>
+          <w:szCs w:val="20"/>
+        </w:rPr>
+        <w:t>the charity being donated to</w:t>
       </w:r>
     </w:p>
     <w:p>
@@ -735,228 +1435,6 @@
           <w:szCs w:val="20"/>
           <w:shd w:val="clear" w:color="auto" w:fill="FFFFFF"/>
         </w:rPr>
-        <w:t>•</w:t>
-      </w:r>
-      <w:r>
-        <w:rPr>
-          <w:rFonts w:ascii="PT Sans" w:hAnsi="PT Sans" w:cs="Times New Roman"/>
-          <w:sz w:val="20"/>
-          <w:szCs w:val="20"/>
-        </w:rPr>
-        <w:t xml:space="preserve">     </w:t>
-      </w:r>
-      <w:r>
-        <w:rPr>
-          <w:rFonts w:ascii="PT Sans" w:hAnsi="PT Sans" w:cs="Times New Roman"/>
-          <w:sz w:val="20"/>
-          <w:szCs w:val="20"/>
-        </w:rPr>
-        <w:t>Authored</w:t>
-      </w:r>
-      <w:r>
-        <w:rPr>
-          <w:rFonts w:ascii="PT Sans" w:hAnsi="PT Sans" w:cs="Times New Roman"/>
-          <w:sz w:val="20"/>
-          <w:szCs w:val="20"/>
-        </w:rPr>
-        <w:t xml:space="preserve"> YAML representation of site data</w:t>
-      </w:r>
-      <w:r>
-        <w:rPr>
-          <w:rFonts w:ascii="PT Sans" w:hAnsi="PT Sans" w:cs="Times New Roman"/>
-          <w:sz w:val="20"/>
-          <w:szCs w:val="20"/>
-        </w:rPr>
-        <w:t xml:space="preserve"> that is</w:t>
-      </w:r>
-      <w:r>
-        <w:rPr>
-          <w:rFonts w:ascii="PT Sans" w:hAnsi="PT Sans" w:cs="Times New Roman"/>
-          <w:sz w:val="20"/>
-          <w:szCs w:val="20"/>
-        </w:rPr>
-        <w:t xml:space="preserve"> </w:t>
-      </w:r>
-      <w:r>
-        <w:rPr>
-          <w:rFonts w:ascii="PT Sans" w:hAnsi="PT Sans" w:cs="Times New Roman"/>
-          <w:sz w:val="20"/>
-          <w:szCs w:val="20"/>
-        </w:rPr>
-        <w:t>hosted i</w:t>
-      </w:r>
-      <w:r>
-        <w:rPr>
-          <w:rFonts w:ascii="PT Sans" w:hAnsi="PT Sans" w:cs="Times New Roman"/>
-          <w:sz w:val="20"/>
-          <w:szCs w:val="20"/>
-        </w:rPr>
-        <w:t>n Google Drive and parsed by the Rails app during requests</w:t>
-      </w:r>
-    </w:p>
-    <w:p>
-      <w:pPr>
-        <w:spacing w:line="220" w:lineRule="exact"/>
-        <w:ind w:left="630" w:hanging="630"/>
-        <w:rPr>
-          <w:rFonts w:ascii="PT Sans" w:hAnsi="PT Sans" w:cs="Times New Roman"/>
-          <w:sz w:val="20"/>
-          <w:szCs w:val="20"/>
-        </w:rPr>
-      </w:pPr>
-      <w:r>
-        <w:rPr>
-          <w:rFonts w:ascii="PT Sans" w:eastAsia="Times New Roman" w:hAnsi="PT Sans" w:cs="Arial"/>
-          <w:color w:val="545454"/>
-          <w:sz w:val="20"/>
-          <w:szCs w:val="20"/>
-          <w:shd w:val="clear" w:color="auto" w:fill="FFFFFF"/>
-        </w:rPr>
-        <w:t>•</w:t>
-      </w:r>
-      <w:r>
-        <w:rPr>
-          <w:rFonts w:ascii="PT Sans" w:hAnsi="PT Sans" w:cs="Times New Roman"/>
-          <w:sz w:val="20"/>
-          <w:szCs w:val="20"/>
-        </w:rPr>
-        <w:t xml:space="preserve">     </w:t>
-      </w:r>
-      <w:r>
-        <w:rPr>
-          <w:rFonts w:ascii="PT Sans" w:hAnsi="PT Sans" w:cs="Times New Roman"/>
-          <w:sz w:val="20"/>
-          <w:szCs w:val="20"/>
-        </w:rPr>
-        <w:t xml:space="preserve">staging </w:t>
-      </w:r>
-      <w:r>
-        <w:rPr>
-          <w:rFonts w:ascii="PT Sans" w:hAnsi="PT Sans" w:cs="Times New Roman"/>
-          <w:sz w:val="20"/>
-          <w:szCs w:val="20"/>
-        </w:rPr>
-        <w:t>URL =</w:t>
-      </w:r>
-      <w:r>
-        <w:rPr>
-          <w:rFonts w:ascii="PT Sans" w:hAnsi="PT Sans" w:cs="Times New Roman"/>
-          <w:sz w:val="20"/>
-          <w:szCs w:val="20"/>
-        </w:rPr>
-        <w:t>&gt;</w:t>
-      </w:r>
-      <w:r>
-        <w:rPr>
-          <w:rFonts w:ascii="PT Sans" w:hAnsi="PT Sans" w:cs="Times New Roman"/>
-          <w:sz w:val="20"/>
-          <w:szCs w:val="20"/>
-        </w:rPr>
-        <w:t xml:space="preserve"> </w:t>
-      </w:r>
-      <w:r>
-        <w:rPr>
-          <w:rFonts w:ascii="PT Sans" w:hAnsi="PT Sans" w:cs="Times New Roman"/>
-          <w:sz w:val="20"/>
-          <w:szCs w:val="20"/>
-        </w:rPr>
-        <w:t>http://howardthurmanfilm.herokuapp.com</w:t>
-      </w:r>
-    </w:p>
-    <w:p>
-      <w:pPr>
-        <w:spacing w:line="160" w:lineRule="exact"/>
-        <w:ind w:left="634" w:hanging="634"/>
-        <w:rPr>
-          <w:rFonts w:ascii="PT Sans" w:hAnsi="PT Sans" w:cs="Times New Roman"/>
-          <w:sz w:val="20"/>
-          <w:szCs w:val="20"/>
-        </w:rPr>
-      </w:pPr>
-    </w:p>
-    <w:p>
-      <w:pPr>
-        <w:ind w:left="634" w:hanging="634"/>
-        <w:rPr>
-          <w:rFonts w:ascii="PT Sans" w:hAnsi="PT Sans" w:cs="Times New Roman"/>
-        </w:rPr>
-      </w:pPr>
-      <w:r>
-        <w:rPr>
-          <w:rFonts w:ascii="PT Sans" w:hAnsi="PT Sans" w:cs="Times New Roman"/>
-        </w:rPr>
-        <w:t>FreeFundraise.com</w:t>
-      </w:r>
-    </w:p>
-    <w:p>
-      <w:pPr>
-        <w:spacing w:line="220" w:lineRule="exact"/>
-        <w:ind w:left="630" w:hanging="630"/>
-        <w:rPr>
-          <w:rFonts w:ascii="PT Sans" w:hAnsi="PT Sans" w:cs="Times New Roman"/>
-          <w:color w:val="808080" w:themeColor="background1" w:themeShade="80"/>
-          <w:sz w:val="20"/>
-          <w:szCs w:val="20"/>
-        </w:rPr>
-      </w:pPr>
-      <w:r>
-        <w:rPr>
-          <w:rFonts w:ascii="PT Sans" w:hAnsi="PT Sans" w:cs="Times New Roman"/>
-          <w:color w:val="808080" w:themeColor="background1" w:themeShade="80"/>
-          <w:sz w:val="20"/>
-          <w:szCs w:val="20"/>
-        </w:rPr>
-        <w:t>Boston, MA</w:t>
-      </w:r>
-    </w:p>
-    <w:p>
-      <w:pPr>
-        <w:spacing w:line="220" w:lineRule="exact"/>
-        <w:ind w:left="630" w:hanging="630"/>
-        <w:rPr>
-          <w:rFonts w:ascii="PT Sans" w:hAnsi="PT Sans" w:cs="Times New Roman"/>
-          <w:color w:val="808080" w:themeColor="background1" w:themeShade="80"/>
-          <w:sz w:val="20"/>
-          <w:szCs w:val="20"/>
-        </w:rPr>
-      </w:pPr>
-      <w:r>
-        <w:rPr>
-          <w:rFonts w:ascii="PT Sans" w:hAnsi="PT Sans" w:cs="Times New Roman"/>
-          <w:color w:val="808080" w:themeColor="background1" w:themeShade="80"/>
-          <w:sz w:val="20"/>
-          <w:szCs w:val="20"/>
-        </w:rPr>
-        <w:t>starting</w:t>
-      </w:r>
-      <w:r>
-        <w:rPr>
-          <w:rFonts w:ascii="PT Sans" w:hAnsi="PT Sans" w:cs="Times New Roman"/>
-          <w:color w:val="808080" w:themeColor="background1" w:themeShade="80"/>
-          <w:sz w:val="20"/>
-          <w:szCs w:val="20"/>
-        </w:rPr>
-        <w:t xml:space="preserve"> 2015</w:t>
-      </w:r>
-    </w:p>
-    <w:p>
-      <w:pPr>
-        <w:spacing w:line="220" w:lineRule="exact"/>
-        <w:ind w:left="630" w:hanging="630"/>
-        <w:rPr>
-          <w:rFonts w:ascii="PT Sans" w:hAnsi="PT Sans" w:cs="Times New Roman"/>
-          <w:sz w:val="20"/>
-          <w:szCs w:val="20"/>
-        </w:rPr>
-      </w:pPr>
-      <w:r>
-        <w:rPr>
-          <w:rFonts w:ascii="PT Sans" w:eastAsia="Times New Roman" w:hAnsi="PT Sans" w:cs="Arial"/>
-          <w:color w:val="545454"/>
-          <w:sz w:val="20"/>
-          <w:szCs w:val="20"/>
-          <w:shd w:val="clear" w:color="auto" w:fill="FFFFFF"/>
-        </w:rPr>
         <w:t xml:space="preserve">•     </w:t>
       </w:r>
       <w:r>
@@ -965,116 +1443,15 @@
           <w:sz w:val="20"/>
           <w:szCs w:val="20"/>
         </w:rPr>
-        <w:t xml:space="preserve">Engineered API-driven Backbone.js app </w:t>
-      </w:r>
-      <w:r>
-        <w:rPr>
-          <w:rFonts w:ascii="PT Sans" w:hAnsi="PT Sans" w:cs="Times New Roman"/>
-          <w:sz w:val="20"/>
-          <w:szCs w:val="20"/>
-        </w:rPr>
-        <w:t>that</w:t>
-      </w:r>
-      <w:r>
-        <w:rPr>
-          <w:rFonts w:ascii="PT Sans" w:hAnsi="PT Sans" w:cs="Times New Roman"/>
-          <w:sz w:val="20"/>
-          <w:szCs w:val="20"/>
-        </w:rPr>
-        <w:t xml:space="preserve"> allow</w:t>
-      </w:r>
-      <w:r>
-        <w:rPr>
-          <w:rFonts w:ascii="PT Sans" w:hAnsi="PT Sans" w:cs="Times New Roman"/>
-          <w:sz w:val="20"/>
-          <w:szCs w:val="20"/>
-        </w:rPr>
-        <w:t>s</w:t>
-      </w:r>
-      <w:r>
-        <w:rPr>
-          <w:rFonts w:ascii="PT Sans" w:hAnsi="PT Sans" w:cs="Times New Roman"/>
-          <w:sz w:val="20"/>
-          <w:szCs w:val="20"/>
-        </w:rPr>
-        <w:t xml:space="preserve"> you to shop and give to the charity of your choice for free</w:t>
-      </w:r>
-    </w:p>
-    <w:p>
-      <w:pPr>
-        <w:spacing w:line="220" w:lineRule="exact"/>
-        <w:ind w:left="630" w:hanging="630"/>
-        <w:rPr>
-          <w:rFonts w:ascii="PT Sans" w:hAnsi="PT Sans" w:cs="Times New Roman"/>
-          <w:sz w:val="20"/>
-          <w:szCs w:val="20"/>
-        </w:rPr>
-      </w:pPr>
-      <w:r>
-        <w:rPr>
-          <w:rFonts w:ascii="PT Sans" w:eastAsia="Times New Roman" w:hAnsi="PT Sans" w:cs="Arial"/>
-          <w:color w:val="545454"/>
-          <w:sz w:val="20"/>
-          <w:szCs w:val="20"/>
-          <w:shd w:val="clear" w:color="auto" w:fill="FFFFFF"/>
-        </w:rPr>
-        <w:t xml:space="preserve">•     </w:t>
-      </w:r>
-      <w:r>
-        <w:rPr>
-          <w:rFonts w:ascii="PT Sans" w:hAnsi="PT Sans" w:cs="Times New Roman"/>
-          <w:sz w:val="20"/>
-          <w:szCs w:val="20"/>
-        </w:rPr>
-        <w:t xml:space="preserve">Designed and implemented </w:t>
-      </w:r>
-      <w:r>
-        <w:rPr>
-          <w:rFonts w:ascii="PT Sans" w:hAnsi="PT Sans" w:cs="Times New Roman"/>
-          <w:sz w:val="20"/>
-          <w:szCs w:val="20"/>
-        </w:rPr>
-        <w:t xml:space="preserve">user </w:t>
-      </w:r>
-      <w:r>
-        <w:rPr>
-          <w:rFonts w:ascii="PT Sans" w:hAnsi="PT Sans" w:cs="Times New Roman"/>
-          <w:sz w:val="20"/>
-          <w:szCs w:val="20"/>
-        </w:rPr>
-        <w:t xml:space="preserve">interface </w:t>
-      </w:r>
-      <w:r>
-        <w:rPr>
-          <w:rFonts w:ascii="PT Sans" w:hAnsi="PT Sans" w:cs="Times New Roman"/>
-          <w:sz w:val="20"/>
-          <w:szCs w:val="20"/>
-        </w:rPr>
-        <w:t>with</w:t>
-      </w:r>
-      <w:r>
-        <w:rPr>
-          <w:rFonts w:ascii="PT Sans" w:hAnsi="PT Sans" w:cs="Times New Roman"/>
-          <w:sz w:val="20"/>
-          <w:szCs w:val="20"/>
-        </w:rPr>
-        <w:t xml:space="preserve"> </w:t>
-      </w:r>
-      <w:r>
-        <w:rPr>
-          <w:rFonts w:ascii="PT Sans" w:hAnsi="PT Sans" w:cs="Times New Roman"/>
-          <w:sz w:val="20"/>
-          <w:szCs w:val="20"/>
-        </w:rPr>
-        <w:t xml:space="preserve">carousels </w:t>
-      </w:r>
-      <w:r>
-        <w:rPr>
-          <w:rFonts w:ascii="PT Sans" w:hAnsi="PT Sans" w:cs="Times New Roman"/>
-          <w:sz w:val="20"/>
-          <w:szCs w:val="20"/>
-        </w:rPr>
-        <w:t xml:space="preserve">programmed </w:t>
+        <w:t xml:space="preserve">Integrated </w:t>
+      </w:r>
+      <w:r>
+        <w:rPr>
+          <w:rFonts w:ascii="PT Sans" w:hAnsi="PT Sans" w:cs="Times New Roman"/>
+          <w:sz w:val="20"/>
+          <w:szCs w:val="20"/>
+        </w:rPr>
+        <w:t xml:space="preserve">charity tracking ids </w:t>
       </w:r>
       <w:r>
         <w:rPr>
@@ -1090,402 +1467,7 @@
           <w:sz w:val="20"/>
           <w:szCs w:val="20"/>
         </w:rPr>
-        <w:t xml:space="preserve"> </w:t>
-      </w:r>
-      <w:r>
-        <w:rPr>
-          <w:rFonts w:ascii="PT Sans" w:hAnsi="PT Sans" w:cs="Times New Roman"/>
-          <w:sz w:val="20"/>
-          <w:szCs w:val="20"/>
-        </w:rPr>
-        <w:t>Backbone.js</w:t>
-      </w:r>
-      <w:r>
-        <w:rPr>
-          <w:rFonts w:ascii="PT Sans" w:hAnsi="PT Sans" w:cs="Times New Roman"/>
-          <w:sz w:val="20"/>
-          <w:szCs w:val="20"/>
-        </w:rPr>
-        <w:t>,</w:t>
-      </w:r>
-      <w:r>
-        <w:rPr>
-          <w:rFonts w:ascii="PT Sans" w:hAnsi="PT Sans" w:cs="Times New Roman"/>
-          <w:sz w:val="20"/>
-          <w:szCs w:val="20"/>
-        </w:rPr>
-        <w:t xml:space="preserve"> using </w:t>
-      </w:r>
-      <w:r>
-        <w:rPr>
-          <w:rFonts w:ascii="PT Sans" w:hAnsi="PT Sans" w:cs="Times New Roman"/>
-          <w:sz w:val="20"/>
-          <w:szCs w:val="20"/>
-        </w:rPr>
-        <w:t>jQuery fading</w:t>
-      </w:r>
-      <w:r>
-        <w:rPr>
-          <w:rFonts w:ascii="PT Sans" w:hAnsi="PT Sans" w:cs="Times New Roman"/>
-          <w:sz w:val="20"/>
-          <w:szCs w:val="20"/>
-        </w:rPr>
-        <w:t xml:space="preserve"> methods</w:t>
-      </w:r>
-    </w:p>
-    <w:p>
-      <w:pPr>
-        <w:spacing w:line="220" w:lineRule="exact"/>
-        <w:ind w:left="630" w:hanging="630"/>
-        <w:rPr>
-          <w:rFonts w:ascii="PT Sans" w:hAnsi="PT Sans" w:cs="Times New Roman"/>
-          <w:sz w:val="20"/>
-          <w:szCs w:val="20"/>
-        </w:rPr>
-      </w:pPr>
-      <w:r>
-        <w:rPr>
-          <w:rFonts w:ascii="PT Sans" w:eastAsia="Times New Roman" w:hAnsi="PT Sans" w:cs="Arial"/>
-          <w:color w:val="545454"/>
-          <w:sz w:val="20"/>
-          <w:szCs w:val="20"/>
-          <w:shd w:val="clear" w:color="auto" w:fill="FFFFFF"/>
-        </w:rPr>
-        <w:t xml:space="preserve">•     </w:t>
-      </w:r>
-      <w:r>
-        <w:rPr>
-          <w:rFonts w:ascii="PT Sans" w:hAnsi="PT Sans" w:cs="Times New Roman"/>
-          <w:sz w:val="20"/>
-          <w:szCs w:val="20"/>
-        </w:rPr>
-        <w:t>U</w:t>
-      </w:r>
-      <w:r>
-        <w:rPr>
-          <w:rFonts w:ascii="PT Sans" w:hAnsi="PT Sans" w:cs="Times New Roman"/>
-          <w:sz w:val="20"/>
-          <w:szCs w:val="20"/>
-        </w:rPr>
-        <w:t xml:space="preserve">sing model and collection operations </w:t>
-      </w:r>
-      <w:r>
-        <w:rPr>
-          <w:rFonts w:ascii="PT Sans" w:hAnsi="PT Sans" w:cs="Times New Roman"/>
-          <w:sz w:val="20"/>
-          <w:szCs w:val="20"/>
-        </w:rPr>
-        <w:t>allow</w:t>
-      </w:r>
-      <w:r>
-        <w:rPr>
-          <w:rFonts w:ascii="PT Sans" w:hAnsi="PT Sans" w:cs="Times New Roman"/>
-          <w:sz w:val="20"/>
-          <w:szCs w:val="20"/>
-        </w:rPr>
-        <w:t>ed</w:t>
-      </w:r>
-      <w:r>
-        <w:rPr>
-          <w:rFonts w:ascii="PT Sans" w:hAnsi="PT Sans" w:cs="Times New Roman"/>
-          <w:sz w:val="20"/>
-          <w:szCs w:val="20"/>
-        </w:rPr>
-        <w:t xml:space="preserve"> </w:t>
-      </w:r>
-      <w:r>
-        <w:rPr>
-          <w:rFonts w:ascii="PT Sans" w:hAnsi="PT Sans" w:cs="Times New Roman"/>
-          <w:sz w:val="20"/>
-          <w:szCs w:val="20"/>
-        </w:rPr>
-        <w:t>user</w:t>
-      </w:r>
-      <w:r>
-        <w:rPr>
-          <w:rFonts w:ascii="PT Sans" w:hAnsi="PT Sans" w:cs="Times New Roman"/>
-          <w:sz w:val="20"/>
-          <w:szCs w:val="20"/>
-        </w:rPr>
-        <w:t>s</w:t>
-      </w:r>
-      <w:r>
-        <w:rPr>
-          <w:rFonts w:ascii="PT Sans" w:hAnsi="PT Sans" w:cs="Times New Roman"/>
-          <w:sz w:val="20"/>
-          <w:szCs w:val="20"/>
-        </w:rPr>
-        <w:t xml:space="preserve"> to </w:t>
-      </w:r>
-      <w:r>
-        <w:rPr>
-          <w:rFonts w:ascii="PT Sans" w:hAnsi="PT Sans" w:cs="Times New Roman"/>
-          <w:sz w:val="20"/>
-          <w:szCs w:val="20"/>
-        </w:rPr>
-        <w:t xml:space="preserve">either </w:t>
-      </w:r>
-      <w:r>
-        <w:rPr>
-          <w:rFonts w:ascii="PT Sans" w:hAnsi="PT Sans" w:cs="Times New Roman"/>
-          <w:sz w:val="20"/>
-          <w:szCs w:val="20"/>
-        </w:rPr>
-        <w:t xml:space="preserve">select a featured charity or to explore </w:t>
-      </w:r>
-      <w:r>
-        <w:rPr>
-          <w:rFonts w:ascii="PT Sans" w:hAnsi="PT Sans" w:cs="Times New Roman"/>
-          <w:sz w:val="20"/>
-          <w:szCs w:val="20"/>
-        </w:rPr>
-        <w:t>all</w:t>
-      </w:r>
-      <w:r>
-        <w:rPr>
-          <w:rFonts w:ascii="PT Sans" w:hAnsi="PT Sans" w:cs="Times New Roman"/>
-          <w:sz w:val="20"/>
-          <w:szCs w:val="20"/>
-        </w:rPr>
-        <w:t xml:space="preserve"> charities</w:t>
-      </w:r>
-      <w:r>
-        <w:rPr>
-          <w:rFonts w:ascii="PT Sans" w:hAnsi="PT Sans" w:cs="Times New Roman"/>
-          <w:sz w:val="20"/>
-          <w:szCs w:val="20"/>
-        </w:rPr>
-        <w:t xml:space="preserve"> </w:t>
-      </w:r>
-    </w:p>
-    <w:p>
-      <w:pPr>
-        <w:spacing w:line="220" w:lineRule="exact"/>
-        <w:ind w:left="630" w:hanging="630"/>
-        <w:rPr>
-          <w:rFonts w:ascii="PT Sans" w:hAnsi="PT Sans" w:cs="Times New Roman"/>
-          <w:sz w:val="20"/>
-          <w:szCs w:val="20"/>
-        </w:rPr>
-      </w:pPr>
-      <w:r>
-        <w:rPr>
-          <w:rFonts w:ascii="PT Sans" w:eastAsia="Times New Roman" w:hAnsi="PT Sans" w:cs="Arial"/>
-          <w:color w:val="545454"/>
-          <w:sz w:val="20"/>
-          <w:szCs w:val="20"/>
-          <w:shd w:val="clear" w:color="auto" w:fill="FFFFFF"/>
-        </w:rPr>
-        <w:t xml:space="preserve">•     </w:t>
-      </w:r>
-      <w:r>
-        <w:rPr>
-          <w:rFonts w:ascii="PT Sans" w:hAnsi="PT Sans" w:cs="Times New Roman"/>
-          <w:sz w:val="20"/>
-          <w:szCs w:val="20"/>
-        </w:rPr>
-        <w:t xml:space="preserve">Integrated with Amazon, </w:t>
-      </w:r>
-      <w:r>
-        <w:rPr>
-          <w:rFonts w:ascii="PT Sans" w:hAnsi="PT Sans" w:cs="Times New Roman"/>
-          <w:sz w:val="20"/>
-          <w:szCs w:val="20"/>
-        </w:rPr>
-        <w:t>eB</w:t>
-      </w:r>
-      <w:r>
-        <w:rPr>
-          <w:rFonts w:ascii="PT Sans" w:hAnsi="PT Sans" w:cs="Times New Roman"/>
-          <w:sz w:val="20"/>
-          <w:szCs w:val="20"/>
-        </w:rPr>
-        <w:t xml:space="preserve">ay and </w:t>
-      </w:r>
-      <w:proofErr w:type="spellStart"/>
-      <w:r>
-        <w:rPr>
-          <w:rFonts w:ascii="PT Sans" w:hAnsi="PT Sans" w:cs="Times New Roman"/>
-          <w:sz w:val="20"/>
-          <w:szCs w:val="20"/>
-        </w:rPr>
-        <w:t>FlexOffers</w:t>
-      </w:r>
-      <w:proofErr w:type="spellEnd"/>
-      <w:r>
-        <w:rPr>
-          <w:rFonts w:ascii="PT Sans" w:hAnsi="PT Sans" w:cs="Times New Roman"/>
-          <w:sz w:val="20"/>
-          <w:szCs w:val="20"/>
-        </w:rPr>
-        <w:t xml:space="preserve"> affiliate programs by investigating all </w:t>
-      </w:r>
-      <w:r>
-        <w:rPr>
-          <w:rFonts w:ascii="PT Sans" w:hAnsi="PT Sans" w:cs="Times New Roman"/>
-          <w:sz w:val="20"/>
-          <w:szCs w:val="20"/>
-        </w:rPr>
-        <w:t>required</w:t>
-      </w:r>
-      <w:r>
-        <w:rPr>
-          <w:rFonts w:ascii="PT Sans" w:hAnsi="PT Sans" w:cs="Times New Roman"/>
-          <w:sz w:val="20"/>
-          <w:szCs w:val="20"/>
-        </w:rPr>
-        <w:t xml:space="preserve"> formats of passing query string parameters</w:t>
-      </w:r>
-      <w:r>
-        <w:rPr>
-          <w:rFonts w:ascii="PT Sans" w:hAnsi="PT Sans" w:cs="Times New Roman"/>
-          <w:sz w:val="20"/>
-          <w:szCs w:val="20"/>
-        </w:rPr>
-        <w:t>,</w:t>
-      </w:r>
-      <w:r>
-        <w:rPr>
-          <w:rFonts w:ascii="PT Sans" w:hAnsi="PT Sans" w:cs="Times New Roman"/>
-          <w:sz w:val="20"/>
-          <w:szCs w:val="20"/>
-        </w:rPr>
-        <w:t xml:space="preserve"> </w:t>
-      </w:r>
-      <w:r>
-        <w:rPr>
-          <w:rFonts w:ascii="PT Sans" w:hAnsi="PT Sans" w:cs="Times New Roman"/>
-          <w:sz w:val="20"/>
-          <w:szCs w:val="20"/>
-        </w:rPr>
-        <w:t>which</w:t>
-      </w:r>
-      <w:r>
-        <w:rPr>
-          <w:rFonts w:ascii="PT Sans" w:hAnsi="PT Sans" w:cs="Times New Roman"/>
-          <w:sz w:val="20"/>
-          <w:szCs w:val="20"/>
-        </w:rPr>
-        <w:t xml:space="preserve"> </w:t>
-      </w:r>
-      <w:r>
-        <w:rPr>
-          <w:rFonts w:ascii="PT Sans" w:hAnsi="PT Sans" w:cs="Times New Roman"/>
-          <w:sz w:val="20"/>
-          <w:szCs w:val="20"/>
-        </w:rPr>
-        <w:t>allow</w:t>
-      </w:r>
-      <w:r>
-        <w:rPr>
-          <w:rFonts w:ascii="PT Sans" w:hAnsi="PT Sans" w:cs="Times New Roman"/>
-          <w:sz w:val="20"/>
-          <w:szCs w:val="20"/>
-        </w:rPr>
-        <w:t>ed</w:t>
-      </w:r>
-      <w:r>
-        <w:rPr>
-          <w:rFonts w:ascii="PT Sans" w:hAnsi="PT Sans" w:cs="Times New Roman"/>
-          <w:sz w:val="20"/>
-          <w:szCs w:val="20"/>
-        </w:rPr>
-        <w:t xml:space="preserve"> tracking</w:t>
-      </w:r>
-      <w:r>
-        <w:rPr>
-          <w:rFonts w:ascii="PT Sans" w:hAnsi="PT Sans" w:cs="Times New Roman"/>
-          <w:sz w:val="20"/>
-          <w:szCs w:val="20"/>
-        </w:rPr>
-        <w:t xml:space="preserve"> </w:t>
-      </w:r>
-      <w:r>
-        <w:rPr>
-          <w:rFonts w:ascii="PT Sans" w:hAnsi="PT Sans" w:cs="Times New Roman"/>
-          <w:sz w:val="20"/>
-          <w:szCs w:val="20"/>
-        </w:rPr>
-        <w:t xml:space="preserve">of </w:t>
-      </w:r>
-      <w:r>
-        <w:rPr>
-          <w:rFonts w:ascii="PT Sans" w:hAnsi="PT Sans" w:cs="Times New Roman"/>
-          <w:sz w:val="20"/>
-          <w:szCs w:val="20"/>
-        </w:rPr>
-        <w:t>the charity being donated to</w:t>
-      </w:r>
-    </w:p>
-    <w:p>
-      <w:pPr>
-        <w:spacing w:line="220" w:lineRule="exact"/>
-        <w:ind w:left="630" w:hanging="630"/>
-        <w:rPr>
-          <w:rFonts w:ascii="PT Sans" w:hAnsi="PT Sans" w:cs="Times New Roman"/>
-          <w:sz w:val="20"/>
-          <w:szCs w:val="20"/>
-        </w:rPr>
-      </w:pPr>
-      <w:r>
-        <w:rPr>
-          <w:rFonts w:ascii="PT Sans" w:eastAsia="Times New Roman" w:hAnsi="PT Sans" w:cs="Arial"/>
-          <w:color w:val="545454"/>
-          <w:sz w:val="20"/>
-          <w:szCs w:val="20"/>
-          <w:shd w:val="clear" w:color="auto" w:fill="FFFFFF"/>
-        </w:rPr>
-        <w:t xml:space="preserve">•     </w:t>
-      </w:r>
-      <w:r>
-        <w:rPr>
-          <w:rFonts w:ascii="PT Sans" w:hAnsi="PT Sans" w:cs="Times New Roman"/>
-          <w:sz w:val="20"/>
-          <w:szCs w:val="20"/>
-        </w:rPr>
-        <w:t xml:space="preserve">Integrated </w:t>
-      </w:r>
-      <w:r>
-        <w:rPr>
-          <w:rFonts w:ascii="PT Sans" w:hAnsi="PT Sans" w:cs="Times New Roman"/>
-          <w:sz w:val="20"/>
-          <w:szCs w:val="20"/>
-        </w:rPr>
-        <w:t xml:space="preserve">charity tracking ids </w:t>
-      </w:r>
-      <w:r>
-        <w:rPr>
-          <w:rFonts w:ascii="PT Sans" w:hAnsi="PT Sans" w:cs="Times New Roman"/>
-          <w:sz w:val="20"/>
-          <w:szCs w:val="20"/>
-        </w:rPr>
-        <w:t>in</w:t>
-      </w:r>
-      <w:r>
-        <w:rPr>
-          <w:rFonts w:ascii="PT Sans" w:hAnsi="PT Sans" w:cs="Times New Roman"/>
-          <w:sz w:val="20"/>
-          <w:szCs w:val="20"/>
-        </w:rPr>
-        <w:t xml:space="preserve">to each unique set of query string parameters required by Amazon, eBay and </w:t>
-      </w:r>
-      <w:proofErr w:type="spellStart"/>
-      <w:r>
-        <w:rPr>
-          <w:rFonts w:ascii="PT Sans" w:hAnsi="PT Sans" w:cs="Times New Roman"/>
-          <w:sz w:val="20"/>
-          <w:szCs w:val="20"/>
-        </w:rPr>
-        <w:t>FlexOffers</w:t>
-      </w:r>
-      <w:proofErr w:type="spellEnd"/>
-      <w:r>
-        <w:rPr>
-          <w:rFonts w:ascii="PT Sans" w:hAnsi="PT Sans" w:cs="Times New Roman"/>
-          <w:sz w:val="20"/>
-          <w:szCs w:val="20"/>
-        </w:rPr>
-        <w:t xml:space="preserve"> affiliate programs</w:t>
+        <w:t>to each unique set of query string parameters required by Amazon, eBay and FlexOffers affiliate programs</w:t>
       </w:r>
     </w:p>
     <w:p>

</xml_diff>

<commit_message>
redo up to freefundraise
</commit_message>
<xml_diff>
--- a/max_plomer_resume.docx
+++ b/max_plomer_resume.docx
@@ -502,15 +502,15 @@
           <w:sz w:val="20"/>
           <w:szCs w:val="20"/>
         </w:rPr>
-        <w:t xml:space="preserve"> the</w:t>
-      </w:r>
-      <w:r>
-        <w:rPr>
-          <w:rFonts w:ascii="PT Sans" w:hAnsi="PT Sans" w:cs="Times New Roman"/>
-          <w:sz w:val="20"/>
-          <w:szCs w:val="20"/>
-        </w:rPr>
-        <w:t xml:space="preserve"> Devise</w:t>
+        <w:t xml:space="preserve"> </w:t>
+      </w:r>
+      <w:r>
+        <w:rPr>
+          <w:rFonts w:ascii="PT Sans" w:hAnsi="PT Sans" w:cs="Times New Roman"/>
+          <w:sz w:val="20"/>
+          <w:szCs w:val="20"/>
+        </w:rPr>
+        <w:t>Devise</w:t>
       </w:r>
       <w:r>
         <w:rPr>
@@ -534,23 +534,31 @@
           <w:sz w:val="20"/>
           <w:szCs w:val="20"/>
         </w:rPr>
-        <w:t>nagement system provided by Rails Composer</w:t>
-      </w:r>
-      <w:r>
-        <w:rPr>
-          <w:rFonts w:ascii="PT Sans" w:hAnsi="PT Sans" w:cs="Times New Roman"/>
-          <w:sz w:val="20"/>
-          <w:szCs w:val="20"/>
-        </w:rPr>
-        <w:t xml:space="preserve"> into </w:t>
-      </w:r>
-      <w:r>
-        <w:rPr>
-          <w:rFonts w:ascii="PT Sans" w:hAnsi="PT Sans" w:cs="Times New Roman"/>
-          <w:sz w:val="20"/>
-          <w:szCs w:val="20"/>
-        </w:rPr>
-        <w:t xml:space="preserve">an </w:t>
+        <w:t>nagement system</w:t>
+      </w:r>
+      <w:r>
+        <w:rPr>
+          <w:rFonts w:ascii="PT Sans" w:hAnsi="PT Sans" w:cs="Times New Roman"/>
+          <w:sz w:val="20"/>
+          <w:szCs w:val="20"/>
+        </w:rPr>
+        <w:t>,</w:t>
+      </w:r>
+      <w:r>
+        <w:rPr>
+          <w:rFonts w:ascii="PT Sans" w:hAnsi="PT Sans" w:cs="Times New Roman"/>
+          <w:sz w:val="20"/>
+          <w:szCs w:val="20"/>
+        </w:rPr>
+        <w:t xml:space="preserve"> provided by Rails Composer</w:t>
+      </w:r>
+      <w:r>
+        <w:rPr>
+          <w:rFonts w:ascii="PT Sans" w:hAnsi="PT Sans" w:cs="Times New Roman"/>
+          <w:sz w:val="20"/>
+          <w:szCs w:val="20"/>
+        </w:rPr>
+        <w:t xml:space="preserve">, into </w:t>
       </w:r>
       <w:r>
         <w:rPr>
@@ -619,7 +627,23 @@
           <w:sz w:val="20"/>
           <w:szCs w:val="20"/>
         </w:rPr>
-        <w:t xml:space="preserve"> Contact Us messages and subscribe requests using SendGrid API  </w:t>
+        <w:t xml:space="preserve"> Contact Us messages and subscribe requests </w:t>
+      </w:r>
+      <w:r>
+        <w:rPr>
+          <w:rFonts w:ascii="PT Sans" w:hAnsi="PT Sans" w:cs="Times New Roman"/>
+          <w:sz w:val="20"/>
+          <w:szCs w:val="20"/>
+        </w:rPr>
+        <w:t>via</w:t>
+      </w:r>
+      <w:r>
+        <w:rPr>
+          <w:rFonts w:ascii="PT Sans" w:hAnsi="PT Sans" w:cs="Times New Roman"/>
+          <w:sz w:val="20"/>
+          <w:szCs w:val="20"/>
+        </w:rPr>
+        <w:t xml:space="preserve"> SendGrid API  </w:t>
       </w:r>
     </w:p>
     <w:p>
@@ -688,7 +712,23 @@
           <w:sz w:val="20"/>
           <w:szCs w:val="20"/>
         </w:rPr>
-        <w:t xml:space="preserve">and then see updates instantly by using </w:t>
+        <w:t xml:space="preserve">and see updates instantly by </w:t>
+      </w:r>
+      <w:r>
+        <w:rPr>
+          <w:rFonts w:ascii="PT Sans" w:hAnsi="PT Sans" w:cs="Times New Roman"/>
+          <w:sz w:val="20"/>
+          <w:szCs w:val="20"/>
+        </w:rPr>
+        <w:t>configuring</w:t>
+      </w:r>
+      <w:r>
+        <w:rPr>
+          <w:rFonts w:ascii="PT Sans" w:hAnsi="PT Sans" w:cs="Times New Roman"/>
+          <w:sz w:val="20"/>
+          <w:szCs w:val="20"/>
+        </w:rPr>
+        <w:t xml:space="preserve"> </w:t>
       </w:r>
       <w:r>
         <w:rPr>
@@ -789,7 +829,7 @@
           <w:sz w:val="20"/>
           <w:szCs w:val="20"/>
         </w:rPr>
-        <w:t>n Google Drive and parsed by the Rails app during requests</w:t>
+        <w:t>n Google Drive and parsed by the Rails during requests</w:t>
       </w:r>
     </w:p>
     <w:p>
@@ -945,16 +985,400 @@
         </w:rPr>
         <w:t xml:space="preserve">Mar </w:t>
       </w:r>
+      <w:r>
+        <w:rPr>
+          <w:rFonts w:ascii="PT Sans" w:hAnsi="PT Sans" w:cs="Times New Roman"/>
+          <w:color w:val="808080" w:themeColor="background1" w:themeShade="80"/>
+          <w:sz w:val="20"/>
+          <w:szCs w:val="20"/>
+        </w:rPr>
+        <w:t>2015</w:t>
+      </w:r>
+    </w:p>
+    <w:p>
+      <w:pPr>
+        <w:spacing w:line="220" w:lineRule="exact"/>
+        <w:ind w:left="630" w:hanging="630"/>
+        <w:rPr>
+          <w:rFonts w:ascii="PT Sans" w:hAnsi="PT Sans" w:cs="Times New Roman"/>
+          <w:sz w:val="20"/>
+          <w:szCs w:val="20"/>
+        </w:rPr>
+      </w:pPr>
+      <w:r>
+        <w:rPr>
+          <w:rFonts w:ascii="PT Sans" w:eastAsia="Times New Roman" w:hAnsi="PT Sans" w:cs="Arial"/>
+          <w:sz w:val="20"/>
+          <w:szCs w:val="20"/>
+          <w:shd w:val="clear" w:color="auto" w:fill="FFFFFF"/>
+        </w:rPr>
+        <w:t xml:space="preserve">•     </w:t>
+      </w:r>
+      <w:r>
+        <w:rPr>
+          <w:rFonts w:ascii="PT Sans" w:hAnsi="PT Sans" w:cs="Times New Roman"/>
+          <w:sz w:val="20"/>
+          <w:szCs w:val="20"/>
+        </w:rPr>
+        <w:t>Engineered API-driven Backbone.js app allow</w:t>
+      </w:r>
+      <w:r>
+        <w:rPr>
+          <w:rFonts w:ascii="PT Sans" w:hAnsi="PT Sans" w:cs="Times New Roman"/>
+          <w:sz w:val="20"/>
+          <w:szCs w:val="20"/>
+        </w:rPr>
+        <w:t>ing</w:t>
+      </w:r>
+      <w:r>
+        <w:rPr>
+          <w:rFonts w:ascii="PT Sans" w:hAnsi="PT Sans" w:cs="Times New Roman"/>
+          <w:sz w:val="20"/>
+          <w:szCs w:val="20"/>
+        </w:rPr>
+        <w:t xml:space="preserve"> you to shop and give to the charity of your choice</w:t>
+      </w:r>
+      <w:r>
+        <w:rPr>
+          <w:rFonts w:ascii="PT Sans" w:hAnsi="PT Sans" w:cs="Times New Roman"/>
+          <w:sz w:val="20"/>
+          <w:szCs w:val="20"/>
+        </w:rPr>
+        <w:t>,</w:t>
+      </w:r>
+      <w:r>
+        <w:rPr>
+          <w:rFonts w:ascii="PT Sans" w:hAnsi="PT Sans" w:cs="Times New Roman"/>
+          <w:sz w:val="20"/>
+          <w:szCs w:val="20"/>
+        </w:rPr>
+        <w:t xml:space="preserve"> for free</w:t>
+      </w:r>
+    </w:p>
+    <w:p>
+      <w:pPr>
+        <w:spacing w:line="220" w:lineRule="exact"/>
+        <w:ind w:left="630" w:hanging="630"/>
+        <w:rPr>
+          <w:rFonts w:ascii="PT Sans" w:hAnsi="PT Sans" w:cs="Times New Roman"/>
+          <w:sz w:val="20"/>
+          <w:szCs w:val="20"/>
+        </w:rPr>
+      </w:pPr>
+      <w:r>
+        <w:rPr>
+          <w:rFonts w:ascii="PT Sans" w:eastAsia="Times New Roman" w:hAnsi="PT Sans" w:cs="Arial"/>
+          <w:sz w:val="20"/>
+          <w:szCs w:val="20"/>
+          <w:shd w:val="clear" w:color="auto" w:fill="FFFFFF"/>
+        </w:rPr>
+        <w:t xml:space="preserve">•     </w:t>
+      </w:r>
+      <w:r>
+        <w:rPr>
+          <w:rFonts w:ascii="PT Sans" w:hAnsi="PT Sans" w:cs="Times New Roman"/>
+          <w:sz w:val="20"/>
+          <w:szCs w:val="20"/>
+        </w:rPr>
+        <w:t xml:space="preserve">Designed and </w:t>
+      </w:r>
+      <w:r>
+        <w:rPr>
+          <w:rFonts w:ascii="PT Sans" w:eastAsia="Times New Roman" w:hAnsi="PT Sans" w:cs="Arial"/>
+          <w:sz w:val="20"/>
+          <w:szCs w:val="20"/>
+          <w:shd w:val="clear" w:color="auto" w:fill="FFFFFF"/>
+        </w:rPr>
+        <w:t>p</w:t>
+      </w:r>
+      <w:r>
+        <w:rPr>
+          <w:rFonts w:ascii="PT Sans" w:eastAsia="Times New Roman" w:hAnsi="PT Sans" w:cs="Arial"/>
+          <w:sz w:val="20"/>
+          <w:szCs w:val="20"/>
+          <w:shd w:val="clear" w:color="auto" w:fill="FFFFFF"/>
+        </w:rPr>
+        <w:t xml:space="preserve">rogrammed user interface in Backbone.js with carousels built </w:t>
+      </w:r>
+      <w:r>
+        <w:rPr>
+          <w:rFonts w:ascii="PT Sans" w:eastAsia="Times New Roman" w:hAnsi="PT Sans" w:cs="Arial"/>
+          <w:sz w:val="20"/>
+          <w:szCs w:val="20"/>
+          <w:shd w:val="clear" w:color="auto" w:fill="FFFFFF"/>
+        </w:rPr>
+        <w:t xml:space="preserve">on </w:t>
+      </w:r>
+      <w:r>
+        <w:rPr>
+          <w:rFonts w:ascii="PT Sans" w:hAnsi="PT Sans" w:cs="Times New Roman"/>
+          <w:sz w:val="20"/>
+          <w:szCs w:val="20"/>
+        </w:rPr>
+        <w:t>jQuery fading methods</w:t>
+      </w:r>
+    </w:p>
+    <w:p>
+      <w:pPr>
+        <w:spacing w:line="220" w:lineRule="exact"/>
+        <w:ind w:left="630" w:hanging="630"/>
+        <w:rPr>
+          <w:rFonts w:ascii="PT Sans" w:hAnsi="PT Sans" w:cs="Times New Roman"/>
+          <w:sz w:val="20"/>
+          <w:szCs w:val="20"/>
+        </w:rPr>
+      </w:pPr>
       <w:bookmarkStart w:id="0" w:name="_GoBack"/>
       <w:bookmarkEnd w:id="0"/>
       <w:r>
         <w:rPr>
-          <w:rFonts w:ascii="PT Sans" w:hAnsi="PT Sans" w:cs="Times New Roman"/>
-          <w:color w:val="808080" w:themeColor="background1" w:themeShade="80"/>
-          <w:sz w:val="20"/>
-          <w:szCs w:val="20"/>
-        </w:rPr>
-        <w:t>2015</w:t>
+          <w:rFonts w:ascii="PT Sans" w:eastAsia="Times New Roman" w:hAnsi="PT Sans" w:cs="Arial"/>
+          <w:sz w:val="20"/>
+          <w:szCs w:val="20"/>
+          <w:shd w:val="clear" w:color="auto" w:fill="FFFFFF"/>
+        </w:rPr>
+        <w:t xml:space="preserve">•     </w:t>
+      </w:r>
+      <w:r>
+        <w:rPr>
+          <w:rFonts w:ascii="PT Sans" w:hAnsi="PT Sans" w:cs="Times New Roman"/>
+          <w:sz w:val="20"/>
+          <w:szCs w:val="20"/>
+        </w:rPr>
+        <w:t>U</w:t>
+      </w:r>
+      <w:r>
+        <w:rPr>
+          <w:rFonts w:ascii="PT Sans" w:hAnsi="PT Sans" w:cs="Times New Roman"/>
+          <w:sz w:val="20"/>
+          <w:szCs w:val="20"/>
+        </w:rPr>
+        <w:t xml:space="preserve">sing model and collection operations </w:t>
+      </w:r>
+      <w:r>
+        <w:rPr>
+          <w:rFonts w:ascii="PT Sans" w:hAnsi="PT Sans" w:cs="Times New Roman"/>
+          <w:sz w:val="20"/>
+          <w:szCs w:val="20"/>
+        </w:rPr>
+        <w:t>allow</w:t>
+      </w:r>
+      <w:r>
+        <w:rPr>
+          <w:rFonts w:ascii="PT Sans" w:hAnsi="PT Sans" w:cs="Times New Roman"/>
+          <w:sz w:val="20"/>
+          <w:szCs w:val="20"/>
+        </w:rPr>
+        <w:t>ed</w:t>
+      </w:r>
+      <w:r>
+        <w:rPr>
+          <w:rFonts w:ascii="PT Sans" w:hAnsi="PT Sans" w:cs="Times New Roman"/>
+          <w:sz w:val="20"/>
+          <w:szCs w:val="20"/>
+        </w:rPr>
+        <w:t xml:space="preserve"> </w:t>
+      </w:r>
+      <w:r>
+        <w:rPr>
+          <w:rFonts w:ascii="PT Sans" w:hAnsi="PT Sans" w:cs="Times New Roman"/>
+          <w:sz w:val="20"/>
+          <w:szCs w:val="20"/>
+        </w:rPr>
+        <w:t>user</w:t>
+      </w:r>
+      <w:r>
+        <w:rPr>
+          <w:rFonts w:ascii="PT Sans" w:hAnsi="PT Sans" w:cs="Times New Roman"/>
+          <w:sz w:val="20"/>
+          <w:szCs w:val="20"/>
+        </w:rPr>
+        <w:t>s</w:t>
+      </w:r>
+      <w:r>
+        <w:rPr>
+          <w:rFonts w:ascii="PT Sans" w:hAnsi="PT Sans" w:cs="Times New Roman"/>
+          <w:sz w:val="20"/>
+          <w:szCs w:val="20"/>
+        </w:rPr>
+        <w:t xml:space="preserve"> to </w:t>
+      </w:r>
+      <w:r>
+        <w:rPr>
+          <w:rFonts w:ascii="PT Sans" w:hAnsi="PT Sans" w:cs="Times New Roman"/>
+          <w:sz w:val="20"/>
+          <w:szCs w:val="20"/>
+        </w:rPr>
+        <w:t xml:space="preserve">either </w:t>
+      </w:r>
+      <w:r>
+        <w:rPr>
+          <w:rFonts w:ascii="PT Sans" w:hAnsi="PT Sans" w:cs="Times New Roman"/>
+          <w:sz w:val="20"/>
+          <w:szCs w:val="20"/>
+        </w:rPr>
+        <w:t xml:space="preserve">select a featured charity or to explore </w:t>
+      </w:r>
+      <w:r>
+        <w:rPr>
+          <w:rFonts w:ascii="PT Sans" w:hAnsi="PT Sans" w:cs="Times New Roman"/>
+          <w:sz w:val="20"/>
+          <w:szCs w:val="20"/>
+        </w:rPr>
+        <w:t>all</w:t>
+      </w:r>
+      <w:r>
+        <w:rPr>
+          <w:rFonts w:ascii="PT Sans" w:hAnsi="PT Sans" w:cs="Times New Roman"/>
+          <w:sz w:val="20"/>
+          <w:szCs w:val="20"/>
+        </w:rPr>
+        <w:t xml:space="preserve"> charities</w:t>
+      </w:r>
+      <w:r>
+        <w:rPr>
+          <w:rFonts w:ascii="PT Sans" w:hAnsi="PT Sans" w:cs="Times New Roman"/>
+          <w:sz w:val="20"/>
+          <w:szCs w:val="20"/>
+        </w:rPr>
+        <w:t xml:space="preserve"> </w:t>
+      </w:r>
+    </w:p>
+    <w:p>
+      <w:pPr>
+        <w:spacing w:line="220" w:lineRule="exact"/>
+        <w:ind w:left="630" w:hanging="630"/>
+        <w:rPr>
+          <w:rFonts w:ascii="PT Sans" w:hAnsi="PT Sans" w:cs="Times New Roman"/>
+          <w:sz w:val="20"/>
+          <w:szCs w:val="20"/>
+        </w:rPr>
+      </w:pPr>
+      <w:r>
+        <w:rPr>
+          <w:rFonts w:ascii="PT Sans" w:eastAsia="Times New Roman" w:hAnsi="PT Sans" w:cs="Arial"/>
+          <w:sz w:val="20"/>
+          <w:szCs w:val="20"/>
+          <w:shd w:val="clear" w:color="auto" w:fill="FFFFFF"/>
+        </w:rPr>
+        <w:t xml:space="preserve">•     </w:t>
+      </w:r>
+      <w:r>
+        <w:rPr>
+          <w:rFonts w:ascii="PT Sans" w:hAnsi="PT Sans" w:cs="Times New Roman"/>
+          <w:sz w:val="20"/>
+          <w:szCs w:val="20"/>
+        </w:rPr>
+        <w:t xml:space="preserve">Integrated </w:t>
+      </w:r>
+      <w:r>
+        <w:rPr>
+          <w:rFonts w:ascii="PT Sans" w:hAnsi="PT Sans" w:cs="Times New Roman"/>
+          <w:sz w:val="20"/>
+          <w:szCs w:val="20"/>
+        </w:rPr>
+        <w:t xml:space="preserve">charity tracking ids </w:t>
+      </w:r>
+      <w:r>
+        <w:rPr>
+          <w:rFonts w:ascii="PT Sans" w:hAnsi="PT Sans" w:cs="Times New Roman"/>
+          <w:sz w:val="20"/>
+          <w:szCs w:val="20"/>
+        </w:rPr>
+        <w:t>in</w:t>
+      </w:r>
+      <w:r>
+        <w:rPr>
+          <w:rFonts w:ascii="PT Sans" w:hAnsi="PT Sans" w:cs="Times New Roman"/>
+          <w:sz w:val="20"/>
+          <w:szCs w:val="20"/>
+        </w:rPr>
+        <w:t xml:space="preserve">to each unique set of query string parameters required by Amazon, eBay and </w:t>
+      </w:r>
+      <w:proofErr w:type="spellStart"/>
+      <w:r>
+        <w:rPr>
+          <w:rFonts w:ascii="PT Sans" w:hAnsi="PT Sans" w:cs="Times New Roman"/>
+          <w:sz w:val="20"/>
+          <w:szCs w:val="20"/>
+        </w:rPr>
+        <w:t>FlexOffers</w:t>
+      </w:r>
+      <w:proofErr w:type="spellEnd"/>
+      <w:r>
+        <w:rPr>
+          <w:rFonts w:ascii="PT Sans" w:hAnsi="PT Sans" w:cs="Times New Roman"/>
+          <w:sz w:val="20"/>
+          <w:szCs w:val="20"/>
+        </w:rPr>
+        <w:t xml:space="preserve"> affiliate programs</w:t>
+      </w:r>
+    </w:p>
+    <w:p>
+      <w:pPr>
+        <w:spacing w:line="160" w:lineRule="exact"/>
+        <w:ind w:left="634" w:hanging="634"/>
+        <w:rPr>
+          <w:rFonts w:ascii="PT Sans" w:hAnsi="PT Sans" w:cs="Times New Roman"/>
+          <w:sz w:val="20"/>
+          <w:szCs w:val="20"/>
+        </w:rPr>
+      </w:pPr>
+    </w:p>
+    <w:p>
+      <w:pPr>
+        <w:ind w:left="634" w:hanging="634"/>
+        <w:rPr>
+          <w:rFonts w:ascii="PT Sans" w:hAnsi="PT Sans" w:cs="Times New Roman"/>
+        </w:rPr>
+      </w:pPr>
+      <w:r>
+        <w:rPr>
+          <w:rFonts w:ascii="PT Sans" w:hAnsi="PT Sans" w:cs="Times New Roman"/>
+        </w:rPr>
+        <w:t>Outlearn.com</w:t>
+      </w:r>
+    </w:p>
+    <w:p>
+      <w:pPr>
+        <w:spacing w:line="220" w:lineRule="exact"/>
+        <w:ind w:left="630" w:hanging="630"/>
+        <w:rPr>
+          <w:rFonts w:ascii="PT Sans" w:hAnsi="PT Sans" w:cs="Times New Roman"/>
+          <w:color w:val="808080" w:themeColor="background1" w:themeShade="80"/>
+          <w:sz w:val="20"/>
+          <w:szCs w:val="20"/>
+        </w:rPr>
+      </w:pPr>
+      <w:r>
+        <w:rPr>
+          <w:rFonts w:ascii="PT Sans" w:hAnsi="PT Sans" w:cs="Times New Roman"/>
+          <w:color w:val="808080" w:themeColor="background1" w:themeShade="80"/>
+          <w:sz w:val="20"/>
+          <w:szCs w:val="20"/>
+        </w:rPr>
+        <w:t>Boston, MA</w:t>
+      </w:r>
+    </w:p>
+    <w:p>
+      <w:pPr>
+        <w:spacing w:line="220" w:lineRule="exact"/>
+        <w:ind w:left="630" w:hanging="630"/>
+        <w:rPr>
+          <w:rFonts w:ascii="PT Sans" w:hAnsi="PT Sans" w:cs="Times New Roman"/>
+          <w:color w:val="808080" w:themeColor="background1" w:themeShade="80"/>
+          <w:sz w:val="20"/>
+          <w:szCs w:val="20"/>
+        </w:rPr>
+      </w:pPr>
+      <w:r>
+        <w:rPr>
+          <w:rFonts w:ascii="PT Sans" w:hAnsi="PT Sans" w:cs="Times New Roman"/>
+          <w:color w:val="808080" w:themeColor="background1" w:themeShade="80"/>
+          <w:sz w:val="20"/>
+          <w:szCs w:val="20"/>
+        </w:rPr>
+        <w:t>Jan 2015 - Feb 2015</w:t>
       </w:r>
     </w:p>
     <w:p>
@@ -983,39 +1407,7 @@
           <w:sz w:val="20"/>
           <w:szCs w:val="20"/>
         </w:rPr>
-        <w:t xml:space="preserve">Engineered API-driven Backbone.js app </w:t>
-      </w:r>
-      <w:r>
-        <w:rPr>
-          <w:rFonts w:ascii="PT Sans" w:hAnsi="PT Sans" w:cs="Times New Roman"/>
-          <w:sz w:val="20"/>
-          <w:szCs w:val="20"/>
-        </w:rPr>
-        <w:t>that</w:t>
-      </w:r>
-      <w:r>
-        <w:rPr>
-          <w:rFonts w:ascii="PT Sans" w:hAnsi="PT Sans" w:cs="Times New Roman"/>
-          <w:sz w:val="20"/>
-          <w:szCs w:val="20"/>
-        </w:rPr>
-        <w:t xml:space="preserve"> allow</w:t>
-      </w:r>
-      <w:r>
-        <w:rPr>
-          <w:rFonts w:ascii="PT Sans" w:hAnsi="PT Sans" w:cs="Times New Roman"/>
-          <w:sz w:val="20"/>
-          <w:szCs w:val="20"/>
-        </w:rPr>
-        <w:t>s</w:t>
-      </w:r>
-      <w:r>
-        <w:rPr>
-          <w:rFonts w:ascii="PT Sans" w:hAnsi="PT Sans" w:cs="Times New Roman"/>
-          <w:sz w:val="20"/>
-          <w:szCs w:val="20"/>
-        </w:rPr>
-        <w:t xml:space="preserve"> you to shop and give to the charity of your choice for free</w:t>
+        <w:t>Researched topics to facilitate technical training, and formatted content into prototype format</w:t>
       </w:r>
     </w:p>
     <w:p>
@@ -1044,111 +1436,23 @@
           <w:sz w:val="20"/>
           <w:szCs w:val="20"/>
         </w:rPr>
-        <w:t xml:space="preserve">Designed and implemented </w:t>
-      </w:r>
-      <w:r>
-        <w:rPr>
-          <w:rFonts w:ascii="PT Sans" w:hAnsi="PT Sans" w:cs="Times New Roman"/>
-          <w:sz w:val="20"/>
-          <w:szCs w:val="20"/>
-        </w:rPr>
-        <w:t xml:space="preserve">user </w:t>
-      </w:r>
-      <w:r>
-        <w:rPr>
-          <w:rFonts w:ascii="PT Sans" w:hAnsi="PT Sans" w:cs="Times New Roman"/>
-          <w:sz w:val="20"/>
-          <w:szCs w:val="20"/>
-        </w:rPr>
-        <w:t xml:space="preserve">interface </w:t>
-      </w:r>
-      <w:r>
-        <w:rPr>
-          <w:rFonts w:ascii="PT Sans" w:hAnsi="PT Sans" w:cs="Times New Roman"/>
-          <w:sz w:val="20"/>
-          <w:szCs w:val="20"/>
-        </w:rPr>
-        <w:t>with</w:t>
-      </w:r>
-      <w:r>
-        <w:rPr>
-          <w:rFonts w:ascii="PT Sans" w:hAnsi="PT Sans" w:cs="Times New Roman"/>
-          <w:sz w:val="20"/>
-          <w:szCs w:val="20"/>
-        </w:rPr>
-        <w:t xml:space="preserve"> </w:t>
-      </w:r>
-      <w:r>
-        <w:rPr>
-          <w:rFonts w:ascii="PT Sans" w:hAnsi="PT Sans" w:cs="Times New Roman"/>
-          <w:sz w:val="20"/>
-          <w:szCs w:val="20"/>
-        </w:rPr>
-        <w:t xml:space="preserve">carousels </w:t>
-      </w:r>
-      <w:r>
-        <w:rPr>
-          <w:rFonts w:ascii="PT Sans" w:hAnsi="PT Sans" w:cs="Times New Roman"/>
-          <w:sz w:val="20"/>
-          <w:szCs w:val="20"/>
-        </w:rPr>
-        <w:t xml:space="preserve">programmed </w:t>
-      </w:r>
-      <w:r>
-        <w:rPr>
-          <w:rFonts w:ascii="PT Sans" w:hAnsi="PT Sans" w:cs="Times New Roman"/>
-          <w:sz w:val="20"/>
-          <w:szCs w:val="20"/>
-        </w:rPr>
-        <w:t>in</w:t>
-      </w:r>
-      <w:r>
-        <w:rPr>
-          <w:rFonts w:ascii="PT Sans" w:hAnsi="PT Sans" w:cs="Times New Roman"/>
-          <w:sz w:val="20"/>
-          <w:szCs w:val="20"/>
-        </w:rPr>
-        <w:t xml:space="preserve"> </w:t>
-      </w:r>
-      <w:r>
-        <w:rPr>
-          <w:rFonts w:ascii="PT Sans" w:hAnsi="PT Sans" w:cs="Times New Roman"/>
-          <w:sz w:val="20"/>
-          <w:szCs w:val="20"/>
-        </w:rPr>
-        <w:t>Backbone.js</w:t>
-      </w:r>
-      <w:r>
-        <w:rPr>
-          <w:rFonts w:ascii="PT Sans" w:hAnsi="PT Sans" w:cs="Times New Roman"/>
-          <w:sz w:val="20"/>
-          <w:szCs w:val="20"/>
-        </w:rPr>
-        <w:t>,</w:t>
-      </w:r>
-      <w:r>
-        <w:rPr>
-          <w:rFonts w:ascii="PT Sans" w:hAnsi="PT Sans" w:cs="Times New Roman"/>
-          <w:sz w:val="20"/>
-          <w:szCs w:val="20"/>
-        </w:rPr>
-        <w:t xml:space="preserve"> using </w:t>
-      </w:r>
-      <w:r>
-        <w:rPr>
-          <w:rFonts w:ascii="PT Sans" w:hAnsi="PT Sans" w:cs="Times New Roman"/>
-          <w:sz w:val="20"/>
-          <w:szCs w:val="20"/>
-        </w:rPr>
-        <w:t>jQuery fading</w:t>
-      </w:r>
-      <w:r>
-        <w:rPr>
-          <w:rFonts w:ascii="PT Sans" w:hAnsi="PT Sans" w:cs="Times New Roman"/>
-          <w:sz w:val="20"/>
-          <w:szCs w:val="20"/>
-        </w:rPr>
-        <w:t xml:space="preserve"> methods</w:t>
+        <w:t xml:space="preserve">Integrated with GitHub by importing repositories </w:t>
+      </w:r>
+      <w:r>
+        <w:rPr>
+          <w:rFonts w:ascii="PT Sans" w:hAnsi="PT Sans" w:cs="Times New Roman"/>
+          <w:sz w:val="20"/>
+          <w:szCs w:val="20"/>
+        </w:rPr>
+        <w:t>and allowing login using GitHub</w:t>
+      </w:r>
+      <w:r>
+        <w:rPr>
+          <w:rFonts w:ascii="PT Sans" w:hAnsi="PT Sans" w:cs="Times New Roman"/>
+          <w:sz w:val="20"/>
+          <w:szCs w:val="20"/>
+        </w:rPr>
+        <w:t xml:space="preserve"> account</w:t>
       </w:r>
     </w:p>
     <w:p>
@@ -1177,103 +1481,7 @@
           <w:sz w:val="20"/>
           <w:szCs w:val="20"/>
         </w:rPr>
-        <w:t>U</w:t>
-      </w:r>
-      <w:r>
-        <w:rPr>
-          <w:rFonts w:ascii="PT Sans" w:hAnsi="PT Sans" w:cs="Times New Roman"/>
-          <w:sz w:val="20"/>
-          <w:szCs w:val="20"/>
-        </w:rPr>
-        <w:t xml:space="preserve">sing model and collection operations </w:t>
-      </w:r>
-      <w:r>
-        <w:rPr>
-          <w:rFonts w:ascii="PT Sans" w:hAnsi="PT Sans" w:cs="Times New Roman"/>
-          <w:sz w:val="20"/>
-          <w:szCs w:val="20"/>
-        </w:rPr>
-        <w:t>allow</w:t>
-      </w:r>
-      <w:r>
-        <w:rPr>
-          <w:rFonts w:ascii="PT Sans" w:hAnsi="PT Sans" w:cs="Times New Roman"/>
-          <w:sz w:val="20"/>
-          <w:szCs w:val="20"/>
-        </w:rPr>
-        <w:t>ed</w:t>
-      </w:r>
-      <w:r>
-        <w:rPr>
-          <w:rFonts w:ascii="PT Sans" w:hAnsi="PT Sans" w:cs="Times New Roman"/>
-          <w:sz w:val="20"/>
-          <w:szCs w:val="20"/>
-        </w:rPr>
-        <w:t xml:space="preserve"> </w:t>
-      </w:r>
-      <w:r>
-        <w:rPr>
-          <w:rFonts w:ascii="PT Sans" w:hAnsi="PT Sans" w:cs="Times New Roman"/>
-          <w:sz w:val="20"/>
-          <w:szCs w:val="20"/>
-        </w:rPr>
-        <w:t>user</w:t>
-      </w:r>
-      <w:r>
-        <w:rPr>
-          <w:rFonts w:ascii="PT Sans" w:hAnsi="PT Sans" w:cs="Times New Roman"/>
-          <w:sz w:val="20"/>
-          <w:szCs w:val="20"/>
-        </w:rPr>
-        <w:t>s</w:t>
-      </w:r>
-      <w:r>
-        <w:rPr>
-          <w:rFonts w:ascii="PT Sans" w:hAnsi="PT Sans" w:cs="Times New Roman"/>
-          <w:sz w:val="20"/>
-          <w:szCs w:val="20"/>
-        </w:rPr>
-        <w:t xml:space="preserve"> to </w:t>
-      </w:r>
-      <w:r>
-        <w:rPr>
-          <w:rFonts w:ascii="PT Sans" w:hAnsi="PT Sans" w:cs="Times New Roman"/>
-          <w:sz w:val="20"/>
-          <w:szCs w:val="20"/>
-        </w:rPr>
-        <w:t xml:space="preserve">either </w:t>
-      </w:r>
-      <w:r>
-        <w:rPr>
-          <w:rFonts w:ascii="PT Sans" w:hAnsi="PT Sans" w:cs="Times New Roman"/>
-          <w:sz w:val="20"/>
-          <w:szCs w:val="20"/>
-        </w:rPr>
-        <w:t xml:space="preserve">select a featured charity or to explore </w:t>
-      </w:r>
-      <w:r>
-        <w:rPr>
-          <w:rFonts w:ascii="PT Sans" w:hAnsi="PT Sans" w:cs="Times New Roman"/>
-          <w:sz w:val="20"/>
-          <w:szCs w:val="20"/>
-        </w:rPr>
-        <w:t>all</w:t>
-      </w:r>
-      <w:r>
-        <w:rPr>
-          <w:rFonts w:ascii="PT Sans" w:hAnsi="PT Sans" w:cs="Times New Roman"/>
-          <w:sz w:val="20"/>
-          <w:szCs w:val="20"/>
-        </w:rPr>
-        <w:t xml:space="preserve"> charities</w:t>
-      </w:r>
-      <w:r>
-        <w:rPr>
-          <w:rFonts w:ascii="PT Sans" w:hAnsi="PT Sans" w:cs="Times New Roman"/>
-          <w:sz w:val="20"/>
-          <w:szCs w:val="20"/>
-        </w:rPr>
-        <w:t xml:space="preserve"> </w:t>
+        <w:t>Experimented with JavaScript Fancytree library, a dynamic tree view plugin for jQuery, to display imported contents</w:t>
       </w:r>
     </w:p>
     <w:p>
@@ -1302,119 +1510,7 @@
           <w:sz w:val="20"/>
           <w:szCs w:val="20"/>
         </w:rPr>
-        <w:t xml:space="preserve">Integrated with Amazon, </w:t>
-      </w:r>
-      <w:r>
-        <w:rPr>
-          <w:rFonts w:ascii="PT Sans" w:hAnsi="PT Sans" w:cs="Times New Roman"/>
-          <w:sz w:val="20"/>
-          <w:szCs w:val="20"/>
-        </w:rPr>
-        <w:t>eB</w:t>
-      </w:r>
-      <w:r>
-        <w:rPr>
-          <w:rFonts w:ascii="PT Sans" w:hAnsi="PT Sans" w:cs="Times New Roman"/>
-          <w:sz w:val="20"/>
-          <w:szCs w:val="20"/>
-        </w:rPr>
-        <w:t xml:space="preserve">ay and FlexOffers affiliate programs by investigating all </w:t>
-      </w:r>
-      <w:r>
-        <w:rPr>
-          <w:rFonts w:ascii="PT Sans" w:hAnsi="PT Sans" w:cs="Times New Roman"/>
-          <w:sz w:val="20"/>
-          <w:szCs w:val="20"/>
-        </w:rPr>
-        <w:t>required</w:t>
-      </w:r>
-      <w:r>
-        <w:rPr>
-          <w:rFonts w:ascii="PT Sans" w:hAnsi="PT Sans" w:cs="Times New Roman"/>
-          <w:sz w:val="20"/>
-          <w:szCs w:val="20"/>
-        </w:rPr>
-        <w:t xml:space="preserve"> formats of passing query string parameters</w:t>
-      </w:r>
-      <w:r>
-        <w:rPr>
-          <w:rFonts w:ascii="PT Sans" w:hAnsi="PT Sans" w:cs="Times New Roman"/>
-          <w:sz w:val="20"/>
-          <w:szCs w:val="20"/>
-        </w:rPr>
-        <w:t>,</w:t>
-      </w:r>
-      <w:r>
-        <w:rPr>
-          <w:rFonts w:ascii="PT Sans" w:hAnsi="PT Sans" w:cs="Times New Roman"/>
-          <w:sz w:val="20"/>
-          <w:szCs w:val="20"/>
-        </w:rPr>
-        <w:t xml:space="preserve"> </w:t>
-      </w:r>
-      <w:r>
-        <w:rPr>
-          <w:rFonts w:ascii="PT Sans" w:hAnsi="PT Sans" w:cs="Times New Roman"/>
-          <w:sz w:val="20"/>
-          <w:szCs w:val="20"/>
-        </w:rPr>
-        <w:t>which</w:t>
-      </w:r>
-      <w:r>
-        <w:rPr>
-          <w:rFonts w:ascii="PT Sans" w:hAnsi="PT Sans" w:cs="Times New Roman"/>
-          <w:sz w:val="20"/>
-          <w:szCs w:val="20"/>
-        </w:rPr>
-        <w:t xml:space="preserve"> </w:t>
-      </w:r>
-      <w:r>
-        <w:rPr>
-          <w:rFonts w:ascii="PT Sans" w:hAnsi="PT Sans" w:cs="Times New Roman"/>
-          <w:sz w:val="20"/>
-          <w:szCs w:val="20"/>
-        </w:rPr>
-        <w:t>allow</w:t>
-      </w:r>
-      <w:r>
-        <w:rPr>
-          <w:rFonts w:ascii="PT Sans" w:hAnsi="PT Sans" w:cs="Times New Roman"/>
-          <w:sz w:val="20"/>
-          <w:szCs w:val="20"/>
-        </w:rPr>
-        <w:t>ed</w:t>
-      </w:r>
-      <w:r>
-        <w:rPr>
-          <w:rFonts w:ascii="PT Sans" w:hAnsi="PT Sans" w:cs="Times New Roman"/>
-          <w:sz w:val="20"/>
-          <w:szCs w:val="20"/>
-        </w:rPr>
-        <w:t xml:space="preserve"> tracking</w:t>
-      </w:r>
-      <w:r>
-        <w:rPr>
-          <w:rFonts w:ascii="PT Sans" w:hAnsi="PT Sans" w:cs="Times New Roman"/>
-          <w:sz w:val="20"/>
-          <w:szCs w:val="20"/>
-        </w:rPr>
-        <w:t xml:space="preserve"> </w:t>
-      </w:r>
-      <w:r>
-        <w:rPr>
-          <w:rFonts w:ascii="PT Sans" w:hAnsi="PT Sans" w:cs="Times New Roman"/>
-          <w:sz w:val="20"/>
-          <w:szCs w:val="20"/>
-        </w:rPr>
-        <w:t xml:space="preserve">of </w:t>
-      </w:r>
-      <w:r>
-        <w:rPr>
-          <w:rFonts w:ascii="PT Sans" w:hAnsi="PT Sans" w:cs="Times New Roman"/>
-          <w:sz w:val="20"/>
-          <w:szCs w:val="20"/>
-        </w:rPr>
-        <w:t>the charity being donated to</w:t>
+        <w:t>Engineered advanced coding challenges using RSpec tests for Ruby and Jasmine tests for JavaScript</w:t>
       </w:r>
     </w:p>
     <w:p>
@@ -1443,31 +1539,183 @@
           <w:sz w:val="20"/>
           <w:szCs w:val="20"/>
         </w:rPr>
-        <w:t xml:space="preserve">Integrated </w:t>
-      </w:r>
-      <w:r>
-        <w:rPr>
-          <w:rFonts w:ascii="PT Sans" w:hAnsi="PT Sans" w:cs="Times New Roman"/>
-          <w:sz w:val="20"/>
-          <w:szCs w:val="20"/>
-        </w:rPr>
-        <w:t xml:space="preserve">charity tracking ids </w:t>
-      </w:r>
-      <w:r>
-        <w:rPr>
-          <w:rFonts w:ascii="PT Sans" w:hAnsi="PT Sans" w:cs="Times New Roman"/>
-          <w:sz w:val="20"/>
-          <w:szCs w:val="20"/>
-        </w:rPr>
-        <w:t>in</w:t>
-      </w:r>
-      <w:r>
-        <w:rPr>
-          <w:rFonts w:ascii="PT Sans" w:hAnsi="PT Sans" w:cs="Times New Roman"/>
-          <w:sz w:val="20"/>
-          <w:szCs w:val="20"/>
-        </w:rPr>
-        <w:t>to each unique set of query string parameters required by Amazon, eBay and FlexOffers affiliate programs</w:t>
+        <w:t>Created interactive terminal sessions for Ruby, JavaScript and PHP using jq-console, a jQuery plugin</w:t>
+      </w:r>
+    </w:p>
+    <w:p>
+      <w:pPr>
+        <w:spacing w:line="160" w:lineRule="exact"/>
+        <w:rPr>
+          <w:rFonts w:ascii="PT Sans" w:hAnsi="PT Sans" w:cs="Times New Roman"/>
+          <w:sz w:val="20"/>
+          <w:szCs w:val="20"/>
+        </w:rPr>
+      </w:pPr>
+    </w:p>
+    <w:p>
+      <w:pPr>
+        <w:ind w:left="634" w:hanging="634"/>
+        <w:rPr>
+          <w:rFonts w:ascii="PT Sans" w:hAnsi="PT Sans" w:cs="Times New Roman"/>
+        </w:rPr>
+      </w:pPr>
+      <w:r>
+        <w:rPr>
+          <w:rFonts w:ascii="PT Sans" w:hAnsi="PT Sans" w:cs="Times New Roman"/>
+        </w:rPr>
+        <w:t>Westport, C</w:t>
+      </w:r>
+      <w:r>
+        <w:rPr>
+          <w:rFonts w:ascii="PT Sans" w:hAnsi="PT Sans" w:cs="Times New Roman"/>
+        </w:rPr>
+        <w:t>T</w:t>
+      </w:r>
+      <w:r>
+        <w:rPr>
+          <w:rFonts w:ascii="PT Sans" w:hAnsi="PT Sans" w:cs="Times New Roman"/>
+        </w:rPr>
+        <w:t xml:space="preserve"> and World Maker Faires</w:t>
+      </w:r>
+    </w:p>
+    <w:p>
+      <w:pPr>
+        <w:spacing w:line="220" w:lineRule="exact"/>
+        <w:ind w:left="630" w:hanging="630"/>
+        <w:rPr>
+          <w:rFonts w:ascii="PT Sans" w:hAnsi="PT Sans" w:cs="Times New Roman"/>
+          <w:color w:val="808080" w:themeColor="background1" w:themeShade="80"/>
+          <w:sz w:val="20"/>
+          <w:szCs w:val="20"/>
+        </w:rPr>
+      </w:pPr>
+      <w:r>
+        <w:rPr>
+          <w:rFonts w:ascii="PT Sans" w:hAnsi="PT Sans" w:cs="Times New Roman"/>
+          <w:color w:val="808080" w:themeColor="background1" w:themeShade="80"/>
+          <w:sz w:val="20"/>
+          <w:szCs w:val="20"/>
+        </w:rPr>
+        <w:t>Westport, CT and New York, NY</w:t>
+      </w:r>
+    </w:p>
+    <w:p>
+      <w:pPr>
+        <w:spacing w:line="220" w:lineRule="exact"/>
+        <w:ind w:left="630" w:hanging="630"/>
+        <w:rPr>
+          <w:rFonts w:ascii="PT Sans" w:hAnsi="PT Sans" w:cs="Times New Roman"/>
+          <w:color w:val="808080" w:themeColor="background1" w:themeShade="80"/>
+          <w:sz w:val="20"/>
+          <w:szCs w:val="20"/>
+        </w:rPr>
+      </w:pPr>
+      <w:r>
+        <w:rPr>
+          <w:rFonts w:ascii="PT Sans" w:hAnsi="PT Sans" w:cs="Times New Roman"/>
+          <w:color w:val="808080" w:themeColor="background1" w:themeShade="80"/>
+          <w:sz w:val="20"/>
+          <w:szCs w:val="20"/>
+        </w:rPr>
+        <w:t>Apr 2014 (Westport) and Sept 2014 (World)</w:t>
+      </w:r>
+    </w:p>
+    <w:p>
+      <w:pPr>
+        <w:spacing w:line="220" w:lineRule="exact"/>
+        <w:ind w:left="630" w:hanging="630"/>
+        <w:rPr>
+          <w:rFonts w:ascii="PT Sans" w:hAnsi="PT Sans" w:cs="Times New Roman"/>
+          <w:sz w:val="20"/>
+          <w:szCs w:val="20"/>
+        </w:rPr>
+      </w:pPr>
+      <w:r>
+        <w:rPr>
+          <w:rFonts w:ascii="PT Sans" w:eastAsia="Times New Roman" w:hAnsi="PT Sans" w:cs="Arial"/>
+          <w:color w:val="545454"/>
+          <w:sz w:val="20"/>
+          <w:szCs w:val="20"/>
+          <w:shd w:val="clear" w:color="auto" w:fill="FFFFFF"/>
+        </w:rPr>
+        <w:t xml:space="preserve">•     </w:t>
+      </w:r>
+      <w:r>
+        <w:rPr>
+          <w:rFonts w:ascii="PT Sans" w:hAnsi="PT Sans" w:cs="Times New Roman"/>
+          <w:sz w:val="20"/>
+          <w:szCs w:val="20"/>
+        </w:rPr>
+        <w:t>Presented</w:t>
+      </w:r>
+      <w:r>
+        <w:rPr>
+          <w:rFonts w:ascii="PT Sans" w:hAnsi="PT Sans" w:cs="Times New Roman"/>
+          <w:sz w:val="20"/>
+          <w:szCs w:val="20"/>
+        </w:rPr>
+        <w:t xml:space="preserve"> the sc</w:t>
+      </w:r>
+      <w:r>
+        <w:rPr>
+          <w:rFonts w:ascii="PT Sans" w:hAnsi="PT Sans" w:cs="Times New Roman"/>
+          <w:sz w:val="20"/>
+          <w:szCs w:val="20"/>
+        </w:rPr>
+        <w:t>ience behind the Clean Fuel Chemical Kinetics software package</w:t>
+      </w:r>
+      <w:r>
+        <w:rPr>
+          <w:rFonts w:ascii="PT Sans" w:hAnsi="PT Sans" w:cs="Times New Roman"/>
+          <w:sz w:val="20"/>
+          <w:szCs w:val="20"/>
+        </w:rPr>
+        <w:t xml:space="preserve"> and how it can be used to model clean fuels in the engines of tomorrow</w:t>
+      </w:r>
+    </w:p>
+    <w:p>
+      <w:pPr>
+        <w:spacing w:line="220" w:lineRule="exact"/>
+        <w:ind w:left="630" w:hanging="630"/>
+        <w:rPr>
+          <w:rFonts w:ascii="PT Sans" w:hAnsi="PT Sans" w:cs="Times New Roman"/>
+          <w:sz w:val="20"/>
+          <w:szCs w:val="20"/>
+        </w:rPr>
+      </w:pPr>
+      <w:r>
+        <w:rPr>
+          <w:rFonts w:ascii="PT Sans" w:eastAsia="Times New Roman" w:hAnsi="PT Sans" w:cs="Arial"/>
+          <w:color w:val="545454"/>
+          <w:sz w:val="20"/>
+          <w:szCs w:val="20"/>
+          <w:shd w:val="clear" w:color="auto" w:fill="FFFFFF"/>
+        </w:rPr>
+        <w:t xml:space="preserve">•     </w:t>
+      </w:r>
+      <w:r>
+        <w:rPr>
+          <w:rFonts w:ascii="PT Sans" w:hAnsi="PT Sans" w:cs="Times New Roman"/>
+          <w:sz w:val="20"/>
+          <w:szCs w:val="20"/>
+        </w:rPr>
+        <w:t xml:space="preserve">Articulated reaction rate and </w:t>
+      </w:r>
+      <w:r>
+        <w:rPr>
+          <w:rFonts w:ascii="PT Sans" w:hAnsi="PT Sans" w:cs="Times New Roman"/>
+          <w:sz w:val="20"/>
+          <w:szCs w:val="20"/>
+        </w:rPr>
+        <w:t>L</w:t>
+      </w:r>
+      <w:r>
+        <w:rPr>
+          <w:rFonts w:ascii="PT Sans" w:hAnsi="PT Sans" w:cs="Times New Roman"/>
+          <w:sz w:val="20"/>
+          <w:szCs w:val="20"/>
+        </w:rPr>
+        <w:t>agrange multiplier problems to teach science and math to faire attendees</w:t>
       </w:r>
     </w:p>
     <w:p>
@@ -1492,55 +1740,54 @@
         <w:rPr>
           <w:rFonts w:ascii="PT Sans" w:hAnsi="PT Sans" w:cs="Times New Roman"/>
         </w:rPr>
-        <w:t>Outlearn.com</w:t>
-      </w:r>
-    </w:p>
-    <w:p>
-      <w:pPr>
-        <w:spacing w:line="220" w:lineRule="exact"/>
-        <w:ind w:left="630" w:hanging="630"/>
-        <w:rPr>
-          <w:rFonts w:ascii="PT Sans" w:hAnsi="PT Sans" w:cs="Times New Roman"/>
-          <w:color w:val="808080" w:themeColor="background1" w:themeShade="80"/>
-          <w:sz w:val="20"/>
-          <w:szCs w:val="20"/>
-        </w:rPr>
-      </w:pPr>
-      <w:r>
-        <w:rPr>
-          <w:rFonts w:ascii="PT Sans" w:hAnsi="PT Sans" w:cs="Times New Roman"/>
-          <w:color w:val="808080" w:themeColor="background1" w:themeShade="80"/>
-          <w:sz w:val="20"/>
-          <w:szCs w:val="20"/>
-        </w:rPr>
-        <w:t>Boston, MA</w:t>
-      </w:r>
-    </w:p>
-    <w:p>
-      <w:pPr>
-        <w:spacing w:line="220" w:lineRule="exact"/>
-        <w:ind w:left="630" w:hanging="630"/>
-        <w:rPr>
-          <w:rFonts w:ascii="PT Sans" w:hAnsi="PT Sans" w:cs="Times New Roman"/>
-          <w:color w:val="808080" w:themeColor="background1" w:themeShade="80"/>
-          <w:sz w:val="20"/>
-          <w:szCs w:val="20"/>
-        </w:rPr>
-      </w:pPr>
-      <w:r>
-        <w:rPr>
-          <w:rFonts w:ascii="PT Sans" w:hAnsi="PT Sans" w:cs="Times New Roman"/>
-          <w:color w:val="808080" w:themeColor="background1" w:themeShade="80"/>
-          <w:sz w:val="20"/>
-          <w:szCs w:val="20"/>
-        </w:rPr>
-        <w:t>Jan 2015 - Feb 2015</w:t>
-      </w:r>
-    </w:p>
-    <w:p>
-      <w:pPr>
-        <w:spacing w:line="220" w:lineRule="exact"/>
-        <w:ind w:left="630" w:hanging="630"/>
+        <w:t>Saigeworks LLC</w:t>
+      </w:r>
+    </w:p>
+    <w:p>
+      <w:pPr>
+        <w:spacing w:line="220" w:lineRule="exact"/>
+        <w:ind w:left="630" w:hanging="630"/>
+        <w:rPr>
+          <w:rFonts w:ascii="PT Sans" w:hAnsi="PT Sans" w:cs="Times New Roman"/>
+          <w:color w:val="808080" w:themeColor="background1" w:themeShade="80"/>
+          <w:sz w:val="20"/>
+          <w:szCs w:val="20"/>
+        </w:rPr>
+      </w:pPr>
+      <w:r>
+        <w:rPr>
+          <w:rFonts w:ascii="PT Sans" w:hAnsi="PT Sans" w:cs="Times New Roman"/>
+          <w:color w:val="808080" w:themeColor="background1" w:themeShade="80"/>
+          <w:sz w:val="20"/>
+          <w:szCs w:val="20"/>
+        </w:rPr>
+        <w:t>Trumbull, CT</w:t>
+      </w:r>
+    </w:p>
+    <w:p>
+      <w:pPr>
+        <w:spacing w:line="220" w:lineRule="exact"/>
+        <w:ind w:left="630" w:hanging="630"/>
+        <w:rPr>
+          <w:rFonts w:ascii="PT Sans" w:hAnsi="PT Sans" w:cs="Times New Roman"/>
+          <w:color w:val="808080" w:themeColor="background1" w:themeShade="80"/>
+          <w:sz w:val="20"/>
+          <w:szCs w:val="20"/>
+        </w:rPr>
+      </w:pPr>
+      <w:r>
+        <w:rPr>
+          <w:rFonts w:ascii="PT Sans" w:hAnsi="PT Sans" w:cs="Times New Roman"/>
+          <w:color w:val="808080" w:themeColor="background1" w:themeShade="80"/>
+          <w:sz w:val="20"/>
+          <w:szCs w:val="20"/>
+        </w:rPr>
+        <w:t>May 2014</w:t>
+      </w:r>
+    </w:p>
+    <w:p>
+      <w:pPr>
+        <w:spacing w:line="220" w:lineRule="exact"/>
         <w:rPr>
           <w:rFonts w:ascii="PT Sans" w:hAnsi="PT Sans" w:cs="Times New Roman"/>
           <w:sz w:val="20"/>
@@ -1563,7 +1810,7 @@
           <w:sz w:val="20"/>
           <w:szCs w:val="20"/>
         </w:rPr>
-        <w:t>Researched topics to facilitate technical training, and formatted content into prototype format</w:t>
+        <w:t>Utilized my chemical kinetics software to help inventor transform hands-on experience into concrete engineering terms</w:t>
       </w:r>
     </w:p>
     <w:p>
@@ -1592,23 +1839,74 @@
           <w:sz w:val="20"/>
           <w:szCs w:val="20"/>
         </w:rPr>
-        <w:t xml:space="preserve">Integrated with GitHub by importing repositories </w:t>
-      </w:r>
-      <w:r>
-        <w:rPr>
-          <w:rFonts w:ascii="PT Sans" w:hAnsi="PT Sans" w:cs="Times New Roman"/>
-          <w:sz w:val="20"/>
-          <w:szCs w:val="20"/>
-        </w:rPr>
-        <w:t>and allowing login using GitHub</w:t>
-      </w:r>
-      <w:r>
-        <w:rPr>
-          <w:rFonts w:ascii="PT Sans" w:hAnsi="PT Sans" w:cs="Times New Roman"/>
-          <w:sz w:val="20"/>
-          <w:szCs w:val="20"/>
-        </w:rPr>
-        <w:t xml:space="preserve"> account</w:t>
+        <w:t>Determined 2.4 kJ of work and 3.3 kJ of heat for methane and 3.0 kJ of work and 5.1 kJ of heat for hydrogen produced in one cycle per gram of fuel and oxygen at stoichiometric ratio</w:t>
+      </w:r>
+    </w:p>
+    <w:p>
+      <w:pPr>
+        <w:spacing w:line="160" w:lineRule="exact"/>
+        <w:ind w:left="634" w:hanging="634"/>
+        <w:rPr>
+          <w:rFonts w:ascii="PT Sans" w:hAnsi="PT Sans" w:cs="Times New Roman"/>
+          <w:sz w:val="20"/>
+          <w:szCs w:val="20"/>
+        </w:rPr>
+      </w:pPr>
+    </w:p>
+    <w:p>
+      <w:pPr>
+        <w:ind w:left="634" w:hanging="634"/>
+        <w:rPr>
+          <w:rFonts w:ascii="PT Sans" w:hAnsi="PT Sans" w:cs="Times New Roman"/>
+        </w:rPr>
+      </w:pPr>
+      <w:r>
+        <w:rPr>
+          <w:rFonts w:ascii="PT Sans" w:hAnsi="PT Sans" w:cs="Times New Roman"/>
+        </w:rPr>
+        <w:t>University of Connecticut</w:t>
+      </w:r>
+    </w:p>
+    <w:p>
+      <w:pPr>
+        <w:spacing w:line="220" w:lineRule="exact"/>
+        <w:ind w:left="630" w:hanging="630"/>
+        <w:rPr>
+          <w:rFonts w:ascii="PT Sans" w:hAnsi="PT Sans" w:cs="Times New Roman"/>
+          <w:color w:val="808080" w:themeColor="background1" w:themeShade="80"/>
+          <w:sz w:val="20"/>
+          <w:szCs w:val="20"/>
+        </w:rPr>
+      </w:pPr>
+      <w:r>
+        <w:rPr>
+          <w:rFonts w:ascii="PT Sans" w:hAnsi="PT Sans" w:cs="Times New Roman"/>
+          <w:color w:val="808080" w:themeColor="background1" w:themeShade="80"/>
+          <w:sz w:val="20"/>
+          <w:szCs w:val="20"/>
+        </w:rPr>
+        <w:t>Storrs, CT</w:t>
+      </w:r>
+    </w:p>
+    <w:p>
+      <w:pPr>
+        <w:spacing w:line="220" w:lineRule="exact"/>
+        <w:ind w:left="630" w:hanging="630"/>
+        <w:rPr>
+          <w:rFonts w:ascii="PT Sans" w:hAnsi="PT Sans" w:cs="Times New Roman"/>
+          <w:color w:val="808080" w:themeColor="background1" w:themeShade="80"/>
+          <w:sz w:val="20"/>
+          <w:szCs w:val="20"/>
+        </w:rPr>
+      </w:pPr>
+      <w:r>
+        <w:rPr>
+          <w:rFonts w:ascii="PT Sans" w:hAnsi="PT Sans" w:cs="Times New Roman"/>
+          <w:color w:val="808080" w:themeColor="background1" w:themeShade="80"/>
+          <w:sz w:val="20"/>
+          <w:szCs w:val="20"/>
+        </w:rPr>
+        <w:t>Jan 2011 - Dec 2012</w:t>
       </w:r>
     </w:p>
     <w:p>
@@ -1629,461 +1927,7 @@
           <w:szCs w:val="20"/>
           <w:shd w:val="clear" w:color="auto" w:fill="FFFFFF"/>
         </w:rPr>
-        <w:t xml:space="preserve">•     </w:t>
-      </w:r>
-      <w:r>
-        <w:rPr>
-          <w:rFonts w:ascii="PT Sans" w:hAnsi="PT Sans" w:cs="Times New Roman"/>
-          <w:sz w:val="20"/>
-          <w:szCs w:val="20"/>
-        </w:rPr>
-        <w:t>Experimented with JavaScript Fancytree library, a dynamic tree view plugin for jQuery, to display imported contents</w:t>
-      </w:r>
-    </w:p>
-    <w:p>
-      <w:pPr>
-        <w:spacing w:line="220" w:lineRule="exact"/>
-        <w:ind w:left="630" w:hanging="630"/>
-        <w:rPr>
-          <w:rFonts w:ascii="PT Sans" w:hAnsi="PT Sans" w:cs="Times New Roman"/>
-          <w:sz w:val="20"/>
-          <w:szCs w:val="20"/>
-        </w:rPr>
-      </w:pPr>
-      <w:r>
-        <w:rPr>
-          <w:rFonts w:ascii="PT Sans" w:eastAsia="Times New Roman" w:hAnsi="PT Sans" w:cs="Arial"/>
-          <w:color w:val="545454"/>
-          <w:sz w:val="20"/>
-          <w:szCs w:val="20"/>
-          <w:shd w:val="clear" w:color="auto" w:fill="FFFFFF"/>
-        </w:rPr>
-        <w:t xml:space="preserve">•     </w:t>
-      </w:r>
-      <w:r>
-        <w:rPr>
-          <w:rFonts w:ascii="PT Sans" w:hAnsi="PT Sans" w:cs="Times New Roman"/>
-          <w:sz w:val="20"/>
-          <w:szCs w:val="20"/>
-        </w:rPr>
-        <w:t>Engineered advanced coding challenges using RSpec tests for Ruby and Jasmine tests for JavaScript</w:t>
-      </w:r>
-    </w:p>
-    <w:p>
-      <w:pPr>
-        <w:spacing w:line="220" w:lineRule="exact"/>
-        <w:ind w:left="630" w:hanging="630"/>
-        <w:rPr>
-          <w:rFonts w:ascii="PT Sans" w:hAnsi="PT Sans" w:cs="Times New Roman"/>
-          <w:sz w:val="20"/>
-          <w:szCs w:val="20"/>
-        </w:rPr>
-      </w:pPr>
-      <w:r>
-        <w:rPr>
-          <w:rFonts w:ascii="PT Sans" w:eastAsia="Times New Roman" w:hAnsi="PT Sans" w:cs="Arial"/>
-          <w:color w:val="545454"/>
-          <w:sz w:val="20"/>
-          <w:szCs w:val="20"/>
-          <w:shd w:val="clear" w:color="auto" w:fill="FFFFFF"/>
-        </w:rPr>
-        <w:t xml:space="preserve">•     </w:t>
-      </w:r>
-      <w:r>
-        <w:rPr>
-          <w:rFonts w:ascii="PT Sans" w:hAnsi="PT Sans" w:cs="Times New Roman"/>
-          <w:sz w:val="20"/>
-          <w:szCs w:val="20"/>
-        </w:rPr>
-        <w:t>Created interactive terminal sessions for Ruby, JavaScript and PHP using jq-console, a jQuery plugin</w:t>
-      </w:r>
-    </w:p>
-    <w:p>
-      <w:pPr>
-        <w:spacing w:line="160" w:lineRule="exact"/>
-        <w:rPr>
-          <w:rFonts w:ascii="PT Sans" w:hAnsi="PT Sans" w:cs="Times New Roman"/>
-          <w:sz w:val="20"/>
-          <w:szCs w:val="20"/>
-        </w:rPr>
-      </w:pPr>
-    </w:p>
-    <w:p>
-      <w:pPr>
-        <w:ind w:left="634" w:hanging="634"/>
-        <w:rPr>
-          <w:rFonts w:ascii="PT Sans" w:hAnsi="PT Sans" w:cs="Times New Roman"/>
-        </w:rPr>
-      </w:pPr>
-      <w:r>
-        <w:rPr>
-          <w:rFonts w:ascii="PT Sans" w:hAnsi="PT Sans" w:cs="Times New Roman"/>
-        </w:rPr>
-        <w:t>Westport, C</w:t>
-      </w:r>
-      <w:r>
-        <w:rPr>
-          <w:rFonts w:ascii="PT Sans" w:hAnsi="PT Sans" w:cs="Times New Roman"/>
-        </w:rPr>
-        <w:t>T</w:t>
-      </w:r>
-      <w:r>
-        <w:rPr>
-          <w:rFonts w:ascii="PT Sans" w:hAnsi="PT Sans" w:cs="Times New Roman"/>
-        </w:rPr>
-        <w:t xml:space="preserve"> and World Maker Faires</w:t>
-      </w:r>
-    </w:p>
-    <w:p>
-      <w:pPr>
-        <w:spacing w:line="220" w:lineRule="exact"/>
-        <w:ind w:left="630" w:hanging="630"/>
-        <w:rPr>
-          <w:rFonts w:ascii="PT Sans" w:hAnsi="PT Sans" w:cs="Times New Roman"/>
-          <w:color w:val="808080" w:themeColor="background1" w:themeShade="80"/>
-          <w:sz w:val="20"/>
-          <w:szCs w:val="20"/>
-        </w:rPr>
-      </w:pPr>
-      <w:r>
-        <w:rPr>
-          <w:rFonts w:ascii="PT Sans" w:hAnsi="PT Sans" w:cs="Times New Roman"/>
-          <w:color w:val="808080" w:themeColor="background1" w:themeShade="80"/>
-          <w:sz w:val="20"/>
-          <w:szCs w:val="20"/>
-        </w:rPr>
-        <w:t>Westport, CT and New York, NY</w:t>
-      </w:r>
-    </w:p>
-    <w:p>
-      <w:pPr>
-        <w:spacing w:line="220" w:lineRule="exact"/>
-        <w:ind w:left="630" w:hanging="630"/>
-        <w:rPr>
-          <w:rFonts w:ascii="PT Sans" w:hAnsi="PT Sans" w:cs="Times New Roman"/>
-          <w:color w:val="808080" w:themeColor="background1" w:themeShade="80"/>
-          <w:sz w:val="20"/>
-          <w:szCs w:val="20"/>
-        </w:rPr>
-      </w:pPr>
-      <w:r>
-        <w:rPr>
-          <w:rFonts w:ascii="PT Sans" w:hAnsi="PT Sans" w:cs="Times New Roman"/>
-          <w:color w:val="808080" w:themeColor="background1" w:themeShade="80"/>
-          <w:sz w:val="20"/>
-          <w:szCs w:val="20"/>
-        </w:rPr>
-        <w:t>Apr 2014 (Westport) and Sept 2014 (World)</w:t>
-      </w:r>
-    </w:p>
-    <w:p>
-      <w:pPr>
-        <w:spacing w:line="220" w:lineRule="exact"/>
-        <w:ind w:left="630" w:hanging="630"/>
-        <w:rPr>
-          <w:rFonts w:ascii="PT Sans" w:hAnsi="PT Sans" w:cs="Times New Roman"/>
-          <w:sz w:val="20"/>
-          <w:szCs w:val="20"/>
-        </w:rPr>
-      </w:pPr>
-      <w:r>
-        <w:rPr>
-          <w:rFonts w:ascii="PT Sans" w:eastAsia="Times New Roman" w:hAnsi="PT Sans" w:cs="Arial"/>
-          <w:color w:val="545454"/>
-          <w:sz w:val="20"/>
-          <w:szCs w:val="20"/>
-          <w:shd w:val="clear" w:color="auto" w:fill="FFFFFF"/>
-        </w:rPr>
-        <w:t xml:space="preserve">•     </w:t>
-      </w:r>
-      <w:r>
-        <w:rPr>
-          <w:rFonts w:ascii="PT Sans" w:hAnsi="PT Sans" w:cs="Times New Roman"/>
-          <w:sz w:val="20"/>
-          <w:szCs w:val="20"/>
-        </w:rPr>
-        <w:t>Presented</w:t>
-      </w:r>
-      <w:r>
-        <w:rPr>
-          <w:rFonts w:ascii="PT Sans" w:hAnsi="PT Sans" w:cs="Times New Roman"/>
-          <w:sz w:val="20"/>
-          <w:szCs w:val="20"/>
-        </w:rPr>
-        <w:t xml:space="preserve"> the sc</w:t>
-      </w:r>
-      <w:r>
-        <w:rPr>
-          <w:rFonts w:ascii="PT Sans" w:hAnsi="PT Sans" w:cs="Times New Roman"/>
-          <w:sz w:val="20"/>
-          <w:szCs w:val="20"/>
-        </w:rPr>
-        <w:t>ience behind the Clean Fuel Chemical Kinetics software package</w:t>
-      </w:r>
-      <w:r>
-        <w:rPr>
-          <w:rFonts w:ascii="PT Sans" w:hAnsi="PT Sans" w:cs="Times New Roman"/>
-          <w:sz w:val="20"/>
-          <w:szCs w:val="20"/>
-        </w:rPr>
-        <w:t xml:space="preserve"> and how it can be used to model clean fuels in the engines of tomorrow</w:t>
-      </w:r>
-    </w:p>
-    <w:p>
-      <w:pPr>
-        <w:spacing w:line="220" w:lineRule="exact"/>
-        <w:ind w:left="630" w:hanging="630"/>
-        <w:rPr>
-          <w:rFonts w:ascii="PT Sans" w:hAnsi="PT Sans" w:cs="Times New Roman"/>
-          <w:sz w:val="20"/>
-          <w:szCs w:val="20"/>
-        </w:rPr>
-      </w:pPr>
-      <w:r>
-        <w:rPr>
-          <w:rFonts w:ascii="PT Sans" w:eastAsia="Times New Roman" w:hAnsi="PT Sans" w:cs="Arial"/>
-          <w:color w:val="545454"/>
-          <w:sz w:val="20"/>
-          <w:szCs w:val="20"/>
-          <w:shd w:val="clear" w:color="auto" w:fill="FFFFFF"/>
-        </w:rPr>
-        <w:t xml:space="preserve">•     </w:t>
-      </w:r>
-      <w:r>
-        <w:rPr>
-          <w:rFonts w:ascii="PT Sans" w:hAnsi="PT Sans" w:cs="Times New Roman"/>
-          <w:sz w:val="20"/>
-          <w:szCs w:val="20"/>
-        </w:rPr>
-        <w:t xml:space="preserve">Articulated reaction rate and </w:t>
-      </w:r>
-      <w:r>
-        <w:rPr>
-          <w:rFonts w:ascii="PT Sans" w:hAnsi="PT Sans" w:cs="Times New Roman"/>
-          <w:sz w:val="20"/>
-          <w:szCs w:val="20"/>
-        </w:rPr>
-        <w:t>L</w:t>
-      </w:r>
-      <w:r>
-        <w:rPr>
-          <w:rFonts w:ascii="PT Sans" w:hAnsi="PT Sans" w:cs="Times New Roman"/>
-          <w:sz w:val="20"/>
-          <w:szCs w:val="20"/>
-        </w:rPr>
-        <w:t>agrange multiplier problems to teach science and math to faire attendees</w:t>
-      </w:r>
-    </w:p>
-    <w:p>
-      <w:pPr>
-        <w:spacing w:line="160" w:lineRule="exact"/>
-        <w:ind w:left="634" w:hanging="634"/>
-        <w:rPr>
-          <w:rFonts w:ascii="PT Sans" w:hAnsi="PT Sans" w:cs="Times New Roman"/>
-          <w:sz w:val="20"/>
-          <w:szCs w:val="20"/>
-        </w:rPr>
-      </w:pPr>
-    </w:p>
-    <w:p>
-      <w:pPr>
-        <w:ind w:left="634" w:hanging="634"/>
-        <w:rPr>
-          <w:rFonts w:ascii="PT Sans" w:hAnsi="PT Sans" w:cs="Times New Roman"/>
-        </w:rPr>
-      </w:pPr>
-      <w:r>
-        <w:rPr>
-          <w:rFonts w:ascii="PT Sans" w:hAnsi="PT Sans" w:cs="Times New Roman"/>
-        </w:rPr>
-        <w:t>Saigeworks LLC</w:t>
-      </w:r>
-    </w:p>
-    <w:p>
-      <w:pPr>
-        <w:spacing w:line="220" w:lineRule="exact"/>
-        <w:ind w:left="630" w:hanging="630"/>
-        <w:rPr>
-          <w:rFonts w:ascii="PT Sans" w:hAnsi="PT Sans" w:cs="Times New Roman"/>
-          <w:color w:val="808080" w:themeColor="background1" w:themeShade="80"/>
-          <w:sz w:val="20"/>
-          <w:szCs w:val="20"/>
-        </w:rPr>
-      </w:pPr>
-      <w:r>
-        <w:rPr>
-          <w:rFonts w:ascii="PT Sans" w:hAnsi="PT Sans" w:cs="Times New Roman"/>
-          <w:color w:val="808080" w:themeColor="background1" w:themeShade="80"/>
-          <w:sz w:val="20"/>
-          <w:szCs w:val="20"/>
-        </w:rPr>
-        <w:t>Trumbull, CT</w:t>
-      </w:r>
-    </w:p>
-    <w:p>
-      <w:pPr>
-        <w:spacing w:line="220" w:lineRule="exact"/>
-        <w:ind w:left="630" w:hanging="630"/>
-        <w:rPr>
-          <w:rFonts w:ascii="PT Sans" w:hAnsi="PT Sans" w:cs="Times New Roman"/>
-          <w:color w:val="808080" w:themeColor="background1" w:themeShade="80"/>
-          <w:sz w:val="20"/>
-          <w:szCs w:val="20"/>
-        </w:rPr>
-      </w:pPr>
-      <w:r>
-        <w:rPr>
-          <w:rFonts w:ascii="PT Sans" w:hAnsi="PT Sans" w:cs="Times New Roman"/>
-          <w:color w:val="808080" w:themeColor="background1" w:themeShade="80"/>
-          <w:sz w:val="20"/>
-          <w:szCs w:val="20"/>
-        </w:rPr>
-        <w:t>May 2014</w:t>
-      </w:r>
-    </w:p>
-    <w:p>
-      <w:pPr>
-        <w:spacing w:line="220" w:lineRule="exact"/>
-        <w:rPr>
-          <w:rFonts w:ascii="PT Sans" w:hAnsi="PT Sans" w:cs="Times New Roman"/>
-          <w:sz w:val="20"/>
-          <w:szCs w:val="20"/>
-        </w:rPr>
-      </w:pPr>
-      <w:r>
-        <w:rPr>
-          <w:rFonts w:ascii="PT Sans" w:eastAsia="Times New Roman" w:hAnsi="PT Sans" w:cs="Arial"/>
-          <w:color w:val="545454"/>
-          <w:sz w:val="20"/>
-          <w:szCs w:val="20"/>
-          <w:shd w:val="clear" w:color="auto" w:fill="FFFFFF"/>
-        </w:rPr>
-        <w:t xml:space="preserve">•     </w:t>
-      </w:r>
-      <w:r>
-        <w:rPr>
-          <w:rFonts w:ascii="PT Sans" w:hAnsi="PT Sans" w:cs="Times New Roman"/>
-          <w:sz w:val="20"/>
-          <w:szCs w:val="20"/>
-        </w:rPr>
-        <w:t>Utilized my chemical kinetics software to help inventor transform hands-on experience into concrete engineering terms</w:t>
-      </w:r>
-    </w:p>
-    <w:p>
-      <w:pPr>
-        <w:spacing w:line="220" w:lineRule="exact"/>
-        <w:ind w:left="630" w:hanging="630"/>
-        <w:rPr>
-          <w:rFonts w:ascii="PT Sans" w:hAnsi="PT Sans" w:cs="Times New Roman"/>
-          <w:sz w:val="20"/>
-          <w:szCs w:val="20"/>
-        </w:rPr>
-      </w:pPr>
-      <w:r>
-        <w:rPr>
-          <w:rFonts w:ascii="PT Sans" w:eastAsia="Times New Roman" w:hAnsi="PT Sans" w:cs="Arial"/>
-          <w:color w:val="545454"/>
-          <w:sz w:val="20"/>
-          <w:szCs w:val="20"/>
-          <w:shd w:val="clear" w:color="auto" w:fill="FFFFFF"/>
-        </w:rPr>
-        <w:t xml:space="preserve">•     </w:t>
-      </w:r>
-      <w:r>
-        <w:rPr>
-          <w:rFonts w:ascii="PT Sans" w:hAnsi="PT Sans" w:cs="Times New Roman"/>
-          <w:sz w:val="20"/>
-          <w:szCs w:val="20"/>
-        </w:rPr>
-        <w:t>Determined 2.4 kJ of work and 3.3 kJ of heat for methane and 3.0 kJ of work and 5.1 kJ of heat for hydrogen produced in one cycle per gram of fuel and oxygen at stoichiometric ratio</w:t>
-      </w:r>
-    </w:p>
-    <w:p>
-      <w:pPr>
-        <w:spacing w:line="160" w:lineRule="exact"/>
-        <w:ind w:left="634" w:hanging="634"/>
-        <w:rPr>
-          <w:rFonts w:ascii="PT Sans" w:hAnsi="PT Sans" w:cs="Times New Roman"/>
-          <w:sz w:val="20"/>
-          <w:szCs w:val="20"/>
-        </w:rPr>
-      </w:pPr>
-    </w:p>
-    <w:p>
-      <w:pPr>
-        <w:ind w:left="634" w:hanging="634"/>
-        <w:rPr>
-          <w:rFonts w:ascii="PT Sans" w:hAnsi="PT Sans" w:cs="Times New Roman"/>
-        </w:rPr>
-      </w:pPr>
-      <w:r>
-        <w:rPr>
-          <w:rFonts w:ascii="PT Sans" w:hAnsi="PT Sans" w:cs="Times New Roman"/>
-        </w:rPr>
-        <w:t>University of Connecticut</w:t>
-      </w:r>
-    </w:p>
-    <w:p>
-      <w:pPr>
-        <w:spacing w:line="220" w:lineRule="exact"/>
-        <w:ind w:left="630" w:hanging="630"/>
-        <w:rPr>
-          <w:rFonts w:ascii="PT Sans" w:hAnsi="PT Sans" w:cs="Times New Roman"/>
-          <w:color w:val="808080" w:themeColor="background1" w:themeShade="80"/>
-          <w:sz w:val="20"/>
-          <w:szCs w:val="20"/>
-        </w:rPr>
-      </w:pPr>
-      <w:r>
-        <w:rPr>
-          <w:rFonts w:ascii="PT Sans" w:hAnsi="PT Sans" w:cs="Times New Roman"/>
-          <w:color w:val="808080" w:themeColor="background1" w:themeShade="80"/>
-          <w:sz w:val="20"/>
-          <w:szCs w:val="20"/>
-        </w:rPr>
         <w:lastRenderedPageBreak/>
-        <w:t>Storrs, CT</w:t>
-      </w:r>
-    </w:p>
-    <w:p>
-      <w:pPr>
-        <w:spacing w:line="220" w:lineRule="exact"/>
-        <w:ind w:left="630" w:hanging="630"/>
-        <w:rPr>
-          <w:rFonts w:ascii="PT Sans" w:hAnsi="PT Sans" w:cs="Times New Roman"/>
-          <w:color w:val="808080" w:themeColor="background1" w:themeShade="80"/>
-          <w:sz w:val="20"/>
-          <w:szCs w:val="20"/>
-        </w:rPr>
-      </w:pPr>
-      <w:r>
-        <w:rPr>
-          <w:rFonts w:ascii="PT Sans" w:hAnsi="PT Sans" w:cs="Times New Roman"/>
-          <w:color w:val="808080" w:themeColor="background1" w:themeShade="80"/>
-          <w:sz w:val="20"/>
-          <w:szCs w:val="20"/>
-        </w:rPr>
-        <w:t>Jan 2011 - Dec 2012</w:t>
-      </w:r>
-    </w:p>
-    <w:p>
-      <w:pPr>
-        <w:spacing w:line="220" w:lineRule="exact"/>
-        <w:ind w:left="630" w:hanging="630"/>
-        <w:rPr>
-          <w:rFonts w:ascii="PT Sans" w:hAnsi="PT Sans" w:cs="Times New Roman"/>
-          <w:sz w:val="20"/>
-          <w:szCs w:val="20"/>
-        </w:rPr>
-      </w:pPr>
-      <w:r>
-        <w:rPr>
-          <w:rFonts w:ascii="PT Sans" w:eastAsia="Times New Roman" w:hAnsi="PT Sans" w:cs="Arial"/>
-          <w:color w:val="545454"/>
-          <w:sz w:val="20"/>
-          <w:szCs w:val="20"/>
-          <w:shd w:val="clear" w:color="auto" w:fill="FFFFFF"/>
-        </w:rPr>
         <w:t xml:space="preserve">•     </w:t>
       </w:r>
       <w:r>

</xml_diff>

<commit_message>
done with experience revision
</commit_message>
<xml_diff>
--- a/max_plomer_resume.docx
+++ b/max_plomer_resume.docx
@@ -105,7 +105,6 @@
           <w:rFonts w:ascii="PT Sans" w:hAnsi="PT Sans" w:cs="Times New Roman"/>
         </w:rPr>
       </w:pPr>
-      <w:bookmarkStart w:id="0" w:name="_GoBack"/>
       <w:r>
         <w:rPr>
           <w:rFonts w:ascii="PT Sans" w:hAnsi="PT Sans" w:cs="Times New Roman"/>
@@ -113,7 +112,6 @@
         <w:t>App Academy</w:t>
       </w:r>
     </w:p>
-    <w:bookmarkEnd w:id="0"/>
     <w:p>
       <w:pPr>
         <w:spacing w:line="240" w:lineRule="exact"/>
@@ -1129,7 +1127,23 @@
           <w:sz w:val="20"/>
           <w:szCs w:val="20"/>
         </w:rPr>
-        <w:t xml:space="preserve">sing model and collection operations </w:t>
+        <w:t>sing model and collection operations</w:t>
+      </w:r>
+      <w:r>
+        <w:rPr>
+          <w:rFonts w:ascii="PT Sans" w:hAnsi="PT Sans" w:cs="Times New Roman"/>
+          <w:sz w:val="20"/>
+          <w:szCs w:val="20"/>
+        </w:rPr>
+        <w:t>,</w:t>
+      </w:r>
+      <w:r>
+        <w:rPr>
+          <w:rFonts w:ascii="PT Sans" w:hAnsi="PT Sans" w:cs="Times New Roman"/>
+          <w:sz w:val="20"/>
+          <w:szCs w:val="20"/>
+        </w:rPr>
+        <w:t xml:space="preserve"> </w:t>
       </w:r>
       <w:r>
         <w:rPr>
@@ -1253,7 +1267,15 @@
           <w:sz w:val="20"/>
           <w:szCs w:val="20"/>
         </w:rPr>
-        <w:t xml:space="preserve">charity tracking ids </w:t>
+        <w:t>charity tracking-</w:t>
+      </w:r>
+      <w:r>
+        <w:rPr>
+          <w:rFonts w:ascii="PT Sans" w:hAnsi="PT Sans" w:cs="Times New Roman"/>
+          <w:sz w:val="20"/>
+          <w:szCs w:val="20"/>
+        </w:rPr>
+        <w:t xml:space="preserve">ids </w:t>
       </w:r>
       <w:r>
         <w:rPr>
@@ -1269,7 +1291,23 @@
           <w:sz w:val="20"/>
           <w:szCs w:val="20"/>
         </w:rPr>
-        <w:t xml:space="preserve">to each unique set of query string parameters required by Amazon, eBay and </w:t>
+        <w:t xml:space="preserve">to each unique set of query string parameters </w:t>
+      </w:r>
+      <w:r>
+        <w:rPr>
+          <w:rFonts w:ascii="PT Sans" w:hAnsi="PT Sans" w:cs="Times New Roman"/>
+          <w:sz w:val="20"/>
+          <w:szCs w:val="20"/>
+        </w:rPr>
+        <w:t xml:space="preserve">as </w:t>
+      </w:r>
+      <w:r>
+        <w:rPr>
+          <w:rFonts w:ascii="PT Sans" w:hAnsi="PT Sans" w:cs="Times New Roman"/>
+          <w:sz w:val="20"/>
+          <w:szCs w:val="20"/>
+        </w:rPr>
+        <w:t xml:space="preserve">required by Amazon, eBay and </w:t>
       </w:r>
       <w:proofErr w:type="spellStart"/>
       <w:r>
@@ -1383,7 +1421,23 @@
           <w:sz w:val="20"/>
           <w:szCs w:val="20"/>
         </w:rPr>
-        <w:t>Researched topics to facilitate technical training, and formatted content into prototype format</w:t>
+        <w:t>Researched topics t</w:t>
+      </w:r>
+      <w:r>
+        <w:rPr>
+          <w:rFonts w:ascii="PT Sans" w:hAnsi="PT Sans" w:cs="Times New Roman"/>
+          <w:sz w:val="20"/>
+          <w:szCs w:val="20"/>
+        </w:rPr>
+        <w:t>o facilitate technical training</w:t>
+      </w:r>
+      <w:r>
+        <w:rPr>
+          <w:rFonts w:ascii="PT Sans" w:hAnsi="PT Sans" w:cs="Times New Roman"/>
+          <w:sz w:val="20"/>
+          <w:szCs w:val="20"/>
+        </w:rPr>
+        <w:t xml:space="preserve"> and formatted content into prototype format</w:t>
       </w:r>
     </w:p>
     <w:p>
@@ -1787,7 +1841,39 @@
           <w:sz w:val="20"/>
           <w:szCs w:val="20"/>
         </w:rPr>
-        <w:t>Utilized my chemical kinetics software to help inventor transform hands-on experience into concrete engineering terms</w:t>
+        <w:t xml:space="preserve">Utilized my chemical kinetics software to help transform </w:t>
+      </w:r>
+      <w:r>
+        <w:rPr>
+          <w:rFonts w:ascii="PT Sans" w:hAnsi="PT Sans" w:cs="Times New Roman"/>
+          <w:sz w:val="20"/>
+          <w:szCs w:val="20"/>
+        </w:rPr>
+        <w:t>inventor</w:t>
+      </w:r>
+      <w:r>
+        <w:rPr>
+          <w:rFonts w:ascii="PT Sans" w:hAnsi="PT Sans" w:cs="Times New Roman"/>
+          <w:sz w:val="20"/>
+          <w:szCs w:val="20"/>
+        </w:rPr>
+        <w:t>’s</w:t>
+      </w:r>
+      <w:r>
+        <w:rPr>
+          <w:rFonts w:ascii="PT Sans" w:hAnsi="PT Sans" w:cs="Times New Roman"/>
+          <w:sz w:val="20"/>
+          <w:szCs w:val="20"/>
+        </w:rPr>
+        <w:t xml:space="preserve"> </w:t>
+      </w:r>
+      <w:r>
+        <w:rPr>
+          <w:rFonts w:ascii="PT Sans" w:hAnsi="PT Sans" w:cs="Times New Roman"/>
+          <w:sz w:val="20"/>
+          <w:szCs w:val="20"/>
+        </w:rPr>
+        <w:t>hands-on experience into concrete engineering terms</w:t>
       </w:r>
     </w:p>
     <w:p>
@@ -1816,7 +1902,41 @@
           <w:sz w:val="20"/>
           <w:szCs w:val="20"/>
         </w:rPr>
-        <w:t>Determined 2.4 kJ of work and 3.3 kJ of heat for methane and 3.0 kJ of work and 5.1 kJ of heat for hydrogen produced in one cycle per gram of fuel and oxygen at stoichiometric ratio</w:t>
+        <w:t>Determined 2.4 kJ of work and 3.3 kJ of heat for methane</w:t>
+      </w:r>
+      <w:r>
+        <w:rPr>
+          <w:rFonts w:ascii="PT Sans" w:hAnsi="PT Sans" w:cs="Times New Roman"/>
+          <w:sz w:val="20"/>
+          <w:szCs w:val="20"/>
+        </w:rPr>
+        <w:t>,</w:t>
+      </w:r>
+      <w:r>
+        <w:rPr>
+          <w:rFonts w:ascii="PT Sans" w:hAnsi="PT Sans" w:cs="Times New Roman"/>
+          <w:sz w:val="20"/>
+          <w:szCs w:val="20"/>
+        </w:rPr>
+        <w:t xml:space="preserve"> and 3.0 kJ of work and 5.1 kJ of heat for hydrogen</w:t>
+      </w:r>
+      <w:r>
+        <w:rPr>
+          <w:rFonts w:ascii="PT Sans" w:hAnsi="PT Sans" w:cs="Times New Roman"/>
+          <w:sz w:val="20"/>
+          <w:szCs w:val="20"/>
+        </w:rPr>
+        <w:t>,</w:t>
+      </w:r>
+      <w:bookmarkStart w:id="0" w:name="_GoBack"/>
+      <w:bookmarkEnd w:id="0"/>
+      <w:r>
+        <w:rPr>
+          <w:rFonts w:ascii="PT Sans" w:hAnsi="PT Sans" w:cs="Times New Roman"/>
+          <w:sz w:val="20"/>
+          <w:szCs w:val="20"/>
+        </w:rPr>
+        <w:t xml:space="preserve"> produced in one cycle per gram of fuel and oxygen at stoichiometric ratio</w:t>
       </w:r>
     </w:p>
     <w:p>

</xml_diff>

<commit_message>
spaces in project names
</commit_message>
<xml_diff>
--- a/max_plomer_resume.docx
+++ b/max_plomer_resume.docx
@@ -2427,25 +2427,55 @@
         <w:rPr>
           <w:rFonts w:ascii="PT Sans" w:hAnsi="PT Sans" w:cs="Times New Roman"/>
         </w:rPr>
-        <w:t>CarbonFootprint.co</w:t>
-      </w:r>
-      <w:r>
-        <w:rPr>
-          <w:rFonts w:ascii="PT Sans" w:hAnsi="PT Sans" w:cs="Times New Roman"/>
-          <w:color w:val="808080" w:themeColor="background1" w:themeShade="80"/>
-          <w:sz w:val="20"/>
-          <w:szCs w:val="20"/>
+        <w:t>Carbon</w:t>
+      </w:r>
+      <w:r>
+        <w:rPr>
+          <w:rFonts w:ascii="PT Sans" w:hAnsi="PT Sans" w:cs="Times New Roman"/>
         </w:rPr>
         <w:t xml:space="preserve"> </w:t>
       </w:r>
       <w:r>
         <w:rPr>
           <w:rFonts w:ascii="PT Sans" w:hAnsi="PT Sans" w:cs="Times New Roman"/>
-          <w:color w:val="808080" w:themeColor="background1" w:themeShade="80"/>
-          <w:sz w:val="20"/>
-          <w:szCs w:val="20"/>
-        </w:rPr>
-        <w:t xml:space="preserve">                                                                                                                                                    </w:t>
+        </w:rPr>
+        <w:t>Footprint.co</w:t>
+      </w:r>
+      <w:r>
+        <w:rPr>
+          <w:rFonts w:ascii="PT Sans" w:hAnsi="PT Sans" w:cs="Times New Roman"/>
+          <w:color w:val="808080" w:themeColor="background1" w:themeShade="80"/>
+          <w:sz w:val="20"/>
+          <w:szCs w:val="20"/>
+        </w:rPr>
+        <w:t xml:space="preserve"> </w:t>
+      </w:r>
+      <w:r>
+        <w:rPr>
+          <w:rFonts w:ascii="PT Sans" w:hAnsi="PT Sans" w:cs="Times New Roman"/>
+          <w:color w:val="808080" w:themeColor="background1" w:themeShade="80"/>
+          <w:sz w:val="20"/>
+          <w:szCs w:val="20"/>
+        </w:rPr>
+        <w:t xml:space="preserve">                                                                                          </w:t>
+      </w:r>
+      <w:r>
+        <w:rPr>
+          <w:rFonts w:ascii="PT Sans" w:hAnsi="PT Sans" w:cs="Times New Roman"/>
+          <w:color w:val="808080" w:themeColor="background1" w:themeShade="80"/>
+          <w:sz w:val="20"/>
+          <w:szCs w:val="20"/>
+        </w:rPr>
+        <w:t xml:space="preserve">                               </w:t>
+      </w:r>
+      <w:r>
+        <w:rPr>
+          <w:rFonts w:ascii="PT Sans" w:hAnsi="PT Sans" w:cs="Times New Roman"/>
+          <w:color w:val="808080" w:themeColor="background1" w:themeShade="80"/>
+          <w:sz w:val="20"/>
+          <w:szCs w:val="20"/>
+        </w:rPr>
+        <w:t xml:space="preserve">                          </w:t>
       </w:r>
       <w:r>
         <w:rPr>
@@ -2754,95 +2784,24 @@
         <w:rPr>
           <w:rFonts w:ascii="PT Sans" w:hAnsi="PT Sans" w:cs="Times New Roman"/>
         </w:rPr>
-        <w:t>AndrewTalty.tv</w:t>
-      </w:r>
-      <w:r>
-        <w:rPr>
-          <w:rFonts w:ascii="PT Sans" w:hAnsi="PT Sans" w:cs="Times New Roman"/>
-          <w:color w:val="808080" w:themeColor="background1" w:themeShade="80"/>
-          <w:sz w:val="20"/>
-          <w:szCs w:val="20"/>
+        <w:t>Andrew</w:t>
+      </w:r>
+      <w:r>
+        <w:rPr>
+          <w:rFonts w:ascii="PT Sans" w:hAnsi="PT Sans" w:cs="Times New Roman"/>
         </w:rPr>
         <w:t xml:space="preserve"> </w:t>
       </w:r>
       <w:r>
         <w:rPr>
           <w:rFonts w:ascii="PT Sans" w:hAnsi="PT Sans" w:cs="Times New Roman"/>
-          <w:color w:val="808080" w:themeColor="background1" w:themeShade="80"/>
-          <w:sz w:val="20"/>
-          <w:szCs w:val="20"/>
-        </w:rPr>
-        <w:t xml:space="preserve">                                                                                                                                                             </w:t>
-      </w:r>
-      <w:r>
-        <w:rPr>
-          <w:rFonts w:ascii="PT Sans" w:hAnsi="PT Sans" w:cs="Times New Roman"/>
-          <w:color w:val="808080" w:themeColor="background1" w:themeShade="80"/>
-          <w:sz w:val="20"/>
-          <w:szCs w:val="20"/>
-        </w:rPr>
-        <w:t>Apr 2015</w:t>
-      </w:r>
-    </w:p>
-    <w:p>
-      <w:pPr>
-        <w:spacing w:line="240" w:lineRule="exact"/>
-        <w:ind w:left="630" w:hanging="630"/>
-        <w:rPr>
-          <w:rFonts w:ascii="PT Sans" w:hAnsi="PT Sans" w:cs="Times New Roman"/>
-          <w:color w:val="808080" w:themeColor="background1" w:themeShade="80"/>
-          <w:sz w:val="20"/>
-          <w:szCs w:val="20"/>
-        </w:rPr>
-      </w:pPr>
-      <w:r>
-        <w:rPr>
-          <w:rFonts w:ascii="PT Sans" w:hAnsi="PT Sans" w:cs="Times New Roman"/>
-          <w:color w:val="808080" w:themeColor="background1" w:themeShade="80"/>
-          <w:sz w:val="20"/>
-          <w:szCs w:val="20"/>
-        </w:rPr>
-        <w:t>github.com/maxplomer/andrewtaltytv</w:t>
-      </w:r>
-    </w:p>
-    <w:p>
-      <w:pPr>
-        <w:spacing w:line="240" w:lineRule="exact"/>
-        <w:ind w:left="630" w:hanging="630"/>
-        <w:rPr>
-          <w:rFonts w:ascii="PT Sans" w:hAnsi="PT Sans" w:cs="Times New Roman"/>
-          <w:sz w:val="20"/>
-          <w:szCs w:val="20"/>
-        </w:rPr>
-      </w:pPr>
-      <w:r>
-        <w:rPr>
-          <w:rFonts w:ascii="PT Sans" w:eastAsia="Times New Roman" w:hAnsi="PT Sans" w:cs="Arial"/>
-          <w:sz w:val="20"/>
-          <w:szCs w:val="20"/>
-          <w:shd w:val="clear" w:color="auto" w:fill="FFFFFF"/>
-        </w:rPr>
-        <w:t xml:space="preserve">•     </w:t>
-      </w:r>
-      <w:r>
-        <w:rPr>
-          <w:rFonts w:ascii="PT Sans" w:hAnsi="PT Sans" w:cs="Times New Roman"/>
-          <w:sz w:val="20"/>
-          <w:szCs w:val="20"/>
-        </w:rPr>
-        <w:t>Used</w:t>
-      </w:r>
-      <w:r>
-        <w:rPr>
-          <w:rFonts w:ascii="PT Sans" w:hAnsi="PT Sans" w:cs="Times New Roman"/>
-          <w:sz w:val="20"/>
-          <w:szCs w:val="20"/>
-        </w:rPr>
-        <w:t xml:space="preserve"> jquery-tubular plugin</w:t>
-      </w:r>
-      <w:r>
-        <w:rPr>
-          <w:rFonts w:ascii="PT Sans" w:hAnsi="PT Sans" w:cs="Times New Roman"/>
+        </w:rPr>
+        <w:t>Talty.tv</w:t>
+      </w:r>
+      <w:r>
+        <w:rPr>
+          <w:rFonts w:ascii="PT Sans" w:hAnsi="PT Sans" w:cs="Times New Roman"/>
+          <w:color w:val="808080" w:themeColor="background1" w:themeShade="80"/>
           <w:sz w:val="20"/>
           <w:szCs w:val="20"/>
         </w:rPr>
@@ -2851,132 +2810,233 @@
       <w:r>
         <w:rPr>
           <w:rFonts w:ascii="PT Sans" w:hAnsi="PT Sans" w:cs="Times New Roman"/>
-          <w:sz w:val="20"/>
-          <w:szCs w:val="20"/>
-        </w:rPr>
-        <w:t xml:space="preserve">to display a </w:t>
-      </w:r>
-      <w:r>
-        <w:rPr>
-          <w:rFonts w:ascii="PT Sans" w:hAnsi="PT Sans" w:cs="Times New Roman"/>
-          <w:sz w:val="20"/>
-          <w:szCs w:val="20"/>
-        </w:rPr>
-        <w:t xml:space="preserve">responsive </w:t>
-      </w:r>
-      <w:r>
-        <w:rPr>
-          <w:rFonts w:ascii="PT Sans" w:hAnsi="PT Sans" w:cs="Times New Roman"/>
-          <w:sz w:val="20"/>
-          <w:szCs w:val="20"/>
-        </w:rPr>
-        <w:t xml:space="preserve">YouTube video in </w:t>
-      </w:r>
-      <w:r>
-        <w:rPr>
-          <w:rFonts w:ascii="PT Sans" w:hAnsi="PT Sans" w:cs="Times New Roman"/>
-          <w:sz w:val="20"/>
-          <w:szCs w:val="20"/>
-        </w:rPr>
-        <w:t xml:space="preserve">the </w:t>
-      </w:r>
-      <w:r>
-        <w:rPr>
-          <w:rFonts w:ascii="PT Sans" w:hAnsi="PT Sans" w:cs="Times New Roman"/>
-          <w:sz w:val="20"/>
-          <w:szCs w:val="20"/>
-        </w:rPr>
-        <w:t xml:space="preserve">background of </w:t>
-      </w:r>
-      <w:r>
-        <w:rPr>
-          <w:rFonts w:ascii="PT Sans" w:hAnsi="PT Sans" w:cs="Times New Roman"/>
-          <w:sz w:val="20"/>
-          <w:szCs w:val="20"/>
-        </w:rPr>
-        <w:t xml:space="preserve">a </w:t>
-      </w:r>
-      <w:r>
-        <w:rPr>
-          <w:rFonts w:ascii="PT Sans" w:hAnsi="PT Sans" w:cs="Times New Roman"/>
-          <w:sz w:val="20"/>
-          <w:szCs w:val="20"/>
-        </w:rPr>
-        <w:t xml:space="preserve">TV producer’s </w:t>
-      </w:r>
-      <w:r>
-        <w:rPr>
-          <w:rFonts w:ascii="PT Sans" w:hAnsi="PT Sans" w:cs="Times New Roman"/>
-          <w:sz w:val="20"/>
-          <w:szCs w:val="20"/>
-        </w:rPr>
-        <w:t xml:space="preserve">Ruby on Rails </w:t>
-      </w:r>
-      <w:r>
-        <w:rPr>
-          <w:rFonts w:ascii="PT Sans" w:hAnsi="PT Sans" w:cs="Times New Roman"/>
-          <w:sz w:val="20"/>
-          <w:szCs w:val="20"/>
-        </w:rPr>
-        <w:t>portfolio page</w:t>
-      </w:r>
-    </w:p>
-    <w:p>
-      <w:pPr>
-        <w:spacing w:line="240" w:lineRule="exact"/>
-        <w:ind w:left="630" w:hanging="630"/>
-        <w:rPr>
-          <w:rFonts w:ascii="PT Sans" w:hAnsi="PT Sans" w:cs="Times New Roman"/>
-          <w:sz w:val="20"/>
-          <w:szCs w:val="20"/>
-        </w:rPr>
-      </w:pPr>
-      <w:r>
-        <w:rPr>
-          <w:rFonts w:ascii="PT Sans" w:eastAsia="Times New Roman" w:hAnsi="PT Sans" w:cs="Arial"/>
-          <w:sz w:val="20"/>
-          <w:szCs w:val="20"/>
-          <w:shd w:val="clear" w:color="auto" w:fill="FFFFFF"/>
-        </w:rPr>
-        <w:t xml:space="preserve">•     </w:t>
-      </w:r>
-      <w:r>
-        <w:rPr>
-          <w:rFonts w:ascii="PT Sans" w:hAnsi="PT Sans" w:cs="Times New Roman"/>
-          <w:sz w:val="20"/>
-          <w:szCs w:val="20"/>
-        </w:rPr>
-        <w:t xml:space="preserve">Detected </w:t>
-      </w:r>
-      <w:r>
-        <w:rPr>
-          <w:rFonts w:ascii="PT Sans" w:hAnsi="PT Sans" w:cs="Times New Roman"/>
-          <w:sz w:val="20"/>
-          <w:szCs w:val="20"/>
-        </w:rPr>
-        <w:t xml:space="preserve">client’s </w:t>
-      </w:r>
-      <w:r>
-        <w:rPr>
-          <w:rFonts w:ascii="PT Sans" w:hAnsi="PT Sans" w:cs="Times New Roman"/>
-          <w:sz w:val="20"/>
-          <w:szCs w:val="20"/>
-        </w:rPr>
-        <w:t xml:space="preserve">browser type using </w:t>
-      </w:r>
-      <w:r>
-        <w:rPr>
-          <w:rFonts w:ascii="PT Sans" w:hAnsi="PT Sans" w:cs="Times New Roman"/>
-          <w:sz w:val="20"/>
-          <w:szCs w:val="20"/>
-        </w:rPr>
-        <w:t>JavaScript’s navigator object</w:t>
+          <w:color w:val="808080" w:themeColor="background1" w:themeShade="80"/>
+          <w:sz w:val="20"/>
+          <w:szCs w:val="20"/>
+        </w:rPr>
+        <w:t xml:space="preserve">                                                                  </w:t>
+      </w:r>
+      <w:r>
+        <w:rPr>
+          <w:rFonts w:ascii="PT Sans" w:hAnsi="PT Sans" w:cs="Times New Roman"/>
+          <w:color w:val="808080" w:themeColor="background1" w:themeShade="80"/>
+          <w:sz w:val="20"/>
+          <w:szCs w:val="20"/>
+        </w:rPr>
+        <w:t xml:space="preserve">                               </w:t>
       </w:r>
       <w:bookmarkStart w:id="0" w:name="_GoBack"/>
       <w:bookmarkEnd w:id="0"/>
       <w:r>
         <w:rPr>
           <w:rFonts w:ascii="PT Sans" w:hAnsi="PT Sans" w:cs="Times New Roman"/>
+          <w:color w:val="808080" w:themeColor="background1" w:themeShade="80"/>
+          <w:sz w:val="20"/>
+          <w:szCs w:val="20"/>
+        </w:rPr>
+        <w:t xml:space="preserve">                                                           </w:t>
+      </w:r>
+      <w:r>
+        <w:rPr>
+          <w:rFonts w:ascii="PT Sans" w:hAnsi="PT Sans" w:cs="Times New Roman"/>
+          <w:color w:val="808080" w:themeColor="background1" w:themeShade="80"/>
+          <w:sz w:val="20"/>
+          <w:szCs w:val="20"/>
+        </w:rPr>
+        <w:t>Apr 2015</w:t>
+      </w:r>
+    </w:p>
+    <w:p>
+      <w:pPr>
+        <w:spacing w:line="240" w:lineRule="exact"/>
+        <w:ind w:left="630" w:hanging="630"/>
+        <w:rPr>
+          <w:rFonts w:ascii="PT Sans" w:hAnsi="PT Sans" w:cs="Times New Roman"/>
+          <w:color w:val="808080" w:themeColor="background1" w:themeShade="80"/>
+          <w:sz w:val="20"/>
+          <w:szCs w:val="20"/>
+        </w:rPr>
+      </w:pPr>
+      <w:r>
+        <w:rPr>
+          <w:rFonts w:ascii="PT Sans" w:hAnsi="PT Sans" w:cs="Times New Roman"/>
+          <w:color w:val="808080" w:themeColor="background1" w:themeShade="80"/>
+          <w:sz w:val="20"/>
+          <w:szCs w:val="20"/>
+        </w:rPr>
+        <w:t>github.com/maxplomer/andrewtaltytv</w:t>
+      </w:r>
+    </w:p>
+    <w:p>
+      <w:pPr>
+        <w:spacing w:line="240" w:lineRule="exact"/>
+        <w:ind w:left="630" w:hanging="630"/>
+        <w:rPr>
+          <w:rFonts w:ascii="PT Sans" w:hAnsi="PT Sans" w:cs="Times New Roman"/>
+          <w:sz w:val="20"/>
+          <w:szCs w:val="20"/>
+        </w:rPr>
+      </w:pPr>
+      <w:r>
+        <w:rPr>
+          <w:rFonts w:ascii="PT Sans" w:eastAsia="Times New Roman" w:hAnsi="PT Sans" w:cs="Arial"/>
+          <w:sz w:val="20"/>
+          <w:szCs w:val="20"/>
+          <w:shd w:val="clear" w:color="auto" w:fill="FFFFFF"/>
+        </w:rPr>
+        <w:t xml:space="preserve">•     </w:t>
+      </w:r>
+      <w:r>
+        <w:rPr>
+          <w:rFonts w:ascii="PT Sans" w:hAnsi="PT Sans" w:cs="Times New Roman"/>
+          <w:sz w:val="20"/>
+          <w:szCs w:val="20"/>
+        </w:rPr>
+        <w:t>Used</w:t>
+      </w:r>
+      <w:r>
+        <w:rPr>
+          <w:rFonts w:ascii="PT Sans" w:hAnsi="PT Sans" w:cs="Times New Roman"/>
+          <w:sz w:val="20"/>
+          <w:szCs w:val="20"/>
+        </w:rPr>
+        <w:t xml:space="preserve"> jquery-tubular plugin</w:t>
+      </w:r>
+      <w:r>
+        <w:rPr>
+          <w:rFonts w:ascii="PT Sans" w:hAnsi="PT Sans" w:cs="Times New Roman"/>
+          <w:sz w:val="20"/>
+          <w:szCs w:val="20"/>
+        </w:rPr>
+        <w:t xml:space="preserve"> </w:t>
+      </w:r>
+      <w:r>
+        <w:rPr>
+          <w:rFonts w:ascii="PT Sans" w:hAnsi="PT Sans" w:cs="Times New Roman"/>
+          <w:sz w:val="20"/>
+          <w:szCs w:val="20"/>
+        </w:rPr>
+        <w:t xml:space="preserve">to display a </w:t>
+      </w:r>
+      <w:r>
+        <w:rPr>
+          <w:rFonts w:ascii="PT Sans" w:hAnsi="PT Sans" w:cs="Times New Roman"/>
+          <w:sz w:val="20"/>
+          <w:szCs w:val="20"/>
+        </w:rPr>
+        <w:t xml:space="preserve">responsive </w:t>
+      </w:r>
+      <w:r>
+        <w:rPr>
+          <w:rFonts w:ascii="PT Sans" w:hAnsi="PT Sans" w:cs="Times New Roman"/>
+          <w:sz w:val="20"/>
+          <w:szCs w:val="20"/>
+        </w:rPr>
+        <w:t xml:space="preserve">YouTube video in </w:t>
+      </w:r>
+      <w:r>
+        <w:rPr>
+          <w:rFonts w:ascii="PT Sans" w:hAnsi="PT Sans" w:cs="Times New Roman"/>
+          <w:sz w:val="20"/>
+          <w:szCs w:val="20"/>
+        </w:rPr>
+        <w:t xml:space="preserve">the </w:t>
+      </w:r>
+      <w:r>
+        <w:rPr>
+          <w:rFonts w:ascii="PT Sans" w:hAnsi="PT Sans" w:cs="Times New Roman"/>
+          <w:sz w:val="20"/>
+          <w:szCs w:val="20"/>
+        </w:rPr>
+        <w:t xml:space="preserve">background of </w:t>
+      </w:r>
+      <w:r>
+        <w:rPr>
+          <w:rFonts w:ascii="PT Sans" w:hAnsi="PT Sans" w:cs="Times New Roman"/>
+          <w:sz w:val="20"/>
+          <w:szCs w:val="20"/>
+        </w:rPr>
+        <w:t xml:space="preserve">a </w:t>
+      </w:r>
+      <w:r>
+        <w:rPr>
+          <w:rFonts w:ascii="PT Sans" w:hAnsi="PT Sans" w:cs="Times New Roman"/>
+          <w:sz w:val="20"/>
+          <w:szCs w:val="20"/>
+        </w:rPr>
+        <w:t xml:space="preserve">TV producer’s </w:t>
+      </w:r>
+      <w:r>
+        <w:rPr>
+          <w:rFonts w:ascii="PT Sans" w:hAnsi="PT Sans" w:cs="Times New Roman"/>
+          <w:sz w:val="20"/>
+          <w:szCs w:val="20"/>
+        </w:rPr>
+        <w:t xml:space="preserve">Ruby on Rails </w:t>
+      </w:r>
+      <w:r>
+        <w:rPr>
+          <w:rFonts w:ascii="PT Sans" w:hAnsi="PT Sans" w:cs="Times New Roman"/>
+          <w:sz w:val="20"/>
+          <w:szCs w:val="20"/>
+        </w:rPr>
+        <w:t>portfolio page</w:t>
+      </w:r>
+    </w:p>
+    <w:p>
+      <w:pPr>
+        <w:spacing w:line="240" w:lineRule="exact"/>
+        <w:ind w:left="630" w:hanging="630"/>
+        <w:rPr>
+          <w:rFonts w:ascii="PT Sans" w:hAnsi="PT Sans" w:cs="Times New Roman"/>
+          <w:sz w:val="20"/>
+          <w:szCs w:val="20"/>
+        </w:rPr>
+      </w:pPr>
+      <w:r>
+        <w:rPr>
+          <w:rFonts w:ascii="PT Sans" w:eastAsia="Times New Roman" w:hAnsi="PT Sans" w:cs="Arial"/>
+          <w:sz w:val="20"/>
+          <w:szCs w:val="20"/>
+          <w:shd w:val="clear" w:color="auto" w:fill="FFFFFF"/>
+        </w:rPr>
+        <w:t xml:space="preserve">•     </w:t>
+      </w:r>
+      <w:r>
+        <w:rPr>
+          <w:rFonts w:ascii="PT Sans" w:hAnsi="PT Sans" w:cs="Times New Roman"/>
+          <w:sz w:val="20"/>
+          <w:szCs w:val="20"/>
+        </w:rPr>
+        <w:t xml:space="preserve">Detected </w:t>
+      </w:r>
+      <w:r>
+        <w:rPr>
+          <w:rFonts w:ascii="PT Sans" w:hAnsi="PT Sans" w:cs="Times New Roman"/>
+          <w:sz w:val="20"/>
+          <w:szCs w:val="20"/>
+        </w:rPr>
+        <w:t xml:space="preserve">client’s </w:t>
+      </w:r>
+      <w:r>
+        <w:rPr>
+          <w:rFonts w:ascii="PT Sans" w:hAnsi="PT Sans" w:cs="Times New Roman"/>
+          <w:sz w:val="20"/>
+          <w:szCs w:val="20"/>
+        </w:rPr>
+        <w:t xml:space="preserve">browser type using </w:t>
+      </w:r>
+      <w:r>
+        <w:rPr>
+          <w:rFonts w:ascii="PT Sans" w:hAnsi="PT Sans" w:cs="Times New Roman"/>
+          <w:sz w:val="20"/>
+          <w:szCs w:val="20"/>
+        </w:rPr>
+        <w:t>JavaScript’s navigator object</w:t>
+      </w:r>
+      <w:r>
+        <w:rPr>
+          <w:rFonts w:ascii="PT Sans" w:hAnsi="PT Sans" w:cs="Times New Roman"/>
           <w:sz w:val="20"/>
           <w:szCs w:val="20"/>
         </w:rPr>
@@ -3136,20 +3196,32 @@
         <w:rPr>
           <w:rFonts w:ascii="PT Sans" w:hAnsi="PT Sans" w:cs="Times New Roman"/>
         </w:rPr>
-        <w:t>JavaScriptSandbox.com</w:t>
-      </w:r>
-      <w:r>
-        <w:rPr>
-          <w:rFonts w:ascii="PT Sans" w:hAnsi="PT Sans" w:cs="Times New Roman"/>
-          <w:color w:val="808080" w:themeColor="background1" w:themeShade="80"/>
-          <w:sz w:val="20"/>
-          <w:szCs w:val="20"/>
+        <w:t>JavaScript</w:t>
+      </w:r>
+      <w:r>
+        <w:rPr>
+          <w:rFonts w:ascii="PT Sans" w:hAnsi="PT Sans" w:cs="Times New Roman"/>
         </w:rPr>
         <w:t xml:space="preserve"> </w:t>
       </w:r>
       <w:r>
         <w:rPr>
           <w:rFonts w:ascii="PT Sans" w:hAnsi="PT Sans" w:cs="Times New Roman"/>
+        </w:rPr>
+        <w:t>Sandbox.com</w:t>
+      </w:r>
+      <w:r>
+        <w:rPr>
+          <w:rFonts w:ascii="PT Sans" w:hAnsi="PT Sans" w:cs="Times New Roman"/>
+          <w:color w:val="808080" w:themeColor="background1" w:themeShade="80"/>
+          <w:sz w:val="20"/>
+          <w:szCs w:val="20"/>
+        </w:rPr>
+        <w:t xml:space="preserve"> </w:t>
+      </w:r>
+      <w:r>
+        <w:rPr>
+          <w:rFonts w:ascii="PT Sans" w:hAnsi="PT Sans" w:cs="Times New Roman"/>
           <w:color w:val="808080" w:themeColor="background1" w:themeShade="80"/>
           <w:sz w:val="20"/>
           <w:szCs w:val="20"/>
@@ -3163,7 +3235,7 @@
           <w:sz w:val="20"/>
           <w:szCs w:val="20"/>
         </w:rPr>
-        <w:t xml:space="preserve">                                                                                                                                       </w:t>
+        <w:t xml:space="preserve">                                                                                                                        </w:t>
       </w:r>
       <w:r>
         <w:rPr>
@@ -3181,6 +3253,24 @@
           <w:sz w:val="20"/>
           <w:szCs w:val="20"/>
         </w:rPr>
+        <w:t xml:space="preserve">          </w:t>
+      </w:r>
+      <w:r>
+        <w:rPr>
+          <w:rFonts w:ascii="PT Sans" w:hAnsi="PT Sans" w:cs="Times New Roman"/>
+          <w:color w:val="808080" w:themeColor="background1" w:themeShade="80"/>
+          <w:sz w:val="20"/>
+          <w:szCs w:val="20"/>
+        </w:rPr>
+        <w:t xml:space="preserve">    </w:t>
+      </w:r>
+      <w:r>
+        <w:rPr>
+          <w:rFonts w:ascii="PT Sans" w:hAnsi="PT Sans" w:cs="Times New Roman"/>
+          <w:color w:val="808080" w:themeColor="background1" w:themeShade="80"/>
+          <w:sz w:val="20"/>
+          <w:szCs w:val="20"/>
+        </w:rPr>
         <w:t>Dec 2014</w:t>
       </w:r>
     </w:p>
@@ -3238,15 +3328,7 @@
           <w:sz w:val="20"/>
           <w:szCs w:val="20"/>
         </w:rPr>
-        <w:t xml:space="preserve"> online coding </w:t>
-      </w:r>
-      <w:r>
-        <w:rPr>
-          <w:rFonts w:ascii="PT Sans" w:hAnsi="PT Sans" w:cs="Times New Roman"/>
-          <w:sz w:val="20"/>
-          <w:szCs w:val="20"/>
-        </w:rPr>
-        <w:t>playground</w:t>
+        <w:t xml:space="preserve"> online code testing environment</w:t>
       </w:r>
       <w:r>
         <w:rPr>
@@ -3463,25 +3545,67 @@
         <w:rPr>
           <w:rFonts w:ascii="PT Sans" w:hAnsi="PT Sans" w:cs="Times New Roman"/>
         </w:rPr>
-        <w:t>RealEstateTracker.co</w:t>
-      </w:r>
-      <w:r>
-        <w:rPr>
-          <w:rFonts w:ascii="PT Sans" w:hAnsi="PT Sans" w:cs="Times New Roman"/>
-          <w:color w:val="808080" w:themeColor="background1" w:themeShade="80"/>
-          <w:sz w:val="20"/>
-          <w:szCs w:val="20"/>
+        <w:t>Real</w:t>
+      </w:r>
+      <w:r>
+        <w:rPr>
+          <w:rFonts w:ascii="PT Sans" w:hAnsi="PT Sans" w:cs="Times New Roman"/>
         </w:rPr>
         <w:t xml:space="preserve"> </w:t>
       </w:r>
       <w:r>
         <w:rPr>
           <w:rFonts w:ascii="PT Sans" w:hAnsi="PT Sans" w:cs="Times New Roman"/>
-          <w:color w:val="808080" w:themeColor="background1" w:themeShade="80"/>
-          <w:sz w:val="20"/>
-          <w:szCs w:val="20"/>
-        </w:rPr>
-        <w:t xml:space="preserve">                                                                                                                                                  </w:t>
+        </w:rPr>
+        <w:t>Estate</w:t>
+      </w:r>
+      <w:r>
+        <w:rPr>
+          <w:rFonts w:ascii="PT Sans" w:hAnsi="PT Sans" w:cs="Times New Roman"/>
+        </w:rPr>
+        <w:t xml:space="preserve"> </w:t>
+      </w:r>
+      <w:r>
+        <w:rPr>
+          <w:rFonts w:ascii="PT Sans" w:hAnsi="PT Sans" w:cs="Times New Roman"/>
+        </w:rPr>
+        <w:t>Tracker.co</w:t>
+      </w:r>
+      <w:r>
+        <w:rPr>
+          <w:rFonts w:ascii="PT Sans" w:hAnsi="PT Sans" w:cs="Times New Roman"/>
+          <w:color w:val="808080" w:themeColor="background1" w:themeShade="80"/>
+          <w:sz w:val="20"/>
+          <w:szCs w:val="20"/>
+        </w:rPr>
+        <w:t xml:space="preserve"> </w:t>
+      </w:r>
+      <w:r>
+        <w:rPr>
+          <w:rFonts w:ascii="PT Sans" w:hAnsi="PT Sans" w:cs="Times New Roman"/>
+          <w:color w:val="808080" w:themeColor="background1" w:themeShade="80"/>
+          <w:sz w:val="20"/>
+          <w:szCs w:val="20"/>
+        </w:rPr>
+        <w:t xml:space="preserve">                                                                                   </w:t>
+      </w:r>
+      <w:r>
+        <w:rPr>
+          <w:rFonts w:ascii="PT Sans" w:hAnsi="PT Sans" w:cs="Times New Roman"/>
+          <w:color w:val="808080" w:themeColor="background1" w:themeShade="80"/>
+          <w:sz w:val="20"/>
+          <w:szCs w:val="20"/>
+        </w:rPr>
+        <w:t xml:space="preserve">                                                  </w:t>
+      </w:r>
+      <w:r>
+        <w:rPr>
+          <w:rFonts w:ascii="PT Sans" w:hAnsi="PT Sans" w:cs="Times New Roman"/>
+          <w:color w:val="808080" w:themeColor="background1" w:themeShade="80"/>
+          <w:sz w:val="20"/>
+          <w:szCs w:val="20"/>
+        </w:rPr>
+        <w:t xml:space="preserve">          </w:t>
       </w:r>
       <w:r>
         <w:rPr>
@@ -3750,38 +3874,67 @@
     </w:p>
     <w:p>
       <w:pPr>
-        <w:spacing w:line="240" w:lineRule="exact"/>
-        <w:ind w:left="630" w:hanging="630"/>
-        <w:rPr>
-          <w:rFonts w:ascii="PT Sans" w:hAnsi="PT Sans" w:cs="Times New Roman"/>
-          <w:color w:val="808080" w:themeColor="background1" w:themeShade="80"/>
-          <w:sz w:val="20"/>
-          <w:szCs w:val="20"/>
-        </w:rPr>
-      </w:pPr>
-      <w:r>
-        <w:rPr>
-          <w:rFonts w:ascii="PT Sans" w:hAnsi="PT Sans" w:cs="Times New Roman"/>
-        </w:rPr>
-        <w:t>CodingChallenges.co</w:t>
-      </w:r>
-      <w:r>
-        <w:rPr>
-          <w:rFonts w:ascii="PT Sans" w:hAnsi="PT Sans" w:cs="Times New Roman"/>
-          <w:color w:val="808080" w:themeColor="background1" w:themeShade="80"/>
-          <w:sz w:val="20"/>
-          <w:szCs w:val="20"/>
+        <w:ind w:left="634" w:hanging="634"/>
+        <w:rPr>
+          <w:rFonts w:ascii="PT Sans" w:hAnsi="PT Sans" w:cs="Times New Roman"/>
+          <w:color w:val="808080" w:themeColor="background1" w:themeShade="80"/>
+          <w:sz w:val="20"/>
+          <w:szCs w:val="20"/>
+        </w:rPr>
+      </w:pPr>
+      <w:r>
+        <w:rPr>
+          <w:rFonts w:ascii="PT Sans" w:hAnsi="PT Sans" w:cs="Times New Roman"/>
+        </w:rPr>
+        <w:t>Coding</w:t>
+      </w:r>
+      <w:r>
+        <w:rPr>
+          <w:rFonts w:ascii="PT Sans" w:hAnsi="PT Sans" w:cs="Times New Roman"/>
         </w:rPr>
         <w:t xml:space="preserve"> </w:t>
       </w:r>
       <w:r>
         <w:rPr>
           <w:rFonts w:ascii="PT Sans" w:hAnsi="PT Sans" w:cs="Times New Roman"/>
-          <w:color w:val="808080" w:themeColor="background1" w:themeShade="80"/>
-          <w:sz w:val="20"/>
-          <w:szCs w:val="20"/>
-        </w:rPr>
-        <w:t xml:space="preserve">                                                                                                                                                 </w:t>
+        </w:rPr>
+        <w:t>Challenges.co</w:t>
+      </w:r>
+      <w:r>
+        <w:rPr>
+          <w:rFonts w:ascii="PT Sans" w:hAnsi="PT Sans" w:cs="Times New Roman"/>
+          <w:color w:val="808080" w:themeColor="background1" w:themeShade="80"/>
+          <w:sz w:val="20"/>
+          <w:szCs w:val="20"/>
+        </w:rPr>
+        <w:t xml:space="preserve"> </w:t>
+      </w:r>
+      <w:r>
+        <w:rPr>
+          <w:rFonts w:ascii="PT Sans" w:hAnsi="PT Sans" w:cs="Times New Roman"/>
+          <w:color w:val="808080" w:themeColor="background1" w:themeShade="80"/>
+          <w:sz w:val="20"/>
+          <w:szCs w:val="20"/>
+        </w:rPr>
+        <w:t xml:space="preserve">                                                                                                    </w:t>
+      </w:r>
+      <w:r>
+        <w:rPr>
+          <w:rFonts w:ascii="PT Sans" w:hAnsi="PT Sans" w:cs="Times New Roman"/>
+          <w:color w:val="808080" w:themeColor="background1" w:themeShade="80"/>
+          <w:sz w:val="20"/>
+          <w:szCs w:val="20"/>
+        </w:rPr>
+        <w:t xml:space="preserve">                           </w:t>
+      </w:r>
+      <w:r>
+        <w:rPr>
+          <w:rFonts w:ascii="PT Sans" w:hAnsi="PT Sans" w:cs="Times New Roman"/>
+          <w:color w:val="808080" w:themeColor="background1" w:themeShade="80"/>
+          <w:sz w:val="20"/>
+          <w:szCs w:val="20"/>
+        </w:rPr>
+        <w:t xml:space="preserve">                 </w:t>
       </w:r>
       <w:r>
         <w:rPr>
@@ -4044,25 +4197,55 @@
         <w:rPr>
           <w:rFonts w:ascii="PT Sans" w:hAnsi="PT Sans" w:cs="Times New Roman"/>
         </w:rPr>
-        <w:t>BitChart.co</w:t>
-      </w:r>
-      <w:r>
-        <w:rPr>
-          <w:rFonts w:ascii="PT Sans" w:hAnsi="PT Sans" w:cs="Times New Roman"/>
-          <w:color w:val="808080" w:themeColor="background1" w:themeShade="80"/>
-          <w:sz w:val="20"/>
-          <w:szCs w:val="20"/>
+        <w:t>Bit</w:t>
+      </w:r>
+      <w:r>
+        <w:rPr>
+          <w:rFonts w:ascii="PT Sans" w:hAnsi="PT Sans" w:cs="Times New Roman"/>
         </w:rPr>
         <w:t xml:space="preserve"> </w:t>
       </w:r>
       <w:r>
         <w:rPr>
           <w:rFonts w:ascii="PT Sans" w:hAnsi="PT Sans" w:cs="Times New Roman"/>
-          <w:color w:val="808080" w:themeColor="background1" w:themeShade="80"/>
-          <w:sz w:val="20"/>
-          <w:szCs w:val="20"/>
-        </w:rPr>
-        <w:t xml:space="preserve">                                                                                                                                                                    </w:t>
+        </w:rPr>
+        <w:t>Chart.co</w:t>
+      </w:r>
+      <w:r>
+        <w:rPr>
+          <w:rFonts w:ascii="PT Sans" w:hAnsi="PT Sans" w:cs="Times New Roman"/>
+          <w:color w:val="808080" w:themeColor="background1" w:themeShade="80"/>
+          <w:sz w:val="20"/>
+          <w:szCs w:val="20"/>
+        </w:rPr>
+        <w:t xml:space="preserve"> </w:t>
+      </w:r>
+      <w:r>
+        <w:rPr>
+          <w:rFonts w:ascii="PT Sans" w:hAnsi="PT Sans" w:cs="Times New Roman"/>
+          <w:color w:val="808080" w:themeColor="background1" w:themeShade="80"/>
+          <w:sz w:val="20"/>
+          <w:szCs w:val="20"/>
+        </w:rPr>
+        <w:t xml:space="preserve">                                                                                                                 </w:t>
+      </w:r>
+      <w:r>
+        <w:rPr>
+          <w:rFonts w:ascii="PT Sans" w:hAnsi="PT Sans" w:cs="Times New Roman"/>
+          <w:color w:val="808080" w:themeColor="background1" w:themeShade="80"/>
+          <w:sz w:val="20"/>
+          <w:szCs w:val="20"/>
+        </w:rPr>
+        <w:t xml:space="preserve">                            </w:t>
+      </w:r>
+      <w:r>
+        <w:rPr>
+          <w:rFonts w:ascii="PT Sans" w:hAnsi="PT Sans" w:cs="Times New Roman"/>
+          <w:color w:val="808080" w:themeColor="background1" w:themeShade="80"/>
+          <w:sz w:val="20"/>
+          <w:szCs w:val="20"/>
+        </w:rPr>
+        <w:t xml:space="preserve">                      </w:t>
       </w:r>
       <w:r>
         <w:rPr>

</xml_diff>

<commit_message>
make highlights an array
</commit_message>
<xml_diff>
--- a/max_plomer_resume.docx
+++ b/max_plomer_resume.docx
@@ -624,8 +624,6 @@
         </w:rPr>
         <w:t>completed</w:t>
       </w:r>
-      <w:bookmarkStart w:id="0" w:name="_GoBack"/>
-      <w:bookmarkEnd w:id="0"/>
       <w:r>
         <w:rPr>
           <w:rFonts w:ascii="PT Sans" w:hAnsi="PT Sans" w:cs="Times New Roman"/>
@@ -692,7 +690,7 @@
     </w:p>
     <w:p>
       <w:pPr>
-        <w:ind w:left="630" w:hanging="630"/>
+        <w:ind w:left="360" w:hanging="360"/>
         <w:rPr>
           <w:rFonts w:ascii="PT Sans" w:hAnsi="PT Sans" w:cs="Times New Roman"/>
           <w:sz w:val="20"/>
@@ -722,7 +720,7 @@
           <w:sz w:val="20"/>
           <w:szCs w:val="20"/>
         </w:rPr>
-        <w:t>company:</w:t>
+        <w:t>company</w:t>
       </w:r>
       <w:r>
         <w:rPr>
@@ -765,7 +763,7 @@
           <w:sz w:val="20"/>
           <w:szCs w:val="20"/>
         </w:rPr>
-        <w:t>location:</w:t>
+        <w:t>location</w:t>
       </w:r>
       <w:r>
         <w:rPr>
@@ -812,19 +810,125 @@
       <w:r>
         <w:rPr>
           <w:rFonts w:ascii="PT Sans" w:hAnsi="PT Sans" w:cs="Times New Roman"/>
+          <w:sz w:val="20"/>
+          <w:szCs w:val="20"/>
+        </w:rPr>
+        <w:t xml:space="preserve"> Apr 2015</w:t>
+      </w:r>
+      <w:r>
+        <w:rPr>
+          <w:rFonts w:ascii="PT Sans" w:hAnsi="PT Sans" w:cs="Times New Roman"/>
+          <w:sz w:val="20"/>
+          <w:szCs w:val="20"/>
+        </w:rPr>
+        <w:t>,</w:t>
+      </w:r>
+      <w:r>
+        <w:rPr>
+          <w:rFonts w:ascii="PT Sans" w:hAnsi="PT Sans" w:cs="Times New Roman"/>
+          <w:sz w:val="20"/>
+          <w:szCs w:val="20"/>
+        </w:rPr>
+        <w:t xml:space="preserve"> </w:t>
+      </w:r>
+      <w:r>
+        <w:rPr>
+          <w:rFonts w:ascii="PT Sans" w:hAnsi="PT Sans" w:cs="Times New Roman"/>
           <w:color w:val="3366FF"/>
           <w:sz w:val="20"/>
           <w:szCs w:val="20"/>
         </w:rPr>
-        <w:t>:</w:t>
-      </w:r>
-      <w:r>
-        <w:rPr>
-          <w:rFonts w:ascii="PT Sans" w:hAnsi="PT Sans" w:cs="Times New Roman"/>
-          <w:sz w:val="20"/>
-          <w:szCs w:val="20"/>
-        </w:rPr>
-        <w:t xml:space="preserve"> Apr 2015</w:t>
+        <w:t>highlights</w:t>
+      </w:r>
+      <w:r>
+        <w:rPr>
+          <w:rFonts w:ascii="PT Sans" w:hAnsi="PT Sans" w:cs="Times New Roman"/>
+          <w:sz w:val="20"/>
+          <w:szCs w:val="20"/>
+        </w:rPr>
+        <w:t xml:space="preserve"> </w:t>
+      </w:r>
+      <w:r>
+        <w:rPr>
+          <w:rFonts w:ascii="PT Sans" w:hAnsi="PT Sans" w:cs="Times New Roman"/>
+          <w:sz w:val="20"/>
+          <w:szCs w:val="20"/>
+        </w:rPr>
+        <w:t>[</w:t>
+      </w:r>
+      <w:r>
+        <w:rPr>
+          <w:rFonts w:ascii="PT Sans" w:hAnsi="PT Sans" w:cs="Times New Roman"/>
+          <w:sz w:val="20"/>
+          <w:szCs w:val="20"/>
+        </w:rPr>
+        <w:t>'</w:t>
+      </w:r>
+      <w:r>
+        <w:rPr>
+          <w:rFonts w:ascii="PT Sans" w:hAnsi="PT Sans" w:cs="Times New Roman"/>
+          <w:sz w:val="20"/>
+          <w:szCs w:val="20"/>
+        </w:rPr>
+        <w:t xml:space="preserve">Generated Ruby on Rails app using Rails Composer, </w:t>
+      </w:r>
+      <w:r>
+        <w:rPr>
+          <w:rFonts w:ascii="PT Sans" w:hAnsi="PT Sans" w:cs="Times New Roman"/>
+          <w:sz w:val="20"/>
+          <w:szCs w:val="20"/>
+        </w:rPr>
+        <w:t>the</w:t>
+      </w:r>
+      <w:r>
+        <w:rPr>
+          <w:rFonts w:ascii="PT Sans" w:hAnsi="PT Sans" w:cs="Times New Roman"/>
+          <w:sz w:val="20"/>
+          <w:szCs w:val="20"/>
+        </w:rPr>
+        <w:t>n</w:t>
+      </w:r>
+      <w:r>
+        <w:rPr>
+          <w:rFonts w:ascii="PT Sans" w:hAnsi="PT Sans" w:cs="Times New Roman"/>
+          <w:sz w:val="20"/>
+          <w:szCs w:val="20"/>
+        </w:rPr>
+        <w:t xml:space="preserve"> </w:t>
+      </w:r>
+      <w:r>
+        <w:rPr>
+          <w:rFonts w:ascii="PT Sans" w:hAnsi="PT Sans" w:cs="Times New Roman"/>
+          <w:sz w:val="20"/>
+          <w:szCs w:val="20"/>
+        </w:rPr>
+        <w:t xml:space="preserve">integrated </w:t>
+      </w:r>
+      <w:r>
+        <w:rPr>
+          <w:rFonts w:ascii="PT Sans" w:hAnsi="PT Sans" w:cs="Times New Roman"/>
+          <w:sz w:val="20"/>
+          <w:szCs w:val="20"/>
+        </w:rPr>
+        <w:t xml:space="preserve">a </w:t>
+      </w:r>
+      <w:r>
+        <w:rPr>
+          <w:rFonts w:ascii="PT Sans" w:hAnsi="PT Sans" w:cs="Times New Roman"/>
+          <w:sz w:val="20"/>
+          <w:szCs w:val="20"/>
+        </w:rPr>
+        <w:t>customized Bootstrap Template and styled modal</w:t>
+      </w:r>
+      <w:bookmarkStart w:id="0" w:name="_GoBack"/>
+      <w:bookmarkEnd w:id="0"/>
+      <w:r>
+        <w:rPr>
+          <w:rFonts w:ascii="PT Sans" w:hAnsi="PT Sans" w:cs="Times New Roman"/>
+          <w:sz w:val="20"/>
+          <w:szCs w:val="20"/>
+        </w:rPr>
+        <w:t>'</w:t>
       </w:r>
       <w:r>
         <w:rPr>
@@ -836,20 +940,29 @@
       </w:r>
       <w:r>
         <w:rPr>
-          <w:rFonts w:ascii="PT Sans" w:hAnsi="PT Sans" w:cs="Times New Roman"/>
-          <w:sz w:val="20"/>
-          <w:szCs w:val="20"/>
+          <w:rFonts w:ascii="PT Sans" w:eastAsia="Times New Roman" w:hAnsi="PT Sans" w:cs="Arial"/>
+          <w:sz w:val="20"/>
+          <w:szCs w:val="20"/>
+          <w:shd w:val="clear" w:color="auto" w:fill="FFFFFF"/>
         </w:rPr>
         <w:t xml:space="preserve"> </w:t>
       </w:r>
       <w:r>
         <w:rPr>
-          <w:rFonts w:ascii="PT Sans" w:hAnsi="PT Sans" w:cs="Times New Roman"/>
-          <w:color w:val="3366FF"/>
-          <w:sz w:val="20"/>
-          <w:szCs w:val="20"/>
-        </w:rPr>
-        <w:t>highlights:</w:t>
+          <w:rFonts w:ascii="PT Sans" w:eastAsia="Times New Roman" w:hAnsi="PT Sans" w:cs="Arial"/>
+          <w:sz w:val="20"/>
+          <w:szCs w:val="20"/>
+          <w:shd w:val="clear" w:color="auto" w:fill="FFFFFF"/>
+        </w:rPr>
+        <w:t>'</w:t>
+      </w:r>
+      <w:r>
+        <w:rPr>
+          <w:rFonts w:ascii="PT Sans" w:hAnsi="PT Sans" w:cs="Times New Roman"/>
+          <w:sz w:val="20"/>
+          <w:szCs w:val="20"/>
+        </w:rPr>
+        <w:t>Adapted</w:t>
       </w:r>
       <w:r>
         <w:rPr>
@@ -865,13 +978,572 @@
           <w:sz w:val="20"/>
           <w:szCs w:val="20"/>
         </w:rPr>
-        <w:t>[</w:t>
-      </w:r>
-    </w:p>
-    <w:p>
-      <w:pPr>
-        <w:rPr>
-          <w:rFonts w:ascii="PT Sans" w:eastAsia="Times New Roman" w:hAnsi="PT Sans" w:cs="Times New Roman"/>
+        <w:t xml:space="preserve">the </w:t>
+      </w:r>
+      <w:r>
+        <w:rPr>
+          <w:rFonts w:ascii="PT Sans" w:hAnsi="PT Sans" w:cs="Times New Roman"/>
+          <w:sz w:val="20"/>
+          <w:szCs w:val="20"/>
+        </w:rPr>
+        <w:t>Devise</w:t>
+      </w:r>
+      <w:r>
+        <w:rPr>
+          <w:rFonts w:ascii="PT Sans" w:hAnsi="PT Sans" w:cs="Times New Roman"/>
+          <w:sz w:val="20"/>
+          <w:szCs w:val="20"/>
+        </w:rPr>
+        <w:t>-</w:t>
+      </w:r>
+      <w:r>
+        <w:rPr>
+          <w:rFonts w:ascii="PT Sans" w:hAnsi="PT Sans" w:cs="Times New Roman"/>
+          <w:sz w:val="20"/>
+          <w:szCs w:val="20"/>
+        </w:rPr>
+        <w:t>Bootstrap user ma</w:t>
+      </w:r>
+      <w:r>
+        <w:rPr>
+          <w:rFonts w:ascii="PT Sans" w:hAnsi="PT Sans" w:cs="Times New Roman"/>
+          <w:sz w:val="20"/>
+          <w:szCs w:val="20"/>
+        </w:rPr>
+        <w:t>nagement system</w:t>
+      </w:r>
+      <w:r>
+        <w:rPr>
+          <w:rFonts w:ascii="PT Sans" w:hAnsi="PT Sans" w:cs="Times New Roman"/>
+          <w:sz w:val="20"/>
+          <w:szCs w:val="20"/>
+        </w:rPr>
+        <w:t>,</w:t>
+      </w:r>
+      <w:r>
+        <w:rPr>
+          <w:rFonts w:ascii="PT Sans" w:hAnsi="PT Sans" w:cs="Times New Roman"/>
+          <w:sz w:val="20"/>
+          <w:szCs w:val="20"/>
+        </w:rPr>
+        <w:t xml:space="preserve"> provided by Rails Composer</w:t>
+      </w:r>
+      <w:r>
+        <w:rPr>
+          <w:rFonts w:ascii="PT Sans" w:hAnsi="PT Sans" w:cs="Times New Roman"/>
+          <w:sz w:val="20"/>
+          <w:szCs w:val="20"/>
+        </w:rPr>
+        <w:t xml:space="preserve">, into </w:t>
+      </w:r>
+      <w:r>
+        <w:rPr>
+          <w:rFonts w:ascii="PT Sans" w:hAnsi="PT Sans" w:cs="Times New Roman"/>
+          <w:sz w:val="20"/>
+          <w:szCs w:val="20"/>
+        </w:rPr>
+        <w:t xml:space="preserve">an </w:t>
+      </w:r>
+      <w:r>
+        <w:rPr>
+          <w:rFonts w:ascii="PT Sans" w:hAnsi="PT Sans" w:cs="Times New Roman"/>
+          <w:sz w:val="20"/>
+          <w:szCs w:val="20"/>
+        </w:rPr>
+        <w:t>admin dashboard</w:t>
+      </w:r>
+      <w:r>
+        <w:rPr>
+          <w:rFonts w:ascii="PT Sans" w:hAnsi="PT Sans" w:cs="Times New Roman"/>
+          <w:sz w:val="20"/>
+          <w:szCs w:val="20"/>
+        </w:rPr>
+        <w:t>'</w:t>
+      </w:r>
+      <w:r>
+        <w:rPr>
+          <w:rFonts w:ascii="PT Sans" w:hAnsi="PT Sans" w:cs="Times New Roman"/>
+          <w:sz w:val="20"/>
+          <w:szCs w:val="20"/>
+        </w:rPr>
+        <w:t xml:space="preserve">, </w:t>
+      </w:r>
+      <w:r>
+        <w:rPr>
+          <w:rFonts w:ascii="PT Sans" w:hAnsi="PT Sans" w:cs="Times New Roman"/>
+          <w:sz w:val="20"/>
+          <w:szCs w:val="20"/>
+        </w:rPr>
+        <w:t>'</w:t>
+      </w:r>
+      <w:r>
+        <w:rPr>
+          <w:rFonts w:ascii="PT Sans" w:hAnsi="PT Sans" w:cs="Times New Roman"/>
+          <w:sz w:val="20"/>
+          <w:szCs w:val="20"/>
+        </w:rPr>
+        <w:t>Utilized</w:t>
+      </w:r>
+      <w:r>
+        <w:rPr>
+          <w:rFonts w:ascii="PT Sans" w:hAnsi="PT Sans" w:cs="Times New Roman"/>
+          <w:sz w:val="20"/>
+          <w:szCs w:val="20"/>
+        </w:rPr>
+        <w:t xml:space="preserve"> sendgrid-ruby gem to </w:t>
+      </w:r>
+      <w:r>
+        <w:rPr>
+          <w:rFonts w:ascii="PT Sans" w:hAnsi="PT Sans" w:cs="Times New Roman"/>
+          <w:sz w:val="20"/>
+          <w:szCs w:val="20"/>
+        </w:rPr>
+        <w:t>email</w:t>
+      </w:r>
+      <w:r>
+        <w:rPr>
+          <w:rFonts w:ascii="PT Sans" w:hAnsi="PT Sans" w:cs="Times New Roman"/>
+          <w:sz w:val="20"/>
+          <w:szCs w:val="20"/>
+        </w:rPr>
+        <w:t xml:space="preserve"> Contact Us messages and subscribe requests </w:t>
+      </w:r>
+      <w:r>
+        <w:rPr>
+          <w:rFonts w:ascii="PT Sans" w:hAnsi="PT Sans" w:cs="Times New Roman"/>
+          <w:sz w:val="20"/>
+          <w:szCs w:val="20"/>
+        </w:rPr>
+        <w:t>via</w:t>
+      </w:r>
+      <w:r>
+        <w:rPr>
+          <w:rFonts w:ascii="PT Sans" w:hAnsi="PT Sans" w:cs="Times New Roman"/>
+          <w:sz w:val="20"/>
+          <w:szCs w:val="20"/>
+        </w:rPr>
+        <w:t xml:space="preserve"> SendGrid API</w:t>
+      </w:r>
+      <w:r>
+        <w:rPr>
+          <w:rFonts w:ascii="PT Sans" w:hAnsi="PT Sans" w:cs="Times New Roman"/>
+          <w:sz w:val="20"/>
+          <w:szCs w:val="20"/>
+        </w:rPr>
+        <w:t>'</w:t>
+      </w:r>
+      <w:r>
+        <w:rPr>
+          <w:rFonts w:ascii="PT Sans" w:hAnsi="PT Sans" w:cs="Times New Roman"/>
+          <w:sz w:val="20"/>
+          <w:szCs w:val="20"/>
+        </w:rPr>
+        <w:t xml:space="preserve">, </w:t>
+      </w:r>
+      <w:r>
+        <w:rPr>
+          <w:rFonts w:ascii="PT Sans" w:hAnsi="PT Sans" w:cs="Times New Roman"/>
+          <w:sz w:val="20"/>
+          <w:szCs w:val="20"/>
+        </w:rPr>
+        <w:t>'</w:t>
+      </w:r>
+      <w:r>
+        <w:rPr>
+          <w:rFonts w:ascii="PT Sans" w:hAnsi="PT Sans" w:cs="Times New Roman"/>
+          <w:sz w:val="20"/>
+          <w:szCs w:val="20"/>
+        </w:rPr>
+        <w:t>C</w:t>
+      </w:r>
+      <w:r>
+        <w:rPr>
+          <w:rFonts w:ascii="PT Sans" w:hAnsi="PT Sans" w:cs="Times New Roman"/>
+          <w:sz w:val="20"/>
+          <w:szCs w:val="20"/>
+        </w:rPr>
+        <w:t>onfigur</w:t>
+      </w:r>
+      <w:r>
+        <w:rPr>
+          <w:rFonts w:ascii="PT Sans" w:hAnsi="PT Sans" w:cs="Times New Roman"/>
+          <w:sz w:val="20"/>
+          <w:szCs w:val="20"/>
+        </w:rPr>
+        <w:t>ed</w:t>
+      </w:r>
+      <w:r>
+        <w:rPr>
+          <w:rFonts w:ascii="PT Sans" w:hAnsi="PT Sans" w:cs="Times New Roman"/>
+          <w:sz w:val="20"/>
+          <w:szCs w:val="20"/>
+        </w:rPr>
+        <w:t xml:space="preserve"> </w:t>
+      </w:r>
+      <w:r>
+        <w:rPr>
+          <w:rFonts w:ascii="PT Sans" w:hAnsi="PT Sans" w:cs="Times New Roman"/>
+          <w:sz w:val="20"/>
+          <w:szCs w:val="20"/>
+        </w:rPr>
+        <w:t xml:space="preserve">Google Drive </w:t>
+      </w:r>
+      <w:r>
+        <w:rPr>
+          <w:rFonts w:ascii="PT Sans" w:hAnsi="PT Sans" w:cs="Times New Roman"/>
+          <w:sz w:val="20"/>
+          <w:szCs w:val="20"/>
+        </w:rPr>
+        <w:t xml:space="preserve">shared folder </w:t>
+      </w:r>
+      <w:r>
+        <w:rPr>
+          <w:rFonts w:ascii="PT Sans" w:hAnsi="PT Sans" w:cs="Times New Roman"/>
+          <w:sz w:val="20"/>
+          <w:szCs w:val="20"/>
+        </w:rPr>
+        <w:t>as a web server</w:t>
+      </w:r>
+      <w:r>
+        <w:rPr>
+          <w:rFonts w:ascii="PT Sans" w:hAnsi="PT Sans" w:cs="Times New Roman"/>
+          <w:sz w:val="20"/>
+          <w:szCs w:val="20"/>
+        </w:rPr>
+        <w:t xml:space="preserve"> to host site content, </w:t>
+      </w:r>
+      <w:r>
+        <w:rPr>
+          <w:rFonts w:ascii="PT Sans" w:hAnsi="PT Sans" w:cs="Times New Roman"/>
+          <w:sz w:val="20"/>
+          <w:szCs w:val="20"/>
+        </w:rPr>
+        <w:t>this</w:t>
+      </w:r>
+      <w:r>
+        <w:rPr>
+          <w:rFonts w:ascii="PT Sans" w:hAnsi="PT Sans" w:cs="Times New Roman"/>
+          <w:sz w:val="20"/>
+          <w:szCs w:val="20"/>
+        </w:rPr>
+        <w:t xml:space="preserve"> empowered artist to edit site content and see updates instantly</w:t>
+      </w:r>
+      <w:r>
+        <w:rPr>
+          <w:rFonts w:ascii="PT Sans" w:hAnsi="PT Sans" w:cs="Times New Roman"/>
+          <w:sz w:val="20"/>
+          <w:szCs w:val="20"/>
+        </w:rPr>
+        <w:t>'</w:t>
+      </w:r>
+      <w:r>
+        <w:rPr>
+          <w:rFonts w:ascii="PT Sans" w:hAnsi="PT Sans" w:cs="Times New Roman"/>
+          <w:sz w:val="20"/>
+          <w:szCs w:val="20"/>
+        </w:rPr>
+        <w:t xml:space="preserve">, </w:t>
+      </w:r>
+      <w:r>
+        <w:rPr>
+          <w:rFonts w:ascii="PT Sans" w:hAnsi="PT Sans" w:cs="Times New Roman"/>
+          <w:sz w:val="20"/>
+          <w:szCs w:val="20"/>
+        </w:rPr>
+        <w:t>'</w:t>
+      </w:r>
+      <w:r>
+        <w:rPr>
+          <w:rFonts w:ascii="PT Sans" w:hAnsi="PT Sans" w:cs="Times New Roman"/>
+          <w:sz w:val="20"/>
+          <w:szCs w:val="20"/>
+        </w:rPr>
+        <w:t>Authored</w:t>
+      </w:r>
+      <w:r>
+        <w:rPr>
+          <w:rFonts w:ascii="PT Sans" w:hAnsi="PT Sans" w:cs="Times New Roman"/>
+          <w:sz w:val="20"/>
+          <w:szCs w:val="20"/>
+        </w:rPr>
+        <w:t xml:space="preserve"> YAML representation of site </w:t>
+      </w:r>
+      <w:r>
+        <w:rPr>
+          <w:rFonts w:ascii="PT Sans" w:hAnsi="PT Sans" w:cs="Times New Roman"/>
+          <w:sz w:val="20"/>
+          <w:szCs w:val="20"/>
+        </w:rPr>
+        <w:t>content</w:t>
+      </w:r>
+      <w:r>
+        <w:rPr>
+          <w:rFonts w:ascii="PT Sans" w:hAnsi="PT Sans" w:cs="Times New Roman"/>
+          <w:sz w:val="20"/>
+          <w:szCs w:val="20"/>
+        </w:rPr>
+        <w:t xml:space="preserve"> including text and references to posts and pictures</w:t>
+      </w:r>
+      <w:r>
+        <w:rPr>
+          <w:rFonts w:ascii="PT Sans" w:hAnsi="PT Sans" w:cs="Times New Roman"/>
+          <w:sz w:val="20"/>
+          <w:szCs w:val="20"/>
+        </w:rPr>
+        <w:t>,</w:t>
+      </w:r>
+      <w:r>
+        <w:rPr>
+          <w:rFonts w:ascii="PT Sans" w:hAnsi="PT Sans" w:cs="Times New Roman"/>
+          <w:sz w:val="20"/>
+          <w:szCs w:val="20"/>
+        </w:rPr>
+        <w:t xml:space="preserve"> </w:t>
+      </w:r>
+      <w:r>
+        <w:rPr>
+          <w:rFonts w:ascii="PT Sans" w:hAnsi="PT Sans" w:cs="Times New Roman"/>
+          <w:sz w:val="20"/>
+          <w:szCs w:val="20"/>
+        </w:rPr>
+        <w:t xml:space="preserve">that is </w:t>
+      </w:r>
+      <w:r>
+        <w:rPr>
+          <w:rFonts w:ascii="PT Sans" w:hAnsi="PT Sans" w:cs="Times New Roman"/>
+          <w:sz w:val="20"/>
+          <w:szCs w:val="20"/>
+        </w:rPr>
+        <w:t>hosted o</w:t>
+      </w:r>
+      <w:r>
+        <w:rPr>
+          <w:rFonts w:ascii="PT Sans" w:hAnsi="PT Sans" w:cs="Times New Roman"/>
+          <w:sz w:val="20"/>
+          <w:szCs w:val="20"/>
+        </w:rPr>
+        <w:t>n Google Drive and parsed by</w:t>
+      </w:r>
+      <w:r>
+        <w:rPr>
+          <w:rFonts w:ascii="PT Sans" w:hAnsi="PT Sans" w:cs="Times New Roman"/>
+          <w:sz w:val="20"/>
+          <w:szCs w:val="20"/>
+        </w:rPr>
+        <w:t xml:space="preserve"> Rails </w:t>
+      </w:r>
+      <w:r>
+        <w:rPr>
+          <w:rFonts w:ascii="PT Sans" w:hAnsi="PT Sans" w:cs="Times New Roman"/>
+          <w:sz w:val="20"/>
+          <w:szCs w:val="20"/>
+        </w:rPr>
+        <w:t>and injected into template</w:t>
+      </w:r>
+      <w:r>
+        <w:rPr>
+          <w:rFonts w:ascii="PT Sans" w:hAnsi="PT Sans" w:cs="Times New Roman"/>
+          <w:sz w:val="20"/>
+          <w:szCs w:val="20"/>
+        </w:rPr>
+        <w:t xml:space="preserve"> during requests</w:t>
+      </w:r>
+      <w:r>
+        <w:rPr>
+          <w:rFonts w:ascii="PT Sans" w:hAnsi="PT Sans" w:cs="Times New Roman"/>
+          <w:sz w:val="20"/>
+          <w:szCs w:val="20"/>
+        </w:rPr>
+        <w:t>'</w:t>
+      </w:r>
+      <w:r>
+        <w:rPr>
+          <w:rFonts w:ascii="PT Sans" w:hAnsi="PT Sans" w:cs="Times New Roman"/>
+          <w:sz w:val="20"/>
+          <w:szCs w:val="20"/>
+        </w:rPr>
+        <w:t xml:space="preserve">, </w:t>
+      </w:r>
+      <w:r>
+        <w:rPr>
+          <w:rFonts w:ascii="PT Sans" w:hAnsi="PT Sans" w:cs="Times New Roman"/>
+          <w:sz w:val="20"/>
+          <w:szCs w:val="20"/>
+        </w:rPr>
+        <w:t>'</w:t>
+      </w:r>
+      <w:r>
+        <w:rPr>
+          <w:rFonts w:ascii="PT Sans" w:hAnsi="PT Sans" w:cs="Times New Roman"/>
+          <w:sz w:val="20"/>
+          <w:szCs w:val="20"/>
+        </w:rPr>
+        <w:t>S</w:t>
+      </w:r>
+      <w:r>
+        <w:rPr>
+          <w:rFonts w:ascii="PT Sans" w:hAnsi="PT Sans" w:cs="Times New Roman"/>
+          <w:sz w:val="20"/>
+          <w:szCs w:val="20"/>
+        </w:rPr>
+        <w:t xml:space="preserve">taging </w:t>
+      </w:r>
+      <w:r>
+        <w:rPr>
+          <w:rFonts w:ascii="PT Sans" w:hAnsi="PT Sans" w:cs="Times New Roman"/>
+          <w:sz w:val="20"/>
+          <w:szCs w:val="20"/>
+        </w:rPr>
+        <w:t>URL =</w:t>
+      </w:r>
+      <w:r>
+        <w:rPr>
+          <w:rFonts w:ascii="PT Sans" w:hAnsi="PT Sans" w:cs="Times New Roman"/>
+          <w:sz w:val="20"/>
+          <w:szCs w:val="20"/>
+        </w:rPr>
+        <w:t>&gt;</w:t>
+      </w:r>
+      <w:r>
+        <w:rPr>
+          <w:rFonts w:ascii="PT Sans" w:hAnsi="PT Sans" w:cs="Times New Roman"/>
+          <w:sz w:val="20"/>
+          <w:szCs w:val="20"/>
+        </w:rPr>
+        <w:t xml:space="preserve"> </w:t>
+      </w:r>
+      <w:r>
+        <w:rPr>
+          <w:rFonts w:ascii="PT Sans" w:hAnsi="PT Sans" w:cs="Times New Roman"/>
+          <w:sz w:val="20"/>
+          <w:szCs w:val="20"/>
+        </w:rPr>
+        <w:t>http://howardthurmanfilm.herokuapp.com</w:t>
+      </w:r>
+      <w:r>
+        <w:rPr>
+          <w:rFonts w:ascii="PT Sans" w:hAnsi="PT Sans" w:cs="Times New Roman"/>
+          <w:sz w:val="20"/>
+          <w:szCs w:val="20"/>
+        </w:rPr>
+        <w:t>'</w:t>
+      </w:r>
+      <w:r>
+        <w:rPr>
+          <w:rFonts w:ascii="PT Sans" w:hAnsi="PT Sans" w:cs="Times New Roman"/>
+          <w:sz w:val="20"/>
+          <w:szCs w:val="20"/>
+        </w:rPr>
+        <w:t xml:space="preserve"> </w:t>
+      </w:r>
+      <w:r>
+        <w:rPr>
+          <w:rFonts w:ascii="PT Sans" w:hAnsi="PT Sans" w:cs="Times New Roman"/>
+          <w:sz w:val="20"/>
+          <w:szCs w:val="20"/>
+        </w:rPr>
+        <w:t>]</w:t>
+      </w:r>
+      <w:r>
+        <w:rPr>
+          <w:rFonts w:ascii="PT Sans" w:hAnsi="PT Sans" w:cs="Times New Roman"/>
+          <w:sz w:val="20"/>
+          <w:szCs w:val="20"/>
+        </w:rPr>
+        <w:t>}</w:t>
+      </w:r>
+    </w:p>
+    <w:p>
+      <w:pPr>
+        <w:ind w:left="634" w:hanging="634"/>
+        <w:rPr>
+          <w:rFonts w:ascii="PT Sans" w:hAnsi="PT Sans" w:cs="Times New Roman"/>
+          <w:sz w:val="20"/>
+          <w:szCs w:val="20"/>
+        </w:rPr>
+      </w:pPr>
+    </w:p>
+    <w:p>
+      <w:pPr>
+        <w:ind w:left="630" w:hanging="630"/>
+        <w:rPr>
+          <w:rFonts w:ascii="PT Sans" w:hAnsi="PT Sans" w:cs="Times New Roman"/>
+          <w:sz w:val="20"/>
+          <w:szCs w:val="20"/>
+        </w:rPr>
+      </w:pPr>
+      <w:r>
+        <w:rPr>
+          <w:rFonts w:ascii="PT Sans" w:hAnsi="PT Sans" w:cs="Times New Roman"/>
+          <w:sz w:val="20"/>
+          <w:szCs w:val="20"/>
+        </w:rPr>
+        <w:t>FreeFundraise.com</w:t>
+      </w:r>
+      <w:r>
+        <w:rPr>
+          <w:rFonts w:ascii="PT Sans" w:hAnsi="PT Sans" w:cs="Times New Roman"/>
+          <w:sz w:val="20"/>
+          <w:szCs w:val="20"/>
+        </w:rPr>
+        <w:t xml:space="preserve">                                                                                                                   </w:t>
+      </w:r>
+      <w:r>
+        <w:rPr>
+          <w:rFonts w:ascii="PT Sans" w:hAnsi="PT Sans" w:cs="Times New Roman"/>
+          <w:sz w:val="20"/>
+          <w:szCs w:val="20"/>
+        </w:rPr>
+        <w:t xml:space="preserve">                </w:t>
+      </w:r>
+      <w:r>
+        <w:rPr>
+          <w:rFonts w:ascii="PT Sans" w:hAnsi="PT Sans" w:cs="Times New Roman"/>
+          <w:sz w:val="20"/>
+          <w:szCs w:val="20"/>
+        </w:rPr>
+        <w:t>Mar 2015</w:t>
+      </w:r>
+      <w:r>
+        <w:rPr>
+          <w:rFonts w:ascii="PT Sans" w:hAnsi="PT Sans" w:cs="Times New Roman"/>
+          <w:sz w:val="20"/>
+          <w:szCs w:val="20"/>
+        </w:rPr>
+        <w:t xml:space="preserve"> </w:t>
+      </w:r>
+      <w:r>
+        <w:rPr>
+          <w:rFonts w:ascii="PT Sans" w:hAnsi="PT Sans" w:cs="Times New Roman"/>
+          <w:sz w:val="20"/>
+          <w:szCs w:val="20"/>
+        </w:rPr>
+        <w:t>- May 2015</w:t>
+      </w:r>
+    </w:p>
+    <w:p>
+      <w:pPr>
+        <w:ind w:left="630" w:hanging="630"/>
+        <w:rPr>
+          <w:rFonts w:ascii="PT Sans" w:hAnsi="PT Sans" w:cs="Times New Roman"/>
+          <w:sz w:val="20"/>
+          <w:szCs w:val="20"/>
+        </w:rPr>
+      </w:pPr>
+      <w:r>
+        <w:rPr>
+          <w:rFonts w:ascii="PT Sans" w:hAnsi="PT Sans" w:cs="Times New Roman"/>
+          <w:sz w:val="20"/>
+          <w:szCs w:val="20"/>
+        </w:rPr>
+        <w:t>Boston, MA</w:t>
+      </w:r>
+    </w:p>
+    <w:p>
+      <w:pPr>
+        <w:ind w:left="630" w:hanging="630"/>
+        <w:rPr>
+          <w:rFonts w:ascii="PT Sans" w:hAnsi="PT Sans" w:cs="Times New Roman"/>
           <w:sz w:val="20"/>
           <w:szCs w:val="20"/>
         </w:rPr>
@@ -883,31 +1555,159 @@
           <w:szCs w:val="20"/>
           <w:shd w:val="clear" w:color="auto" w:fill="FFFFFF"/>
         </w:rPr>
-        <w:t xml:space="preserve"> - </w:t>
-      </w:r>
-      <w:r>
-        <w:rPr>
-          <w:rFonts w:ascii="PT Sans" w:hAnsi="PT Sans" w:cs="Times New Roman"/>
-          <w:sz w:val="20"/>
-          <w:szCs w:val="20"/>
-        </w:rPr>
-        <w:t xml:space="preserve">Generated Ruby on Rails app using Rails Composer, </w:t>
-      </w:r>
-      <w:r>
-        <w:rPr>
-          <w:rFonts w:ascii="PT Sans" w:hAnsi="PT Sans" w:cs="Times New Roman"/>
-          <w:sz w:val="20"/>
-          <w:szCs w:val="20"/>
-        </w:rPr>
-        <w:t>the</w:t>
-      </w:r>
-      <w:r>
-        <w:rPr>
-          <w:rFonts w:ascii="PT Sans" w:hAnsi="PT Sans" w:cs="Times New Roman"/>
-          <w:sz w:val="20"/>
-          <w:szCs w:val="20"/>
-        </w:rPr>
-        <w:t>n</w:t>
+        <w:t xml:space="preserve">•     </w:t>
+      </w:r>
+      <w:r>
+        <w:rPr>
+          <w:rFonts w:ascii="PT Sans" w:hAnsi="PT Sans" w:cs="Times New Roman"/>
+          <w:sz w:val="20"/>
+          <w:szCs w:val="20"/>
+        </w:rPr>
+        <w:t xml:space="preserve">Engineered API-driven Backbone.js app </w:t>
+      </w:r>
+      <w:r>
+        <w:rPr>
+          <w:rFonts w:ascii="PT Sans" w:hAnsi="PT Sans" w:cs="Times New Roman"/>
+          <w:sz w:val="20"/>
+          <w:szCs w:val="20"/>
+        </w:rPr>
+        <w:t>enabling</w:t>
+      </w:r>
+      <w:r>
+        <w:rPr>
+          <w:rFonts w:ascii="PT Sans" w:hAnsi="PT Sans" w:cs="Times New Roman"/>
+          <w:sz w:val="20"/>
+          <w:szCs w:val="20"/>
+        </w:rPr>
+        <w:t xml:space="preserve"> you to shop and give </w:t>
+      </w:r>
+      <w:r>
+        <w:rPr>
+          <w:rFonts w:ascii="PT Sans" w:hAnsi="PT Sans" w:cs="Times New Roman"/>
+          <w:sz w:val="20"/>
+          <w:szCs w:val="20"/>
+        </w:rPr>
+        <w:t xml:space="preserve">the </w:t>
+      </w:r>
+      <w:r>
+        <w:rPr>
+          <w:rFonts w:ascii="PT Sans" w:hAnsi="PT Sans" w:cs="Times New Roman"/>
+          <w:sz w:val="20"/>
+          <w:szCs w:val="20"/>
+        </w:rPr>
+        <w:t xml:space="preserve">advertising affiliate fees </w:t>
+      </w:r>
+      <w:r>
+        <w:rPr>
+          <w:rFonts w:ascii="PT Sans" w:hAnsi="PT Sans" w:cs="Times New Roman"/>
+          <w:sz w:val="20"/>
+          <w:szCs w:val="20"/>
+        </w:rPr>
+        <w:t xml:space="preserve">generated </w:t>
+      </w:r>
+      <w:r>
+        <w:rPr>
+          <w:rFonts w:ascii="PT Sans" w:hAnsi="PT Sans" w:cs="Times New Roman"/>
+          <w:sz w:val="20"/>
+          <w:szCs w:val="20"/>
+        </w:rPr>
+        <w:t>to the charity of your choice</w:t>
+      </w:r>
+    </w:p>
+    <w:p>
+      <w:pPr>
+        <w:ind w:left="630" w:hanging="630"/>
+        <w:rPr>
+          <w:rFonts w:ascii="PT Sans" w:hAnsi="PT Sans" w:cs="Times New Roman"/>
+          <w:sz w:val="20"/>
+          <w:szCs w:val="20"/>
+        </w:rPr>
+      </w:pPr>
+      <w:r>
+        <w:rPr>
+          <w:rFonts w:ascii="PT Sans" w:eastAsia="Times New Roman" w:hAnsi="PT Sans" w:cs="Arial"/>
+          <w:sz w:val="20"/>
+          <w:szCs w:val="20"/>
+          <w:shd w:val="clear" w:color="auto" w:fill="FFFFFF"/>
+        </w:rPr>
+        <w:t xml:space="preserve">•     </w:t>
+      </w:r>
+      <w:r>
+        <w:rPr>
+          <w:rFonts w:ascii="PT Sans" w:hAnsi="PT Sans" w:cs="Times New Roman"/>
+          <w:sz w:val="20"/>
+          <w:szCs w:val="20"/>
+        </w:rPr>
+        <w:t xml:space="preserve">Designed and </w:t>
+      </w:r>
+      <w:r>
+        <w:rPr>
+          <w:rFonts w:ascii="PT Sans" w:eastAsia="Times New Roman" w:hAnsi="PT Sans" w:cs="Arial"/>
+          <w:sz w:val="20"/>
+          <w:szCs w:val="20"/>
+          <w:shd w:val="clear" w:color="auto" w:fill="FFFFFF"/>
+        </w:rPr>
+        <w:t xml:space="preserve">programmed user interface in Backbone.js with carousels built on </w:t>
+      </w:r>
+      <w:r>
+        <w:rPr>
+          <w:rFonts w:ascii="PT Sans" w:hAnsi="PT Sans" w:cs="Times New Roman"/>
+          <w:sz w:val="20"/>
+          <w:szCs w:val="20"/>
+        </w:rPr>
+        <w:t>jQuery fading methods</w:t>
+      </w:r>
+    </w:p>
+    <w:p>
+      <w:pPr>
+        <w:ind w:left="630" w:hanging="630"/>
+        <w:rPr>
+          <w:rFonts w:ascii="PT Sans" w:hAnsi="PT Sans" w:cs="Times New Roman"/>
+          <w:sz w:val="20"/>
+          <w:szCs w:val="20"/>
+        </w:rPr>
+      </w:pPr>
+      <w:r>
+        <w:rPr>
+          <w:rFonts w:ascii="PT Sans" w:eastAsia="Times New Roman" w:hAnsi="PT Sans" w:cs="Arial"/>
+          <w:sz w:val="20"/>
+          <w:szCs w:val="20"/>
+          <w:shd w:val="clear" w:color="auto" w:fill="FFFFFF"/>
+        </w:rPr>
+        <w:t xml:space="preserve">• </w:t>
+      </w:r>
+      <w:r>
+        <w:rPr>
+          <w:rFonts w:ascii="PT Sans" w:eastAsia="Times New Roman" w:hAnsi="PT Sans" w:cs="Arial"/>
+          <w:sz w:val="20"/>
+          <w:szCs w:val="20"/>
+          <w:shd w:val="clear" w:color="auto" w:fill="FFFFFF"/>
+        </w:rPr>
+        <w:t xml:space="preserve">    </w:t>
+      </w:r>
+      <w:r>
+        <w:rPr>
+          <w:rFonts w:ascii="PT Sans" w:hAnsi="PT Sans" w:cs="Times New Roman"/>
+          <w:sz w:val="20"/>
+          <w:szCs w:val="20"/>
+        </w:rPr>
+        <w:t>A</w:t>
+      </w:r>
+      <w:r>
+        <w:rPr>
+          <w:rFonts w:ascii="PT Sans" w:hAnsi="PT Sans" w:cs="Times New Roman"/>
+          <w:sz w:val="20"/>
+          <w:szCs w:val="20"/>
+        </w:rPr>
+        <w:t>llow</w:t>
+      </w:r>
+      <w:r>
+        <w:rPr>
+          <w:rFonts w:ascii="PT Sans" w:hAnsi="PT Sans" w:cs="Times New Roman"/>
+          <w:sz w:val="20"/>
+          <w:szCs w:val="20"/>
+        </w:rPr>
+        <w:t>ed</w:t>
       </w:r>
       <w:r>
         <w:rPr>
@@ -923,23 +1723,39 @@
           <w:sz w:val="20"/>
           <w:szCs w:val="20"/>
         </w:rPr>
-        <w:t xml:space="preserve">integrated </w:t>
-      </w:r>
-      <w:r>
-        <w:rPr>
-          <w:rFonts w:ascii="PT Sans" w:hAnsi="PT Sans" w:cs="Times New Roman"/>
-          <w:sz w:val="20"/>
-          <w:szCs w:val="20"/>
-        </w:rPr>
-        <w:t xml:space="preserve">a </w:t>
-      </w:r>
-      <w:r>
-        <w:rPr>
-          <w:rFonts w:ascii="PT Sans" w:hAnsi="PT Sans" w:cs="Times New Roman"/>
-          <w:sz w:val="20"/>
-          <w:szCs w:val="20"/>
-        </w:rPr>
-        <w:t>customized Bootstrap Template and styled modal</w:t>
+        <w:t>user</w:t>
+      </w:r>
+      <w:r>
+        <w:rPr>
+          <w:rFonts w:ascii="PT Sans" w:hAnsi="PT Sans" w:cs="Times New Roman"/>
+          <w:sz w:val="20"/>
+          <w:szCs w:val="20"/>
+        </w:rPr>
+        <w:t>s</w:t>
+      </w:r>
+      <w:r>
+        <w:rPr>
+          <w:rFonts w:ascii="PT Sans" w:hAnsi="PT Sans" w:cs="Times New Roman"/>
+          <w:sz w:val="20"/>
+          <w:szCs w:val="20"/>
+        </w:rPr>
+        <w:t xml:space="preserve"> to </w:t>
+      </w:r>
+      <w:r>
+        <w:rPr>
+          <w:rFonts w:ascii="PT Sans" w:hAnsi="PT Sans" w:cs="Times New Roman"/>
+          <w:sz w:val="20"/>
+          <w:szCs w:val="20"/>
+        </w:rPr>
+        <w:t xml:space="preserve">either </w:t>
+      </w:r>
+      <w:r>
+        <w:rPr>
+          <w:rFonts w:ascii="PT Sans" w:hAnsi="PT Sans" w:cs="Times New Roman"/>
+          <w:sz w:val="20"/>
+          <w:szCs w:val="20"/>
+        </w:rPr>
+        <w:t>select a featured charity</w:t>
       </w:r>
       <w:r>
         <w:rPr>
@@ -951,20 +1767,255 @@
       </w:r>
       <w:r>
         <w:rPr>
+          <w:rFonts w:ascii="PT Sans" w:hAnsi="PT Sans" w:cs="Times New Roman"/>
+          <w:sz w:val="20"/>
+          <w:szCs w:val="20"/>
+        </w:rPr>
+        <w:t xml:space="preserve"> or to explore </w:t>
+      </w:r>
+      <w:r>
+        <w:rPr>
+          <w:rFonts w:ascii="PT Sans" w:hAnsi="PT Sans" w:cs="Times New Roman"/>
+          <w:sz w:val="20"/>
+          <w:szCs w:val="20"/>
+        </w:rPr>
+        <w:t>all</w:t>
+      </w:r>
+      <w:r>
+        <w:rPr>
+          <w:rFonts w:ascii="PT Sans" w:hAnsi="PT Sans" w:cs="Times New Roman"/>
+          <w:sz w:val="20"/>
+          <w:szCs w:val="20"/>
+        </w:rPr>
+        <w:t>,</w:t>
+      </w:r>
+      <w:r>
+        <w:rPr>
+          <w:rFonts w:ascii="PT Sans" w:hAnsi="PT Sans" w:cs="Times New Roman"/>
+          <w:sz w:val="20"/>
+          <w:szCs w:val="20"/>
+        </w:rPr>
+        <w:t xml:space="preserve"> which add</w:t>
+      </w:r>
+      <w:r>
+        <w:rPr>
+          <w:rFonts w:ascii="PT Sans" w:hAnsi="PT Sans" w:cs="Times New Roman"/>
+          <w:sz w:val="20"/>
+          <w:szCs w:val="20"/>
+        </w:rPr>
+        <w:t xml:space="preserve">s </w:t>
+      </w:r>
+      <w:r>
+        <w:rPr>
+          <w:rFonts w:ascii="PT Sans" w:hAnsi="PT Sans" w:cs="Times New Roman"/>
+          <w:sz w:val="20"/>
+          <w:szCs w:val="20"/>
+        </w:rPr>
+        <w:t>a</w:t>
+      </w:r>
+      <w:r>
+        <w:rPr>
+          <w:rFonts w:ascii="PT Sans" w:hAnsi="PT Sans" w:cs="Times New Roman"/>
+          <w:sz w:val="20"/>
+          <w:szCs w:val="20"/>
+        </w:rPr>
+        <w:t xml:space="preserve"> selected</w:t>
+      </w:r>
+      <w:r>
+        <w:rPr>
+          <w:rFonts w:ascii="PT Sans" w:hAnsi="PT Sans" w:cs="Times New Roman"/>
+          <w:sz w:val="20"/>
+          <w:szCs w:val="20"/>
+        </w:rPr>
+        <w:t xml:space="preserve"> charity to the featured collection</w:t>
+      </w:r>
+      <w:r>
+        <w:rPr>
+          <w:rFonts w:ascii="PT Sans" w:hAnsi="PT Sans" w:cs="Times New Roman"/>
+          <w:sz w:val="20"/>
+          <w:szCs w:val="20"/>
+        </w:rPr>
+        <w:t xml:space="preserve"> </w:t>
+      </w:r>
+      <w:r>
+        <w:rPr>
+          <w:rFonts w:ascii="PT Sans" w:hAnsi="PT Sans" w:cs="Times New Roman"/>
+          <w:sz w:val="20"/>
+          <w:szCs w:val="20"/>
+        </w:rPr>
+        <w:t>as well as</w:t>
+      </w:r>
+      <w:r>
+        <w:rPr>
+          <w:rFonts w:ascii="PT Sans" w:hAnsi="PT Sans" w:cs="Times New Roman"/>
+          <w:sz w:val="20"/>
+          <w:szCs w:val="20"/>
+        </w:rPr>
+        <w:t xml:space="preserve"> </w:t>
+      </w:r>
+      <w:r>
+        <w:rPr>
+          <w:rFonts w:ascii="PT Sans" w:hAnsi="PT Sans" w:cs="Times New Roman"/>
+          <w:sz w:val="20"/>
+          <w:szCs w:val="20"/>
+        </w:rPr>
+        <w:t>activating</w:t>
+      </w:r>
+      <w:r>
+        <w:rPr>
+          <w:rFonts w:ascii="PT Sans" w:hAnsi="PT Sans" w:cs="Times New Roman"/>
+          <w:sz w:val="20"/>
+          <w:szCs w:val="20"/>
+        </w:rPr>
+        <w:t xml:space="preserve"> it for donations</w:t>
+      </w:r>
+    </w:p>
+    <w:p>
+      <w:pPr>
+        <w:ind w:left="630" w:hanging="630"/>
+        <w:rPr>
+          <w:rFonts w:ascii="PT Sans" w:hAnsi="PT Sans" w:cs="Times New Roman"/>
+          <w:sz w:val="20"/>
+          <w:szCs w:val="20"/>
+        </w:rPr>
+      </w:pPr>
+      <w:r>
+        <w:rPr>
           <w:rFonts w:ascii="PT Sans" w:eastAsia="Times New Roman" w:hAnsi="PT Sans" w:cs="Arial"/>
           <w:sz w:val="20"/>
           <w:szCs w:val="20"/>
           <w:shd w:val="clear" w:color="auto" w:fill="FFFFFF"/>
         </w:rPr>
-        <w:t xml:space="preserve"> - </w:t>
-      </w:r>
-      <w:r>
-        <w:rPr>
-          <w:rFonts w:ascii="PT Sans" w:hAnsi="PT Sans" w:cs="Times New Roman"/>
-          <w:sz w:val="20"/>
-          <w:szCs w:val="20"/>
-        </w:rPr>
-        <w:t>Adapted</w:t>
+        <w:t xml:space="preserve">•     </w:t>
+      </w:r>
+      <w:r>
+        <w:rPr>
+          <w:rFonts w:ascii="PT Sans" w:hAnsi="PT Sans" w:cs="Times New Roman"/>
+          <w:sz w:val="20"/>
+          <w:szCs w:val="20"/>
+        </w:rPr>
+        <w:t xml:space="preserve">Integrated </w:t>
+      </w:r>
+      <w:r>
+        <w:rPr>
+          <w:rFonts w:ascii="PT Sans" w:hAnsi="PT Sans" w:cs="Times New Roman"/>
+          <w:sz w:val="20"/>
+          <w:szCs w:val="20"/>
+        </w:rPr>
+        <w:t>charity tracking-</w:t>
+      </w:r>
+      <w:r>
+        <w:rPr>
+          <w:rFonts w:ascii="PT Sans" w:hAnsi="PT Sans" w:cs="Times New Roman"/>
+          <w:sz w:val="20"/>
+          <w:szCs w:val="20"/>
+        </w:rPr>
+        <w:t xml:space="preserve">ids </w:t>
+      </w:r>
+      <w:r>
+        <w:rPr>
+          <w:rFonts w:ascii="PT Sans" w:hAnsi="PT Sans" w:cs="Times New Roman"/>
+          <w:sz w:val="20"/>
+          <w:szCs w:val="20"/>
+        </w:rPr>
+        <w:t>in</w:t>
+      </w:r>
+      <w:r>
+        <w:rPr>
+          <w:rFonts w:ascii="PT Sans" w:hAnsi="PT Sans" w:cs="Times New Roman"/>
+          <w:sz w:val="20"/>
+          <w:szCs w:val="20"/>
+        </w:rPr>
+        <w:t>to each unique set of query string parameters required by Amazon, eBay and FlexOffers affiliate programs</w:t>
+      </w:r>
+    </w:p>
+    <w:p>
+      <w:pPr>
+        <w:ind w:left="634" w:hanging="634"/>
+        <w:rPr>
+          <w:rFonts w:ascii="PT Sans" w:hAnsi="PT Sans" w:cs="Times New Roman"/>
+          <w:sz w:val="20"/>
+          <w:szCs w:val="20"/>
+        </w:rPr>
+      </w:pPr>
+    </w:p>
+    <w:p>
+      <w:pPr>
+        <w:ind w:left="630" w:hanging="630"/>
+        <w:rPr>
+          <w:rFonts w:ascii="PT Sans" w:hAnsi="PT Sans" w:cs="Times New Roman"/>
+          <w:sz w:val="20"/>
+          <w:szCs w:val="20"/>
+        </w:rPr>
+      </w:pPr>
+      <w:r>
+        <w:rPr>
+          <w:rFonts w:ascii="PT Sans" w:hAnsi="PT Sans" w:cs="Times New Roman"/>
+          <w:sz w:val="20"/>
+          <w:szCs w:val="20"/>
+        </w:rPr>
+        <w:t>Outlearn.com</w:t>
+      </w:r>
+      <w:r>
+        <w:rPr>
+          <w:rFonts w:ascii="PT Sans" w:hAnsi="PT Sans" w:cs="Times New Roman"/>
+          <w:sz w:val="20"/>
+          <w:szCs w:val="20"/>
+        </w:rPr>
+        <w:t xml:space="preserve">                                                                                                                                               Jan 2015 - Feb 2015</w:t>
+      </w:r>
+    </w:p>
+    <w:p>
+      <w:pPr>
+        <w:ind w:left="630" w:hanging="630"/>
+        <w:rPr>
+          <w:rFonts w:ascii="PT Sans" w:hAnsi="PT Sans" w:cs="Times New Roman"/>
+          <w:sz w:val="20"/>
+          <w:szCs w:val="20"/>
+        </w:rPr>
+      </w:pPr>
+      <w:r>
+        <w:rPr>
+          <w:rFonts w:ascii="PT Sans" w:hAnsi="PT Sans" w:cs="Times New Roman"/>
+          <w:sz w:val="20"/>
+          <w:szCs w:val="20"/>
+        </w:rPr>
+        <w:t>Boston, MA</w:t>
+      </w:r>
+    </w:p>
+    <w:p>
+      <w:pPr>
+        <w:ind w:left="630" w:hanging="630"/>
+        <w:rPr>
+          <w:rFonts w:ascii="PT Sans" w:hAnsi="PT Sans" w:cs="Times New Roman"/>
+          <w:sz w:val="20"/>
+          <w:szCs w:val="20"/>
+        </w:rPr>
+      </w:pPr>
+      <w:r>
+        <w:rPr>
+          <w:rFonts w:ascii="PT Sans" w:eastAsia="Times New Roman" w:hAnsi="PT Sans" w:cs="Arial"/>
+          <w:sz w:val="20"/>
+          <w:szCs w:val="20"/>
+          <w:shd w:val="clear" w:color="auto" w:fill="FFFFFF"/>
+        </w:rPr>
+        <w:t xml:space="preserve">•     </w:t>
+      </w:r>
+      <w:r>
+        <w:rPr>
+          <w:rFonts w:ascii="PT Sans" w:hAnsi="PT Sans" w:cs="Times New Roman"/>
+          <w:sz w:val="20"/>
+          <w:szCs w:val="20"/>
+        </w:rPr>
+        <w:t xml:space="preserve">Researched </w:t>
+      </w:r>
+      <w:r>
+        <w:rPr>
+          <w:rFonts w:ascii="PT Sans" w:hAnsi="PT Sans" w:cs="Times New Roman"/>
+          <w:sz w:val="20"/>
+          <w:szCs w:val="20"/>
+        </w:rPr>
+        <w:t>technical training</w:t>
       </w:r>
       <w:r>
         <w:rPr>
@@ -980,39 +2031,473 @@
           <w:sz w:val="20"/>
           <w:szCs w:val="20"/>
         </w:rPr>
-        <w:t xml:space="preserve">the </w:t>
-      </w:r>
-      <w:r>
-        <w:rPr>
-          <w:rFonts w:ascii="PT Sans" w:hAnsi="PT Sans" w:cs="Times New Roman"/>
-          <w:sz w:val="20"/>
-          <w:szCs w:val="20"/>
-        </w:rPr>
-        <w:t>Devise</w:t>
-      </w:r>
-      <w:r>
-        <w:rPr>
-          <w:rFonts w:ascii="PT Sans" w:hAnsi="PT Sans" w:cs="Times New Roman"/>
-          <w:sz w:val="20"/>
-          <w:szCs w:val="20"/>
-        </w:rPr>
-        <w:t>-</w:t>
-      </w:r>
-      <w:r>
-        <w:rPr>
-          <w:rFonts w:ascii="PT Sans" w:hAnsi="PT Sans" w:cs="Times New Roman"/>
-          <w:sz w:val="20"/>
-          <w:szCs w:val="20"/>
-        </w:rPr>
-        <w:t>Bootstrap user ma</w:t>
-      </w:r>
-      <w:r>
-        <w:rPr>
-          <w:rFonts w:ascii="PT Sans" w:hAnsi="PT Sans" w:cs="Times New Roman"/>
-          <w:sz w:val="20"/>
-          <w:szCs w:val="20"/>
-        </w:rPr>
-        <w:t>nagement system</w:t>
+        <w:t xml:space="preserve">topics </w:t>
+      </w:r>
+      <w:r>
+        <w:rPr>
+          <w:rFonts w:ascii="PT Sans" w:hAnsi="PT Sans" w:cs="Times New Roman"/>
+          <w:sz w:val="20"/>
+          <w:szCs w:val="20"/>
+        </w:rPr>
+        <w:t>and formatted content into prototype format</w:t>
+      </w:r>
+    </w:p>
+    <w:p>
+      <w:pPr>
+        <w:ind w:left="630" w:hanging="630"/>
+        <w:rPr>
+          <w:rFonts w:ascii="PT Sans" w:hAnsi="PT Sans" w:cs="Times New Roman"/>
+          <w:sz w:val="20"/>
+          <w:szCs w:val="20"/>
+        </w:rPr>
+      </w:pPr>
+      <w:r>
+        <w:rPr>
+          <w:rFonts w:ascii="PT Sans" w:eastAsia="Times New Roman" w:hAnsi="PT Sans" w:cs="Arial"/>
+          <w:sz w:val="20"/>
+          <w:szCs w:val="20"/>
+          <w:shd w:val="clear" w:color="auto" w:fill="FFFFFF"/>
+        </w:rPr>
+        <w:t xml:space="preserve">•     </w:t>
+      </w:r>
+      <w:r>
+        <w:rPr>
+          <w:rFonts w:ascii="PT Sans" w:hAnsi="PT Sans" w:cs="Times New Roman"/>
+          <w:sz w:val="20"/>
+          <w:szCs w:val="20"/>
+        </w:rPr>
+        <w:t xml:space="preserve">Integrated with GitHub </w:t>
+      </w:r>
+      <w:r>
+        <w:rPr>
+          <w:rFonts w:ascii="PT Sans" w:hAnsi="PT Sans" w:cs="Times New Roman"/>
+          <w:sz w:val="20"/>
+          <w:szCs w:val="20"/>
+        </w:rPr>
+        <w:t>through importation of</w:t>
+      </w:r>
+      <w:r>
+        <w:rPr>
+          <w:rFonts w:ascii="PT Sans" w:hAnsi="PT Sans" w:cs="Times New Roman"/>
+          <w:sz w:val="20"/>
+          <w:szCs w:val="20"/>
+        </w:rPr>
+        <w:t xml:space="preserve"> repositories </w:t>
+      </w:r>
+      <w:r>
+        <w:rPr>
+          <w:rFonts w:ascii="PT Sans" w:hAnsi="PT Sans" w:cs="Times New Roman"/>
+          <w:sz w:val="20"/>
+          <w:szCs w:val="20"/>
+        </w:rPr>
+        <w:t>and allowing login using GitHub</w:t>
+      </w:r>
+      <w:r>
+        <w:rPr>
+          <w:rFonts w:ascii="PT Sans" w:hAnsi="PT Sans" w:cs="Times New Roman"/>
+          <w:sz w:val="20"/>
+          <w:szCs w:val="20"/>
+        </w:rPr>
+        <w:t xml:space="preserve"> account</w:t>
+      </w:r>
+    </w:p>
+    <w:p>
+      <w:pPr>
+        <w:ind w:left="630" w:hanging="630"/>
+        <w:rPr>
+          <w:rFonts w:ascii="PT Sans" w:hAnsi="PT Sans" w:cs="Times New Roman"/>
+          <w:sz w:val="20"/>
+          <w:szCs w:val="20"/>
+        </w:rPr>
+      </w:pPr>
+      <w:r>
+        <w:rPr>
+          <w:rFonts w:ascii="PT Sans" w:eastAsia="Times New Roman" w:hAnsi="PT Sans" w:cs="Arial"/>
+          <w:sz w:val="20"/>
+          <w:szCs w:val="20"/>
+          <w:shd w:val="clear" w:color="auto" w:fill="FFFFFF"/>
+        </w:rPr>
+        <w:t xml:space="preserve">•     </w:t>
+      </w:r>
+      <w:r>
+        <w:rPr>
+          <w:rFonts w:ascii="PT Sans" w:hAnsi="PT Sans" w:cs="Times New Roman"/>
+          <w:sz w:val="20"/>
+          <w:szCs w:val="20"/>
+        </w:rPr>
+        <w:t>Experimented with JavaScript Fancytree library, a dynamic tree view plugin for jQuery, to display imported contents</w:t>
+      </w:r>
+    </w:p>
+    <w:p>
+      <w:pPr>
+        <w:ind w:left="630" w:hanging="630"/>
+        <w:rPr>
+          <w:rFonts w:ascii="PT Sans" w:hAnsi="PT Sans" w:cs="Times New Roman"/>
+          <w:sz w:val="20"/>
+          <w:szCs w:val="20"/>
+        </w:rPr>
+      </w:pPr>
+      <w:r>
+        <w:rPr>
+          <w:rFonts w:ascii="PT Sans" w:eastAsia="Times New Roman" w:hAnsi="PT Sans" w:cs="Arial"/>
+          <w:sz w:val="20"/>
+          <w:szCs w:val="20"/>
+          <w:shd w:val="clear" w:color="auto" w:fill="FFFFFF"/>
+        </w:rPr>
+        <w:t xml:space="preserve">•     </w:t>
+      </w:r>
+      <w:r>
+        <w:rPr>
+          <w:rFonts w:ascii="PT Sans" w:hAnsi="PT Sans" w:cs="Times New Roman"/>
+          <w:sz w:val="20"/>
+          <w:szCs w:val="20"/>
+        </w:rPr>
+        <w:t>Engineered advanced coding challenges using RSpec tests for Ruby and Jasmine tests for JavaScript</w:t>
+      </w:r>
+    </w:p>
+    <w:p>
+      <w:pPr>
+        <w:ind w:left="630" w:hanging="630"/>
+        <w:rPr>
+          <w:rFonts w:ascii="PT Sans" w:hAnsi="PT Sans" w:cs="Times New Roman"/>
+          <w:sz w:val="20"/>
+          <w:szCs w:val="20"/>
+        </w:rPr>
+      </w:pPr>
+      <w:r>
+        <w:rPr>
+          <w:rFonts w:ascii="PT Sans" w:eastAsia="Times New Roman" w:hAnsi="PT Sans" w:cs="Arial"/>
+          <w:sz w:val="20"/>
+          <w:szCs w:val="20"/>
+          <w:shd w:val="clear" w:color="auto" w:fill="FFFFFF"/>
+        </w:rPr>
+        <w:t xml:space="preserve">•     </w:t>
+      </w:r>
+      <w:r>
+        <w:rPr>
+          <w:rFonts w:ascii="PT Sans" w:hAnsi="PT Sans" w:cs="Times New Roman"/>
+          <w:sz w:val="20"/>
+          <w:szCs w:val="20"/>
+        </w:rPr>
+        <w:t>Created interactive terminal sessions for Ruby, JavaScript and PHP using jq-console, a jQuery plugin</w:t>
+      </w:r>
+    </w:p>
+    <w:p>
+      <w:pPr>
+        <w:rPr>
+          <w:rFonts w:ascii="PT Sans" w:hAnsi="PT Sans" w:cs="Times New Roman"/>
+          <w:sz w:val="20"/>
+          <w:szCs w:val="20"/>
+        </w:rPr>
+      </w:pPr>
+    </w:p>
+    <w:p>
+      <w:pPr>
+        <w:ind w:left="630" w:hanging="630"/>
+        <w:rPr>
+          <w:rFonts w:ascii="PT Sans" w:hAnsi="PT Sans" w:cs="Times New Roman"/>
+          <w:sz w:val="20"/>
+          <w:szCs w:val="20"/>
+        </w:rPr>
+      </w:pPr>
+      <w:r>
+        <w:rPr>
+          <w:rFonts w:ascii="PT Sans" w:hAnsi="PT Sans" w:cs="Times New Roman"/>
+          <w:sz w:val="20"/>
+          <w:szCs w:val="20"/>
+        </w:rPr>
+        <w:t>Westport, C</w:t>
+      </w:r>
+      <w:r>
+        <w:rPr>
+          <w:rFonts w:ascii="PT Sans" w:hAnsi="PT Sans" w:cs="Times New Roman"/>
+          <w:sz w:val="20"/>
+          <w:szCs w:val="20"/>
+        </w:rPr>
+        <w:t>T</w:t>
+      </w:r>
+      <w:r>
+        <w:rPr>
+          <w:rFonts w:ascii="PT Sans" w:hAnsi="PT Sans" w:cs="Times New Roman"/>
+          <w:sz w:val="20"/>
+          <w:szCs w:val="20"/>
+        </w:rPr>
+        <w:t xml:space="preserve"> and World Maker Faires</w:t>
+      </w:r>
+      <w:r>
+        <w:rPr>
+          <w:rFonts w:ascii="PT Sans" w:hAnsi="PT Sans" w:cs="Times New Roman"/>
+          <w:sz w:val="20"/>
+          <w:szCs w:val="20"/>
+        </w:rPr>
+        <w:t xml:space="preserve">                                                              Apr 2014 (Westport) and Sept 2014 (World)</w:t>
+      </w:r>
+    </w:p>
+    <w:p>
+      <w:pPr>
+        <w:ind w:left="630" w:hanging="630"/>
+        <w:rPr>
+          <w:rFonts w:ascii="PT Sans" w:hAnsi="PT Sans" w:cs="Times New Roman"/>
+          <w:sz w:val="20"/>
+          <w:szCs w:val="20"/>
+        </w:rPr>
+      </w:pPr>
+      <w:r>
+        <w:rPr>
+          <w:rFonts w:ascii="PT Sans" w:hAnsi="PT Sans" w:cs="Times New Roman"/>
+          <w:sz w:val="20"/>
+          <w:szCs w:val="20"/>
+        </w:rPr>
+        <w:t>Westport, CT and New York, NY</w:t>
+      </w:r>
+    </w:p>
+    <w:p>
+      <w:pPr>
+        <w:ind w:left="630" w:hanging="630"/>
+        <w:rPr>
+          <w:rFonts w:ascii="PT Sans" w:hAnsi="PT Sans" w:cs="Times New Roman"/>
+          <w:sz w:val="20"/>
+          <w:szCs w:val="20"/>
+        </w:rPr>
+      </w:pPr>
+      <w:r>
+        <w:rPr>
+          <w:rFonts w:ascii="PT Sans" w:eastAsia="Times New Roman" w:hAnsi="PT Sans" w:cs="Arial"/>
+          <w:sz w:val="20"/>
+          <w:szCs w:val="20"/>
+          <w:shd w:val="clear" w:color="auto" w:fill="FFFFFF"/>
+        </w:rPr>
+        <w:t xml:space="preserve">•     </w:t>
+      </w:r>
+      <w:r>
+        <w:rPr>
+          <w:rFonts w:ascii="PT Sans" w:hAnsi="PT Sans" w:cs="Times New Roman"/>
+          <w:sz w:val="20"/>
+          <w:szCs w:val="20"/>
+        </w:rPr>
+        <w:t>Presented</w:t>
+      </w:r>
+      <w:r>
+        <w:rPr>
+          <w:rFonts w:ascii="PT Sans" w:hAnsi="PT Sans" w:cs="Times New Roman"/>
+          <w:sz w:val="20"/>
+          <w:szCs w:val="20"/>
+        </w:rPr>
+        <w:t xml:space="preserve"> the sc</w:t>
+      </w:r>
+      <w:r>
+        <w:rPr>
+          <w:rFonts w:ascii="PT Sans" w:hAnsi="PT Sans" w:cs="Times New Roman"/>
+          <w:sz w:val="20"/>
+          <w:szCs w:val="20"/>
+        </w:rPr>
+        <w:t xml:space="preserve">ience behind </w:t>
+      </w:r>
+      <w:r>
+        <w:rPr>
+          <w:rFonts w:ascii="PT Sans" w:hAnsi="PT Sans" w:cs="Times New Roman"/>
+          <w:sz w:val="20"/>
+          <w:szCs w:val="20"/>
+        </w:rPr>
+        <w:t xml:space="preserve">my software package </w:t>
+      </w:r>
+      <w:r>
+        <w:rPr>
+          <w:rFonts w:ascii="PT Sans" w:hAnsi="PT Sans" w:cs="Times New Roman"/>
+          <w:sz w:val="20"/>
+          <w:szCs w:val="20"/>
+        </w:rPr>
+        <w:t xml:space="preserve">Clean Fuel Chemical Kinetics </w:t>
+      </w:r>
+      <w:r>
+        <w:rPr>
+          <w:rFonts w:ascii="PT Sans" w:hAnsi="PT Sans" w:cs="Times New Roman"/>
+          <w:sz w:val="20"/>
+          <w:szCs w:val="20"/>
+        </w:rPr>
+        <w:t>and how it can be used to model clean fuels in the engines of tomorrow</w:t>
+      </w:r>
+    </w:p>
+    <w:p>
+      <w:pPr>
+        <w:ind w:left="630" w:hanging="630"/>
+        <w:rPr>
+          <w:rFonts w:ascii="PT Sans" w:hAnsi="PT Sans" w:cs="Times New Roman"/>
+          <w:sz w:val="20"/>
+          <w:szCs w:val="20"/>
+        </w:rPr>
+      </w:pPr>
+      <w:r>
+        <w:rPr>
+          <w:rFonts w:ascii="PT Sans" w:eastAsia="Times New Roman" w:hAnsi="PT Sans" w:cs="Arial"/>
+          <w:sz w:val="20"/>
+          <w:szCs w:val="20"/>
+          <w:shd w:val="clear" w:color="auto" w:fill="FFFFFF"/>
+        </w:rPr>
+        <w:t xml:space="preserve">•     </w:t>
+      </w:r>
+      <w:r>
+        <w:rPr>
+          <w:rFonts w:ascii="PT Sans" w:hAnsi="PT Sans" w:cs="Times New Roman"/>
+          <w:sz w:val="20"/>
+          <w:szCs w:val="20"/>
+        </w:rPr>
+        <w:t xml:space="preserve">Articulated reaction rate and </w:t>
+      </w:r>
+      <w:r>
+        <w:rPr>
+          <w:rFonts w:ascii="PT Sans" w:hAnsi="PT Sans" w:cs="Times New Roman"/>
+          <w:sz w:val="20"/>
+          <w:szCs w:val="20"/>
+        </w:rPr>
+        <w:t>L</w:t>
+      </w:r>
+      <w:r>
+        <w:rPr>
+          <w:rFonts w:ascii="PT Sans" w:hAnsi="PT Sans" w:cs="Times New Roman"/>
+          <w:sz w:val="20"/>
+          <w:szCs w:val="20"/>
+        </w:rPr>
+        <w:t>agrange multiplier problems to teach science and math to faire attendees</w:t>
+      </w:r>
+    </w:p>
+    <w:p>
+      <w:pPr>
+        <w:ind w:left="634" w:hanging="634"/>
+        <w:rPr>
+          <w:rFonts w:ascii="PT Sans" w:hAnsi="PT Sans" w:cs="Times New Roman"/>
+          <w:sz w:val="20"/>
+          <w:szCs w:val="20"/>
+        </w:rPr>
+      </w:pPr>
+    </w:p>
+    <w:p>
+      <w:pPr>
+        <w:ind w:left="630" w:hanging="630"/>
+        <w:rPr>
+          <w:rFonts w:ascii="PT Sans" w:hAnsi="PT Sans" w:cs="Times New Roman"/>
+          <w:sz w:val="20"/>
+          <w:szCs w:val="20"/>
+        </w:rPr>
+      </w:pPr>
+      <w:r>
+        <w:rPr>
+          <w:rFonts w:ascii="PT Sans" w:hAnsi="PT Sans" w:cs="Times New Roman"/>
+          <w:sz w:val="20"/>
+          <w:szCs w:val="20"/>
+        </w:rPr>
+        <w:t>Saigeworks LLC</w:t>
+      </w:r>
+      <w:r>
+        <w:rPr>
+          <w:rFonts w:ascii="PT Sans" w:hAnsi="PT Sans" w:cs="Times New Roman"/>
+          <w:sz w:val="20"/>
+          <w:szCs w:val="20"/>
+        </w:rPr>
+        <w:t xml:space="preserve">                                                                                                                                                            May 2014</w:t>
+      </w:r>
+    </w:p>
+    <w:p>
+      <w:pPr>
+        <w:ind w:left="630" w:hanging="630"/>
+        <w:rPr>
+          <w:rFonts w:ascii="PT Sans" w:hAnsi="PT Sans" w:cs="Times New Roman"/>
+          <w:sz w:val="20"/>
+          <w:szCs w:val="20"/>
+        </w:rPr>
+      </w:pPr>
+      <w:r>
+        <w:rPr>
+          <w:rFonts w:ascii="PT Sans" w:hAnsi="PT Sans" w:cs="Times New Roman"/>
+          <w:sz w:val="20"/>
+          <w:szCs w:val="20"/>
+        </w:rPr>
+        <w:t>Trumbull, CT</w:t>
+      </w:r>
+    </w:p>
+    <w:p>
+      <w:pPr>
+        <w:rPr>
+          <w:rFonts w:ascii="PT Sans" w:hAnsi="PT Sans" w:cs="Times New Roman"/>
+          <w:sz w:val="20"/>
+          <w:szCs w:val="20"/>
+        </w:rPr>
+      </w:pPr>
+      <w:r>
+        <w:rPr>
+          <w:rFonts w:ascii="PT Sans" w:eastAsia="Times New Roman" w:hAnsi="PT Sans" w:cs="Arial"/>
+          <w:sz w:val="20"/>
+          <w:szCs w:val="20"/>
+          <w:shd w:val="clear" w:color="auto" w:fill="FFFFFF"/>
+        </w:rPr>
+        <w:t xml:space="preserve">•     </w:t>
+      </w:r>
+      <w:r>
+        <w:rPr>
+          <w:rFonts w:ascii="PT Sans" w:hAnsi="PT Sans" w:cs="Times New Roman"/>
+          <w:sz w:val="20"/>
+          <w:szCs w:val="20"/>
+        </w:rPr>
+        <w:t xml:space="preserve">Utilized my chemical kinetics software to transform </w:t>
+      </w:r>
+      <w:r>
+        <w:rPr>
+          <w:rFonts w:ascii="PT Sans" w:hAnsi="PT Sans" w:cs="Times New Roman"/>
+          <w:sz w:val="20"/>
+          <w:szCs w:val="20"/>
+        </w:rPr>
+        <w:t xml:space="preserve">inventor’s </w:t>
+      </w:r>
+      <w:r>
+        <w:rPr>
+          <w:rFonts w:ascii="PT Sans" w:hAnsi="PT Sans" w:cs="Times New Roman"/>
+          <w:sz w:val="20"/>
+          <w:szCs w:val="20"/>
+        </w:rPr>
+        <w:t>hands-on experience into concrete engineering terms</w:t>
+      </w:r>
+    </w:p>
+    <w:p>
+      <w:pPr>
+        <w:ind w:left="630" w:hanging="630"/>
+        <w:rPr>
+          <w:rFonts w:ascii="PT Sans" w:hAnsi="PT Sans" w:cs="Times New Roman"/>
+          <w:sz w:val="20"/>
+          <w:szCs w:val="20"/>
+        </w:rPr>
+      </w:pPr>
+      <w:r>
+        <w:rPr>
+          <w:rFonts w:ascii="PT Sans" w:eastAsia="Times New Roman" w:hAnsi="PT Sans" w:cs="Arial"/>
+          <w:sz w:val="20"/>
+          <w:szCs w:val="20"/>
+          <w:shd w:val="clear" w:color="auto" w:fill="FFFFFF"/>
+        </w:rPr>
+        <w:t xml:space="preserve">•     </w:t>
+      </w:r>
+      <w:r>
+        <w:rPr>
+          <w:rFonts w:ascii="PT Sans" w:hAnsi="PT Sans" w:cs="Times New Roman"/>
+          <w:sz w:val="20"/>
+          <w:szCs w:val="20"/>
+        </w:rPr>
+        <w:t xml:space="preserve">Determined </w:t>
+      </w:r>
+      <w:r>
+        <w:rPr>
+          <w:rFonts w:ascii="PT Sans" w:hAnsi="PT Sans" w:cs="Times New Roman"/>
+          <w:sz w:val="20"/>
+          <w:szCs w:val="20"/>
+        </w:rPr>
+        <w:t xml:space="preserve">that </w:t>
+      </w:r>
+      <w:r>
+        <w:rPr>
+          <w:rFonts w:ascii="PT Sans" w:hAnsi="PT Sans" w:cs="Times New Roman"/>
+          <w:sz w:val="20"/>
+          <w:szCs w:val="20"/>
+        </w:rPr>
+        <w:t>2.4 kJ of work and 3.3 kJ of heat for methane</w:t>
       </w:r>
       <w:r>
         <w:rPr>
@@ -1028,32 +2513,105 @@
           <w:sz w:val="20"/>
           <w:szCs w:val="20"/>
         </w:rPr>
-        <w:t xml:space="preserve"> provided by Rails Composer</w:t>
-      </w:r>
-      <w:r>
-        <w:rPr>
-          <w:rFonts w:ascii="PT Sans" w:hAnsi="PT Sans" w:cs="Times New Roman"/>
-          <w:sz w:val="20"/>
-          <w:szCs w:val="20"/>
-        </w:rPr>
-        <w:t xml:space="preserve">, into </w:t>
-      </w:r>
-      <w:r>
-        <w:rPr>
-          <w:rFonts w:ascii="PT Sans" w:hAnsi="PT Sans" w:cs="Times New Roman"/>
-          <w:sz w:val="20"/>
-          <w:szCs w:val="20"/>
-        </w:rPr>
-        <w:t xml:space="preserve">an </w:t>
-      </w:r>
-      <w:r>
-        <w:rPr>
-          <w:rFonts w:ascii="PT Sans" w:hAnsi="PT Sans" w:cs="Times New Roman"/>
-          <w:sz w:val="20"/>
-          <w:szCs w:val="20"/>
-        </w:rPr>
-        <w:t>admin dashboard</w:t>
-      </w:r>
+        <w:t xml:space="preserve"> and 3.0 kJ of work and 5.1 kJ of heat for hydrogen</w:t>
+      </w:r>
+      <w:r>
+        <w:rPr>
+          <w:rFonts w:ascii="PT Sans" w:hAnsi="PT Sans" w:cs="Times New Roman"/>
+          <w:sz w:val="20"/>
+          <w:szCs w:val="20"/>
+        </w:rPr>
+        <w:t>,</w:t>
+      </w:r>
+      <w:r>
+        <w:rPr>
+          <w:rFonts w:ascii="PT Sans" w:hAnsi="PT Sans" w:cs="Times New Roman"/>
+          <w:sz w:val="20"/>
+          <w:szCs w:val="20"/>
+        </w:rPr>
+        <w:t xml:space="preserve"> </w:t>
+      </w:r>
+      <w:r>
+        <w:rPr>
+          <w:rFonts w:ascii="PT Sans" w:hAnsi="PT Sans" w:cs="Times New Roman"/>
+          <w:sz w:val="20"/>
+          <w:szCs w:val="20"/>
+        </w:rPr>
+        <w:t xml:space="preserve">was </w:t>
+      </w:r>
+      <w:r>
+        <w:rPr>
+          <w:rFonts w:ascii="PT Sans" w:hAnsi="PT Sans" w:cs="Times New Roman"/>
+          <w:sz w:val="20"/>
+          <w:szCs w:val="20"/>
+        </w:rPr>
+        <w:t>produced in one cycle per gram of fuel and oxygen at stoichiometric ratio</w:t>
+      </w:r>
+    </w:p>
+    <w:p>
+      <w:pPr>
+        <w:ind w:left="634" w:hanging="634"/>
+        <w:rPr>
+          <w:rFonts w:ascii="PT Sans" w:hAnsi="PT Sans" w:cs="Times New Roman"/>
+          <w:sz w:val="20"/>
+          <w:szCs w:val="20"/>
+        </w:rPr>
+      </w:pPr>
+    </w:p>
+    <w:p>
+      <w:pPr>
+        <w:ind w:left="630" w:hanging="630"/>
+        <w:rPr>
+          <w:rFonts w:ascii="PT Sans" w:hAnsi="PT Sans" w:cs="Times New Roman"/>
+          <w:sz w:val="20"/>
+          <w:szCs w:val="20"/>
+        </w:rPr>
+      </w:pPr>
+      <w:r>
+        <w:rPr>
+          <w:rFonts w:ascii="PT Sans" w:hAnsi="PT Sans" w:cs="Times New Roman"/>
+          <w:sz w:val="20"/>
+          <w:szCs w:val="20"/>
+        </w:rPr>
+        <w:t>University of Connecticut</w:t>
+      </w:r>
+      <w:r>
+        <w:rPr>
+          <w:rFonts w:ascii="PT Sans" w:hAnsi="PT Sans" w:cs="Times New Roman"/>
+          <w:sz w:val="20"/>
+          <w:szCs w:val="20"/>
+        </w:rPr>
+        <w:t xml:space="preserve">                                                                                                                         Jan 2011 - Dec 2012</w:t>
+      </w:r>
+    </w:p>
+    <w:p>
+      <w:pPr>
+        <w:ind w:left="630" w:hanging="630"/>
+        <w:rPr>
+          <w:rFonts w:ascii="PT Sans" w:hAnsi="PT Sans" w:cs="Times New Roman"/>
+          <w:sz w:val="20"/>
+          <w:szCs w:val="20"/>
+        </w:rPr>
+      </w:pPr>
+      <w:r>
+        <w:rPr>
+          <w:rFonts w:ascii="PT Sans" w:hAnsi="PT Sans" w:cs="Times New Roman"/>
+          <w:sz w:val="20"/>
+          <w:szCs w:val="20"/>
+        </w:rPr>
+        <w:lastRenderedPageBreak/>
+        <w:t>Storrs, CT</w:t>
+      </w:r>
+    </w:p>
+    <w:p>
+      <w:pPr>
+        <w:ind w:left="630" w:hanging="630"/>
+        <w:rPr>
+          <w:rFonts w:ascii="PT Sans" w:hAnsi="PT Sans" w:cs="Times New Roman"/>
+          <w:sz w:val="20"/>
+          <w:szCs w:val="20"/>
+        </w:rPr>
+      </w:pPr>
       <w:r>
         <w:rPr>
           <w:rFonts w:ascii="PT Sans" w:eastAsia="Times New Roman" w:hAnsi="PT Sans" w:cs="Arial"/>
@@ -1061,1497 +2619,6 @@
           <w:szCs w:val="20"/>
           <w:shd w:val="clear" w:color="auto" w:fill="FFFFFF"/>
         </w:rPr>
-        <w:t xml:space="preserve"> - </w:t>
-      </w:r>
-      <w:r>
-        <w:rPr>
-          <w:rFonts w:ascii="PT Sans" w:hAnsi="PT Sans" w:cs="Times New Roman"/>
-          <w:sz w:val="20"/>
-          <w:szCs w:val="20"/>
-        </w:rPr>
-        <w:t>Utilized</w:t>
-      </w:r>
-      <w:r>
-        <w:rPr>
-          <w:rFonts w:ascii="PT Sans" w:hAnsi="PT Sans" w:cs="Times New Roman"/>
-          <w:sz w:val="20"/>
-          <w:szCs w:val="20"/>
-        </w:rPr>
-        <w:t xml:space="preserve"> sendgrid-ruby gem to </w:t>
-      </w:r>
-      <w:r>
-        <w:rPr>
-          <w:rFonts w:ascii="PT Sans" w:hAnsi="PT Sans" w:cs="Times New Roman"/>
-          <w:sz w:val="20"/>
-          <w:szCs w:val="20"/>
-        </w:rPr>
-        <w:t>email</w:t>
-      </w:r>
-      <w:r>
-        <w:rPr>
-          <w:rFonts w:ascii="PT Sans" w:hAnsi="PT Sans" w:cs="Times New Roman"/>
-          <w:sz w:val="20"/>
-          <w:szCs w:val="20"/>
-        </w:rPr>
-        <w:t xml:space="preserve"> Contact Us messages and subscribe requests </w:t>
-      </w:r>
-      <w:r>
-        <w:rPr>
-          <w:rFonts w:ascii="PT Sans" w:hAnsi="PT Sans" w:cs="Times New Roman"/>
-          <w:sz w:val="20"/>
-          <w:szCs w:val="20"/>
-        </w:rPr>
-        <w:t>via</w:t>
-      </w:r>
-      <w:r>
-        <w:rPr>
-          <w:rFonts w:ascii="PT Sans" w:hAnsi="PT Sans" w:cs="Times New Roman"/>
-          <w:sz w:val="20"/>
-          <w:szCs w:val="20"/>
-        </w:rPr>
-        <w:t xml:space="preserve"> SendGrid API</w:t>
-      </w:r>
-      <w:r>
-        <w:rPr>
-          <w:rFonts w:ascii="PT Sans" w:eastAsia="Times New Roman" w:hAnsi="PT Sans" w:cs="Arial"/>
-          <w:sz w:val="20"/>
-          <w:szCs w:val="20"/>
-          <w:shd w:val="clear" w:color="auto" w:fill="FFFFFF"/>
-        </w:rPr>
-        <w:t xml:space="preserve"> - </w:t>
-      </w:r>
-      <w:r>
-        <w:rPr>
-          <w:rFonts w:ascii="PT Sans" w:hAnsi="PT Sans" w:cs="Times New Roman"/>
-          <w:sz w:val="20"/>
-          <w:szCs w:val="20"/>
-        </w:rPr>
-        <w:t>C</w:t>
-      </w:r>
-      <w:r>
-        <w:rPr>
-          <w:rFonts w:ascii="PT Sans" w:hAnsi="PT Sans" w:cs="Times New Roman"/>
-          <w:sz w:val="20"/>
-          <w:szCs w:val="20"/>
-        </w:rPr>
-        <w:t>onfigur</w:t>
-      </w:r>
-      <w:r>
-        <w:rPr>
-          <w:rFonts w:ascii="PT Sans" w:hAnsi="PT Sans" w:cs="Times New Roman"/>
-          <w:sz w:val="20"/>
-          <w:szCs w:val="20"/>
-        </w:rPr>
-        <w:t>ed</w:t>
-      </w:r>
-      <w:r>
-        <w:rPr>
-          <w:rFonts w:ascii="PT Sans" w:hAnsi="PT Sans" w:cs="Times New Roman"/>
-          <w:sz w:val="20"/>
-          <w:szCs w:val="20"/>
-        </w:rPr>
-        <w:t xml:space="preserve"> </w:t>
-      </w:r>
-      <w:r>
-        <w:rPr>
-          <w:rFonts w:ascii="PT Sans" w:hAnsi="PT Sans" w:cs="Times New Roman"/>
-          <w:sz w:val="20"/>
-          <w:szCs w:val="20"/>
-        </w:rPr>
-        <w:t xml:space="preserve">Google Drive </w:t>
-      </w:r>
-      <w:r>
-        <w:rPr>
-          <w:rFonts w:ascii="PT Sans" w:hAnsi="PT Sans" w:cs="Times New Roman"/>
-          <w:sz w:val="20"/>
-          <w:szCs w:val="20"/>
-        </w:rPr>
-        <w:t xml:space="preserve">shared folder </w:t>
-      </w:r>
-      <w:r>
-        <w:rPr>
-          <w:rFonts w:ascii="PT Sans" w:hAnsi="PT Sans" w:cs="Times New Roman"/>
-          <w:sz w:val="20"/>
-          <w:szCs w:val="20"/>
-        </w:rPr>
-        <w:t>as a web server</w:t>
-      </w:r>
-      <w:r>
-        <w:rPr>
-          <w:rFonts w:ascii="PT Sans" w:hAnsi="PT Sans" w:cs="Times New Roman"/>
-          <w:sz w:val="20"/>
-          <w:szCs w:val="20"/>
-        </w:rPr>
-        <w:t xml:space="preserve"> to host site content, </w:t>
-      </w:r>
-      <w:r>
-        <w:rPr>
-          <w:rFonts w:ascii="PT Sans" w:hAnsi="PT Sans" w:cs="Times New Roman"/>
-          <w:sz w:val="20"/>
-          <w:szCs w:val="20"/>
-        </w:rPr>
-        <w:t>this</w:t>
-      </w:r>
-      <w:r>
-        <w:rPr>
-          <w:rFonts w:ascii="PT Sans" w:hAnsi="PT Sans" w:cs="Times New Roman"/>
-          <w:sz w:val="20"/>
-          <w:szCs w:val="20"/>
-        </w:rPr>
-        <w:t xml:space="preserve"> empowered artist to edit site content and see updates instantly</w:t>
-      </w:r>
-      <w:r>
-        <w:rPr>
-          <w:rFonts w:ascii="PT Sans" w:eastAsia="Times New Roman" w:hAnsi="PT Sans" w:cs="Arial"/>
-          <w:sz w:val="20"/>
-          <w:szCs w:val="20"/>
-          <w:shd w:val="clear" w:color="auto" w:fill="FFFFFF"/>
-        </w:rPr>
-        <w:t xml:space="preserve"> - </w:t>
-      </w:r>
-      <w:r>
-        <w:rPr>
-          <w:rFonts w:ascii="PT Sans" w:hAnsi="PT Sans" w:cs="Times New Roman"/>
-          <w:sz w:val="20"/>
-          <w:szCs w:val="20"/>
-        </w:rPr>
-        <w:t>Authored</w:t>
-      </w:r>
-      <w:r>
-        <w:rPr>
-          <w:rFonts w:ascii="PT Sans" w:hAnsi="PT Sans" w:cs="Times New Roman"/>
-          <w:sz w:val="20"/>
-          <w:szCs w:val="20"/>
-        </w:rPr>
-        <w:t xml:space="preserve"> YAML representation of site </w:t>
-      </w:r>
-      <w:r>
-        <w:rPr>
-          <w:rFonts w:ascii="PT Sans" w:hAnsi="PT Sans" w:cs="Times New Roman"/>
-          <w:sz w:val="20"/>
-          <w:szCs w:val="20"/>
-        </w:rPr>
-        <w:t>content</w:t>
-      </w:r>
-      <w:r>
-        <w:rPr>
-          <w:rFonts w:ascii="PT Sans" w:hAnsi="PT Sans" w:cs="Times New Roman"/>
-          <w:sz w:val="20"/>
-          <w:szCs w:val="20"/>
-        </w:rPr>
-        <w:t xml:space="preserve"> including text and references to posts and pictures</w:t>
-      </w:r>
-      <w:r>
-        <w:rPr>
-          <w:rFonts w:ascii="PT Sans" w:hAnsi="PT Sans" w:cs="Times New Roman"/>
-          <w:sz w:val="20"/>
-          <w:szCs w:val="20"/>
-        </w:rPr>
-        <w:t>,</w:t>
-      </w:r>
-      <w:r>
-        <w:rPr>
-          <w:rFonts w:ascii="PT Sans" w:hAnsi="PT Sans" w:cs="Times New Roman"/>
-          <w:sz w:val="20"/>
-          <w:szCs w:val="20"/>
-        </w:rPr>
-        <w:t xml:space="preserve"> </w:t>
-      </w:r>
-      <w:r>
-        <w:rPr>
-          <w:rFonts w:ascii="PT Sans" w:hAnsi="PT Sans" w:cs="Times New Roman"/>
-          <w:sz w:val="20"/>
-          <w:szCs w:val="20"/>
-        </w:rPr>
-        <w:t xml:space="preserve">that is </w:t>
-      </w:r>
-      <w:r>
-        <w:rPr>
-          <w:rFonts w:ascii="PT Sans" w:hAnsi="PT Sans" w:cs="Times New Roman"/>
-          <w:sz w:val="20"/>
-          <w:szCs w:val="20"/>
-        </w:rPr>
-        <w:t>hosted o</w:t>
-      </w:r>
-      <w:r>
-        <w:rPr>
-          <w:rFonts w:ascii="PT Sans" w:hAnsi="PT Sans" w:cs="Times New Roman"/>
-          <w:sz w:val="20"/>
-          <w:szCs w:val="20"/>
-        </w:rPr>
-        <w:t>n Google Drive and parsed by</w:t>
-      </w:r>
-      <w:r>
-        <w:rPr>
-          <w:rFonts w:ascii="PT Sans" w:hAnsi="PT Sans" w:cs="Times New Roman"/>
-          <w:sz w:val="20"/>
-          <w:szCs w:val="20"/>
-        </w:rPr>
-        <w:t xml:space="preserve"> Rails </w:t>
-      </w:r>
-      <w:r>
-        <w:rPr>
-          <w:rFonts w:ascii="PT Sans" w:hAnsi="PT Sans" w:cs="Times New Roman"/>
-          <w:sz w:val="20"/>
-          <w:szCs w:val="20"/>
-        </w:rPr>
-        <w:t>and injected into template</w:t>
-      </w:r>
-      <w:r>
-        <w:rPr>
-          <w:rFonts w:ascii="PT Sans" w:hAnsi="PT Sans" w:cs="Times New Roman"/>
-          <w:sz w:val="20"/>
-          <w:szCs w:val="20"/>
-        </w:rPr>
-        <w:t xml:space="preserve"> during requests</w:t>
-      </w:r>
-      <w:r>
-        <w:rPr>
-          <w:rFonts w:ascii="PT Sans" w:hAnsi="PT Sans" w:cs="Times New Roman"/>
-          <w:sz w:val="20"/>
-          <w:szCs w:val="20"/>
-        </w:rPr>
-        <w:t xml:space="preserve"> - </w:t>
-      </w:r>
-      <w:r>
-        <w:rPr>
-          <w:rFonts w:ascii="PT Sans" w:hAnsi="PT Sans" w:cs="Times New Roman"/>
-          <w:sz w:val="20"/>
-          <w:szCs w:val="20"/>
-        </w:rPr>
-        <w:t>S</w:t>
-      </w:r>
-      <w:r>
-        <w:rPr>
-          <w:rFonts w:ascii="PT Sans" w:hAnsi="PT Sans" w:cs="Times New Roman"/>
-          <w:sz w:val="20"/>
-          <w:szCs w:val="20"/>
-        </w:rPr>
-        <w:t xml:space="preserve">taging </w:t>
-      </w:r>
-      <w:r>
-        <w:rPr>
-          <w:rFonts w:ascii="PT Sans" w:hAnsi="PT Sans" w:cs="Times New Roman"/>
-          <w:sz w:val="20"/>
-          <w:szCs w:val="20"/>
-        </w:rPr>
-        <w:t>URL =</w:t>
-      </w:r>
-      <w:r>
-        <w:rPr>
-          <w:rFonts w:ascii="PT Sans" w:hAnsi="PT Sans" w:cs="Times New Roman"/>
-          <w:sz w:val="20"/>
-          <w:szCs w:val="20"/>
-        </w:rPr>
-        <w:t>&gt;</w:t>
-      </w:r>
-      <w:r>
-        <w:rPr>
-          <w:rFonts w:ascii="PT Sans" w:hAnsi="PT Sans" w:cs="Times New Roman"/>
-          <w:sz w:val="20"/>
-          <w:szCs w:val="20"/>
-        </w:rPr>
-        <w:t xml:space="preserve"> </w:t>
-      </w:r>
-      <w:r>
-        <w:rPr>
-          <w:rFonts w:ascii="PT Sans" w:hAnsi="PT Sans" w:cs="Times New Roman"/>
-          <w:sz w:val="20"/>
-          <w:szCs w:val="20"/>
-        </w:rPr>
-        <w:t>http://howardthurmanfilm.herokuapp.com</w:t>
-      </w:r>
-      <w:r>
-        <w:rPr>
-          <w:rFonts w:ascii="PT Sans" w:hAnsi="PT Sans" w:cs="Times New Roman"/>
-          <w:sz w:val="20"/>
-          <w:szCs w:val="20"/>
-        </w:rPr>
-        <w:t xml:space="preserve"> </w:t>
-      </w:r>
-      <w:r>
-        <w:rPr>
-          <w:rFonts w:ascii="PT Sans" w:hAnsi="PT Sans" w:cs="Times New Roman"/>
-          <w:sz w:val="20"/>
-          <w:szCs w:val="20"/>
-        </w:rPr>
-        <w:t>]</w:t>
-      </w:r>
-      <w:r>
-        <w:rPr>
-          <w:rFonts w:ascii="PT Sans" w:hAnsi="PT Sans" w:cs="Times New Roman"/>
-          <w:sz w:val="20"/>
-          <w:szCs w:val="20"/>
-        </w:rPr>
-        <w:t>}</w:t>
-      </w:r>
-    </w:p>
-    <w:p>
-      <w:pPr>
-        <w:ind w:left="634" w:hanging="634"/>
-        <w:rPr>
-          <w:rFonts w:ascii="PT Sans" w:hAnsi="PT Sans" w:cs="Times New Roman"/>
-          <w:sz w:val="20"/>
-          <w:szCs w:val="20"/>
-        </w:rPr>
-      </w:pPr>
-    </w:p>
-    <w:p>
-      <w:pPr>
-        <w:ind w:left="630" w:hanging="630"/>
-        <w:rPr>
-          <w:rFonts w:ascii="PT Sans" w:hAnsi="PT Sans" w:cs="Times New Roman"/>
-          <w:sz w:val="20"/>
-          <w:szCs w:val="20"/>
-        </w:rPr>
-      </w:pPr>
-      <w:r>
-        <w:rPr>
-          <w:rFonts w:ascii="PT Sans" w:hAnsi="PT Sans" w:cs="Times New Roman"/>
-          <w:sz w:val="20"/>
-          <w:szCs w:val="20"/>
-        </w:rPr>
-        <w:t>FreeFundraise.com</w:t>
-      </w:r>
-      <w:r>
-        <w:rPr>
-          <w:rFonts w:ascii="PT Sans" w:hAnsi="PT Sans" w:cs="Times New Roman"/>
-          <w:sz w:val="20"/>
-          <w:szCs w:val="20"/>
-        </w:rPr>
-        <w:t xml:space="preserve">                                                                                                                   </w:t>
-      </w:r>
-      <w:r>
-        <w:rPr>
-          <w:rFonts w:ascii="PT Sans" w:hAnsi="PT Sans" w:cs="Times New Roman"/>
-          <w:sz w:val="20"/>
-          <w:szCs w:val="20"/>
-        </w:rPr>
-        <w:t xml:space="preserve">                </w:t>
-      </w:r>
-      <w:r>
-        <w:rPr>
-          <w:rFonts w:ascii="PT Sans" w:hAnsi="PT Sans" w:cs="Times New Roman"/>
-          <w:sz w:val="20"/>
-          <w:szCs w:val="20"/>
-        </w:rPr>
-        <w:t>Mar 2015</w:t>
-      </w:r>
-      <w:r>
-        <w:rPr>
-          <w:rFonts w:ascii="PT Sans" w:hAnsi="PT Sans" w:cs="Times New Roman"/>
-          <w:sz w:val="20"/>
-          <w:szCs w:val="20"/>
-        </w:rPr>
-        <w:t xml:space="preserve"> </w:t>
-      </w:r>
-      <w:r>
-        <w:rPr>
-          <w:rFonts w:ascii="PT Sans" w:hAnsi="PT Sans" w:cs="Times New Roman"/>
-          <w:sz w:val="20"/>
-          <w:szCs w:val="20"/>
-        </w:rPr>
-        <w:t>- May 2015</w:t>
-      </w:r>
-    </w:p>
-    <w:p>
-      <w:pPr>
-        <w:ind w:left="630" w:hanging="630"/>
-        <w:rPr>
-          <w:rFonts w:ascii="PT Sans" w:hAnsi="PT Sans" w:cs="Times New Roman"/>
-          <w:sz w:val="20"/>
-          <w:szCs w:val="20"/>
-        </w:rPr>
-      </w:pPr>
-      <w:r>
-        <w:rPr>
-          <w:rFonts w:ascii="PT Sans" w:hAnsi="PT Sans" w:cs="Times New Roman"/>
-          <w:sz w:val="20"/>
-          <w:szCs w:val="20"/>
-        </w:rPr>
-        <w:t>Boston, MA</w:t>
-      </w:r>
-    </w:p>
-    <w:p>
-      <w:pPr>
-        <w:ind w:left="630" w:hanging="630"/>
-        <w:rPr>
-          <w:rFonts w:ascii="PT Sans" w:hAnsi="PT Sans" w:cs="Times New Roman"/>
-          <w:sz w:val="20"/>
-          <w:szCs w:val="20"/>
-        </w:rPr>
-      </w:pPr>
-      <w:r>
-        <w:rPr>
-          <w:rFonts w:ascii="PT Sans" w:eastAsia="Times New Roman" w:hAnsi="PT Sans" w:cs="Arial"/>
-          <w:sz w:val="20"/>
-          <w:szCs w:val="20"/>
-          <w:shd w:val="clear" w:color="auto" w:fill="FFFFFF"/>
-        </w:rPr>
-        <w:t xml:space="preserve">•     </w:t>
-      </w:r>
-      <w:r>
-        <w:rPr>
-          <w:rFonts w:ascii="PT Sans" w:hAnsi="PT Sans" w:cs="Times New Roman"/>
-          <w:sz w:val="20"/>
-          <w:szCs w:val="20"/>
-        </w:rPr>
-        <w:t xml:space="preserve">Engineered API-driven Backbone.js app </w:t>
-      </w:r>
-      <w:r>
-        <w:rPr>
-          <w:rFonts w:ascii="PT Sans" w:hAnsi="PT Sans" w:cs="Times New Roman"/>
-          <w:sz w:val="20"/>
-          <w:szCs w:val="20"/>
-        </w:rPr>
-        <w:t>enabling</w:t>
-      </w:r>
-      <w:r>
-        <w:rPr>
-          <w:rFonts w:ascii="PT Sans" w:hAnsi="PT Sans" w:cs="Times New Roman"/>
-          <w:sz w:val="20"/>
-          <w:szCs w:val="20"/>
-        </w:rPr>
-        <w:t xml:space="preserve"> you to shop and give </w:t>
-      </w:r>
-      <w:r>
-        <w:rPr>
-          <w:rFonts w:ascii="PT Sans" w:hAnsi="PT Sans" w:cs="Times New Roman"/>
-          <w:sz w:val="20"/>
-          <w:szCs w:val="20"/>
-        </w:rPr>
-        <w:t xml:space="preserve">the </w:t>
-      </w:r>
-      <w:r>
-        <w:rPr>
-          <w:rFonts w:ascii="PT Sans" w:hAnsi="PT Sans" w:cs="Times New Roman"/>
-          <w:sz w:val="20"/>
-          <w:szCs w:val="20"/>
-        </w:rPr>
-        <w:t xml:space="preserve">advertising affiliate fees </w:t>
-      </w:r>
-      <w:r>
-        <w:rPr>
-          <w:rFonts w:ascii="PT Sans" w:hAnsi="PT Sans" w:cs="Times New Roman"/>
-          <w:sz w:val="20"/>
-          <w:szCs w:val="20"/>
-        </w:rPr>
-        <w:t xml:space="preserve">generated </w:t>
-      </w:r>
-      <w:r>
-        <w:rPr>
-          <w:rFonts w:ascii="PT Sans" w:hAnsi="PT Sans" w:cs="Times New Roman"/>
-          <w:sz w:val="20"/>
-          <w:szCs w:val="20"/>
-        </w:rPr>
-        <w:t>to the charity of your choice</w:t>
-      </w:r>
-    </w:p>
-    <w:p>
-      <w:pPr>
-        <w:ind w:left="630" w:hanging="630"/>
-        <w:rPr>
-          <w:rFonts w:ascii="PT Sans" w:hAnsi="PT Sans" w:cs="Times New Roman"/>
-          <w:sz w:val="20"/>
-          <w:szCs w:val="20"/>
-        </w:rPr>
-      </w:pPr>
-      <w:r>
-        <w:rPr>
-          <w:rFonts w:ascii="PT Sans" w:eastAsia="Times New Roman" w:hAnsi="PT Sans" w:cs="Arial"/>
-          <w:sz w:val="20"/>
-          <w:szCs w:val="20"/>
-          <w:shd w:val="clear" w:color="auto" w:fill="FFFFFF"/>
-        </w:rPr>
-        <w:t xml:space="preserve">•     </w:t>
-      </w:r>
-      <w:r>
-        <w:rPr>
-          <w:rFonts w:ascii="PT Sans" w:hAnsi="PT Sans" w:cs="Times New Roman"/>
-          <w:sz w:val="20"/>
-          <w:szCs w:val="20"/>
-        </w:rPr>
-        <w:t xml:space="preserve">Designed and </w:t>
-      </w:r>
-      <w:r>
-        <w:rPr>
-          <w:rFonts w:ascii="PT Sans" w:eastAsia="Times New Roman" w:hAnsi="PT Sans" w:cs="Arial"/>
-          <w:sz w:val="20"/>
-          <w:szCs w:val="20"/>
-          <w:shd w:val="clear" w:color="auto" w:fill="FFFFFF"/>
-        </w:rPr>
-        <w:t xml:space="preserve">programmed user interface in Backbone.js with carousels built on </w:t>
-      </w:r>
-      <w:r>
-        <w:rPr>
-          <w:rFonts w:ascii="PT Sans" w:hAnsi="PT Sans" w:cs="Times New Roman"/>
-          <w:sz w:val="20"/>
-          <w:szCs w:val="20"/>
-        </w:rPr>
-        <w:t>jQuery fading methods</w:t>
-      </w:r>
-    </w:p>
-    <w:p>
-      <w:pPr>
-        <w:ind w:left="630" w:hanging="630"/>
-        <w:rPr>
-          <w:rFonts w:ascii="PT Sans" w:hAnsi="PT Sans" w:cs="Times New Roman"/>
-          <w:sz w:val="20"/>
-          <w:szCs w:val="20"/>
-        </w:rPr>
-      </w:pPr>
-      <w:r>
-        <w:rPr>
-          <w:rFonts w:ascii="PT Sans" w:eastAsia="Times New Roman" w:hAnsi="PT Sans" w:cs="Arial"/>
-          <w:sz w:val="20"/>
-          <w:szCs w:val="20"/>
-          <w:shd w:val="clear" w:color="auto" w:fill="FFFFFF"/>
-        </w:rPr>
-        <w:t xml:space="preserve">• </w:t>
-      </w:r>
-      <w:r>
-        <w:rPr>
-          <w:rFonts w:ascii="PT Sans" w:eastAsia="Times New Roman" w:hAnsi="PT Sans" w:cs="Arial"/>
-          <w:sz w:val="20"/>
-          <w:szCs w:val="20"/>
-          <w:shd w:val="clear" w:color="auto" w:fill="FFFFFF"/>
-        </w:rPr>
-        <w:t xml:space="preserve">    </w:t>
-      </w:r>
-      <w:r>
-        <w:rPr>
-          <w:rFonts w:ascii="PT Sans" w:hAnsi="PT Sans" w:cs="Times New Roman"/>
-          <w:sz w:val="20"/>
-          <w:szCs w:val="20"/>
-        </w:rPr>
-        <w:t>A</w:t>
-      </w:r>
-      <w:r>
-        <w:rPr>
-          <w:rFonts w:ascii="PT Sans" w:hAnsi="PT Sans" w:cs="Times New Roman"/>
-          <w:sz w:val="20"/>
-          <w:szCs w:val="20"/>
-        </w:rPr>
-        <w:t>llow</w:t>
-      </w:r>
-      <w:r>
-        <w:rPr>
-          <w:rFonts w:ascii="PT Sans" w:hAnsi="PT Sans" w:cs="Times New Roman"/>
-          <w:sz w:val="20"/>
-          <w:szCs w:val="20"/>
-        </w:rPr>
-        <w:t>ed</w:t>
-      </w:r>
-      <w:r>
-        <w:rPr>
-          <w:rFonts w:ascii="PT Sans" w:hAnsi="PT Sans" w:cs="Times New Roman"/>
-          <w:sz w:val="20"/>
-          <w:szCs w:val="20"/>
-        </w:rPr>
-        <w:t xml:space="preserve"> </w:t>
-      </w:r>
-      <w:r>
-        <w:rPr>
-          <w:rFonts w:ascii="PT Sans" w:hAnsi="PT Sans" w:cs="Times New Roman"/>
-          <w:sz w:val="20"/>
-          <w:szCs w:val="20"/>
-        </w:rPr>
-        <w:t>user</w:t>
-      </w:r>
-      <w:r>
-        <w:rPr>
-          <w:rFonts w:ascii="PT Sans" w:hAnsi="PT Sans" w:cs="Times New Roman"/>
-          <w:sz w:val="20"/>
-          <w:szCs w:val="20"/>
-        </w:rPr>
-        <w:t>s</w:t>
-      </w:r>
-      <w:r>
-        <w:rPr>
-          <w:rFonts w:ascii="PT Sans" w:hAnsi="PT Sans" w:cs="Times New Roman"/>
-          <w:sz w:val="20"/>
-          <w:szCs w:val="20"/>
-        </w:rPr>
-        <w:t xml:space="preserve"> to </w:t>
-      </w:r>
-      <w:r>
-        <w:rPr>
-          <w:rFonts w:ascii="PT Sans" w:hAnsi="PT Sans" w:cs="Times New Roman"/>
-          <w:sz w:val="20"/>
-          <w:szCs w:val="20"/>
-        </w:rPr>
-        <w:t xml:space="preserve">either </w:t>
-      </w:r>
-      <w:r>
-        <w:rPr>
-          <w:rFonts w:ascii="PT Sans" w:hAnsi="PT Sans" w:cs="Times New Roman"/>
-          <w:sz w:val="20"/>
-          <w:szCs w:val="20"/>
-        </w:rPr>
-        <w:t>select a featured charity</w:t>
-      </w:r>
-      <w:r>
-        <w:rPr>
-          <w:rFonts w:ascii="PT Sans" w:hAnsi="PT Sans" w:cs="Times New Roman"/>
-          <w:sz w:val="20"/>
-          <w:szCs w:val="20"/>
-        </w:rPr>
-        <w:t>,</w:t>
-      </w:r>
-      <w:r>
-        <w:rPr>
-          <w:rFonts w:ascii="PT Sans" w:hAnsi="PT Sans" w:cs="Times New Roman"/>
-          <w:sz w:val="20"/>
-          <w:szCs w:val="20"/>
-        </w:rPr>
-        <w:t xml:space="preserve"> or to explore </w:t>
-      </w:r>
-      <w:r>
-        <w:rPr>
-          <w:rFonts w:ascii="PT Sans" w:hAnsi="PT Sans" w:cs="Times New Roman"/>
-          <w:sz w:val="20"/>
-          <w:szCs w:val="20"/>
-        </w:rPr>
-        <w:t>all</w:t>
-      </w:r>
-      <w:r>
-        <w:rPr>
-          <w:rFonts w:ascii="PT Sans" w:hAnsi="PT Sans" w:cs="Times New Roman"/>
-          <w:sz w:val="20"/>
-          <w:szCs w:val="20"/>
-        </w:rPr>
-        <w:t>,</w:t>
-      </w:r>
-      <w:r>
-        <w:rPr>
-          <w:rFonts w:ascii="PT Sans" w:hAnsi="PT Sans" w:cs="Times New Roman"/>
-          <w:sz w:val="20"/>
-          <w:szCs w:val="20"/>
-        </w:rPr>
-        <w:t xml:space="preserve"> which add</w:t>
-      </w:r>
-      <w:r>
-        <w:rPr>
-          <w:rFonts w:ascii="PT Sans" w:hAnsi="PT Sans" w:cs="Times New Roman"/>
-          <w:sz w:val="20"/>
-          <w:szCs w:val="20"/>
-        </w:rPr>
-        <w:t xml:space="preserve">s </w:t>
-      </w:r>
-      <w:r>
-        <w:rPr>
-          <w:rFonts w:ascii="PT Sans" w:hAnsi="PT Sans" w:cs="Times New Roman"/>
-          <w:sz w:val="20"/>
-          <w:szCs w:val="20"/>
-        </w:rPr>
-        <w:t>a</w:t>
-      </w:r>
-      <w:r>
-        <w:rPr>
-          <w:rFonts w:ascii="PT Sans" w:hAnsi="PT Sans" w:cs="Times New Roman"/>
-          <w:sz w:val="20"/>
-          <w:szCs w:val="20"/>
-        </w:rPr>
-        <w:t xml:space="preserve"> selected</w:t>
-      </w:r>
-      <w:r>
-        <w:rPr>
-          <w:rFonts w:ascii="PT Sans" w:hAnsi="PT Sans" w:cs="Times New Roman"/>
-          <w:sz w:val="20"/>
-          <w:szCs w:val="20"/>
-        </w:rPr>
-        <w:t xml:space="preserve"> charity to the featured collection</w:t>
-      </w:r>
-      <w:r>
-        <w:rPr>
-          <w:rFonts w:ascii="PT Sans" w:hAnsi="PT Sans" w:cs="Times New Roman"/>
-          <w:sz w:val="20"/>
-          <w:szCs w:val="20"/>
-        </w:rPr>
-        <w:t xml:space="preserve"> </w:t>
-      </w:r>
-      <w:r>
-        <w:rPr>
-          <w:rFonts w:ascii="PT Sans" w:hAnsi="PT Sans" w:cs="Times New Roman"/>
-          <w:sz w:val="20"/>
-          <w:szCs w:val="20"/>
-        </w:rPr>
-        <w:t>as well as</w:t>
-      </w:r>
-      <w:r>
-        <w:rPr>
-          <w:rFonts w:ascii="PT Sans" w:hAnsi="PT Sans" w:cs="Times New Roman"/>
-          <w:sz w:val="20"/>
-          <w:szCs w:val="20"/>
-        </w:rPr>
-        <w:t xml:space="preserve"> </w:t>
-      </w:r>
-      <w:r>
-        <w:rPr>
-          <w:rFonts w:ascii="PT Sans" w:hAnsi="PT Sans" w:cs="Times New Roman"/>
-          <w:sz w:val="20"/>
-          <w:szCs w:val="20"/>
-        </w:rPr>
-        <w:t>activating</w:t>
-      </w:r>
-      <w:r>
-        <w:rPr>
-          <w:rFonts w:ascii="PT Sans" w:hAnsi="PT Sans" w:cs="Times New Roman"/>
-          <w:sz w:val="20"/>
-          <w:szCs w:val="20"/>
-        </w:rPr>
-        <w:t xml:space="preserve"> it for donations</w:t>
-      </w:r>
-    </w:p>
-    <w:p>
-      <w:pPr>
-        <w:ind w:left="630" w:hanging="630"/>
-        <w:rPr>
-          <w:rFonts w:ascii="PT Sans" w:hAnsi="PT Sans" w:cs="Times New Roman"/>
-          <w:sz w:val="20"/>
-          <w:szCs w:val="20"/>
-        </w:rPr>
-      </w:pPr>
-      <w:r>
-        <w:rPr>
-          <w:rFonts w:ascii="PT Sans" w:eastAsia="Times New Roman" w:hAnsi="PT Sans" w:cs="Arial"/>
-          <w:sz w:val="20"/>
-          <w:szCs w:val="20"/>
-          <w:shd w:val="clear" w:color="auto" w:fill="FFFFFF"/>
-        </w:rPr>
-        <w:t xml:space="preserve">•     </w:t>
-      </w:r>
-      <w:r>
-        <w:rPr>
-          <w:rFonts w:ascii="PT Sans" w:hAnsi="PT Sans" w:cs="Times New Roman"/>
-          <w:sz w:val="20"/>
-          <w:szCs w:val="20"/>
-        </w:rPr>
-        <w:t xml:space="preserve">Integrated </w:t>
-      </w:r>
-      <w:r>
-        <w:rPr>
-          <w:rFonts w:ascii="PT Sans" w:hAnsi="PT Sans" w:cs="Times New Roman"/>
-          <w:sz w:val="20"/>
-          <w:szCs w:val="20"/>
-        </w:rPr>
-        <w:t>charity tracking-</w:t>
-      </w:r>
-      <w:r>
-        <w:rPr>
-          <w:rFonts w:ascii="PT Sans" w:hAnsi="PT Sans" w:cs="Times New Roman"/>
-          <w:sz w:val="20"/>
-          <w:szCs w:val="20"/>
-        </w:rPr>
-        <w:t xml:space="preserve">ids </w:t>
-      </w:r>
-      <w:r>
-        <w:rPr>
-          <w:rFonts w:ascii="PT Sans" w:hAnsi="PT Sans" w:cs="Times New Roman"/>
-          <w:sz w:val="20"/>
-          <w:szCs w:val="20"/>
-        </w:rPr>
-        <w:t>in</w:t>
-      </w:r>
-      <w:r>
-        <w:rPr>
-          <w:rFonts w:ascii="PT Sans" w:hAnsi="PT Sans" w:cs="Times New Roman"/>
-          <w:sz w:val="20"/>
-          <w:szCs w:val="20"/>
-        </w:rPr>
-        <w:t>to each unique set of query string parameters required by Amazon, eBay and FlexOffers affiliate programs</w:t>
-      </w:r>
-    </w:p>
-    <w:p>
-      <w:pPr>
-        <w:ind w:left="634" w:hanging="634"/>
-        <w:rPr>
-          <w:rFonts w:ascii="PT Sans" w:hAnsi="PT Sans" w:cs="Times New Roman"/>
-          <w:sz w:val="20"/>
-          <w:szCs w:val="20"/>
-        </w:rPr>
-      </w:pPr>
-    </w:p>
-    <w:p>
-      <w:pPr>
-        <w:ind w:left="630" w:hanging="630"/>
-        <w:rPr>
-          <w:rFonts w:ascii="PT Sans" w:hAnsi="PT Sans" w:cs="Times New Roman"/>
-          <w:sz w:val="20"/>
-          <w:szCs w:val="20"/>
-        </w:rPr>
-      </w:pPr>
-      <w:r>
-        <w:rPr>
-          <w:rFonts w:ascii="PT Sans" w:hAnsi="PT Sans" w:cs="Times New Roman"/>
-          <w:sz w:val="20"/>
-          <w:szCs w:val="20"/>
-        </w:rPr>
-        <w:t>Outlearn.com</w:t>
-      </w:r>
-      <w:r>
-        <w:rPr>
-          <w:rFonts w:ascii="PT Sans" w:hAnsi="PT Sans" w:cs="Times New Roman"/>
-          <w:sz w:val="20"/>
-          <w:szCs w:val="20"/>
-        </w:rPr>
-        <w:t xml:space="preserve">                                                                                                                                               Jan 2015 - Feb 2015</w:t>
-      </w:r>
-    </w:p>
-    <w:p>
-      <w:pPr>
-        <w:ind w:left="630" w:hanging="630"/>
-        <w:rPr>
-          <w:rFonts w:ascii="PT Sans" w:hAnsi="PT Sans" w:cs="Times New Roman"/>
-          <w:sz w:val="20"/>
-          <w:szCs w:val="20"/>
-        </w:rPr>
-      </w:pPr>
-      <w:r>
-        <w:rPr>
-          <w:rFonts w:ascii="PT Sans" w:hAnsi="PT Sans" w:cs="Times New Roman"/>
-          <w:sz w:val="20"/>
-          <w:szCs w:val="20"/>
-        </w:rPr>
-        <w:t>Boston, MA</w:t>
-      </w:r>
-    </w:p>
-    <w:p>
-      <w:pPr>
-        <w:ind w:left="630" w:hanging="630"/>
-        <w:rPr>
-          <w:rFonts w:ascii="PT Sans" w:hAnsi="PT Sans" w:cs="Times New Roman"/>
-          <w:sz w:val="20"/>
-          <w:szCs w:val="20"/>
-        </w:rPr>
-      </w:pPr>
-      <w:r>
-        <w:rPr>
-          <w:rFonts w:ascii="PT Sans" w:eastAsia="Times New Roman" w:hAnsi="PT Sans" w:cs="Arial"/>
-          <w:sz w:val="20"/>
-          <w:szCs w:val="20"/>
-          <w:shd w:val="clear" w:color="auto" w:fill="FFFFFF"/>
-        </w:rPr>
-        <w:t xml:space="preserve">•     </w:t>
-      </w:r>
-      <w:r>
-        <w:rPr>
-          <w:rFonts w:ascii="PT Sans" w:hAnsi="PT Sans" w:cs="Times New Roman"/>
-          <w:sz w:val="20"/>
-          <w:szCs w:val="20"/>
-        </w:rPr>
-        <w:t xml:space="preserve">Researched </w:t>
-      </w:r>
-      <w:r>
-        <w:rPr>
-          <w:rFonts w:ascii="PT Sans" w:hAnsi="PT Sans" w:cs="Times New Roman"/>
-          <w:sz w:val="20"/>
-          <w:szCs w:val="20"/>
-        </w:rPr>
-        <w:t>technical training</w:t>
-      </w:r>
-      <w:r>
-        <w:rPr>
-          <w:rFonts w:ascii="PT Sans" w:hAnsi="PT Sans" w:cs="Times New Roman"/>
-          <w:sz w:val="20"/>
-          <w:szCs w:val="20"/>
-        </w:rPr>
-        <w:t xml:space="preserve"> </w:t>
-      </w:r>
-      <w:r>
-        <w:rPr>
-          <w:rFonts w:ascii="PT Sans" w:hAnsi="PT Sans" w:cs="Times New Roman"/>
-          <w:sz w:val="20"/>
-          <w:szCs w:val="20"/>
-        </w:rPr>
-        <w:t xml:space="preserve">topics </w:t>
-      </w:r>
-      <w:r>
-        <w:rPr>
-          <w:rFonts w:ascii="PT Sans" w:hAnsi="PT Sans" w:cs="Times New Roman"/>
-          <w:sz w:val="20"/>
-          <w:szCs w:val="20"/>
-        </w:rPr>
-        <w:t>and formatted content into prototype format</w:t>
-      </w:r>
-    </w:p>
-    <w:p>
-      <w:pPr>
-        <w:ind w:left="630" w:hanging="630"/>
-        <w:rPr>
-          <w:rFonts w:ascii="PT Sans" w:hAnsi="PT Sans" w:cs="Times New Roman"/>
-          <w:sz w:val="20"/>
-          <w:szCs w:val="20"/>
-        </w:rPr>
-      </w:pPr>
-      <w:r>
-        <w:rPr>
-          <w:rFonts w:ascii="PT Sans" w:eastAsia="Times New Roman" w:hAnsi="PT Sans" w:cs="Arial"/>
-          <w:sz w:val="20"/>
-          <w:szCs w:val="20"/>
-          <w:shd w:val="clear" w:color="auto" w:fill="FFFFFF"/>
-        </w:rPr>
-        <w:t xml:space="preserve">•     </w:t>
-      </w:r>
-      <w:r>
-        <w:rPr>
-          <w:rFonts w:ascii="PT Sans" w:hAnsi="PT Sans" w:cs="Times New Roman"/>
-          <w:sz w:val="20"/>
-          <w:szCs w:val="20"/>
-        </w:rPr>
-        <w:t xml:space="preserve">Integrated with GitHub </w:t>
-      </w:r>
-      <w:r>
-        <w:rPr>
-          <w:rFonts w:ascii="PT Sans" w:hAnsi="PT Sans" w:cs="Times New Roman"/>
-          <w:sz w:val="20"/>
-          <w:szCs w:val="20"/>
-        </w:rPr>
-        <w:t>through importation of</w:t>
-      </w:r>
-      <w:r>
-        <w:rPr>
-          <w:rFonts w:ascii="PT Sans" w:hAnsi="PT Sans" w:cs="Times New Roman"/>
-          <w:sz w:val="20"/>
-          <w:szCs w:val="20"/>
-        </w:rPr>
-        <w:t xml:space="preserve"> repositories </w:t>
-      </w:r>
-      <w:r>
-        <w:rPr>
-          <w:rFonts w:ascii="PT Sans" w:hAnsi="PT Sans" w:cs="Times New Roman"/>
-          <w:sz w:val="20"/>
-          <w:szCs w:val="20"/>
-        </w:rPr>
-        <w:t>and allowing login using GitHub</w:t>
-      </w:r>
-      <w:r>
-        <w:rPr>
-          <w:rFonts w:ascii="PT Sans" w:hAnsi="PT Sans" w:cs="Times New Roman"/>
-          <w:sz w:val="20"/>
-          <w:szCs w:val="20"/>
-        </w:rPr>
-        <w:t xml:space="preserve"> account</w:t>
-      </w:r>
-    </w:p>
-    <w:p>
-      <w:pPr>
-        <w:ind w:left="630" w:hanging="630"/>
-        <w:rPr>
-          <w:rFonts w:ascii="PT Sans" w:hAnsi="PT Sans" w:cs="Times New Roman"/>
-          <w:sz w:val="20"/>
-          <w:szCs w:val="20"/>
-        </w:rPr>
-      </w:pPr>
-      <w:r>
-        <w:rPr>
-          <w:rFonts w:ascii="PT Sans" w:eastAsia="Times New Roman" w:hAnsi="PT Sans" w:cs="Arial"/>
-          <w:sz w:val="20"/>
-          <w:szCs w:val="20"/>
-          <w:shd w:val="clear" w:color="auto" w:fill="FFFFFF"/>
-        </w:rPr>
-        <w:t xml:space="preserve">•     </w:t>
-      </w:r>
-      <w:r>
-        <w:rPr>
-          <w:rFonts w:ascii="PT Sans" w:hAnsi="PT Sans" w:cs="Times New Roman"/>
-          <w:sz w:val="20"/>
-          <w:szCs w:val="20"/>
-        </w:rPr>
-        <w:t>Experimented with JavaScript Fancytree library, a dynamic tree view plugin for jQuery, to display imported contents</w:t>
-      </w:r>
-    </w:p>
-    <w:p>
-      <w:pPr>
-        <w:ind w:left="630" w:hanging="630"/>
-        <w:rPr>
-          <w:rFonts w:ascii="PT Sans" w:hAnsi="PT Sans" w:cs="Times New Roman"/>
-          <w:sz w:val="20"/>
-          <w:szCs w:val="20"/>
-        </w:rPr>
-      </w:pPr>
-      <w:r>
-        <w:rPr>
-          <w:rFonts w:ascii="PT Sans" w:eastAsia="Times New Roman" w:hAnsi="PT Sans" w:cs="Arial"/>
-          <w:sz w:val="20"/>
-          <w:szCs w:val="20"/>
-          <w:shd w:val="clear" w:color="auto" w:fill="FFFFFF"/>
-        </w:rPr>
-        <w:t xml:space="preserve">•     </w:t>
-      </w:r>
-      <w:r>
-        <w:rPr>
-          <w:rFonts w:ascii="PT Sans" w:hAnsi="PT Sans" w:cs="Times New Roman"/>
-          <w:sz w:val="20"/>
-          <w:szCs w:val="20"/>
-        </w:rPr>
-        <w:t>Engineered advanced coding challenges using RSpec tests for Ruby and Jasmine tests for JavaScript</w:t>
-      </w:r>
-    </w:p>
-    <w:p>
-      <w:pPr>
-        <w:ind w:left="630" w:hanging="630"/>
-        <w:rPr>
-          <w:rFonts w:ascii="PT Sans" w:hAnsi="PT Sans" w:cs="Times New Roman"/>
-          <w:sz w:val="20"/>
-          <w:szCs w:val="20"/>
-        </w:rPr>
-      </w:pPr>
-      <w:r>
-        <w:rPr>
-          <w:rFonts w:ascii="PT Sans" w:eastAsia="Times New Roman" w:hAnsi="PT Sans" w:cs="Arial"/>
-          <w:sz w:val="20"/>
-          <w:szCs w:val="20"/>
-          <w:shd w:val="clear" w:color="auto" w:fill="FFFFFF"/>
-        </w:rPr>
-        <w:t xml:space="preserve">•     </w:t>
-      </w:r>
-      <w:r>
-        <w:rPr>
-          <w:rFonts w:ascii="PT Sans" w:hAnsi="PT Sans" w:cs="Times New Roman"/>
-          <w:sz w:val="20"/>
-          <w:szCs w:val="20"/>
-        </w:rPr>
-        <w:t>Created interactive terminal sessions for Ruby, JavaScript and PHP using jq-console, a jQuery plugin</w:t>
-      </w:r>
-    </w:p>
-    <w:p>
-      <w:pPr>
-        <w:rPr>
-          <w:rFonts w:ascii="PT Sans" w:hAnsi="PT Sans" w:cs="Times New Roman"/>
-          <w:sz w:val="20"/>
-          <w:szCs w:val="20"/>
-        </w:rPr>
-      </w:pPr>
-    </w:p>
-    <w:p>
-      <w:pPr>
-        <w:ind w:left="630" w:hanging="630"/>
-        <w:rPr>
-          <w:rFonts w:ascii="PT Sans" w:hAnsi="PT Sans" w:cs="Times New Roman"/>
-          <w:sz w:val="20"/>
-          <w:szCs w:val="20"/>
-        </w:rPr>
-      </w:pPr>
-      <w:r>
-        <w:rPr>
-          <w:rFonts w:ascii="PT Sans" w:hAnsi="PT Sans" w:cs="Times New Roman"/>
-          <w:sz w:val="20"/>
-          <w:szCs w:val="20"/>
-        </w:rPr>
-        <w:t>Westport, C</w:t>
-      </w:r>
-      <w:r>
-        <w:rPr>
-          <w:rFonts w:ascii="PT Sans" w:hAnsi="PT Sans" w:cs="Times New Roman"/>
-          <w:sz w:val="20"/>
-          <w:szCs w:val="20"/>
-        </w:rPr>
-        <w:t>T</w:t>
-      </w:r>
-      <w:r>
-        <w:rPr>
-          <w:rFonts w:ascii="PT Sans" w:hAnsi="PT Sans" w:cs="Times New Roman"/>
-          <w:sz w:val="20"/>
-          <w:szCs w:val="20"/>
-        </w:rPr>
-        <w:t xml:space="preserve"> and World Maker Faires</w:t>
-      </w:r>
-      <w:r>
-        <w:rPr>
-          <w:rFonts w:ascii="PT Sans" w:hAnsi="PT Sans" w:cs="Times New Roman"/>
-          <w:sz w:val="20"/>
-          <w:szCs w:val="20"/>
-        </w:rPr>
-        <w:t xml:space="preserve">                                                              Apr 2014 (Westport) and Sept 2014 (World)</w:t>
-      </w:r>
-    </w:p>
-    <w:p>
-      <w:pPr>
-        <w:ind w:left="630" w:hanging="630"/>
-        <w:rPr>
-          <w:rFonts w:ascii="PT Sans" w:hAnsi="PT Sans" w:cs="Times New Roman"/>
-          <w:sz w:val="20"/>
-          <w:szCs w:val="20"/>
-        </w:rPr>
-      </w:pPr>
-      <w:r>
-        <w:rPr>
-          <w:rFonts w:ascii="PT Sans" w:hAnsi="PT Sans" w:cs="Times New Roman"/>
-          <w:sz w:val="20"/>
-          <w:szCs w:val="20"/>
-        </w:rPr>
-        <w:t>Westport, CT and New York, NY</w:t>
-      </w:r>
-    </w:p>
-    <w:p>
-      <w:pPr>
-        <w:ind w:left="630" w:hanging="630"/>
-        <w:rPr>
-          <w:rFonts w:ascii="PT Sans" w:hAnsi="PT Sans" w:cs="Times New Roman"/>
-          <w:sz w:val="20"/>
-          <w:szCs w:val="20"/>
-        </w:rPr>
-      </w:pPr>
-      <w:r>
-        <w:rPr>
-          <w:rFonts w:ascii="PT Sans" w:eastAsia="Times New Roman" w:hAnsi="PT Sans" w:cs="Arial"/>
-          <w:sz w:val="20"/>
-          <w:szCs w:val="20"/>
-          <w:shd w:val="clear" w:color="auto" w:fill="FFFFFF"/>
-        </w:rPr>
-        <w:t xml:space="preserve">•     </w:t>
-      </w:r>
-      <w:r>
-        <w:rPr>
-          <w:rFonts w:ascii="PT Sans" w:hAnsi="PT Sans" w:cs="Times New Roman"/>
-          <w:sz w:val="20"/>
-          <w:szCs w:val="20"/>
-        </w:rPr>
-        <w:t>Presented</w:t>
-      </w:r>
-      <w:r>
-        <w:rPr>
-          <w:rFonts w:ascii="PT Sans" w:hAnsi="PT Sans" w:cs="Times New Roman"/>
-          <w:sz w:val="20"/>
-          <w:szCs w:val="20"/>
-        </w:rPr>
-        <w:t xml:space="preserve"> the sc</w:t>
-      </w:r>
-      <w:r>
-        <w:rPr>
-          <w:rFonts w:ascii="PT Sans" w:hAnsi="PT Sans" w:cs="Times New Roman"/>
-          <w:sz w:val="20"/>
-          <w:szCs w:val="20"/>
-        </w:rPr>
-        <w:t xml:space="preserve">ience behind </w:t>
-      </w:r>
-      <w:r>
-        <w:rPr>
-          <w:rFonts w:ascii="PT Sans" w:hAnsi="PT Sans" w:cs="Times New Roman"/>
-          <w:sz w:val="20"/>
-          <w:szCs w:val="20"/>
-        </w:rPr>
-        <w:t xml:space="preserve">my software package </w:t>
-      </w:r>
-      <w:r>
-        <w:rPr>
-          <w:rFonts w:ascii="PT Sans" w:hAnsi="PT Sans" w:cs="Times New Roman"/>
-          <w:sz w:val="20"/>
-          <w:szCs w:val="20"/>
-        </w:rPr>
-        <w:t xml:space="preserve">Clean Fuel Chemical Kinetics </w:t>
-      </w:r>
-      <w:r>
-        <w:rPr>
-          <w:rFonts w:ascii="PT Sans" w:hAnsi="PT Sans" w:cs="Times New Roman"/>
-          <w:sz w:val="20"/>
-          <w:szCs w:val="20"/>
-        </w:rPr>
-        <w:t>and how it can be used to model clean fuels in the engines of tomorrow</w:t>
-      </w:r>
-    </w:p>
-    <w:p>
-      <w:pPr>
-        <w:ind w:left="630" w:hanging="630"/>
-        <w:rPr>
-          <w:rFonts w:ascii="PT Sans" w:hAnsi="PT Sans" w:cs="Times New Roman"/>
-          <w:sz w:val="20"/>
-          <w:szCs w:val="20"/>
-        </w:rPr>
-      </w:pPr>
-      <w:r>
-        <w:rPr>
-          <w:rFonts w:ascii="PT Sans" w:eastAsia="Times New Roman" w:hAnsi="PT Sans" w:cs="Arial"/>
-          <w:sz w:val="20"/>
-          <w:szCs w:val="20"/>
-          <w:shd w:val="clear" w:color="auto" w:fill="FFFFFF"/>
-        </w:rPr>
-        <w:t xml:space="preserve">•     </w:t>
-      </w:r>
-      <w:r>
-        <w:rPr>
-          <w:rFonts w:ascii="PT Sans" w:hAnsi="PT Sans" w:cs="Times New Roman"/>
-          <w:sz w:val="20"/>
-          <w:szCs w:val="20"/>
-        </w:rPr>
-        <w:t xml:space="preserve">Articulated reaction rate and </w:t>
-      </w:r>
-      <w:r>
-        <w:rPr>
-          <w:rFonts w:ascii="PT Sans" w:hAnsi="PT Sans" w:cs="Times New Roman"/>
-          <w:sz w:val="20"/>
-          <w:szCs w:val="20"/>
-        </w:rPr>
-        <w:t>L</w:t>
-      </w:r>
-      <w:r>
-        <w:rPr>
-          <w:rFonts w:ascii="PT Sans" w:hAnsi="PT Sans" w:cs="Times New Roman"/>
-          <w:sz w:val="20"/>
-          <w:szCs w:val="20"/>
-        </w:rPr>
-        <w:t>agrange multiplier problems to teach science and math to faire attendees</w:t>
-      </w:r>
-    </w:p>
-    <w:p>
-      <w:pPr>
-        <w:ind w:left="634" w:hanging="634"/>
-        <w:rPr>
-          <w:rFonts w:ascii="PT Sans" w:hAnsi="PT Sans" w:cs="Times New Roman"/>
-          <w:sz w:val="20"/>
-          <w:szCs w:val="20"/>
-        </w:rPr>
-      </w:pPr>
-    </w:p>
-    <w:p>
-      <w:pPr>
-        <w:ind w:left="630" w:hanging="630"/>
-        <w:rPr>
-          <w:rFonts w:ascii="PT Sans" w:hAnsi="PT Sans" w:cs="Times New Roman"/>
-          <w:sz w:val="20"/>
-          <w:szCs w:val="20"/>
-        </w:rPr>
-      </w:pPr>
-      <w:r>
-        <w:rPr>
-          <w:rFonts w:ascii="PT Sans" w:hAnsi="PT Sans" w:cs="Times New Roman"/>
-          <w:sz w:val="20"/>
-          <w:szCs w:val="20"/>
-        </w:rPr>
-        <w:t>Saigeworks LLC</w:t>
-      </w:r>
-      <w:r>
-        <w:rPr>
-          <w:rFonts w:ascii="PT Sans" w:hAnsi="PT Sans" w:cs="Times New Roman"/>
-          <w:sz w:val="20"/>
-          <w:szCs w:val="20"/>
-        </w:rPr>
-        <w:t xml:space="preserve">                                                                                                                                                            May 2014</w:t>
-      </w:r>
-    </w:p>
-    <w:p>
-      <w:pPr>
-        <w:ind w:left="630" w:hanging="630"/>
-        <w:rPr>
-          <w:rFonts w:ascii="PT Sans" w:hAnsi="PT Sans" w:cs="Times New Roman"/>
-          <w:sz w:val="20"/>
-          <w:szCs w:val="20"/>
-        </w:rPr>
-      </w:pPr>
-      <w:r>
-        <w:rPr>
-          <w:rFonts w:ascii="PT Sans" w:hAnsi="PT Sans" w:cs="Times New Roman"/>
-          <w:sz w:val="20"/>
-          <w:szCs w:val="20"/>
-        </w:rPr>
-        <w:t>Trumbull, CT</w:t>
-      </w:r>
-    </w:p>
-    <w:p>
-      <w:pPr>
-        <w:rPr>
-          <w:rFonts w:ascii="PT Sans" w:hAnsi="PT Sans" w:cs="Times New Roman"/>
-          <w:sz w:val="20"/>
-          <w:szCs w:val="20"/>
-        </w:rPr>
-      </w:pPr>
-      <w:r>
-        <w:rPr>
-          <w:rFonts w:ascii="PT Sans" w:eastAsia="Times New Roman" w:hAnsi="PT Sans" w:cs="Arial"/>
-          <w:sz w:val="20"/>
-          <w:szCs w:val="20"/>
-          <w:shd w:val="clear" w:color="auto" w:fill="FFFFFF"/>
-        </w:rPr>
-        <w:t xml:space="preserve">•     </w:t>
-      </w:r>
-      <w:r>
-        <w:rPr>
-          <w:rFonts w:ascii="PT Sans" w:hAnsi="PT Sans" w:cs="Times New Roman"/>
-          <w:sz w:val="20"/>
-          <w:szCs w:val="20"/>
-        </w:rPr>
-        <w:t xml:space="preserve">Utilized my chemical kinetics software to transform </w:t>
-      </w:r>
-      <w:r>
-        <w:rPr>
-          <w:rFonts w:ascii="PT Sans" w:hAnsi="PT Sans" w:cs="Times New Roman"/>
-          <w:sz w:val="20"/>
-          <w:szCs w:val="20"/>
-        </w:rPr>
-        <w:t xml:space="preserve">inventor’s </w:t>
-      </w:r>
-      <w:r>
-        <w:rPr>
-          <w:rFonts w:ascii="PT Sans" w:hAnsi="PT Sans" w:cs="Times New Roman"/>
-          <w:sz w:val="20"/>
-          <w:szCs w:val="20"/>
-        </w:rPr>
-        <w:t>hands-on experience into concrete engineering terms</w:t>
-      </w:r>
-    </w:p>
-    <w:p>
-      <w:pPr>
-        <w:ind w:left="630" w:hanging="630"/>
-        <w:rPr>
-          <w:rFonts w:ascii="PT Sans" w:hAnsi="PT Sans" w:cs="Times New Roman"/>
-          <w:sz w:val="20"/>
-          <w:szCs w:val="20"/>
-        </w:rPr>
-      </w:pPr>
-      <w:r>
-        <w:rPr>
-          <w:rFonts w:ascii="PT Sans" w:eastAsia="Times New Roman" w:hAnsi="PT Sans" w:cs="Arial"/>
-          <w:sz w:val="20"/>
-          <w:szCs w:val="20"/>
-          <w:shd w:val="clear" w:color="auto" w:fill="FFFFFF"/>
-        </w:rPr>
-        <w:t xml:space="preserve">•     </w:t>
-      </w:r>
-      <w:r>
-        <w:rPr>
-          <w:rFonts w:ascii="PT Sans" w:hAnsi="PT Sans" w:cs="Times New Roman"/>
-          <w:sz w:val="20"/>
-          <w:szCs w:val="20"/>
-        </w:rPr>
-        <w:t xml:space="preserve">Determined </w:t>
-      </w:r>
-      <w:r>
-        <w:rPr>
-          <w:rFonts w:ascii="PT Sans" w:hAnsi="PT Sans" w:cs="Times New Roman"/>
-          <w:sz w:val="20"/>
-          <w:szCs w:val="20"/>
-        </w:rPr>
-        <w:t xml:space="preserve">that </w:t>
-      </w:r>
-      <w:r>
-        <w:rPr>
-          <w:rFonts w:ascii="PT Sans" w:hAnsi="PT Sans" w:cs="Times New Roman"/>
-          <w:sz w:val="20"/>
-          <w:szCs w:val="20"/>
-        </w:rPr>
-        <w:t>2.4 kJ of work and 3.3 kJ of heat for methane</w:t>
-      </w:r>
-      <w:r>
-        <w:rPr>
-          <w:rFonts w:ascii="PT Sans" w:hAnsi="PT Sans" w:cs="Times New Roman"/>
-          <w:sz w:val="20"/>
-          <w:szCs w:val="20"/>
-        </w:rPr>
-        <w:t>,</w:t>
-      </w:r>
-      <w:r>
-        <w:rPr>
-          <w:rFonts w:ascii="PT Sans" w:hAnsi="PT Sans" w:cs="Times New Roman"/>
-          <w:sz w:val="20"/>
-          <w:szCs w:val="20"/>
-        </w:rPr>
-        <w:t xml:space="preserve"> and 3.0 kJ of work and 5.1 kJ of heat for hydrogen</w:t>
-      </w:r>
-      <w:r>
-        <w:rPr>
-          <w:rFonts w:ascii="PT Sans" w:hAnsi="PT Sans" w:cs="Times New Roman"/>
-          <w:sz w:val="20"/>
-          <w:szCs w:val="20"/>
-        </w:rPr>
-        <w:t>,</w:t>
-      </w:r>
-      <w:r>
-        <w:rPr>
-          <w:rFonts w:ascii="PT Sans" w:hAnsi="PT Sans" w:cs="Times New Roman"/>
-          <w:sz w:val="20"/>
-          <w:szCs w:val="20"/>
-        </w:rPr>
-        <w:t xml:space="preserve"> </w:t>
-      </w:r>
-      <w:r>
-        <w:rPr>
-          <w:rFonts w:ascii="PT Sans" w:hAnsi="PT Sans" w:cs="Times New Roman"/>
-          <w:sz w:val="20"/>
-          <w:szCs w:val="20"/>
-        </w:rPr>
-        <w:t xml:space="preserve">was </w:t>
-      </w:r>
-      <w:r>
-        <w:rPr>
-          <w:rFonts w:ascii="PT Sans" w:hAnsi="PT Sans" w:cs="Times New Roman"/>
-          <w:sz w:val="20"/>
-          <w:szCs w:val="20"/>
-        </w:rPr>
-        <w:t>produced in one cycle per gram of fuel and oxygen at stoichiometric ratio</w:t>
-      </w:r>
-    </w:p>
-    <w:p>
-      <w:pPr>
-        <w:ind w:left="634" w:hanging="634"/>
-        <w:rPr>
-          <w:rFonts w:ascii="PT Sans" w:hAnsi="PT Sans" w:cs="Times New Roman"/>
-          <w:sz w:val="20"/>
-          <w:szCs w:val="20"/>
-        </w:rPr>
-      </w:pPr>
-    </w:p>
-    <w:p>
-      <w:pPr>
-        <w:ind w:left="630" w:hanging="630"/>
-        <w:rPr>
-          <w:rFonts w:ascii="PT Sans" w:hAnsi="PT Sans" w:cs="Times New Roman"/>
-          <w:sz w:val="20"/>
-          <w:szCs w:val="20"/>
-        </w:rPr>
-      </w:pPr>
-      <w:r>
-        <w:rPr>
-          <w:rFonts w:ascii="PT Sans" w:hAnsi="PT Sans" w:cs="Times New Roman"/>
-          <w:sz w:val="20"/>
-          <w:szCs w:val="20"/>
-        </w:rPr>
-        <w:t>University of Connecticut</w:t>
-      </w:r>
-      <w:r>
-        <w:rPr>
-          <w:rFonts w:ascii="PT Sans" w:hAnsi="PT Sans" w:cs="Times New Roman"/>
-          <w:sz w:val="20"/>
-          <w:szCs w:val="20"/>
-        </w:rPr>
-        <w:t xml:space="preserve">                                                                                                                         Jan 2011 - Dec 2012</w:t>
-      </w:r>
-    </w:p>
-    <w:p>
-      <w:pPr>
-        <w:ind w:left="630" w:hanging="630"/>
-        <w:rPr>
-          <w:rFonts w:ascii="PT Sans" w:hAnsi="PT Sans" w:cs="Times New Roman"/>
-          <w:sz w:val="20"/>
-          <w:szCs w:val="20"/>
-        </w:rPr>
-      </w:pPr>
-      <w:r>
-        <w:rPr>
-          <w:rFonts w:ascii="PT Sans" w:hAnsi="PT Sans" w:cs="Times New Roman"/>
-          <w:sz w:val="20"/>
-          <w:szCs w:val="20"/>
-        </w:rPr>
-        <w:t>Storrs, CT</w:t>
-      </w:r>
-    </w:p>
-    <w:p>
-      <w:pPr>
-        <w:ind w:left="630" w:hanging="630"/>
-        <w:rPr>
-          <w:rFonts w:ascii="PT Sans" w:hAnsi="PT Sans" w:cs="Times New Roman"/>
-          <w:sz w:val="20"/>
-          <w:szCs w:val="20"/>
-        </w:rPr>
-      </w:pPr>
-      <w:r>
-        <w:rPr>
-          <w:rFonts w:ascii="PT Sans" w:eastAsia="Times New Roman" w:hAnsi="PT Sans" w:cs="Arial"/>
-          <w:sz w:val="20"/>
-          <w:szCs w:val="20"/>
-          <w:shd w:val="clear" w:color="auto" w:fill="FFFFFF"/>
-        </w:rPr>
-        <w:lastRenderedPageBreak/>
         <w:t xml:space="preserve">•     </w:t>
       </w:r>
       <w:r>

</xml_diff>

<commit_message>
finish formatting experience section
</commit_message>
<xml_diff>
--- a/max_plomer_resume.docx
+++ b/max_plomer_resume.docx
@@ -162,8 +162,6 @@
         </w:rPr>
         <w:t>}</w:t>
       </w:r>
-      <w:bookmarkStart w:id="0" w:name="_GoBack"/>
-      <w:bookmarkEnd w:id="0"/>
     </w:p>
     <w:p>
       <w:pPr>
@@ -3241,6 +3239,14 @@
           <w:sz w:val="20"/>
           <w:szCs w:val="20"/>
         </w:rPr>
+        <w:t xml:space="preserve"> </w:t>
+      </w:r>
+      <w:r>
+        <w:rPr>
+          <w:rFonts w:ascii="PT Sans" w:hAnsi="PT Sans" w:cs="Times New Roman"/>
+          <w:sz w:val="20"/>
+          <w:szCs w:val="20"/>
+        </w:rPr>
         <w:t xml:space="preserve">- { </w:t>
       </w:r>
       <w:r>
@@ -3519,7 +3525,250 @@
           <w:sz w:val="20"/>
           <w:szCs w:val="20"/>
         </w:rPr>
-        <w:t>produced in one cycle per gram of fuel and oxygen at stoichiometric ratio</w:t>
+        <w:t>produce</w:t>
+      </w:r>
+      <w:bookmarkStart w:id="0" w:name="_GoBack"/>
+      <w:bookmarkEnd w:id="0"/>
+      <w:r>
+        <w:rPr>
+          <w:rFonts w:ascii="PT Sans" w:hAnsi="PT Sans" w:cs="Times New Roman"/>
+          <w:sz w:val="20"/>
+          <w:szCs w:val="20"/>
+        </w:rPr>
+        <w:t>d in one cycle per gram of fuel and oxygen at stoichiometric ratio</w:t>
+      </w:r>
+      <w:r>
+        <w:rPr>
+          <w:rFonts w:ascii="PT Sans" w:hAnsi="PT Sans" w:cs="Times New Roman"/>
+          <w:sz w:val="20"/>
+          <w:szCs w:val="20"/>
+        </w:rPr>
+        <w:t>'</w:t>
+      </w:r>
+      <w:r>
+        <w:rPr>
+          <w:rFonts w:ascii="PT Sans" w:hAnsi="PT Sans" w:cs="Times New Roman"/>
+          <w:sz w:val="20"/>
+          <w:szCs w:val="20"/>
+        </w:rPr>
+        <w:t xml:space="preserve"> ]}</w:t>
+      </w:r>
+    </w:p>
+    <w:p>
+      <w:pPr>
+        <w:ind w:left="270" w:hanging="270"/>
+        <w:rPr>
+          <w:rFonts w:ascii="PT Sans" w:hAnsi="PT Sans" w:cs="Times New Roman"/>
+          <w:sz w:val="20"/>
+          <w:szCs w:val="20"/>
+        </w:rPr>
+      </w:pPr>
+    </w:p>
+    <w:p>
+      <w:pPr>
+        <w:ind w:left="270" w:hanging="270"/>
+        <w:rPr>
+          <w:rFonts w:ascii="PT Sans" w:hAnsi="PT Sans" w:cs="Times New Roman"/>
+          <w:sz w:val="20"/>
+          <w:szCs w:val="20"/>
+        </w:rPr>
+      </w:pPr>
+      <w:r>
+        <w:rPr>
+          <w:rFonts w:ascii="PT Sans" w:hAnsi="PT Sans" w:cs="Times New Roman"/>
+          <w:sz w:val="20"/>
+          <w:szCs w:val="20"/>
+        </w:rPr>
+        <w:t xml:space="preserve"> </w:t>
+      </w:r>
+      <w:r>
+        <w:rPr>
+          <w:rFonts w:ascii="PT Sans" w:hAnsi="PT Sans" w:cs="Times New Roman"/>
+          <w:sz w:val="20"/>
+          <w:szCs w:val="20"/>
+        </w:rPr>
+        <w:t xml:space="preserve">- { </w:t>
+      </w:r>
+      <w:r>
+        <w:rPr>
+          <w:rFonts w:ascii="PT Sans" w:hAnsi="PT Sans" w:cs="Times New Roman"/>
+          <w:color w:val="3366FF"/>
+          <w:sz w:val="20"/>
+          <w:szCs w:val="20"/>
+        </w:rPr>
+        <w:t>company</w:t>
+      </w:r>
+      <w:r>
+        <w:rPr>
+          <w:rFonts w:ascii="PT Sans" w:hAnsi="PT Sans" w:cs="Times New Roman"/>
+          <w:sz w:val="20"/>
+          <w:szCs w:val="20"/>
+        </w:rPr>
+        <w:t xml:space="preserve"> </w:t>
+      </w:r>
+      <w:r>
+        <w:rPr>
+          <w:rFonts w:ascii="PT Sans" w:hAnsi="PT Sans" w:cs="Times New Roman"/>
+          <w:sz w:val="20"/>
+          <w:szCs w:val="20"/>
+        </w:rPr>
+        <w:t>University of Connecticut</w:t>
+      </w:r>
+      <w:r>
+        <w:rPr>
+          <w:rFonts w:ascii="PT Sans" w:hAnsi="PT Sans" w:cs="Times New Roman"/>
+          <w:sz w:val="20"/>
+          <w:szCs w:val="20"/>
+        </w:rPr>
+        <w:t xml:space="preserve">,  </w:t>
+      </w:r>
+      <w:r>
+        <w:rPr>
+          <w:rFonts w:ascii="PT Sans" w:hAnsi="PT Sans" w:cs="Times New Roman"/>
+          <w:color w:val="3366FF"/>
+          <w:sz w:val="20"/>
+          <w:szCs w:val="20"/>
+        </w:rPr>
+        <w:t>location</w:t>
+      </w:r>
+      <w:r>
+        <w:rPr>
+          <w:rFonts w:ascii="PT Sans" w:hAnsi="PT Sans" w:cs="Times New Roman"/>
+          <w:sz w:val="20"/>
+          <w:szCs w:val="20"/>
+        </w:rPr>
+        <w:t xml:space="preserve"> </w:t>
+      </w:r>
+      <w:r>
+        <w:rPr>
+          <w:rFonts w:ascii="PT Sans" w:hAnsi="PT Sans" w:cs="Times New Roman"/>
+          <w:sz w:val="20"/>
+          <w:szCs w:val="20"/>
+        </w:rPr>
+        <w:t>Storrs</w:t>
+      </w:r>
+      <w:r>
+        <w:rPr>
+          <w:rFonts w:ascii="PT Sans" w:hAnsi="PT Sans" w:cs="Times New Roman"/>
+          <w:sz w:val="20"/>
+          <w:szCs w:val="20"/>
+        </w:rPr>
+        <w:t xml:space="preserve"> CT</w:t>
+      </w:r>
+      <w:r>
+        <w:rPr>
+          <w:rFonts w:ascii="PT Sans" w:hAnsi="PT Sans" w:cs="Times New Roman"/>
+          <w:sz w:val="20"/>
+          <w:szCs w:val="20"/>
+        </w:rPr>
+        <w:t xml:space="preserve">,  </w:t>
+      </w:r>
+      <w:r>
+        <w:rPr>
+          <w:rFonts w:ascii="PT Sans" w:hAnsi="PT Sans" w:cs="Times New Roman"/>
+          <w:color w:val="3366FF"/>
+          <w:sz w:val="20"/>
+          <w:szCs w:val="20"/>
+        </w:rPr>
+        <w:t>dat</w:t>
+      </w:r>
+      <w:r>
+        <w:rPr>
+          <w:rFonts w:ascii="PT Sans" w:hAnsi="PT Sans" w:cs="Times New Roman"/>
+          <w:color w:val="3366FF"/>
+          <w:sz w:val="20"/>
+          <w:szCs w:val="20"/>
+        </w:rPr>
+        <w:t>es</w:t>
+      </w:r>
+      <w:r>
+        <w:rPr>
+          <w:rFonts w:ascii="PT Sans" w:hAnsi="PT Sans" w:cs="Times New Roman"/>
+          <w:sz w:val="20"/>
+          <w:szCs w:val="20"/>
+        </w:rPr>
+        <w:t xml:space="preserve"> </w:t>
+      </w:r>
+      <w:r>
+        <w:rPr>
+          <w:rFonts w:ascii="PT Sans" w:hAnsi="PT Sans" w:cs="Times New Roman"/>
+          <w:sz w:val="20"/>
+          <w:szCs w:val="20"/>
+        </w:rPr>
+        <w:t>Jan 2011 - Dec 2012</w:t>
+      </w:r>
+      <w:r>
+        <w:rPr>
+          <w:rFonts w:ascii="PT Sans" w:hAnsi="PT Sans" w:cs="Times New Roman"/>
+          <w:sz w:val="20"/>
+          <w:szCs w:val="20"/>
+        </w:rPr>
+        <w:t xml:space="preserve">,  </w:t>
+      </w:r>
+      <w:r>
+        <w:rPr>
+          <w:rFonts w:ascii="PT Sans" w:hAnsi="PT Sans" w:cs="Times New Roman"/>
+          <w:color w:val="3366FF"/>
+          <w:sz w:val="20"/>
+          <w:szCs w:val="20"/>
+        </w:rPr>
+        <w:t>highlights</w:t>
+      </w:r>
+      <w:r>
+        <w:rPr>
+          <w:rFonts w:ascii="PT Sans" w:hAnsi="PT Sans" w:cs="Times New Roman"/>
+          <w:sz w:val="20"/>
+          <w:szCs w:val="20"/>
+        </w:rPr>
+        <w:t xml:space="preserve"> [</w:t>
+      </w:r>
+      <w:r>
+        <w:rPr>
+          <w:rFonts w:ascii="PT Sans" w:hAnsi="PT Sans" w:cs="Times New Roman"/>
+          <w:sz w:val="20"/>
+          <w:szCs w:val="20"/>
+        </w:rPr>
+        <w:t xml:space="preserve">                                 </w:t>
+      </w:r>
+      <w:r>
+        <w:rPr>
+          <w:rFonts w:ascii="PT Sans" w:hAnsi="PT Sans" w:cs="Times New Roman"/>
+          <w:sz w:val="20"/>
+          <w:szCs w:val="20"/>
+        </w:rPr>
+        <w:t>'</w:t>
+      </w:r>
+      <w:r>
+        <w:rPr>
+          <w:rFonts w:ascii="PT Sans" w:hAnsi="PT Sans" w:cs="Times New Roman"/>
+          <w:sz w:val="20"/>
+          <w:szCs w:val="20"/>
+        </w:rPr>
+        <w:t xml:space="preserve">Teaching Assistant for Combustion, Compressible Flow, Renewable Energy, </w:t>
+      </w:r>
+      <w:r>
+        <w:rPr>
+          <w:rFonts w:ascii="PT Sans" w:hAnsi="PT Sans" w:cs="Times New Roman"/>
+          <w:sz w:val="20"/>
+          <w:szCs w:val="20"/>
+        </w:rPr>
+        <w:t xml:space="preserve">and </w:t>
+      </w:r>
+      <w:r>
+        <w:rPr>
+          <w:rFonts w:ascii="PT Sans" w:hAnsi="PT Sans" w:cs="Times New Roman"/>
+          <w:sz w:val="20"/>
+          <w:szCs w:val="20"/>
+        </w:rPr>
+        <w:t>Senior Design Project</w:t>
+      </w:r>
+      <w:r>
+        <w:rPr>
+          <w:rFonts w:ascii="PT Sans" w:hAnsi="PT Sans" w:cs="Times New Roman"/>
+          <w:sz w:val="20"/>
+          <w:szCs w:val="20"/>
+        </w:rPr>
+        <w:t xml:space="preserve"> classes</w:t>
       </w:r>
       <w:r>
         <w:rPr>
@@ -3563,111 +3812,7 @@
           <w:sz w:val="20"/>
           <w:szCs w:val="20"/>
         </w:rPr>
-        <w:t>University of Connecticut</w:t>
-      </w:r>
-      <w:r>
-        <w:rPr>
-          <w:rFonts w:ascii="PT Sans" w:hAnsi="PT Sans" w:cs="Times New Roman"/>
-          <w:sz w:val="20"/>
-          <w:szCs w:val="20"/>
-        </w:rPr>
-        <w:t xml:space="preserve">                                                                                                                         Jan 2011 - Dec 2012</w:t>
-      </w:r>
-    </w:p>
-    <w:p>
-      <w:pPr>
-        <w:ind w:left="630" w:hanging="630"/>
-        <w:rPr>
-          <w:rFonts w:ascii="PT Sans" w:hAnsi="PT Sans" w:cs="Times New Roman"/>
-          <w:sz w:val="20"/>
-          <w:szCs w:val="20"/>
-        </w:rPr>
-      </w:pPr>
-      <w:r>
-        <w:rPr>
-          <w:rFonts w:ascii="PT Sans" w:hAnsi="PT Sans" w:cs="Times New Roman"/>
-          <w:sz w:val="20"/>
-          <w:szCs w:val="20"/>
-        </w:rPr>
-        <w:t>Storrs, CT</w:t>
-      </w:r>
-    </w:p>
-    <w:p>
-      <w:pPr>
-        <w:ind w:left="630" w:hanging="630"/>
-        <w:rPr>
-          <w:rFonts w:ascii="PT Sans" w:hAnsi="PT Sans" w:cs="Times New Roman"/>
-          <w:sz w:val="20"/>
-          <w:szCs w:val="20"/>
-        </w:rPr>
-      </w:pPr>
-      <w:r>
-        <w:rPr>
-          <w:rFonts w:ascii="PT Sans" w:eastAsia="Times New Roman" w:hAnsi="PT Sans" w:cs="Arial"/>
-          <w:sz w:val="20"/>
-          <w:szCs w:val="20"/>
-          <w:shd w:val="clear" w:color="auto" w:fill="FFFFFF"/>
-        </w:rPr>
-        <w:t xml:space="preserve">•     </w:t>
-      </w:r>
-      <w:r>
-        <w:rPr>
-          <w:rFonts w:ascii="PT Sans" w:hAnsi="PT Sans" w:cs="Times New Roman"/>
-          <w:sz w:val="20"/>
-          <w:szCs w:val="20"/>
-        </w:rPr>
-        <w:t xml:space="preserve">Teaching Assistant for Combustion, Compressible Flow, Renewable Energy, </w:t>
-      </w:r>
-      <w:r>
-        <w:rPr>
-          <w:rFonts w:ascii="PT Sans" w:hAnsi="PT Sans" w:cs="Times New Roman"/>
-          <w:sz w:val="20"/>
-          <w:szCs w:val="20"/>
-        </w:rPr>
-        <w:t xml:space="preserve">and </w:t>
-      </w:r>
-      <w:r>
-        <w:rPr>
-          <w:rFonts w:ascii="PT Sans" w:hAnsi="PT Sans" w:cs="Times New Roman"/>
-          <w:sz w:val="20"/>
-          <w:szCs w:val="20"/>
-        </w:rPr>
-        <w:t>Senior Design Project</w:t>
-      </w:r>
-      <w:r>
-        <w:rPr>
-          <w:rFonts w:ascii="PT Sans" w:hAnsi="PT Sans" w:cs="Times New Roman"/>
-          <w:sz w:val="20"/>
-          <w:szCs w:val="20"/>
-        </w:rPr>
-        <w:t xml:space="preserve"> classes</w:t>
-      </w:r>
-    </w:p>
-    <w:p>
-      <w:pPr>
-        <w:ind w:left="634" w:hanging="634"/>
-        <w:rPr>
-          <w:rFonts w:ascii="PT Sans" w:hAnsi="PT Sans" w:cs="Times New Roman"/>
-          <w:sz w:val="20"/>
-          <w:szCs w:val="20"/>
-        </w:rPr>
-      </w:pPr>
-    </w:p>
-    <w:p>
-      <w:pPr>
-        <w:ind w:left="630" w:hanging="630"/>
-        <w:rPr>
-          <w:rFonts w:ascii="PT Sans" w:hAnsi="PT Sans" w:cs="Times New Roman"/>
-          <w:sz w:val="20"/>
-          <w:szCs w:val="20"/>
-        </w:rPr>
-      </w:pPr>
-      <w:r>
-        <w:rPr>
-          <w:rFonts w:ascii="PT Sans" w:hAnsi="PT Sans" w:cs="Times New Roman"/>
-          <w:sz w:val="20"/>
-          <w:szCs w:val="20"/>
-        </w:rPr>
+        <w:lastRenderedPageBreak/>
         <w:t>Projects</w:t>
       </w:r>
     </w:p>

</xml_diff>

<commit_message>
remove gem conflict line from resume
</commit_message>
<xml_diff>
--- a/max_plomer_resume.docx
+++ b/max_plomer_resume.docx
@@ -31,6 +31,7 @@
           <w:szCs w:val="20"/>
         </w:rPr>
       </w:pPr>
+      <w:proofErr w:type="gramStart"/>
       <w:r>
         <w:rPr>
           <w:rFonts w:ascii="Times New Roman" w:hAnsi="Times New Roman" w:cs="Times New Roman"/>
@@ -39,6 +40,7 @@
         </w:rPr>
         <w:t>maxplomer@gmail.com</w:t>
       </w:r>
+      <w:proofErr w:type="gramEnd"/>
       <w:r>
         <w:rPr>
           <w:rFonts w:ascii="Times New Roman" w:hAnsi="Times New Roman" w:cs="Times New Roman"/>
@@ -394,31 +396,7 @@
           <w:sz w:val="20"/>
           <w:szCs w:val="20"/>
         </w:rPr>
-        <w:t xml:space="preserve">             </w:t>
-      </w:r>
-      <w:r>
-        <w:rPr>
-          <w:rFonts w:ascii="Times New Roman" w:hAnsi="Times New Roman" w:cs="Times New Roman"/>
-          <w:sz w:val="20"/>
-          <w:szCs w:val="20"/>
-        </w:rPr>
-        <w:t xml:space="preserve">                                                      </w:t>
-      </w:r>
-      <w:r>
-        <w:rPr>
-          <w:rFonts w:ascii="Times New Roman" w:hAnsi="Times New Roman" w:cs="Times New Roman"/>
-          <w:sz w:val="20"/>
-          <w:szCs w:val="20"/>
-        </w:rPr>
-        <w:t xml:space="preserve">  </w:t>
-      </w:r>
-      <w:r>
-        <w:rPr>
-          <w:rFonts w:ascii="Times New Roman" w:hAnsi="Times New Roman" w:cs="Times New Roman"/>
-          <w:sz w:val="20"/>
-          <w:szCs w:val="20"/>
-        </w:rPr>
-        <w:t>July</w:t>
+        <w:t xml:space="preserve">                                                                     July</w:t>
       </w:r>
       <w:r>
         <w:rPr>
@@ -621,6 +599,130 @@
         </w:rPr>
         <w:t>authentication stack using Devis</w:t>
       </w:r>
+      <w:r>
+        <w:rPr>
+          <w:rFonts w:ascii="Times New Roman" w:hAnsi="Times New Roman" w:cs="Times New Roman"/>
+          <w:sz w:val="20"/>
+          <w:szCs w:val="20"/>
+        </w:rPr>
+        <w:t>e / CanCanCan / Rolify for secure API calls and user permissions</w:t>
+      </w:r>
+    </w:p>
+    <w:p>
+      <w:pPr>
+        <w:ind w:left="450" w:hanging="450"/>
+        <w:rPr>
+          <w:rFonts w:ascii="Times New Roman" w:hAnsi="Times New Roman" w:cs="Times New Roman"/>
+          <w:sz w:val="20"/>
+          <w:szCs w:val="20"/>
+        </w:rPr>
+      </w:pPr>
+      <w:r>
+        <w:rPr>
+          <w:rFonts w:ascii="Times New Roman" w:hAnsi="Times New Roman" w:cs="Times New Roman"/>
+          <w:sz w:val="20"/>
+          <w:szCs w:val="20"/>
+        </w:rPr>
+        <w:t xml:space="preserve">   </w:t>
+      </w:r>
+      <w:r>
+        <w:rPr>
+          <w:rFonts w:ascii="Times New Roman" w:eastAsia="Noto Symbol" w:hAnsi="Times New Roman" w:cs="Times New Roman"/>
+          <w:sz w:val="16"/>
+        </w:rPr>
+        <w:t>●</w:t>
+      </w:r>
+      <w:r>
+        <w:rPr>
+          <w:rFonts w:ascii="Times New Roman" w:hAnsi="Times New Roman" w:cs="Times New Roman"/>
+          <w:sz w:val="20"/>
+          <w:szCs w:val="20"/>
+        </w:rPr>
+        <w:t xml:space="preserve">   </w:t>
+      </w:r>
+      <w:r>
+        <w:rPr>
+          <w:rFonts w:ascii="Times New Roman" w:hAnsi="Times New Roman" w:cs="Times New Roman"/>
+          <w:sz w:val="20"/>
+          <w:szCs w:val="20"/>
+        </w:rPr>
+        <w:t xml:space="preserve">Analyzed new project proposal for multiplayer browser-based game; evaluated tools (Ruby, JavaScript, Mongo, </w:t>
+      </w:r>
+      <w:r>
+        <w:rPr>
+          <w:rFonts w:ascii="Times New Roman" w:hAnsi="Times New Roman" w:cs="Times New Roman"/>
+          <w:sz w:val="20"/>
+          <w:szCs w:val="20"/>
+        </w:rPr>
+        <w:t>PostgreSQL</w:t>
+      </w:r>
+      <w:r>
+        <w:rPr>
+          <w:rFonts w:ascii="Times New Roman" w:hAnsi="Times New Roman" w:cs="Times New Roman"/>
+          <w:sz w:val="20"/>
+          <w:szCs w:val="20"/>
+        </w:rPr>
+        <w:t xml:space="preserve">, Ruby on Rails, Volt, Ember.js, Meteor, Unity3D) to solve the problem statement and chose the best solution to bootstrap a </w:t>
+      </w:r>
+      <w:proofErr w:type="gramStart"/>
+      <w:r>
+        <w:rPr>
+          <w:rFonts w:ascii="Times New Roman" w:hAnsi="Times New Roman" w:cs="Times New Roman"/>
+          <w:sz w:val="20"/>
+          <w:szCs w:val="20"/>
+        </w:rPr>
+        <w:t>playable</w:t>
+      </w:r>
+      <w:proofErr w:type="gramEnd"/>
+      <w:r>
+        <w:rPr>
+          <w:rFonts w:ascii="Times New Roman" w:hAnsi="Times New Roman" w:cs="Times New Roman"/>
+          <w:sz w:val="20"/>
+          <w:szCs w:val="20"/>
+        </w:rPr>
+        <w:t xml:space="preserve"> prototype</w:t>
+      </w:r>
+    </w:p>
+    <w:p>
+      <w:pPr>
+        <w:ind w:left="450" w:hanging="450"/>
+        <w:rPr>
+          <w:rFonts w:ascii="Times New Roman" w:hAnsi="Times New Roman" w:cs="Times New Roman"/>
+          <w:sz w:val="20"/>
+          <w:szCs w:val="20"/>
+        </w:rPr>
+      </w:pPr>
+      <w:r>
+        <w:rPr>
+          <w:rFonts w:ascii="Times New Roman" w:hAnsi="Times New Roman" w:cs="Times New Roman"/>
+          <w:sz w:val="20"/>
+          <w:szCs w:val="20"/>
+        </w:rPr>
+        <w:t xml:space="preserve">   </w:t>
+      </w:r>
+      <w:r>
+        <w:rPr>
+          <w:rFonts w:ascii="Times New Roman" w:eastAsia="Noto Symbol" w:hAnsi="Times New Roman" w:cs="Times New Roman"/>
+          <w:sz w:val="16"/>
+        </w:rPr>
+        <w:t>●</w:t>
+      </w:r>
+      <w:r>
+        <w:rPr>
+          <w:rFonts w:ascii="Times New Roman" w:hAnsi="Times New Roman" w:cs="Times New Roman"/>
+          <w:sz w:val="20"/>
+          <w:szCs w:val="20"/>
+        </w:rPr>
+        <w:t xml:space="preserve">   </w:t>
+      </w:r>
+      <w:r>
+        <w:rPr>
+          <w:rFonts w:ascii="Times New Roman" w:hAnsi="Times New Roman" w:cs="Times New Roman"/>
+          <w:sz w:val="20"/>
+          <w:szCs w:val="20"/>
+        </w:rPr>
+        <w:t>Optimized real-time Volt app with a complicated data/model structure</w:t>
+      </w:r>
       <w:bookmarkStart w:id="0" w:name="_GoBack"/>
       <w:bookmarkEnd w:id="0"/>
       <w:r>
@@ -629,7 +731,111 @@
           <w:sz w:val="20"/>
           <w:szCs w:val="20"/>
         </w:rPr>
-        <w:t>e / CanCanCan / Rolify for secure API calls and user permissions</w:t>
+        <w:t>; finished features such as reset password that are built into the Volt User System, but were not yet finished by the Volt team</w:t>
+      </w:r>
+    </w:p>
+    <w:p>
+      <w:pPr>
+        <w:rPr>
+          <w:rFonts w:ascii="Times New Roman" w:hAnsi="Times New Roman" w:cs="Times New Roman"/>
+          <w:b/>
+          <w:sz w:val="20"/>
+          <w:szCs w:val="20"/>
+        </w:rPr>
+      </w:pPr>
+    </w:p>
+    <w:p>
+      <w:pPr>
+        <w:rPr>
+          <w:rFonts w:ascii="Times New Roman" w:hAnsi="Times New Roman" w:cs="Times New Roman"/>
+          <w:sz w:val="20"/>
+          <w:szCs w:val="20"/>
+        </w:rPr>
+      </w:pPr>
+      <w:r>
+        <w:rPr>
+          <w:rFonts w:ascii="Times New Roman" w:hAnsi="Times New Roman" w:cs="Times New Roman"/>
+          <w:b/>
+          <w:sz w:val="20"/>
+          <w:szCs w:val="20"/>
+        </w:rPr>
+        <w:t>The Psalm of Howard Thurman Documentary Film</w:t>
+      </w:r>
+      <w:r>
+        <w:rPr>
+          <w:rFonts w:ascii="Times New Roman" w:hAnsi="Times New Roman" w:cs="Times New Roman"/>
+          <w:sz w:val="20"/>
+          <w:szCs w:val="20"/>
+        </w:rPr>
+        <w:t xml:space="preserve">                                                                             </w:t>
+      </w:r>
+      <w:r>
+        <w:rPr>
+          <w:rFonts w:ascii="Times New Roman" w:hAnsi="Times New Roman" w:cs="Times New Roman"/>
+          <w:sz w:val="20"/>
+          <w:szCs w:val="20"/>
+        </w:rPr>
+        <w:t xml:space="preserve">               </w:t>
+      </w:r>
+      <w:r>
+        <w:rPr>
+          <w:rFonts w:ascii="Times New Roman" w:hAnsi="Times New Roman" w:cs="Times New Roman"/>
+          <w:sz w:val="20"/>
+          <w:szCs w:val="20"/>
+        </w:rPr>
+        <w:t>Apr 2015</w:t>
+      </w:r>
+      <w:r>
+        <w:rPr>
+          <w:rFonts w:ascii="Times New Roman" w:hAnsi="Times New Roman" w:cs="Times New Roman"/>
+          <w:sz w:val="20"/>
+          <w:szCs w:val="20"/>
+        </w:rPr>
+        <w:t xml:space="preserve"> </w:t>
+      </w:r>
+      <w:r>
+        <w:rPr>
+          <w:rFonts w:ascii="Times New Roman" w:hAnsi="Times New Roman" w:cs="Times New Roman"/>
+          <w:sz w:val="20"/>
+          <w:szCs w:val="20"/>
+        </w:rPr>
+        <w:t xml:space="preserve">- </w:t>
+      </w:r>
+      <w:r>
+        <w:rPr>
+          <w:rFonts w:ascii="Times New Roman" w:hAnsi="Times New Roman" w:cs="Times New Roman"/>
+          <w:sz w:val="20"/>
+          <w:szCs w:val="20"/>
+        </w:rPr>
+        <w:t>May</w:t>
+      </w:r>
+      <w:r>
+        <w:rPr>
+          <w:rFonts w:ascii="Times New Roman" w:hAnsi="Times New Roman" w:cs="Times New Roman"/>
+          <w:sz w:val="20"/>
+          <w:szCs w:val="20"/>
+        </w:rPr>
+        <w:t xml:space="preserve"> 2015</w:t>
+      </w:r>
+    </w:p>
+    <w:p>
+      <w:pPr>
+        <w:outlineLvl w:val="0"/>
+        <w:rPr>
+          <w:rFonts w:ascii="Times New Roman" w:hAnsi="Times New Roman" w:cs="Times New Roman"/>
+          <w:i/>
+          <w:sz w:val="20"/>
+          <w:szCs w:val="20"/>
+        </w:rPr>
+      </w:pPr>
+      <w:r>
+        <w:rPr>
+          <w:rFonts w:ascii="Times New Roman" w:hAnsi="Times New Roman" w:cs="Times New Roman"/>
+          <w:i/>
+          <w:sz w:val="20"/>
+          <w:szCs w:val="20"/>
+        </w:rPr>
+        <w:t>Boston, MA</w:t>
       </w:r>
     </w:p>
     <w:p>
@@ -670,23 +876,39 @@
           <w:sz w:val="20"/>
           <w:szCs w:val="20"/>
         </w:rPr>
-        <w:t xml:space="preserve">Analyzed new project proposal for multiplayer browser-based game; evaluated tools (Ruby, JavaScript, Mongo, </w:t>
-      </w:r>
-      <w:r>
-        <w:rPr>
-          <w:rFonts w:ascii="Times New Roman" w:hAnsi="Times New Roman" w:cs="Times New Roman"/>
-          <w:sz w:val="20"/>
-          <w:szCs w:val="20"/>
-        </w:rPr>
-        <w:t>PostgreSQL</w:t>
-      </w:r>
-      <w:r>
-        <w:rPr>
-          <w:rFonts w:ascii="Times New Roman" w:hAnsi="Times New Roman" w:cs="Times New Roman"/>
-          <w:sz w:val="20"/>
-          <w:szCs w:val="20"/>
-        </w:rPr>
-        <w:t>, Ruby on Rails, Volt, Ember.js, Meteor, Unity3D) to solve the problem statement and chose the best solution to bootstrap a playable prototype</w:t>
+        <w:t xml:space="preserve">Used Adobe Muse to generate the most </w:t>
+      </w:r>
+      <w:r>
+        <w:rPr>
+          <w:rFonts w:ascii="Times New Roman" w:hAnsi="Times New Roman" w:cs="Times New Roman"/>
+          <w:sz w:val="20"/>
+          <w:szCs w:val="20"/>
+        </w:rPr>
+        <w:t xml:space="preserve">cutting-edge </w:t>
+      </w:r>
+      <w:r>
+        <w:rPr>
+          <w:rFonts w:ascii="Times New Roman" w:hAnsi="Times New Roman" w:cs="Times New Roman"/>
+          <w:sz w:val="20"/>
+          <w:szCs w:val="20"/>
+        </w:rPr>
+        <w:t xml:space="preserve">single-page </w:t>
+      </w:r>
+      <w:r>
+        <w:rPr>
+          <w:rFonts w:ascii="Times New Roman" w:hAnsi="Times New Roman" w:cs="Times New Roman"/>
+          <w:sz w:val="20"/>
+          <w:szCs w:val="20"/>
+        </w:rPr>
+        <w:t xml:space="preserve">flat </w:t>
+      </w:r>
+      <w:r>
+        <w:rPr>
+          <w:rFonts w:ascii="Times New Roman" w:hAnsi="Times New Roman" w:cs="Times New Roman"/>
+          <w:sz w:val="20"/>
+          <w:szCs w:val="20"/>
+        </w:rPr>
+        <w:t>user interface</w:t>
       </w:r>
     </w:p>
     <w:p>
@@ -727,111 +949,23 @@
           <w:sz w:val="20"/>
           <w:szCs w:val="20"/>
         </w:rPr>
-        <w:t>Optimized real-time Volt app with a complicated data/model structure; solved gem conflicts by manually specifying a lower version for a dependency; finished features such as reset password that are built into the Volt User System, but were not yet finished by the Volt team</w:t>
-      </w:r>
-    </w:p>
-    <w:p>
-      <w:pPr>
-        <w:rPr>
-          <w:rFonts w:ascii="Times New Roman" w:hAnsi="Times New Roman" w:cs="Times New Roman"/>
-          <w:b/>
-          <w:sz w:val="20"/>
-          <w:szCs w:val="20"/>
-        </w:rPr>
-      </w:pPr>
-    </w:p>
-    <w:p>
-      <w:pPr>
-        <w:rPr>
-          <w:rFonts w:ascii="Times New Roman" w:hAnsi="Times New Roman" w:cs="Times New Roman"/>
-          <w:sz w:val="20"/>
-          <w:szCs w:val="20"/>
-        </w:rPr>
-      </w:pPr>
-      <w:r>
-        <w:rPr>
-          <w:rFonts w:ascii="Times New Roman" w:hAnsi="Times New Roman" w:cs="Times New Roman"/>
-          <w:b/>
-          <w:sz w:val="20"/>
-          <w:szCs w:val="20"/>
-        </w:rPr>
-        <w:t>The Psalm of Howard Thurman Documentary Film</w:t>
-      </w:r>
-      <w:r>
-        <w:rPr>
-          <w:rFonts w:ascii="Times New Roman" w:hAnsi="Times New Roman" w:cs="Times New Roman"/>
-          <w:sz w:val="20"/>
-          <w:szCs w:val="20"/>
-        </w:rPr>
-        <w:t xml:space="preserve">                                                                             </w:t>
-      </w:r>
-      <w:r>
-        <w:rPr>
-          <w:rFonts w:ascii="Times New Roman" w:hAnsi="Times New Roman" w:cs="Times New Roman"/>
-          <w:sz w:val="20"/>
-          <w:szCs w:val="20"/>
-        </w:rPr>
-        <w:t xml:space="preserve">               </w:t>
-      </w:r>
-      <w:r>
-        <w:rPr>
-          <w:rFonts w:ascii="Times New Roman" w:hAnsi="Times New Roman" w:cs="Times New Roman"/>
-          <w:sz w:val="20"/>
-          <w:szCs w:val="20"/>
-        </w:rPr>
-        <w:t>Apr 2015</w:t>
-      </w:r>
-      <w:r>
-        <w:rPr>
-          <w:rFonts w:ascii="Times New Roman" w:hAnsi="Times New Roman" w:cs="Times New Roman"/>
-          <w:sz w:val="20"/>
-          <w:szCs w:val="20"/>
-        </w:rPr>
-        <w:t xml:space="preserve"> </w:t>
-      </w:r>
-      <w:r>
-        <w:rPr>
-          <w:rFonts w:ascii="Times New Roman" w:hAnsi="Times New Roman" w:cs="Times New Roman"/>
-          <w:sz w:val="20"/>
-          <w:szCs w:val="20"/>
-        </w:rPr>
-        <w:t xml:space="preserve">- </w:t>
-      </w:r>
-      <w:r>
-        <w:rPr>
-          <w:rFonts w:ascii="Times New Roman" w:hAnsi="Times New Roman" w:cs="Times New Roman"/>
-          <w:sz w:val="20"/>
-          <w:szCs w:val="20"/>
-        </w:rPr>
-        <w:t>May</w:t>
-      </w:r>
-      <w:r>
-        <w:rPr>
-          <w:rFonts w:ascii="Times New Roman" w:hAnsi="Times New Roman" w:cs="Times New Roman"/>
-          <w:sz w:val="20"/>
-          <w:szCs w:val="20"/>
-        </w:rPr>
-        <w:t xml:space="preserve"> 2015</w:t>
-      </w:r>
-    </w:p>
-    <w:p>
-      <w:pPr>
-        <w:outlineLvl w:val="0"/>
-        <w:rPr>
-          <w:rFonts w:ascii="Times New Roman" w:hAnsi="Times New Roman" w:cs="Times New Roman"/>
-          <w:i/>
-          <w:sz w:val="20"/>
-          <w:szCs w:val="20"/>
-        </w:rPr>
-      </w:pPr>
-      <w:r>
-        <w:rPr>
-          <w:rFonts w:ascii="Times New Roman" w:hAnsi="Times New Roman" w:cs="Times New Roman"/>
-          <w:i/>
-          <w:sz w:val="20"/>
-          <w:szCs w:val="20"/>
-        </w:rPr>
-        <w:t>Boston, MA</w:t>
+        <w:t>D</w:t>
+      </w:r>
+      <w:r>
+        <w:rPr>
+          <w:rFonts w:ascii="Times New Roman" w:hAnsi="Times New Roman" w:cs="Times New Roman"/>
+          <w:sz w:val="20"/>
+          <w:szCs w:val="20"/>
+        </w:rPr>
+        <w:t>eployed Adobe Muse app in hosting environment</w:t>
+      </w:r>
+      <w:r>
+        <w:rPr>
+          <w:rFonts w:ascii="Times New Roman" w:hAnsi="Times New Roman" w:cs="Times New Roman"/>
+          <w:sz w:val="20"/>
+          <w:szCs w:val="20"/>
+        </w:rPr>
+        <w:t xml:space="preserve"> that supports PHP server-side scripting</w:t>
       </w:r>
     </w:p>
     <w:p>
@@ -866,45 +1000,119 @@
         </w:rPr>
         <w:t xml:space="preserve">   </w:t>
       </w:r>
-      <w:r>
-        <w:rPr>
-          <w:rFonts w:ascii="Times New Roman" w:hAnsi="Times New Roman" w:cs="Times New Roman"/>
-          <w:sz w:val="20"/>
-          <w:szCs w:val="20"/>
-        </w:rPr>
-        <w:t xml:space="preserve">Used Adobe Muse to generate the most </w:t>
-      </w:r>
-      <w:r>
-        <w:rPr>
-          <w:rFonts w:ascii="Times New Roman" w:hAnsi="Times New Roman" w:cs="Times New Roman"/>
-          <w:sz w:val="20"/>
-          <w:szCs w:val="20"/>
-        </w:rPr>
-        <w:t xml:space="preserve">cutting-edge </w:t>
-      </w:r>
-      <w:r>
-        <w:rPr>
-          <w:rFonts w:ascii="Times New Roman" w:hAnsi="Times New Roman" w:cs="Times New Roman"/>
-          <w:sz w:val="20"/>
-          <w:szCs w:val="20"/>
-        </w:rPr>
-        <w:t xml:space="preserve">single-page </w:t>
-      </w:r>
-      <w:r>
-        <w:rPr>
-          <w:rFonts w:ascii="Times New Roman" w:hAnsi="Times New Roman" w:cs="Times New Roman"/>
-          <w:sz w:val="20"/>
-          <w:szCs w:val="20"/>
-        </w:rPr>
-        <w:t xml:space="preserve">flat </w:t>
-      </w:r>
-      <w:r>
-        <w:rPr>
-          <w:rFonts w:ascii="Times New Roman" w:hAnsi="Times New Roman" w:cs="Times New Roman"/>
-          <w:sz w:val="20"/>
-          <w:szCs w:val="20"/>
-        </w:rPr>
-        <w:t>user interface</w:t>
+      <w:proofErr w:type="gramStart"/>
+      <w:r>
+        <w:rPr>
+          <w:rFonts w:ascii="Times New Roman" w:hAnsi="Times New Roman" w:cs="Times New Roman"/>
+          <w:sz w:val="20"/>
+          <w:szCs w:val="20"/>
+        </w:rPr>
+        <w:t>Explored</w:t>
+      </w:r>
+      <w:proofErr w:type="gramEnd"/>
+      <w:r>
+        <w:rPr>
+          <w:rFonts w:ascii="Times New Roman" w:hAnsi="Times New Roman" w:cs="Times New Roman"/>
+          <w:sz w:val="20"/>
+          <w:szCs w:val="20"/>
+        </w:rPr>
+        <w:t xml:space="preserve"> </w:t>
+      </w:r>
+      <w:r>
+        <w:rPr>
+          <w:rFonts w:ascii="Times New Roman" w:hAnsi="Times New Roman" w:cs="Times New Roman"/>
+          <w:sz w:val="20"/>
+          <w:szCs w:val="20"/>
+        </w:rPr>
+        <w:t xml:space="preserve">many template and </w:t>
+      </w:r>
+      <w:r>
+        <w:rPr>
+          <w:rFonts w:ascii="Times New Roman" w:hAnsi="Times New Roman" w:cs="Times New Roman"/>
+          <w:sz w:val="20"/>
+          <w:szCs w:val="20"/>
+        </w:rPr>
+        <w:t>design</w:t>
+      </w:r>
+      <w:r>
+        <w:rPr>
+          <w:rFonts w:ascii="Times New Roman" w:hAnsi="Times New Roman" w:cs="Times New Roman"/>
+          <w:sz w:val="20"/>
+          <w:szCs w:val="20"/>
+        </w:rPr>
+        <w:t xml:space="preserve"> </w:t>
+      </w:r>
+      <w:r>
+        <w:rPr>
+          <w:rFonts w:ascii="Times New Roman" w:hAnsi="Times New Roman" w:cs="Times New Roman"/>
+          <w:sz w:val="20"/>
+          <w:szCs w:val="20"/>
+        </w:rPr>
+        <w:t>technologies, such as</w:t>
+      </w:r>
+      <w:r>
+        <w:rPr>
+          <w:rFonts w:ascii="Times New Roman" w:hAnsi="Times New Roman" w:cs="Times New Roman"/>
+          <w:sz w:val="20"/>
+          <w:szCs w:val="20"/>
+        </w:rPr>
+        <w:t xml:space="preserve"> Twitter</w:t>
+      </w:r>
+      <w:r>
+        <w:rPr>
+          <w:rFonts w:ascii="Times New Roman" w:hAnsi="Times New Roman" w:cs="Times New Roman"/>
+          <w:sz w:val="20"/>
+          <w:szCs w:val="20"/>
+        </w:rPr>
+        <w:t xml:space="preserve"> </w:t>
+      </w:r>
+      <w:r>
+        <w:rPr>
+          <w:rFonts w:ascii="Times New Roman" w:hAnsi="Times New Roman" w:cs="Times New Roman"/>
+          <w:sz w:val="20"/>
+          <w:szCs w:val="20"/>
+        </w:rPr>
+        <w:t>Bootstrap</w:t>
+      </w:r>
+      <w:r>
+        <w:rPr>
+          <w:rFonts w:ascii="Times New Roman" w:hAnsi="Times New Roman" w:cs="Times New Roman"/>
+          <w:sz w:val="20"/>
+          <w:szCs w:val="20"/>
+        </w:rPr>
+        <w:t xml:space="preserve"> templates</w:t>
+      </w:r>
+      <w:r>
+        <w:rPr>
+          <w:rFonts w:ascii="Times New Roman" w:hAnsi="Times New Roman" w:cs="Times New Roman"/>
+          <w:sz w:val="20"/>
+          <w:szCs w:val="20"/>
+        </w:rPr>
+        <w:t xml:space="preserve"> and </w:t>
+      </w:r>
+      <w:r>
+        <w:rPr>
+          <w:rFonts w:ascii="Times New Roman" w:hAnsi="Times New Roman" w:cs="Times New Roman"/>
+          <w:sz w:val="20"/>
+          <w:szCs w:val="20"/>
+        </w:rPr>
+        <w:t xml:space="preserve">scratch coding </w:t>
+      </w:r>
+      <w:r>
+        <w:rPr>
+          <w:rFonts w:ascii="Times New Roman" w:hAnsi="Times New Roman" w:cs="Times New Roman"/>
+          <w:sz w:val="20"/>
+          <w:szCs w:val="20"/>
+        </w:rPr>
+        <w:t>CSS</w:t>
+      </w:r>
+      <w:r>
+        <w:rPr>
+          <w:rFonts w:ascii="Times New Roman" w:hAnsi="Times New Roman" w:cs="Times New Roman"/>
+          <w:sz w:val="20"/>
+          <w:szCs w:val="20"/>
+        </w:rPr>
+        <w:t>/JS</w:t>
       </w:r>
     </w:p>
     <w:p>
@@ -939,29 +1147,55 @@
         </w:rPr>
         <w:t xml:space="preserve">   </w:t>
       </w:r>
-      <w:r>
-        <w:rPr>
-          <w:rFonts w:ascii="Times New Roman" w:hAnsi="Times New Roman" w:cs="Times New Roman"/>
-          <w:sz w:val="20"/>
-          <w:szCs w:val="20"/>
-        </w:rPr>
-        <w:t>D</w:t>
-      </w:r>
-      <w:r>
-        <w:rPr>
-          <w:rFonts w:ascii="Times New Roman" w:hAnsi="Times New Roman" w:cs="Times New Roman"/>
-          <w:sz w:val="20"/>
-          <w:szCs w:val="20"/>
-        </w:rPr>
-        <w:t>eployed Adobe Muse app in hosting environment</w:t>
-      </w:r>
-      <w:r>
-        <w:rPr>
-          <w:rFonts w:ascii="Times New Roman" w:hAnsi="Times New Roman" w:cs="Times New Roman"/>
-          <w:sz w:val="20"/>
-          <w:szCs w:val="20"/>
-        </w:rPr>
-        <w:t xml:space="preserve"> that supports PHP server-side scripting</w:t>
+      <w:proofErr w:type="gramStart"/>
+      <w:r>
+        <w:rPr>
+          <w:rFonts w:ascii="Times New Roman" w:hAnsi="Times New Roman" w:cs="Times New Roman"/>
+          <w:sz w:val="20"/>
+          <w:szCs w:val="20"/>
+        </w:rPr>
+        <w:t>Helped</w:t>
+      </w:r>
+      <w:proofErr w:type="gramEnd"/>
+      <w:r>
+        <w:rPr>
+          <w:rFonts w:ascii="Times New Roman" w:hAnsi="Times New Roman" w:cs="Times New Roman"/>
+          <w:sz w:val="20"/>
+          <w:szCs w:val="20"/>
+        </w:rPr>
+        <w:t xml:space="preserve"> r</w:t>
+      </w:r>
+      <w:r>
+        <w:rPr>
+          <w:rFonts w:ascii="Times New Roman" w:hAnsi="Times New Roman" w:cs="Times New Roman"/>
+          <w:sz w:val="20"/>
+          <w:szCs w:val="20"/>
+        </w:rPr>
+        <w:t>efine content and customize</w:t>
+      </w:r>
+      <w:r>
+        <w:rPr>
+          <w:rFonts w:ascii="Times New Roman" w:hAnsi="Times New Roman" w:cs="Times New Roman"/>
+          <w:sz w:val="20"/>
+          <w:szCs w:val="20"/>
+        </w:rPr>
+        <w:t xml:space="preserve"> Muse template to best tell the </w:t>
+      </w:r>
+      <w:r>
+        <w:rPr>
+          <w:rFonts w:ascii="Times New Roman" w:hAnsi="Times New Roman" w:cs="Times New Roman"/>
+          <w:sz w:val="20"/>
+          <w:szCs w:val="20"/>
+        </w:rPr>
+        <w:t>story</w:t>
+      </w:r>
+      <w:r>
+        <w:rPr>
+          <w:rFonts w:ascii="Times New Roman" w:hAnsi="Times New Roman" w:cs="Times New Roman"/>
+          <w:sz w:val="20"/>
+          <w:szCs w:val="20"/>
+        </w:rPr>
+        <w:t xml:space="preserve"> of Howard Thurman</w:t>
       </w:r>
     </w:p>
     <w:p>
@@ -1002,11 +1236,73 @@
           <w:sz w:val="20"/>
           <w:szCs w:val="20"/>
         </w:rPr>
-        <w:t>Explored</w:t>
-      </w:r>
-      <w:r>
-        <w:rPr>
-          <w:rFonts w:ascii="Times New Roman" w:hAnsi="Times New Roman" w:cs="Times New Roman"/>
+        <w:t>Staging URL =&gt; http://</w:t>
+      </w:r>
+      <w:r>
+        <w:rPr>
+          <w:rFonts w:ascii="Times New Roman" w:hAnsi="Times New Roman" w:cs="Times New Roman"/>
+          <w:sz w:val="20"/>
+          <w:szCs w:val="20"/>
+        </w:rPr>
+        <w:t>www.</w:t>
+      </w:r>
+      <w:r>
+        <w:rPr>
+          <w:rFonts w:ascii="Times New Roman" w:hAnsi="Times New Roman" w:cs="Times New Roman"/>
+          <w:sz w:val="20"/>
+          <w:szCs w:val="20"/>
+        </w:rPr>
+        <w:t>jsbox</w:t>
+      </w:r>
+      <w:r>
+        <w:rPr>
+          <w:rFonts w:ascii="Times New Roman" w:hAnsi="Times New Roman" w:cs="Times New Roman"/>
+          <w:sz w:val="20"/>
+          <w:szCs w:val="20"/>
+        </w:rPr>
+        <w:t>.co</w:t>
+      </w:r>
+      <w:r>
+        <w:rPr>
+          <w:rFonts w:ascii="Times New Roman" w:hAnsi="Times New Roman" w:cs="Times New Roman"/>
+          <w:sz w:val="20"/>
+          <w:szCs w:val="20"/>
+        </w:rPr>
+        <w:t>/howardthurman</w:t>
+      </w:r>
+    </w:p>
+    <w:p>
+      <w:pPr>
+        <w:ind w:left="450" w:hanging="450"/>
+        <w:rPr>
+          <w:rFonts w:ascii="Times New Roman" w:hAnsi="Times New Roman" w:cs="Times New Roman"/>
+          <w:sz w:val="20"/>
+          <w:szCs w:val="20"/>
+        </w:rPr>
+      </w:pPr>
+    </w:p>
+    <w:p>
+      <w:pPr>
+        <w:ind w:left="450" w:hanging="450"/>
+        <w:rPr>
+          <w:rFonts w:ascii="Times New Roman" w:hAnsi="Times New Roman" w:cs="Times New Roman"/>
+          <w:sz w:val="20"/>
+          <w:szCs w:val="20"/>
+        </w:rPr>
+      </w:pPr>
+      <w:r>
+        <w:rPr>
+          <w:rFonts w:ascii="Times New Roman" w:hAnsi="Times New Roman" w:cs="Times New Roman"/>
+          <w:b/>
+          <w:sz w:val="20"/>
+          <w:szCs w:val="20"/>
+        </w:rPr>
+        <w:t>Free</w:t>
+      </w:r>
+      <w:r>
+        <w:rPr>
+          <w:rFonts w:ascii="Times New Roman" w:hAnsi="Times New Roman" w:cs="Times New Roman"/>
+          <w:b/>
           <w:sz w:val="20"/>
           <w:szCs w:val="20"/>
         </w:rPr>
@@ -1015,98 +1311,56 @@
       <w:r>
         <w:rPr>
           <w:rFonts w:ascii="Times New Roman" w:hAnsi="Times New Roman" w:cs="Times New Roman"/>
-          <w:sz w:val="20"/>
-          <w:szCs w:val="20"/>
-        </w:rPr>
-        <w:t xml:space="preserve">many template and </w:t>
-      </w:r>
-      <w:r>
-        <w:rPr>
-          <w:rFonts w:ascii="Times New Roman" w:hAnsi="Times New Roman" w:cs="Times New Roman"/>
-          <w:sz w:val="20"/>
-          <w:szCs w:val="20"/>
-        </w:rPr>
-        <w:t>design</w:t>
-      </w:r>
-      <w:r>
-        <w:rPr>
-          <w:rFonts w:ascii="Times New Roman" w:hAnsi="Times New Roman" w:cs="Times New Roman"/>
-          <w:sz w:val="20"/>
-          <w:szCs w:val="20"/>
-        </w:rPr>
-        <w:t xml:space="preserve"> </w:t>
-      </w:r>
-      <w:r>
-        <w:rPr>
-          <w:rFonts w:ascii="Times New Roman" w:hAnsi="Times New Roman" w:cs="Times New Roman"/>
-          <w:sz w:val="20"/>
-          <w:szCs w:val="20"/>
-        </w:rPr>
-        <w:t>technologies, such as</w:t>
-      </w:r>
-      <w:r>
-        <w:rPr>
-          <w:rFonts w:ascii="Times New Roman" w:hAnsi="Times New Roman" w:cs="Times New Roman"/>
-          <w:sz w:val="20"/>
-          <w:szCs w:val="20"/>
-        </w:rPr>
-        <w:t xml:space="preserve"> Twitter</w:t>
-      </w:r>
-      <w:r>
-        <w:rPr>
-          <w:rFonts w:ascii="Times New Roman" w:hAnsi="Times New Roman" w:cs="Times New Roman"/>
-          <w:sz w:val="20"/>
-          <w:szCs w:val="20"/>
-        </w:rPr>
-        <w:t xml:space="preserve"> </w:t>
-      </w:r>
-      <w:r>
-        <w:rPr>
-          <w:rFonts w:ascii="Times New Roman" w:hAnsi="Times New Roman" w:cs="Times New Roman"/>
-          <w:sz w:val="20"/>
-          <w:szCs w:val="20"/>
-        </w:rPr>
-        <w:t>Bootstrap</w:t>
-      </w:r>
-      <w:r>
-        <w:rPr>
-          <w:rFonts w:ascii="Times New Roman" w:hAnsi="Times New Roman" w:cs="Times New Roman"/>
-          <w:sz w:val="20"/>
-          <w:szCs w:val="20"/>
-        </w:rPr>
-        <w:t xml:space="preserve"> templates</w:t>
-      </w:r>
-      <w:r>
-        <w:rPr>
-          <w:rFonts w:ascii="Times New Roman" w:hAnsi="Times New Roman" w:cs="Times New Roman"/>
-          <w:sz w:val="20"/>
-          <w:szCs w:val="20"/>
-        </w:rPr>
-        <w:t xml:space="preserve"> and </w:t>
-      </w:r>
-      <w:r>
-        <w:rPr>
-          <w:rFonts w:ascii="Times New Roman" w:hAnsi="Times New Roman" w:cs="Times New Roman"/>
-          <w:sz w:val="20"/>
-          <w:szCs w:val="20"/>
-        </w:rPr>
-        <w:t xml:space="preserve">scratch coding </w:t>
-      </w:r>
-      <w:r>
-        <w:rPr>
-          <w:rFonts w:ascii="Times New Roman" w:hAnsi="Times New Roman" w:cs="Times New Roman"/>
-          <w:sz w:val="20"/>
-          <w:szCs w:val="20"/>
-        </w:rPr>
-        <w:t>CSS</w:t>
-      </w:r>
-      <w:r>
-        <w:rPr>
-          <w:rFonts w:ascii="Times New Roman" w:hAnsi="Times New Roman" w:cs="Times New Roman"/>
-          <w:sz w:val="20"/>
-          <w:szCs w:val="20"/>
-        </w:rPr>
-        <w:t>/JS</w:t>
+          <w:b/>
+          <w:sz w:val="20"/>
+          <w:szCs w:val="20"/>
+        </w:rPr>
+        <w:t>Fundraise.com</w:t>
+      </w:r>
+      <w:r>
+        <w:rPr>
+          <w:rFonts w:ascii="Times New Roman" w:hAnsi="Times New Roman" w:cs="Times New Roman"/>
+          <w:sz w:val="20"/>
+          <w:szCs w:val="20"/>
+        </w:rPr>
+        <w:t xml:space="preserve">                                                                                                                                   </w:t>
+      </w:r>
+      <w:r>
+        <w:rPr>
+          <w:rFonts w:ascii="Times New Roman" w:hAnsi="Times New Roman" w:cs="Times New Roman"/>
+          <w:sz w:val="20"/>
+          <w:szCs w:val="20"/>
+        </w:rPr>
+        <w:t xml:space="preserve">               </w:t>
+      </w:r>
+      <w:r>
+        <w:rPr>
+          <w:rFonts w:ascii="Times New Roman" w:hAnsi="Times New Roman" w:cs="Times New Roman"/>
+          <w:sz w:val="20"/>
+          <w:szCs w:val="20"/>
+        </w:rPr>
+        <w:t>Mar 2015 - May 2015</w:t>
+      </w:r>
+    </w:p>
+    <w:p>
+      <w:pPr>
+        <w:ind w:left="450" w:hanging="450"/>
+        <w:outlineLvl w:val="0"/>
+        <w:rPr>
+          <w:rFonts w:ascii="Times New Roman" w:hAnsi="Times New Roman" w:cs="Times New Roman"/>
+          <w:i/>
+          <w:sz w:val="20"/>
+          <w:szCs w:val="20"/>
+        </w:rPr>
+      </w:pPr>
+      <w:r>
+        <w:rPr>
+          <w:rFonts w:ascii="Times New Roman" w:hAnsi="Times New Roman" w:cs="Times New Roman"/>
+          <w:i/>
+          <w:sz w:val="20"/>
+          <w:szCs w:val="20"/>
+        </w:rPr>
+        <w:t>Boston, MA</w:t>
       </w:r>
     </w:p>
     <w:p>
@@ -1147,39 +1401,7 @@
           <w:sz w:val="20"/>
           <w:szCs w:val="20"/>
         </w:rPr>
-        <w:t>Helped r</w:t>
-      </w:r>
-      <w:r>
-        <w:rPr>
-          <w:rFonts w:ascii="Times New Roman" w:hAnsi="Times New Roman" w:cs="Times New Roman"/>
-          <w:sz w:val="20"/>
-          <w:szCs w:val="20"/>
-        </w:rPr>
-        <w:t>efine content and customize</w:t>
-      </w:r>
-      <w:r>
-        <w:rPr>
-          <w:rFonts w:ascii="Times New Roman" w:hAnsi="Times New Roman" w:cs="Times New Roman"/>
-          <w:sz w:val="20"/>
-          <w:szCs w:val="20"/>
-        </w:rPr>
-        <w:t xml:space="preserve"> Muse template to best tell the </w:t>
-      </w:r>
-      <w:r>
-        <w:rPr>
-          <w:rFonts w:ascii="Times New Roman" w:hAnsi="Times New Roman" w:cs="Times New Roman"/>
-          <w:sz w:val="20"/>
-          <w:szCs w:val="20"/>
-        </w:rPr>
-        <w:t>story</w:t>
-      </w:r>
-      <w:r>
-        <w:rPr>
-          <w:rFonts w:ascii="Times New Roman" w:hAnsi="Times New Roman" w:cs="Times New Roman"/>
-          <w:sz w:val="20"/>
-          <w:szCs w:val="20"/>
-        </w:rPr>
-        <w:t xml:space="preserve"> of Howard Thurman</w:t>
+        <w:t>Engineered API-driven Backbone.js app enabling you to shop and give the advertising affiliate fees generated to the charity of your choice</w:t>
       </w:r>
     </w:p>
     <w:p>
@@ -1220,131 +1442,7 @@
           <w:sz w:val="20"/>
           <w:szCs w:val="20"/>
         </w:rPr>
-        <w:t>Staging URL =&gt; http://</w:t>
-      </w:r>
-      <w:r>
-        <w:rPr>
-          <w:rFonts w:ascii="Times New Roman" w:hAnsi="Times New Roman" w:cs="Times New Roman"/>
-          <w:sz w:val="20"/>
-          <w:szCs w:val="20"/>
-        </w:rPr>
-        <w:t>www.</w:t>
-      </w:r>
-      <w:r>
-        <w:rPr>
-          <w:rFonts w:ascii="Times New Roman" w:hAnsi="Times New Roman" w:cs="Times New Roman"/>
-          <w:sz w:val="20"/>
-          <w:szCs w:val="20"/>
-        </w:rPr>
-        <w:t>jsbox</w:t>
-      </w:r>
-      <w:r>
-        <w:rPr>
-          <w:rFonts w:ascii="Times New Roman" w:hAnsi="Times New Roman" w:cs="Times New Roman"/>
-          <w:sz w:val="20"/>
-          <w:szCs w:val="20"/>
-        </w:rPr>
-        <w:t>.co</w:t>
-      </w:r>
-      <w:r>
-        <w:rPr>
-          <w:rFonts w:ascii="Times New Roman" w:hAnsi="Times New Roman" w:cs="Times New Roman"/>
-          <w:sz w:val="20"/>
-          <w:szCs w:val="20"/>
-        </w:rPr>
-        <w:t>/howardthurman</w:t>
-      </w:r>
-    </w:p>
-    <w:p>
-      <w:pPr>
-        <w:ind w:left="450" w:hanging="450"/>
-        <w:rPr>
-          <w:rFonts w:ascii="Times New Roman" w:hAnsi="Times New Roman" w:cs="Times New Roman"/>
-          <w:sz w:val="20"/>
-          <w:szCs w:val="20"/>
-        </w:rPr>
-      </w:pPr>
-    </w:p>
-    <w:p>
-      <w:pPr>
-        <w:ind w:left="450" w:hanging="450"/>
-        <w:rPr>
-          <w:rFonts w:ascii="Times New Roman" w:hAnsi="Times New Roman" w:cs="Times New Roman"/>
-          <w:sz w:val="20"/>
-          <w:szCs w:val="20"/>
-        </w:rPr>
-      </w:pPr>
-      <w:r>
-        <w:rPr>
-          <w:rFonts w:ascii="Times New Roman" w:hAnsi="Times New Roman" w:cs="Times New Roman"/>
-          <w:b/>
-          <w:sz w:val="20"/>
-          <w:szCs w:val="20"/>
-        </w:rPr>
-        <w:t>Free</w:t>
-      </w:r>
-      <w:r>
-        <w:rPr>
-          <w:rFonts w:ascii="Times New Roman" w:hAnsi="Times New Roman" w:cs="Times New Roman"/>
-          <w:b/>
-          <w:sz w:val="20"/>
-          <w:szCs w:val="20"/>
-        </w:rPr>
-        <w:t xml:space="preserve"> </w:t>
-      </w:r>
-      <w:r>
-        <w:rPr>
-          <w:rFonts w:ascii="Times New Roman" w:hAnsi="Times New Roman" w:cs="Times New Roman"/>
-          <w:b/>
-          <w:sz w:val="20"/>
-          <w:szCs w:val="20"/>
-        </w:rPr>
-        <w:t>Fundraise.com</w:t>
-      </w:r>
-      <w:r>
-        <w:rPr>
-          <w:rFonts w:ascii="Times New Roman" w:hAnsi="Times New Roman" w:cs="Times New Roman"/>
-          <w:sz w:val="20"/>
-          <w:szCs w:val="20"/>
-        </w:rPr>
-        <w:t xml:space="preserve">                                                                                                                                   </w:t>
-      </w:r>
-      <w:r>
-        <w:rPr>
-          <w:rFonts w:ascii="Times New Roman" w:hAnsi="Times New Roman" w:cs="Times New Roman"/>
-          <w:sz w:val="20"/>
-          <w:szCs w:val="20"/>
-        </w:rPr>
-        <w:t xml:space="preserve">               </w:t>
-      </w:r>
-      <w:r>
-        <w:rPr>
-          <w:rFonts w:ascii="Times New Roman" w:hAnsi="Times New Roman" w:cs="Times New Roman"/>
-          <w:sz w:val="20"/>
-          <w:szCs w:val="20"/>
-        </w:rPr>
-        <w:t>Mar 2015 - May 2015</w:t>
-      </w:r>
-    </w:p>
-    <w:p>
-      <w:pPr>
-        <w:ind w:left="450" w:hanging="450"/>
-        <w:outlineLvl w:val="0"/>
-        <w:rPr>
-          <w:rFonts w:ascii="Times New Roman" w:hAnsi="Times New Roman" w:cs="Times New Roman"/>
-          <w:i/>
-          <w:sz w:val="20"/>
-          <w:szCs w:val="20"/>
-        </w:rPr>
-      </w:pPr>
-      <w:r>
-        <w:rPr>
-          <w:rFonts w:ascii="Times New Roman" w:hAnsi="Times New Roman" w:cs="Times New Roman"/>
-          <w:i/>
-          <w:sz w:val="20"/>
-          <w:szCs w:val="20"/>
-        </w:rPr>
-        <w:t>Boston, MA</w:t>
+        <w:t>Designed and programmed user interface in Backbone.js with carousels built on jQuery fading methods</w:t>
       </w:r>
     </w:p>
     <w:p>
@@ -1385,7 +1483,7 @@
           <w:sz w:val="20"/>
           <w:szCs w:val="20"/>
         </w:rPr>
-        <w:t>Engineered API-driven Backbone.js app enabling you to shop and give the advertising affiliate fees generated to the charity of your choice</w:t>
+        <w:t>Allowed users to either select a featured charity, or to explore all, which adds a selected charity to the featured collection as well as activating it for donations</w:t>
       </w:r>
     </w:p>
     <w:p>
@@ -1426,7 +1524,81 @@
           <w:sz w:val="20"/>
           <w:szCs w:val="20"/>
         </w:rPr>
-        <w:t>Designed and programmed user interface in Backbone.js with carousels built on jQuery fading methods</w:t>
+        <w:t>Integrated charity tracking-ids into each unique set of query string parameters required by Amazon, eBay and FlexOffers affiliate programs</w:t>
+      </w:r>
+    </w:p>
+    <w:p>
+      <w:pPr>
+        <w:ind w:left="450" w:hanging="450"/>
+        <w:rPr>
+          <w:rFonts w:ascii="Times New Roman" w:hAnsi="Times New Roman" w:cs="Times New Roman"/>
+          <w:sz w:val="20"/>
+          <w:szCs w:val="20"/>
+        </w:rPr>
+      </w:pPr>
+    </w:p>
+    <w:p>
+      <w:pPr>
+        <w:ind w:left="450" w:hanging="450"/>
+        <w:rPr>
+          <w:rFonts w:ascii="Times New Roman" w:hAnsi="Times New Roman" w:cs="Times New Roman"/>
+          <w:sz w:val="20"/>
+          <w:szCs w:val="20"/>
+        </w:rPr>
+      </w:pPr>
+      <w:r>
+        <w:rPr>
+          <w:rFonts w:ascii="Times New Roman" w:hAnsi="Times New Roman" w:cs="Times New Roman"/>
+          <w:b/>
+          <w:sz w:val="20"/>
+          <w:szCs w:val="20"/>
+        </w:rPr>
+        <w:t>Outlearn.com</w:t>
+      </w:r>
+      <w:r>
+        <w:rPr>
+          <w:rFonts w:ascii="Times New Roman" w:hAnsi="Times New Roman" w:cs="Times New Roman"/>
+          <w:sz w:val="20"/>
+          <w:szCs w:val="20"/>
+        </w:rPr>
+        <w:t xml:space="preserve">                                                                                                                                          </w:t>
+      </w:r>
+      <w:r>
+        <w:rPr>
+          <w:rFonts w:ascii="Times New Roman" w:hAnsi="Times New Roman" w:cs="Times New Roman"/>
+          <w:sz w:val="20"/>
+          <w:szCs w:val="20"/>
+        </w:rPr>
+        <w:t xml:space="preserve">                </w:t>
+      </w:r>
+      <w:r>
+        <w:rPr>
+          <w:rFonts w:ascii="Times New Roman" w:hAnsi="Times New Roman" w:cs="Times New Roman"/>
+          <w:sz w:val="20"/>
+          <w:szCs w:val="20"/>
+        </w:rPr>
+        <w:t xml:space="preserve">     Jan 2015 - Feb 2015</w:t>
+      </w:r>
+    </w:p>
+    <w:p>
+      <w:pPr>
+        <w:ind w:left="450" w:hanging="450"/>
+        <w:outlineLvl w:val="0"/>
+        <w:rPr>
+          <w:rFonts w:ascii="Times New Roman" w:hAnsi="Times New Roman" w:cs="Times New Roman"/>
+          <w:i/>
+          <w:sz w:val="20"/>
+          <w:szCs w:val="20"/>
+        </w:rPr>
+      </w:pPr>
+      <w:r>
+        <w:rPr>
+          <w:rFonts w:ascii="Times New Roman" w:hAnsi="Times New Roman" w:cs="Times New Roman"/>
+          <w:i/>
+          <w:sz w:val="20"/>
+          <w:szCs w:val="20"/>
+        </w:rPr>
+        <w:t>Boston, MA</w:t>
       </w:r>
     </w:p>
     <w:p>
@@ -1461,13 +1633,23 @@
         </w:rPr>
         <w:t xml:space="preserve">   </w:t>
       </w:r>
-      <w:r>
-        <w:rPr>
-          <w:rFonts w:ascii="Times New Roman" w:hAnsi="Times New Roman" w:cs="Times New Roman"/>
-          <w:sz w:val="20"/>
-          <w:szCs w:val="20"/>
-        </w:rPr>
-        <w:t>Allowed users to either select a featured charity, or to explore all, which adds a selected charity to the featured collection as well as activating it for donations</w:t>
+      <w:proofErr w:type="gramStart"/>
+      <w:r>
+        <w:rPr>
+          <w:rFonts w:ascii="Times New Roman" w:hAnsi="Times New Roman" w:cs="Times New Roman"/>
+          <w:sz w:val="20"/>
+          <w:szCs w:val="20"/>
+        </w:rPr>
+        <w:t>Researched</w:t>
+      </w:r>
+      <w:proofErr w:type="gramEnd"/>
+      <w:r>
+        <w:rPr>
+          <w:rFonts w:ascii="Times New Roman" w:hAnsi="Times New Roman" w:cs="Times New Roman"/>
+          <w:sz w:val="20"/>
+          <w:szCs w:val="20"/>
+        </w:rPr>
+        <w:t xml:space="preserve"> technical training topics and formatted content into prototype format</w:t>
       </w:r>
     </w:p>
     <w:p>
@@ -1508,81 +1690,7 @@
           <w:sz w:val="20"/>
           <w:szCs w:val="20"/>
         </w:rPr>
-        <w:t>Integrated charity tracking-ids into each unique set of query string parameters required by Amazon, eBay and FlexOffers affiliate programs</w:t>
-      </w:r>
-    </w:p>
-    <w:p>
-      <w:pPr>
-        <w:ind w:left="450" w:hanging="450"/>
-        <w:rPr>
-          <w:rFonts w:ascii="Times New Roman" w:hAnsi="Times New Roman" w:cs="Times New Roman"/>
-          <w:sz w:val="20"/>
-          <w:szCs w:val="20"/>
-        </w:rPr>
-      </w:pPr>
-    </w:p>
-    <w:p>
-      <w:pPr>
-        <w:ind w:left="450" w:hanging="450"/>
-        <w:rPr>
-          <w:rFonts w:ascii="Times New Roman" w:hAnsi="Times New Roman" w:cs="Times New Roman"/>
-          <w:sz w:val="20"/>
-          <w:szCs w:val="20"/>
-        </w:rPr>
-      </w:pPr>
-      <w:r>
-        <w:rPr>
-          <w:rFonts w:ascii="Times New Roman" w:hAnsi="Times New Roman" w:cs="Times New Roman"/>
-          <w:b/>
-          <w:sz w:val="20"/>
-          <w:szCs w:val="20"/>
-        </w:rPr>
-        <w:t>Outlearn.com</w:t>
-      </w:r>
-      <w:r>
-        <w:rPr>
-          <w:rFonts w:ascii="Times New Roman" w:hAnsi="Times New Roman" w:cs="Times New Roman"/>
-          <w:sz w:val="20"/>
-          <w:szCs w:val="20"/>
-        </w:rPr>
-        <w:t xml:space="preserve">                                                                                                                                          </w:t>
-      </w:r>
-      <w:r>
-        <w:rPr>
-          <w:rFonts w:ascii="Times New Roman" w:hAnsi="Times New Roman" w:cs="Times New Roman"/>
-          <w:sz w:val="20"/>
-          <w:szCs w:val="20"/>
-        </w:rPr>
-        <w:t xml:space="preserve">                </w:t>
-      </w:r>
-      <w:r>
-        <w:rPr>
-          <w:rFonts w:ascii="Times New Roman" w:hAnsi="Times New Roman" w:cs="Times New Roman"/>
-          <w:sz w:val="20"/>
-          <w:szCs w:val="20"/>
-        </w:rPr>
-        <w:t xml:space="preserve">     Jan 2015 - Feb 2015</w:t>
-      </w:r>
-    </w:p>
-    <w:p>
-      <w:pPr>
-        <w:ind w:left="450" w:hanging="450"/>
-        <w:outlineLvl w:val="0"/>
-        <w:rPr>
-          <w:rFonts w:ascii="Times New Roman" w:hAnsi="Times New Roman" w:cs="Times New Roman"/>
-          <w:i/>
-          <w:sz w:val="20"/>
-          <w:szCs w:val="20"/>
-        </w:rPr>
-      </w:pPr>
-      <w:r>
-        <w:rPr>
-          <w:rFonts w:ascii="Times New Roman" w:hAnsi="Times New Roman" w:cs="Times New Roman"/>
-          <w:i/>
-          <w:sz w:val="20"/>
-          <w:szCs w:val="20"/>
-        </w:rPr>
-        <w:t>Boston, MA</w:t>
+        <w:t>Integrated with GitHub through importation of repositories and allowing login using GitHub account</w:t>
       </w:r>
     </w:p>
     <w:p>
@@ -1623,7 +1731,7 @@
           <w:sz w:val="20"/>
           <w:szCs w:val="20"/>
         </w:rPr>
-        <w:t>Researched technical training topics and formatted content into prototype format</w:t>
+        <w:t>Experimented with JavaScript Fancytree library, a dynamic tree view plugin for jQuery, to display imported contents</w:t>
       </w:r>
     </w:p>
     <w:p>
@@ -1664,7 +1772,7 @@
           <w:sz w:val="20"/>
           <w:szCs w:val="20"/>
         </w:rPr>
-        <w:t>Integrated with GitHub through importation of repositories and allowing login using GitHub account</w:t>
+        <w:t>Engineered advanced coding challenges using RSpec tests for Ruby and Jasmine tests for JavaScript</w:t>
       </w:r>
     </w:p>
     <w:p>
@@ -1705,7 +1813,81 @@
           <w:sz w:val="20"/>
           <w:szCs w:val="20"/>
         </w:rPr>
-        <w:t>Experimented with JavaScript Fancytree library, a dynamic tree view plugin for jQuery, to display imported contents</w:t>
+        <w:t>Created interactive terminal sessions for Ruby, JavaScript and PHP using jq-console, a jQuery plugin</w:t>
+      </w:r>
+    </w:p>
+    <w:p>
+      <w:pPr>
+        <w:ind w:left="450" w:hanging="450"/>
+        <w:rPr>
+          <w:rFonts w:ascii="Times New Roman" w:hAnsi="Times New Roman" w:cs="Times New Roman"/>
+          <w:sz w:val="20"/>
+          <w:szCs w:val="20"/>
+        </w:rPr>
+      </w:pPr>
+    </w:p>
+    <w:p>
+      <w:pPr>
+        <w:ind w:left="450" w:hanging="450"/>
+        <w:rPr>
+          <w:rFonts w:ascii="Times New Roman" w:hAnsi="Times New Roman" w:cs="Times New Roman"/>
+          <w:sz w:val="20"/>
+          <w:szCs w:val="20"/>
+        </w:rPr>
+      </w:pPr>
+      <w:r>
+        <w:rPr>
+          <w:rFonts w:ascii="Times New Roman" w:hAnsi="Times New Roman" w:cs="Times New Roman"/>
+          <w:b/>
+          <w:sz w:val="20"/>
+          <w:szCs w:val="20"/>
+        </w:rPr>
+        <w:t>Westport, CT and World Maker Faires</w:t>
+      </w:r>
+      <w:r>
+        <w:rPr>
+          <w:rFonts w:ascii="Times New Roman" w:hAnsi="Times New Roman" w:cs="Times New Roman"/>
+          <w:sz w:val="20"/>
+          <w:szCs w:val="20"/>
+        </w:rPr>
+        <w:t xml:space="preserve">                                                              </w:t>
+      </w:r>
+      <w:r>
+        <w:rPr>
+          <w:rFonts w:ascii="Times New Roman" w:hAnsi="Times New Roman" w:cs="Times New Roman"/>
+          <w:sz w:val="20"/>
+          <w:szCs w:val="20"/>
+        </w:rPr>
+        <w:t xml:space="preserve">               </w:t>
+      </w:r>
+      <w:r>
+        <w:rPr>
+          <w:rFonts w:ascii="Times New Roman" w:hAnsi="Times New Roman" w:cs="Times New Roman"/>
+          <w:sz w:val="20"/>
+          <w:szCs w:val="20"/>
+        </w:rPr>
+        <w:t>Apr 2014 (Westport) and Sept 2014 (World)</w:t>
+      </w:r>
+    </w:p>
+    <w:p>
+      <w:pPr>
+        <w:ind w:left="450" w:hanging="450"/>
+        <w:outlineLvl w:val="0"/>
+        <w:rPr>
+          <w:rFonts w:ascii="Times New Roman" w:hAnsi="Times New Roman" w:cs="Times New Roman"/>
+          <w:i/>
+          <w:sz w:val="20"/>
+          <w:szCs w:val="20"/>
+        </w:rPr>
+      </w:pPr>
+      <w:r>
+        <w:rPr>
+          <w:rFonts w:ascii="Times New Roman" w:hAnsi="Times New Roman" w:cs="Times New Roman"/>
+          <w:i/>
+          <w:sz w:val="20"/>
+          <w:szCs w:val="20"/>
+        </w:rPr>
+        <w:t>Westport, CT and New York, NY</w:t>
       </w:r>
     </w:p>
     <w:p>
@@ -1746,7 +1928,7 @@
           <w:sz w:val="20"/>
           <w:szCs w:val="20"/>
         </w:rPr>
-        <w:t>Engineered advanced coding challenges using RSpec tests for Ruby and Jasmine tests for JavaScript</w:t>
+        <w:t>Presented the science behind my software package Clean Fuel Chemical Kinetics and how it can be used to model clean fuels in the engines of tomorrow</w:t>
       </w:r>
     </w:p>
     <w:p>
@@ -1787,7 +1969,7 @@
           <w:sz w:val="20"/>
           <w:szCs w:val="20"/>
         </w:rPr>
-        <w:t>Created interactive terminal sessions for Ruby, JavaScript and PHP using jq-console, a jQuery plugin</w:t>
+        <w:t>Articulated reaction rate and Lagrange multiplier problems to teach science and math to faire attendees</w:t>
       </w:r>
     </w:p>
     <w:p>
@@ -1816,31 +1998,31 @@
           <w:sz w:val="20"/>
           <w:szCs w:val="20"/>
         </w:rPr>
-        <w:t>Westport, CT and World Maker Faires</w:t>
-      </w:r>
-      <w:r>
-        <w:rPr>
-          <w:rFonts w:ascii="Times New Roman" w:hAnsi="Times New Roman" w:cs="Times New Roman"/>
-          <w:sz w:val="20"/>
-          <w:szCs w:val="20"/>
-        </w:rPr>
-        <w:t xml:space="preserve">                                                              </w:t>
-      </w:r>
-      <w:r>
-        <w:rPr>
-          <w:rFonts w:ascii="Times New Roman" w:hAnsi="Times New Roman" w:cs="Times New Roman"/>
-          <w:sz w:val="20"/>
-          <w:szCs w:val="20"/>
-        </w:rPr>
-        <w:t xml:space="preserve">               </w:t>
-      </w:r>
-      <w:r>
-        <w:rPr>
-          <w:rFonts w:ascii="Times New Roman" w:hAnsi="Times New Roman" w:cs="Times New Roman"/>
-          <w:sz w:val="20"/>
-          <w:szCs w:val="20"/>
-        </w:rPr>
-        <w:t>Apr 2014 (Westport) and Sept 2014 (World)</w:t>
+        <w:t>Saigeworks LLC</w:t>
+      </w:r>
+      <w:r>
+        <w:rPr>
+          <w:rFonts w:ascii="Times New Roman" w:hAnsi="Times New Roman" w:cs="Times New Roman"/>
+          <w:sz w:val="20"/>
+          <w:szCs w:val="20"/>
+        </w:rPr>
+        <w:t xml:space="preserve">                                                                                                                                                            </w:t>
+      </w:r>
+      <w:r>
+        <w:rPr>
+          <w:rFonts w:ascii="Times New Roman" w:hAnsi="Times New Roman" w:cs="Times New Roman"/>
+          <w:sz w:val="20"/>
+          <w:szCs w:val="20"/>
+        </w:rPr>
+        <w:t xml:space="preserve">              </w:t>
+      </w:r>
+      <w:r>
+        <w:rPr>
+          <w:rFonts w:ascii="Times New Roman" w:hAnsi="Times New Roman" w:cs="Times New Roman"/>
+          <w:sz w:val="20"/>
+          <w:szCs w:val="20"/>
+        </w:rPr>
+        <w:t>May 2014</w:t>
       </w:r>
     </w:p>
     <w:p>
@@ -1861,24 +2043,25 @@
           <w:sz w:val="20"/>
           <w:szCs w:val="20"/>
         </w:rPr>
-        <w:t>Westport, CT and New York, NY</w:t>
-      </w:r>
-    </w:p>
-    <w:p>
-      <w:pPr>
-        <w:ind w:left="450" w:hanging="450"/>
-        <w:rPr>
-          <w:rFonts w:ascii="Times New Roman" w:hAnsi="Times New Roman" w:cs="Times New Roman"/>
-          <w:sz w:val="20"/>
-          <w:szCs w:val="20"/>
-        </w:rPr>
-      </w:pPr>
-      <w:r>
-        <w:rPr>
-          <w:rFonts w:ascii="Times New Roman" w:hAnsi="Times New Roman" w:cs="Times New Roman"/>
-          <w:sz w:val="20"/>
-          <w:szCs w:val="20"/>
-        </w:rPr>
+        <w:t>Trumbull, CT</w:t>
+      </w:r>
+    </w:p>
+    <w:p>
+      <w:pPr>
+        <w:ind w:left="450" w:hanging="450"/>
+        <w:rPr>
+          <w:rFonts w:ascii="Times New Roman" w:hAnsi="Times New Roman" w:cs="Times New Roman"/>
+          <w:sz w:val="20"/>
+          <w:szCs w:val="20"/>
+        </w:rPr>
+      </w:pPr>
+      <w:r>
+        <w:rPr>
+          <w:rFonts w:ascii="Times New Roman" w:hAnsi="Times New Roman" w:cs="Times New Roman"/>
+          <w:sz w:val="20"/>
+          <w:szCs w:val="20"/>
+        </w:rPr>
+        <w:lastRenderedPageBreak/>
         <w:t xml:space="preserve">   </w:t>
       </w:r>
       <w:r>
@@ -1896,170 +2079,23 @@
         </w:rPr>
         <w:t xml:space="preserve">   </w:t>
       </w:r>
-      <w:r>
-        <w:rPr>
-          <w:rFonts w:ascii="Times New Roman" w:hAnsi="Times New Roman" w:cs="Times New Roman"/>
-          <w:sz w:val="20"/>
-          <w:szCs w:val="20"/>
-        </w:rPr>
-        <w:t>Presented the science behind my software package Clean Fuel Chemical Kinetics and how it can be used to model clean fuels in the engines of tomorrow</w:t>
-      </w:r>
-    </w:p>
-    <w:p>
-      <w:pPr>
-        <w:ind w:left="450" w:hanging="450"/>
-        <w:rPr>
-          <w:rFonts w:ascii="Times New Roman" w:hAnsi="Times New Roman" w:cs="Times New Roman"/>
-          <w:sz w:val="20"/>
-          <w:szCs w:val="20"/>
-        </w:rPr>
-      </w:pPr>
-      <w:r>
-        <w:rPr>
-          <w:rFonts w:ascii="Times New Roman" w:hAnsi="Times New Roman" w:cs="Times New Roman"/>
-          <w:sz w:val="20"/>
-          <w:szCs w:val="20"/>
-        </w:rPr>
-        <w:t xml:space="preserve">   </w:t>
-      </w:r>
-      <w:r>
-        <w:rPr>
-          <w:rFonts w:ascii="Times New Roman" w:eastAsia="Noto Symbol" w:hAnsi="Times New Roman" w:cs="Times New Roman"/>
-          <w:sz w:val="16"/>
-        </w:rPr>
-        <w:t>●</w:t>
-      </w:r>
-      <w:r>
-        <w:rPr>
-          <w:rFonts w:ascii="Times New Roman" w:hAnsi="Times New Roman" w:cs="Times New Roman"/>
-          <w:sz w:val="20"/>
-          <w:szCs w:val="20"/>
-        </w:rPr>
-        <w:t xml:space="preserve">   </w:t>
-      </w:r>
-      <w:r>
-        <w:rPr>
-          <w:rFonts w:ascii="Times New Roman" w:hAnsi="Times New Roman" w:cs="Times New Roman"/>
-          <w:sz w:val="20"/>
-          <w:szCs w:val="20"/>
-        </w:rPr>
-        <w:t>Articulated reaction rate and Lagrange multiplier problems to teach science and math to faire attendees</w:t>
-      </w:r>
-    </w:p>
-    <w:p>
-      <w:pPr>
-        <w:ind w:left="450" w:hanging="450"/>
-        <w:rPr>
-          <w:rFonts w:ascii="Times New Roman" w:hAnsi="Times New Roman" w:cs="Times New Roman"/>
-          <w:sz w:val="20"/>
-          <w:szCs w:val="20"/>
-        </w:rPr>
-      </w:pPr>
-    </w:p>
-    <w:p>
-      <w:pPr>
-        <w:ind w:left="450" w:hanging="450"/>
-        <w:rPr>
-          <w:rFonts w:ascii="Times New Roman" w:hAnsi="Times New Roman" w:cs="Times New Roman"/>
-          <w:sz w:val="20"/>
-          <w:szCs w:val="20"/>
-        </w:rPr>
-      </w:pPr>
-      <w:r>
-        <w:rPr>
-          <w:rFonts w:ascii="Times New Roman" w:hAnsi="Times New Roman" w:cs="Times New Roman"/>
-          <w:b/>
-          <w:sz w:val="20"/>
-          <w:szCs w:val="20"/>
-        </w:rPr>
-        <w:t>Saigeworks LLC</w:t>
-      </w:r>
-      <w:r>
-        <w:rPr>
-          <w:rFonts w:ascii="Times New Roman" w:hAnsi="Times New Roman" w:cs="Times New Roman"/>
-          <w:sz w:val="20"/>
-          <w:szCs w:val="20"/>
-        </w:rPr>
-        <w:t xml:space="preserve">                                                                                                                                                            </w:t>
-      </w:r>
-      <w:r>
-        <w:rPr>
-          <w:rFonts w:ascii="Times New Roman" w:hAnsi="Times New Roman" w:cs="Times New Roman"/>
-          <w:sz w:val="20"/>
-          <w:szCs w:val="20"/>
-        </w:rPr>
-        <w:t xml:space="preserve">              </w:t>
-      </w:r>
-      <w:r>
-        <w:rPr>
-          <w:rFonts w:ascii="Times New Roman" w:hAnsi="Times New Roman" w:cs="Times New Roman"/>
-          <w:sz w:val="20"/>
-          <w:szCs w:val="20"/>
-        </w:rPr>
-        <w:t>May 2014</w:t>
-      </w:r>
-    </w:p>
-    <w:p>
-      <w:pPr>
-        <w:ind w:left="450" w:hanging="450"/>
-        <w:outlineLvl w:val="0"/>
-        <w:rPr>
-          <w:rFonts w:ascii="Times New Roman" w:hAnsi="Times New Roman" w:cs="Times New Roman"/>
-          <w:i/>
-          <w:sz w:val="20"/>
-          <w:szCs w:val="20"/>
-        </w:rPr>
-      </w:pPr>
-      <w:r>
-        <w:rPr>
-          <w:rFonts w:ascii="Times New Roman" w:hAnsi="Times New Roman" w:cs="Times New Roman"/>
-          <w:i/>
-          <w:sz w:val="20"/>
-          <w:szCs w:val="20"/>
-        </w:rPr>
-        <w:lastRenderedPageBreak/>
-        <w:t>Trumbull, CT</w:t>
-      </w:r>
-    </w:p>
-    <w:p>
-      <w:pPr>
-        <w:ind w:left="450" w:hanging="450"/>
-        <w:rPr>
-          <w:rFonts w:ascii="Times New Roman" w:hAnsi="Times New Roman" w:cs="Times New Roman"/>
-          <w:sz w:val="20"/>
-          <w:szCs w:val="20"/>
-        </w:rPr>
-      </w:pPr>
-      <w:r>
-        <w:rPr>
-          <w:rFonts w:ascii="Times New Roman" w:hAnsi="Times New Roman" w:cs="Times New Roman"/>
-          <w:sz w:val="20"/>
-          <w:szCs w:val="20"/>
-        </w:rPr>
-        <w:t xml:space="preserve">   </w:t>
-      </w:r>
-      <w:r>
-        <w:rPr>
-          <w:rFonts w:ascii="Times New Roman" w:eastAsia="Noto Symbol" w:hAnsi="Times New Roman" w:cs="Times New Roman"/>
-          <w:sz w:val="16"/>
-        </w:rPr>
-        <w:t>●</w:t>
-      </w:r>
-      <w:r>
-        <w:rPr>
-          <w:rFonts w:ascii="Times New Roman" w:hAnsi="Times New Roman" w:cs="Times New Roman"/>
-          <w:sz w:val="20"/>
-          <w:szCs w:val="20"/>
-        </w:rPr>
-        <w:t xml:space="preserve">   </w:t>
-      </w:r>
-      <w:r>
-        <w:rPr>
-          <w:rFonts w:ascii="Times New Roman" w:hAnsi="Times New Roman" w:cs="Times New Roman"/>
-          <w:sz w:val="20"/>
-          <w:szCs w:val="20"/>
-        </w:rPr>
-        <w:t>Utilized my chemical kinetics software to transform inventor’s hands-on experience into concrete engineering terms</w:t>
+      <w:proofErr w:type="gramStart"/>
+      <w:r>
+        <w:rPr>
+          <w:rFonts w:ascii="Times New Roman" w:hAnsi="Times New Roman" w:cs="Times New Roman"/>
+          <w:sz w:val="20"/>
+          <w:szCs w:val="20"/>
+        </w:rPr>
+        <w:t>Utilized</w:t>
+      </w:r>
+      <w:proofErr w:type="gramEnd"/>
+      <w:r>
+        <w:rPr>
+          <w:rFonts w:ascii="Times New Roman" w:hAnsi="Times New Roman" w:cs="Times New Roman"/>
+          <w:sz w:val="20"/>
+          <w:szCs w:val="20"/>
+        </w:rPr>
+        <w:t xml:space="preserve"> my chemical kinetics software to transform inventor’s hands-on experience into concrete engineering terms</w:t>
       </w:r>
     </w:p>
     <w:p>
@@ -2335,6 +2371,7 @@
           <w:szCs w:val="20"/>
         </w:rPr>
       </w:pPr>
+      <w:proofErr w:type="gramStart"/>
       <w:r>
         <w:rPr>
           <w:rFonts w:ascii="Times New Roman" w:hAnsi="Times New Roman" w:cs="Times New Roman"/>
@@ -2342,7 +2379,17 @@
           <w:sz w:val="20"/>
           <w:szCs w:val="20"/>
         </w:rPr>
-        <w:t>github.com/maxplomer/</w:t>
+        <w:t>github.com</w:t>
+      </w:r>
+      <w:proofErr w:type="gramEnd"/>
+      <w:r>
+        <w:rPr>
+          <w:rFonts w:ascii="Times New Roman" w:hAnsi="Times New Roman" w:cs="Times New Roman"/>
+          <w:i/>
+          <w:sz w:val="20"/>
+          <w:szCs w:val="20"/>
+        </w:rPr>
+        <w:t>/maxplomer/</w:t>
       </w:r>
       <w:r>
         <w:rPr>
@@ -2541,6 +2588,7 @@
           <w:szCs w:val="20"/>
         </w:rPr>
       </w:pPr>
+      <w:proofErr w:type="gramStart"/>
       <w:r>
         <w:rPr>
           <w:rFonts w:ascii="Times New Roman" w:hAnsi="Times New Roman" w:cs="Times New Roman"/>
@@ -2548,7 +2596,17 @@
           <w:sz w:val="20"/>
           <w:szCs w:val="20"/>
         </w:rPr>
-        <w:t>github.com/maxplomer/carbon-calculator</w:t>
+        <w:t>github.com</w:t>
+      </w:r>
+      <w:proofErr w:type="gramEnd"/>
+      <w:r>
+        <w:rPr>
+          <w:rFonts w:ascii="Times New Roman" w:hAnsi="Times New Roman" w:cs="Times New Roman"/>
+          <w:i/>
+          <w:sz w:val="20"/>
+          <w:szCs w:val="20"/>
+        </w:rPr>
+        <w:t>/maxplomer/carbon-calculator</w:t>
       </w:r>
     </w:p>
     <w:p>
@@ -2769,6 +2827,7 @@
           <w:szCs w:val="20"/>
         </w:rPr>
       </w:pPr>
+      <w:proofErr w:type="gramStart"/>
       <w:r>
         <w:rPr>
           <w:rFonts w:ascii="Times New Roman" w:hAnsi="Times New Roman" w:cs="Times New Roman"/>
@@ -2776,7 +2835,17 @@
           <w:sz w:val="20"/>
           <w:szCs w:val="20"/>
         </w:rPr>
-        <w:t>github.com/maxplomer/andrewtaltytv</w:t>
+        <w:t>github.com</w:t>
+      </w:r>
+      <w:proofErr w:type="gramEnd"/>
+      <w:r>
+        <w:rPr>
+          <w:rFonts w:ascii="Times New Roman" w:hAnsi="Times New Roman" w:cs="Times New Roman"/>
+          <w:i/>
+          <w:sz w:val="20"/>
+          <w:szCs w:val="20"/>
+        </w:rPr>
+        <w:t>/maxplomer/andrewtaltytv</w:t>
       </w:r>
     </w:p>
     <w:p>
@@ -2893,13 +2962,23 @@
         </w:rPr>
         <w:t xml:space="preserve">   </w:t>
       </w:r>
-      <w:r>
-        <w:rPr>
-          <w:rFonts w:ascii="Times New Roman" w:hAnsi="Times New Roman" w:cs="Times New Roman"/>
-          <w:sz w:val="20"/>
-          <w:szCs w:val="20"/>
-        </w:rPr>
-        <w:t>Created a subtle effect by blurring social media and video control buttons using the text-shadow CSS attribute</w:t>
+      <w:proofErr w:type="gramStart"/>
+      <w:r>
+        <w:rPr>
+          <w:rFonts w:ascii="Times New Roman" w:hAnsi="Times New Roman" w:cs="Times New Roman"/>
+          <w:sz w:val="20"/>
+          <w:szCs w:val="20"/>
+        </w:rPr>
+        <w:t>Created</w:t>
+      </w:r>
+      <w:proofErr w:type="gramEnd"/>
+      <w:r>
+        <w:rPr>
+          <w:rFonts w:ascii="Times New Roman" w:hAnsi="Times New Roman" w:cs="Times New Roman"/>
+          <w:sz w:val="20"/>
+          <w:szCs w:val="20"/>
+        </w:rPr>
+        <w:t xml:space="preserve"> a subtle effect by blurring social media and video control buttons using the text-shadow CSS attribute</w:t>
       </w:r>
     </w:p>
     <w:p>
@@ -2965,6 +3044,7 @@
           <w:szCs w:val="20"/>
         </w:rPr>
       </w:pPr>
+      <w:proofErr w:type="gramStart"/>
       <w:r>
         <w:rPr>
           <w:rFonts w:ascii="Times New Roman" w:hAnsi="Times New Roman" w:cs="Times New Roman"/>
@@ -2972,7 +3052,17 @@
           <w:sz w:val="20"/>
           <w:szCs w:val="20"/>
         </w:rPr>
-        <w:t>github.com/maxplomer/javascript_sandbox</w:t>
+        <w:t>github.com</w:t>
+      </w:r>
+      <w:proofErr w:type="gramEnd"/>
+      <w:r>
+        <w:rPr>
+          <w:rFonts w:ascii="Times New Roman" w:hAnsi="Times New Roman" w:cs="Times New Roman"/>
+          <w:i/>
+          <w:sz w:val="20"/>
+          <w:szCs w:val="20"/>
+        </w:rPr>
+        <w:t>/maxplomer/javascript_sandbox</w:t>
       </w:r>
     </w:p>
     <w:p>
@@ -3013,7 +3103,25 @@
           <w:sz w:val="20"/>
           <w:szCs w:val="20"/>
         </w:rPr>
-        <w:t>Constructed online code testing environment using Ruby on Rails and Backbone.js, great for evaluating HTML, CSS and JavaScript code in the browser</w:t>
+        <w:t xml:space="preserve">Constructed online code testing </w:t>
+      </w:r>
+      <w:proofErr w:type="gramStart"/>
+      <w:r>
+        <w:rPr>
+          <w:rFonts w:ascii="Times New Roman" w:hAnsi="Times New Roman" w:cs="Times New Roman"/>
+          <w:sz w:val="20"/>
+          <w:szCs w:val="20"/>
+        </w:rPr>
+        <w:t>environment using</w:t>
+      </w:r>
+      <w:proofErr w:type="gramEnd"/>
+      <w:r>
+        <w:rPr>
+          <w:rFonts w:ascii="Times New Roman" w:hAnsi="Times New Roman" w:cs="Times New Roman"/>
+          <w:sz w:val="20"/>
+          <w:szCs w:val="20"/>
+        </w:rPr>
+        <w:t xml:space="preserve"> Ruby on Rails and Backbone.js, great for evaluating HTML, CSS and JavaScript code in the browser</w:t>
       </w:r>
     </w:p>
     <w:p>
@@ -3089,13 +3197,23 @@
         </w:rPr>
         <w:t xml:space="preserve">   </w:t>
       </w:r>
-      <w:r>
-        <w:rPr>
-          <w:rFonts w:ascii="Times New Roman" w:hAnsi="Times New Roman" w:cs="Times New Roman"/>
-          <w:sz w:val="20"/>
-          <w:szCs w:val="20"/>
-        </w:rPr>
-        <w:t>Selected the Bootstrap navbar component to create an intuitive site navigation</w:t>
+      <w:proofErr w:type="gramStart"/>
+      <w:r>
+        <w:rPr>
+          <w:rFonts w:ascii="Times New Roman" w:hAnsi="Times New Roman" w:cs="Times New Roman"/>
+          <w:sz w:val="20"/>
+          <w:szCs w:val="20"/>
+        </w:rPr>
+        <w:t>Selected</w:t>
+      </w:r>
+      <w:proofErr w:type="gramEnd"/>
+      <w:r>
+        <w:rPr>
+          <w:rFonts w:ascii="Times New Roman" w:hAnsi="Times New Roman" w:cs="Times New Roman"/>
+          <w:sz w:val="20"/>
+          <w:szCs w:val="20"/>
+        </w:rPr>
+        <w:t xml:space="preserve"> the Bootstrap navbar component to create an intuitive site navigation</w:t>
       </w:r>
     </w:p>
     <w:p>
@@ -3161,6 +3279,7 @@
           <w:szCs w:val="20"/>
         </w:rPr>
       </w:pPr>
+      <w:proofErr w:type="gramStart"/>
       <w:r>
         <w:rPr>
           <w:rFonts w:ascii="Times New Roman" w:hAnsi="Times New Roman" w:cs="Times New Roman"/>
@@ -3168,7 +3287,17 @@
           <w:sz w:val="20"/>
           <w:szCs w:val="20"/>
         </w:rPr>
-        <w:t>github.com/maxplomer/real_estate_tracker</w:t>
+        <w:t>github.com</w:t>
+      </w:r>
+      <w:proofErr w:type="gramEnd"/>
+      <w:r>
+        <w:rPr>
+          <w:rFonts w:ascii="Times New Roman" w:hAnsi="Times New Roman" w:cs="Times New Roman"/>
+          <w:i/>
+          <w:sz w:val="20"/>
+          <w:szCs w:val="20"/>
+        </w:rPr>
+        <w:t>/maxplomer/real_estate_tracker</w:t>
       </w:r>
     </w:p>
     <w:p>
@@ -3316,6 +3445,7 @@
           <w:szCs w:val="20"/>
         </w:rPr>
       </w:pPr>
+      <w:proofErr w:type="gramStart"/>
       <w:r>
         <w:rPr>
           <w:rFonts w:ascii="Times New Roman" w:hAnsi="Times New Roman" w:cs="Times New Roman"/>
@@ -3323,7 +3453,17 @@
           <w:sz w:val="20"/>
           <w:szCs w:val="20"/>
         </w:rPr>
-        <w:t>github.com/maxplomer/coding_challenges</w:t>
+        <w:t>github.com</w:t>
+      </w:r>
+      <w:proofErr w:type="gramEnd"/>
+      <w:r>
+        <w:rPr>
+          <w:rFonts w:ascii="Times New Roman" w:hAnsi="Times New Roman" w:cs="Times New Roman"/>
+          <w:i/>
+          <w:sz w:val="20"/>
+          <w:szCs w:val="20"/>
+        </w:rPr>
+        <w:t>/maxplomer/coding_challenges</w:t>
       </w:r>
     </w:p>
     <w:p>
@@ -3512,6 +3652,7 @@
           <w:szCs w:val="20"/>
         </w:rPr>
       </w:pPr>
+      <w:proofErr w:type="gramStart"/>
       <w:r>
         <w:rPr>
           <w:rFonts w:ascii="Times New Roman" w:hAnsi="Times New Roman" w:cs="Times New Roman"/>
@@ -3519,7 +3660,17 @@
           <w:sz w:val="20"/>
           <w:szCs w:val="20"/>
         </w:rPr>
-        <w:t>github.com/maxplomer/finance-clone</w:t>
+        <w:t>github.com</w:t>
+      </w:r>
+      <w:proofErr w:type="gramEnd"/>
+      <w:r>
+        <w:rPr>
+          <w:rFonts w:ascii="Times New Roman" w:hAnsi="Times New Roman" w:cs="Times New Roman"/>
+          <w:i/>
+          <w:sz w:val="20"/>
+          <w:szCs w:val="20"/>
+        </w:rPr>
+        <w:t>/maxplomer/finance-clone</w:t>
       </w:r>
     </w:p>
     <w:p>
@@ -3636,13 +3787,23 @@
         </w:rPr>
         <w:t xml:space="preserve">   </w:t>
       </w:r>
-      <w:r>
-        <w:rPr>
-          <w:rFonts w:ascii="Times New Roman" w:hAnsi="Times New Roman" w:cs="Times New Roman"/>
-          <w:sz w:val="20"/>
-          <w:szCs w:val="20"/>
-        </w:rPr>
-        <w:t>Graphed user portfolio performance using Highcharts pure JavaScript library; calculated chart data using algorithm optimized for least SQL queries</w:t>
+      <w:proofErr w:type="gramStart"/>
+      <w:r>
+        <w:rPr>
+          <w:rFonts w:ascii="Times New Roman" w:hAnsi="Times New Roman" w:cs="Times New Roman"/>
+          <w:sz w:val="20"/>
+          <w:szCs w:val="20"/>
+        </w:rPr>
+        <w:t>Graphed</w:t>
+      </w:r>
+      <w:proofErr w:type="gramEnd"/>
+      <w:r>
+        <w:rPr>
+          <w:rFonts w:ascii="Times New Roman" w:hAnsi="Times New Roman" w:cs="Times New Roman"/>
+          <w:sz w:val="20"/>
+          <w:szCs w:val="20"/>
+        </w:rPr>
+        <w:t xml:space="preserve"> user portfolio performance using Highcharts pure JavaScript library; calculated chart data using algorithm optimized for least SQL queries</w:t>
       </w:r>
     </w:p>
     <w:p>
@@ -3708,6 +3869,7 @@
           <w:szCs w:val="20"/>
         </w:rPr>
       </w:pPr>
+      <w:proofErr w:type="gramStart"/>
       <w:r>
         <w:rPr>
           <w:rFonts w:ascii="Times New Roman" w:hAnsi="Times New Roman" w:cs="Times New Roman"/>
@@ -3717,6 +3879,7 @@
         </w:rPr>
         <w:t>combustionhelp.com</w:t>
       </w:r>
+      <w:proofErr w:type="gramEnd"/>
     </w:p>
     <w:p>
       <w:pPr>
@@ -3895,7 +4058,25 @@
           <w:sz w:val="20"/>
           <w:szCs w:val="20"/>
         </w:rPr>
-        <w:t xml:space="preserve">  =&gt;  Ruby, JavaScript, HTML, CSS, SQL, MATLAB, C, Fortran</w:t>
+        <w:t xml:space="preserve">  =</w:t>
+      </w:r>
+      <w:proofErr w:type="gramStart"/>
+      <w:r>
+        <w:rPr>
+          <w:rFonts w:ascii="Times New Roman" w:hAnsi="Times New Roman" w:cs="Times New Roman"/>
+          <w:sz w:val="20"/>
+          <w:szCs w:val="20"/>
+        </w:rPr>
+        <w:t>&gt;  Ruby</w:t>
+      </w:r>
+      <w:proofErr w:type="gramEnd"/>
+      <w:r>
+        <w:rPr>
+          <w:rFonts w:ascii="Times New Roman" w:hAnsi="Times New Roman" w:cs="Times New Roman"/>
+          <w:sz w:val="20"/>
+          <w:szCs w:val="20"/>
+        </w:rPr>
+        <w:t>, JavaScript, HTML, CSS, SQL, MATLAB, C, Fortran</w:t>
       </w:r>
     </w:p>
     <w:p>
@@ -3922,7 +4103,25 @@
           <w:sz w:val="20"/>
           <w:szCs w:val="20"/>
         </w:rPr>
-        <w:t xml:space="preserve">  =&gt;  Ruby on Rails, jQuery, AngularJS, Backbone.js, Ember.js, Git, Linux, AWS, Heroku</w:t>
+        <w:t xml:space="preserve">  =</w:t>
+      </w:r>
+      <w:proofErr w:type="gramStart"/>
+      <w:r>
+        <w:rPr>
+          <w:rFonts w:ascii="Times New Roman" w:hAnsi="Times New Roman" w:cs="Times New Roman"/>
+          <w:sz w:val="20"/>
+          <w:szCs w:val="20"/>
+        </w:rPr>
+        <w:t>&gt;  Ruby</w:t>
+      </w:r>
+      <w:proofErr w:type="gramEnd"/>
+      <w:r>
+        <w:rPr>
+          <w:rFonts w:ascii="Times New Roman" w:hAnsi="Times New Roman" w:cs="Times New Roman"/>
+          <w:sz w:val="20"/>
+          <w:szCs w:val="20"/>
+        </w:rPr>
+        <w:t xml:space="preserve"> on Rails, jQuery, AngularJS, Backbone.js, Ember.js, Git, Linux, AWS, Heroku</w:t>
       </w:r>
     </w:p>
     <w:p>
@@ -3948,7 +4147,25 @@
           <w:sz w:val="20"/>
           <w:szCs w:val="20"/>
         </w:rPr>
-        <w:t xml:space="preserve">  =&gt;  Raspberry Pi, Unity3D Game Engine</w:t>
+        <w:t xml:space="preserve">  =</w:t>
+      </w:r>
+      <w:proofErr w:type="gramStart"/>
+      <w:r>
+        <w:rPr>
+          <w:rFonts w:ascii="Times New Roman" w:hAnsi="Times New Roman" w:cs="Times New Roman"/>
+          <w:sz w:val="20"/>
+          <w:szCs w:val="20"/>
+        </w:rPr>
+        <w:t>&gt;  Raspberry</w:t>
+      </w:r>
+      <w:proofErr w:type="gramEnd"/>
+      <w:r>
+        <w:rPr>
+          <w:rFonts w:ascii="Times New Roman" w:hAnsi="Times New Roman" w:cs="Times New Roman"/>
+          <w:sz w:val="20"/>
+          <w:szCs w:val="20"/>
+        </w:rPr>
+        <w:t xml:space="preserve"> Pi, Unity3D Game Engine</w:t>
       </w:r>
       <w:r>
         <w:rPr>
@@ -3982,7 +4199,25 @@
           <w:sz w:val="20"/>
           <w:szCs w:val="20"/>
         </w:rPr>
-        <w:t xml:space="preserve">  =&gt;  rest-client, whenever</w:t>
+        <w:t xml:space="preserve">  =</w:t>
+      </w:r>
+      <w:proofErr w:type="gramStart"/>
+      <w:r>
+        <w:rPr>
+          <w:rFonts w:ascii="Times New Roman" w:hAnsi="Times New Roman" w:cs="Times New Roman"/>
+          <w:sz w:val="20"/>
+          <w:szCs w:val="20"/>
+        </w:rPr>
+        <w:t>&gt;  rest</w:t>
+      </w:r>
+      <w:proofErr w:type="gramEnd"/>
+      <w:r>
+        <w:rPr>
+          <w:rFonts w:ascii="Times New Roman" w:hAnsi="Times New Roman" w:cs="Times New Roman"/>
+          <w:sz w:val="20"/>
+          <w:szCs w:val="20"/>
+        </w:rPr>
+        <w:t>-client, whenever</w:t>
       </w:r>
     </w:p>
     <w:p>

</xml_diff>

<commit_message>
edit docx, remove app:
</commit_message>
<xml_diff>
--- a/max_plomer_resume.docx
+++ b/max_plomer_resume.docx
@@ -434,23 +434,7 @@
           <w:sz w:val="20"/>
           <w:szCs w:val="20"/>
         </w:rPr>
-        <w:t xml:space="preserve">                                                      </w:t>
-      </w:r>
-      <w:r>
-        <w:rPr>
-          <w:rFonts w:ascii="Times New Roman" w:hAnsi="Times New Roman" w:cs="Times New Roman"/>
-          <w:sz w:val="20"/>
-          <w:szCs w:val="20"/>
-        </w:rPr>
-        <w:t xml:space="preserve">     February 2016</w:t>
-      </w:r>
-      <w:r>
-        <w:rPr>
-          <w:rFonts w:ascii="Times New Roman" w:hAnsi="Times New Roman" w:cs="Times New Roman"/>
-          <w:sz w:val="20"/>
-          <w:szCs w:val="20"/>
-        </w:rPr>
-        <w:t xml:space="preserve"> –</w:t>
+        <w:t xml:space="preserve">                                                           February 2016 –</w:t>
       </w:r>
       <w:r>
         <w:rPr>
@@ -2986,7 +2970,6 @@
     </w:p>
     <w:p>
       <w:pPr>
-        <w:ind w:left="450" w:hanging="450"/>
         <w:rPr>
           <w:rFonts w:ascii="Times New Roman" w:hAnsi="Times New Roman" w:cs="Times New Roman"/>
           <w:sz w:val="20"/>
@@ -3044,6 +3027,980 @@
           <w:szCs w:val="20"/>
         </w:rPr>
         <w:t>, and Opal Ruby-to-JavaScript converter right out of the box.</w:t>
+      </w:r>
+    </w:p>
+    <w:p>
+      <w:pPr>
+        <w:ind w:left="450" w:hanging="450"/>
+        <w:rPr>
+          <w:rFonts w:ascii="Times New Roman" w:hAnsi="Times New Roman" w:cs="Times New Roman"/>
+          <w:sz w:val="20"/>
+          <w:szCs w:val="20"/>
+        </w:rPr>
+      </w:pPr>
+    </w:p>
+    <w:p>
+      <w:pPr>
+        <w:ind w:left="450" w:hanging="450"/>
+        <w:rPr>
+          <w:rFonts w:ascii="Times New Roman" w:hAnsi="Times New Roman" w:cs="Times New Roman"/>
+          <w:sz w:val="20"/>
+          <w:szCs w:val="20"/>
+        </w:rPr>
+      </w:pPr>
+      <w:r>
+        <w:rPr>
+          <w:rFonts w:ascii="Times New Roman" w:hAnsi="Times New Roman" w:cs="Times New Roman"/>
+          <w:sz w:val="20"/>
+          <w:szCs w:val="20"/>
+        </w:rPr>
+        <w:t xml:space="preserve">Investing App </w:t>
+      </w:r>
+    </w:p>
+    <w:p>
+      <w:pPr>
+        <w:ind w:left="450" w:hanging="450"/>
+        <w:rPr>
+          <w:rFonts w:ascii="Times New Roman" w:hAnsi="Times New Roman" w:cs="Times New Roman"/>
+          <w:i/>
+          <w:sz w:val="20"/>
+          <w:szCs w:val="20"/>
+        </w:rPr>
+      </w:pPr>
+      <w:proofErr w:type="gramStart"/>
+      <w:r>
+        <w:rPr>
+          <w:rFonts w:ascii="Times New Roman" w:hAnsi="Times New Roman" w:cs="Times New Roman"/>
+          <w:i/>
+          <w:sz w:val="20"/>
+          <w:szCs w:val="20"/>
+        </w:rPr>
+        <w:t>backend</w:t>
+      </w:r>
+      <w:proofErr w:type="gramEnd"/>
+      <w:r>
+        <w:rPr>
+          <w:rFonts w:ascii="Times New Roman" w:hAnsi="Times New Roman" w:cs="Times New Roman"/>
+          <w:i/>
+          <w:sz w:val="20"/>
+          <w:szCs w:val="20"/>
+        </w:rPr>
+        <w:t>: github.com/</w:t>
+      </w:r>
+      <w:proofErr w:type="spellStart"/>
+      <w:r>
+        <w:rPr>
+          <w:rFonts w:ascii="Times New Roman" w:hAnsi="Times New Roman" w:cs="Times New Roman"/>
+          <w:i/>
+          <w:sz w:val="20"/>
+          <w:szCs w:val="20"/>
+        </w:rPr>
+        <w:t>maxplomer</w:t>
+      </w:r>
+      <w:proofErr w:type="spellEnd"/>
+      <w:r>
+        <w:rPr>
+          <w:rFonts w:ascii="Times New Roman" w:hAnsi="Times New Roman" w:cs="Times New Roman"/>
+          <w:i/>
+          <w:sz w:val="20"/>
+          <w:szCs w:val="20"/>
+        </w:rPr>
+        <w:t>/</w:t>
+      </w:r>
+      <w:proofErr w:type="spellStart"/>
+      <w:r>
+        <w:rPr>
+          <w:rFonts w:ascii="Times New Roman" w:hAnsi="Times New Roman" w:cs="Times New Roman"/>
+          <w:i/>
+          <w:sz w:val="20"/>
+          <w:szCs w:val="20"/>
+        </w:rPr>
+        <w:t>investing_rest_api</w:t>
+      </w:r>
+      <w:proofErr w:type="spellEnd"/>
+      <w:r>
+        <w:rPr>
+          <w:rFonts w:ascii="Times New Roman" w:hAnsi="Times New Roman" w:cs="Times New Roman"/>
+          <w:i/>
+          <w:sz w:val="20"/>
+          <w:szCs w:val="20"/>
+        </w:rPr>
+        <w:t>, frontend: github.com/</w:t>
+      </w:r>
+      <w:proofErr w:type="spellStart"/>
+      <w:r>
+        <w:rPr>
+          <w:rFonts w:ascii="Times New Roman" w:hAnsi="Times New Roman" w:cs="Times New Roman"/>
+          <w:i/>
+          <w:sz w:val="20"/>
+          <w:szCs w:val="20"/>
+        </w:rPr>
+        <w:t>maxplomer</w:t>
+      </w:r>
+      <w:proofErr w:type="spellEnd"/>
+      <w:r>
+        <w:rPr>
+          <w:rFonts w:ascii="Times New Roman" w:hAnsi="Times New Roman" w:cs="Times New Roman"/>
+          <w:i/>
+          <w:sz w:val="20"/>
+          <w:szCs w:val="20"/>
+        </w:rPr>
+        <w:t>/investing_angular2</w:t>
+      </w:r>
+    </w:p>
+    <w:p>
+      <w:pPr>
+        <w:ind w:left="450" w:hanging="450"/>
+        <w:rPr>
+          <w:rFonts w:ascii="Times New Roman" w:hAnsi="Times New Roman" w:cs="Times New Roman"/>
+          <w:sz w:val="20"/>
+          <w:szCs w:val="20"/>
+        </w:rPr>
+      </w:pPr>
+      <w:r>
+        <w:rPr>
+          <w:rFonts w:ascii="Times New Roman" w:hAnsi="Times New Roman" w:cs="Times New Roman"/>
+          <w:sz w:val="20"/>
+          <w:szCs w:val="20"/>
+        </w:rPr>
+        <w:t xml:space="preserve">   </w:t>
+      </w:r>
+      <w:r>
+        <w:rPr>
+          <w:rFonts w:ascii="Times New Roman" w:eastAsia="Noto Symbol" w:hAnsi="Times New Roman" w:cs="Times New Roman"/>
+          <w:sz w:val="16"/>
+        </w:rPr>
+        <w:t>●</w:t>
+      </w:r>
+      <w:r>
+        <w:rPr>
+          <w:rFonts w:ascii="Times New Roman" w:hAnsi="Times New Roman" w:cs="Times New Roman"/>
+          <w:sz w:val="20"/>
+          <w:szCs w:val="20"/>
+        </w:rPr>
+        <w:t xml:space="preserve">   </w:t>
+      </w:r>
+      <w:r>
+        <w:rPr>
+          <w:rFonts w:ascii="Times New Roman" w:hAnsi="Times New Roman" w:cs="Times New Roman" w:hint="eastAsia"/>
+          <w:sz w:val="20"/>
+          <w:szCs w:val="20"/>
+        </w:rPr>
+        <w:t>Uses Volt as backend API and Angular2 for frontend to show 10 recent stock trades</w:t>
+      </w:r>
+    </w:p>
+    <w:p>
+      <w:pPr>
+        <w:ind w:left="450" w:hanging="450"/>
+        <w:rPr>
+          <w:rFonts w:ascii="Times New Roman" w:hAnsi="Times New Roman" w:cs="Times New Roman"/>
+          <w:sz w:val="20"/>
+          <w:szCs w:val="20"/>
+        </w:rPr>
+      </w:pPr>
+      <w:r>
+        <w:rPr>
+          <w:rFonts w:ascii="Times New Roman" w:hAnsi="Times New Roman" w:cs="Times New Roman"/>
+          <w:sz w:val="20"/>
+          <w:szCs w:val="20"/>
+        </w:rPr>
+        <w:t xml:space="preserve">   </w:t>
+      </w:r>
+      <w:r>
+        <w:rPr>
+          <w:rFonts w:ascii="Times New Roman" w:eastAsia="Noto Symbol" w:hAnsi="Times New Roman" w:cs="Times New Roman"/>
+          <w:sz w:val="16"/>
+        </w:rPr>
+        <w:t>●</w:t>
+      </w:r>
+      <w:r>
+        <w:rPr>
+          <w:rFonts w:ascii="Times New Roman" w:hAnsi="Times New Roman" w:cs="Times New Roman"/>
+          <w:sz w:val="20"/>
+          <w:szCs w:val="20"/>
+        </w:rPr>
+        <w:t xml:space="preserve">   </w:t>
+      </w:r>
+      <w:r>
+        <w:rPr>
+          <w:rFonts w:ascii="Times New Roman" w:hAnsi="Times New Roman" w:cs="Times New Roman" w:hint="eastAsia"/>
+          <w:sz w:val="20"/>
+          <w:szCs w:val="20"/>
+        </w:rPr>
+        <w:t xml:space="preserve">Deployed Ruby backend using </w:t>
+      </w:r>
+      <w:proofErr w:type="spellStart"/>
+      <w:r>
+        <w:rPr>
+          <w:rFonts w:ascii="Times New Roman" w:hAnsi="Times New Roman" w:cs="Times New Roman" w:hint="eastAsia"/>
+          <w:sz w:val="20"/>
+          <w:szCs w:val="20"/>
+        </w:rPr>
+        <w:t>Dokku</w:t>
+      </w:r>
+      <w:proofErr w:type="spellEnd"/>
+      <w:r>
+        <w:rPr>
+          <w:rFonts w:ascii="Times New Roman" w:hAnsi="Times New Roman" w:cs="Times New Roman" w:hint="eastAsia"/>
+          <w:sz w:val="20"/>
+          <w:szCs w:val="20"/>
+        </w:rPr>
+        <w:t xml:space="preserve"> an open source Platform as a Service and </w:t>
+      </w:r>
+      <w:proofErr w:type="spellStart"/>
+      <w:r>
+        <w:rPr>
+          <w:rFonts w:ascii="Times New Roman" w:hAnsi="Times New Roman" w:cs="Times New Roman" w:hint="eastAsia"/>
+          <w:sz w:val="20"/>
+          <w:szCs w:val="20"/>
+        </w:rPr>
+        <w:t>GitHub</w:t>
+      </w:r>
+      <w:proofErr w:type="spellEnd"/>
+      <w:r>
+        <w:rPr>
+          <w:rFonts w:ascii="Times New Roman" w:hAnsi="Times New Roman" w:cs="Times New Roman" w:hint="eastAsia"/>
+          <w:sz w:val="20"/>
+          <w:szCs w:val="20"/>
+        </w:rPr>
+        <w:t xml:space="preserve"> Pages to host Angular2 frontend</w:t>
+      </w:r>
+    </w:p>
+    <w:p>
+      <w:pPr>
+        <w:ind w:left="450" w:hanging="450"/>
+        <w:rPr>
+          <w:rFonts w:ascii="Times New Roman" w:hAnsi="Times New Roman" w:cs="Times New Roman"/>
+          <w:sz w:val="20"/>
+          <w:szCs w:val="20"/>
+        </w:rPr>
+      </w:pPr>
+      <w:r>
+        <w:rPr>
+          <w:rFonts w:ascii="Times New Roman" w:hAnsi="Times New Roman" w:cs="Times New Roman"/>
+          <w:sz w:val="20"/>
+          <w:szCs w:val="20"/>
+        </w:rPr>
+        <w:t xml:space="preserve">   </w:t>
+      </w:r>
+      <w:r>
+        <w:rPr>
+          <w:rFonts w:ascii="Times New Roman" w:eastAsia="Noto Symbol" w:hAnsi="Times New Roman" w:cs="Times New Roman"/>
+          <w:sz w:val="16"/>
+        </w:rPr>
+        <w:t>●</w:t>
+      </w:r>
+      <w:r>
+        <w:rPr>
+          <w:rFonts w:ascii="Times New Roman" w:hAnsi="Times New Roman" w:cs="Times New Roman"/>
+          <w:sz w:val="20"/>
+          <w:szCs w:val="20"/>
+        </w:rPr>
+        <w:t xml:space="preserve">   </w:t>
+      </w:r>
+      <w:r>
+        <w:rPr>
+          <w:rFonts w:ascii="Times New Roman" w:hAnsi="Times New Roman" w:cs="Times New Roman" w:hint="eastAsia"/>
+          <w:sz w:val="20"/>
+          <w:szCs w:val="20"/>
+        </w:rPr>
+        <w:t>Modified Volt Http Controller to add Access-Control-Allow-Origin header to response</w:t>
+      </w:r>
+    </w:p>
+    <w:p>
+      <w:pPr>
+        <w:ind w:left="450" w:hanging="450"/>
+        <w:rPr>
+          <w:rFonts w:ascii="Times New Roman" w:hAnsi="Times New Roman" w:cs="Times New Roman"/>
+          <w:sz w:val="20"/>
+          <w:szCs w:val="20"/>
+        </w:rPr>
+      </w:pPr>
+    </w:p>
+    <w:p>
+      <w:pPr>
+        <w:ind w:left="450" w:hanging="450"/>
+        <w:rPr>
+          <w:rFonts w:ascii="Times New Roman" w:hAnsi="Times New Roman" w:cs="Times New Roman"/>
+          <w:sz w:val="20"/>
+          <w:szCs w:val="20"/>
+        </w:rPr>
+      </w:pPr>
+      <w:r>
+        <w:rPr>
+          <w:rFonts w:ascii="Times New Roman" w:hAnsi="Times New Roman" w:cs="Times New Roman"/>
+          <w:sz w:val="20"/>
+          <w:szCs w:val="20"/>
+        </w:rPr>
+        <w:t>Quick Calculator</w:t>
+      </w:r>
+    </w:p>
+    <w:p>
+      <w:pPr>
+        <w:ind w:left="450" w:hanging="450"/>
+        <w:rPr>
+          <w:rFonts w:ascii="Times New Roman" w:hAnsi="Times New Roman" w:cs="Times New Roman"/>
+          <w:i/>
+          <w:sz w:val="20"/>
+          <w:szCs w:val="20"/>
+        </w:rPr>
+      </w:pPr>
+      <w:proofErr w:type="gramStart"/>
+      <w:r>
+        <w:rPr>
+          <w:rFonts w:ascii="Times New Roman" w:hAnsi="Times New Roman" w:cs="Times New Roman"/>
+          <w:i/>
+          <w:sz w:val="20"/>
+          <w:szCs w:val="20"/>
+        </w:rPr>
+        <w:t>github.com</w:t>
+      </w:r>
+      <w:proofErr w:type="gramEnd"/>
+      <w:r>
+        <w:rPr>
+          <w:rFonts w:ascii="Times New Roman" w:hAnsi="Times New Roman" w:cs="Times New Roman"/>
+          <w:i/>
+          <w:sz w:val="20"/>
+          <w:szCs w:val="20"/>
+        </w:rPr>
+        <w:t>/</w:t>
+      </w:r>
+      <w:proofErr w:type="spellStart"/>
+      <w:r>
+        <w:rPr>
+          <w:rFonts w:ascii="Times New Roman" w:hAnsi="Times New Roman" w:cs="Times New Roman"/>
+          <w:i/>
+          <w:sz w:val="20"/>
+          <w:szCs w:val="20"/>
+        </w:rPr>
+        <w:t>maxplomer</w:t>
+      </w:r>
+      <w:proofErr w:type="spellEnd"/>
+      <w:r>
+        <w:rPr>
+          <w:rFonts w:ascii="Times New Roman" w:hAnsi="Times New Roman" w:cs="Times New Roman"/>
+          <w:i/>
+          <w:sz w:val="20"/>
+          <w:szCs w:val="20"/>
+        </w:rPr>
+        <w:t>/</w:t>
+      </w:r>
+      <w:proofErr w:type="spellStart"/>
+      <w:r>
+        <w:rPr>
+          <w:rFonts w:ascii="Times New Roman" w:hAnsi="Times New Roman" w:cs="Times New Roman"/>
+          <w:i/>
+          <w:sz w:val="20"/>
+          <w:szCs w:val="20"/>
+        </w:rPr>
+        <w:t>quick_calc</w:t>
+      </w:r>
+      <w:proofErr w:type="spellEnd"/>
+    </w:p>
+    <w:p>
+      <w:pPr>
+        <w:ind w:left="450" w:hanging="450"/>
+        <w:rPr>
+          <w:rFonts w:ascii="Times New Roman" w:hAnsi="Times New Roman" w:cs="Times New Roman"/>
+          <w:sz w:val="20"/>
+          <w:szCs w:val="20"/>
+        </w:rPr>
+      </w:pPr>
+      <w:r>
+        <w:rPr>
+          <w:rFonts w:ascii="Times New Roman" w:hAnsi="Times New Roman" w:cs="Times New Roman"/>
+          <w:sz w:val="20"/>
+          <w:szCs w:val="20"/>
+        </w:rPr>
+        <w:t xml:space="preserve">   </w:t>
+      </w:r>
+      <w:r>
+        <w:rPr>
+          <w:rFonts w:ascii="Times New Roman" w:eastAsia="Noto Symbol" w:hAnsi="Times New Roman" w:cs="Times New Roman"/>
+          <w:sz w:val="16"/>
+        </w:rPr>
+        <w:t>●</w:t>
+      </w:r>
+      <w:r>
+        <w:rPr>
+          <w:rFonts w:ascii="Times New Roman" w:hAnsi="Times New Roman" w:cs="Times New Roman"/>
+          <w:sz w:val="20"/>
+          <w:szCs w:val="20"/>
+        </w:rPr>
+        <w:t xml:space="preserve">   </w:t>
+      </w:r>
+      <w:r>
+        <w:rPr>
+          <w:rFonts w:ascii="Times New Roman" w:hAnsi="Times New Roman" w:cs="Times New Roman" w:hint="eastAsia"/>
+          <w:sz w:val="20"/>
+          <w:szCs w:val="20"/>
+        </w:rPr>
+        <w:t>Simple Online Calculator that show recent calcu</w:t>
+      </w:r>
+      <w:r>
+        <w:rPr>
+          <w:rFonts w:ascii="Times New Roman" w:hAnsi="Times New Roman" w:cs="Times New Roman"/>
+          <w:sz w:val="20"/>
+          <w:szCs w:val="20"/>
+        </w:rPr>
+        <w:t>l</w:t>
+      </w:r>
+      <w:r>
+        <w:rPr>
+          <w:rFonts w:ascii="Times New Roman" w:hAnsi="Times New Roman" w:cs="Times New Roman" w:hint="eastAsia"/>
+          <w:sz w:val="20"/>
+          <w:szCs w:val="20"/>
+        </w:rPr>
+        <w:t xml:space="preserve">ations, evaluates equations </w:t>
+      </w:r>
+      <w:r>
+        <w:rPr>
+          <w:rFonts w:ascii="Times New Roman" w:hAnsi="Times New Roman" w:cs="Times New Roman"/>
+          <w:sz w:val="20"/>
+          <w:szCs w:val="20"/>
+        </w:rPr>
+        <w:t>safely</w:t>
+      </w:r>
+      <w:r>
+        <w:rPr>
+          <w:rFonts w:ascii="Times New Roman" w:hAnsi="Times New Roman" w:cs="Times New Roman" w:hint="eastAsia"/>
+          <w:sz w:val="20"/>
+          <w:szCs w:val="20"/>
+        </w:rPr>
+        <w:t xml:space="preserve"> in the browser</w:t>
+      </w:r>
+    </w:p>
+    <w:p>
+      <w:pPr>
+        <w:ind w:left="450" w:hanging="450"/>
+        <w:rPr>
+          <w:rFonts w:ascii="Times New Roman" w:hAnsi="Times New Roman" w:cs="Times New Roman"/>
+          <w:sz w:val="20"/>
+          <w:szCs w:val="20"/>
+        </w:rPr>
+      </w:pPr>
+      <w:r>
+        <w:rPr>
+          <w:rFonts w:ascii="Times New Roman" w:hAnsi="Times New Roman" w:cs="Times New Roman"/>
+          <w:sz w:val="20"/>
+          <w:szCs w:val="20"/>
+        </w:rPr>
+        <w:t xml:space="preserve">   </w:t>
+      </w:r>
+      <w:r>
+        <w:rPr>
+          <w:rFonts w:ascii="Times New Roman" w:eastAsia="Noto Symbol" w:hAnsi="Times New Roman" w:cs="Times New Roman"/>
+          <w:sz w:val="16"/>
+        </w:rPr>
+        <w:t>●</w:t>
+      </w:r>
+      <w:r>
+        <w:rPr>
+          <w:rFonts w:ascii="Times New Roman" w:hAnsi="Times New Roman" w:cs="Times New Roman"/>
+          <w:sz w:val="20"/>
+          <w:szCs w:val="20"/>
+        </w:rPr>
+        <w:t xml:space="preserve">   </w:t>
+      </w:r>
+      <w:r>
+        <w:rPr>
+          <w:rFonts w:ascii="Times New Roman" w:hAnsi="Times New Roman" w:cs="Times New Roman" w:hint="eastAsia"/>
+          <w:sz w:val="20"/>
+          <w:szCs w:val="20"/>
+        </w:rPr>
+        <w:t>Uses Volt built-in flash alerts to display "We were unable to evaluate your equation!" error message</w:t>
+      </w:r>
+    </w:p>
+    <w:p>
+      <w:pPr>
+        <w:ind w:left="450" w:hanging="450"/>
+        <w:rPr>
+          <w:rFonts w:ascii="Times New Roman" w:hAnsi="Times New Roman" w:cs="Times New Roman"/>
+          <w:sz w:val="20"/>
+          <w:szCs w:val="20"/>
+        </w:rPr>
+      </w:pPr>
+    </w:p>
+    <w:p>
+      <w:pPr>
+        <w:ind w:left="450" w:hanging="450"/>
+        <w:rPr>
+          <w:rFonts w:ascii="Times New Roman" w:hAnsi="Times New Roman" w:cs="Times New Roman"/>
+          <w:sz w:val="20"/>
+          <w:szCs w:val="20"/>
+        </w:rPr>
+      </w:pPr>
+      <w:r>
+        <w:rPr>
+          <w:rFonts w:ascii="Times New Roman" w:hAnsi="Times New Roman" w:cs="Times New Roman"/>
+          <w:sz w:val="20"/>
+          <w:szCs w:val="20"/>
+        </w:rPr>
+        <w:t>Simple Public Timeline</w:t>
+      </w:r>
+    </w:p>
+    <w:p>
+      <w:pPr>
+        <w:ind w:left="450" w:hanging="450"/>
+        <w:rPr>
+          <w:rFonts w:ascii="Times New Roman" w:hAnsi="Times New Roman" w:cs="Times New Roman"/>
+          <w:i/>
+          <w:sz w:val="20"/>
+          <w:szCs w:val="20"/>
+        </w:rPr>
+      </w:pPr>
+      <w:proofErr w:type="gramStart"/>
+      <w:r>
+        <w:rPr>
+          <w:rFonts w:ascii="Times New Roman" w:hAnsi="Times New Roman" w:cs="Times New Roman"/>
+          <w:i/>
+          <w:sz w:val="20"/>
+          <w:szCs w:val="20"/>
+        </w:rPr>
+        <w:t>github.com</w:t>
+      </w:r>
+      <w:proofErr w:type="gramEnd"/>
+      <w:r>
+        <w:rPr>
+          <w:rFonts w:ascii="Times New Roman" w:hAnsi="Times New Roman" w:cs="Times New Roman"/>
+          <w:i/>
+          <w:sz w:val="20"/>
+          <w:szCs w:val="20"/>
+        </w:rPr>
+        <w:t>/</w:t>
+      </w:r>
+      <w:proofErr w:type="spellStart"/>
+      <w:r>
+        <w:rPr>
+          <w:rFonts w:ascii="Times New Roman" w:hAnsi="Times New Roman" w:cs="Times New Roman"/>
+          <w:i/>
+          <w:sz w:val="20"/>
+          <w:szCs w:val="20"/>
+        </w:rPr>
+        <w:t>maxplomer</w:t>
+      </w:r>
+      <w:proofErr w:type="spellEnd"/>
+      <w:r>
+        <w:rPr>
+          <w:rFonts w:ascii="Times New Roman" w:hAnsi="Times New Roman" w:cs="Times New Roman"/>
+          <w:i/>
+          <w:sz w:val="20"/>
+          <w:szCs w:val="20"/>
+        </w:rPr>
+        <w:t>/</w:t>
+      </w:r>
+      <w:proofErr w:type="spellStart"/>
+      <w:r>
+        <w:rPr>
+          <w:rFonts w:ascii="Times New Roman" w:hAnsi="Times New Roman" w:cs="Times New Roman"/>
+          <w:i/>
+          <w:sz w:val="20"/>
+          <w:szCs w:val="20"/>
+        </w:rPr>
+        <w:t>simple_public_timeline</w:t>
+      </w:r>
+      <w:proofErr w:type="spellEnd"/>
+    </w:p>
+    <w:p>
+      <w:pPr>
+        <w:ind w:left="450" w:hanging="450"/>
+        <w:rPr>
+          <w:rFonts w:ascii="Times New Roman" w:hAnsi="Times New Roman" w:cs="Times New Roman"/>
+          <w:sz w:val="20"/>
+          <w:szCs w:val="20"/>
+        </w:rPr>
+      </w:pPr>
+      <w:r>
+        <w:rPr>
+          <w:rFonts w:ascii="Times New Roman" w:hAnsi="Times New Roman" w:cs="Times New Roman"/>
+          <w:sz w:val="20"/>
+          <w:szCs w:val="20"/>
+        </w:rPr>
+        <w:t xml:space="preserve">   </w:t>
+      </w:r>
+      <w:r>
+        <w:rPr>
+          <w:rFonts w:ascii="Times New Roman" w:eastAsia="Noto Symbol" w:hAnsi="Times New Roman" w:cs="Times New Roman"/>
+          <w:sz w:val="16"/>
+        </w:rPr>
+        <w:t>●</w:t>
+      </w:r>
+      <w:r>
+        <w:rPr>
+          <w:rFonts w:ascii="Times New Roman" w:hAnsi="Times New Roman" w:cs="Times New Roman"/>
+          <w:sz w:val="20"/>
+          <w:szCs w:val="20"/>
+        </w:rPr>
+        <w:t xml:space="preserve">   </w:t>
+      </w:r>
+      <w:r>
+        <w:rPr>
+          <w:rFonts w:ascii="Times New Roman" w:hAnsi="Times New Roman" w:cs="Times New Roman" w:hint="eastAsia"/>
+          <w:sz w:val="20"/>
+          <w:szCs w:val="20"/>
+        </w:rPr>
+        <w:t>Effectively uses Volt backend as a proxy server between client browser and Twitter API via the Twitter Ruby gem from client browser</w:t>
+      </w:r>
+    </w:p>
+    <w:p>
+      <w:pPr>
+        <w:ind w:left="450" w:hanging="450"/>
+        <w:rPr>
+          <w:rFonts w:ascii="Times New Roman" w:hAnsi="Times New Roman" w:cs="Times New Roman"/>
+          <w:sz w:val="20"/>
+          <w:szCs w:val="20"/>
+        </w:rPr>
+      </w:pPr>
+      <w:r>
+        <w:rPr>
+          <w:rFonts w:ascii="Times New Roman" w:hAnsi="Times New Roman" w:cs="Times New Roman"/>
+          <w:sz w:val="20"/>
+          <w:szCs w:val="20"/>
+        </w:rPr>
+        <w:t xml:space="preserve">   </w:t>
+      </w:r>
+      <w:r>
+        <w:rPr>
+          <w:rFonts w:ascii="Times New Roman" w:eastAsia="Noto Symbol" w:hAnsi="Times New Roman" w:cs="Times New Roman"/>
+          <w:sz w:val="16"/>
+        </w:rPr>
+        <w:t>●</w:t>
+      </w:r>
+      <w:r>
+        <w:rPr>
+          <w:rFonts w:ascii="Times New Roman" w:hAnsi="Times New Roman" w:cs="Times New Roman"/>
+          <w:sz w:val="20"/>
+          <w:szCs w:val="20"/>
+        </w:rPr>
+        <w:t xml:space="preserve">   </w:t>
+      </w:r>
+      <w:proofErr w:type="gramStart"/>
+      <w:r>
+        <w:rPr>
+          <w:rFonts w:ascii="Times New Roman" w:hAnsi="Times New Roman" w:cs="Times New Roman" w:hint="eastAsia"/>
+          <w:sz w:val="20"/>
+          <w:szCs w:val="20"/>
+        </w:rPr>
+        <w:t>An</w:t>
+      </w:r>
+      <w:proofErr w:type="gramEnd"/>
+      <w:r>
+        <w:rPr>
+          <w:rFonts w:ascii="Times New Roman" w:hAnsi="Times New Roman" w:cs="Times New Roman" w:hint="eastAsia"/>
+          <w:sz w:val="20"/>
+          <w:szCs w:val="20"/>
+        </w:rPr>
+        <w:t xml:space="preserve"> asynchronous test was created that calls the </w:t>
+      </w:r>
+      <w:proofErr w:type="spellStart"/>
+      <w:r>
+        <w:rPr>
+          <w:rFonts w:ascii="Times New Roman" w:hAnsi="Times New Roman" w:cs="Times New Roman" w:hint="eastAsia"/>
+          <w:sz w:val="20"/>
+          <w:szCs w:val="20"/>
+        </w:rPr>
+        <w:t>get_tweets</w:t>
+      </w:r>
+      <w:proofErr w:type="spellEnd"/>
+      <w:r>
+        <w:rPr>
+          <w:rFonts w:ascii="Times New Roman" w:hAnsi="Times New Roman" w:cs="Times New Roman" w:hint="eastAsia"/>
+          <w:sz w:val="20"/>
+          <w:szCs w:val="20"/>
+        </w:rPr>
+        <w:t xml:space="preserve"> task and ensures it returns an array of proper length</w:t>
+      </w:r>
+    </w:p>
+    <w:p>
+      <w:pPr>
+        <w:ind w:left="450" w:hanging="450"/>
+        <w:rPr>
+          <w:rFonts w:ascii="Times New Roman" w:hAnsi="Times New Roman" w:cs="Times New Roman"/>
+          <w:sz w:val="20"/>
+          <w:szCs w:val="20"/>
+        </w:rPr>
+      </w:pPr>
+    </w:p>
+    <w:p>
+      <w:pPr>
+        <w:ind w:left="450" w:hanging="450"/>
+        <w:rPr>
+          <w:rFonts w:ascii="Times New Roman" w:hAnsi="Times New Roman" w:cs="Times New Roman"/>
+          <w:sz w:val="20"/>
+          <w:szCs w:val="20"/>
+        </w:rPr>
+      </w:pPr>
+      <w:r>
+        <w:rPr>
+          <w:rFonts w:ascii="Times New Roman" w:hAnsi="Times New Roman" w:cs="Times New Roman"/>
+          <w:sz w:val="20"/>
+          <w:szCs w:val="20"/>
+        </w:rPr>
+        <w:t xml:space="preserve">Volt </w:t>
+      </w:r>
+      <w:proofErr w:type="spellStart"/>
+      <w:r>
+        <w:rPr>
+          <w:rFonts w:ascii="Times New Roman" w:hAnsi="Times New Roman" w:cs="Times New Roman"/>
+          <w:sz w:val="20"/>
+          <w:szCs w:val="20"/>
+        </w:rPr>
+        <w:t>Todo</w:t>
+      </w:r>
+      <w:proofErr w:type="spellEnd"/>
+      <w:r>
+        <w:rPr>
+          <w:rFonts w:ascii="Times New Roman" w:hAnsi="Times New Roman" w:cs="Times New Roman"/>
+          <w:sz w:val="20"/>
+          <w:szCs w:val="20"/>
+        </w:rPr>
+        <w:t xml:space="preserve"> App</w:t>
+      </w:r>
+    </w:p>
+    <w:p>
+      <w:pPr>
+        <w:ind w:left="450" w:hanging="450"/>
+        <w:rPr>
+          <w:rFonts w:ascii="Times New Roman" w:hAnsi="Times New Roman" w:cs="Times New Roman"/>
+          <w:i/>
+          <w:sz w:val="20"/>
+          <w:szCs w:val="20"/>
+        </w:rPr>
+      </w:pPr>
+      <w:proofErr w:type="gramStart"/>
+      <w:r>
+        <w:rPr>
+          <w:rFonts w:ascii="Times New Roman" w:hAnsi="Times New Roman" w:cs="Times New Roman"/>
+          <w:i/>
+          <w:sz w:val="20"/>
+          <w:szCs w:val="20"/>
+        </w:rPr>
+        <w:t>github.com</w:t>
+      </w:r>
+      <w:proofErr w:type="gramEnd"/>
+      <w:r>
+        <w:rPr>
+          <w:rFonts w:ascii="Times New Roman" w:hAnsi="Times New Roman" w:cs="Times New Roman"/>
+          <w:i/>
+          <w:sz w:val="20"/>
+          <w:szCs w:val="20"/>
+        </w:rPr>
+        <w:t>/</w:t>
+      </w:r>
+      <w:proofErr w:type="spellStart"/>
+      <w:r>
+        <w:rPr>
+          <w:rFonts w:ascii="Times New Roman" w:hAnsi="Times New Roman" w:cs="Times New Roman"/>
+          <w:i/>
+          <w:sz w:val="20"/>
+          <w:szCs w:val="20"/>
+        </w:rPr>
+        <w:t>maxplomer</w:t>
+      </w:r>
+      <w:proofErr w:type="spellEnd"/>
+      <w:r>
+        <w:rPr>
+          <w:rFonts w:ascii="Times New Roman" w:hAnsi="Times New Roman" w:cs="Times New Roman"/>
+          <w:i/>
+          <w:sz w:val="20"/>
+          <w:szCs w:val="20"/>
+        </w:rPr>
+        <w:t>/volt-tutorial</w:t>
+      </w:r>
+    </w:p>
+    <w:p>
+      <w:pPr>
+        <w:ind w:left="450" w:hanging="450"/>
+        <w:rPr>
+          <w:rFonts w:ascii="Times New Roman" w:hAnsi="Times New Roman" w:cs="Times New Roman"/>
+          <w:sz w:val="20"/>
+          <w:szCs w:val="20"/>
+        </w:rPr>
+      </w:pPr>
+      <w:r>
+        <w:rPr>
+          <w:rFonts w:ascii="Times New Roman" w:hAnsi="Times New Roman" w:cs="Times New Roman"/>
+          <w:sz w:val="20"/>
+          <w:szCs w:val="20"/>
+        </w:rPr>
+        <w:t xml:space="preserve">   </w:t>
+      </w:r>
+      <w:r>
+        <w:rPr>
+          <w:rFonts w:ascii="Times New Roman" w:eastAsia="Noto Symbol" w:hAnsi="Times New Roman" w:cs="Times New Roman"/>
+          <w:sz w:val="16"/>
+        </w:rPr>
+        <w:t>●</w:t>
+      </w:r>
+      <w:r>
+        <w:rPr>
+          <w:rFonts w:ascii="Times New Roman" w:hAnsi="Times New Roman" w:cs="Times New Roman"/>
+          <w:sz w:val="20"/>
+          <w:szCs w:val="20"/>
+        </w:rPr>
+        <w:t xml:space="preserve">   </w:t>
+      </w:r>
+      <w:r>
+        <w:rPr>
+          <w:rFonts w:ascii="Times New Roman" w:hAnsi="Times New Roman" w:cs="Times New Roman" w:hint="eastAsia"/>
+          <w:sz w:val="20"/>
+          <w:szCs w:val="20"/>
+        </w:rPr>
+        <w:t xml:space="preserve">Low fidelity </w:t>
+      </w:r>
+      <w:proofErr w:type="spellStart"/>
+      <w:r>
+        <w:rPr>
+          <w:rFonts w:ascii="Times New Roman" w:hAnsi="Times New Roman" w:cs="Times New Roman" w:hint="eastAsia"/>
+          <w:sz w:val="20"/>
+          <w:szCs w:val="20"/>
+        </w:rPr>
+        <w:t>todo</w:t>
+      </w:r>
+      <w:proofErr w:type="spellEnd"/>
+      <w:r>
+        <w:rPr>
+          <w:rFonts w:ascii="Times New Roman" w:hAnsi="Times New Roman" w:cs="Times New Roman" w:hint="eastAsia"/>
+          <w:sz w:val="20"/>
+          <w:szCs w:val="20"/>
+        </w:rPr>
+        <w:t xml:space="preserve"> app that explores project structure using database associations (Project has many Tasks, Task has many Items)</w:t>
+      </w:r>
+    </w:p>
+    <w:p>
+      <w:pPr>
+        <w:ind w:left="450" w:hanging="450"/>
+        <w:rPr>
+          <w:rFonts w:ascii="Times New Roman" w:hAnsi="Times New Roman" w:cs="Times New Roman"/>
+          <w:sz w:val="20"/>
+          <w:szCs w:val="20"/>
+        </w:rPr>
+      </w:pPr>
+      <w:r>
+        <w:rPr>
+          <w:rFonts w:ascii="Times New Roman" w:hAnsi="Times New Roman" w:cs="Times New Roman"/>
+          <w:sz w:val="20"/>
+          <w:szCs w:val="20"/>
+        </w:rPr>
+        <w:t xml:space="preserve">   </w:t>
+      </w:r>
+      <w:r>
+        <w:rPr>
+          <w:rFonts w:ascii="Times New Roman" w:eastAsia="Noto Symbol" w:hAnsi="Times New Roman" w:cs="Times New Roman"/>
+          <w:sz w:val="16"/>
+        </w:rPr>
+        <w:t>●</w:t>
+      </w:r>
+      <w:r>
+        <w:rPr>
+          <w:rFonts w:ascii="Times New Roman" w:hAnsi="Times New Roman" w:cs="Times New Roman"/>
+          <w:sz w:val="20"/>
+          <w:szCs w:val="20"/>
+        </w:rPr>
+        <w:t xml:space="preserve">   </w:t>
+      </w:r>
+      <w:r>
+        <w:rPr>
+          <w:rFonts w:ascii="Times New Roman" w:hAnsi="Times New Roman" w:cs="Times New Roman" w:hint="eastAsia"/>
+          <w:sz w:val="20"/>
+          <w:szCs w:val="20"/>
+        </w:rPr>
+        <w:t xml:space="preserve">Inputs and </w:t>
+      </w:r>
+      <w:proofErr w:type="spellStart"/>
+      <w:r>
+        <w:rPr>
+          <w:rFonts w:ascii="Times New Roman" w:hAnsi="Times New Roman" w:cs="Times New Roman" w:hint="eastAsia"/>
+          <w:sz w:val="20"/>
+          <w:szCs w:val="20"/>
+        </w:rPr>
+        <w:t>textareas</w:t>
+      </w:r>
+      <w:proofErr w:type="spellEnd"/>
+      <w:r>
+        <w:rPr>
+          <w:rFonts w:ascii="Times New Roman" w:hAnsi="Times New Roman" w:cs="Times New Roman" w:hint="eastAsia"/>
+          <w:sz w:val="20"/>
+          <w:szCs w:val="20"/>
+        </w:rPr>
+        <w:t xml:space="preserve"> are saved/updated in real-time</w:t>
+      </w:r>
+    </w:p>
+    <w:p>
+      <w:pPr>
+        <w:ind w:left="450" w:hanging="450"/>
+        <w:rPr>
+          <w:rFonts w:ascii="Times New Roman" w:hAnsi="Times New Roman" w:cs="Times New Roman"/>
+          <w:sz w:val="20"/>
+          <w:szCs w:val="20"/>
+        </w:rPr>
+      </w:pPr>
+      <w:r>
+        <w:rPr>
+          <w:rFonts w:ascii="Times New Roman" w:hAnsi="Times New Roman" w:cs="Times New Roman"/>
+          <w:sz w:val="20"/>
+          <w:szCs w:val="20"/>
+        </w:rPr>
+        <w:t xml:space="preserve">   </w:t>
+      </w:r>
+      <w:r>
+        <w:rPr>
+          <w:rFonts w:ascii="Times New Roman" w:eastAsia="Noto Symbol" w:hAnsi="Times New Roman" w:cs="Times New Roman"/>
+          <w:sz w:val="16"/>
+        </w:rPr>
+        <w:t>●</w:t>
+      </w:r>
+      <w:r>
+        <w:rPr>
+          <w:rFonts w:ascii="Times New Roman" w:hAnsi="Times New Roman" w:cs="Times New Roman"/>
+          <w:sz w:val="20"/>
+          <w:szCs w:val="20"/>
+        </w:rPr>
+        <w:t xml:space="preserve">   </w:t>
+      </w:r>
+      <w:r>
+        <w:rPr>
+          <w:rFonts w:ascii="Times New Roman" w:hAnsi="Times New Roman" w:cs="Times New Roman" w:hint="eastAsia"/>
+          <w:sz w:val="20"/>
+          <w:szCs w:val="20"/>
+        </w:rPr>
+        <w:t xml:space="preserve">Call JavaScript methods like </w:t>
+      </w:r>
+      <w:proofErr w:type="gramStart"/>
+      <w:r>
+        <w:rPr>
+          <w:rFonts w:ascii="Times New Roman" w:hAnsi="Times New Roman" w:cs="Times New Roman" w:hint="eastAsia"/>
+          <w:sz w:val="20"/>
+          <w:szCs w:val="20"/>
+        </w:rPr>
+        <w:t>confirm(</w:t>
+      </w:r>
+      <w:proofErr w:type="gramEnd"/>
+      <w:r>
+        <w:rPr>
+          <w:rFonts w:ascii="Times New Roman" w:hAnsi="Times New Roman" w:cs="Times New Roman" w:hint="eastAsia"/>
+          <w:sz w:val="20"/>
+          <w:szCs w:val="20"/>
+        </w:rPr>
+        <w:t xml:space="preserve">) with </w:t>
+      </w:r>
+      <w:proofErr w:type="spellStart"/>
+      <w:r>
+        <w:rPr>
+          <w:rFonts w:ascii="Times New Roman" w:hAnsi="Times New Roman" w:cs="Times New Roman" w:hint="eastAsia"/>
+          <w:sz w:val="20"/>
+          <w:szCs w:val="20"/>
+        </w:rPr>
+        <w:t>backticks</w:t>
+      </w:r>
+      <w:proofErr w:type="spellEnd"/>
+      <w:r>
+        <w:rPr>
+          <w:rFonts w:ascii="Times New Roman" w:hAnsi="Times New Roman" w:cs="Times New Roman" w:hint="eastAsia"/>
+          <w:sz w:val="20"/>
+          <w:szCs w:val="20"/>
+        </w:rPr>
+        <w:t xml:space="preserve"> (``) when no Opal/Ruby method is given</w:t>
       </w:r>
     </w:p>
     <w:p>
@@ -3073,7 +4030,7 @@
           <w:sz w:val="20"/>
           <w:szCs w:val="20"/>
         </w:rPr>
-        <w:t xml:space="preserve">App: Investing App </w:t>
+        <w:t>Exploration of NYC Event API</w:t>
       </w:r>
     </w:p>
     <w:p>
@@ -3094,1105 +4051,7 @@
           <w:sz w:val="20"/>
           <w:szCs w:val="20"/>
         </w:rPr>
-        <w:t>backend</w:t>
-      </w:r>
-      <w:proofErr w:type="gramEnd"/>
-      <w:r>
-        <w:rPr>
-          <w:rFonts w:ascii="Times New Roman" w:hAnsi="Times New Roman" w:cs="Times New Roman"/>
-          <w:i/>
-          <w:sz w:val="20"/>
-          <w:szCs w:val="20"/>
-        </w:rPr>
-        <w:t>: github.com/</w:t>
-      </w:r>
-      <w:proofErr w:type="spellStart"/>
-      <w:r>
-        <w:rPr>
-          <w:rFonts w:ascii="Times New Roman" w:hAnsi="Times New Roman" w:cs="Times New Roman"/>
-          <w:i/>
-          <w:sz w:val="20"/>
-          <w:szCs w:val="20"/>
-        </w:rPr>
-        <w:t>maxplomer</w:t>
-      </w:r>
-      <w:proofErr w:type="spellEnd"/>
-      <w:r>
-        <w:rPr>
-          <w:rFonts w:ascii="Times New Roman" w:hAnsi="Times New Roman" w:cs="Times New Roman"/>
-          <w:i/>
-          <w:sz w:val="20"/>
-          <w:szCs w:val="20"/>
-        </w:rPr>
-        <w:t>/</w:t>
-      </w:r>
-      <w:proofErr w:type="spellStart"/>
-      <w:r>
-        <w:rPr>
-          <w:rFonts w:ascii="Times New Roman" w:hAnsi="Times New Roman" w:cs="Times New Roman"/>
-          <w:i/>
-          <w:sz w:val="20"/>
-          <w:szCs w:val="20"/>
-        </w:rPr>
-        <w:t>investing_rest_api</w:t>
-      </w:r>
-      <w:proofErr w:type="spellEnd"/>
-      <w:r>
-        <w:rPr>
-          <w:rFonts w:ascii="Times New Roman" w:hAnsi="Times New Roman" w:cs="Times New Roman"/>
-          <w:i/>
-          <w:sz w:val="20"/>
-          <w:szCs w:val="20"/>
-        </w:rPr>
-        <w:t>, frontend: github.com/</w:t>
-      </w:r>
-      <w:proofErr w:type="spellStart"/>
-      <w:r>
-        <w:rPr>
-          <w:rFonts w:ascii="Times New Roman" w:hAnsi="Times New Roman" w:cs="Times New Roman"/>
-          <w:i/>
-          <w:sz w:val="20"/>
-          <w:szCs w:val="20"/>
-        </w:rPr>
-        <w:t>maxplomer</w:t>
-      </w:r>
-      <w:proofErr w:type="spellEnd"/>
-      <w:r>
-        <w:rPr>
-          <w:rFonts w:ascii="Times New Roman" w:hAnsi="Times New Roman" w:cs="Times New Roman"/>
-          <w:i/>
-          <w:sz w:val="20"/>
-          <w:szCs w:val="20"/>
-        </w:rPr>
-        <w:t>/investing_angular2</w:t>
-      </w:r>
-    </w:p>
-    <w:p>
-      <w:pPr>
-        <w:ind w:left="450" w:hanging="450"/>
-        <w:rPr>
-          <w:rFonts w:ascii="Times New Roman" w:hAnsi="Times New Roman" w:cs="Times New Roman"/>
-          <w:sz w:val="20"/>
-          <w:szCs w:val="20"/>
-        </w:rPr>
-      </w:pPr>
-      <w:r>
-        <w:rPr>
-          <w:rFonts w:ascii="Times New Roman" w:hAnsi="Times New Roman" w:cs="Times New Roman"/>
-          <w:sz w:val="20"/>
-          <w:szCs w:val="20"/>
-        </w:rPr>
-        <w:t xml:space="preserve">   </w:t>
-      </w:r>
-      <w:r>
-        <w:rPr>
-          <w:rFonts w:ascii="Times New Roman" w:eastAsia="Noto Symbol" w:hAnsi="Times New Roman" w:cs="Times New Roman"/>
-          <w:sz w:val="16"/>
-        </w:rPr>
-        <w:t>●</w:t>
-      </w:r>
-      <w:r>
-        <w:rPr>
-          <w:rFonts w:ascii="Times New Roman" w:hAnsi="Times New Roman" w:cs="Times New Roman"/>
-          <w:sz w:val="20"/>
-          <w:szCs w:val="20"/>
-        </w:rPr>
-        <w:t xml:space="preserve">   </w:t>
-      </w:r>
-      <w:r>
-        <w:rPr>
-          <w:rFonts w:ascii="Times New Roman" w:hAnsi="Times New Roman" w:cs="Times New Roman" w:hint="eastAsia"/>
-          <w:sz w:val="20"/>
-          <w:szCs w:val="20"/>
-        </w:rPr>
-        <w:t>Uses Volt as backend API and Angular2 for frontend to</w:t>
-      </w:r>
-      <w:r>
-        <w:rPr>
-          <w:rFonts w:ascii="Times New Roman" w:hAnsi="Times New Roman" w:cs="Times New Roman" w:hint="eastAsia"/>
-          <w:sz w:val="20"/>
-          <w:szCs w:val="20"/>
-        </w:rPr>
-        <w:t xml:space="preserve"> show 10 recent stock trades</w:t>
-      </w:r>
-    </w:p>
-    <w:p>
-      <w:pPr>
-        <w:ind w:left="450" w:hanging="450"/>
-        <w:rPr>
-          <w:rFonts w:ascii="Times New Roman" w:hAnsi="Times New Roman" w:cs="Times New Roman"/>
-          <w:sz w:val="20"/>
-          <w:szCs w:val="20"/>
-        </w:rPr>
-      </w:pPr>
-      <w:r>
-        <w:rPr>
-          <w:rFonts w:ascii="Times New Roman" w:hAnsi="Times New Roman" w:cs="Times New Roman"/>
-          <w:sz w:val="20"/>
-          <w:szCs w:val="20"/>
-        </w:rPr>
-        <w:t xml:space="preserve">   </w:t>
-      </w:r>
-      <w:r>
-        <w:rPr>
-          <w:rFonts w:ascii="Times New Roman" w:eastAsia="Noto Symbol" w:hAnsi="Times New Roman" w:cs="Times New Roman"/>
-          <w:sz w:val="16"/>
-        </w:rPr>
-        <w:t>●</w:t>
-      </w:r>
-      <w:r>
-        <w:rPr>
-          <w:rFonts w:ascii="Times New Roman" w:hAnsi="Times New Roman" w:cs="Times New Roman"/>
-          <w:sz w:val="20"/>
-          <w:szCs w:val="20"/>
-        </w:rPr>
-        <w:t xml:space="preserve">   </w:t>
-      </w:r>
-      <w:r>
-        <w:rPr>
-          <w:rFonts w:ascii="Times New Roman" w:hAnsi="Times New Roman" w:cs="Times New Roman" w:hint="eastAsia"/>
-          <w:sz w:val="20"/>
-          <w:szCs w:val="20"/>
-        </w:rPr>
-        <w:t xml:space="preserve">Deployed Ruby backend using </w:t>
-      </w:r>
-      <w:proofErr w:type="spellStart"/>
-      <w:r>
-        <w:rPr>
-          <w:rFonts w:ascii="Times New Roman" w:hAnsi="Times New Roman" w:cs="Times New Roman" w:hint="eastAsia"/>
-          <w:sz w:val="20"/>
-          <w:szCs w:val="20"/>
-        </w:rPr>
-        <w:t>Dokku</w:t>
-      </w:r>
-      <w:proofErr w:type="spellEnd"/>
-      <w:r>
-        <w:rPr>
-          <w:rFonts w:ascii="Times New Roman" w:hAnsi="Times New Roman" w:cs="Times New Roman" w:hint="eastAsia"/>
-          <w:sz w:val="20"/>
-          <w:szCs w:val="20"/>
-        </w:rPr>
-        <w:t xml:space="preserve"> an open source Platform as a Service and </w:t>
-      </w:r>
-      <w:proofErr w:type="spellStart"/>
-      <w:r>
-        <w:rPr>
-          <w:rFonts w:ascii="Times New Roman" w:hAnsi="Times New Roman" w:cs="Times New Roman" w:hint="eastAsia"/>
-          <w:sz w:val="20"/>
-          <w:szCs w:val="20"/>
-        </w:rPr>
-        <w:t>GitHub</w:t>
-      </w:r>
-      <w:proofErr w:type="spellEnd"/>
-      <w:r>
-        <w:rPr>
-          <w:rFonts w:ascii="Times New Roman" w:hAnsi="Times New Roman" w:cs="Times New Roman" w:hint="eastAsia"/>
-          <w:sz w:val="20"/>
-          <w:szCs w:val="20"/>
-        </w:rPr>
-        <w:t xml:space="preserve"> Pag</w:t>
-      </w:r>
-      <w:r>
-        <w:rPr>
-          <w:rFonts w:ascii="Times New Roman" w:hAnsi="Times New Roman" w:cs="Times New Roman" w:hint="eastAsia"/>
-          <w:sz w:val="20"/>
-          <w:szCs w:val="20"/>
-        </w:rPr>
-        <w:t>es to host Angular2 frontend</w:t>
-      </w:r>
-    </w:p>
-    <w:p>
-      <w:pPr>
-        <w:ind w:left="450" w:hanging="450"/>
-        <w:rPr>
-          <w:rFonts w:ascii="Times New Roman" w:hAnsi="Times New Roman" w:cs="Times New Roman"/>
-          <w:sz w:val="20"/>
-          <w:szCs w:val="20"/>
-        </w:rPr>
-      </w:pPr>
-      <w:r>
-        <w:rPr>
-          <w:rFonts w:ascii="Times New Roman" w:hAnsi="Times New Roman" w:cs="Times New Roman"/>
-          <w:sz w:val="20"/>
-          <w:szCs w:val="20"/>
-        </w:rPr>
-        <w:t xml:space="preserve">   </w:t>
-      </w:r>
-      <w:r>
-        <w:rPr>
-          <w:rFonts w:ascii="Times New Roman" w:eastAsia="Noto Symbol" w:hAnsi="Times New Roman" w:cs="Times New Roman"/>
-          <w:sz w:val="16"/>
-        </w:rPr>
-        <w:t>●</w:t>
-      </w:r>
-      <w:r>
-        <w:rPr>
-          <w:rFonts w:ascii="Times New Roman" w:hAnsi="Times New Roman" w:cs="Times New Roman"/>
-          <w:sz w:val="20"/>
-          <w:szCs w:val="20"/>
-        </w:rPr>
-        <w:t xml:space="preserve">   </w:t>
-      </w:r>
-      <w:r>
-        <w:rPr>
-          <w:rFonts w:ascii="Times New Roman" w:hAnsi="Times New Roman" w:cs="Times New Roman" w:hint="eastAsia"/>
-          <w:sz w:val="20"/>
-          <w:szCs w:val="20"/>
-        </w:rPr>
-        <w:t>Modified Volt Http Controller to add Access-Control-All</w:t>
-      </w:r>
-      <w:r>
-        <w:rPr>
-          <w:rFonts w:ascii="Times New Roman" w:hAnsi="Times New Roman" w:cs="Times New Roman" w:hint="eastAsia"/>
-          <w:sz w:val="20"/>
-          <w:szCs w:val="20"/>
-        </w:rPr>
-        <w:t>ow-Origin header to response</w:t>
-      </w:r>
-    </w:p>
-    <w:p>
-      <w:pPr>
-        <w:ind w:left="450" w:hanging="450"/>
-        <w:rPr>
-          <w:rFonts w:ascii="Times New Roman" w:hAnsi="Times New Roman" w:cs="Times New Roman"/>
-          <w:sz w:val="20"/>
-          <w:szCs w:val="20"/>
-        </w:rPr>
-      </w:pPr>
-    </w:p>
-    <w:p>
-      <w:pPr>
-        <w:ind w:left="450" w:hanging="450"/>
-        <w:rPr>
-          <w:rFonts w:ascii="Times New Roman" w:hAnsi="Times New Roman" w:cs="Times New Roman"/>
-          <w:sz w:val="20"/>
-          <w:szCs w:val="20"/>
-        </w:rPr>
-      </w:pPr>
-      <w:r>
-        <w:rPr>
-          <w:rFonts w:ascii="Times New Roman" w:hAnsi="Times New Roman" w:cs="Times New Roman"/>
-          <w:sz w:val="20"/>
-          <w:szCs w:val="20"/>
-        </w:rPr>
-        <w:t>App: Quick Calculator</w:t>
-      </w:r>
-    </w:p>
-    <w:p>
-      <w:pPr>
-        <w:ind w:left="450" w:hanging="450"/>
-        <w:rPr>
-          <w:rFonts w:ascii="Times New Roman" w:hAnsi="Times New Roman" w:cs="Times New Roman"/>
-          <w:i/>
-          <w:sz w:val="20"/>
-          <w:szCs w:val="20"/>
-        </w:rPr>
-      </w:pPr>
-      <w:proofErr w:type="gramStart"/>
-      <w:r>
-        <w:rPr>
-          <w:rFonts w:ascii="Times New Roman" w:hAnsi="Times New Roman" w:cs="Times New Roman"/>
-          <w:i/>
-          <w:sz w:val="20"/>
-          <w:szCs w:val="20"/>
-        </w:rPr>
-        <w:t>gith</w:t>
-      </w:r>
-      <w:r>
-        <w:rPr>
-          <w:rFonts w:ascii="Times New Roman" w:hAnsi="Times New Roman" w:cs="Times New Roman"/>
-          <w:i/>
-          <w:sz w:val="20"/>
-          <w:szCs w:val="20"/>
-        </w:rPr>
-        <w:t>ub.com</w:t>
-      </w:r>
-      <w:proofErr w:type="gramEnd"/>
-      <w:r>
-        <w:rPr>
-          <w:rFonts w:ascii="Times New Roman" w:hAnsi="Times New Roman" w:cs="Times New Roman"/>
-          <w:i/>
-          <w:sz w:val="20"/>
-          <w:szCs w:val="20"/>
-        </w:rPr>
-        <w:t>/</w:t>
-      </w:r>
-      <w:proofErr w:type="spellStart"/>
-      <w:r>
-        <w:rPr>
-          <w:rFonts w:ascii="Times New Roman" w:hAnsi="Times New Roman" w:cs="Times New Roman"/>
-          <w:i/>
-          <w:sz w:val="20"/>
-          <w:szCs w:val="20"/>
-        </w:rPr>
-        <w:t>maxplomer</w:t>
-      </w:r>
-      <w:proofErr w:type="spellEnd"/>
-      <w:r>
-        <w:rPr>
-          <w:rFonts w:ascii="Times New Roman" w:hAnsi="Times New Roman" w:cs="Times New Roman"/>
-          <w:i/>
-          <w:sz w:val="20"/>
-          <w:szCs w:val="20"/>
-        </w:rPr>
-        <w:t>/</w:t>
-      </w:r>
-      <w:proofErr w:type="spellStart"/>
-      <w:r>
-        <w:rPr>
-          <w:rFonts w:ascii="Times New Roman" w:hAnsi="Times New Roman" w:cs="Times New Roman"/>
-          <w:i/>
-          <w:sz w:val="20"/>
-          <w:szCs w:val="20"/>
-        </w:rPr>
-        <w:t>quick_calc</w:t>
-      </w:r>
-      <w:proofErr w:type="spellEnd"/>
-    </w:p>
-    <w:p>
-      <w:pPr>
-        <w:ind w:left="450" w:hanging="450"/>
-        <w:rPr>
-          <w:rFonts w:ascii="Times New Roman" w:hAnsi="Times New Roman" w:cs="Times New Roman"/>
-          <w:sz w:val="20"/>
-          <w:szCs w:val="20"/>
-        </w:rPr>
-      </w:pPr>
-      <w:r>
-        <w:rPr>
-          <w:rFonts w:ascii="Times New Roman" w:hAnsi="Times New Roman" w:cs="Times New Roman"/>
-          <w:sz w:val="20"/>
-          <w:szCs w:val="20"/>
-        </w:rPr>
-        <w:t xml:space="preserve">   </w:t>
-      </w:r>
-      <w:r>
-        <w:rPr>
-          <w:rFonts w:ascii="Times New Roman" w:eastAsia="Noto Symbol" w:hAnsi="Times New Roman" w:cs="Times New Roman"/>
-          <w:sz w:val="16"/>
-        </w:rPr>
-        <w:t>●</w:t>
-      </w:r>
-      <w:r>
-        <w:rPr>
-          <w:rFonts w:ascii="Times New Roman" w:hAnsi="Times New Roman" w:cs="Times New Roman"/>
-          <w:sz w:val="20"/>
-          <w:szCs w:val="20"/>
-        </w:rPr>
-        <w:t xml:space="preserve">   </w:t>
-      </w:r>
-      <w:r>
-        <w:rPr>
-          <w:rFonts w:ascii="Times New Roman" w:hAnsi="Times New Roman" w:cs="Times New Roman" w:hint="eastAsia"/>
-          <w:sz w:val="20"/>
-          <w:szCs w:val="20"/>
-        </w:rPr>
-        <w:t>Simple Online Calculator that show recent calcu</w:t>
-      </w:r>
-      <w:r>
-        <w:rPr>
-          <w:rFonts w:ascii="Times New Roman" w:hAnsi="Times New Roman" w:cs="Times New Roman"/>
-          <w:sz w:val="20"/>
-          <w:szCs w:val="20"/>
-        </w:rPr>
-        <w:t>l</w:t>
-      </w:r>
-      <w:r>
-        <w:rPr>
-          <w:rFonts w:ascii="Times New Roman" w:hAnsi="Times New Roman" w:cs="Times New Roman" w:hint="eastAsia"/>
-          <w:sz w:val="20"/>
-          <w:szCs w:val="20"/>
-        </w:rPr>
-        <w:t xml:space="preserve">ations, evaluates equations </w:t>
-      </w:r>
-      <w:r>
-        <w:rPr>
-          <w:rFonts w:ascii="Times New Roman" w:hAnsi="Times New Roman" w:cs="Times New Roman"/>
-          <w:sz w:val="20"/>
-          <w:szCs w:val="20"/>
-        </w:rPr>
-        <w:t>safely</w:t>
-      </w:r>
-      <w:r>
-        <w:rPr>
-          <w:rFonts w:ascii="Times New Roman" w:hAnsi="Times New Roman" w:cs="Times New Roman" w:hint="eastAsia"/>
-          <w:sz w:val="20"/>
-          <w:szCs w:val="20"/>
-        </w:rPr>
-        <w:t xml:space="preserve"> in the b</w:t>
-      </w:r>
-      <w:r>
-        <w:rPr>
-          <w:rFonts w:ascii="Times New Roman" w:hAnsi="Times New Roman" w:cs="Times New Roman" w:hint="eastAsia"/>
-          <w:sz w:val="20"/>
-          <w:szCs w:val="20"/>
-        </w:rPr>
-        <w:t>rowser</w:t>
-      </w:r>
-    </w:p>
-    <w:p>
-      <w:pPr>
-        <w:ind w:left="450" w:hanging="450"/>
-        <w:rPr>
-          <w:rFonts w:ascii="Times New Roman" w:hAnsi="Times New Roman" w:cs="Times New Roman"/>
-          <w:sz w:val="20"/>
-          <w:szCs w:val="20"/>
-        </w:rPr>
-      </w:pPr>
-      <w:r>
-        <w:rPr>
-          <w:rFonts w:ascii="Times New Roman" w:hAnsi="Times New Roman" w:cs="Times New Roman"/>
-          <w:sz w:val="20"/>
-          <w:szCs w:val="20"/>
-        </w:rPr>
-        <w:t xml:space="preserve">   </w:t>
-      </w:r>
-      <w:r>
-        <w:rPr>
-          <w:rFonts w:ascii="Times New Roman" w:eastAsia="Noto Symbol" w:hAnsi="Times New Roman" w:cs="Times New Roman"/>
-          <w:sz w:val="16"/>
-        </w:rPr>
-        <w:t>●</w:t>
-      </w:r>
-      <w:r>
-        <w:rPr>
-          <w:rFonts w:ascii="Times New Roman" w:hAnsi="Times New Roman" w:cs="Times New Roman"/>
-          <w:sz w:val="20"/>
-          <w:szCs w:val="20"/>
-        </w:rPr>
-        <w:t xml:space="preserve">   </w:t>
-      </w:r>
-      <w:r>
-        <w:rPr>
-          <w:rFonts w:ascii="Times New Roman" w:hAnsi="Times New Roman" w:cs="Times New Roman" w:hint="eastAsia"/>
-          <w:sz w:val="20"/>
-          <w:szCs w:val="20"/>
-        </w:rPr>
-        <w:t>Uses Volt built-in flash alerts to display "We were unable to evaluate y</w:t>
-      </w:r>
-      <w:r>
-        <w:rPr>
-          <w:rFonts w:ascii="Times New Roman" w:hAnsi="Times New Roman" w:cs="Times New Roman" w:hint="eastAsia"/>
-          <w:sz w:val="20"/>
-          <w:szCs w:val="20"/>
-        </w:rPr>
-        <w:t>our equation!" error message</w:t>
-      </w:r>
-    </w:p>
-    <w:p>
-      <w:pPr>
-        <w:ind w:left="450" w:hanging="450"/>
-        <w:rPr>
-          <w:rFonts w:ascii="Times New Roman" w:hAnsi="Times New Roman" w:cs="Times New Roman"/>
-          <w:sz w:val="20"/>
-          <w:szCs w:val="20"/>
-        </w:rPr>
-      </w:pPr>
-    </w:p>
-    <w:p>
-      <w:pPr>
-        <w:ind w:left="450" w:hanging="450"/>
-        <w:rPr>
-          <w:rFonts w:ascii="Times New Roman" w:hAnsi="Times New Roman" w:cs="Times New Roman"/>
-          <w:sz w:val="20"/>
-          <w:szCs w:val="20"/>
-        </w:rPr>
-      </w:pPr>
-      <w:r>
-        <w:rPr>
-          <w:rFonts w:ascii="Times New Roman" w:hAnsi="Times New Roman" w:cs="Times New Roman"/>
-          <w:sz w:val="20"/>
-          <w:szCs w:val="20"/>
-        </w:rPr>
-        <w:t>App: Simple Public Timeline</w:t>
-      </w:r>
-    </w:p>
-    <w:p>
-      <w:pPr>
-        <w:ind w:left="450" w:hanging="450"/>
-        <w:rPr>
-          <w:rFonts w:ascii="Times New Roman" w:hAnsi="Times New Roman" w:cs="Times New Roman"/>
-          <w:i/>
-          <w:sz w:val="20"/>
-          <w:szCs w:val="20"/>
-        </w:rPr>
-      </w:pPr>
-      <w:proofErr w:type="gramStart"/>
-      <w:r>
-        <w:rPr>
-          <w:rFonts w:ascii="Times New Roman" w:hAnsi="Times New Roman" w:cs="Times New Roman"/>
-          <w:i/>
-          <w:sz w:val="20"/>
-          <w:szCs w:val="20"/>
-        </w:rPr>
         <w:t>github.com</w:t>
-      </w:r>
-      <w:proofErr w:type="gramEnd"/>
-      <w:r>
-        <w:rPr>
-          <w:rFonts w:ascii="Times New Roman" w:hAnsi="Times New Roman" w:cs="Times New Roman"/>
-          <w:i/>
-          <w:sz w:val="20"/>
-          <w:szCs w:val="20"/>
-        </w:rPr>
-        <w:t>/</w:t>
-      </w:r>
-      <w:proofErr w:type="spellStart"/>
-      <w:r>
-        <w:rPr>
-          <w:rFonts w:ascii="Times New Roman" w:hAnsi="Times New Roman" w:cs="Times New Roman"/>
-          <w:i/>
-          <w:sz w:val="20"/>
-          <w:szCs w:val="20"/>
-        </w:rPr>
-        <w:t>maxpl</w:t>
-      </w:r>
-      <w:r>
-        <w:rPr>
-          <w:rFonts w:ascii="Times New Roman" w:hAnsi="Times New Roman" w:cs="Times New Roman"/>
-          <w:i/>
-          <w:sz w:val="20"/>
-          <w:szCs w:val="20"/>
-        </w:rPr>
-        <w:t>omer</w:t>
-      </w:r>
-      <w:proofErr w:type="spellEnd"/>
-      <w:r>
-        <w:rPr>
-          <w:rFonts w:ascii="Times New Roman" w:hAnsi="Times New Roman" w:cs="Times New Roman"/>
-          <w:i/>
-          <w:sz w:val="20"/>
-          <w:szCs w:val="20"/>
-        </w:rPr>
-        <w:t>/</w:t>
-      </w:r>
-      <w:proofErr w:type="spellStart"/>
-      <w:r>
-        <w:rPr>
-          <w:rFonts w:ascii="Times New Roman" w:hAnsi="Times New Roman" w:cs="Times New Roman"/>
-          <w:i/>
-          <w:sz w:val="20"/>
-          <w:szCs w:val="20"/>
-        </w:rPr>
-        <w:t>simple_public_timeline</w:t>
-      </w:r>
-      <w:proofErr w:type="spellEnd"/>
-    </w:p>
-    <w:p>
-      <w:pPr>
-        <w:ind w:left="450" w:hanging="450"/>
-        <w:rPr>
-          <w:rFonts w:ascii="Times New Roman" w:hAnsi="Times New Roman" w:cs="Times New Roman"/>
-          <w:sz w:val="20"/>
-          <w:szCs w:val="20"/>
-        </w:rPr>
-      </w:pPr>
-      <w:r>
-        <w:rPr>
-          <w:rFonts w:ascii="Times New Roman" w:hAnsi="Times New Roman" w:cs="Times New Roman"/>
-          <w:sz w:val="20"/>
-          <w:szCs w:val="20"/>
-        </w:rPr>
-        <w:t xml:space="preserve">   </w:t>
-      </w:r>
-      <w:r>
-        <w:rPr>
-          <w:rFonts w:ascii="Times New Roman" w:eastAsia="Noto Symbol" w:hAnsi="Times New Roman" w:cs="Times New Roman"/>
-          <w:sz w:val="16"/>
-        </w:rPr>
-        <w:t>●</w:t>
-      </w:r>
-      <w:r>
-        <w:rPr>
-          <w:rFonts w:ascii="Times New Roman" w:hAnsi="Times New Roman" w:cs="Times New Roman"/>
-          <w:sz w:val="20"/>
-          <w:szCs w:val="20"/>
-        </w:rPr>
-        <w:t xml:space="preserve">   </w:t>
-      </w:r>
-      <w:r>
-        <w:rPr>
-          <w:rFonts w:ascii="Times New Roman" w:hAnsi="Times New Roman" w:cs="Times New Roman" w:hint="eastAsia"/>
-          <w:sz w:val="20"/>
-          <w:szCs w:val="20"/>
-        </w:rPr>
-        <w:t xml:space="preserve">Effectively uses Volt backend as a proxy server between client browser and Twitter API via the Twitter </w:t>
-      </w:r>
-      <w:r>
-        <w:rPr>
-          <w:rFonts w:ascii="Times New Roman" w:hAnsi="Times New Roman" w:cs="Times New Roman" w:hint="eastAsia"/>
-          <w:sz w:val="20"/>
-          <w:szCs w:val="20"/>
-        </w:rPr>
-        <w:t>Ruby gem from client browser</w:t>
-      </w:r>
-    </w:p>
-    <w:p>
-      <w:pPr>
-        <w:ind w:left="450" w:hanging="450"/>
-        <w:rPr>
-          <w:rFonts w:ascii="Times New Roman" w:hAnsi="Times New Roman" w:cs="Times New Roman"/>
-          <w:sz w:val="20"/>
-          <w:szCs w:val="20"/>
-        </w:rPr>
-      </w:pPr>
-      <w:r>
-        <w:rPr>
-          <w:rFonts w:ascii="Times New Roman" w:hAnsi="Times New Roman" w:cs="Times New Roman"/>
-          <w:sz w:val="20"/>
-          <w:szCs w:val="20"/>
-        </w:rPr>
-        <w:t xml:space="preserve">   </w:t>
-      </w:r>
-      <w:r>
-        <w:rPr>
-          <w:rFonts w:ascii="Times New Roman" w:eastAsia="Noto Symbol" w:hAnsi="Times New Roman" w:cs="Times New Roman"/>
-          <w:sz w:val="16"/>
-        </w:rPr>
-        <w:t>●</w:t>
-      </w:r>
-      <w:r>
-        <w:rPr>
-          <w:rFonts w:ascii="Times New Roman" w:hAnsi="Times New Roman" w:cs="Times New Roman"/>
-          <w:sz w:val="20"/>
-          <w:szCs w:val="20"/>
-        </w:rPr>
-        <w:t xml:space="preserve">   </w:t>
-      </w:r>
-      <w:proofErr w:type="gramStart"/>
-      <w:r>
-        <w:rPr>
-          <w:rFonts w:ascii="Times New Roman" w:hAnsi="Times New Roman" w:cs="Times New Roman" w:hint="eastAsia"/>
-          <w:sz w:val="20"/>
-          <w:szCs w:val="20"/>
-        </w:rPr>
-        <w:t>An</w:t>
-      </w:r>
-      <w:proofErr w:type="gramEnd"/>
-      <w:r>
-        <w:rPr>
-          <w:rFonts w:ascii="Times New Roman" w:hAnsi="Times New Roman" w:cs="Times New Roman" w:hint="eastAsia"/>
-          <w:sz w:val="20"/>
-          <w:szCs w:val="20"/>
-        </w:rPr>
-        <w:t xml:space="preserve"> asynchronous test was created that calls the </w:t>
-      </w:r>
-      <w:proofErr w:type="spellStart"/>
-      <w:r>
-        <w:rPr>
-          <w:rFonts w:ascii="Times New Roman" w:hAnsi="Times New Roman" w:cs="Times New Roman" w:hint="eastAsia"/>
-          <w:sz w:val="20"/>
-          <w:szCs w:val="20"/>
-        </w:rPr>
-        <w:t>get_tweets</w:t>
-      </w:r>
-      <w:proofErr w:type="spellEnd"/>
-      <w:r>
-        <w:rPr>
-          <w:rFonts w:ascii="Times New Roman" w:hAnsi="Times New Roman" w:cs="Times New Roman" w:hint="eastAsia"/>
-          <w:sz w:val="20"/>
-          <w:szCs w:val="20"/>
-        </w:rPr>
-        <w:t xml:space="preserve"> task and ensures it retur</w:t>
-      </w:r>
-      <w:r>
-        <w:rPr>
-          <w:rFonts w:ascii="Times New Roman" w:hAnsi="Times New Roman" w:cs="Times New Roman" w:hint="eastAsia"/>
-          <w:sz w:val="20"/>
-          <w:szCs w:val="20"/>
-        </w:rPr>
-        <w:t>ns an array of proper length</w:t>
-      </w:r>
-    </w:p>
-    <w:p>
-      <w:pPr>
-        <w:ind w:left="450" w:hanging="450"/>
-        <w:rPr>
-          <w:rFonts w:ascii="Times New Roman" w:hAnsi="Times New Roman" w:cs="Times New Roman"/>
-          <w:sz w:val="20"/>
-          <w:szCs w:val="20"/>
-        </w:rPr>
-      </w:pPr>
-    </w:p>
-    <w:p>
-      <w:pPr>
-        <w:ind w:left="450" w:hanging="450"/>
-        <w:rPr>
-          <w:rFonts w:ascii="Times New Roman" w:hAnsi="Times New Roman" w:cs="Times New Roman"/>
-          <w:sz w:val="20"/>
-          <w:szCs w:val="20"/>
-        </w:rPr>
-      </w:pPr>
-      <w:r>
-        <w:rPr>
-          <w:rFonts w:ascii="Times New Roman" w:hAnsi="Times New Roman" w:cs="Times New Roman"/>
-          <w:sz w:val="20"/>
-          <w:szCs w:val="20"/>
-        </w:rPr>
-        <w:t xml:space="preserve">App: Volt </w:t>
-      </w:r>
-      <w:proofErr w:type="spellStart"/>
-      <w:r>
-        <w:rPr>
-          <w:rFonts w:ascii="Times New Roman" w:hAnsi="Times New Roman" w:cs="Times New Roman"/>
-          <w:sz w:val="20"/>
-          <w:szCs w:val="20"/>
-        </w:rPr>
-        <w:t>Todo</w:t>
-      </w:r>
-      <w:proofErr w:type="spellEnd"/>
-      <w:r>
-        <w:rPr>
-          <w:rFonts w:ascii="Times New Roman" w:hAnsi="Times New Roman" w:cs="Times New Roman"/>
-          <w:sz w:val="20"/>
-          <w:szCs w:val="20"/>
-        </w:rPr>
-        <w:t xml:space="preserve"> App</w:t>
-      </w:r>
-    </w:p>
-    <w:p>
-      <w:pPr>
-        <w:ind w:left="450" w:hanging="450"/>
-        <w:rPr>
-          <w:rFonts w:ascii="Times New Roman" w:hAnsi="Times New Roman" w:cs="Times New Roman"/>
-          <w:i/>
-          <w:sz w:val="20"/>
-          <w:szCs w:val="20"/>
-        </w:rPr>
-      </w:pPr>
-      <w:proofErr w:type="gramStart"/>
-      <w:r>
-        <w:rPr>
-          <w:rFonts w:ascii="Times New Roman" w:hAnsi="Times New Roman" w:cs="Times New Roman"/>
-          <w:i/>
-          <w:sz w:val="20"/>
-          <w:szCs w:val="20"/>
-        </w:rPr>
-        <w:t>github.com</w:t>
-      </w:r>
-      <w:proofErr w:type="gramEnd"/>
-      <w:r>
-        <w:rPr>
-          <w:rFonts w:ascii="Times New Roman" w:hAnsi="Times New Roman" w:cs="Times New Roman"/>
-          <w:i/>
-          <w:sz w:val="20"/>
-          <w:szCs w:val="20"/>
-        </w:rPr>
-        <w:t>/</w:t>
-      </w:r>
-      <w:proofErr w:type="spellStart"/>
-      <w:r>
-        <w:rPr>
-          <w:rFonts w:ascii="Times New Roman" w:hAnsi="Times New Roman" w:cs="Times New Roman"/>
-          <w:i/>
-          <w:sz w:val="20"/>
-          <w:szCs w:val="20"/>
-        </w:rPr>
-        <w:t>maxplom</w:t>
-      </w:r>
-      <w:r>
-        <w:rPr>
-          <w:rFonts w:ascii="Times New Roman" w:hAnsi="Times New Roman" w:cs="Times New Roman"/>
-          <w:i/>
-          <w:sz w:val="20"/>
-          <w:szCs w:val="20"/>
-        </w:rPr>
-        <w:t>er</w:t>
-      </w:r>
-      <w:proofErr w:type="spellEnd"/>
-      <w:r>
-        <w:rPr>
-          <w:rFonts w:ascii="Times New Roman" w:hAnsi="Times New Roman" w:cs="Times New Roman"/>
-          <w:i/>
-          <w:sz w:val="20"/>
-          <w:szCs w:val="20"/>
-        </w:rPr>
-        <w:t>/volt-tutorial</w:t>
-      </w:r>
-    </w:p>
-    <w:p>
-      <w:pPr>
-        <w:ind w:left="450" w:hanging="450"/>
-        <w:rPr>
-          <w:rFonts w:ascii="Times New Roman" w:hAnsi="Times New Roman" w:cs="Times New Roman"/>
-          <w:sz w:val="20"/>
-          <w:szCs w:val="20"/>
-        </w:rPr>
-      </w:pPr>
-      <w:r>
-        <w:rPr>
-          <w:rFonts w:ascii="Times New Roman" w:hAnsi="Times New Roman" w:cs="Times New Roman"/>
-          <w:sz w:val="20"/>
-          <w:szCs w:val="20"/>
-        </w:rPr>
-        <w:t xml:space="preserve">   </w:t>
-      </w:r>
-      <w:r>
-        <w:rPr>
-          <w:rFonts w:ascii="Times New Roman" w:eastAsia="Noto Symbol" w:hAnsi="Times New Roman" w:cs="Times New Roman"/>
-          <w:sz w:val="16"/>
-        </w:rPr>
-        <w:t>●</w:t>
-      </w:r>
-      <w:r>
-        <w:rPr>
-          <w:rFonts w:ascii="Times New Roman" w:hAnsi="Times New Roman" w:cs="Times New Roman"/>
-          <w:sz w:val="20"/>
-          <w:szCs w:val="20"/>
-        </w:rPr>
-        <w:t xml:space="preserve">   </w:t>
-      </w:r>
-      <w:r>
-        <w:rPr>
-          <w:rFonts w:ascii="Times New Roman" w:hAnsi="Times New Roman" w:cs="Times New Roman" w:hint="eastAsia"/>
-          <w:sz w:val="20"/>
-          <w:szCs w:val="20"/>
-        </w:rPr>
-        <w:t xml:space="preserve">Low fidelity </w:t>
-      </w:r>
-      <w:proofErr w:type="spellStart"/>
-      <w:r>
-        <w:rPr>
-          <w:rFonts w:ascii="Times New Roman" w:hAnsi="Times New Roman" w:cs="Times New Roman" w:hint="eastAsia"/>
-          <w:sz w:val="20"/>
-          <w:szCs w:val="20"/>
-        </w:rPr>
-        <w:t>todo</w:t>
-      </w:r>
-      <w:proofErr w:type="spellEnd"/>
-      <w:r>
-        <w:rPr>
-          <w:rFonts w:ascii="Times New Roman" w:hAnsi="Times New Roman" w:cs="Times New Roman" w:hint="eastAsia"/>
-          <w:sz w:val="20"/>
-          <w:szCs w:val="20"/>
-        </w:rPr>
-        <w:t xml:space="preserve"> app that explores project structure using database associations (Project has many</w:t>
-      </w:r>
-      <w:r>
-        <w:rPr>
-          <w:rFonts w:ascii="Times New Roman" w:hAnsi="Times New Roman" w:cs="Times New Roman" w:hint="eastAsia"/>
-          <w:sz w:val="20"/>
-          <w:szCs w:val="20"/>
-        </w:rPr>
-        <w:t xml:space="preserve"> Tasks, Task has many Items)</w:t>
-      </w:r>
-    </w:p>
-    <w:p>
-      <w:pPr>
-        <w:ind w:left="450" w:hanging="450"/>
-        <w:rPr>
-          <w:rFonts w:ascii="Times New Roman" w:hAnsi="Times New Roman" w:cs="Times New Roman"/>
-          <w:sz w:val="20"/>
-          <w:szCs w:val="20"/>
-        </w:rPr>
-      </w:pPr>
-      <w:r>
-        <w:rPr>
-          <w:rFonts w:ascii="Times New Roman" w:hAnsi="Times New Roman" w:cs="Times New Roman"/>
-          <w:sz w:val="20"/>
-          <w:szCs w:val="20"/>
-        </w:rPr>
-        <w:t xml:space="preserve">   </w:t>
-      </w:r>
-      <w:r>
-        <w:rPr>
-          <w:rFonts w:ascii="Times New Roman" w:eastAsia="Noto Symbol" w:hAnsi="Times New Roman" w:cs="Times New Roman"/>
-          <w:sz w:val="16"/>
-        </w:rPr>
-        <w:t>●</w:t>
-      </w:r>
-      <w:r>
-        <w:rPr>
-          <w:rFonts w:ascii="Times New Roman" w:hAnsi="Times New Roman" w:cs="Times New Roman"/>
-          <w:sz w:val="20"/>
-          <w:szCs w:val="20"/>
-        </w:rPr>
-        <w:t xml:space="preserve">   </w:t>
-      </w:r>
-      <w:r>
-        <w:rPr>
-          <w:rFonts w:ascii="Times New Roman" w:hAnsi="Times New Roman" w:cs="Times New Roman" w:hint="eastAsia"/>
-          <w:sz w:val="20"/>
-          <w:szCs w:val="20"/>
-        </w:rPr>
-        <w:t xml:space="preserve">Inputs and </w:t>
-      </w:r>
-      <w:proofErr w:type="spellStart"/>
-      <w:r>
-        <w:rPr>
-          <w:rFonts w:ascii="Times New Roman" w:hAnsi="Times New Roman" w:cs="Times New Roman" w:hint="eastAsia"/>
-          <w:sz w:val="20"/>
-          <w:szCs w:val="20"/>
-        </w:rPr>
-        <w:t>textareas</w:t>
-      </w:r>
-      <w:proofErr w:type="spellEnd"/>
-      <w:r>
-        <w:rPr>
-          <w:rFonts w:ascii="Times New Roman" w:hAnsi="Times New Roman" w:cs="Times New Roman" w:hint="eastAsia"/>
-          <w:sz w:val="20"/>
-          <w:szCs w:val="20"/>
-        </w:rPr>
-        <w:t xml:space="preserve"> ar</w:t>
-      </w:r>
-      <w:r>
-        <w:rPr>
-          <w:rFonts w:ascii="Times New Roman" w:hAnsi="Times New Roman" w:cs="Times New Roman" w:hint="eastAsia"/>
-          <w:sz w:val="20"/>
-          <w:szCs w:val="20"/>
-        </w:rPr>
-        <w:t>e saved/updated in real-time</w:t>
-      </w:r>
-    </w:p>
-    <w:p>
-      <w:pPr>
-        <w:ind w:left="450" w:hanging="450"/>
-        <w:rPr>
-          <w:rFonts w:ascii="Times New Roman" w:hAnsi="Times New Roman" w:cs="Times New Roman"/>
-          <w:sz w:val="20"/>
-          <w:szCs w:val="20"/>
-        </w:rPr>
-      </w:pPr>
-      <w:r>
-        <w:rPr>
-          <w:rFonts w:ascii="Times New Roman" w:hAnsi="Times New Roman" w:cs="Times New Roman"/>
-          <w:sz w:val="20"/>
-          <w:szCs w:val="20"/>
-        </w:rPr>
-        <w:t xml:space="preserve">   </w:t>
-      </w:r>
-      <w:r>
-        <w:rPr>
-          <w:rFonts w:ascii="Times New Roman" w:eastAsia="Noto Symbol" w:hAnsi="Times New Roman" w:cs="Times New Roman"/>
-          <w:sz w:val="16"/>
-        </w:rPr>
-        <w:t>●</w:t>
-      </w:r>
-      <w:r>
-        <w:rPr>
-          <w:rFonts w:ascii="Times New Roman" w:hAnsi="Times New Roman" w:cs="Times New Roman"/>
-          <w:sz w:val="20"/>
-          <w:szCs w:val="20"/>
-        </w:rPr>
-        <w:t xml:space="preserve">   </w:t>
-      </w:r>
-      <w:r>
-        <w:rPr>
-          <w:rFonts w:ascii="Times New Roman" w:hAnsi="Times New Roman" w:cs="Times New Roman" w:hint="eastAsia"/>
-          <w:sz w:val="20"/>
-          <w:szCs w:val="20"/>
-        </w:rPr>
-        <w:t xml:space="preserve">Call JavaScript methods like </w:t>
-      </w:r>
-      <w:proofErr w:type="gramStart"/>
-      <w:r>
-        <w:rPr>
-          <w:rFonts w:ascii="Times New Roman" w:hAnsi="Times New Roman" w:cs="Times New Roman" w:hint="eastAsia"/>
-          <w:sz w:val="20"/>
-          <w:szCs w:val="20"/>
-        </w:rPr>
-        <w:t>confirm(</w:t>
-      </w:r>
-      <w:proofErr w:type="gramEnd"/>
-      <w:r>
-        <w:rPr>
-          <w:rFonts w:ascii="Times New Roman" w:hAnsi="Times New Roman" w:cs="Times New Roman" w:hint="eastAsia"/>
-          <w:sz w:val="20"/>
-          <w:szCs w:val="20"/>
-        </w:rPr>
-        <w:t xml:space="preserve">) with </w:t>
-      </w:r>
-      <w:proofErr w:type="spellStart"/>
-      <w:r>
-        <w:rPr>
-          <w:rFonts w:ascii="Times New Roman" w:hAnsi="Times New Roman" w:cs="Times New Roman" w:hint="eastAsia"/>
-          <w:sz w:val="20"/>
-          <w:szCs w:val="20"/>
-        </w:rPr>
-        <w:t>backticks</w:t>
-      </w:r>
-      <w:proofErr w:type="spellEnd"/>
-      <w:r>
-        <w:rPr>
-          <w:rFonts w:ascii="Times New Roman" w:hAnsi="Times New Roman" w:cs="Times New Roman" w:hint="eastAsia"/>
-          <w:sz w:val="20"/>
-          <w:szCs w:val="20"/>
-        </w:rPr>
-        <w:t xml:space="preserve"> (``) when n</w:t>
-      </w:r>
-      <w:r>
-        <w:rPr>
-          <w:rFonts w:ascii="Times New Roman" w:hAnsi="Times New Roman" w:cs="Times New Roman" w:hint="eastAsia"/>
-          <w:sz w:val="20"/>
-          <w:szCs w:val="20"/>
-        </w:rPr>
-        <w:t>o Opal/Ruby method is given</w:t>
-      </w:r>
-    </w:p>
-    <w:p>
-      <w:pPr>
-        <w:ind w:left="450" w:hanging="450"/>
-        <w:rPr>
-          <w:rFonts w:ascii="Times New Roman" w:hAnsi="Times New Roman" w:cs="Times New Roman"/>
-          <w:sz w:val="20"/>
-          <w:szCs w:val="20"/>
-        </w:rPr>
-      </w:pPr>
-    </w:p>
-    <w:p>
-      <w:pPr>
-        <w:ind w:left="450" w:hanging="450"/>
-        <w:rPr>
-          <w:rFonts w:ascii="Times New Roman" w:hAnsi="Times New Roman" w:cs="Times New Roman"/>
-          <w:sz w:val="20"/>
-          <w:szCs w:val="20"/>
-        </w:rPr>
-      </w:pPr>
-      <w:r>
-        <w:rPr>
-          <w:rFonts w:ascii="Times New Roman" w:hAnsi="Times New Roman" w:cs="Times New Roman"/>
-          <w:sz w:val="20"/>
-          <w:szCs w:val="20"/>
-        </w:rPr>
-        <w:t>App</w:t>
-      </w:r>
-      <w:r>
-        <w:rPr>
-          <w:rFonts w:ascii="Times New Roman" w:hAnsi="Times New Roman" w:cs="Times New Roman"/>
-          <w:sz w:val="20"/>
-          <w:szCs w:val="20"/>
-        </w:rPr>
-        <w:t>: Exploration of NYC Event API</w:t>
-      </w:r>
-    </w:p>
-    <w:p>
-      <w:pPr>
-        <w:ind w:left="450" w:hanging="450"/>
-        <w:rPr>
-          <w:rFonts w:ascii="Times New Roman" w:hAnsi="Times New Roman" w:cs="Times New Roman"/>
-          <w:i/>
-          <w:sz w:val="20"/>
-          <w:szCs w:val="20"/>
-        </w:rPr>
-      </w:pPr>
-      <w:proofErr w:type="gramStart"/>
-      <w:r>
-        <w:rPr>
-          <w:rFonts w:ascii="Times New Roman" w:hAnsi="Times New Roman" w:cs="Times New Roman"/>
-          <w:i/>
-          <w:sz w:val="20"/>
-          <w:szCs w:val="20"/>
-        </w:rPr>
-        <w:t>github</w:t>
-      </w:r>
-      <w:r>
-        <w:rPr>
-          <w:rFonts w:ascii="Times New Roman" w:hAnsi="Times New Roman" w:cs="Times New Roman"/>
-          <w:i/>
-          <w:sz w:val="20"/>
-          <w:szCs w:val="20"/>
-        </w:rPr>
-        <w:t>.com</w:t>
       </w:r>
       <w:proofErr w:type="gramEnd"/>
       <w:r>

</xml_diff>

<commit_message>
fix bullet in md and docx
</commit_message>
<xml_diff>
--- a/max_plomer_resume.docx
+++ b/max_plomer_resume.docx
@@ -3245,7 +3245,15 @@
           <w:sz w:val="20"/>
           <w:szCs w:val="20"/>
         </w:rPr>
-        <w:t xml:space="preserve"> an open source Platform as a Service and </w:t>
+        <w:t xml:space="preserve"> an op</w:t>
+      </w:r>
+      <w:r>
+        <w:rPr>
+          <w:rFonts w:ascii="Times New Roman" w:hAnsi="Times New Roman" w:cs="Times New Roman" w:hint="eastAsia"/>
+          <w:sz w:val="20"/>
+          <w:szCs w:val="20"/>
+        </w:rPr>
+        <w:t xml:space="preserve">en source Platform as a Service; </w:t>
       </w:r>
       <w:proofErr w:type="spellStart"/>
       <w:r>
@@ -3254,7 +3262,17 @@
           <w:sz w:val="20"/>
           <w:szCs w:val="20"/>
         </w:rPr>
-        <w:t>GitHub</w:t>
+        <w:t>Git</w:t>
+      </w:r>
+      <w:bookmarkStart w:id="0" w:name="_GoBack"/>
+      <w:bookmarkEnd w:id="0"/>
+      <w:r>
+        <w:rPr>
+          <w:rFonts w:ascii="Times New Roman" w:hAnsi="Times New Roman" w:cs="Times New Roman" w:hint="eastAsia"/>
+          <w:sz w:val="20"/>
+          <w:szCs w:val="20"/>
+        </w:rPr>
+        <w:t>Hub</w:t>
       </w:r>
       <w:proofErr w:type="spellEnd"/>
       <w:r>
@@ -3263,7 +3281,23 @@
           <w:sz w:val="20"/>
           <w:szCs w:val="20"/>
         </w:rPr>
-        <w:t xml:space="preserve"> Pages to host Angular2 frontend</w:t>
+        <w:t xml:space="preserve"> Pages </w:t>
+      </w:r>
+      <w:r>
+        <w:rPr>
+          <w:rFonts w:ascii="Times New Roman" w:hAnsi="Times New Roman" w:cs="Times New Roman"/>
+          <w:sz w:val="20"/>
+          <w:szCs w:val="20"/>
+        </w:rPr>
+        <w:t xml:space="preserve">is used </w:t>
+      </w:r>
+      <w:r>
+        <w:rPr>
+          <w:rFonts w:ascii="Times New Roman" w:hAnsi="Times New Roman" w:cs="Times New Roman" w:hint="eastAsia"/>
+          <w:sz w:val="20"/>
+          <w:szCs w:val="20"/>
+        </w:rPr>
+        <w:t>to host Angular2 frontend</w:t>
       </w:r>
     </w:p>
     <w:p>
@@ -4022,8 +4056,6 @@
           <w:szCs w:val="20"/>
         </w:rPr>
       </w:pPr>
-      <w:bookmarkStart w:id="0" w:name="_GoBack"/>
-      <w:bookmarkEnd w:id="0"/>
       <w:r>
         <w:rPr>
           <w:rFonts w:ascii="Times New Roman" w:hAnsi="Times New Roman" w:cs="Times New Roman"/>

</xml_diff>

<commit_message>
edit bullet in docx and md
</commit_message>
<xml_diff>
--- a/max_plomer_resume.docx
+++ b/max_plomer_resume.docx
@@ -3262,7 +3262,89 @@
           <w:sz w:val="20"/>
           <w:szCs w:val="20"/>
         </w:rPr>
-        <w:t>Git</w:t>
+        <w:t>GitHub</w:t>
+      </w:r>
+      <w:proofErr w:type="spellEnd"/>
+      <w:r>
+        <w:rPr>
+          <w:rFonts w:ascii="Times New Roman" w:hAnsi="Times New Roman" w:cs="Times New Roman" w:hint="eastAsia"/>
+          <w:sz w:val="20"/>
+          <w:szCs w:val="20"/>
+        </w:rPr>
+        <w:t xml:space="preserve"> Pages </w:t>
+      </w:r>
+      <w:r>
+        <w:rPr>
+          <w:rFonts w:ascii="Times New Roman" w:hAnsi="Times New Roman" w:cs="Times New Roman"/>
+          <w:sz w:val="20"/>
+          <w:szCs w:val="20"/>
+        </w:rPr>
+        <w:t xml:space="preserve">is used </w:t>
+      </w:r>
+      <w:r>
+        <w:rPr>
+          <w:rFonts w:ascii="Times New Roman" w:hAnsi="Times New Roman" w:cs="Times New Roman" w:hint="eastAsia"/>
+          <w:sz w:val="20"/>
+          <w:szCs w:val="20"/>
+        </w:rPr>
+        <w:t>to host Angular2 frontend</w:t>
+      </w:r>
+    </w:p>
+    <w:p>
+      <w:pPr>
+        <w:ind w:left="450" w:hanging="450"/>
+        <w:rPr>
+          <w:rFonts w:ascii="Times New Roman" w:hAnsi="Times New Roman" w:cs="Times New Roman"/>
+          <w:sz w:val="20"/>
+          <w:szCs w:val="20"/>
+        </w:rPr>
+      </w:pPr>
+      <w:r>
+        <w:rPr>
+          <w:rFonts w:ascii="Times New Roman" w:hAnsi="Times New Roman" w:cs="Times New Roman"/>
+          <w:sz w:val="20"/>
+          <w:szCs w:val="20"/>
+        </w:rPr>
+        <w:t xml:space="preserve">   </w:t>
+      </w:r>
+      <w:r>
+        <w:rPr>
+          <w:rFonts w:ascii="Times New Roman" w:eastAsia="Noto Symbol" w:hAnsi="Times New Roman" w:cs="Times New Roman"/>
+          <w:sz w:val="16"/>
+        </w:rPr>
+        <w:t>●</w:t>
+      </w:r>
+      <w:r>
+        <w:rPr>
+          <w:rFonts w:ascii="Times New Roman" w:hAnsi="Times New Roman" w:cs="Times New Roman"/>
+          <w:sz w:val="20"/>
+          <w:szCs w:val="20"/>
+        </w:rPr>
+        <w:t xml:space="preserve">   </w:t>
+      </w:r>
+      <w:r>
+        <w:rPr>
+          <w:rFonts w:ascii="Times New Roman" w:hAnsi="Times New Roman" w:cs="Times New Roman" w:hint="eastAsia"/>
+          <w:sz w:val="20"/>
+          <w:szCs w:val="20"/>
+        </w:rPr>
+        <w:t xml:space="preserve">Modified Volt </w:t>
+      </w:r>
+      <w:r>
+        <w:rPr>
+          <w:rFonts w:ascii="Times New Roman" w:hAnsi="Times New Roman" w:cs="Times New Roman"/>
+          <w:sz w:val="20"/>
+          <w:szCs w:val="20"/>
+        </w:rPr>
+        <w:t>HTTP</w:t>
+      </w:r>
+      <w:r>
+        <w:rPr>
+          <w:rFonts w:ascii="Times New Roman" w:hAnsi="Times New Roman" w:cs="Times New Roman" w:hint="eastAsia"/>
+          <w:sz w:val="20"/>
+          <w:szCs w:val="20"/>
+        </w:rPr>
+        <w:t xml:space="preserve"> </w:t>
       </w:r>
       <w:bookmarkStart w:id="0" w:name="_GoBack"/>
       <w:bookmarkEnd w:id="0"/>
@@ -3272,73 +3354,7 @@
           <w:sz w:val="20"/>
           <w:szCs w:val="20"/>
         </w:rPr>
-        <w:t>Hub</w:t>
-      </w:r>
-      <w:proofErr w:type="spellEnd"/>
-      <w:r>
-        <w:rPr>
-          <w:rFonts w:ascii="Times New Roman" w:hAnsi="Times New Roman" w:cs="Times New Roman" w:hint="eastAsia"/>
-          <w:sz w:val="20"/>
-          <w:szCs w:val="20"/>
-        </w:rPr>
-        <w:t xml:space="preserve"> Pages </w:t>
-      </w:r>
-      <w:r>
-        <w:rPr>
-          <w:rFonts w:ascii="Times New Roman" w:hAnsi="Times New Roman" w:cs="Times New Roman"/>
-          <w:sz w:val="20"/>
-          <w:szCs w:val="20"/>
-        </w:rPr>
-        <w:t xml:space="preserve">is used </w:t>
-      </w:r>
-      <w:r>
-        <w:rPr>
-          <w:rFonts w:ascii="Times New Roman" w:hAnsi="Times New Roman" w:cs="Times New Roman" w:hint="eastAsia"/>
-          <w:sz w:val="20"/>
-          <w:szCs w:val="20"/>
-        </w:rPr>
-        <w:t>to host Angular2 frontend</w:t>
-      </w:r>
-    </w:p>
-    <w:p>
-      <w:pPr>
-        <w:ind w:left="450" w:hanging="450"/>
-        <w:rPr>
-          <w:rFonts w:ascii="Times New Roman" w:hAnsi="Times New Roman" w:cs="Times New Roman"/>
-          <w:sz w:val="20"/>
-          <w:szCs w:val="20"/>
-        </w:rPr>
-      </w:pPr>
-      <w:r>
-        <w:rPr>
-          <w:rFonts w:ascii="Times New Roman" w:hAnsi="Times New Roman" w:cs="Times New Roman"/>
-          <w:sz w:val="20"/>
-          <w:szCs w:val="20"/>
-        </w:rPr>
-        <w:t xml:space="preserve">   </w:t>
-      </w:r>
-      <w:r>
-        <w:rPr>
-          <w:rFonts w:ascii="Times New Roman" w:eastAsia="Noto Symbol" w:hAnsi="Times New Roman" w:cs="Times New Roman"/>
-          <w:sz w:val="16"/>
-        </w:rPr>
-        <w:t>●</w:t>
-      </w:r>
-      <w:r>
-        <w:rPr>
-          <w:rFonts w:ascii="Times New Roman" w:hAnsi="Times New Roman" w:cs="Times New Roman"/>
-          <w:sz w:val="20"/>
-          <w:szCs w:val="20"/>
-        </w:rPr>
-        <w:t xml:space="preserve">   </w:t>
-      </w:r>
-      <w:r>
-        <w:rPr>
-          <w:rFonts w:ascii="Times New Roman" w:hAnsi="Times New Roman" w:cs="Times New Roman" w:hint="eastAsia"/>
-          <w:sz w:val="20"/>
-          <w:szCs w:val="20"/>
-        </w:rPr>
-        <w:t>Modified Volt Http Controller to add Access-Control-Allow-Origin header to response</w:t>
+        <w:t>Controller to add Access-Control-Allow-Origin header to response</w:t>
       </w:r>
     </w:p>
     <w:p>

</xml_diff>

<commit_message>
edit bullet in md and docx
</commit_message>
<xml_diff>
--- a/max_plomer_resume.docx
+++ b/max_plomer_resume.docx
@@ -3346,351 +3346,351 @@
         </w:rPr>
         <w:t xml:space="preserve"> </w:t>
       </w:r>
+      <w:r>
+        <w:rPr>
+          <w:rFonts w:ascii="Times New Roman" w:hAnsi="Times New Roman" w:cs="Times New Roman" w:hint="eastAsia"/>
+          <w:sz w:val="20"/>
+          <w:szCs w:val="20"/>
+        </w:rPr>
+        <w:t>Controller to add Access-Control-Allow-Origin header to response</w:t>
+      </w:r>
+    </w:p>
+    <w:p>
+      <w:pPr>
+        <w:ind w:left="450" w:hanging="450"/>
+        <w:rPr>
+          <w:rFonts w:ascii="Times New Roman" w:hAnsi="Times New Roman" w:cs="Times New Roman"/>
+          <w:sz w:val="20"/>
+          <w:szCs w:val="20"/>
+        </w:rPr>
+      </w:pPr>
+    </w:p>
+    <w:p>
+      <w:pPr>
+        <w:ind w:left="450" w:hanging="450"/>
+        <w:rPr>
+          <w:rFonts w:ascii="Times New Roman" w:hAnsi="Times New Roman" w:cs="Times New Roman"/>
+          <w:sz w:val="20"/>
+          <w:szCs w:val="20"/>
+        </w:rPr>
+      </w:pPr>
+      <w:r>
+        <w:rPr>
+          <w:rFonts w:ascii="Times New Roman" w:hAnsi="Times New Roman" w:cs="Times New Roman"/>
+          <w:sz w:val="20"/>
+          <w:szCs w:val="20"/>
+        </w:rPr>
+        <w:t>Quick Calculator</w:t>
+      </w:r>
+    </w:p>
+    <w:p>
+      <w:pPr>
+        <w:ind w:left="450" w:hanging="450"/>
+        <w:rPr>
+          <w:rFonts w:ascii="Times New Roman" w:hAnsi="Times New Roman" w:cs="Times New Roman"/>
+          <w:i/>
+          <w:sz w:val="20"/>
+          <w:szCs w:val="20"/>
+        </w:rPr>
+      </w:pPr>
+      <w:proofErr w:type="gramStart"/>
+      <w:r>
+        <w:rPr>
+          <w:rFonts w:ascii="Times New Roman" w:hAnsi="Times New Roman" w:cs="Times New Roman"/>
+          <w:i/>
+          <w:sz w:val="20"/>
+          <w:szCs w:val="20"/>
+        </w:rPr>
+        <w:t>github.com</w:t>
+      </w:r>
+      <w:proofErr w:type="gramEnd"/>
+      <w:r>
+        <w:rPr>
+          <w:rFonts w:ascii="Times New Roman" w:hAnsi="Times New Roman" w:cs="Times New Roman"/>
+          <w:i/>
+          <w:sz w:val="20"/>
+          <w:szCs w:val="20"/>
+        </w:rPr>
+        <w:t>/</w:t>
+      </w:r>
+      <w:proofErr w:type="spellStart"/>
+      <w:r>
+        <w:rPr>
+          <w:rFonts w:ascii="Times New Roman" w:hAnsi="Times New Roman" w:cs="Times New Roman"/>
+          <w:i/>
+          <w:sz w:val="20"/>
+          <w:szCs w:val="20"/>
+        </w:rPr>
+        <w:t>maxplomer</w:t>
+      </w:r>
+      <w:proofErr w:type="spellEnd"/>
+      <w:r>
+        <w:rPr>
+          <w:rFonts w:ascii="Times New Roman" w:hAnsi="Times New Roman" w:cs="Times New Roman"/>
+          <w:i/>
+          <w:sz w:val="20"/>
+          <w:szCs w:val="20"/>
+        </w:rPr>
+        <w:t>/</w:t>
+      </w:r>
+      <w:proofErr w:type="spellStart"/>
+      <w:r>
+        <w:rPr>
+          <w:rFonts w:ascii="Times New Roman" w:hAnsi="Times New Roman" w:cs="Times New Roman"/>
+          <w:i/>
+          <w:sz w:val="20"/>
+          <w:szCs w:val="20"/>
+        </w:rPr>
+        <w:t>quick_calc</w:t>
+      </w:r>
+      <w:proofErr w:type="spellEnd"/>
+    </w:p>
+    <w:p>
+      <w:pPr>
+        <w:ind w:left="450" w:hanging="450"/>
+        <w:rPr>
+          <w:rFonts w:ascii="Times New Roman" w:hAnsi="Times New Roman" w:cs="Times New Roman"/>
+          <w:sz w:val="20"/>
+          <w:szCs w:val="20"/>
+        </w:rPr>
+      </w:pPr>
+      <w:r>
+        <w:rPr>
+          <w:rFonts w:ascii="Times New Roman" w:hAnsi="Times New Roman" w:cs="Times New Roman"/>
+          <w:sz w:val="20"/>
+          <w:szCs w:val="20"/>
+        </w:rPr>
+        <w:t xml:space="preserve">   </w:t>
+      </w:r>
+      <w:r>
+        <w:rPr>
+          <w:rFonts w:ascii="Times New Roman" w:eastAsia="Noto Symbol" w:hAnsi="Times New Roman" w:cs="Times New Roman"/>
+          <w:sz w:val="16"/>
+        </w:rPr>
+        <w:t>●</w:t>
+      </w:r>
+      <w:r>
+        <w:rPr>
+          <w:rFonts w:ascii="Times New Roman" w:hAnsi="Times New Roman" w:cs="Times New Roman"/>
+          <w:sz w:val="20"/>
+          <w:szCs w:val="20"/>
+        </w:rPr>
+        <w:t xml:space="preserve">   </w:t>
+      </w:r>
+      <w:r>
+        <w:rPr>
+          <w:rFonts w:ascii="Times New Roman" w:hAnsi="Times New Roman" w:cs="Times New Roman" w:hint="eastAsia"/>
+          <w:sz w:val="20"/>
+          <w:szCs w:val="20"/>
+        </w:rPr>
+        <w:t>Simple Online Calculator that show recent calcu</w:t>
+      </w:r>
+      <w:r>
+        <w:rPr>
+          <w:rFonts w:ascii="Times New Roman" w:hAnsi="Times New Roman" w:cs="Times New Roman"/>
+          <w:sz w:val="20"/>
+          <w:szCs w:val="20"/>
+        </w:rPr>
+        <w:t>l</w:t>
+      </w:r>
+      <w:r>
+        <w:rPr>
+          <w:rFonts w:ascii="Times New Roman" w:hAnsi="Times New Roman" w:cs="Times New Roman" w:hint="eastAsia"/>
+          <w:sz w:val="20"/>
+          <w:szCs w:val="20"/>
+        </w:rPr>
+        <w:t xml:space="preserve">ations, evaluates equations </w:t>
+      </w:r>
+      <w:r>
+        <w:rPr>
+          <w:rFonts w:ascii="Times New Roman" w:hAnsi="Times New Roman" w:cs="Times New Roman"/>
+          <w:sz w:val="20"/>
+          <w:szCs w:val="20"/>
+        </w:rPr>
+        <w:t>safely</w:t>
+      </w:r>
+      <w:r>
+        <w:rPr>
+          <w:rFonts w:ascii="Times New Roman" w:hAnsi="Times New Roman" w:cs="Times New Roman" w:hint="eastAsia"/>
+          <w:sz w:val="20"/>
+          <w:szCs w:val="20"/>
+        </w:rPr>
+        <w:t xml:space="preserve"> in the browser</w:t>
+      </w:r>
+    </w:p>
+    <w:p>
+      <w:pPr>
+        <w:ind w:left="450" w:hanging="450"/>
+        <w:rPr>
+          <w:rFonts w:ascii="Times New Roman" w:hAnsi="Times New Roman" w:cs="Times New Roman"/>
+          <w:sz w:val="20"/>
+          <w:szCs w:val="20"/>
+        </w:rPr>
+      </w:pPr>
+      <w:r>
+        <w:rPr>
+          <w:rFonts w:ascii="Times New Roman" w:hAnsi="Times New Roman" w:cs="Times New Roman"/>
+          <w:sz w:val="20"/>
+          <w:szCs w:val="20"/>
+        </w:rPr>
+        <w:t xml:space="preserve">   </w:t>
+      </w:r>
+      <w:r>
+        <w:rPr>
+          <w:rFonts w:ascii="Times New Roman" w:eastAsia="Noto Symbol" w:hAnsi="Times New Roman" w:cs="Times New Roman"/>
+          <w:sz w:val="16"/>
+        </w:rPr>
+        <w:t>●</w:t>
+      </w:r>
+      <w:r>
+        <w:rPr>
+          <w:rFonts w:ascii="Times New Roman" w:hAnsi="Times New Roman" w:cs="Times New Roman"/>
+          <w:sz w:val="20"/>
+          <w:szCs w:val="20"/>
+        </w:rPr>
+        <w:t xml:space="preserve">   </w:t>
+      </w:r>
+      <w:r>
+        <w:rPr>
+          <w:rFonts w:ascii="Times New Roman" w:hAnsi="Times New Roman" w:cs="Times New Roman" w:hint="eastAsia"/>
+          <w:sz w:val="20"/>
+          <w:szCs w:val="20"/>
+        </w:rPr>
+        <w:t>Uses Volt built-in flash alerts to display "We were unable to evaluate your equation!" error message</w:t>
+      </w:r>
+    </w:p>
+    <w:p>
+      <w:pPr>
+        <w:ind w:left="450" w:hanging="450"/>
+        <w:rPr>
+          <w:rFonts w:ascii="Times New Roman" w:hAnsi="Times New Roman" w:cs="Times New Roman"/>
+          <w:sz w:val="20"/>
+          <w:szCs w:val="20"/>
+        </w:rPr>
+      </w:pPr>
+    </w:p>
+    <w:p>
+      <w:pPr>
+        <w:ind w:left="450" w:hanging="450"/>
+        <w:rPr>
+          <w:rFonts w:ascii="Times New Roman" w:hAnsi="Times New Roman" w:cs="Times New Roman"/>
+          <w:sz w:val="20"/>
+          <w:szCs w:val="20"/>
+        </w:rPr>
+      </w:pPr>
+      <w:r>
+        <w:rPr>
+          <w:rFonts w:ascii="Times New Roman" w:hAnsi="Times New Roman" w:cs="Times New Roman"/>
+          <w:sz w:val="20"/>
+          <w:szCs w:val="20"/>
+        </w:rPr>
+        <w:t>Simple Public Timeline</w:t>
+      </w:r>
+    </w:p>
+    <w:p>
+      <w:pPr>
+        <w:ind w:left="450" w:hanging="450"/>
+        <w:rPr>
+          <w:rFonts w:ascii="Times New Roman" w:hAnsi="Times New Roman" w:cs="Times New Roman"/>
+          <w:i/>
+          <w:sz w:val="20"/>
+          <w:szCs w:val="20"/>
+        </w:rPr>
+      </w:pPr>
+      <w:proofErr w:type="gramStart"/>
+      <w:r>
+        <w:rPr>
+          <w:rFonts w:ascii="Times New Roman" w:hAnsi="Times New Roman" w:cs="Times New Roman"/>
+          <w:i/>
+          <w:sz w:val="20"/>
+          <w:szCs w:val="20"/>
+        </w:rPr>
+        <w:t>github.com</w:t>
+      </w:r>
+      <w:proofErr w:type="gramEnd"/>
+      <w:r>
+        <w:rPr>
+          <w:rFonts w:ascii="Times New Roman" w:hAnsi="Times New Roman" w:cs="Times New Roman"/>
+          <w:i/>
+          <w:sz w:val="20"/>
+          <w:szCs w:val="20"/>
+        </w:rPr>
+        <w:t>/</w:t>
+      </w:r>
+      <w:proofErr w:type="spellStart"/>
+      <w:r>
+        <w:rPr>
+          <w:rFonts w:ascii="Times New Roman" w:hAnsi="Times New Roman" w:cs="Times New Roman"/>
+          <w:i/>
+          <w:sz w:val="20"/>
+          <w:szCs w:val="20"/>
+        </w:rPr>
+        <w:t>maxplomer</w:t>
+      </w:r>
+      <w:proofErr w:type="spellEnd"/>
+      <w:r>
+        <w:rPr>
+          <w:rFonts w:ascii="Times New Roman" w:hAnsi="Times New Roman" w:cs="Times New Roman"/>
+          <w:i/>
+          <w:sz w:val="20"/>
+          <w:szCs w:val="20"/>
+        </w:rPr>
+        <w:t>/</w:t>
+      </w:r>
+      <w:proofErr w:type="spellStart"/>
+      <w:r>
+        <w:rPr>
+          <w:rFonts w:ascii="Times New Roman" w:hAnsi="Times New Roman" w:cs="Times New Roman"/>
+          <w:i/>
+          <w:sz w:val="20"/>
+          <w:szCs w:val="20"/>
+        </w:rPr>
+        <w:t>simple_public_timeline</w:t>
+      </w:r>
+      <w:proofErr w:type="spellEnd"/>
+    </w:p>
+    <w:p>
+      <w:pPr>
+        <w:ind w:left="450" w:hanging="450"/>
+        <w:rPr>
+          <w:rFonts w:ascii="Times New Roman" w:hAnsi="Times New Roman" w:cs="Times New Roman"/>
+          <w:sz w:val="20"/>
+          <w:szCs w:val="20"/>
+        </w:rPr>
+      </w:pPr>
+      <w:r>
+        <w:rPr>
+          <w:rFonts w:ascii="Times New Roman" w:hAnsi="Times New Roman" w:cs="Times New Roman"/>
+          <w:sz w:val="20"/>
+          <w:szCs w:val="20"/>
+        </w:rPr>
+        <w:t xml:space="preserve">   </w:t>
+      </w:r>
+      <w:r>
+        <w:rPr>
+          <w:rFonts w:ascii="Times New Roman" w:eastAsia="Noto Symbol" w:hAnsi="Times New Roman" w:cs="Times New Roman"/>
+          <w:sz w:val="16"/>
+        </w:rPr>
+        <w:t>●</w:t>
+      </w:r>
+      <w:r>
+        <w:rPr>
+          <w:rFonts w:ascii="Times New Roman" w:hAnsi="Times New Roman" w:cs="Times New Roman"/>
+          <w:sz w:val="20"/>
+          <w:szCs w:val="20"/>
+        </w:rPr>
+        <w:t xml:space="preserve">   </w:t>
+      </w:r>
+      <w:r>
+        <w:rPr>
+          <w:rFonts w:ascii="Times New Roman" w:hAnsi="Times New Roman" w:cs="Times New Roman" w:hint="eastAsia"/>
+          <w:sz w:val="20"/>
+          <w:szCs w:val="20"/>
+        </w:rPr>
+        <w:t>Effectively uses Volt backend as a proxy server between client browser and Twitter API via the Twitter Ruby gem</w:t>
+      </w:r>
       <w:bookmarkStart w:id="0" w:name="_GoBack"/>
       <w:bookmarkEnd w:id="0"/>
-      <w:r>
-        <w:rPr>
-          <w:rFonts w:ascii="Times New Roman" w:hAnsi="Times New Roman" w:cs="Times New Roman" w:hint="eastAsia"/>
-          <w:sz w:val="20"/>
-          <w:szCs w:val="20"/>
-        </w:rPr>
-        <w:t>Controller to add Access-Control-Allow-Origin header to response</w:t>
-      </w:r>
-    </w:p>
-    <w:p>
-      <w:pPr>
-        <w:ind w:left="450" w:hanging="450"/>
-        <w:rPr>
-          <w:rFonts w:ascii="Times New Roman" w:hAnsi="Times New Roman" w:cs="Times New Roman"/>
-          <w:sz w:val="20"/>
-          <w:szCs w:val="20"/>
-        </w:rPr>
-      </w:pPr>
-    </w:p>
-    <w:p>
-      <w:pPr>
-        <w:ind w:left="450" w:hanging="450"/>
-        <w:rPr>
-          <w:rFonts w:ascii="Times New Roman" w:hAnsi="Times New Roman" w:cs="Times New Roman"/>
-          <w:sz w:val="20"/>
-          <w:szCs w:val="20"/>
-        </w:rPr>
-      </w:pPr>
-      <w:r>
-        <w:rPr>
-          <w:rFonts w:ascii="Times New Roman" w:hAnsi="Times New Roman" w:cs="Times New Roman"/>
-          <w:sz w:val="20"/>
-          <w:szCs w:val="20"/>
-        </w:rPr>
-        <w:t>Quick Calculator</w:t>
-      </w:r>
-    </w:p>
-    <w:p>
-      <w:pPr>
-        <w:ind w:left="450" w:hanging="450"/>
-        <w:rPr>
-          <w:rFonts w:ascii="Times New Roman" w:hAnsi="Times New Roman" w:cs="Times New Roman"/>
-          <w:i/>
-          <w:sz w:val="20"/>
-          <w:szCs w:val="20"/>
-        </w:rPr>
-      </w:pPr>
-      <w:proofErr w:type="gramStart"/>
-      <w:r>
-        <w:rPr>
-          <w:rFonts w:ascii="Times New Roman" w:hAnsi="Times New Roman" w:cs="Times New Roman"/>
-          <w:i/>
-          <w:sz w:val="20"/>
-          <w:szCs w:val="20"/>
-        </w:rPr>
-        <w:t>github.com</w:t>
-      </w:r>
-      <w:proofErr w:type="gramEnd"/>
-      <w:r>
-        <w:rPr>
-          <w:rFonts w:ascii="Times New Roman" w:hAnsi="Times New Roman" w:cs="Times New Roman"/>
-          <w:i/>
-          <w:sz w:val="20"/>
-          <w:szCs w:val="20"/>
-        </w:rPr>
-        <w:t>/</w:t>
-      </w:r>
-      <w:proofErr w:type="spellStart"/>
-      <w:r>
-        <w:rPr>
-          <w:rFonts w:ascii="Times New Roman" w:hAnsi="Times New Roman" w:cs="Times New Roman"/>
-          <w:i/>
-          <w:sz w:val="20"/>
-          <w:szCs w:val="20"/>
-        </w:rPr>
-        <w:t>maxplomer</w:t>
-      </w:r>
-      <w:proofErr w:type="spellEnd"/>
-      <w:r>
-        <w:rPr>
-          <w:rFonts w:ascii="Times New Roman" w:hAnsi="Times New Roman" w:cs="Times New Roman"/>
-          <w:i/>
-          <w:sz w:val="20"/>
-          <w:szCs w:val="20"/>
-        </w:rPr>
-        <w:t>/</w:t>
-      </w:r>
-      <w:proofErr w:type="spellStart"/>
-      <w:r>
-        <w:rPr>
-          <w:rFonts w:ascii="Times New Roman" w:hAnsi="Times New Roman" w:cs="Times New Roman"/>
-          <w:i/>
-          <w:sz w:val="20"/>
-          <w:szCs w:val="20"/>
-        </w:rPr>
-        <w:t>quick_calc</w:t>
-      </w:r>
-      <w:proofErr w:type="spellEnd"/>
-    </w:p>
-    <w:p>
-      <w:pPr>
-        <w:ind w:left="450" w:hanging="450"/>
-        <w:rPr>
-          <w:rFonts w:ascii="Times New Roman" w:hAnsi="Times New Roman" w:cs="Times New Roman"/>
-          <w:sz w:val="20"/>
-          <w:szCs w:val="20"/>
-        </w:rPr>
-      </w:pPr>
-      <w:r>
-        <w:rPr>
-          <w:rFonts w:ascii="Times New Roman" w:hAnsi="Times New Roman" w:cs="Times New Roman"/>
-          <w:sz w:val="20"/>
-          <w:szCs w:val="20"/>
-        </w:rPr>
-        <w:t xml:space="preserve">   </w:t>
-      </w:r>
-      <w:r>
-        <w:rPr>
-          <w:rFonts w:ascii="Times New Roman" w:eastAsia="Noto Symbol" w:hAnsi="Times New Roman" w:cs="Times New Roman"/>
-          <w:sz w:val="16"/>
-        </w:rPr>
-        <w:t>●</w:t>
-      </w:r>
-      <w:r>
-        <w:rPr>
-          <w:rFonts w:ascii="Times New Roman" w:hAnsi="Times New Roman" w:cs="Times New Roman"/>
-          <w:sz w:val="20"/>
-          <w:szCs w:val="20"/>
-        </w:rPr>
-        <w:t xml:space="preserve">   </w:t>
-      </w:r>
-      <w:r>
-        <w:rPr>
-          <w:rFonts w:ascii="Times New Roman" w:hAnsi="Times New Roman" w:cs="Times New Roman" w:hint="eastAsia"/>
-          <w:sz w:val="20"/>
-          <w:szCs w:val="20"/>
-        </w:rPr>
-        <w:t>Simple Online Calculator that show recent calcu</w:t>
-      </w:r>
-      <w:r>
-        <w:rPr>
-          <w:rFonts w:ascii="Times New Roman" w:hAnsi="Times New Roman" w:cs="Times New Roman"/>
-          <w:sz w:val="20"/>
-          <w:szCs w:val="20"/>
-        </w:rPr>
-        <w:t>l</w:t>
-      </w:r>
-      <w:r>
-        <w:rPr>
-          <w:rFonts w:ascii="Times New Roman" w:hAnsi="Times New Roman" w:cs="Times New Roman" w:hint="eastAsia"/>
-          <w:sz w:val="20"/>
-          <w:szCs w:val="20"/>
-        </w:rPr>
-        <w:t xml:space="preserve">ations, evaluates equations </w:t>
-      </w:r>
-      <w:r>
-        <w:rPr>
-          <w:rFonts w:ascii="Times New Roman" w:hAnsi="Times New Roman" w:cs="Times New Roman"/>
-          <w:sz w:val="20"/>
-          <w:szCs w:val="20"/>
-        </w:rPr>
-        <w:t>safely</w:t>
-      </w:r>
-      <w:r>
-        <w:rPr>
-          <w:rFonts w:ascii="Times New Roman" w:hAnsi="Times New Roman" w:cs="Times New Roman" w:hint="eastAsia"/>
-          <w:sz w:val="20"/>
-          <w:szCs w:val="20"/>
-        </w:rPr>
-        <w:t xml:space="preserve"> in the browser</w:t>
-      </w:r>
-    </w:p>
-    <w:p>
-      <w:pPr>
-        <w:ind w:left="450" w:hanging="450"/>
-        <w:rPr>
-          <w:rFonts w:ascii="Times New Roman" w:hAnsi="Times New Roman" w:cs="Times New Roman"/>
-          <w:sz w:val="20"/>
-          <w:szCs w:val="20"/>
-        </w:rPr>
-      </w:pPr>
-      <w:r>
-        <w:rPr>
-          <w:rFonts w:ascii="Times New Roman" w:hAnsi="Times New Roman" w:cs="Times New Roman"/>
-          <w:sz w:val="20"/>
-          <w:szCs w:val="20"/>
-        </w:rPr>
-        <w:t xml:space="preserve">   </w:t>
-      </w:r>
-      <w:r>
-        <w:rPr>
-          <w:rFonts w:ascii="Times New Roman" w:eastAsia="Noto Symbol" w:hAnsi="Times New Roman" w:cs="Times New Roman"/>
-          <w:sz w:val="16"/>
-        </w:rPr>
-        <w:t>●</w:t>
-      </w:r>
-      <w:r>
-        <w:rPr>
-          <w:rFonts w:ascii="Times New Roman" w:hAnsi="Times New Roman" w:cs="Times New Roman"/>
-          <w:sz w:val="20"/>
-          <w:szCs w:val="20"/>
-        </w:rPr>
-        <w:t xml:space="preserve">   </w:t>
-      </w:r>
-      <w:r>
-        <w:rPr>
-          <w:rFonts w:ascii="Times New Roman" w:hAnsi="Times New Roman" w:cs="Times New Roman" w:hint="eastAsia"/>
-          <w:sz w:val="20"/>
-          <w:szCs w:val="20"/>
-        </w:rPr>
-        <w:t>Uses Volt built-in flash alerts to display "We were unable to evaluate your equation!" error message</w:t>
-      </w:r>
-    </w:p>
-    <w:p>
-      <w:pPr>
-        <w:ind w:left="450" w:hanging="450"/>
-        <w:rPr>
-          <w:rFonts w:ascii="Times New Roman" w:hAnsi="Times New Roman" w:cs="Times New Roman"/>
-          <w:sz w:val="20"/>
-          <w:szCs w:val="20"/>
-        </w:rPr>
-      </w:pPr>
-    </w:p>
-    <w:p>
-      <w:pPr>
-        <w:ind w:left="450" w:hanging="450"/>
-        <w:rPr>
-          <w:rFonts w:ascii="Times New Roman" w:hAnsi="Times New Roman" w:cs="Times New Roman"/>
-          <w:sz w:val="20"/>
-          <w:szCs w:val="20"/>
-        </w:rPr>
-      </w:pPr>
-      <w:r>
-        <w:rPr>
-          <w:rFonts w:ascii="Times New Roman" w:hAnsi="Times New Roman" w:cs="Times New Roman"/>
-          <w:sz w:val="20"/>
-          <w:szCs w:val="20"/>
-        </w:rPr>
-        <w:t>Simple Public Timeline</w:t>
-      </w:r>
-    </w:p>
-    <w:p>
-      <w:pPr>
-        <w:ind w:left="450" w:hanging="450"/>
-        <w:rPr>
-          <w:rFonts w:ascii="Times New Roman" w:hAnsi="Times New Roman" w:cs="Times New Roman"/>
-          <w:i/>
-          <w:sz w:val="20"/>
-          <w:szCs w:val="20"/>
-        </w:rPr>
-      </w:pPr>
-      <w:proofErr w:type="gramStart"/>
-      <w:r>
-        <w:rPr>
-          <w:rFonts w:ascii="Times New Roman" w:hAnsi="Times New Roman" w:cs="Times New Roman"/>
-          <w:i/>
-          <w:sz w:val="20"/>
-          <w:szCs w:val="20"/>
-        </w:rPr>
-        <w:t>github.com</w:t>
-      </w:r>
-      <w:proofErr w:type="gramEnd"/>
-      <w:r>
-        <w:rPr>
-          <w:rFonts w:ascii="Times New Roman" w:hAnsi="Times New Roman" w:cs="Times New Roman"/>
-          <w:i/>
-          <w:sz w:val="20"/>
-          <w:szCs w:val="20"/>
-        </w:rPr>
-        <w:t>/</w:t>
-      </w:r>
-      <w:proofErr w:type="spellStart"/>
-      <w:r>
-        <w:rPr>
-          <w:rFonts w:ascii="Times New Roman" w:hAnsi="Times New Roman" w:cs="Times New Roman"/>
-          <w:i/>
-          <w:sz w:val="20"/>
-          <w:szCs w:val="20"/>
-        </w:rPr>
-        <w:t>maxplomer</w:t>
-      </w:r>
-      <w:proofErr w:type="spellEnd"/>
-      <w:r>
-        <w:rPr>
-          <w:rFonts w:ascii="Times New Roman" w:hAnsi="Times New Roman" w:cs="Times New Roman"/>
-          <w:i/>
-          <w:sz w:val="20"/>
-          <w:szCs w:val="20"/>
-        </w:rPr>
-        <w:t>/</w:t>
-      </w:r>
-      <w:proofErr w:type="spellStart"/>
-      <w:r>
-        <w:rPr>
-          <w:rFonts w:ascii="Times New Roman" w:hAnsi="Times New Roman" w:cs="Times New Roman"/>
-          <w:i/>
-          <w:sz w:val="20"/>
-          <w:szCs w:val="20"/>
-        </w:rPr>
-        <w:t>simple_public_timeline</w:t>
-      </w:r>
-      <w:proofErr w:type="spellEnd"/>
-    </w:p>
-    <w:p>
-      <w:pPr>
-        <w:ind w:left="450" w:hanging="450"/>
-        <w:rPr>
-          <w:rFonts w:ascii="Times New Roman" w:hAnsi="Times New Roman" w:cs="Times New Roman"/>
-          <w:sz w:val="20"/>
-          <w:szCs w:val="20"/>
-        </w:rPr>
-      </w:pPr>
-      <w:r>
-        <w:rPr>
-          <w:rFonts w:ascii="Times New Roman" w:hAnsi="Times New Roman" w:cs="Times New Roman"/>
-          <w:sz w:val="20"/>
-          <w:szCs w:val="20"/>
-        </w:rPr>
-        <w:t xml:space="preserve">   </w:t>
-      </w:r>
-      <w:r>
-        <w:rPr>
-          <w:rFonts w:ascii="Times New Roman" w:eastAsia="Noto Symbol" w:hAnsi="Times New Roman" w:cs="Times New Roman"/>
-          <w:sz w:val="16"/>
-        </w:rPr>
-        <w:t>●</w:t>
-      </w:r>
-      <w:r>
-        <w:rPr>
-          <w:rFonts w:ascii="Times New Roman" w:hAnsi="Times New Roman" w:cs="Times New Roman"/>
-          <w:sz w:val="20"/>
-          <w:szCs w:val="20"/>
-        </w:rPr>
-        <w:t xml:space="preserve">   </w:t>
-      </w:r>
-      <w:r>
-        <w:rPr>
-          <w:rFonts w:ascii="Times New Roman" w:hAnsi="Times New Roman" w:cs="Times New Roman" w:hint="eastAsia"/>
-          <w:sz w:val="20"/>
-          <w:szCs w:val="20"/>
-        </w:rPr>
-        <w:t>Effectively uses Volt backend as a proxy server between client browser and Twitter API via the Twitter Ruby gem from client browser</w:t>
-      </w:r>
     </w:p>
     <w:p>
       <w:pPr>

</xml_diff>

<commit_message>
remove  "with lots of inherited CSS classes"
</commit_message>
<xml_diff>
--- a/max_plomer_resume.docx
+++ b/max_plomer_resume.docx
@@ -18,8 +18,18 @@
           <w:sz w:val="28"/>
           <w:szCs w:val="28"/>
         </w:rPr>
-        <w:t>Max Plomer</w:t>
-      </w:r>
+        <w:t xml:space="preserve">Max </w:t>
+      </w:r>
+      <w:proofErr w:type="spellStart"/>
+      <w:r>
+        <w:rPr>
+          <w:rFonts w:ascii="Times New Roman" w:hAnsi="Times New Roman" w:cs="Times New Roman"/>
+          <w:sz w:val="28"/>
+          <w:szCs w:val="28"/>
+        </w:rPr>
+        <w:t>Plomer</w:t>
+      </w:r>
+      <w:proofErr w:type="spellEnd"/>
     </w:p>
     <w:p>
       <w:pPr>
@@ -31,6 +41,7 @@
           <w:szCs w:val="20"/>
         </w:rPr>
       </w:pPr>
+      <w:proofErr w:type="gramStart"/>
       <w:r>
         <w:rPr>
           <w:rFonts w:ascii="Times New Roman" w:hAnsi="Times New Roman" w:cs="Times New Roman"/>
@@ -39,6 +50,7 @@
         </w:rPr>
         <w:t>maxplomer@gmail.com</w:t>
       </w:r>
+      <w:proofErr w:type="gramEnd"/>
       <w:r>
         <w:rPr>
           <w:rFonts w:ascii="Times New Roman" w:hAnsi="Times New Roman" w:cs="Times New Roman"/>
@@ -199,7 +211,27 @@
           <w:sz w:val="20"/>
           <w:szCs w:val="20"/>
         </w:rPr>
-        <w:t>Coding Bootcamp in New York, NY</w:t>
+        <w:t xml:space="preserve">Coding </w:t>
+      </w:r>
+      <w:proofErr w:type="spellStart"/>
+      <w:r>
+        <w:rPr>
+          <w:rFonts w:ascii="Times New Roman" w:hAnsi="Times New Roman" w:cs="Times New Roman"/>
+          <w:i/>
+          <w:sz w:val="20"/>
+          <w:szCs w:val="20"/>
+        </w:rPr>
+        <w:t>Bootcamp</w:t>
+      </w:r>
+      <w:proofErr w:type="spellEnd"/>
+      <w:r>
+        <w:rPr>
+          <w:rFonts w:ascii="Times New Roman" w:hAnsi="Times New Roman" w:cs="Times New Roman"/>
+          <w:i/>
+          <w:sz w:val="20"/>
+          <w:szCs w:val="20"/>
+        </w:rPr>
+        <w:t xml:space="preserve"> in New York, NY</w:t>
       </w:r>
     </w:p>
     <w:p>
@@ -484,7 +516,25 @@
           <w:sz w:val="20"/>
           <w:szCs w:val="20"/>
         </w:rPr>
-        <w:t>Project: Truveris / OneRx.com</w:t>
+        <w:t xml:space="preserve">Project: </w:t>
+      </w:r>
+      <w:proofErr w:type="spellStart"/>
+      <w:r>
+        <w:rPr>
+          <w:rFonts w:ascii="Times New Roman" w:hAnsi="Times New Roman" w:cs="Times New Roman"/>
+          <w:sz w:val="20"/>
+          <w:szCs w:val="20"/>
+        </w:rPr>
+        <w:t>Truveris</w:t>
+      </w:r>
+      <w:proofErr w:type="spellEnd"/>
+      <w:r>
+        <w:rPr>
+          <w:rFonts w:ascii="Times New Roman" w:hAnsi="Times New Roman" w:cs="Times New Roman"/>
+          <w:sz w:val="20"/>
+          <w:szCs w:val="20"/>
+        </w:rPr>
+        <w:t xml:space="preserve"> / OneRx.com</w:t>
       </w:r>
     </w:p>
     <w:p>
@@ -541,8 +591,18 @@
           <w:sz w:val="20"/>
           <w:szCs w:val="20"/>
         </w:rPr>
-        <w:t>with UX/UI team at a pharmaceutical software company correcting React.js app to mock-ups and troubleshooting responsive design elements in a very complex mobile-friendly frontend with lots of inherited CSS classes</w:t>
-      </w:r>
+        <w:t>with UX/UI team at a pharmaceutical software company correcting React.js app to mock-ups and troubleshooting responsive design elements in a very c</w:t>
+      </w:r>
+      <w:r>
+        <w:rPr>
+          <w:rFonts w:ascii="Times New Roman" w:hAnsi="Times New Roman" w:cs="Times New Roman"/>
+          <w:sz w:val="20"/>
+          <w:szCs w:val="20"/>
+        </w:rPr>
+        <w:t>omplex mobile-friendly frontend</w:t>
+      </w:r>
+      <w:bookmarkStart w:id="0" w:name="_GoBack"/>
+      <w:bookmarkEnd w:id="0"/>
     </w:p>
     <w:p>
       <w:pPr>
@@ -633,6 +693,7 @@
         </w:rPr>
         <w:t xml:space="preserve">   </w:t>
       </w:r>
+      <w:proofErr w:type="gramStart"/>
       <w:r>
         <w:rPr>
           <w:rFonts w:ascii="Times New Roman" w:hAnsi="Times New Roman" w:cs="Times New Roman"/>
@@ -641,8 +702,7 @@
         </w:rPr>
         <w:t>Developed</w:t>
       </w:r>
-      <w:bookmarkStart w:id="0" w:name="_GoBack"/>
-      <w:bookmarkEnd w:id="0"/>
+      <w:proofErr w:type="gramEnd"/>
       <w:r>
         <w:rPr>
           <w:rFonts w:ascii="Times New Roman" w:hAnsi="Times New Roman" w:cs="Times New Roman"/>
@@ -869,7 +929,25 @@
           <w:sz w:val="20"/>
           <w:szCs w:val="20"/>
         </w:rPr>
-        <w:t>Created secure digital downloads feature using Stripe API to process payments; each download link contains a cryptographically strong token generated by SecureRandom's urlsafe_base64 method</w:t>
+        <w:t xml:space="preserve">Created secure digital downloads feature using Stripe API to process payments; each download link contains a cryptographically strong token generated by </w:t>
+      </w:r>
+      <w:proofErr w:type="spellStart"/>
+      <w:r>
+        <w:rPr>
+          <w:rFonts w:ascii="Times New Roman" w:hAnsi="Times New Roman" w:cs="Times New Roman"/>
+          <w:sz w:val="20"/>
+          <w:szCs w:val="20"/>
+        </w:rPr>
+        <w:t>SecureRandom's</w:t>
+      </w:r>
+      <w:proofErr w:type="spellEnd"/>
+      <w:r>
+        <w:rPr>
+          <w:rFonts w:ascii="Times New Roman" w:hAnsi="Times New Roman" w:cs="Times New Roman"/>
+          <w:sz w:val="20"/>
+          <w:szCs w:val="20"/>
+        </w:rPr>
+        <w:t xml:space="preserve"> urlsafe_base64 method</w:t>
       </w:r>
     </w:p>
     <w:p>
@@ -926,7 +1004,43 @@
           <w:sz w:val="20"/>
           <w:szCs w:val="20"/>
         </w:rPr>
-        <w:t>e / CanCanCan / Rolify for secure API calls and user permissions</w:t>
+        <w:t xml:space="preserve">e / </w:t>
+      </w:r>
+      <w:proofErr w:type="spellStart"/>
+      <w:r>
+        <w:rPr>
+          <w:rFonts w:ascii="Times New Roman" w:hAnsi="Times New Roman" w:cs="Times New Roman"/>
+          <w:sz w:val="20"/>
+          <w:szCs w:val="20"/>
+        </w:rPr>
+        <w:t>CanCanCan</w:t>
+      </w:r>
+      <w:proofErr w:type="spellEnd"/>
+      <w:r>
+        <w:rPr>
+          <w:rFonts w:ascii="Times New Roman" w:hAnsi="Times New Roman" w:cs="Times New Roman"/>
+          <w:sz w:val="20"/>
+          <w:szCs w:val="20"/>
+        </w:rPr>
+        <w:t xml:space="preserve"> / </w:t>
+      </w:r>
+      <w:proofErr w:type="spellStart"/>
+      <w:r>
+        <w:rPr>
+          <w:rFonts w:ascii="Times New Roman" w:hAnsi="Times New Roman" w:cs="Times New Roman"/>
+          <w:sz w:val="20"/>
+          <w:szCs w:val="20"/>
+        </w:rPr>
+        <w:t>Rolify</w:t>
+      </w:r>
+      <w:proofErr w:type="spellEnd"/>
+      <w:r>
+        <w:rPr>
+          <w:rFonts w:ascii="Times New Roman" w:hAnsi="Times New Roman" w:cs="Times New Roman"/>
+          <w:sz w:val="20"/>
+          <w:szCs w:val="20"/>
+        </w:rPr>
+        <w:t xml:space="preserve"> for secure API calls and user permissions</w:t>
       </w:r>
     </w:p>
     <w:p>
@@ -969,6 +1083,7 @@
         </w:rPr>
         <w:t xml:space="preserve">Analyzed new project proposal for multiplayer browser-based game; evaluated tools (Ruby, JavaScript, Mongo, </w:t>
       </w:r>
+      <w:proofErr w:type="spellStart"/>
       <w:r>
         <w:rPr>
           <w:rFonts w:ascii="Times New Roman" w:hAnsi="Times New Roman" w:cs="Times New Roman"/>
@@ -977,6 +1092,7 @@
         </w:rPr>
         <w:t>PostgreSQL</w:t>
       </w:r>
+      <w:proofErr w:type="spellEnd"/>
       <w:r>
         <w:rPr>
           <w:rFonts w:ascii="Times New Roman" w:hAnsi="Times New Roman" w:cs="Times New Roman"/>
@@ -1293,6 +1409,7 @@
         </w:rPr>
         <w:t xml:space="preserve">   </w:t>
       </w:r>
+      <w:proofErr w:type="gramStart"/>
       <w:r>
         <w:rPr>
           <w:rFonts w:ascii="Times New Roman" w:hAnsi="Times New Roman" w:cs="Times New Roman"/>
@@ -1301,6 +1418,7 @@
         </w:rPr>
         <w:t>Explored</w:t>
       </w:r>
+      <w:proofErr w:type="gramEnd"/>
       <w:r>
         <w:rPr>
           <w:rFonts w:ascii="Times New Roman" w:hAnsi="Times New Roman" w:cs="Times New Roman"/>
@@ -1438,13 +1556,23 @@
         </w:rPr>
         <w:t xml:space="preserve">   </w:t>
       </w:r>
-      <w:r>
-        <w:rPr>
-          <w:rFonts w:ascii="Times New Roman" w:hAnsi="Times New Roman" w:cs="Times New Roman"/>
-          <w:sz w:val="20"/>
-          <w:szCs w:val="20"/>
-        </w:rPr>
-        <w:t>Helped r</w:t>
+      <w:proofErr w:type="gramStart"/>
+      <w:r>
+        <w:rPr>
+          <w:rFonts w:ascii="Times New Roman" w:hAnsi="Times New Roman" w:cs="Times New Roman"/>
+          <w:sz w:val="20"/>
+          <w:szCs w:val="20"/>
+        </w:rPr>
+        <w:t>Helped</w:t>
+      </w:r>
+      <w:proofErr w:type="gramEnd"/>
+      <w:r>
+        <w:rPr>
+          <w:rFonts w:ascii="Times New Roman" w:hAnsi="Times New Roman" w:cs="Times New Roman"/>
+          <w:sz w:val="20"/>
+          <w:szCs w:val="20"/>
+        </w:rPr>
+        <w:t xml:space="preserve"> r</w:t>
       </w:r>
       <w:r>
         <w:rPr>
@@ -1723,7 +1851,25 @@
           <w:sz w:val="20"/>
           <w:szCs w:val="20"/>
         </w:rPr>
-        <w:t>Designed and programmed user interface in Backbone.js with carousels built on jQuery fading methods</w:t>
+        <w:t xml:space="preserve">Designed and programmed user interface in Backbone.js with carousels built on </w:t>
+      </w:r>
+      <w:proofErr w:type="spellStart"/>
+      <w:r>
+        <w:rPr>
+          <w:rFonts w:ascii="Times New Roman" w:hAnsi="Times New Roman" w:cs="Times New Roman"/>
+          <w:sz w:val="20"/>
+          <w:szCs w:val="20"/>
+        </w:rPr>
+        <w:t>jQuery</w:t>
+      </w:r>
+      <w:proofErr w:type="spellEnd"/>
+      <w:r>
+        <w:rPr>
+          <w:rFonts w:ascii="Times New Roman" w:hAnsi="Times New Roman" w:cs="Times New Roman"/>
+          <w:sz w:val="20"/>
+          <w:szCs w:val="20"/>
+        </w:rPr>
+        <w:t xml:space="preserve"> fading methods</w:t>
       </w:r>
     </w:p>
     <w:p>
@@ -1805,7 +1951,25 @@
           <w:sz w:val="20"/>
           <w:szCs w:val="20"/>
         </w:rPr>
-        <w:t>Integrated charity tracking-ids into each unique set of query string parameters required by Amazon, eBay and FlexOffers affiliate programs</w:t>
+        <w:t xml:space="preserve">Integrated charity tracking-ids into each unique set of query string parameters required by Amazon, eBay and </w:t>
+      </w:r>
+      <w:proofErr w:type="spellStart"/>
+      <w:r>
+        <w:rPr>
+          <w:rFonts w:ascii="Times New Roman" w:hAnsi="Times New Roman" w:cs="Times New Roman"/>
+          <w:sz w:val="20"/>
+          <w:szCs w:val="20"/>
+        </w:rPr>
+        <w:t>FlexOffers</w:t>
+      </w:r>
+      <w:proofErr w:type="spellEnd"/>
+      <w:r>
+        <w:rPr>
+          <w:rFonts w:ascii="Times New Roman" w:hAnsi="Times New Roman" w:cs="Times New Roman"/>
+          <w:sz w:val="20"/>
+          <w:szCs w:val="20"/>
+        </w:rPr>
+        <w:t xml:space="preserve"> affiliate programs</w:t>
       </w:r>
     </w:p>
     <w:p>
@@ -1914,13 +2078,23 @@
         </w:rPr>
         <w:t xml:space="preserve">   </w:t>
       </w:r>
-      <w:r>
-        <w:rPr>
-          <w:rFonts w:ascii="Times New Roman" w:hAnsi="Times New Roman" w:cs="Times New Roman"/>
-          <w:sz w:val="20"/>
-          <w:szCs w:val="20"/>
-        </w:rPr>
-        <w:t>Researched technical training topics and formatted content into prototype format</w:t>
+      <w:proofErr w:type="gramStart"/>
+      <w:r>
+        <w:rPr>
+          <w:rFonts w:ascii="Times New Roman" w:hAnsi="Times New Roman" w:cs="Times New Roman"/>
+          <w:sz w:val="20"/>
+          <w:szCs w:val="20"/>
+        </w:rPr>
+        <w:t>Researched</w:t>
+      </w:r>
+      <w:proofErr w:type="gramEnd"/>
+      <w:r>
+        <w:rPr>
+          <w:rFonts w:ascii="Times New Roman" w:hAnsi="Times New Roman" w:cs="Times New Roman"/>
+          <w:sz w:val="20"/>
+          <w:szCs w:val="20"/>
+        </w:rPr>
+        <w:t xml:space="preserve"> technical training topics and formatted content into prototype format</w:t>
       </w:r>
     </w:p>
     <w:p>
@@ -1961,7 +2135,43 @@
           <w:sz w:val="20"/>
           <w:szCs w:val="20"/>
         </w:rPr>
-        <w:t>Integrated with GitHub through importation of repositories and allowing login using GitHub account</w:t>
+        <w:t xml:space="preserve">Integrated with </w:t>
+      </w:r>
+      <w:proofErr w:type="spellStart"/>
+      <w:r>
+        <w:rPr>
+          <w:rFonts w:ascii="Times New Roman" w:hAnsi="Times New Roman" w:cs="Times New Roman"/>
+          <w:sz w:val="20"/>
+          <w:szCs w:val="20"/>
+        </w:rPr>
+        <w:t>GitHub</w:t>
+      </w:r>
+      <w:proofErr w:type="spellEnd"/>
+      <w:r>
+        <w:rPr>
+          <w:rFonts w:ascii="Times New Roman" w:hAnsi="Times New Roman" w:cs="Times New Roman"/>
+          <w:sz w:val="20"/>
+          <w:szCs w:val="20"/>
+        </w:rPr>
+        <w:t xml:space="preserve"> through importation of repositories and allowing login using </w:t>
+      </w:r>
+      <w:proofErr w:type="spellStart"/>
+      <w:r>
+        <w:rPr>
+          <w:rFonts w:ascii="Times New Roman" w:hAnsi="Times New Roman" w:cs="Times New Roman"/>
+          <w:sz w:val="20"/>
+          <w:szCs w:val="20"/>
+        </w:rPr>
+        <w:t>GitHub</w:t>
+      </w:r>
+      <w:proofErr w:type="spellEnd"/>
+      <w:r>
+        <w:rPr>
+          <w:rFonts w:ascii="Times New Roman" w:hAnsi="Times New Roman" w:cs="Times New Roman"/>
+          <w:sz w:val="20"/>
+          <w:szCs w:val="20"/>
+        </w:rPr>
+        <w:t xml:space="preserve"> account</w:t>
       </w:r>
     </w:p>
     <w:p>
@@ -2002,7 +2212,43 @@
           <w:sz w:val="20"/>
           <w:szCs w:val="20"/>
         </w:rPr>
-        <w:t>Experimented with JavaScript Fancytree library, a dynamic tree view plugin for jQuery, to display imported contents</w:t>
+        <w:t xml:space="preserve">Experimented with JavaScript </w:t>
+      </w:r>
+      <w:proofErr w:type="spellStart"/>
+      <w:r>
+        <w:rPr>
+          <w:rFonts w:ascii="Times New Roman" w:hAnsi="Times New Roman" w:cs="Times New Roman"/>
+          <w:sz w:val="20"/>
+          <w:szCs w:val="20"/>
+        </w:rPr>
+        <w:t>Fancytree</w:t>
+      </w:r>
+      <w:proofErr w:type="spellEnd"/>
+      <w:r>
+        <w:rPr>
+          <w:rFonts w:ascii="Times New Roman" w:hAnsi="Times New Roman" w:cs="Times New Roman"/>
+          <w:sz w:val="20"/>
+          <w:szCs w:val="20"/>
+        </w:rPr>
+        <w:t xml:space="preserve"> library, a dynamic tree view plugin for </w:t>
+      </w:r>
+      <w:proofErr w:type="spellStart"/>
+      <w:r>
+        <w:rPr>
+          <w:rFonts w:ascii="Times New Roman" w:hAnsi="Times New Roman" w:cs="Times New Roman"/>
+          <w:sz w:val="20"/>
+          <w:szCs w:val="20"/>
+        </w:rPr>
+        <w:t>jQuery</w:t>
+      </w:r>
+      <w:proofErr w:type="spellEnd"/>
+      <w:r>
+        <w:rPr>
+          <w:rFonts w:ascii="Times New Roman" w:hAnsi="Times New Roman" w:cs="Times New Roman"/>
+          <w:sz w:val="20"/>
+          <w:szCs w:val="20"/>
+        </w:rPr>
+        <w:t>, to display imported contents</w:t>
       </w:r>
     </w:p>
     <w:p>
@@ -2044,7 +2290,25 @@
           <w:sz w:val="20"/>
           <w:szCs w:val="20"/>
         </w:rPr>
-        <w:t>Engineered advanced coding challenges using RSpec tests for Ruby and Jasmine tests for JavaScript</w:t>
+        <w:t xml:space="preserve">Engineered advanced coding challenges using </w:t>
+      </w:r>
+      <w:proofErr w:type="spellStart"/>
+      <w:r>
+        <w:rPr>
+          <w:rFonts w:ascii="Times New Roman" w:hAnsi="Times New Roman" w:cs="Times New Roman"/>
+          <w:sz w:val="20"/>
+          <w:szCs w:val="20"/>
+        </w:rPr>
+        <w:t>RSpec</w:t>
+      </w:r>
+      <w:proofErr w:type="spellEnd"/>
+      <w:r>
+        <w:rPr>
+          <w:rFonts w:ascii="Times New Roman" w:hAnsi="Times New Roman" w:cs="Times New Roman"/>
+          <w:sz w:val="20"/>
+          <w:szCs w:val="20"/>
+        </w:rPr>
+        <w:t xml:space="preserve"> tests for Ruby and Jasmine tests for JavaScript</w:t>
       </w:r>
     </w:p>
     <w:p>
@@ -2085,7 +2349,43 @@
           <w:sz w:val="20"/>
           <w:szCs w:val="20"/>
         </w:rPr>
-        <w:t>Created interactive terminal sessions for Ruby, JavaScript and PHP using jq-console, a jQuery plugin</w:t>
+        <w:t xml:space="preserve">Created interactive terminal sessions for Ruby, JavaScript and PHP using </w:t>
+      </w:r>
+      <w:proofErr w:type="spellStart"/>
+      <w:r>
+        <w:rPr>
+          <w:rFonts w:ascii="Times New Roman" w:hAnsi="Times New Roman" w:cs="Times New Roman"/>
+          <w:sz w:val="20"/>
+          <w:szCs w:val="20"/>
+        </w:rPr>
+        <w:t>jq</w:t>
+      </w:r>
+      <w:proofErr w:type="spellEnd"/>
+      <w:r>
+        <w:rPr>
+          <w:rFonts w:ascii="Times New Roman" w:hAnsi="Times New Roman" w:cs="Times New Roman"/>
+          <w:sz w:val="20"/>
+          <w:szCs w:val="20"/>
+        </w:rPr>
+        <w:t xml:space="preserve">-console, a </w:t>
+      </w:r>
+      <w:proofErr w:type="spellStart"/>
+      <w:r>
+        <w:rPr>
+          <w:rFonts w:ascii="Times New Roman" w:hAnsi="Times New Roman" w:cs="Times New Roman"/>
+          <w:sz w:val="20"/>
+          <w:szCs w:val="20"/>
+        </w:rPr>
+        <w:t>jQuery</w:t>
+      </w:r>
+      <w:proofErr w:type="spellEnd"/>
+      <w:r>
+        <w:rPr>
+          <w:rFonts w:ascii="Times New Roman" w:hAnsi="Times New Roman" w:cs="Times New Roman"/>
+          <w:sz w:val="20"/>
+          <w:szCs w:val="20"/>
+        </w:rPr>
+        <w:t xml:space="preserve"> plugin</w:t>
       </w:r>
     </w:p>
     <w:p>
@@ -2114,8 +2414,19 @@
           <w:sz w:val="20"/>
           <w:szCs w:val="20"/>
         </w:rPr>
-        <w:t>Westport, CT and World Maker Faires</w:t>
-      </w:r>
+        <w:t xml:space="preserve">Westport, CT and World Maker </w:t>
+      </w:r>
+      <w:proofErr w:type="spellStart"/>
+      <w:r>
+        <w:rPr>
+          <w:rFonts w:ascii="Times New Roman" w:hAnsi="Times New Roman" w:cs="Times New Roman"/>
+          <w:b/>
+          <w:sz w:val="20"/>
+          <w:szCs w:val="20"/>
+        </w:rPr>
+        <w:t>Faires</w:t>
+      </w:r>
+      <w:proofErr w:type="spellEnd"/>
       <w:r>
         <w:rPr>
           <w:rFonts w:ascii="Times New Roman" w:hAnsi="Times New Roman" w:cs="Times New Roman"/>
@@ -2263,6 +2574,7 @@
           <w:szCs w:val="20"/>
         </w:rPr>
       </w:pPr>
+      <w:proofErr w:type="spellStart"/>
       <w:r>
         <w:rPr>
           <w:rFonts w:ascii="Times New Roman" w:hAnsi="Times New Roman" w:cs="Times New Roman"/>
@@ -2270,7 +2582,17 @@
           <w:sz w:val="20"/>
           <w:szCs w:val="20"/>
         </w:rPr>
-        <w:t>Saigeworks LLC</w:t>
+        <w:t>Saigeworks</w:t>
+      </w:r>
+      <w:proofErr w:type="spellEnd"/>
+      <w:r>
+        <w:rPr>
+          <w:rFonts w:ascii="Times New Roman" w:hAnsi="Times New Roman" w:cs="Times New Roman"/>
+          <w:b/>
+          <w:sz w:val="20"/>
+          <w:szCs w:val="20"/>
+        </w:rPr>
+        <w:t xml:space="preserve"> LLC</w:t>
       </w:r>
       <w:r>
         <w:rPr>
@@ -2350,13 +2672,23 @@
         </w:rPr>
         <w:t xml:space="preserve">   </w:t>
       </w:r>
-      <w:r>
-        <w:rPr>
-          <w:rFonts w:ascii="Times New Roman" w:hAnsi="Times New Roman" w:cs="Times New Roman"/>
-          <w:sz w:val="20"/>
-          <w:szCs w:val="20"/>
-        </w:rPr>
-        <w:t>Utilized my chemical kinetics software to transform inventor’s hands-on experience into concrete engineering terms</w:t>
+      <w:proofErr w:type="gramStart"/>
+      <w:r>
+        <w:rPr>
+          <w:rFonts w:ascii="Times New Roman" w:hAnsi="Times New Roman" w:cs="Times New Roman"/>
+          <w:sz w:val="20"/>
+          <w:szCs w:val="20"/>
+        </w:rPr>
+        <w:t>Utilized</w:t>
+      </w:r>
+      <w:proofErr w:type="gramEnd"/>
+      <w:r>
+        <w:rPr>
+          <w:rFonts w:ascii="Times New Roman" w:hAnsi="Times New Roman" w:cs="Times New Roman"/>
+          <w:sz w:val="20"/>
+          <w:szCs w:val="20"/>
+        </w:rPr>
+        <w:t xml:space="preserve"> my chemical kinetics software to transform inventor’s hands-on experience into concrete engineering terms</w:t>
       </w:r>
     </w:p>
     <w:p>
@@ -2684,8 +3016,36 @@
           <w:sz w:val="20"/>
           <w:szCs w:val="20"/>
         </w:rPr>
-        <w:t>t integrates MongoDB, WebSocket</w:t>
-      </w:r>
+        <w:t xml:space="preserve">t integrates </w:t>
+      </w:r>
+      <w:proofErr w:type="spellStart"/>
+      <w:r>
+        <w:rPr>
+          <w:rFonts w:ascii="Times New Roman" w:hAnsi="Times New Roman" w:cs="Times New Roman"/>
+          <w:sz w:val="20"/>
+          <w:szCs w:val="20"/>
+        </w:rPr>
+        <w:t>MongoDB</w:t>
+      </w:r>
+      <w:proofErr w:type="spellEnd"/>
+      <w:r>
+        <w:rPr>
+          <w:rFonts w:ascii="Times New Roman" w:hAnsi="Times New Roman" w:cs="Times New Roman"/>
+          <w:sz w:val="20"/>
+          <w:szCs w:val="20"/>
+        </w:rPr>
+        <w:t xml:space="preserve">, </w:t>
+      </w:r>
+      <w:proofErr w:type="spellStart"/>
+      <w:r>
+        <w:rPr>
+          <w:rFonts w:ascii="Times New Roman" w:hAnsi="Times New Roman" w:cs="Times New Roman"/>
+          <w:sz w:val="20"/>
+          <w:szCs w:val="20"/>
+        </w:rPr>
+        <w:t>WebSocket</w:t>
+      </w:r>
+      <w:proofErr w:type="spellEnd"/>
       <w:r>
         <w:rPr>
           <w:rFonts w:ascii="Times New Roman" w:hAnsi="Times New Roman" w:cs="Times New Roman"/>
@@ -2733,14 +3093,85 @@
           <w:szCs w:val="20"/>
         </w:rPr>
       </w:pPr>
-      <w:r>
-        <w:rPr>
-          <w:rFonts w:ascii="Times New Roman" w:hAnsi="Times New Roman" w:cs="Times New Roman"/>
-          <w:i/>
-          <w:sz w:val="20"/>
-          <w:szCs w:val="20"/>
-        </w:rPr>
-        <w:t>backend: github.com/maxplomer/investing_rest_api, frontend: github.com/maxplomer/investing_angular2</w:t>
+      <w:proofErr w:type="gramStart"/>
+      <w:r>
+        <w:rPr>
+          <w:rFonts w:ascii="Times New Roman" w:hAnsi="Times New Roman" w:cs="Times New Roman"/>
+          <w:i/>
+          <w:sz w:val="20"/>
+          <w:szCs w:val="20"/>
+        </w:rPr>
+        <w:t>backend</w:t>
+      </w:r>
+      <w:proofErr w:type="gramEnd"/>
+      <w:r>
+        <w:rPr>
+          <w:rFonts w:ascii="Times New Roman" w:hAnsi="Times New Roman" w:cs="Times New Roman"/>
+          <w:i/>
+          <w:sz w:val="20"/>
+          <w:szCs w:val="20"/>
+        </w:rPr>
+        <w:t>: github.com/</w:t>
+      </w:r>
+      <w:proofErr w:type="spellStart"/>
+      <w:r>
+        <w:rPr>
+          <w:rFonts w:ascii="Times New Roman" w:hAnsi="Times New Roman" w:cs="Times New Roman"/>
+          <w:i/>
+          <w:sz w:val="20"/>
+          <w:szCs w:val="20"/>
+        </w:rPr>
+        <w:t>maxplomer</w:t>
+      </w:r>
+      <w:proofErr w:type="spellEnd"/>
+      <w:r>
+        <w:rPr>
+          <w:rFonts w:ascii="Times New Roman" w:hAnsi="Times New Roman" w:cs="Times New Roman"/>
+          <w:i/>
+          <w:sz w:val="20"/>
+          <w:szCs w:val="20"/>
+        </w:rPr>
+        <w:t>/</w:t>
+      </w:r>
+      <w:proofErr w:type="spellStart"/>
+      <w:r>
+        <w:rPr>
+          <w:rFonts w:ascii="Times New Roman" w:hAnsi="Times New Roman" w:cs="Times New Roman"/>
+          <w:i/>
+          <w:sz w:val="20"/>
+          <w:szCs w:val="20"/>
+        </w:rPr>
+        <w:t>investing_rest_api</w:t>
+      </w:r>
+      <w:proofErr w:type="spellEnd"/>
+      <w:r>
+        <w:rPr>
+          <w:rFonts w:ascii="Times New Roman" w:hAnsi="Times New Roman" w:cs="Times New Roman"/>
+          <w:i/>
+          <w:sz w:val="20"/>
+          <w:szCs w:val="20"/>
+        </w:rPr>
+        <w:t>, frontend: github.com/</w:t>
+      </w:r>
+      <w:proofErr w:type="spellStart"/>
+      <w:r>
+        <w:rPr>
+          <w:rFonts w:ascii="Times New Roman" w:hAnsi="Times New Roman" w:cs="Times New Roman"/>
+          <w:i/>
+          <w:sz w:val="20"/>
+          <w:szCs w:val="20"/>
+        </w:rPr>
+        <w:t>maxplomer</w:t>
+      </w:r>
+      <w:proofErr w:type="spellEnd"/>
+      <w:r>
+        <w:rPr>
+          <w:rFonts w:ascii="Times New Roman" w:hAnsi="Times New Roman" w:cs="Times New Roman"/>
+          <w:i/>
+          <w:sz w:val="20"/>
+          <w:szCs w:val="20"/>
+        </w:rPr>
+        <w:t>/investing_angular2</w:t>
       </w:r>
     </w:p>
     <w:p>
@@ -2822,23 +3253,51 @@
           <w:sz w:val="20"/>
           <w:szCs w:val="20"/>
         </w:rPr>
-        <w:t>Deployed Ruby backend using Dokku an op</w:t>
-      </w:r>
+        <w:t xml:space="preserve">Deployed Ruby backend using </w:t>
+      </w:r>
+      <w:proofErr w:type="spellStart"/>
       <w:r>
         <w:rPr>
           <w:rFonts w:ascii="Times New Roman" w:hAnsi="Times New Roman" w:cs="Times New Roman" w:hint="eastAsia"/>
           <w:sz w:val="20"/>
           <w:szCs w:val="20"/>
         </w:rPr>
+        <w:t>Dokku</w:t>
+      </w:r>
+      <w:proofErr w:type="spellEnd"/>
+      <w:r>
+        <w:rPr>
+          <w:rFonts w:ascii="Times New Roman" w:hAnsi="Times New Roman" w:cs="Times New Roman" w:hint="eastAsia"/>
+          <w:sz w:val="20"/>
+          <w:szCs w:val="20"/>
+        </w:rPr>
+        <w:t xml:space="preserve"> an op</w:t>
+      </w:r>
+      <w:r>
+        <w:rPr>
+          <w:rFonts w:ascii="Times New Roman" w:hAnsi="Times New Roman" w:cs="Times New Roman" w:hint="eastAsia"/>
+          <w:sz w:val="20"/>
+          <w:szCs w:val="20"/>
+        </w:rPr>
         <w:t xml:space="preserve">en source Platform as a Service; </w:t>
       </w:r>
+      <w:proofErr w:type="spellStart"/>
       <w:r>
         <w:rPr>
           <w:rFonts w:ascii="Times New Roman" w:hAnsi="Times New Roman" w:cs="Times New Roman" w:hint="eastAsia"/>
           <w:sz w:val="20"/>
           <w:szCs w:val="20"/>
         </w:rPr>
-        <w:t xml:space="preserve">GitHub Pages </w:t>
+        <w:t>GitHub</w:t>
+      </w:r>
+      <w:proofErr w:type="spellEnd"/>
+      <w:r>
+        <w:rPr>
+          <w:rFonts w:ascii="Times New Roman" w:hAnsi="Times New Roman" w:cs="Times New Roman" w:hint="eastAsia"/>
+          <w:sz w:val="20"/>
+          <w:szCs w:val="20"/>
+        </w:rPr>
+        <w:t xml:space="preserve"> Pages </w:t>
       </w:r>
       <w:r>
         <w:rPr>
@@ -2960,15 +3419,57 @@
           <w:szCs w:val="20"/>
         </w:rPr>
       </w:pPr>
-      <w:r>
-        <w:rPr>
-          <w:rFonts w:ascii="Times New Roman" w:hAnsi="Times New Roman" w:cs="Times New Roman"/>
-          <w:i/>
-          <w:sz w:val="20"/>
-          <w:szCs w:val="20"/>
-        </w:rPr>
-        <w:t>github.com/maxplomer/quick_calc</w:t>
-      </w:r>
+      <w:proofErr w:type="gramStart"/>
+      <w:r>
+        <w:rPr>
+          <w:rFonts w:ascii="Times New Roman" w:hAnsi="Times New Roman" w:cs="Times New Roman"/>
+          <w:i/>
+          <w:sz w:val="20"/>
+          <w:szCs w:val="20"/>
+        </w:rPr>
+        <w:t>github.com</w:t>
+      </w:r>
+      <w:proofErr w:type="gramEnd"/>
+      <w:r>
+        <w:rPr>
+          <w:rFonts w:ascii="Times New Roman" w:hAnsi="Times New Roman" w:cs="Times New Roman"/>
+          <w:i/>
+          <w:sz w:val="20"/>
+          <w:szCs w:val="20"/>
+        </w:rPr>
+        <w:t>/</w:t>
+      </w:r>
+      <w:proofErr w:type="spellStart"/>
+      <w:r>
+        <w:rPr>
+          <w:rFonts w:ascii="Times New Roman" w:hAnsi="Times New Roman" w:cs="Times New Roman"/>
+          <w:i/>
+          <w:sz w:val="20"/>
+          <w:szCs w:val="20"/>
+        </w:rPr>
+        <w:t>maxplomer</w:t>
+      </w:r>
+      <w:proofErr w:type="spellEnd"/>
+      <w:r>
+        <w:rPr>
+          <w:rFonts w:ascii="Times New Roman" w:hAnsi="Times New Roman" w:cs="Times New Roman"/>
+          <w:i/>
+          <w:sz w:val="20"/>
+          <w:szCs w:val="20"/>
+        </w:rPr>
+        <w:t>/</w:t>
+      </w:r>
+      <w:proofErr w:type="spellStart"/>
+      <w:r>
+        <w:rPr>
+          <w:rFonts w:ascii="Times New Roman" w:hAnsi="Times New Roman" w:cs="Times New Roman"/>
+          <w:i/>
+          <w:sz w:val="20"/>
+          <w:szCs w:val="20"/>
+        </w:rPr>
+        <w:t>quick_calc</w:t>
+      </w:r>
+      <w:proofErr w:type="spellEnd"/>
     </w:p>
     <w:p>
       <w:pPr>
@@ -3130,15 +3631,57 @@
           <w:szCs w:val="20"/>
         </w:rPr>
       </w:pPr>
-      <w:r>
-        <w:rPr>
-          <w:rFonts w:ascii="Times New Roman" w:hAnsi="Times New Roman" w:cs="Times New Roman"/>
-          <w:i/>
-          <w:sz w:val="20"/>
-          <w:szCs w:val="20"/>
-        </w:rPr>
-        <w:t>github.com/maxplomer/simple_public_timeline</w:t>
-      </w:r>
+      <w:proofErr w:type="gramStart"/>
+      <w:r>
+        <w:rPr>
+          <w:rFonts w:ascii="Times New Roman" w:hAnsi="Times New Roman" w:cs="Times New Roman"/>
+          <w:i/>
+          <w:sz w:val="20"/>
+          <w:szCs w:val="20"/>
+        </w:rPr>
+        <w:t>github.com</w:t>
+      </w:r>
+      <w:proofErr w:type="gramEnd"/>
+      <w:r>
+        <w:rPr>
+          <w:rFonts w:ascii="Times New Roman" w:hAnsi="Times New Roman" w:cs="Times New Roman"/>
+          <w:i/>
+          <w:sz w:val="20"/>
+          <w:szCs w:val="20"/>
+        </w:rPr>
+        <w:t>/</w:t>
+      </w:r>
+      <w:proofErr w:type="spellStart"/>
+      <w:r>
+        <w:rPr>
+          <w:rFonts w:ascii="Times New Roman" w:hAnsi="Times New Roman" w:cs="Times New Roman"/>
+          <w:i/>
+          <w:sz w:val="20"/>
+          <w:szCs w:val="20"/>
+        </w:rPr>
+        <w:t>maxplomer</w:t>
+      </w:r>
+      <w:proofErr w:type="spellEnd"/>
+      <w:r>
+        <w:rPr>
+          <w:rFonts w:ascii="Times New Roman" w:hAnsi="Times New Roman" w:cs="Times New Roman"/>
+          <w:i/>
+          <w:sz w:val="20"/>
+          <w:szCs w:val="20"/>
+        </w:rPr>
+        <w:t>/</w:t>
+      </w:r>
+      <w:proofErr w:type="spellStart"/>
+      <w:r>
+        <w:rPr>
+          <w:rFonts w:ascii="Times New Roman" w:hAnsi="Times New Roman" w:cs="Times New Roman"/>
+          <w:i/>
+          <w:sz w:val="20"/>
+          <w:szCs w:val="20"/>
+        </w:rPr>
+        <w:t>simple_public_timeline</w:t>
+      </w:r>
+      <w:proofErr w:type="spellEnd"/>
     </w:p>
     <w:p>
       <w:pPr>
@@ -3213,61 +3756,138 @@
         </w:rPr>
         <w:t xml:space="preserve">   </w:t>
       </w:r>
+      <w:proofErr w:type="gramStart"/>
       <w:r>
         <w:rPr>
           <w:rFonts w:ascii="Times New Roman" w:hAnsi="Times New Roman" w:cs="Times New Roman" w:hint="eastAsia"/>
           <w:sz w:val="20"/>
           <w:szCs w:val="20"/>
         </w:rPr>
-        <w:t>An asynchronous test was created that calls the get_tweets task and ensures it returns an array of proper length</w:t>
-      </w:r>
-    </w:p>
-    <w:p>
-      <w:pPr>
-        <w:ind w:left="450" w:hanging="450"/>
-        <w:rPr>
-          <w:rFonts w:ascii="Times New Roman" w:hAnsi="Times New Roman" w:cs="Times New Roman"/>
-          <w:sz w:val="20"/>
-          <w:szCs w:val="20"/>
-        </w:rPr>
-      </w:pPr>
-    </w:p>
-    <w:p>
-      <w:pPr>
-        <w:ind w:left="450" w:hanging="450"/>
-        <w:rPr>
-          <w:rFonts w:ascii="Times New Roman" w:hAnsi="Times New Roman" w:cs="Times New Roman"/>
-          <w:sz w:val="20"/>
-          <w:szCs w:val="20"/>
-        </w:rPr>
-      </w:pPr>
-      <w:r>
-        <w:rPr>
-          <w:rFonts w:ascii="Times New Roman" w:hAnsi="Times New Roman" w:cs="Times New Roman"/>
-          <w:sz w:val="20"/>
-          <w:szCs w:val="20"/>
-        </w:rPr>
-        <w:t>Volt Todo App</w:t>
-      </w:r>
-    </w:p>
-    <w:p>
-      <w:pPr>
-        <w:ind w:left="450" w:hanging="450"/>
-        <w:rPr>
-          <w:rFonts w:ascii="Times New Roman" w:hAnsi="Times New Roman" w:cs="Times New Roman"/>
-          <w:i/>
-          <w:sz w:val="20"/>
-          <w:szCs w:val="20"/>
-        </w:rPr>
-      </w:pPr>
-      <w:r>
-        <w:rPr>
-          <w:rFonts w:ascii="Times New Roman" w:hAnsi="Times New Roman" w:cs="Times New Roman"/>
-          <w:i/>
-          <w:sz w:val="20"/>
-          <w:szCs w:val="20"/>
-        </w:rPr>
-        <w:t>github.com/maxplomer/volt-tutorial</w:t>
+        <w:t>An</w:t>
+      </w:r>
+      <w:proofErr w:type="gramEnd"/>
+      <w:r>
+        <w:rPr>
+          <w:rFonts w:ascii="Times New Roman" w:hAnsi="Times New Roman" w:cs="Times New Roman" w:hint="eastAsia"/>
+          <w:sz w:val="20"/>
+          <w:szCs w:val="20"/>
+        </w:rPr>
+        <w:t xml:space="preserve"> asynchronous test was created that calls the </w:t>
+      </w:r>
+      <w:proofErr w:type="spellStart"/>
+      <w:r>
+        <w:rPr>
+          <w:rFonts w:ascii="Times New Roman" w:hAnsi="Times New Roman" w:cs="Times New Roman" w:hint="eastAsia"/>
+          <w:sz w:val="20"/>
+          <w:szCs w:val="20"/>
+        </w:rPr>
+        <w:t>get_tweets</w:t>
+      </w:r>
+      <w:proofErr w:type="spellEnd"/>
+      <w:r>
+        <w:rPr>
+          <w:rFonts w:ascii="Times New Roman" w:hAnsi="Times New Roman" w:cs="Times New Roman" w:hint="eastAsia"/>
+          <w:sz w:val="20"/>
+          <w:szCs w:val="20"/>
+        </w:rPr>
+        <w:t xml:space="preserve"> task and ensures it returns an array of proper length</w:t>
+      </w:r>
+    </w:p>
+    <w:p>
+      <w:pPr>
+        <w:ind w:left="450" w:hanging="450"/>
+        <w:rPr>
+          <w:rFonts w:ascii="Times New Roman" w:hAnsi="Times New Roman" w:cs="Times New Roman"/>
+          <w:sz w:val="20"/>
+          <w:szCs w:val="20"/>
+        </w:rPr>
+      </w:pPr>
+    </w:p>
+    <w:p>
+      <w:pPr>
+        <w:ind w:left="450" w:hanging="450"/>
+        <w:rPr>
+          <w:rFonts w:ascii="Times New Roman" w:hAnsi="Times New Roman" w:cs="Times New Roman"/>
+          <w:sz w:val="20"/>
+          <w:szCs w:val="20"/>
+        </w:rPr>
+      </w:pPr>
+      <w:r>
+        <w:rPr>
+          <w:rFonts w:ascii="Times New Roman" w:hAnsi="Times New Roman" w:cs="Times New Roman"/>
+          <w:sz w:val="20"/>
+          <w:szCs w:val="20"/>
+        </w:rPr>
+        <w:t xml:space="preserve">Volt </w:t>
+      </w:r>
+      <w:proofErr w:type="spellStart"/>
+      <w:r>
+        <w:rPr>
+          <w:rFonts w:ascii="Times New Roman" w:hAnsi="Times New Roman" w:cs="Times New Roman"/>
+          <w:sz w:val="20"/>
+          <w:szCs w:val="20"/>
+        </w:rPr>
+        <w:t>Todo</w:t>
+      </w:r>
+      <w:proofErr w:type="spellEnd"/>
+      <w:r>
+        <w:rPr>
+          <w:rFonts w:ascii="Times New Roman" w:hAnsi="Times New Roman" w:cs="Times New Roman"/>
+          <w:sz w:val="20"/>
+          <w:szCs w:val="20"/>
+        </w:rPr>
+        <w:t xml:space="preserve"> App</w:t>
+      </w:r>
+    </w:p>
+    <w:p>
+      <w:pPr>
+        <w:ind w:left="450" w:hanging="450"/>
+        <w:rPr>
+          <w:rFonts w:ascii="Times New Roman" w:hAnsi="Times New Roman" w:cs="Times New Roman"/>
+          <w:i/>
+          <w:sz w:val="20"/>
+          <w:szCs w:val="20"/>
+        </w:rPr>
+      </w:pPr>
+      <w:proofErr w:type="gramStart"/>
+      <w:r>
+        <w:rPr>
+          <w:rFonts w:ascii="Times New Roman" w:hAnsi="Times New Roman" w:cs="Times New Roman"/>
+          <w:i/>
+          <w:sz w:val="20"/>
+          <w:szCs w:val="20"/>
+        </w:rPr>
+        <w:t>github.com</w:t>
+      </w:r>
+      <w:proofErr w:type="gramEnd"/>
+      <w:r>
+        <w:rPr>
+          <w:rFonts w:ascii="Times New Roman" w:hAnsi="Times New Roman" w:cs="Times New Roman"/>
+          <w:i/>
+          <w:sz w:val="20"/>
+          <w:szCs w:val="20"/>
+        </w:rPr>
+        <w:t>/</w:t>
+      </w:r>
+      <w:proofErr w:type="spellStart"/>
+      <w:r>
+        <w:rPr>
+          <w:rFonts w:ascii="Times New Roman" w:hAnsi="Times New Roman" w:cs="Times New Roman"/>
+          <w:i/>
+          <w:sz w:val="20"/>
+          <w:szCs w:val="20"/>
+        </w:rPr>
+        <w:t>maxplomer</w:t>
+      </w:r>
+      <w:proofErr w:type="spellEnd"/>
+      <w:r>
+        <w:rPr>
+          <w:rFonts w:ascii="Times New Roman" w:hAnsi="Times New Roman" w:cs="Times New Roman"/>
+          <w:i/>
+          <w:sz w:val="20"/>
+          <w:szCs w:val="20"/>
+        </w:rPr>
+        <w:t>/volt-tutorial</w:t>
       </w:r>
     </w:p>
     <w:p>
@@ -3308,7 +3928,25 @@
           <w:sz w:val="20"/>
           <w:szCs w:val="20"/>
         </w:rPr>
-        <w:t>Low fidelity todo app that explores project structure using database associations (Project has many Tasks, Task has many Items)</w:t>
+        <w:t xml:space="preserve">Low fidelity </w:t>
+      </w:r>
+      <w:proofErr w:type="spellStart"/>
+      <w:r>
+        <w:rPr>
+          <w:rFonts w:ascii="Times New Roman" w:hAnsi="Times New Roman" w:cs="Times New Roman" w:hint="eastAsia"/>
+          <w:sz w:val="20"/>
+          <w:szCs w:val="20"/>
+        </w:rPr>
+        <w:t>todo</w:t>
+      </w:r>
+      <w:proofErr w:type="spellEnd"/>
+      <w:r>
+        <w:rPr>
+          <w:rFonts w:ascii="Times New Roman" w:hAnsi="Times New Roman" w:cs="Times New Roman" w:hint="eastAsia"/>
+          <w:sz w:val="20"/>
+          <w:szCs w:val="20"/>
+        </w:rPr>
+        <w:t xml:space="preserve"> app that explores project structure using database associations (Project has many Tasks, Task has many Items)</w:t>
       </w:r>
     </w:p>
     <w:p>
@@ -3349,7 +3987,25 @@
           <w:sz w:val="20"/>
           <w:szCs w:val="20"/>
         </w:rPr>
-        <w:t>Inputs and textareas are saved/updated in real-time</w:t>
+        <w:t xml:space="preserve">Inputs and </w:t>
+      </w:r>
+      <w:proofErr w:type="spellStart"/>
+      <w:r>
+        <w:rPr>
+          <w:rFonts w:ascii="Times New Roman" w:hAnsi="Times New Roman" w:cs="Times New Roman" w:hint="eastAsia"/>
+          <w:sz w:val="20"/>
+          <w:szCs w:val="20"/>
+        </w:rPr>
+        <w:t>textareas</w:t>
+      </w:r>
+      <w:proofErr w:type="spellEnd"/>
+      <w:r>
+        <w:rPr>
+          <w:rFonts w:ascii="Times New Roman" w:hAnsi="Times New Roman" w:cs="Times New Roman" w:hint="eastAsia"/>
+          <w:sz w:val="20"/>
+          <w:szCs w:val="20"/>
+        </w:rPr>
+        <w:t xml:space="preserve"> are saved/updated in real-time</w:t>
       </w:r>
     </w:p>
     <w:p>
@@ -3390,7 +4046,25 @@
           <w:sz w:val="20"/>
           <w:szCs w:val="20"/>
         </w:rPr>
-        <w:t>Evaluate JavaScript, such as calls to confirm() method, directly in back-ticks (``) when no Opal/Ruby method is given</w:t>
+        <w:t xml:space="preserve">Evaluate JavaScript, such as calls to </w:t>
+      </w:r>
+      <w:proofErr w:type="gramStart"/>
+      <w:r>
+        <w:rPr>
+          <w:rFonts w:ascii="Times New Roman" w:hAnsi="Times New Roman" w:cs="Times New Roman"/>
+          <w:sz w:val="20"/>
+          <w:szCs w:val="20"/>
+        </w:rPr>
+        <w:t>confirm(</w:t>
+      </w:r>
+      <w:proofErr w:type="gramEnd"/>
+      <w:r>
+        <w:rPr>
+          <w:rFonts w:ascii="Times New Roman" w:hAnsi="Times New Roman" w:cs="Times New Roman"/>
+          <w:sz w:val="20"/>
+          <w:szCs w:val="20"/>
+        </w:rPr>
+        <w:t>) method, directly in back-ticks (``) when no Opal/Ruby method is given</w:t>
       </w:r>
     </w:p>
     <w:p>
@@ -3431,15 +4105,57 @@
           <w:szCs w:val="20"/>
         </w:rPr>
       </w:pPr>
-      <w:r>
-        <w:rPr>
-          <w:rFonts w:ascii="Times New Roman" w:hAnsi="Times New Roman" w:cs="Times New Roman"/>
-          <w:i/>
-          <w:sz w:val="20"/>
-          <w:szCs w:val="20"/>
-        </w:rPr>
-        <w:t>github.com/maxplomer/api_explorer</w:t>
-      </w:r>
+      <w:proofErr w:type="gramStart"/>
+      <w:r>
+        <w:rPr>
+          <w:rFonts w:ascii="Times New Roman" w:hAnsi="Times New Roman" w:cs="Times New Roman"/>
+          <w:i/>
+          <w:sz w:val="20"/>
+          <w:szCs w:val="20"/>
+        </w:rPr>
+        <w:t>github.com</w:t>
+      </w:r>
+      <w:proofErr w:type="gramEnd"/>
+      <w:r>
+        <w:rPr>
+          <w:rFonts w:ascii="Times New Roman" w:hAnsi="Times New Roman" w:cs="Times New Roman"/>
+          <w:i/>
+          <w:sz w:val="20"/>
+          <w:szCs w:val="20"/>
+        </w:rPr>
+        <w:t>/</w:t>
+      </w:r>
+      <w:proofErr w:type="spellStart"/>
+      <w:r>
+        <w:rPr>
+          <w:rFonts w:ascii="Times New Roman" w:hAnsi="Times New Roman" w:cs="Times New Roman"/>
+          <w:i/>
+          <w:sz w:val="20"/>
+          <w:szCs w:val="20"/>
+        </w:rPr>
+        <w:t>maxplomer</w:t>
+      </w:r>
+      <w:proofErr w:type="spellEnd"/>
+      <w:r>
+        <w:rPr>
+          <w:rFonts w:ascii="Times New Roman" w:hAnsi="Times New Roman" w:cs="Times New Roman"/>
+          <w:i/>
+          <w:sz w:val="20"/>
+          <w:szCs w:val="20"/>
+        </w:rPr>
+        <w:t>/</w:t>
+      </w:r>
+      <w:proofErr w:type="spellStart"/>
+      <w:r>
+        <w:rPr>
+          <w:rFonts w:ascii="Times New Roman" w:hAnsi="Times New Roman" w:cs="Times New Roman"/>
+          <w:i/>
+          <w:sz w:val="20"/>
+          <w:szCs w:val="20"/>
+        </w:rPr>
+        <w:t>api_explorer</w:t>
+      </w:r>
+      <w:proofErr w:type="spellEnd"/>
     </w:p>
     <w:p>
       <w:pPr>
@@ -3479,15 +4195,33 @@
           <w:sz w:val="20"/>
           <w:szCs w:val="20"/>
         </w:rPr>
-        <w:t>Built app for App Academy h</w:t>
-      </w:r>
+        <w:t xml:space="preserve">Built app for App Academy </w:t>
+      </w:r>
+      <w:proofErr w:type="spellStart"/>
       <w:r>
         <w:rPr>
           <w:rFonts w:ascii="Times New Roman" w:hAnsi="Times New Roman" w:cs="Times New Roman" w:hint="eastAsia"/>
           <w:sz w:val="20"/>
           <w:szCs w:val="20"/>
         </w:rPr>
-        <w:t>ackathon that explores different routes of the NYC Event API</w:t>
+        <w:t>h</w:t>
+      </w:r>
+      <w:r>
+        <w:rPr>
+          <w:rFonts w:ascii="Times New Roman" w:hAnsi="Times New Roman" w:cs="Times New Roman" w:hint="eastAsia"/>
+          <w:sz w:val="20"/>
+          <w:szCs w:val="20"/>
+        </w:rPr>
+        <w:t>ackathon</w:t>
+      </w:r>
+      <w:proofErr w:type="spellEnd"/>
+      <w:r>
+        <w:rPr>
+          <w:rFonts w:ascii="Times New Roman" w:hAnsi="Times New Roman" w:cs="Times New Roman" w:hint="eastAsia"/>
+          <w:sz w:val="20"/>
+          <w:szCs w:val="20"/>
+        </w:rPr>
+        <w:t xml:space="preserve"> that explores different routes of the NYC Event API</w:t>
       </w:r>
     </w:p>
     <w:p>
@@ -3516,7 +4250,27 @@
           <w:sz w:val="20"/>
           <w:szCs w:val="20"/>
         </w:rPr>
-        <w:t>Ember.js Todo App</w:t>
+        <w:t xml:space="preserve">Ember.js </w:t>
+      </w:r>
+      <w:proofErr w:type="spellStart"/>
+      <w:r>
+        <w:rPr>
+          <w:rFonts w:ascii="Times New Roman" w:hAnsi="Times New Roman" w:cs="Times New Roman"/>
+          <w:b/>
+          <w:sz w:val="20"/>
+          <w:szCs w:val="20"/>
+        </w:rPr>
+        <w:t>Todo</w:t>
+      </w:r>
+      <w:proofErr w:type="spellEnd"/>
+      <w:r>
+        <w:rPr>
+          <w:rFonts w:ascii="Times New Roman" w:hAnsi="Times New Roman" w:cs="Times New Roman"/>
+          <w:b/>
+          <w:sz w:val="20"/>
+          <w:szCs w:val="20"/>
+        </w:rPr>
+        <w:t xml:space="preserve"> App</w:t>
       </w:r>
       <w:r>
         <w:rPr>
@@ -3577,24 +4331,66 @@
           <w:szCs w:val="20"/>
         </w:rPr>
       </w:pPr>
-      <w:r>
-        <w:rPr>
-          <w:rFonts w:ascii="Times New Roman" w:hAnsi="Times New Roman" w:cs="Times New Roman"/>
-          <w:i/>
-          <w:sz w:val="20"/>
-          <w:szCs w:val="20"/>
-        </w:rPr>
-        <w:t>github.com/maxplomer/</w:t>
-      </w:r>
-      <w:r>
-        <w:rPr>
-          <w:rFonts w:ascii="Times New Roman" w:hAnsi="Times New Roman" w:cs="Times New Roman"/>
-          <w:i/>
-          <w:sz w:val="20"/>
-          <w:szCs w:val="20"/>
-        </w:rPr>
-        <w:t>ember-todo</w:t>
-      </w:r>
+      <w:proofErr w:type="gramStart"/>
+      <w:r>
+        <w:rPr>
+          <w:rFonts w:ascii="Times New Roman" w:hAnsi="Times New Roman" w:cs="Times New Roman"/>
+          <w:i/>
+          <w:sz w:val="20"/>
+          <w:szCs w:val="20"/>
+        </w:rPr>
+        <w:t>github.com</w:t>
+      </w:r>
+      <w:proofErr w:type="gramEnd"/>
+      <w:r>
+        <w:rPr>
+          <w:rFonts w:ascii="Times New Roman" w:hAnsi="Times New Roman" w:cs="Times New Roman"/>
+          <w:i/>
+          <w:sz w:val="20"/>
+          <w:szCs w:val="20"/>
+        </w:rPr>
+        <w:t>/</w:t>
+      </w:r>
+      <w:proofErr w:type="spellStart"/>
+      <w:r>
+        <w:rPr>
+          <w:rFonts w:ascii="Times New Roman" w:hAnsi="Times New Roman" w:cs="Times New Roman"/>
+          <w:i/>
+          <w:sz w:val="20"/>
+          <w:szCs w:val="20"/>
+        </w:rPr>
+        <w:t>maxplomer</w:t>
+      </w:r>
+      <w:proofErr w:type="spellEnd"/>
+      <w:r>
+        <w:rPr>
+          <w:rFonts w:ascii="Times New Roman" w:hAnsi="Times New Roman" w:cs="Times New Roman"/>
+          <w:i/>
+          <w:sz w:val="20"/>
+          <w:szCs w:val="20"/>
+        </w:rPr>
+        <w:t>/</w:t>
+      </w:r>
+      <w:r>
+        <w:rPr>
+          <w:rFonts w:ascii="Times New Roman" w:hAnsi="Times New Roman" w:cs="Times New Roman"/>
+          <w:i/>
+          <w:sz w:val="20"/>
+          <w:szCs w:val="20"/>
+        </w:rPr>
+        <w:t>ember-</w:t>
+      </w:r>
+      <w:proofErr w:type="spellStart"/>
+      <w:r>
+        <w:rPr>
+          <w:rFonts w:ascii="Times New Roman" w:hAnsi="Times New Roman" w:cs="Times New Roman"/>
+          <w:i/>
+          <w:sz w:val="20"/>
+          <w:szCs w:val="20"/>
+        </w:rPr>
+        <w:t>todo</w:t>
+      </w:r>
+      <w:proofErr w:type="spellEnd"/>
     </w:p>
     <w:p>
       <w:pPr>
@@ -3634,7 +4430,25 @@
           <w:sz w:val="20"/>
           <w:szCs w:val="20"/>
         </w:rPr>
-        <w:t>Instead of using Ember Data to manage model data, AJAX calls containing an array of todos are used to keep data synced between the Ember.js front-end and Rails back-end</w:t>
+        <w:t xml:space="preserve">Instead of using Ember Data to manage model data, AJAX calls containing an array of </w:t>
+      </w:r>
+      <w:proofErr w:type="spellStart"/>
+      <w:r>
+        <w:rPr>
+          <w:rFonts w:ascii="Times New Roman" w:hAnsi="Times New Roman" w:cs="Times New Roman"/>
+          <w:sz w:val="20"/>
+          <w:szCs w:val="20"/>
+        </w:rPr>
+        <w:t>todos</w:t>
+      </w:r>
+      <w:proofErr w:type="spellEnd"/>
+      <w:r>
+        <w:rPr>
+          <w:rFonts w:ascii="Times New Roman" w:hAnsi="Times New Roman" w:cs="Times New Roman"/>
+          <w:sz w:val="20"/>
+          <w:szCs w:val="20"/>
+        </w:rPr>
+        <w:t xml:space="preserve"> are used to keep data synced between the Ember.js front-end and Rails back-end</w:t>
       </w:r>
     </w:p>
     <w:p>
@@ -3675,7 +4489,43 @@
           <w:sz w:val="20"/>
           <w:szCs w:val="20"/>
         </w:rPr>
-        <w:t>List of todos stored as serialized data on a text attribute of a single ActiveRecord model instance</w:t>
+        <w:t xml:space="preserve">List of </w:t>
+      </w:r>
+      <w:proofErr w:type="spellStart"/>
+      <w:r>
+        <w:rPr>
+          <w:rFonts w:ascii="Times New Roman" w:hAnsi="Times New Roman" w:cs="Times New Roman"/>
+          <w:sz w:val="20"/>
+          <w:szCs w:val="20"/>
+        </w:rPr>
+        <w:t>todos</w:t>
+      </w:r>
+      <w:proofErr w:type="spellEnd"/>
+      <w:r>
+        <w:rPr>
+          <w:rFonts w:ascii="Times New Roman" w:hAnsi="Times New Roman" w:cs="Times New Roman"/>
+          <w:sz w:val="20"/>
+          <w:szCs w:val="20"/>
+        </w:rPr>
+        <w:t xml:space="preserve"> stored as serialized data on a text attribute of a single </w:t>
+      </w:r>
+      <w:proofErr w:type="spellStart"/>
+      <w:r>
+        <w:rPr>
+          <w:rFonts w:ascii="Times New Roman" w:hAnsi="Times New Roman" w:cs="Times New Roman"/>
+          <w:sz w:val="20"/>
+          <w:szCs w:val="20"/>
+        </w:rPr>
+        <w:t>ActiveRecord</w:t>
+      </w:r>
+      <w:proofErr w:type="spellEnd"/>
+      <w:r>
+        <w:rPr>
+          <w:rFonts w:ascii="Times New Roman" w:hAnsi="Times New Roman" w:cs="Times New Roman"/>
+          <w:sz w:val="20"/>
+          <w:szCs w:val="20"/>
+        </w:rPr>
+        <w:t xml:space="preserve"> model instance</w:t>
       </w:r>
     </w:p>
     <w:p>
@@ -3716,7 +4566,25 @@
           <w:sz w:val="20"/>
           <w:szCs w:val="20"/>
         </w:rPr>
-        <w:t>Deployed Ember.js app on Heroku using ember-cli-rails</w:t>
+        <w:t xml:space="preserve">Deployed Ember.js app on </w:t>
+      </w:r>
+      <w:proofErr w:type="spellStart"/>
+      <w:r>
+        <w:rPr>
+          <w:rFonts w:ascii="Times New Roman" w:hAnsi="Times New Roman" w:cs="Times New Roman"/>
+          <w:sz w:val="20"/>
+          <w:szCs w:val="20"/>
+        </w:rPr>
+        <w:t>Heroku</w:t>
+      </w:r>
+      <w:proofErr w:type="spellEnd"/>
+      <w:r>
+        <w:rPr>
+          <w:rFonts w:ascii="Times New Roman" w:hAnsi="Times New Roman" w:cs="Times New Roman"/>
+          <w:sz w:val="20"/>
+          <w:szCs w:val="20"/>
+        </w:rPr>
+        <w:t xml:space="preserve"> using ember-cli-rails</w:t>
       </w:r>
       <w:r>
         <w:rPr>
@@ -3732,7 +4600,25 @@
           <w:sz w:val="20"/>
           <w:szCs w:val="20"/>
         </w:rPr>
-        <w:t>; increased build timeout to fix Heroku glitch</w:t>
+        <w:t xml:space="preserve">; increased build timeout to fix </w:t>
+      </w:r>
+      <w:proofErr w:type="spellStart"/>
+      <w:r>
+        <w:rPr>
+          <w:rFonts w:ascii="Times New Roman" w:hAnsi="Times New Roman" w:cs="Times New Roman"/>
+          <w:sz w:val="20"/>
+          <w:szCs w:val="20"/>
+        </w:rPr>
+        <w:t>Heroku</w:t>
+      </w:r>
+      <w:proofErr w:type="spellEnd"/>
+      <w:r>
+        <w:rPr>
+          <w:rFonts w:ascii="Times New Roman" w:hAnsi="Times New Roman" w:cs="Times New Roman"/>
+          <w:sz w:val="20"/>
+          <w:szCs w:val="20"/>
+        </w:rPr>
+        <w:t xml:space="preserve"> glitch</w:t>
       </w:r>
     </w:p>
     <w:p>
@@ -3799,14 +4685,45 @@
           <w:szCs w:val="20"/>
         </w:rPr>
       </w:pPr>
-      <w:r>
-        <w:rPr>
-          <w:rFonts w:ascii="Times New Roman" w:hAnsi="Times New Roman" w:cs="Times New Roman"/>
-          <w:i/>
-          <w:sz w:val="20"/>
-          <w:szCs w:val="20"/>
-        </w:rPr>
-        <w:t>github.com/maxplomer/carbon-calculator</w:t>
+      <w:proofErr w:type="gramStart"/>
+      <w:r>
+        <w:rPr>
+          <w:rFonts w:ascii="Times New Roman" w:hAnsi="Times New Roman" w:cs="Times New Roman"/>
+          <w:i/>
+          <w:sz w:val="20"/>
+          <w:szCs w:val="20"/>
+        </w:rPr>
+        <w:t>github.com</w:t>
+      </w:r>
+      <w:proofErr w:type="gramEnd"/>
+      <w:r>
+        <w:rPr>
+          <w:rFonts w:ascii="Times New Roman" w:hAnsi="Times New Roman" w:cs="Times New Roman"/>
+          <w:i/>
+          <w:sz w:val="20"/>
+          <w:szCs w:val="20"/>
+        </w:rPr>
+        <w:t>/</w:t>
+      </w:r>
+      <w:proofErr w:type="spellStart"/>
+      <w:r>
+        <w:rPr>
+          <w:rFonts w:ascii="Times New Roman" w:hAnsi="Times New Roman" w:cs="Times New Roman"/>
+          <w:i/>
+          <w:sz w:val="20"/>
+          <w:szCs w:val="20"/>
+        </w:rPr>
+        <w:t>maxplomer</w:t>
+      </w:r>
+      <w:proofErr w:type="spellEnd"/>
+      <w:r>
+        <w:rPr>
+          <w:rFonts w:ascii="Times New Roman" w:hAnsi="Times New Roman" w:cs="Times New Roman"/>
+          <w:i/>
+          <w:sz w:val="20"/>
+          <w:szCs w:val="20"/>
+        </w:rPr>
+        <w:t>/carbon-calculator</w:t>
       </w:r>
     </w:p>
     <w:p>
@@ -3847,7 +4764,25 @@
           <w:sz w:val="20"/>
           <w:szCs w:val="20"/>
         </w:rPr>
-        <w:t>Architected AngularJS app that performs carbon footprint calculation and persists data to Ruby on Rails back</w:t>
+        <w:t xml:space="preserve">Architected </w:t>
+      </w:r>
+      <w:proofErr w:type="spellStart"/>
+      <w:r>
+        <w:rPr>
+          <w:rFonts w:ascii="Times New Roman" w:hAnsi="Times New Roman" w:cs="Times New Roman"/>
+          <w:sz w:val="20"/>
+          <w:szCs w:val="20"/>
+        </w:rPr>
+        <w:t>AngularJS</w:t>
+      </w:r>
+      <w:proofErr w:type="spellEnd"/>
+      <w:r>
+        <w:rPr>
+          <w:rFonts w:ascii="Times New Roman" w:hAnsi="Times New Roman" w:cs="Times New Roman"/>
+          <w:sz w:val="20"/>
+          <w:szCs w:val="20"/>
+        </w:rPr>
+        <w:t xml:space="preserve"> app that performs carbon footprint calculation and persists data to Ruby on Rails back</w:t>
       </w:r>
       <w:r>
         <w:rPr>
@@ -3945,7 +4880,25 @@
           <w:sz w:val="20"/>
           <w:szCs w:val="20"/>
         </w:rPr>
-        <w:t>Sent result of footprint calculation, coded in Ruby, to the AngularJS front</w:t>
+        <w:t xml:space="preserve">Sent result of footprint calculation, coded in Ruby, to the </w:t>
+      </w:r>
+      <w:proofErr w:type="spellStart"/>
+      <w:r>
+        <w:rPr>
+          <w:rFonts w:ascii="Times New Roman" w:hAnsi="Times New Roman" w:cs="Times New Roman"/>
+          <w:sz w:val="20"/>
+          <w:szCs w:val="20"/>
+        </w:rPr>
+        <w:t>AngularJS</w:t>
+      </w:r>
+      <w:proofErr w:type="spellEnd"/>
+      <w:r>
+        <w:rPr>
+          <w:rFonts w:ascii="Times New Roman" w:hAnsi="Times New Roman" w:cs="Times New Roman"/>
+          <w:sz w:val="20"/>
+          <w:szCs w:val="20"/>
+        </w:rPr>
+        <w:t xml:space="preserve"> front</w:t>
       </w:r>
       <w:r>
         <w:rPr>
@@ -3961,8 +4914,36 @@
           <w:sz w:val="20"/>
           <w:szCs w:val="20"/>
         </w:rPr>
-        <w:t>end via API as an attribute in the ActiveModel Serializer</w:t>
-      </w:r>
+        <w:t xml:space="preserve">end via API as an attribute in the </w:t>
+      </w:r>
+      <w:proofErr w:type="spellStart"/>
+      <w:r>
+        <w:rPr>
+          <w:rFonts w:ascii="Times New Roman" w:hAnsi="Times New Roman" w:cs="Times New Roman"/>
+          <w:sz w:val="20"/>
+          <w:szCs w:val="20"/>
+        </w:rPr>
+        <w:t>ActiveModel</w:t>
+      </w:r>
+      <w:proofErr w:type="spellEnd"/>
+      <w:r>
+        <w:rPr>
+          <w:rFonts w:ascii="Times New Roman" w:hAnsi="Times New Roman" w:cs="Times New Roman"/>
+          <w:sz w:val="20"/>
+          <w:szCs w:val="20"/>
+        </w:rPr>
+        <w:t xml:space="preserve"> </w:t>
+      </w:r>
+      <w:proofErr w:type="spellStart"/>
+      <w:r>
+        <w:rPr>
+          <w:rFonts w:ascii="Times New Roman" w:hAnsi="Times New Roman" w:cs="Times New Roman"/>
+          <w:sz w:val="20"/>
+          <w:szCs w:val="20"/>
+        </w:rPr>
+        <w:t>Serializer</w:t>
+      </w:r>
+      <w:proofErr w:type="spellEnd"/>
     </w:p>
     <w:p>
       <w:pPr>
@@ -4027,15 +5008,57 @@
           <w:szCs w:val="20"/>
         </w:rPr>
       </w:pPr>
-      <w:r>
-        <w:rPr>
-          <w:rFonts w:ascii="Times New Roman" w:hAnsi="Times New Roman" w:cs="Times New Roman"/>
-          <w:i/>
-          <w:sz w:val="20"/>
-          <w:szCs w:val="20"/>
-        </w:rPr>
-        <w:t>github.com/maxplomer/andrewtaltytv</w:t>
-      </w:r>
+      <w:proofErr w:type="gramStart"/>
+      <w:r>
+        <w:rPr>
+          <w:rFonts w:ascii="Times New Roman" w:hAnsi="Times New Roman" w:cs="Times New Roman"/>
+          <w:i/>
+          <w:sz w:val="20"/>
+          <w:szCs w:val="20"/>
+        </w:rPr>
+        <w:t>github.com</w:t>
+      </w:r>
+      <w:proofErr w:type="gramEnd"/>
+      <w:r>
+        <w:rPr>
+          <w:rFonts w:ascii="Times New Roman" w:hAnsi="Times New Roman" w:cs="Times New Roman"/>
+          <w:i/>
+          <w:sz w:val="20"/>
+          <w:szCs w:val="20"/>
+        </w:rPr>
+        <w:t>/</w:t>
+      </w:r>
+      <w:proofErr w:type="spellStart"/>
+      <w:r>
+        <w:rPr>
+          <w:rFonts w:ascii="Times New Roman" w:hAnsi="Times New Roman" w:cs="Times New Roman"/>
+          <w:i/>
+          <w:sz w:val="20"/>
+          <w:szCs w:val="20"/>
+        </w:rPr>
+        <w:t>maxplomer</w:t>
+      </w:r>
+      <w:proofErr w:type="spellEnd"/>
+      <w:r>
+        <w:rPr>
+          <w:rFonts w:ascii="Times New Roman" w:hAnsi="Times New Roman" w:cs="Times New Roman"/>
+          <w:i/>
+          <w:sz w:val="20"/>
+          <w:szCs w:val="20"/>
+        </w:rPr>
+        <w:t>/</w:t>
+      </w:r>
+      <w:proofErr w:type="spellStart"/>
+      <w:r>
+        <w:rPr>
+          <w:rFonts w:ascii="Times New Roman" w:hAnsi="Times New Roman" w:cs="Times New Roman"/>
+          <w:i/>
+          <w:sz w:val="20"/>
+          <w:szCs w:val="20"/>
+        </w:rPr>
+        <w:t>andrewtaltytv</w:t>
+      </w:r>
+      <w:proofErr w:type="spellEnd"/>
     </w:p>
     <w:p>
       <w:pPr>
@@ -4075,7 +5098,25 @@
           <w:sz w:val="20"/>
           <w:szCs w:val="20"/>
         </w:rPr>
-        <w:t>Used jquery-tubular plugin to display a responsive YouTube video in the background of a TV producer’s Ruby on Rails portfolio page</w:t>
+        <w:t xml:space="preserve">Used </w:t>
+      </w:r>
+      <w:proofErr w:type="spellStart"/>
+      <w:r>
+        <w:rPr>
+          <w:rFonts w:ascii="Times New Roman" w:hAnsi="Times New Roman" w:cs="Times New Roman"/>
+          <w:sz w:val="20"/>
+          <w:szCs w:val="20"/>
+        </w:rPr>
+        <w:t>jquery</w:t>
+      </w:r>
+      <w:proofErr w:type="spellEnd"/>
+      <w:r>
+        <w:rPr>
+          <w:rFonts w:ascii="Times New Roman" w:hAnsi="Times New Roman" w:cs="Times New Roman"/>
+          <w:sz w:val="20"/>
+          <w:szCs w:val="20"/>
+        </w:rPr>
+        <w:t>-tubular plugin to display a responsive YouTube video in the background of a TV producer’s Ruby on Rails portfolio page</w:t>
       </w:r>
     </w:p>
     <w:p>
@@ -4151,13 +5192,23 @@
         </w:rPr>
         <w:t xml:space="preserve">   </w:t>
       </w:r>
-      <w:r>
-        <w:rPr>
-          <w:rFonts w:ascii="Times New Roman" w:hAnsi="Times New Roman" w:cs="Times New Roman"/>
-          <w:sz w:val="20"/>
-          <w:szCs w:val="20"/>
-        </w:rPr>
-        <w:t>Created a subtle effect by blurring social media and video control buttons using the text-shadow CSS attribute</w:t>
+      <w:proofErr w:type="gramStart"/>
+      <w:r>
+        <w:rPr>
+          <w:rFonts w:ascii="Times New Roman" w:hAnsi="Times New Roman" w:cs="Times New Roman"/>
+          <w:sz w:val="20"/>
+          <w:szCs w:val="20"/>
+        </w:rPr>
+        <w:t>Created</w:t>
+      </w:r>
+      <w:proofErr w:type="gramEnd"/>
+      <w:r>
+        <w:rPr>
+          <w:rFonts w:ascii="Times New Roman" w:hAnsi="Times New Roman" w:cs="Times New Roman"/>
+          <w:sz w:val="20"/>
+          <w:szCs w:val="20"/>
+        </w:rPr>
+        <w:t xml:space="preserve"> a subtle effect by blurring social media and video control buttons using the text-shadow CSS attribute</w:t>
       </w:r>
     </w:p>
     <w:p>
@@ -4223,15 +5274,57 @@
           <w:szCs w:val="20"/>
         </w:rPr>
       </w:pPr>
-      <w:r>
-        <w:rPr>
-          <w:rFonts w:ascii="Times New Roman" w:hAnsi="Times New Roman" w:cs="Times New Roman"/>
-          <w:i/>
-          <w:sz w:val="20"/>
-          <w:szCs w:val="20"/>
-        </w:rPr>
-        <w:t>github.com/maxplomer/javascript_sandbox</w:t>
-      </w:r>
+      <w:proofErr w:type="gramStart"/>
+      <w:r>
+        <w:rPr>
+          <w:rFonts w:ascii="Times New Roman" w:hAnsi="Times New Roman" w:cs="Times New Roman"/>
+          <w:i/>
+          <w:sz w:val="20"/>
+          <w:szCs w:val="20"/>
+        </w:rPr>
+        <w:t>github.com</w:t>
+      </w:r>
+      <w:proofErr w:type="gramEnd"/>
+      <w:r>
+        <w:rPr>
+          <w:rFonts w:ascii="Times New Roman" w:hAnsi="Times New Roman" w:cs="Times New Roman"/>
+          <w:i/>
+          <w:sz w:val="20"/>
+          <w:szCs w:val="20"/>
+        </w:rPr>
+        <w:t>/</w:t>
+      </w:r>
+      <w:proofErr w:type="spellStart"/>
+      <w:r>
+        <w:rPr>
+          <w:rFonts w:ascii="Times New Roman" w:hAnsi="Times New Roman" w:cs="Times New Roman"/>
+          <w:i/>
+          <w:sz w:val="20"/>
+          <w:szCs w:val="20"/>
+        </w:rPr>
+        <w:t>maxplomer</w:t>
+      </w:r>
+      <w:proofErr w:type="spellEnd"/>
+      <w:r>
+        <w:rPr>
+          <w:rFonts w:ascii="Times New Roman" w:hAnsi="Times New Roman" w:cs="Times New Roman"/>
+          <w:i/>
+          <w:sz w:val="20"/>
+          <w:szCs w:val="20"/>
+        </w:rPr>
+        <w:t>/</w:t>
+      </w:r>
+      <w:proofErr w:type="spellStart"/>
+      <w:r>
+        <w:rPr>
+          <w:rFonts w:ascii="Times New Roman" w:hAnsi="Times New Roman" w:cs="Times New Roman"/>
+          <w:i/>
+          <w:sz w:val="20"/>
+          <w:szCs w:val="20"/>
+        </w:rPr>
+        <w:t>javascript_sandbox</w:t>
+      </w:r>
+      <w:proofErr w:type="spellEnd"/>
     </w:p>
     <w:p>
       <w:pPr>
@@ -4271,7 +5364,25 @@
           <w:sz w:val="20"/>
           <w:szCs w:val="20"/>
         </w:rPr>
-        <w:t>Constructed online code testing environment using Ruby on Rails and Backbone.js, great for evaluating HTML, CSS and JavaScript code in the browser</w:t>
+        <w:t xml:space="preserve">Constructed online code testing </w:t>
+      </w:r>
+      <w:proofErr w:type="gramStart"/>
+      <w:r>
+        <w:rPr>
+          <w:rFonts w:ascii="Times New Roman" w:hAnsi="Times New Roman" w:cs="Times New Roman"/>
+          <w:sz w:val="20"/>
+          <w:szCs w:val="20"/>
+        </w:rPr>
+        <w:t>environment using</w:t>
+      </w:r>
+      <w:proofErr w:type="gramEnd"/>
+      <w:r>
+        <w:rPr>
+          <w:rFonts w:ascii="Times New Roman" w:hAnsi="Times New Roman" w:cs="Times New Roman"/>
+          <w:sz w:val="20"/>
+          <w:szCs w:val="20"/>
+        </w:rPr>
+        <w:t xml:space="preserve"> Ruby on Rails and Backbone.js, great for evaluating HTML, CSS and JavaScript code in the browser</w:t>
       </w:r>
     </w:p>
     <w:p>
@@ -4312,7 +5423,43 @@
           <w:sz w:val="20"/>
           <w:szCs w:val="20"/>
         </w:rPr>
-        <w:t>Architected user authentication using a current_user Rails controller and corresponding current_user Backbone.js Model</w:t>
+        <w:t xml:space="preserve">Architected user authentication using a </w:t>
+      </w:r>
+      <w:proofErr w:type="spellStart"/>
+      <w:r>
+        <w:rPr>
+          <w:rFonts w:ascii="Times New Roman" w:hAnsi="Times New Roman" w:cs="Times New Roman"/>
+          <w:sz w:val="20"/>
+          <w:szCs w:val="20"/>
+        </w:rPr>
+        <w:t>current_user</w:t>
+      </w:r>
+      <w:proofErr w:type="spellEnd"/>
+      <w:r>
+        <w:rPr>
+          <w:rFonts w:ascii="Times New Roman" w:hAnsi="Times New Roman" w:cs="Times New Roman"/>
+          <w:sz w:val="20"/>
+          <w:szCs w:val="20"/>
+        </w:rPr>
+        <w:t xml:space="preserve"> Rails controller and corresponding </w:t>
+      </w:r>
+      <w:proofErr w:type="spellStart"/>
+      <w:r>
+        <w:rPr>
+          <w:rFonts w:ascii="Times New Roman" w:hAnsi="Times New Roman" w:cs="Times New Roman"/>
+          <w:sz w:val="20"/>
+          <w:szCs w:val="20"/>
+        </w:rPr>
+        <w:t>current_user</w:t>
+      </w:r>
+      <w:proofErr w:type="spellEnd"/>
+      <w:r>
+        <w:rPr>
+          <w:rFonts w:ascii="Times New Roman" w:hAnsi="Times New Roman" w:cs="Times New Roman"/>
+          <w:sz w:val="20"/>
+          <w:szCs w:val="20"/>
+        </w:rPr>
+        <w:t xml:space="preserve"> Backbone.js Model</w:t>
       </w:r>
     </w:p>
     <w:p>
@@ -4347,13 +5494,41 @@
         </w:rPr>
         <w:t xml:space="preserve">   </w:t>
       </w:r>
-      <w:r>
-        <w:rPr>
-          <w:rFonts w:ascii="Times New Roman" w:hAnsi="Times New Roman" w:cs="Times New Roman"/>
-          <w:sz w:val="20"/>
-          <w:szCs w:val="20"/>
-        </w:rPr>
-        <w:t>Selected the Bootstrap navbar component to create an intuitive site navigation</w:t>
+      <w:proofErr w:type="gramStart"/>
+      <w:r>
+        <w:rPr>
+          <w:rFonts w:ascii="Times New Roman" w:hAnsi="Times New Roman" w:cs="Times New Roman"/>
+          <w:sz w:val="20"/>
+          <w:szCs w:val="20"/>
+        </w:rPr>
+        <w:t>Selected</w:t>
+      </w:r>
+      <w:proofErr w:type="gramEnd"/>
+      <w:r>
+        <w:rPr>
+          <w:rFonts w:ascii="Times New Roman" w:hAnsi="Times New Roman" w:cs="Times New Roman"/>
+          <w:sz w:val="20"/>
+          <w:szCs w:val="20"/>
+        </w:rPr>
+        <w:t xml:space="preserve"> the Bootstrap </w:t>
+      </w:r>
+      <w:proofErr w:type="spellStart"/>
+      <w:r>
+        <w:rPr>
+          <w:rFonts w:ascii="Times New Roman" w:hAnsi="Times New Roman" w:cs="Times New Roman"/>
+          <w:sz w:val="20"/>
+          <w:szCs w:val="20"/>
+        </w:rPr>
+        <w:t>navbar</w:t>
+      </w:r>
+      <w:proofErr w:type="spellEnd"/>
+      <w:r>
+        <w:rPr>
+          <w:rFonts w:ascii="Times New Roman" w:hAnsi="Times New Roman" w:cs="Times New Roman"/>
+          <w:sz w:val="20"/>
+          <w:szCs w:val="20"/>
+        </w:rPr>
+        <w:t xml:space="preserve"> component to create an intuitive site navigation</w:t>
       </w:r>
     </w:p>
     <w:p>
@@ -4419,15 +5594,57 @@
           <w:szCs w:val="20"/>
         </w:rPr>
       </w:pPr>
-      <w:r>
-        <w:rPr>
-          <w:rFonts w:ascii="Times New Roman" w:hAnsi="Times New Roman" w:cs="Times New Roman"/>
-          <w:i/>
-          <w:sz w:val="20"/>
-          <w:szCs w:val="20"/>
-        </w:rPr>
-        <w:t>github.com/maxplomer/real_estate_tracker</w:t>
-      </w:r>
+      <w:proofErr w:type="gramStart"/>
+      <w:r>
+        <w:rPr>
+          <w:rFonts w:ascii="Times New Roman" w:hAnsi="Times New Roman" w:cs="Times New Roman"/>
+          <w:i/>
+          <w:sz w:val="20"/>
+          <w:szCs w:val="20"/>
+        </w:rPr>
+        <w:t>github.com</w:t>
+      </w:r>
+      <w:proofErr w:type="gramEnd"/>
+      <w:r>
+        <w:rPr>
+          <w:rFonts w:ascii="Times New Roman" w:hAnsi="Times New Roman" w:cs="Times New Roman"/>
+          <w:i/>
+          <w:sz w:val="20"/>
+          <w:szCs w:val="20"/>
+        </w:rPr>
+        <w:t>/</w:t>
+      </w:r>
+      <w:proofErr w:type="spellStart"/>
+      <w:r>
+        <w:rPr>
+          <w:rFonts w:ascii="Times New Roman" w:hAnsi="Times New Roman" w:cs="Times New Roman"/>
+          <w:i/>
+          <w:sz w:val="20"/>
+          <w:szCs w:val="20"/>
+        </w:rPr>
+        <w:t>maxplomer</w:t>
+      </w:r>
+      <w:proofErr w:type="spellEnd"/>
+      <w:r>
+        <w:rPr>
+          <w:rFonts w:ascii="Times New Roman" w:hAnsi="Times New Roman" w:cs="Times New Roman"/>
+          <w:i/>
+          <w:sz w:val="20"/>
+          <w:szCs w:val="20"/>
+        </w:rPr>
+        <w:t>/</w:t>
+      </w:r>
+      <w:proofErr w:type="spellStart"/>
+      <w:r>
+        <w:rPr>
+          <w:rFonts w:ascii="Times New Roman" w:hAnsi="Times New Roman" w:cs="Times New Roman"/>
+          <w:i/>
+          <w:sz w:val="20"/>
+          <w:szCs w:val="20"/>
+        </w:rPr>
+        <w:t>real_estate_tracker</w:t>
+      </w:r>
+      <w:proofErr w:type="spellEnd"/>
     </w:p>
     <w:p>
       <w:pPr>
@@ -4508,7 +5725,25 @@
           <w:sz w:val="20"/>
           <w:szCs w:val="20"/>
         </w:rPr>
-        <w:t>Communicated data to API using jQuery Ajax requests from within the Ruby on Rails rendered view</w:t>
+        <w:t xml:space="preserve">Communicated data to API using </w:t>
+      </w:r>
+      <w:proofErr w:type="spellStart"/>
+      <w:r>
+        <w:rPr>
+          <w:rFonts w:ascii="Times New Roman" w:hAnsi="Times New Roman" w:cs="Times New Roman"/>
+          <w:sz w:val="20"/>
+          <w:szCs w:val="20"/>
+        </w:rPr>
+        <w:t>jQuery</w:t>
+      </w:r>
+      <w:proofErr w:type="spellEnd"/>
+      <w:r>
+        <w:rPr>
+          <w:rFonts w:ascii="Times New Roman" w:hAnsi="Times New Roman" w:cs="Times New Roman"/>
+          <w:sz w:val="20"/>
+          <w:szCs w:val="20"/>
+        </w:rPr>
+        <w:t xml:space="preserve"> Ajax requests from within the Ruby on Rails rendered view</w:t>
       </w:r>
     </w:p>
     <w:p>
@@ -4574,15 +5809,57 @@
           <w:szCs w:val="20"/>
         </w:rPr>
       </w:pPr>
-      <w:r>
-        <w:rPr>
-          <w:rFonts w:ascii="Times New Roman" w:hAnsi="Times New Roman" w:cs="Times New Roman"/>
-          <w:i/>
-          <w:sz w:val="20"/>
-          <w:szCs w:val="20"/>
-        </w:rPr>
-        <w:t>github.com/maxplomer/coding_challenges</w:t>
-      </w:r>
+      <w:proofErr w:type="gramStart"/>
+      <w:r>
+        <w:rPr>
+          <w:rFonts w:ascii="Times New Roman" w:hAnsi="Times New Roman" w:cs="Times New Roman"/>
+          <w:i/>
+          <w:sz w:val="20"/>
+          <w:szCs w:val="20"/>
+        </w:rPr>
+        <w:t>github.com</w:t>
+      </w:r>
+      <w:proofErr w:type="gramEnd"/>
+      <w:r>
+        <w:rPr>
+          <w:rFonts w:ascii="Times New Roman" w:hAnsi="Times New Roman" w:cs="Times New Roman"/>
+          <w:i/>
+          <w:sz w:val="20"/>
+          <w:szCs w:val="20"/>
+        </w:rPr>
+        <w:t>/</w:t>
+      </w:r>
+      <w:proofErr w:type="spellStart"/>
+      <w:r>
+        <w:rPr>
+          <w:rFonts w:ascii="Times New Roman" w:hAnsi="Times New Roman" w:cs="Times New Roman"/>
+          <w:i/>
+          <w:sz w:val="20"/>
+          <w:szCs w:val="20"/>
+        </w:rPr>
+        <w:t>maxplomer</w:t>
+      </w:r>
+      <w:proofErr w:type="spellEnd"/>
+      <w:r>
+        <w:rPr>
+          <w:rFonts w:ascii="Times New Roman" w:hAnsi="Times New Roman" w:cs="Times New Roman"/>
+          <w:i/>
+          <w:sz w:val="20"/>
+          <w:szCs w:val="20"/>
+        </w:rPr>
+        <w:t>/</w:t>
+      </w:r>
+      <w:proofErr w:type="spellStart"/>
+      <w:r>
+        <w:rPr>
+          <w:rFonts w:ascii="Times New Roman" w:hAnsi="Times New Roman" w:cs="Times New Roman"/>
+          <w:i/>
+          <w:sz w:val="20"/>
+          <w:szCs w:val="20"/>
+        </w:rPr>
+        <w:t>coding_challenges</w:t>
+      </w:r>
+      <w:proofErr w:type="spellEnd"/>
     </w:p>
     <w:p>
       <w:pPr>
@@ -4770,14 +6047,45 @@
           <w:szCs w:val="20"/>
         </w:rPr>
       </w:pPr>
-      <w:r>
-        <w:rPr>
-          <w:rFonts w:ascii="Times New Roman" w:hAnsi="Times New Roman" w:cs="Times New Roman"/>
-          <w:i/>
-          <w:sz w:val="20"/>
-          <w:szCs w:val="20"/>
-        </w:rPr>
-        <w:t>github.com/maxplomer/finance-clone</w:t>
+      <w:proofErr w:type="gramStart"/>
+      <w:r>
+        <w:rPr>
+          <w:rFonts w:ascii="Times New Roman" w:hAnsi="Times New Roman" w:cs="Times New Roman"/>
+          <w:i/>
+          <w:sz w:val="20"/>
+          <w:szCs w:val="20"/>
+        </w:rPr>
+        <w:t>github.com</w:t>
+      </w:r>
+      <w:proofErr w:type="gramEnd"/>
+      <w:r>
+        <w:rPr>
+          <w:rFonts w:ascii="Times New Roman" w:hAnsi="Times New Roman" w:cs="Times New Roman"/>
+          <w:i/>
+          <w:sz w:val="20"/>
+          <w:szCs w:val="20"/>
+        </w:rPr>
+        <w:t>/</w:t>
+      </w:r>
+      <w:proofErr w:type="spellStart"/>
+      <w:r>
+        <w:rPr>
+          <w:rFonts w:ascii="Times New Roman" w:hAnsi="Times New Roman" w:cs="Times New Roman"/>
+          <w:i/>
+          <w:sz w:val="20"/>
+          <w:szCs w:val="20"/>
+        </w:rPr>
+        <w:t>maxplomer</w:t>
+      </w:r>
+      <w:proofErr w:type="spellEnd"/>
+      <w:r>
+        <w:rPr>
+          <w:rFonts w:ascii="Times New Roman" w:hAnsi="Times New Roman" w:cs="Times New Roman"/>
+          <w:i/>
+          <w:sz w:val="20"/>
+          <w:szCs w:val="20"/>
+        </w:rPr>
+        <w:t>/finance-clone</w:t>
       </w:r>
     </w:p>
     <w:p>
@@ -4859,7 +6167,61 @@
           <w:sz w:val="20"/>
           <w:szCs w:val="20"/>
         </w:rPr>
-        <w:t>Applied Heroku scheduler and market_beat ruby gem to save stock market quotes to a PostgreSQL database</w:t>
+        <w:t xml:space="preserve">Applied </w:t>
+      </w:r>
+      <w:proofErr w:type="spellStart"/>
+      <w:r>
+        <w:rPr>
+          <w:rFonts w:ascii="Times New Roman" w:hAnsi="Times New Roman" w:cs="Times New Roman"/>
+          <w:sz w:val="20"/>
+          <w:szCs w:val="20"/>
+        </w:rPr>
+        <w:t>Heroku</w:t>
+      </w:r>
+      <w:proofErr w:type="spellEnd"/>
+      <w:r>
+        <w:rPr>
+          <w:rFonts w:ascii="Times New Roman" w:hAnsi="Times New Roman" w:cs="Times New Roman"/>
+          <w:sz w:val="20"/>
+          <w:szCs w:val="20"/>
+        </w:rPr>
+        <w:t xml:space="preserve"> scheduler and </w:t>
+      </w:r>
+      <w:proofErr w:type="spellStart"/>
+      <w:r>
+        <w:rPr>
+          <w:rFonts w:ascii="Times New Roman" w:hAnsi="Times New Roman" w:cs="Times New Roman"/>
+          <w:sz w:val="20"/>
+          <w:szCs w:val="20"/>
+        </w:rPr>
+        <w:t>market_beat</w:t>
+      </w:r>
+      <w:proofErr w:type="spellEnd"/>
+      <w:r>
+        <w:rPr>
+          <w:rFonts w:ascii="Times New Roman" w:hAnsi="Times New Roman" w:cs="Times New Roman"/>
+          <w:sz w:val="20"/>
+          <w:szCs w:val="20"/>
+        </w:rPr>
+        <w:t xml:space="preserve"> ruby gem to save stock market quotes to a </w:t>
+      </w:r>
+      <w:proofErr w:type="spellStart"/>
+      <w:r>
+        <w:rPr>
+          <w:rFonts w:ascii="Times New Roman" w:hAnsi="Times New Roman" w:cs="Times New Roman"/>
+          <w:sz w:val="20"/>
+          <w:szCs w:val="20"/>
+        </w:rPr>
+        <w:t>PostgreSQL</w:t>
+      </w:r>
+      <w:proofErr w:type="spellEnd"/>
+      <w:r>
+        <w:rPr>
+          <w:rFonts w:ascii="Times New Roman" w:hAnsi="Times New Roman" w:cs="Times New Roman"/>
+          <w:sz w:val="20"/>
+          <w:szCs w:val="20"/>
+        </w:rPr>
+        <w:t xml:space="preserve"> database</w:t>
       </w:r>
     </w:p>
     <w:p>
@@ -4894,13 +6256,41 @@
         </w:rPr>
         <w:t xml:space="preserve">   </w:t>
       </w:r>
-      <w:r>
-        <w:rPr>
-          <w:rFonts w:ascii="Times New Roman" w:hAnsi="Times New Roman" w:cs="Times New Roman"/>
-          <w:sz w:val="20"/>
-          <w:szCs w:val="20"/>
-        </w:rPr>
-        <w:t>Graphed user portfolio performance using Highcharts pure JavaScript library; calculated chart data using algorithm optimized for least SQL queries</w:t>
+      <w:proofErr w:type="gramStart"/>
+      <w:r>
+        <w:rPr>
+          <w:rFonts w:ascii="Times New Roman" w:hAnsi="Times New Roman" w:cs="Times New Roman"/>
+          <w:sz w:val="20"/>
+          <w:szCs w:val="20"/>
+        </w:rPr>
+        <w:t>Graphed</w:t>
+      </w:r>
+      <w:proofErr w:type="gramEnd"/>
+      <w:r>
+        <w:rPr>
+          <w:rFonts w:ascii="Times New Roman" w:hAnsi="Times New Roman" w:cs="Times New Roman"/>
+          <w:sz w:val="20"/>
+          <w:szCs w:val="20"/>
+        </w:rPr>
+        <w:t xml:space="preserve"> user portfolio performance using </w:t>
+      </w:r>
+      <w:proofErr w:type="spellStart"/>
+      <w:r>
+        <w:rPr>
+          <w:rFonts w:ascii="Times New Roman" w:hAnsi="Times New Roman" w:cs="Times New Roman"/>
+          <w:sz w:val="20"/>
+          <w:szCs w:val="20"/>
+        </w:rPr>
+        <w:t>Highcharts</w:t>
+      </w:r>
+      <w:proofErr w:type="spellEnd"/>
+      <w:r>
+        <w:rPr>
+          <w:rFonts w:ascii="Times New Roman" w:hAnsi="Times New Roman" w:cs="Times New Roman"/>
+          <w:sz w:val="20"/>
+          <w:szCs w:val="20"/>
+        </w:rPr>
+        <w:t xml:space="preserve"> pure JavaScript library; calculated chart data using algorithm optimized for least SQL queries</w:t>
       </w:r>
     </w:p>
     <w:p>
@@ -4966,6 +6356,7 @@
           <w:szCs w:val="20"/>
         </w:rPr>
       </w:pPr>
+      <w:proofErr w:type="gramStart"/>
       <w:r>
         <w:rPr>
           <w:rFonts w:ascii="Times New Roman" w:hAnsi="Times New Roman" w:cs="Times New Roman"/>
@@ -4975,6 +6366,7 @@
         </w:rPr>
         <w:t>combustionhelp.com</w:t>
       </w:r>
+      <w:proofErr w:type="gramEnd"/>
     </w:p>
     <w:p>
       <w:pPr>
@@ -5055,7 +6447,25 @@
           <w:sz w:val="20"/>
           <w:szCs w:val="20"/>
         </w:rPr>
-        <w:t>Investigated CHEMKIN-II mechanism format, Arrhenius/Lindeman/Troe form reactions, calculating thermodynamic data from NASA polynomials, programming language speeds and license costs</w:t>
+        <w:t>Investigated CHEMKIN-II mechanism format, Arrhenius/Lindeman/</w:t>
+      </w:r>
+      <w:proofErr w:type="spellStart"/>
+      <w:r>
+        <w:rPr>
+          <w:rFonts w:ascii="Times New Roman" w:hAnsi="Times New Roman" w:cs="Times New Roman"/>
+          <w:sz w:val="20"/>
+          <w:szCs w:val="20"/>
+        </w:rPr>
+        <w:t>Troe</w:t>
+      </w:r>
+      <w:proofErr w:type="spellEnd"/>
+      <w:r>
+        <w:rPr>
+          <w:rFonts w:ascii="Times New Roman" w:hAnsi="Times New Roman" w:cs="Times New Roman"/>
+          <w:sz w:val="20"/>
+          <w:szCs w:val="20"/>
+        </w:rPr>
+        <w:t xml:space="preserve"> form reactions, calculating thermodynamic data from NASA polynomials, programming language speeds and license costs</w:t>
       </w:r>
     </w:p>
     <w:p>
@@ -5153,7 +6563,25 @@
           <w:sz w:val="20"/>
           <w:szCs w:val="20"/>
         </w:rPr>
-        <w:t xml:space="preserve">  =&gt;  Ruby, JavaScript, HTML, CSS, SQL, MATLAB, C, Fortran</w:t>
+        <w:t xml:space="preserve">  =</w:t>
+      </w:r>
+      <w:proofErr w:type="gramStart"/>
+      <w:r>
+        <w:rPr>
+          <w:rFonts w:ascii="Times New Roman" w:hAnsi="Times New Roman" w:cs="Times New Roman"/>
+          <w:sz w:val="20"/>
+          <w:szCs w:val="20"/>
+        </w:rPr>
+        <w:t>&gt;  Ruby</w:t>
+      </w:r>
+      <w:proofErr w:type="gramEnd"/>
+      <w:r>
+        <w:rPr>
+          <w:rFonts w:ascii="Times New Roman" w:hAnsi="Times New Roman" w:cs="Times New Roman"/>
+          <w:sz w:val="20"/>
+          <w:szCs w:val="20"/>
+        </w:rPr>
+        <w:t>, JavaScript, HTML, CSS, SQL, MATLAB, C, Fortran</w:t>
       </w:r>
     </w:p>
     <w:p>
@@ -5180,8 +6608,90 @@
           <w:sz w:val="20"/>
           <w:szCs w:val="20"/>
         </w:rPr>
-        <w:t xml:space="preserve">  =&gt;  Ruby on Rails, jQuery, AngularJS, Backbone.js, Ember.js, Git, Linux, AWS, Heroku</w:t>
-      </w:r>
+        <w:t xml:space="preserve">  =</w:t>
+      </w:r>
+      <w:proofErr w:type="gramStart"/>
+      <w:r>
+        <w:rPr>
+          <w:rFonts w:ascii="Times New Roman" w:hAnsi="Times New Roman" w:cs="Times New Roman"/>
+          <w:sz w:val="20"/>
+          <w:szCs w:val="20"/>
+        </w:rPr>
+        <w:t>&gt;  Ruby</w:t>
+      </w:r>
+      <w:proofErr w:type="gramEnd"/>
+      <w:r>
+        <w:rPr>
+          <w:rFonts w:ascii="Times New Roman" w:hAnsi="Times New Roman" w:cs="Times New Roman"/>
+          <w:sz w:val="20"/>
+          <w:szCs w:val="20"/>
+        </w:rPr>
+        <w:t xml:space="preserve"> on Rails, </w:t>
+      </w:r>
+      <w:proofErr w:type="spellStart"/>
+      <w:r>
+        <w:rPr>
+          <w:rFonts w:ascii="Times New Roman" w:hAnsi="Times New Roman" w:cs="Times New Roman"/>
+          <w:sz w:val="20"/>
+          <w:szCs w:val="20"/>
+        </w:rPr>
+        <w:t>jQuery</w:t>
+      </w:r>
+      <w:proofErr w:type="spellEnd"/>
+      <w:r>
+        <w:rPr>
+          <w:rFonts w:ascii="Times New Roman" w:hAnsi="Times New Roman" w:cs="Times New Roman"/>
+          <w:sz w:val="20"/>
+          <w:szCs w:val="20"/>
+        </w:rPr>
+        <w:t xml:space="preserve">, </w:t>
+      </w:r>
+      <w:proofErr w:type="spellStart"/>
+      <w:r>
+        <w:rPr>
+          <w:rFonts w:ascii="Times New Roman" w:hAnsi="Times New Roman" w:cs="Times New Roman"/>
+          <w:sz w:val="20"/>
+          <w:szCs w:val="20"/>
+        </w:rPr>
+        <w:t>AngularJS</w:t>
+      </w:r>
+      <w:proofErr w:type="spellEnd"/>
+      <w:r>
+        <w:rPr>
+          <w:rFonts w:ascii="Times New Roman" w:hAnsi="Times New Roman" w:cs="Times New Roman"/>
+          <w:sz w:val="20"/>
+          <w:szCs w:val="20"/>
+        </w:rPr>
+        <w:t xml:space="preserve">, Backbone.js, Ember.js, </w:t>
+      </w:r>
+      <w:proofErr w:type="spellStart"/>
+      <w:r>
+        <w:rPr>
+          <w:rFonts w:ascii="Times New Roman" w:hAnsi="Times New Roman" w:cs="Times New Roman"/>
+          <w:sz w:val="20"/>
+          <w:szCs w:val="20"/>
+        </w:rPr>
+        <w:t>Git</w:t>
+      </w:r>
+      <w:proofErr w:type="spellEnd"/>
+      <w:r>
+        <w:rPr>
+          <w:rFonts w:ascii="Times New Roman" w:hAnsi="Times New Roman" w:cs="Times New Roman"/>
+          <w:sz w:val="20"/>
+          <w:szCs w:val="20"/>
+        </w:rPr>
+        <w:t xml:space="preserve">, Linux, AWS, </w:t>
+      </w:r>
+      <w:proofErr w:type="spellStart"/>
+      <w:r>
+        <w:rPr>
+          <w:rFonts w:ascii="Times New Roman" w:hAnsi="Times New Roman" w:cs="Times New Roman"/>
+          <w:sz w:val="20"/>
+          <w:szCs w:val="20"/>
+        </w:rPr>
+        <w:t>Heroku</w:t>
+      </w:r>
+      <w:proofErr w:type="spellEnd"/>
     </w:p>
     <w:p>
       <w:pPr>
@@ -5206,7 +6716,25 @@
           <w:sz w:val="20"/>
           <w:szCs w:val="20"/>
         </w:rPr>
-        <w:t xml:space="preserve">  =&gt;  Raspberry Pi, Unity3D Game Engine</w:t>
+        <w:t xml:space="preserve">  =</w:t>
+      </w:r>
+      <w:proofErr w:type="gramStart"/>
+      <w:r>
+        <w:rPr>
+          <w:rFonts w:ascii="Times New Roman" w:hAnsi="Times New Roman" w:cs="Times New Roman"/>
+          <w:sz w:val="20"/>
+          <w:szCs w:val="20"/>
+        </w:rPr>
+        <w:t>&gt;  Raspberry</w:t>
+      </w:r>
+      <w:proofErr w:type="gramEnd"/>
+      <w:r>
+        <w:rPr>
+          <w:rFonts w:ascii="Times New Roman" w:hAnsi="Times New Roman" w:cs="Times New Roman"/>
+          <w:sz w:val="20"/>
+          <w:szCs w:val="20"/>
+        </w:rPr>
+        <w:t xml:space="preserve"> Pi, Unity3D Game Engine</w:t>
       </w:r>
       <w:r>
         <w:rPr>
@@ -5240,7 +6768,25 @@
           <w:sz w:val="20"/>
           <w:szCs w:val="20"/>
         </w:rPr>
-        <w:t xml:space="preserve">  =&gt;  rest-client, whenever</w:t>
+        <w:t xml:space="preserve">  =</w:t>
+      </w:r>
+      <w:proofErr w:type="gramStart"/>
+      <w:r>
+        <w:rPr>
+          <w:rFonts w:ascii="Times New Roman" w:hAnsi="Times New Roman" w:cs="Times New Roman"/>
+          <w:sz w:val="20"/>
+          <w:szCs w:val="20"/>
+        </w:rPr>
+        <w:t>&gt;  rest</w:t>
+      </w:r>
+      <w:proofErr w:type="gramEnd"/>
+      <w:r>
+        <w:rPr>
+          <w:rFonts w:ascii="Times New Roman" w:hAnsi="Times New Roman" w:cs="Times New Roman"/>
+          <w:sz w:val="20"/>
+          <w:szCs w:val="20"/>
+        </w:rPr>
+        <w:t>-client, whenever</w:t>
       </w:r>
     </w:p>
     <w:p>

</xml_diff>

<commit_message>
add react, bootstrap, ratchet
</commit_message>
<xml_diff>
--- a/max_plomer_resume.docx
+++ b/max_plomer_resume.docx
@@ -2042,8 +2042,6 @@
         </w:rPr>
         <w:t>Staging URL =&gt; http://aidtheplanet.herokuapp.com</w:t>
       </w:r>
-      <w:bookmarkStart w:id="0" w:name="_GoBack"/>
-      <w:bookmarkEnd w:id="0"/>
     </w:p>
     <w:p>
       <w:pPr>
@@ -6773,6 +6771,14 @@
           <w:sz w:val="20"/>
           <w:szCs w:val="20"/>
         </w:rPr>
+        <w:t>, React</w:t>
+      </w:r>
+      <w:r>
+        <w:rPr>
+          <w:rFonts w:ascii="Times New Roman" w:hAnsi="Times New Roman" w:cs="Times New Roman"/>
+          <w:sz w:val="20"/>
+          <w:szCs w:val="20"/>
+        </w:rPr>
         <w:t xml:space="preserve">, </w:t>
       </w:r>
       <w:proofErr w:type="spellStart"/>
@@ -6791,7 +6797,25 @@
           <w:sz w:val="20"/>
           <w:szCs w:val="20"/>
         </w:rPr>
-        <w:t xml:space="preserve">, Backbone.js, Ember.js, </w:t>
+        <w:t>, Backbone.js, Ember.js</w:t>
+      </w:r>
+      <w:r>
+        <w:rPr>
+          <w:rFonts w:ascii="Times New Roman" w:hAnsi="Times New Roman" w:cs="Times New Roman"/>
+          <w:sz w:val="20"/>
+          <w:szCs w:val="20"/>
+        </w:rPr>
+        <w:t>, Bootstrap, Ratchet CSS Framework</w:t>
+      </w:r>
+      <w:bookmarkStart w:id="0" w:name="_GoBack"/>
+      <w:bookmarkEnd w:id="0"/>
+      <w:r>
+        <w:rPr>
+          <w:rFonts w:ascii="Times New Roman" w:hAnsi="Times New Roman" w:cs="Times New Roman"/>
+          <w:sz w:val="20"/>
+          <w:szCs w:val="20"/>
+        </w:rPr>
+        <w:t xml:space="preserve">, </w:t>
       </w:r>
       <w:proofErr w:type="spellStart"/>
       <w:r>

</xml_diff>

<commit_message>
React.js instead of just React
</commit_message>
<xml_diff>
--- a/max_plomer_resume.docx
+++ b/max_plomer_resume.docx
@@ -6735,25 +6735,7 @@
           <w:sz w:val="20"/>
           <w:szCs w:val="20"/>
         </w:rPr>
-        <w:t xml:space="preserve">  =</w:t>
-      </w:r>
-      <w:proofErr w:type="gramStart"/>
-      <w:r>
-        <w:rPr>
-          <w:rFonts w:ascii="Times New Roman" w:hAnsi="Times New Roman" w:cs="Times New Roman"/>
-          <w:sz w:val="20"/>
-          <w:szCs w:val="20"/>
-        </w:rPr>
-        <w:t>&gt;  Ruby</w:t>
-      </w:r>
-      <w:proofErr w:type="gramEnd"/>
-      <w:r>
-        <w:rPr>
-          <w:rFonts w:ascii="Times New Roman" w:hAnsi="Times New Roman" w:cs="Times New Roman"/>
-          <w:sz w:val="20"/>
-          <w:szCs w:val="20"/>
-        </w:rPr>
-        <w:t xml:space="preserve"> on Rails, </w:t>
+        <w:t xml:space="preserve">  =&gt;  Ruby on Rails, </w:t>
       </w:r>
       <w:proofErr w:type="spellStart"/>
       <w:r>
@@ -6779,36 +6761,44 @@
           <w:sz w:val="20"/>
           <w:szCs w:val="20"/>
         </w:rPr>
-        <w:t xml:space="preserve">, </w:t>
-      </w:r>
-      <w:proofErr w:type="spellStart"/>
-      <w:r>
-        <w:rPr>
-          <w:rFonts w:ascii="Times New Roman" w:hAnsi="Times New Roman" w:cs="Times New Roman"/>
-          <w:sz w:val="20"/>
-          <w:szCs w:val="20"/>
-        </w:rPr>
-        <w:t>AngularJS</w:t>
-      </w:r>
-      <w:proofErr w:type="spellEnd"/>
-      <w:r>
-        <w:rPr>
-          <w:rFonts w:ascii="Times New Roman" w:hAnsi="Times New Roman" w:cs="Times New Roman"/>
-          <w:sz w:val="20"/>
-          <w:szCs w:val="20"/>
-        </w:rPr>
-        <w:t>, Backbone.js, Ember.js</w:t>
-      </w:r>
-      <w:r>
-        <w:rPr>
-          <w:rFonts w:ascii="Times New Roman" w:hAnsi="Times New Roman" w:cs="Times New Roman"/>
-          <w:sz w:val="20"/>
-          <w:szCs w:val="20"/>
-        </w:rPr>
-        <w:t>, Bootstrap, Ratchet CSS Framework</w:t>
+        <w:t>.js</w:t>
       </w:r>
       <w:bookmarkStart w:id="0" w:name="_GoBack"/>
       <w:bookmarkEnd w:id="0"/>
+      <w:r>
+        <w:rPr>
+          <w:rFonts w:ascii="Times New Roman" w:hAnsi="Times New Roman" w:cs="Times New Roman"/>
+          <w:sz w:val="20"/>
+          <w:szCs w:val="20"/>
+        </w:rPr>
+        <w:t xml:space="preserve">, </w:t>
+      </w:r>
+      <w:proofErr w:type="spellStart"/>
+      <w:r>
+        <w:rPr>
+          <w:rFonts w:ascii="Times New Roman" w:hAnsi="Times New Roman" w:cs="Times New Roman"/>
+          <w:sz w:val="20"/>
+          <w:szCs w:val="20"/>
+        </w:rPr>
+        <w:t>AngularJS</w:t>
+      </w:r>
+      <w:proofErr w:type="spellEnd"/>
+      <w:r>
+        <w:rPr>
+          <w:rFonts w:ascii="Times New Roman" w:hAnsi="Times New Roman" w:cs="Times New Roman"/>
+          <w:sz w:val="20"/>
+          <w:szCs w:val="20"/>
+        </w:rPr>
+        <w:t>, Backbone.js, Ember.js</w:t>
+      </w:r>
+      <w:r>
+        <w:rPr>
+          <w:rFonts w:ascii="Times New Roman" w:hAnsi="Times New Roman" w:cs="Times New Roman"/>
+          <w:sz w:val="20"/>
+          <w:szCs w:val="20"/>
+        </w:rPr>
+        <w:t>, Bootstrap, Ratchet CSS Framework</w:t>
+      </w:r>
       <w:r>
         <w:rPr>
           <w:rFonts w:ascii="Times New Roman" w:hAnsi="Times New Roman" w:cs="Times New Roman"/>

</xml_diff>

<commit_message>
update docx and pluralsight author text
</commit_message>
<xml_diff>
--- a/max_plomer_resume.docx
+++ b/max_plomer_resume.docx
@@ -403,6 +403,7 @@
           <w:szCs w:val="20"/>
         </w:rPr>
       </w:pPr>
+      <w:proofErr w:type="spellStart"/>
       <w:r>
         <w:rPr>
           <w:rFonts w:ascii="Times New Roman" w:hAnsi="Times New Roman" w:cs="Times New Roman"/>
@@ -410,8 +411,9 @@
           <w:sz w:val="20"/>
           <w:szCs w:val="20"/>
         </w:rPr>
-        <w:t>Robert Half Consul</w:t>
-      </w:r>
+        <w:t>Pluralsight</w:t>
+      </w:r>
+      <w:proofErr w:type="spellEnd"/>
       <w:r>
         <w:rPr>
           <w:rFonts w:ascii="Times New Roman" w:hAnsi="Times New Roman" w:cs="Times New Roman"/>
@@ -419,16 +421,7 @@
           <w:sz w:val="20"/>
           <w:szCs w:val="20"/>
         </w:rPr>
-        <w:t>t</w:t>
-      </w:r>
-      <w:r>
-        <w:rPr>
-          <w:rFonts w:ascii="Times New Roman" w:hAnsi="Times New Roman" w:cs="Times New Roman"/>
-          <w:b/>
-          <w:sz w:val="20"/>
-          <w:szCs w:val="20"/>
-        </w:rPr>
-        <w:t>ing</w:t>
+        <w:t xml:space="preserve"> Author</w:t>
       </w:r>
       <w:r>
         <w:rPr>
@@ -444,7 +437,7 @@
           <w:sz w:val="20"/>
           <w:szCs w:val="20"/>
         </w:rPr>
-        <w:t xml:space="preserve">                           </w:t>
+        <w:t xml:space="preserve">                                               </w:t>
       </w:r>
       <w:r>
         <w:rPr>
@@ -460,7 +453,23 @@
           <w:sz w:val="20"/>
           <w:szCs w:val="20"/>
         </w:rPr>
-        <w:t>February 2016 –</w:t>
+        <w:t xml:space="preserve">    </w:t>
+      </w:r>
+      <w:r>
+        <w:rPr>
+          <w:rFonts w:ascii="Times New Roman" w:hAnsi="Times New Roman" w:cs="Times New Roman"/>
+          <w:sz w:val="20"/>
+          <w:szCs w:val="20"/>
+        </w:rPr>
+        <w:t>July</w:t>
+      </w:r>
+      <w:r>
+        <w:rPr>
+          <w:rFonts w:ascii="Times New Roman" w:hAnsi="Times New Roman" w:cs="Times New Roman"/>
+          <w:sz w:val="20"/>
+          <w:szCs w:val="20"/>
+        </w:rPr>
+        <w:t xml:space="preserve"> 2016 –</w:t>
       </w:r>
       <w:r>
         <w:rPr>
@@ -476,7 +485,7 @@
           <w:sz w:val="20"/>
           <w:szCs w:val="20"/>
         </w:rPr>
-        <w:t>March 2016</w:t>
+        <w:t>Present</w:t>
       </w:r>
     </w:p>
     <w:p>
@@ -496,66 +505,11 @@
           <w:sz w:val="20"/>
           <w:szCs w:val="20"/>
         </w:rPr>
-        <w:t>New York</w:t>
-      </w:r>
-      <w:r>
-        <w:rPr>
-          <w:rFonts w:ascii="Times New Roman" w:hAnsi="Times New Roman" w:cs="Times New Roman"/>
-          <w:i/>
-          <w:sz w:val="20"/>
-          <w:szCs w:val="20"/>
-        </w:rPr>
-        <w:t xml:space="preserve">, </w:t>
-      </w:r>
-      <w:r>
-        <w:rPr>
-          <w:rFonts w:ascii="Times New Roman" w:hAnsi="Times New Roman" w:cs="Times New Roman"/>
-          <w:i/>
-          <w:sz w:val="20"/>
-          <w:szCs w:val="20"/>
-        </w:rPr>
-        <w:t>NY</w:t>
-      </w:r>
-    </w:p>
-    <w:p>
-      <w:pPr>
-        <w:outlineLvl w:val="0"/>
-        <w:rPr>
-          <w:rFonts w:ascii="Times New Roman" w:hAnsi="Times New Roman" w:cs="Times New Roman"/>
-          <w:sz w:val="20"/>
-          <w:szCs w:val="20"/>
-        </w:rPr>
-      </w:pPr>
-      <w:r>
-        <w:rPr>
-          <w:rFonts w:ascii="Times New Roman" w:hAnsi="Times New Roman" w:cs="Times New Roman"/>
-          <w:sz w:val="20"/>
-          <w:szCs w:val="20"/>
-        </w:rPr>
-        <w:t xml:space="preserve">Project: </w:t>
-      </w:r>
-      <w:proofErr w:type="spellStart"/>
-      <w:r>
-        <w:rPr>
-          <w:rFonts w:ascii="Times New Roman" w:hAnsi="Times New Roman" w:cs="Times New Roman"/>
-          <w:sz w:val="20"/>
-          <w:szCs w:val="20"/>
-        </w:rPr>
-        <w:t>Truveris</w:t>
-      </w:r>
-      <w:proofErr w:type="spellEnd"/>
-      <w:r>
-        <w:rPr>
-          <w:rFonts w:ascii="Times New Roman" w:hAnsi="Times New Roman" w:cs="Times New Roman"/>
-          <w:sz w:val="20"/>
-          <w:szCs w:val="20"/>
-        </w:rPr>
-        <w:t xml:space="preserve"> / OneRx.com</w:t>
-      </w:r>
-    </w:p>
-    <w:p>
-      <w:pPr>
-        <w:ind w:left="450" w:hanging="450"/>
+        <w:t>Remote</w:t>
+      </w:r>
+    </w:p>
+    <w:p>
+      <w:pPr>
         <w:rPr>
           <w:rFonts w:ascii="Times New Roman" w:hAnsi="Times New Roman" w:cs="Times New Roman"/>
           <w:sz w:val="20"/>
@@ -591,52 +545,11 @@
           <w:sz w:val="20"/>
           <w:szCs w:val="20"/>
         </w:rPr>
-        <w:t>Collaborated</w:t>
-      </w:r>
-      <w:r>
-        <w:rPr>
-          <w:rFonts w:ascii="Times New Roman" w:hAnsi="Times New Roman" w:cs="Times New Roman"/>
-          <w:sz w:val="20"/>
-          <w:szCs w:val="20"/>
-        </w:rPr>
-        <w:t xml:space="preserve"> </w:t>
-      </w:r>
-      <w:r>
-        <w:rPr>
-          <w:rFonts w:ascii="Times New Roman" w:hAnsi="Times New Roman" w:cs="Times New Roman"/>
-          <w:sz w:val="20"/>
-          <w:szCs w:val="20"/>
-        </w:rPr>
-        <w:t>with UX/UI team at a pharmaceutical software company correcting React.js app to mock-ups and troubleshooting respo</w:t>
-      </w:r>
-      <w:r>
-        <w:rPr>
-          <w:rFonts w:ascii="Times New Roman" w:hAnsi="Times New Roman" w:cs="Times New Roman"/>
-          <w:sz w:val="20"/>
-          <w:szCs w:val="20"/>
-        </w:rPr>
-        <w:t xml:space="preserve">nsive design elements in a </w:t>
-      </w:r>
-      <w:r>
-        <w:rPr>
-          <w:rFonts w:ascii="Times New Roman" w:hAnsi="Times New Roman" w:cs="Times New Roman"/>
-          <w:sz w:val="20"/>
-          <w:szCs w:val="20"/>
-        </w:rPr>
-        <w:t>mobile-friendly frontend</w:t>
-      </w:r>
-      <w:r>
-        <w:rPr>
-          <w:rFonts w:ascii="Times New Roman" w:hAnsi="Times New Roman" w:cs="Times New Roman"/>
-          <w:sz w:val="20"/>
-          <w:szCs w:val="20"/>
-        </w:rPr>
-        <w:t xml:space="preserve"> with complex CSS inheritance</w:t>
-      </w:r>
-    </w:p>
-    <w:p>
-      <w:pPr>
-        <w:ind w:left="450" w:hanging="450"/>
+        <w:t>Created sample course titled "Calling a Ruby gem from the browser in Volt framework" for new author application</w:t>
+      </w:r>
+    </w:p>
+    <w:p>
+      <w:pPr>
         <w:rPr>
           <w:rFonts w:ascii="Times New Roman" w:hAnsi="Times New Roman" w:cs="Times New Roman"/>
           <w:sz w:val="20"/>
@@ -672,23 +585,25 @@
           <w:sz w:val="20"/>
           <w:szCs w:val="20"/>
         </w:rPr>
-        <w:t>Investigated design interaction and implemented integration between map and list components by creating a custom event on the window object, when user hovered ov</w:t>
-      </w:r>
-      <w:r>
-        <w:rPr>
-          <w:rFonts w:ascii="Times New Roman" w:hAnsi="Times New Roman" w:cs="Times New Roman"/>
-          <w:sz w:val="20"/>
-          <w:szCs w:val="20"/>
-        </w:rPr>
-        <w:t>er item in list the associated Google M</w:t>
-      </w:r>
-      <w:r>
-        <w:rPr>
-          <w:rFonts w:ascii="Times New Roman" w:hAnsi="Times New Roman" w:cs="Times New Roman"/>
-          <w:sz w:val="20"/>
-          <w:szCs w:val="20"/>
-        </w:rPr>
-        <w:t>aps marker bounces twice and comes to front of markers</w:t>
+        <w:t>Authored</w:t>
+      </w:r>
+      <w:r>
+        <w:rPr>
+          <w:rFonts w:ascii="Times New Roman" w:hAnsi="Times New Roman" w:cs="Times New Roman"/>
+          <w:sz w:val="20"/>
+          <w:szCs w:val="20"/>
+        </w:rPr>
+        <w:t xml:space="preserve"> course pr</w:t>
+      </w:r>
+      <w:bookmarkStart w:id="0" w:name="_GoBack"/>
+      <w:bookmarkEnd w:id="0"/>
+      <w:r>
+        <w:rPr>
+          <w:rFonts w:ascii="Times New Roman" w:hAnsi="Times New Roman" w:cs="Times New Roman"/>
+          <w:sz w:val="20"/>
+          <w:szCs w:val="20"/>
+        </w:rPr>
+        <w:t>oposal about advanced UX/UI components in React.js that was approved</w:t>
       </w:r>
     </w:p>
     <w:p>
@@ -723,24 +638,24 @@
         </w:rPr>
         <w:t xml:space="preserve">   </w:t>
       </w:r>
-      <w:proofErr w:type="gramStart"/>
-      <w:r>
-        <w:rPr>
-          <w:rFonts w:ascii="Times New Roman" w:hAnsi="Times New Roman" w:cs="Times New Roman"/>
-          <w:sz w:val="20"/>
-          <w:szCs w:val="20"/>
-        </w:rPr>
-        <w:t>Developed</w:t>
-      </w:r>
-      <w:proofErr w:type="gramEnd"/>
-      <w:r>
-        <w:rPr>
-          <w:rFonts w:ascii="Times New Roman" w:hAnsi="Times New Roman" w:cs="Times New Roman"/>
-          <w:sz w:val="20"/>
-          <w:szCs w:val="20"/>
-        </w:rPr>
-        <w:t xml:space="preserve"> a React.js text input component to fix the placeholder text disappearing on focus glitch for Internet Explorer versions 10 and 11, as this was an important design interaction</w:t>
-      </w:r>
+      <w:r>
+        <w:rPr>
+          <w:rFonts w:ascii="Times New Roman" w:hAnsi="Times New Roman" w:cs="Times New Roman"/>
+          <w:sz w:val="20"/>
+          <w:szCs w:val="20"/>
+        </w:rPr>
+        <w:t xml:space="preserve">Using video editing skills, teaching experience and previous React.js consulting experience to best present topic of UX/UI components with React and </w:t>
+      </w:r>
+      <w:proofErr w:type="spellStart"/>
+      <w:r>
+        <w:rPr>
+          <w:rFonts w:ascii="Times New Roman" w:hAnsi="Times New Roman" w:cs="Times New Roman"/>
+          <w:sz w:val="20"/>
+          <w:szCs w:val="20"/>
+        </w:rPr>
+        <w:t>Redux</w:t>
+      </w:r>
+      <w:proofErr w:type="spellEnd"/>
     </w:p>
     <w:p>
       <w:pPr>
@@ -767,7 +682,25 @@
           <w:sz w:val="20"/>
           <w:szCs w:val="20"/>
         </w:rPr>
-        <w:t>Gramercy Consultants</w:t>
+        <w:t>Robert Half Consul</w:t>
+      </w:r>
+      <w:r>
+        <w:rPr>
+          <w:rFonts w:ascii="Times New Roman" w:hAnsi="Times New Roman" w:cs="Times New Roman"/>
+          <w:b/>
+          <w:sz w:val="20"/>
+          <w:szCs w:val="20"/>
+        </w:rPr>
+        <w:t>t</w:t>
+      </w:r>
+      <w:r>
+        <w:rPr>
+          <w:rFonts w:ascii="Times New Roman" w:hAnsi="Times New Roman" w:cs="Times New Roman"/>
+          <w:b/>
+          <w:sz w:val="20"/>
+          <w:szCs w:val="20"/>
+        </w:rPr>
+        <w:t>ing</w:t>
       </w:r>
       <w:r>
         <w:rPr>
@@ -783,31 +716,23 @@
           <w:sz w:val="20"/>
           <w:szCs w:val="20"/>
         </w:rPr>
-        <w:t xml:space="preserve">                                     </w:t>
-      </w:r>
-      <w:r>
-        <w:rPr>
-          <w:rFonts w:ascii="Times New Roman" w:hAnsi="Times New Roman" w:cs="Times New Roman"/>
-          <w:sz w:val="20"/>
-          <w:szCs w:val="20"/>
-        </w:rPr>
-        <w:t xml:space="preserve">                 </w:t>
-      </w:r>
-      <w:r>
-        <w:rPr>
-          <w:rFonts w:ascii="Times New Roman" w:hAnsi="Times New Roman" w:cs="Times New Roman"/>
-          <w:sz w:val="20"/>
-          <w:szCs w:val="20"/>
-        </w:rPr>
-        <w:t>July</w:t>
-      </w:r>
-      <w:r>
-        <w:rPr>
-          <w:rFonts w:ascii="Times New Roman" w:hAnsi="Times New Roman" w:cs="Times New Roman"/>
-          <w:sz w:val="20"/>
-          <w:szCs w:val="20"/>
-        </w:rPr>
-        <w:t xml:space="preserve"> 2015</w:t>
+        <w:t xml:space="preserve">                           </w:t>
+      </w:r>
+      <w:r>
+        <w:rPr>
+          <w:rFonts w:ascii="Times New Roman" w:hAnsi="Times New Roman" w:cs="Times New Roman"/>
+          <w:sz w:val="20"/>
+          <w:szCs w:val="20"/>
+        </w:rPr>
+        <w:t xml:space="preserve">                        </w:t>
+      </w:r>
+      <w:r>
+        <w:rPr>
+          <w:rFonts w:ascii="Times New Roman" w:hAnsi="Times New Roman" w:cs="Times New Roman"/>
+          <w:sz w:val="20"/>
+          <w:szCs w:val="20"/>
+        </w:rPr>
+        <w:t>February 2016 –</w:t>
       </w:r>
       <w:r>
         <w:rPr>
@@ -823,23 +748,7 @@
           <w:sz w:val="20"/>
           <w:szCs w:val="20"/>
         </w:rPr>
-        <w:t>–</w:t>
-      </w:r>
-      <w:r>
-        <w:rPr>
-          <w:rFonts w:ascii="Times New Roman" w:hAnsi="Times New Roman" w:cs="Times New Roman"/>
-          <w:sz w:val="20"/>
-          <w:szCs w:val="20"/>
-        </w:rPr>
-        <w:t xml:space="preserve"> </w:t>
-      </w:r>
-      <w:r>
-        <w:rPr>
-          <w:rFonts w:ascii="Times New Roman" w:hAnsi="Times New Roman" w:cs="Times New Roman"/>
-          <w:sz w:val="20"/>
-          <w:szCs w:val="20"/>
-        </w:rPr>
-        <w:t>December 2015</w:t>
+        <w:t>March 2016</w:t>
       </w:r>
     </w:p>
     <w:p>
@@ -878,6 +787,42 @@
           <w:szCs w:val="20"/>
         </w:rPr>
         <w:t>NY</w:t>
+      </w:r>
+    </w:p>
+    <w:p>
+      <w:pPr>
+        <w:outlineLvl w:val="0"/>
+        <w:rPr>
+          <w:rFonts w:ascii="Times New Roman" w:hAnsi="Times New Roman" w:cs="Times New Roman"/>
+          <w:sz w:val="20"/>
+          <w:szCs w:val="20"/>
+        </w:rPr>
+      </w:pPr>
+      <w:r>
+        <w:rPr>
+          <w:rFonts w:ascii="Times New Roman" w:hAnsi="Times New Roman" w:cs="Times New Roman"/>
+          <w:sz w:val="20"/>
+          <w:szCs w:val="20"/>
+        </w:rPr>
+        <w:t xml:space="preserve">Project: </w:t>
+      </w:r>
+      <w:proofErr w:type="spellStart"/>
+      <w:r>
+        <w:rPr>
+          <w:rFonts w:ascii="Times New Roman" w:hAnsi="Times New Roman" w:cs="Times New Roman"/>
+          <w:sz w:val="20"/>
+          <w:szCs w:val="20"/>
+        </w:rPr>
+        <w:t>Truveris</w:t>
+      </w:r>
+      <w:proofErr w:type="spellEnd"/>
+      <w:r>
+        <w:rPr>
+          <w:rFonts w:ascii="Times New Roman" w:hAnsi="Times New Roman" w:cs="Times New Roman"/>
+          <w:sz w:val="20"/>
+          <w:szCs w:val="20"/>
+        </w:rPr>
+        <w:t xml:space="preserve"> / OneRx.com</w:t>
       </w:r>
     </w:p>
     <w:p>
@@ -918,7 +863,47 @@
           <w:sz w:val="20"/>
           <w:szCs w:val="20"/>
         </w:rPr>
-        <w:t>Crafted a great user experience for commercial real estate brokers with an HTML / JS front-end and straightforward JSON API routes customized for the front-end to consume</w:t>
+        <w:t>Collaborated</w:t>
+      </w:r>
+      <w:r>
+        <w:rPr>
+          <w:rFonts w:ascii="Times New Roman" w:hAnsi="Times New Roman" w:cs="Times New Roman"/>
+          <w:sz w:val="20"/>
+          <w:szCs w:val="20"/>
+        </w:rPr>
+        <w:t xml:space="preserve"> </w:t>
+      </w:r>
+      <w:r>
+        <w:rPr>
+          <w:rFonts w:ascii="Times New Roman" w:hAnsi="Times New Roman" w:cs="Times New Roman"/>
+          <w:sz w:val="20"/>
+          <w:szCs w:val="20"/>
+        </w:rPr>
+        <w:t>with UX/UI team at a pharmaceutical software company correcting React.js app to mock-ups and troubleshooting respo</w:t>
+      </w:r>
+      <w:r>
+        <w:rPr>
+          <w:rFonts w:ascii="Times New Roman" w:hAnsi="Times New Roman" w:cs="Times New Roman"/>
+          <w:sz w:val="20"/>
+          <w:szCs w:val="20"/>
+        </w:rPr>
+        <w:t xml:space="preserve">nsive design elements in a </w:t>
+      </w:r>
+      <w:r>
+        <w:rPr>
+          <w:rFonts w:ascii="Times New Roman" w:hAnsi="Times New Roman" w:cs="Times New Roman"/>
+          <w:sz w:val="20"/>
+          <w:szCs w:val="20"/>
+        </w:rPr>
+        <w:t>mobile-friendly frontend</w:t>
+      </w:r>
+      <w:r>
+        <w:rPr>
+          <w:rFonts w:ascii="Times New Roman" w:hAnsi="Times New Roman" w:cs="Times New Roman"/>
+          <w:sz w:val="20"/>
+          <w:szCs w:val="20"/>
+        </w:rPr>
+        <w:t xml:space="preserve"> with complex CSS inheritance</w:t>
       </w:r>
     </w:p>
     <w:p>
@@ -959,25 +944,23 @@
           <w:sz w:val="20"/>
           <w:szCs w:val="20"/>
         </w:rPr>
-        <w:t xml:space="preserve">Created secure digital downloads feature using Stripe API to process payments; each download link contains a cryptographically strong token generated by </w:t>
-      </w:r>
-      <w:proofErr w:type="spellStart"/>
-      <w:r>
-        <w:rPr>
-          <w:rFonts w:ascii="Times New Roman" w:hAnsi="Times New Roman" w:cs="Times New Roman"/>
-          <w:sz w:val="20"/>
-          <w:szCs w:val="20"/>
-        </w:rPr>
-        <w:t>SecureRandom's</w:t>
-      </w:r>
-      <w:proofErr w:type="spellEnd"/>
-      <w:r>
-        <w:rPr>
-          <w:rFonts w:ascii="Times New Roman" w:hAnsi="Times New Roman" w:cs="Times New Roman"/>
-          <w:sz w:val="20"/>
-          <w:szCs w:val="20"/>
-        </w:rPr>
-        <w:t xml:space="preserve"> urlsafe_base64 method</w:t>
+        <w:t>Investigated design interaction and implemented integration between map and list components by creating a custom event on the window object, when user hovered ov</w:t>
+      </w:r>
+      <w:r>
+        <w:rPr>
+          <w:rFonts w:ascii="Times New Roman" w:hAnsi="Times New Roman" w:cs="Times New Roman"/>
+          <w:sz w:val="20"/>
+          <w:szCs w:val="20"/>
+        </w:rPr>
+        <w:t>er item in list the associated Google M</w:t>
+      </w:r>
+      <w:r>
+        <w:rPr>
+          <w:rFonts w:ascii="Times New Roman" w:hAnsi="Times New Roman" w:cs="Times New Roman"/>
+          <w:sz w:val="20"/>
+          <w:szCs w:val="20"/>
+        </w:rPr>
+        <w:t>aps marker bounces twice and comes to front of markers</w:t>
       </w:r>
     </w:p>
     <w:p>
@@ -1012,65 +995,161 @@
         </w:rPr>
         <w:t xml:space="preserve">   </w:t>
       </w:r>
-      <w:r>
-        <w:rPr>
-          <w:rFonts w:ascii="Times New Roman" w:hAnsi="Times New Roman" w:cs="Times New Roman"/>
-          <w:sz w:val="20"/>
-          <w:szCs w:val="20"/>
-        </w:rPr>
-        <w:t xml:space="preserve">Setup </w:t>
-      </w:r>
-      <w:r>
-        <w:rPr>
-          <w:rFonts w:ascii="Times New Roman" w:hAnsi="Times New Roman" w:cs="Times New Roman"/>
-          <w:sz w:val="20"/>
-          <w:szCs w:val="20"/>
-        </w:rPr>
-        <w:t>authentication stack using Devis</w:t>
-      </w:r>
-      <w:r>
-        <w:rPr>
-          <w:rFonts w:ascii="Times New Roman" w:hAnsi="Times New Roman" w:cs="Times New Roman"/>
-          <w:sz w:val="20"/>
-          <w:szCs w:val="20"/>
-        </w:rPr>
-        <w:t xml:space="preserve">e / </w:t>
-      </w:r>
-      <w:proofErr w:type="spellStart"/>
-      <w:r>
-        <w:rPr>
-          <w:rFonts w:ascii="Times New Roman" w:hAnsi="Times New Roman" w:cs="Times New Roman"/>
-          <w:sz w:val="20"/>
-          <w:szCs w:val="20"/>
-        </w:rPr>
-        <w:t>CanCanCan</w:t>
-      </w:r>
-      <w:proofErr w:type="spellEnd"/>
-      <w:r>
-        <w:rPr>
-          <w:rFonts w:ascii="Times New Roman" w:hAnsi="Times New Roman" w:cs="Times New Roman"/>
-          <w:sz w:val="20"/>
-          <w:szCs w:val="20"/>
-        </w:rPr>
-        <w:t xml:space="preserve"> / </w:t>
-      </w:r>
-      <w:proofErr w:type="spellStart"/>
-      <w:r>
-        <w:rPr>
-          <w:rFonts w:ascii="Times New Roman" w:hAnsi="Times New Roman" w:cs="Times New Roman"/>
-          <w:sz w:val="20"/>
-          <w:szCs w:val="20"/>
-        </w:rPr>
-        <w:t>Rolify</w:t>
-      </w:r>
-      <w:proofErr w:type="spellEnd"/>
-      <w:r>
-        <w:rPr>
-          <w:rFonts w:ascii="Times New Roman" w:hAnsi="Times New Roman" w:cs="Times New Roman"/>
-          <w:sz w:val="20"/>
-          <w:szCs w:val="20"/>
-        </w:rPr>
-        <w:t xml:space="preserve"> for secure API calls and user permissions</w:t>
+      <w:proofErr w:type="gramStart"/>
+      <w:r>
+        <w:rPr>
+          <w:rFonts w:ascii="Times New Roman" w:hAnsi="Times New Roman" w:cs="Times New Roman"/>
+          <w:sz w:val="20"/>
+          <w:szCs w:val="20"/>
+        </w:rPr>
+        <w:t>Developed</w:t>
+      </w:r>
+      <w:proofErr w:type="gramEnd"/>
+      <w:r>
+        <w:rPr>
+          <w:rFonts w:ascii="Times New Roman" w:hAnsi="Times New Roman" w:cs="Times New Roman"/>
+          <w:sz w:val="20"/>
+          <w:szCs w:val="20"/>
+        </w:rPr>
+        <w:t xml:space="preserve"> a React.js text input component to fix the placeholder text disappearing on focus glitch for Internet Explorer versions 10 and 11, as this was an important design interaction</w:t>
+      </w:r>
+    </w:p>
+    <w:p>
+      <w:pPr>
+        <w:rPr>
+          <w:rFonts w:ascii="Times New Roman" w:hAnsi="Times New Roman" w:cs="Times New Roman"/>
+          <w:b/>
+          <w:sz w:val="20"/>
+          <w:szCs w:val="20"/>
+        </w:rPr>
+      </w:pPr>
+    </w:p>
+    <w:p>
+      <w:pPr>
+        <w:rPr>
+          <w:rFonts w:ascii="Times New Roman" w:hAnsi="Times New Roman" w:cs="Times New Roman"/>
+          <w:sz w:val="20"/>
+          <w:szCs w:val="20"/>
+        </w:rPr>
+      </w:pPr>
+      <w:r>
+        <w:rPr>
+          <w:rFonts w:ascii="Times New Roman" w:hAnsi="Times New Roman" w:cs="Times New Roman"/>
+          <w:b/>
+          <w:sz w:val="20"/>
+          <w:szCs w:val="20"/>
+        </w:rPr>
+        <w:t>Gramercy Consultants</w:t>
+      </w:r>
+      <w:r>
+        <w:rPr>
+          <w:rFonts w:ascii="Times New Roman" w:hAnsi="Times New Roman" w:cs="Times New Roman"/>
+          <w:sz w:val="20"/>
+          <w:szCs w:val="20"/>
+        </w:rPr>
+        <w:t xml:space="preserve">                                                                             </w:t>
+      </w:r>
+      <w:r>
+        <w:rPr>
+          <w:rFonts w:ascii="Times New Roman" w:hAnsi="Times New Roman" w:cs="Times New Roman"/>
+          <w:sz w:val="20"/>
+          <w:szCs w:val="20"/>
+        </w:rPr>
+        <w:t xml:space="preserve">                                     </w:t>
+      </w:r>
+      <w:r>
+        <w:rPr>
+          <w:rFonts w:ascii="Times New Roman" w:hAnsi="Times New Roman" w:cs="Times New Roman"/>
+          <w:sz w:val="20"/>
+          <w:szCs w:val="20"/>
+        </w:rPr>
+        <w:t xml:space="preserve">                 </w:t>
+      </w:r>
+      <w:r>
+        <w:rPr>
+          <w:rFonts w:ascii="Times New Roman" w:hAnsi="Times New Roman" w:cs="Times New Roman"/>
+          <w:sz w:val="20"/>
+          <w:szCs w:val="20"/>
+        </w:rPr>
+        <w:t>July</w:t>
+      </w:r>
+      <w:r>
+        <w:rPr>
+          <w:rFonts w:ascii="Times New Roman" w:hAnsi="Times New Roman" w:cs="Times New Roman"/>
+          <w:sz w:val="20"/>
+          <w:szCs w:val="20"/>
+        </w:rPr>
+        <w:t xml:space="preserve"> 2015</w:t>
+      </w:r>
+      <w:r>
+        <w:rPr>
+          <w:rFonts w:ascii="Times New Roman" w:hAnsi="Times New Roman" w:cs="Times New Roman"/>
+          <w:sz w:val="20"/>
+          <w:szCs w:val="20"/>
+        </w:rPr>
+        <w:t xml:space="preserve"> </w:t>
+      </w:r>
+      <w:r>
+        <w:rPr>
+          <w:rFonts w:ascii="Times New Roman" w:hAnsi="Times New Roman" w:cs="Times New Roman"/>
+          <w:sz w:val="20"/>
+          <w:szCs w:val="20"/>
+        </w:rPr>
+        <w:t>–</w:t>
+      </w:r>
+      <w:r>
+        <w:rPr>
+          <w:rFonts w:ascii="Times New Roman" w:hAnsi="Times New Roman" w:cs="Times New Roman"/>
+          <w:sz w:val="20"/>
+          <w:szCs w:val="20"/>
+        </w:rPr>
+        <w:t xml:space="preserve"> </w:t>
+      </w:r>
+      <w:r>
+        <w:rPr>
+          <w:rFonts w:ascii="Times New Roman" w:hAnsi="Times New Roman" w:cs="Times New Roman"/>
+          <w:sz w:val="20"/>
+          <w:szCs w:val="20"/>
+        </w:rPr>
+        <w:t>December 2015</w:t>
+      </w:r>
+    </w:p>
+    <w:p>
+      <w:pPr>
+        <w:outlineLvl w:val="0"/>
+        <w:rPr>
+          <w:rFonts w:ascii="Times New Roman" w:hAnsi="Times New Roman" w:cs="Times New Roman"/>
+          <w:i/>
+          <w:sz w:val="20"/>
+          <w:szCs w:val="20"/>
+        </w:rPr>
+      </w:pPr>
+      <w:r>
+        <w:rPr>
+          <w:rFonts w:ascii="Times New Roman" w:hAnsi="Times New Roman" w:cs="Times New Roman"/>
+          <w:i/>
+          <w:sz w:val="20"/>
+          <w:szCs w:val="20"/>
+        </w:rPr>
+        <w:t>New York</w:t>
+      </w:r>
+      <w:r>
+        <w:rPr>
+          <w:rFonts w:ascii="Times New Roman" w:hAnsi="Times New Roman" w:cs="Times New Roman"/>
+          <w:i/>
+          <w:sz w:val="20"/>
+          <w:szCs w:val="20"/>
+        </w:rPr>
+        <w:t xml:space="preserve">, </w:t>
+      </w:r>
+      <w:r>
+        <w:rPr>
+          <w:rFonts w:ascii="Times New Roman" w:hAnsi="Times New Roman" w:cs="Times New Roman"/>
+          <w:i/>
+          <w:sz w:val="20"/>
+          <w:szCs w:val="20"/>
+        </w:rPr>
+        <w:t>NY</w:t>
       </w:r>
     </w:p>
     <w:p>
@@ -1111,25 +1190,7 @@
           <w:sz w:val="20"/>
           <w:szCs w:val="20"/>
         </w:rPr>
-        <w:t xml:space="preserve">Analyzed new project proposal for multiplayer browser-based game; evaluated tools (Ruby, JavaScript, Mongo, </w:t>
-      </w:r>
-      <w:proofErr w:type="spellStart"/>
-      <w:r>
-        <w:rPr>
-          <w:rFonts w:ascii="Times New Roman" w:hAnsi="Times New Roman" w:cs="Times New Roman"/>
-          <w:sz w:val="20"/>
-          <w:szCs w:val="20"/>
-        </w:rPr>
-        <w:t>PostgreSQL</w:t>
-      </w:r>
-      <w:proofErr w:type="spellEnd"/>
-      <w:r>
-        <w:rPr>
-          <w:rFonts w:ascii="Times New Roman" w:hAnsi="Times New Roman" w:cs="Times New Roman"/>
-          <w:sz w:val="20"/>
-          <w:szCs w:val="20"/>
-        </w:rPr>
-        <w:t>, Ruby on Rails, Volt, Ember.js, Meteor, Unity3D) to solve the problem statement and chose the best solution to bootstrap a playable prototype</w:t>
+        <w:t>Crafted a great user experience for commercial real estate brokers with an HTML / JS front-end and straightforward JSON API routes customized for the front-end to consume</w:t>
       </w:r>
     </w:p>
     <w:p>
@@ -1170,111 +1231,25 @@
           <w:sz w:val="20"/>
           <w:szCs w:val="20"/>
         </w:rPr>
-        <w:t>Optimized real-time Volt app with a complicated data/model structure; finished features such as reset password that are built into the Volt User System, but were not yet finished by the Volt team</w:t>
-      </w:r>
-    </w:p>
-    <w:p>
-      <w:pPr>
-        <w:rPr>
-          <w:rFonts w:ascii="Times New Roman" w:hAnsi="Times New Roman" w:cs="Times New Roman"/>
-          <w:b/>
-          <w:sz w:val="20"/>
-          <w:szCs w:val="20"/>
-        </w:rPr>
-      </w:pPr>
-    </w:p>
-    <w:p>
-      <w:pPr>
-        <w:rPr>
-          <w:rFonts w:ascii="Times New Roman" w:hAnsi="Times New Roman" w:cs="Times New Roman"/>
-          <w:sz w:val="20"/>
-          <w:szCs w:val="20"/>
-        </w:rPr>
-      </w:pPr>
-      <w:r>
-        <w:rPr>
-          <w:rFonts w:ascii="Times New Roman" w:hAnsi="Times New Roman" w:cs="Times New Roman"/>
-          <w:b/>
-          <w:sz w:val="20"/>
-          <w:szCs w:val="20"/>
-        </w:rPr>
-        <w:t>The Psalm of Howard Thurman Documentary Film</w:t>
-      </w:r>
-      <w:r>
-        <w:rPr>
-          <w:rFonts w:ascii="Times New Roman" w:hAnsi="Times New Roman" w:cs="Times New Roman"/>
-          <w:sz w:val="20"/>
-          <w:szCs w:val="20"/>
-        </w:rPr>
-        <w:t xml:space="preserve">                                                                             </w:t>
-      </w:r>
-      <w:r>
-        <w:rPr>
-          <w:rFonts w:ascii="Times New Roman" w:hAnsi="Times New Roman" w:cs="Times New Roman"/>
-          <w:sz w:val="20"/>
-          <w:szCs w:val="20"/>
-        </w:rPr>
-        <w:t xml:space="preserve">               </w:t>
-      </w:r>
-      <w:r>
-        <w:rPr>
-          <w:rFonts w:ascii="Times New Roman" w:hAnsi="Times New Roman" w:cs="Times New Roman"/>
-          <w:sz w:val="20"/>
-          <w:szCs w:val="20"/>
-        </w:rPr>
-        <w:t>Apr 2015</w:t>
-      </w:r>
-      <w:r>
-        <w:rPr>
-          <w:rFonts w:ascii="Times New Roman" w:hAnsi="Times New Roman" w:cs="Times New Roman"/>
-          <w:sz w:val="20"/>
-          <w:szCs w:val="20"/>
-        </w:rPr>
-        <w:t xml:space="preserve"> </w:t>
-      </w:r>
-      <w:r>
-        <w:rPr>
-          <w:rFonts w:ascii="Times New Roman" w:hAnsi="Times New Roman" w:cs="Times New Roman"/>
-          <w:sz w:val="20"/>
-          <w:szCs w:val="20"/>
-        </w:rPr>
-        <w:t xml:space="preserve">- </w:t>
-      </w:r>
-      <w:r>
-        <w:rPr>
-          <w:rFonts w:ascii="Times New Roman" w:hAnsi="Times New Roman" w:cs="Times New Roman"/>
-          <w:sz w:val="20"/>
-          <w:szCs w:val="20"/>
-        </w:rPr>
-        <w:t>May</w:t>
-      </w:r>
-      <w:r>
-        <w:rPr>
-          <w:rFonts w:ascii="Times New Roman" w:hAnsi="Times New Roman" w:cs="Times New Roman"/>
-          <w:sz w:val="20"/>
-          <w:szCs w:val="20"/>
-        </w:rPr>
-        <w:t xml:space="preserve"> 2015</w:t>
-      </w:r>
-    </w:p>
-    <w:p>
-      <w:pPr>
-        <w:outlineLvl w:val="0"/>
-        <w:rPr>
-          <w:rFonts w:ascii="Times New Roman" w:hAnsi="Times New Roman" w:cs="Times New Roman"/>
-          <w:i/>
-          <w:sz w:val="20"/>
-          <w:szCs w:val="20"/>
-        </w:rPr>
-      </w:pPr>
-      <w:r>
-        <w:rPr>
-          <w:rFonts w:ascii="Times New Roman" w:hAnsi="Times New Roman" w:cs="Times New Roman"/>
-          <w:i/>
-          <w:sz w:val="20"/>
-          <w:szCs w:val="20"/>
-        </w:rPr>
-        <w:t>Boston, MA</w:t>
+        <w:t xml:space="preserve">Created secure digital downloads feature using Stripe API to process payments; each download link contains a cryptographically strong token generated by </w:t>
+      </w:r>
+      <w:proofErr w:type="spellStart"/>
+      <w:r>
+        <w:rPr>
+          <w:rFonts w:ascii="Times New Roman" w:hAnsi="Times New Roman" w:cs="Times New Roman"/>
+          <w:sz w:val="20"/>
+          <w:szCs w:val="20"/>
+        </w:rPr>
+        <w:t>SecureRandom's</w:t>
+      </w:r>
+      <w:proofErr w:type="spellEnd"/>
+      <w:r>
+        <w:rPr>
+          <w:rFonts w:ascii="Times New Roman" w:hAnsi="Times New Roman" w:cs="Times New Roman"/>
+          <w:sz w:val="20"/>
+          <w:szCs w:val="20"/>
+        </w:rPr>
+        <w:t xml:space="preserve"> urlsafe_base64 method</w:t>
       </w:r>
     </w:p>
     <w:p>
@@ -1315,39 +1290,59 @@
           <w:sz w:val="20"/>
           <w:szCs w:val="20"/>
         </w:rPr>
-        <w:t xml:space="preserve">Used Adobe Muse to generate the most </w:t>
-      </w:r>
-      <w:r>
-        <w:rPr>
-          <w:rFonts w:ascii="Times New Roman" w:hAnsi="Times New Roman" w:cs="Times New Roman"/>
-          <w:sz w:val="20"/>
-          <w:szCs w:val="20"/>
-        </w:rPr>
-        <w:t xml:space="preserve">cutting-edge </w:t>
-      </w:r>
-      <w:r>
-        <w:rPr>
-          <w:rFonts w:ascii="Times New Roman" w:hAnsi="Times New Roman" w:cs="Times New Roman"/>
-          <w:sz w:val="20"/>
-          <w:szCs w:val="20"/>
-        </w:rPr>
-        <w:t xml:space="preserve">single-page </w:t>
-      </w:r>
-      <w:r>
-        <w:rPr>
-          <w:rFonts w:ascii="Times New Roman" w:hAnsi="Times New Roman" w:cs="Times New Roman"/>
-          <w:sz w:val="20"/>
-          <w:szCs w:val="20"/>
-        </w:rPr>
-        <w:t xml:space="preserve">flat </w:t>
-      </w:r>
-      <w:r>
-        <w:rPr>
-          <w:rFonts w:ascii="Times New Roman" w:hAnsi="Times New Roman" w:cs="Times New Roman"/>
-          <w:sz w:val="20"/>
-          <w:szCs w:val="20"/>
-        </w:rPr>
-        <w:t>user interface</w:t>
+        <w:t xml:space="preserve">Setup </w:t>
+      </w:r>
+      <w:r>
+        <w:rPr>
+          <w:rFonts w:ascii="Times New Roman" w:hAnsi="Times New Roman" w:cs="Times New Roman"/>
+          <w:sz w:val="20"/>
+          <w:szCs w:val="20"/>
+        </w:rPr>
+        <w:t>authentication stack using Devis</w:t>
+      </w:r>
+      <w:r>
+        <w:rPr>
+          <w:rFonts w:ascii="Times New Roman" w:hAnsi="Times New Roman" w:cs="Times New Roman"/>
+          <w:sz w:val="20"/>
+          <w:szCs w:val="20"/>
+        </w:rPr>
+        <w:t xml:space="preserve">e / </w:t>
+      </w:r>
+      <w:proofErr w:type="spellStart"/>
+      <w:r>
+        <w:rPr>
+          <w:rFonts w:ascii="Times New Roman" w:hAnsi="Times New Roman" w:cs="Times New Roman"/>
+          <w:sz w:val="20"/>
+          <w:szCs w:val="20"/>
+        </w:rPr>
+        <w:t>CanCanCan</w:t>
+      </w:r>
+      <w:proofErr w:type="spellEnd"/>
+      <w:r>
+        <w:rPr>
+          <w:rFonts w:ascii="Times New Roman" w:hAnsi="Times New Roman" w:cs="Times New Roman"/>
+          <w:sz w:val="20"/>
+          <w:szCs w:val="20"/>
+        </w:rPr>
+        <w:t xml:space="preserve"> / </w:t>
+      </w:r>
+      <w:proofErr w:type="spellStart"/>
+      <w:r>
+        <w:rPr>
+          <w:rFonts w:ascii="Times New Roman" w:hAnsi="Times New Roman" w:cs="Times New Roman"/>
+          <w:sz w:val="20"/>
+          <w:szCs w:val="20"/>
+        </w:rPr>
+        <w:t>Rolify</w:t>
+      </w:r>
+      <w:proofErr w:type="spellEnd"/>
+      <w:r>
+        <w:rPr>
+          <w:rFonts w:ascii="Times New Roman" w:hAnsi="Times New Roman" w:cs="Times New Roman"/>
+          <w:sz w:val="20"/>
+          <w:szCs w:val="20"/>
+        </w:rPr>
+        <w:t xml:space="preserve"> for secure API calls and user permissions</w:t>
       </w:r>
     </w:p>
     <w:p>
@@ -1388,23 +1383,25 @@
           <w:sz w:val="20"/>
           <w:szCs w:val="20"/>
         </w:rPr>
-        <w:t>D</w:t>
-      </w:r>
-      <w:r>
-        <w:rPr>
-          <w:rFonts w:ascii="Times New Roman" w:hAnsi="Times New Roman" w:cs="Times New Roman"/>
-          <w:sz w:val="20"/>
-          <w:szCs w:val="20"/>
-        </w:rPr>
-        <w:t>eployed Adobe Muse app in hosting environment</w:t>
-      </w:r>
-      <w:r>
-        <w:rPr>
-          <w:rFonts w:ascii="Times New Roman" w:hAnsi="Times New Roman" w:cs="Times New Roman"/>
-          <w:sz w:val="20"/>
-          <w:szCs w:val="20"/>
-        </w:rPr>
-        <w:t xml:space="preserve"> that supports PHP server-side scripting</w:t>
+        <w:t xml:space="preserve">Analyzed new project proposal for multiplayer browser-based game; evaluated tools (Ruby, JavaScript, Mongo, </w:t>
+      </w:r>
+      <w:proofErr w:type="spellStart"/>
+      <w:r>
+        <w:rPr>
+          <w:rFonts w:ascii="Times New Roman" w:hAnsi="Times New Roman" w:cs="Times New Roman"/>
+          <w:sz w:val="20"/>
+          <w:szCs w:val="20"/>
+        </w:rPr>
+        <w:t>PostgreSQL</w:t>
+      </w:r>
+      <w:proofErr w:type="spellEnd"/>
+      <w:r>
+        <w:rPr>
+          <w:rFonts w:ascii="Times New Roman" w:hAnsi="Times New Roman" w:cs="Times New Roman"/>
+          <w:sz w:val="20"/>
+          <w:szCs w:val="20"/>
+        </w:rPr>
+        <w:t>, Ruby on Rails, Volt, Ember.js, Meteor, Unity3D) to solve the problem statement and chose the best solution to bootstrap a playable prototype</w:t>
       </w:r>
     </w:p>
     <w:p>
@@ -1439,16 +1436,66 @@
         </w:rPr>
         <w:t xml:space="preserve">   </w:t>
       </w:r>
-      <w:proofErr w:type="gramStart"/>
-      <w:r>
-        <w:rPr>
-          <w:rFonts w:ascii="Times New Roman" w:hAnsi="Times New Roman" w:cs="Times New Roman"/>
-          <w:sz w:val="20"/>
-          <w:szCs w:val="20"/>
-        </w:rPr>
-        <w:t>Explored</w:t>
-      </w:r>
-      <w:proofErr w:type="gramEnd"/>
+      <w:r>
+        <w:rPr>
+          <w:rFonts w:ascii="Times New Roman" w:hAnsi="Times New Roman" w:cs="Times New Roman"/>
+          <w:sz w:val="20"/>
+          <w:szCs w:val="20"/>
+        </w:rPr>
+        <w:t>Optimized real-time Volt app with a complicated data/model structure; finished features such as reset password that are built into the Volt User System, but were not yet finished by the Volt team</w:t>
+      </w:r>
+    </w:p>
+    <w:p>
+      <w:pPr>
+        <w:rPr>
+          <w:rFonts w:ascii="Times New Roman" w:hAnsi="Times New Roman" w:cs="Times New Roman"/>
+          <w:b/>
+          <w:sz w:val="20"/>
+          <w:szCs w:val="20"/>
+        </w:rPr>
+      </w:pPr>
+    </w:p>
+    <w:p>
+      <w:pPr>
+        <w:rPr>
+          <w:rFonts w:ascii="Times New Roman" w:hAnsi="Times New Roman" w:cs="Times New Roman"/>
+          <w:sz w:val="20"/>
+          <w:szCs w:val="20"/>
+        </w:rPr>
+      </w:pPr>
+      <w:r>
+        <w:rPr>
+          <w:rFonts w:ascii="Times New Roman" w:hAnsi="Times New Roman" w:cs="Times New Roman"/>
+          <w:b/>
+          <w:sz w:val="20"/>
+          <w:szCs w:val="20"/>
+        </w:rPr>
+        <w:t>The Psalm of Howard Thurman Documentary Film</w:t>
+      </w:r>
+      <w:r>
+        <w:rPr>
+          <w:rFonts w:ascii="Times New Roman" w:hAnsi="Times New Roman" w:cs="Times New Roman"/>
+          <w:sz w:val="20"/>
+          <w:szCs w:val="20"/>
+        </w:rPr>
+        <w:t xml:space="preserve">                                                                             </w:t>
+      </w:r>
+      <w:r>
+        <w:rPr>
+          <w:rFonts w:ascii="Times New Roman" w:hAnsi="Times New Roman" w:cs="Times New Roman"/>
+          <w:sz w:val="20"/>
+          <w:szCs w:val="20"/>
+        </w:rPr>
+        <w:t xml:space="preserve">               </w:t>
+      </w:r>
+      <w:r>
+        <w:rPr>
+          <w:rFonts w:ascii="Times New Roman" w:hAnsi="Times New Roman" w:cs="Times New Roman"/>
+          <w:sz w:val="20"/>
+          <w:szCs w:val="20"/>
+        </w:rPr>
+        <w:t>Apr 2015</w:t>
+      </w:r>
       <w:r>
         <w:rPr>
           <w:rFonts w:ascii="Times New Roman" w:hAnsi="Times New Roman" w:cs="Times New Roman"/>
@@ -1463,95 +1510,43 @@
           <w:sz w:val="20"/>
           <w:szCs w:val="20"/>
         </w:rPr>
-        <w:t xml:space="preserve">many template and </w:t>
-      </w:r>
-      <w:r>
-        <w:rPr>
-          <w:rFonts w:ascii="Times New Roman" w:hAnsi="Times New Roman" w:cs="Times New Roman"/>
-          <w:sz w:val="20"/>
-          <w:szCs w:val="20"/>
-        </w:rPr>
-        <w:t>design</w:t>
-      </w:r>
-      <w:r>
-        <w:rPr>
-          <w:rFonts w:ascii="Times New Roman" w:hAnsi="Times New Roman" w:cs="Times New Roman"/>
-          <w:sz w:val="20"/>
-          <w:szCs w:val="20"/>
-        </w:rPr>
-        <w:t xml:space="preserve"> </w:t>
-      </w:r>
-      <w:r>
-        <w:rPr>
-          <w:rFonts w:ascii="Times New Roman" w:hAnsi="Times New Roman" w:cs="Times New Roman"/>
-          <w:sz w:val="20"/>
-          <w:szCs w:val="20"/>
-        </w:rPr>
-        <w:t>technologies, such as</w:t>
-      </w:r>
-      <w:r>
-        <w:rPr>
-          <w:rFonts w:ascii="Times New Roman" w:hAnsi="Times New Roman" w:cs="Times New Roman"/>
-          <w:sz w:val="20"/>
-          <w:szCs w:val="20"/>
-        </w:rPr>
-        <w:t xml:space="preserve"> Twitter</w:t>
-      </w:r>
-      <w:r>
-        <w:rPr>
-          <w:rFonts w:ascii="Times New Roman" w:hAnsi="Times New Roman" w:cs="Times New Roman"/>
-          <w:sz w:val="20"/>
-          <w:szCs w:val="20"/>
-        </w:rPr>
-        <w:t xml:space="preserve"> </w:t>
-      </w:r>
-      <w:r>
-        <w:rPr>
-          <w:rFonts w:ascii="Times New Roman" w:hAnsi="Times New Roman" w:cs="Times New Roman"/>
-          <w:sz w:val="20"/>
-          <w:szCs w:val="20"/>
-        </w:rPr>
-        <w:t>Bootstrap</w:t>
-      </w:r>
-      <w:r>
-        <w:rPr>
-          <w:rFonts w:ascii="Times New Roman" w:hAnsi="Times New Roman" w:cs="Times New Roman"/>
-          <w:sz w:val="20"/>
-          <w:szCs w:val="20"/>
-        </w:rPr>
-        <w:t xml:space="preserve"> templates</w:t>
-      </w:r>
-      <w:r>
-        <w:rPr>
-          <w:rFonts w:ascii="Times New Roman" w:hAnsi="Times New Roman" w:cs="Times New Roman"/>
-          <w:sz w:val="20"/>
-          <w:szCs w:val="20"/>
-        </w:rPr>
-        <w:t xml:space="preserve"> and </w:t>
-      </w:r>
-      <w:r>
-        <w:rPr>
-          <w:rFonts w:ascii="Times New Roman" w:hAnsi="Times New Roman" w:cs="Times New Roman"/>
-          <w:sz w:val="20"/>
-          <w:szCs w:val="20"/>
-        </w:rPr>
-        <w:t xml:space="preserve">scratch coding </w:t>
-      </w:r>
-      <w:r>
-        <w:rPr>
-          <w:rFonts w:ascii="Times New Roman" w:hAnsi="Times New Roman" w:cs="Times New Roman"/>
-          <w:sz w:val="20"/>
-          <w:szCs w:val="20"/>
-        </w:rPr>
-        <w:t>CSS</w:t>
-      </w:r>
-      <w:r>
-        <w:rPr>
-          <w:rFonts w:ascii="Times New Roman" w:hAnsi="Times New Roman" w:cs="Times New Roman"/>
-          <w:sz w:val="20"/>
-          <w:szCs w:val="20"/>
-        </w:rPr>
-        <w:t>/JS</w:t>
+        <w:t xml:space="preserve">- </w:t>
+      </w:r>
+      <w:r>
+        <w:rPr>
+          <w:rFonts w:ascii="Times New Roman" w:hAnsi="Times New Roman" w:cs="Times New Roman"/>
+          <w:sz w:val="20"/>
+          <w:szCs w:val="20"/>
+        </w:rPr>
+        <w:t>May</w:t>
+      </w:r>
+      <w:r>
+        <w:rPr>
+          <w:rFonts w:ascii="Times New Roman" w:hAnsi="Times New Roman" w:cs="Times New Roman"/>
+          <w:sz w:val="20"/>
+          <w:szCs w:val="20"/>
+        </w:rPr>
+        <w:t xml:space="preserve"> 2015</w:t>
+      </w:r>
+    </w:p>
+    <w:p>
+      <w:pPr>
+        <w:outlineLvl w:val="0"/>
+        <w:rPr>
+          <w:rFonts w:ascii="Times New Roman" w:hAnsi="Times New Roman" w:cs="Times New Roman"/>
+          <w:i/>
+          <w:sz w:val="20"/>
+          <w:szCs w:val="20"/>
+        </w:rPr>
+      </w:pPr>
+      <w:r>
+        <w:rPr>
+          <w:rFonts w:ascii="Times New Roman" w:hAnsi="Times New Roman" w:cs="Times New Roman"/>
+          <w:i/>
+          <w:sz w:val="20"/>
+          <w:szCs w:val="20"/>
+        </w:rPr>
+        <w:t>Boston, MA</w:t>
       </w:r>
     </w:p>
     <w:p>
@@ -1586,55 +1581,45 @@
         </w:rPr>
         <w:t xml:space="preserve">   </w:t>
       </w:r>
-      <w:proofErr w:type="gramStart"/>
-      <w:r>
-        <w:rPr>
-          <w:rFonts w:ascii="Times New Roman" w:hAnsi="Times New Roman" w:cs="Times New Roman"/>
-          <w:sz w:val="20"/>
-          <w:szCs w:val="20"/>
-        </w:rPr>
-        <w:t>Helped</w:t>
-      </w:r>
-      <w:proofErr w:type="gramEnd"/>
-      <w:r>
-        <w:rPr>
-          <w:rFonts w:ascii="Times New Roman" w:hAnsi="Times New Roman" w:cs="Times New Roman"/>
-          <w:sz w:val="20"/>
-          <w:szCs w:val="20"/>
-        </w:rPr>
-        <w:t xml:space="preserve"> r</w:t>
-      </w:r>
-      <w:r>
-        <w:rPr>
-          <w:rFonts w:ascii="Times New Roman" w:hAnsi="Times New Roman" w:cs="Times New Roman"/>
-          <w:sz w:val="20"/>
-          <w:szCs w:val="20"/>
-        </w:rPr>
-        <w:t>efine content and customize</w:t>
-      </w:r>
-      <w:r>
-        <w:rPr>
-          <w:rFonts w:ascii="Times New Roman" w:hAnsi="Times New Roman" w:cs="Times New Roman"/>
-          <w:sz w:val="20"/>
-          <w:szCs w:val="20"/>
-        </w:rPr>
-        <w:t xml:space="preserve"> Muse template to best tell the </w:t>
-      </w:r>
-      <w:r>
-        <w:rPr>
-          <w:rFonts w:ascii="Times New Roman" w:hAnsi="Times New Roman" w:cs="Times New Roman"/>
-          <w:sz w:val="20"/>
-          <w:szCs w:val="20"/>
-        </w:rPr>
-        <w:t>story</w:t>
-      </w:r>
-      <w:r>
-        <w:rPr>
-          <w:rFonts w:ascii="Times New Roman" w:hAnsi="Times New Roman" w:cs="Times New Roman"/>
-          <w:sz w:val="20"/>
-          <w:szCs w:val="20"/>
-        </w:rPr>
-        <w:t xml:space="preserve"> of Howard Thurman</w:t>
+      <w:r>
+        <w:rPr>
+          <w:rFonts w:ascii="Times New Roman" w:hAnsi="Times New Roman" w:cs="Times New Roman"/>
+          <w:sz w:val="20"/>
+          <w:szCs w:val="20"/>
+        </w:rPr>
+        <w:t xml:space="preserve">Used Adobe Muse to generate the most </w:t>
+      </w:r>
+      <w:r>
+        <w:rPr>
+          <w:rFonts w:ascii="Times New Roman" w:hAnsi="Times New Roman" w:cs="Times New Roman"/>
+          <w:sz w:val="20"/>
+          <w:szCs w:val="20"/>
+        </w:rPr>
+        <w:t xml:space="preserve">cutting-edge </w:t>
+      </w:r>
+      <w:r>
+        <w:rPr>
+          <w:rFonts w:ascii="Times New Roman" w:hAnsi="Times New Roman" w:cs="Times New Roman"/>
+          <w:sz w:val="20"/>
+          <w:szCs w:val="20"/>
+        </w:rPr>
+        <w:t xml:space="preserve">single-page </w:t>
+      </w:r>
+      <w:r>
+        <w:rPr>
+          <w:rFonts w:ascii="Times New Roman" w:hAnsi="Times New Roman" w:cs="Times New Roman"/>
+          <w:sz w:val="20"/>
+          <w:szCs w:val="20"/>
+        </w:rPr>
+        <w:t xml:space="preserve">flat </w:t>
+      </w:r>
+      <w:r>
+        <w:rPr>
+          <w:rFonts w:ascii="Times New Roman" w:hAnsi="Times New Roman" w:cs="Times New Roman"/>
+          <w:sz w:val="20"/>
+          <w:szCs w:val="20"/>
+        </w:rPr>
+        <w:t>user interface</w:t>
       </w:r>
     </w:p>
     <w:p>
@@ -1675,131 +1660,23 @@
           <w:sz w:val="20"/>
           <w:szCs w:val="20"/>
         </w:rPr>
-        <w:t>URL =&gt; http://</w:t>
-      </w:r>
-      <w:r>
-        <w:rPr>
-          <w:rFonts w:ascii="Times New Roman" w:hAnsi="Times New Roman" w:cs="Times New Roman"/>
-          <w:sz w:val="20"/>
-          <w:szCs w:val="20"/>
-        </w:rPr>
-        <w:t>www.</w:t>
-      </w:r>
-      <w:r>
-        <w:rPr>
-          <w:rFonts w:ascii="Times New Roman" w:hAnsi="Times New Roman" w:cs="Times New Roman"/>
-          <w:sz w:val="20"/>
-          <w:szCs w:val="20"/>
-        </w:rPr>
-        <w:t>h</w:t>
-      </w:r>
-      <w:r>
-        <w:rPr>
-          <w:rFonts w:ascii="Times New Roman" w:hAnsi="Times New Roman" w:cs="Times New Roman"/>
-          <w:sz w:val="20"/>
-          <w:szCs w:val="20"/>
-        </w:rPr>
-        <w:t>owardthurman</w:t>
-      </w:r>
-      <w:r>
-        <w:rPr>
-          <w:rFonts w:ascii="Times New Roman" w:hAnsi="Times New Roman" w:cs="Times New Roman"/>
-          <w:sz w:val="20"/>
-          <w:szCs w:val="20"/>
-        </w:rPr>
-        <w:t>film.com</w:t>
-      </w:r>
-    </w:p>
-    <w:p>
-      <w:pPr>
-        <w:ind w:left="450" w:hanging="450"/>
-        <w:rPr>
-          <w:rFonts w:ascii="Times New Roman" w:hAnsi="Times New Roman" w:cs="Times New Roman"/>
-          <w:sz w:val="20"/>
-          <w:szCs w:val="20"/>
-        </w:rPr>
-      </w:pPr>
-    </w:p>
-    <w:p>
-      <w:pPr>
-        <w:ind w:left="450" w:hanging="450"/>
-        <w:rPr>
-          <w:rFonts w:ascii="Times New Roman" w:hAnsi="Times New Roman" w:cs="Times New Roman"/>
-          <w:sz w:val="20"/>
-          <w:szCs w:val="20"/>
-        </w:rPr>
-      </w:pPr>
-      <w:r>
-        <w:rPr>
-          <w:rFonts w:ascii="Times New Roman" w:hAnsi="Times New Roman" w:cs="Times New Roman"/>
-          <w:b/>
-          <w:sz w:val="20"/>
-          <w:szCs w:val="20"/>
-        </w:rPr>
-        <w:t>Free</w:t>
-      </w:r>
-      <w:r>
-        <w:rPr>
-          <w:rFonts w:ascii="Times New Roman" w:hAnsi="Times New Roman" w:cs="Times New Roman"/>
-          <w:b/>
-          <w:sz w:val="20"/>
-          <w:szCs w:val="20"/>
-        </w:rPr>
-        <w:t xml:space="preserve"> </w:t>
-      </w:r>
-      <w:r>
-        <w:rPr>
-          <w:rFonts w:ascii="Times New Roman" w:hAnsi="Times New Roman" w:cs="Times New Roman"/>
-          <w:b/>
-          <w:sz w:val="20"/>
-          <w:szCs w:val="20"/>
-        </w:rPr>
-        <w:t xml:space="preserve">Fundraise        </w:t>
-      </w:r>
-      <w:r>
-        <w:rPr>
-          <w:rFonts w:ascii="Times New Roman" w:hAnsi="Times New Roman" w:cs="Times New Roman"/>
-          <w:sz w:val="20"/>
-          <w:szCs w:val="20"/>
-        </w:rPr>
-        <w:t xml:space="preserve">                                                                                                                                   </w:t>
-      </w:r>
-      <w:r>
-        <w:rPr>
-          <w:rFonts w:ascii="Times New Roman" w:hAnsi="Times New Roman" w:cs="Times New Roman"/>
-          <w:sz w:val="20"/>
-          <w:szCs w:val="20"/>
-        </w:rPr>
-        <w:t xml:space="preserve">               </w:t>
-      </w:r>
-      <w:r>
-        <w:rPr>
-          <w:rFonts w:ascii="Times New Roman" w:hAnsi="Times New Roman" w:cs="Times New Roman"/>
-          <w:sz w:val="20"/>
-          <w:szCs w:val="20"/>
-        </w:rPr>
-        <w:t>Mar 2015 - May 2015</w:t>
-      </w:r>
-    </w:p>
-    <w:p>
-      <w:pPr>
-        <w:ind w:left="450" w:hanging="450"/>
-        <w:outlineLvl w:val="0"/>
-        <w:rPr>
-          <w:rFonts w:ascii="Times New Roman" w:hAnsi="Times New Roman" w:cs="Times New Roman"/>
-          <w:i/>
-          <w:sz w:val="20"/>
-          <w:szCs w:val="20"/>
-        </w:rPr>
-      </w:pPr>
-      <w:r>
-        <w:rPr>
-          <w:rFonts w:ascii="Times New Roman" w:hAnsi="Times New Roman" w:cs="Times New Roman"/>
-          <w:i/>
-          <w:sz w:val="20"/>
-          <w:szCs w:val="20"/>
-        </w:rPr>
-        <w:t>Boston, MA</w:t>
+        <w:t>D</w:t>
+      </w:r>
+      <w:r>
+        <w:rPr>
+          <w:rFonts w:ascii="Times New Roman" w:hAnsi="Times New Roman" w:cs="Times New Roman"/>
+          <w:sz w:val="20"/>
+          <w:szCs w:val="20"/>
+        </w:rPr>
+        <w:t>eployed Adobe Muse app in hosting environment</w:t>
+      </w:r>
+      <w:r>
+        <w:rPr>
+          <w:rFonts w:ascii="Times New Roman" w:hAnsi="Times New Roman" w:cs="Times New Roman"/>
+          <w:sz w:val="20"/>
+          <w:szCs w:val="20"/>
+        </w:rPr>
+        <w:t xml:space="preserve"> that supports PHP server-side scripting</w:t>
       </w:r>
     </w:p>
     <w:p>
@@ -1834,13 +1711,119 @@
         </w:rPr>
         <w:t xml:space="preserve">   </w:t>
       </w:r>
-      <w:r>
-        <w:rPr>
-          <w:rFonts w:ascii="Times New Roman" w:hAnsi="Times New Roman" w:cs="Times New Roman"/>
-          <w:sz w:val="20"/>
-          <w:szCs w:val="20"/>
-        </w:rPr>
-        <w:t>Engineered API-driven Backbone.js app enabling you to shop and give the advertising affiliate fees generated to the charity of your choice</w:t>
+      <w:proofErr w:type="gramStart"/>
+      <w:r>
+        <w:rPr>
+          <w:rFonts w:ascii="Times New Roman" w:hAnsi="Times New Roman" w:cs="Times New Roman"/>
+          <w:sz w:val="20"/>
+          <w:szCs w:val="20"/>
+        </w:rPr>
+        <w:t>Explored</w:t>
+      </w:r>
+      <w:proofErr w:type="gramEnd"/>
+      <w:r>
+        <w:rPr>
+          <w:rFonts w:ascii="Times New Roman" w:hAnsi="Times New Roman" w:cs="Times New Roman"/>
+          <w:sz w:val="20"/>
+          <w:szCs w:val="20"/>
+        </w:rPr>
+        <w:t xml:space="preserve"> </w:t>
+      </w:r>
+      <w:r>
+        <w:rPr>
+          <w:rFonts w:ascii="Times New Roman" w:hAnsi="Times New Roman" w:cs="Times New Roman"/>
+          <w:sz w:val="20"/>
+          <w:szCs w:val="20"/>
+        </w:rPr>
+        <w:t xml:space="preserve">many template and </w:t>
+      </w:r>
+      <w:r>
+        <w:rPr>
+          <w:rFonts w:ascii="Times New Roman" w:hAnsi="Times New Roman" w:cs="Times New Roman"/>
+          <w:sz w:val="20"/>
+          <w:szCs w:val="20"/>
+        </w:rPr>
+        <w:t>design</w:t>
+      </w:r>
+      <w:r>
+        <w:rPr>
+          <w:rFonts w:ascii="Times New Roman" w:hAnsi="Times New Roman" w:cs="Times New Roman"/>
+          <w:sz w:val="20"/>
+          <w:szCs w:val="20"/>
+        </w:rPr>
+        <w:t xml:space="preserve"> </w:t>
+      </w:r>
+      <w:r>
+        <w:rPr>
+          <w:rFonts w:ascii="Times New Roman" w:hAnsi="Times New Roman" w:cs="Times New Roman"/>
+          <w:sz w:val="20"/>
+          <w:szCs w:val="20"/>
+        </w:rPr>
+        <w:t>technologies, such as</w:t>
+      </w:r>
+      <w:r>
+        <w:rPr>
+          <w:rFonts w:ascii="Times New Roman" w:hAnsi="Times New Roman" w:cs="Times New Roman"/>
+          <w:sz w:val="20"/>
+          <w:szCs w:val="20"/>
+        </w:rPr>
+        <w:t xml:space="preserve"> Twitter</w:t>
+      </w:r>
+      <w:r>
+        <w:rPr>
+          <w:rFonts w:ascii="Times New Roman" w:hAnsi="Times New Roman" w:cs="Times New Roman"/>
+          <w:sz w:val="20"/>
+          <w:szCs w:val="20"/>
+        </w:rPr>
+        <w:t xml:space="preserve"> </w:t>
+      </w:r>
+      <w:r>
+        <w:rPr>
+          <w:rFonts w:ascii="Times New Roman" w:hAnsi="Times New Roman" w:cs="Times New Roman"/>
+          <w:sz w:val="20"/>
+          <w:szCs w:val="20"/>
+        </w:rPr>
+        <w:t>Bootstrap</w:t>
+      </w:r>
+      <w:r>
+        <w:rPr>
+          <w:rFonts w:ascii="Times New Roman" w:hAnsi="Times New Roman" w:cs="Times New Roman"/>
+          <w:sz w:val="20"/>
+          <w:szCs w:val="20"/>
+        </w:rPr>
+        <w:t xml:space="preserve"> templates</w:t>
+      </w:r>
+      <w:r>
+        <w:rPr>
+          <w:rFonts w:ascii="Times New Roman" w:hAnsi="Times New Roman" w:cs="Times New Roman"/>
+          <w:sz w:val="20"/>
+          <w:szCs w:val="20"/>
+        </w:rPr>
+        <w:t xml:space="preserve"> and </w:t>
+      </w:r>
+      <w:r>
+        <w:rPr>
+          <w:rFonts w:ascii="Times New Roman" w:hAnsi="Times New Roman" w:cs="Times New Roman"/>
+          <w:sz w:val="20"/>
+          <w:szCs w:val="20"/>
+        </w:rPr>
+        <w:t xml:space="preserve">scratch coding </w:t>
+      </w:r>
+      <w:r>
+        <w:rPr>
+          <w:rFonts w:ascii="Times New Roman" w:hAnsi="Times New Roman" w:cs="Times New Roman"/>
+          <w:sz w:val="20"/>
+          <w:szCs w:val="20"/>
+        </w:rPr>
+        <w:t>CSS</w:t>
+      </w:r>
+      <w:r>
+        <w:rPr>
+          <w:rFonts w:ascii="Times New Roman" w:hAnsi="Times New Roman" w:cs="Times New Roman"/>
+          <w:sz w:val="20"/>
+          <w:szCs w:val="20"/>
+        </w:rPr>
+        <w:t>/JS</w:t>
       </w:r>
     </w:p>
     <w:p>
@@ -1875,31 +1858,55 @@
         </w:rPr>
         <w:t xml:space="preserve">   </w:t>
       </w:r>
-      <w:r>
-        <w:rPr>
-          <w:rFonts w:ascii="Times New Roman" w:hAnsi="Times New Roman" w:cs="Times New Roman"/>
-          <w:sz w:val="20"/>
-          <w:szCs w:val="20"/>
-        </w:rPr>
-        <w:t xml:space="preserve">Designed and programmed user interface in Backbone.js with carousels built on </w:t>
-      </w:r>
-      <w:proofErr w:type="spellStart"/>
-      <w:r>
-        <w:rPr>
-          <w:rFonts w:ascii="Times New Roman" w:hAnsi="Times New Roman" w:cs="Times New Roman"/>
-          <w:sz w:val="20"/>
-          <w:szCs w:val="20"/>
-        </w:rPr>
-        <w:t>jQuery</w:t>
-      </w:r>
-      <w:proofErr w:type="spellEnd"/>
-      <w:r>
-        <w:rPr>
-          <w:rFonts w:ascii="Times New Roman" w:hAnsi="Times New Roman" w:cs="Times New Roman"/>
-          <w:sz w:val="20"/>
-          <w:szCs w:val="20"/>
-        </w:rPr>
-        <w:t xml:space="preserve"> fading methods</w:t>
+      <w:proofErr w:type="gramStart"/>
+      <w:r>
+        <w:rPr>
+          <w:rFonts w:ascii="Times New Roman" w:hAnsi="Times New Roman" w:cs="Times New Roman"/>
+          <w:sz w:val="20"/>
+          <w:szCs w:val="20"/>
+        </w:rPr>
+        <w:t>Helped</w:t>
+      </w:r>
+      <w:proofErr w:type="gramEnd"/>
+      <w:r>
+        <w:rPr>
+          <w:rFonts w:ascii="Times New Roman" w:hAnsi="Times New Roman" w:cs="Times New Roman"/>
+          <w:sz w:val="20"/>
+          <w:szCs w:val="20"/>
+        </w:rPr>
+        <w:t xml:space="preserve"> r</w:t>
+      </w:r>
+      <w:r>
+        <w:rPr>
+          <w:rFonts w:ascii="Times New Roman" w:hAnsi="Times New Roman" w:cs="Times New Roman"/>
+          <w:sz w:val="20"/>
+          <w:szCs w:val="20"/>
+        </w:rPr>
+        <w:t>efine content and customize</w:t>
+      </w:r>
+      <w:r>
+        <w:rPr>
+          <w:rFonts w:ascii="Times New Roman" w:hAnsi="Times New Roman" w:cs="Times New Roman"/>
+          <w:sz w:val="20"/>
+          <w:szCs w:val="20"/>
+        </w:rPr>
+        <w:t xml:space="preserve"> Muse template to best tell the </w:t>
+      </w:r>
+      <w:r>
+        <w:rPr>
+          <w:rFonts w:ascii="Times New Roman" w:hAnsi="Times New Roman" w:cs="Times New Roman"/>
+          <w:sz w:val="20"/>
+          <w:szCs w:val="20"/>
+        </w:rPr>
+        <w:t>story</w:t>
+      </w:r>
+      <w:r>
+        <w:rPr>
+          <w:rFonts w:ascii="Times New Roman" w:hAnsi="Times New Roman" w:cs="Times New Roman"/>
+          <w:sz w:val="20"/>
+          <w:szCs w:val="20"/>
+        </w:rPr>
+        <w:t xml:space="preserve"> of Howard Thurman</w:t>
       </w:r>
     </w:p>
     <w:p>
@@ -1940,7 +1947,131 @@
           <w:sz w:val="20"/>
           <w:szCs w:val="20"/>
         </w:rPr>
-        <w:t>Allowed users to either select a featured charity, or to explore all, which adds a selected charity to the featured collection as well as activating it for donations</w:t>
+        <w:t>URL =&gt; http://</w:t>
+      </w:r>
+      <w:r>
+        <w:rPr>
+          <w:rFonts w:ascii="Times New Roman" w:hAnsi="Times New Roman" w:cs="Times New Roman"/>
+          <w:sz w:val="20"/>
+          <w:szCs w:val="20"/>
+        </w:rPr>
+        <w:t>www.</w:t>
+      </w:r>
+      <w:r>
+        <w:rPr>
+          <w:rFonts w:ascii="Times New Roman" w:hAnsi="Times New Roman" w:cs="Times New Roman"/>
+          <w:sz w:val="20"/>
+          <w:szCs w:val="20"/>
+        </w:rPr>
+        <w:t>h</w:t>
+      </w:r>
+      <w:r>
+        <w:rPr>
+          <w:rFonts w:ascii="Times New Roman" w:hAnsi="Times New Roman" w:cs="Times New Roman"/>
+          <w:sz w:val="20"/>
+          <w:szCs w:val="20"/>
+        </w:rPr>
+        <w:t>owardthurman</w:t>
+      </w:r>
+      <w:r>
+        <w:rPr>
+          <w:rFonts w:ascii="Times New Roman" w:hAnsi="Times New Roman" w:cs="Times New Roman"/>
+          <w:sz w:val="20"/>
+          <w:szCs w:val="20"/>
+        </w:rPr>
+        <w:t>film.com</w:t>
+      </w:r>
+    </w:p>
+    <w:p>
+      <w:pPr>
+        <w:ind w:left="450" w:hanging="450"/>
+        <w:rPr>
+          <w:rFonts w:ascii="Times New Roman" w:hAnsi="Times New Roman" w:cs="Times New Roman"/>
+          <w:sz w:val="20"/>
+          <w:szCs w:val="20"/>
+        </w:rPr>
+      </w:pPr>
+    </w:p>
+    <w:p>
+      <w:pPr>
+        <w:ind w:left="450" w:hanging="450"/>
+        <w:rPr>
+          <w:rFonts w:ascii="Times New Roman" w:hAnsi="Times New Roman" w:cs="Times New Roman"/>
+          <w:sz w:val="20"/>
+          <w:szCs w:val="20"/>
+        </w:rPr>
+      </w:pPr>
+      <w:r>
+        <w:rPr>
+          <w:rFonts w:ascii="Times New Roman" w:hAnsi="Times New Roman" w:cs="Times New Roman"/>
+          <w:b/>
+          <w:sz w:val="20"/>
+          <w:szCs w:val="20"/>
+        </w:rPr>
+        <w:t>Free</w:t>
+      </w:r>
+      <w:r>
+        <w:rPr>
+          <w:rFonts w:ascii="Times New Roman" w:hAnsi="Times New Roman" w:cs="Times New Roman"/>
+          <w:b/>
+          <w:sz w:val="20"/>
+          <w:szCs w:val="20"/>
+        </w:rPr>
+        <w:t xml:space="preserve"> </w:t>
+      </w:r>
+      <w:r>
+        <w:rPr>
+          <w:rFonts w:ascii="Times New Roman" w:hAnsi="Times New Roman" w:cs="Times New Roman"/>
+          <w:b/>
+          <w:sz w:val="20"/>
+          <w:szCs w:val="20"/>
+        </w:rPr>
+        <w:t xml:space="preserve">Fundraise        </w:t>
+      </w:r>
+      <w:r>
+        <w:rPr>
+          <w:rFonts w:ascii="Times New Roman" w:hAnsi="Times New Roman" w:cs="Times New Roman"/>
+          <w:sz w:val="20"/>
+          <w:szCs w:val="20"/>
+        </w:rPr>
+        <w:t xml:space="preserve">                                                                                                                                   </w:t>
+      </w:r>
+      <w:r>
+        <w:rPr>
+          <w:rFonts w:ascii="Times New Roman" w:hAnsi="Times New Roman" w:cs="Times New Roman"/>
+          <w:sz w:val="20"/>
+          <w:szCs w:val="20"/>
+        </w:rPr>
+        <w:t xml:space="preserve">               </w:t>
+      </w:r>
+      <w:r>
+        <w:rPr>
+          <w:rFonts w:ascii="Times New Roman" w:hAnsi="Times New Roman" w:cs="Times New Roman"/>
+          <w:sz w:val="20"/>
+          <w:szCs w:val="20"/>
+        </w:rPr>
+        <w:t>Mar 2015 - May 2015</w:t>
+      </w:r>
+    </w:p>
+    <w:p>
+      <w:pPr>
+        <w:ind w:left="450" w:hanging="450"/>
+        <w:outlineLvl w:val="0"/>
+        <w:rPr>
+          <w:rFonts w:ascii="Times New Roman" w:hAnsi="Times New Roman" w:cs="Times New Roman"/>
+          <w:i/>
+          <w:sz w:val="20"/>
+          <w:szCs w:val="20"/>
+        </w:rPr>
+      </w:pPr>
+      <w:r>
+        <w:rPr>
+          <w:rFonts w:ascii="Times New Roman" w:hAnsi="Times New Roman" w:cs="Times New Roman"/>
+          <w:i/>
+          <w:sz w:val="20"/>
+          <w:szCs w:val="20"/>
+        </w:rPr>
+        <w:t>Boston, MA</w:t>
       </w:r>
     </w:p>
     <w:p>
@@ -1981,25 +2112,7 @@
           <w:sz w:val="20"/>
           <w:szCs w:val="20"/>
         </w:rPr>
-        <w:t xml:space="preserve">Integrated charity tracking-ids into each unique set of query string parameters required by Amazon, eBay and </w:t>
-      </w:r>
-      <w:proofErr w:type="spellStart"/>
-      <w:r>
-        <w:rPr>
-          <w:rFonts w:ascii="Times New Roman" w:hAnsi="Times New Roman" w:cs="Times New Roman"/>
-          <w:sz w:val="20"/>
-          <w:szCs w:val="20"/>
-        </w:rPr>
-        <w:t>FlexOffers</w:t>
-      </w:r>
-      <w:proofErr w:type="spellEnd"/>
-      <w:r>
-        <w:rPr>
-          <w:rFonts w:ascii="Times New Roman" w:hAnsi="Times New Roman" w:cs="Times New Roman"/>
-          <w:sz w:val="20"/>
-          <w:szCs w:val="20"/>
-        </w:rPr>
-        <w:t xml:space="preserve"> affiliate programs</w:t>
+        <w:t>Engineered API-driven Backbone.js app enabling you to shop and give the advertising affiliate fees generated to the charity of your choice</w:t>
       </w:r>
     </w:p>
     <w:p>
@@ -2036,85 +2149,29 @@
       </w:r>
       <w:r>
         <w:rPr>
-          <w:rFonts w:ascii="Times New Roman" w:hAnsi="Times New Roman" w:cs="Times New Roman" w:hint="eastAsia"/>
-          <w:sz w:val="20"/>
-          <w:szCs w:val="20"/>
-        </w:rPr>
-        <w:t>Staging URL =&gt; http://aidtheplanet.herokuapp.com</w:t>
-      </w:r>
-    </w:p>
-    <w:p>
-      <w:pPr>
-        <w:ind w:left="450" w:hanging="450"/>
-        <w:rPr>
-          <w:rFonts w:ascii="Times New Roman" w:hAnsi="Times New Roman" w:cs="Times New Roman"/>
-          <w:sz w:val="20"/>
-          <w:szCs w:val="20"/>
-        </w:rPr>
-      </w:pPr>
-    </w:p>
-    <w:p>
-      <w:pPr>
-        <w:ind w:left="450" w:hanging="450"/>
-        <w:rPr>
-          <w:rFonts w:ascii="Times New Roman" w:hAnsi="Times New Roman" w:cs="Times New Roman"/>
-          <w:sz w:val="20"/>
-          <w:szCs w:val="20"/>
-        </w:rPr>
-      </w:pPr>
-      <w:r>
-        <w:rPr>
-          <w:rFonts w:ascii="Times New Roman" w:hAnsi="Times New Roman" w:cs="Times New Roman"/>
-          <w:b/>
-          <w:sz w:val="20"/>
-          <w:szCs w:val="20"/>
-        </w:rPr>
-        <w:t>Outlearn.com</w:t>
-      </w:r>
-      <w:r>
-        <w:rPr>
-          <w:rFonts w:ascii="Times New Roman" w:hAnsi="Times New Roman" w:cs="Times New Roman"/>
-          <w:sz w:val="20"/>
-          <w:szCs w:val="20"/>
-        </w:rPr>
-        <w:t xml:space="preserve">                                                                                                                                          </w:t>
-      </w:r>
-      <w:r>
-        <w:rPr>
-          <w:rFonts w:ascii="Times New Roman" w:hAnsi="Times New Roman" w:cs="Times New Roman"/>
-          <w:sz w:val="20"/>
-          <w:szCs w:val="20"/>
-        </w:rPr>
-        <w:t xml:space="preserve">                </w:t>
-      </w:r>
-      <w:r>
-        <w:rPr>
-          <w:rFonts w:ascii="Times New Roman" w:hAnsi="Times New Roman" w:cs="Times New Roman"/>
-          <w:sz w:val="20"/>
-          <w:szCs w:val="20"/>
-        </w:rPr>
-        <w:t xml:space="preserve">     Jan 2015 - Feb 2015</w:t>
-      </w:r>
-    </w:p>
-    <w:p>
-      <w:pPr>
-        <w:ind w:left="450" w:hanging="450"/>
-        <w:outlineLvl w:val="0"/>
-        <w:rPr>
-          <w:rFonts w:ascii="Times New Roman" w:hAnsi="Times New Roman" w:cs="Times New Roman"/>
-          <w:i/>
-          <w:sz w:val="20"/>
-          <w:szCs w:val="20"/>
-        </w:rPr>
-      </w:pPr>
-      <w:r>
-        <w:rPr>
-          <w:rFonts w:ascii="Times New Roman" w:hAnsi="Times New Roman" w:cs="Times New Roman"/>
-          <w:i/>
-          <w:sz w:val="20"/>
-          <w:szCs w:val="20"/>
-        </w:rPr>
-        <w:t>Boston, MA</w:t>
+          <w:rFonts w:ascii="Times New Roman" w:hAnsi="Times New Roman" w:cs="Times New Roman"/>
+          <w:sz w:val="20"/>
+          <w:szCs w:val="20"/>
+        </w:rPr>
+        <w:t xml:space="preserve">Designed and programmed user interface in Backbone.js with carousels built on </w:t>
+      </w:r>
+      <w:proofErr w:type="spellStart"/>
+      <w:r>
+        <w:rPr>
+          <w:rFonts w:ascii="Times New Roman" w:hAnsi="Times New Roman" w:cs="Times New Roman"/>
+          <w:sz w:val="20"/>
+          <w:szCs w:val="20"/>
+        </w:rPr>
+        <w:t>jQuery</w:t>
+      </w:r>
+      <w:proofErr w:type="spellEnd"/>
+      <w:r>
+        <w:rPr>
+          <w:rFonts w:ascii="Times New Roman" w:hAnsi="Times New Roman" w:cs="Times New Roman"/>
+          <w:sz w:val="20"/>
+          <w:szCs w:val="20"/>
+        </w:rPr>
+        <w:t xml:space="preserve"> fading methods</w:t>
       </w:r>
     </w:p>
     <w:p>
@@ -2149,40 +2206,31 @@
         </w:rPr>
         <w:t xml:space="preserve">   </w:t>
       </w:r>
-      <w:proofErr w:type="gramStart"/>
-      <w:r>
-        <w:rPr>
-          <w:rFonts w:ascii="Times New Roman" w:hAnsi="Times New Roman" w:cs="Times New Roman"/>
-          <w:sz w:val="20"/>
-          <w:szCs w:val="20"/>
-        </w:rPr>
-        <w:t>Researched</w:t>
-      </w:r>
-      <w:proofErr w:type="gramEnd"/>
-      <w:r>
-        <w:rPr>
-          <w:rFonts w:ascii="Times New Roman" w:hAnsi="Times New Roman" w:cs="Times New Roman"/>
-          <w:sz w:val="20"/>
-          <w:szCs w:val="20"/>
-        </w:rPr>
-        <w:t xml:space="preserve"> technical training topics and formatted content into prototype format</w:t>
-      </w:r>
-    </w:p>
-    <w:p>
-      <w:pPr>
-        <w:ind w:left="450" w:hanging="450"/>
-        <w:rPr>
-          <w:rFonts w:ascii="Times New Roman" w:hAnsi="Times New Roman" w:cs="Times New Roman"/>
-          <w:sz w:val="20"/>
-          <w:szCs w:val="20"/>
-        </w:rPr>
-      </w:pPr>
-      <w:r>
-        <w:rPr>
-          <w:rFonts w:ascii="Times New Roman" w:hAnsi="Times New Roman" w:cs="Times New Roman"/>
-          <w:sz w:val="20"/>
-          <w:szCs w:val="20"/>
-        </w:rPr>
+      <w:r>
+        <w:rPr>
+          <w:rFonts w:ascii="Times New Roman" w:hAnsi="Times New Roman" w:cs="Times New Roman"/>
+          <w:sz w:val="20"/>
+          <w:szCs w:val="20"/>
+        </w:rPr>
+        <w:t>Allowed users to either select a featured charity, or to explore all, which adds a selected charity to the featured collection as well as activating it for donations</w:t>
+      </w:r>
+    </w:p>
+    <w:p>
+      <w:pPr>
+        <w:ind w:left="450" w:hanging="450"/>
+        <w:rPr>
+          <w:rFonts w:ascii="Times New Roman" w:hAnsi="Times New Roman" w:cs="Times New Roman"/>
+          <w:sz w:val="20"/>
+          <w:szCs w:val="20"/>
+        </w:rPr>
+      </w:pPr>
+      <w:r>
+        <w:rPr>
+          <w:rFonts w:ascii="Times New Roman" w:hAnsi="Times New Roman" w:cs="Times New Roman"/>
+          <w:sz w:val="20"/>
+          <w:szCs w:val="20"/>
+        </w:rPr>
+        <w:lastRenderedPageBreak/>
         <w:t xml:space="preserve">   </w:t>
       </w:r>
       <w:r>
@@ -2206,6 +2254,231 @@
           <w:sz w:val="20"/>
           <w:szCs w:val="20"/>
         </w:rPr>
+        <w:t xml:space="preserve">Integrated charity tracking-ids into each unique set of query string parameters required by Amazon, eBay and </w:t>
+      </w:r>
+      <w:proofErr w:type="spellStart"/>
+      <w:r>
+        <w:rPr>
+          <w:rFonts w:ascii="Times New Roman" w:hAnsi="Times New Roman" w:cs="Times New Roman"/>
+          <w:sz w:val="20"/>
+          <w:szCs w:val="20"/>
+        </w:rPr>
+        <w:t>FlexOffers</w:t>
+      </w:r>
+      <w:proofErr w:type="spellEnd"/>
+      <w:r>
+        <w:rPr>
+          <w:rFonts w:ascii="Times New Roman" w:hAnsi="Times New Roman" w:cs="Times New Roman"/>
+          <w:sz w:val="20"/>
+          <w:szCs w:val="20"/>
+        </w:rPr>
+        <w:t xml:space="preserve"> affiliate programs</w:t>
+      </w:r>
+    </w:p>
+    <w:p>
+      <w:pPr>
+        <w:ind w:left="450" w:hanging="450"/>
+        <w:rPr>
+          <w:rFonts w:ascii="Times New Roman" w:hAnsi="Times New Roman" w:cs="Times New Roman"/>
+          <w:sz w:val="20"/>
+          <w:szCs w:val="20"/>
+        </w:rPr>
+      </w:pPr>
+      <w:r>
+        <w:rPr>
+          <w:rFonts w:ascii="Times New Roman" w:hAnsi="Times New Roman" w:cs="Times New Roman"/>
+          <w:sz w:val="20"/>
+          <w:szCs w:val="20"/>
+        </w:rPr>
+        <w:t xml:space="preserve">   </w:t>
+      </w:r>
+      <w:r>
+        <w:rPr>
+          <w:rFonts w:ascii="Times New Roman" w:eastAsia="Noto Symbol" w:hAnsi="Times New Roman" w:cs="Times New Roman"/>
+          <w:sz w:val="16"/>
+        </w:rPr>
+        <w:t>●</w:t>
+      </w:r>
+      <w:r>
+        <w:rPr>
+          <w:rFonts w:ascii="Times New Roman" w:hAnsi="Times New Roman" w:cs="Times New Roman"/>
+          <w:sz w:val="20"/>
+          <w:szCs w:val="20"/>
+        </w:rPr>
+        <w:t xml:space="preserve">   </w:t>
+      </w:r>
+      <w:r>
+        <w:rPr>
+          <w:rFonts w:ascii="Times New Roman" w:hAnsi="Times New Roman" w:cs="Times New Roman" w:hint="eastAsia"/>
+          <w:sz w:val="20"/>
+          <w:szCs w:val="20"/>
+        </w:rPr>
+        <w:t>Staging URL =&gt; http://aidtheplanet.herokuapp.com</w:t>
+      </w:r>
+    </w:p>
+    <w:p>
+      <w:pPr>
+        <w:ind w:left="450" w:hanging="450"/>
+        <w:rPr>
+          <w:rFonts w:ascii="Times New Roman" w:hAnsi="Times New Roman" w:cs="Times New Roman"/>
+          <w:sz w:val="20"/>
+          <w:szCs w:val="20"/>
+        </w:rPr>
+      </w:pPr>
+    </w:p>
+    <w:p>
+      <w:pPr>
+        <w:ind w:left="450" w:hanging="450"/>
+        <w:rPr>
+          <w:rFonts w:ascii="Times New Roman" w:hAnsi="Times New Roman" w:cs="Times New Roman"/>
+          <w:sz w:val="20"/>
+          <w:szCs w:val="20"/>
+        </w:rPr>
+      </w:pPr>
+      <w:r>
+        <w:rPr>
+          <w:rFonts w:ascii="Times New Roman" w:hAnsi="Times New Roman" w:cs="Times New Roman"/>
+          <w:b/>
+          <w:sz w:val="20"/>
+          <w:szCs w:val="20"/>
+        </w:rPr>
+        <w:t>Outlearn.com</w:t>
+      </w:r>
+      <w:r>
+        <w:rPr>
+          <w:rFonts w:ascii="Times New Roman" w:hAnsi="Times New Roman" w:cs="Times New Roman"/>
+          <w:sz w:val="20"/>
+          <w:szCs w:val="20"/>
+        </w:rPr>
+        <w:t xml:space="preserve">                                                                                                                                          </w:t>
+      </w:r>
+      <w:r>
+        <w:rPr>
+          <w:rFonts w:ascii="Times New Roman" w:hAnsi="Times New Roman" w:cs="Times New Roman"/>
+          <w:sz w:val="20"/>
+          <w:szCs w:val="20"/>
+        </w:rPr>
+        <w:t xml:space="preserve">                </w:t>
+      </w:r>
+      <w:r>
+        <w:rPr>
+          <w:rFonts w:ascii="Times New Roman" w:hAnsi="Times New Roman" w:cs="Times New Roman"/>
+          <w:sz w:val="20"/>
+          <w:szCs w:val="20"/>
+        </w:rPr>
+        <w:t xml:space="preserve">     Jan 2015 - Feb 2015</w:t>
+      </w:r>
+    </w:p>
+    <w:p>
+      <w:pPr>
+        <w:ind w:left="450" w:hanging="450"/>
+        <w:outlineLvl w:val="0"/>
+        <w:rPr>
+          <w:rFonts w:ascii="Times New Roman" w:hAnsi="Times New Roman" w:cs="Times New Roman"/>
+          <w:i/>
+          <w:sz w:val="20"/>
+          <w:szCs w:val="20"/>
+        </w:rPr>
+      </w:pPr>
+      <w:r>
+        <w:rPr>
+          <w:rFonts w:ascii="Times New Roman" w:hAnsi="Times New Roman" w:cs="Times New Roman"/>
+          <w:i/>
+          <w:sz w:val="20"/>
+          <w:szCs w:val="20"/>
+        </w:rPr>
+        <w:t>Boston, MA</w:t>
+      </w:r>
+    </w:p>
+    <w:p>
+      <w:pPr>
+        <w:ind w:left="450" w:hanging="450"/>
+        <w:rPr>
+          <w:rFonts w:ascii="Times New Roman" w:hAnsi="Times New Roman" w:cs="Times New Roman"/>
+          <w:sz w:val="20"/>
+          <w:szCs w:val="20"/>
+        </w:rPr>
+      </w:pPr>
+      <w:r>
+        <w:rPr>
+          <w:rFonts w:ascii="Times New Roman" w:hAnsi="Times New Roman" w:cs="Times New Roman"/>
+          <w:sz w:val="20"/>
+          <w:szCs w:val="20"/>
+        </w:rPr>
+        <w:t xml:space="preserve">   </w:t>
+      </w:r>
+      <w:r>
+        <w:rPr>
+          <w:rFonts w:ascii="Times New Roman" w:eastAsia="Noto Symbol" w:hAnsi="Times New Roman" w:cs="Times New Roman"/>
+          <w:sz w:val="16"/>
+        </w:rPr>
+        <w:t>●</w:t>
+      </w:r>
+      <w:r>
+        <w:rPr>
+          <w:rFonts w:ascii="Times New Roman" w:hAnsi="Times New Roman" w:cs="Times New Roman"/>
+          <w:sz w:val="20"/>
+          <w:szCs w:val="20"/>
+        </w:rPr>
+        <w:t xml:space="preserve">   </w:t>
+      </w:r>
+      <w:proofErr w:type="gramStart"/>
+      <w:r>
+        <w:rPr>
+          <w:rFonts w:ascii="Times New Roman" w:hAnsi="Times New Roman" w:cs="Times New Roman"/>
+          <w:sz w:val="20"/>
+          <w:szCs w:val="20"/>
+        </w:rPr>
+        <w:t>Researched</w:t>
+      </w:r>
+      <w:proofErr w:type="gramEnd"/>
+      <w:r>
+        <w:rPr>
+          <w:rFonts w:ascii="Times New Roman" w:hAnsi="Times New Roman" w:cs="Times New Roman"/>
+          <w:sz w:val="20"/>
+          <w:szCs w:val="20"/>
+        </w:rPr>
+        <w:t xml:space="preserve"> technical training topics and formatted content into prototype format</w:t>
+      </w:r>
+    </w:p>
+    <w:p>
+      <w:pPr>
+        <w:ind w:left="450" w:hanging="450"/>
+        <w:rPr>
+          <w:rFonts w:ascii="Times New Roman" w:hAnsi="Times New Roman" w:cs="Times New Roman"/>
+          <w:sz w:val="20"/>
+          <w:szCs w:val="20"/>
+        </w:rPr>
+      </w:pPr>
+      <w:r>
+        <w:rPr>
+          <w:rFonts w:ascii="Times New Roman" w:hAnsi="Times New Roman" w:cs="Times New Roman"/>
+          <w:sz w:val="20"/>
+          <w:szCs w:val="20"/>
+        </w:rPr>
+        <w:t xml:space="preserve">   </w:t>
+      </w:r>
+      <w:r>
+        <w:rPr>
+          <w:rFonts w:ascii="Times New Roman" w:eastAsia="Noto Symbol" w:hAnsi="Times New Roman" w:cs="Times New Roman"/>
+          <w:sz w:val="16"/>
+        </w:rPr>
+        <w:t>●</w:t>
+      </w:r>
+      <w:r>
+        <w:rPr>
+          <w:rFonts w:ascii="Times New Roman" w:hAnsi="Times New Roman" w:cs="Times New Roman"/>
+          <w:sz w:val="20"/>
+          <w:szCs w:val="20"/>
+        </w:rPr>
+        <w:t xml:space="preserve">   </w:t>
+      </w:r>
+      <w:r>
+        <w:rPr>
+          <w:rFonts w:ascii="Times New Roman" w:hAnsi="Times New Roman" w:cs="Times New Roman"/>
+          <w:sz w:val="20"/>
+          <w:szCs w:val="20"/>
+        </w:rPr>
         <w:t xml:space="preserve">Integrated with </w:t>
       </w:r>
       <w:proofErr w:type="spellStart"/>
@@ -2260,7 +2533,6 @@
           <w:sz w:val="20"/>
           <w:szCs w:val="20"/>
         </w:rPr>
-        <w:lastRenderedPageBreak/>
         <w:t xml:space="preserve">   </w:t>
       </w:r>
       <w:r>
@@ -6763,8 +7035,6 @@
         </w:rPr>
         <w:t>.js</w:t>
       </w:r>
-      <w:bookmarkStart w:id="0" w:name="_GoBack"/>
-      <w:bookmarkEnd w:id="0"/>
       <w:r>
         <w:rPr>
           <w:rFonts w:ascii="Times New Roman" w:hAnsi="Times New Roman" w:cs="Times New Roman"/>

</xml_diff>

<commit_message>
.  Decode JavaScript Web Token on backend
</commit_message>
<xml_diff>
--- a/max_plomer_resume.docx
+++ b/max_plomer_resume.docx
@@ -18,8 +18,18 @@
           <w:sz w:val="28"/>
           <w:szCs w:val="28"/>
         </w:rPr>
-        <w:t>Max Plomer</w:t>
-      </w:r>
+        <w:t xml:space="preserve">Max </w:t>
+      </w:r>
+      <w:proofErr w:type="spellStart"/>
+      <w:r>
+        <w:rPr>
+          <w:rFonts w:ascii="Times New Roman" w:hAnsi="Times New Roman" w:cs="Times New Roman"/>
+          <w:sz w:val="28"/>
+          <w:szCs w:val="28"/>
+        </w:rPr>
+        <w:t>Plomer</w:t>
+      </w:r>
+      <w:proofErr w:type="spellEnd"/>
     </w:p>
     <w:p>
       <w:pPr>
@@ -31,6 +41,7 @@
           <w:szCs w:val="20"/>
         </w:rPr>
       </w:pPr>
+      <w:proofErr w:type="gramStart"/>
       <w:r>
         <w:rPr>
           <w:rFonts w:ascii="Times New Roman" w:hAnsi="Times New Roman" w:cs="Times New Roman"/>
@@ -39,6 +50,7 @@
         </w:rPr>
         <w:t>maxplomer@gmail.com</w:t>
       </w:r>
+      <w:proofErr w:type="gramEnd"/>
       <w:r>
         <w:rPr>
           <w:rFonts w:ascii="Times New Roman" w:hAnsi="Times New Roman" w:cs="Times New Roman"/>
@@ -199,7 +211,27 @@
           <w:sz w:val="20"/>
           <w:szCs w:val="20"/>
         </w:rPr>
-        <w:t>Coding Bootcamp in New York, NY</w:t>
+        <w:t xml:space="preserve">Coding </w:t>
+      </w:r>
+      <w:proofErr w:type="spellStart"/>
+      <w:r>
+        <w:rPr>
+          <w:rFonts w:ascii="Times New Roman" w:hAnsi="Times New Roman" w:cs="Times New Roman"/>
+          <w:i/>
+          <w:sz w:val="20"/>
+          <w:szCs w:val="20"/>
+        </w:rPr>
+        <w:t>Bootcamp</w:t>
+      </w:r>
+      <w:proofErr w:type="spellEnd"/>
+      <w:r>
+        <w:rPr>
+          <w:rFonts w:ascii="Times New Roman" w:hAnsi="Times New Roman" w:cs="Times New Roman"/>
+          <w:i/>
+          <w:sz w:val="20"/>
+          <w:szCs w:val="20"/>
+        </w:rPr>
+        <w:t xml:space="preserve"> in New York, NY</w:t>
       </w:r>
     </w:p>
     <w:p>
@@ -371,6 +403,7 @@
           <w:szCs w:val="20"/>
         </w:rPr>
       </w:pPr>
+      <w:proofErr w:type="spellStart"/>
       <w:r>
         <w:rPr>
           <w:rFonts w:ascii="Times New Roman" w:hAnsi="Times New Roman" w:cs="Times New Roman"/>
@@ -378,7 +411,17 @@
           <w:sz w:val="20"/>
           <w:szCs w:val="20"/>
         </w:rPr>
-        <w:t>Pluralsight Author</w:t>
+        <w:t>Pluralsight</w:t>
+      </w:r>
+      <w:proofErr w:type="spellEnd"/>
+      <w:r>
+        <w:rPr>
+          <w:rFonts w:ascii="Times New Roman" w:hAnsi="Times New Roman" w:cs="Times New Roman"/>
+          <w:b/>
+          <w:sz w:val="20"/>
+          <w:szCs w:val="20"/>
+        </w:rPr>
+        <w:t xml:space="preserve"> Author</w:t>
       </w:r>
       <w:r>
         <w:rPr>
@@ -559,8 +602,18 @@
           <w:sz w:val="20"/>
           <w:szCs w:val="20"/>
         </w:rPr>
-        <w:t>Using video editing skills, teaching experience and previous React.js consulting experience to best present topic of UX/UI components with React and Redux</w:t>
-      </w:r>
+        <w:t xml:space="preserve">Using video editing skills, teaching experience and previous React.js consulting experience to best present topic of UX/UI components with React and </w:t>
+      </w:r>
+      <w:proofErr w:type="spellStart"/>
+      <w:r>
+        <w:rPr>
+          <w:rFonts w:ascii="Times New Roman" w:hAnsi="Times New Roman" w:cs="Times New Roman"/>
+          <w:sz w:val="20"/>
+          <w:szCs w:val="20"/>
+        </w:rPr>
+        <w:t>Redux</w:t>
+      </w:r>
+      <w:proofErr w:type="spellEnd"/>
     </w:p>
     <w:p>
       <w:pPr>
@@ -629,7 +682,25 @@
           <w:sz w:val="20"/>
           <w:szCs w:val="20"/>
         </w:rPr>
-        <w:t>Sept - Oct 2016 (Mango Concept) and Feb - March 2016 (Truveris)</w:t>
+        <w:t>Sept - Oct 2016 (Mango Concept) and Feb - March 2016 (</w:t>
+      </w:r>
+      <w:proofErr w:type="spellStart"/>
+      <w:r>
+        <w:rPr>
+          <w:rFonts w:ascii="Times New Roman" w:hAnsi="Times New Roman" w:cs="Times New Roman"/>
+          <w:sz w:val="20"/>
+          <w:szCs w:val="20"/>
+        </w:rPr>
+        <w:t>Truveris</w:t>
+      </w:r>
+      <w:proofErr w:type="spellEnd"/>
+      <w:r>
+        <w:rPr>
+          <w:rFonts w:ascii="Times New Roman" w:hAnsi="Times New Roman" w:cs="Times New Roman"/>
+          <w:sz w:val="20"/>
+          <w:szCs w:val="20"/>
+        </w:rPr>
+        <w:t>)</w:t>
       </w:r>
     </w:p>
     <w:p>
@@ -792,6 +863,121 @@
         </w:rPr>
         <w:t xml:space="preserve"> </w:t>
       </w:r>
+      <w:r>
+        <w:rPr>
+          <w:rFonts w:ascii="Times New Roman" w:hAnsi="Times New Roman" w:cs="Times New Roman"/>
+          <w:sz w:val="20"/>
+          <w:szCs w:val="20"/>
+        </w:rPr>
+        <w:t>React</w:t>
+      </w:r>
+      <w:r>
+        <w:rPr>
+          <w:rFonts w:ascii="Times New Roman" w:hAnsi="Times New Roman" w:cs="Times New Roman"/>
+          <w:sz w:val="20"/>
+          <w:szCs w:val="20"/>
+        </w:rPr>
+        <w:t>.js</w:t>
+      </w:r>
+      <w:r>
+        <w:rPr>
+          <w:rFonts w:ascii="Times New Roman" w:hAnsi="Times New Roman" w:cs="Times New Roman"/>
+          <w:sz w:val="20"/>
+          <w:szCs w:val="20"/>
+        </w:rPr>
+        <w:t xml:space="preserve">, also handled all deployment of the app on </w:t>
+      </w:r>
+      <w:proofErr w:type="spellStart"/>
+      <w:r>
+        <w:rPr>
+          <w:rFonts w:ascii="Times New Roman" w:hAnsi="Times New Roman" w:cs="Times New Roman"/>
+          <w:sz w:val="20"/>
+          <w:szCs w:val="20"/>
+        </w:rPr>
+        <w:t>Heroku</w:t>
+      </w:r>
+      <w:proofErr w:type="spellEnd"/>
+    </w:p>
+    <w:p>
+      <w:pPr>
+        <w:ind w:left="450" w:hanging="450"/>
+        <w:rPr>
+          <w:rFonts w:ascii="Times New Roman" w:hAnsi="Times New Roman" w:cs="Times New Roman"/>
+          <w:sz w:val="20"/>
+          <w:szCs w:val="20"/>
+        </w:rPr>
+      </w:pPr>
+      <w:r>
+        <w:rPr>
+          <w:rFonts w:ascii="Times New Roman" w:hAnsi="Times New Roman" w:cs="Times New Roman"/>
+          <w:sz w:val="20"/>
+          <w:szCs w:val="20"/>
+        </w:rPr>
+        <w:t xml:space="preserve">   </w:t>
+      </w:r>
+      <w:r>
+        <w:rPr>
+          <w:rFonts w:ascii="Times New Roman" w:eastAsia="Noto Symbol" w:hAnsi="Times New Roman" w:cs="Times New Roman"/>
+          <w:sz w:val="16"/>
+        </w:rPr>
+        <w:t>●</w:t>
+      </w:r>
+      <w:r>
+        <w:rPr>
+          <w:rFonts w:ascii="Times New Roman" w:hAnsi="Times New Roman" w:cs="Times New Roman"/>
+          <w:sz w:val="20"/>
+          <w:szCs w:val="20"/>
+        </w:rPr>
+        <w:t xml:space="preserve">   </w:t>
+      </w:r>
+      <w:r>
+        <w:rPr>
+          <w:rFonts w:ascii="Times New Roman" w:hAnsi="Times New Roman" w:cs="Times New Roman"/>
+          <w:sz w:val="20"/>
+          <w:szCs w:val="20"/>
+        </w:rPr>
+        <w:t>Integrate</w:t>
+      </w:r>
+      <w:r>
+        <w:rPr>
+          <w:rFonts w:ascii="Times New Roman" w:hAnsi="Times New Roman" w:cs="Times New Roman"/>
+          <w:sz w:val="20"/>
+          <w:szCs w:val="20"/>
+        </w:rPr>
+        <w:t>d</w:t>
+      </w:r>
+      <w:r>
+        <w:rPr>
+          <w:rFonts w:ascii="Times New Roman" w:hAnsi="Times New Roman" w:cs="Times New Roman"/>
+          <w:sz w:val="20"/>
+          <w:szCs w:val="20"/>
+        </w:rPr>
+        <w:t xml:space="preserve"> </w:t>
+      </w:r>
+      <w:r>
+        <w:rPr>
+          <w:rFonts w:ascii="Times New Roman" w:hAnsi="Times New Roman" w:cs="Times New Roman"/>
+          <w:sz w:val="20"/>
+          <w:szCs w:val="20"/>
+        </w:rPr>
+        <w:t xml:space="preserve">with </w:t>
+      </w:r>
+      <w:r>
+        <w:rPr>
+          <w:rFonts w:ascii="Times New Roman" w:hAnsi="Times New Roman" w:cs="Times New Roman"/>
+          <w:sz w:val="20"/>
+          <w:szCs w:val="20"/>
+        </w:rPr>
+        <w:t xml:space="preserve">Auth0 authentication in order to quickly allow login via email or Facebook login, as well as reset password. </w:t>
+      </w:r>
+      <w:r>
+        <w:rPr>
+          <w:rFonts w:ascii="Times New Roman" w:hAnsi="Times New Roman" w:cs="Times New Roman"/>
+          <w:sz w:val="20"/>
+          <w:szCs w:val="20"/>
+        </w:rPr>
+        <w:t xml:space="preserve"> </w:t>
+      </w:r>
       <w:bookmarkStart w:id="0" w:name="_GoBack"/>
       <w:bookmarkEnd w:id="0"/>
       <w:r>
@@ -800,23 +986,23 @@
           <w:sz w:val="20"/>
           <w:szCs w:val="20"/>
         </w:rPr>
-        <w:t>React</w:t>
-      </w:r>
-      <w:r>
-        <w:rPr>
-          <w:rFonts w:ascii="Times New Roman" w:hAnsi="Times New Roman" w:cs="Times New Roman"/>
-          <w:sz w:val="20"/>
-          <w:szCs w:val="20"/>
-        </w:rPr>
-        <w:t>.js</w:t>
-      </w:r>
-      <w:r>
-        <w:rPr>
-          <w:rFonts w:ascii="Times New Roman" w:hAnsi="Times New Roman" w:cs="Times New Roman"/>
-          <w:sz w:val="20"/>
-          <w:szCs w:val="20"/>
-        </w:rPr>
-        <w:t>, also handled all deployment of the app on Heroku</w:t>
+        <w:t>Make synchronous API call in custom field validator function to make sure username is unique</w:t>
+      </w:r>
+      <w:r>
+        <w:rPr>
+          <w:rFonts w:ascii="Times New Roman" w:hAnsi="Times New Roman" w:cs="Times New Roman"/>
+          <w:sz w:val="20"/>
+          <w:szCs w:val="20"/>
+        </w:rPr>
+        <w:t>.</w:t>
+      </w:r>
+      <w:r>
+        <w:rPr>
+          <w:rFonts w:ascii="Times New Roman" w:hAnsi="Times New Roman" w:cs="Times New Roman"/>
+          <w:sz w:val="20"/>
+          <w:szCs w:val="20"/>
+        </w:rPr>
+        <w:t xml:space="preserve">  Decode JavaScript Web Token on backend</w:t>
       </w:r>
     </w:p>
     <w:p>
@@ -857,7 +1043,97 @@
           <w:sz w:val="20"/>
           <w:szCs w:val="20"/>
         </w:rPr>
-        <w:t>Integrate Auth0 authentication in order to quickly allow login via email or Facebook login, as well as reset password. Make synchronous API call in custom field validator function to make sure username is unique</w:t>
+        <w:t xml:space="preserve">Architected system to use Amazon S3 to store video clips and user generated videos, and on the Rails server making a system call to </w:t>
+      </w:r>
+      <w:proofErr w:type="spellStart"/>
+      <w:r>
+        <w:rPr>
+          <w:rFonts w:ascii="Times New Roman" w:hAnsi="Times New Roman" w:cs="Times New Roman"/>
+          <w:sz w:val="20"/>
+          <w:szCs w:val="20"/>
+        </w:rPr>
+        <w:t>FFmpeg</w:t>
+      </w:r>
+      <w:proofErr w:type="spellEnd"/>
+      <w:r>
+        <w:rPr>
+          <w:rFonts w:ascii="Times New Roman" w:hAnsi="Times New Roman" w:cs="Times New Roman"/>
+          <w:sz w:val="20"/>
+          <w:szCs w:val="20"/>
+        </w:rPr>
+        <w:t xml:space="preserve"> (the leading multimedia framework)</w:t>
+      </w:r>
+    </w:p>
+    <w:p>
+      <w:pPr>
+        <w:ind w:left="450" w:hanging="450"/>
+        <w:rPr>
+          <w:rFonts w:ascii="Times New Roman" w:hAnsi="Times New Roman" w:cs="Times New Roman"/>
+          <w:sz w:val="20"/>
+          <w:szCs w:val="20"/>
+        </w:rPr>
+      </w:pPr>
+      <w:r>
+        <w:rPr>
+          <w:rFonts w:ascii="Times New Roman" w:hAnsi="Times New Roman" w:cs="Times New Roman"/>
+          <w:sz w:val="20"/>
+          <w:szCs w:val="20"/>
+        </w:rPr>
+        <w:t xml:space="preserve">   Project: </w:t>
+      </w:r>
+      <w:proofErr w:type="spellStart"/>
+      <w:r>
+        <w:rPr>
+          <w:rFonts w:ascii="Times New Roman" w:hAnsi="Times New Roman" w:cs="Times New Roman"/>
+          <w:sz w:val="20"/>
+          <w:szCs w:val="20"/>
+        </w:rPr>
+        <w:t>Truveris</w:t>
+      </w:r>
+      <w:proofErr w:type="spellEnd"/>
+      <w:r>
+        <w:rPr>
+          <w:rFonts w:ascii="Times New Roman" w:hAnsi="Times New Roman" w:cs="Times New Roman"/>
+          <w:sz w:val="20"/>
+          <w:szCs w:val="20"/>
+        </w:rPr>
+        <w:t xml:space="preserve"> / OneRx.com</w:t>
+      </w:r>
+    </w:p>
+    <w:p>
+      <w:pPr>
+        <w:outlineLvl w:val="0"/>
+        <w:rPr>
+          <w:rFonts w:ascii="Times New Roman" w:hAnsi="Times New Roman" w:cs="Times New Roman"/>
+          <w:sz w:val="20"/>
+          <w:szCs w:val="20"/>
+        </w:rPr>
+      </w:pPr>
+      <w:r>
+        <w:rPr>
+          <w:rFonts w:ascii="Times New Roman" w:hAnsi="Times New Roman" w:cs="Times New Roman"/>
+          <w:sz w:val="20"/>
+          <w:szCs w:val="20"/>
+        </w:rPr>
+        <w:t xml:space="preserve">Project: </w:t>
+      </w:r>
+      <w:proofErr w:type="spellStart"/>
+      <w:r>
+        <w:rPr>
+          <w:rFonts w:ascii="Times New Roman" w:hAnsi="Times New Roman" w:cs="Times New Roman"/>
+          <w:sz w:val="20"/>
+          <w:szCs w:val="20"/>
+        </w:rPr>
+        <w:t>Truveris</w:t>
+      </w:r>
+      <w:proofErr w:type="spellEnd"/>
+      <w:r>
+        <w:rPr>
+          <w:rFonts w:ascii="Times New Roman" w:hAnsi="Times New Roman" w:cs="Times New Roman"/>
+          <w:sz w:val="20"/>
+          <w:szCs w:val="20"/>
+        </w:rPr>
+        <w:t xml:space="preserve"> / OneRx.com</w:t>
       </w:r>
     </w:p>
     <w:p>
@@ -898,43 +1174,47 @@
           <w:sz w:val="20"/>
           <w:szCs w:val="20"/>
         </w:rPr>
-        <w:t>Architected system to use Amazon S3 to store video clips and user generated videos, and on the Rails server making a system call to FFmpeg (the leading multimedia framework)</w:t>
-      </w:r>
-    </w:p>
-    <w:p>
-      <w:pPr>
-        <w:ind w:left="450" w:hanging="450"/>
-        <w:rPr>
-          <w:rFonts w:ascii="Times New Roman" w:hAnsi="Times New Roman" w:cs="Times New Roman"/>
-          <w:sz w:val="20"/>
-          <w:szCs w:val="20"/>
-        </w:rPr>
-      </w:pPr>
-      <w:r>
-        <w:rPr>
-          <w:rFonts w:ascii="Times New Roman" w:hAnsi="Times New Roman" w:cs="Times New Roman"/>
-          <w:sz w:val="20"/>
-          <w:szCs w:val="20"/>
-        </w:rPr>
-        <w:t xml:space="preserve">   Project: Truveris / OneRx.com</w:t>
-      </w:r>
-    </w:p>
-    <w:p>
-      <w:pPr>
-        <w:outlineLvl w:val="0"/>
-        <w:rPr>
-          <w:rFonts w:ascii="Times New Roman" w:hAnsi="Times New Roman" w:cs="Times New Roman"/>
-          <w:sz w:val="20"/>
-          <w:szCs w:val="20"/>
-        </w:rPr>
-      </w:pPr>
-      <w:r>
-        <w:rPr>
-          <w:rFonts w:ascii="Times New Roman" w:hAnsi="Times New Roman" w:cs="Times New Roman"/>
-          <w:sz w:val="20"/>
-          <w:szCs w:val="20"/>
-        </w:rPr>
-        <w:t>Project: Truveris / OneRx.com</w:t>
+        <w:t>Collaborated</w:t>
+      </w:r>
+      <w:r>
+        <w:rPr>
+          <w:rFonts w:ascii="Times New Roman" w:hAnsi="Times New Roman" w:cs="Times New Roman"/>
+          <w:sz w:val="20"/>
+          <w:szCs w:val="20"/>
+        </w:rPr>
+        <w:t xml:space="preserve"> </w:t>
+      </w:r>
+      <w:r>
+        <w:rPr>
+          <w:rFonts w:ascii="Times New Roman" w:hAnsi="Times New Roman" w:cs="Times New Roman"/>
+          <w:sz w:val="20"/>
+          <w:szCs w:val="20"/>
+        </w:rPr>
+        <w:t>with UX/UI team at a pharmaceutical software company correcting React.js app to mock-ups and troubleshooting respo</w:t>
+      </w:r>
+      <w:r>
+        <w:rPr>
+          <w:rFonts w:ascii="Times New Roman" w:hAnsi="Times New Roman" w:cs="Times New Roman"/>
+          <w:sz w:val="20"/>
+          <w:szCs w:val="20"/>
+        </w:rPr>
+        <w:t xml:space="preserve">nsive design elements in a </w:t>
+      </w:r>
+      <w:r>
+        <w:rPr>
+          <w:rFonts w:ascii="Times New Roman" w:hAnsi="Times New Roman" w:cs="Times New Roman"/>
+          <w:sz w:val="20"/>
+          <w:szCs w:val="20"/>
+        </w:rPr>
+        <w:t>mobile-friendly frontend</w:t>
+      </w:r>
+      <w:r>
+        <w:rPr>
+          <w:rFonts w:ascii="Times New Roman" w:hAnsi="Times New Roman" w:cs="Times New Roman"/>
+          <w:sz w:val="20"/>
+          <w:szCs w:val="20"/>
+        </w:rPr>
+        <w:t xml:space="preserve"> with complex CSS inheritance</w:t>
       </w:r>
     </w:p>
     <w:p>
@@ -975,47 +1255,23 @@
           <w:sz w:val="20"/>
           <w:szCs w:val="20"/>
         </w:rPr>
-        <w:t>Collaborated</w:t>
-      </w:r>
-      <w:r>
-        <w:rPr>
-          <w:rFonts w:ascii="Times New Roman" w:hAnsi="Times New Roman" w:cs="Times New Roman"/>
-          <w:sz w:val="20"/>
-          <w:szCs w:val="20"/>
-        </w:rPr>
-        <w:t xml:space="preserve"> </w:t>
-      </w:r>
-      <w:r>
-        <w:rPr>
-          <w:rFonts w:ascii="Times New Roman" w:hAnsi="Times New Roman" w:cs="Times New Roman"/>
-          <w:sz w:val="20"/>
-          <w:szCs w:val="20"/>
-        </w:rPr>
-        <w:t>with UX/UI team at a pharmaceutical software company correcting React.js app to mock-ups and troubleshooting respo</w:t>
-      </w:r>
-      <w:r>
-        <w:rPr>
-          <w:rFonts w:ascii="Times New Roman" w:hAnsi="Times New Roman" w:cs="Times New Roman"/>
-          <w:sz w:val="20"/>
-          <w:szCs w:val="20"/>
-        </w:rPr>
-        <w:t xml:space="preserve">nsive design elements in a </w:t>
-      </w:r>
-      <w:r>
-        <w:rPr>
-          <w:rFonts w:ascii="Times New Roman" w:hAnsi="Times New Roman" w:cs="Times New Roman"/>
-          <w:sz w:val="20"/>
-          <w:szCs w:val="20"/>
-        </w:rPr>
-        <w:t>mobile-friendly frontend</w:t>
-      </w:r>
-      <w:r>
-        <w:rPr>
-          <w:rFonts w:ascii="Times New Roman" w:hAnsi="Times New Roman" w:cs="Times New Roman"/>
-          <w:sz w:val="20"/>
-          <w:szCs w:val="20"/>
-        </w:rPr>
-        <w:t xml:space="preserve"> with complex CSS inheritance</w:t>
+        <w:t>Investigated design interaction and implemented integration between map and list components by creating a custom event on the window object, when user hovered ov</w:t>
+      </w:r>
+      <w:r>
+        <w:rPr>
+          <w:rFonts w:ascii="Times New Roman" w:hAnsi="Times New Roman" w:cs="Times New Roman"/>
+          <w:sz w:val="20"/>
+          <w:szCs w:val="20"/>
+        </w:rPr>
+        <w:t>er item in list the associated Google M</w:t>
+      </w:r>
+      <w:r>
+        <w:rPr>
+          <w:rFonts w:ascii="Times New Roman" w:hAnsi="Times New Roman" w:cs="Times New Roman"/>
+          <w:sz w:val="20"/>
+          <w:szCs w:val="20"/>
+        </w:rPr>
+        <w:t>aps marker bounces twice and comes to front of markers</w:t>
       </w:r>
     </w:p>
     <w:p>
@@ -1050,29 +1306,161 @@
         </w:rPr>
         <w:t xml:space="preserve">   </w:t>
       </w:r>
-      <w:r>
-        <w:rPr>
-          <w:rFonts w:ascii="Times New Roman" w:hAnsi="Times New Roman" w:cs="Times New Roman"/>
-          <w:sz w:val="20"/>
-          <w:szCs w:val="20"/>
-        </w:rPr>
-        <w:t>Investigated design interaction and implemented integration between map and list components by creating a custom event on the window object, when user hovered ov</w:t>
-      </w:r>
-      <w:r>
-        <w:rPr>
-          <w:rFonts w:ascii="Times New Roman" w:hAnsi="Times New Roman" w:cs="Times New Roman"/>
-          <w:sz w:val="20"/>
-          <w:szCs w:val="20"/>
-        </w:rPr>
-        <w:t>er item in list the associated Google M</w:t>
-      </w:r>
-      <w:r>
-        <w:rPr>
-          <w:rFonts w:ascii="Times New Roman" w:hAnsi="Times New Roman" w:cs="Times New Roman"/>
-          <w:sz w:val="20"/>
-          <w:szCs w:val="20"/>
-        </w:rPr>
-        <w:t>aps marker bounces twice and comes to front of markers</w:t>
+      <w:proofErr w:type="gramStart"/>
+      <w:r>
+        <w:rPr>
+          <w:rFonts w:ascii="Times New Roman" w:hAnsi="Times New Roman" w:cs="Times New Roman"/>
+          <w:sz w:val="20"/>
+          <w:szCs w:val="20"/>
+        </w:rPr>
+        <w:t>Developed</w:t>
+      </w:r>
+      <w:proofErr w:type="gramEnd"/>
+      <w:r>
+        <w:rPr>
+          <w:rFonts w:ascii="Times New Roman" w:hAnsi="Times New Roman" w:cs="Times New Roman"/>
+          <w:sz w:val="20"/>
+          <w:szCs w:val="20"/>
+        </w:rPr>
+        <w:t xml:space="preserve"> a React.js text input component to fix the placeholder text disappearing on focus glitch for Internet Explorer versions 10 and 11, as this was an important design interaction</w:t>
+      </w:r>
+    </w:p>
+    <w:p>
+      <w:pPr>
+        <w:rPr>
+          <w:rFonts w:ascii="Times New Roman" w:hAnsi="Times New Roman" w:cs="Times New Roman"/>
+          <w:b/>
+          <w:sz w:val="20"/>
+          <w:szCs w:val="20"/>
+        </w:rPr>
+      </w:pPr>
+    </w:p>
+    <w:p>
+      <w:pPr>
+        <w:rPr>
+          <w:rFonts w:ascii="Times New Roman" w:hAnsi="Times New Roman" w:cs="Times New Roman"/>
+          <w:sz w:val="20"/>
+          <w:szCs w:val="20"/>
+        </w:rPr>
+      </w:pPr>
+      <w:r>
+        <w:rPr>
+          <w:rFonts w:ascii="Times New Roman" w:hAnsi="Times New Roman" w:cs="Times New Roman"/>
+          <w:b/>
+          <w:sz w:val="20"/>
+          <w:szCs w:val="20"/>
+        </w:rPr>
+        <w:t>Gramercy Consultants</w:t>
+      </w:r>
+      <w:r>
+        <w:rPr>
+          <w:rFonts w:ascii="Times New Roman" w:hAnsi="Times New Roman" w:cs="Times New Roman"/>
+          <w:sz w:val="20"/>
+          <w:szCs w:val="20"/>
+        </w:rPr>
+        <w:t xml:space="preserve">                                                                             </w:t>
+      </w:r>
+      <w:r>
+        <w:rPr>
+          <w:rFonts w:ascii="Times New Roman" w:hAnsi="Times New Roman" w:cs="Times New Roman"/>
+          <w:sz w:val="20"/>
+          <w:szCs w:val="20"/>
+        </w:rPr>
+        <w:t xml:space="preserve">                                     </w:t>
+      </w:r>
+      <w:r>
+        <w:rPr>
+          <w:rFonts w:ascii="Times New Roman" w:hAnsi="Times New Roman" w:cs="Times New Roman"/>
+          <w:sz w:val="20"/>
+          <w:szCs w:val="20"/>
+        </w:rPr>
+        <w:t xml:space="preserve">                 </w:t>
+      </w:r>
+      <w:r>
+        <w:rPr>
+          <w:rFonts w:ascii="Times New Roman" w:hAnsi="Times New Roman" w:cs="Times New Roman"/>
+          <w:sz w:val="20"/>
+          <w:szCs w:val="20"/>
+        </w:rPr>
+        <w:t>July</w:t>
+      </w:r>
+      <w:r>
+        <w:rPr>
+          <w:rFonts w:ascii="Times New Roman" w:hAnsi="Times New Roman" w:cs="Times New Roman"/>
+          <w:sz w:val="20"/>
+          <w:szCs w:val="20"/>
+        </w:rPr>
+        <w:t xml:space="preserve"> 2015</w:t>
+      </w:r>
+      <w:r>
+        <w:rPr>
+          <w:rFonts w:ascii="Times New Roman" w:hAnsi="Times New Roman" w:cs="Times New Roman"/>
+          <w:sz w:val="20"/>
+          <w:szCs w:val="20"/>
+        </w:rPr>
+        <w:t xml:space="preserve"> </w:t>
+      </w:r>
+      <w:r>
+        <w:rPr>
+          <w:rFonts w:ascii="Times New Roman" w:hAnsi="Times New Roman" w:cs="Times New Roman"/>
+          <w:sz w:val="20"/>
+          <w:szCs w:val="20"/>
+        </w:rPr>
+        <w:t>–</w:t>
+      </w:r>
+      <w:r>
+        <w:rPr>
+          <w:rFonts w:ascii="Times New Roman" w:hAnsi="Times New Roman" w:cs="Times New Roman"/>
+          <w:sz w:val="20"/>
+          <w:szCs w:val="20"/>
+        </w:rPr>
+        <w:t xml:space="preserve"> </w:t>
+      </w:r>
+      <w:r>
+        <w:rPr>
+          <w:rFonts w:ascii="Times New Roman" w:hAnsi="Times New Roman" w:cs="Times New Roman"/>
+          <w:sz w:val="20"/>
+          <w:szCs w:val="20"/>
+        </w:rPr>
+        <w:t>December 2015</w:t>
+      </w:r>
+    </w:p>
+    <w:p>
+      <w:pPr>
+        <w:outlineLvl w:val="0"/>
+        <w:rPr>
+          <w:rFonts w:ascii="Times New Roman" w:hAnsi="Times New Roman" w:cs="Times New Roman"/>
+          <w:i/>
+          <w:sz w:val="20"/>
+          <w:szCs w:val="20"/>
+        </w:rPr>
+      </w:pPr>
+      <w:r>
+        <w:rPr>
+          <w:rFonts w:ascii="Times New Roman" w:hAnsi="Times New Roman" w:cs="Times New Roman"/>
+          <w:i/>
+          <w:sz w:val="20"/>
+          <w:szCs w:val="20"/>
+        </w:rPr>
+        <w:t>New York</w:t>
+      </w:r>
+      <w:r>
+        <w:rPr>
+          <w:rFonts w:ascii="Times New Roman" w:hAnsi="Times New Roman" w:cs="Times New Roman"/>
+          <w:i/>
+          <w:sz w:val="20"/>
+          <w:szCs w:val="20"/>
+        </w:rPr>
+        <w:t xml:space="preserve">, </w:t>
+      </w:r>
+      <w:r>
+        <w:rPr>
+          <w:rFonts w:ascii="Times New Roman" w:hAnsi="Times New Roman" w:cs="Times New Roman"/>
+          <w:i/>
+          <w:sz w:val="20"/>
+          <w:szCs w:val="20"/>
+        </w:rPr>
+        <w:t>NY</w:t>
       </w:r>
     </w:p>
     <w:p>
@@ -1113,153 +1501,7 @@
           <w:sz w:val="20"/>
           <w:szCs w:val="20"/>
         </w:rPr>
-        <w:t>Developed</w:t>
-      </w:r>
-      <w:r>
-        <w:rPr>
-          <w:rFonts w:ascii="Times New Roman" w:hAnsi="Times New Roman" w:cs="Times New Roman"/>
-          <w:sz w:val="20"/>
-          <w:szCs w:val="20"/>
-        </w:rPr>
-        <w:t xml:space="preserve"> a React.js text input component to fix the placeholder text disappearing on focus glitch for Internet Explorer versions 10 and 11, as this was an important design interaction</w:t>
-      </w:r>
-    </w:p>
-    <w:p>
-      <w:pPr>
-        <w:rPr>
-          <w:rFonts w:ascii="Times New Roman" w:hAnsi="Times New Roman" w:cs="Times New Roman"/>
-          <w:b/>
-          <w:sz w:val="20"/>
-          <w:szCs w:val="20"/>
-        </w:rPr>
-      </w:pPr>
-    </w:p>
-    <w:p>
-      <w:pPr>
-        <w:rPr>
-          <w:rFonts w:ascii="Times New Roman" w:hAnsi="Times New Roman" w:cs="Times New Roman"/>
-          <w:sz w:val="20"/>
-          <w:szCs w:val="20"/>
-        </w:rPr>
-      </w:pPr>
-      <w:r>
-        <w:rPr>
-          <w:rFonts w:ascii="Times New Roman" w:hAnsi="Times New Roman" w:cs="Times New Roman"/>
-          <w:b/>
-          <w:sz w:val="20"/>
-          <w:szCs w:val="20"/>
-        </w:rPr>
-        <w:t>Gramercy Consultants</w:t>
-      </w:r>
-      <w:r>
-        <w:rPr>
-          <w:rFonts w:ascii="Times New Roman" w:hAnsi="Times New Roman" w:cs="Times New Roman"/>
-          <w:sz w:val="20"/>
-          <w:szCs w:val="20"/>
-        </w:rPr>
-        <w:t xml:space="preserve">                                                                             </w:t>
-      </w:r>
-      <w:r>
-        <w:rPr>
-          <w:rFonts w:ascii="Times New Roman" w:hAnsi="Times New Roman" w:cs="Times New Roman"/>
-          <w:sz w:val="20"/>
-          <w:szCs w:val="20"/>
-        </w:rPr>
-        <w:t xml:space="preserve">                                     </w:t>
-      </w:r>
-      <w:r>
-        <w:rPr>
-          <w:rFonts w:ascii="Times New Roman" w:hAnsi="Times New Roman" w:cs="Times New Roman"/>
-          <w:sz w:val="20"/>
-          <w:szCs w:val="20"/>
-        </w:rPr>
-        <w:t xml:space="preserve">                 </w:t>
-      </w:r>
-      <w:r>
-        <w:rPr>
-          <w:rFonts w:ascii="Times New Roman" w:hAnsi="Times New Roman" w:cs="Times New Roman"/>
-          <w:sz w:val="20"/>
-          <w:szCs w:val="20"/>
-        </w:rPr>
-        <w:t>July</w:t>
-      </w:r>
-      <w:r>
-        <w:rPr>
-          <w:rFonts w:ascii="Times New Roman" w:hAnsi="Times New Roman" w:cs="Times New Roman"/>
-          <w:sz w:val="20"/>
-          <w:szCs w:val="20"/>
-        </w:rPr>
-        <w:t xml:space="preserve"> 2015</w:t>
-      </w:r>
-      <w:r>
-        <w:rPr>
-          <w:rFonts w:ascii="Times New Roman" w:hAnsi="Times New Roman" w:cs="Times New Roman"/>
-          <w:sz w:val="20"/>
-          <w:szCs w:val="20"/>
-        </w:rPr>
-        <w:t xml:space="preserve"> </w:t>
-      </w:r>
-      <w:r>
-        <w:rPr>
-          <w:rFonts w:ascii="Times New Roman" w:hAnsi="Times New Roman" w:cs="Times New Roman"/>
-          <w:sz w:val="20"/>
-          <w:szCs w:val="20"/>
-        </w:rPr>
-        <w:t>–</w:t>
-      </w:r>
-      <w:r>
-        <w:rPr>
-          <w:rFonts w:ascii="Times New Roman" w:hAnsi="Times New Roman" w:cs="Times New Roman"/>
-          <w:sz w:val="20"/>
-          <w:szCs w:val="20"/>
-        </w:rPr>
-        <w:t xml:space="preserve"> </w:t>
-      </w:r>
-      <w:r>
-        <w:rPr>
-          <w:rFonts w:ascii="Times New Roman" w:hAnsi="Times New Roman" w:cs="Times New Roman"/>
-          <w:sz w:val="20"/>
-          <w:szCs w:val="20"/>
-        </w:rPr>
-        <w:t>December 2015</w:t>
-      </w:r>
-    </w:p>
-    <w:p>
-      <w:pPr>
-        <w:outlineLvl w:val="0"/>
-        <w:rPr>
-          <w:rFonts w:ascii="Times New Roman" w:hAnsi="Times New Roman" w:cs="Times New Roman"/>
-          <w:i/>
-          <w:sz w:val="20"/>
-          <w:szCs w:val="20"/>
-        </w:rPr>
-      </w:pPr>
-      <w:r>
-        <w:rPr>
-          <w:rFonts w:ascii="Times New Roman" w:hAnsi="Times New Roman" w:cs="Times New Roman"/>
-          <w:i/>
-          <w:sz w:val="20"/>
-          <w:szCs w:val="20"/>
-        </w:rPr>
-        <w:t>New York</w:t>
-      </w:r>
-      <w:r>
-        <w:rPr>
-          <w:rFonts w:ascii="Times New Roman" w:hAnsi="Times New Roman" w:cs="Times New Roman"/>
-          <w:i/>
-          <w:sz w:val="20"/>
-          <w:szCs w:val="20"/>
-        </w:rPr>
-        <w:t xml:space="preserve">, </w:t>
-      </w:r>
-      <w:r>
-        <w:rPr>
-          <w:rFonts w:ascii="Times New Roman" w:hAnsi="Times New Roman" w:cs="Times New Roman"/>
-          <w:i/>
-          <w:sz w:val="20"/>
-          <w:szCs w:val="20"/>
-        </w:rPr>
-        <w:t>NY</w:t>
+        <w:t>Crafted a great user experience for commercial real estate brokers with an HTML / JS front-end and straightforward JSON API routes customized for the front-end to consume</w:t>
       </w:r>
     </w:p>
     <w:p>
@@ -1300,7 +1542,25 @@
           <w:sz w:val="20"/>
           <w:szCs w:val="20"/>
         </w:rPr>
-        <w:t>Crafted a great user experience for commercial real estate brokers with an HTML / JS front-end and straightforward JSON API routes customized for the front-end to consume</w:t>
+        <w:t xml:space="preserve">Created secure digital downloads feature using Stripe API to process payments; each download link contains a cryptographically strong token generated by </w:t>
+      </w:r>
+      <w:proofErr w:type="spellStart"/>
+      <w:r>
+        <w:rPr>
+          <w:rFonts w:ascii="Times New Roman" w:hAnsi="Times New Roman" w:cs="Times New Roman"/>
+          <w:sz w:val="20"/>
+          <w:szCs w:val="20"/>
+        </w:rPr>
+        <w:t>SecureRandom's</w:t>
+      </w:r>
+      <w:proofErr w:type="spellEnd"/>
+      <w:r>
+        <w:rPr>
+          <w:rFonts w:ascii="Times New Roman" w:hAnsi="Times New Roman" w:cs="Times New Roman"/>
+          <w:sz w:val="20"/>
+          <w:szCs w:val="20"/>
+        </w:rPr>
+        <w:t xml:space="preserve"> urlsafe_base64 method</w:t>
       </w:r>
     </w:p>
     <w:p>
@@ -1341,7 +1601,59 @@
           <w:sz w:val="20"/>
           <w:szCs w:val="20"/>
         </w:rPr>
-        <w:t>Created secure digital downloads feature using Stripe API to process payments; each download link contains a cryptographically strong token generated by SecureRandom's urlsafe_base64 method</w:t>
+        <w:t xml:space="preserve">Setup </w:t>
+      </w:r>
+      <w:r>
+        <w:rPr>
+          <w:rFonts w:ascii="Times New Roman" w:hAnsi="Times New Roman" w:cs="Times New Roman"/>
+          <w:sz w:val="20"/>
+          <w:szCs w:val="20"/>
+        </w:rPr>
+        <w:t>authentication stack using Devis</w:t>
+      </w:r>
+      <w:r>
+        <w:rPr>
+          <w:rFonts w:ascii="Times New Roman" w:hAnsi="Times New Roman" w:cs="Times New Roman"/>
+          <w:sz w:val="20"/>
+          <w:szCs w:val="20"/>
+        </w:rPr>
+        <w:t xml:space="preserve">e / </w:t>
+      </w:r>
+      <w:proofErr w:type="spellStart"/>
+      <w:r>
+        <w:rPr>
+          <w:rFonts w:ascii="Times New Roman" w:hAnsi="Times New Roman" w:cs="Times New Roman"/>
+          <w:sz w:val="20"/>
+          <w:szCs w:val="20"/>
+        </w:rPr>
+        <w:t>CanCanCan</w:t>
+      </w:r>
+      <w:proofErr w:type="spellEnd"/>
+      <w:r>
+        <w:rPr>
+          <w:rFonts w:ascii="Times New Roman" w:hAnsi="Times New Roman" w:cs="Times New Roman"/>
+          <w:sz w:val="20"/>
+          <w:szCs w:val="20"/>
+        </w:rPr>
+        <w:t xml:space="preserve"> / </w:t>
+      </w:r>
+      <w:proofErr w:type="spellStart"/>
+      <w:r>
+        <w:rPr>
+          <w:rFonts w:ascii="Times New Roman" w:hAnsi="Times New Roman" w:cs="Times New Roman"/>
+          <w:sz w:val="20"/>
+          <w:szCs w:val="20"/>
+        </w:rPr>
+        <w:t>Rolify</w:t>
+      </w:r>
+      <w:proofErr w:type="spellEnd"/>
+      <w:r>
+        <w:rPr>
+          <w:rFonts w:ascii="Times New Roman" w:hAnsi="Times New Roman" w:cs="Times New Roman"/>
+          <w:sz w:val="20"/>
+          <w:szCs w:val="20"/>
+        </w:rPr>
+        <w:t xml:space="preserve"> for secure API calls and user permissions</w:t>
       </w:r>
     </w:p>
     <w:p>
@@ -1382,23 +1694,25 @@
           <w:sz w:val="20"/>
           <w:szCs w:val="20"/>
         </w:rPr>
-        <w:t xml:space="preserve">Setup </w:t>
-      </w:r>
-      <w:r>
-        <w:rPr>
-          <w:rFonts w:ascii="Times New Roman" w:hAnsi="Times New Roman" w:cs="Times New Roman"/>
-          <w:sz w:val="20"/>
-          <w:szCs w:val="20"/>
-        </w:rPr>
-        <w:t>authentication stack using Devis</w:t>
-      </w:r>
-      <w:r>
-        <w:rPr>
-          <w:rFonts w:ascii="Times New Roman" w:hAnsi="Times New Roman" w:cs="Times New Roman"/>
-          <w:sz w:val="20"/>
-          <w:szCs w:val="20"/>
-        </w:rPr>
-        <w:t>e / CanCanCan / Rolify for secure API calls and user permissions</w:t>
+        <w:t xml:space="preserve">Analyzed new project proposal for multiplayer browser-based game; evaluated tools (Ruby, JavaScript, Mongo, </w:t>
+      </w:r>
+      <w:proofErr w:type="spellStart"/>
+      <w:r>
+        <w:rPr>
+          <w:rFonts w:ascii="Times New Roman" w:hAnsi="Times New Roman" w:cs="Times New Roman"/>
+          <w:sz w:val="20"/>
+          <w:szCs w:val="20"/>
+        </w:rPr>
+        <w:t>PostgreSQL</w:t>
+      </w:r>
+      <w:proofErr w:type="spellEnd"/>
+      <w:r>
+        <w:rPr>
+          <w:rFonts w:ascii="Times New Roman" w:hAnsi="Times New Roman" w:cs="Times New Roman"/>
+          <w:sz w:val="20"/>
+          <w:szCs w:val="20"/>
+        </w:rPr>
+        <w:t>, Ruby on Rails, Volt, Ember.js, Meteor, Unity3D) to solve the problem statement and chose the best solution to bootstrap a playable prototype</w:t>
       </w:r>
     </w:p>
     <w:p>
@@ -1439,23 +1753,111 @@
           <w:sz w:val="20"/>
           <w:szCs w:val="20"/>
         </w:rPr>
-        <w:t xml:space="preserve">Analyzed new project proposal for multiplayer browser-based game; evaluated tools (Ruby, JavaScript, Mongo, </w:t>
-      </w:r>
-      <w:r>
-        <w:rPr>
-          <w:rFonts w:ascii="Times New Roman" w:hAnsi="Times New Roman" w:cs="Times New Roman"/>
-          <w:sz w:val="20"/>
-          <w:szCs w:val="20"/>
-        </w:rPr>
-        <w:t>PostgreSQL</w:t>
-      </w:r>
-      <w:r>
-        <w:rPr>
-          <w:rFonts w:ascii="Times New Roman" w:hAnsi="Times New Roman" w:cs="Times New Roman"/>
-          <w:sz w:val="20"/>
-          <w:szCs w:val="20"/>
-        </w:rPr>
-        <w:t>, Ruby on Rails, Volt, Ember.js, Meteor, Unity3D) to solve the problem statement and chose the best solution to bootstrap a playable prototype</w:t>
+        <w:t>Optimized real-time Volt app with a complicated data/model structure; finished features such as reset password that are built into the Volt User System, but were not yet finished by the Volt team</w:t>
+      </w:r>
+    </w:p>
+    <w:p>
+      <w:pPr>
+        <w:rPr>
+          <w:rFonts w:ascii="Times New Roman" w:hAnsi="Times New Roman" w:cs="Times New Roman"/>
+          <w:b/>
+          <w:sz w:val="20"/>
+          <w:szCs w:val="20"/>
+        </w:rPr>
+      </w:pPr>
+    </w:p>
+    <w:p>
+      <w:pPr>
+        <w:rPr>
+          <w:rFonts w:ascii="Times New Roman" w:hAnsi="Times New Roman" w:cs="Times New Roman"/>
+          <w:sz w:val="20"/>
+          <w:szCs w:val="20"/>
+        </w:rPr>
+      </w:pPr>
+      <w:r>
+        <w:rPr>
+          <w:rFonts w:ascii="Times New Roman" w:hAnsi="Times New Roman" w:cs="Times New Roman"/>
+          <w:b/>
+          <w:sz w:val="20"/>
+          <w:szCs w:val="20"/>
+        </w:rPr>
+        <w:t>The Psalm of Howard Thurman Documentary Film</w:t>
+      </w:r>
+      <w:r>
+        <w:rPr>
+          <w:rFonts w:ascii="Times New Roman" w:hAnsi="Times New Roman" w:cs="Times New Roman"/>
+          <w:sz w:val="20"/>
+          <w:szCs w:val="20"/>
+        </w:rPr>
+        <w:t xml:space="preserve">                                                                             </w:t>
+      </w:r>
+      <w:r>
+        <w:rPr>
+          <w:rFonts w:ascii="Times New Roman" w:hAnsi="Times New Roman" w:cs="Times New Roman"/>
+          <w:sz w:val="20"/>
+          <w:szCs w:val="20"/>
+        </w:rPr>
+        <w:t xml:space="preserve">               </w:t>
+      </w:r>
+      <w:r>
+        <w:rPr>
+          <w:rFonts w:ascii="Times New Roman" w:hAnsi="Times New Roman" w:cs="Times New Roman"/>
+          <w:sz w:val="20"/>
+          <w:szCs w:val="20"/>
+        </w:rPr>
+        <w:t>Apr 2015</w:t>
+      </w:r>
+      <w:r>
+        <w:rPr>
+          <w:rFonts w:ascii="Times New Roman" w:hAnsi="Times New Roman" w:cs="Times New Roman"/>
+          <w:sz w:val="20"/>
+          <w:szCs w:val="20"/>
+        </w:rPr>
+        <w:t xml:space="preserve"> </w:t>
+      </w:r>
+      <w:r>
+        <w:rPr>
+          <w:rFonts w:ascii="Times New Roman" w:hAnsi="Times New Roman" w:cs="Times New Roman"/>
+          <w:sz w:val="20"/>
+          <w:szCs w:val="20"/>
+        </w:rPr>
+        <w:t xml:space="preserve">- </w:t>
+      </w:r>
+      <w:r>
+        <w:rPr>
+          <w:rFonts w:ascii="Times New Roman" w:hAnsi="Times New Roman" w:cs="Times New Roman"/>
+          <w:sz w:val="20"/>
+          <w:szCs w:val="20"/>
+        </w:rPr>
+        <w:t>May</w:t>
+      </w:r>
+      <w:r>
+        <w:rPr>
+          <w:rFonts w:ascii="Times New Roman" w:hAnsi="Times New Roman" w:cs="Times New Roman"/>
+          <w:sz w:val="20"/>
+          <w:szCs w:val="20"/>
+        </w:rPr>
+        <w:t xml:space="preserve"> 2015</w:t>
+      </w:r>
+    </w:p>
+    <w:p>
+      <w:pPr>
+        <w:outlineLvl w:val="0"/>
+        <w:rPr>
+          <w:rFonts w:ascii="Times New Roman" w:hAnsi="Times New Roman" w:cs="Times New Roman"/>
+          <w:i/>
+          <w:sz w:val="20"/>
+          <w:szCs w:val="20"/>
+        </w:rPr>
+      </w:pPr>
+      <w:r>
+        <w:rPr>
+          <w:rFonts w:ascii="Times New Roman" w:hAnsi="Times New Roman" w:cs="Times New Roman"/>
+          <w:i/>
+          <w:sz w:val="20"/>
+          <w:szCs w:val="20"/>
+        </w:rPr>
+        <w:t>Boston, MA</w:t>
       </w:r>
     </w:p>
     <w:p>
@@ -1496,111 +1898,39 @@
           <w:sz w:val="20"/>
           <w:szCs w:val="20"/>
         </w:rPr>
-        <w:t>Optimized real-time Volt app with a complicated data/model structure; finished features such as reset password that are built into the Volt User System, but were not yet finished by the Volt team</w:t>
-      </w:r>
-    </w:p>
-    <w:p>
-      <w:pPr>
-        <w:rPr>
-          <w:rFonts w:ascii="Times New Roman" w:hAnsi="Times New Roman" w:cs="Times New Roman"/>
-          <w:b/>
-          <w:sz w:val="20"/>
-          <w:szCs w:val="20"/>
-        </w:rPr>
-      </w:pPr>
-    </w:p>
-    <w:p>
-      <w:pPr>
-        <w:rPr>
-          <w:rFonts w:ascii="Times New Roman" w:hAnsi="Times New Roman" w:cs="Times New Roman"/>
-          <w:sz w:val="20"/>
-          <w:szCs w:val="20"/>
-        </w:rPr>
-      </w:pPr>
-      <w:r>
-        <w:rPr>
-          <w:rFonts w:ascii="Times New Roman" w:hAnsi="Times New Roman" w:cs="Times New Roman"/>
-          <w:b/>
-          <w:sz w:val="20"/>
-          <w:szCs w:val="20"/>
-        </w:rPr>
-        <w:t>The Psalm of Howard Thurman Documentary Film</w:t>
-      </w:r>
-      <w:r>
-        <w:rPr>
-          <w:rFonts w:ascii="Times New Roman" w:hAnsi="Times New Roman" w:cs="Times New Roman"/>
-          <w:sz w:val="20"/>
-          <w:szCs w:val="20"/>
-        </w:rPr>
-        <w:t xml:space="preserve">                                                                             </w:t>
-      </w:r>
-      <w:r>
-        <w:rPr>
-          <w:rFonts w:ascii="Times New Roman" w:hAnsi="Times New Roman" w:cs="Times New Roman"/>
-          <w:sz w:val="20"/>
-          <w:szCs w:val="20"/>
-        </w:rPr>
-        <w:t xml:space="preserve">               </w:t>
-      </w:r>
-      <w:r>
-        <w:rPr>
-          <w:rFonts w:ascii="Times New Roman" w:hAnsi="Times New Roman" w:cs="Times New Roman"/>
-          <w:sz w:val="20"/>
-          <w:szCs w:val="20"/>
-        </w:rPr>
-        <w:t>Apr 2015</w:t>
-      </w:r>
-      <w:r>
-        <w:rPr>
-          <w:rFonts w:ascii="Times New Roman" w:hAnsi="Times New Roman" w:cs="Times New Roman"/>
-          <w:sz w:val="20"/>
-          <w:szCs w:val="20"/>
-        </w:rPr>
-        <w:t xml:space="preserve"> </w:t>
-      </w:r>
-      <w:r>
-        <w:rPr>
-          <w:rFonts w:ascii="Times New Roman" w:hAnsi="Times New Roman" w:cs="Times New Roman"/>
-          <w:sz w:val="20"/>
-          <w:szCs w:val="20"/>
-        </w:rPr>
-        <w:t xml:space="preserve">- </w:t>
-      </w:r>
-      <w:r>
-        <w:rPr>
-          <w:rFonts w:ascii="Times New Roman" w:hAnsi="Times New Roman" w:cs="Times New Roman"/>
-          <w:sz w:val="20"/>
-          <w:szCs w:val="20"/>
-        </w:rPr>
-        <w:t>May</w:t>
-      </w:r>
-      <w:r>
-        <w:rPr>
-          <w:rFonts w:ascii="Times New Roman" w:hAnsi="Times New Roman" w:cs="Times New Roman"/>
-          <w:sz w:val="20"/>
-          <w:szCs w:val="20"/>
-        </w:rPr>
-        <w:t xml:space="preserve"> 2015</w:t>
-      </w:r>
-    </w:p>
-    <w:p>
-      <w:pPr>
-        <w:outlineLvl w:val="0"/>
-        <w:rPr>
-          <w:rFonts w:ascii="Times New Roman" w:hAnsi="Times New Roman" w:cs="Times New Roman"/>
-          <w:i/>
-          <w:sz w:val="20"/>
-          <w:szCs w:val="20"/>
-        </w:rPr>
-      </w:pPr>
-      <w:r>
-        <w:rPr>
-          <w:rFonts w:ascii="Times New Roman" w:hAnsi="Times New Roman" w:cs="Times New Roman"/>
-          <w:i/>
-          <w:sz w:val="20"/>
-          <w:szCs w:val="20"/>
-        </w:rPr>
-        <w:t>Boston, MA</w:t>
+        <w:t xml:space="preserve">Used Adobe Muse to generate the most </w:t>
+      </w:r>
+      <w:r>
+        <w:rPr>
+          <w:rFonts w:ascii="Times New Roman" w:hAnsi="Times New Roman" w:cs="Times New Roman"/>
+          <w:sz w:val="20"/>
+          <w:szCs w:val="20"/>
+        </w:rPr>
+        <w:t xml:space="preserve">cutting-edge </w:t>
+      </w:r>
+      <w:r>
+        <w:rPr>
+          <w:rFonts w:ascii="Times New Roman" w:hAnsi="Times New Roman" w:cs="Times New Roman"/>
+          <w:sz w:val="20"/>
+          <w:szCs w:val="20"/>
+        </w:rPr>
+        <w:t xml:space="preserve">single-page </w:t>
+      </w:r>
+      <w:r>
+        <w:rPr>
+          <w:rFonts w:ascii="Times New Roman" w:hAnsi="Times New Roman" w:cs="Times New Roman"/>
+          <w:sz w:val="20"/>
+          <w:szCs w:val="20"/>
+        </w:rPr>
+        <w:t xml:space="preserve">flat </w:t>
+      </w:r>
+      <w:r>
+        <w:rPr>
+          <w:rFonts w:ascii="Times New Roman" w:hAnsi="Times New Roman" w:cs="Times New Roman"/>
+          <w:sz w:val="20"/>
+          <w:szCs w:val="20"/>
+        </w:rPr>
+        <w:t>user interface</w:t>
       </w:r>
     </w:p>
     <w:p>
@@ -1641,39 +1971,23 @@
           <w:sz w:val="20"/>
           <w:szCs w:val="20"/>
         </w:rPr>
-        <w:t xml:space="preserve">Used Adobe Muse to generate the most </w:t>
-      </w:r>
-      <w:r>
-        <w:rPr>
-          <w:rFonts w:ascii="Times New Roman" w:hAnsi="Times New Roman" w:cs="Times New Roman"/>
-          <w:sz w:val="20"/>
-          <w:szCs w:val="20"/>
-        </w:rPr>
-        <w:t xml:space="preserve">cutting-edge </w:t>
-      </w:r>
-      <w:r>
-        <w:rPr>
-          <w:rFonts w:ascii="Times New Roman" w:hAnsi="Times New Roman" w:cs="Times New Roman"/>
-          <w:sz w:val="20"/>
-          <w:szCs w:val="20"/>
-        </w:rPr>
-        <w:t xml:space="preserve">single-page </w:t>
-      </w:r>
-      <w:r>
-        <w:rPr>
-          <w:rFonts w:ascii="Times New Roman" w:hAnsi="Times New Roman" w:cs="Times New Roman"/>
-          <w:sz w:val="20"/>
-          <w:szCs w:val="20"/>
-        </w:rPr>
-        <w:t xml:space="preserve">flat </w:t>
-      </w:r>
-      <w:r>
-        <w:rPr>
-          <w:rFonts w:ascii="Times New Roman" w:hAnsi="Times New Roman" w:cs="Times New Roman"/>
-          <w:sz w:val="20"/>
-          <w:szCs w:val="20"/>
-        </w:rPr>
-        <w:t>user interface</w:t>
+        <w:t>D</w:t>
+      </w:r>
+      <w:r>
+        <w:rPr>
+          <w:rFonts w:ascii="Times New Roman" w:hAnsi="Times New Roman" w:cs="Times New Roman"/>
+          <w:sz w:val="20"/>
+          <w:szCs w:val="20"/>
+        </w:rPr>
+        <w:t>eployed Adobe Muse app in hosting environment</w:t>
+      </w:r>
+      <w:r>
+        <w:rPr>
+          <w:rFonts w:ascii="Times New Roman" w:hAnsi="Times New Roman" w:cs="Times New Roman"/>
+          <w:sz w:val="20"/>
+          <w:szCs w:val="20"/>
+        </w:rPr>
+        <w:t xml:space="preserve"> that supports PHP server-side scripting</w:t>
       </w:r>
     </w:p>
     <w:p>
@@ -1708,29 +2022,119 @@
         </w:rPr>
         <w:t xml:space="preserve">   </w:t>
       </w:r>
-      <w:r>
-        <w:rPr>
-          <w:rFonts w:ascii="Times New Roman" w:hAnsi="Times New Roman" w:cs="Times New Roman"/>
-          <w:sz w:val="20"/>
-          <w:szCs w:val="20"/>
-        </w:rPr>
-        <w:t>D</w:t>
-      </w:r>
-      <w:r>
-        <w:rPr>
-          <w:rFonts w:ascii="Times New Roman" w:hAnsi="Times New Roman" w:cs="Times New Roman"/>
-          <w:sz w:val="20"/>
-          <w:szCs w:val="20"/>
-        </w:rPr>
-        <w:t>eployed Adobe Muse app in hosting environment</w:t>
-      </w:r>
-      <w:r>
-        <w:rPr>
-          <w:rFonts w:ascii="Times New Roman" w:hAnsi="Times New Roman" w:cs="Times New Roman"/>
-          <w:sz w:val="20"/>
-          <w:szCs w:val="20"/>
-        </w:rPr>
-        <w:t xml:space="preserve"> that supports PHP server-side scripting</w:t>
+      <w:proofErr w:type="gramStart"/>
+      <w:r>
+        <w:rPr>
+          <w:rFonts w:ascii="Times New Roman" w:hAnsi="Times New Roman" w:cs="Times New Roman"/>
+          <w:sz w:val="20"/>
+          <w:szCs w:val="20"/>
+        </w:rPr>
+        <w:t>Explored</w:t>
+      </w:r>
+      <w:proofErr w:type="gramEnd"/>
+      <w:r>
+        <w:rPr>
+          <w:rFonts w:ascii="Times New Roman" w:hAnsi="Times New Roman" w:cs="Times New Roman"/>
+          <w:sz w:val="20"/>
+          <w:szCs w:val="20"/>
+        </w:rPr>
+        <w:t xml:space="preserve"> </w:t>
+      </w:r>
+      <w:r>
+        <w:rPr>
+          <w:rFonts w:ascii="Times New Roman" w:hAnsi="Times New Roman" w:cs="Times New Roman"/>
+          <w:sz w:val="20"/>
+          <w:szCs w:val="20"/>
+        </w:rPr>
+        <w:t xml:space="preserve">many template and </w:t>
+      </w:r>
+      <w:r>
+        <w:rPr>
+          <w:rFonts w:ascii="Times New Roman" w:hAnsi="Times New Roman" w:cs="Times New Roman"/>
+          <w:sz w:val="20"/>
+          <w:szCs w:val="20"/>
+        </w:rPr>
+        <w:t>design</w:t>
+      </w:r>
+      <w:r>
+        <w:rPr>
+          <w:rFonts w:ascii="Times New Roman" w:hAnsi="Times New Roman" w:cs="Times New Roman"/>
+          <w:sz w:val="20"/>
+          <w:szCs w:val="20"/>
+        </w:rPr>
+        <w:t xml:space="preserve"> </w:t>
+      </w:r>
+      <w:r>
+        <w:rPr>
+          <w:rFonts w:ascii="Times New Roman" w:hAnsi="Times New Roman" w:cs="Times New Roman"/>
+          <w:sz w:val="20"/>
+          <w:szCs w:val="20"/>
+        </w:rPr>
+        <w:t>technologies, such as</w:t>
+      </w:r>
+      <w:r>
+        <w:rPr>
+          <w:rFonts w:ascii="Times New Roman" w:hAnsi="Times New Roman" w:cs="Times New Roman"/>
+          <w:sz w:val="20"/>
+          <w:szCs w:val="20"/>
+        </w:rPr>
+        <w:t xml:space="preserve"> Twitter</w:t>
+      </w:r>
+      <w:r>
+        <w:rPr>
+          <w:rFonts w:ascii="Times New Roman" w:hAnsi="Times New Roman" w:cs="Times New Roman"/>
+          <w:sz w:val="20"/>
+          <w:szCs w:val="20"/>
+        </w:rPr>
+        <w:t xml:space="preserve"> </w:t>
+      </w:r>
+      <w:r>
+        <w:rPr>
+          <w:rFonts w:ascii="Times New Roman" w:hAnsi="Times New Roman" w:cs="Times New Roman"/>
+          <w:sz w:val="20"/>
+          <w:szCs w:val="20"/>
+        </w:rPr>
+        <w:t>Bootstrap</w:t>
+      </w:r>
+      <w:r>
+        <w:rPr>
+          <w:rFonts w:ascii="Times New Roman" w:hAnsi="Times New Roman" w:cs="Times New Roman"/>
+          <w:sz w:val="20"/>
+          <w:szCs w:val="20"/>
+        </w:rPr>
+        <w:t xml:space="preserve"> templates</w:t>
+      </w:r>
+      <w:r>
+        <w:rPr>
+          <w:rFonts w:ascii="Times New Roman" w:hAnsi="Times New Roman" w:cs="Times New Roman"/>
+          <w:sz w:val="20"/>
+          <w:szCs w:val="20"/>
+        </w:rPr>
+        <w:t xml:space="preserve"> and </w:t>
+      </w:r>
+      <w:r>
+        <w:rPr>
+          <w:rFonts w:ascii="Times New Roman" w:hAnsi="Times New Roman" w:cs="Times New Roman"/>
+          <w:sz w:val="20"/>
+          <w:szCs w:val="20"/>
+        </w:rPr>
+        <w:t xml:space="preserve">scratch coding </w:t>
+      </w:r>
+      <w:r>
+        <w:rPr>
+          <w:rFonts w:ascii="Times New Roman" w:hAnsi="Times New Roman" w:cs="Times New Roman"/>
+          <w:sz w:val="20"/>
+          <w:szCs w:val="20"/>
+        </w:rPr>
+        <w:t>CSS</w:t>
+      </w:r>
+      <w:r>
+        <w:rPr>
+          <w:rFonts w:ascii="Times New Roman" w:hAnsi="Times New Roman" w:cs="Times New Roman"/>
+          <w:sz w:val="20"/>
+          <w:szCs w:val="20"/>
+        </w:rPr>
+        <w:t>/JS</w:t>
       </w:r>
     </w:p>
     <w:p>
@@ -1765,117 +2169,55 @@
         </w:rPr>
         <w:t xml:space="preserve">   </w:t>
       </w:r>
-      <w:r>
-        <w:rPr>
-          <w:rFonts w:ascii="Times New Roman" w:hAnsi="Times New Roman" w:cs="Times New Roman"/>
-          <w:sz w:val="20"/>
-          <w:szCs w:val="20"/>
-        </w:rPr>
-        <w:t>Explored</w:t>
-      </w:r>
-      <w:r>
-        <w:rPr>
-          <w:rFonts w:ascii="Times New Roman" w:hAnsi="Times New Roman" w:cs="Times New Roman"/>
-          <w:sz w:val="20"/>
-          <w:szCs w:val="20"/>
-        </w:rPr>
-        <w:t xml:space="preserve"> </w:t>
-      </w:r>
-      <w:r>
-        <w:rPr>
-          <w:rFonts w:ascii="Times New Roman" w:hAnsi="Times New Roman" w:cs="Times New Roman"/>
-          <w:sz w:val="20"/>
-          <w:szCs w:val="20"/>
-        </w:rPr>
-        <w:t xml:space="preserve">many template and </w:t>
-      </w:r>
-      <w:r>
-        <w:rPr>
-          <w:rFonts w:ascii="Times New Roman" w:hAnsi="Times New Roman" w:cs="Times New Roman"/>
-          <w:sz w:val="20"/>
-          <w:szCs w:val="20"/>
-        </w:rPr>
-        <w:t>design</w:t>
-      </w:r>
-      <w:r>
-        <w:rPr>
-          <w:rFonts w:ascii="Times New Roman" w:hAnsi="Times New Roman" w:cs="Times New Roman"/>
-          <w:sz w:val="20"/>
-          <w:szCs w:val="20"/>
-        </w:rPr>
-        <w:t xml:space="preserve"> </w:t>
-      </w:r>
-      <w:r>
-        <w:rPr>
-          <w:rFonts w:ascii="Times New Roman" w:hAnsi="Times New Roman" w:cs="Times New Roman"/>
-          <w:sz w:val="20"/>
-          <w:szCs w:val="20"/>
-        </w:rPr>
-        <w:t>technologies, such as</w:t>
-      </w:r>
-      <w:r>
-        <w:rPr>
-          <w:rFonts w:ascii="Times New Roman" w:hAnsi="Times New Roman" w:cs="Times New Roman"/>
-          <w:sz w:val="20"/>
-          <w:szCs w:val="20"/>
-        </w:rPr>
-        <w:t xml:space="preserve"> Twitter</w:t>
-      </w:r>
-      <w:r>
-        <w:rPr>
-          <w:rFonts w:ascii="Times New Roman" w:hAnsi="Times New Roman" w:cs="Times New Roman"/>
-          <w:sz w:val="20"/>
-          <w:szCs w:val="20"/>
-        </w:rPr>
-        <w:t xml:space="preserve"> </w:t>
-      </w:r>
-      <w:r>
-        <w:rPr>
-          <w:rFonts w:ascii="Times New Roman" w:hAnsi="Times New Roman" w:cs="Times New Roman"/>
-          <w:sz w:val="20"/>
-          <w:szCs w:val="20"/>
-        </w:rPr>
-        <w:t>Bootstrap</w:t>
-      </w:r>
-      <w:r>
-        <w:rPr>
-          <w:rFonts w:ascii="Times New Roman" w:hAnsi="Times New Roman" w:cs="Times New Roman"/>
-          <w:sz w:val="20"/>
-          <w:szCs w:val="20"/>
-        </w:rPr>
-        <w:t xml:space="preserve"> templates</w:t>
-      </w:r>
-      <w:r>
-        <w:rPr>
-          <w:rFonts w:ascii="Times New Roman" w:hAnsi="Times New Roman" w:cs="Times New Roman"/>
-          <w:sz w:val="20"/>
-          <w:szCs w:val="20"/>
-        </w:rPr>
-        <w:t xml:space="preserve"> and </w:t>
-      </w:r>
-      <w:r>
-        <w:rPr>
-          <w:rFonts w:ascii="Times New Roman" w:hAnsi="Times New Roman" w:cs="Times New Roman"/>
-          <w:sz w:val="20"/>
-          <w:szCs w:val="20"/>
-        </w:rPr>
-        <w:t xml:space="preserve">scratch coding </w:t>
-      </w:r>
-      <w:r>
-        <w:rPr>
-          <w:rFonts w:ascii="Times New Roman" w:hAnsi="Times New Roman" w:cs="Times New Roman"/>
-          <w:sz w:val="20"/>
-          <w:szCs w:val="20"/>
-        </w:rPr>
-        <w:t>CSS</w:t>
-      </w:r>
-      <w:r>
-        <w:rPr>
-          <w:rFonts w:ascii="Times New Roman" w:hAnsi="Times New Roman" w:cs="Times New Roman"/>
-          <w:sz w:val="20"/>
-          <w:szCs w:val="20"/>
-        </w:rPr>
-        <w:t>/JS</w:t>
+      <w:proofErr w:type="gramStart"/>
+      <w:r>
+        <w:rPr>
+          <w:rFonts w:ascii="Times New Roman" w:hAnsi="Times New Roman" w:cs="Times New Roman"/>
+          <w:sz w:val="20"/>
+          <w:szCs w:val="20"/>
+        </w:rPr>
+        <w:t>Helped</w:t>
+      </w:r>
+      <w:proofErr w:type="gramEnd"/>
+      <w:r>
+        <w:rPr>
+          <w:rFonts w:ascii="Times New Roman" w:hAnsi="Times New Roman" w:cs="Times New Roman"/>
+          <w:sz w:val="20"/>
+          <w:szCs w:val="20"/>
+        </w:rPr>
+        <w:t xml:space="preserve"> r</w:t>
+      </w:r>
+      <w:r>
+        <w:rPr>
+          <w:rFonts w:ascii="Times New Roman" w:hAnsi="Times New Roman" w:cs="Times New Roman"/>
+          <w:sz w:val="20"/>
+          <w:szCs w:val="20"/>
+        </w:rPr>
+        <w:t>efine content and customize</w:t>
+      </w:r>
+      <w:r>
+        <w:rPr>
+          <w:rFonts w:ascii="Times New Roman" w:hAnsi="Times New Roman" w:cs="Times New Roman"/>
+          <w:sz w:val="20"/>
+          <w:szCs w:val="20"/>
+        </w:rPr>
+        <w:t xml:space="preserve"> Muse template to best tell the </w:t>
+      </w:r>
+      <w:r>
+        <w:rPr>
+          <w:rFonts w:ascii="Times New Roman" w:hAnsi="Times New Roman" w:cs="Times New Roman"/>
+          <w:sz w:val="20"/>
+          <w:szCs w:val="20"/>
+        </w:rPr>
+        <w:t>story</w:t>
+      </w:r>
+      <w:r>
+        <w:rPr>
+          <w:rFonts w:ascii="Times New Roman" w:hAnsi="Times New Roman" w:cs="Times New Roman"/>
+          <w:sz w:val="20"/>
+          <w:szCs w:val="20"/>
+        </w:rPr>
+        <w:t xml:space="preserve"> of Howard Thurman</w:t>
       </w:r>
     </w:p>
     <w:p>
@@ -1916,39 +2258,131 @@
           <w:sz w:val="20"/>
           <w:szCs w:val="20"/>
         </w:rPr>
-        <w:t>Helped r</w:t>
-      </w:r>
-      <w:r>
-        <w:rPr>
-          <w:rFonts w:ascii="Times New Roman" w:hAnsi="Times New Roman" w:cs="Times New Roman"/>
-          <w:sz w:val="20"/>
-          <w:szCs w:val="20"/>
-        </w:rPr>
-        <w:t>efine content and customize</w:t>
-      </w:r>
-      <w:r>
-        <w:rPr>
-          <w:rFonts w:ascii="Times New Roman" w:hAnsi="Times New Roman" w:cs="Times New Roman"/>
-          <w:sz w:val="20"/>
-          <w:szCs w:val="20"/>
-        </w:rPr>
-        <w:t xml:space="preserve"> Muse template to best tell the </w:t>
-      </w:r>
-      <w:r>
-        <w:rPr>
-          <w:rFonts w:ascii="Times New Roman" w:hAnsi="Times New Roman" w:cs="Times New Roman"/>
-          <w:sz w:val="20"/>
-          <w:szCs w:val="20"/>
-        </w:rPr>
-        <w:t>story</w:t>
-      </w:r>
-      <w:r>
-        <w:rPr>
-          <w:rFonts w:ascii="Times New Roman" w:hAnsi="Times New Roman" w:cs="Times New Roman"/>
-          <w:sz w:val="20"/>
-          <w:szCs w:val="20"/>
-        </w:rPr>
-        <w:t xml:space="preserve"> of Howard Thurman</w:t>
+        <w:t>URL =&gt; http://</w:t>
+      </w:r>
+      <w:r>
+        <w:rPr>
+          <w:rFonts w:ascii="Times New Roman" w:hAnsi="Times New Roman" w:cs="Times New Roman"/>
+          <w:sz w:val="20"/>
+          <w:szCs w:val="20"/>
+        </w:rPr>
+        <w:t>www.</w:t>
+      </w:r>
+      <w:r>
+        <w:rPr>
+          <w:rFonts w:ascii="Times New Roman" w:hAnsi="Times New Roman" w:cs="Times New Roman"/>
+          <w:sz w:val="20"/>
+          <w:szCs w:val="20"/>
+        </w:rPr>
+        <w:t>h</w:t>
+      </w:r>
+      <w:r>
+        <w:rPr>
+          <w:rFonts w:ascii="Times New Roman" w:hAnsi="Times New Roman" w:cs="Times New Roman"/>
+          <w:sz w:val="20"/>
+          <w:szCs w:val="20"/>
+        </w:rPr>
+        <w:t>owardthurman</w:t>
+      </w:r>
+      <w:r>
+        <w:rPr>
+          <w:rFonts w:ascii="Times New Roman" w:hAnsi="Times New Roman" w:cs="Times New Roman"/>
+          <w:sz w:val="20"/>
+          <w:szCs w:val="20"/>
+        </w:rPr>
+        <w:t>film.com</w:t>
+      </w:r>
+    </w:p>
+    <w:p>
+      <w:pPr>
+        <w:ind w:left="450" w:hanging="450"/>
+        <w:rPr>
+          <w:rFonts w:ascii="Times New Roman" w:hAnsi="Times New Roman" w:cs="Times New Roman"/>
+          <w:sz w:val="20"/>
+          <w:szCs w:val="20"/>
+        </w:rPr>
+      </w:pPr>
+    </w:p>
+    <w:p>
+      <w:pPr>
+        <w:ind w:left="450" w:hanging="450"/>
+        <w:rPr>
+          <w:rFonts w:ascii="Times New Roman" w:hAnsi="Times New Roman" w:cs="Times New Roman"/>
+          <w:sz w:val="20"/>
+          <w:szCs w:val="20"/>
+        </w:rPr>
+      </w:pPr>
+      <w:r>
+        <w:rPr>
+          <w:rFonts w:ascii="Times New Roman" w:hAnsi="Times New Roman" w:cs="Times New Roman"/>
+          <w:b/>
+          <w:sz w:val="20"/>
+          <w:szCs w:val="20"/>
+        </w:rPr>
+        <w:t>Free</w:t>
+      </w:r>
+      <w:r>
+        <w:rPr>
+          <w:rFonts w:ascii="Times New Roman" w:hAnsi="Times New Roman" w:cs="Times New Roman"/>
+          <w:b/>
+          <w:sz w:val="20"/>
+          <w:szCs w:val="20"/>
+        </w:rPr>
+        <w:t xml:space="preserve"> </w:t>
+      </w:r>
+      <w:r>
+        <w:rPr>
+          <w:rFonts w:ascii="Times New Roman" w:hAnsi="Times New Roman" w:cs="Times New Roman"/>
+          <w:b/>
+          <w:sz w:val="20"/>
+          <w:szCs w:val="20"/>
+        </w:rPr>
+        <w:t xml:space="preserve">Fundraise        </w:t>
+      </w:r>
+      <w:r>
+        <w:rPr>
+          <w:rFonts w:ascii="Times New Roman" w:hAnsi="Times New Roman" w:cs="Times New Roman"/>
+          <w:sz w:val="20"/>
+          <w:szCs w:val="20"/>
+        </w:rPr>
+        <w:t xml:space="preserve">                                                                                                                                   </w:t>
+      </w:r>
+      <w:r>
+        <w:rPr>
+          <w:rFonts w:ascii="Times New Roman" w:hAnsi="Times New Roman" w:cs="Times New Roman"/>
+          <w:sz w:val="20"/>
+          <w:szCs w:val="20"/>
+        </w:rPr>
+        <w:t xml:space="preserve">               </w:t>
+      </w:r>
+      <w:r>
+        <w:rPr>
+          <w:rFonts w:ascii="Times New Roman" w:hAnsi="Times New Roman" w:cs="Times New Roman"/>
+          <w:sz w:val="20"/>
+          <w:szCs w:val="20"/>
+        </w:rPr>
+        <w:t>Mar 2015 - May 2015</w:t>
+      </w:r>
+    </w:p>
+    <w:p>
+      <w:pPr>
+        <w:ind w:left="450" w:hanging="450"/>
+        <w:outlineLvl w:val="0"/>
+        <w:rPr>
+          <w:rFonts w:ascii="Times New Roman" w:hAnsi="Times New Roman" w:cs="Times New Roman"/>
+          <w:i/>
+          <w:sz w:val="20"/>
+          <w:szCs w:val="20"/>
+        </w:rPr>
+      </w:pPr>
+      <w:r>
+        <w:rPr>
+          <w:rFonts w:ascii="Times New Roman" w:hAnsi="Times New Roman" w:cs="Times New Roman"/>
+          <w:i/>
+          <w:sz w:val="20"/>
+          <w:szCs w:val="20"/>
+        </w:rPr>
+        <w:t>Boston, MA</w:t>
       </w:r>
     </w:p>
     <w:p>
@@ -1989,132 +2423,7 @@
           <w:sz w:val="20"/>
           <w:szCs w:val="20"/>
         </w:rPr>
-        <w:t>URL =&gt; http://</w:t>
-      </w:r>
-      <w:r>
-        <w:rPr>
-          <w:rFonts w:ascii="Times New Roman" w:hAnsi="Times New Roman" w:cs="Times New Roman"/>
-          <w:sz w:val="20"/>
-          <w:szCs w:val="20"/>
-        </w:rPr>
-        <w:t>www.</w:t>
-      </w:r>
-      <w:r>
-        <w:rPr>
-          <w:rFonts w:ascii="Times New Roman" w:hAnsi="Times New Roman" w:cs="Times New Roman"/>
-          <w:sz w:val="20"/>
-          <w:szCs w:val="20"/>
-        </w:rPr>
-        <w:t>h</w:t>
-      </w:r>
-      <w:r>
-        <w:rPr>
-          <w:rFonts w:ascii="Times New Roman" w:hAnsi="Times New Roman" w:cs="Times New Roman"/>
-          <w:sz w:val="20"/>
-          <w:szCs w:val="20"/>
-        </w:rPr>
-        <w:t>owardthurman</w:t>
-      </w:r>
-      <w:r>
-        <w:rPr>
-          <w:rFonts w:ascii="Times New Roman" w:hAnsi="Times New Roman" w:cs="Times New Roman"/>
-          <w:sz w:val="20"/>
-          <w:szCs w:val="20"/>
-        </w:rPr>
-        <w:t>film.com</w:t>
-      </w:r>
-    </w:p>
-    <w:p>
-      <w:pPr>
-        <w:ind w:left="450" w:hanging="450"/>
-        <w:rPr>
-          <w:rFonts w:ascii="Times New Roman" w:hAnsi="Times New Roman" w:cs="Times New Roman"/>
-          <w:sz w:val="20"/>
-          <w:szCs w:val="20"/>
-        </w:rPr>
-      </w:pPr>
-    </w:p>
-    <w:p>
-      <w:pPr>
-        <w:ind w:left="450" w:hanging="450"/>
-        <w:rPr>
-          <w:rFonts w:ascii="Times New Roman" w:hAnsi="Times New Roman" w:cs="Times New Roman"/>
-          <w:sz w:val="20"/>
-          <w:szCs w:val="20"/>
-        </w:rPr>
-      </w:pPr>
-      <w:r>
-        <w:rPr>
-          <w:rFonts w:ascii="Times New Roman" w:hAnsi="Times New Roman" w:cs="Times New Roman"/>
-          <w:b/>
-          <w:sz w:val="20"/>
-          <w:szCs w:val="20"/>
-        </w:rPr>
-        <w:lastRenderedPageBreak/>
-        <w:t>Free</w:t>
-      </w:r>
-      <w:r>
-        <w:rPr>
-          <w:rFonts w:ascii="Times New Roman" w:hAnsi="Times New Roman" w:cs="Times New Roman"/>
-          <w:b/>
-          <w:sz w:val="20"/>
-          <w:szCs w:val="20"/>
-        </w:rPr>
-        <w:t xml:space="preserve"> </w:t>
-      </w:r>
-      <w:r>
-        <w:rPr>
-          <w:rFonts w:ascii="Times New Roman" w:hAnsi="Times New Roman" w:cs="Times New Roman"/>
-          <w:b/>
-          <w:sz w:val="20"/>
-          <w:szCs w:val="20"/>
-        </w:rPr>
-        <w:t xml:space="preserve">Fundraise        </w:t>
-      </w:r>
-      <w:r>
-        <w:rPr>
-          <w:rFonts w:ascii="Times New Roman" w:hAnsi="Times New Roman" w:cs="Times New Roman"/>
-          <w:sz w:val="20"/>
-          <w:szCs w:val="20"/>
-        </w:rPr>
-        <w:t xml:space="preserve">                                                                                                                                   </w:t>
-      </w:r>
-      <w:r>
-        <w:rPr>
-          <w:rFonts w:ascii="Times New Roman" w:hAnsi="Times New Roman" w:cs="Times New Roman"/>
-          <w:sz w:val="20"/>
-          <w:szCs w:val="20"/>
-        </w:rPr>
-        <w:t xml:space="preserve">               </w:t>
-      </w:r>
-      <w:r>
-        <w:rPr>
-          <w:rFonts w:ascii="Times New Roman" w:hAnsi="Times New Roman" w:cs="Times New Roman"/>
-          <w:sz w:val="20"/>
-          <w:szCs w:val="20"/>
-        </w:rPr>
-        <w:t>Mar 2015 - May 2015</w:t>
-      </w:r>
-    </w:p>
-    <w:p>
-      <w:pPr>
-        <w:ind w:left="450" w:hanging="450"/>
-        <w:outlineLvl w:val="0"/>
-        <w:rPr>
-          <w:rFonts w:ascii="Times New Roman" w:hAnsi="Times New Roman" w:cs="Times New Roman"/>
-          <w:i/>
-          <w:sz w:val="20"/>
-          <w:szCs w:val="20"/>
-        </w:rPr>
-      </w:pPr>
-      <w:r>
-        <w:rPr>
-          <w:rFonts w:ascii="Times New Roman" w:hAnsi="Times New Roman" w:cs="Times New Roman"/>
-          <w:i/>
-          <w:sz w:val="20"/>
-          <w:szCs w:val="20"/>
-        </w:rPr>
-        <w:t>Boston, MA</w:t>
+        <w:t>Engineered API-driven Backbone.js app enabling you to shop and give the advertising affiliate fees generated to the charity of your choice</w:t>
       </w:r>
     </w:p>
     <w:p>
@@ -2155,7 +2464,25 @@
           <w:sz w:val="20"/>
           <w:szCs w:val="20"/>
         </w:rPr>
-        <w:t>Engineered API-driven Backbone.js app enabling you to shop and give the advertising affiliate fees generated to the charity of your choice</w:t>
+        <w:t xml:space="preserve">Designed and programmed user interface in Backbone.js with carousels built on </w:t>
+      </w:r>
+      <w:proofErr w:type="spellStart"/>
+      <w:r>
+        <w:rPr>
+          <w:rFonts w:ascii="Times New Roman" w:hAnsi="Times New Roman" w:cs="Times New Roman"/>
+          <w:sz w:val="20"/>
+          <w:szCs w:val="20"/>
+        </w:rPr>
+        <w:t>jQuery</w:t>
+      </w:r>
+      <w:proofErr w:type="spellEnd"/>
+      <w:r>
+        <w:rPr>
+          <w:rFonts w:ascii="Times New Roman" w:hAnsi="Times New Roman" w:cs="Times New Roman"/>
+          <w:sz w:val="20"/>
+          <w:szCs w:val="20"/>
+        </w:rPr>
+        <w:t xml:space="preserve"> fading methods</w:t>
       </w:r>
     </w:p>
     <w:p>
@@ -2196,7 +2523,7 @@
           <w:sz w:val="20"/>
           <w:szCs w:val="20"/>
         </w:rPr>
-        <w:t>Designed and programmed user interface in Backbone.js with carousels built on jQuery fading methods</w:t>
+        <w:t>Allowed users to either select a featured charity, or to explore all, which adds a selected charity to the featured collection as well as activating it for donations</w:t>
       </w:r>
     </w:p>
     <w:p>
@@ -2237,7 +2564,25 @@
           <w:sz w:val="20"/>
           <w:szCs w:val="20"/>
         </w:rPr>
-        <w:t>Allowed users to either select a featured charity, or to explore all, which adds a selected charity to the featured collection as well as activating it for donations</w:t>
+        <w:t xml:space="preserve">Integrated charity tracking-ids into each unique set of query string parameters required by Amazon, eBay and </w:t>
+      </w:r>
+      <w:proofErr w:type="spellStart"/>
+      <w:r>
+        <w:rPr>
+          <w:rFonts w:ascii="Times New Roman" w:hAnsi="Times New Roman" w:cs="Times New Roman"/>
+          <w:sz w:val="20"/>
+          <w:szCs w:val="20"/>
+        </w:rPr>
+        <w:t>FlexOffers</w:t>
+      </w:r>
+      <w:proofErr w:type="spellEnd"/>
+      <w:r>
+        <w:rPr>
+          <w:rFonts w:ascii="Times New Roman" w:hAnsi="Times New Roman" w:cs="Times New Roman"/>
+          <w:sz w:val="20"/>
+          <w:szCs w:val="20"/>
+        </w:rPr>
+        <w:t xml:space="preserve"> affiliate programs</w:t>
       </w:r>
     </w:p>
     <w:p>
@@ -2274,11 +2619,85 @@
       </w:r>
       <w:r>
         <w:rPr>
-          <w:rFonts w:ascii="Times New Roman" w:hAnsi="Times New Roman" w:cs="Times New Roman"/>
-          <w:sz w:val="20"/>
-          <w:szCs w:val="20"/>
-        </w:rPr>
-        <w:t>Integrated charity tracking-ids into each unique set of query string parameters required by Amazon, eBay and FlexOffers affiliate programs</w:t>
+          <w:rFonts w:ascii="Times New Roman" w:hAnsi="Times New Roman" w:cs="Times New Roman" w:hint="eastAsia"/>
+          <w:sz w:val="20"/>
+          <w:szCs w:val="20"/>
+        </w:rPr>
+        <w:t>Staging URL =&gt; http://aidtheplanet.herokuapp.com</w:t>
+      </w:r>
+    </w:p>
+    <w:p>
+      <w:pPr>
+        <w:ind w:left="450" w:hanging="450"/>
+        <w:rPr>
+          <w:rFonts w:ascii="Times New Roman" w:hAnsi="Times New Roman" w:cs="Times New Roman"/>
+          <w:sz w:val="20"/>
+          <w:szCs w:val="20"/>
+        </w:rPr>
+      </w:pPr>
+    </w:p>
+    <w:p>
+      <w:pPr>
+        <w:ind w:left="450" w:hanging="450"/>
+        <w:rPr>
+          <w:rFonts w:ascii="Times New Roman" w:hAnsi="Times New Roman" w:cs="Times New Roman"/>
+          <w:sz w:val="20"/>
+          <w:szCs w:val="20"/>
+        </w:rPr>
+      </w:pPr>
+      <w:r>
+        <w:rPr>
+          <w:rFonts w:ascii="Times New Roman" w:hAnsi="Times New Roman" w:cs="Times New Roman"/>
+          <w:b/>
+          <w:sz w:val="20"/>
+          <w:szCs w:val="20"/>
+        </w:rPr>
+        <w:t>Outlearn.com</w:t>
+      </w:r>
+      <w:r>
+        <w:rPr>
+          <w:rFonts w:ascii="Times New Roman" w:hAnsi="Times New Roman" w:cs="Times New Roman"/>
+          <w:sz w:val="20"/>
+          <w:szCs w:val="20"/>
+        </w:rPr>
+        <w:t xml:space="preserve">                                                                                                                                          </w:t>
+      </w:r>
+      <w:r>
+        <w:rPr>
+          <w:rFonts w:ascii="Times New Roman" w:hAnsi="Times New Roman" w:cs="Times New Roman"/>
+          <w:sz w:val="20"/>
+          <w:szCs w:val="20"/>
+        </w:rPr>
+        <w:t xml:space="preserve">                </w:t>
+      </w:r>
+      <w:r>
+        <w:rPr>
+          <w:rFonts w:ascii="Times New Roman" w:hAnsi="Times New Roman" w:cs="Times New Roman"/>
+          <w:sz w:val="20"/>
+          <w:szCs w:val="20"/>
+        </w:rPr>
+        <w:t xml:space="preserve">     Jan 2015 - Feb 2015</w:t>
+      </w:r>
+    </w:p>
+    <w:p>
+      <w:pPr>
+        <w:ind w:left="450" w:hanging="450"/>
+        <w:outlineLvl w:val="0"/>
+        <w:rPr>
+          <w:rFonts w:ascii="Times New Roman" w:hAnsi="Times New Roman" w:cs="Times New Roman"/>
+          <w:i/>
+          <w:sz w:val="20"/>
+          <w:szCs w:val="20"/>
+        </w:rPr>
+      </w:pPr>
+      <w:r>
+        <w:rPr>
+          <w:rFonts w:ascii="Times New Roman" w:hAnsi="Times New Roman" w:cs="Times New Roman"/>
+          <w:i/>
+          <w:sz w:val="20"/>
+          <w:szCs w:val="20"/>
+        </w:rPr>
+        <w:t>Boston, MA</w:t>
       </w:r>
     </w:p>
     <w:p>
@@ -2313,87 +2732,23 @@
         </w:rPr>
         <w:t xml:space="preserve">   </w:t>
       </w:r>
-      <w:r>
-        <w:rPr>
-          <w:rFonts w:ascii="Times New Roman" w:hAnsi="Times New Roman" w:cs="Times New Roman" w:hint="eastAsia"/>
-          <w:sz w:val="20"/>
-          <w:szCs w:val="20"/>
-        </w:rPr>
-        <w:t>Staging URL =&gt; http://aidtheplanet.herokuapp.com</w:t>
-      </w:r>
-    </w:p>
-    <w:p>
-      <w:pPr>
-        <w:ind w:left="450" w:hanging="450"/>
-        <w:rPr>
-          <w:rFonts w:ascii="Times New Roman" w:hAnsi="Times New Roman" w:cs="Times New Roman"/>
-          <w:sz w:val="20"/>
-          <w:szCs w:val="20"/>
-        </w:rPr>
-      </w:pPr>
-    </w:p>
-    <w:p>
-      <w:pPr>
-        <w:ind w:left="450" w:hanging="450"/>
-        <w:rPr>
-          <w:rFonts w:ascii="Times New Roman" w:hAnsi="Times New Roman" w:cs="Times New Roman"/>
-          <w:sz w:val="20"/>
-          <w:szCs w:val="20"/>
-        </w:rPr>
-      </w:pPr>
-      <w:r>
-        <w:rPr>
-          <w:rFonts w:ascii="Times New Roman" w:hAnsi="Times New Roman" w:cs="Times New Roman"/>
-          <w:b/>
-          <w:sz w:val="20"/>
-          <w:szCs w:val="20"/>
-        </w:rPr>
-        <w:t>Outlearn.com</w:t>
-      </w:r>
-      <w:r>
-        <w:rPr>
-          <w:rFonts w:ascii="Times New Roman" w:hAnsi="Times New Roman" w:cs="Times New Roman"/>
-          <w:sz w:val="20"/>
-          <w:szCs w:val="20"/>
-        </w:rPr>
-        <w:t xml:space="preserve">                                                                                                                                          </w:t>
-      </w:r>
-      <w:r>
-        <w:rPr>
-          <w:rFonts w:ascii="Times New Roman" w:hAnsi="Times New Roman" w:cs="Times New Roman"/>
-          <w:sz w:val="20"/>
-          <w:szCs w:val="20"/>
-        </w:rPr>
-        <w:t xml:space="preserve">                </w:t>
-      </w:r>
-      <w:r>
-        <w:rPr>
-          <w:rFonts w:ascii="Times New Roman" w:hAnsi="Times New Roman" w:cs="Times New Roman"/>
-          <w:sz w:val="20"/>
-          <w:szCs w:val="20"/>
-        </w:rPr>
-        <w:t xml:space="preserve">     Jan 2015 - Feb 2015</w:t>
-      </w:r>
-    </w:p>
-    <w:p>
-      <w:pPr>
-        <w:ind w:left="450" w:hanging="450"/>
-        <w:outlineLvl w:val="0"/>
-        <w:rPr>
-          <w:rFonts w:ascii="Times New Roman" w:hAnsi="Times New Roman" w:cs="Times New Roman"/>
-          <w:i/>
-          <w:sz w:val="20"/>
-          <w:szCs w:val="20"/>
-        </w:rPr>
-      </w:pPr>
-      <w:r>
-        <w:rPr>
-          <w:rFonts w:ascii="Times New Roman" w:hAnsi="Times New Roman" w:cs="Times New Roman"/>
-          <w:i/>
-          <w:sz w:val="20"/>
-          <w:szCs w:val="20"/>
-        </w:rPr>
-        <w:t>Boston, MA</w:t>
+      <w:proofErr w:type="gramStart"/>
+      <w:r>
+        <w:rPr>
+          <w:rFonts w:ascii="Times New Roman" w:hAnsi="Times New Roman" w:cs="Times New Roman"/>
+          <w:sz w:val="20"/>
+          <w:szCs w:val="20"/>
+        </w:rPr>
+        <w:t>Researched</w:t>
+      </w:r>
+      <w:proofErr w:type="gramEnd"/>
+      <w:r>
+        <w:rPr>
+          <w:rFonts w:ascii="Times New Roman" w:hAnsi="Times New Roman" w:cs="Times New Roman"/>
+          <w:sz w:val="20"/>
+          <w:szCs w:val="20"/>
+        </w:rPr>
+        <w:t xml:space="preserve"> technical training topics and formatted content into prototype format</w:t>
       </w:r>
     </w:p>
     <w:p>
@@ -2434,7 +2789,43 @@
           <w:sz w:val="20"/>
           <w:szCs w:val="20"/>
         </w:rPr>
-        <w:t>Researched technical training topics and formatted content into prototype format</w:t>
+        <w:t xml:space="preserve">Integrated with </w:t>
+      </w:r>
+      <w:proofErr w:type="spellStart"/>
+      <w:r>
+        <w:rPr>
+          <w:rFonts w:ascii="Times New Roman" w:hAnsi="Times New Roman" w:cs="Times New Roman"/>
+          <w:sz w:val="20"/>
+          <w:szCs w:val="20"/>
+        </w:rPr>
+        <w:t>GitHub</w:t>
+      </w:r>
+      <w:proofErr w:type="spellEnd"/>
+      <w:r>
+        <w:rPr>
+          <w:rFonts w:ascii="Times New Roman" w:hAnsi="Times New Roman" w:cs="Times New Roman"/>
+          <w:sz w:val="20"/>
+          <w:szCs w:val="20"/>
+        </w:rPr>
+        <w:t xml:space="preserve"> through importation of repositories and allowing login using </w:t>
+      </w:r>
+      <w:proofErr w:type="spellStart"/>
+      <w:r>
+        <w:rPr>
+          <w:rFonts w:ascii="Times New Roman" w:hAnsi="Times New Roman" w:cs="Times New Roman"/>
+          <w:sz w:val="20"/>
+          <w:szCs w:val="20"/>
+        </w:rPr>
+        <w:t>GitHub</w:t>
+      </w:r>
+      <w:proofErr w:type="spellEnd"/>
+      <w:r>
+        <w:rPr>
+          <w:rFonts w:ascii="Times New Roman" w:hAnsi="Times New Roman" w:cs="Times New Roman"/>
+          <w:sz w:val="20"/>
+          <w:szCs w:val="20"/>
+        </w:rPr>
+        <w:t xml:space="preserve"> account</w:t>
       </w:r>
     </w:p>
     <w:p>
@@ -2475,7 +2866,43 @@
           <w:sz w:val="20"/>
           <w:szCs w:val="20"/>
         </w:rPr>
-        <w:t>Integrated with GitHub through importation of repositories and allowing login using GitHub account</w:t>
+        <w:t xml:space="preserve">Experimented with JavaScript </w:t>
+      </w:r>
+      <w:proofErr w:type="spellStart"/>
+      <w:r>
+        <w:rPr>
+          <w:rFonts w:ascii="Times New Roman" w:hAnsi="Times New Roman" w:cs="Times New Roman"/>
+          <w:sz w:val="20"/>
+          <w:szCs w:val="20"/>
+        </w:rPr>
+        <w:t>Fancytree</w:t>
+      </w:r>
+      <w:proofErr w:type="spellEnd"/>
+      <w:r>
+        <w:rPr>
+          <w:rFonts w:ascii="Times New Roman" w:hAnsi="Times New Roman" w:cs="Times New Roman"/>
+          <w:sz w:val="20"/>
+          <w:szCs w:val="20"/>
+        </w:rPr>
+        <w:t xml:space="preserve"> library, a dynamic tree view plugin for </w:t>
+      </w:r>
+      <w:proofErr w:type="spellStart"/>
+      <w:r>
+        <w:rPr>
+          <w:rFonts w:ascii="Times New Roman" w:hAnsi="Times New Roman" w:cs="Times New Roman"/>
+          <w:sz w:val="20"/>
+          <w:szCs w:val="20"/>
+        </w:rPr>
+        <w:t>jQuery</w:t>
+      </w:r>
+      <w:proofErr w:type="spellEnd"/>
+      <w:r>
+        <w:rPr>
+          <w:rFonts w:ascii="Times New Roman" w:hAnsi="Times New Roman" w:cs="Times New Roman"/>
+          <w:sz w:val="20"/>
+          <w:szCs w:val="20"/>
+        </w:rPr>
+        <w:t>, to display imported contents</w:t>
       </w:r>
     </w:p>
     <w:p>
@@ -2516,7 +2943,25 @@
           <w:sz w:val="20"/>
           <w:szCs w:val="20"/>
         </w:rPr>
-        <w:t>Experimented with JavaScript Fancytree library, a dynamic tree view plugin for jQuery, to display imported contents</w:t>
+        <w:t xml:space="preserve">Engineered advanced coding challenges using </w:t>
+      </w:r>
+      <w:proofErr w:type="spellStart"/>
+      <w:r>
+        <w:rPr>
+          <w:rFonts w:ascii="Times New Roman" w:hAnsi="Times New Roman" w:cs="Times New Roman"/>
+          <w:sz w:val="20"/>
+          <w:szCs w:val="20"/>
+        </w:rPr>
+        <w:t>RSpec</w:t>
+      </w:r>
+      <w:proofErr w:type="spellEnd"/>
+      <w:r>
+        <w:rPr>
+          <w:rFonts w:ascii="Times New Roman" w:hAnsi="Times New Roman" w:cs="Times New Roman"/>
+          <w:sz w:val="20"/>
+          <w:szCs w:val="20"/>
+        </w:rPr>
+        <w:t xml:space="preserve"> tests for Ruby and Jasmine tests for JavaScript</w:t>
       </w:r>
     </w:p>
     <w:p>
@@ -2557,7 +3002,128 @@
           <w:sz w:val="20"/>
           <w:szCs w:val="20"/>
         </w:rPr>
-        <w:t>Engineered advanced coding challenges using RSpec tests for Ruby and Jasmine tests for JavaScript</w:t>
+        <w:t xml:space="preserve">Created interactive terminal sessions for Ruby, JavaScript and PHP using </w:t>
+      </w:r>
+      <w:proofErr w:type="spellStart"/>
+      <w:r>
+        <w:rPr>
+          <w:rFonts w:ascii="Times New Roman" w:hAnsi="Times New Roman" w:cs="Times New Roman"/>
+          <w:sz w:val="20"/>
+          <w:szCs w:val="20"/>
+        </w:rPr>
+        <w:t>jq</w:t>
+      </w:r>
+      <w:proofErr w:type="spellEnd"/>
+      <w:r>
+        <w:rPr>
+          <w:rFonts w:ascii="Times New Roman" w:hAnsi="Times New Roman" w:cs="Times New Roman"/>
+          <w:sz w:val="20"/>
+          <w:szCs w:val="20"/>
+        </w:rPr>
+        <w:t xml:space="preserve">-console, a </w:t>
+      </w:r>
+      <w:proofErr w:type="spellStart"/>
+      <w:r>
+        <w:rPr>
+          <w:rFonts w:ascii="Times New Roman" w:hAnsi="Times New Roman" w:cs="Times New Roman"/>
+          <w:sz w:val="20"/>
+          <w:szCs w:val="20"/>
+        </w:rPr>
+        <w:t>jQuery</w:t>
+      </w:r>
+      <w:proofErr w:type="spellEnd"/>
+      <w:r>
+        <w:rPr>
+          <w:rFonts w:ascii="Times New Roman" w:hAnsi="Times New Roman" w:cs="Times New Roman"/>
+          <w:sz w:val="20"/>
+          <w:szCs w:val="20"/>
+        </w:rPr>
+        <w:t xml:space="preserve"> plugin</w:t>
+      </w:r>
+    </w:p>
+    <w:p>
+      <w:pPr>
+        <w:ind w:left="450" w:hanging="450"/>
+        <w:rPr>
+          <w:rFonts w:ascii="Times New Roman" w:hAnsi="Times New Roman" w:cs="Times New Roman"/>
+          <w:sz w:val="20"/>
+          <w:szCs w:val="20"/>
+        </w:rPr>
+      </w:pPr>
+    </w:p>
+    <w:p>
+      <w:pPr>
+        <w:ind w:left="450" w:hanging="450"/>
+        <w:rPr>
+          <w:rFonts w:ascii="Times New Roman" w:hAnsi="Times New Roman" w:cs="Times New Roman"/>
+          <w:sz w:val="20"/>
+          <w:szCs w:val="20"/>
+        </w:rPr>
+      </w:pPr>
+      <w:r>
+        <w:rPr>
+          <w:rFonts w:ascii="Times New Roman" w:hAnsi="Times New Roman" w:cs="Times New Roman"/>
+          <w:b/>
+          <w:sz w:val="20"/>
+          <w:szCs w:val="20"/>
+        </w:rPr>
+        <w:t xml:space="preserve">Westport, CT and World Maker </w:t>
+      </w:r>
+      <w:proofErr w:type="spellStart"/>
+      <w:r>
+        <w:rPr>
+          <w:rFonts w:ascii="Times New Roman" w:hAnsi="Times New Roman" w:cs="Times New Roman"/>
+          <w:b/>
+          <w:sz w:val="20"/>
+          <w:szCs w:val="20"/>
+        </w:rPr>
+        <w:t>Faires</w:t>
+      </w:r>
+      <w:proofErr w:type="spellEnd"/>
+      <w:r>
+        <w:rPr>
+          <w:rFonts w:ascii="Times New Roman" w:hAnsi="Times New Roman" w:cs="Times New Roman"/>
+          <w:sz w:val="20"/>
+          <w:szCs w:val="20"/>
+        </w:rPr>
+        <w:t xml:space="preserve">                                                              </w:t>
+      </w:r>
+      <w:r>
+        <w:rPr>
+          <w:rFonts w:ascii="Times New Roman" w:hAnsi="Times New Roman" w:cs="Times New Roman"/>
+          <w:sz w:val="20"/>
+          <w:szCs w:val="20"/>
+        </w:rPr>
+        <w:t xml:space="preserve">               </w:t>
+      </w:r>
+      <w:r>
+        <w:rPr>
+          <w:rFonts w:ascii="Times New Roman" w:hAnsi="Times New Roman" w:cs="Times New Roman"/>
+          <w:sz w:val="20"/>
+          <w:szCs w:val="20"/>
+        </w:rPr>
+        <w:t>Apr 2014 (Westport) and Sept 2014 (World)</w:t>
+      </w:r>
+    </w:p>
+    <w:p>
+      <w:pPr>
+        <w:ind w:left="450" w:hanging="450"/>
+        <w:outlineLvl w:val="0"/>
+        <w:rPr>
+          <w:rFonts w:ascii="Times New Roman" w:hAnsi="Times New Roman" w:cs="Times New Roman"/>
+          <w:i/>
+          <w:sz w:val="20"/>
+          <w:szCs w:val="20"/>
+        </w:rPr>
+      </w:pPr>
+      <w:r>
+        <w:rPr>
+          <w:rFonts w:ascii="Times New Roman" w:hAnsi="Times New Roman" w:cs="Times New Roman"/>
+          <w:i/>
+          <w:sz w:val="20"/>
+          <w:szCs w:val="20"/>
+        </w:rPr>
+        <w:t>Westport, CT and New York, NY</w:t>
       </w:r>
     </w:p>
     <w:p>
@@ -2598,81 +3164,7 @@
           <w:sz w:val="20"/>
           <w:szCs w:val="20"/>
         </w:rPr>
-        <w:t>Created interactive terminal sessions for Ruby, JavaScript and PHP using jq-console, a jQuery plugin</w:t>
-      </w:r>
-    </w:p>
-    <w:p>
-      <w:pPr>
-        <w:ind w:left="450" w:hanging="450"/>
-        <w:rPr>
-          <w:rFonts w:ascii="Times New Roman" w:hAnsi="Times New Roman" w:cs="Times New Roman"/>
-          <w:sz w:val="20"/>
-          <w:szCs w:val="20"/>
-        </w:rPr>
-      </w:pPr>
-    </w:p>
-    <w:p>
-      <w:pPr>
-        <w:ind w:left="450" w:hanging="450"/>
-        <w:rPr>
-          <w:rFonts w:ascii="Times New Roman" w:hAnsi="Times New Roman" w:cs="Times New Roman"/>
-          <w:sz w:val="20"/>
-          <w:szCs w:val="20"/>
-        </w:rPr>
-      </w:pPr>
-      <w:r>
-        <w:rPr>
-          <w:rFonts w:ascii="Times New Roman" w:hAnsi="Times New Roman" w:cs="Times New Roman"/>
-          <w:b/>
-          <w:sz w:val="20"/>
-          <w:szCs w:val="20"/>
-        </w:rPr>
-        <w:t>Westport, CT and World Maker Faires</w:t>
-      </w:r>
-      <w:r>
-        <w:rPr>
-          <w:rFonts w:ascii="Times New Roman" w:hAnsi="Times New Roman" w:cs="Times New Roman"/>
-          <w:sz w:val="20"/>
-          <w:szCs w:val="20"/>
-        </w:rPr>
-        <w:t xml:space="preserve">                                                              </w:t>
-      </w:r>
-      <w:r>
-        <w:rPr>
-          <w:rFonts w:ascii="Times New Roman" w:hAnsi="Times New Roman" w:cs="Times New Roman"/>
-          <w:sz w:val="20"/>
-          <w:szCs w:val="20"/>
-        </w:rPr>
-        <w:t xml:space="preserve">               </w:t>
-      </w:r>
-      <w:r>
-        <w:rPr>
-          <w:rFonts w:ascii="Times New Roman" w:hAnsi="Times New Roman" w:cs="Times New Roman"/>
-          <w:sz w:val="20"/>
-          <w:szCs w:val="20"/>
-        </w:rPr>
-        <w:t>Apr 2014 (Westport) and Sept 2014 (World)</w:t>
-      </w:r>
-    </w:p>
-    <w:p>
-      <w:pPr>
-        <w:ind w:left="450" w:hanging="450"/>
-        <w:outlineLvl w:val="0"/>
-        <w:rPr>
-          <w:rFonts w:ascii="Times New Roman" w:hAnsi="Times New Roman" w:cs="Times New Roman"/>
-          <w:i/>
-          <w:sz w:val="20"/>
-          <w:szCs w:val="20"/>
-        </w:rPr>
-      </w:pPr>
-      <w:r>
-        <w:rPr>
-          <w:rFonts w:ascii="Times New Roman" w:hAnsi="Times New Roman" w:cs="Times New Roman"/>
-          <w:i/>
-          <w:sz w:val="20"/>
-          <w:szCs w:val="20"/>
-        </w:rPr>
-        <w:t>Westport, CT and New York, NY</w:t>
+        <w:t>Presented the science behind my software package Clean Fuel Chemical Kinetics and how it can be used to model clean fuels in the engines of tomorrow</w:t>
       </w:r>
     </w:p>
     <w:p>
@@ -2713,7 +3205,92 @@
           <w:sz w:val="20"/>
           <w:szCs w:val="20"/>
         </w:rPr>
-        <w:t>Presented the science behind my software package Clean Fuel Chemical Kinetics and how it can be used to model clean fuels in the engines of tomorrow</w:t>
+        <w:t>Articulated reaction rate and Lagrange multiplier problems to teach science and math to faire attendees</w:t>
+      </w:r>
+    </w:p>
+    <w:p>
+      <w:pPr>
+        <w:ind w:left="450" w:hanging="450"/>
+        <w:rPr>
+          <w:rFonts w:ascii="Times New Roman" w:hAnsi="Times New Roman" w:cs="Times New Roman"/>
+          <w:sz w:val="20"/>
+          <w:szCs w:val="20"/>
+        </w:rPr>
+      </w:pPr>
+    </w:p>
+    <w:p>
+      <w:pPr>
+        <w:ind w:left="450" w:hanging="450"/>
+        <w:rPr>
+          <w:rFonts w:ascii="Times New Roman" w:hAnsi="Times New Roman" w:cs="Times New Roman"/>
+          <w:sz w:val="20"/>
+          <w:szCs w:val="20"/>
+        </w:rPr>
+      </w:pPr>
+      <w:proofErr w:type="spellStart"/>
+      <w:r>
+        <w:rPr>
+          <w:rFonts w:ascii="Times New Roman" w:hAnsi="Times New Roman" w:cs="Times New Roman"/>
+          <w:b/>
+          <w:sz w:val="20"/>
+          <w:szCs w:val="20"/>
+        </w:rPr>
+        <w:t>Saigeworks</w:t>
+      </w:r>
+      <w:proofErr w:type="spellEnd"/>
+      <w:r>
+        <w:rPr>
+          <w:rFonts w:ascii="Times New Roman" w:hAnsi="Times New Roman" w:cs="Times New Roman"/>
+          <w:b/>
+          <w:sz w:val="20"/>
+          <w:szCs w:val="20"/>
+        </w:rPr>
+        <w:t xml:space="preserve"> LLC</w:t>
+      </w:r>
+      <w:r>
+        <w:rPr>
+          <w:rFonts w:ascii="Times New Roman" w:hAnsi="Times New Roman" w:cs="Times New Roman"/>
+          <w:sz w:val="20"/>
+          <w:szCs w:val="20"/>
+        </w:rPr>
+        <w:t xml:space="preserve">                                                                                                                                                            </w:t>
+      </w:r>
+      <w:r>
+        <w:rPr>
+          <w:rFonts w:ascii="Times New Roman" w:hAnsi="Times New Roman" w:cs="Times New Roman"/>
+          <w:sz w:val="20"/>
+          <w:szCs w:val="20"/>
+        </w:rPr>
+        <w:t xml:space="preserve">              </w:t>
+      </w:r>
+      <w:r>
+        <w:rPr>
+          <w:rFonts w:ascii="Times New Roman" w:hAnsi="Times New Roman" w:cs="Times New Roman"/>
+          <w:sz w:val="20"/>
+          <w:szCs w:val="20"/>
+        </w:rPr>
+        <w:t>May 2014</w:t>
+      </w:r>
+    </w:p>
+    <w:p>
+      <w:pPr>
+        <w:ind w:left="450" w:hanging="450"/>
+        <w:outlineLvl w:val="0"/>
+        <w:rPr>
+          <w:rFonts w:ascii="Times New Roman" w:hAnsi="Times New Roman" w:cs="Times New Roman"/>
+          <w:i/>
+          <w:sz w:val="20"/>
+          <w:szCs w:val="20"/>
+        </w:rPr>
+      </w:pPr>
+      <w:r>
+        <w:rPr>
+          <w:rFonts w:ascii="Times New Roman" w:hAnsi="Times New Roman" w:cs="Times New Roman"/>
+          <w:i/>
+          <w:sz w:val="20"/>
+          <w:szCs w:val="20"/>
+        </w:rPr>
+        <w:t>Trumbull, CT</w:t>
       </w:r>
     </w:p>
     <w:p>
@@ -2748,128 +3325,23 @@
         </w:rPr>
         <w:t xml:space="preserve">   </w:t>
       </w:r>
-      <w:r>
-        <w:rPr>
-          <w:rFonts w:ascii="Times New Roman" w:hAnsi="Times New Roman" w:cs="Times New Roman"/>
-          <w:sz w:val="20"/>
-          <w:szCs w:val="20"/>
-        </w:rPr>
-        <w:t>Articulated reaction rate and Lagrange multiplier problems to teach science and math to faire attendees</w:t>
-      </w:r>
-    </w:p>
-    <w:p>
-      <w:pPr>
-        <w:ind w:left="450" w:hanging="450"/>
-        <w:rPr>
-          <w:rFonts w:ascii="Times New Roman" w:hAnsi="Times New Roman" w:cs="Times New Roman"/>
-          <w:sz w:val="20"/>
-          <w:szCs w:val="20"/>
-        </w:rPr>
-      </w:pPr>
-    </w:p>
-    <w:p>
-      <w:pPr>
-        <w:ind w:left="450" w:hanging="450"/>
-        <w:rPr>
-          <w:rFonts w:ascii="Times New Roman" w:hAnsi="Times New Roman" w:cs="Times New Roman"/>
-          <w:sz w:val="20"/>
-          <w:szCs w:val="20"/>
-        </w:rPr>
-      </w:pPr>
-      <w:r>
-        <w:rPr>
-          <w:rFonts w:ascii="Times New Roman" w:hAnsi="Times New Roman" w:cs="Times New Roman"/>
-          <w:b/>
-          <w:sz w:val="20"/>
-          <w:szCs w:val="20"/>
-        </w:rPr>
-        <w:t>Saigeworks LLC</w:t>
-      </w:r>
-      <w:r>
-        <w:rPr>
-          <w:rFonts w:ascii="Times New Roman" w:hAnsi="Times New Roman" w:cs="Times New Roman"/>
-          <w:sz w:val="20"/>
-          <w:szCs w:val="20"/>
-        </w:rPr>
-        <w:t xml:space="preserve">                                                                                                                                                            </w:t>
-      </w:r>
-      <w:r>
-        <w:rPr>
-          <w:rFonts w:ascii="Times New Roman" w:hAnsi="Times New Roman" w:cs="Times New Roman"/>
-          <w:sz w:val="20"/>
-          <w:szCs w:val="20"/>
-        </w:rPr>
-        <w:t xml:space="preserve">              </w:t>
-      </w:r>
-      <w:r>
-        <w:rPr>
-          <w:rFonts w:ascii="Times New Roman" w:hAnsi="Times New Roman" w:cs="Times New Roman"/>
-          <w:sz w:val="20"/>
-          <w:szCs w:val="20"/>
-        </w:rPr>
-        <w:t>May 2014</w:t>
-      </w:r>
-    </w:p>
-    <w:p>
-      <w:pPr>
-        <w:ind w:left="450" w:hanging="450"/>
-        <w:outlineLvl w:val="0"/>
-        <w:rPr>
-          <w:rFonts w:ascii="Times New Roman" w:hAnsi="Times New Roman" w:cs="Times New Roman"/>
-          <w:i/>
-          <w:sz w:val="20"/>
-          <w:szCs w:val="20"/>
-        </w:rPr>
-      </w:pPr>
-      <w:r>
-        <w:rPr>
-          <w:rFonts w:ascii="Times New Roman" w:hAnsi="Times New Roman" w:cs="Times New Roman"/>
-          <w:i/>
-          <w:sz w:val="20"/>
-          <w:szCs w:val="20"/>
-        </w:rPr>
-        <w:t>Trumbull, CT</w:t>
-      </w:r>
-    </w:p>
-    <w:p>
-      <w:pPr>
-        <w:ind w:left="450" w:hanging="450"/>
-        <w:rPr>
-          <w:rFonts w:ascii="Times New Roman" w:hAnsi="Times New Roman" w:cs="Times New Roman"/>
-          <w:sz w:val="20"/>
-          <w:szCs w:val="20"/>
-        </w:rPr>
-      </w:pPr>
-      <w:r>
-        <w:rPr>
-          <w:rFonts w:ascii="Times New Roman" w:hAnsi="Times New Roman" w:cs="Times New Roman"/>
-          <w:sz w:val="20"/>
-          <w:szCs w:val="20"/>
-        </w:rPr>
-        <w:t xml:space="preserve">   </w:t>
-      </w:r>
-      <w:r>
-        <w:rPr>
-          <w:rFonts w:ascii="Times New Roman" w:eastAsia="Noto Symbol" w:hAnsi="Times New Roman" w:cs="Times New Roman"/>
-          <w:sz w:val="16"/>
-        </w:rPr>
-        <w:t>●</w:t>
-      </w:r>
-      <w:r>
-        <w:rPr>
-          <w:rFonts w:ascii="Times New Roman" w:hAnsi="Times New Roman" w:cs="Times New Roman"/>
-          <w:sz w:val="20"/>
-          <w:szCs w:val="20"/>
-        </w:rPr>
-        <w:t xml:space="preserve">   </w:t>
-      </w:r>
-      <w:r>
-        <w:rPr>
-          <w:rFonts w:ascii="Times New Roman" w:hAnsi="Times New Roman" w:cs="Times New Roman"/>
-          <w:sz w:val="20"/>
-          <w:szCs w:val="20"/>
-        </w:rPr>
-        <w:t>Utilized my chemical kinetics software to transform inventor’s hands-on experience into concrete engineering terms</w:t>
+      <w:proofErr w:type="gramStart"/>
+      <w:r>
+        <w:rPr>
+          <w:rFonts w:ascii="Times New Roman" w:hAnsi="Times New Roman" w:cs="Times New Roman"/>
+          <w:sz w:val="20"/>
+          <w:szCs w:val="20"/>
+        </w:rPr>
+        <w:t>Utilized</w:t>
+      </w:r>
+      <w:proofErr w:type="gramEnd"/>
+      <w:r>
+        <w:rPr>
+          <w:rFonts w:ascii="Times New Roman" w:hAnsi="Times New Roman" w:cs="Times New Roman"/>
+          <w:sz w:val="20"/>
+          <w:szCs w:val="20"/>
+        </w:rPr>
+        <w:t xml:space="preserve"> my chemical kinetics software to transform inventor’s hands-on experience into concrete engineering terms</w:t>
       </w:r>
     </w:p>
     <w:p>
@@ -3197,8 +3669,36 @@
           <w:sz w:val="20"/>
           <w:szCs w:val="20"/>
         </w:rPr>
-        <w:t>t integrates MongoDB, WebSocket</w:t>
-      </w:r>
+        <w:t xml:space="preserve">t integrates </w:t>
+      </w:r>
+      <w:proofErr w:type="spellStart"/>
+      <w:r>
+        <w:rPr>
+          <w:rFonts w:ascii="Times New Roman" w:hAnsi="Times New Roman" w:cs="Times New Roman"/>
+          <w:sz w:val="20"/>
+          <w:szCs w:val="20"/>
+        </w:rPr>
+        <w:t>MongoDB</w:t>
+      </w:r>
+      <w:proofErr w:type="spellEnd"/>
+      <w:r>
+        <w:rPr>
+          <w:rFonts w:ascii="Times New Roman" w:hAnsi="Times New Roman" w:cs="Times New Roman"/>
+          <w:sz w:val="20"/>
+          <w:szCs w:val="20"/>
+        </w:rPr>
+        <w:t xml:space="preserve">, </w:t>
+      </w:r>
+      <w:proofErr w:type="spellStart"/>
+      <w:r>
+        <w:rPr>
+          <w:rFonts w:ascii="Times New Roman" w:hAnsi="Times New Roman" w:cs="Times New Roman"/>
+          <w:sz w:val="20"/>
+          <w:szCs w:val="20"/>
+        </w:rPr>
+        <w:t>WebSocket</w:t>
+      </w:r>
+      <w:proofErr w:type="spellEnd"/>
       <w:r>
         <w:rPr>
           <w:rFonts w:ascii="Times New Roman" w:hAnsi="Times New Roman" w:cs="Times New Roman"/>
@@ -3246,14 +3746,85 @@
           <w:szCs w:val="20"/>
         </w:rPr>
       </w:pPr>
-      <w:r>
-        <w:rPr>
-          <w:rFonts w:ascii="Times New Roman" w:hAnsi="Times New Roman" w:cs="Times New Roman"/>
-          <w:i/>
-          <w:sz w:val="20"/>
-          <w:szCs w:val="20"/>
-        </w:rPr>
-        <w:t>backend: github.com/maxplomer/investing_rest_api, frontend: github.com/maxplomer/investing_angular2</w:t>
+      <w:proofErr w:type="gramStart"/>
+      <w:r>
+        <w:rPr>
+          <w:rFonts w:ascii="Times New Roman" w:hAnsi="Times New Roman" w:cs="Times New Roman"/>
+          <w:i/>
+          <w:sz w:val="20"/>
+          <w:szCs w:val="20"/>
+        </w:rPr>
+        <w:t>backend</w:t>
+      </w:r>
+      <w:proofErr w:type="gramEnd"/>
+      <w:r>
+        <w:rPr>
+          <w:rFonts w:ascii="Times New Roman" w:hAnsi="Times New Roman" w:cs="Times New Roman"/>
+          <w:i/>
+          <w:sz w:val="20"/>
+          <w:szCs w:val="20"/>
+        </w:rPr>
+        <w:t>: github.com/</w:t>
+      </w:r>
+      <w:proofErr w:type="spellStart"/>
+      <w:r>
+        <w:rPr>
+          <w:rFonts w:ascii="Times New Roman" w:hAnsi="Times New Roman" w:cs="Times New Roman"/>
+          <w:i/>
+          <w:sz w:val="20"/>
+          <w:szCs w:val="20"/>
+        </w:rPr>
+        <w:t>maxplomer</w:t>
+      </w:r>
+      <w:proofErr w:type="spellEnd"/>
+      <w:r>
+        <w:rPr>
+          <w:rFonts w:ascii="Times New Roman" w:hAnsi="Times New Roman" w:cs="Times New Roman"/>
+          <w:i/>
+          <w:sz w:val="20"/>
+          <w:szCs w:val="20"/>
+        </w:rPr>
+        <w:t>/</w:t>
+      </w:r>
+      <w:proofErr w:type="spellStart"/>
+      <w:r>
+        <w:rPr>
+          <w:rFonts w:ascii="Times New Roman" w:hAnsi="Times New Roman" w:cs="Times New Roman"/>
+          <w:i/>
+          <w:sz w:val="20"/>
+          <w:szCs w:val="20"/>
+        </w:rPr>
+        <w:t>investing_rest_api</w:t>
+      </w:r>
+      <w:proofErr w:type="spellEnd"/>
+      <w:r>
+        <w:rPr>
+          <w:rFonts w:ascii="Times New Roman" w:hAnsi="Times New Roman" w:cs="Times New Roman"/>
+          <w:i/>
+          <w:sz w:val="20"/>
+          <w:szCs w:val="20"/>
+        </w:rPr>
+        <w:t>, frontend: github.com/</w:t>
+      </w:r>
+      <w:proofErr w:type="spellStart"/>
+      <w:r>
+        <w:rPr>
+          <w:rFonts w:ascii="Times New Roman" w:hAnsi="Times New Roman" w:cs="Times New Roman"/>
+          <w:i/>
+          <w:sz w:val="20"/>
+          <w:szCs w:val="20"/>
+        </w:rPr>
+        <w:t>maxplomer</w:t>
+      </w:r>
+      <w:proofErr w:type="spellEnd"/>
+      <w:r>
+        <w:rPr>
+          <w:rFonts w:ascii="Times New Roman" w:hAnsi="Times New Roman" w:cs="Times New Roman"/>
+          <w:i/>
+          <w:sz w:val="20"/>
+          <w:szCs w:val="20"/>
+        </w:rPr>
+        <w:t>/investing_angular2</w:t>
       </w:r>
     </w:p>
     <w:p>
@@ -3335,23 +3906,51 @@
           <w:sz w:val="20"/>
           <w:szCs w:val="20"/>
         </w:rPr>
-        <w:t>Deployed Ruby backend using Dokku an op</w:t>
-      </w:r>
+        <w:t xml:space="preserve">Deployed Ruby backend using </w:t>
+      </w:r>
+      <w:proofErr w:type="spellStart"/>
       <w:r>
         <w:rPr>
           <w:rFonts w:ascii="Times New Roman" w:hAnsi="Times New Roman" w:cs="Times New Roman" w:hint="eastAsia"/>
           <w:sz w:val="20"/>
           <w:szCs w:val="20"/>
         </w:rPr>
+        <w:t>Dokku</w:t>
+      </w:r>
+      <w:proofErr w:type="spellEnd"/>
+      <w:r>
+        <w:rPr>
+          <w:rFonts w:ascii="Times New Roman" w:hAnsi="Times New Roman" w:cs="Times New Roman" w:hint="eastAsia"/>
+          <w:sz w:val="20"/>
+          <w:szCs w:val="20"/>
+        </w:rPr>
+        <w:t xml:space="preserve"> an op</w:t>
+      </w:r>
+      <w:r>
+        <w:rPr>
+          <w:rFonts w:ascii="Times New Roman" w:hAnsi="Times New Roman" w:cs="Times New Roman" w:hint="eastAsia"/>
+          <w:sz w:val="20"/>
+          <w:szCs w:val="20"/>
+        </w:rPr>
         <w:t xml:space="preserve">en source Platform as a Service; </w:t>
       </w:r>
+      <w:proofErr w:type="spellStart"/>
       <w:r>
         <w:rPr>
           <w:rFonts w:ascii="Times New Roman" w:hAnsi="Times New Roman" w:cs="Times New Roman" w:hint="eastAsia"/>
           <w:sz w:val="20"/>
           <w:szCs w:val="20"/>
         </w:rPr>
-        <w:t xml:space="preserve">GitHub Pages </w:t>
+        <w:t>GitHub</w:t>
+      </w:r>
+      <w:proofErr w:type="spellEnd"/>
+      <w:r>
+        <w:rPr>
+          <w:rFonts w:ascii="Times New Roman" w:hAnsi="Times New Roman" w:cs="Times New Roman" w:hint="eastAsia"/>
+          <w:sz w:val="20"/>
+          <w:szCs w:val="20"/>
+        </w:rPr>
+        <w:t xml:space="preserve"> Pages </w:t>
       </w:r>
       <w:r>
         <w:rPr>
@@ -3473,15 +4072,57 @@
           <w:szCs w:val="20"/>
         </w:rPr>
       </w:pPr>
-      <w:r>
-        <w:rPr>
-          <w:rFonts w:ascii="Times New Roman" w:hAnsi="Times New Roman" w:cs="Times New Roman"/>
-          <w:i/>
-          <w:sz w:val="20"/>
-          <w:szCs w:val="20"/>
-        </w:rPr>
-        <w:t>github.com/maxplomer/quick_calc</w:t>
-      </w:r>
+      <w:proofErr w:type="gramStart"/>
+      <w:r>
+        <w:rPr>
+          <w:rFonts w:ascii="Times New Roman" w:hAnsi="Times New Roman" w:cs="Times New Roman"/>
+          <w:i/>
+          <w:sz w:val="20"/>
+          <w:szCs w:val="20"/>
+        </w:rPr>
+        <w:t>github.com</w:t>
+      </w:r>
+      <w:proofErr w:type="gramEnd"/>
+      <w:r>
+        <w:rPr>
+          <w:rFonts w:ascii="Times New Roman" w:hAnsi="Times New Roman" w:cs="Times New Roman"/>
+          <w:i/>
+          <w:sz w:val="20"/>
+          <w:szCs w:val="20"/>
+        </w:rPr>
+        <w:t>/</w:t>
+      </w:r>
+      <w:proofErr w:type="spellStart"/>
+      <w:r>
+        <w:rPr>
+          <w:rFonts w:ascii="Times New Roman" w:hAnsi="Times New Roman" w:cs="Times New Roman"/>
+          <w:i/>
+          <w:sz w:val="20"/>
+          <w:szCs w:val="20"/>
+        </w:rPr>
+        <w:t>maxplomer</w:t>
+      </w:r>
+      <w:proofErr w:type="spellEnd"/>
+      <w:r>
+        <w:rPr>
+          <w:rFonts w:ascii="Times New Roman" w:hAnsi="Times New Roman" w:cs="Times New Roman"/>
+          <w:i/>
+          <w:sz w:val="20"/>
+          <w:szCs w:val="20"/>
+        </w:rPr>
+        <w:t>/</w:t>
+      </w:r>
+      <w:proofErr w:type="spellStart"/>
+      <w:r>
+        <w:rPr>
+          <w:rFonts w:ascii="Times New Roman" w:hAnsi="Times New Roman" w:cs="Times New Roman"/>
+          <w:i/>
+          <w:sz w:val="20"/>
+          <w:szCs w:val="20"/>
+        </w:rPr>
+        <w:t>quick_calc</w:t>
+      </w:r>
+      <w:proofErr w:type="spellEnd"/>
     </w:p>
     <w:p>
       <w:pPr>
@@ -3699,15 +4340,57 @@
           <w:szCs w:val="20"/>
         </w:rPr>
       </w:pPr>
-      <w:r>
-        <w:rPr>
-          <w:rFonts w:ascii="Times New Roman" w:hAnsi="Times New Roman" w:cs="Times New Roman"/>
-          <w:i/>
-          <w:sz w:val="20"/>
-          <w:szCs w:val="20"/>
-        </w:rPr>
-        <w:t>github.com/maxplomer/simple_public_timeline</w:t>
-      </w:r>
+      <w:proofErr w:type="gramStart"/>
+      <w:r>
+        <w:rPr>
+          <w:rFonts w:ascii="Times New Roman" w:hAnsi="Times New Roman" w:cs="Times New Roman"/>
+          <w:i/>
+          <w:sz w:val="20"/>
+          <w:szCs w:val="20"/>
+        </w:rPr>
+        <w:t>github.com</w:t>
+      </w:r>
+      <w:proofErr w:type="gramEnd"/>
+      <w:r>
+        <w:rPr>
+          <w:rFonts w:ascii="Times New Roman" w:hAnsi="Times New Roman" w:cs="Times New Roman"/>
+          <w:i/>
+          <w:sz w:val="20"/>
+          <w:szCs w:val="20"/>
+        </w:rPr>
+        <w:t>/</w:t>
+      </w:r>
+      <w:proofErr w:type="spellStart"/>
+      <w:r>
+        <w:rPr>
+          <w:rFonts w:ascii="Times New Roman" w:hAnsi="Times New Roman" w:cs="Times New Roman"/>
+          <w:i/>
+          <w:sz w:val="20"/>
+          <w:szCs w:val="20"/>
+        </w:rPr>
+        <w:t>maxplomer</w:t>
+      </w:r>
+      <w:proofErr w:type="spellEnd"/>
+      <w:r>
+        <w:rPr>
+          <w:rFonts w:ascii="Times New Roman" w:hAnsi="Times New Roman" w:cs="Times New Roman"/>
+          <w:i/>
+          <w:sz w:val="20"/>
+          <w:szCs w:val="20"/>
+        </w:rPr>
+        <w:t>/</w:t>
+      </w:r>
+      <w:proofErr w:type="spellStart"/>
+      <w:r>
+        <w:rPr>
+          <w:rFonts w:ascii="Times New Roman" w:hAnsi="Times New Roman" w:cs="Times New Roman"/>
+          <w:i/>
+          <w:sz w:val="20"/>
+          <w:szCs w:val="20"/>
+        </w:rPr>
+        <w:t>simple_public_timeline</w:t>
+      </w:r>
+      <w:proofErr w:type="spellEnd"/>
     </w:p>
     <w:p>
       <w:pPr>
@@ -3782,61 +4465,138 @@
         </w:rPr>
         <w:t xml:space="preserve">   </w:t>
       </w:r>
+      <w:proofErr w:type="gramStart"/>
       <w:r>
         <w:rPr>
           <w:rFonts w:ascii="Times New Roman" w:hAnsi="Times New Roman" w:cs="Times New Roman" w:hint="eastAsia"/>
           <w:sz w:val="20"/>
           <w:szCs w:val="20"/>
         </w:rPr>
-        <w:t>An asynchronous test was created that calls the get_tweets task and ensures it returns an array of proper length</w:t>
-      </w:r>
-    </w:p>
-    <w:p>
-      <w:pPr>
-        <w:ind w:left="450" w:hanging="450"/>
-        <w:rPr>
-          <w:rFonts w:ascii="Times New Roman" w:hAnsi="Times New Roman" w:cs="Times New Roman"/>
-          <w:sz w:val="20"/>
-          <w:szCs w:val="20"/>
-        </w:rPr>
-      </w:pPr>
-    </w:p>
-    <w:p>
-      <w:pPr>
-        <w:ind w:left="450" w:hanging="450"/>
-        <w:rPr>
-          <w:rFonts w:ascii="Times New Roman" w:hAnsi="Times New Roman" w:cs="Times New Roman"/>
-          <w:sz w:val="20"/>
-          <w:szCs w:val="20"/>
-        </w:rPr>
-      </w:pPr>
-      <w:r>
-        <w:rPr>
-          <w:rFonts w:ascii="Times New Roman" w:hAnsi="Times New Roman" w:cs="Times New Roman"/>
-          <w:sz w:val="20"/>
-          <w:szCs w:val="20"/>
-        </w:rPr>
-        <w:t>Volt Todo App</w:t>
-      </w:r>
-    </w:p>
-    <w:p>
-      <w:pPr>
-        <w:ind w:left="450" w:hanging="450"/>
-        <w:rPr>
-          <w:rFonts w:ascii="Times New Roman" w:hAnsi="Times New Roman" w:cs="Times New Roman"/>
-          <w:i/>
-          <w:sz w:val="20"/>
-          <w:szCs w:val="20"/>
-        </w:rPr>
-      </w:pPr>
-      <w:r>
-        <w:rPr>
-          <w:rFonts w:ascii="Times New Roman" w:hAnsi="Times New Roman" w:cs="Times New Roman"/>
-          <w:i/>
-          <w:sz w:val="20"/>
-          <w:szCs w:val="20"/>
-        </w:rPr>
-        <w:t>github.com/maxplomer/volt-tutorial</w:t>
+        <w:t>An</w:t>
+      </w:r>
+      <w:proofErr w:type="gramEnd"/>
+      <w:r>
+        <w:rPr>
+          <w:rFonts w:ascii="Times New Roman" w:hAnsi="Times New Roman" w:cs="Times New Roman" w:hint="eastAsia"/>
+          <w:sz w:val="20"/>
+          <w:szCs w:val="20"/>
+        </w:rPr>
+        <w:t xml:space="preserve"> asynchronous test was created that calls the </w:t>
+      </w:r>
+      <w:proofErr w:type="spellStart"/>
+      <w:r>
+        <w:rPr>
+          <w:rFonts w:ascii="Times New Roman" w:hAnsi="Times New Roman" w:cs="Times New Roman" w:hint="eastAsia"/>
+          <w:sz w:val="20"/>
+          <w:szCs w:val="20"/>
+        </w:rPr>
+        <w:t>get_tweets</w:t>
+      </w:r>
+      <w:proofErr w:type="spellEnd"/>
+      <w:r>
+        <w:rPr>
+          <w:rFonts w:ascii="Times New Roman" w:hAnsi="Times New Roman" w:cs="Times New Roman" w:hint="eastAsia"/>
+          <w:sz w:val="20"/>
+          <w:szCs w:val="20"/>
+        </w:rPr>
+        <w:t xml:space="preserve"> task and ensures it returns an array of proper length</w:t>
+      </w:r>
+    </w:p>
+    <w:p>
+      <w:pPr>
+        <w:ind w:left="450" w:hanging="450"/>
+        <w:rPr>
+          <w:rFonts w:ascii="Times New Roman" w:hAnsi="Times New Roman" w:cs="Times New Roman"/>
+          <w:sz w:val="20"/>
+          <w:szCs w:val="20"/>
+        </w:rPr>
+      </w:pPr>
+    </w:p>
+    <w:p>
+      <w:pPr>
+        <w:ind w:left="450" w:hanging="450"/>
+        <w:rPr>
+          <w:rFonts w:ascii="Times New Roman" w:hAnsi="Times New Roman" w:cs="Times New Roman"/>
+          <w:sz w:val="20"/>
+          <w:szCs w:val="20"/>
+        </w:rPr>
+      </w:pPr>
+      <w:r>
+        <w:rPr>
+          <w:rFonts w:ascii="Times New Roman" w:hAnsi="Times New Roman" w:cs="Times New Roman"/>
+          <w:sz w:val="20"/>
+          <w:szCs w:val="20"/>
+        </w:rPr>
+        <w:t xml:space="preserve">Volt </w:t>
+      </w:r>
+      <w:proofErr w:type="spellStart"/>
+      <w:r>
+        <w:rPr>
+          <w:rFonts w:ascii="Times New Roman" w:hAnsi="Times New Roman" w:cs="Times New Roman"/>
+          <w:sz w:val="20"/>
+          <w:szCs w:val="20"/>
+        </w:rPr>
+        <w:t>Todo</w:t>
+      </w:r>
+      <w:proofErr w:type="spellEnd"/>
+      <w:r>
+        <w:rPr>
+          <w:rFonts w:ascii="Times New Roman" w:hAnsi="Times New Roman" w:cs="Times New Roman"/>
+          <w:sz w:val="20"/>
+          <w:szCs w:val="20"/>
+        </w:rPr>
+        <w:t xml:space="preserve"> App</w:t>
+      </w:r>
+    </w:p>
+    <w:p>
+      <w:pPr>
+        <w:ind w:left="450" w:hanging="450"/>
+        <w:rPr>
+          <w:rFonts w:ascii="Times New Roman" w:hAnsi="Times New Roman" w:cs="Times New Roman"/>
+          <w:i/>
+          <w:sz w:val="20"/>
+          <w:szCs w:val="20"/>
+        </w:rPr>
+      </w:pPr>
+      <w:proofErr w:type="gramStart"/>
+      <w:r>
+        <w:rPr>
+          <w:rFonts w:ascii="Times New Roman" w:hAnsi="Times New Roman" w:cs="Times New Roman"/>
+          <w:i/>
+          <w:sz w:val="20"/>
+          <w:szCs w:val="20"/>
+        </w:rPr>
+        <w:t>github.com</w:t>
+      </w:r>
+      <w:proofErr w:type="gramEnd"/>
+      <w:r>
+        <w:rPr>
+          <w:rFonts w:ascii="Times New Roman" w:hAnsi="Times New Roman" w:cs="Times New Roman"/>
+          <w:i/>
+          <w:sz w:val="20"/>
+          <w:szCs w:val="20"/>
+        </w:rPr>
+        <w:t>/</w:t>
+      </w:r>
+      <w:proofErr w:type="spellStart"/>
+      <w:r>
+        <w:rPr>
+          <w:rFonts w:ascii="Times New Roman" w:hAnsi="Times New Roman" w:cs="Times New Roman"/>
+          <w:i/>
+          <w:sz w:val="20"/>
+          <w:szCs w:val="20"/>
+        </w:rPr>
+        <w:t>maxplomer</w:t>
+      </w:r>
+      <w:proofErr w:type="spellEnd"/>
+      <w:r>
+        <w:rPr>
+          <w:rFonts w:ascii="Times New Roman" w:hAnsi="Times New Roman" w:cs="Times New Roman"/>
+          <w:i/>
+          <w:sz w:val="20"/>
+          <w:szCs w:val="20"/>
+        </w:rPr>
+        <w:t>/volt-tutorial</w:t>
       </w:r>
     </w:p>
     <w:p>
@@ -3877,7 +4637,25 @@
           <w:sz w:val="20"/>
           <w:szCs w:val="20"/>
         </w:rPr>
-        <w:t>Low fidelity todo app that explores project structure using database associations (Project has many Tasks, Task has many Items)</w:t>
+        <w:t xml:space="preserve">Low fidelity </w:t>
+      </w:r>
+      <w:proofErr w:type="spellStart"/>
+      <w:r>
+        <w:rPr>
+          <w:rFonts w:ascii="Times New Roman" w:hAnsi="Times New Roman" w:cs="Times New Roman" w:hint="eastAsia"/>
+          <w:sz w:val="20"/>
+          <w:szCs w:val="20"/>
+        </w:rPr>
+        <w:t>todo</w:t>
+      </w:r>
+      <w:proofErr w:type="spellEnd"/>
+      <w:r>
+        <w:rPr>
+          <w:rFonts w:ascii="Times New Roman" w:hAnsi="Times New Roman" w:cs="Times New Roman" w:hint="eastAsia"/>
+          <w:sz w:val="20"/>
+          <w:szCs w:val="20"/>
+        </w:rPr>
+        <w:t xml:space="preserve"> app that explores project structure using database associations (Project has many Tasks, Task has many Items)</w:t>
       </w:r>
     </w:p>
     <w:p>
@@ -3918,7 +4696,25 @@
           <w:sz w:val="20"/>
           <w:szCs w:val="20"/>
         </w:rPr>
-        <w:t>Inputs and textareas are saved/updated in real-time</w:t>
+        <w:t xml:space="preserve">Inputs and </w:t>
+      </w:r>
+      <w:proofErr w:type="spellStart"/>
+      <w:r>
+        <w:rPr>
+          <w:rFonts w:ascii="Times New Roman" w:hAnsi="Times New Roman" w:cs="Times New Roman" w:hint="eastAsia"/>
+          <w:sz w:val="20"/>
+          <w:szCs w:val="20"/>
+        </w:rPr>
+        <w:t>textareas</w:t>
+      </w:r>
+      <w:proofErr w:type="spellEnd"/>
+      <w:r>
+        <w:rPr>
+          <w:rFonts w:ascii="Times New Roman" w:hAnsi="Times New Roman" w:cs="Times New Roman" w:hint="eastAsia"/>
+          <w:sz w:val="20"/>
+          <w:szCs w:val="20"/>
+        </w:rPr>
+        <w:t xml:space="preserve"> are saved/updated in real-time</w:t>
       </w:r>
     </w:p>
     <w:p>
@@ -3959,7 +4755,25 @@
           <w:sz w:val="20"/>
           <w:szCs w:val="20"/>
         </w:rPr>
-        <w:t>Evaluate JavaScript, such as calls to confirm() method, directly in back-ticks (``) when no Opal/Ruby method is given</w:t>
+        <w:t xml:space="preserve">Evaluate JavaScript, such as calls to </w:t>
+      </w:r>
+      <w:proofErr w:type="gramStart"/>
+      <w:r>
+        <w:rPr>
+          <w:rFonts w:ascii="Times New Roman" w:hAnsi="Times New Roman" w:cs="Times New Roman"/>
+          <w:sz w:val="20"/>
+          <w:szCs w:val="20"/>
+        </w:rPr>
+        <w:t>confirm(</w:t>
+      </w:r>
+      <w:proofErr w:type="gramEnd"/>
+      <w:r>
+        <w:rPr>
+          <w:rFonts w:ascii="Times New Roman" w:hAnsi="Times New Roman" w:cs="Times New Roman"/>
+          <w:sz w:val="20"/>
+          <w:szCs w:val="20"/>
+        </w:rPr>
+        <w:t>) method, directly in back-ticks (``) when no Opal/Ruby method is given</w:t>
       </w:r>
     </w:p>
     <w:p>
@@ -4000,15 +4814,57 @@
           <w:szCs w:val="20"/>
         </w:rPr>
       </w:pPr>
-      <w:r>
-        <w:rPr>
-          <w:rFonts w:ascii="Times New Roman" w:hAnsi="Times New Roman" w:cs="Times New Roman"/>
-          <w:i/>
-          <w:sz w:val="20"/>
-          <w:szCs w:val="20"/>
-        </w:rPr>
-        <w:t>github.com/maxplomer/api_explorer</w:t>
-      </w:r>
+      <w:proofErr w:type="gramStart"/>
+      <w:r>
+        <w:rPr>
+          <w:rFonts w:ascii="Times New Roman" w:hAnsi="Times New Roman" w:cs="Times New Roman"/>
+          <w:i/>
+          <w:sz w:val="20"/>
+          <w:szCs w:val="20"/>
+        </w:rPr>
+        <w:t>github.com</w:t>
+      </w:r>
+      <w:proofErr w:type="gramEnd"/>
+      <w:r>
+        <w:rPr>
+          <w:rFonts w:ascii="Times New Roman" w:hAnsi="Times New Roman" w:cs="Times New Roman"/>
+          <w:i/>
+          <w:sz w:val="20"/>
+          <w:szCs w:val="20"/>
+        </w:rPr>
+        <w:t>/</w:t>
+      </w:r>
+      <w:proofErr w:type="spellStart"/>
+      <w:r>
+        <w:rPr>
+          <w:rFonts w:ascii="Times New Roman" w:hAnsi="Times New Roman" w:cs="Times New Roman"/>
+          <w:i/>
+          <w:sz w:val="20"/>
+          <w:szCs w:val="20"/>
+        </w:rPr>
+        <w:t>maxplomer</w:t>
+      </w:r>
+      <w:proofErr w:type="spellEnd"/>
+      <w:r>
+        <w:rPr>
+          <w:rFonts w:ascii="Times New Roman" w:hAnsi="Times New Roman" w:cs="Times New Roman"/>
+          <w:i/>
+          <w:sz w:val="20"/>
+          <w:szCs w:val="20"/>
+        </w:rPr>
+        <w:t>/</w:t>
+      </w:r>
+      <w:proofErr w:type="spellStart"/>
+      <w:r>
+        <w:rPr>
+          <w:rFonts w:ascii="Times New Roman" w:hAnsi="Times New Roman" w:cs="Times New Roman"/>
+          <w:i/>
+          <w:sz w:val="20"/>
+          <w:szCs w:val="20"/>
+        </w:rPr>
+        <w:t>api_explorer</w:t>
+      </w:r>
+      <w:proofErr w:type="spellEnd"/>
     </w:p>
     <w:p>
       <w:pPr>
@@ -4048,15 +4904,33 @@
           <w:sz w:val="20"/>
           <w:szCs w:val="20"/>
         </w:rPr>
-        <w:t>Built app for App Academy h</w:t>
-      </w:r>
+        <w:t xml:space="preserve">Built app for App Academy </w:t>
+      </w:r>
+      <w:proofErr w:type="spellStart"/>
       <w:r>
         <w:rPr>
           <w:rFonts w:ascii="Times New Roman" w:hAnsi="Times New Roman" w:cs="Times New Roman" w:hint="eastAsia"/>
           <w:sz w:val="20"/>
           <w:szCs w:val="20"/>
         </w:rPr>
-        <w:t>ackathon that explores different routes of the NYC Event API</w:t>
+        <w:t>h</w:t>
+      </w:r>
+      <w:r>
+        <w:rPr>
+          <w:rFonts w:ascii="Times New Roman" w:hAnsi="Times New Roman" w:cs="Times New Roman" w:hint="eastAsia"/>
+          <w:sz w:val="20"/>
+          <w:szCs w:val="20"/>
+        </w:rPr>
+        <w:t>ackathon</w:t>
+      </w:r>
+      <w:proofErr w:type="spellEnd"/>
+      <w:r>
+        <w:rPr>
+          <w:rFonts w:ascii="Times New Roman" w:hAnsi="Times New Roman" w:cs="Times New Roman" w:hint="eastAsia"/>
+          <w:sz w:val="20"/>
+          <w:szCs w:val="20"/>
+        </w:rPr>
+        <w:t xml:space="preserve"> that explores different routes of the NYC Event API</w:t>
       </w:r>
     </w:p>
     <w:p>
@@ -4085,7 +4959,27 @@
           <w:sz w:val="20"/>
           <w:szCs w:val="20"/>
         </w:rPr>
-        <w:t>Ember.js Todo App</w:t>
+        <w:t xml:space="preserve">Ember.js </w:t>
+      </w:r>
+      <w:proofErr w:type="spellStart"/>
+      <w:r>
+        <w:rPr>
+          <w:rFonts w:ascii="Times New Roman" w:hAnsi="Times New Roman" w:cs="Times New Roman"/>
+          <w:b/>
+          <w:sz w:val="20"/>
+          <w:szCs w:val="20"/>
+        </w:rPr>
+        <w:t>Todo</w:t>
+      </w:r>
+      <w:proofErr w:type="spellEnd"/>
+      <w:r>
+        <w:rPr>
+          <w:rFonts w:ascii="Times New Roman" w:hAnsi="Times New Roman" w:cs="Times New Roman"/>
+          <w:b/>
+          <w:sz w:val="20"/>
+          <w:szCs w:val="20"/>
+        </w:rPr>
+        <w:t xml:space="preserve"> App</w:t>
       </w:r>
       <w:r>
         <w:rPr>
@@ -4146,24 +5040,66 @@
           <w:szCs w:val="20"/>
         </w:rPr>
       </w:pPr>
-      <w:r>
-        <w:rPr>
-          <w:rFonts w:ascii="Times New Roman" w:hAnsi="Times New Roman" w:cs="Times New Roman"/>
-          <w:i/>
-          <w:sz w:val="20"/>
-          <w:szCs w:val="20"/>
-        </w:rPr>
-        <w:t>github.com/maxplomer/</w:t>
-      </w:r>
-      <w:r>
-        <w:rPr>
-          <w:rFonts w:ascii="Times New Roman" w:hAnsi="Times New Roman" w:cs="Times New Roman"/>
-          <w:i/>
-          <w:sz w:val="20"/>
-          <w:szCs w:val="20"/>
-        </w:rPr>
-        <w:t>ember-todo</w:t>
-      </w:r>
+      <w:proofErr w:type="gramStart"/>
+      <w:r>
+        <w:rPr>
+          <w:rFonts w:ascii="Times New Roman" w:hAnsi="Times New Roman" w:cs="Times New Roman"/>
+          <w:i/>
+          <w:sz w:val="20"/>
+          <w:szCs w:val="20"/>
+        </w:rPr>
+        <w:t>github.com</w:t>
+      </w:r>
+      <w:proofErr w:type="gramEnd"/>
+      <w:r>
+        <w:rPr>
+          <w:rFonts w:ascii="Times New Roman" w:hAnsi="Times New Roman" w:cs="Times New Roman"/>
+          <w:i/>
+          <w:sz w:val="20"/>
+          <w:szCs w:val="20"/>
+        </w:rPr>
+        <w:t>/</w:t>
+      </w:r>
+      <w:proofErr w:type="spellStart"/>
+      <w:r>
+        <w:rPr>
+          <w:rFonts w:ascii="Times New Roman" w:hAnsi="Times New Roman" w:cs="Times New Roman"/>
+          <w:i/>
+          <w:sz w:val="20"/>
+          <w:szCs w:val="20"/>
+        </w:rPr>
+        <w:t>maxplomer</w:t>
+      </w:r>
+      <w:proofErr w:type="spellEnd"/>
+      <w:r>
+        <w:rPr>
+          <w:rFonts w:ascii="Times New Roman" w:hAnsi="Times New Roman" w:cs="Times New Roman"/>
+          <w:i/>
+          <w:sz w:val="20"/>
+          <w:szCs w:val="20"/>
+        </w:rPr>
+        <w:t>/</w:t>
+      </w:r>
+      <w:r>
+        <w:rPr>
+          <w:rFonts w:ascii="Times New Roman" w:hAnsi="Times New Roman" w:cs="Times New Roman"/>
+          <w:i/>
+          <w:sz w:val="20"/>
+          <w:szCs w:val="20"/>
+        </w:rPr>
+        <w:t>ember-</w:t>
+      </w:r>
+      <w:proofErr w:type="spellStart"/>
+      <w:r>
+        <w:rPr>
+          <w:rFonts w:ascii="Times New Roman" w:hAnsi="Times New Roman" w:cs="Times New Roman"/>
+          <w:i/>
+          <w:sz w:val="20"/>
+          <w:szCs w:val="20"/>
+        </w:rPr>
+        <w:t>todo</w:t>
+      </w:r>
+      <w:proofErr w:type="spellEnd"/>
     </w:p>
     <w:p>
       <w:pPr>
@@ -4203,7 +5139,25 @@
           <w:sz w:val="20"/>
           <w:szCs w:val="20"/>
         </w:rPr>
-        <w:t>Instead of using Ember Data to manage model data, AJAX calls containing an array of todos are used to keep data synced between the Ember.js front-end and Rails back-end</w:t>
+        <w:t xml:space="preserve">Instead of using Ember Data to manage model data, AJAX calls containing an array of </w:t>
+      </w:r>
+      <w:proofErr w:type="spellStart"/>
+      <w:r>
+        <w:rPr>
+          <w:rFonts w:ascii="Times New Roman" w:hAnsi="Times New Roman" w:cs="Times New Roman"/>
+          <w:sz w:val="20"/>
+          <w:szCs w:val="20"/>
+        </w:rPr>
+        <w:t>todos</w:t>
+      </w:r>
+      <w:proofErr w:type="spellEnd"/>
+      <w:r>
+        <w:rPr>
+          <w:rFonts w:ascii="Times New Roman" w:hAnsi="Times New Roman" w:cs="Times New Roman"/>
+          <w:sz w:val="20"/>
+          <w:szCs w:val="20"/>
+        </w:rPr>
+        <w:t xml:space="preserve"> are used to keep data synced between the Ember.js front-end and Rails back-end</w:t>
       </w:r>
     </w:p>
     <w:p>
@@ -4244,7 +5198,43 @@
           <w:sz w:val="20"/>
           <w:szCs w:val="20"/>
         </w:rPr>
-        <w:t>List of todos stored as serialized data on a text attribute of a single ActiveRecord model instance</w:t>
+        <w:t xml:space="preserve">List of </w:t>
+      </w:r>
+      <w:proofErr w:type="spellStart"/>
+      <w:r>
+        <w:rPr>
+          <w:rFonts w:ascii="Times New Roman" w:hAnsi="Times New Roman" w:cs="Times New Roman"/>
+          <w:sz w:val="20"/>
+          <w:szCs w:val="20"/>
+        </w:rPr>
+        <w:t>todos</w:t>
+      </w:r>
+      <w:proofErr w:type="spellEnd"/>
+      <w:r>
+        <w:rPr>
+          <w:rFonts w:ascii="Times New Roman" w:hAnsi="Times New Roman" w:cs="Times New Roman"/>
+          <w:sz w:val="20"/>
+          <w:szCs w:val="20"/>
+        </w:rPr>
+        <w:t xml:space="preserve"> stored as serialized data on a text attribute of a single </w:t>
+      </w:r>
+      <w:proofErr w:type="spellStart"/>
+      <w:r>
+        <w:rPr>
+          <w:rFonts w:ascii="Times New Roman" w:hAnsi="Times New Roman" w:cs="Times New Roman"/>
+          <w:sz w:val="20"/>
+          <w:szCs w:val="20"/>
+        </w:rPr>
+        <w:t>ActiveRecord</w:t>
+      </w:r>
+      <w:proofErr w:type="spellEnd"/>
+      <w:r>
+        <w:rPr>
+          <w:rFonts w:ascii="Times New Roman" w:hAnsi="Times New Roman" w:cs="Times New Roman"/>
+          <w:sz w:val="20"/>
+          <w:szCs w:val="20"/>
+        </w:rPr>
+        <w:t xml:space="preserve"> model instance</w:t>
       </w:r>
     </w:p>
     <w:p>
@@ -4285,7 +5275,25 @@
           <w:sz w:val="20"/>
           <w:szCs w:val="20"/>
         </w:rPr>
-        <w:t>Deployed Ember.js app on Heroku using ember-cli-rails</w:t>
+        <w:t xml:space="preserve">Deployed Ember.js app on </w:t>
+      </w:r>
+      <w:proofErr w:type="spellStart"/>
+      <w:r>
+        <w:rPr>
+          <w:rFonts w:ascii="Times New Roman" w:hAnsi="Times New Roman" w:cs="Times New Roman"/>
+          <w:sz w:val="20"/>
+          <w:szCs w:val="20"/>
+        </w:rPr>
+        <w:t>Heroku</w:t>
+      </w:r>
+      <w:proofErr w:type="spellEnd"/>
+      <w:r>
+        <w:rPr>
+          <w:rFonts w:ascii="Times New Roman" w:hAnsi="Times New Roman" w:cs="Times New Roman"/>
+          <w:sz w:val="20"/>
+          <w:szCs w:val="20"/>
+        </w:rPr>
+        <w:t xml:space="preserve"> using ember-cli-rails</w:t>
       </w:r>
       <w:r>
         <w:rPr>
@@ -4301,7 +5309,25 @@
           <w:sz w:val="20"/>
           <w:szCs w:val="20"/>
         </w:rPr>
-        <w:t>; increased build timeout to fix Heroku glitch</w:t>
+        <w:t xml:space="preserve">; increased build timeout to fix </w:t>
+      </w:r>
+      <w:proofErr w:type="spellStart"/>
+      <w:r>
+        <w:rPr>
+          <w:rFonts w:ascii="Times New Roman" w:hAnsi="Times New Roman" w:cs="Times New Roman"/>
+          <w:sz w:val="20"/>
+          <w:szCs w:val="20"/>
+        </w:rPr>
+        <w:t>Heroku</w:t>
+      </w:r>
+      <w:proofErr w:type="spellEnd"/>
+      <w:r>
+        <w:rPr>
+          <w:rFonts w:ascii="Times New Roman" w:hAnsi="Times New Roman" w:cs="Times New Roman"/>
+          <w:sz w:val="20"/>
+          <w:szCs w:val="20"/>
+        </w:rPr>
+        <w:t xml:space="preserve"> glitch</w:t>
       </w:r>
     </w:p>
     <w:p>
@@ -4368,14 +5394,45 @@
           <w:szCs w:val="20"/>
         </w:rPr>
       </w:pPr>
-      <w:r>
-        <w:rPr>
-          <w:rFonts w:ascii="Times New Roman" w:hAnsi="Times New Roman" w:cs="Times New Roman"/>
-          <w:i/>
-          <w:sz w:val="20"/>
-          <w:szCs w:val="20"/>
-        </w:rPr>
-        <w:t>github.com/maxplomer/carbon-calculator</w:t>
+      <w:proofErr w:type="gramStart"/>
+      <w:r>
+        <w:rPr>
+          <w:rFonts w:ascii="Times New Roman" w:hAnsi="Times New Roman" w:cs="Times New Roman"/>
+          <w:i/>
+          <w:sz w:val="20"/>
+          <w:szCs w:val="20"/>
+        </w:rPr>
+        <w:t>github.com</w:t>
+      </w:r>
+      <w:proofErr w:type="gramEnd"/>
+      <w:r>
+        <w:rPr>
+          <w:rFonts w:ascii="Times New Roman" w:hAnsi="Times New Roman" w:cs="Times New Roman"/>
+          <w:i/>
+          <w:sz w:val="20"/>
+          <w:szCs w:val="20"/>
+        </w:rPr>
+        <w:t>/</w:t>
+      </w:r>
+      <w:proofErr w:type="spellStart"/>
+      <w:r>
+        <w:rPr>
+          <w:rFonts w:ascii="Times New Roman" w:hAnsi="Times New Roman" w:cs="Times New Roman"/>
+          <w:i/>
+          <w:sz w:val="20"/>
+          <w:szCs w:val="20"/>
+        </w:rPr>
+        <w:t>maxplomer</w:t>
+      </w:r>
+      <w:proofErr w:type="spellEnd"/>
+      <w:r>
+        <w:rPr>
+          <w:rFonts w:ascii="Times New Roman" w:hAnsi="Times New Roman" w:cs="Times New Roman"/>
+          <w:i/>
+          <w:sz w:val="20"/>
+          <w:szCs w:val="20"/>
+        </w:rPr>
+        <w:t>/carbon-calculator</w:t>
       </w:r>
     </w:p>
     <w:p>
@@ -4416,7 +5473,25 @@
           <w:sz w:val="20"/>
           <w:szCs w:val="20"/>
         </w:rPr>
-        <w:t>Architected AngularJS app that performs carbon footprint calculation and persists data to Ruby on Rails back</w:t>
+        <w:t xml:space="preserve">Architected </w:t>
+      </w:r>
+      <w:proofErr w:type="spellStart"/>
+      <w:r>
+        <w:rPr>
+          <w:rFonts w:ascii="Times New Roman" w:hAnsi="Times New Roman" w:cs="Times New Roman"/>
+          <w:sz w:val="20"/>
+          <w:szCs w:val="20"/>
+        </w:rPr>
+        <w:t>AngularJS</w:t>
+      </w:r>
+      <w:proofErr w:type="spellEnd"/>
+      <w:r>
+        <w:rPr>
+          <w:rFonts w:ascii="Times New Roman" w:hAnsi="Times New Roman" w:cs="Times New Roman"/>
+          <w:sz w:val="20"/>
+          <w:szCs w:val="20"/>
+        </w:rPr>
+        <w:t xml:space="preserve"> app that performs carbon footprint calculation and persists data to Ruby on Rails back</w:t>
       </w:r>
       <w:r>
         <w:rPr>
@@ -4514,7 +5589,25 @@
           <w:sz w:val="20"/>
           <w:szCs w:val="20"/>
         </w:rPr>
-        <w:t>Sent result of footprint calculation, coded in Ruby, to the AngularJS front</w:t>
+        <w:t xml:space="preserve">Sent result of footprint calculation, coded in Ruby, to the </w:t>
+      </w:r>
+      <w:proofErr w:type="spellStart"/>
+      <w:r>
+        <w:rPr>
+          <w:rFonts w:ascii="Times New Roman" w:hAnsi="Times New Roman" w:cs="Times New Roman"/>
+          <w:sz w:val="20"/>
+          <w:szCs w:val="20"/>
+        </w:rPr>
+        <w:t>AngularJS</w:t>
+      </w:r>
+      <w:proofErr w:type="spellEnd"/>
+      <w:r>
+        <w:rPr>
+          <w:rFonts w:ascii="Times New Roman" w:hAnsi="Times New Roman" w:cs="Times New Roman"/>
+          <w:sz w:val="20"/>
+          <w:szCs w:val="20"/>
+        </w:rPr>
+        <w:t xml:space="preserve"> front</w:t>
       </w:r>
       <w:r>
         <w:rPr>
@@ -4530,8 +5623,36 @@
           <w:sz w:val="20"/>
           <w:szCs w:val="20"/>
         </w:rPr>
-        <w:t>end via API as an attribute in the ActiveModel Serializer</w:t>
-      </w:r>
+        <w:t xml:space="preserve">end via API as an attribute in the </w:t>
+      </w:r>
+      <w:proofErr w:type="spellStart"/>
+      <w:r>
+        <w:rPr>
+          <w:rFonts w:ascii="Times New Roman" w:hAnsi="Times New Roman" w:cs="Times New Roman"/>
+          <w:sz w:val="20"/>
+          <w:szCs w:val="20"/>
+        </w:rPr>
+        <w:t>ActiveModel</w:t>
+      </w:r>
+      <w:proofErr w:type="spellEnd"/>
+      <w:r>
+        <w:rPr>
+          <w:rFonts w:ascii="Times New Roman" w:hAnsi="Times New Roman" w:cs="Times New Roman"/>
+          <w:sz w:val="20"/>
+          <w:szCs w:val="20"/>
+        </w:rPr>
+        <w:t xml:space="preserve"> </w:t>
+      </w:r>
+      <w:proofErr w:type="spellStart"/>
+      <w:r>
+        <w:rPr>
+          <w:rFonts w:ascii="Times New Roman" w:hAnsi="Times New Roman" w:cs="Times New Roman"/>
+          <w:sz w:val="20"/>
+          <w:szCs w:val="20"/>
+        </w:rPr>
+        <w:t>Serializer</w:t>
+      </w:r>
+      <w:proofErr w:type="spellEnd"/>
     </w:p>
     <w:p>
       <w:pPr>
@@ -4596,15 +5717,57 @@
           <w:szCs w:val="20"/>
         </w:rPr>
       </w:pPr>
-      <w:r>
-        <w:rPr>
-          <w:rFonts w:ascii="Times New Roman" w:hAnsi="Times New Roman" w:cs="Times New Roman"/>
-          <w:i/>
-          <w:sz w:val="20"/>
-          <w:szCs w:val="20"/>
-        </w:rPr>
-        <w:t>github.com/maxplomer/andrewtaltytv</w:t>
-      </w:r>
+      <w:proofErr w:type="gramStart"/>
+      <w:r>
+        <w:rPr>
+          <w:rFonts w:ascii="Times New Roman" w:hAnsi="Times New Roman" w:cs="Times New Roman"/>
+          <w:i/>
+          <w:sz w:val="20"/>
+          <w:szCs w:val="20"/>
+        </w:rPr>
+        <w:t>github.com</w:t>
+      </w:r>
+      <w:proofErr w:type="gramEnd"/>
+      <w:r>
+        <w:rPr>
+          <w:rFonts w:ascii="Times New Roman" w:hAnsi="Times New Roman" w:cs="Times New Roman"/>
+          <w:i/>
+          <w:sz w:val="20"/>
+          <w:szCs w:val="20"/>
+        </w:rPr>
+        <w:t>/</w:t>
+      </w:r>
+      <w:proofErr w:type="spellStart"/>
+      <w:r>
+        <w:rPr>
+          <w:rFonts w:ascii="Times New Roman" w:hAnsi="Times New Roman" w:cs="Times New Roman"/>
+          <w:i/>
+          <w:sz w:val="20"/>
+          <w:szCs w:val="20"/>
+        </w:rPr>
+        <w:t>maxplomer</w:t>
+      </w:r>
+      <w:proofErr w:type="spellEnd"/>
+      <w:r>
+        <w:rPr>
+          <w:rFonts w:ascii="Times New Roman" w:hAnsi="Times New Roman" w:cs="Times New Roman"/>
+          <w:i/>
+          <w:sz w:val="20"/>
+          <w:szCs w:val="20"/>
+        </w:rPr>
+        <w:t>/</w:t>
+      </w:r>
+      <w:proofErr w:type="spellStart"/>
+      <w:r>
+        <w:rPr>
+          <w:rFonts w:ascii="Times New Roman" w:hAnsi="Times New Roman" w:cs="Times New Roman"/>
+          <w:i/>
+          <w:sz w:val="20"/>
+          <w:szCs w:val="20"/>
+        </w:rPr>
+        <w:t>andrewtaltytv</w:t>
+      </w:r>
+      <w:proofErr w:type="spellEnd"/>
     </w:p>
     <w:p>
       <w:pPr>
@@ -4644,7 +5807,25 @@
           <w:sz w:val="20"/>
           <w:szCs w:val="20"/>
         </w:rPr>
-        <w:t>Used jquery-tubular plugin to display a responsive YouTube video in the background of a TV producer’s Ruby on Rails portfolio page</w:t>
+        <w:t xml:space="preserve">Used </w:t>
+      </w:r>
+      <w:proofErr w:type="spellStart"/>
+      <w:r>
+        <w:rPr>
+          <w:rFonts w:ascii="Times New Roman" w:hAnsi="Times New Roman" w:cs="Times New Roman"/>
+          <w:sz w:val="20"/>
+          <w:szCs w:val="20"/>
+        </w:rPr>
+        <w:t>jquery</w:t>
+      </w:r>
+      <w:proofErr w:type="spellEnd"/>
+      <w:r>
+        <w:rPr>
+          <w:rFonts w:ascii="Times New Roman" w:hAnsi="Times New Roman" w:cs="Times New Roman"/>
+          <w:sz w:val="20"/>
+          <w:szCs w:val="20"/>
+        </w:rPr>
+        <w:t>-tubular plugin to display a responsive YouTube video in the background of a TV producer’s Ruby on Rails portfolio page</w:t>
       </w:r>
     </w:p>
     <w:p>
@@ -4720,13 +5901,23 @@
         </w:rPr>
         <w:t xml:space="preserve">   </w:t>
       </w:r>
-      <w:r>
-        <w:rPr>
-          <w:rFonts w:ascii="Times New Roman" w:hAnsi="Times New Roman" w:cs="Times New Roman"/>
-          <w:sz w:val="20"/>
-          <w:szCs w:val="20"/>
-        </w:rPr>
-        <w:t>Created a subtle effect by blurring social media and video control buttons using the text-shadow CSS attribute</w:t>
+      <w:proofErr w:type="gramStart"/>
+      <w:r>
+        <w:rPr>
+          <w:rFonts w:ascii="Times New Roman" w:hAnsi="Times New Roman" w:cs="Times New Roman"/>
+          <w:sz w:val="20"/>
+          <w:szCs w:val="20"/>
+        </w:rPr>
+        <w:t>Created</w:t>
+      </w:r>
+      <w:proofErr w:type="gramEnd"/>
+      <w:r>
+        <w:rPr>
+          <w:rFonts w:ascii="Times New Roman" w:hAnsi="Times New Roman" w:cs="Times New Roman"/>
+          <w:sz w:val="20"/>
+          <w:szCs w:val="20"/>
+        </w:rPr>
+        <w:t xml:space="preserve"> a subtle effect by blurring social media and video control buttons using the text-shadow CSS attribute</w:t>
       </w:r>
     </w:p>
     <w:p>
@@ -4792,15 +5983,57 @@
           <w:szCs w:val="20"/>
         </w:rPr>
       </w:pPr>
-      <w:r>
-        <w:rPr>
-          <w:rFonts w:ascii="Times New Roman" w:hAnsi="Times New Roman" w:cs="Times New Roman"/>
-          <w:i/>
-          <w:sz w:val="20"/>
-          <w:szCs w:val="20"/>
-        </w:rPr>
-        <w:t>github.com/maxplomer/javascript_sandbox</w:t>
-      </w:r>
+      <w:proofErr w:type="gramStart"/>
+      <w:r>
+        <w:rPr>
+          <w:rFonts w:ascii="Times New Roman" w:hAnsi="Times New Roman" w:cs="Times New Roman"/>
+          <w:i/>
+          <w:sz w:val="20"/>
+          <w:szCs w:val="20"/>
+        </w:rPr>
+        <w:t>github.com</w:t>
+      </w:r>
+      <w:proofErr w:type="gramEnd"/>
+      <w:r>
+        <w:rPr>
+          <w:rFonts w:ascii="Times New Roman" w:hAnsi="Times New Roman" w:cs="Times New Roman"/>
+          <w:i/>
+          <w:sz w:val="20"/>
+          <w:szCs w:val="20"/>
+        </w:rPr>
+        <w:t>/</w:t>
+      </w:r>
+      <w:proofErr w:type="spellStart"/>
+      <w:r>
+        <w:rPr>
+          <w:rFonts w:ascii="Times New Roman" w:hAnsi="Times New Roman" w:cs="Times New Roman"/>
+          <w:i/>
+          <w:sz w:val="20"/>
+          <w:szCs w:val="20"/>
+        </w:rPr>
+        <w:t>maxplomer</w:t>
+      </w:r>
+      <w:proofErr w:type="spellEnd"/>
+      <w:r>
+        <w:rPr>
+          <w:rFonts w:ascii="Times New Roman" w:hAnsi="Times New Roman" w:cs="Times New Roman"/>
+          <w:i/>
+          <w:sz w:val="20"/>
+          <w:szCs w:val="20"/>
+        </w:rPr>
+        <w:t>/</w:t>
+      </w:r>
+      <w:proofErr w:type="spellStart"/>
+      <w:r>
+        <w:rPr>
+          <w:rFonts w:ascii="Times New Roman" w:hAnsi="Times New Roman" w:cs="Times New Roman"/>
+          <w:i/>
+          <w:sz w:val="20"/>
+          <w:szCs w:val="20"/>
+        </w:rPr>
+        <w:t>javascript_sandbox</w:t>
+      </w:r>
+      <w:proofErr w:type="spellEnd"/>
     </w:p>
     <w:p>
       <w:pPr>
@@ -4840,7 +6073,25 @@
           <w:sz w:val="20"/>
           <w:szCs w:val="20"/>
         </w:rPr>
-        <w:t>Constructed online code testing environment using Ruby on Rails and Backbone.js, great for evaluating HTML, CSS and JavaScript code in the browser</w:t>
+        <w:t xml:space="preserve">Constructed online code testing </w:t>
+      </w:r>
+      <w:proofErr w:type="gramStart"/>
+      <w:r>
+        <w:rPr>
+          <w:rFonts w:ascii="Times New Roman" w:hAnsi="Times New Roman" w:cs="Times New Roman"/>
+          <w:sz w:val="20"/>
+          <w:szCs w:val="20"/>
+        </w:rPr>
+        <w:t>environment using</w:t>
+      </w:r>
+      <w:proofErr w:type="gramEnd"/>
+      <w:r>
+        <w:rPr>
+          <w:rFonts w:ascii="Times New Roman" w:hAnsi="Times New Roman" w:cs="Times New Roman"/>
+          <w:sz w:val="20"/>
+          <w:szCs w:val="20"/>
+        </w:rPr>
+        <w:t xml:space="preserve"> Ruby on Rails and Backbone.js, great for evaluating HTML, CSS and JavaScript code in the browser</w:t>
       </w:r>
     </w:p>
     <w:p>
@@ -4881,7 +6132,43 @@
           <w:sz w:val="20"/>
           <w:szCs w:val="20"/>
         </w:rPr>
-        <w:t>Architected user authentication using a current_user Rails controller and corresponding current_user Backbone.js Model</w:t>
+        <w:t xml:space="preserve">Architected user authentication using a </w:t>
+      </w:r>
+      <w:proofErr w:type="spellStart"/>
+      <w:r>
+        <w:rPr>
+          <w:rFonts w:ascii="Times New Roman" w:hAnsi="Times New Roman" w:cs="Times New Roman"/>
+          <w:sz w:val="20"/>
+          <w:szCs w:val="20"/>
+        </w:rPr>
+        <w:t>current_user</w:t>
+      </w:r>
+      <w:proofErr w:type="spellEnd"/>
+      <w:r>
+        <w:rPr>
+          <w:rFonts w:ascii="Times New Roman" w:hAnsi="Times New Roman" w:cs="Times New Roman"/>
+          <w:sz w:val="20"/>
+          <w:szCs w:val="20"/>
+        </w:rPr>
+        <w:t xml:space="preserve"> Rails controller and corresponding </w:t>
+      </w:r>
+      <w:proofErr w:type="spellStart"/>
+      <w:r>
+        <w:rPr>
+          <w:rFonts w:ascii="Times New Roman" w:hAnsi="Times New Roman" w:cs="Times New Roman"/>
+          <w:sz w:val="20"/>
+          <w:szCs w:val="20"/>
+        </w:rPr>
+        <w:t>current_user</w:t>
+      </w:r>
+      <w:proofErr w:type="spellEnd"/>
+      <w:r>
+        <w:rPr>
+          <w:rFonts w:ascii="Times New Roman" w:hAnsi="Times New Roman" w:cs="Times New Roman"/>
+          <w:sz w:val="20"/>
+          <w:szCs w:val="20"/>
+        </w:rPr>
+        <w:t xml:space="preserve"> Backbone.js Model</w:t>
       </w:r>
     </w:p>
     <w:p>
@@ -4916,13 +6203,41 @@
         </w:rPr>
         <w:t xml:space="preserve">   </w:t>
       </w:r>
-      <w:r>
-        <w:rPr>
-          <w:rFonts w:ascii="Times New Roman" w:hAnsi="Times New Roman" w:cs="Times New Roman"/>
-          <w:sz w:val="20"/>
-          <w:szCs w:val="20"/>
-        </w:rPr>
-        <w:t>Selected the Bootstrap navbar component to create an intuitive site navigation</w:t>
+      <w:proofErr w:type="gramStart"/>
+      <w:r>
+        <w:rPr>
+          <w:rFonts w:ascii="Times New Roman" w:hAnsi="Times New Roman" w:cs="Times New Roman"/>
+          <w:sz w:val="20"/>
+          <w:szCs w:val="20"/>
+        </w:rPr>
+        <w:t>Selected</w:t>
+      </w:r>
+      <w:proofErr w:type="gramEnd"/>
+      <w:r>
+        <w:rPr>
+          <w:rFonts w:ascii="Times New Roman" w:hAnsi="Times New Roman" w:cs="Times New Roman"/>
+          <w:sz w:val="20"/>
+          <w:szCs w:val="20"/>
+        </w:rPr>
+        <w:t xml:space="preserve"> the Bootstrap </w:t>
+      </w:r>
+      <w:proofErr w:type="spellStart"/>
+      <w:r>
+        <w:rPr>
+          <w:rFonts w:ascii="Times New Roman" w:hAnsi="Times New Roman" w:cs="Times New Roman"/>
+          <w:sz w:val="20"/>
+          <w:szCs w:val="20"/>
+        </w:rPr>
+        <w:t>navbar</w:t>
+      </w:r>
+      <w:proofErr w:type="spellEnd"/>
+      <w:r>
+        <w:rPr>
+          <w:rFonts w:ascii="Times New Roman" w:hAnsi="Times New Roman" w:cs="Times New Roman"/>
+          <w:sz w:val="20"/>
+          <w:szCs w:val="20"/>
+        </w:rPr>
+        <w:t xml:space="preserve"> component to create an intuitive site navigation</w:t>
       </w:r>
     </w:p>
     <w:p>
@@ -4988,15 +6303,57 @@
           <w:szCs w:val="20"/>
         </w:rPr>
       </w:pPr>
-      <w:r>
-        <w:rPr>
-          <w:rFonts w:ascii="Times New Roman" w:hAnsi="Times New Roman" w:cs="Times New Roman"/>
-          <w:i/>
-          <w:sz w:val="20"/>
-          <w:szCs w:val="20"/>
-        </w:rPr>
-        <w:t>github.com/maxplomer/real_estate_tracker</w:t>
-      </w:r>
+      <w:proofErr w:type="gramStart"/>
+      <w:r>
+        <w:rPr>
+          <w:rFonts w:ascii="Times New Roman" w:hAnsi="Times New Roman" w:cs="Times New Roman"/>
+          <w:i/>
+          <w:sz w:val="20"/>
+          <w:szCs w:val="20"/>
+        </w:rPr>
+        <w:t>github.com</w:t>
+      </w:r>
+      <w:proofErr w:type="gramEnd"/>
+      <w:r>
+        <w:rPr>
+          <w:rFonts w:ascii="Times New Roman" w:hAnsi="Times New Roman" w:cs="Times New Roman"/>
+          <w:i/>
+          <w:sz w:val="20"/>
+          <w:szCs w:val="20"/>
+        </w:rPr>
+        <w:t>/</w:t>
+      </w:r>
+      <w:proofErr w:type="spellStart"/>
+      <w:r>
+        <w:rPr>
+          <w:rFonts w:ascii="Times New Roman" w:hAnsi="Times New Roman" w:cs="Times New Roman"/>
+          <w:i/>
+          <w:sz w:val="20"/>
+          <w:szCs w:val="20"/>
+        </w:rPr>
+        <w:t>maxplomer</w:t>
+      </w:r>
+      <w:proofErr w:type="spellEnd"/>
+      <w:r>
+        <w:rPr>
+          <w:rFonts w:ascii="Times New Roman" w:hAnsi="Times New Roman" w:cs="Times New Roman"/>
+          <w:i/>
+          <w:sz w:val="20"/>
+          <w:szCs w:val="20"/>
+        </w:rPr>
+        <w:t>/</w:t>
+      </w:r>
+      <w:proofErr w:type="spellStart"/>
+      <w:r>
+        <w:rPr>
+          <w:rFonts w:ascii="Times New Roman" w:hAnsi="Times New Roman" w:cs="Times New Roman"/>
+          <w:i/>
+          <w:sz w:val="20"/>
+          <w:szCs w:val="20"/>
+        </w:rPr>
+        <w:t>real_estate_tracker</w:t>
+      </w:r>
+      <w:proofErr w:type="spellEnd"/>
     </w:p>
     <w:p>
       <w:pPr>
@@ -5077,7 +6434,25 @@
           <w:sz w:val="20"/>
           <w:szCs w:val="20"/>
         </w:rPr>
-        <w:t>Communicated data to API using jQuery Ajax requests from within the Ruby on Rails rendered view</w:t>
+        <w:t xml:space="preserve">Communicated data to API using </w:t>
+      </w:r>
+      <w:proofErr w:type="spellStart"/>
+      <w:r>
+        <w:rPr>
+          <w:rFonts w:ascii="Times New Roman" w:hAnsi="Times New Roman" w:cs="Times New Roman"/>
+          <w:sz w:val="20"/>
+          <w:szCs w:val="20"/>
+        </w:rPr>
+        <w:t>jQuery</w:t>
+      </w:r>
+      <w:proofErr w:type="spellEnd"/>
+      <w:r>
+        <w:rPr>
+          <w:rFonts w:ascii="Times New Roman" w:hAnsi="Times New Roman" w:cs="Times New Roman"/>
+          <w:sz w:val="20"/>
+          <w:szCs w:val="20"/>
+        </w:rPr>
+        <w:t xml:space="preserve"> Ajax requests from within the Ruby on Rails rendered view</w:t>
       </w:r>
     </w:p>
     <w:p>
@@ -5143,15 +6518,57 @@
           <w:szCs w:val="20"/>
         </w:rPr>
       </w:pPr>
-      <w:r>
-        <w:rPr>
-          <w:rFonts w:ascii="Times New Roman" w:hAnsi="Times New Roman" w:cs="Times New Roman"/>
-          <w:i/>
-          <w:sz w:val="20"/>
-          <w:szCs w:val="20"/>
-        </w:rPr>
-        <w:t>github.com/maxplomer/coding_challenges</w:t>
-      </w:r>
+      <w:proofErr w:type="gramStart"/>
+      <w:r>
+        <w:rPr>
+          <w:rFonts w:ascii="Times New Roman" w:hAnsi="Times New Roman" w:cs="Times New Roman"/>
+          <w:i/>
+          <w:sz w:val="20"/>
+          <w:szCs w:val="20"/>
+        </w:rPr>
+        <w:t>github.com</w:t>
+      </w:r>
+      <w:proofErr w:type="gramEnd"/>
+      <w:r>
+        <w:rPr>
+          <w:rFonts w:ascii="Times New Roman" w:hAnsi="Times New Roman" w:cs="Times New Roman"/>
+          <w:i/>
+          <w:sz w:val="20"/>
+          <w:szCs w:val="20"/>
+        </w:rPr>
+        <w:t>/</w:t>
+      </w:r>
+      <w:proofErr w:type="spellStart"/>
+      <w:r>
+        <w:rPr>
+          <w:rFonts w:ascii="Times New Roman" w:hAnsi="Times New Roman" w:cs="Times New Roman"/>
+          <w:i/>
+          <w:sz w:val="20"/>
+          <w:szCs w:val="20"/>
+        </w:rPr>
+        <w:t>maxplomer</w:t>
+      </w:r>
+      <w:proofErr w:type="spellEnd"/>
+      <w:r>
+        <w:rPr>
+          <w:rFonts w:ascii="Times New Roman" w:hAnsi="Times New Roman" w:cs="Times New Roman"/>
+          <w:i/>
+          <w:sz w:val="20"/>
+          <w:szCs w:val="20"/>
+        </w:rPr>
+        <w:t>/</w:t>
+      </w:r>
+      <w:proofErr w:type="spellStart"/>
+      <w:r>
+        <w:rPr>
+          <w:rFonts w:ascii="Times New Roman" w:hAnsi="Times New Roman" w:cs="Times New Roman"/>
+          <w:i/>
+          <w:sz w:val="20"/>
+          <w:szCs w:val="20"/>
+        </w:rPr>
+        <w:t>coding_challenges</w:t>
+      </w:r>
+      <w:proofErr w:type="spellEnd"/>
     </w:p>
     <w:p>
       <w:pPr>
@@ -5339,14 +6756,45 @@
           <w:szCs w:val="20"/>
         </w:rPr>
       </w:pPr>
-      <w:r>
-        <w:rPr>
-          <w:rFonts w:ascii="Times New Roman" w:hAnsi="Times New Roman" w:cs="Times New Roman"/>
-          <w:i/>
-          <w:sz w:val="20"/>
-          <w:szCs w:val="20"/>
-        </w:rPr>
-        <w:t>github.com/maxplomer/finance-clone</w:t>
+      <w:proofErr w:type="gramStart"/>
+      <w:r>
+        <w:rPr>
+          <w:rFonts w:ascii="Times New Roman" w:hAnsi="Times New Roman" w:cs="Times New Roman"/>
+          <w:i/>
+          <w:sz w:val="20"/>
+          <w:szCs w:val="20"/>
+        </w:rPr>
+        <w:t>github.com</w:t>
+      </w:r>
+      <w:proofErr w:type="gramEnd"/>
+      <w:r>
+        <w:rPr>
+          <w:rFonts w:ascii="Times New Roman" w:hAnsi="Times New Roman" w:cs="Times New Roman"/>
+          <w:i/>
+          <w:sz w:val="20"/>
+          <w:szCs w:val="20"/>
+        </w:rPr>
+        <w:t>/</w:t>
+      </w:r>
+      <w:proofErr w:type="spellStart"/>
+      <w:r>
+        <w:rPr>
+          <w:rFonts w:ascii="Times New Roman" w:hAnsi="Times New Roman" w:cs="Times New Roman"/>
+          <w:i/>
+          <w:sz w:val="20"/>
+          <w:szCs w:val="20"/>
+        </w:rPr>
+        <w:t>maxplomer</w:t>
+      </w:r>
+      <w:proofErr w:type="spellEnd"/>
+      <w:r>
+        <w:rPr>
+          <w:rFonts w:ascii="Times New Roman" w:hAnsi="Times New Roman" w:cs="Times New Roman"/>
+          <w:i/>
+          <w:sz w:val="20"/>
+          <w:szCs w:val="20"/>
+        </w:rPr>
+        <w:t>/finance-clone</w:t>
       </w:r>
     </w:p>
     <w:p>
@@ -5428,7 +6876,61 @@
           <w:sz w:val="20"/>
           <w:szCs w:val="20"/>
         </w:rPr>
-        <w:t>Applied Heroku scheduler and market_beat ruby gem to save stock market quotes to a PostgreSQL database</w:t>
+        <w:t xml:space="preserve">Applied </w:t>
+      </w:r>
+      <w:proofErr w:type="spellStart"/>
+      <w:r>
+        <w:rPr>
+          <w:rFonts w:ascii="Times New Roman" w:hAnsi="Times New Roman" w:cs="Times New Roman"/>
+          <w:sz w:val="20"/>
+          <w:szCs w:val="20"/>
+        </w:rPr>
+        <w:t>Heroku</w:t>
+      </w:r>
+      <w:proofErr w:type="spellEnd"/>
+      <w:r>
+        <w:rPr>
+          <w:rFonts w:ascii="Times New Roman" w:hAnsi="Times New Roman" w:cs="Times New Roman"/>
+          <w:sz w:val="20"/>
+          <w:szCs w:val="20"/>
+        </w:rPr>
+        <w:t xml:space="preserve"> scheduler and </w:t>
+      </w:r>
+      <w:proofErr w:type="spellStart"/>
+      <w:r>
+        <w:rPr>
+          <w:rFonts w:ascii="Times New Roman" w:hAnsi="Times New Roman" w:cs="Times New Roman"/>
+          <w:sz w:val="20"/>
+          <w:szCs w:val="20"/>
+        </w:rPr>
+        <w:t>market_beat</w:t>
+      </w:r>
+      <w:proofErr w:type="spellEnd"/>
+      <w:r>
+        <w:rPr>
+          <w:rFonts w:ascii="Times New Roman" w:hAnsi="Times New Roman" w:cs="Times New Roman"/>
+          <w:sz w:val="20"/>
+          <w:szCs w:val="20"/>
+        </w:rPr>
+        <w:t xml:space="preserve"> ruby gem to save stock market quotes to a </w:t>
+      </w:r>
+      <w:proofErr w:type="spellStart"/>
+      <w:r>
+        <w:rPr>
+          <w:rFonts w:ascii="Times New Roman" w:hAnsi="Times New Roman" w:cs="Times New Roman"/>
+          <w:sz w:val="20"/>
+          <w:szCs w:val="20"/>
+        </w:rPr>
+        <w:t>PostgreSQL</w:t>
+      </w:r>
+      <w:proofErr w:type="spellEnd"/>
+      <w:r>
+        <w:rPr>
+          <w:rFonts w:ascii="Times New Roman" w:hAnsi="Times New Roman" w:cs="Times New Roman"/>
+          <w:sz w:val="20"/>
+          <w:szCs w:val="20"/>
+        </w:rPr>
+        <w:t xml:space="preserve"> database</w:t>
       </w:r>
     </w:p>
     <w:p>
@@ -5463,13 +6965,41 @@
         </w:rPr>
         <w:t xml:space="preserve">   </w:t>
       </w:r>
-      <w:r>
-        <w:rPr>
-          <w:rFonts w:ascii="Times New Roman" w:hAnsi="Times New Roman" w:cs="Times New Roman"/>
-          <w:sz w:val="20"/>
-          <w:szCs w:val="20"/>
-        </w:rPr>
-        <w:t>Graphed user portfolio performance using Highcharts pure JavaScript library; calculated chart data using algorithm optimized for least SQL queries</w:t>
+      <w:proofErr w:type="gramStart"/>
+      <w:r>
+        <w:rPr>
+          <w:rFonts w:ascii="Times New Roman" w:hAnsi="Times New Roman" w:cs="Times New Roman"/>
+          <w:sz w:val="20"/>
+          <w:szCs w:val="20"/>
+        </w:rPr>
+        <w:t>Graphed</w:t>
+      </w:r>
+      <w:proofErr w:type="gramEnd"/>
+      <w:r>
+        <w:rPr>
+          <w:rFonts w:ascii="Times New Roman" w:hAnsi="Times New Roman" w:cs="Times New Roman"/>
+          <w:sz w:val="20"/>
+          <w:szCs w:val="20"/>
+        </w:rPr>
+        <w:t xml:space="preserve"> user portfolio performance using </w:t>
+      </w:r>
+      <w:proofErr w:type="spellStart"/>
+      <w:r>
+        <w:rPr>
+          <w:rFonts w:ascii="Times New Roman" w:hAnsi="Times New Roman" w:cs="Times New Roman"/>
+          <w:sz w:val="20"/>
+          <w:szCs w:val="20"/>
+        </w:rPr>
+        <w:t>Highcharts</w:t>
+      </w:r>
+      <w:proofErr w:type="spellEnd"/>
+      <w:r>
+        <w:rPr>
+          <w:rFonts w:ascii="Times New Roman" w:hAnsi="Times New Roman" w:cs="Times New Roman"/>
+          <w:sz w:val="20"/>
+          <w:szCs w:val="20"/>
+        </w:rPr>
+        <w:t xml:space="preserve"> pure JavaScript library; calculated chart data using algorithm optimized for least SQL queries</w:t>
       </w:r>
     </w:p>
     <w:p>
@@ -5535,6 +7065,7 @@
           <w:szCs w:val="20"/>
         </w:rPr>
       </w:pPr>
+      <w:proofErr w:type="gramStart"/>
       <w:r>
         <w:rPr>
           <w:rFonts w:ascii="Times New Roman" w:hAnsi="Times New Roman" w:cs="Times New Roman"/>
@@ -5544,6 +7075,7 @@
         </w:rPr>
         <w:t>combustionhelp.com</w:t>
       </w:r>
+      <w:proofErr w:type="gramEnd"/>
     </w:p>
     <w:p>
       <w:pPr>
@@ -5624,7 +7156,25 @@
           <w:sz w:val="20"/>
           <w:szCs w:val="20"/>
         </w:rPr>
-        <w:t>Investigated CHEMKIN-II mechanism format, Arrhenius/Lindeman/Troe form reactions, calculating thermodynamic data from NASA polynomials, programming language speeds and license costs</w:t>
+        <w:t>Investigated CHEMKIN-II mechanism format, Arrhenius/Lindeman/</w:t>
+      </w:r>
+      <w:proofErr w:type="spellStart"/>
+      <w:r>
+        <w:rPr>
+          <w:rFonts w:ascii="Times New Roman" w:hAnsi="Times New Roman" w:cs="Times New Roman"/>
+          <w:sz w:val="20"/>
+          <w:szCs w:val="20"/>
+        </w:rPr>
+        <w:t>Troe</w:t>
+      </w:r>
+      <w:proofErr w:type="spellEnd"/>
+      <w:r>
+        <w:rPr>
+          <w:rFonts w:ascii="Times New Roman" w:hAnsi="Times New Roman" w:cs="Times New Roman"/>
+          <w:sz w:val="20"/>
+          <w:szCs w:val="20"/>
+        </w:rPr>
+        <w:t xml:space="preserve"> form reactions, calculating thermodynamic data from NASA polynomials, programming language speeds and license costs</w:t>
       </w:r>
     </w:p>
     <w:p>
@@ -5722,7 +7272,25 @@
           <w:sz w:val="20"/>
           <w:szCs w:val="20"/>
         </w:rPr>
-        <w:t xml:space="preserve">  =&gt;  Ruby, JavaScript, HTML, CSS, SQL, MATLAB, C, Fortran</w:t>
+        <w:t xml:space="preserve">  =</w:t>
+      </w:r>
+      <w:proofErr w:type="gramStart"/>
+      <w:r>
+        <w:rPr>
+          <w:rFonts w:ascii="Times New Roman" w:hAnsi="Times New Roman" w:cs="Times New Roman"/>
+          <w:sz w:val="20"/>
+          <w:szCs w:val="20"/>
+        </w:rPr>
+        <w:t>&gt;  Ruby</w:t>
+      </w:r>
+      <w:proofErr w:type="gramEnd"/>
+      <w:r>
+        <w:rPr>
+          <w:rFonts w:ascii="Times New Roman" w:hAnsi="Times New Roman" w:cs="Times New Roman"/>
+          <w:sz w:val="20"/>
+          <w:szCs w:val="20"/>
+        </w:rPr>
+        <w:t>, JavaScript, HTML, CSS, SQL, MATLAB, C, Fortran</w:t>
       </w:r>
     </w:p>
     <w:p>
@@ -5749,8 +7317,18 @@
           <w:sz w:val="20"/>
           <w:szCs w:val="20"/>
         </w:rPr>
-        <w:t xml:space="preserve">  =&gt;  Ruby on Rails, jQuery</w:t>
-      </w:r>
+        <w:t xml:space="preserve">  =&gt;  Ruby on Rails, </w:t>
+      </w:r>
+      <w:proofErr w:type="spellStart"/>
+      <w:r>
+        <w:rPr>
+          <w:rFonts w:ascii="Times New Roman" w:hAnsi="Times New Roman" w:cs="Times New Roman"/>
+          <w:sz w:val="20"/>
+          <w:szCs w:val="20"/>
+        </w:rPr>
+        <w:t>jQuery</w:t>
+      </w:r>
+      <w:proofErr w:type="spellEnd"/>
       <w:r>
         <w:rPr>
           <w:rFonts w:ascii="Times New Roman" w:hAnsi="Times New Roman" w:cs="Times New Roman"/>
@@ -5773,7 +7351,25 @@
           <w:sz w:val="20"/>
           <w:szCs w:val="20"/>
         </w:rPr>
-        <w:t>, AngularJS, Backbone.js, Ember.js</w:t>
+        <w:t xml:space="preserve">, </w:t>
+      </w:r>
+      <w:proofErr w:type="spellStart"/>
+      <w:r>
+        <w:rPr>
+          <w:rFonts w:ascii="Times New Roman" w:hAnsi="Times New Roman" w:cs="Times New Roman"/>
+          <w:sz w:val="20"/>
+          <w:szCs w:val="20"/>
+        </w:rPr>
+        <w:t>AngularJS</w:t>
+      </w:r>
+      <w:proofErr w:type="spellEnd"/>
+      <w:r>
+        <w:rPr>
+          <w:rFonts w:ascii="Times New Roman" w:hAnsi="Times New Roman" w:cs="Times New Roman"/>
+          <w:sz w:val="20"/>
+          <w:szCs w:val="20"/>
+        </w:rPr>
+        <w:t>, Backbone.js, Ember.js</w:t>
       </w:r>
       <w:r>
         <w:rPr>
@@ -5789,8 +7385,36 @@
           <w:sz w:val="20"/>
           <w:szCs w:val="20"/>
         </w:rPr>
-        <w:t>, Git, Linux, AWS, Heroku</w:t>
-      </w:r>
+        <w:t xml:space="preserve">, </w:t>
+      </w:r>
+      <w:proofErr w:type="spellStart"/>
+      <w:r>
+        <w:rPr>
+          <w:rFonts w:ascii="Times New Roman" w:hAnsi="Times New Roman" w:cs="Times New Roman"/>
+          <w:sz w:val="20"/>
+          <w:szCs w:val="20"/>
+        </w:rPr>
+        <w:t>Git</w:t>
+      </w:r>
+      <w:proofErr w:type="spellEnd"/>
+      <w:r>
+        <w:rPr>
+          <w:rFonts w:ascii="Times New Roman" w:hAnsi="Times New Roman" w:cs="Times New Roman"/>
+          <w:sz w:val="20"/>
+          <w:szCs w:val="20"/>
+        </w:rPr>
+        <w:t xml:space="preserve">, Linux, AWS, </w:t>
+      </w:r>
+      <w:proofErr w:type="spellStart"/>
+      <w:r>
+        <w:rPr>
+          <w:rFonts w:ascii="Times New Roman" w:hAnsi="Times New Roman" w:cs="Times New Roman"/>
+          <w:sz w:val="20"/>
+          <w:szCs w:val="20"/>
+        </w:rPr>
+        <w:t>Heroku</w:t>
+      </w:r>
+      <w:proofErr w:type="spellEnd"/>
     </w:p>
     <w:p>
       <w:pPr>
@@ -5815,7 +7439,25 @@
           <w:sz w:val="20"/>
           <w:szCs w:val="20"/>
         </w:rPr>
-        <w:t xml:space="preserve">  =&gt;  Raspberry Pi, Unity3D Game Engine</w:t>
+        <w:t xml:space="preserve">  =</w:t>
+      </w:r>
+      <w:proofErr w:type="gramStart"/>
+      <w:r>
+        <w:rPr>
+          <w:rFonts w:ascii="Times New Roman" w:hAnsi="Times New Roman" w:cs="Times New Roman"/>
+          <w:sz w:val="20"/>
+          <w:szCs w:val="20"/>
+        </w:rPr>
+        <w:t>&gt;  Raspberry</w:t>
+      </w:r>
+      <w:proofErr w:type="gramEnd"/>
+      <w:r>
+        <w:rPr>
+          <w:rFonts w:ascii="Times New Roman" w:hAnsi="Times New Roman" w:cs="Times New Roman"/>
+          <w:sz w:val="20"/>
+          <w:szCs w:val="20"/>
+        </w:rPr>
+        <w:t xml:space="preserve"> Pi, Unity3D Game Engine</w:t>
       </w:r>
       <w:r>
         <w:rPr>
@@ -5849,7 +7491,25 @@
           <w:sz w:val="20"/>
           <w:szCs w:val="20"/>
         </w:rPr>
-        <w:t xml:space="preserve">  =&gt;  rest-client, whenever</w:t>
+        <w:t xml:space="preserve">  =</w:t>
+      </w:r>
+      <w:proofErr w:type="gramStart"/>
+      <w:r>
+        <w:rPr>
+          <w:rFonts w:ascii="Times New Roman" w:hAnsi="Times New Roman" w:cs="Times New Roman"/>
+          <w:sz w:val="20"/>
+          <w:szCs w:val="20"/>
+        </w:rPr>
+        <w:t>&gt;  rest</w:t>
+      </w:r>
+      <w:proofErr w:type="gramEnd"/>
+      <w:r>
+        <w:rPr>
+          <w:rFonts w:ascii="Times New Roman" w:hAnsi="Times New Roman" w:cs="Times New Roman"/>
+          <w:sz w:val="20"/>
+          <w:szCs w:val="20"/>
+        </w:rPr>
+        <w:t>-client, whenever</w:t>
       </w:r>
     </w:p>
     <w:p>

</xml_diff>

<commit_message>
-generated videos, and on Ruby on Rails server making system calls
</commit_message>
<xml_diff>
--- a/max_plomer_resume.docx
+++ b/max_plomer_resume.docx
@@ -968,283 +968,331 @@
           <w:sz w:val="20"/>
           <w:szCs w:val="20"/>
         </w:rPr>
-        <w:t>Auth0 authentication in order to quickly allow login via email or Facebook</w:t>
+        <w:t xml:space="preserve">Auth0 authentication in order to quickly allow login via email or Facebook, as well as reset password. </w:t>
+      </w:r>
+      <w:r>
+        <w:rPr>
+          <w:rFonts w:ascii="Times New Roman" w:hAnsi="Times New Roman" w:cs="Times New Roman"/>
+          <w:sz w:val="20"/>
+          <w:szCs w:val="20"/>
+        </w:rPr>
+        <w:t xml:space="preserve"> </w:t>
+      </w:r>
+      <w:r>
+        <w:rPr>
+          <w:rFonts w:ascii="Times New Roman" w:hAnsi="Times New Roman" w:cs="Times New Roman"/>
+          <w:sz w:val="20"/>
+          <w:szCs w:val="20"/>
+        </w:rPr>
+        <w:t>Make synchronous API call in custom field validator function to make sure username is unique</w:t>
+      </w:r>
+      <w:r>
+        <w:rPr>
+          <w:rFonts w:ascii="Times New Roman" w:hAnsi="Times New Roman" w:cs="Times New Roman"/>
+          <w:sz w:val="20"/>
+          <w:szCs w:val="20"/>
+        </w:rPr>
+        <w:t>.</w:t>
+      </w:r>
+      <w:r>
+        <w:rPr>
+          <w:rFonts w:ascii="Times New Roman" w:hAnsi="Times New Roman" w:cs="Times New Roman"/>
+          <w:sz w:val="20"/>
+          <w:szCs w:val="20"/>
+        </w:rPr>
+        <w:t xml:space="preserve">  Decode JavaScript Web Token on backend</w:t>
+      </w:r>
+    </w:p>
+    <w:p>
+      <w:pPr>
+        <w:ind w:left="450" w:hanging="450"/>
+        <w:rPr>
+          <w:rFonts w:ascii="Times New Roman" w:hAnsi="Times New Roman" w:cs="Times New Roman"/>
+          <w:sz w:val="20"/>
+          <w:szCs w:val="20"/>
+        </w:rPr>
+      </w:pPr>
+      <w:r>
+        <w:rPr>
+          <w:rFonts w:ascii="Times New Roman" w:hAnsi="Times New Roman" w:cs="Times New Roman"/>
+          <w:sz w:val="20"/>
+          <w:szCs w:val="20"/>
+        </w:rPr>
+        <w:t xml:space="preserve">   </w:t>
+      </w:r>
+      <w:r>
+        <w:rPr>
+          <w:rFonts w:ascii="Times New Roman" w:eastAsia="Noto Symbol" w:hAnsi="Times New Roman" w:cs="Times New Roman"/>
+          <w:sz w:val="16"/>
+        </w:rPr>
+        <w:t>●</w:t>
+      </w:r>
+      <w:r>
+        <w:rPr>
+          <w:rFonts w:ascii="Times New Roman" w:hAnsi="Times New Roman" w:cs="Times New Roman"/>
+          <w:sz w:val="20"/>
+          <w:szCs w:val="20"/>
+        </w:rPr>
+        <w:t xml:space="preserve">   </w:t>
+      </w:r>
+      <w:r>
+        <w:rPr>
+          <w:rFonts w:ascii="Times New Roman" w:hAnsi="Times New Roman" w:cs="Times New Roman"/>
+          <w:sz w:val="20"/>
+          <w:szCs w:val="20"/>
+        </w:rPr>
+        <w:t>Architected system to use Amazon S</w:t>
+      </w:r>
+      <w:r>
+        <w:rPr>
+          <w:rFonts w:ascii="Times New Roman" w:hAnsi="Times New Roman" w:cs="Times New Roman"/>
+          <w:sz w:val="20"/>
+          <w:szCs w:val="20"/>
+        </w:rPr>
+        <w:t>3 to store video clips and user-</w:t>
+      </w:r>
+      <w:r>
+        <w:rPr>
+          <w:rFonts w:ascii="Times New Roman" w:hAnsi="Times New Roman" w:cs="Times New Roman"/>
+          <w:sz w:val="20"/>
+          <w:szCs w:val="20"/>
+        </w:rPr>
+        <w:t xml:space="preserve">generated videos, and on </w:t>
+      </w:r>
+      <w:r>
+        <w:rPr>
+          <w:rFonts w:ascii="Times New Roman" w:hAnsi="Times New Roman" w:cs="Times New Roman"/>
+          <w:sz w:val="20"/>
+          <w:szCs w:val="20"/>
+        </w:rPr>
+        <w:t>Ruby on</w:t>
+      </w:r>
+      <w:r>
+        <w:rPr>
+          <w:rFonts w:ascii="Times New Roman" w:hAnsi="Times New Roman" w:cs="Times New Roman"/>
+          <w:sz w:val="20"/>
+          <w:szCs w:val="20"/>
+        </w:rPr>
+        <w:t xml:space="preserve"> Rails server making</w:t>
+      </w:r>
+      <w:r>
+        <w:rPr>
+          <w:rFonts w:ascii="Times New Roman" w:hAnsi="Times New Roman" w:cs="Times New Roman"/>
+          <w:sz w:val="20"/>
+          <w:szCs w:val="20"/>
+        </w:rPr>
+        <w:t xml:space="preserve"> system call</w:t>
+      </w:r>
+      <w:r>
+        <w:rPr>
+          <w:rFonts w:ascii="Times New Roman" w:hAnsi="Times New Roman" w:cs="Times New Roman"/>
+          <w:sz w:val="20"/>
+          <w:szCs w:val="20"/>
+        </w:rPr>
+        <w:t>s</w:t>
+      </w:r>
+      <w:r>
+        <w:rPr>
+          <w:rFonts w:ascii="Times New Roman" w:hAnsi="Times New Roman" w:cs="Times New Roman"/>
+          <w:sz w:val="20"/>
+          <w:szCs w:val="20"/>
+        </w:rPr>
+        <w:t xml:space="preserve"> to </w:t>
+      </w:r>
+      <w:proofErr w:type="spellStart"/>
+      <w:r>
+        <w:rPr>
+          <w:rFonts w:ascii="Times New Roman" w:hAnsi="Times New Roman" w:cs="Times New Roman"/>
+          <w:sz w:val="20"/>
+          <w:szCs w:val="20"/>
+        </w:rPr>
+        <w:t>FFmpeg</w:t>
+      </w:r>
+      <w:proofErr w:type="spellEnd"/>
+      <w:r>
+        <w:rPr>
+          <w:rFonts w:ascii="Times New Roman" w:hAnsi="Times New Roman" w:cs="Times New Roman"/>
+          <w:sz w:val="20"/>
+          <w:szCs w:val="20"/>
+        </w:rPr>
+        <w:t xml:space="preserve"> (the leading multimedia framework)</w:t>
+      </w:r>
+    </w:p>
+    <w:p>
+      <w:pPr>
+        <w:outlineLvl w:val="0"/>
+        <w:rPr>
+          <w:rFonts w:ascii="Times New Roman" w:hAnsi="Times New Roman" w:cs="Times New Roman"/>
+          <w:sz w:val="20"/>
+          <w:szCs w:val="20"/>
+        </w:rPr>
+      </w:pPr>
+      <w:r>
+        <w:rPr>
+          <w:rFonts w:ascii="Times New Roman" w:hAnsi="Times New Roman" w:cs="Times New Roman"/>
+          <w:sz w:val="20"/>
+          <w:szCs w:val="20"/>
+        </w:rPr>
+        <w:t xml:space="preserve">Project: </w:t>
+      </w:r>
+      <w:proofErr w:type="spellStart"/>
+      <w:r>
+        <w:rPr>
+          <w:rFonts w:ascii="Times New Roman" w:hAnsi="Times New Roman" w:cs="Times New Roman"/>
+          <w:sz w:val="20"/>
+          <w:szCs w:val="20"/>
+        </w:rPr>
+        <w:t>Truveris</w:t>
+      </w:r>
+      <w:proofErr w:type="spellEnd"/>
+      <w:r>
+        <w:rPr>
+          <w:rFonts w:ascii="Times New Roman" w:hAnsi="Times New Roman" w:cs="Times New Roman"/>
+          <w:sz w:val="20"/>
+          <w:szCs w:val="20"/>
+        </w:rPr>
+        <w:t xml:space="preserve"> / OneRx.com</w:t>
+      </w:r>
+    </w:p>
+    <w:p>
+      <w:pPr>
+        <w:ind w:left="450" w:hanging="450"/>
+        <w:rPr>
+          <w:rFonts w:ascii="Times New Roman" w:hAnsi="Times New Roman" w:cs="Times New Roman"/>
+          <w:sz w:val="20"/>
+          <w:szCs w:val="20"/>
+        </w:rPr>
+      </w:pPr>
+      <w:r>
+        <w:rPr>
+          <w:rFonts w:ascii="Times New Roman" w:hAnsi="Times New Roman" w:cs="Times New Roman"/>
+          <w:sz w:val="20"/>
+          <w:szCs w:val="20"/>
+        </w:rPr>
+        <w:t xml:space="preserve">   </w:t>
+      </w:r>
+      <w:r>
+        <w:rPr>
+          <w:rFonts w:ascii="Times New Roman" w:eastAsia="Noto Symbol" w:hAnsi="Times New Roman" w:cs="Times New Roman"/>
+          <w:sz w:val="16"/>
+        </w:rPr>
+        <w:t>●</w:t>
+      </w:r>
+      <w:r>
+        <w:rPr>
+          <w:rFonts w:ascii="Times New Roman" w:hAnsi="Times New Roman" w:cs="Times New Roman"/>
+          <w:sz w:val="20"/>
+          <w:szCs w:val="20"/>
+        </w:rPr>
+        <w:t xml:space="preserve">   </w:t>
+      </w:r>
+      <w:r>
+        <w:rPr>
+          <w:rFonts w:ascii="Times New Roman" w:hAnsi="Times New Roman" w:cs="Times New Roman"/>
+          <w:sz w:val="20"/>
+          <w:szCs w:val="20"/>
+        </w:rPr>
+        <w:t>Collaborated</w:t>
+      </w:r>
+      <w:r>
+        <w:rPr>
+          <w:rFonts w:ascii="Times New Roman" w:hAnsi="Times New Roman" w:cs="Times New Roman"/>
+          <w:sz w:val="20"/>
+          <w:szCs w:val="20"/>
+        </w:rPr>
+        <w:t xml:space="preserve"> </w:t>
+      </w:r>
+      <w:r>
+        <w:rPr>
+          <w:rFonts w:ascii="Times New Roman" w:hAnsi="Times New Roman" w:cs="Times New Roman"/>
+          <w:sz w:val="20"/>
+          <w:szCs w:val="20"/>
+        </w:rPr>
+        <w:t>with UX/UI team at a pharmaceutical software company correcting React.js app to mock-ups and troubleshooting respo</w:t>
+      </w:r>
+      <w:r>
+        <w:rPr>
+          <w:rFonts w:ascii="Times New Roman" w:hAnsi="Times New Roman" w:cs="Times New Roman"/>
+          <w:sz w:val="20"/>
+          <w:szCs w:val="20"/>
+        </w:rPr>
+        <w:t xml:space="preserve">nsive design elements in a </w:t>
+      </w:r>
+      <w:r>
+        <w:rPr>
+          <w:rFonts w:ascii="Times New Roman" w:hAnsi="Times New Roman" w:cs="Times New Roman"/>
+          <w:sz w:val="20"/>
+          <w:szCs w:val="20"/>
+        </w:rPr>
+        <w:t>mobile-friendly frontend</w:t>
+      </w:r>
+      <w:r>
+        <w:rPr>
+          <w:rFonts w:ascii="Times New Roman" w:hAnsi="Times New Roman" w:cs="Times New Roman"/>
+          <w:sz w:val="20"/>
+          <w:szCs w:val="20"/>
+        </w:rPr>
+        <w:t xml:space="preserve"> with complex CSS inheritance</w:t>
+      </w:r>
+    </w:p>
+    <w:p>
+      <w:pPr>
+        <w:ind w:left="450" w:hanging="450"/>
+        <w:rPr>
+          <w:rFonts w:ascii="Times New Roman" w:hAnsi="Times New Roman" w:cs="Times New Roman"/>
+          <w:sz w:val="20"/>
+          <w:szCs w:val="20"/>
+        </w:rPr>
+      </w:pPr>
+      <w:r>
+        <w:rPr>
+          <w:rFonts w:ascii="Times New Roman" w:hAnsi="Times New Roman" w:cs="Times New Roman"/>
+          <w:sz w:val="20"/>
+          <w:szCs w:val="20"/>
+        </w:rPr>
+        <w:t xml:space="preserve">   </w:t>
+      </w:r>
+      <w:r>
+        <w:rPr>
+          <w:rFonts w:ascii="Times New Roman" w:eastAsia="Noto Symbol" w:hAnsi="Times New Roman" w:cs="Times New Roman"/>
+          <w:sz w:val="16"/>
+        </w:rPr>
+        <w:t>●</w:t>
+      </w:r>
+      <w:r>
+        <w:rPr>
+          <w:rFonts w:ascii="Times New Roman" w:hAnsi="Times New Roman" w:cs="Times New Roman"/>
+          <w:sz w:val="20"/>
+          <w:szCs w:val="20"/>
+        </w:rPr>
+        <w:t xml:space="preserve">   </w:t>
+      </w:r>
+      <w:r>
+        <w:rPr>
+          <w:rFonts w:ascii="Times New Roman" w:hAnsi="Times New Roman" w:cs="Times New Roman"/>
+          <w:sz w:val="20"/>
+          <w:szCs w:val="20"/>
+        </w:rPr>
+        <w:t>Investigated design interaction and implemented integration between map and list components by creating a custom event on the window object, when user hovered ov</w:t>
+      </w:r>
+      <w:r>
+        <w:rPr>
+          <w:rFonts w:ascii="Times New Roman" w:hAnsi="Times New Roman" w:cs="Times New Roman"/>
+          <w:sz w:val="20"/>
+          <w:szCs w:val="20"/>
+        </w:rPr>
+        <w:t>er item in list the associated Google M</w:t>
+      </w:r>
+      <w:r>
+        <w:rPr>
+          <w:rFonts w:ascii="Times New Roman" w:hAnsi="Times New Roman" w:cs="Times New Roman"/>
+          <w:sz w:val="20"/>
+          <w:szCs w:val="20"/>
+        </w:rPr>
+        <w:t>aps marker bounces twice and comes to front of markers</w:t>
       </w:r>
       <w:bookmarkStart w:id="0" w:name="_GoBack"/>
       <w:bookmarkEnd w:id="0"/>
-      <w:r>
-        <w:rPr>
-          <w:rFonts w:ascii="Times New Roman" w:hAnsi="Times New Roman" w:cs="Times New Roman"/>
-          <w:sz w:val="20"/>
-          <w:szCs w:val="20"/>
-        </w:rPr>
-        <w:t xml:space="preserve">, as well as reset password. </w:t>
-      </w:r>
-      <w:r>
-        <w:rPr>
-          <w:rFonts w:ascii="Times New Roman" w:hAnsi="Times New Roman" w:cs="Times New Roman"/>
-          <w:sz w:val="20"/>
-          <w:szCs w:val="20"/>
-        </w:rPr>
-        <w:t xml:space="preserve"> </w:t>
-      </w:r>
-      <w:r>
-        <w:rPr>
-          <w:rFonts w:ascii="Times New Roman" w:hAnsi="Times New Roman" w:cs="Times New Roman"/>
-          <w:sz w:val="20"/>
-          <w:szCs w:val="20"/>
-        </w:rPr>
-        <w:t>Make synchronous API call in custom field validator function to make sure username is unique</w:t>
-      </w:r>
-      <w:r>
-        <w:rPr>
-          <w:rFonts w:ascii="Times New Roman" w:hAnsi="Times New Roman" w:cs="Times New Roman"/>
-          <w:sz w:val="20"/>
-          <w:szCs w:val="20"/>
-        </w:rPr>
-        <w:t>.</w:t>
-      </w:r>
-      <w:r>
-        <w:rPr>
-          <w:rFonts w:ascii="Times New Roman" w:hAnsi="Times New Roman" w:cs="Times New Roman"/>
-          <w:sz w:val="20"/>
-          <w:szCs w:val="20"/>
-        </w:rPr>
-        <w:t xml:space="preserve">  Decode JavaScript Web Token on backend</w:t>
-      </w:r>
-    </w:p>
-    <w:p>
-      <w:pPr>
-        <w:ind w:left="450" w:hanging="450"/>
-        <w:rPr>
-          <w:rFonts w:ascii="Times New Roman" w:hAnsi="Times New Roman" w:cs="Times New Roman"/>
-          <w:sz w:val="20"/>
-          <w:szCs w:val="20"/>
-        </w:rPr>
-      </w:pPr>
-      <w:r>
-        <w:rPr>
-          <w:rFonts w:ascii="Times New Roman" w:hAnsi="Times New Roman" w:cs="Times New Roman"/>
-          <w:sz w:val="20"/>
-          <w:szCs w:val="20"/>
-        </w:rPr>
-        <w:t xml:space="preserve">   </w:t>
-      </w:r>
-      <w:r>
-        <w:rPr>
-          <w:rFonts w:ascii="Times New Roman" w:eastAsia="Noto Symbol" w:hAnsi="Times New Roman" w:cs="Times New Roman"/>
-          <w:sz w:val="16"/>
-        </w:rPr>
-        <w:t>●</w:t>
-      </w:r>
-      <w:r>
-        <w:rPr>
-          <w:rFonts w:ascii="Times New Roman" w:hAnsi="Times New Roman" w:cs="Times New Roman"/>
-          <w:sz w:val="20"/>
-          <w:szCs w:val="20"/>
-        </w:rPr>
-        <w:t xml:space="preserve">   </w:t>
-      </w:r>
-      <w:r>
-        <w:rPr>
-          <w:rFonts w:ascii="Times New Roman" w:hAnsi="Times New Roman" w:cs="Times New Roman"/>
-          <w:sz w:val="20"/>
-          <w:szCs w:val="20"/>
-        </w:rPr>
-        <w:t xml:space="preserve">Architected system to use Amazon S3 to store video clips and user generated videos, and on the Rails server making a system call to </w:t>
-      </w:r>
-      <w:proofErr w:type="spellStart"/>
-      <w:r>
-        <w:rPr>
-          <w:rFonts w:ascii="Times New Roman" w:hAnsi="Times New Roman" w:cs="Times New Roman"/>
-          <w:sz w:val="20"/>
-          <w:szCs w:val="20"/>
-        </w:rPr>
-        <w:t>FFmpeg</w:t>
-      </w:r>
-      <w:proofErr w:type="spellEnd"/>
-      <w:r>
-        <w:rPr>
-          <w:rFonts w:ascii="Times New Roman" w:hAnsi="Times New Roman" w:cs="Times New Roman"/>
-          <w:sz w:val="20"/>
-          <w:szCs w:val="20"/>
-        </w:rPr>
-        <w:t xml:space="preserve"> (the leading multimedia framework)</w:t>
-      </w:r>
-    </w:p>
-    <w:p>
-      <w:pPr>
-        <w:outlineLvl w:val="0"/>
-        <w:rPr>
-          <w:rFonts w:ascii="Times New Roman" w:hAnsi="Times New Roman" w:cs="Times New Roman"/>
-          <w:sz w:val="20"/>
-          <w:szCs w:val="20"/>
-        </w:rPr>
-      </w:pPr>
-      <w:r>
-        <w:rPr>
-          <w:rFonts w:ascii="Times New Roman" w:hAnsi="Times New Roman" w:cs="Times New Roman"/>
-          <w:sz w:val="20"/>
-          <w:szCs w:val="20"/>
-        </w:rPr>
-        <w:t xml:space="preserve">Project: </w:t>
-      </w:r>
-      <w:proofErr w:type="spellStart"/>
-      <w:r>
-        <w:rPr>
-          <w:rFonts w:ascii="Times New Roman" w:hAnsi="Times New Roman" w:cs="Times New Roman"/>
-          <w:sz w:val="20"/>
-          <w:szCs w:val="20"/>
-        </w:rPr>
-        <w:t>Truveris</w:t>
-      </w:r>
-      <w:proofErr w:type="spellEnd"/>
-      <w:r>
-        <w:rPr>
-          <w:rFonts w:ascii="Times New Roman" w:hAnsi="Times New Roman" w:cs="Times New Roman"/>
-          <w:sz w:val="20"/>
-          <w:szCs w:val="20"/>
-        </w:rPr>
-        <w:t xml:space="preserve"> / OneRx.com</w:t>
-      </w:r>
-    </w:p>
-    <w:p>
-      <w:pPr>
-        <w:ind w:left="450" w:hanging="450"/>
-        <w:rPr>
-          <w:rFonts w:ascii="Times New Roman" w:hAnsi="Times New Roman" w:cs="Times New Roman"/>
-          <w:sz w:val="20"/>
-          <w:szCs w:val="20"/>
-        </w:rPr>
-      </w:pPr>
-      <w:r>
-        <w:rPr>
-          <w:rFonts w:ascii="Times New Roman" w:hAnsi="Times New Roman" w:cs="Times New Roman"/>
-          <w:sz w:val="20"/>
-          <w:szCs w:val="20"/>
-        </w:rPr>
-        <w:t xml:space="preserve">   </w:t>
-      </w:r>
-      <w:r>
-        <w:rPr>
-          <w:rFonts w:ascii="Times New Roman" w:eastAsia="Noto Symbol" w:hAnsi="Times New Roman" w:cs="Times New Roman"/>
-          <w:sz w:val="16"/>
-        </w:rPr>
-        <w:t>●</w:t>
-      </w:r>
-      <w:r>
-        <w:rPr>
-          <w:rFonts w:ascii="Times New Roman" w:hAnsi="Times New Roman" w:cs="Times New Roman"/>
-          <w:sz w:val="20"/>
-          <w:szCs w:val="20"/>
-        </w:rPr>
-        <w:t xml:space="preserve">   </w:t>
-      </w:r>
-      <w:r>
-        <w:rPr>
-          <w:rFonts w:ascii="Times New Roman" w:hAnsi="Times New Roman" w:cs="Times New Roman"/>
-          <w:sz w:val="20"/>
-          <w:szCs w:val="20"/>
-        </w:rPr>
-        <w:t>Collaborated</w:t>
-      </w:r>
-      <w:r>
-        <w:rPr>
-          <w:rFonts w:ascii="Times New Roman" w:hAnsi="Times New Roman" w:cs="Times New Roman"/>
-          <w:sz w:val="20"/>
-          <w:szCs w:val="20"/>
-        </w:rPr>
-        <w:t xml:space="preserve"> </w:t>
-      </w:r>
-      <w:r>
-        <w:rPr>
-          <w:rFonts w:ascii="Times New Roman" w:hAnsi="Times New Roman" w:cs="Times New Roman"/>
-          <w:sz w:val="20"/>
-          <w:szCs w:val="20"/>
-        </w:rPr>
-        <w:t>with UX/UI team at a pharmaceutical software company correcting React.js app to mock-ups and troubleshooting respo</w:t>
-      </w:r>
-      <w:r>
-        <w:rPr>
-          <w:rFonts w:ascii="Times New Roman" w:hAnsi="Times New Roman" w:cs="Times New Roman"/>
-          <w:sz w:val="20"/>
-          <w:szCs w:val="20"/>
-        </w:rPr>
-        <w:t xml:space="preserve">nsive design elements in a </w:t>
-      </w:r>
-      <w:r>
-        <w:rPr>
-          <w:rFonts w:ascii="Times New Roman" w:hAnsi="Times New Roman" w:cs="Times New Roman"/>
-          <w:sz w:val="20"/>
-          <w:szCs w:val="20"/>
-        </w:rPr>
-        <w:t>mobile-friendly frontend</w:t>
-      </w:r>
-      <w:r>
-        <w:rPr>
-          <w:rFonts w:ascii="Times New Roman" w:hAnsi="Times New Roman" w:cs="Times New Roman"/>
-          <w:sz w:val="20"/>
-          <w:szCs w:val="20"/>
-        </w:rPr>
-        <w:t xml:space="preserve"> with complex CSS inheritance</w:t>
-      </w:r>
-    </w:p>
-    <w:p>
-      <w:pPr>
-        <w:ind w:left="450" w:hanging="450"/>
-        <w:rPr>
-          <w:rFonts w:ascii="Times New Roman" w:hAnsi="Times New Roman" w:cs="Times New Roman"/>
-          <w:sz w:val="20"/>
-          <w:szCs w:val="20"/>
-        </w:rPr>
-      </w:pPr>
-      <w:r>
-        <w:rPr>
-          <w:rFonts w:ascii="Times New Roman" w:hAnsi="Times New Roman" w:cs="Times New Roman"/>
-          <w:sz w:val="20"/>
-          <w:szCs w:val="20"/>
-        </w:rPr>
-        <w:t xml:space="preserve">   </w:t>
-      </w:r>
-      <w:r>
-        <w:rPr>
-          <w:rFonts w:ascii="Times New Roman" w:eastAsia="Noto Symbol" w:hAnsi="Times New Roman" w:cs="Times New Roman"/>
-          <w:sz w:val="16"/>
-        </w:rPr>
-        <w:t>●</w:t>
-      </w:r>
-      <w:r>
-        <w:rPr>
-          <w:rFonts w:ascii="Times New Roman" w:hAnsi="Times New Roman" w:cs="Times New Roman"/>
-          <w:sz w:val="20"/>
-          <w:szCs w:val="20"/>
-        </w:rPr>
-        <w:t xml:space="preserve">   </w:t>
-      </w:r>
-      <w:r>
-        <w:rPr>
-          <w:rFonts w:ascii="Times New Roman" w:hAnsi="Times New Roman" w:cs="Times New Roman"/>
-          <w:sz w:val="20"/>
-          <w:szCs w:val="20"/>
-        </w:rPr>
-        <w:t>Investigated design interaction and implemented integration between map and list components by creating a custom event on the window object, when user hovered ov</w:t>
-      </w:r>
-      <w:r>
-        <w:rPr>
-          <w:rFonts w:ascii="Times New Roman" w:hAnsi="Times New Roman" w:cs="Times New Roman"/>
-          <w:sz w:val="20"/>
-          <w:szCs w:val="20"/>
-        </w:rPr>
-        <w:t>er item in list the associated Google M</w:t>
-      </w:r>
-      <w:r>
-        <w:rPr>
-          <w:rFonts w:ascii="Times New Roman" w:hAnsi="Times New Roman" w:cs="Times New Roman"/>
-          <w:sz w:val="20"/>
-          <w:szCs w:val="20"/>
-        </w:rPr>
-        <w:t>aps marker bounces twice and comes to front of markers</w:t>
-      </w:r>
     </w:p>
     <w:p>
       <w:pPr>

</xml_diff>